<commit_message>
Add contact information to the documentation.
</commit_message>
<xml_diff>
--- a/v2/WinChatty v2 API.docx
+++ b/v2/WinChatty v2 API.docx
@@ -21,13 +21,13 @@
         <w:tblLook w:val="04A0" w:firstRow="1" w:lastRow="0" w:firstColumn="1" w:lastColumn="0" w:noHBand="0" w:noVBand="1"/>
       </w:tblPr>
       <w:tblGrid>
-        <w:gridCol w:w="6011"/>
-        <w:gridCol w:w="3349"/>
+        <w:gridCol w:w="9090"/>
+        <w:gridCol w:w="7470"/>
       </w:tblGrid>
       <w:tr>
         <w:tc>
           <w:tcPr>
-            <w:tcW w:w="3211" w:type="pct"/>
+            <w:tcW w:w="2745" w:type="pct"/>
           </w:tcPr>
           <w:p>
             <w:pPr>
@@ -40,7 +40,7 @@
         </w:tc>
         <w:tc>
           <w:tcPr>
-            <w:tcW w:w="1789" w:type="pct"/>
+            <w:tcW w:w="2255" w:type="pct"/>
             <w:vAlign w:val="center"/>
           </w:tcPr>
           <w:p>
@@ -49,57 +49,96 @@
               <w:jc w:val="right"/>
             </w:pPr>
             <w:r>
-              <w:t>By</w:t>
-            </w:r>
-            <w:r>
-              <w:t xml:space="preserve"> @electroly</w:t>
+              <w:t>© 2013 Brian Lu</w:t>
+            </w:r>
+            <w:bookmarkStart w:id="0" w:name="_GoBack"/>
+            <w:bookmarkEnd w:id="0"/>
+            <w:r>
+              <w:t xml:space="preserve">ft.  Updated: </w:t>
+            </w:r>
+            <w:r>
+              <w:fldChar w:fldCharType="begin"/>
+            </w:r>
+            <w:r>
+              <w:instrText xml:space="preserve"> DATE  \@ "yyyy-MM-dd"  \* MERGEFORMAT </w:instrText>
+            </w:r>
+            <w:r>
+              <w:fldChar w:fldCharType="separate"/>
+            </w:r>
+            <w:r>
+              <w:rPr>
+                <w:noProof/>
+              </w:rPr>
+              <w:t>2013-12-24</w:t>
+            </w:r>
+            <w:r>
+              <w:fldChar w:fldCharType="end"/>
             </w:r>
             <w:r>
               <w:t xml:space="preserve"> </w:t>
             </w:r>
             <w:r>
+              <w:fldChar w:fldCharType="begin"/>
+            </w:r>
+            <w:r>
+              <w:instrText xml:space="preserve"> TIME  \@ "h:mm am/pm"  \* MERGEFORMAT </w:instrText>
+            </w:r>
+            <w:r>
+              <w:fldChar w:fldCharType="separate"/>
+            </w:r>
+            <w:r>
+              <w:rPr>
+                <w:noProof/>
+              </w:rPr>
+              <w:t>4:52 PM</w:t>
+            </w:r>
+            <w:r>
+              <w:fldChar w:fldCharType="end"/>
+            </w:r>
+            <w:r>
               <w:br/>
-              <w:t xml:space="preserve">Last update: </w:t>
-            </w:r>
-            <w:r>
-              <w:fldChar w:fldCharType="begin"/>
-            </w:r>
-            <w:r>
-              <w:instrText xml:space="preserve"> DATE  \@ "yyyy-MM-dd"  \* MERGEFORMAT </w:instrText>
-            </w:r>
-            <w:r>
-              <w:fldChar w:fldCharType="separate"/>
-            </w:r>
-            <w:r>
-              <w:rPr>
-                <w:noProof/>
-              </w:rPr>
-              <w:t>2013-12-24</w:t>
-            </w:r>
-            <w:r>
-              <w:fldChar w:fldCharType="end"/>
-            </w:r>
-            <w:r>
-              <w:t xml:space="preserve"> </w:t>
-            </w:r>
-            <w:r>
-              <w:fldChar w:fldCharType="begin"/>
-            </w:r>
-            <w:r>
-              <w:instrText xml:space="preserve"> TIME  \@ "h:mm am/pm"  \* MERGEFORMAT </w:instrText>
-            </w:r>
-            <w:r>
-              <w:fldChar w:fldCharType="separate"/>
-            </w:r>
-            <w:r>
-              <w:rPr>
-                <w:noProof/>
-              </w:rPr>
-              <w:t>4:09 PM</w:t>
-            </w:r>
-            <w:r>
-              <w:fldChar w:fldCharType="end"/>
-            </w:r>
+            </w:r>
+            <w:hyperlink r:id="rId7" w:history="1">
+              <w:r>
+                <w:rPr>
+                  <w:rStyle w:val="Hyperlink"/>
+                </w:rPr>
+                <w:t>Shackmessage</w:t>
+              </w:r>
+            </w:hyperlink>
+            <w:r>
+              <w:t xml:space="preserve"> – </w:t>
+            </w:r>
+            <w:hyperlink r:id="rId8" w:history="1">
+              <w:r>
+                <w:rPr>
+                  <w:rStyle w:val="Hyperlink"/>
+                </w:rPr>
+                <w:t>Twitter</w:t>
+              </w:r>
+            </w:hyperlink>
+            <w:r>
+              <w:t xml:space="preserve"> – </w:t>
+            </w:r>
+            <w:hyperlink r:id="rId9" w:history="1">
+              <w:r>
+                <w:rPr>
+                  <w:rStyle w:val="Hyperlink"/>
+                </w:rPr>
+                <w:t>GitHub</w:t>
+              </w:r>
+            </w:hyperlink>
+            <w:r>
+              <w:t xml:space="preserve"> – </w:t>
+            </w:r>
+            <w:hyperlink r:id="rId10" w:history="1">
+              <w:r>
+                <w:rPr>
+                  <w:rStyle w:val="Hyperlink"/>
+                </w:rPr>
+                <w:t>Dev Chatty</w:t>
+              </w:r>
+            </w:hyperlink>
           </w:p>
         </w:tc>
       </w:tr>
@@ -154,7 +193,7 @@
           <w:r>
             <w:fldChar w:fldCharType="separate"/>
           </w:r>
-          <w:hyperlink w:anchor="_Toc375662579" w:history="1">
+          <w:hyperlink w:anchor="_Toc375667152" w:history="1">
             <w:r>
               <w:rPr>
                 <w:rStyle w:val="Hyperlink"/>
@@ -181,7 +220,7 @@
                 <w:noProof/>
                 <w:webHidden/>
               </w:rPr>
-              <w:instrText xml:space="preserve"> PAGEREF _Toc375662579 \h </w:instrText>
+              <w:instrText xml:space="preserve"> PAGEREF _Toc375667152 \h </w:instrText>
             </w:r>
             <w:r>
               <w:rPr>
@@ -222,7 +261,7 @@
               <w:noProof/>
             </w:rPr>
           </w:pPr>
-          <w:hyperlink w:anchor="_Toc375662580" w:history="1">
+          <w:hyperlink w:anchor="_Toc375667153" w:history="1">
             <w:r>
               <w:rPr>
                 <w:rStyle w:val="Hyperlink"/>
@@ -249,7 +288,7 @@
                 <w:noProof/>
                 <w:webHidden/>
               </w:rPr>
-              <w:instrText xml:space="preserve"> PAGEREF _Toc375662580 \h </w:instrText>
+              <w:instrText xml:space="preserve"> PAGEREF _Toc375667153 \h </w:instrText>
             </w:r>
             <w:r>
               <w:rPr>
@@ -290,7 +329,7 @@
               <w:noProof/>
             </w:rPr>
           </w:pPr>
-          <w:hyperlink w:anchor="_Toc375662581" w:history="1">
+          <w:hyperlink w:anchor="_Toc375667154" w:history="1">
             <w:r>
               <w:rPr>
                 <w:rStyle w:val="Hyperlink"/>
@@ -317,7 +356,7 @@
                 <w:noProof/>
                 <w:webHidden/>
               </w:rPr>
-              <w:instrText xml:space="preserve"> PAGEREF _Toc375662581 \h </w:instrText>
+              <w:instrText xml:space="preserve"> PAGEREF _Toc375667154 \h </w:instrText>
             </w:r>
             <w:r>
               <w:rPr>
@@ -358,7 +397,7 @@
               <w:noProof/>
             </w:rPr>
           </w:pPr>
-          <w:hyperlink w:anchor="_Toc375662582" w:history="1">
+          <w:hyperlink w:anchor="_Toc375667155" w:history="1">
             <w:r>
               <w:rPr>
                 <w:rStyle w:val="Hyperlink"/>
@@ -385,7 +424,7 @@
                 <w:noProof/>
                 <w:webHidden/>
               </w:rPr>
-              <w:instrText xml:space="preserve"> PAGEREF _Toc375662582 \h </w:instrText>
+              <w:instrText xml:space="preserve"> PAGEREF _Toc375667155 \h </w:instrText>
             </w:r>
             <w:r>
               <w:rPr>
@@ -426,7 +465,7 @@
               <w:noProof/>
             </w:rPr>
           </w:pPr>
-          <w:hyperlink w:anchor="_Toc375662583" w:history="1">
+          <w:hyperlink w:anchor="_Toc375667156" w:history="1">
             <w:r>
               <w:rPr>
                 <w:rStyle w:val="Hyperlink"/>
@@ -453,7 +492,7 @@
                 <w:noProof/>
                 <w:webHidden/>
               </w:rPr>
-              <w:instrText xml:space="preserve"> PAGEREF _Toc375662583 \h </w:instrText>
+              <w:instrText xml:space="preserve"> PAGEREF _Toc375667156 \h </w:instrText>
             </w:r>
             <w:r>
               <w:rPr>
@@ -494,7 +533,7 @@
               <w:noProof/>
             </w:rPr>
           </w:pPr>
-          <w:hyperlink w:anchor="_Toc375662584" w:history="1">
+          <w:hyperlink w:anchor="_Toc375667157" w:history="1">
             <w:r>
               <w:rPr>
                 <w:rStyle w:val="Hyperlink"/>
@@ -521,7 +560,7 @@
                 <w:noProof/>
                 <w:webHidden/>
               </w:rPr>
-              <w:instrText xml:space="preserve"> PAGEREF _Toc375662584 \h </w:instrText>
+              <w:instrText xml:space="preserve"> PAGEREF _Toc375667157 \h </w:instrText>
             </w:r>
             <w:r>
               <w:rPr>
@@ -562,7 +601,7 @@
               <w:noProof/>
             </w:rPr>
           </w:pPr>
-          <w:hyperlink w:anchor="_Toc375662585" w:history="1">
+          <w:hyperlink w:anchor="_Toc375667158" w:history="1">
             <w:r>
               <w:rPr>
                 <w:rStyle w:val="Hyperlink"/>
@@ -589,7 +628,7 @@
                 <w:noProof/>
                 <w:webHidden/>
               </w:rPr>
-              <w:instrText xml:space="preserve"> PAGEREF _Toc375662585 \h </w:instrText>
+              <w:instrText xml:space="preserve"> PAGEREF _Toc375667158 \h </w:instrText>
             </w:r>
             <w:r>
               <w:rPr>
@@ -630,7 +669,7 @@
               <w:noProof/>
             </w:rPr>
           </w:pPr>
-          <w:hyperlink w:anchor="_Toc375662586" w:history="1">
+          <w:hyperlink w:anchor="_Toc375667159" w:history="1">
             <w:r>
               <w:rPr>
                 <w:rStyle w:val="Hyperlink"/>
@@ -657,7 +696,7 @@
                 <w:noProof/>
                 <w:webHidden/>
               </w:rPr>
-              <w:instrText xml:space="preserve"> PAGEREF _Toc375662586 \h </w:instrText>
+              <w:instrText xml:space="preserve"> PAGEREF _Toc375667159 \h </w:instrText>
             </w:r>
             <w:r>
               <w:rPr>
@@ -698,7 +737,7 @@
               <w:noProof/>
             </w:rPr>
           </w:pPr>
-          <w:hyperlink w:anchor="_Toc375662587" w:history="1">
+          <w:hyperlink w:anchor="_Toc375667160" w:history="1">
             <w:r>
               <w:rPr>
                 <w:rStyle w:val="Hyperlink"/>
@@ -725,7 +764,7 @@
                 <w:noProof/>
                 <w:webHidden/>
               </w:rPr>
-              <w:instrText xml:space="preserve"> PAGEREF _Toc375662587 \h </w:instrText>
+              <w:instrText xml:space="preserve"> PAGEREF _Toc375667160 \h </w:instrText>
             </w:r>
             <w:r>
               <w:rPr>
@@ -766,7 +805,7 @@
               <w:noProof/>
             </w:rPr>
           </w:pPr>
-          <w:hyperlink w:anchor="_Toc375662588" w:history="1">
+          <w:hyperlink w:anchor="_Toc375667161" w:history="1">
             <w:r>
               <w:rPr>
                 <w:rStyle w:val="Hyperlink"/>
@@ -793,7 +832,7 @@
                 <w:noProof/>
                 <w:webHidden/>
               </w:rPr>
-              <w:instrText xml:space="preserve"> PAGEREF _Toc375662588 \h </w:instrText>
+              <w:instrText xml:space="preserve"> PAGEREF _Toc375667161 \h </w:instrText>
             </w:r>
             <w:r>
               <w:rPr>
@@ -834,7 +873,7 @@
               <w:noProof/>
             </w:rPr>
           </w:pPr>
-          <w:hyperlink w:anchor="_Toc375662589" w:history="1">
+          <w:hyperlink w:anchor="_Toc375667162" w:history="1">
             <w:r>
               <w:rPr>
                 <w:rStyle w:val="Hyperlink"/>
@@ -861,7 +900,7 @@
                 <w:noProof/>
                 <w:webHidden/>
               </w:rPr>
-              <w:instrText xml:space="preserve"> PAGEREF _Toc375662589 \h </w:instrText>
+              <w:instrText xml:space="preserve"> PAGEREF _Toc375667162 \h </w:instrText>
             </w:r>
             <w:r>
               <w:rPr>
@@ -902,7 +941,7 @@
               <w:noProof/>
             </w:rPr>
           </w:pPr>
-          <w:hyperlink w:anchor="_Toc375662590" w:history="1">
+          <w:hyperlink w:anchor="_Toc375667163" w:history="1">
             <w:r>
               <w:rPr>
                 <w:rStyle w:val="Hyperlink"/>
@@ -929,7 +968,7 @@
                 <w:noProof/>
                 <w:webHidden/>
               </w:rPr>
-              <w:instrText xml:space="preserve"> PAGEREF _Toc375662590 \h </w:instrText>
+              <w:instrText xml:space="preserve"> PAGEREF _Toc375667163 \h </w:instrText>
             </w:r>
             <w:r>
               <w:rPr>
@@ -970,7 +1009,7 @@
               <w:noProof/>
             </w:rPr>
           </w:pPr>
-          <w:hyperlink w:anchor="_Toc375662591" w:history="1">
+          <w:hyperlink w:anchor="_Toc375667164" w:history="1">
             <w:r>
               <w:rPr>
                 <w:rStyle w:val="Hyperlink"/>
@@ -997,7 +1036,7 @@
                 <w:noProof/>
                 <w:webHidden/>
               </w:rPr>
-              <w:instrText xml:space="preserve"> PAGEREF _Toc375662591 \h </w:instrText>
+              <w:instrText xml:space="preserve"> PAGEREF _Toc375667164 \h </w:instrText>
             </w:r>
             <w:r>
               <w:rPr>
@@ -1038,7 +1077,7 @@
               <w:noProof/>
             </w:rPr>
           </w:pPr>
-          <w:hyperlink w:anchor="_Toc375662592" w:history="1">
+          <w:hyperlink w:anchor="_Toc375667165" w:history="1">
             <w:r>
               <w:rPr>
                 <w:rStyle w:val="Hyperlink"/>
@@ -1065,7 +1104,7 @@
                 <w:noProof/>
                 <w:webHidden/>
               </w:rPr>
-              <w:instrText xml:space="preserve"> PAGEREF _Toc375662592 \h </w:instrText>
+              <w:instrText xml:space="preserve"> PAGEREF _Toc375667165 \h </w:instrText>
             </w:r>
             <w:r>
               <w:rPr>
@@ -1106,7 +1145,7 @@
               <w:noProof/>
             </w:rPr>
           </w:pPr>
-          <w:hyperlink w:anchor="_Toc375662593" w:history="1">
+          <w:hyperlink w:anchor="_Toc375667166" w:history="1">
             <w:r>
               <w:rPr>
                 <w:rStyle w:val="Hyperlink"/>
@@ -1133,7 +1172,7 @@
                 <w:noProof/>
                 <w:webHidden/>
               </w:rPr>
-              <w:instrText xml:space="preserve"> PAGEREF _Toc375662593 \h </w:instrText>
+              <w:instrText xml:space="preserve"> PAGEREF _Toc375667166 \h </w:instrText>
             </w:r>
             <w:r>
               <w:rPr>
@@ -1174,7 +1213,7 @@
               <w:noProof/>
             </w:rPr>
           </w:pPr>
-          <w:hyperlink w:anchor="_Toc375662594" w:history="1">
+          <w:hyperlink w:anchor="_Toc375667167" w:history="1">
             <w:r>
               <w:rPr>
                 <w:rStyle w:val="Hyperlink"/>
@@ -1201,7 +1240,7 @@
                 <w:noProof/>
                 <w:webHidden/>
               </w:rPr>
-              <w:instrText xml:space="preserve"> PAGEREF _Toc375662594 \h </w:instrText>
+              <w:instrText xml:space="preserve"> PAGEREF _Toc375667167 \h </w:instrText>
             </w:r>
             <w:r>
               <w:rPr>
@@ -1242,7 +1281,7 @@
               <w:noProof/>
             </w:rPr>
           </w:pPr>
-          <w:hyperlink w:anchor="_Toc375662595" w:history="1">
+          <w:hyperlink w:anchor="_Toc375667168" w:history="1">
             <w:r>
               <w:rPr>
                 <w:rStyle w:val="Hyperlink"/>
@@ -1269,7 +1308,7 @@
                 <w:noProof/>
                 <w:webHidden/>
               </w:rPr>
-              <w:instrText xml:space="preserve"> PAGEREF _Toc375662595 \h </w:instrText>
+              <w:instrText xml:space="preserve"> PAGEREF _Toc375667168 \h </w:instrText>
             </w:r>
             <w:r>
               <w:rPr>
@@ -1310,7 +1349,7 @@
               <w:noProof/>
             </w:rPr>
           </w:pPr>
-          <w:hyperlink w:anchor="_Toc375662596" w:history="1">
+          <w:hyperlink w:anchor="_Toc375667169" w:history="1">
             <w:r>
               <w:rPr>
                 <w:rStyle w:val="Hyperlink"/>
@@ -1337,7 +1376,7 @@
                 <w:noProof/>
                 <w:webHidden/>
               </w:rPr>
-              <w:instrText xml:space="preserve"> PAGEREF _Toc375662596 \h </w:instrText>
+              <w:instrText xml:space="preserve"> PAGEREF _Toc375667169 \h </w:instrText>
             </w:r>
             <w:r>
               <w:rPr>
@@ -1378,7 +1417,7 @@
               <w:noProof/>
             </w:rPr>
           </w:pPr>
-          <w:hyperlink w:anchor="_Toc375662597" w:history="1">
+          <w:hyperlink w:anchor="_Toc375667170" w:history="1">
             <w:r>
               <w:rPr>
                 <w:rStyle w:val="Hyperlink"/>
@@ -1405,7 +1444,7 @@
                 <w:noProof/>
                 <w:webHidden/>
               </w:rPr>
-              <w:instrText xml:space="preserve"> PAGEREF _Toc375662597 \h </w:instrText>
+              <w:instrText xml:space="preserve"> PAGEREF _Toc375667170 \h </w:instrText>
             </w:r>
             <w:r>
               <w:rPr>
@@ -1446,7 +1485,7 @@
               <w:noProof/>
             </w:rPr>
           </w:pPr>
-          <w:hyperlink w:anchor="_Toc375662598" w:history="1">
+          <w:hyperlink w:anchor="_Toc375667171" w:history="1">
             <w:r>
               <w:rPr>
                 <w:rStyle w:val="Hyperlink"/>
@@ -1473,7 +1512,7 @@
                 <w:noProof/>
                 <w:webHidden/>
               </w:rPr>
-              <w:instrText xml:space="preserve"> PAGEREF _Toc375662598 \h </w:instrText>
+              <w:instrText xml:space="preserve"> PAGEREF _Toc375667171 \h </w:instrText>
             </w:r>
             <w:r>
               <w:rPr>
@@ -1514,7 +1553,7 @@
               <w:noProof/>
             </w:rPr>
           </w:pPr>
-          <w:hyperlink w:anchor="_Toc375662599" w:history="1">
+          <w:hyperlink w:anchor="_Toc375667172" w:history="1">
             <w:r>
               <w:rPr>
                 <w:rStyle w:val="Hyperlink"/>
@@ -1541,7 +1580,7 @@
                 <w:noProof/>
                 <w:webHidden/>
               </w:rPr>
-              <w:instrText xml:space="preserve"> PAGEREF _Toc375662599 \h </w:instrText>
+              <w:instrText xml:space="preserve"> PAGEREF _Toc375667172 \h </w:instrText>
             </w:r>
             <w:r>
               <w:rPr>
@@ -1582,7 +1621,7 @@
               <w:noProof/>
             </w:rPr>
           </w:pPr>
-          <w:hyperlink w:anchor="_Toc375662600" w:history="1">
+          <w:hyperlink w:anchor="_Toc375667173" w:history="1">
             <w:r>
               <w:rPr>
                 <w:rStyle w:val="Hyperlink"/>
@@ -1609,7 +1648,7 @@
                 <w:noProof/>
                 <w:webHidden/>
               </w:rPr>
-              <w:instrText xml:space="preserve"> PAGEREF _Toc375662600 \h </w:instrText>
+              <w:instrText xml:space="preserve"> PAGEREF _Toc375667173 \h </w:instrText>
             </w:r>
             <w:r>
               <w:rPr>
@@ -1650,7 +1689,7 @@
               <w:noProof/>
             </w:rPr>
           </w:pPr>
-          <w:hyperlink w:anchor="_Toc375662601" w:history="1">
+          <w:hyperlink w:anchor="_Toc375667174" w:history="1">
             <w:r>
               <w:rPr>
                 <w:rStyle w:val="Hyperlink"/>
@@ -1677,7 +1716,7 @@
                 <w:noProof/>
                 <w:webHidden/>
               </w:rPr>
-              <w:instrText xml:space="preserve"> PAGEREF _Toc375662601 \h </w:instrText>
+              <w:instrText xml:space="preserve"> PAGEREF _Toc375667174 \h </w:instrText>
             </w:r>
             <w:r>
               <w:rPr>
@@ -1718,7 +1757,7 @@
               <w:noProof/>
             </w:rPr>
           </w:pPr>
-          <w:hyperlink w:anchor="_Toc375662602" w:history="1">
+          <w:hyperlink w:anchor="_Toc375667175" w:history="1">
             <w:r>
               <w:rPr>
                 <w:rStyle w:val="Hyperlink"/>
@@ -1745,7 +1784,7 @@
                 <w:noProof/>
                 <w:webHidden/>
               </w:rPr>
-              <w:instrText xml:space="preserve"> PAGEREF _Toc375662602 \h </w:instrText>
+              <w:instrText xml:space="preserve"> PAGEREF _Toc375667175 \h </w:instrText>
             </w:r>
             <w:r>
               <w:rPr>
@@ -1786,7 +1825,7 @@
               <w:noProof/>
             </w:rPr>
           </w:pPr>
-          <w:hyperlink w:anchor="_Toc375662603" w:history="1">
+          <w:hyperlink w:anchor="_Toc375667176" w:history="1">
             <w:r>
               <w:rPr>
                 <w:rStyle w:val="Hyperlink"/>
@@ -1813,7 +1852,7 @@
                 <w:noProof/>
                 <w:webHidden/>
               </w:rPr>
-              <w:instrText xml:space="preserve"> PAGEREF _Toc375662603 \h </w:instrText>
+              <w:instrText xml:space="preserve"> PAGEREF _Toc375667176 \h </w:instrText>
             </w:r>
             <w:r>
               <w:rPr>
@@ -1854,7 +1893,7 @@
               <w:noProof/>
             </w:rPr>
           </w:pPr>
-          <w:hyperlink w:anchor="_Toc375662604" w:history="1">
+          <w:hyperlink w:anchor="_Toc375667177" w:history="1">
             <w:r>
               <w:rPr>
                 <w:rStyle w:val="Hyperlink"/>
@@ -1881,7 +1920,7 @@
                 <w:noProof/>
                 <w:webHidden/>
               </w:rPr>
-              <w:instrText xml:space="preserve"> PAGEREF _Toc375662604 \h </w:instrText>
+              <w:instrText xml:space="preserve"> PAGEREF _Toc375667177 \h </w:instrText>
             </w:r>
             <w:r>
               <w:rPr>
@@ -1922,7 +1961,7 @@
               <w:noProof/>
             </w:rPr>
           </w:pPr>
-          <w:hyperlink w:anchor="_Toc375662605" w:history="1">
+          <w:hyperlink w:anchor="_Toc375667178" w:history="1">
             <w:r>
               <w:rPr>
                 <w:rStyle w:val="Hyperlink"/>
@@ -1949,7 +1988,7 @@
                 <w:noProof/>
                 <w:webHidden/>
               </w:rPr>
-              <w:instrText xml:space="preserve"> PAGEREF _Toc375662605 \h </w:instrText>
+              <w:instrText xml:space="preserve"> PAGEREF _Toc375667178 \h </w:instrText>
             </w:r>
             <w:r>
               <w:rPr>
@@ -1990,7 +2029,7 @@
               <w:noProof/>
             </w:rPr>
           </w:pPr>
-          <w:hyperlink w:anchor="_Toc375662606" w:history="1">
+          <w:hyperlink w:anchor="_Toc375667179" w:history="1">
             <w:r>
               <w:rPr>
                 <w:rStyle w:val="Hyperlink"/>
@@ -2017,7 +2056,7 @@
                 <w:noProof/>
                 <w:webHidden/>
               </w:rPr>
-              <w:instrText xml:space="preserve"> PAGEREF _Toc375662606 \h </w:instrText>
+              <w:instrText xml:space="preserve"> PAGEREF _Toc375667179 \h </w:instrText>
             </w:r>
             <w:r>
               <w:rPr>
@@ -2058,7 +2097,7 @@
               <w:noProof/>
             </w:rPr>
           </w:pPr>
-          <w:hyperlink w:anchor="_Toc375662607" w:history="1">
+          <w:hyperlink w:anchor="_Toc375667180" w:history="1">
             <w:r>
               <w:rPr>
                 <w:rStyle w:val="Hyperlink"/>
@@ -2085,7 +2124,7 @@
                 <w:noProof/>
                 <w:webHidden/>
               </w:rPr>
-              <w:instrText xml:space="preserve"> PAGEREF _Toc375662607 \h </w:instrText>
+              <w:instrText xml:space="preserve"> PAGEREF _Toc375667180 \h </w:instrText>
             </w:r>
             <w:r>
               <w:rPr>
@@ -2126,7 +2165,7 @@
               <w:noProof/>
             </w:rPr>
           </w:pPr>
-          <w:hyperlink w:anchor="_Toc375662608" w:history="1">
+          <w:hyperlink w:anchor="_Toc375667181" w:history="1">
             <w:r>
               <w:rPr>
                 <w:rStyle w:val="Hyperlink"/>
@@ -2153,7 +2192,7 @@
                 <w:noProof/>
                 <w:webHidden/>
               </w:rPr>
-              <w:instrText xml:space="preserve"> PAGEREF _Toc375662608 \h </w:instrText>
+              <w:instrText xml:space="preserve"> PAGEREF _Toc375667181 \h </w:instrText>
             </w:r>
             <w:r>
               <w:rPr>
@@ -2194,7 +2233,7 @@
               <w:noProof/>
             </w:rPr>
           </w:pPr>
-          <w:hyperlink w:anchor="_Toc375662609" w:history="1">
+          <w:hyperlink w:anchor="_Toc375667182" w:history="1">
             <w:r>
               <w:rPr>
                 <w:rStyle w:val="Hyperlink"/>
@@ -2221,7 +2260,7 @@
                 <w:noProof/>
                 <w:webHidden/>
               </w:rPr>
-              <w:instrText xml:space="preserve"> PAGEREF _Toc375662609 \h </w:instrText>
+              <w:instrText xml:space="preserve"> PAGEREF _Toc375667182 \h </w:instrText>
             </w:r>
             <w:r>
               <w:rPr>
@@ -2262,7 +2301,7 @@
               <w:noProof/>
             </w:rPr>
           </w:pPr>
-          <w:hyperlink w:anchor="_Toc375662610" w:history="1">
+          <w:hyperlink w:anchor="_Toc375667183" w:history="1">
             <w:r>
               <w:rPr>
                 <w:rStyle w:val="Hyperlink"/>
@@ -2289,7 +2328,7 @@
                 <w:noProof/>
                 <w:webHidden/>
               </w:rPr>
-              <w:instrText xml:space="preserve"> PAGEREF _Toc375662610 \h </w:instrText>
+              <w:instrText xml:space="preserve"> PAGEREF _Toc375667183 \h </w:instrText>
             </w:r>
             <w:r>
               <w:rPr>
@@ -2330,7 +2369,7 @@
               <w:noProof/>
             </w:rPr>
           </w:pPr>
-          <w:hyperlink w:anchor="_Toc375662611" w:history="1">
+          <w:hyperlink w:anchor="_Toc375667184" w:history="1">
             <w:r>
               <w:rPr>
                 <w:rStyle w:val="Hyperlink"/>
@@ -2357,7 +2396,7 @@
                 <w:noProof/>
                 <w:webHidden/>
               </w:rPr>
-              <w:instrText xml:space="preserve"> PAGEREF _Toc375662611 \h </w:instrText>
+              <w:instrText xml:space="preserve"> PAGEREF _Toc375667184 \h </w:instrText>
             </w:r>
             <w:r>
               <w:rPr>
@@ -2398,7 +2437,7 @@
               <w:noProof/>
             </w:rPr>
           </w:pPr>
-          <w:hyperlink w:anchor="_Toc375662612" w:history="1">
+          <w:hyperlink w:anchor="_Toc375667185" w:history="1">
             <w:r>
               <w:rPr>
                 <w:rStyle w:val="Hyperlink"/>
@@ -2425,7 +2464,7 @@
                 <w:noProof/>
                 <w:webHidden/>
               </w:rPr>
-              <w:instrText xml:space="preserve"> PAGEREF _Toc375662612 \h </w:instrText>
+              <w:instrText xml:space="preserve"> PAGEREF _Toc375667185 \h </w:instrText>
             </w:r>
             <w:r>
               <w:rPr>
@@ -2466,7 +2505,7 @@
               <w:noProof/>
             </w:rPr>
           </w:pPr>
-          <w:hyperlink w:anchor="_Toc375662613" w:history="1">
+          <w:hyperlink w:anchor="_Toc375667186" w:history="1">
             <w:r>
               <w:rPr>
                 <w:rStyle w:val="Hyperlink"/>
@@ -2493,7 +2532,7 @@
                 <w:noProof/>
                 <w:webHidden/>
               </w:rPr>
-              <w:instrText xml:space="preserve"> PAGEREF _Toc375662613 \h </w:instrText>
+              <w:instrText xml:space="preserve"> PAGEREF _Toc375667186 \h </w:instrText>
             </w:r>
             <w:r>
               <w:rPr>
@@ -2534,13 +2573,13 @@
               <w:noProof/>
             </w:rPr>
           </w:pPr>
-          <w:hyperlink w:anchor="_Toc375662614" w:history="1">
+          <w:hyperlink w:anchor="_Toc375667187" w:history="1">
             <w:r>
               <w:rPr>
                 <w:rStyle w:val="Hyperlink"/>
                 <w:noProof/>
               </w:rPr>
-              <w:t>Appendix: Database Structure &lt;TODO&gt;</w:t>
+              <w:t>Appendix: Database Structure</w:t>
             </w:r>
             <w:r>
               <w:rPr>
@@ -2561,7 +2600,7 @@
                 <w:noProof/>
                 <w:webHidden/>
               </w:rPr>
-              <w:instrText xml:space="preserve"> PAGEREF _Toc375662614 \h </w:instrText>
+              <w:instrText xml:space="preserve"> PAGEREF _Toc375667187 \h </w:instrText>
             </w:r>
             <w:r>
               <w:rPr>
@@ -2609,11 +2648,11 @@
         <w:pStyle w:val="Heading1"/>
         <w:spacing w:before="0"/>
       </w:pPr>
-      <w:bookmarkStart w:id="0" w:name="_Toc375662579"/>
+      <w:bookmarkStart w:id="1" w:name="_Toc375667152"/>
       <w:r>
         <w:t>Introduction</w:t>
       </w:r>
-      <w:bookmarkEnd w:id="0"/>
+      <w:bookmarkEnd w:id="1"/>
     </w:p>
     <w:p>
       <w:r>
@@ -2625,7 +2664,7 @@
       <w:r>
         <w:t xml:space="preserve">have a complete chatty database that is continuously kept up to date as new posts are added.  This means an API can be built that hits this database directly rather than accessing shacknews.com for every request.  The existing LC.app API at </w:t>
       </w:r>
-      <w:hyperlink r:id="rId7" w:history="1">
+      <w:hyperlink r:id="rId11" w:history="1">
         <w:r>
           <w:rPr>
             <w:rStyle w:val="Hyperlink"/>
@@ -2664,7 +2703,7 @@
       <w:r>
         <w:t xml:space="preserve">Version 1 root: </w:t>
       </w:r>
-      <w:hyperlink r:id="rId8" w:history="1">
+      <w:hyperlink r:id="rId12" w:history="1">
         <w:r>
           <w:rPr>
             <w:rStyle w:val="Hyperlink"/>
@@ -2676,7 +2715,7 @@
         <w:br/>
         <w:t xml:space="preserve">Version 2 root: </w:t>
       </w:r>
-      <w:hyperlink r:id="rId9" w:history="1">
+      <w:hyperlink r:id="rId13" w:history="1">
         <w:r>
           <w:rPr>
             <w:rStyle w:val="Hyperlink"/>
@@ -2705,11 +2744,11 @@
       <w:pPr>
         <w:pStyle w:val="Heading2"/>
       </w:pPr>
-      <w:bookmarkStart w:id="1" w:name="_Toc375662580"/>
+      <w:bookmarkStart w:id="2" w:name="_Toc375667153"/>
       <w:r>
         <w:t>Data Types</w:t>
       </w:r>
-      <w:bookmarkEnd w:id="1"/>
+      <w:bookmarkEnd w:id="2"/>
     </w:p>
     <w:p>
       <w:r>
@@ -3920,11 +3959,11 @@
       <w:pPr>
         <w:pStyle w:val="Heading2"/>
       </w:pPr>
-      <w:bookmarkStart w:id="2" w:name="_Toc375662581"/>
+      <w:bookmarkStart w:id="3" w:name="_Toc375667154"/>
       <w:r>
         <w:t>Error Handling</w:t>
       </w:r>
-      <w:bookmarkEnd w:id="2"/>
+      <w:bookmarkEnd w:id="3"/>
     </w:p>
     <w:p>
       <w:r>
@@ -4147,14 +4186,14 @@
       <w:pPr>
         <w:pStyle w:val="Heading1"/>
       </w:pPr>
-      <w:bookmarkStart w:id="3" w:name="_Toc375662582"/>
+      <w:bookmarkStart w:id="4" w:name="_Toc375667155"/>
       <w:r>
         <w:t xml:space="preserve">Threads and </w:t>
       </w:r>
       <w:r>
         <w:t>Posts</w:t>
       </w:r>
-      <w:bookmarkEnd w:id="3"/>
+      <w:bookmarkEnd w:id="4"/>
     </w:p>
     <w:p>
       <w:r>
@@ -4165,11 +4204,11 @@
       <w:pPr>
         <w:pStyle w:val="Heading2"/>
       </w:pPr>
-      <w:bookmarkStart w:id="4" w:name="_Toc375662583"/>
+      <w:bookmarkStart w:id="5" w:name="_Toc375667156"/>
       <w:r>
         <w:t>GET /v2/waitForNewPost</w:t>
       </w:r>
-      <w:bookmarkEnd w:id="4"/>
+      <w:bookmarkEnd w:id="5"/>
     </w:p>
     <w:p>
       <w:r>
@@ -4379,7 +4418,7 @@
           <w:rStyle w:val="Hyperlink"/>
         </w:rPr>
       </w:pPr>
-      <w:hyperlink r:id="rId10" w:history="1">
+      <w:hyperlink r:id="rId14" w:history="1">
         <w:r>
           <w:rPr>
             <w:rStyle w:val="Hyperlink"/>
@@ -4393,7 +4432,7 @@
       <w:r>
         <w:br/>
       </w:r>
-      <w:hyperlink r:id="rId11" w:history="1">
+      <w:hyperlink r:id="rId15" w:history="1">
         <w:r>
           <w:rPr>
             <w:rStyle w:val="Hyperlink"/>
@@ -4409,11 +4448,11 @@
       <w:pPr>
         <w:pStyle w:val="Heading2"/>
       </w:pPr>
-      <w:bookmarkStart w:id="5" w:name="_Toc375662584"/>
+      <w:bookmarkStart w:id="6" w:name="_Toc375667157"/>
       <w:r>
         <w:t>GET /v2/getBumpedThreadIds</w:t>
       </w:r>
-      <w:bookmarkEnd w:id="5"/>
+      <w:bookmarkEnd w:id="6"/>
     </w:p>
     <w:p>
       <w:r>
@@ -4596,7 +4635,7 @@
       <w:pPr>
         <w:ind w:left="720"/>
       </w:pPr>
-      <w:hyperlink r:id="rId12" w:history="1">
+      <w:hyperlink r:id="rId16" w:history="1">
         <w:r>
           <w:rPr>
             <w:rStyle w:val="Hyperlink"/>
@@ -4607,7 +4646,7 @@
       <w:r>
         <w:br/>
       </w:r>
-      <w:hyperlink r:id="rId13" w:history="1">
+      <w:hyperlink r:id="rId17" w:history="1">
         <w:r>
           <w:rPr>
             <w:rStyle w:val="Hyperlink"/>
@@ -4618,7 +4657,7 @@
       <w:r>
         <w:br/>
       </w:r>
-      <w:hyperlink r:id="rId14" w:history="1">
+      <w:hyperlink r:id="rId18" w:history="1">
         <w:r>
           <w:rPr>
             <w:rStyle w:val="Hyperlink"/>
@@ -4629,7 +4668,7 @@
       <w:r>
         <w:br/>
       </w:r>
-      <w:hyperlink r:id="rId15" w:history="1">
+      <w:hyperlink r:id="rId19" w:history="1">
         <w:r>
           <w:rPr>
             <w:rStyle w:val="Hyperlink"/>
@@ -4642,11 +4681,11 @@
       <w:pPr>
         <w:pStyle w:val="Heading2"/>
       </w:pPr>
-      <w:bookmarkStart w:id="6" w:name="_Toc375662585"/>
+      <w:bookmarkStart w:id="7" w:name="_Toc375667158"/>
       <w:r>
         <w:t>GET /v2/getThread</w:t>
       </w:r>
-      <w:bookmarkEnd w:id="6"/>
+      <w:bookmarkEnd w:id="7"/>
     </w:p>
     <w:p>
       <w:r>
@@ -4788,7 +4827,7 @@
       <w:pPr>
         <w:ind w:left="720"/>
       </w:pPr>
-      <w:hyperlink r:id="rId16" w:history="1">
+      <w:hyperlink r:id="rId20" w:history="1">
         <w:r>
           <w:rPr>
             <w:rStyle w:val="Hyperlink"/>
@@ -4801,11 +4840,11 @@
       <w:pPr>
         <w:pStyle w:val="Heading2"/>
       </w:pPr>
-      <w:bookmarkStart w:id="7" w:name="_Toc375662586"/>
+      <w:bookmarkStart w:id="8" w:name="_Toc375667159"/>
       <w:r>
         <w:t>GET /v2/getThreadPostIds</w:t>
       </w:r>
-      <w:bookmarkEnd w:id="7"/>
+      <w:bookmarkEnd w:id="8"/>
     </w:p>
     <w:p>
       <w:r>
@@ -4977,7 +5016,7 @@
       <w:pPr>
         <w:ind w:left="720"/>
       </w:pPr>
-      <w:hyperlink r:id="rId17" w:history="1">
+      <w:hyperlink r:id="rId21" w:history="1">
         <w:r>
           <w:rPr>
             <w:rStyle w:val="Hyperlink"/>
@@ -4993,11 +5032,11 @@
       <w:pPr>
         <w:pStyle w:val="Heading2"/>
       </w:pPr>
-      <w:bookmarkStart w:id="8" w:name="_Toc375662587"/>
+      <w:bookmarkStart w:id="9" w:name="_Toc375667160"/>
       <w:r>
         <w:t>GET /v2/getPost</w:t>
       </w:r>
-      <w:bookmarkEnd w:id="8"/>
+      <w:bookmarkEnd w:id="9"/>
     </w:p>
     <w:p>
       <w:r>
@@ -5092,7 +5131,7 @@
       <w:r>
         <w:tab/>
       </w:r>
-      <w:hyperlink r:id="rId18" w:history="1">
+      <w:hyperlink r:id="rId22" w:history="1">
         <w:r>
           <w:rPr>
             <w:rStyle w:val="Hyperlink"/>
@@ -5105,11 +5144,11 @@
       <w:pPr>
         <w:pStyle w:val="Heading2"/>
       </w:pPr>
-      <w:bookmarkStart w:id="9" w:name="_Toc375662588"/>
+      <w:bookmarkStart w:id="10" w:name="_Toc375667161"/>
       <w:r>
         <w:t>GET /v2/getPostRange</w:t>
       </w:r>
-      <w:bookmarkEnd w:id="9"/>
+      <w:bookmarkEnd w:id="10"/>
     </w:p>
     <w:p>
       <w:r>
@@ -5274,7 +5313,7 @@
       <w:pPr>
         <w:ind w:left="720"/>
       </w:pPr>
-      <w:hyperlink r:id="rId19" w:history="1">
+      <w:hyperlink r:id="rId23" w:history="1">
         <w:r>
           <w:rPr>
             <w:rStyle w:val="Hyperlink"/>
@@ -5288,7 +5327,7 @@
         </w:rPr>
         <w:br/>
       </w:r>
-      <w:hyperlink r:id="rId20" w:history="1">
+      <w:hyperlink r:id="rId24" w:history="1">
         <w:r>
           <w:rPr>
             <w:rStyle w:val="Hyperlink"/>
@@ -5301,11 +5340,11 @@
       <w:pPr>
         <w:pStyle w:val="Heading2"/>
       </w:pPr>
-      <w:bookmarkStart w:id="10" w:name="_Toc375662589"/>
+      <w:bookmarkStart w:id="11" w:name="_Toc375667162"/>
       <w:r>
         <w:t>GET /v2/getNewestPostInfo</w:t>
       </w:r>
-      <w:bookmarkEnd w:id="10"/>
+      <w:bookmarkEnd w:id="11"/>
     </w:p>
     <w:p>
       <w:r>
@@ -5388,7 +5427,7 @@
       <w:pPr>
         <w:ind w:left="720"/>
       </w:pPr>
-      <w:hyperlink r:id="rId21" w:history="1">
+      <w:hyperlink r:id="rId25" w:history="1">
         <w:r>
           <w:rPr>
             <w:rStyle w:val="Hyperlink"/>
@@ -5401,11 +5440,11 @@
       <w:pPr>
         <w:pStyle w:val="Heading2"/>
       </w:pPr>
-      <w:bookmarkStart w:id="11" w:name="_Toc375662590"/>
+      <w:bookmarkStart w:id="12" w:name="_Toc375667163"/>
       <w:r>
         <w:t>GET /v2/getParentId</w:t>
       </w:r>
-      <w:bookmarkEnd w:id="11"/>
+      <w:bookmarkEnd w:id="12"/>
     </w:p>
     <w:p>
       <w:r>
@@ -5552,7 +5591,7 @@
           <w:rStyle w:val="Hyperlink"/>
         </w:rPr>
       </w:pPr>
-      <w:hyperlink r:id="rId22" w:history="1">
+      <w:hyperlink r:id="rId26" w:history="1">
         <w:r>
           <w:rPr>
             <w:rStyle w:val="Hyperlink"/>
@@ -5565,11 +5604,11 @@
       <w:pPr>
         <w:pStyle w:val="Heading2"/>
       </w:pPr>
-      <w:bookmarkStart w:id="12" w:name="_Toc375662591"/>
+      <w:bookmarkStart w:id="13" w:name="_Toc375667164"/>
       <w:r>
         <w:t>POST /v2/postComment</w:t>
       </w:r>
-      <w:bookmarkEnd w:id="12"/>
+      <w:bookmarkEnd w:id="13"/>
       <w:r>
         <w:t xml:space="preserve"> </w:t>
       </w:r>
@@ -5843,7 +5882,7 @@
         </w:rPr>
         <w:tab/>
       </w:r>
-      <w:hyperlink r:id="rId23" w:history="1">
+      <w:hyperlink r:id="rId27" w:history="1">
         <w:r>
           <w:rPr>
             <w:rStyle w:val="Hyperlink"/>
@@ -5859,11 +5898,11 @@
       <w:pPr>
         <w:pStyle w:val="Heading2"/>
       </w:pPr>
-      <w:bookmarkStart w:id="13" w:name="_Toc375662592"/>
+      <w:bookmarkStart w:id="14" w:name="_Toc375667165"/>
       <w:r>
         <w:t>GET /v2/search</w:t>
       </w:r>
-      <w:bookmarkEnd w:id="13"/>
+      <w:bookmarkEnd w:id="14"/>
     </w:p>
     <w:p>
       <w:r>
@@ -6087,7 +6126,7 @@
       <w:pPr>
         <w:ind w:left="720"/>
       </w:pPr>
-      <w:hyperlink r:id="rId24" w:history="1">
+      <w:hyperlink r:id="rId28" w:history="1">
         <w:r>
           <w:rPr>
             <w:rStyle w:val="Hyperlink"/>
@@ -6098,7 +6137,7 @@
       <w:r>
         <w:br/>
       </w:r>
-      <w:hyperlink r:id="rId25" w:history="1">
+      <w:hyperlink r:id="rId29" w:history="1">
         <w:r>
           <w:rPr>
             <w:rStyle w:val="Hyperlink"/>
@@ -6112,7 +6151,7 @@
       <w:r>
         <w:br/>
       </w:r>
-      <w:hyperlink r:id="rId26" w:history="1">
+      <w:hyperlink r:id="rId30" w:history="1">
         <w:r>
           <w:rPr>
             <w:rStyle w:val="Hyperlink"/>
@@ -6123,7 +6162,7 @@
       <w:r>
         <w:br/>
       </w:r>
-      <w:hyperlink r:id="rId27" w:history="1">
+      <w:hyperlink r:id="rId31" w:history="1">
         <w:r>
           <w:rPr>
             <w:rStyle w:val="Hyperlink"/>
@@ -6134,7 +6173,7 @@
       <w:r>
         <w:br/>
       </w:r>
-      <w:hyperlink r:id="rId28" w:history="1">
+      <w:hyperlink r:id="rId32" w:history="1">
         <w:r>
           <w:rPr>
             <w:rStyle w:val="Hyperlink"/>
@@ -6147,11 +6186,11 @@
       <w:pPr>
         <w:pStyle w:val="Heading1"/>
       </w:pPr>
-      <w:bookmarkStart w:id="14" w:name="_Toc375662593"/>
+      <w:bookmarkStart w:id="15" w:name="_Toc375667166"/>
       <w:r>
         <w:t>Post Edits</w:t>
       </w:r>
-      <w:bookmarkEnd w:id="14"/>
+      <w:bookmarkEnd w:id="15"/>
     </w:p>
     <w:p>
       <w:r>
@@ -6245,7 +6284,7 @@
       <w:pPr>
         <w:pStyle w:val="Heading2"/>
       </w:pPr>
-      <w:bookmarkStart w:id="15" w:name="_Toc375662594"/>
+      <w:bookmarkStart w:id="16" w:name="_Toc375667167"/>
       <w:r>
         <w:t>GET /v2/getNewest</w:t>
       </w:r>
@@ -6261,7 +6300,7 @@
       <w:r>
         <w:t>&gt;</w:t>
       </w:r>
-      <w:bookmarkEnd w:id="15"/>
+      <w:bookmarkEnd w:id="16"/>
     </w:p>
     <w:p>
       <w:r>
@@ -6388,7 +6427,7 @@
       <w:pPr>
         <w:pStyle w:val="Heading2"/>
       </w:pPr>
-      <w:bookmarkStart w:id="16" w:name="_Toc375662595"/>
+      <w:bookmarkStart w:id="17" w:name="_Toc375667168"/>
       <w:r>
         <w:t>GET /v2/get</w:t>
       </w:r>
@@ -6404,7 +6443,7 @@
       <w:r>
         <w:t>&gt;</w:t>
       </w:r>
-      <w:bookmarkEnd w:id="16"/>
+      <w:bookmarkEnd w:id="17"/>
     </w:p>
     <w:p>
       <w:r>
@@ -6701,14 +6740,14 @@
       <w:pPr>
         <w:pStyle w:val="Heading1"/>
       </w:pPr>
-      <w:bookmarkStart w:id="17" w:name="_Toc375662596"/>
+      <w:bookmarkStart w:id="18" w:name="_Toc375667169"/>
       <w:r>
         <w:t>Account</w:t>
       </w:r>
       <w:r>
         <w:t>s</w:t>
       </w:r>
-      <w:bookmarkEnd w:id="17"/>
+      <w:bookmarkEnd w:id="18"/>
     </w:p>
     <w:p>
       <w:r>
@@ -6722,11 +6761,11 @@
       <w:pPr>
         <w:pStyle w:val="Heading2"/>
       </w:pPr>
-      <w:bookmarkStart w:id="18" w:name="_Toc375662597"/>
+      <w:bookmarkStart w:id="19" w:name="_Toc375667170"/>
       <w:r>
         <w:t>POST /v2/verifyCredentials</w:t>
       </w:r>
-      <w:bookmarkEnd w:id="18"/>
+      <w:bookmarkEnd w:id="19"/>
     </w:p>
     <w:p>
       <w:r>
@@ -6838,7 +6877,7 @@
       <w:pPr>
         <w:ind w:left="720"/>
       </w:pPr>
-      <w:hyperlink r:id="rId29" w:history="1">
+      <w:hyperlink r:id="rId33" w:history="1">
         <w:r>
           <w:rPr>
             <w:rStyle w:val="Hyperlink"/>
@@ -6854,7 +6893,7 @@
       <w:pPr>
         <w:pStyle w:val="Heading2"/>
       </w:pPr>
-      <w:bookmarkStart w:id="19" w:name="_Toc375662598"/>
+      <w:bookmarkStart w:id="20" w:name="_Toc375667171"/>
       <w:r>
         <w:t>GET /v2/getUserRegistrationDate &lt;</w:t>
       </w:r>
@@ -6864,7 +6903,7 @@
       <w:r>
         <w:t>&gt;</w:t>
       </w:r>
-      <w:bookmarkEnd w:id="19"/>
+      <w:bookmarkEnd w:id="20"/>
     </w:p>
     <w:p>
       <w:r>
@@ -7034,11 +7073,11 @@
       <w:pPr>
         <w:pStyle w:val="Heading1"/>
       </w:pPr>
-      <w:bookmarkStart w:id="20" w:name="_Toc375662599"/>
+      <w:bookmarkStart w:id="21" w:name="_Toc375667172"/>
       <w:r>
         <w:t>Shackmessages</w:t>
       </w:r>
-      <w:bookmarkEnd w:id="20"/>
+      <w:bookmarkEnd w:id="21"/>
     </w:p>
     <w:p>
       <w:r>
@@ -7049,7 +7088,7 @@
       <w:pPr>
         <w:pStyle w:val="Heading2"/>
       </w:pPr>
-      <w:bookmarkStart w:id="21" w:name="_Toc375662600"/>
+      <w:bookmarkStart w:id="22" w:name="_Toc375667173"/>
       <w:r>
         <w:t>POST /v2/getMessages &lt;</w:t>
       </w:r>
@@ -7059,7 +7098,7 @@
       <w:r>
         <w:t>&gt;</w:t>
       </w:r>
-      <w:bookmarkEnd w:id="21"/>
+      <w:bookmarkEnd w:id="22"/>
     </w:p>
     <w:p>
       <w:r>
@@ -7442,7 +7481,7 @@
           <w:rStyle w:val="HTMLCode"/>
         </w:rPr>
       </w:pPr>
-      <w:hyperlink r:id="rId30" w:history="1">
+      <w:hyperlink r:id="rId34" w:history="1">
         <w:r>
           <w:rPr>
             <w:rStyle w:val="Hyperlink"/>
@@ -7458,7 +7497,7 @@
       <w:pPr>
         <w:pStyle w:val="Heading2"/>
       </w:pPr>
-      <w:bookmarkStart w:id="22" w:name="_Toc375662601"/>
+      <w:bookmarkStart w:id="23" w:name="_Toc375667174"/>
       <w:r>
         <w:t>POST /v2/sendMessage &lt;</w:t>
       </w:r>
@@ -7468,7 +7507,7 @@
       <w:r>
         <w:t>&gt;</w:t>
       </w:r>
-      <w:bookmarkEnd w:id="22"/>
+      <w:bookmarkEnd w:id="23"/>
     </w:p>
     <w:p>
       <w:r>
@@ -7633,7 +7672,7 @@
       <w:pPr>
         <w:pStyle w:val="Heading2"/>
       </w:pPr>
-      <w:bookmarkStart w:id="23" w:name="_Toc375662602"/>
+      <w:bookmarkStart w:id="24" w:name="_Toc375667175"/>
       <w:r>
         <w:t>POST /v2/markMessageRead &lt;</w:t>
       </w:r>
@@ -7643,7 +7682,7 @@
       <w:r>
         <w:t>&gt;</w:t>
       </w:r>
-      <w:bookmarkEnd w:id="23"/>
+      <w:bookmarkEnd w:id="24"/>
     </w:p>
     <w:p>
       <w:r>
@@ -7809,7 +7848,7 @@
       <w:pPr>
         <w:pStyle w:val="Heading2"/>
       </w:pPr>
-      <w:bookmarkStart w:id="24" w:name="_Toc375662603"/>
+      <w:bookmarkStart w:id="25" w:name="_Toc375667176"/>
       <w:r>
         <w:t>POST /v2/deleteMessage &lt;</w:t>
       </w:r>
@@ -7819,7 +7858,7 @@
       <w:r>
         <w:t>&gt;</w:t>
       </w:r>
-      <w:bookmarkEnd w:id="24"/>
+      <w:bookmarkEnd w:id="25"/>
     </w:p>
     <w:p>
       <w:r>
@@ -7974,14 +8013,14 @@
       <w:pPr>
         <w:pStyle w:val="Heading1"/>
       </w:pPr>
-      <w:bookmarkStart w:id="25" w:name="_Toc375662604"/>
+      <w:bookmarkStart w:id="26" w:name="_Toc375667177"/>
       <w:r>
         <w:t xml:space="preserve">Client </w:t>
       </w:r>
       <w:r>
         <w:t>Data</w:t>
       </w:r>
-      <w:bookmarkEnd w:id="25"/>
+      <w:bookmarkEnd w:id="26"/>
     </w:p>
     <w:p>
       <w:r>
@@ -8114,10 +8153,10 @@
       <w:pPr>
         <w:pStyle w:val="Heading2"/>
       </w:pPr>
-      <w:bookmarkStart w:id="26" w:name="_POST_/v2/clientData/getClientToken_"/>
-      <w:bookmarkStart w:id="27" w:name="_Ref375010567"/>
-      <w:bookmarkStart w:id="28" w:name="_Toc375662605"/>
-      <w:bookmarkEnd w:id="26"/>
+      <w:bookmarkStart w:id="27" w:name="_POST_/v2/clientData/getClientToken_"/>
+      <w:bookmarkStart w:id="28" w:name="_Ref375010567"/>
+      <w:bookmarkStart w:id="29" w:name="_Toc375667178"/>
+      <w:bookmarkEnd w:id="27"/>
       <w:r>
         <w:t>POST /v2/clientData/get</w:t>
       </w:r>
@@ -8130,8 +8169,8 @@
       <w:r>
         <w:t>Token</w:t>
       </w:r>
-      <w:bookmarkEnd w:id="27"/>
       <w:bookmarkEnd w:id="28"/>
+      <w:bookmarkEnd w:id="29"/>
     </w:p>
     <w:p>
       <w:r>
@@ -8367,7 +8406,7 @@
       <w:pPr>
         <w:ind w:left="720"/>
       </w:pPr>
-      <w:hyperlink r:id="rId31" w:history="1">
+      <w:hyperlink r:id="rId35" w:history="1">
         <w:r>
           <w:rPr>
             <w:rStyle w:val="Hyperlink"/>
@@ -8383,7 +8422,7 @@
       <w:pPr>
         <w:pStyle w:val="Heading2"/>
       </w:pPr>
-      <w:bookmarkStart w:id="29" w:name="_Toc375662606"/>
+      <w:bookmarkStart w:id="30" w:name="_Toc375667179"/>
       <w:r>
         <w:t>POST</w:t>
       </w:r>
@@ -8396,7 +8435,7 @@
       <w:r>
         <w:t>getCategoryFilters</w:t>
       </w:r>
-      <w:bookmarkEnd w:id="29"/>
+      <w:bookmarkEnd w:id="30"/>
     </w:p>
     <w:p>
       <w:r>
@@ -8586,7 +8625,7 @@
       <w:pPr>
         <w:ind w:left="720"/>
       </w:pPr>
-      <w:hyperlink r:id="rId32" w:history="1">
+      <w:hyperlink r:id="rId36" w:history="1">
         <w:r>
           <w:rPr>
             <w:rStyle w:val="Hyperlink"/>
@@ -8602,7 +8641,7 @@
       <w:pPr>
         <w:pStyle w:val="Heading2"/>
       </w:pPr>
-      <w:bookmarkStart w:id="30" w:name="_Toc375662607"/>
+      <w:bookmarkStart w:id="31" w:name="_Toc375667180"/>
       <w:r>
         <w:t>POST /v2/</w:t>
       </w:r>
@@ -8618,7 +8657,7 @@
       <w:r>
         <w:t>&gt;</w:t>
       </w:r>
-      <w:bookmarkEnd w:id="30"/>
+      <w:bookmarkEnd w:id="31"/>
     </w:p>
     <w:p>
       <w:r>
@@ -8841,7 +8880,7 @@
       <w:pPr>
         <w:pStyle w:val="Heading2"/>
       </w:pPr>
-      <w:bookmarkStart w:id="31" w:name="_Toc375662608"/>
+      <w:bookmarkStart w:id="32" w:name="_Toc375667181"/>
       <w:r>
         <w:t>POST</w:t>
       </w:r>
@@ -8860,7 +8899,7 @@
       <w:r>
         <w:t>&gt;</w:t>
       </w:r>
-      <w:bookmarkEnd w:id="31"/>
+      <w:bookmarkEnd w:id="32"/>
     </w:p>
     <w:p>
       <w:r>
@@ -9043,7 +9082,7 @@
       <w:pPr>
         <w:pStyle w:val="Heading2"/>
       </w:pPr>
-      <w:bookmarkStart w:id="32" w:name="_Toc375662609"/>
+      <w:bookmarkStart w:id="33" w:name="_Toc375667182"/>
       <w:r>
         <w:t>POST /v2/</w:t>
       </w:r>
@@ -9059,7 +9098,7 @@
       <w:r>
         <w:t>&gt;</w:t>
       </w:r>
-      <w:bookmarkEnd w:id="32"/>
+      <w:bookmarkEnd w:id="33"/>
     </w:p>
     <w:p>
       <w:r>
@@ -9219,7 +9258,7 @@
       <w:pPr>
         <w:pStyle w:val="Heading2"/>
       </w:pPr>
-      <w:bookmarkStart w:id="33" w:name="_Toc375662610"/>
+      <w:bookmarkStart w:id="34" w:name="_Toc375667183"/>
       <w:r>
         <w:t>POST /v2/</w:t>
       </w:r>
@@ -9235,7 +9274,7 @@
       <w:r>
         <w:t>&gt;</w:t>
       </w:r>
-      <w:bookmarkEnd w:id="33"/>
+      <w:bookmarkEnd w:id="34"/>
     </w:p>
     <w:p>
       <w:r>
@@ -9392,7 +9431,7 @@
       <w:pPr>
         <w:pStyle w:val="Heading2"/>
       </w:pPr>
-      <w:bookmarkStart w:id="34" w:name="_Toc375662611"/>
+      <w:bookmarkStart w:id="35" w:name="_Toc375667184"/>
       <w:r>
         <w:t>POST /v2/</w:t>
       </w:r>
@@ -9408,7 +9447,7 @@
       <w:r>
         <w:t>&gt;</w:t>
       </w:r>
-      <w:bookmarkEnd w:id="34"/>
+      <w:bookmarkEnd w:id="35"/>
     </w:p>
     <w:p>
       <w:r>
@@ -9562,7 +9601,7 @@
       <w:pPr>
         <w:pStyle w:val="Heading2"/>
       </w:pPr>
-      <w:bookmarkStart w:id="35" w:name="_Toc375662612"/>
+      <w:bookmarkStart w:id="36" w:name="_Toc375667185"/>
       <w:r>
         <w:t>POST</w:t>
       </w:r>
@@ -9581,7 +9620,7 @@
       <w:r>
         <w:t>&gt;</w:t>
       </w:r>
-      <w:bookmarkEnd w:id="35"/>
+      <w:bookmarkEnd w:id="36"/>
     </w:p>
     <w:p>
       <w:r>
@@ -9702,7 +9741,7 @@
       <w:pPr>
         <w:pStyle w:val="Heading2"/>
       </w:pPr>
-      <w:bookmarkStart w:id="36" w:name="_Toc375662613"/>
+      <w:bookmarkStart w:id="37" w:name="_Toc375667186"/>
       <w:r>
         <w:t>POST /v2/</w:t>
       </w:r>
@@ -9718,7 +9757,7 @@
       <w:r>
         <w:t>&gt;</w:t>
       </w:r>
-      <w:bookmarkEnd w:id="36"/>
+      <w:bookmarkEnd w:id="37"/>
     </w:p>
     <w:p>
       <w:r>
@@ -9873,11 +9912,11 @@
       <w:pPr>
         <w:pStyle w:val="Heading1"/>
       </w:pPr>
-      <w:bookmarkStart w:id="37" w:name="_Toc375662614"/>
+      <w:bookmarkStart w:id="38" w:name="_Toc375667187"/>
       <w:r>
         <w:t>Appendix: Database Structure</w:t>
       </w:r>
-      <w:bookmarkEnd w:id="37"/>
+      <w:bookmarkEnd w:id="38"/>
     </w:p>
     <w:p>
       <w:r>
@@ -9915,7 +9954,7 @@
                     </pic:cNvPicPr>
                   </pic:nvPicPr>
                   <pic:blipFill>
-                    <a:blip r:embed="rId33">
+                    <a:blip r:embed="rId37">
                       <a:extLst>
                         <a:ext uri="{28A0092B-C50C-407E-A947-70E740481C1C}">
                           <a14:useLocalDpi xmlns:a14="http://schemas.microsoft.com/office/drawing/2010/main" val="0"/>
@@ -9943,8 +9982,6 @@
           </wp:inline>
         </w:drawing>
       </w:r>
-      <w:bookmarkStart w:id="38" w:name="_GoBack"/>
-      <w:bookmarkEnd w:id="38"/>
     </w:p>
     <w:p>
       <w:r>
@@ -9967,10 +10004,10 @@
         <w:tblLook w:val="04A0" w:firstRow="1" w:lastRow="0" w:firstColumn="1" w:lastColumn="0" w:noHBand="0" w:noVBand="1"/>
       </w:tblPr>
       <w:tblGrid>
-        <w:gridCol w:w="3322"/>
-        <w:gridCol w:w="2339"/>
-        <w:gridCol w:w="3511"/>
-        <w:gridCol w:w="7373"/>
+        <w:gridCol w:w="1990"/>
+        <w:gridCol w:w="1284"/>
+        <w:gridCol w:w="1947"/>
+        <w:gridCol w:w="4130"/>
       </w:tblGrid>
       <w:tr>
         <w:tc>
@@ -17146,7 +17183,7 @@
 </file>
 
 <file path=customXml/itemProps1.xml><?xml version="1.0" encoding="utf-8"?>
-<ds:datastoreItem xmlns:ds="http://schemas.openxmlformats.org/officeDocument/2006/customXml" ds:itemID="{EA1F8025-3898-4422-B4A9-2AD0A4B3B745}">
+<ds:datastoreItem xmlns:ds="http://schemas.openxmlformats.org/officeDocument/2006/customXml" ds:itemID="{01CAC23D-E9C0-4595-B2A7-B924BF06130C}">
   <ds:schemaRefs>
     <ds:schemaRef ds:uri="http://schemas.openxmlformats.org/officeDocument/2006/bibliography"/>
   </ds:schemaRefs>

</xml_diff>

<commit_message>
Support collapsed threads in addition to pinned.
</commit_message>
<xml_diff>
--- a/v2/WinChatty v2 API.docx
+++ b/v2/WinChatty v2 API.docx
@@ -21,8 +21,8 @@
         <w:tblLook w:val="04A0" w:firstRow="1" w:lastRow="0" w:firstColumn="1" w:lastColumn="0" w:noHBand="0" w:noVBand="1"/>
       </w:tblPr>
       <w:tblGrid>
-        <w:gridCol w:w="9090"/>
-        <w:gridCol w:w="7470"/>
+        <w:gridCol w:w="5139"/>
+        <w:gridCol w:w="4221"/>
       </w:tblGrid>
       <w:tr>
         <w:tc>
@@ -33,6 +33,8 @@
             <w:pPr>
               <w:pStyle w:val="Title"/>
             </w:pPr>
+            <w:bookmarkStart w:id="0" w:name="_GoBack"/>
+            <w:bookmarkEnd w:id="0"/>
             <w:r>
               <w:t>WinChatty v2 API</w:t>
             </w:r>
@@ -49,12 +51,7 @@
               <w:jc w:val="right"/>
             </w:pPr>
             <w:r>
-              <w:t>© 2013 Brian Lu</w:t>
-            </w:r>
-            <w:bookmarkStart w:id="0" w:name="_GoBack"/>
-            <w:bookmarkEnd w:id="0"/>
-            <w:r>
-              <w:t xml:space="preserve">ft.  Updated: </w:t>
+              <w:t xml:space="preserve">© 2013 Brian Luft.  Updated: </w:t>
             </w:r>
             <w:r>
               <w:fldChar w:fldCharType="begin"/>
@@ -90,7 +87,7 @@
               <w:rPr>
                 <w:noProof/>
               </w:rPr>
-              <w:t>4:52 PM</w:t>
+              <w:t>5:07 PM</w:t>
             </w:r>
             <w:r>
               <w:fldChar w:fldCharType="end"/>
@@ -193,7 +190,7 @@
           <w:r>
             <w:fldChar w:fldCharType="separate"/>
           </w:r>
-          <w:hyperlink w:anchor="_Toc375667152" w:history="1">
+          <w:hyperlink w:anchor="_Toc375668184" w:history="1">
             <w:r>
               <w:rPr>
                 <w:rStyle w:val="Hyperlink"/>
@@ -220,7 +217,7 @@
                 <w:noProof/>
                 <w:webHidden/>
               </w:rPr>
-              <w:instrText xml:space="preserve"> PAGEREF _Toc375667152 \h </w:instrText>
+              <w:instrText xml:space="preserve"> PAGEREF _Toc375668184 \h </w:instrText>
             </w:r>
             <w:r>
               <w:rPr>
@@ -261,7 +258,7 @@
               <w:noProof/>
             </w:rPr>
           </w:pPr>
-          <w:hyperlink w:anchor="_Toc375667153" w:history="1">
+          <w:hyperlink w:anchor="_Toc375668185" w:history="1">
             <w:r>
               <w:rPr>
                 <w:rStyle w:val="Hyperlink"/>
@@ -288,7 +285,7 @@
                 <w:noProof/>
                 <w:webHidden/>
               </w:rPr>
-              <w:instrText xml:space="preserve"> PAGEREF _Toc375667153 \h </w:instrText>
+              <w:instrText xml:space="preserve"> PAGEREF _Toc375668185 \h </w:instrText>
             </w:r>
             <w:r>
               <w:rPr>
@@ -329,7 +326,7 @@
               <w:noProof/>
             </w:rPr>
           </w:pPr>
-          <w:hyperlink w:anchor="_Toc375667154" w:history="1">
+          <w:hyperlink w:anchor="_Toc375668186" w:history="1">
             <w:r>
               <w:rPr>
                 <w:rStyle w:val="Hyperlink"/>
@@ -356,7 +353,7 @@
                 <w:noProof/>
                 <w:webHidden/>
               </w:rPr>
-              <w:instrText xml:space="preserve"> PAGEREF _Toc375667154 \h </w:instrText>
+              <w:instrText xml:space="preserve"> PAGEREF _Toc375668186 \h </w:instrText>
             </w:r>
             <w:r>
               <w:rPr>
@@ -397,7 +394,7 @@
               <w:noProof/>
             </w:rPr>
           </w:pPr>
-          <w:hyperlink w:anchor="_Toc375667155" w:history="1">
+          <w:hyperlink w:anchor="_Toc375668187" w:history="1">
             <w:r>
               <w:rPr>
                 <w:rStyle w:val="Hyperlink"/>
@@ -424,7 +421,7 @@
                 <w:noProof/>
                 <w:webHidden/>
               </w:rPr>
-              <w:instrText xml:space="preserve"> PAGEREF _Toc375667155 \h </w:instrText>
+              <w:instrText xml:space="preserve"> PAGEREF _Toc375668187 \h </w:instrText>
             </w:r>
             <w:r>
               <w:rPr>
@@ -465,7 +462,7 @@
               <w:noProof/>
             </w:rPr>
           </w:pPr>
-          <w:hyperlink w:anchor="_Toc375667156" w:history="1">
+          <w:hyperlink w:anchor="_Toc375668188" w:history="1">
             <w:r>
               <w:rPr>
                 <w:rStyle w:val="Hyperlink"/>
@@ -492,7 +489,7 @@
                 <w:noProof/>
                 <w:webHidden/>
               </w:rPr>
-              <w:instrText xml:space="preserve"> PAGEREF _Toc375667156 \h </w:instrText>
+              <w:instrText xml:space="preserve"> PAGEREF _Toc375668188 \h </w:instrText>
             </w:r>
             <w:r>
               <w:rPr>
@@ -533,7 +530,7 @@
               <w:noProof/>
             </w:rPr>
           </w:pPr>
-          <w:hyperlink w:anchor="_Toc375667157" w:history="1">
+          <w:hyperlink w:anchor="_Toc375668189" w:history="1">
             <w:r>
               <w:rPr>
                 <w:rStyle w:val="Hyperlink"/>
@@ -560,7 +557,7 @@
                 <w:noProof/>
                 <w:webHidden/>
               </w:rPr>
-              <w:instrText xml:space="preserve"> PAGEREF _Toc375667157 \h </w:instrText>
+              <w:instrText xml:space="preserve"> PAGEREF _Toc375668189 \h </w:instrText>
             </w:r>
             <w:r>
               <w:rPr>
@@ -601,7 +598,7 @@
               <w:noProof/>
             </w:rPr>
           </w:pPr>
-          <w:hyperlink w:anchor="_Toc375667158" w:history="1">
+          <w:hyperlink w:anchor="_Toc375668190" w:history="1">
             <w:r>
               <w:rPr>
                 <w:rStyle w:val="Hyperlink"/>
@@ -628,7 +625,7 @@
                 <w:noProof/>
                 <w:webHidden/>
               </w:rPr>
-              <w:instrText xml:space="preserve"> PAGEREF _Toc375667158 \h </w:instrText>
+              <w:instrText xml:space="preserve"> PAGEREF _Toc375668190 \h </w:instrText>
             </w:r>
             <w:r>
               <w:rPr>
@@ -669,7 +666,7 @@
               <w:noProof/>
             </w:rPr>
           </w:pPr>
-          <w:hyperlink w:anchor="_Toc375667159" w:history="1">
+          <w:hyperlink w:anchor="_Toc375668191" w:history="1">
             <w:r>
               <w:rPr>
                 <w:rStyle w:val="Hyperlink"/>
@@ -696,7 +693,7 @@
                 <w:noProof/>
                 <w:webHidden/>
               </w:rPr>
-              <w:instrText xml:space="preserve"> PAGEREF _Toc375667159 \h </w:instrText>
+              <w:instrText xml:space="preserve"> PAGEREF _Toc375668191 \h </w:instrText>
             </w:r>
             <w:r>
               <w:rPr>
@@ -737,7 +734,7 @@
               <w:noProof/>
             </w:rPr>
           </w:pPr>
-          <w:hyperlink w:anchor="_Toc375667160" w:history="1">
+          <w:hyperlink w:anchor="_Toc375668192" w:history="1">
             <w:r>
               <w:rPr>
                 <w:rStyle w:val="Hyperlink"/>
@@ -764,7 +761,7 @@
                 <w:noProof/>
                 <w:webHidden/>
               </w:rPr>
-              <w:instrText xml:space="preserve"> PAGEREF _Toc375667160 \h </w:instrText>
+              <w:instrText xml:space="preserve"> PAGEREF _Toc375668192 \h </w:instrText>
             </w:r>
             <w:r>
               <w:rPr>
@@ -805,7 +802,7 @@
               <w:noProof/>
             </w:rPr>
           </w:pPr>
-          <w:hyperlink w:anchor="_Toc375667161" w:history="1">
+          <w:hyperlink w:anchor="_Toc375668193" w:history="1">
             <w:r>
               <w:rPr>
                 <w:rStyle w:val="Hyperlink"/>
@@ -832,7 +829,7 @@
                 <w:noProof/>
                 <w:webHidden/>
               </w:rPr>
-              <w:instrText xml:space="preserve"> PAGEREF _Toc375667161 \h </w:instrText>
+              <w:instrText xml:space="preserve"> PAGEREF _Toc375668193 \h </w:instrText>
             </w:r>
             <w:r>
               <w:rPr>
@@ -873,7 +870,7 @@
               <w:noProof/>
             </w:rPr>
           </w:pPr>
-          <w:hyperlink w:anchor="_Toc375667162" w:history="1">
+          <w:hyperlink w:anchor="_Toc375668194" w:history="1">
             <w:r>
               <w:rPr>
                 <w:rStyle w:val="Hyperlink"/>
@@ -900,7 +897,7 @@
                 <w:noProof/>
                 <w:webHidden/>
               </w:rPr>
-              <w:instrText xml:space="preserve"> PAGEREF _Toc375667162 \h </w:instrText>
+              <w:instrText xml:space="preserve"> PAGEREF _Toc375668194 \h </w:instrText>
             </w:r>
             <w:r>
               <w:rPr>
@@ -941,7 +938,7 @@
               <w:noProof/>
             </w:rPr>
           </w:pPr>
-          <w:hyperlink w:anchor="_Toc375667163" w:history="1">
+          <w:hyperlink w:anchor="_Toc375668195" w:history="1">
             <w:r>
               <w:rPr>
                 <w:rStyle w:val="Hyperlink"/>
@@ -968,7 +965,7 @@
                 <w:noProof/>
                 <w:webHidden/>
               </w:rPr>
-              <w:instrText xml:space="preserve"> PAGEREF _Toc375667163 \h </w:instrText>
+              <w:instrText xml:space="preserve"> PAGEREF _Toc375668195 \h </w:instrText>
             </w:r>
             <w:r>
               <w:rPr>
@@ -1009,7 +1006,7 @@
               <w:noProof/>
             </w:rPr>
           </w:pPr>
-          <w:hyperlink w:anchor="_Toc375667164" w:history="1">
+          <w:hyperlink w:anchor="_Toc375668196" w:history="1">
             <w:r>
               <w:rPr>
                 <w:rStyle w:val="Hyperlink"/>
@@ -1036,7 +1033,7 @@
                 <w:noProof/>
                 <w:webHidden/>
               </w:rPr>
-              <w:instrText xml:space="preserve"> PAGEREF _Toc375667164 \h </w:instrText>
+              <w:instrText xml:space="preserve"> PAGEREF _Toc375668196 \h </w:instrText>
             </w:r>
             <w:r>
               <w:rPr>
@@ -1077,7 +1074,7 @@
               <w:noProof/>
             </w:rPr>
           </w:pPr>
-          <w:hyperlink w:anchor="_Toc375667165" w:history="1">
+          <w:hyperlink w:anchor="_Toc375668197" w:history="1">
             <w:r>
               <w:rPr>
                 <w:rStyle w:val="Hyperlink"/>
@@ -1104,7 +1101,7 @@
                 <w:noProof/>
                 <w:webHidden/>
               </w:rPr>
-              <w:instrText xml:space="preserve"> PAGEREF _Toc375667165 \h </w:instrText>
+              <w:instrText xml:space="preserve"> PAGEREF _Toc375668197 \h </w:instrText>
             </w:r>
             <w:r>
               <w:rPr>
@@ -1145,7 +1142,7 @@
               <w:noProof/>
             </w:rPr>
           </w:pPr>
-          <w:hyperlink w:anchor="_Toc375667166" w:history="1">
+          <w:hyperlink w:anchor="_Toc375668198" w:history="1">
             <w:r>
               <w:rPr>
                 <w:rStyle w:val="Hyperlink"/>
@@ -1172,7 +1169,7 @@
                 <w:noProof/>
                 <w:webHidden/>
               </w:rPr>
-              <w:instrText xml:space="preserve"> PAGEREF _Toc375667166 \h </w:instrText>
+              <w:instrText xml:space="preserve"> PAGEREF _Toc375668198 \h </w:instrText>
             </w:r>
             <w:r>
               <w:rPr>
@@ -1213,7 +1210,7 @@
               <w:noProof/>
             </w:rPr>
           </w:pPr>
-          <w:hyperlink w:anchor="_Toc375667167" w:history="1">
+          <w:hyperlink w:anchor="_Toc375668199" w:history="1">
             <w:r>
               <w:rPr>
                 <w:rStyle w:val="Hyperlink"/>
@@ -1240,7 +1237,7 @@
                 <w:noProof/>
                 <w:webHidden/>
               </w:rPr>
-              <w:instrText xml:space="preserve"> PAGEREF _Toc375667167 \h </w:instrText>
+              <w:instrText xml:space="preserve"> PAGEREF _Toc375668199 \h </w:instrText>
             </w:r>
             <w:r>
               <w:rPr>
@@ -1281,7 +1278,7 @@
               <w:noProof/>
             </w:rPr>
           </w:pPr>
-          <w:hyperlink w:anchor="_Toc375667168" w:history="1">
+          <w:hyperlink w:anchor="_Toc375668200" w:history="1">
             <w:r>
               <w:rPr>
                 <w:rStyle w:val="Hyperlink"/>
@@ -1308,7 +1305,7 @@
                 <w:noProof/>
                 <w:webHidden/>
               </w:rPr>
-              <w:instrText xml:space="preserve"> PAGEREF _Toc375667168 \h </w:instrText>
+              <w:instrText xml:space="preserve"> PAGEREF _Toc375668200 \h </w:instrText>
             </w:r>
             <w:r>
               <w:rPr>
@@ -1349,7 +1346,7 @@
               <w:noProof/>
             </w:rPr>
           </w:pPr>
-          <w:hyperlink w:anchor="_Toc375667169" w:history="1">
+          <w:hyperlink w:anchor="_Toc375668201" w:history="1">
             <w:r>
               <w:rPr>
                 <w:rStyle w:val="Hyperlink"/>
@@ -1376,7 +1373,7 @@
                 <w:noProof/>
                 <w:webHidden/>
               </w:rPr>
-              <w:instrText xml:space="preserve"> PAGEREF _Toc375667169 \h </w:instrText>
+              <w:instrText xml:space="preserve"> PAGEREF _Toc375668201 \h </w:instrText>
             </w:r>
             <w:r>
               <w:rPr>
@@ -1417,7 +1414,7 @@
               <w:noProof/>
             </w:rPr>
           </w:pPr>
-          <w:hyperlink w:anchor="_Toc375667170" w:history="1">
+          <w:hyperlink w:anchor="_Toc375668202" w:history="1">
             <w:r>
               <w:rPr>
                 <w:rStyle w:val="Hyperlink"/>
@@ -1444,7 +1441,7 @@
                 <w:noProof/>
                 <w:webHidden/>
               </w:rPr>
-              <w:instrText xml:space="preserve"> PAGEREF _Toc375667170 \h </w:instrText>
+              <w:instrText xml:space="preserve"> PAGEREF _Toc375668202 \h </w:instrText>
             </w:r>
             <w:r>
               <w:rPr>
@@ -1485,7 +1482,7 @@
               <w:noProof/>
             </w:rPr>
           </w:pPr>
-          <w:hyperlink w:anchor="_Toc375667171" w:history="1">
+          <w:hyperlink w:anchor="_Toc375668203" w:history="1">
             <w:r>
               <w:rPr>
                 <w:rStyle w:val="Hyperlink"/>
@@ -1512,7 +1509,7 @@
                 <w:noProof/>
                 <w:webHidden/>
               </w:rPr>
-              <w:instrText xml:space="preserve"> PAGEREF _Toc375667171 \h </w:instrText>
+              <w:instrText xml:space="preserve"> PAGEREF _Toc375668203 \h </w:instrText>
             </w:r>
             <w:r>
               <w:rPr>
@@ -1553,7 +1550,7 @@
               <w:noProof/>
             </w:rPr>
           </w:pPr>
-          <w:hyperlink w:anchor="_Toc375667172" w:history="1">
+          <w:hyperlink w:anchor="_Toc375668204" w:history="1">
             <w:r>
               <w:rPr>
                 <w:rStyle w:val="Hyperlink"/>
@@ -1580,7 +1577,7 @@
                 <w:noProof/>
                 <w:webHidden/>
               </w:rPr>
-              <w:instrText xml:space="preserve"> PAGEREF _Toc375667172 \h </w:instrText>
+              <w:instrText xml:space="preserve"> PAGEREF _Toc375668204 \h </w:instrText>
             </w:r>
             <w:r>
               <w:rPr>
@@ -1621,7 +1618,7 @@
               <w:noProof/>
             </w:rPr>
           </w:pPr>
-          <w:hyperlink w:anchor="_Toc375667173" w:history="1">
+          <w:hyperlink w:anchor="_Toc375668205" w:history="1">
             <w:r>
               <w:rPr>
                 <w:rStyle w:val="Hyperlink"/>
@@ -1648,7 +1645,7 @@
                 <w:noProof/>
                 <w:webHidden/>
               </w:rPr>
-              <w:instrText xml:space="preserve"> PAGEREF _Toc375667173 \h </w:instrText>
+              <w:instrText xml:space="preserve"> PAGEREF _Toc375668205 \h </w:instrText>
             </w:r>
             <w:r>
               <w:rPr>
@@ -1689,7 +1686,7 @@
               <w:noProof/>
             </w:rPr>
           </w:pPr>
-          <w:hyperlink w:anchor="_Toc375667174" w:history="1">
+          <w:hyperlink w:anchor="_Toc375668206" w:history="1">
             <w:r>
               <w:rPr>
                 <w:rStyle w:val="Hyperlink"/>
@@ -1716,7 +1713,7 @@
                 <w:noProof/>
                 <w:webHidden/>
               </w:rPr>
-              <w:instrText xml:space="preserve"> PAGEREF _Toc375667174 \h </w:instrText>
+              <w:instrText xml:space="preserve"> PAGEREF _Toc375668206 \h </w:instrText>
             </w:r>
             <w:r>
               <w:rPr>
@@ -1757,7 +1754,7 @@
               <w:noProof/>
             </w:rPr>
           </w:pPr>
-          <w:hyperlink w:anchor="_Toc375667175" w:history="1">
+          <w:hyperlink w:anchor="_Toc375668207" w:history="1">
             <w:r>
               <w:rPr>
                 <w:rStyle w:val="Hyperlink"/>
@@ -1784,7 +1781,7 @@
                 <w:noProof/>
                 <w:webHidden/>
               </w:rPr>
-              <w:instrText xml:space="preserve"> PAGEREF _Toc375667175 \h </w:instrText>
+              <w:instrText xml:space="preserve"> PAGEREF _Toc375668207 \h </w:instrText>
             </w:r>
             <w:r>
               <w:rPr>
@@ -1825,7 +1822,7 @@
               <w:noProof/>
             </w:rPr>
           </w:pPr>
-          <w:hyperlink w:anchor="_Toc375667176" w:history="1">
+          <w:hyperlink w:anchor="_Toc375668208" w:history="1">
             <w:r>
               <w:rPr>
                 <w:rStyle w:val="Hyperlink"/>
@@ -1852,7 +1849,7 @@
                 <w:noProof/>
                 <w:webHidden/>
               </w:rPr>
-              <w:instrText xml:space="preserve"> PAGEREF _Toc375667176 \h </w:instrText>
+              <w:instrText xml:space="preserve"> PAGEREF _Toc375668208 \h </w:instrText>
             </w:r>
             <w:r>
               <w:rPr>
@@ -1893,7 +1890,7 @@
               <w:noProof/>
             </w:rPr>
           </w:pPr>
-          <w:hyperlink w:anchor="_Toc375667177" w:history="1">
+          <w:hyperlink w:anchor="_Toc375668209" w:history="1">
             <w:r>
               <w:rPr>
                 <w:rStyle w:val="Hyperlink"/>
@@ -1920,7 +1917,7 @@
                 <w:noProof/>
                 <w:webHidden/>
               </w:rPr>
-              <w:instrText xml:space="preserve"> PAGEREF _Toc375667177 \h </w:instrText>
+              <w:instrText xml:space="preserve"> PAGEREF _Toc375668209 \h </w:instrText>
             </w:r>
             <w:r>
               <w:rPr>
@@ -1961,7 +1958,7 @@
               <w:noProof/>
             </w:rPr>
           </w:pPr>
-          <w:hyperlink w:anchor="_Toc375667178" w:history="1">
+          <w:hyperlink w:anchor="_Toc375668210" w:history="1">
             <w:r>
               <w:rPr>
                 <w:rStyle w:val="Hyperlink"/>
@@ -1988,7 +1985,7 @@
                 <w:noProof/>
                 <w:webHidden/>
               </w:rPr>
-              <w:instrText xml:space="preserve"> PAGEREF _Toc375667178 \h </w:instrText>
+              <w:instrText xml:space="preserve"> PAGEREF _Toc375668210 \h </w:instrText>
             </w:r>
             <w:r>
               <w:rPr>
@@ -2029,7 +2026,7 @@
               <w:noProof/>
             </w:rPr>
           </w:pPr>
-          <w:hyperlink w:anchor="_Toc375667179" w:history="1">
+          <w:hyperlink w:anchor="_Toc375668211" w:history="1">
             <w:r>
               <w:rPr>
                 <w:rStyle w:val="Hyperlink"/>
@@ -2056,7 +2053,7 @@
                 <w:noProof/>
                 <w:webHidden/>
               </w:rPr>
-              <w:instrText xml:space="preserve"> PAGEREF _Toc375667179 \h </w:instrText>
+              <w:instrText xml:space="preserve"> PAGEREF _Toc375668211 \h </w:instrText>
             </w:r>
             <w:r>
               <w:rPr>
@@ -2097,7 +2094,7 @@
               <w:noProof/>
             </w:rPr>
           </w:pPr>
-          <w:hyperlink w:anchor="_Toc375667180" w:history="1">
+          <w:hyperlink w:anchor="_Toc375668212" w:history="1">
             <w:r>
               <w:rPr>
                 <w:rStyle w:val="Hyperlink"/>
@@ -2124,7 +2121,7 @@
                 <w:noProof/>
                 <w:webHidden/>
               </w:rPr>
-              <w:instrText xml:space="preserve"> PAGEREF _Toc375667180 \h </w:instrText>
+              <w:instrText xml:space="preserve"> PAGEREF _Toc375668212 \h </w:instrText>
             </w:r>
             <w:r>
               <w:rPr>
@@ -2165,13 +2162,13 @@
               <w:noProof/>
             </w:rPr>
           </w:pPr>
-          <w:hyperlink w:anchor="_Toc375667181" w:history="1">
+          <w:hyperlink w:anchor="_Toc375668213" w:history="1">
             <w:r>
               <w:rPr>
                 <w:rStyle w:val="Hyperlink"/>
                 <w:noProof/>
               </w:rPr>
-              <w:t>POST /v2/clientData/getPinnedThreadIds &lt;TODO&gt;</w:t>
+              <w:t>POST /v2/clientData/getMarkedPosts &lt;TODO&gt;</w:t>
             </w:r>
             <w:r>
               <w:rPr>
@@ -2192,7 +2189,7 @@
                 <w:noProof/>
                 <w:webHidden/>
               </w:rPr>
-              <w:instrText xml:space="preserve"> PAGEREF _Toc375667181 \h </w:instrText>
+              <w:instrText xml:space="preserve"> PAGEREF _Toc375668213 \h </w:instrText>
             </w:r>
             <w:r>
               <w:rPr>
@@ -2233,13 +2230,13 @@
               <w:noProof/>
             </w:rPr>
           </w:pPr>
-          <w:hyperlink w:anchor="_Toc375667182" w:history="1">
+          <w:hyperlink w:anchor="_Toc375668214" w:history="1">
             <w:r>
               <w:rPr>
                 <w:rStyle w:val="Hyperlink"/>
                 <w:noProof/>
               </w:rPr>
-              <w:t>POST /v2/clientData/setPinnedThreadIds &lt;TODO&gt;</w:t>
+              <w:t>POST /v2/clientData/clearMarkedPosts &lt;TODO&gt;</w:t>
             </w:r>
             <w:r>
               <w:rPr>
@@ -2260,7 +2257,7 @@
                 <w:noProof/>
                 <w:webHidden/>
               </w:rPr>
-              <w:instrText xml:space="preserve"> PAGEREF _Toc375667182 \h </w:instrText>
+              <w:instrText xml:space="preserve"> PAGEREF _Toc375668214 \h </w:instrText>
             </w:r>
             <w:r>
               <w:rPr>
@@ -2301,13 +2298,13 @@
               <w:noProof/>
             </w:rPr>
           </w:pPr>
-          <w:hyperlink w:anchor="_Toc375667183" w:history="1">
+          <w:hyperlink w:anchor="_Toc375668215" w:history="1">
             <w:r>
               <w:rPr>
                 <w:rStyle w:val="Hyperlink"/>
                 <w:noProof/>
               </w:rPr>
-              <w:t>POST /v2/clientData/pinThreadId &lt;TODO&gt;</w:t>
+              <w:t>POST /v2/clientData/markPost &lt;TODO&gt;</w:t>
             </w:r>
             <w:r>
               <w:rPr>
@@ -2328,7 +2325,7 @@
                 <w:noProof/>
                 <w:webHidden/>
               </w:rPr>
-              <w:instrText xml:space="preserve"> PAGEREF _Toc375667183 \h </w:instrText>
+              <w:instrText xml:space="preserve"> PAGEREF _Toc375668215 \h </w:instrText>
             </w:r>
             <w:r>
               <w:rPr>
@@ -2369,13 +2366,13 @@
               <w:noProof/>
             </w:rPr>
           </w:pPr>
-          <w:hyperlink w:anchor="_Toc375667184" w:history="1">
+          <w:hyperlink w:anchor="_Toc375668216" w:history="1">
             <w:r>
               <w:rPr>
                 <w:rStyle w:val="Hyperlink"/>
                 <w:noProof/>
               </w:rPr>
-              <w:t>POST /v2/clientData/unpinThreadId &lt;TODO&gt;</w:t>
+              <w:t>POST /v2/clientData/getPrivateData &lt;TODO&gt;</w:t>
             </w:r>
             <w:r>
               <w:rPr>
@@ -2396,7 +2393,7 @@
                 <w:noProof/>
                 <w:webHidden/>
               </w:rPr>
-              <w:instrText xml:space="preserve"> PAGEREF _Toc375667184 \h </w:instrText>
+              <w:instrText xml:space="preserve"> PAGEREF _Toc375668216 \h </w:instrText>
             </w:r>
             <w:r>
               <w:rPr>
@@ -2437,13 +2434,13 @@
               <w:noProof/>
             </w:rPr>
           </w:pPr>
-          <w:hyperlink w:anchor="_Toc375667185" w:history="1">
+          <w:hyperlink w:anchor="_Toc375668217" w:history="1">
             <w:r>
               <w:rPr>
                 <w:rStyle w:val="Hyperlink"/>
                 <w:noProof/>
               </w:rPr>
-              <w:t>POST /v2/clientData/getPrivateData &lt;TODO&gt;</w:t>
+              <w:t>POST /v2/clientData/setPrivateData &lt;TODO&gt;</w:t>
             </w:r>
             <w:r>
               <w:rPr>
@@ -2464,75 +2461,7 @@
                 <w:noProof/>
                 <w:webHidden/>
               </w:rPr>
-              <w:instrText xml:space="preserve"> PAGEREF _Toc375667185 \h </w:instrText>
-            </w:r>
-            <w:r>
-              <w:rPr>
-                <w:noProof/>
-                <w:webHidden/>
-              </w:rPr>
-            </w:r>
-            <w:r>
-              <w:rPr>
-                <w:noProof/>
-                <w:webHidden/>
-              </w:rPr>
-              <w:fldChar w:fldCharType="separate"/>
-            </w:r>
-            <w:r>
-              <w:rPr>
-                <w:noProof/>
-                <w:webHidden/>
-              </w:rPr>
-              <w:t>1</w:t>
-            </w:r>
-            <w:r>
-              <w:rPr>
-                <w:noProof/>
-                <w:webHidden/>
-              </w:rPr>
-              <w:fldChar w:fldCharType="end"/>
-            </w:r>
-          </w:hyperlink>
-        </w:p>
-        <w:p>
-          <w:pPr>
-            <w:pStyle w:val="TOC2"/>
-            <w:tabs>
-              <w:tab w:val="right" w:leader="dot" w:pos="9350"/>
-            </w:tabs>
-            <w:rPr>
-              <w:noProof/>
-            </w:rPr>
-          </w:pPr>
-          <w:hyperlink w:anchor="_Toc375667186" w:history="1">
-            <w:r>
-              <w:rPr>
-                <w:rStyle w:val="Hyperlink"/>
-                <w:noProof/>
-              </w:rPr>
-              <w:t>POST /v2/clientData/setPrivateData &lt;TODO&gt;</w:t>
-            </w:r>
-            <w:r>
-              <w:rPr>
-                <w:noProof/>
-                <w:webHidden/>
-              </w:rPr>
-              <w:tab/>
-            </w:r>
-            <w:r>
-              <w:rPr>
-                <w:noProof/>
-                <w:webHidden/>
-              </w:rPr>
-              <w:fldChar w:fldCharType="begin"/>
-            </w:r>
-            <w:r>
-              <w:rPr>
-                <w:noProof/>
-                <w:webHidden/>
-              </w:rPr>
-              <w:instrText xml:space="preserve"> PAGEREF _Toc375667186 \h </w:instrText>
+              <w:instrText xml:space="preserve"> PAGEREF _Toc375668217 \h </w:instrText>
             </w:r>
             <w:r>
               <w:rPr>
@@ -2573,7 +2502,7 @@
               <w:noProof/>
             </w:rPr>
           </w:pPr>
-          <w:hyperlink w:anchor="_Toc375667187" w:history="1">
+          <w:hyperlink w:anchor="_Toc375668218" w:history="1">
             <w:r>
               <w:rPr>
                 <w:rStyle w:val="Hyperlink"/>
@@ -2600,7 +2529,7 @@
                 <w:noProof/>
                 <w:webHidden/>
               </w:rPr>
-              <w:instrText xml:space="preserve"> PAGEREF _Toc375667187 \h </w:instrText>
+              <w:instrText xml:space="preserve"> PAGEREF _Toc375668218 \h </w:instrText>
             </w:r>
             <w:r>
               <w:rPr>
@@ -2648,7 +2577,7 @@
         <w:pStyle w:val="Heading1"/>
         <w:spacing w:before="0"/>
       </w:pPr>
-      <w:bookmarkStart w:id="1" w:name="_Toc375667152"/>
+      <w:bookmarkStart w:id="1" w:name="_Toc375668184"/>
       <w:r>
         <w:t>Introduction</w:t>
       </w:r>
@@ -2744,7 +2673,7 @@
       <w:pPr>
         <w:pStyle w:val="Heading2"/>
       </w:pPr>
-      <w:bookmarkStart w:id="2" w:name="_Toc375667153"/>
+      <w:bookmarkStart w:id="2" w:name="_Toc375668185"/>
       <w:r>
         <w:t>Data Types</w:t>
       </w:r>
@@ -3156,6 +3085,9 @@
               <w:spacing w:after="0" w:line="240" w:lineRule="auto"/>
             </w:pPr>
             <w:r>
+              <w:t xml:space="preserve">Moderation flag enum. </w:t>
+            </w:r>
+            <w:r>
               <w:t>One of the following strings:</w:t>
             </w:r>
           </w:p>
@@ -3319,6 +3251,9 @@
               <w:spacing w:after="0" w:line="240" w:lineRule="auto"/>
             </w:pPr>
             <w:r>
+              <w:t xml:space="preserve">Mailbox enum.  </w:t>
+            </w:r>
+            <w:r>
               <w:t>One of the following strings:</w:t>
             </w:r>
           </w:p>
@@ -3416,6 +3351,9 @@
               <w:spacing w:after="0" w:line="240" w:lineRule="auto"/>
             </w:pPr>
             <w:r>
+              <w:t xml:space="preserve">Post edit type enum.  </w:t>
+            </w:r>
+            <w:r>
               <w:t>One of the following strings:</w:t>
             </w:r>
           </w:p>
@@ -3478,6 +3416,110 @@
       <w:tr>
         <w:tc>
           <w:tcPr>
+            <w:tcW w:w="1153" w:type="dxa"/>
+            <w:tcBorders>
+              <w:top w:val="single" w:sz="4" w:space="0" w:color="auto"/>
+              <w:left w:val="single" w:sz="4" w:space="0" w:color="auto"/>
+              <w:bottom w:val="single" w:sz="4" w:space="0" w:color="auto"/>
+              <w:right w:val="single" w:sz="4" w:space="0" w:color="auto"/>
+            </w:tcBorders>
+          </w:tcPr>
+          <w:p>
+            <w:pPr>
+              <w:spacing w:after="0" w:line="240" w:lineRule="auto"/>
+              <w:jc w:val="center"/>
+              <w:rPr>
+                <w:rStyle w:val="HTMLCode"/>
+              </w:rPr>
+            </w:pPr>
+            <w:r>
+              <w:rPr>
+                <w:rStyle w:val="HTMLCode"/>
+              </w:rPr>
+              <w:t>[MPT]</w:t>
+            </w:r>
+          </w:p>
+        </w:tc>
+        <w:tc>
+          <w:tcPr>
+            <w:tcW w:w="8765" w:type="dxa"/>
+            <w:tcBorders>
+              <w:top w:val="single" w:sz="4" w:space="0" w:color="auto"/>
+              <w:left w:val="single" w:sz="4" w:space="0" w:color="auto"/>
+              <w:bottom w:val="single" w:sz="4" w:space="0" w:color="auto"/>
+              <w:right w:val="single" w:sz="4" w:space="0" w:color="auto"/>
+            </w:tcBorders>
+          </w:tcPr>
+          <w:p>
+            <w:pPr>
+              <w:spacing w:after="0" w:line="240" w:lineRule="auto"/>
+            </w:pPr>
+            <w:r>
+              <w:t>Marked post type enum.  One of the following strings:</w:t>
+            </w:r>
+          </w:p>
+          <w:p>
+            <w:pPr>
+              <w:pStyle w:val="ListParagraph"/>
+              <w:numPr>
+                <w:ilvl w:val="0"/>
+                <w:numId w:val="21"/>
+              </w:numPr>
+              <w:spacing w:after="0" w:line="240" w:lineRule="auto"/>
+              <w:rPr>
+                <w:rStyle w:val="HTMLCode"/>
+              </w:rPr>
+            </w:pPr>
+            <w:r>
+              <w:rPr>
+                <w:rStyle w:val="HTMLCode"/>
+              </w:rPr>
+              <w:t>"unmarked"</w:t>
+            </w:r>
+          </w:p>
+          <w:p>
+            <w:pPr>
+              <w:pStyle w:val="ListParagraph"/>
+              <w:numPr>
+                <w:ilvl w:val="0"/>
+                <w:numId w:val="21"/>
+              </w:numPr>
+              <w:spacing w:after="0" w:line="240" w:lineRule="auto"/>
+              <w:rPr>
+                <w:rStyle w:val="HTMLCode"/>
+              </w:rPr>
+            </w:pPr>
+            <w:r>
+              <w:rPr>
+                <w:rStyle w:val="HTMLCode"/>
+              </w:rPr>
+              <w:t>"pinned"</w:t>
+            </w:r>
+          </w:p>
+          <w:p>
+            <w:pPr>
+              <w:pStyle w:val="ListParagraph"/>
+              <w:numPr>
+                <w:ilvl w:val="0"/>
+                <w:numId w:val="21"/>
+              </w:numPr>
+              <w:spacing w:after="0" w:line="240" w:lineRule="auto"/>
+              <w:rPr>
+                <w:rStyle w:val="HTMLCode"/>
+              </w:rPr>
+            </w:pPr>
+            <w:r>
+              <w:rPr>
+                <w:rStyle w:val="HTMLCode"/>
+              </w:rPr>
+              <w:t>"collapsed"</w:t>
+            </w:r>
+          </w:p>
+        </w:tc>
+      </w:tr>
+      <w:tr>
+        <w:tc>
+          <w:tcPr>
             <w:tcW w:w="9918" w:type="dxa"/>
             <w:gridSpan w:val="2"/>
             <w:tcBorders>
@@ -3959,7 +4001,7 @@
       <w:pPr>
         <w:pStyle w:val="Heading2"/>
       </w:pPr>
-      <w:bookmarkStart w:id="3" w:name="_Toc375667154"/>
+      <w:bookmarkStart w:id="3" w:name="_Toc375668186"/>
       <w:r>
         <w:t>Error Handling</w:t>
       </w:r>
@@ -4186,7 +4228,7 @@
       <w:pPr>
         <w:pStyle w:val="Heading1"/>
       </w:pPr>
-      <w:bookmarkStart w:id="4" w:name="_Toc375667155"/>
+      <w:bookmarkStart w:id="4" w:name="_Toc375668187"/>
       <w:r>
         <w:t xml:space="preserve">Threads and </w:t>
       </w:r>
@@ -4204,7 +4246,7 @@
       <w:pPr>
         <w:pStyle w:val="Heading2"/>
       </w:pPr>
-      <w:bookmarkStart w:id="5" w:name="_Toc375667156"/>
+      <w:bookmarkStart w:id="5" w:name="_Toc375668188"/>
       <w:r>
         <w:t>GET /v2/waitForNewPost</w:t>
       </w:r>
@@ -4448,7 +4490,7 @@
       <w:pPr>
         <w:pStyle w:val="Heading2"/>
       </w:pPr>
-      <w:bookmarkStart w:id="6" w:name="_Toc375667157"/>
+      <w:bookmarkStart w:id="6" w:name="_Toc375668189"/>
       <w:r>
         <w:t>GET /v2/getBumpedThreadIds</w:t>
       </w:r>
@@ -4681,7 +4723,7 @@
       <w:pPr>
         <w:pStyle w:val="Heading2"/>
       </w:pPr>
-      <w:bookmarkStart w:id="7" w:name="_Toc375667158"/>
+      <w:bookmarkStart w:id="7" w:name="_Toc375668190"/>
       <w:r>
         <w:t>GET /v2/getThread</w:t>
       </w:r>
@@ -4840,7 +4882,7 @@
       <w:pPr>
         <w:pStyle w:val="Heading2"/>
       </w:pPr>
-      <w:bookmarkStart w:id="8" w:name="_Toc375667159"/>
+      <w:bookmarkStart w:id="8" w:name="_Toc375668191"/>
       <w:r>
         <w:t>GET /v2/getThreadPostIds</w:t>
       </w:r>
@@ -5032,7 +5074,7 @@
       <w:pPr>
         <w:pStyle w:val="Heading2"/>
       </w:pPr>
-      <w:bookmarkStart w:id="9" w:name="_Toc375667160"/>
+      <w:bookmarkStart w:id="9" w:name="_Toc375668192"/>
       <w:r>
         <w:t>GET /v2/getPost</w:t>
       </w:r>
@@ -5144,7 +5186,7 @@
       <w:pPr>
         <w:pStyle w:val="Heading2"/>
       </w:pPr>
-      <w:bookmarkStart w:id="10" w:name="_Toc375667161"/>
+      <w:bookmarkStart w:id="10" w:name="_Toc375668193"/>
       <w:r>
         <w:t>GET /v2/getPostRange</w:t>
       </w:r>
@@ -5340,7 +5382,7 @@
       <w:pPr>
         <w:pStyle w:val="Heading2"/>
       </w:pPr>
-      <w:bookmarkStart w:id="11" w:name="_Toc375667162"/>
+      <w:bookmarkStart w:id="11" w:name="_Toc375668194"/>
       <w:r>
         <w:t>GET /v2/getNewestPostInfo</w:t>
       </w:r>
@@ -5440,7 +5482,7 @@
       <w:pPr>
         <w:pStyle w:val="Heading2"/>
       </w:pPr>
-      <w:bookmarkStart w:id="12" w:name="_Toc375667163"/>
+      <w:bookmarkStart w:id="12" w:name="_Toc375668195"/>
       <w:r>
         <w:t>GET /v2/getParentId</w:t>
       </w:r>
@@ -5604,7 +5646,7 @@
       <w:pPr>
         <w:pStyle w:val="Heading2"/>
       </w:pPr>
-      <w:bookmarkStart w:id="13" w:name="_Toc375667164"/>
+      <w:bookmarkStart w:id="13" w:name="_Toc375668196"/>
       <w:r>
         <w:t>POST /v2/postComment</w:t>
       </w:r>
@@ -5898,7 +5940,7 @@
       <w:pPr>
         <w:pStyle w:val="Heading2"/>
       </w:pPr>
-      <w:bookmarkStart w:id="14" w:name="_Toc375667165"/>
+      <w:bookmarkStart w:id="14" w:name="_Toc375668197"/>
       <w:r>
         <w:t>GET /v2/search</w:t>
       </w:r>
@@ -6186,7 +6228,7 @@
       <w:pPr>
         <w:pStyle w:val="Heading1"/>
       </w:pPr>
-      <w:bookmarkStart w:id="15" w:name="_Toc375667166"/>
+      <w:bookmarkStart w:id="15" w:name="_Toc375668198"/>
       <w:r>
         <w:t>Post Edits</w:t>
       </w:r>
@@ -6284,7 +6326,7 @@
       <w:pPr>
         <w:pStyle w:val="Heading2"/>
       </w:pPr>
-      <w:bookmarkStart w:id="16" w:name="_Toc375667167"/>
+      <w:bookmarkStart w:id="16" w:name="_Toc375668199"/>
       <w:r>
         <w:t>GET /v2/getNewest</w:t>
       </w:r>
@@ -6427,7 +6469,7 @@
       <w:pPr>
         <w:pStyle w:val="Heading2"/>
       </w:pPr>
-      <w:bookmarkStart w:id="17" w:name="_Toc375667168"/>
+      <w:bookmarkStart w:id="17" w:name="_Toc375668200"/>
       <w:r>
         <w:t>GET /v2/get</w:t>
       </w:r>
@@ -6740,7 +6782,7 @@
       <w:pPr>
         <w:pStyle w:val="Heading1"/>
       </w:pPr>
-      <w:bookmarkStart w:id="18" w:name="_Toc375667169"/>
+      <w:bookmarkStart w:id="18" w:name="_Toc375668201"/>
       <w:r>
         <w:t>Account</w:t>
       </w:r>
@@ -6761,7 +6803,7 @@
       <w:pPr>
         <w:pStyle w:val="Heading2"/>
       </w:pPr>
-      <w:bookmarkStart w:id="19" w:name="_Toc375667170"/>
+      <w:bookmarkStart w:id="19" w:name="_Toc375668202"/>
       <w:r>
         <w:t>POST /v2/verifyCredentials</w:t>
       </w:r>
@@ -6893,7 +6935,7 @@
       <w:pPr>
         <w:pStyle w:val="Heading2"/>
       </w:pPr>
-      <w:bookmarkStart w:id="20" w:name="_Toc375667171"/>
+      <w:bookmarkStart w:id="20" w:name="_Toc375668203"/>
       <w:r>
         <w:t>GET /v2/getUserRegistrationDate &lt;</w:t>
       </w:r>
@@ -7073,7 +7115,7 @@
       <w:pPr>
         <w:pStyle w:val="Heading1"/>
       </w:pPr>
-      <w:bookmarkStart w:id="21" w:name="_Toc375667172"/>
+      <w:bookmarkStart w:id="21" w:name="_Toc375668204"/>
       <w:r>
         <w:t>Shackmessages</w:t>
       </w:r>
@@ -7088,7 +7130,7 @@
       <w:pPr>
         <w:pStyle w:val="Heading2"/>
       </w:pPr>
-      <w:bookmarkStart w:id="22" w:name="_Toc375667173"/>
+      <w:bookmarkStart w:id="22" w:name="_Toc375668205"/>
       <w:r>
         <w:t>POST /v2/getMessages &lt;</w:t>
       </w:r>
@@ -7497,7 +7539,7 @@
       <w:pPr>
         <w:pStyle w:val="Heading2"/>
       </w:pPr>
-      <w:bookmarkStart w:id="23" w:name="_Toc375667174"/>
+      <w:bookmarkStart w:id="23" w:name="_Toc375668206"/>
       <w:r>
         <w:t>POST /v2/sendMessage &lt;</w:t>
       </w:r>
@@ -7672,7 +7714,7 @@
       <w:pPr>
         <w:pStyle w:val="Heading2"/>
       </w:pPr>
-      <w:bookmarkStart w:id="24" w:name="_Toc375667175"/>
+      <w:bookmarkStart w:id="24" w:name="_Toc375668207"/>
       <w:r>
         <w:t>POST /v2/markMessageRead &lt;</w:t>
       </w:r>
@@ -7848,7 +7890,7 @@
       <w:pPr>
         <w:pStyle w:val="Heading2"/>
       </w:pPr>
-      <w:bookmarkStart w:id="25" w:name="_Toc375667176"/>
+      <w:bookmarkStart w:id="25" w:name="_Toc375668208"/>
       <w:r>
         <w:t>POST /v2/deleteMessage &lt;</w:t>
       </w:r>
@@ -8013,7 +8055,7 @@
       <w:pPr>
         <w:pStyle w:val="Heading1"/>
       </w:pPr>
-      <w:bookmarkStart w:id="26" w:name="_Toc375667177"/>
+      <w:bookmarkStart w:id="26" w:name="_Toc375668209"/>
       <w:r>
         <w:t xml:space="preserve">Client </w:t>
       </w:r>
@@ -8155,7 +8197,7 @@
       </w:pPr>
       <w:bookmarkStart w:id="27" w:name="_POST_/v2/clientData/getClientToken_"/>
       <w:bookmarkStart w:id="28" w:name="_Ref375010567"/>
-      <w:bookmarkStart w:id="29" w:name="_Toc375667178"/>
+      <w:bookmarkStart w:id="29" w:name="_Toc375668210"/>
       <w:bookmarkEnd w:id="27"/>
       <w:r>
         <w:t>POST /v2/clientData/get</w:t>
@@ -8422,7 +8464,7 @@
       <w:pPr>
         <w:pStyle w:val="Heading2"/>
       </w:pPr>
-      <w:bookmarkStart w:id="30" w:name="_Toc375667179"/>
+      <w:bookmarkStart w:id="30" w:name="_Toc375668211"/>
       <w:r>
         <w:t>POST</w:t>
       </w:r>
@@ -8641,7 +8683,7 @@
       <w:pPr>
         <w:pStyle w:val="Heading2"/>
       </w:pPr>
-      <w:bookmarkStart w:id="31" w:name="_Toc375667180"/>
+      <w:bookmarkStart w:id="31" w:name="_Toc375668212"/>
       <w:r>
         <w:t>POST /v2/</w:t>
       </w:r>
@@ -8880,7 +8922,7 @@
       <w:pPr>
         <w:pStyle w:val="Heading2"/>
       </w:pPr>
-      <w:bookmarkStart w:id="32" w:name="_Toc375667181"/>
+      <w:bookmarkStart w:id="32" w:name="_Toc375668213"/>
       <w:r>
         <w:t>POST</w:t>
       </w:r>
@@ -8891,7 +8933,13 @@
         <w:t>clientData/</w:t>
       </w:r>
       <w:r>
-        <w:t>getPinnedThreadIds &lt;</w:t>
+        <w:t>get</w:t>
+      </w:r>
+      <w:r>
+        <w:t>MarkedPosts</w:t>
+      </w:r>
+      <w:r>
+        <w:t xml:space="preserve"> &lt;</w:t>
       </w:r>
       <w:r>
         <w:t>TODO</w:t>
@@ -8909,7 +8957,10 @@
         <w:t xml:space="preserve">all </w:t>
       </w:r>
       <w:r>
-        <w:t>the user's pinned threads.</w:t>
+        <w:t xml:space="preserve">the user's </w:t>
+      </w:r>
+      <w:r>
+        <w:t>marked posts (pinned or collapsed).</w:t>
       </w:r>
     </w:p>
     <w:p>
@@ -8990,7 +9041,13 @@
         <w:rPr>
           <w:rStyle w:val="HTMLCode"/>
         </w:rPr>
-        <w:t>threadIds":</w:t>
+        <w:t>markedPosts</w:t>
+      </w:r>
+      <w:r>
+        <w:rPr>
+          <w:rStyle w:val="HTMLCode"/>
+        </w:rPr>
+        <w:t>":</w:t>
       </w:r>
       <w:r>
         <w:rPr>
@@ -9004,26 +9061,46 @@
           <w:rStyle w:val="HTMLCode"/>
         </w:rPr>
         <w:br/>
-        <w:t xml:space="preserve">      </w:t>
-      </w:r>
-      <w:r>
-        <w:rPr>
-          <w:rStyle w:val="HTMLCode"/>
-        </w:rPr>
-        <w:t>[INT]</w:t>
-      </w:r>
-      <w:r>
-        <w:rPr>
-          <w:rStyle w:val="HTMLCode"/>
-        </w:rPr>
-        <w:t>,</w:t>
+        <w:t xml:space="preserve">      {</w:t>
       </w:r>
       <w:r>
         <w:rPr>
           <w:rStyle w:val="HTMLCode"/>
         </w:rPr>
         <w:br/>
-        <w:t xml:space="preserve">      ...  // one for each pinned thread</w:t>
+        <w:t xml:space="preserve">         id: [INT],</w:t>
+      </w:r>
+      <w:r>
+        <w:rPr>
+          <w:rStyle w:val="HTMLCode"/>
+        </w:rPr>
+        <w:br/>
+        <w:t xml:space="preserve">         type: [MPT]</w:t>
+      </w:r>
+      <w:r>
+        <w:rPr>
+          <w:rStyle w:val="HTMLCode"/>
+        </w:rPr>
+        <w:br/>
+        <w:t xml:space="preserve">      },</w:t>
+      </w:r>
+      <w:r>
+        <w:rPr>
+          <w:rStyle w:val="HTMLCode"/>
+        </w:rPr>
+        <w:br/>
+      </w:r>
+      <w:r>
+        <w:rPr>
+          <w:rStyle w:val="HTMLCode"/>
+        </w:rPr>
+        <w:t xml:space="preserve">      ...  // one for each </w:t>
+      </w:r>
+      <w:r>
+        <w:rPr>
+          <w:rStyle w:val="HTMLCode"/>
+        </w:rPr>
+        <w:t>marked thread</w:t>
       </w:r>
       <w:r>
         <w:rPr>
@@ -9082,7 +9159,7 @@
       <w:pPr>
         <w:pStyle w:val="Heading2"/>
       </w:pPr>
-      <w:bookmarkStart w:id="33" w:name="_Toc375667182"/>
+      <w:bookmarkStart w:id="33" w:name="_Toc375668214"/>
       <w:r>
         <w:t>POST /v2/</w:t>
       </w:r>
@@ -9090,7 +9167,10 @@
         <w:t>clientData/</w:t>
       </w:r>
       <w:r>
-        <w:t>setPinnedThreadIds &lt;</w:t>
+        <w:t>clearMarkedPosts</w:t>
+      </w:r>
+      <w:r>
+        <w:t xml:space="preserve"> &lt;</w:t>
       </w:r>
       <w:r>
         <w:t>TODO</w:t>
@@ -9102,7 +9182,10 @@
     </w:p>
     <w:p>
       <w:r>
-        <w:t>Clears the user's pinned threads and resets it to the specified list.</w:t>
+        <w:t xml:space="preserve">Clears the user's </w:t>
+      </w:r>
+      <w:r>
+        <w:t>marked posts.</w:t>
       </w:r>
     </w:p>
     <w:p>
@@ -9144,40 +9227,6 @@
       </w:pPr>
       <w:r>
         <w:t>Client session token.</w:t>
-      </w:r>
-    </w:p>
-    <w:p>
-      <w:pPr>
-        <w:ind w:left="720"/>
-        <w:rPr>
-          <w:rStyle w:val="HTMLCode"/>
-        </w:rPr>
-      </w:pPr>
-      <w:r>
-        <w:rPr>
-          <w:rStyle w:val="HTMLCode"/>
-        </w:rPr>
-        <w:t>threadIds=[INT+,1000</w:t>
-      </w:r>
-      <w:r>
-        <w:rPr>
-          <w:rStyle w:val="HTMLCode"/>
-        </w:rPr>
-        <w:t>]</w:t>
-      </w:r>
-    </w:p>
-    <w:p>
-      <w:pPr>
-        <w:ind w:left="1440"/>
-      </w:pPr>
-      <w:r>
-        <w:t xml:space="preserve">The </w:t>
-      </w:r>
-      <w:r>
-        <w:t xml:space="preserve">new </w:t>
-      </w:r>
-      <w:r>
-        <w:t>list of pinned thread IDs.</w:t>
       </w:r>
     </w:p>
     <w:p>
@@ -9258,12 +9307,15 @@
       <w:pPr>
         <w:pStyle w:val="Heading2"/>
       </w:pPr>
-      <w:bookmarkStart w:id="34" w:name="_Toc375667183"/>
+      <w:bookmarkStart w:id="34" w:name="_Toc375668215"/>
       <w:r>
         <w:t>POST /v2/</w:t>
       </w:r>
       <w:r>
-        <w:t>clientData/pinThreadId</w:t>
+        <w:t>clientData/</w:t>
+      </w:r>
+      <w:r>
+        <w:t>markPost</w:t>
       </w:r>
       <w:r>
         <w:t xml:space="preserve"> &lt;</w:t>
@@ -9278,10 +9330,7 @@
     </w:p>
     <w:p>
       <w:r>
-        <w:t xml:space="preserve">Pins a single </w:t>
-      </w:r>
-      <w:r>
-        <w:t>thread.</w:t>
+        <w:t>Marks a post as unmarked, pinned, or collapsed.  The default for a regular post is unmarked.</w:t>
       </w:r>
     </w:p>
     <w:p>
@@ -9336,7 +9385,13 @@
         <w:rPr>
           <w:rStyle w:val="HTMLCode"/>
         </w:rPr>
-        <w:t>threadId=[INT</w:t>
+        <w:t>postId</w:t>
+      </w:r>
+      <w:r>
+        <w:rPr>
+          <w:rStyle w:val="HTMLCode"/>
+        </w:rPr>
+        <w:t>=[INT</w:t>
       </w:r>
       <w:r>
         <w:rPr>
@@ -9350,7 +9405,29 @@
         <w:ind w:left="1440"/>
       </w:pPr>
       <w:r>
-        <w:t>Thread ID.</w:t>
+        <w:t>Post ID.</w:t>
+      </w:r>
+    </w:p>
+    <w:p>
+      <w:pPr>
+        <w:ind w:left="720"/>
+        <w:rPr>
+          <w:rStyle w:val="HTMLCode"/>
+        </w:rPr>
+      </w:pPr>
+      <w:r>
+        <w:rPr>
+          <w:rStyle w:val="HTMLCode"/>
+        </w:rPr>
+        <w:t>type=[MPT]</w:t>
+      </w:r>
+    </w:p>
+    <w:p>
+      <w:pPr>
+        <w:ind w:left="1440"/>
+      </w:pPr>
+      <w:r>
+        <w:t>Mark type.</w:t>
       </w:r>
     </w:p>
     <w:p>
@@ -9431,15 +9508,155 @@
       <w:pPr>
         <w:pStyle w:val="Heading2"/>
       </w:pPr>
-      <w:bookmarkStart w:id="35" w:name="_Toc375667184"/>
+      <w:bookmarkStart w:id="35" w:name="_Toc375668216"/>
+      <w:r>
+        <w:t>POST</w:t>
+      </w:r>
+      <w:r>
+        <w:t xml:space="preserve"> /v2/</w:t>
+      </w:r>
+      <w:r>
+        <w:t>clientData/</w:t>
+      </w:r>
+      <w:r>
+        <w:t>getPrivateData &lt;</w:t>
+      </w:r>
+      <w:r>
+        <w:t>TODO</w:t>
+      </w:r>
+      <w:r>
+        <w:t>&gt;</w:t>
+      </w:r>
+      <w:bookmarkEnd w:id="35"/>
+    </w:p>
+    <w:p>
+      <w:r>
+        <w:t>Gets the private client data for the specified user.</w:t>
+      </w:r>
+    </w:p>
+    <w:p>
+      <w:pPr>
+        <w:rPr>
+          <w:b/>
+        </w:rPr>
+      </w:pPr>
+      <w:r>
+        <w:rPr>
+          <w:b/>
+        </w:rPr>
+        <w:t>Parameters</w:t>
+      </w:r>
+    </w:p>
+    <w:p>
+      <w:pPr>
+        <w:ind w:left="720"/>
+        <w:rPr>
+          <w:rStyle w:val="HTMLCode"/>
+        </w:rPr>
+      </w:pPr>
+      <w:r>
+        <w:rPr>
+          <w:rStyle w:val="HTMLCode"/>
+        </w:rPr>
+        <w:t>clientSessionToken</w:t>
+      </w:r>
+      <w:r>
+        <w:rPr>
+          <w:rStyle w:val="HTMLCode"/>
+        </w:rPr>
+        <w:t>=[STR]</w:t>
+      </w:r>
+    </w:p>
+    <w:p>
+      <w:pPr>
+        <w:ind w:left="1440"/>
+      </w:pPr>
+      <w:r>
+        <w:t>Client session token.</w:t>
+      </w:r>
+    </w:p>
+    <w:p>
+      <w:r>
+        <w:rPr>
+          <w:b/>
+        </w:rPr>
+        <w:t>Response</w:t>
+      </w:r>
+    </w:p>
+    <w:p>
+      <w:pPr>
+        <w:ind w:left="720"/>
+        <w:rPr>
+          <w:rStyle w:val="HTMLCode"/>
+        </w:rPr>
+      </w:pPr>
+      <w:r>
+        <w:rPr>
+          <w:rStyle w:val="HTMLCode"/>
+        </w:rPr>
+        <w:t>{</w:t>
+      </w:r>
+      <w:r>
+        <w:rPr>
+          <w:rStyle w:val="HTMLCode"/>
+        </w:rPr>
+        <w:br/>
+        <w:t xml:space="preserve">   "data": [STR]</w:t>
+      </w:r>
+      <w:r>
+        <w:rPr>
+          <w:rStyle w:val="HTMLCode"/>
+        </w:rPr>
+        <w:br/>
+        <w:t>}</w:t>
+      </w:r>
+    </w:p>
+    <w:p>
+      <w:pPr>
+        <w:rPr>
+          <w:b/>
+        </w:rPr>
+      </w:pPr>
+      <w:r>
+        <w:rPr>
+          <w:b/>
+        </w:rPr>
+        <w:t>Errors</w:t>
+      </w:r>
+    </w:p>
+    <w:p>
+      <w:pPr>
+        <w:ind w:left="720"/>
+        <w:rPr>
+          <w:rStyle w:val="HTMLCode"/>
+        </w:rPr>
+      </w:pPr>
+      <w:r>
+        <w:rPr>
+          <w:rStyle w:val="HTMLCode"/>
+        </w:rPr>
+        <w:t>ERR_INVALID_</w:t>
+      </w:r>
+      <w:r>
+        <w:rPr>
+          <w:rStyle w:val="HTMLCode"/>
+        </w:rPr>
+        <w:t>TOKEN</w:t>
+      </w:r>
+    </w:p>
+    <w:p>
+      <w:pPr>
+        <w:pStyle w:val="Heading2"/>
+      </w:pPr>
+      <w:bookmarkStart w:id="36" w:name="_Toc375668217"/>
       <w:r>
         <w:t>POST /v2/</w:t>
       </w:r>
       <w:r>
-        <w:t>clientData/unpinThreadId</w:t>
-      </w:r>
-      <w:r>
-        <w:t xml:space="preserve"> &lt;</w:t>
+        <w:t>clientData/</w:t>
+      </w:r>
+      <w:r>
+        <w:t>setPrivateData &lt;</w:t>
       </w:r>
       <w:r>
         <w:t>TODO</w:t>
@@ -9447,11 +9664,11 @@
       <w:r>
         <w:t>&gt;</w:t>
       </w:r>
-      <w:bookmarkEnd w:id="35"/>
-    </w:p>
-    <w:p>
-      <w:r>
-        <w:t>Unpins a single thread.  If the thread was not pinned, it succeeds without error even though no action was taken.</w:t>
+      <w:bookmarkEnd w:id="36"/>
+    </w:p>
+    <w:p>
+      <w:r>
+        <w:t>Sets the private client data for the specified user.</w:t>
       </w:r>
     </w:p>
     <w:p>
@@ -9478,7 +9695,19 @@
         <w:rPr>
           <w:rStyle w:val="HTMLCode"/>
         </w:rPr>
-        <w:t>clientSessionToken</w:t>
+        <w:t>client</w:t>
+      </w:r>
+      <w:r>
+        <w:rPr>
+          <w:rStyle w:val="HTMLCode"/>
+        </w:rPr>
+        <w:t>Session</w:t>
+      </w:r>
+      <w:r>
+        <w:rPr>
+          <w:rStyle w:val="HTMLCode"/>
+        </w:rPr>
+        <w:t>Token</w:t>
       </w:r>
       <w:r>
         <w:rPr>
@@ -9506,13 +9735,7 @@
         <w:rPr>
           <w:rStyle w:val="HTMLCode"/>
         </w:rPr>
-        <w:t>threadId=[INT</w:t>
-      </w:r>
-      <w:r>
-        <w:rPr>
-          <w:rStyle w:val="HTMLCode"/>
-        </w:rPr>
-        <w:t>]</w:t>
+        <w:t>data=[STR]</w:t>
       </w:r>
     </w:p>
     <w:p>
@@ -9520,15 +9743,10 @@
         <w:ind w:left="1440"/>
       </w:pPr>
       <w:r>
-        <w:t>Thread ID.</w:t>
-      </w:r>
-    </w:p>
-    <w:p>
-      <w:pPr>
-        <w:rPr>
-          <w:b/>
-        </w:rPr>
-      </w:pPr>
+        <w:t>Private client data.  I recommend Base64-encoding this data.</w:t>
+      </w:r>
+    </w:p>
+    <w:p>
       <w:r>
         <w:rPr>
           <w:b/>
@@ -9599,324 +9817,13 @@
     </w:p>
     <w:p>
       <w:pPr>
-        <w:pStyle w:val="Heading2"/>
-      </w:pPr>
-      <w:bookmarkStart w:id="36" w:name="_Toc375667185"/>
-      <w:r>
-        <w:t>POST</w:t>
-      </w:r>
-      <w:r>
-        <w:t xml:space="preserve"> /v2/</w:t>
-      </w:r>
-      <w:r>
-        <w:t>clientData/</w:t>
-      </w:r>
-      <w:r>
-        <w:t>getPrivateData &lt;</w:t>
-      </w:r>
-      <w:r>
-        <w:t>TODO</w:t>
-      </w:r>
-      <w:r>
-        <w:t>&gt;</w:t>
-      </w:r>
-      <w:bookmarkEnd w:id="36"/>
-    </w:p>
-    <w:p>
-      <w:r>
-        <w:t>Gets the private client data for the specified user.</w:t>
-      </w:r>
-    </w:p>
-    <w:p>
-      <w:pPr>
-        <w:rPr>
-          <w:b/>
-        </w:rPr>
-      </w:pPr>
-      <w:r>
-        <w:rPr>
-          <w:b/>
-        </w:rPr>
-        <w:t>Parameters</w:t>
-      </w:r>
-    </w:p>
-    <w:p>
-      <w:pPr>
-        <w:ind w:left="720"/>
-        <w:rPr>
-          <w:rStyle w:val="HTMLCode"/>
-        </w:rPr>
-      </w:pPr>
-      <w:r>
-        <w:rPr>
-          <w:rStyle w:val="HTMLCode"/>
-        </w:rPr>
-        <w:t>clientSessionToken</w:t>
-      </w:r>
-      <w:r>
-        <w:rPr>
-          <w:rStyle w:val="HTMLCode"/>
-        </w:rPr>
-        <w:t>=[STR]</w:t>
-      </w:r>
-    </w:p>
-    <w:p>
-      <w:pPr>
-        <w:ind w:left="1440"/>
-      </w:pPr>
-      <w:r>
-        <w:t>Client session token.</w:t>
-      </w:r>
-    </w:p>
-    <w:p>
-      <w:r>
-        <w:rPr>
-          <w:b/>
-        </w:rPr>
-        <w:t>Response</w:t>
-      </w:r>
-    </w:p>
-    <w:p>
-      <w:pPr>
-        <w:ind w:left="720"/>
-        <w:rPr>
-          <w:rStyle w:val="HTMLCode"/>
-        </w:rPr>
-      </w:pPr>
-      <w:r>
-        <w:rPr>
-          <w:rStyle w:val="HTMLCode"/>
-        </w:rPr>
-        <w:t>{</w:t>
-      </w:r>
-      <w:r>
-        <w:rPr>
-          <w:rStyle w:val="HTMLCode"/>
-        </w:rPr>
-        <w:br/>
-        <w:t xml:space="preserve">   "data": [STR]</w:t>
-      </w:r>
-      <w:r>
-        <w:rPr>
-          <w:rStyle w:val="HTMLCode"/>
-        </w:rPr>
-        <w:br/>
-        <w:t>}</w:t>
-      </w:r>
-    </w:p>
-    <w:p>
-      <w:pPr>
-        <w:rPr>
-          <w:b/>
-        </w:rPr>
-      </w:pPr>
-      <w:r>
-        <w:rPr>
-          <w:b/>
-        </w:rPr>
-        <w:t>Errors</w:t>
-      </w:r>
-    </w:p>
-    <w:p>
-      <w:pPr>
-        <w:ind w:left="720"/>
-        <w:rPr>
-          <w:rStyle w:val="HTMLCode"/>
-        </w:rPr>
-      </w:pPr>
-      <w:r>
-        <w:rPr>
-          <w:rStyle w:val="HTMLCode"/>
-        </w:rPr>
-        <w:t>ERR_INVALID_</w:t>
-      </w:r>
-      <w:r>
-        <w:rPr>
-          <w:rStyle w:val="HTMLCode"/>
-        </w:rPr>
-        <w:t>TOKEN</w:t>
-      </w:r>
-    </w:p>
-    <w:p>
-      <w:pPr>
-        <w:pStyle w:val="Heading2"/>
-      </w:pPr>
-      <w:bookmarkStart w:id="37" w:name="_Toc375667186"/>
-      <w:r>
-        <w:t>POST /v2/</w:t>
-      </w:r>
-      <w:r>
-        <w:t>clientData/</w:t>
-      </w:r>
-      <w:r>
-        <w:t>setPrivateData &lt;</w:t>
-      </w:r>
-      <w:r>
-        <w:t>TODO</w:t>
-      </w:r>
-      <w:r>
-        <w:t>&gt;</w:t>
+        <w:pStyle w:val="Heading1"/>
+      </w:pPr>
+      <w:bookmarkStart w:id="37" w:name="_Toc375668218"/>
+      <w:r>
+        <w:t>Appendix: Database Structure</w:t>
       </w:r>
       <w:bookmarkEnd w:id="37"/>
-    </w:p>
-    <w:p>
-      <w:r>
-        <w:t>Sets the private client data for the specified user.</w:t>
-      </w:r>
-    </w:p>
-    <w:p>
-      <w:pPr>
-        <w:rPr>
-          <w:b/>
-        </w:rPr>
-      </w:pPr>
-      <w:r>
-        <w:rPr>
-          <w:b/>
-        </w:rPr>
-        <w:t>Parameters</w:t>
-      </w:r>
-    </w:p>
-    <w:p>
-      <w:pPr>
-        <w:ind w:left="720"/>
-        <w:rPr>
-          <w:rStyle w:val="HTMLCode"/>
-        </w:rPr>
-      </w:pPr>
-      <w:r>
-        <w:rPr>
-          <w:rStyle w:val="HTMLCode"/>
-        </w:rPr>
-        <w:t>client</w:t>
-      </w:r>
-      <w:r>
-        <w:rPr>
-          <w:rStyle w:val="HTMLCode"/>
-        </w:rPr>
-        <w:t>Session</w:t>
-      </w:r>
-      <w:r>
-        <w:rPr>
-          <w:rStyle w:val="HTMLCode"/>
-        </w:rPr>
-        <w:t>Token</w:t>
-      </w:r>
-      <w:r>
-        <w:rPr>
-          <w:rStyle w:val="HTMLCode"/>
-        </w:rPr>
-        <w:t>=[STR]</w:t>
-      </w:r>
-    </w:p>
-    <w:p>
-      <w:pPr>
-        <w:ind w:left="1440"/>
-      </w:pPr>
-      <w:r>
-        <w:t>Client session token.</w:t>
-      </w:r>
-    </w:p>
-    <w:p>
-      <w:pPr>
-        <w:ind w:left="720"/>
-        <w:rPr>
-          <w:rStyle w:val="HTMLCode"/>
-        </w:rPr>
-      </w:pPr>
-      <w:r>
-        <w:rPr>
-          <w:rStyle w:val="HTMLCode"/>
-        </w:rPr>
-        <w:t>data=[STR]</w:t>
-      </w:r>
-    </w:p>
-    <w:p>
-      <w:pPr>
-        <w:ind w:left="1440"/>
-      </w:pPr>
-      <w:r>
-        <w:t>Private client data.  I recommend Base64-encoding this data.</w:t>
-      </w:r>
-    </w:p>
-    <w:p>
-      <w:r>
-        <w:rPr>
-          <w:b/>
-        </w:rPr>
-        <w:t>Response</w:t>
-      </w:r>
-    </w:p>
-    <w:p>
-      <w:pPr>
-        <w:ind w:left="720"/>
-        <w:rPr>
-          <w:rStyle w:val="HTMLCode"/>
-        </w:rPr>
-      </w:pPr>
-      <w:r>
-        <w:rPr>
-          <w:rStyle w:val="HTMLCode"/>
-        </w:rPr>
-        <w:t>{</w:t>
-      </w:r>
-      <w:r>
-        <w:rPr>
-          <w:rStyle w:val="HTMLCode"/>
-        </w:rPr>
-        <w:br/>
-        <w:t xml:space="preserve">   "result": "success"</w:t>
-      </w:r>
-      <w:r>
-        <w:rPr>
-          <w:rStyle w:val="HTMLCode"/>
-        </w:rPr>
-        <w:br/>
-        <w:t>}</w:t>
-      </w:r>
-    </w:p>
-    <w:p>
-      <w:pPr>
-        <w:rPr>
-          <w:b/>
-        </w:rPr>
-      </w:pPr>
-      <w:r>
-        <w:rPr>
-          <w:b/>
-        </w:rPr>
-        <w:t>Errors</w:t>
-      </w:r>
-    </w:p>
-    <w:p>
-      <w:pPr>
-        <w:ind w:left="720"/>
-        <w:rPr>
-          <w:rStyle w:val="HTMLCode"/>
-        </w:rPr>
-      </w:pPr>
-      <w:r>
-        <w:rPr>
-          <w:rStyle w:val="HTMLCode"/>
-        </w:rPr>
-        <w:t>ERR_INVALID_</w:t>
-      </w:r>
-      <w:r>
-        <w:rPr>
-          <w:rStyle w:val="HTMLCode"/>
-        </w:rPr>
-        <w:t>TOKEN</w:t>
-      </w:r>
-    </w:p>
-    <w:p>
-      <w:pPr>
-        <w:pStyle w:val="Heading1"/>
-      </w:pPr>
-      <w:bookmarkStart w:id="38" w:name="_Toc375667187"/>
-      <w:r>
-        <w:t>Appendix: Database Structure</w:t>
-      </w:r>
-      <w:bookmarkEnd w:id="38"/>
     </w:p>
     <w:p>
       <w:r>
@@ -13270,7 +13177,25 @@
               <w:rPr>
                 <w:b/>
               </w:rPr>
-              <w:t>shacker_pinned_threads</w:t>
+              <w:t>shacker_</w:t>
+            </w:r>
+            <w:r>
+              <w:rPr>
+                <w:b/>
+              </w:rPr>
+              <w:t>marked</w:t>
+            </w:r>
+            <w:r>
+              <w:rPr>
+                <w:b/>
+              </w:rPr>
+              <w:t>_</w:t>
+            </w:r>
+            <w:r>
+              <w:rPr>
+                <w:b/>
+              </w:rPr>
+              <w:t>post</w:t>
             </w:r>
           </w:p>
         </w:tc>
@@ -13290,7 +13215,7 @@
               <w:spacing w:after="0" w:line="240" w:lineRule="auto"/>
             </w:pPr>
             <w:r>
-              <w:t>Client shared data: pinned threads</w:t>
+              <w:t>A pinned or collapsed thread.</w:t>
             </w:r>
           </w:p>
         </w:tc>
@@ -13510,7 +13435,106 @@
               <w:spacing w:after="0" w:line="240" w:lineRule="auto"/>
             </w:pPr>
             <w:r>
-              <w:t>Pinned post ID.  Should be a thread ID, but the API does not really care.  It's up to the client.</w:t>
+              <w:t xml:space="preserve">Pinned </w:t>
+            </w:r>
+            <w:r>
+              <w:t>post ID.</w:t>
+            </w:r>
+          </w:p>
+        </w:tc>
+      </w:tr>
+      <w:tr>
+        <w:tc>
+          <w:tcPr>
+            <w:tcW w:w="1004" w:type="pct"/>
+            <w:tcBorders>
+              <w:top w:val="single" w:sz="4" w:space="0" w:color="auto"/>
+              <w:left w:val="single" w:sz="4" w:space="0" w:color="auto"/>
+              <w:bottom w:val="single" w:sz="4" w:space="0" w:color="auto"/>
+              <w:right w:val="single" w:sz="4" w:space="0" w:color="auto"/>
+            </w:tcBorders>
+          </w:tcPr>
+          <w:p>
+            <w:pPr>
+              <w:spacing w:after="0" w:line="240" w:lineRule="auto"/>
+              <w:rPr>
+                <w:rStyle w:val="HTMLCode"/>
+              </w:rPr>
+            </w:pPr>
+            <w:r>
+              <w:rPr>
+                <w:rStyle w:val="HTMLCode"/>
+              </w:rPr>
+              <w:t>mark_type</w:t>
+            </w:r>
+          </w:p>
+        </w:tc>
+        <w:tc>
+          <w:tcPr>
+            <w:tcW w:w="707" w:type="pct"/>
+            <w:tcBorders>
+              <w:top w:val="single" w:sz="4" w:space="0" w:color="auto"/>
+              <w:left w:val="single" w:sz="4" w:space="0" w:color="auto"/>
+              <w:bottom w:val="single" w:sz="4" w:space="0" w:color="auto"/>
+              <w:right w:val="single" w:sz="4" w:space="0" w:color="auto"/>
+            </w:tcBorders>
+          </w:tcPr>
+          <w:p>
+            <w:pPr>
+              <w:spacing w:after="0" w:line="240" w:lineRule="auto"/>
+              <w:rPr>
+                <w:rStyle w:val="HTMLCode"/>
+              </w:rPr>
+            </w:pPr>
+            <w:r>
+              <w:rPr>
+                <w:rStyle w:val="HTMLCode"/>
+              </w:rPr>
+              <w:t>INTEGER</w:t>
+            </w:r>
+          </w:p>
+        </w:tc>
+        <w:tc>
+          <w:tcPr>
+            <w:tcW w:w="1061" w:type="pct"/>
+            <w:tcBorders>
+              <w:top w:val="single" w:sz="4" w:space="0" w:color="auto"/>
+              <w:left w:val="single" w:sz="4" w:space="0" w:color="auto"/>
+              <w:bottom w:val="single" w:sz="4" w:space="0" w:color="auto"/>
+              <w:right w:val="single" w:sz="4" w:space="0" w:color="auto"/>
+            </w:tcBorders>
+          </w:tcPr>
+          <w:p>
+            <w:pPr>
+              <w:spacing w:after="0" w:line="240" w:lineRule="auto"/>
+              <w:rPr>
+                <w:rStyle w:val="HTMLCode"/>
+              </w:rPr>
+            </w:pPr>
+            <w:r>
+              <w:rPr>
+                <w:rStyle w:val="HTMLCode"/>
+              </w:rPr>
+              <w:t>NOT NULL</w:t>
+            </w:r>
+          </w:p>
+        </w:tc>
+        <w:tc>
+          <w:tcPr>
+            <w:tcW w:w="2228" w:type="pct"/>
+            <w:tcBorders>
+              <w:top w:val="nil"/>
+              <w:left w:val="single" w:sz="4" w:space="0" w:color="auto"/>
+              <w:bottom w:val="nil"/>
+              <w:right w:val="nil"/>
+            </w:tcBorders>
+          </w:tcPr>
+          <w:p>
+            <w:pPr>
+              <w:spacing w:after="0" w:line="240" w:lineRule="auto"/>
+            </w:pPr>
+            <w:r>
+              <w:t>1 = Pin.  2 = Collapse.</w:t>
             </w:r>
           </w:p>
         </w:tc>
@@ -15654,6 +15678,119 @@
     <w:nsid w:val="592D5EAA"/>
     <w:multiLevelType w:val="hybridMultilevel"/>
     <w:tmpl w:val="C2864B90"/>
+    <w:lvl w:ilvl="0" w:tplc="04090001">
+      <w:start w:val="1"/>
+      <w:numFmt w:val="bullet"/>
+      <w:lvlText w:val=""/>
+      <w:lvlJc w:val="left"/>
+      <w:pPr>
+        <w:ind w:left="720" w:hanging="360"/>
+      </w:pPr>
+      <w:rPr>
+        <w:rFonts w:ascii="Symbol" w:hAnsi="Symbol" w:hint="default"/>
+      </w:rPr>
+    </w:lvl>
+    <w:lvl w:ilvl="1" w:tplc="04090003" w:tentative="1">
+      <w:start w:val="1"/>
+      <w:numFmt w:val="bullet"/>
+      <w:lvlText w:val="o"/>
+      <w:lvlJc w:val="left"/>
+      <w:pPr>
+        <w:ind w:left="1440" w:hanging="360"/>
+      </w:pPr>
+      <w:rPr>
+        <w:rFonts w:ascii="Courier New" w:hAnsi="Courier New" w:cs="Courier New" w:hint="default"/>
+      </w:rPr>
+    </w:lvl>
+    <w:lvl w:ilvl="2" w:tplc="04090005" w:tentative="1">
+      <w:start w:val="1"/>
+      <w:numFmt w:val="bullet"/>
+      <w:lvlText w:val=""/>
+      <w:lvlJc w:val="left"/>
+      <w:pPr>
+        <w:ind w:left="2160" w:hanging="360"/>
+      </w:pPr>
+      <w:rPr>
+        <w:rFonts w:ascii="Wingdings" w:hAnsi="Wingdings" w:hint="default"/>
+      </w:rPr>
+    </w:lvl>
+    <w:lvl w:ilvl="3" w:tplc="04090001" w:tentative="1">
+      <w:start w:val="1"/>
+      <w:numFmt w:val="bullet"/>
+      <w:lvlText w:val=""/>
+      <w:lvlJc w:val="left"/>
+      <w:pPr>
+        <w:ind w:left="2880" w:hanging="360"/>
+      </w:pPr>
+      <w:rPr>
+        <w:rFonts w:ascii="Symbol" w:hAnsi="Symbol" w:hint="default"/>
+      </w:rPr>
+    </w:lvl>
+    <w:lvl w:ilvl="4" w:tplc="04090003" w:tentative="1">
+      <w:start w:val="1"/>
+      <w:numFmt w:val="bullet"/>
+      <w:lvlText w:val="o"/>
+      <w:lvlJc w:val="left"/>
+      <w:pPr>
+        <w:ind w:left="3600" w:hanging="360"/>
+      </w:pPr>
+      <w:rPr>
+        <w:rFonts w:ascii="Courier New" w:hAnsi="Courier New" w:cs="Courier New" w:hint="default"/>
+      </w:rPr>
+    </w:lvl>
+    <w:lvl w:ilvl="5" w:tplc="04090005" w:tentative="1">
+      <w:start w:val="1"/>
+      <w:numFmt w:val="bullet"/>
+      <w:lvlText w:val=""/>
+      <w:lvlJc w:val="left"/>
+      <w:pPr>
+        <w:ind w:left="4320" w:hanging="360"/>
+      </w:pPr>
+      <w:rPr>
+        <w:rFonts w:ascii="Wingdings" w:hAnsi="Wingdings" w:hint="default"/>
+      </w:rPr>
+    </w:lvl>
+    <w:lvl w:ilvl="6" w:tplc="04090001" w:tentative="1">
+      <w:start w:val="1"/>
+      <w:numFmt w:val="bullet"/>
+      <w:lvlText w:val=""/>
+      <w:lvlJc w:val="left"/>
+      <w:pPr>
+        <w:ind w:left="5040" w:hanging="360"/>
+      </w:pPr>
+      <w:rPr>
+        <w:rFonts w:ascii="Symbol" w:hAnsi="Symbol" w:hint="default"/>
+      </w:rPr>
+    </w:lvl>
+    <w:lvl w:ilvl="7" w:tplc="04090003" w:tentative="1">
+      <w:start w:val="1"/>
+      <w:numFmt w:val="bullet"/>
+      <w:lvlText w:val="o"/>
+      <w:lvlJc w:val="left"/>
+      <w:pPr>
+        <w:ind w:left="5760" w:hanging="360"/>
+      </w:pPr>
+      <w:rPr>
+        <w:rFonts w:ascii="Courier New" w:hAnsi="Courier New" w:cs="Courier New" w:hint="default"/>
+      </w:rPr>
+    </w:lvl>
+    <w:lvl w:ilvl="8" w:tplc="04090005" w:tentative="1">
+      <w:start w:val="1"/>
+      <w:numFmt w:val="bullet"/>
+      <w:lvlText w:val=""/>
+      <w:lvlJc w:val="left"/>
+      <w:pPr>
+        <w:ind w:left="6480" w:hanging="360"/>
+      </w:pPr>
+      <w:rPr>
+        <w:rFonts w:ascii="Wingdings" w:hAnsi="Wingdings" w:hint="default"/>
+      </w:rPr>
+    </w:lvl>
+  </w:abstractNum>
+  <w:abstractNum w:abstractNumId="18">
+    <w:nsid w:val="7F8329EE"/>
+    <w:multiLevelType w:val="hybridMultilevel"/>
+    <w:tmpl w:val="98F45398"/>
     <w:lvl w:ilvl="0" w:tplc="04090001">
       <w:start w:val="1"/>
       <w:numFmt w:val="bullet"/>
@@ -15822,6 +15959,9 @@
   </w:num>
   <w:num w:numId="20">
     <w:abstractNumId w:val="17"/>
+  </w:num>
+  <w:num w:numId="21">
+    <w:abstractNumId w:val="18"/>
   </w:num>
 </w:numbering>
 </file>
@@ -17183,7 +17323,7 @@
 </file>
 
 <file path=customXml/itemProps1.xml><?xml version="1.0" encoding="utf-8"?>
-<ds:datastoreItem xmlns:ds="http://schemas.openxmlformats.org/officeDocument/2006/customXml" ds:itemID="{01CAC23D-E9C0-4595-B2A7-B924BF06130C}">
+<ds:datastoreItem xmlns:ds="http://schemas.openxmlformats.org/officeDocument/2006/customXml" ds:itemID="{BD0E2004-0726-40EE-8802-C859BE192D65}">
   <ds:schemaRefs>
     <ds:schemaRef ds:uri="http://schemas.openxmlformats.org/officeDocument/2006/bibliography"/>
   </ds:schemaRefs>

</xml_diff>

<commit_message>
Implement the rest of /v2/clientData/.
</commit_message>
<xml_diff>
--- a/v2/WinChatty v2 API.docx
+++ b/v2/WinChatty v2 API.docx
@@ -33,6 +33,8 @@
             <w:pPr>
               <w:pStyle w:val="Title"/>
             </w:pPr>
+            <w:bookmarkStart w:id="0" w:name="_GoBack"/>
+            <w:bookmarkEnd w:id="0"/>
             <w:r>
               <w:t>WinChatty v2 API</w:t>
             </w:r>
@@ -85,7 +87,7 @@
               <w:rPr>
                 <w:noProof/>
               </w:rPr>
-              <w:t>8:35 AM</w:t>
+              <w:t>9:11 AM</w:t>
             </w:r>
             <w:r>
               <w:fldChar w:fldCharType="end"/>
@@ -202,7 +204,7 @@
             </w:rPr>
             <w:fldChar w:fldCharType="separate"/>
           </w:r>
-          <w:hyperlink w:anchor="_Toc375723866" w:history="1">
+          <w:hyperlink w:anchor="_Toc375726027" w:history="1">
             <w:r>
               <w:rPr>
                 <w:rStyle w:val="Hyperlink"/>
@@ -229,7 +231,7 @@
                 <w:noProof/>
                 <w:webHidden/>
               </w:rPr>
-              <w:instrText xml:space="preserve"> PAGEREF _Toc375723866 \h </w:instrText>
+              <w:instrText xml:space="preserve"> PAGEREF _Toc375726027 \h </w:instrText>
             </w:r>
             <w:r>
               <w:rPr>
@@ -268,7 +270,7 @@
               <w:sz w:val="22"/>
             </w:rPr>
           </w:pPr>
-          <w:hyperlink w:anchor="_Toc375723867" w:history="1">
+          <w:hyperlink w:anchor="_Toc375726028" w:history="1">
             <w:r>
               <w:rPr>
                 <w:rStyle w:val="Hyperlink"/>
@@ -295,7 +297,7 @@
                 <w:noProof/>
                 <w:webHidden/>
               </w:rPr>
-              <w:instrText xml:space="preserve"> PAGEREF _Toc375723867 \h </w:instrText>
+              <w:instrText xml:space="preserve"> PAGEREF _Toc375726028 \h </w:instrText>
             </w:r>
             <w:r>
               <w:rPr>
@@ -334,7 +336,7 @@
               <w:sz w:val="22"/>
             </w:rPr>
           </w:pPr>
-          <w:hyperlink w:anchor="_Toc375723868" w:history="1">
+          <w:hyperlink w:anchor="_Toc375726029" w:history="1">
             <w:r>
               <w:rPr>
                 <w:rStyle w:val="Hyperlink"/>
@@ -361,7 +363,7 @@
                 <w:noProof/>
                 <w:webHidden/>
               </w:rPr>
-              <w:instrText xml:space="preserve"> PAGEREF _Toc375723868 \h </w:instrText>
+              <w:instrText xml:space="preserve"> PAGEREF _Toc375726029 \h </w:instrText>
             </w:r>
             <w:r>
               <w:rPr>
@@ -403,7 +405,7 @@
               <w:noProof/>
             </w:rPr>
           </w:pPr>
-          <w:hyperlink w:anchor="_Toc375723869" w:history="1">
+          <w:hyperlink w:anchor="_Toc375726030" w:history="1">
             <w:r>
               <w:rPr>
                 <w:rStyle w:val="Hyperlink"/>
@@ -430,7 +432,7 @@
                 <w:noProof/>
                 <w:webHidden/>
               </w:rPr>
-              <w:instrText xml:space="preserve"> PAGEREF _Toc375723869 \h </w:instrText>
+              <w:instrText xml:space="preserve"> PAGEREF _Toc375726030 \h </w:instrText>
             </w:r>
             <w:r>
               <w:rPr>
@@ -469,7 +471,7 @@
               <w:sz w:val="22"/>
             </w:rPr>
           </w:pPr>
-          <w:hyperlink w:anchor="_Toc375723870" w:history="1">
+          <w:hyperlink w:anchor="_Toc375726031" w:history="1">
             <w:r>
               <w:rPr>
                 <w:rStyle w:val="Hyperlink"/>
@@ -496,7 +498,7 @@
                 <w:noProof/>
                 <w:webHidden/>
               </w:rPr>
-              <w:instrText xml:space="preserve"> PAGEREF _Toc375723870 \h </w:instrText>
+              <w:instrText xml:space="preserve"> PAGEREF _Toc375726031 \h </w:instrText>
             </w:r>
             <w:r>
               <w:rPr>
@@ -535,7 +537,7 @@
               <w:sz w:val="22"/>
             </w:rPr>
           </w:pPr>
-          <w:hyperlink w:anchor="_Toc375723871" w:history="1">
+          <w:hyperlink w:anchor="_Toc375726032" w:history="1">
             <w:r>
               <w:rPr>
                 <w:rStyle w:val="Hyperlink"/>
@@ -562,7 +564,7 @@
                 <w:noProof/>
                 <w:webHidden/>
               </w:rPr>
-              <w:instrText xml:space="preserve"> PAGEREF _Toc375723871 \h </w:instrText>
+              <w:instrText xml:space="preserve"> PAGEREF _Toc375726032 \h </w:instrText>
             </w:r>
             <w:r>
               <w:rPr>
@@ -601,7 +603,7 @@
               <w:sz w:val="22"/>
             </w:rPr>
           </w:pPr>
-          <w:hyperlink w:anchor="_Toc375723872" w:history="1">
+          <w:hyperlink w:anchor="_Toc375726033" w:history="1">
             <w:r>
               <w:rPr>
                 <w:rStyle w:val="Hyperlink"/>
@@ -628,7 +630,7 @@
                 <w:noProof/>
                 <w:webHidden/>
               </w:rPr>
-              <w:instrText xml:space="preserve"> PAGEREF _Toc375723872 \h </w:instrText>
+              <w:instrText xml:space="preserve"> PAGEREF _Toc375726033 \h </w:instrText>
             </w:r>
             <w:r>
               <w:rPr>
@@ -667,7 +669,7 @@
               <w:sz w:val="22"/>
             </w:rPr>
           </w:pPr>
-          <w:hyperlink w:anchor="_Toc375723873" w:history="1">
+          <w:hyperlink w:anchor="_Toc375726034" w:history="1">
             <w:r>
               <w:rPr>
                 <w:rStyle w:val="Hyperlink"/>
@@ -694,7 +696,7 @@
                 <w:noProof/>
                 <w:webHidden/>
               </w:rPr>
-              <w:instrText xml:space="preserve"> PAGEREF _Toc375723873 \h </w:instrText>
+              <w:instrText xml:space="preserve"> PAGEREF _Toc375726034 \h </w:instrText>
             </w:r>
             <w:r>
               <w:rPr>
@@ -733,7 +735,7 @@
               <w:sz w:val="22"/>
             </w:rPr>
           </w:pPr>
-          <w:hyperlink w:anchor="_Toc375723874" w:history="1">
+          <w:hyperlink w:anchor="_Toc375726035" w:history="1">
             <w:r>
               <w:rPr>
                 <w:rStyle w:val="Hyperlink"/>
@@ -760,7 +762,7 @@
                 <w:noProof/>
                 <w:webHidden/>
               </w:rPr>
-              <w:instrText xml:space="preserve"> PAGEREF _Toc375723874 \h </w:instrText>
+              <w:instrText xml:space="preserve"> PAGEREF _Toc375726035 \h </w:instrText>
             </w:r>
             <w:r>
               <w:rPr>
@@ -799,7 +801,7 @@
               <w:sz w:val="22"/>
             </w:rPr>
           </w:pPr>
-          <w:hyperlink w:anchor="_Toc375723875" w:history="1">
+          <w:hyperlink w:anchor="_Toc375726036" w:history="1">
             <w:r>
               <w:rPr>
                 <w:rStyle w:val="Hyperlink"/>
@@ -826,7 +828,7 @@
                 <w:noProof/>
                 <w:webHidden/>
               </w:rPr>
-              <w:instrText xml:space="preserve"> PAGEREF _Toc375723875 \h </w:instrText>
+              <w:instrText xml:space="preserve"> PAGEREF _Toc375726036 \h </w:instrText>
             </w:r>
             <w:r>
               <w:rPr>
@@ -865,7 +867,7 @@
               <w:sz w:val="22"/>
             </w:rPr>
           </w:pPr>
-          <w:hyperlink w:anchor="_Toc375723876" w:history="1">
+          <w:hyperlink w:anchor="_Toc375726037" w:history="1">
             <w:r>
               <w:rPr>
                 <w:rStyle w:val="Hyperlink"/>
@@ -892,7 +894,7 @@
                 <w:noProof/>
                 <w:webHidden/>
               </w:rPr>
-              <w:instrText xml:space="preserve"> PAGEREF _Toc375723876 \h </w:instrText>
+              <w:instrText xml:space="preserve"> PAGEREF _Toc375726037 \h </w:instrText>
             </w:r>
             <w:r>
               <w:rPr>
@@ -931,7 +933,7 @@
               <w:sz w:val="22"/>
             </w:rPr>
           </w:pPr>
-          <w:hyperlink w:anchor="_Toc375723877" w:history="1">
+          <w:hyperlink w:anchor="_Toc375726038" w:history="1">
             <w:r>
               <w:rPr>
                 <w:rStyle w:val="Hyperlink"/>
@@ -958,7 +960,7 @@
                 <w:noProof/>
                 <w:webHidden/>
               </w:rPr>
-              <w:instrText xml:space="preserve"> PAGEREF _Toc375723877 \h </w:instrText>
+              <w:instrText xml:space="preserve"> PAGEREF _Toc375726038 \h </w:instrText>
             </w:r>
             <w:r>
               <w:rPr>
@@ -997,7 +999,7 @@
               <w:sz w:val="22"/>
             </w:rPr>
           </w:pPr>
-          <w:hyperlink w:anchor="_Toc375723878" w:history="1">
+          <w:hyperlink w:anchor="_Toc375726039" w:history="1">
             <w:r>
               <w:rPr>
                 <w:rStyle w:val="Hyperlink"/>
@@ -1024,7 +1026,7 @@
                 <w:noProof/>
                 <w:webHidden/>
               </w:rPr>
-              <w:instrText xml:space="preserve"> PAGEREF _Toc375723878 \h </w:instrText>
+              <w:instrText xml:space="preserve"> PAGEREF _Toc375726039 \h </w:instrText>
             </w:r>
             <w:r>
               <w:rPr>
@@ -1063,7 +1065,7 @@
               <w:sz w:val="22"/>
             </w:rPr>
           </w:pPr>
-          <w:hyperlink w:anchor="_Toc375723879" w:history="1">
+          <w:hyperlink w:anchor="_Toc375726040" w:history="1">
             <w:r>
               <w:rPr>
                 <w:rStyle w:val="Hyperlink"/>
@@ -1090,7 +1092,7 @@
                 <w:noProof/>
                 <w:webHidden/>
               </w:rPr>
-              <w:instrText xml:space="preserve"> PAGEREF _Toc375723879 \h </w:instrText>
+              <w:instrText xml:space="preserve"> PAGEREF _Toc375726040 \h </w:instrText>
             </w:r>
             <w:r>
               <w:rPr>
@@ -1132,7 +1134,7 @@
               <w:noProof/>
             </w:rPr>
           </w:pPr>
-          <w:hyperlink w:anchor="_Toc375723880" w:history="1">
+          <w:hyperlink w:anchor="_Toc375726041" w:history="1">
             <w:r>
               <w:rPr>
                 <w:rStyle w:val="Hyperlink"/>
@@ -1159,7 +1161,7 @@
                 <w:noProof/>
                 <w:webHidden/>
               </w:rPr>
-              <w:instrText xml:space="preserve"> PAGEREF _Toc375723880 \h </w:instrText>
+              <w:instrText xml:space="preserve"> PAGEREF _Toc375726041 \h </w:instrText>
             </w:r>
             <w:r>
               <w:rPr>
@@ -1198,7 +1200,7 @@
               <w:sz w:val="22"/>
             </w:rPr>
           </w:pPr>
-          <w:hyperlink w:anchor="_Toc375723881" w:history="1">
+          <w:hyperlink w:anchor="_Toc375726042" w:history="1">
             <w:r>
               <w:rPr>
                 <w:rStyle w:val="Hyperlink"/>
@@ -1225,7 +1227,7 @@
                 <w:noProof/>
                 <w:webHidden/>
               </w:rPr>
-              <w:instrText xml:space="preserve"> PAGEREF _Toc375723881 \h </w:instrText>
+              <w:instrText xml:space="preserve"> PAGEREF _Toc375726042 \h </w:instrText>
             </w:r>
             <w:r>
               <w:rPr>
@@ -1264,7 +1266,7 @@
               <w:sz w:val="22"/>
             </w:rPr>
           </w:pPr>
-          <w:hyperlink w:anchor="_Toc375723882" w:history="1">
+          <w:hyperlink w:anchor="_Toc375726043" w:history="1">
             <w:r>
               <w:rPr>
                 <w:rStyle w:val="Hyperlink"/>
@@ -1291,7 +1293,7 @@
                 <w:noProof/>
                 <w:webHidden/>
               </w:rPr>
-              <w:instrText xml:space="preserve"> PAGEREF _Toc375723882 \h </w:instrText>
+              <w:instrText xml:space="preserve"> PAGEREF _Toc375726043 \h </w:instrText>
             </w:r>
             <w:r>
               <w:rPr>
@@ -1333,7 +1335,7 @@
               <w:noProof/>
             </w:rPr>
           </w:pPr>
-          <w:hyperlink w:anchor="_Toc375723883" w:history="1">
+          <w:hyperlink w:anchor="_Toc375726044" w:history="1">
             <w:r>
               <w:rPr>
                 <w:rStyle w:val="Hyperlink"/>
@@ -1360,7 +1362,7 @@
                 <w:noProof/>
                 <w:webHidden/>
               </w:rPr>
-              <w:instrText xml:space="preserve"> PAGEREF _Toc375723883 \h </w:instrText>
+              <w:instrText xml:space="preserve"> PAGEREF _Toc375726044 \h </w:instrText>
             </w:r>
             <w:r>
               <w:rPr>
@@ -1399,7 +1401,7 @@
               <w:sz w:val="22"/>
             </w:rPr>
           </w:pPr>
-          <w:hyperlink w:anchor="_Toc375723884" w:history="1">
+          <w:hyperlink w:anchor="_Toc375726045" w:history="1">
             <w:r>
               <w:rPr>
                 <w:rStyle w:val="Hyperlink"/>
@@ -1426,7 +1428,7 @@
                 <w:noProof/>
                 <w:webHidden/>
               </w:rPr>
-              <w:instrText xml:space="preserve"> PAGEREF _Toc375723884 \h </w:instrText>
+              <w:instrText xml:space="preserve"> PAGEREF _Toc375726045 \h </w:instrText>
             </w:r>
             <w:r>
               <w:rPr>
@@ -1465,7 +1467,7 @@
               <w:sz w:val="22"/>
             </w:rPr>
           </w:pPr>
-          <w:hyperlink w:anchor="_Toc375723885" w:history="1">
+          <w:hyperlink w:anchor="_Toc375726046" w:history="1">
             <w:r>
               <w:rPr>
                 <w:rStyle w:val="Hyperlink"/>
@@ -1492,7 +1494,7 @@
                 <w:noProof/>
                 <w:webHidden/>
               </w:rPr>
-              <w:instrText xml:space="preserve"> PAGEREF _Toc375723885 \h </w:instrText>
+              <w:instrText xml:space="preserve"> PAGEREF _Toc375726046 \h </w:instrText>
             </w:r>
             <w:r>
               <w:rPr>
@@ -1534,7 +1536,7 @@
               <w:noProof/>
             </w:rPr>
           </w:pPr>
-          <w:hyperlink w:anchor="_Toc375723886" w:history="1">
+          <w:hyperlink w:anchor="_Toc375726047" w:history="1">
             <w:r>
               <w:rPr>
                 <w:rStyle w:val="Hyperlink"/>
@@ -1561,7 +1563,7 @@
                 <w:noProof/>
                 <w:webHidden/>
               </w:rPr>
-              <w:instrText xml:space="preserve"> PAGEREF _Toc375723886 \h </w:instrText>
+              <w:instrText xml:space="preserve"> PAGEREF _Toc375726047 \h </w:instrText>
             </w:r>
             <w:r>
               <w:rPr>
@@ -1600,7 +1602,7 @@
               <w:sz w:val="22"/>
             </w:rPr>
           </w:pPr>
-          <w:hyperlink w:anchor="_Toc375723887" w:history="1">
+          <w:hyperlink w:anchor="_Toc375726048" w:history="1">
             <w:r>
               <w:rPr>
                 <w:rStyle w:val="Hyperlink"/>
@@ -1627,7 +1629,7 @@
                 <w:noProof/>
                 <w:webHidden/>
               </w:rPr>
-              <w:instrText xml:space="preserve"> PAGEREF _Toc375723887 \h </w:instrText>
+              <w:instrText xml:space="preserve"> PAGEREF _Toc375726048 \h </w:instrText>
             </w:r>
             <w:r>
               <w:rPr>
@@ -1666,7 +1668,7 @@
               <w:sz w:val="22"/>
             </w:rPr>
           </w:pPr>
-          <w:hyperlink w:anchor="_Toc375723888" w:history="1">
+          <w:hyperlink w:anchor="_Toc375726049" w:history="1">
             <w:r>
               <w:rPr>
                 <w:rStyle w:val="Hyperlink"/>
@@ -1693,7 +1695,7 @@
                 <w:noProof/>
                 <w:webHidden/>
               </w:rPr>
-              <w:instrText xml:space="preserve"> PAGEREF _Toc375723888 \h </w:instrText>
+              <w:instrText xml:space="preserve"> PAGEREF _Toc375726049 \h </w:instrText>
             </w:r>
             <w:r>
               <w:rPr>
@@ -1732,7 +1734,7 @@
               <w:sz w:val="22"/>
             </w:rPr>
           </w:pPr>
-          <w:hyperlink w:anchor="_Toc375723889" w:history="1">
+          <w:hyperlink w:anchor="_Toc375726050" w:history="1">
             <w:r>
               <w:rPr>
                 <w:rStyle w:val="Hyperlink"/>
@@ -1759,7 +1761,7 @@
                 <w:noProof/>
                 <w:webHidden/>
               </w:rPr>
-              <w:instrText xml:space="preserve"> PAGEREF _Toc375723889 \h </w:instrText>
+              <w:instrText xml:space="preserve"> PAGEREF _Toc375726050 \h </w:instrText>
             </w:r>
             <w:r>
               <w:rPr>
@@ -1798,7 +1800,7 @@
               <w:sz w:val="22"/>
             </w:rPr>
           </w:pPr>
-          <w:hyperlink w:anchor="_Toc375723890" w:history="1">
+          <w:hyperlink w:anchor="_Toc375726051" w:history="1">
             <w:r>
               <w:rPr>
                 <w:rStyle w:val="Hyperlink"/>
@@ -1825,7 +1827,7 @@
                 <w:noProof/>
                 <w:webHidden/>
               </w:rPr>
-              <w:instrText xml:space="preserve"> PAGEREF _Toc375723890 \h </w:instrText>
+              <w:instrText xml:space="preserve"> PAGEREF _Toc375726051 \h </w:instrText>
             </w:r>
             <w:r>
               <w:rPr>
@@ -1867,7 +1869,7 @@
               <w:noProof/>
             </w:rPr>
           </w:pPr>
-          <w:hyperlink w:anchor="_Toc375723891" w:history="1">
+          <w:hyperlink w:anchor="_Toc375726052" w:history="1">
             <w:r>
               <w:rPr>
                 <w:rStyle w:val="Hyperlink"/>
@@ -1894,7 +1896,7 @@
                 <w:noProof/>
                 <w:webHidden/>
               </w:rPr>
-              <w:instrText xml:space="preserve"> PAGEREF _Toc375723891 \h </w:instrText>
+              <w:instrText xml:space="preserve"> PAGEREF _Toc375726052 \h </w:instrText>
             </w:r>
             <w:r>
               <w:rPr>
@@ -1933,7 +1935,7 @@
               <w:sz w:val="22"/>
             </w:rPr>
           </w:pPr>
-          <w:hyperlink w:anchor="_Toc375723892" w:history="1">
+          <w:hyperlink w:anchor="_Toc375726053" w:history="1">
             <w:r>
               <w:rPr>
                 <w:rStyle w:val="Hyperlink"/>
@@ -1960,7 +1962,7 @@
                 <w:noProof/>
                 <w:webHidden/>
               </w:rPr>
-              <w:instrText xml:space="preserve"> PAGEREF _Toc375723892 \h </w:instrText>
+              <w:instrText xml:space="preserve"> PAGEREF _Toc375726053 \h </w:instrText>
             </w:r>
             <w:r>
               <w:rPr>
@@ -1999,7 +2001,7 @@
               <w:sz w:val="22"/>
             </w:rPr>
           </w:pPr>
-          <w:hyperlink w:anchor="_Toc375723893" w:history="1">
+          <w:hyperlink w:anchor="_Toc375726054" w:history="1">
             <w:r>
               <w:rPr>
                 <w:rStyle w:val="Hyperlink"/>
@@ -2026,7 +2028,7 @@
                 <w:noProof/>
                 <w:webHidden/>
               </w:rPr>
-              <w:instrText xml:space="preserve"> PAGEREF _Toc375723893 \h </w:instrText>
+              <w:instrText xml:space="preserve"> PAGEREF _Toc375726054 \h </w:instrText>
             </w:r>
             <w:r>
               <w:rPr>
@@ -2065,7 +2067,7 @@
               <w:sz w:val="22"/>
             </w:rPr>
           </w:pPr>
-          <w:hyperlink w:anchor="_Toc375723894" w:history="1">
+          <w:hyperlink w:anchor="_Toc375726055" w:history="1">
             <w:r>
               <w:rPr>
                 <w:rStyle w:val="Hyperlink"/>
@@ -2092,7 +2094,7 @@
                 <w:noProof/>
                 <w:webHidden/>
               </w:rPr>
-              <w:instrText xml:space="preserve"> PAGEREF _Toc375723894 \h </w:instrText>
+              <w:instrText xml:space="preserve"> PAGEREF _Toc375726055 \h </w:instrText>
             </w:r>
             <w:r>
               <w:rPr>
@@ -2131,13 +2133,13 @@
               <w:sz w:val="22"/>
             </w:rPr>
           </w:pPr>
-          <w:hyperlink w:anchor="_Toc375723895" w:history="1">
+          <w:hyperlink w:anchor="_Toc375726056" w:history="1">
             <w:r>
               <w:rPr>
                 <w:rStyle w:val="Hyperlink"/>
                 <w:noProof/>
               </w:rPr>
-              <w:t>POST /v2/clientData/getMarkedPosts &lt;TODO&gt;</w:t>
+              <w:t>POST /v2/clientData/getMarkedPosts</w:t>
             </w:r>
             <w:r>
               <w:rPr>
@@ -2158,7 +2160,7 @@
                 <w:noProof/>
                 <w:webHidden/>
               </w:rPr>
-              <w:instrText xml:space="preserve"> PAGEREF _Toc375723895 \h </w:instrText>
+              <w:instrText xml:space="preserve"> PAGEREF _Toc375726056 \h </w:instrText>
             </w:r>
             <w:r>
               <w:rPr>
@@ -2197,13 +2199,13 @@
               <w:sz w:val="22"/>
             </w:rPr>
           </w:pPr>
-          <w:hyperlink w:anchor="_Toc375723896" w:history="1">
+          <w:hyperlink w:anchor="_Toc375726057" w:history="1">
             <w:r>
               <w:rPr>
                 <w:rStyle w:val="Hyperlink"/>
                 <w:noProof/>
               </w:rPr>
-              <w:t>POST /v2/clientData/clearMarkedPosts &lt;TODO&gt;</w:t>
+              <w:t>POST /v2/clientData/clearMarkedPosts</w:t>
             </w:r>
             <w:r>
               <w:rPr>
@@ -2224,7 +2226,7 @@
                 <w:noProof/>
                 <w:webHidden/>
               </w:rPr>
-              <w:instrText xml:space="preserve"> PAGEREF _Toc375723896 \h </w:instrText>
+              <w:instrText xml:space="preserve"> PAGEREF _Toc375726057 \h </w:instrText>
             </w:r>
             <w:r>
               <w:rPr>
@@ -2263,13 +2265,13 @@
               <w:sz w:val="22"/>
             </w:rPr>
           </w:pPr>
-          <w:hyperlink w:anchor="_Toc375723897" w:history="1">
+          <w:hyperlink w:anchor="_Toc375726058" w:history="1">
             <w:r>
               <w:rPr>
                 <w:rStyle w:val="Hyperlink"/>
                 <w:noProof/>
               </w:rPr>
-              <w:t>POST /v2/clientData/markPost &lt;TODO&gt;</w:t>
+              <w:t>POST /v2/clientData/markPost</w:t>
             </w:r>
             <w:r>
               <w:rPr>
@@ -2290,7 +2292,7 @@
                 <w:noProof/>
                 <w:webHidden/>
               </w:rPr>
-              <w:instrText xml:space="preserve"> PAGEREF _Toc375723897 \h </w:instrText>
+              <w:instrText xml:space="preserve"> PAGEREF _Toc375726058 \h </w:instrText>
             </w:r>
             <w:r>
               <w:rPr>
@@ -2329,13 +2331,13 @@
               <w:sz w:val="22"/>
             </w:rPr>
           </w:pPr>
-          <w:hyperlink w:anchor="_Toc375723898" w:history="1">
+          <w:hyperlink w:anchor="_Toc375726059" w:history="1">
             <w:r>
               <w:rPr>
                 <w:rStyle w:val="Hyperlink"/>
                 <w:noProof/>
               </w:rPr>
-              <w:t>POST /v2/clientData/getPrivateData &lt;TODO&gt;</w:t>
+              <w:t>POST /v2/clientData/getPrivateData</w:t>
             </w:r>
             <w:r>
               <w:rPr>
@@ -2356,7 +2358,7 @@
                 <w:noProof/>
                 <w:webHidden/>
               </w:rPr>
-              <w:instrText xml:space="preserve"> PAGEREF _Toc375723898 \h </w:instrText>
+              <w:instrText xml:space="preserve"> PAGEREF _Toc375726059 \h </w:instrText>
             </w:r>
             <w:r>
               <w:rPr>
@@ -2395,13 +2397,13 @@
               <w:sz w:val="22"/>
             </w:rPr>
           </w:pPr>
-          <w:hyperlink w:anchor="_Toc375723899" w:history="1">
+          <w:hyperlink w:anchor="_Toc375726060" w:history="1">
             <w:r>
               <w:rPr>
                 <w:rStyle w:val="Hyperlink"/>
                 <w:noProof/>
               </w:rPr>
-              <w:t>POST /v2/clientData/setPrivateData &lt;TODO&gt;</w:t>
+              <w:t>POST /v2/clientData/setPrivateData</w:t>
             </w:r>
             <w:r>
               <w:rPr>
@@ -2422,7 +2424,7 @@
                 <w:noProof/>
                 <w:webHidden/>
               </w:rPr>
-              <w:instrText xml:space="preserve"> PAGEREF _Toc375723899 \h </w:instrText>
+              <w:instrText xml:space="preserve"> PAGEREF _Toc375726060 \h </w:instrText>
             </w:r>
             <w:r>
               <w:rPr>
@@ -2464,7 +2466,7 @@
               <w:noProof/>
             </w:rPr>
           </w:pPr>
-          <w:hyperlink w:anchor="_Toc375723900" w:history="1">
+          <w:hyperlink w:anchor="_Toc375726061" w:history="1">
             <w:r>
               <w:rPr>
                 <w:rStyle w:val="Hyperlink"/>
@@ -2491,7 +2493,7 @@
                 <w:noProof/>
                 <w:webHidden/>
               </w:rPr>
-              <w:instrText xml:space="preserve"> PAGEREF _Toc375723900 \h </w:instrText>
+              <w:instrText xml:space="preserve"> PAGEREF _Toc375726061 \h </w:instrText>
             </w:r>
             <w:r>
               <w:rPr>
@@ -2539,11 +2541,11 @@
         <w:pStyle w:val="Heading1"/>
         <w:spacing w:before="0"/>
       </w:pPr>
-      <w:bookmarkStart w:id="0" w:name="_Toc375723866"/>
+      <w:bookmarkStart w:id="1" w:name="_Toc375726027"/>
       <w:r>
         <w:t>Introduction</w:t>
       </w:r>
-      <w:bookmarkEnd w:id="0"/>
+      <w:bookmarkEnd w:id="1"/>
     </w:p>
     <w:p>
       <w:r>
@@ -2722,11 +2724,11 @@
       <w:pPr>
         <w:pStyle w:val="Heading2"/>
       </w:pPr>
-      <w:bookmarkStart w:id="1" w:name="_Toc375723867"/>
+      <w:bookmarkStart w:id="2" w:name="_Toc375726028"/>
       <w:r>
         <w:t>Data Types</w:t>
       </w:r>
-      <w:bookmarkEnd w:id="1"/>
+      <w:bookmarkEnd w:id="2"/>
     </w:p>
     <w:p>
       <w:r>
@@ -4050,11 +4052,11 @@
       <w:pPr>
         <w:pStyle w:val="Heading2"/>
       </w:pPr>
-      <w:bookmarkStart w:id="2" w:name="_Toc375723868"/>
+      <w:bookmarkStart w:id="3" w:name="_Toc375726029"/>
       <w:r>
         <w:t>Error Handling</w:t>
       </w:r>
-      <w:bookmarkEnd w:id="2"/>
+      <w:bookmarkEnd w:id="3"/>
     </w:p>
     <w:p>
       <w:r>
@@ -4277,14 +4279,14 @@
       <w:pPr>
         <w:pStyle w:val="Heading1"/>
       </w:pPr>
-      <w:bookmarkStart w:id="3" w:name="_Toc375723869"/>
+      <w:bookmarkStart w:id="4" w:name="_Toc375726030"/>
       <w:r>
         <w:t xml:space="preserve">Threads and </w:t>
       </w:r>
       <w:r>
         <w:t>Posts</w:t>
       </w:r>
-      <w:bookmarkEnd w:id="3"/>
+      <w:bookmarkEnd w:id="4"/>
     </w:p>
     <w:p>
       <w:r>
@@ -4295,11 +4297,11 @@
       <w:pPr>
         <w:pStyle w:val="Heading2"/>
       </w:pPr>
-      <w:bookmarkStart w:id="4" w:name="_Toc375723870"/>
+      <w:bookmarkStart w:id="5" w:name="_Toc375726031"/>
       <w:r>
         <w:t>GET /v2/waitForNewPost</w:t>
       </w:r>
-      <w:bookmarkEnd w:id="4"/>
+      <w:bookmarkEnd w:id="5"/>
     </w:p>
     <w:p>
       <w:r>
@@ -4512,11 +4514,11 @@
       <w:pPr>
         <w:pStyle w:val="Heading2"/>
       </w:pPr>
-      <w:bookmarkStart w:id="5" w:name="_Toc375723871"/>
+      <w:bookmarkStart w:id="6" w:name="_Toc375726032"/>
       <w:r>
         <w:t>GET /v2/getBumpedThreadIds</w:t>
       </w:r>
-      <w:bookmarkEnd w:id="5"/>
+      <w:bookmarkEnd w:id="6"/>
     </w:p>
     <w:p>
       <w:r>
@@ -4745,11 +4747,11 @@
       <w:pPr>
         <w:pStyle w:val="Heading2"/>
       </w:pPr>
-      <w:bookmarkStart w:id="6" w:name="_Toc375723872"/>
+      <w:bookmarkStart w:id="7" w:name="_Toc375726033"/>
       <w:r>
         <w:t>GET /v2/getThread</w:t>
       </w:r>
-      <w:bookmarkEnd w:id="6"/>
+      <w:bookmarkEnd w:id="7"/>
     </w:p>
     <w:p>
       <w:r>
@@ -4904,11 +4906,11 @@
       <w:pPr>
         <w:pStyle w:val="Heading2"/>
       </w:pPr>
-      <w:bookmarkStart w:id="7" w:name="_Toc375723873"/>
+      <w:bookmarkStart w:id="8" w:name="_Toc375726034"/>
       <w:r>
         <w:t>GET /v2/getThreadPostIds</w:t>
       </w:r>
-      <w:bookmarkEnd w:id="7"/>
+      <w:bookmarkEnd w:id="8"/>
     </w:p>
     <w:p>
       <w:r>
@@ -5096,11 +5098,11 @@
       <w:pPr>
         <w:pStyle w:val="Heading2"/>
       </w:pPr>
-      <w:bookmarkStart w:id="8" w:name="_Toc375723874"/>
+      <w:bookmarkStart w:id="9" w:name="_Toc375726035"/>
       <w:r>
         <w:t>GET /v2/getPost</w:t>
       </w:r>
-      <w:bookmarkEnd w:id="8"/>
+      <w:bookmarkEnd w:id="9"/>
     </w:p>
     <w:p>
       <w:r>
@@ -5208,11 +5210,11 @@
       <w:pPr>
         <w:pStyle w:val="Heading2"/>
       </w:pPr>
-      <w:bookmarkStart w:id="9" w:name="_Toc375723875"/>
+      <w:bookmarkStart w:id="10" w:name="_Toc375726036"/>
       <w:r>
         <w:t>GET /v2/getPostRange</w:t>
       </w:r>
-      <w:bookmarkEnd w:id="9"/>
+      <w:bookmarkEnd w:id="10"/>
     </w:p>
     <w:p>
       <w:r>
@@ -5404,11 +5406,11 @@
       <w:pPr>
         <w:pStyle w:val="Heading2"/>
       </w:pPr>
-      <w:bookmarkStart w:id="10" w:name="_Toc375723876"/>
+      <w:bookmarkStart w:id="11" w:name="_Toc375726037"/>
       <w:r>
         <w:t>GET /v2/getNewestPostInfo</w:t>
       </w:r>
-      <w:bookmarkEnd w:id="10"/>
+      <w:bookmarkEnd w:id="11"/>
     </w:p>
     <w:p>
       <w:r>
@@ -5504,11 +5506,11 @@
       <w:pPr>
         <w:pStyle w:val="Heading2"/>
       </w:pPr>
-      <w:bookmarkStart w:id="11" w:name="_Toc375723877"/>
+      <w:bookmarkStart w:id="12" w:name="_Toc375726038"/>
       <w:r>
         <w:t>GET /v2/getParentId</w:t>
       </w:r>
-      <w:bookmarkEnd w:id="11"/>
+      <w:bookmarkEnd w:id="12"/>
     </w:p>
     <w:p>
       <w:r>
@@ -5668,11 +5670,11 @@
       <w:pPr>
         <w:pStyle w:val="Heading2"/>
       </w:pPr>
-      <w:bookmarkStart w:id="12" w:name="_Toc375723878"/>
+      <w:bookmarkStart w:id="13" w:name="_Toc375726039"/>
       <w:r>
         <w:t>POST /v2/postComment</w:t>
       </w:r>
-      <w:bookmarkEnd w:id="12"/>
+      <w:bookmarkEnd w:id="13"/>
       <w:r>
         <w:t xml:space="preserve"> </w:t>
       </w:r>
@@ -5962,11 +5964,11 @@
       <w:pPr>
         <w:pStyle w:val="Heading2"/>
       </w:pPr>
-      <w:bookmarkStart w:id="13" w:name="_Toc375723879"/>
+      <w:bookmarkStart w:id="14" w:name="_Toc375726040"/>
       <w:r>
         <w:t>GET /v2/search</w:t>
       </w:r>
-      <w:bookmarkEnd w:id="13"/>
+      <w:bookmarkEnd w:id="14"/>
     </w:p>
     <w:p>
       <w:r>
@@ -6250,11 +6252,11 @@
       <w:pPr>
         <w:pStyle w:val="Heading1"/>
       </w:pPr>
-      <w:bookmarkStart w:id="14" w:name="_Toc375723880"/>
+      <w:bookmarkStart w:id="15" w:name="_Toc375726041"/>
       <w:r>
         <w:t>Post Edits</w:t>
       </w:r>
-      <w:bookmarkEnd w:id="14"/>
+      <w:bookmarkEnd w:id="15"/>
     </w:p>
     <w:p>
       <w:r>
@@ -6348,7 +6350,7 @@
       <w:pPr>
         <w:pStyle w:val="Heading2"/>
       </w:pPr>
-      <w:bookmarkStart w:id="15" w:name="_Toc375723881"/>
+      <w:bookmarkStart w:id="16" w:name="_Toc375726042"/>
       <w:r>
         <w:t>GET /v2/getNewest</w:t>
       </w:r>
@@ -6364,7 +6366,7 @@
       <w:r>
         <w:t>&gt;</w:t>
       </w:r>
-      <w:bookmarkEnd w:id="15"/>
+      <w:bookmarkEnd w:id="16"/>
     </w:p>
     <w:p>
       <w:r>
@@ -6491,7 +6493,7 @@
       <w:pPr>
         <w:pStyle w:val="Heading2"/>
       </w:pPr>
-      <w:bookmarkStart w:id="16" w:name="_Toc375723882"/>
+      <w:bookmarkStart w:id="17" w:name="_Toc375726043"/>
       <w:r>
         <w:t>GET /v2/get</w:t>
       </w:r>
@@ -6507,7 +6509,7 @@
       <w:r>
         <w:t>&gt;</w:t>
       </w:r>
-      <w:bookmarkEnd w:id="16"/>
+      <w:bookmarkEnd w:id="17"/>
     </w:p>
     <w:p>
       <w:r>
@@ -6804,14 +6806,14 @@
       <w:pPr>
         <w:pStyle w:val="Heading1"/>
       </w:pPr>
-      <w:bookmarkStart w:id="17" w:name="_Toc375723883"/>
+      <w:bookmarkStart w:id="18" w:name="_Toc375726044"/>
       <w:r>
         <w:t>Account</w:t>
       </w:r>
       <w:r>
         <w:t>s</w:t>
       </w:r>
-      <w:bookmarkEnd w:id="17"/>
+      <w:bookmarkEnd w:id="18"/>
     </w:p>
     <w:p>
       <w:r>
@@ -6825,11 +6827,11 @@
       <w:pPr>
         <w:pStyle w:val="Heading2"/>
       </w:pPr>
-      <w:bookmarkStart w:id="18" w:name="_Toc375723884"/>
+      <w:bookmarkStart w:id="19" w:name="_Toc375726045"/>
       <w:r>
         <w:t>POST /v2/verifyCredentials</w:t>
       </w:r>
-      <w:bookmarkEnd w:id="18"/>
+      <w:bookmarkEnd w:id="19"/>
     </w:p>
     <w:p>
       <w:r>
@@ -6957,7 +6959,7 @@
       <w:pPr>
         <w:pStyle w:val="Heading2"/>
       </w:pPr>
-      <w:bookmarkStart w:id="19" w:name="_Toc375723885"/>
+      <w:bookmarkStart w:id="20" w:name="_Toc375726046"/>
       <w:r>
         <w:t>GET /v2/getUserRegistrationDate &lt;</w:t>
       </w:r>
@@ -6967,7 +6969,7 @@
       <w:r>
         <w:t>&gt;</w:t>
       </w:r>
-      <w:bookmarkEnd w:id="19"/>
+      <w:bookmarkEnd w:id="20"/>
     </w:p>
     <w:p>
       <w:r>
@@ -7137,11 +7139,11 @@
       <w:pPr>
         <w:pStyle w:val="Heading1"/>
       </w:pPr>
-      <w:bookmarkStart w:id="20" w:name="_Toc375723886"/>
+      <w:bookmarkStart w:id="21" w:name="_Toc375726047"/>
       <w:r>
         <w:t>Shackmessages</w:t>
       </w:r>
-      <w:bookmarkEnd w:id="20"/>
+      <w:bookmarkEnd w:id="21"/>
     </w:p>
     <w:p>
       <w:r>
@@ -7152,7 +7154,7 @@
       <w:pPr>
         <w:pStyle w:val="Heading2"/>
       </w:pPr>
-      <w:bookmarkStart w:id="21" w:name="_Toc375723887"/>
+      <w:bookmarkStart w:id="22" w:name="_Toc375726048"/>
       <w:r>
         <w:t>POST /v2/getMessages &lt;</w:t>
       </w:r>
@@ -7162,7 +7164,7 @@
       <w:r>
         <w:t>&gt;</w:t>
       </w:r>
-      <w:bookmarkEnd w:id="21"/>
+      <w:bookmarkEnd w:id="22"/>
     </w:p>
     <w:p>
       <w:r>
@@ -7561,7 +7563,7 @@
       <w:pPr>
         <w:pStyle w:val="Heading2"/>
       </w:pPr>
-      <w:bookmarkStart w:id="22" w:name="_Toc375723888"/>
+      <w:bookmarkStart w:id="23" w:name="_Toc375726049"/>
       <w:r>
         <w:t>POST /v2/sendMessage &lt;</w:t>
       </w:r>
@@ -7571,7 +7573,7 @@
       <w:r>
         <w:t>&gt;</w:t>
       </w:r>
-      <w:bookmarkEnd w:id="22"/>
+      <w:bookmarkEnd w:id="23"/>
     </w:p>
     <w:p>
       <w:r>
@@ -7736,7 +7738,7 @@
       <w:pPr>
         <w:pStyle w:val="Heading2"/>
       </w:pPr>
-      <w:bookmarkStart w:id="23" w:name="_Toc375723889"/>
+      <w:bookmarkStart w:id="24" w:name="_Toc375726050"/>
       <w:r>
         <w:t>POST /v2/markMessageRead &lt;</w:t>
       </w:r>
@@ -7746,7 +7748,7 @@
       <w:r>
         <w:t>&gt;</w:t>
       </w:r>
-      <w:bookmarkEnd w:id="23"/>
+      <w:bookmarkEnd w:id="24"/>
     </w:p>
     <w:p>
       <w:r>
@@ -7912,7 +7914,7 @@
       <w:pPr>
         <w:pStyle w:val="Heading2"/>
       </w:pPr>
-      <w:bookmarkStart w:id="24" w:name="_Toc375723890"/>
+      <w:bookmarkStart w:id="25" w:name="_Toc375726051"/>
       <w:r>
         <w:t>POST /v2/deleteMessage &lt;</w:t>
       </w:r>
@@ -7922,7 +7924,7 @@
       <w:r>
         <w:t>&gt;</w:t>
       </w:r>
-      <w:bookmarkEnd w:id="24"/>
+      <w:bookmarkEnd w:id="25"/>
     </w:p>
     <w:p>
       <w:r>
@@ -8077,14 +8079,14 @@
       <w:pPr>
         <w:pStyle w:val="Heading1"/>
       </w:pPr>
-      <w:bookmarkStart w:id="25" w:name="_Toc375723891"/>
+      <w:bookmarkStart w:id="26" w:name="_Toc375726052"/>
       <w:r>
         <w:t xml:space="preserve">Client </w:t>
       </w:r>
       <w:r>
         <w:t>Data</w:t>
       </w:r>
-      <w:bookmarkEnd w:id="25"/>
+      <w:bookmarkEnd w:id="26"/>
     </w:p>
     <w:p>
       <w:r>
@@ -8217,10 +8219,10 @@
       <w:pPr>
         <w:pStyle w:val="Heading2"/>
       </w:pPr>
-      <w:bookmarkStart w:id="26" w:name="_POST_/v2/clientData/getClientToken_"/>
-      <w:bookmarkStart w:id="27" w:name="_Ref375010567"/>
-      <w:bookmarkStart w:id="28" w:name="_Toc375723892"/>
-      <w:bookmarkEnd w:id="26"/>
+      <w:bookmarkStart w:id="27" w:name="_POST_/v2/clientData/getClientToken_"/>
+      <w:bookmarkStart w:id="28" w:name="_Ref375010567"/>
+      <w:bookmarkStart w:id="29" w:name="_Toc375726053"/>
+      <w:bookmarkEnd w:id="27"/>
       <w:r>
         <w:t>POST /v2/clientData/get</w:t>
       </w:r>
@@ -8233,8 +8235,8 @@
       <w:r>
         <w:t>Token</w:t>
       </w:r>
-      <w:bookmarkEnd w:id="27"/>
       <w:bookmarkEnd w:id="28"/>
+      <w:bookmarkEnd w:id="29"/>
     </w:p>
     <w:p>
       <w:r>
@@ -8486,7 +8488,7 @@
       <w:pPr>
         <w:pStyle w:val="Heading2"/>
       </w:pPr>
-      <w:bookmarkStart w:id="29" w:name="_Toc375723893"/>
+      <w:bookmarkStart w:id="30" w:name="_Toc375726054"/>
       <w:r>
         <w:t>POST</w:t>
       </w:r>
@@ -8499,7 +8501,7 @@
       <w:r>
         <w:t>getCategoryFilters</w:t>
       </w:r>
-      <w:bookmarkEnd w:id="29"/>
+      <w:bookmarkEnd w:id="30"/>
     </w:p>
     <w:p>
       <w:r>
@@ -8705,7 +8707,7 @@
       <w:pPr>
         <w:pStyle w:val="Heading2"/>
       </w:pPr>
-      <w:bookmarkStart w:id="30" w:name="_Toc375723894"/>
+      <w:bookmarkStart w:id="31" w:name="_Toc375726055"/>
       <w:r>
         <w:t>POST /v2/</w:t>
       </w:r>
@@ -8715,7 +8717,7 @@
       <w:r>
         <w:t>setCategoryFilters</w:t>
       </w:r>
-      <w:bookmarkEnd w:id="30"/>
+      <w:bookmarkEnd w:id="31"/>
     </w:p>
     <w:p>
       <w:r>
@@ -8793,8 +8795,6 @@
       <w:r>
         <w:t>Not work safe filter.</w:t>
       </w:r>
-      <w:bookmarkStart w:id="31" w:name="_GoBack"/>
-      <w:bookmarkEnd w:id="31"/>
     </w:p>
     <w:p>
       <w:pPr>
@@ -8969,7 +8969,7 @@
       <w:pPr>
         <w:pStyle w:val="Heading2"/>
       </w:pPr>
-      <w:bookmarkStart w:id="32" w:name="_Toc375723895"/>
+      <w:bookmarkStart w:id="32" w:name="_Toc375726056"/>
       <w:r>
         <w:t>POST</w:t>
       </w:r>
@@ -8984,15 +8984,6 @@
       </w:r>
       <w:r>
         <w:t>MarkedPosts</w:t>
-      </w:r>
-      <w:r>
-        <w:t xml:space="preserve"> &lt;</w:t>
-      </w:r>
-      <w:r>
-        <w:t>TODO</w:t>
-      </w:r>
-      <w:r>
-        <w:t>&gt;</w:t>
       </w:r>
       <w:bookmarkEnd w:id="32"/>
     </w:p>
@@ -9204,9 +9195,38 @@
     </w:p>
     <w:p>
       <w:pPr>
+        <w:rPr>
+          <w:b/>
+        </w:rPr>
+      </w:pPr>
+      <w:r>
+        <w:rPr>
+          <w:b/>
+        </w:rPr>
+        <w:t>Examples</w:t>
+      </w:r>
+    </w:p>
+    <w:p>
+      <w:pPr>
+        <w:ind w:left="720"/>
+      </w:pPr>
+      <w:hyperlink r:id="rId37" w:history="1">
+        <w:r>
+          <w:rPr>
+            <w:rStyle w:val="Hyperlink"/>
+          </w:rPr>
+          <w:t>https://winchatty.com/v2/clientData/getMarkedPosts.tester</w:t>
+        </w:r>
+      </w:hyperlink>
+      <w:r>
+        <w:t xml:space="preserve"> </w:t>
+      </w:r>
+    </w:p>
+    <w:p>
+      <w:pPr>
         <w:pStyle w:val="Heading2"/>
       </w:pPr>
-      <w:bookmarkStart w:id="33" w:name="_Toc375723896"/>
+      <w:bookmarkStart w:id="33" w:name="_Toc375726057"/>
       <w:r>
         <w:t>POST /v2/</w:t>
       </w:r>
@@ -9215,15 +9235,6 @@
       </w:r>
       <w:r>
         <w:t>clearMarkedPosts</w:t>
-      </w:r>
-      <w:r>
-        <w:t xml:space="preserve"> &lt;</w:t>
-      </w:r>
-      <w:r>
-        <w:t>TODO</w:t>
-      </w:r>
-      <w:r>
-        <w:t>&gt;</w:t>
       </w:r>
       <w:bookmarkEnd w:id="33"/>
     </w:p>
@@ -9352,9 +9363,38 @@
     </w:p>
     <w:p>
       <w:pPr>
+        <w:rPr>
+          <w:b/>
+        </w:rPr>
+      </w:pPr>
+      <w:r>
+        <w:rPr>
+          <w:b/>
+        </w:rPr>
+        <w:t>Examples</w:t>
+      </w:r>
+    </w:p>
+    <w:p>
+      <w:pPr>
+        <w:ind w:left="720"/>
+      </w:pPr>
+      <w:hyperlink r:id="rId38" w:history="1">
+        <w:r>
+          <w:rPr>
+            <w:rStyle w:val="Hyperlink"/>
+          </w:rPr>
+          <w:t>https://winchatty.com/v2/clientData/clearMarkedPosts.tester</w:t>
+        </w:r>
+      </w:hyperlink>
+      <w:r>
+        <w:t xml:space="preserve"> </w:t>
+      </w:r>
+    </w:p>
+    <w:p>
+      <w:pPr>
         <w:pStyle w:val="Heading2"/>
       </w:pPr>
-      <w:bookmarkStart w:id="34" w:name="_Toc375723897"/>
+      <w:bookmarkStart w:id="34" w:name="_Toc375726058"/>
       <w:r>
         <w:t>POST /v2/</w:t>
       </w:r>
@@ -9363,15 +9403,6 @@
       </w:r>
       <w:r>
         <w:t>markPost</w:t>
-      </w:r>
-      <w:r>
-        <w:t xml:space="preserve"> &lt;</w:t>
-      </w:r>
-      <w:r>
-        <w:t>TODO</w:t>
-      </w:r>
-      <w:r>
-        <w:t>&gt;</w:t>
       </w:r>
       <w:bookmarkEnd w:id="34"/>
     </w:p>
@@ -9550,12 +9581,48 @@
         </w:rPr>
         <w:t>TOKEN</w:t>
       </w:r>
+      <w:r>
+        <w:rPr>
+          <w:rStyle w:val="HTMLCode"/>
+        </w:rPr>
+        <w:br/>
+        <w:t>ERR_POST_DOES_NOT_EXIST</w:t>
+      </w:r>
+    </w:p>
+    <w:p>
+      <w:pPr>
+        <w:rPr>
+          <w:b/>
+        </w:rPr>
+      </w:pPr>
+      <w:r>
+        <w:rPr>
+          <w:b/>
+        </w:rPr>
+        <w:t>Examples</w:t>
+      </w:r>
+    </w:p>
+    <w:p>
+      <w:pPr>
+        <w:ind w:left="720"/>
+      </w:pPr>
+      <w:hyperlink r:id="rId39" w:history="1">
+        <w:r>
+          <w:rPr>
+            <w:rStyle w:val="Hyperlink"/>
+          </w:rPr>
+          <w:t>https://winchatty.com/v2/clientData/markPost.tester</w:t>
+        </w:r>
+      </w:hyperlink>
+      <w:r>
+        <w:t xml:space="preserve"> </w:t>
+      </w:r>
     </w:p>
     <w:p>
       <w:pPr>
         <w:pStyle w:val="Heading2"/>
       </w:pPr>
-      <w:bookmarkStart w:id="35" w:name="_Toc375723898"/>
+      <w:bookmarkStart w:id="35" w:name="_Toc375726059"/>
       <w:r>
         <w:t>POST</w:t>
       </w:r>
@@ -9566,13 +9633,7 @@
         <w:t>clientData/</w:t>
       </w:r>
       <w:r>
-        <w:t>getPrivateData &lt;</w:t>
-      </w:r>
-      <w:r>
-        <w:t>TODO</w:t>
-      </w:r>
-      <w:r>
-        <w:t>&gt;</w:t>
+        <w:t>getPrivateData</w:t>
       </w:r>
       <w:bookmarkEnd w:id="35"/>
     </w:p>
@@ -9693,9 +9754,38 @@
     </w:p>
     <w:p>
       <w:pPr>
+        <w:rPr>
+          <w:b/>
+        </w:rPr>
+      </w:pPr>
+      <w:r>
+        <w:rPr>
+          <w:b/>
+        </w:rPr>
+        <w:t>Examples</w:t>
+      </w:r>
+    </w:p>
+    <w:p>
+      <w:pPr>
+        <w:ind w:left="720"/>
+      </w:pPr>
+      <w:hyperlink r:id="rId40" w:history="1">
+        <w:r>
+          <w:rPr>
+            <w:rStyle w:val="Hyperlink"/>
+          </w:rPr>
+          <w:t>https://winchatty.com/v2/clientData/getPrivateData.tester</w:t>
+        </w:r>
+      </w:hyperlink>
+      <w:r>
+        <w:t xml:space="preserve"> </w:t>
+      </w:r>
+    </w:p>
+    <w:p>
+      <w:pPr>
         <w:pStyle w:val="Heading2"/>
       </w:pPr>
-      <w:bookmarkStart w:id="36" w:name="_Toc375723899"/>
+      <w:bookmarkStart w:id="36" w:name="_Toc375726060"/>
       <w:r>
         <w:t>POST /v2/</w:t>
       </w:r>
@@ -9703,13 +9793,10 @@
         <w:t>clientData/</w:t>
       </w:r>
       <w:r>
-        <w:t>setPrivateData &lt;</w:t>
-      </w:r>
-      <w:r>
-        <w:t>TODO</w:t>
-      </w:r>
-      <w:r>
-        <w:t>&gt;</w:t>
+        <w:t>setPrivateDat</w:t>
+      </w:r>
+      <w:r>
+        <w:t>a</w:t>
       </w:r>
       <w:bookmarkEnd w:id="36"/>
     </w:p>
@@ -9864,9 +9951,38 @@
     </w:p>
     <w:p>
       <w:pPr>
+        <w:rPr>
+          <w:b/>
+        </w:rPr>
+      </w:pPr>
+      <w:r>
+        <w:rPr>
+          <w:b/>
+        </w:rPr>
+        <w:t>Examples</w:t>
+      </w:r>
+    </w:p>
+    <w:p>
+      <w:pPr>
+        <w:ind w:left="720"/>
+      </w:pPr>
+      <w:hyperlink r:id="rId41" w:history="1">
+        <w:r>
+          <w:rPr>
+            <w:rStyle w:val="Hyperlink"/>
+          </w:rPr>
+          <w:t>https://winchatty.com/v2/clientData/setPrivateData.tester</w:t>
+        </w:r>
+      </w:hyperlink>
+      <w:r>
+        <w:t xml:space="preserve"> </w:t>
+      </w:r>
+    </w:p>
+    <w:p>
+      <w:pPr>
         <w:pStyle w:val="Heading1"/>
       </w:pPr>
-      <w:bookmarkStart w:id="37" w:name="_Toc375723900"/>
+      <w:bookmarkStart w:id="37" w:name="_Toc375726061"/>
       <w:r>
         <w:t>Appendix: Database Structure</w:t>
       </w:r>
@@ -9908,7 +10024,7 @@
                     </pic:cNvPicPr>
                   </pic:nvPicPr>
                   <pic:blipFill>
-                    <a:blip r:embed="rId37">
+                    <a:blip r:embed="rId42">
                       <a:extLst>
                         <a:ext uri="{28A0092B-C50C-407E-A947-70E740481C1C}">
                           <a14:useLocalDpi xmlns:a14="http://schemas.microsoft.com/office/drawing/2010/main" val="0"/>
@@ -17381,7 +17497,7 @@
 </file>
 
 <file path=customXml/itemProps1.xml><?xml version="1.0" encoding="utf-8"?>
-<ds:datastoreItem xmlns:ds="http://schemas.openxmlformats.org/officeDocument/2006/customXml" ds:itemID="{E466EA2B-AA28-429B-9727-7124EA4FB176}">
+<ds:datastoreItem xmlns:ds="http://schemas.openxmlformats.org/officeDocument/2006/customXml" ds:itemID="{AA48448F-F46D-4F93-BFEC-5B6D66AC2EB5}">
   <ds:schemaRefs>
     <ds:schemaRef ds:uri="http://schemas.openxmlformats.org/officeDocument/2006/bibliography"/>
   </ds:schemaRefs>

</xml_diff>

<commit_message>
Add post_edit database table.
</commit_message>
<xml_diff>
--- a/v2/WinChatty v2 API.docx
+++ b/v2/WinChatty v2 API.docx
@@ -33,8 +33,6 @@
             <w:pPr>
               <w:pStyle w:val="Title"/>
             </w:pPr>
-            <w:bookmarkStart w:id="0" w:name="_GoBack"/>
-            <w:bookmarkEnd w:id="0"/>
             <w:r>
               <w:t>WinChatty v2 API</w:t>
             </w:r>
@@ -87,7 +85,7 @@
               <w:rPr>
                 <w:noProof/>
               </w:rPr>
-              <w:t>9:11 AM</w:t>
+              <w:t>4:07 PM</w:t>
             </w:r>
             <w:r>
               <w:fldChar w:fldCharType="end"/>
@@ -204,7 +202,7 @@
             </w:rPr>
             <w:fldChar w:fldCharType="separate"/>
           </w:r>
-          <w:hyperlink w:anchor="_Toc375726027" w:history="1">
+          <w:hyperlink w:anchor="_Toc375751008" w:history="1">
             <w:r>
               <w:rPr>
                 <w:rStyle w:val="Hyperlink"/>
@@ -231,7 +229,7 @@
                 <w:noProof/>
                 <w:webHidden/>
               </w:rPr>
-              <w:instrText xml:space="preserve"> PAGEREF _Toc375726027 \h </w:instrText>
+              <w:instrText xml:space="preserve"> PAGEREF _Toc375751008 \h </w:instrText>
             </w:r>
             <w:r>
               <w:rPr>
@@ -270,7 +268,7 @@
               <w:sz w:val="22"/>
             </w:rPr>
           </w:pPr>
-          <w:hyperlink w:anchor="_Toc375726028" w:history="1">
+          <w:hyperlink w:anchor="_Toc375751009" w:history="1">
             <w:r>
               <w:rPr>
                 <w:rStyle w:val="Hyperlink"/>
@@ -297,7 +295,7 @@
                 <w:noProof/>
                 <w:webHidden/>
               </w:rPr>
-              <w:instrText xml:space="preserve"> PAGEREF _Toc375726028 \h </w:instrText>
+              <w:instrText xml:space="preserve"> PAGEREF _Toc375751009 \h </w:instrText>
             </w:r>
             <w:r>
               <w:rPr>
@@ -336,7 +334,7 @@
               <w:sz w:val="22"/>
             </w:rPr>
           </w:pPr>
-          <w:hyperlink w:anchor="_Toc375726029" w:history="1">
+          <w:hyperlink w:anchor="_Toc375751010" w:history="1">
             <w:r>
               <w:rPr>
                 <w:rStyle w:val="Hyperlink"/>
@@ -363,7 +361,7 @@
                 <w:noProof/>
                 <w:webHidden/>
               </w:rPr>
-              <w:instrText xml:space="preserve"> PAGEREF _Toc375726029 \h </w:instrText>
+              <w:instrText xml:space="preserve"> PAGEREF _Toc375751010 \h </w:instrText>
             </w:r>
             <w:r>
               <w:rPr>
@@ -405,7 +403,7 @@
               <w:noProof/>
             </w:rPr>
           </w:pPr>
-          <w:hyperlink w:anchor="_Toc375726030" w:history="1">
+          <w:hyperlink w:anchor="_Toc375751011" w:history="1">
             <w:r>
               <w:rPr>
                 <w:rStyle w:val="Hyperlink"/>
@@ -432,7 +430,7 @@
                 <w:noProof/>
                 <w:webHidden/>
               </w:rPr>
-              <w:instrText xml:space="preserve"> PAGEREF _Toc375726030 \h </w:instrText>
+              <w:instrText xml:space="preserve"> PAGEREF _Toc375751011 \h </w:instrText>
             </w:r>
             <w:r>
               <w:rPr>
@@ -471,7 +469,7 @@
               <w:sz w:val="22"/>
             </w:rPr>
           </w:pPr>
-          <w:hyperlink w:anchor="_Toc375726031" w:history="1">
+          <w:hyperlink w:anchor="_Toc375751012" w:history="1">
             <w:r>
               <w:rPr>
                 <w:rStyle w:val="Hyperlink"/>
@@ -498,7 +496,7 @@
                 <w:noProof/>
                 <w:webHidden/>
               </w:rPr>
-              <w:instrText xml:space="preserve"> PAGEREF _Toc375726031 \h </w:instrText>
+              <w:instrText xml:space="preserve"> PAGEREF _Toc375751012 \h </w:instrText>
             </w:r>
             <w:r>
               <w:rPr>
@@ -537,7 +535,7 @@
               <w:sz w:val="22"/>
             </w:rPr>
           </w:pPr>
-          <w:hyperlink w:anchor="_Toc375726032" w:history="1">
+          <w:hyperlink w:anchor="_Toc375751013" w:history="1">
             <w:r>
               <w:rPr>
                 <w:rStyle w:val="Hyperlink"/>
@@ -564,7 +562,7 @@
                 <w:noProof/>
                 <w:webHidden/>
               </w:rPr>
-              <w:instrText xml:space="preserve"> PAGEREF _Toc375726032 \h </w:instrText>
+              <w:instrText xml:space="preserve"> PAGEREF _Toc375751013 \h </w:instrText>
             </w:r>
             <w:r>
               <w:rPr>
@@ -603,7 +601,7 @@
               <w:sz w:val="22"/>
             </w:rPr>
           </w:pPr>
-          <w:hyperlink w:anchor="_Toc375726033" w:history="1">
+          <w:hyperlink w:anchor="_Toc375751014" w:history="1">
             <w:r>
               <w:rPr>
                 <w:rStyle w:val="Hyperlink"/>
@@ -630,7 +628,7 @@
                 <w:noProof/>
                 <w:webHidden/>
               </w:rPr>
-              <w:instrText xml:space="preserve"> PAGEREF _Toc375726033 \h </w:instrText>
+              <w:instrText xml:space="preserve"> PAGEREF _Toc375751014 \h </w:instrText>
             </w:r>
             <w:r>
               <w:rPr>
@@ -669,7 +667,7 @@
               <w:sz w:val="22"/>
             </w:rPr>
           </w:pPr>
-          <w:hyperlink w:anchor="_Toc375726034" w:history="1">
+          <w:hyperlink w:anchor="_Toc375751015" w:history="1">
             <w:r>
               <w:rPr>
                 <w:rStyle w:val="Hyperlink"/>
@@ -696,7 +694,7 @@
                 <w:noProof/>
                 <w:webHidden/>
               </w:rPr>
-              <w:instrText xml:space="preserve"> PAGEREF _Toc375726034 \h </w:instrText>
+              <w:instrText xml:space="preserve"> PAGEREF _Toc375751015 \h </w:instrText>
             </w:r>
             <w:r>
               <w:rPr>
@@ -735,7 +733,7 @@
               <w:sz w:val="22"/>
             </w:rPr>
           </w:pPr>
-          <w:hyperlink w:anchor="_Toc375726035" w:history="1">
+          <w:hyperlink w:anchor="_Toc375751016" w:history="1">
             <w:r>
               <w:rPr>
                 <w:rStyle w:val="Hyperlink"/>
@@ -762,7 +760,7 @@
                 <w:noProof/>
                 <w:webHidden/>
               </w:rPr>
-              <w:instrText xml:space="preserve"> PAGEREF _Toc375726035 \h </w:instrText>
+              <w:instrText xml:space="preserve"> PAGEREF _Toc375751016 \h </w:instrText>
             </w:r>
             <w:r>
               <w:rPr>
@@ -801,7 +799,7 @@
               <w:sz w:val="22"/>
             </w:rPr>
           </w:pPr>
-          <w:hyperlink w:anchor="_Toc375726036" w:history="1">
+          <w:hyperlink w:anchor="_Toc375751017" w:history="1">
             <w:r>
               <w:rPr>
                 <w:rStyle w:val="Hyperlink"/>
@@ -828,7 +826,7 @@
                 <w:noProof/>
                 <w:webHidden/>
               </w:rPr>
-              <w:instrText xml:space="preserve"> PAGEREF _Toc375726036 \h </w:instrText>
+              <w:instrText xml:space="preserve"> PAGEREF _Toc375751017 \h </w:instrText>
             </w:r>
             <w:r>
               <w:rPr>
@@ -867,7 +865,7 @@
               <w:sz w:val="22"/>
             </w:rPr>
           </w:pPr>
-          <w:hyperlink w:anchor="_Toc375726037" w:history="1">
+          <w:hyperlink w:anchor="_Toc375751018" w:history="1">
             <w:r>
               <w:rPr>
                 <w:rStyle w:val="Hyperlink"/>
@@ -894,7 +892,7 @@
                 <w:noProof/>
                 <w:webHidden/>
               </w:rPr>
-              <w:instrText xml:space="preserve"> PAGEREF _Toc375726037 \h </w:instrText>
+              <w:instrText xml:space="preserve"> PAGEREF _Toc375751018 \h </w:instrText>
             </w:r>
             <w:r>
               <w:rPr>
@@ -933,7 +931,7 @@
               <w:sz w:val="22"/>
             </w:rPr>
           </w:pPr>
-          <w:hyperlink w:anchor="_Toc375726038" w:history="1">
+          <w:hyperlink w:anchor="_Toc375751019" w:history="1">
             <w:r>
               <w:rPr>
                 <w:rStyle w:val="Hyperlink"/>
@@ -960,7 +958,7 @@
                 <w:noProof/>
                 <w:webHidden/>
               </w:rPr>
-              <w:instrText xml:space="preserve"> PAGEREF _Toc375726038 \h </w:instrText>
+              <w:instrText xml:space="preserve"> PAGEREF _Toc375751019 \h </w:instrText>
             </w:r>
             <w:r>
               <w:rPr>
@@ -999,7 +997,7 @@
               <w:sz w:val="22"/>
             </w:rPr>
           </w:pPr>
-          <w:hyperlink w:anchor="_Toc375726039" w:history="1">
+          <w:hyperlink w:anchor="_Toc375751020" w:history="1">
             <w:r>
               <w:rPr>
                 <w:rStyle w:val="Hyperlink"/>
@@ -1026,7 +1024,7 @@
                 <w:noProof/>
                 <w:webHidden/>
               </w:rPr>
-              <w:instrText xml:space="preserve"> PAGEREF _Toc375726039 \h </w:instrText>
+              <w:instrText xml:space="preserve"> PAGEREF _Toc375751020 \h </w:instrText>
             </w:r>
             <w:r>
               <w:rPr>
@@ -1065,7 +1063,7 @@
               <w:sz w:val="22"/>
             </w:rPr>
           </w:pPr>
-          <w:hyperlink w:anchor="_Toc375726040" w:history="1">
+          <w:hyperlink w:anchor="_Toc375751021" w:history="1">
             <w:r>
               <w:rPr>
                 <w:rStyle w:val="Hyperlink"/>
@@ -1092,7 +1090,7 @@
                 <w:noProof/>
                 <w:webHidden/>
               </w:rPr>
-              <w:instrText xml:space="preserve"> PAGEREF _Toc375726040 \h </w:instrText>
+              <w:instrText xml:space="preserve"> PAGEREF _Toc375751021 \h </w:instrText>
             </w:r>
             <w:r>
               <w:rPr>
@@ -1134,7 +1132,7 @@
               <w:noProof/>
             </w:rPr>
           </w:pPr>
-          <w:hyperlink w:anchor="_Toc375726041" w:history="1">
+          <w:hyperlink w:anchor="_Toc375751022" w:history="1">
             <w:r>
               <w:rPr>
                 <w:rStyle w:val="Hyperlink"/>
@@ -1161,7 +1159,7 @@
                 <w:noProof/>
                 <w:webHidden/>
               </w:rPr>
-              <w:instrText xml:space="preserve"> PAGEREF _Toc375726041 \h </w:instrText>
+              <w:instrText xml:space="preserve"> PAGEREF _Toc375751022 \h </w:instrText>
             </w:r>
             <w:r>
               <w:rPr>
@@ -1200,7 +1198,7 @@
               <w:sz w:val="22"/>
             </w:rPr>
           </w:pPr>
-          <w:hyperlink w:anchor="_Toc375726042" w:history="1">
+          <w:hyperlink w:anchor="_Toc375751023" w:history="1">
             <w:r>
               <w:rPr>
                 <w:rStyle w:val="Hyperlink"/>
@@ -1227,7 +1225,7 @@
                 <w:noProof/>
                 <w:webHidden/>
               </w:rPr>
-              <w:instrText xml:space="preserve"> PAGEREF _Toc375726042 \h </w:instrText>
+              <w:instrText xml:space="preserve"> PAGEREF _Toc375751023 \h </w:instrText>
             </w:r>
             <w:r>
               <w:rPr>
@@ -1266,7 +1264,7 @@
               <w:sz w:val="22"/>
             </w:rPr>
           </w:pPr>
-          <w:hyperlink w:anchor="_Toc375726043" w:history="1">
+          <w:hyperlink w:anchor="_Toc375751024" w:history="1">
             <w:r>
               <w:rPr>
                 <w:rStyle w:val="Hyperlink"/>
@@ -1293,7 +1291,7 @@
                 <w:noProof/>
                 <w:webHidden/>
               </w:rPr>
-              <w:instrText xml:space="preserve"> PAGEREF _Toc375726043 \h </w:instrText>
+              <w:instrText xml:space="preserve"> PAGEREF _Toc375751024 \h </w:instrText>
             </w:r>
             <w:r>
               <w:rPr>
@@ -1335,7 +1333,7 @@
               <w:noProof/>
             </w:rPr>
           </w:pPr>
-          <w:hyperlink w:anchor="_Toc375726044" w:history="1">
+          <w:hyperlink w:anchor="_Toc375751025" w:history="1">
             <w:r>
               <w:rPr>
                 <w:rStyle w:val="Hyperlink"/>
@@ -1362,7 +1360,7 @@
                 <w:noProof/>
                 <w:webHidden/>
               </w:rPr>
-              <w:instrText xml:space="preserve"> PAGEREF _Toc375726044 \h </w:instrText>
+              <w:instrText xml:space="preserve"> PAGEREF _Toc375751025 \h </w:instrText>
             </w:r>
             <w:r>
               <w:rPr>
@@ -1401,7 +1399,7 @@
               <w:sz w:val="22"/>
             </w:rPr>
           </w:pPr>
-          <w:hyperlink w:anchor="_Toc375726045" w:history="1">
+          <w:hyperlink w:anchor="_Toc375751026" w:history="1">
             <w:r>
               <w:rPr>
                 <w:rStyle w:val="Hyperlink"/>
@@ -1428,7 +1426,7 @@
                 <w:noProof/>
                 <w:webHidden/>
               </w:rPr>
-              <w:instrText xml:space="preserve"> PAGEREF _Toc375726045 \h </w:instrText>
+              <w:instrText xml:space="preserve"> PAGEREF _Toc375751026 \h </w:instrText>
             </w:r>
             <w:r>
               <w:rPr>
@@ -1467,7 +1465,7 @@
               <w:sz w:val="22"/>
             </w:rPr>
           </w:pPr>
-          <w:hyperlink w:anchor="_Toc375726046" w:history="1">
+          <w:hyperlink w:anchor="_Toc375751027" w:history="1">
             <w:r>
               <w:rPr>
                 <w:rStyle w:val="Hyperlink"/>
@@ -1494,7 +1492,7 @@
                 <w:noProof/>
                 <w:webHidden/>
               </w:rPr>
-              <w:instrText xml:space="preserve"> PAGEREF _Toc375726046 \h </w:instrText>
+              <w:instrText xml:space="preserve"> PAGEREF _Toc375751027 \h </w:instrText>
             </w:r>
             <w:r>
               <w:rPr>
@@ -1536,7 +1534,7 @@
               <w:noProof/>
             </w:rPr>
           </w:pPr>
-          <w:hyperlink w:anchor="_Toc375726047" w:history="1">
+          <w:hyperlink w:anchor="_Toc375751028" w:history="1">
             <w:r>
               <w:rPr>
                 <w:rStyle w:val="Hyperlink"/>
@@ -1563,7 +1561,7 @@
                 <w:noProof/>
                 <w:webHidden/>
               </w:rPr>
-              <w:instrText xml:space="preserve"> PAGEREF _Toc375726047 \h </w:instrText>
+              <w:instrText xml:space="preserve"> PAGEREF _Toc375751028 \h </w:instrText>
             </w:r>
             <w:r>
               <w:rPr>
@@ -1602,7 +1600,7 @@
               <w:sz w:val="22"/>
             </w:rPr>
           </w:pPr>
-          <w:hyperlink w:anchor="_Toc375726048" w:history="1">
+          <w:hyperlink w:anchor="_Toc375751029" w:history="1">
             <w:r>
               <w:rPr>
                 <w:rStyle w:val="Hyperlink"/>
@@ -1629,7 +1627,7 @@
                 <w:noProof/>
                 <w:webHidden/>
               </w:rPr>
-              <w:instrText xml:space="preserve"> PAGEREF _Toc375726048 \h </w:instrText>
+              <w:instrText xml:space="preserve"> PAGEREF _Toc375751029 \h </w:instrText>
             </w:r>
             <w:r>
               <w:rPr>
@@ -1668,7 +1666,7 @@
               <w:sz w:val="22"/>
             </w:rPr>
           </w:pPr>
-          <w:hyperlink w:anchor="_Toc375726049" w:history="1">
+          <w:hyperlink w:anchor="_Toc375751030" w:history="1">
             <w:r>
               <w:rPr>
                 <w:rStyle w:val="Hyperlink"/>
@@ -1695,7 +1693,7 @@
                 <w:noProof/>
                 <w:webHidden/>
               </w:rPr>
-              <w:instrText xml:space="preserve"> PAGEREF _Toc375726049 \h </w:instrText>
+              <w:instrText xml:space="preserve"> PAGEREF _Toc375751030 \h </w:instrText>
             </w:r>
             <w:r>
               <w:rPr>
@@ -1734,7 +1732,7 @@
               <w:sz w:val="22"/>
             </w:rPr>
           </w:pPr>
-          <w:hyperlink w:anchor="_Toc375726050" w:history="1">
+          <w:hyperlink w:anchor="_Toc375751031" w:history="1">
             <w:r>
               <w:rPr>
                 <w:rStyle w:val="Hyperlink"/>
@@ -1761,7 +1759,7 @@
                 <w:noProof/>
                 <w:webHidden/>
               </w:rPr>
-              <w:instrText xml:space="preserve"> PAGEREF _Toc375726050 \h </w:instrText>
+              <w:instrText xml:space="preserve"> PAGEREF _Toc375751031 \h </w:instrText>
             </w:r>
             <w:r>
               <w:rPr>
@@ -1800,7 +1798,7 @@
               <w:sz w:val="22"/>
             </w:rPr>
           </w:pPr>
-          <w:hyperlink w:anchor="_Toc375726051" w:history="1">
+          <w:hyperlink w:anchor="_Toc375751032" w:history="1">
             <w:r>
               <w:rPr>
                 <w:rStyle w:val="Hyperlink"/>
@@ -1827,7 +1825,7 @@
                 <w:noProof/>
                 <w:webHidden/>
               </w:rPr>
-              <w:instrText xml:space="preserve"> PAGEREF _Toc375726051 \h </w:instrText>
+              <w:instrText xml:space="preserve"> PAGEREF _Toc375751032 \h </w:instrText>
             </w:r>
             <w:r>
               <w:rPr>
@@ -1869,7 +1867,7 @@
               <w:noProof/>
             </w:rPr>
           </w:pPr>
-          <w:hyperlink w:anchor="_Toc375726052" w:history="1">
+          <w:hyperlink w:anchor="_Toc375751033" w:history="1">
             <w:r>
               <w:rPr>
                 <w:rStyle w:val="Hyperlink"/>
@@ -1896,7 +1894,7 @@
                 <w:noProof/>
                 <w:webHidden/>
               </w:rPr>
-              <w:instrText xml:space="preserve"> PAGEREF _Toc375726052 \h </w:instrText>
+              <w:instrText xml:space="preserve"> PAGEREF _Toc375751033 \h </w:instrText>
             </w:r>
             <w:r>
               <w:rPr>
@@ -1935,7 +1933,7 @@
               <w:sz w:val="22"/>
             </w:rPr>
           </w:pPr>
-          <w:hyperlink w:anchor="_Toc375726053" w:history="1">
+          <w:hyperlink w:anchor="_Toc375751034" w:history="1">
             <w:r>
               <w:rPr>
                 <w:rStyle w:val="Hyperlink"/>
@@ -1962,7 +1960,7 @@
                 <w:noProof/>
                 <w:webHidden/>
               </w:rPr>
-              <w:instrText xml:space="preserve"> PAGEREF _Toc375726053 \h </w:instrText>
+              <w:instrText xml:space="preserve"> PAGEREF _Toc375751034 \h </w:instrText>
             </w:r>
             <w:r>
               <w:rPr>
@@ -2001,7 +1999,7 @@
               <w:sz w:val="22"/>
             </w:rPr>
           </w:pPr>
-          <w:hyperlink w:anchor="_Toc375726054" w:history="1">
+          <w:hyperlink w:anchor="_Toc375751035" w:history="1">
             <w:r>
               <w:rPr>
                 <w:rStyle w:val="Hyperlink"/>
@@ -2028,7 +2026,7 @@
                 <w:noProof/>
                 <w:webHidden/>
               </w:rPr>
-              <w:instrText xml:space="preserve"> PAGEREF _Toc375726054 \h </w:instrText>
+              <w:instrText xml:space="preserve"> PAGEREF _Toc375751035 \h </w:instrText>
             </w:r>
             <w:r>
               <w:rPr>
@@ -2067,7 +2065,7 @@
               <w:sz w:val="22"/>
             </w:rPr>
           </w:pPr>
-          <w:hyperlink w:anchor="_Toc375726055" w:history="1">
+          <w:hyperlink w:anchor="_Toc375751036" w:history="1">
             <w:r>
               <w:rPr>
                 <w:rStyle w:val="Hyperlink"/>
@@ -2094,7 +2092,7 @@
                 <w:noProof/>
                 <w:webHidden/>
               </w:rPr>
-              <w:instrText xml:space="preserve"> PAGEREF _Toc375726055 \h </w:instrText>
+              <w:instrText xml:space="preserve"> PAGEREF _Toc375751036 \h </w:instrText>
             </w:r>
             <w:r>
               <w:rPr>
@@ -2133,7 +2131,7 @@
               <w:sz w:val="22"/>
             </w:rPr>
           </w:pPr>
-          <w:hyperlink w:anchor="_Toc375726056" w:history="1">
+          <w:hyperlink w:anchor="_Toc375751037" w:history="1">
             <w:r>
               <w:rPr>
                 <w:rStyle w:val="Hyperlink"/>
@@ -2160,7 +2158,7 @@
                 <w:noProof/>
                 <w:webHidden/>
               </w:rPr>
-              <w:instrText xml:space="preserve"> PAGEREF _Toc375726056 \h </w:instrText>
+              <w:instrText xml:space="preserve"> PAGEREF _Toc375751037 \h </w:instrText>
             </w:r>
             <w:r>
               <w:rPr>
@@ -2199,7 +2197,7 @@
               <w:sz w:val="22"/>
             </w:rPr>
           </w:pPr>
-          <w:hyperlink w:anchor="_Toc375726057" w:history="1">
+          <w:hyperlink w:anchor="_Toc375751038" w:history="1">
             <w:r>
               <w:rPr>
                 <w:rStyle w:val="Hyperlink"/>
@@ -2226,7 +2224,7 @@
                 <w:noProof/>
                 <w:webHidden/>
               </w:rPr>
-              <w:instrText xml:space="preserve"> PAGEREF _Toc375726057 \h </w:instrText>
+              <w:instrText xml:space="preserve"> PAGEREF _Toc375751038 \h </w:instrText>
             </w:r>
             <w:r>
               <w:rPr>
@@ -2265,7 +2263,7 @@
               <w:sz w:val="22"/>
             </w:rPr>
           </w:pPr>
-          <w:hyperlink w:anchor="_Toc375726058" w:history="1">
+          <w:hyperlink w:anchor="_Toc375751039" w:history="1">
             <w:r>
               <w:rPr>
                 <w:rStyle w:val="Hyperlink"/>
@@ -2292,7 +2290,7 @@
                 <w:noProof/>
                 <w:webHidden/>
               </w:rPr>
-              <w:instrText xml:space="preserve"> PAGEREF _Toc375726058 \h </w:instrText>
+              <w:instrText xml:space="preserve"> PAGEREF _Toc375751039 \h </w:instrText>
             </w:r>
             <w:r>
               <w:rPr>
@@ -2331,7 +2329,7 @@
               <w:sz w:val="22"/>
             </w:rPr>
           </w:pPr>
-          <w:hyperlink w:anchor="_Toc375726059" w:history="1">
+          <w:hyperlink w:anchor="_Toc375751040" w:history="1">
             <w:r>
               <w:rPr>
                 <w:rStyle w:val="Hyperlink"/>
@@ -2358,7 +2356,7 @@
                 <w:noProof/>
                 <w:webHidden/>
               </w:rPr>
-              <w:instrText xml:space="preserve"> PAGEREF _Toc375726059 \h </w:instrText>
+              <w:instrText xml:space="preserve"> PAGEREF _Toc375751040 \h </w:instrText>
             </w:r>
             <w:r>
               <w:rPr>
@@ -2397,7 +2395,7 @@
               <w:sz w:val="22"/>
             </w:rPr>
           </w:pPr>
-          <w:hyperlink w:anchor="_Toc375726060" w:history="1">
+          <w:hyperlink w:anchor="_Toc375751041" w:history="1">
             <w:r>
               <w:rPr>
                 <w:rStyle w:val="Hyperlink"/>
@@ -2424,7 +2422,7 @@
                 <w:noProof/>
                 <w:webHidden/>
               </w:rPr>
-              <w:instrText xml:space="preserve"> PAGEREF _Toc375726060 \h </w:instrText>
+              <w:instrText xml:space="preserve"> PAGEREF _Toc375751041 \h </w:instrText>
             </w:r>
             <w:r>
               <w:rPr>
@@ -2466,7 +2464,7 @@
               <w:noProof/>
             </w:rPr>
           </w:pPr>
-          <w:hyperlink w:anchor="_Toc375726061" w:history="1">
+          <w:hyperlink w:anchor="_Toc375751042" w:history="1">
             <w:r>
               <w:rPr>
                 <w:rStyle w:val="Hyperlink"/>
@@ -2493,7 +2491,7 @@
                 <w:noProof/>
                 <w:webHidden/>
               </w:rPr>
-              <w:instrText xml:space="preserve"> PAGEREF _Toc375726061 \h </w:instrText>
+              <w:instrText xml:space="preserve"> PAGEREF _Toc375751042 \h </w:instrText>
             </w:r>
             <w:r>
               <w:rPr>
@@ -2541,11 +2539,11 @@
         <w:pStyle w:val="Heading1"/>
         <w:spacing w:before="0"/>
       </w:pPr>
-      <w:bookmarkStart w:id="1" w:name="_Toc375726027"/>
+      <w:bookmarkStart w:id="0" w:name="_Toc375751008"/>
       <w:r>
         <w:t>Introduction</w:t>
       </w:r>
-      <w:bookmarkEnd w:id="1"/>
+      <w:bookmarkEnd w:id="0"/>
     </w:p>
     <w:p>
       <w:r>
@@ -2724,11 +2722,11 @@
       <w:pPr>
         <w:pStyle w:val="Heading2"/>
       </w:pPr>
-      <w:bookmarkStart w:id="2" w:name="_Toc375726028"/>
+      <w:bookmarkStart w:id="1" w:name="_Toc375751009"/>
       <w:r>
         <w:t>Data Types</w:t>
       </w:r>
-      <w:bookmarkEnd w:id="2"/>
+      <w:bookmarkEnd w:id="1"/>
     </w:p>
     <w:p>
       <w:r>
@@ -3424,7 +3422,19 @@
               <w:rPr>
                 <w:rStyle w:val="HTMLCode"/>
               </w:rPr>
-              <w:t>"nuke"</w:t>
+              <w:t>"nuke</w:t>
+            </w:r>
+            <w:r>
+              <w:rPr>
+                <w:rStyle w:val="HTMLCode"/>
+              </w:rPr>
+              <w:t>d</w:t>
+            </w:r>
+            <w:r>
+              <w:rPr>
+                <w:rStyle w:val="HTMLCode"/>
+              </w:rPr>
+              <w:t>"</w:t>
             </w:r>
           </w:p>
           <w:p>
@@ -3443,7 +3453,19 @@
               <w:rPr>
                 <w:rStyle w:val="HTMLCode"/>
               </w:rPr>
-              <w:t>"unnuke"</w:t>
+              <w:t>"unnuke</w:t>
+            </w:r>
+            <w:r>
+              <w:rPr>
+                <w:rStyle w:val="HTMLCode"/>
+              </w:rPr>
+              <w:t>d</w:t>
+            </w:r>
+            <w:r>
+              <w:rPr>
+                <w:rStyle w:val="HTMLCode"/>
+              </w:rPr>
+              <w:t>"</w:t>
             </w:r>
           </w:p>
           <w:p>
@@ -3459,7 +3481,19 @@
               <w:rPr>
                 <w:rStyle w:val="HTMLCode"/>
               </w:rPr>
-              <w:t>"flag"</w:t>
+              <w:t>"flag</w:t>
+            </w:r>
+            <w:r>
+              <w:rPr>
+                <w:rStyle w:val="HTMLCode"/>
+              </w:rPr>
+              <w:t>ged</w:t>
+            </w:r>
+            <w:r>
+              <w:rPr>
+                <w:rStyle w:val="HTMLCode"/>
+              </w:rPr>
+              <w:t>"</w:t>
             </w:r>
           </w:p>
         </w:tc>
@@ -4052,11 +4086,11 @@
       <w:pPr>
         <w:pStyle w:val="Heading2"/>
       </w:pPr>
-      <w:bookmarkStart w:id="3" w:name="_Toc375726029"/>
+      <w:bookmarkStart w:id="2" w:name="_Toc375751010"/>
       <w:r>
         <w:t>Error Handling</w:t>
       </w:r>
-      <w:bookmarkEnd w:id="3"/>
+      <w:bookmarkEnd w:id="2"/>
     </w:p>
     <w:p>
       <w:r>
@@ -4279,29 +4313,29 @@
       <w:pPr>
         <w:pStyle w:val="Heading1"/>
       </w:pPr>
-      <w:bookmarkStart w:id="4" w:name="_Toc375726030"/>
+      <w:bookmarkStart w:id="3" w:name="_Toc375751011"/>
       <w:r>
         <w:t xml:space="preserve">Threads and </w:t>
       </w:r>
       <w:r>
         <w:t>Posts</w:t>
       </w:r>
+      <w:bookmarkEnd w:id="3"/>
+    </w:p>
+    <w:p>
+      <w:r>
+        <w:t>These API calls relate to the chatty itself.   These are the core of the v2 API.</w:t>
+      </w:r>
+    </w:p>
+    <w:p>
+      <w:pPr>
+        <w:pStyle w:val="Heading2"/>
+      </w:pPr>
+      <w:bookmarkStart w:id="4" w:name="_Toc375751012"/>
+      <w:r>
+        <w:t>GET /v2/waitForNewPost</w:t>
+      </w:r>
       <w:bookmarkEnd w:id="4"/>
-    </w:p>
-    <w:p>
-      <w:r>
-        <w:t>These API calls relate to the chatty itself.   These are the core of the v2 API.</w:t>
-      </w:r>
-    </w:p>
-    <w:p>
-      <w:pPr>
-        <w:pStyle w:val="Heading2"/>
-      </w:pPr>
-      <w:bookmarkStart w:id="5" w:name="_Toc375726031"/>
-      <w:r>
-        <w:t>GET /v2/waitForNewPost</w:t>
-      </w:r>
-      <w:bookmarkEnd w:id="5"/>
     </w:p>
     <w:p>
       <w:r>
@@ -4514,11 +4548,11 @@
       <w:pPr>
         <w:pStyle w:val="Heading2"/>
       </w:pPr>
-      <w:bookmarkStart w:id="6" w:name="_Toc375726032"/>
+      <w:bookmarkStart w:id="5" w:name="_Toc375751013"/>
       <w:r>
         <w:t>GET /v2/getBumpedThreadIds</w:t>
       </w:r>
-      <w:bookmarkEnd w:id="6"/>
+      <w:bookmarkEnd w:id="5"/>
     </w:p>
     <w:p>
       <w:r>
@@ -4747,11 +4781,11 @@
       <w:pPr>
         <w:pStyle w:val="Heading2"/>
       </w:pPr>
-      <w:bookmarkStart w:id="7" w:name="_Toc375726033"/>
+      <w:bookmarkStart w:id="6" w:name="_Toc375751014"/>
       <w:r>
         <w:t>GET /v2/getThread</w:t>
       </w:r>
-      <w:bookmarkEnd w:id="7"/>
+      <w:bookmarkEnd w:id="6"/>
     </w:p>
     <w:p>
       <w:r>
@@ -4906,11 +4940,11 @@
       <w:pPr>
         <w:pStyle w:val="Heading2"/>
       </w:pPr>
-      <w:bookmarkStart w:id="8" w:name="_Toc375726034"/>
+      <w:bookmarkStart w:id="7" w:name="_Toc375751015"/>
       <w:r>
         <w:t>GET /v2/getThreadPostIds</w:t>
       </w:r>
-      <w:bookmarkEnd w:id="8"/>
+      <w:bookmarkEnd w:id="7"/>
     </w:p>
     <w:p>
       <w:r>
@@ -5098,11 +5132,11 @@
       <w:pPr>
         <w:pStyle w:val="Heading2"/>
       </w:pPr>
-      <w:bookmarkStart w:id="9" w:name="_Toc375726035"/>
+      <w:bookmarkStart w:id="8" w:name="_Toc375751016"/>
       <w:r>
         <w:t>GET /v2/getPost</w:t>
       </w:r>
-      <w:bookmarkEnd w:id="9"/>
+      <w:bookmarkEnd w:id="8"/>
     </w:p>
     <w:p>
       <w:r>
@@ -5210,11 +5244,11 @@
       <w:pPr>
         <w:pStyle w:val="Heading2"/>
       </w:pPr>
-      <w:bookmarkStart w:id="10" w:name="_Toc375726036"/>
+      <w:bookmarkStart w:id="9" w:name="_Toc375751017"/>
       <w:r>
         <w:t>GET /v2/getPostRange</w:t>
       </w:r>
-      <w:bookmarkEnd w:id="10"/>
+      <w:bookmarkEnd w:id="9"/>
     </w:p>
     <w:p>
       <w:r>
@@ -5406,11 +5440,11 @@
       <w:pPr>
         <w:pStyle w:val="Heading2"/>
       </w:pPr>
-      <w:bookmarkStart w:id="11" w:name="_Toc375726037"/>
+      <w:bookmarkStart w:id="10" w:name="_Toc375751018"/>
       <w:r>
         <w:t>GET /v2/getNewestPostInfo</w:t>
       </w:r>
-      <w:bookmarkEnd w:id="11"/>
+      <w:bookmarkEnd w:id="10"/>
     </w:p>
     <w:p>
       <w:r>
@@ -5506,11 +5540,11 @@
       <w:pPr>
         <w:pStyle w:val="Heading2"/>
       </w:pPr>
-      <w:bookmarkStart w:id="12" w:name="_Toc375726038"/>
+      <w:bookmarkStart w:id="11" w:name="_Toc375751019"/>
       <w:r>
         <w:t>GET /v2/getParentId</w:t>
       </w:r>
-      <w:bookmarkEnd w:id="12"/>
+      <w:bookmarkEnd w:id="11"/>
     </w:p>
     <w:p>
       <w:r>
@@ -5670,11 +5704,11 @@
       <w:pPr>
         <w:pStyle w:val="Heading2"/>
       </w:pPr>
-      <w:bookmarkStart w:id="13" w:name="_Toc375726039"/>
+      <w:bookmarkStart w:id="12" w:name="_Toc375751020"/>
       <w:r>
         <w:t>POST /v2/postComment</w:t>
       </w:r>
-      <w:bookmarkEnd w:id="13"/>
+      <w:bookmarkEnd w:id="12"/>
       <w:r>
         <w:t xml:space="preserve"> </w:t>
       </w:r>
@@ -5964,11 +5998,11 @@
       <w:pPr>
         <w:pStyle w:val="Heading2"/>
       </w:pPr>
-      <w:bookmarkStart w:id="14" w:name="_Toc375726040"/>
+      <w:bookmarkStart w:id="13" w:name="_Toc375751021"/>
       <w:r>
         <w:t>GET /v2/search</w:t>
       </w:r>
-      <w:bookmarkEnd w:id="14"/>
+      <w:bookmarkEnd w:id="13"/>
     </w:p>
     <w:p>
       <w:r>
@@ -6252,11 +6286,11 @@
       <w:pPr>
         <w:pStyle w:val="Heading1"/>
       </w:pPr>
-      <w:bookmarkStart w:id="15" w:name="_Toc375726041"/>
+      <w:bookmarkStart w:id="14" w:name="_Toc375751022"/>
       <w:r>
         <w:t>Post Edits</w:t>
       </w:r>
-      <w:bookmarkEnd w:id="15"/>
+      <w:bookmarkEnd w:id="14"/>
     </w:p>
     <w:p>
       <w:r>
@@ -6347,10 +6381,15 @@
       </w:r>
     </w:p>
     <w:p>
+      <w:r>
+        <w:t>The nuke and un-nuke operations may also happen due to Shacknews idiosyncrasies.  For the purposes of the v2 API, a "nuked" post is simply a post ID that does not exist.  It cannot distinguish between a post that once existed but was nuked by a moderator, and a post that never showed up due to a bug.  In some situations I have witnessed, Shacknews will consume a post ID, but no post ever shows up, not even for a brief moment.  It's as if the post was instantly nuked.  The indexer will see this as being nuked right from the get-go, and will register it as a nuked post without logging a post edit.  However, if the post finally appears some time later (which happens sometimes), then the indexer will see it and then log an "un-nuke" post edit, since the post seemed to have gone from a nuked to a non-nuked state.</w:t>
+      </w:r>
+    </w:p>
+    <w:p>
       <w:pPr>
         <w:pStyle w:val="Heading2"/>
       </w:pPr>
-      <w:bookmarkStart w:id="16" w:name="_Toc375726042"/>
+      <w:bookmarkStart w:id="15" w:name="_Toc375751023"/>
       <w:r>
         <w:t>GET /v2/getNewest</w:t>
       </w:r>
@@ -6366,7 +6405,7 @@
       <w:r>
         <w:t>&gt;</w:t>
       </w:r>
-      <w:bookmarkEnd w:id="16"/>
+      <w:bookmarkEnd w:id="15"/>
     </w:p>
     <w:p>
       <w:r>
@@ -6493,7 +6532,7 @@
       <w:pPr>
         <w:pStyle w:val="Heading2"/>
       </w:pPr>
-      <w:bookmarkStart w:id="17" w:name="_Toc375726043"/>
+      <w:bookmarkStart w:id="16" w:name="_Toc375751024"/>
       <w:r>
         <w:t>GET /v2/get</w:t>
       </w:r>
@@ -6509,7 +6548,7 @@
       <w:r>
         <w:t>&gt;</w:t>
       </w:r>
-      <w:bookmarkEnd w:id="17"/>
+      <w:bookmarkEnd w:id="16"/>
     </w:p>
     <w:p>
       <w:r>
@@ -6806,32 +6845,32 @@
       <w:pPr>
         <w:pStyle w:val="Heading1"/>
       </w:pPr>
-      <w:bookmarkStart w:id="18" w:name="_Toc375726044"/>
+      <w:bookmarkStart w:id="17" w:name="_Toc375751025"/>
       <w:r>
         <w:t>Account</w:t>
       </w:r>
       <w:r>
         <w:t>s</w:t>
       </w:r>
+      <w:bookmarkEnd w:id="17"/>
+    </w:p>
+    <w:p>
+      <w:r>
+        <w:t>This API call assists clients that offer user logins.</w:t>
+      </w:r>
+      <w:r>
+        <w:t xml:space="preserve">  Passwords are not stored in the WinChatty database to ensure user privacy is maintained.</w:t>
+      </w:r>
+    </w:p>
+    <w:p>
+      <w:pPr>
+        <w:pStyle w:val="Heading2"/>
+      </w:pPr>
+      <w:bookmarkStart w:id="18" w:name="_Toc375751026"/>
+      <w:r>
+        <w:t>POST /v2/verifyCredentials</w:t>
+      </w:r>
       <w:bookmarkEnd w:id="18"/>
-    </w:p>
-    <w:p>
-      <w:r>
-        <w:t>This API call assists clients that offer user logins.</w:t>
-      </w:r>
-      <w:r>
-        <w:t xml:space="preserve">  Passwords are not stored in the WinChatty database to ensure user privacy is maintained.</w:t>
-      </w:r>
-    </w:p>
-    <w:p>
-      <w:pPr>
-        <w:pStyle w:val="Heading2"/>
-      </w:pPr>
-      <w:bookmarkStart w:id="19" w:name="_Toc375726045"/>
-      <w:r>
-        <w:t>POST /v2/verifyCredentials</w:t>
-      </w:r>
-      <w:bookmarkEnd w:id="19"/>
     </w:p>
     <w:p>
       <w:r>
@@ -6959,7 +6998,7 @@
       <w:pPr>
         <w:pStyle w:val="Heading2"/>
       </w:pPr>
-      <w:bookmarkStart w:id="20" w:name="_Toc375726046"/>
+      <w:bookmarkStart w:id="19" w:name="_Toc375751027"/>
       <w:r>
         <w:t>GET /v2/getUserRegistrationDate &lt;</w:t>
       </w:r>
@@ -6969,7 +7008,7 @@
       <w:r>
         <w:t>&gt;</w:t>
       </w:r>
-      <w:bookmarkEnd w:id="20"/>
+      <w:bookmarkEnd w:id="19"/>
     </w:p>
     <w:p>
       <w:r>
@@ -7139,32 +7178,32 @@
       <w:pPr>
         <w:pStyle w:val="Heading1"/>
       </w:pPr>
-      <w:bookmarkStart w:id="21" w:name="_Toc375726047"/>
+      <w:bookmarkStart w:id="20" w:name="_Toc375751028"/>
       <w:r>
         <w:t>Shackmessages</w:t>
       </w:r>
+      <w:bookmarkEnd w:id="20"/>
+    </w:p>
+    <w:p>
+      <w:r>
+        <w:t>The Shackmessage calls go directly to shacknews.com, as they did in the v1 API.  Shackmessages are not stored in the WinChatty database to ensure user privacy is maintained.</w:t>
+      </w:r>
+    </w:p>
+    <w:p>
+      <w:pPr>
+        <w:pStyle w:val="Heading2"/>
+      </w:pPr>
+      <w:bookmarkStart w:id="21" w:name="_Toc375751029"/>
+      <w:r>
+        <w:t>POST /v2/getMessages &lt;</w:t>
+      </w:r>
+      <w:r>
+        <w:t>TODO</w:t>
+      </w:r>
+      <w:r>
+        <w:t>&gt;</w:t>
+      </w:r>
       <w:bookmarkEnd w:id="21"/>
-    </w:p>
-    <w:p>
-      <w:r>
-        <w:t>The Shackmessage calls go directly to shacknews.com, as they did in the v1 API.  Shackmessages are not stored in the WinChatty database to ensure user privacy is maintained.</w:t>
-      </w:r>
-    </w:p>
-    <w:p>
-      <w:pPr>
-        <w:pStyle w:val="Heading2"/>
-      </w:pPr>
-      <w:bookmarkStart w:id="22" w:name="_Toc375726048"/>
-      <w:r>
-        <w:t>POST /v2/getMessages &lt;</w:t>
-      </w:r>
-      <w:r>
-        <w:t>TODO</w:t>
-      </w:r>
-      <w:r>
-        <w:t>&gt;</w:t>
-      </w:r>
-      <w:bookmarkEnd w:id="22"/>
     </w:p>
     <w:p>
       <w:r>
@@ -7563,7 +7602,7 @@
       <w:pPr>
         <w:pStyle w:val="Heading2"/>
       </w:pPr>
-      <w:bookmarkStart w:id="23" w:name="_Toc375726049"/>
+      <w:bookmarkStart w:id="22" w:name="_Toc375751030"/>
       <w:r>
         <w:t>POST /v2/sendMessage &lt;</w:t>
       </w:r>
@@ -7573,7 +7612,7 @@
       <w:r>
         <w:t>&gt;</w:t>
       </w:r>
-      <w:bookmarkEnd w:id="23"/>
+      <w:bookmarkEnd w:id="22"/>
     </w:p>
     <w:p>
       <w:r>
@@ -7738,7 +7777,7 @@
       <w:pPr>
         <w:pStyle w:val="Heading2"/>
       </w:pPr>
-      <w:bookmarkStart w:id="24" w:name="_Toc375726050"/>
+      <w:bookmarkStart w:id="23" w:name="_Toc375751031"/>
       <w:r>
         <w:t>POST /v2/markMessageRead &lt;</w:t>
       </w:r>
@@ -7748,7 +7787,7 @@
       <w:r>
         <w:t>&gt;</w:t>
       </w:r>
-      <w:bookmarkEnd w:id="24"/>
+      <w:bookmarkEnd w:id="23"/>
     </w:p>
     <w:p>
       <w:r>
@@ -7914,7 +7953,7 @@
       <w:pPr>
         <w:pStyle w:val="Heading2"/>
       </w:pPr>
-      <w:bookmarkStart w:id="25" w:name="_Toc375726051"/>
+      <w:bookmarkStart w:id="24" w:name="_Toc375751032"/>
       <w:r>
         <w:t>POST /v2/deleteMessage &lt;</w:t>
       </w:r>
@@ -7924,7 +7963,7 @@
       <w:r>
         <w:t>&gt;</w:t>
       </w:r>
-      <w:bookmarkEnd w:id="25"/>
+      <w:bookmarkEnd w:id="24"/>
     </w:p>
     <w:p>
       <w:r>
@@ -8079,14 +8118,14 @@
       <w:pPr>
         <w:pStyle w:val="Heading1"/>
       </w:pPr>
-      <w:bookmarkStart w:id="26" w:name="_Toc375726052"/>
+      <w:bookmarkStart w:id="25" w:name="_Toc375751033"/>
       <w:r>
         <w:t xml:space="preserve">Client </w:t>
       </w:r>
       <w:r>
         <w:t>Data</w:t>
       </w:r>
-      <w:bookmarkEnd w:id="26"/>
+      <w:bookmarkEnd w:id="25"/>
     </w:p>
     <w:p>
       <w:r>
@@ -8219,24 +8258,24 @@
       <w:pPr>
         <w:pStyle w:val="Heading2"/>
       </w:pPr>
-      <w:bookmarkStart w:id="27" w:name="_POST_/v2/clientData/getClientToken_"/>
-      <w:bookmarkStart w:id="28" w:name="_Ref375010567"/>
-      <w:bookmarkStart w:id="29" w:name="_Toc375726053"/>
+      <w:bookmarkStart w:id="26" w:name="_POST_/v2/clientData/getClientToken_"/>
+      <w:bookmarkStart w:id="27" w:name="_Ref375010567"/>
+      <w:bookmarkStart w:id="28" w:name="_Toc375751034"/>
+      <w:bookmarkEnd w:id="26"/>
+      <w:r>
+        <w:t>POST /v2/clientData/get</w:t>
+      </w:r>
+      <w:r>
+        <w:t>Client</w:t>
+      </w:r>
+      <w:r>
+        <w:t>Session</w:t>
+      </w:r>
+      <w:r>
+        <w:t>Token</w:t>
+      </w:r>
       <w:bookmarkEnd w:id="27"/>
-      <w:r>
-        <w:t>POST /v2/clientData/get</w:t>
-      </w:r>
-      <w:r>
-        <w:t>Client</w:t>
-      </w:r>
-      <w:r>
-        <w:t>Session</w:t>
-      </w:r>
-      <w:r>
-        <w:t>Token</w:t>
-      </w:r>
       <w:bookmarkEnd w:id="28"/>
-      <w:bookmarkEnd w:id="29"/>
     </w:p>
     <w:p>
       <w:r>
@@ -8488,7 +8527,7 @@
       <w:pPr>
         <w:pStyle w:val="Heading2"/>
       </w:pPr>
-      <w:bookmarkStart w:id="30" w:name="_Toc375726054"/>
+      <w:bookmarkStart w:id="29" w:name="_Toc375751035"/>
       <w:r>
         <w:t>POST</w:t>
       </w:r>
@@ -8501,7 +8540,7 @@
       <w:r>
         <w:t>getCategoryFilters</w:t>
       </w:r>
-      <w:bookmarkEnd w:id="30"/>
+      <w:bookmarkEnd w:id="29"/>
     </w:p>
     <w:p>
       <w:r>
@@ -8707,7 +8746,7 @@
       <w:pPr>
         <w:pStyle w:val="Heading2"/>
       </w:pPr>
-      <w:bookmarkStart w:id="31" w:name="_Toc375726055"/>
+      <w:bookmarkStart w:id="30" w:name="_Toc375751036"/>
       <w:r>
         <w:t>POST /v2/</w:t>
       </w:r>
@@ -8717,7 +8756,7 @@
       <w:r>
         <w:t>setCategoryFilters</w:t>
       </w:r>
-      <w:bookmarkEnd w:id="31"/>
+      <w:bookmarkEnd w:id="30"/>
     </w:p>
     <w:p>
       <w:r>
@@ -8969,7 +9008,7 @@
       <w:pPr>
         <w:pStyle w:val="Heading2"/>
       </w:pPr>
-      <w:bookmarkStart w:id="32" w:name="_Toc375726056"/>
+      <w:bookmarkStart w:id="31" w:name="_Toc375751037"/>
       <w:r>
         <w:t>POST</w:t>
       </w:r>
@@ -8985,7 +9024,7 @@
       <w:r>
         <w:t>MarkedPosts</w:t>
       </w:r>
-      <w:bookmarkEnd w:id="32"/>
+      <w:bookmarkEnd w:id="31"/>
     </w:p>
     <w:p>
       <w:r>
@@ -9226,7 +9265,7 @@
       <w:pPr>
         <w:pStyle w:val="Heading2"/>
       </w:pPr>
-      <w:bookmarkStart w:id="33" w:name="_Toc375726057"/>
+      <w:bookmarkStart w:id="32" w:name="_Toc375751038"/>
       <w:r>
         <w:t>POST /v2/</w:t>
       </w:r>
@@ -9236,7 +9275,7 @@
       <w:r>
         <w:t>clearMarkedPosts</w:t>
       </w:r>
-      <w:bookmarkEnd w:id="33"/>
+      <w:bookmarkEnd w:id="32"/>
     </w:p>
     <w:p>
       <w:r>
@@ -9394,7 +9433,7 @@
       <w:pPr>
         <w:pStyle w:val="Heading2"/>
       </w:pPr>
-      <w:bookmarkStart w:id="34" w:name="_Toc375726058"/>
+      <w:bookmarkStart w:id="33" w:name="_Toc375751039"/>
       <w:r>
         <w:t>POST /v2/</w:t>
       </w:r>
@@ -9404,7 +9443,7 @@
       <w:r>
         <w:t>markPost</w:t>
       </w:r>
-      <w:bookmarkEnd w:id="34"/>
+      <w:bookmarkEnd w:id="33"/>
     </w:p>
     <w:p>
       <w:r>
@@ -9622,7 +9661,7 @@
       <w:pPr>
         <w:pStyle w:val="Heading2"/>
       </w:pPr>
-      <w:bookmarkStart w:id="35" w:name="_Toc375726059"/>
+      <w:bookmarkStart w:id="34" w:name="_Toc375751040"/>
       <w:r>
         <w:t>POST</w:t>
       </w:r>
@@ -9635,7 +9674,7 @@
       <w:r>
         <w:t>getPrivateData</w:t>
       </w:r>
-      <w:bookmarkEnd w:id="35"/>
+      <w:bookmarkEnd w:id="34"/>
     </w:p>
     <w:p>
       <w:r>
@@ -9785,7 +9824,7 @@
       <w:pPr>
         <w:pStyle w:val="Heading2"/>
       </w:pPr>
-      <w:bookmarkStart w:id="36" w:name="_Toc375726060"/>
+      <w:bookmarkStart w:id="35" w:name="_Toc375751041"/>
       <w:r>
         <w:t>POST /v2/</w:t>
       </w:r>
@@ -9798,7 +9837,7 @@
       <w:r>
         <w:t>a</w:t>
       </w:r>
-      <w:bookmarkEnd w:id="36"/>
+      <w:bookmarkEnd w:id="35"/>
     </w:p>
     <w:p>
       <w:r>
@@ -9982,11 +10021,11 @@
       <w:pPr>
         <w:pStyle w:val="Heading1"/>
       </w:pPr>
-      <w:bookmarkStart w:id="37" w:name="_Toc375726061"/>
+      <w:bookmarkStart w:id="36" w:name="_Toc375751042"/>
       <w:r>
         <w:t>Appendix: Database Structure</w:t>
       </w:r>
-      <w:bookmarkEnd w:id="37"/>
+      <w:bookmarkEnd w:id="36"/>
     </w:p>
     <w:p>
       <w:r>
@@ -10074,16 +10113,18 @@
         <w:tblLook w:val="04A0" w:firstRow="1" w:lastRow="0" w:firstColumn="1" w:lastColumn="0" w:noHBand="0" w:noVBand="1"/>
       </w:tblPr>
       <w:tblGrid>
-        <w:gridCol w:w="1990"/>
-        <w:gridCol w:w="1284"/>
-        <w:gridCol w:w="1947"/>
-        <w:gridCol w:w="4130"/>
+        <w:gridCol w:w="7"/>
+        <w:gridCol w:w="1985"/>
+        <w:gridCol w:w="5"/>
+        <w:gridCol w:w="1263"/>
+        <w:gridCol w:w="1956"/>
+        <w:gridCol w:w="4135"/>
       </w:tblGrid>
       <w:tr>
         <w:tc>
           <w:tcPr>
             <w:tcW w:w="2772" w:type="pct"/>
-            <w:gridSpan w:val="3"/>
+            <w:gridSpan w:val="5"/>
             <w:tcBorders>
               <w:top w:val="single" w:sz="4" w:space="0" w:color="auto"/>
               <w:left w:val="single" w:sz="4" w:space="0" w:color="auto"/>
@@ -10132,6 +10173,7 @@
         <w:tc>
           <w:tcPr>
             <w:tcW w:w="1004" w:type="pct"/>
+            <w:gridSpan w:val="2"/>
             <w:tcBorders>
               <w:top w:val="single" w:sz="4" w:space="0" w:color="auto"/>
               <w:left w:val="single" w:sz="4" w:space="0" w:color="auto"/>
@@ -10158,6 +10200,7 @@
         <w:tc>
           <w:tcPr>
             <w:tcW w:w="707" w:type="pct"/>
+            <w:gridSpan w:val="2"/>
             <w:tcBorders>
               <w:top w:val="single" w:sz="4" w:space="0" w:color="auto"/>
               <w:left w:val="single" w:sz="4" w:space="0" w:color="auto"/>
@@ -10230,6 +10273,7 @@
         <w:tc>
           <w:tcPr>
             <w:tcW w:w="1004" w:type="pct"/>
+            <w:gridSpan w:val="2"/>
             <w:tcBorders>
               <w:top w:val="single" w:sz="4" w:space="0" w:color="auto"/>
               <w:left w:val="single" w:sz="4" w:space="0" w:color="auto"/>
@@ -10255,6 +10299,7 @@
         <w:tc>
           <w:tcPr>
             <w:tcW w:w="707" w:type="pct"/>
+            <w:gridSpan w:val="2"/>
             <w:tcBorders>
               <w:top w:val="single" w:sz="4" w:space="0" w:color="auto"/>
               <w:left w:val="single" w:sz="4" w:space="0" w:color="auto"/>
@@ -10326,7 +10371,7 @@
         <w:tc>
           <w:tcPr>
             <w:tcW w:w="2772" w:type="pct"/>
-            <w:gridSpan w:val="3"/>
+            <w:gridSpan w:val="5"/>
             <w:tcBorders>
               <w:top w:val="single" w:sz="4" w:space="0" w:color="auto"/>
               <w:left w:val="nil"/>
@@ -10364,7 +10409,7 @@
         <w:tc>
           <w:tcPr>
             <w:tcW w:w="2772" w:type="pct"/>
-            <w:gridSpan w:val="3"/>
+            <w:gridSpan w:val="5"/>
             <w:tcBorders>
               <w:top w:val="single" w:sz="4" w:space="0" w:color="auto"/>
               <w:left w:val="single" w:sz="4" w:space="0" w:color="auto"/>
@@ -10413,6 +10458,7 @@
         <w:tc>
           <w:tcPr>
             <w:tcW w:w="1004" w:type="pct"/>
+            <w:gridSpan w:val="2"/>
             <w:tcBorders>
               <w:top w:val="single" w:sz="4" w:space="0" w:color="auto"/>
               <w:left w:val="single" w:sz="4" w:space="0" w:color="auto"/>
@@ -10439,6 +10485,7 @@
         <w:tc>
           <w:tcPr>
             <w:tcW w:w="707" w:type="pct"/>
+            <w:gridSpan w:val="2"/>
             <w:tcBorders>
               <w:top w:val="single" w:sz="4" w:space="0" w:color="auto"/>
               <w:left w:val="single" w:sz="4" w:space="0" w:color="auto"/>
@@ -10511,6 +10558,7 @@
         <w:tc>
           <w:tcPr>
             <w:tcW w:w="1004" w:type="pct"/>
+            <w:gridSpan w:val="2"/>
             <w:tcBorders>
               <w:top w:val="single" w:sz="4" w:space="0" w:color="auto"/>
               <w:left w:val="single" w:sz="4" w:space="0" w:color="auto"/>
@@ -10536,6 +10584,7 @@
         <w:tc>
           <w:tcPr>
             <w:tcW w:w="707" w:type="pct"/>
+            <w:gridSpan w:val="2"/>
             <w:tcBorders>
               <w:top w:val="single" w:sz="4" w:space="0" w:color="auto"/>
               <w:left w:val="single" w:sz="4" w:space="0" w:color="auto"/>
@@ -10607,6 +10656,7 @@
         <w:tc>
           <w:tcPr>
             <w:tcW w:w="1004" w:type="pct"/>
+            <w:gridSpan w:val="2"/>
             <w:tcBorders>
               <w:top w:val="single" w:sz="4" w:space="0" w:color="auto"/>
               <w:left w:val="single" w:sz="4" w:space="0" w:color="auto"/>
@@ -10632,6 +10682,7 @@
         <w:tc>
           <w:tcPr>
             <w:tcW w:w="707" w:type="pct"/>
+            <w:gridSpan w:val="2"/>
             <w:tcBorders>
               <w:top w:val="single" w:sz="4" w:space="0" w:color="auto"/>
               <w:left w:val="single" w:sz="4" w:space="0" w:color="auto"/>
@@ -10703,7 +10754,7 @@
         <w:tc>
           <w:tcPr>
             <w:tcW w:w="2772" w:type="pct"/>
-            <w:gridSpan w:val="3"/>
+            <w:gridSpan w:val="5"/>
             <w:tcBorders>
               <w:top w:val="single" w:sz="4" w:space="0" w:color="auto"/>
               <w:left w:val="nil"/>
@@ -10741,7 +10792,7 @@
         <w:tc>
           <w:tcPr>
             <w:tcW w:w="2772" w:type="pct"/>
-            <w:gridSpan w:val="3"/>
+            <w:gridSpan w:val="5"/>
             <w:tcBorders>
               <w:top w:val="single" w:sz="4" w:space="0" w:color="auto"/>
               <w:left w:val="single" w:sz="4" w:space="0" w:color="auto"/>
@@ -10790,6 +10841,7 @@
         <w:tc>
           <w:tcPr>
             <w:tcW w:w="1004" w:type="pct"/>
+            <w:gridSpan w:val="2"/>
             <w:tcBorders>
               <w:top w:val="single" w:sz="4" w:space="0" w:color="auto"/>
               <w:left w:val="single" w:sz="4" w:space="0" w:color="auto"/>
@@ -10815,6 +10867,7 @@
         <w:tc>
           <w:tcPr>
             <w:tcW w:w="707" w:type="pct"/>
+            <w:gridSpan w:val="2"/>
             <w:tcBorders>
               <w:top w:val="single" w:sz="4" w:space="0" w:color="auto"/>
               <w:left w:val="single" w:sz="4" w:space="0" w:color="auto"/>
@@ -10886,6 +10939,7 @@
         <w:tc>
           <w:tcPr>
             <w:tcW w:w="1004" w:type="pct"/>
+            <w:gridSpan w:val="2"/>
             <w:tcBorders>
               <w:top w:val="single" w:sz="4" w:space="0" w:color="auto"/>
               <w:left w:val="single" w:sz="4" w:space="0" w:color="auto"/>
@@ -10911,6 +10965,7 @@
         <w:tc>
           <w:tcPr>
             <w:tcW w:w="707" w:type="pct"/>
+            <w:gridSpan w:val="2"/>
             <w:tcBorders>
               <w:top w:val="single" w:sz="4" w:space="0" w:color="auto"/>
               <w:left w:val="single" w:sz="4" w:space="0" w:color="auto"/>
@@ -10996,6 +11051,7 @@
         <w:tc>
           <w:tcPr>
             <w:tcW w:w="1004" w:type="pct"/>
+            <w:gridSpan w:val="2"/>
             <w:tcBorders>
               <w:top w:val="single" w:sz="4" w:space="0" w:color="auto"/>
               <w:left w:val="single" w:sz="4" w:space="0" w:color="auto"/>
@@ -11021,6 +11077,7 @@
         <w:tc>
           <w:tcPr>
             <w:tcW w:w="707" w:type="pct"/>
+            <w:gridSpan w:val="2"/>
             <w:tcBorders>
               <w:top w:val="single" w:sz="4" w:space="0" w:color="auto"/>
               <w:left w:val="single" w:sz="4" w:space="0" w:color="auto"/>
@@ -11092,6 +11149,7 @@
         <w:tc>
           <w:tcPr>
             <w:tcW w:w="1004" w:type="pct"/>
+            <w:gridSpan w:val="2"/>
             <w:tcBorders>
               <w:top w:val="single" w:sz="4" w:space="0" w:color="auto"/>
               <w:left w:val="single" w:sz="4" w:space="0" w:color="auto"/>
@@ -11117,6 +11175,7 @@
         <w:tc>
           <w:tcPr>
             <w:tcW w:w="707" w:type="pct"/>
+            <w:gridSpan w:val="2"/>
             <w:tcBorders>
               <w:top w:val="single" w:sz="4" w:space="0" w:color="auto"/>
               <w:left w:val="single" w:sz="4" w:space="0" w:color="auto"/>
@@ -11188,6 +11247,7 @@
         <w:tc>
           <w:tcPr>
             <w:tcW w:w="1004" w:type="pct"/>
+            <w:gridSpan w:val="2"/>
             <w:tcBorders>
               <w:top w:val="single" w:sz="4" w:space="0" w:color="auto"/>
               <w:left w:val="single" w:sz="4" w:space="0" w:color="auto"/>
@@ -11213,6 +11273,7 @@
         <w:tc>
           <w:tcPr>
             <w:tcW w:w="707" w:type="pct"/>
+            <w:gridSpan w:val="2"/>
             <w:tcBorders>
               <w:top w:val="single" w:sz="4" w:space="0" w:color="auto"/>
               <w:left w:val="single" w:sz="4" w:space="0" w:color="auto"/>
@@ -11325,6 +11386,7 @@
         <w:tc>
           <w:tcPr>
             <w:tcW w:w="1004" w:type="pct"/>
+            <w:gridSpan w:val="2"/>
             <w:tcBorders>
               <w:top w:val="single" w:sz="4" w:space="0" w:color="auto"/>
               <w:left w:val="single" w:sz="4" w:space="0" w:color="auto"/>
@@ -11350,6 +11412,7 @@
         <w:tc>
           <w:tcPr>
             <w:tcW w:w="707" w:type="pct"/>
+            <w:gridSpan w:val="2"/>
             <w:tcBorders>
               <w:top w:val="single" w:sz="4" w:space="0" w:color="auto"/>
               <w:left w:val="single" w:sz="4" w:space="0" w:color="auto"/>
@@ -11421,6 +11484,7 @@
         <w:tc>
           <w:tcPr>
             <w:tcW w:w="1004" w:type="pct"/>
+            <w:gridSpan w:val="2"/>
             <w:tcBorders>
               <w:top w:val="single" w:sz="4" w:space="0" w:color="auto"/>
               <w:left w:val="single" w:sz="4" w:space="0" w:color="auto"/>
@@ -11446,6 +11510,7 @@
         <w:tc>
           <w:tcPr>
             <w:tcW w:w="707" w:type="pct"/>
+            <w:gridSpan w:val="2"/>
             <w:tcBorders>
               <w:top w:val="single" w:sz="4" w:space="0" w:color="auto"/>
               <w:left w:val="single" w:sz="4" w:space="0" w:color="auto"/>
@@ -11517,6 +11582,7 @@
         <w:tc>
           <w:tcPr>
             <w:tcW w:w="1004" w:type="pct"/>
+            <w:gridSpan w:val="2"/>
             <w:tcBorders>
               <w:top w:val="single" w:sz="4" w:space="0" w:color="auto"/>
               <w:left w:val="single" w:sz="4" w:space="0" w:color="auto"/>
@@ -11542,6 +11608,7 @@
         <w:tc>
           <w:tcPr>
             <w:tcW w:w="707" w:type="pct"/>
+            <w:gridSpan w:val="2"/>
             <w:tcBorders>
               <w:top w:val="single" w:sz="4" w:space="0" w:color="auto"/>
               <w:left w:val="single" w:sz="4" w:space="0" w:color="auto"/>
@@ -11616,6 +11683,7 @@
         <w:tc>
           <w:tcPr>
             <w:tcW w:w="1004" w:type="pct"/>
+            <w:gridSpan w:val="2"/>
             <w:tcBorders>
               <w:top w:val="single" w:sz="4" w:space="0" w:color="auto"/>
               <w:left w:val="single" w:sz="4" w:space="0" w:color="auto"/>
@@ -11641,6 +11709,7 @@
         <w:tc>
           <w:tcPr>
             <w:tcW w:w="707" w:type="pct"/>
+            <w:gridSpan w:val="2"/>
             <w:tcBorders>
               <w:top w:val="single" w:sz="4" w:space="0" w:color="auto"/>
               <w:left w:val="single" w:sz="4" w:space="0" w:color="auto"/>
@@ -11715,7 +11784,7 @@
         <w:tc>
           <w:tcPr>
             <w:tcW w:w="2772" w:type="pct"/>
-            <w:gridSpan w:val="3"/>
+            <w:gridSpan w:val="5"/>
             <w:tcBorders>
               <w:top w:val="single" w:sz="4" w:space="0" w:color="auto"/>
               <w:left w:val="nil"/>
@@ -11753,7 +11822,7 @@
         <w:tc>
           <w:tcPr>
             <w:tcW w:w="2772" w:type="pct"/>
-            <w:gridSpan w:val="3"/>
+            <w:gridSpan w:val="5"/>
             <w:tcBorders>
               <w:top w:val="single" w:sz="4" w:space="0" w:color="auto"/>
               <w:left w:val="single" w:sz="4" w:space="0" w:color="auto"/>
@@ -11802,6 +11871,7 @@
         <w:tc>
           <w:tcPr>
             <w:tcW w:w="1004" w:type="pct"/>
+            <w:gridSpan w:val="2"/>
             <w:tcBorders>
               <w:top w:val="single" w:sz="4" w:space="0" w:color="auto"/>
               <w:left w:val="single" w:sz="4" w:space="0" w:color="auto"/>
@@ -11827,6 +11897,7 @@
         <w:tc>
           <w:tcPr>
             <w:tcW w:w="707" w:type="pct"/>
+            <w:gridSpan w:val="2"/>
             <w:tcBorders>
               <w:top w:val="single" w:sz="4" w:space="0" w:color="auto"/>
               <w:left w:val="single" w:sz="4" w:space="0" w:color="auto"/>
@@ -11912,6 +11983,7 @@
         <w:tc>
           <w:tcPr>
             <w:tcW w:w="1004" w:type="pct"/>
+            <w:gridSpan w:val="2"/>
             <w:tcBorders>
               <w:top w:val="single" w:sz="4" w:space="0" w:color="auto"/>
               <w:left w:val="single" w:sz="4" w:space="0" w:color="auto"/>
@@ -11937,6 +12009,7 @@
         <w:tc>
           <w:tcPr>
             <w:tcW w:w="707" w:type="pct"/>
+            <w:gridSpan w:val="2"/>
             <w:tcBorders>
               <w:top w:val="single" w:sz="4" w:space="0" w:color="auto"/>
               <w:left w:val="single" w:sz="4" w:space="0" w:color="auto"/>
@@ -12008,7 +12081,7 @@
         <w:tc>
           <w:tcPr>
             <w:tcW w:w="2772" w:type="pct"/>
-            <w:gridSpan w:val="3"/>
+            <w:gridSpan w:val="5"/>
             <w:tcBorders>
               <w:top w:val="single" w:sz="4" w:space="0" w:color="auto"/>
               <w:left w:val="single" w:sz="4" w:space="0" w:color="auto"/>
@@ -12052,7 +12125,7 @@
         <w:tc>
           <w:tcPr>
             <w:tcW w:w="2772" w:type="pct"/>
-            <w:gridSpan w:val="3"/>
+            <w:gridSpan w:val="5"/>
             <w:tcBorders>
               <w:top w:val="single" w:sz="4" w:space="0" w:color="auto"/>
               <w:left w:val="nil"/>
@@ -12090,7 +12163,7 @@
         <w:tc>
           <w:tcPr>
             <w:tcW w:w="2772" w:type="pct"/>
-            <w:gridSpan w:val="3"/>
+            <w:gridSpan w:val="5"/>
             <w:tcBorders>
               <w:top w:val="single" w:sz="4" w:space="0" w:color="auto"/>
               <w:left w:val="single" w:sz="4" w:space="0" w:color="auto"/>
@@ -12139,6 +12212,7 @@
         <w:tc>
           <w:tcPr>
             <w:tcW w:w="1004" w:type="pct"/>
+            <w:gridSpan w:val="2"/>
             <w:tcBorders>
               <w:top w:val="single" w:sz="4" w:space="0" w:color="auto"/>
               <w:left w:val="single" w:sz="4" w:space="0" w:color="auto"/>
@@ -12164,6 +12238,7 @@
         <w:tc>
           <w:tcPr>
             <w:tcW w:w="707" w:type="pct"/>
+            <w:gridSpan w:val="2"/>
             <w:tcBorders>
               <w:top w:val="single" w:sz="4" w:space="0" w:color="auto"/>
               <w:left w:val="single" w:sz="4" w:space="0" w:color="auto"/>
@@ -12235,6 +12310,7 @@
         <w:tc>
           <w:tcPr>
             <w:tcW w:w="1004" w:type="pct"/>
+            <w:gridSpan w:val="2"/>
             <w:tcBorders>
               <w:top w:val="single" w:sz="4" w:space="0" w:color="auto"/>
               <w:left w:val="single" w:sz="4" w:space="0" w:color="auto"/>
@@ -12260,6 +12336,7 @@
         <w:tc>
           <w:tcPr>
             <w:tcW w:w="707" w:type="pct"/>
+            <w:gridSpan w:val="2"/>
             <w:tcBorders>
               <w:top w:val="single" w:sz="4" w:space="0" w:color="auto"/>
               <w:left w:val="single" w:sz="4" w:space="0" w:color="auto"/>
@@ -12331,6 +12408,7 @@
         <w:tc>
           <w:tcPr>
             <w:tcW w:w="1004" w:type="pct"/>
+            <w:gridSpan w:val="2"/>
             <w:tcBorders>
               <w:top w:val="single" w:sz="4" w:space="0" w:color="auto"/>
               <w:left w:val="single" w:sz="4" w:space="0" w:color="auto"/>
@@ -12356,6 +12434,7 @@
         <w:tc>
           <w:tcPr>
             <w:tcW w:w="707" w:type="pct"/>
+            <w:gridSpan w:val="2"/>
             <w:tcBorders>
               <w:top w:val="single" w:sz="4" w:space="0" w:color="auto"/>
               <w:left w:val="single" w:sz="4" w:space="0" w:color="auto"/>
@@ -12427,6 +12506,7 @@
         <w:tc>
           <w:tcPr>
             <w:tcW w:w="1004" w:type="pct"/>
+            <w:gridSpan w:val="2"/>
             <w:tcBorders>
               <w:top w:val="single" w:sz="4" w:space="0" w:color="auto"/>
               <w:left w:val="single" w:sz="4" w:space="0" w:color="auto"/>
@@ -12452,6 +12532,7 @@
         <w:tc>
           <w:tcPr>
             <w:tcW w:w="707" w:type="pct"/>
+            <w:gridSpan w:val="2"/>
             <w:tcBorders>
               <w:top w:val="single" w:sz="4" w:space="0" w:color="auto"/>
               <w:left w:val="single" w:sz="4" w:space="0" w:color="auto"/>
@@ -12523,7 +12604,7 @@
         <w:tc>
           <w:tcPr>
             <w:tcW w:w="2772" w:type="pct"/>
-            <w:gridSpan w:val="3"/>
+            <w:gridSpan w:val="5"/>
             <w:tcBorders>
               <w:top w:val="single" w:sz="4" w:space="0" w:color="auto"/>
               <w:left w:val="nil"/>
@@ -12561,7 +12642,7 @@
         <w:tc>
           <w:tcPr>
             <w:tcW w:w="2772" w:type="pct"/>
-            <w:gridSpan w:val="3"/>
+            <w:gridSpan w:val="5"/>
             <w:tcBorders>
               <w:top w:val="single" w:sz="4" w:space="0" w:color="auto"/>
               <w:left w:val="single" w:sz="4" w:space="0" w:color="auto"/>
@@ -12581,7 +12662,7 @@
               <w:rPr>
                 <w:b/>
               </w:rPr>
-              <w:t>shacker</w:t>
+              <w:t>post_edit</w:t>
             </w:r>
           </w:p>
         </w:tc>
@@ -12601,7 +12682,7 @@
               <w:spacing w:after="0" w:line="240" w:lineRule="auto"/>
             </w:pPr>
             <w:r>
-              <w:t>A Shacknews user.</w:t>
+              <w:t>An audit log for a post modification.</w:t>
             </w:r>
           </w:p>
         </w:tc>
@@ -12610,6 +12691,7 @@
         <w:tc>
           <w:tcPr>
             <w:tcW w:w="1004" w:type="pct"/>
+            <w:gridSpan w:val="2"/>
             <w:tcBorders>
               <w:top w:val="single" w:sz="4" w:space="0" w:color="auto"/>
               <w:left w:val="single" w:sz="4" w:space="0" w:color="auto"/>
@@ -12635,6 +12717,7 @@
         <w:tc>
           <w:tcPr>
             <w:tcW w:w="707" w:type="pct"/>
+            <w:gridSpan w:val="2"/>
             <w:tcBorders>
               <w:top w:val="single" w:sz="4" w:space="0" w:color="auto"/>
               <w:left w:val="single" w:sz="4" w:space="0" w:color="auto"/>
@@ -12706,6 +12789,7 @@
         <w:tc>
           <w:tcPr>
             <w:tcW w:w="1004" w:type="pct"/>
+            <w:gridSpan w:val="2"/>
             <w:tcBorders>
               <w:top w:val="single" w:sz="4" w:space="0" w:color="auto"/>
               <w:left w:val="single" w:sz="4" w:space="0" w:color="auto"/>
@@ -12724,13 +12808,14 @@
               <w:rPr>
                 <w:rStyle w:val="HTMLCode"/>
               </w:rPr>
-              <w:t>username</w:t>
+              <w:t>post_id</w:t>
             </w:r>
           </w:p>
         </w:tc>
         <w:tc>
           <w:tcPr>
             <w:tcW w:w="707" w:type="pct"/>
+            <w:gridSpan w:val="2"/>
             <w:tcBorders>
               <w:top w:val="single" w:sz="4" w:space="0" w:color="auto"/>
               <w:left w:val="single" w:sz="4" w:space="0" w:color="auto"/>
@@ -12749,7 +12834,7 @@
               <w:rPr>
                 <w:rStyle w:val="HTMLCode"/>
               </w:rPr>
-              <w:t>TEXT</w:t>
+              <w:t>INTEGER</w:t>
             </w:r>
           </w:p>
         </w:tc>
@@ -12774,7 +12859,7 @@
               <w:rPr>
                 <w:rStyle w:val="HTMLCode"/>
               </w:rPr>
-              <w:t>NOT NULL UNIQUE</w:t>
+              <w:t>NOT NULL</w:t>
             </w:r>
           </w:p>
         </w:tc>
@@ -12793,7 +12878,16 @@
               <w:spacing w:after="0" w:line="240" w:lineRule="auto"/>
             </w:pPr>
             <w:r>
-              <w:t>Lowercase username.</w:t>
+              <w:t xml:space="preserve">Post ID.  May or may not be nuked (see </w:t>
+            </w:r>
+            <w:r>
+              <w:rPr>
+                <w:rStyle w:val="HTMLCode"/>
+              </w:rPr>
+              <w:t>edit_type</w:t>
+            </w:r>
+            <w:r>
+              <w:t>).</w:t>
             </w:r>
           </w:p>
         </w:tc>
@@ -12802,6 +12896,7 @@
         <w:tc>
           <w:tcPr>
             <w:tcW w:w="1004" w:type="pct"/>
+            <w:gridSpan w:val="2"/>
             <w:tcBorders>
               <w:top w:val="single" w:sz="4" w:space="0" w:color="auto"/>
               <w:left w:val="single" w:sz="4" w:space="0" w:color="auto"/>
@@ -12820,13 +12915,14 @@
               <w:rPr>
                 <w:rStyle w:val="HTMLCode"/>
               </w:rPr>
-              <w:t>signup_date</w:t>
+              <w:t>edit_type</w:t>
             </w:r>
           </w:p>
         </w:tc>
         <w:tc>
           <w:tcPr>
             <w:tcW w:w="707" w:type="pct"/>
+            <w:gridSpan w:val="2"/>
             <w:tcBorders>
               <w:top w:val="single" w:sz="4" w:space="0" w:color="auto"/>
               <w:left w:val="single" w:sz="4" w:space="0" w:color="auto"/>
@@ -12845,7 +12941,7 @@
               <w:rPr>
                 <w:rStyle w:val="HTMLCode"/>
               </w:rPr>
-              <w:t>TIMESTAMP</w:t>
+              <w:t>INTEGER</w:t>
             </w:r>
           </w:p>
         </w:tc>
@@ -12870,7 +12966,7 @@
               <w:rPr>
                 <w:rStyle w:val="HTMLCode"/>
               </w:rPr>
-              <w:t>NULL</w:t>
+              <w:t>NOT NULL</w:t>
             </w:r>
           </w:p>
         </w:tc>
@@ -12889,7 +12985,7 @@
               <w:spacing w:after="0" w:line="240" w:lineRule="auto"/>
             </w:pPr>
             <w:r>
-              <w:t xml:space="preserve">Signup date (retrieved on demand). </w:t>
+              <w:t>1 = Nuked, 2 = Un-nuked, 3 = Flagged.</w:t>
             </w:r>
           </w:p>
         </w:tc>
@@ -12898,6 +12994,7 @@
         <w:tc>
           <w:tcPr>
             <w:tcW w:w="1004" w:type="pct"/>
+            <w:gridSpan w:val="2"/>
             <w:tcBorders>
               <w:top w:val="single" w:sz="4" w:space="0" w:color="auto"/>
               <w:left w:val="single" w:sz="4" w:space="0" w:color="auto"/>
@@ -12916,13 +13013,14 @@
               <w:rPr>
                 <w:rStyle w:val="HTMLCode"/>
               </w:rPr>
-              <w:t>filter_nws</w:t>
+              <w:t>date</w:t>
             </w:r>
           </w:p>
         </w:tc>
         <w:tc>
           <w:tcPr>
             <w:tcW w:w="707" w:type="pct"/>
+            <w:gridSpan w:val="2"/>
             <w:tcBorders>
               <w:top w:val="single" w:sz="4" w:space="0" w:color="auto"/>
               <w:left w:val="single" w:sz="4" w:space="0" w:color="auto"/>
@@ -12941,7 +13039,7 @@
               <w:rPr>
                 <w:rStyle w:val="HTMLCode"/>
               </w:rPr>
-              <w:t>BOOLEAN</w:t>
+              <w:t>TIMESTAMP</w:t>
             </w:r>
           </w:p>
         </w:tc>
@@ -12985,304 +13083,20 @@
               <w:spacing w:after="0" w:line="240" w:lineRule="auto"/>
             </w:pPr>
             <w:r>
-              <w:t>Client shared data: Show NWS posts?</w:t>
+              <w:t>Date at which the post was modified.</w:t>
             </w:r>
           </w:p>
         </w:tc>
       </w:tr>
       <w:tr>
-        <w:tc>
-          <w:tcPr>
-            <w:tcW w:w="1004" w:type="pct"/>
-            <w:tcBorders>
-              <w:top w:val="single" w:sz="4" w:space="0" w:color="auto"/>
-              <w:left w:val="single" w:sz="4" w:space="0" w:color="auto"/>
-              <w:bottom w:val="single" w:sz="4" w:space="0" w:color="auto"/>
-              <w:right w:val="single" w:sz="4" w:space="0" w:color="auto"/>
-            </w:tcBorders>
-          </w:tcPr>
-          <w:p>
-            <w:pPr>
-              <w:spacing w:after="0" w:line="240" w:lineRule="auto"/>
-              <w:rPr>
-                <w:rStyle w:val="HTMLCode"/>
-              </w:rPr>
-            </w:pPr>
-            <w:r>
-              <w:rPr>
-                <w:rStyle w:val="HTMLCode"/>
-              </w:rPr>
-              <w:t>filter_stupid</w:t>
-            </w:r>
-          </w:p>
-        </w:tc>
-        <w:tc>
-          <w:tcPr>
-            <w:tcW w:w="707" w:type="pct"/>
-            <w:tcBorders>
-              <w:top w:val="single" w:sz="4" w:space="0" w:color="auto"/>
-              <w:left w:val="single" w:sz="4" w:space="0" w:color="auto"/>
-              <w:bottom w:val="single" w:sz="4" w:space="0" w:color="auto"/>
-              <w:right w:val="single" w:sz="4" w:space="0" w:color="auto"/>
-            </w:tcBorders>
-          </w:tcPr>
-          <w:p>
-            <w:pPr>
-              <w:spacing w:after="0" w:line="240" w:lineRule="auto"/>
-              <w:rPr>
-                <w:rStyle w:val="HTMLCode"/>
-              </w:rPr>
-            </w:pPr>
-            <w:r>
-              <w:rPr>
-                <w:rStyle w:val="HTMLCode"/>
-              </w:rPr>
-              <w:t>BOOLEAN</w:t>
-            </w:r>
-          </w:p>
-        </w:tc>
-        <w:tc>
-          <w:tcPr>
-            <w:tcW w:w="1061" w:type="pct"/>
-            <w:tcBorders>
-              <w:top w:val="single" w:sz="4" w:space="0" w:color="auto"/>
-              <w:left w:val="single" w:sz="4" w:space="0" w:color="auto"/>
-              <w:bottom w:val="single" w:sz="4" w:space="0" w:color="auto"/>
-              <w:right w:val="single" w:sz="4" w:space="0" w:color="auto"/>
-            </w:tcBorders>
-          </w:tcPr>
-          <w:p>
-            <w:pPr>
-              <w:spacing w:after="0" w:line="240" w:lineRule="auto"/>
-              <w:rPr>
-                <w:rStyle w:val="HTMLCode"/>
-              </w:rPr>
-            </w:pPr>
-            <w:r>
-              <w:rPr>
-                <w:rStyle w:val="HTMLCode"/>
-              </w:rPr>
-              <w:t>NOT NULL</w:t>
-            </w:r>
-          </w:p>
-        </w:tc>
-        <w:tc>
-          <w:tcPr>
-            <w:tcW w:w="2228" w:type="pct"/>
-            <w:tcBorders>
-              <w:top w:val="nil"/>
-              <w:left w:val="single" w:sz="4" w:space="0" w:color="auto"/>
-              <w:bottom w:val="nil"/>
-              <w:right w:val="nil"/>
-            </w:tcBorders>
-          </w:tcPr>
-          <w:p>
-            <w:pPr>
-              <w:spacing w:after="0" w:line="240" w:lineRule="auto"/>
-            </w:pPr>
-            <w:r>
-              <w:t>Client shared data: Show stupid posts?</w:t>
-            </w:r>
-          </w:p>
-        </w:tc>
-      </w:tr>
-      <w:tr>
-        <w:tc>
-          <w:tcPr>
-            <w:tcW w:w="1004" w:type="pct"/>
-            <w:tcBorders>
-              <w:top w:val="single" w:sz="4" w:space="0" w:color="auto"/>
-              <w:left w:val="single" w:sz="4" w:space="0" w:color="auto"/>
-              <w:bottom w:val="single" w:sz="4" w:space="0" w:color="auto"/>
-              <w:right w:val="single" w:sz="4" w:space="0" w:color="auto"/>
-            </w:tcBorders>
-          </w:tcPr>
-          <w:p>
-            <w:pPr>
-              <w:spacing w:after="0" w:line="240" w:lineRule="auto"/>
-              <w:rPr>
-                <w:rStyle w:val="HTMLCode"/>
-              </w:rPr>
-            </w:pPr>
-            <w:r>
-              <w:rPr>
-                <w:rStyle w:val="HTMLCode"/>
-              </w:rPr>
-              <w:t>filter_political</w:t>
-            </w:r>
-          </w:p>
-        </w:tc>
-        <w:tc>
-          <w:tcPr>
-            <w:tcW w:w="707" w:type="pct"/>
-            <w:tcBorders>
-              <w:top w:val="single" w:sz="4" w:space="0" w:color="auto"/>
-              <w:left w:val="single" w:sz="4" w:space="0" w:color="auto"/>
-              <w:bottom w:val="single" w:sz="4" w:space="0" w:color="auto"/>
-              <w:right w:val="single" w:sz="4" w:space="0" w:color="auto"/>
-            </w:tcBorders>
-          </w:tcPr>
-          <w:p>
-            <w:pPr>
-              <w:spacing w:after="0" w:line="240" w:lineRule="auto"/>
-              <w:rPr>
-                <w:rStyle w:val="HTMLCode"/>
-              </w:rPr>
-            </w:pPr>
-            <w:r>
-              <w:rPr>
-                <w:rStyle w:val="HTMLCode"/>
-              </w:rPr>
-              <w:t>BOOLEAN</w:t>
-            </w:r>
-          </w:p>
-        </w:tc>
-        <w:tc>
-          <w:tcPr>
-            <w:tcW w:w="1061" w:type="pct"/>
-            <w:tcBorders>
-              <w:top w:val="single" w:sz="4" w:space="0" w:color="auto"/>
-              <w:left w:val="single" w:sz="4" w:space="0" w:color="auto"/>
-              <w:bottom w:val="single" w:sz="4" w:space="0" w:color="auto"/>
-              <w:right w:val="single" w:sz="4" w:space="0" w:color="auto"/>
-            </w:tcBorders>
-          </w:tcPr>
-          <w:p>
-            <w:pPr>
-              <w:spacing w:after="0" w:line="240" w:lineRule="auto"/>
-              <w:rPr>
-                <w:rStyle w:val="HTMLCode"/>
-              </w:rPr>
-            </w:pPr>
-            <w:r>
-              <w:rPr>
-                <w:rStyle w:val="HTMLCode"/>
-              </w:rPr>
-              <w:t>NOT NULL</w:t>
-            </w:r>
-          </w:p>
-        </w:tc>
-        <w:tc>
-          <w:tcPr>
-            <w:tcW w:w="2228" w:type="pct"/>
-            <w:tcBorders>
-              <w:top w:val="nil"/>
-              <w:left w:val="single" w:sz="4" w:space="0" w:color="auto"/>
-              <w:bottom w:val="nil"/>
-              <w:right w:val="nil"/>
-            </w:tcBorders>
-          </w:tcPr>
-          <w:p>
-            <w:pPr>
-              <w:spacing w:after="0" w:line="240" w:lineRule="auto"/>
-            </w:pPr>
-            <w:r>
-              <w:t>Client shared data: Show political posts?</w:t>
-            </w:r>
-          </w:p>
-        </w:tc>
-      </w:tr>
-      <w:tr>
-        <w:tc>
-          <w:tcPr>
-            <w:tcW w:w="1004" w:type="pct"/>
-            <w:tcBorders>
-              <w:top w:val="single" w:sz="4" w:space="0" w:color="auto"/>
-              <w:left w:val="single" w:sz="4" w:space="0" w:color="auto"/>
-              <w:bottom w:val="single" w:sz="4" w:space="0" w:color="auto"/>
-              <w:right w:val="single" w:sz="4" w:space="0" w:color="auto"/>
-            </w:tcBorders>
-          </w:tcPr>
-          <w:p>
-            <w:pPr>
-              <w:spacing w:after="0" w:line="240" w:lineRule="auto"/>
-              <w:rPr>
-                <w:rStyle w:val="HTMLCode"/>
-              </w:rPr>
-            </w:pPr>
-            <w:r>
-              <w:rPr>
-                <w:rStyle w:val="HTMLCode"/>
-              </w:rPr>
-              <w:t>filter_tangent</w:t>
-            </w:r>
-          </w:p>
-        </w:tc>
-        <w:tc>
-          <w:tcPr>
-            <w:tcW w:w="707" w:type="pct"/>
-            <w:tcBorders>
-              <w:top w:val="single" w:sz="4" w:space="0" w:color="auto"/>
-              <w:left w:val="single" w:sz="4" w:space="0" w:color="auto"/>
-              <w:bottom w:val="single" w:sz="4" w:space="0" w:color="auto"/>
-              <w:right w:val="single" w:sz="4" w:space="0" w:color="auto"/>
-            </w:tcBorders>
-          </w:tcPr>
-          <w:p>
-            <w:pPr>
-              <w:spacing w:after="0" w:line="240" w:lineRule="auto"/>
-              <w:rPr>
-                <w:rStyle w:val="HTMLCode"/>
-              </w:rPr>
-            </w:pPr>
-            <w:r>
-              <w:rPr>
-                <w:rStyle w:val="HTMLCode"/>
-              </w:rPr>
-              <w:t>BOOLEAN</w:t>
-            </w:r>
-          </w:p>
-        </w:tc>
-        <w:tc>
-          <w:tcPr>
-            <w:tcW w:w="1061" w:type="pct"/>
-            <w:tcBorders>
-              <w:top w:val="single" w:sz="4" w:space="0" w:color="auto"/>
-              <w:left w:val="single" w:sz="4" w:space="0" w:color="auto"/>
-              <w:bottom w:val="single" w:sz="4" w:space="0" w:color="auto"/>
-              <w:right w:val="single" w:sz="4" w:space="0" w:color="auto"/>
-            </w:tcBorders>
-          </w:tcPr>
-          <w:p>
-            <w:pPr>
-              <w:spacing w:after="0" w:line="240" w:lineRule="auto"/>
-              <w:rPr>
-                <w:rStyle w:val="HTMLCode"/>
-              </w:rPr>
-            </w:pPr>
-            <w:r>
-              <w:rPr>
-                <w:rStyle w:val="HTMLCode"/>
-              </w:rPr>
-              <w:t>NOT NULL</w:t>
-            </w:r>
-          </w:p>
-        </w:tc>
-        <w:tc>
-          <w:tcPr>
-            <w:tcW w:w="2228" w:type="pct"/>
-            <w:tcBorders>
-              <w:top w:val="nil"/>
-              <w:left w:val="single" w:sz="4" w:space="0" w:color="auto"/>
-              <w:bottom w:val="nil"/>
-              <w:right w:val="nil"/>
-            </w:tcBorders>
-          </w:tcPr>
-          <w:p>
-            <w:pPr>
-              <w:spacing w:after="0" w:line="240" w:lineRule="auto"/>
-            </w:pPr>
-            <w:r>
-              <w:t>Client shared data: Show tangent posts?</w:t>
-            </w:r>
-          </w:p>
-        </w:tc>
-      </w:tr>
-      <w:tr>
-        <w:tc>
-          <w:tcPr>
-            <w:tcW w:w="2772" w:type="pct"/>
-            <w:gridSpan w:val="3"/>
+        <w:trPr>
+          <w:gridBefore w:val="1"/>
+          <w:wBefore w:w="3" w:type="pct"/>
+        </w:trPr>
+        <w:tc>
+          <w:tcPr>
+            <w:tcW w:w="2770" w:type="pct"/>
+            <w:gridSpan w:val="4"/>
             <w:tcBorders>
               <w:top w:val="single" w:sz="4" w:space="0" w:color="auto"/>
               <w:left w:val="nil"/>
@@ -13297,11 +13111,13 @@
                 <w:rStyle w:val="HTMLCode"/>
               </w:rPr>
             </w:pPr>
-          </w:p>
-        </w:tc>
-        <w:tc>
-          <w:tcPr>
-            <w:tcW w:w="2228" w:type="pct"/>
+            <w:bookmarkStart w:id="37" w:name="_GoBack"/>
+            <w:bookmarkEnd w:id="37"/>
+          </w:p>
+        </w:tc>
+        <w:tc>
+          <w:tcPr>
+            <w:tcW w:w="2227" w:type="pct"/>
             <w:tcBorders>
               <w:top w:val="nil"/>
               <w:left w:val="nil"/>
@@ -13317,10 +13133,14 @@
         </w:tc>
       </w:tr>
       <w:tr>
-        <w:tc>
-          <w:tcPr>
-            <w:tcW w:w="2772" w:type="pct"/>
-            <w:gridSpan w:val="3"/>
+        <w:trPr>
+          <w:gridBefore w:val="1"/>
+          <w:wBefore w:w="3" w:type="pct"/>
+        </w:trPr>
+        <w:tc>
+          <w:tcPr>
+            <w:tcW w:w="2770" w:type="pct"/>
+            <w:gridSpan w:val="4"/>
             <w:tcBorders>
               <w:top w:val="single" w:sz="4" w:space="0" w:color="auto"/>
               <w:left w:val="single" w:sz="4" w:space="0" w:color="auto"/>
@@ -13340,31 +13160,13 @@
               <w:rPr>
                 <w:b/>
               </w:rPr>
-              <w:t>shacker_</w:t>
-            </w:r>
-            <w:r>
-              <w:rPr>
-                <w:b/>
-              </w:rPr>
-              <w:t>marked</w:t>
-            </w:r>
-            <w:r>
-              <w:rPr>
-                <w:b/>
-              </w:rPr>
-              <w:t>_</w:t>
-            </w:r>
-            <w:r>
-              <w:rPr>
-                <w:b/>
-              </w:rPr>
-              <w:t>post</w:t>
-            </w:r>
-          </w:p>
-        </w:tc>
-        <w:tc>
-          <w:tcPr>
-            <w:tcW w:w="2228" w:type="pct"/>
+              <w:t>shacker</w:t>
+            </w:r>
+          </w:p>
+        </w:tc>
+        <w:tc>
+          <w:tcPr>
+            <w:tcW w:w="2227" w:type="pct"/>
             <w:tcBorders>
               <w:top w:val="nil"/>
               <w:left w:val="single" w:sz="4" w:space="0" w:color="auto"/>
@@ -13378,15 +13180,20 @@
               <w:spacing w:after="0" w:line="240" w:lineRule="auto"/>
             </w:pPr>
             <w:r>
-              <w:t>A pinned or collapsed thread.</w:t>
+              <w:t>A Shacknews user.</w:t>
             </w:r>
           </w:p>
         </w:tc>
       </w:tr>
       <w:tr>
+        <w:trPr>
+          <w:gridBefore w:val="1"/>
+          <w:wBefore w:w="3" w:type="pct"/>
+        </w:trPr>
         <w:tc>
           <w:tcPr>
             <w:tcW w:w="1004" w:type="pct"/>
+            <w:gridSpan w:val="2"/>
             <w:tcBorders>
               <w:top w:val="single" w:sz="4" w:space="0" w:color="auto"/>
               <w:left w:val="single" w:sz="4" w:space="0" w:color="auto"/>
@@ -13405,13 +13212,13 @@
               <w:rPr>
                 <w:rStyle w:val="HTMLCode"/>
               </w:rPr>
-              <w:t>shacker_id</w:t>
-            </w:r>
-          </w:p>
-        </w:tc>
-        <w:tc>
-          <w:tcPr>
-            <w:tcW w:w="707" w:type="pct"/>
+              <w:t>id</w:t>
+            </w:r>
+          </w:p>
+        </w:tc>
+        <w:tc>
+          <w:tcPr>
+            <w:tcW w:w="706" w:type="pct"/>
             <w:tcBorders>
               <w:top w:val="single" w:sz="4" w:space="0" w:color="auto"/>
               <w:left w:val="single" w:sz="4" w:space="0" w:color="auto"/>
@@ -13430,13 +13237,13 @@
               <w:rPr>
                 <w:rStyle w:val="HTMLCode"/>
               </w:rPr>
-              <w:t>INTEGER</w:t>
-            </w:r>
-          </w:p>
-        </w:tc>
-        <w:tc>
-          <w:tcPr>
-            <w:tcW w:w="1061" w:type="pct"/>
+              <w:t>SERIAL</w:t>
+            </w:r>
+          </w:p>
+        </w:tc>
+        <w:tc>
+          <w:tcPr>
+            <w:tcW w:w="1060" w:type="pct"/>
             <w:tcBorders>
               <w:top w:val="single" w:sz="4" w:space="0" w:color="auto"/>
               <w:left w:val="single" w:sz="4" w:space="0" w:color="auto"/>
@@ -13455,27 +13262,13 @@
               <w:rPr>
                 <w:rStyle w:val="HTMLCode"/>
               </w:rPr>
-              <w:t>NOT NULL</w:t>
-            </w:r>
-            <w:r>
-              <w:rPr>
-                <w:rStyle w:val="HTMLCode"/>
-              </w:rPr>
-              <w:br/>
-              <w:t>REFERENCES shacker</w:t>
-            </w:r>
-            <w:r>
-              <w:rPr>
-                <w:rStyle w:val="HTMLCode"/>
-              </w:rPr>
-              <w:br/>
-              <w:t>ON DELETE CASCADE</w:t>
-            </w:r>
-          </w:p>
-        </w:tc>
-        <w:tc>
-          <w:tcPr>
-            <w:tcW w:w="2228" w:type="pct"/>
+              <w:t>PRIMARY KEY</w:t>
+            </w:r>
+          </w:p>
+        </w:tc>
+        <w:tc>
+          <w:tcPr>
+            <w:tcW w:w="2227" w:type="pct"/>
             <w:tcBorders>
               <w:top w:val="nil"/>
               <w:left w:val="single" w:sz="4" w:space="0" w:color="auto"/>
@@ -13488,15 +13281,20 @@
               <w:spacing w:after="0" w:line="240" w:lineRule="auto"/>
             </w:pPr>
             <w:r>
-              <w:t>Internal shacker ID.</w:t>
+              <w:t>Internal ID.</w:t>
             </w:r>
           </w:p>
         </w:tc>
       </w:tr>
       <w:tr>
+        <w:trPr>
+          <w:gridBefore w:val="1"/>
+          <w:wBefore w:w="3" w:type="pct"/>
+        </w:trPr>
         <w:tc>
           <w:tcPr>
             <w:tcW w:w="1004" w:type="pct"/>
+            <w:gridSpan w:val="2"/>
             <w:tcBorders>
               <w:top w:val="single" w:sz="4" w:space="0" w:color="auto"/>
               <w:left w:val="single" w:sz="4" w:space="0" w:color="auto"/>
@@ -13515,13 +13313,13 @@
               <w:rPr>
                 <w:rStyle w:val="HTMLCode"/>
               </w:rPr>
-              <w:t>post_id</w:t>
-            </w:r>
-          </w:p>
-        </w:tc>
-        <w:tc>
-          <w:tcPr>
-            <w:tcW w:w="707" w:type="pct"/>
+              <w:t>username</w:t>
+            </w:r>
+          </w:p>
+        </w:tc>
+        <w:tc>
+          <w:tcPr>
+            <w:tcW w:w="706" w:type="pct"/>
             <w:tcBorders>
               <w:top w:val="single" w:sz="4" w:space="0" w:color="auto"/>
               <w:left w:val="single" w:sz="4" w:space="0" w:color="auto"/>
@@ -13540,13 +13338,13 @@
               <w:rPr>
                 <w:rStyle w:val="HTMLCode"/>
               </w:rPr>
-              <w:t>INTEGER</w:t>
-            </w:r>
-          </w:p>
-        </w:tc>
-        <w:tc>
-          <w:tcPr>
-            <w:tcW w:w="1061" w:type="pct"/>
+              <w:t>TEXT</w:t>
+            </w:r>
+          </w:p>
+        </w:tc>
+        <w:tc>
+          <w:tcPr>
+            <w:tcW w:w="1060" w:type="pct"/>
             <w:tcBorders>
               <w:top w:val="single" w:sz="4" w:space="0" w:color="auto"/>
               <w:left w:val="single" w:sz="4" w:space="0" w:color="auto"/>
@@ -13565,27 +13363,13 @@
               <w:rPr>
                 <w:rStyle w:val="HTMLCode"/>
               </w:rPr>
-              <w:t>NOT NULL</w:t>
-            </w:r>
-            <w:r>
-              <w:rPr>
-                <w:rStyle w:val="HTMLCode"/>
-              </w:rPr>
-              <w:br/>
-              <w:t>REFERENCES post</w:t>
-            </w:r>
-            <w:r>
-              <w:rPr>
-                <w:rStyle w:val="HTMLCode"/>
-              </w:rPr>
-              <w:br/>
-              <w:t>ON DELETE CASCADE</w:t>
-            </w:r>
-          </w:p>
-        </w:tc>
-        <w:tc>
-          <w:tcPr>
-            <w:tcW w:w="2228" w:type="pct"/>
+              <w:t>NOT NULL UNIQUE</w:t>
+            </w:r>
+          </w:p>
+        </w:tc>
+        <w:tc>
+          <w:tcPr>
+            <w:tcW w:w="2227" w:type="pct"/>
             <w:tcBorders>
               <w:top w:val="nil"/>
               <w:left w:val="single" w:sz="4" w:space="0" w:color="auto"/>
@@ -13598,18 +13382,20 @@
               <w:spacing w:after="0" w:line="240" w:lineRule="auto"/>
             </w:pPr>
             <w:r>
-              <w:t xml:space="preserve">Pinned </w:t>
-            </w:r>
-            <w:r>
-              <w:t>post ID.</w:t>
+              <w:t>Lowercase username.</w:t>
             </w:r>
           </w:p>
         </w:tc>
       </w:tr>
       <w:tr>
+        <w:trPr>
+          <w:gridBefore w:val="1"/>
+          <w:wBefore w:w="3" w:type="pct"/>
+        </w:trPr>
         <w:tc>
           <w:tcPr>
             <w:tcW w:w="1004" w:type="pct"/>
+            <w:gridSpan w:val="2"/>
             <w:tcBorders>
               <w:top w:val="single" w:sz="4" w:space="0" w:color="auto"/>
               <w:left w:val="single" w:sz="4" w:space="0" w:color="auto"/>
@@ -13628,13 +13414,13 @@
               <w:rPr>
                 <w:rStyle w:val="HTMLCode"/>
               </w:rPr>
-              <w:t>mark_type</w:t>
-            </w:r>
-          </w:p>
-        </w:tc>
-        <w:tc>
-          <w:tcPr>
-            <w:tcW w:w="707" w:type="pct"/>
+              <w:t>signup_date</w:t>
+            </w:r>
+          </w:p>
+        </w:tc>
+        <w:tc>
+          <w:tcPr>
+            <w:tcW w:w="706" w:type="pct"/>
             <w:tcBorders>
               <w:top w:val="single" w:sz="4" w:space="0" w:color="auto"/>
               <w:left w:val="single" w:sz="4" w:space="0" w:color="auto"/>
@@ -13653,13 +13439,13 @@
               <w:rPr>
                 <w:rStyle w:val="HTMLCode"/>
               </w:rPr>
-              <w:t>INTEGER</w:t>
-            </w:r>
-          </w:p>
-        </w:tc>
-        <w:tc>
-          <w:tcPr>
-            <w:tcW w:w="1061" w:type="pct"/>
+              <w:t>TIMESTAMP</w:t>
+            </w:r>
+          </w:p>
+        </w:tc>
+        <w:tc>
+          <w:tcPr>
+            <w:tcW w:w="1060" w:type="pct"/>
             <w:tcBorders>
               <w:top w:val="single" w:sz="4" w:space="0" w:color="auto"/>
               <w:left w:val="single" w:sz="4" w:space="0" w:color="auto"/>
@@ -13678,13 +13464,13 @@
               <w:rPr>
                 <w:rStyle w:val="HTMLCode"/>
               </w:rPr>
-              <w:t>NOT NULL</w:t>
-            </w:r>
-          </w:p>
-        </w:tc>
-        <w:tc>
-          <w:tcPr>
-            <w:tcW w:w="2228" w:type="pct"/>
+              <w:t>NULL</w:t>
+            </w:r>
+          </w:p>
+        </w:tc>
+        <w:tc>
+          <w:tcPr>
+            <w:tcW w:w="2227" w:type="pct"/>
             <w:tcBorders>
               <w:top w:val="nil"/>
               <w:left w:val="single" w:sz="4" w:space="0" w:color="auto"/>
@@ -13697,16 +13483,20 @@
               <w:spacing w:after="0" w:line="240" w:lineRule="auto"/>
             </w:pPr>
             <w:r>
-              <w:t>1 = Pin.  2 = Collapse.</w:t>
+              <w:t xml:space="preserve">Signup date (retrieved on demand). </w:t>
             </w:r>
           </w:p>
         </w:tc>
       </w:tr>
       <w:tr>
-        <w:tc>
-          <w:tcPr>
-            <w:tcW w:w="2772" w:type="pct"/>
-            <w:gridSpan w:val="3"/>
+        <w:trPr>
+          <w:gridBefore w:val="1"/>
+          <w:wBefore w:w="3" w:type="pct"/>
+        </w:trPr>
+        <w:tc>
+          <w:tcPr>
+            <w:tcW w:w="1004" w:type="pct"/>
+            <w:gridSpan w:val="2"/>
             <w:tcBorders>
               <w:top w:val="single" w:sz="4" w:space="0" w:color="auto"/>
               <w:left w:val="single" w:sz="4" w:space="0" w:color="auto"/>
@@ -13725,13 +13515,63 @@
               <w:rPr>
                 <w:rStyle w:val="HTMLCode"/>
               </w:rPr>
-              <w:t>PRIMARY KEY (shacker_id, post_id)</w:t>
-            </w:r>
-          </w:p>
-        </w:tc>
-        <w:tc>
-          <w:tcPr>
-            <w:tcW w:w="2228" w:type="pct"/>
+              <w:t>filter_nws</w:t>
+            </w:r>
+          </w:p>
+        </w:tc>
+        <w:tc>
+          <w:tcPr>
+            <w:tcW w:w="706" w:type="pct"/>
+            <w:tcBorders>
+              <w:top w:val="single" w:sz="4" w:space="0" w:color="auto"/>
+              <w:left w:val="single" w:sz="4" w:space="0" w:color="auto"/>
+              <w:bottom w:val="single" w:sz="4" w:space="0" w:color="auto"/>
+              <w:right w:val="single" w:sz="4" w:space="0" w:color="auto"/>
+            </w:tcBorders>
+          </w:tcPr>
+          <w:p>
+            <w:pPr>
+              <w:spacing w:after="0" w:line="240" w:lineRule="auto"/>
+              <w:rPr>
+                <w:rStyle w:val="HTMLCode"/>
+              </w:rPr>
+            </w:pPr>
+            <w:r>
+              <w:rPr>
+                <w:rStyle w:val="HTMLCode"/>
+              </w:rPr>
+              <w:t>BOOLEAN</w:t>
+            </w:r>
+          </w:p>
+        </w:tc>
+        <w:tc>
+          <w:tcPr>
+            <w:tcW w:w="1060" w:type="pct"/>
+            <w:tcBorders>
+              <w:top w:val="single" w:sz="4" w:space="0" w:color="auto"/>
+              <w:left w:val="single" w:sz="4" w:space="0" w:color="auto"/>
+              <w:bottom w:val="single" w:sz="4" w:space="0" w:color="auto"/>
+              <w:right w:val="single" w:sz="4" w:space="0" w:color="auto"/>
+            </w:tcBorders>
+          </w:tcPr>
+          <w:p>
+            <w:pPr>
+              <w:spacing w:after="0" w:line="240" w:lineRule="auto"/>
+              <w:rPr>
+                <w:rStyle w:val="HTMLCode"/>
+              </w:rPr>
+            </w:pPr>
+            <w:r>
+              <w:rPr>
+                <w:rStyle w:val="HTMLCode"/>
+              </w:rPr>
+              <w:t>NOT NULL</w:t>
+            </w:r>
+          </w:p>
+        </w:tc>
+        <w:tc>
+          <w:tcPr>
+            <w:tcW w:w="2227" w:type="pct"/>
             <w:tcBorders>
               <w:top w:val="nil"/>
               <w:left w:val="single" w:sz="4" w:space="0" w:color="auto"/>
@@ -13743,41 +13583,349 @@
             <w:pPr>
               <w:spacing w:after="0" w:line="240" w:lineRule="auto"/>
             </w:pPr>
+            <w:r>
+              <w:t>Client shared data: Show NWS posts?</w:t>
+            </w:r>
           </w:p>
         </w:tc>
       </w:tr>
       <w:tr>
-        <w:tc>
-          <w:tcPr>
-            <w:tcW w:w="2772" w:type="pct"/>
-            <w:gridSpan w:val="3"/>
+        <w:trPr>
+          <w:gridBefore w:val="1"/>
+          <w:wBefore w:w="3" w:type="pct"/>
+        </w:trPr>
+        <w:tc>
+          <w:tcPr>
+            <w:tcW w:w="1004" w:type="pct"/>
+            <w:gridSpan w:val="2"/>
+            <w:tcBorders>
+              <w:top w:val="single" w:sz="4" w:space="0" w:color="auto"/>
+              <w:left w:val="single" w:sz="4" w:space="0" w:color="auto"/>
+              <w:bottom w:val="single" w:sz="4" w:space="0" w:color="auto"/>
+              <w:right w:val="single" w:sz="4" w:space="0" w:color="auto"/>
+            </w:tcBorders>
+          </w:tcPr>
+          <w:p>
+            <w:pPr>
+              <w:spacing w:after="0" w:line="240" w:lineRule="auto"/>
+              <w:rPr>
+                <w:rStyle w:val="HTMLCode"/>
+              </w:rPr>
+            </w:pPr>
+            <w:r>
+              <w:rPr>
+                <w:rStyle w:val="HTMLCode"/>
+              </w:rPr>
+              <w:t>filter_stupid</w:t>
+            </w:r>
+          </w:p>
+        </w:tc>
+        <w:tc>
+          <w:tcPr>
+            <w:tcW w:w="706" w:type="pct"/>
+            <w:tcBorders>
+              <w:top w:val="single" w:sz="4" w:space="0" w:color="auto"/>
+              <w:left w:val="single" w:sz="4" w:space="0" w:color="auto"/>
+              <w:bottom w:val="single" w:sz="4" w:space="0" w:color="auto"/>
+              <w:right w:val="single" w:sz="4" w:space="0" w:color="auto"/>
+            </w:tcBorders>
+          </w:tcPr>
+          <w:p>
+            <w:pPr>
+              <w:spacing w:after="0" w:line="240" w:lineRule="auto"/>
+              <w:rPr>
+                <w:rStyle w:val="HTMLCode"/>
+              </w:rPr>
+            </w:pPr>
+            <w:r>
+              <w:rPr>
+                <w:rStyle w:val="HTMLCode"/>
+              </w:rPr>
+              <w:t>BOOLEAN</w:t>
+            </w:r>
+          </w:p>
+        </w:tc>
+        <w:tc>
+          <w:tcPr>
+            <w:tcW w:w="1060" w:type="pct"/>
+            <w:tcBorders>
+              <w:top w:val="single" w:sz="4" w:space="0" w:color="auto"/>
+              <w:left w:val="single" w:sz="4" w:space="0" w:color="auto"/>
+              <w:bottom w:val="single" w:sz="4" w:space="0" w:color="auto"/>
+              <w:right w:val="single" w:sz="4" w:space="0" w:color="auto"/>
+            </w:tcBorders>
+          </w:tcPr>
+          <w:p>
+            <w:pPr>
+              <w:spacing w:after="0" w:line="240" w:lineRule="auto"/>
+              <w:rPr>
+                <w:rStyle w:val="HTMLCode"/>
+              </w:rPr>
+            </w:pPr>
+            <w:r>
+              <w:rPr>
+                <w:rStyle w:val="HTMLCode"/>
+              </w:rPr>
+              <w:t>NOT NULL</w:t>
+            </w:r>
+          </w:p>
+        </w:tc>
+        <w:tc>
+          <w:tcPr>
+            <w:tcW w:w="2227" w:type="pct"/>
+            <w:tcBorders>
+              <w:top w:val="nil"/>
+              <w:left w:val="single" w:sz="4" w:space="0" w:color="auto"/>
+              <w:bottom w:val="nil"/>
+              <w:right w:val="nil"/>
+            </w:tcBorders>
+          </w:tcPr>
+          <w:p>
+            <w:pPr>
+              <w:spacing w:after="0" w:line="240" w:lineRule="auto"/>
+            </w:pPr>
+            <w:r>
+              <w:t>Client shared data: Show stupid posts?</w:t>
+            </w:r>
+          </w:p>
+        </w:tc>
+      </w:tr>
+      <w:tr>
+        <w:trPr>
+          <w:gridBefore w:val="1"/>
+          <w:wBefore w:w="3" w:type="pct"/>
+        </w:trPr>
+        <w:tc>
+          <w:tcPr>
+            <w:tcW w:w="1004" w:type="pct"/>
+            <w:gridSpan w:val="2"/>
+            <w:tcBorders>
+              <w:top w:val="single" w:sz="4" w:space="0" w:color="auto"/>
+              <w:left w:val="single" w:sz="4" w:space="0" w:color="auto"/>
+              <w:bottom w:val="single" w:sz="4" w:space="0" w:color="auto"/>
+              <w:right w:val="single" w:sz="4" w:space="0" w:color="auto"/>
+            </w:tcBorders>
+          </w:tcPr>
+          <w:p>
+            <w:pPr>
+              <w:spacing w:after="0" w:line="240" w:lineRule="auto"/>
+              <w:rPr>
+                <w:rStyle w:val="HTMLCode"/>
+              </w:rPr>
+            </w:pPr>
+            <w:r>
+              <w:rPr>
+                <w:rStyle w:val="HTMLCode"/>
+              </w:rPr>
+              <w:t>filter_political</w:t>
+            </w:r>
+          </w:p>
+        </w:tc>
+        <w:tc>
+          <w:tcPr>
+            <w:tcW w:w="706" w:type="pct"/>
+            <w:tcBorders>
+              <w:top w:val="single" w:sz="4" w:space="0" w:color="auto"/>
+              <w:left w:val="single" w:sz="4" w:space="0" w:color="auto"/>
+              <w:bottom w:val="single" w:sz="4" w:space="0" w:color="auto"/>
+              <w:right w:val="single" w:sz="4" w:space="0" w:color="auto"/>
+            </w:tcBorders>
+          </w:tcPr>
+          <w:p>
+            <w:pPr>
+              <w:spacing w:after="0" w:line="240" w:lineRule="auto"/>
+              <w:rPr>
+                <w:rStyle w:val="HTMLCode"/>
+              </w:rPr>
+            </w:pPr>
+            <w:r>
+              <w:rPr>
+                <w:rStyle w:val="HTMLCode"/>
+              </w:rPr>
+              <w:t>BOOLEAN</w:t>
+            </w:r>
+          </w:p>
+        </w:tc>
+        <w:tc>
+          <w:tcPr>
+            <w:tcW w:w="1060" w:type="pct"/>
+            <w:tcBorders>
+              <w:top w:val="single" w:sz="4" w:space="0" w:color="auto"/>
+              <w:left w:val="single" w:sz="4" w:space="0" w:color="auto"/>
+              <w:bottom w:val="single" w:sz="4" w:space="0" w:color="auto"/>
+              <w:right w:val="single" w:sz="4" w:space="0" w:color="auto"/>
+            </w:tcBorders>
+          </w:tcPr>
+          <w:p>
+            <w:pPr>
+              <w:spacing w:after="0" w:line="240" w:lineRule="auto"/>
+              <w:rPr>
+                <w:rStyle w:val="HTMLCode"/>
+              </w:rPr>
+            </w:pPr>
+            <w:r>
+              <w:rPr>
+                <w:rStyle w:val="HTMLCode"/>
+              </w:rPr>
+              <w:t>NOT NULL</w:t>
+            </w:r>
+          </w:p>
+        </w:tc>
+        <w:tc>
+          <w:tcPr>
+            <w:tcW w:w="2227" w:type="pct"/>
+            <w:tcBorders>
+              <w:top w:val="nil"/>
+              <w:left w:val="single" w:sz="4" w:space="0" w:color="auto"/>
+              <w:bottom w:val="nil"/>
+              <w:right w:val="nil"/>
+            </w:tcBorders>
+          </w:tcPr>
+          <w:p>
+            <w:pPr>
+              <w:spacing w:after="0" w:line="240" w:lineRule="auto"/>
+            </w:pPr>
+            <w:r>
+              <w:t>Client shared data: Show political posts?</w:t>
+            </w:r>
+          </w:p>
+        </w:tc>
+      </w:tr>
+      <w:tr>
+        <w:trPr>
+          <w:gridBefore w:val="1"/>
+          <w:wBefore w:w="3" w:type="pct"/>
+        </w:trPr>
+        <w:tc>
+          <w:tcPr>
+            <w:tcW w:w="1004" w:type="pct"/>
+            <w:gridSpan w:val="2"/>
+            <w:tcBorders>
+              <w:top w:val="single" w:sz="4" w:space="0" w:color="auto"/>
+              <w:left w:val="single" w:sz="4" w:space="0" w:color="auto"/>
+              <w:bottom w:val="single" w:sz="4" w:space="0" w:color="auto"/>
+              <w:right w:val="single" w:sz="4" w:space="0" w:color="auto"/>
+            </w:tcBorders>
+          </w:tcPr>
+          <w:p>
+            <w:pPr>
+              <w:spacing w:after="0" w:line="240" w:lineRule="auto"/>
+              <w:rPr>
+                <w:rStyle w:val="HTMLCode"/>
+              </w:rPr>
+            </w:pPr>
+            <w:r>
+              <w:rPr>
+                <w:rStyle w:val="HTMLCode"/>
+              </w:rPr>
+              <w:t>filter_tangent</w:t>
+            </w:r>
+          </w:p>
+        </w:tc>
+        <w:tc>
+          <w:tcPr>
+            <w:tcW w:w="706" w:type="pct"/>
+            <w:tcBorders>
+              <w:top w:val="single" w:sz="4" w:space="0" w:color="auto"/>
+              <w:left w:val="single" w:sz="4" w:space="0" w:color="auto"/>
+              <w:bottom w:val="single" w:sz="4" w:space="0" w:color="auto"/>
+              <w:right w:val="single" w:sz="4" w:space="0" w:color="auto"/>
+            </w:tcBorders>
+          </w:tcPr>
+          <w:p>
+            <w:pPr>
+              <w:spacing w:after="0" w:line="240" w:lineRule="auto"/>
+              <w:rPr>
+                <w:rStyle w:val="HTMLCode"/>
+              </w:rPr>
+            </w:pPr>
+            <w:r>
+              <w:rPr>
+                <w:rStyle w:val="HTMLCode"/>
+              </w:rPr>
+              <w:t>BOOLEAN</w:t>
+            </w:r>
+          </w:p>
+        </w:tc>
+        <w:tc>
+          <w:tcPr>
+            <w:tcW w:w="1060" w:type="pct"/>
+            <w:tcBorders>
+              <w:top w:val="single" w:sz="4" w:space="0" w:color="auto"/>
+              <w:left w:val="single" w:sz="4" w:space="0" w:color="auto"/>
+              <w:bottom w:val="single" w:sz="4" w:space="0" w:color="auto"/>
+              <w:right w:val="single" w:sz="4" w:space="0" w:color="auto"/>
+            </w:tcBorders>
+          </w:tcPr>
+          <w:p>
+            <w:pPr>
+              <w:spacing w:after="0" w:line="240" w:lineRule="auto"/>
+              <w:rPr>
+                <w:rStyle w:val="HTMLCode"/>
+              </w:rPr>
+            </w:pPr>
+            <w:r>
+              <w:rPr>
+                <w:rStyle w:val="HTMLCode"/>
+              </w:rPr>
+              <w:t>NOT NULL</w:t>
+            </w:r>
+          </w:p>
+        </w:tc>
+        <w:tc>
+          <w:tcPr>
+            <w:tcW w:w="2227" w:type="pct"/>
+            <w:tcBorders>
+              <w:top w:val="nil"/>
+              <w:left w:val="single" w:sz="4" w:space="0" w:color="auto"/>
+              <w:bottom w:val="nil"/>
+              <w:right w:val="nil"/>
+            </w:tcBorders>
+          </w:tcPr>
+          <w:p>
+            <w:pPr>
+              <w:spacing w:after="0" w:line="240" w:lineRule="auto"/>
+            </w:pPr>
+            <w:r>
+              <w:t>Client shared data: Show tangent posts?</w:t>
+            </w:r>
+          </w:p>
+        </w:tc>
+      </w:tr>
+      <w:tr>
+        <w:trPr>
+          <w:gridBefore w:val="1"/>
+          <w:wBefore w:w="3" w:type="pct"/>
+        </w:trPr>
+        <w:tc>
+          <w:tcPr>
+            <w:tcW w:w="2770" w:type="pct"/>
+            <w:gridSpan w:val="4"/>
             <w:tcBorders>
               <w:top w:val="single" w:sz="4" w:space="0" w:color="auto"/>
               <w:left w:val="nil"/>
               <w:bottom w:val="single" w:sz="4" w:space="0" w:color="auto"/>
               <w:right w:val="nil"/>
             </w:tcBorders>
-            <w:shd w:val="clear" w:color="auto" w:fill="auto"/>
-          </w:tcPr>
-          <w:p>
-            <w:pPr>
-              <w:spacing w:after="0" w:line="240" w:lineRule="auto"/>
-              <w:rPr>
-                <w:b/>
-              </w:rPr>
-            </w:pPr>
-          </w:p>
-        </w:tc>
-        <w:tc>
-          <w:tcPr>
-            <w:tcW w:w="2228" w:type="pct"/>
+          </w:tcPr>
+          <w:p>
+            <w:pPr>
+              <w:spacing w:after="0" w:line="240" w:lineRule="auto"/>
+              <w:rPr>
+                <w:rStyle w:val="HTMLCode"/>
+              </w:rPr>
+            </w:pPr>
+          </w:p>
+        </w:tc>
+        <w:tc>
+          <w:tcPr>
+            <w:tcW w:w="2227" w:type="pct"/>
             <w:tcBorders>
               <w:top w:val="nil"/>
               <w:left w:val="nil"/>
               <w:bottom w:val="nil"/>
               <w:right w:val="nil"/>
             </w:tcBorders>
-            <w:shd w:val="clear" w:color="auto" w:fill="auto"/>
           </w:tcPr>
           <w:p>
             <w:pPr>
@@ -13787,10 +13935,14 @@
         </w:tc>
       </w:tr>
       <w:tr>
-        <w:tc>
-          <w:tcPr>
-            <w:tcW w:w="2772" w:type="pct"/>
-            <w:gridSpan w:val="3"/>
+        <w:trPr>
+          <w:gridBefore w:val="1"/>
+          <w:wBefore w:w="3" w:type="pct"/>
+        </w:trPr>
+        <w:tc>
+          <w:tcPr>
+            <w:tcW w:w="2770" w:type="pct"/>
+            <w:gridSpan w:val="4"/>
             <w:tcBorders>
               <w:top w:val="single" w:sz="4" w:space="0" w:color="auto"/>
               <w:left w:val="single" w:sz="4" w:space="0" w:color="auto"/>
@@ -13810,13 +13962,31 @@
               <w:rPr>
                 <w:b/>
               </w:rPr>
-              <w:t>private_client_data</w:t>
-            </w:r>
-          </w:p>
-        </w:tc>
-        <w:tc>
-          <w:tcPr>
-            <w:tcW w:w="2228" w:type="pct"/>
+              <w:t>shacker_</w:t>
+            </w:r>
+            <w:r>
+              <w:rPr>
+                <w:b/>
+              </w:rPr>
+              <w:t>marked</w:t>
+            </w:r>
+            <w:r>
+              <w:rPr>
+                <w:b/>
+              </w:rPr>
+              <w:t>_</w:t>
+            </w:r>
+            <w:r>
+              <w:rPr>
+                <w:b/>
+              </w:rPr>
+              <w:t>post</w:t>
+            </w:r>
+          </w:p>
+        </w:tc>
+        <w:tc>
+          <w:tcPr>
+            <w:tcW w:w="2227" w:type="pct"/>
             <w:tcBorders>
               <w:top w:val="nil"/>
               <w:left w:val="single" w:sz="4" w:space="0" w:color="auto"/>
@@ -13830,15 +14000,20 @@
               <w:spacing w:after="0" w:line="240" w:lineRule="auto"/>
             </w:pPr>
             <w:r>
-              <w:t>Private client-specific data.</w:t>
+              <w:t>A pinned or collapsed thread.</w:t>
             </w:r>
           </w:p>
         </w:tc>
       </w:tr>
       <w:tr>
+        <w:trPr>
+          <w:gridBefore w:val="1"/>
+          <w:wBefore w:w="3" w:type="pct"/>
+        </w:trPr>
         <w:tc>
           <w:tcPr>
             <w:tcW w:w="1004" w:type="pct"/>
+            <w:gridSpan w:val="2"/>
             <w:tcBorders>
               <w:top w:val="single" w:sz="4" w:space="0" w:color="auto"/>
               <w:left w:val="single" w:sz="4" w:space="0" w:color="auto"/>
@@ -13857,13 +14032,13 @@
               <w:rPr>
                 <w:rStyle w:val="HTMLCode"/>
               </w:rPr>
-              <w:t>id</w:t>
-            </w:r>
-          </w:p>
-        </w:tc>
-        <w:tc>
-          <w:tcPr>
-            <w:tcW w:w="707" w:type="pct"/>
+              <w:t>shacker_id</w:t>
+            </w:r>
+          </w:p>
+        </w:tc>
+        <w:tc>
+          <w:tcPr>
+            <w:tcW w:w="706" w:type="pct"/>
             <w:tcBorders>
               <w:top w:val="single" w:sz="4" w:space="0" w:color="auto"/>
               <w:left w:val="single" w:sz="4" w:space="0" w:color="auto"/>
@@ -13882,13 +14057,13 @@
               <w:rPr>
                 <w:rStyle w:val="HTMLCode"/>
               </w:rPr>
-              <w:t>SERIAL</w:t>
-            </w:r>
-          </w:p>
-        </w:tc>
-        <w:tc>
-          <w:tcPr>
-            <w:tcW w:w="1061" w:type="pct"/>
+              <w:t>INTEGER</w:t>
+            </w:r>
+          </w:p>
+        </w:tc>
+        <w:tc>
+          <w:tcPr>
+            <w:tcW w:w="1060" w:type="pct"/>
             <w:tcBorders>
               <w:top w:val="single" w:sz="4" w:space="0" w:color="auto"/>
               <w:left w:val="single" w:sz="4" w:space="0" w:color="auto"/>
@@ -13907,13 +14082,27 @@
               <w:rPr>
                 <w:rStyle w:val="HTMLCode"/>
               </w:rPr>
-              <w:t>PRIMARY KEY</w:t>
-            </w:r>
-          </w:p>
-        </w:tc>
-        <w:tc>
-          <w:tcPr>
-            <w:tcW w:w="2228" w:type="pct"/>
+              <w:t>NOT NULL</w:t>
+            </w:r>
+            <w:r>
+              <w:rPr>
+                <w:rStyle w:val="HTMLCode"/>
+              </w:rPr>
+              <w:br/>
+              <w:t>REFERENCES shacker</w:t>
+            </w:r>
+            <w:r>
+              <w:rPr>
+                <w:rStyle w:val="HTMLCode"/>
+              </w:rPr>
+              <w:br/>
+              <w:t>ON DELETE CASCADE</w:t>
+            </w:r>
+          </w:p>
+        </w:tc>
+        <w:tc>
+          <w:tcPr>
+            <w:tcW w:w="2227" w:type="pct"/>
             <w:tcBorders>
               <w:top w:val="nil"/>
               <w:left w:val="single" w:sz="4" w:space="0" w:color="auto"/>
@@ -13926,15 +14115,20 @@
               <w:spacing w:after="0" w:line="240" w:lineRule="auto"/>
             </w:pPr>
             <w:r>
-              <w:t>Internal ID.</w:t>
+              <w:t>Internal shacker ID.</w:t>
             </w:r>
           </w:p>
         </w:tc>
       </w:tr>
       <w:tr>
+        <w:trPr>
+          <w:gridBefore w:val="1"/>
+          <w:wBefore w:w="3" w:type="pct"/>
+        </w:trPr>
         <w:tc>
           <w:tcPr>
             <w:tcW w:w="1004" w:type="pct"/>
+            <w:gridSpan w:val="2"/>
             <w:tcBorders>
               <w:top w:val="single" w:sz="4" w:space="0" w:color="auto"/>
               <w:left w:val="single" w:sz="4" w:space="0" w:color="auto"/>
@@ -13953,13 +14147,13 @@
               <w:rPr>
                 <w:rStyle w:val="HTMLCode"/>
               </w:rPr>
-              <w:t>shacker_id</w:t>
-            </w:r>
-          </w:p>
-        </w:tc>
-        <w:tc>
-          <w:tcPr>
-            <w:tcW w:w="707" w:type="pct"/>
+              <w:t>post_id</w:t>
+            </w:r>
+          </w:p>
+        </w:tc>
+        <w:tc>
+          <w:tcPr>
+            <w:tcW w:w="706" w:type="pct"/>
             <w:tcBorders>
               <w:top w:val="single" w:sz="4" w:space="0" w:color="auto"/>
               <w:left w:val="single" w:sz="4" w:space="0" w:color="auto"/>
@@ -13984,7 +14178,7 @@
         </w:tc>
         <w:tc>
           <w:tcPr>
-            <w:tcW w:w="1061" w:type="pct"/>
+            <w:tcW w:w="1060" w:type="pct"/>
             <w:tcBorders>
               <w:top w:val="single" w:sz="4" w:space="0" w:color="auto"/>
               <w:left w:val="single" w:sz="4" w:space="0" w:color="auto"/>
@@ -14010,7 +14204,7 @@
                 <w:rStyle w:val="HTMLCode"/>
               </w:rPr>
               <w:br/>
-              <w:t>REFERENCES shacker</w:t>
+              <w:t>REFERENCES post</w:t>
             </w:r>
             <w:r>
               <w:rPr>
@@ -14023,7 +14217,7 @@
         </w:tc>
         <w:tc>
           <w:tcPr>
-            <w:tcW w:w="2228" w:type="pct"/>
+            <w:tcW w:w="2227" w:type="pct"/>
             <w:tcBorders>
               <w:top w:val="nil"/>
               <w:left w:val="single" w:sz="4" w:space="0" w:color="auto"/>
@@ -14036,15 +14230,23 @@
               <w:spacing w:after="0" w:line="240" w:lineRule="auto"/>
             </w:pPr>
             <w:r>
-              <w:t>Internal shacker ID.</w:t>
+              <w:t xml:space="preserve">Pinned </w:t>
+            </w:r>
+            <w:r>
+              <w:t>post ID.</w:t>
             </w:r>
           </w:p>
         </w:tc>
       </w:tr>
       <w:tr>
+        <w:trPr>
+          <w:gridBefore w:val="1"/>
+          <w:wBefore w:w="3" w:type="pct"/>
+        </w:trPr>
         <w:tc>
           <w:tcPr>
             <w:tcW w:w="1004" w:type="pct"/>
+            <w:gridSpan w:val="2"/>
             <w:tcBorders>
               <w:top w:val="single" w:sz="4" w:space="0" w:color="auto"/>
               <w:left w:val="single" w:sz="4" w:space="0" w:color="auto"/>
@@ -14063,13 +14265,13 @@
               <w:rPr>
                 <w:rStyle w:val="HTMLCode"/>
               </w:rPr>
-              <w:t>client_code</w:t>
-            </w:r>
-          </w:p>
-        </w:tc>
-        <w:tc>
-          <w:tcPr>
-            <w:tcW w:w="707" w:type="pct"/>
+              <w:t>mark_type</w:t>
+            </w:r>
+          </w:p>
+        </w:tc>
+        <w:tc>
+          <w:tcPr>
+            <w:tcW w:w="706" w:type="pct"/>
             <w:tcBorders>
               <w:top w:val="single" w:sz="4" w:space="0" w:color="auto"/>
               <w:left w:val="single" w:sz="4" w:space="0" w:color="auto"/>
@@ -14088,13 +14290,13 @@
               <w:rPr>
                 <w:rStyle w:val="HTMLCode"/>
               </w:rPr>
-              <w:t>TEXT</w:t>
-            </w:r>
-          </w:p>
-        </w:tc>
-        <w:tc>
-          <w:tcPr>
-            <w:tcW w:w="1061" w:type="pct"/>
+              <w:t>INTEGER</w:t>
+            </w:r>
+          </w:p>
+        </w:tc>
+        <w:tc>
+          <w:tcPr>
+            <w:tcW w:w="1060" w:type="pct"/>
             <w:tcBorders>
               <w:top w:val="single" w:sz="4" w:space="0" w:color="auto"/>
               <w:left w:val="single" w:sz="4" w:space="0" w:color="auto"/>
@@ -14119,7 +14321,7 @@
         </w:tc>
         <w:tc>
           <w:tcPr>
-            <w:tcW w:w="2228" w:type="pct"/>
+            <w:tcW w:w="2227" w:type="pct"/>
             <w:tcBorders>
               <w:top w:val="nil"/>
               <w:left w:val="single" w:sz="4" w:space="0" w:color="auto"/>
@@ -14132,15 +14334,20 @@
               <w:spacing w:after="0" w:line="240" w:lineRule="auto"/>
             </w:pPr>
             <w:r>
-              <w:t>Client code (selected by the client author).</w:t>
+              <w:t>1 = Pin.  2 = Collapse.</w:t>
             </w:r>
           </w:p>
         </w:tc>
       </w:tr>
       <w:tr>
-        <w:tc>
-          <w:tcPr>
-            <w:tcW w:w="1004" w:type="pct"/>
+        <w:trPr>
+          <w:gridBefore w:val="1"/>
+          <w:wBefore w:w="3" w:type="pct"/>
+        </w:trPr>
+        <w:tc>
+          <w:tcPr>
+            <w:tcW w:w="2770" w:type="pct"/>
+            <w:gridSpan w:val="4"/>
             <w:tcBorders>
               <w:top w:val="single" w:sz="4" w:space="0" w:color="auto"/>
               <w:left w:val="single" w:sz="4" w:space="0" w:color="auto"/>
@@ -14159,63 +14366,13 @@
               <w:rPr>
                 <w:rStyle w:val="HTMLCode"/>
               </w:rPr>
-              <w:t>data</w:t>
-            </w:r>
-          </w:p>
-        </w:tc>
-        <w:tc>
-          <w:tcPr>
-            <w:tcW w:w="707" w:type="pct"/>
-            <w:tcBorders>
-              <w:top w:val="single" w:sz="4" w:space="0" w:color="auto"/>
-              <w:left w:val="single" w:sz="4" w:space="0" w:color="auto"/>
-              <w:bottom w:val="single" w:sz="4" w:space="0" w:color="auto"/>
-              <w:right w:val="single" w:sz="4" w:space="0" w:color="auto"/>
-            </w:tcBorders>
-          </w:tcPr>
-          <w:p>
-            <w:pPr>
-              <w:spacing w:after="0" w:line="240" w:lineRule="auto"/>
-              <w:rPr>
-                <w:rStyle w:val="HTMLCode"/>
-              </w:rPr>
-            </w:pPr>
-            <w:r>
-              <w:rPr>
-                <w:rStyle w:val="HTMLCode"/>
-              </w:rPr>
-              <w:t>TEXT</w:t>
-            </w:r>
-          </w:p>
-        </w:tc>
-        <w:tc>
-          <w:tcPr>
-            <w:tcW w:w="1061" w:type="pct"/>
-            <w:tcBorders>
-              <w:top w:val="single" w:sz="4" w:space="0" w:color="auto"/>
-              <w:left w:val="single" w:sz="4" w:space="0" w:color="auto"/>
-              <w:bottom w:val="single" w:sz="4" w:space="0" w:color="auto"/>
-              <w:right w:val="single" w:sz="4" w:space="0" w:color="auto"/>
-            </w:tcBorders>
-          </w:tcPr>
-          <w:p>
-            <w:pPr>
-              <w:spacing w:after="0" w:line="240" w:lineRule="auto"/>
-              <w:rPr>
-                <w:rStyle w:val="HTMLCode"/>
-              </w:rPr>
-            </w:pPr>
-            <w:r>
-              <w:rPr>
-                <w:rStyle w:val="HTMLCode"/>
-              </w:rPr>
-              <w:t>NULL</w:t>
-            </w:r>
-          </w:p>
-        </w:tc>
-        <w:tc>
-          <w:tcPr>
-            <w:tcW w:w="2228" w:type="pct"/>
+              <w:t>PRIMARY KEY (shacker_id, post_id)</w:t>
+            </w:r>
+          </w:p>
+        </w:tc>
+        <w:tc>
+          <w:tcPr>
+            <w:tcW w:w="2227" w:type="pct"/>
             <w:tcBorders>
               <w:top w:val="nil"/>
               <w:left w:val="single" w:sz="4" w:space="0" w:color="auto"/>
@@ -14227,42 +14384,45 @@
             <w:pPr>
               <w:spacing w:after="0" w:line="240" w:lineRule="auto"/>
             </w:pPr>
-            <w:r>
-              <w:t>Data string (recommended to be base64-encoded).</w:t>
-            </w:r>
           </w:p>
         </w:tc>
       </w:tr>
       <w:tr>
-        <w:tc>
-          <w:tcPr>
-            <w:tcW w:w="2772" w:type="pct"/>
-            <w:gridSpan w:val="3"/>
+        <w:trPr>
+          <w:gridBefore w:val="1"/>
+          <w:wBefore w:w="3" w:type="pct"/>
+        </w:trPr>
+        <w:tc>
+          <w:tcPr>
+            <w:tcW w:w="2770" w:type="pct"/>
+            <w:gridSpan w:val="4"/>
             <w:tcBorders>
               <w:top w:val="single" w:sz="4" w:space="0" w:color="auto"/>
               <w:left w:val="nil"/>
               <w:bottom w:val="single" w:sz="4" w:space="0" w:color="auto"/>
               <w:right w:val="nil"/>
             </w:tcBorders>
-          </w:tcPr>
-          <w:p>
-            <w:pPr>
-              <w:spacing w:after="0" w:line="240" w:lineRule="auto"/>
-              <w:rPr>
-                <w:rStyle w:val="HTMLCode"/>
-              </w:rPr>
-            </w:pPr>
-          </w:p>
-        </w:tc>
-        <w:tc>
-          <w:tcPr>
-            <w:tcW w:w="2228" w:type="pct"/>
+            <w:shd w:val="clear" w:color="auto" w:fill="auto"/>
+          </w:tcPr>
+          <w:p>
+            <w:pPr>
+              <w:spacing w:after="0" w:line="240" w:lineRule="auto"/>
+              <w:rPr>
+                <w:b/>
+              </w:rPr>
+            </w:pPr>
+          </w:p>
+        </w:tc>
+        <w:tc>
+          <w:tcPr>
+            <w:tcW w:w="2227" w:type="pct"/>
             <w:tcBorders>
               <w:top w:val="nil"/>
               <w:left w:val="nil"/>
               <w:bottom w:val="nil"/>
               <w:right w:val="nil"/>
             </w:tcBorders>
+            <w:shd w:val="clear" w:color="auto" w:fill="auto"/>
           </w:tcPr>
           <w:p>
             <w:pPr>
@@ -14272,10 +14432,14 @@
         </w:tc>
       </w:tr>
       <w:tr>
-        <w:tc>
-          <w:tcPr>
-            <w:tcW w:w="2772" w:type="pct"/>
-            <w:gridSpan w:val="3"/>
+        <w:trPr>
+          <w:gridBefore w:val="1"/>
+          <w:wBefore w:w="3" w:type="pct"/>
+        </w:trPr>
+        <w:tc>
+          <w:tcPr>
+            <w:tcW w:w="2770" w:type="pct"/>
+            <w:gridSpan w:val="4"/>
             <w:tcBorders>
               <w:top w:val="single" w:sz="4" w:space="0" w:color="auto"/>
               <w:left w:val="single" w:sz="4" w:space="0" w:color="auto"/>
@@ -14295,13 +14459,13 @@
               <w:rPr>
                 <w:b/>
               </w:rPr>
-              <w:t>client_session</w:t>
-            </w:r>
-          </w:p>
-        </w:tc>
-        <w:tc>
-          <w:tcPr>
-            <w:tcW w:w="2228" w:type="pct"/>
+              <w:t>private_client_data</w:t>
+            </w:r>
+          </w:p>
+        </w:tc>
+        <w:tc>
+          <w:tcPr>
+            <w:tcW w:w="2227" w:type="pct"/>
             <w:tcBorders>
               <w:top w:val="nil"/>
               <w:left w:val="single" w:sz="4" w:space="0" w:color="auto"/>
@@ -14315,15 +14479,20 @@
               <w:spacing w:after="0" w:line="240" w:lineRule="auto"/>
             </w:pPr>
             <w:r>
-              <w:t>An active client session.</w:t>
+              <w:t>Private client-specific data.</w:t>
             </w:r>
           </w:p>
         </w:tc>
       </w:tr>
       <w:tr>
+        <w:trPr>
+          <w:gridBefore w:val="1"/>
+          <w:wBefore w:w="3" w:type="pct"/>
+        </w:trPr>
         <w:tc>
           <w:tcPr>
             <w:tcW w:w="1004" w:type="pct"/>
+            <w:gridSpan w:val="2"/>
             <w:tcBorders>
               <w:top w:val="single" w:sz="4" w:space="0" w:color="auto"/>
               <w:left w:val="single" w:sz="4" w:space="0" w:color="auto"/>
@@ -14342,13 +14511,13 @@
               <w:rPr>
                 <w:rStyle w:val="HTMLCode"/>
               </w:rPr>
-              <w:t>token</w:t>
-            </w:r>
-          </w:p>
-        </w:tc>
-        <w:tc>
-          <w:tcPr>
-            <w:tcW w:w="707" w:type="pct"/>
+              <w:t>id</w:t>
+            </w:r>
+          </w:p>
+        </w:tc>
+        <w:tc>
+          <w:tcPr>
+            <w:tcW w:w="706" w:type="pct"/>
             <w:tcBorders>
               <w:top w:val="single" w:sz="4" w:space="0" w:color="auto"/>
               <w:left w:val="single" w:sz="4" w:space="0" w:color="auto"/>
@@ -14367,13 +14536,13 @@
               <w:rPr>
                 <w:rStyle w:val="HTMLCode"/>
               </w:rPr>
-              <w:t>TEXT</w:t>
-            </w:r>
-          </w:p>
-        </w:tc>
-        <w:tc>
-          <w:tcPr>
-            <w:tcW w:w="1061" w:type="pct"/>
+              <w:t>SERIAL</w:t>
+            </w:r>
+          </w:p>
+        </w:tc>
+        <w:tc>
+          <w:tcPr>
+            <w:tcW w:w="1060" w:type="pct"/>
             <w:tcBorders>
               <w:top w:val="single" w:sz="4" w:space="0" w:color="auto"/>
               <w:left w:val="single" w:sz="4" w:space="0" w:color="auto"/>
@@ -14398,7 +14567,7 @@
         </w:tc>
         <w:tc>
           <w:tcPr>
-            <w:tcW w:w="2228" w:type="pct"/>
+            <w:tcW w:w="2227" w:type="pct"/>
             <w:tcBorders>
               <w:top w:val="nil"/>
               <w:left w:val="single" w:sz="4" w:space="0" w:color="auto"/>
@@ -14411,15 +14580,20 @@
               <w:spacing w:after="0" w:line="240" w:lineRule="auto"/>
             </w:pPr>
             <w:r>
-              <w:t>Client token.</w:t>
+              <w:t>Internal ID.</w:t>
             </w:r>
           </w:p>
         </w:tc>
       </w:tr>
       <w:tr>
+        <w:trPr>
+          <w:gridBefore w:val="1"/>
+          <w:wBefore w:w="3" w:type="pct"/>
+        </w:trPr>
         <w:tc>
           <w:tcPr>
             <w:tcW w:w="1004" w:type="pct"/>
+            <w:gridSpan w:val="2"/>
             <w:tcBorders>
               <w:top w:val="single" w:sz="4" w:space="0" w:color="auto"/>
               <w:left w:val="single" w:sz="4" w:space="0" w:color="auto"/>
@@ -14438,13 +14612,13 @@
               <w:rPr>
                 <w:rStyle w:val="HTMLCode"/>
               </w:rPr>
-              <w:t>username</w:t>
-            </w:r>
-          </w:p>
-        </w:tc>
-        <w:tc>
-          <w:tcPr>
-            <w:tcW w:w="707" w:type="pct"/>
+              <w:t>shacker_id</w:t>
+            </w:r>
+          </w:p>
+        </w:tc>
+        <w:tc>
+          <w:tcPr>
+            <w:tcW w:w="706" w:type="pct"/>
             <w:tcBorders>
               <w:top w:val="single" w:sz="4" w:space="0" w:color="auto"/>
               <w:left w:val="single" w:sz="4" w:space="0" w:color="auto"/>
@@ -14463,13 +14637,13 @@
               <w:rPr>
                 <w:rStyle w:val="HTMLCode"/>
               </w:rPr>
-              <w:t>TEXT</w:t>
-            </w:r>
-          </w:p>
-        </w:tc>
-        <w:tc>
-          <w:tcPr>
-            <w:tcW w:w="1061" w:type="pct"/>
+              <w:t>INTEGER</w:t>
+            </w:r>
+          </w:p>
+        </w:tc>
+        <w:tc>
+          <w:tcPr>
+            <w:tcW w:w="1060" w:type="pct"/>
             <w:tcBorders>
               <w:top w:val="single" w:sz="4" w:space="0" w:color="auto"/>
               <w:left w:val="single" w:sz="4" w:space="0" w:color="auto"/>
@@ -14490,11 +14664,25 @@
               </w:rPr>
               <w:t>NOT NULL</w:t>
             </w:r>
-          </w:p>
-        </w:tc>
-        <w:tc>
-          <w:tcPr>
-            <w:tcW w:w="2228" w:type="pct"/>
+            <w:r>
+              <w:rPr>
+                <w:rStyle w:val="HTMLCode"/>
+              </w:rPr>
+              <w:br/>
+              <w:t>REFERENCES shacker</w:t>
+            </w:r>
+            <w:r>
+              <w:rPr>
+                <w:rStyle w:val="HTMLCode"/>
+              </w:rPr>
+              <w:br/>
+              <w:t>ON DELETE CASCADE</w:t>
+            </w:r>
+          </w:p>
+        </w:tc>
+        <w:tc>
+          <w:tcPr>
+            <w:tcW w:w="2227" w:type="pct"/>
             <w:tcBorders>
               <w:top w:val="nil"/>
               <w:left w:val="single" w:sz="4" w:space="0" w:color="auto"/>
@@ -14507,15 +14695,20 @@
               <w:spacing w:after="0" w:line="240" w:lineRule="auto"/>
             </w:pPr>
             <w:r>
-              <w:t>Username (not lowercased).</w:t>
+              <w:t>Internal shacker ID.</w:t>
             </w:r>
           </w:p>
         </w:tc>
       </w:tr>
       <w:tr>
+        <w:trPr>
+          <w:gridBefore w:val="1"/>
+          <w:wBefore w:w="3" w:type="pct"/>
+        </w:trPr>
         <w:tc>
           <w:tcPr>
             <w:tcW w:w="1004" w:type="pct"/>
+            <w:gridSpan w:val="2"/>
             <w:tcBorders>
               <w:top w:val="single" w:sz="4" w:space="0" w:color="auto"/>
               <w:left w:val="single" w:sz="4" w:space="0" w:color="auto"/>
@@ -14540,7 +14733,7 @@
         </w:tc>
         <w:tc>
           <w:tcPr>
-            <w:tcW w:w="707" w:type="pct"/>
+            <w:tcW w:w="706" w:type="pct"/>
             <w:tcBorders>
               <w:top w:val="single" w:sz="4" w:space="0" w:color="auto"/>
               <w:left w:val="single" w:sz="4" w:space="0" w:color="auto"/>
@@ -14565,7 +14758,7 @@
         </w:tc>
         <w:tc>
           <w:tcPr>
-            <w:tcW w:w="1061" w:type="pct"/>
+            <w:tcW w:w="1060" w:type="pct"/>
             <w:tcBorders>
               <w:top w:val="single" w:sz="4" w:space="0" w:color="auto"/>
               <w:left w:val="single" w:sz="4" w:space="0" w:color="auto"/>
@@ -14590,7 +14783,7 @@
         </w:tc>
         <w:tc>
           <w:tcPr>
-            <w:tcW w:w="2228" w:type="pct"/>
+            <w:tcW w:w="2227" w:type="pct"/>
             <w:tcBorders>
               <w:top w:val="nil"/>
               <w:left w:val="single" w:sz="4" w:space="0" w:color="auto"/>
@@ -14609,9 +14802,14 @@
         </w:tc>
       </w:tr>
       <w:tr>
+        <w:trPr>
+          <w:gridBefore w:val="1"/>
+          <w:wBefore w:w="3" w:type="pct"/>
+        </w:trPr>
         <w:tc>
           <w:tcPr>
             <w:tcW w:w="1004" w:type="pct"/>
+            <w:gridSpan w:val="2"/>
             <w:tcBorders>
               <w:top w:val="single" w:sz="4" w:space="0" w:color="auto"/>
               <w:left w:val="single" w:sz="4" w:space="0" w:color="auto"/>
@@ -14630,13 +14828,13 @@
               <w:rPr>
                 <w:rStyle w:val="HTMLCode"/>
               </w:rPr>
-              <w:t>client_version</w:t>
-            </w:r>
-          </w:p>
-        </w:tc>
-        <w:tc>
-          <w:tcPr>
-            <w:tcW w:w="707" w:type="pct"/>
+              <w:t>data</w:t>
+            </w:r>
+          </w:p>
+        </w:tc>
+        <w:tc>
+          <w:tcPr>
+            <w:tcW w:w="706" w:type="pct"/>
             <w:tcBorders>
               <w:top w:val="single" w:sz="4" w:space="0" w:color="auto"/>
               <w:left w:val="single" w:sz="4" w:space="0" w:color="auto"/>
@@ -14661,7 +14859,7 @@
         </w:tc>
         <w:tc>
           <w:tcPr>
-            <w:tcW w:w="1061" w:type="pct"/>
+            <w:tcW w:w="1060" w:type="pct"/>
             <w:tcBorders>
               <w:top w:val="single" w:sz="4" w:space="0" w:color="auto"/>
               <w:left w:val="single" w:sz="4" w:space="0" w:color="auto"/>
@@ -14680,13 +14878,13 @@
               <w:rPr>
                 <w:rStyle w:val="HTMLCode"/>
               </w:rPr>
-              <w:t>NOT NULL</w:t>
-            </w:r>
-          </w:p>
-        </w:tc>
-        <w:tc>
-          <w:tcPr>
-            <w:tcW w:w="2228" w:type="pct"/>
+              <w:t>NULL</w:t>
+            </w:r>
+          </w:p>
+        </w:tc>
+        <w:tc>
+          <w:tcPr>
+            <w:tcW w:w="2227" w:type="pct"/>
             <w:tcBorders>
               <w:top w:val="nil"/>
               <w:left w:val="single" w:sz="4" w:space="0" w:color="auto"/>
@@ -14699,40 +14897,115 @@
               <w:spacing w:after="0" w:line="240" w:lineRule="auto"/>
             </w:pPr>
             <w:r>
-              <w:t>Client version (selected by the client author).</w:t>
+              <w:t>Data string (recommended to be base64-encoded).</w:t>
             </w:r>
           </w:p>
         </w:tc>
       </w:tr>
       <w:tr>
-        <w:tc>
-          <w:tcPr>
-            <w:tcW w:w="1004" w:type="pct"/>
+        <w:trPr>
+          <w:gridBefore w:val="1"/>
+          <w:wBefore w:w="3" w:type="pct"/>
+        </w:trPr>
+        <w:tc>
+          <w:tcPr>
+            <w:tcW w:w="2770" w:type="pct"/>
+            <w:gridSpan w:val="4"/>
+            <w:tcBorders>
+              <w:top w:val="single" w:sz="4" w:space="0" w:color="auto"/>
+              <w:left w:val="nil"/>
+              <w:bottom w:val="single" w:sz="4" w:space="0" w:color="auto"/>
+              <w:right w:val="nil"/>
+            </w:tcBorders>
+          </w:tcPr>
+          <w:p>
+            <w:pPr>
+              <w:spacing w:after="0" w:line="240" w:lineRule="auto"/>
+              <w:rPr>
+                <w:rStyle w:val="HTMLCode"/>
+              </w:rPr>
+            </w:pPr>
+          </w:p>
+        </w:tc>
+        <w:tc>
+          <w:tcPr>
+            <w:tcW w:w="2227" w:type="pct"/>
+            <w:tcBorders>
+              <w:top w:val="nil"/>
+              <w:left w:val="nil"/>
+              <w:bottom w:val="nil"/>
+              <w:right w:val="nil"/>
+            </w:tcBorders>
+          </w:tcPr>
+          <w:p>
+            <w:pPr>
+              <w:spacing w:after="0" w:line="240" w:lineRule="auto"/>
+            </w:pPr>
+          </w:p>
+        </w:tc>
+      </w:tr>
+      <w:tr>
+        <w:trPr>
+          <w:gridBefore w:val="1"/>
+          <w:wBefore w:w="3" w:type="pct"/>
+        </w:trPr>
+        <w:tc>
+          <w:tcPr>
+            <w:tcW w:w="2770" w:type="pct"/>
+            <w:gridSpan w:val="4"/>
             <w:tcBorders>
               <w:top w:val="single" w:sz="4" w:space="0" w:color="auto"/>
               <w:left w:val="single" w:sz="4" w:space="0" w:color="auto"/>
               <w:bottom w:val="single" w:sz="4" w:space="0" w:color="auto"/>
               <w:right w:val="single" w:sz="4" w:space="0" w:color="auto"/>
             </w:tcBorders>
-          </w:tcPr>
-          <w:p>
-            <w:pPr>
-              <w:spacing w:after="0" w:line="240" w:lineRule="auto"/>
-              <w:rPr>
-                <w:rStyle w:val="HTMLCode"/>
-              </w:rPr>
-            </w:pPr>
-            <w:r>
-              <w:rPr>
-                <w:rStyle w:val="HTMLCode"/>
-              </w:rPr>
-              <w:t>expire_date</w:t>
-            </w:r>
-          </w:p>
-        </w:tc>
-        <w:tc>
-          <w:tcPr>
-            <w:tcW w:w="707" w:type="pct"/>
+            <w:shd w:val="clear" w:color="auto" w:fill="DBEDF8" w:themeFill="accent3" w:themeFillTint="33"/>
+          </w:tcPr>
+          <w:p>
+            <w:pPr>
+              <w:spacing w:after="0" w:line="240" w:lineRule="auto"/>
+              <w:rPr>
+                <w:i/>
+              </w:rPr>
+            </w:pPr>
+            <w:r>
+              <w:rPr>
+                <w:b/>
+              </w:rPr>
+              <w:t>client_session</w:t>
+            </w:r>
+          </w:p>
+        </w:tc>
+        <w:tc>
+          <w:tcPr>
+            <w:tcW w:w="2227" w:type="pct"/>
+            <w:tcBorders>
+              <w:top w:val="nil"/>
+              <w:left w:val="single" w:sz="4" w:space="0" w:color="auto"/>
+              <w:bottom w:val="nil"/>
+              <w:right w:val="nil"/>
+            </w:tcBorders>
+            <w:shd w:val="clear" w:color="auto" w:fill="auto"/>
+          </w:tcPr>
+          <w:p>
+            <w:pPr>
+              <w:spacing w:after="0" w:line="240" w:lineRule="auto"/>
+            </w:pPr>
+            <w:r>
+              <w:t>An active client session.</w:t>
+            </w:r>
+          </w:p>
+        </w:tc>
+      </w:tr>
+      <w:tr>
+        <w:trPr>
+          <w:gridBefore w:val="1"/>
+          <w:wBefore w:w="3" w:type="pct"/>
+        </w:trPr>
+        <w:tc>
+          <w:tcPr>
+            <w:tcW w:w="1004" w:type="pct"/>
+            <w:gridSpan w:val="2"/>
             <w:tcBorders>
               <w:top w:val="single" w:sz="4" w:space="0" w:color="auto"/>
               <w:left w:val="single" w:sz="4" w:space="0" w:color="auto"/>
@@ -14751,13 +15024,13 @@
               <w:rPr>
                 <w:rStyle w:val="HTMLCode"/>
               </w:rPr>
-              <w:t>TIMESTAMP</w:t>
-            </w:r>
-          </w:p>
-        </w:tc>
-        <w:tc>
-          <w:tcPr>
-            <w:tcW w:w="1061" w:type="pct"/>
+              <w:t>token</w:t>
+            </w:r>
+          </w:p>
+        </w:tc>
+        <w:tc>
+          <w:tcPr>
+            <w:tcW w:w="706" w:type="pct"/>
             <w:tcBorders>
               <w:top w:val="single" w:sz="4" w:space="0" w:color="auto"/>
               <w:left w:val="single" w:sz="4" w:space="0" w:color="auto"/>
@@ -14776,13 +15049,442 @@
               <w:rPr>
                 <w:rStyle w:val="HTMLCode"/>
               </w:rPr>
+              <w:t>TEXT</w:t>
+            </w:r>
+          </w:p>
+        </w:tc>
+        <w:tc>
+          <w:tcPr>
+            <w:tcW w:w="1060" w:type="pct"/>
+            <w:tcBorders>
+              <w:top w:val="single" w:sz="4" w:space="0" w:color="auto"/>
+              <w:left w:val="single" w:sz="4" w:space="0" w:color="auto"/>
+              <w:bottom w:val="single" w:sz="4" w:space="0" w:color="auto"/>
+              <w:right w:val="single" w:sz="4" w:space="0" w:color="auto"/>
+            </w:tcBorders>
+          </w:tcPr>
+          <w:p>
+            <w:pPr>
+              <w:spacing w:after="0" w:line="240" w:lineRule="auto"/>
+              <w:rPr>
+                <w:rStyle w:val="HTMLCode"/>
+              </w:rPr>
+            </w:pPr>
+            <w:r>
+              <w:rPr>
+                <w:rStyle w:val="HTMLCode"/>
+              </w:rPr>
+              <w:t>PRIMARY KEY</w:t>
+            </w:r>
+          </w:p>
+        </w:tc>
+        <w:tc>
+          <w:tcPr>
+            <w:tcW w:w="2227" w:type="pct"/>
+            <w:tcBorders>
+              <w:top w:val="nil"/>
+              <w:left w:val="single" w:sz="4" w:space="0" w:color="auto"/>
+              <w:bottom w:val="nil"/>
+              <w:right w:val="nil"/>
+            </w:tcBorders>
+          </w:tcPr>
+          <w:p>
+            <w:pPr>
+              <w:spacing w:after="0" w:line="240" w:lineRule="auto"/>
+            </w:pPr>
+            <w:r>
+              <w:t>Client token.</w:t>
+            </w:r>
+          </w:p>
+        </w:tc>
+      </w:tr>
+      <w:tr>
+        <w:trPr>
+          <w:gridBefore w:val="1"/>
+          <w:wBefore w:w="3" w:type="pct"/>
+        </w:trPr>
+        <w:tc>
+          <w:tcPr>
+            <w:tcW w:w="1004" w:type="pct"/>
+            <w:gridSpan w:val="2"/>
+            <w:tcBorders>
+              <w:top w:val="single" w:sz="4" w:space="0" w:color="auto"/>
+              <w:left w:val="single" w:sz="4" w:space="0" w:color="auto"/>
+              <w:bottom w:val="single" w:sz="4" w:space="0" w:color="auto"/>
+              <w:right w:val="single" w:sz="4" w:space="0" w:color="auto"/>
+            </w:tcBorders>
+          </w:tcPr>
+          <w:p>
+            <w:pPr>
+              <w:spacing w:after="0" w:line="240" w:lineRule="auto"/>
+              <w:rPr>
+                <w:rStyle w:val="HTMLCode"/>
+              </w:rPr>
+            </w:pPr>
+            <w:r>
+              <w:rPr>
+                <w:rStyle w:val="HTMLCode"/>
+              </w:rPr>
+              <w:t>username</w:t>
+            </w:r>
+          </w:p>
+        </w:tc>
+        <w:tc>
+          <w:tcPr>
+            <w:tcW w:w="706" w:type="pct"/>
+            <w:tcBorders>
+              <w:top w:val="single" w:sz="4" w:space="0" w:color="auto"/>
+              <w:left w:val="single" w:sz="4" w:space="0" w:color="auto"/>
+              <w:bottom w:val="single" w:sz="4" w:space="0" w:color="auto"/>
+              <w:right w:val="single" w:sz="4" w:space="0" w:color="auto"/>
+            </w:tcBorders>
+          </w:tcPr>
+          <w:p>
+            <w:pPr>
+              <w:spacing w:after="0" w:line="240" w:lineRule="auto"/>
+              <w:rPr>
+                <w:rStyle w:val="HTMLCode"/>
+              </w:rPr>
+            </w:pPr>
+            <w:r>
+              <w:rPr>
+                <w:rStyle w:val="HTMLCode"/>
+              </w:rPr>
+              <w:t>TEXT</w:t>
+            </w:r>
+          </w:p>
+        </w:tc>
+        <w:tc>
+          <w:tcPr>
+            <w:tcW w:w="1060" w:type="pct"/>
+            <w:tcBorders>
+              <w:top w:val="single" w:sz="4" w:space="0" w:color="auto"/>
+              <w:left w:val="single" w:sz="4" w:space="0" w:color="auto"/>
+              <w:bottom w:val="single" w:sz="4" w:space="0" w:color="auto"/>
+              <w:right w:val="single" w:sz="4" w:space="0" w:color="auto"/>
+            </w:tcBorders>
+          </w:tcPr>
+          <w:p>
+            <w:pPr>
+              <w:spacing w:after="0" w:line="240" w:lineRule="auto"/>
+              <w:rPr>
+                <w:rStyle w:val="HTMLCode"/>
+              </w:rPr>
+            </w:pPr>
+            <w:r>
+              <w:rPr>
+                <w:rStyle w:val="HTMLCode"/>
+              </w:rPr>
               <w:t>NOT NULL</w:t>
             </w:r>
           </w:p>
         </w:tc>
         <w:tc>
           <w:tcPr>
-            <w:tcW w:w="2228" w:type="pct"/>
+            <w:tcW w:w="2227" w:type="pct"/>
+            <w:tcBorders>
+              <w:top w:val="nil"/>
+              <w:left w:val="single" w:sz="4" w:space="0" w:color="auto"/>
+              <w:bottom w:val="nil"/>
+              <w:right w:val="nil"/>
+            </w:tcBorders>
+          </w:tcPr>
+          <w:p>
+            <w:pPr>
+              <w:spacing w:after="0" w:line="240" w:lineRule="auto"/>
+            </w:pPr>
+            <w:r>
+              <w:t>Username (not lowercased).</w:t>
+            </w:r>
+          </w:p>
+        </w:tc>
+      </w:tr>
+      <w:tr>
+        <w:trPr>
+          <w:gridBefore w:val="1"/>
+          <w:wBefore w:w="3" w:type="pct"/>
+        </w:trPr>
+        <w:tc>
+          <w:tcPr>
+            <w:tcW w:w="1004" w:type="pct"/>
+            <w:gridSpan w:val="2"/>
+            <w:tcBorders>
+              <w:top w:val="single" w:sz="4" w:space="0" w:color="auto"/>
+              <w:left w:val="single" w:sz="4" w:space="0" w:color="auto"/>
+              <w:bottom w:val="single" w:sz="4" w:space="0" w:color="auto"/>
+              <w:right w:val="single" w:sz="4" w:space="0" w:color="auto"/>
+            </w:tcBorders>
+          </w:tcPr>
+          <w:p>
+            <w:pPr>
+              <w:spacing w:after="0" w:line="240" w:lineRule="auto"/>
+              <w:rPr>
+                <w:rStyle w:val="HTMLCode"/>
+              </w:rPr>
+            </w:pPr>
+            <w:r>
+              <w:rPr>
+                <w:rStyle w:val="HTMLCode"/>
+              </w:rPr>
+              <w:t>client_code</w:t>
+            </w:r>
+          </w:p>
+        </w:tc>
+        <w:tc>
+          <w:tcPr>
+            <w:tcW w:w="706" w:type="pct"/>
+            <w:tcBorders>
+              <w:top w:val="single" w:sz="4" w:space="0" w:color="auto"/>
+              <w:left w:val="single" w:sz="4" w:space="0" w:color="auto"/>
+              <w:bottom w:val="single" w:sz="4" w:space="0" w:color="auto"/>
+              <w:right w:val="single" w:sz="4" w:space="0" w:color="auto"/>
+            </w:tcBorders>
+          </w:tcPr>
+          <w:p>
+            <w:pPr>
+              <w:spacing w:after="0" w:line="240" w:lineRule="auto"/>
+              <w:rPr>
+                <w:rStyle w:val="HTMLCode"/>
+              </w:rPr>
+            </w:pPr>
+            <w:r>
+              <w:rPr>
+                <w:rStyle w:val="HTMLCode"/>
+              </w:rPr>
+              <w:t>TEXT</w:t>
+            </w:r>
+          </w:p>
+        </w:tc>
+        <w:tc>
+          <w:tcPr>
+            <w:tcW w:w="1060" w:type="pct"/>
+            <w:tcBorders>
+              <w:top w:val="single" w:sz="4" w:space="0" w:color="auto"/>
+              <w:left w:val="single" w:sz="4" w:space="0" w:color="auto"/>
+              <w:bottom w:val="single" w:sz="4" w:space="0" w:color="auto"/>
+              <w:right w:val="single" w:sz="4" w:space="0" w:color="auto"/>
+            </w:tcBorders>
+          </w:tcPr>
+          <w:p>
+            <w:pPr>
+              <w:spacing w:after="0" w:line="240" w:lineRule="auto"/>
+              <w:rPr>
+                <w:rStyle w:val="HTMLCode"/>
+              </w:rPr>
+            </w:pPr>
+            <w:r>
+              <w:rPr>
+                <w:rStyle w:val="HTMLCode"/>
+              </w:rPr>
+              <w:t>NOT NULL</w:t>
+            </w:r>
+          </w:p>
+        </w:tc>
+        <w:tc>
+          <w:tcPr>
+            <w:tcW w:w="2227" w:type="pct"/>
+            <w:tcBorders>
+              <w:top w:val="nil"/>
+              <w:left w:val="single" w:sz="4" w:space="0" w:color="auto"/>
+              <w:bottom w:val="nil"/>
+              <w:right w:val="nil"/>
+            </w:tcBorders>
+          </w:tcPr>
+          <w:p>
+            <w:pPr>
+              <w:spacing w:after="0" w:line="240" w:lineRule="auto"/>
+            </w:pPr>
+            <w:r>
+              <w:t>Client code (selected by the client author).</w:t>
+            </w:r>
+          </w:p>
+        </w:tc>
+      </w:tr>
+      <w:tr>
+        <w:trPr>
+          <w:gridBefore w:val="1"/>
+          <w:wBefore w:w="3" w:type="pct"/>
+        </w:trPr>
+        <w:tc>
+          <w:tcPr>
+            <w:tcW w:w="1004" w:type="pct"/>
+            <w:gridSpan w:val="2"/>
+            <w:tcBorders>
+              <w:top w:val="single" w:sz="4" w:space="0" w:color="auto"/>
+              <w:left w:val="single" w:sz="4" w:space="0" w:color="auto"/>
+              <w:bottom w:val="single" w:sz="4" w:space="0" w:color="auto"/>
+              <w:right w:val="single" w:sz="4" w:space="0" w:color="auto"/>
+            </w:tcBorders>
+          </w:tcPr>
+          <w:p>
+            <w:pPr>
+              <w:spacing w:after="0" w:line="240" w:lineRule="auto"/>
+              <w:rPr>
+                <w:rStyle w:val="HTMLCode"/>
+              </w:rPr>
+            </w:pPr>
+            <w:r>
+              <w:rPr>
+                <w:rStyle w:val="HTMLCode"/>
+              </w:rPr>
+              <w:t>client_version</w:t>
+            </w:r>
+          </w:p>
+        </w:tc>
+        <w:tc>
+          <w:tcPr>
+            <w:tcW w:w="706" w:type="pct"/>
+            <w:tcBorders>
+              <w:top w:val="single" w:sz="4" w:space="0" w:color="auto"/>
+              <w:left w:val="single" w:sz="4" w:space="0" w:color="auto"/>
+              <w:bottom w:val="single" w:sz="4" w:space="0" w:color="auto"/>
+              <w:right w:val="single" w:sz="4" w:space="0" w:color="auto"/>
+            </w:tcBorders>
+          </w:tcPr>
+          <w:p>
+            <w:pPr>
+              <w:spacing w:after="0" w:line="240" w:lineRule="auto"/>
+              <w:rPr>
+                <w:rStyle w:val="HTMLCode"/>
+              </w:rPr>
+            </w:pPr>
+            <w:r>
+              <w:rPr>
+                <w:rStyle w:val="HTMLCode"/>
+              </w:rPr>
+              <w:t>TEXT</w:t>
+            </w:r>
+          </w:p>
+        </w:tc>
+        <w:tc>
+          <w:tcPr>
+            <w:tcW w:w="1060" w:type="pct"/>
+            <w:tcBorders>
+              <w:top w:val="single" w:sz="4" w:space="0" w:color="auto"/>
+              <w:left w:val="single" w:sz="4" w:space="0" w:color="auto"/>
+              <w:bottom w:val="single" w:sz="4" w:space="0" w:color="auto"/>
+              <w:right w:val="single" w:sz="4" w:space="0" w:color="auto"/>
+            </w:tcBorders>
+          </w:tcPr>
+          <w:p>
+            <w:pPr>
+              <w:spacing w:after="0" w:line="240" w:lineRule="auto"/>
+              <w:rPr>
+                <w:rStyle w:val="HTMLCode"/>
+              </w:rPr>
+            </w:pPr>
+            <w:r>
+              <w:rPr>
+                <w:rStyle w:val="HTMLCode"/>
+              </w:rPr>
+              <w:t>NOT NULL</w:t>
+            </w:r>
+          </w:p>
+        </w:tc>
+        <w:tc>
+          <w:tcPr>
+            <w:tcW w:w="2227" w:type="pct"/>
+            <w:tcBorders>
+              <w:top w:val="nil"/>
+              <w:left w:val="single" w:sz="4" w:space="0" w:color="auto"/>
+              <w:bottom w:val="nil"/>
+              <w:right w:val="nil"/>
+            </w:tcBorders>
+          </w:tcPr>
+          <w:p>
+            <w:pPr>
+              <w:spacing w:after="0" w:line="240" w:lineRule="auto"/>
+            </w:pPr>
+            <w:r>
+              <w:t>Client version (selected by the client author).</w:t>
+            </w:r>
+          </w:p>
+        </w:tc>
+      </w:tr>
+      <w:tr>
+        <w:trPr>
+          <w:gridBefore w:val="1"/>
+          <w:wBefore w:w="3" w:type="pct"/>
+        </w:trPr>
+        <w:tc>
+          <w:tcPr>
+            <w:tcW w:w="1004" w:type="pct"/>
+            <w:gridSpan w:val="2"/>
+            <w:tcBorders>
+              <w:top w:val="single" w:sz="4" w:space="0" w:color="auto"/>
+              <w:left w:val="single" w:sz="4" w:space="0" w:color="auto"/>
+              <w:bottom w:val="single" w:sz="4" w:space="0" w:color="auto"/>
+              <w:right w:val="single" w:sz="4" w:space="0" w:color="auto"/>
+            </w:tcBorders>
+          </w:tcPr>
+          <w:p>
+            <w:pPr>
+              <w:spacing w:after="0" w:line="240" w:lineRule="auto"/>
+              <w:rPr>
+                <w:rStyle w:val="HTMLCode"/>
+              </w:rPr>
+            </w:pPr>
+            <w:r>
+              <w:rPr>
+                <w:rStyle w:val="HTMLCode"/>
+              </w:rPr>
+              <w:t>expire_date</w:t>
+            </w:r>
+          </w:p>
+        </w:tc>
+        <w:tc>
+          <w:tcPr>
+            <w:tcW w:w="706" w:type="pct"/>
+            <w:tcBorders>
+              <w:top w:val="single" w:sz="4" w:space="0" w:color="auto"/>
+              <w:left w:val="single" w:sz="4" w:space="0" w:color="auto"/>
+              <w:bottom w:val="single" w:sz="4" w:space="0" w:color="auto"/>
+              <w:right w:val="single" w:sz="4" w:space="0" w:color="auto"/>
+            </w:tcBorders>
+          </w:tcPr>
+          <w:p>
+            <w:pPr>
+              <w:spacing w:after="0" w:line="240" w:lineRule="auto"/>
+              <w:rPr>
+                <w:rStyle w:val="HTMLCode"/>
+              </w:rPr>
+            </w:pPr>
+            <w:r>
+              <w:rPr>
+                <w:rStyle w:val="HTMLCode"/>
+              </w:rPr>
+              <w:t>TIMESTAMP</w:t>
+            </w:r>
+          </w:p>
+        </w:tc>
+        <w:tc>
+          <w:tcPr>
+            <w:tcW w:w="1060" w:type="pct"/>
+            <w:tcBorders>
+              <w:top w:val="single" w:sz="4" w:space="0" w:color="auto"/>
+              <w:left w:val="single" w:sz="4" w:space="0" w:color="auto"/>
+              <w:bottom w:val="single" w:sz="4" w:space="0" w:color="auto"/>
+              <w:right w:val="single" w:sz="4" w:space="0" w:color="auto"/>
+            </w:tcBorders>
+          </w:tcPr>
+          <w:p>
+            <w:pPr>
+              <w:spacing w:after="0" w:line="240" w:lineRule="auto"/>
+              <w:rPr>
+                <w:rStyle w:val="HTMLCode"/>
+              </w:rPr>
+            </w:pPr>
+            <w:r>
+              <w:rPr>
+                <w:rStyle w:val="HTMLCode"/>
+              </w:rPr>
+              <w:t>NOT NULL</w:t>
+            </w:r>
+          </w:p>
+        </w:tc>
+        <w:tc>
+          <w:tcPr>
+            <w:tcW w:w="2227" w:type="pct"/>
             <w:tcBorders>
               <w:top w:val="nil"/>
               <w:left w:val="single" w:sz="4" w:space="0" w:color="auto"/>
@@ -17497,7 +18199,7 @@
 </file>
 
 <file path=customXml/itemProps1.xml><?xml version="1.0" encoding="utf-8"?>
-<ds:datastoreItem xmlns:ds="http://schemas.openxmlformats.org/officeDocument/2006/customXml" ds:itemID="{AA48448F-F46D-4F93-BFEC-5B6D66AC2EB5}">
+<ds:datastoreItem xmlns:ds="http://schemas.openxmlformats.org/officeDocument/2006/customXml" ds:itemID="{8EE12A6B-8EFC-4C9D-B5E6-40211742E74F}">
   <ds:schemaRefs>
     <ds:schemaRef ds:uri="http://schemas.openxmlformats.org/officeDocument/2006/bibliography"/>
   </ds:schemaRefs>

</xml_diff>

<commit_message>
Implement getNewerPostEdits / getNewestPostEdit.
</commit_message>
<xml_diff>
--- a/v2/WinChatty v2 API.docx
+++ b/v2/WinChatty v2 API.docx
@@ -85,7 +85,7 @@
               <w:rPr>
                 <w:noProof/>
               </w:rPr>
-              <w:t>4:30 PM</w:t>
+              <w:t>6:22 PM</w:t>
             </w:r>
             <w:r>
               <w:fldChar w:fldCharType="end"/>
@@ -202,7 +202,7 @@
             </w:rPr>
             <w:fldChar w:fldCharType="separate"/>
           </w:r>
-          <w:hyperlink w:anchor="_Toc375751008" w:history="1">
+          <w:hyperlink w:anchor="_Toc375759078" w:history="1">
             <w:r>
               <w:rPr>
                 <w:rStyle w:val="Hyperlink"/>
@@ -229,7 +229,7 @@
                 <w:noProof/>
                 <w:webHidden/>
               </w:rPr>
-              <w:instrText xml:space="preserve"> PAGEREF _Toc375751008 \h </w:instrText>
+              <w:instrText xml:space="preserve"> PAGEREF _Toc375759078 \h </w:instrText>
             </w:r>
             <w:r>
               <w:rPr>
@@ -268,7 +268,7 @@
               <w:sz w:val="22"/>
             </w:rPr>
           </w:pPr>
-          <w:hyperlink w:anchor="_Toc375751009" w:history="1">
+          <w:hyperlink w:anchor="_Toc375759079" w:history="1">
             <w:r>
               <w:rPr>
                 <w:rStyle w:val="Hyperlink"/>
@@ -295,7 +295,7 @@
                 <w:noProof/>
                 <w:webHidden/>
               </w:rPr>
-              <w:instrText xml:space="preserve"> PAGEREF _Toc375751009 \h </w:instrText>
+              <w:instrText xml:space="preserve"> PAGEREF _Toc375759079 \h </w:instrText>
             </w:r>
             <w:r>
               <w:rPr>
@@ -334,7 +334,7 @@
               <w:sz w:val="22"/>
             </w:rPr>
           </w:pPr>
-          <w:hyperlink w:anchor="_Toc375751010" w:history="1">
+          <w:hyperlink w:anchor="_Toc375759080" w:history="1">
             <w:r>
               <w:rPr>
                 <w:rStyle w:val="Hyperlink"/>
@@ -361,7 +361,7 @@
                 <w:noProof/>
                 <w:webHidden/>
               </w:rPr>
-              <w:instrText xml:space="preserve"> PAGEREF _Toc375751010 \h </w:instrText>
+              <w:instrText xml:space="preserve"> PAGEREF _Toc375759080 \h </w:instrText>
             </w:r>
             <w:r>
               <w:rPr>
@@ -403,7 +403,7 @@
               <w:noProof/>
             </w:rPr>
           </w:pPr>
-          <w:hyperlink w:anchor="_Toc375751011" w:history="1">
+          <w:hyperlink w:anchor="_Toc375759081" w:history="1">
             <w:r>
               <w:rPr>
                 <w:rStyle w:val="Hyperlink"/>
@@ -430,7 +430,7 @@
                 <w:noProof/>
                 <w:webHidden/>
               </w:rPr>
-              <w:instrText xml:space="preserve"> PAGEREF _Toc375751011 \h </w:instrText>
+              <w:instrText xml:space="preserve"> PAGEREF _Toc375759081 \h </w:instrText>
             </w:r>
             <w:r>
               <w:rPr>
@@ -469,7 +469,7 @@
               <w:sz w:val="22"/>
             </w:rPr>
           </w:pPr>
-          <w:hyperlink w:anchor="_Toc375751012" w:history="1">
+          <w:hyperlink w:anchor="_Toc375759082" w:history="1">
             <w:r>
               <w:rPr>
                 <w:rStyle w:val="Hyperlink"/>
@@ -496,7 +496,7 @@
                 <w:noProof/>
                 <w:webHidden/>
               </w:rPr>
-              <w:instrText xml:space="preserve"> PAGEREF _Toc375751012 \h </w:instrText>
+              <w:instrText xml:space="preserve"> PAGEREF _Toc375759082 \h </w:instrText>
             </w:r>
             <w:r>
               <w:rPr>
@@ -535,7 +535,7 @@
               <w:sz w:val="22"/>
             </w:rPr>
           </w:pPr>
-          <w:hyperlink w:anchor="_Toc375751013" w:history="1">
+          <w:hyperlink w:anchor="_Toc375759083" w:history="1">
             <w:r>
               <w:rPr>
                 <w:rStyle w:val="Hyperlink"/>
@@ -562,7 +562,7 @@
                 <w:noProof/>
                 <w:webHidden/>
               </w:rPr>
-              <w:instrText xml:space="preserve"> PAGEREF _Toc375751013 \h </w:instrText>
+              <w:instrText xml:space="preserve"> PAGEREF _Toc375759083 \h </w:instrText>
             </w:r>
             <w:r>
               <w:rPr>
@@ -601,7 +601,7 @@
               <w:sz w:val="22"/>
             </w:rPr>
           </w:pPr>
-          <w:hyperlink w:anchor="_Toc375751014" w:history="1">
+          <w:hyperlink w:anchor="_Toc375759084" w:history="1">
             <w:r>
               <w:rPr>
                 <w:rStyle w:val="Hyperlink"/>
@@ -628,7 +628,7 @@
                 <w:noProof/>
                 <w:webHidden/>
               </w:rPr>
-              <w:instrText xml:space="preserve"> PAGEREF _Toc375751014 \h </w:instrText>
+              <w:instrText xml:space="preserve"> PAGEREF _Toc375759084 \h </w:instrText>
             </w:r>
             <w:r>
               <w:rPr>
@@ -667,7 +667,7 @@
               <w:sz w:val="22"/>
             </w:rPr>
           </w:pPr>
-          <w:hyperlink w:anchor="_Toc375751015" w:history="1">
+          <w:hyperlink w:anchor="_Toc375759085" w:history="1">
             <w:r>
               <w:rPr>
                 <w:rStyle w:val="Hyperlink"/>
@@ -694,7 +694,7 @@
                 <w:noProof/>
                 <w:webHidden/>
               </w:rPr>
-              <w:instrText xml:space="preserve"> PAGEREF _Toc375751015 \h </w:instrText>
+              <w:instrText xml:space="preserve"> PAGEREF _Toc375759085 \h </w:instrText>
             </w:r>
             <w:r>
               <w:rPr>
@@ -733,7 +733,7 @@
               <w:sz w:val="22"/>
             </w:rPr>
           </w:pPr>
-          <w:hyperlink w:anchor="_Toc375751016" w:history="1">
+          <w:hyperlink w:anchor="_Toc375759086" w:history="1">
             <w:r>
               <w:rPr>
                 <w:rStyle w:val="Hyperlink"/>
@@ -760,7 +760,7 @@
                 <w:noProof/>
                 <w:webHidden/>
               </w:rPr>
-              <w:instrText xml:space="preserve"> PAGEREF _Toc375751016 \h </w:instrText>
+              <w:instrText xml:space="preserve"> PAGEREF _Toc375759086 \h </w:instrText>
             </w:r>
             <w:r>
               <w:rPr>
@@ -799,7 +799,7 @@
               <w:sz w:val="22"/>
             </w:rPr>
           </w:pPr>
-          <w:hyperlink w:anchor="_Toc375751017" w:history="1">
+          <w:hyperlink w:anchor="_Toc375759087" w:history="1">
             <w:r>
               <w:rPr>
                 <w:rStyle w:val="Hyperlink"/>
@@ -826,7 +826,7 @@
                 <w:noProof/>
                 <w:webHidden/>
               </w:rPr>
-              <w:instrText xml:space="preserve"> PAGEREF _Toc375751017 \h </w:instrText>
+              <w:instrText xml:space="preserve"> PAGEREF _Toc375759087 \h </w:instrText>
             </w:r>
             <w:r>
               <w:rPr>
@@ -865,7 +865,7 @@
               <w:sz w:val="22"/>
             </w:rPr>
           </w:pPr>
-          <w:hyperlink w:anchor="_Toc375751018" w:history="1">
+          <w:hyperlink w:anchor="_Toc375759088" w:history="1">
             <w:r>
               <w:rPr>
                 <w:rStyle w:val="Hyperlink"/>
@@ -892,7 +892,7 @@
                 <w:noProof/>
                 <w:webHidden/>
               </w:rPr>
-              <w:instrText xml:space="preserve"> PAGEREF _Toc375751018 \h </w:instrText>
+              <w:instrText xml:space="preserve"> PAGEREF _Toc375759088 \h </w:instrText>
             </w:r>
             <w:r>
               <w:rPr>
@@ -931,7 +931,7 @@
               <w:sz w:val="22"/>
             </w:rPr>
           </w:pPr>
-          <w:hyperlink w:anchor="_Toc375751019" w:history="1">
+          <w:hyperlink w:anchor="_Toc375759089" w:history="1">
             <w:r>
               <w:rPr>
                 <w:rStyle w:val="Hyperlink"/>
@@ -958,7 +958,7 @@
                 <w:noProof/>
                 <w:webHidden/>
               </w:rPr>
-              <w:instrText xml:space="preserve"> PAGEREF _Toc375751019 \h </w:instrText>
+              <w:instrText xml:space="preserve"> PAGEREF _Toc375759089 \h </w:instrText>
             </w:r>
             <w:r>
               <w:rPr>
@@ -997,7 +997,7 @@
               <w:sz w:val="22"/>
             </w:rPr>
           </w:pPr>
-          <w:hyperlink w:anchor="_Toc375751020" w:history="1">
+          <w:hyperlink w:anchor="_Toc375759090" w:history="1">
             <w:r>
               <w:rPr>
                 <w:rStyle w:val="Hyperlink"/>
@@ -1024,7 +1024,7 @@
                 <w:noProof/>
                 <w:webHidden/>
               </w:rPr>
-              <w:instrText xml:space="preserve"> PAGEREF _Toc375751020 \h </w:instrText>
+              <w:instrText xml:space="preserve"> PAGEREF _Toc375759090 \h </w:instrText>
             </w:r>
             <w:r>
               <w:rPr>
@@ -1063,7 +1063,7 @@
               <w:sz w:val="22"/>
             </w:rPr>
           </w:pPr>
-          <w:hyperlink w:anchor="_Toc375751021" w:history="1">
+          <w:hyperlink w:anchor="_Toc375759091" w:history="1">
             <w:r>
               <w:rPr>
                 <w:rStyle w:val="Hyperlink"/>
@@ -1090,7 +1090,210 @@
                 <w:noProof/>
                 <w:webHidden/>
               </w:rPr>
-              <w:instrText xml:space="preserve"> PAGEREF _Toc375751021 \h </w:instrText>
+              <w:instrText xml:space="preserve"> PAGEREF _Toc375759091 \h </w:instrText>
+            </w:r>
+            <w:r>
+              <w:rPr>
+                <w:noProof/>
+                <w:webHidden/>
+              </w:rPr>
+            </w:r>
+            <w:r>
+              <w:rPr>
+                <w:noProof/>
+                <w:webHidden/>
+              </w:rPr>
+              <w:fldChar w:fldCharType="separate"/>
+            </w:r>
+            <w:r>
+              <w:rPr>
+                <w:noProof/>
+                <w:webHidden/>
+              </w:rPr>
+              <w:t>1</w:t>
+            </w:r>
+            <w:r>
+              <w:rPr>
+                <w:noProof/>
+                <w:webHidden/>
+              </w:rPr>
+              <w:fldChar w:fldCharType="end"/>
+            </w:r>
+          </w:hyperlink>
+          <w:bookmarkStart w:id="0" w:name="_GoBack"/>
+          <w:bookmarkEnd w:id="0"/>
+        </w:p>
+        <w:p>
+          <w:pPr>
+            <w:pStyle w:val="TOC1"/>
+            <w:tabs>
+              <w:tab w:val="right" w:leader="dot" w:pos="9350"/>
+            </w:tabs>
+            <w:rPr>
+              <w:b w:val="0"/>
+              <w:noProof/>
+            </w:rPr>
+          </w:pPr>
+          <w:hyperlink w:anchor="_Toc375759092" w:history="1">
+            <w:r>
+              <w:rPr>
+                <w:rStyle w:val="Hyperlink"/>
+                <w:noProof/>
+              </w:rPr>
+              <w:t>Post Edits</w:t>
+            </w:r>
+            <w:r>
+              <w:rPr>
+                <w:noProof/>
+                <w:webHidden/>
+              </w:rPr>
+              <w:tab/>
+            </w:r>
+            <w:r>
+              <w:rPr>
+                <w:noProof/>
+                <w:webHidden/>
+              </w:rPr>
+              <w:fldChar w:fldCharType="begin"/>
+            </w:r>
+            <w:r>
+              <w:rPr>
+                <w:noProof/>
+                <w:webHidden/>
+              </w:rPr>
+              <w:instrText xml:space="preserve"> PAGEREF _Toc375759092 \h </w:instrText>
+            </w:r>
+            <w:r>
+              <w:rPr>
+                <w:noProof/>
+                <w:webHidden/>
+              </w:rPr>
+            </w:r>
+            <w:r>
+              <w:rPr>
+                <w:noProof/>
+                <w:webHidden/>
+              </w:rPr>
+              <w:fldChar w:fldCharType="separate"/>
+            </w:r>
+            <w:r>
+              <w:rPr>
+                <w:noProof/>
+                <w:webHidden/>
+              </w:rPr>
+              <w:t>1</w:t>
+            </w:r>
+            <w:r>
+              <w:rPr>
+                <w:noProof/>
+                <w:webHidden/>
+              </w:rPr>
+              <w:fldChar w:fldCharType="end"/>
+            </w:r>
+          </w:hyperlink>
+        </w:p>
+        <w:p>
+          <w:pPr>
+            <w:pStyle w:val="TOC2"/>
+            <w:rPr>
+              <w:noProof/>
+              <w:sz w:val="22"/>
+            </w:rPr>
+          </w:pPr>
+          <w:hyperlink w:anchor="_Toc375759093" w:history="1">
+            <w:r>
+              <w:rPr>
+                <w:rStyle w:val="Hyperlink"/>
+                <w:noProof/>
+              </w:rPr>
+              <w:t>GET /v2/getNewestPostEdit</w:t>
+            </w:r>
+            <w:r>
+              <w:rPr>
+                <w:noProof/>
+                <w:webHidden/>
+              </w:rPr>
+              <w:tab/>
+            </w:r>
+            <w:r>
+              <w:rPr>
+                <w:noProof/>
+                <w:webHidden/>
+              </w:rPr>
+              <w:fldChar w:fldCharType="begin"/>
+            </w:r>
+            <w:r>
+              <w:rPr>
+                <w:noProof/>
+                <w:webHidden/>
+              </w:rPr>
+              <w:instrText xml:space="preserve"> PAGEREF _Toc375759093 \h </w:instrText>
+            </w:r>
+            <w:r>
+              <w:rPr>
+                <w:noProof/>
+                <w:webHidden/>
+              </w:rPr>
+            </w:r>
+            <w:r>
+              <w:rPr>
+                <w:noProof/>
+                <w:webHidden/>
+              </w:rPr>
+              <w:fldChar w:fldCharType="separate"/>
+            </w:r>
+            <w:r>
+              <w:rPr>
+                <w:noProof/>
+                <w:webHidden/>
+              </w:rPr>
+              <w:t>1</w:t>
+            </w:r>
+            <w:r>
+              <w:rPr>
+                <w:noProof/>
+                <w:webHidden/>
+              </w:rPr>
+              <w:fldChar w:fldCharType="end"/>
+            </w:r>
+          </w:hyperlink>
+        </w:p>
+        <w:p>
+          <w:pPr>
+            <w:pStyle w:val="TOC2"/>
+            <w:rPr>
+              <w:noProof/>
+              <w:sz w:val="22"/>
+            </w:rPr>
+          </w:pPr>
+          <w:hyperlink w:anchor="_Toc375759094" w:history="1">
+            <w:r>
+              <w:rPr>
+                <w:rStyle w:val="Hyperlink"/>
+                <w:noProof/>
+              </w:rPr>
+              <w:t>GET /v2/getNewerPostEdits</w:t>
+            </w:r>
+            <w:r>
+              <w:rPr>
+                <w:noProof/>
+                <w:webHidden/>
+              </w:rPr>
+              <w:tab/>
+            </w:r>
+            <w:r>
+              <w:rPr>
+                <w:noProof/>
+                <w:webHidden/>
+              </w:rPr>
+              <w:fldChar w:fldCharType="begin"/>
+            </w:r>
+            <w:r>
+              <w:rPr>
+                <w:noProof/>
+                <w:webHidden/>
+              </w:rPr>
+              <w:instrText xml:space="preserve"> PAGEREF _Toc375759094 \h </w:instrText>
             </w:r>
             <w:r>
               <w:rPr>
@@ -1132,13 +1335,13 @@
               <w:noProof/>
             </w:rPr>
           </w:pPr>
-          <w:hyperlink w:anchor="_Toc375751022" w:history="1">
+          <w:hyperlink w:anchor="_Toc375759095" w:history="1">
             <w:r>
               <w:rPr>
                 <w:rStyle w:val="Hyperlink"/>
                 <w:noProof/>
               </w:rPr>
-              <w:t>Post Edits</w:t>
+              <w:t>Accounts</w:t>
             </w:r>
             <w:r>
               <w:rPr>
@@ -1159,7 +1362,7 @@
                 <w:noProof/>
                 <w:webHidden/>
               </w:rPr>
-              <w:instrText xml:space="preserve"> PAGEREF _Toc375751022 \h </w:instrText>
+              <w:instrText xml:space="preserve"> PAGEREF _Toc375759095 \h </w:instrText>
             </w:r>
             <w:r>
               <w:rPr>
@@ -1198,13 +1401,13 @@
               <w:sz w:val="22"/>
             </w:rPr>
           </w:pPr>
-          <w:hyperlink w:anchor="_Toc375751023" w:history="1">
+          <w:hyperlink w:anchor="_Toc375759096" w:history="1">
             <w:r>
               <w:rPr>
                 <w:rStyle w:val="Hyperlink"/>
                 <w:noProof/>
               </w:rPr>
-              <w:t>GET /v2/getNewestPostEdit &lt;TODO&gt;</w:t>
+              <w:t>POST /v2/verifyCredentials</w:t>
             </w:r>
             <w:r>
               <w:rPr>
@@ -1225,7 +1428,7 @@
                 <w:noProof/>
                 <w:webHidden/>
               </w:rPr>
-              <w:instrText xml:space="preserve"> PAGEREF _Toc375751023 \h </w:instrText>
+              <w:instrText xml:space="preserve"> PAGEREF _Toc375759096 \h </w:instrText>
             </w:r>
             <w:r>
               <w:rPr>
@@ -1264,13 +1467,13 @@
               <w:sz w:val="22"/>
             </w:rPr>
           </w:pPr>
-          <w:hyperlink w:anchor="_Toc375751024" w:history="1">
+          <w:hyperlink w:anchor="_Toc375759097" w:history="1">
             <w:r>
               <w:rPr>
                 <w:rStyle w:val="Hyperlink"/>
                 <w:noProof/>
               </w:rPr>
-              <w:t>GET /v2/getNewerPostEdits &lt;TODO&gt;</w:t>
+              <w:t>GET /v2/getUserRegistrationDate &lt;TODO&gt;</w:t>
             </w:r>
             <w:r>
               <w:rPr>
@@ -1291,7 +1494,7 @@
                 <w:noProof/>
                 <w:webHidden/>
               </w:rPr>
-              <w:instrText xml:space="preserve"> PAGEREF _Toc375751024 \h </w:instrText>
+              <w:instrText xml:space="preserve"> PAGEREF _Toc375759097 \h </w:instrText>
             </w:r>
             <w:r>
               <w:rPr>
@@ -1333,13 +1536,13 @@
               <w:noProof/>
             </w:rPr>
           </w:pPr>
-          <w:hyperlink w:anchor="_Toc375751025" w:history="1">
+          <w:hyperlink w:anchor="_Toc375759098" w:history="1">
             <w:r>
               <w:rPr>
                 <w:rStyle w:val="Hyperlink"/>
                 <w:noProof/>
               </w:rPr>
-              <w:t>Accounts</w:t>
+              <w:t>Shackmessages</w:t>
             </w:r>
             <w:r>
               <w:rPr>
@@ -1360,7 +1563,7 @@
                 <w:noProof/>
                 <w:webHidden/>
               </w:rPr>
-              <w:instrText xml:space="preserve"> PAGEREF _Toc375751025 \h </w:instrText>
+              <w:instrText xml:space="preserve"> PAGEREF _Toc375759098 \h </w:instrText>
             </w:r>
             <w:r>
               <w:rPr>
@@ -1399,13 +1602,13 @@
               <w:sz w:val="22"/>
             </w:rPr>
           </w:pPr>
-          <w:hyperlink w:anchor="_Toc375751026" w:history="1">
+          <w:hyperlink w:anchor="_Toc375759099" w:history="1">
             <w:r>
               <w:rPr>
                 <w:rStyle w:val="Hyperlink"/>
                 <w:noProof/>
               </w:rPr>
-              <w:t>POST /v2/verifyCredentials</w:t>
+              <w:t>POST /v2/getMessages &lt;TODO&gt;</w:t>
             </w:r>
             <w:r>
               <w:rPr>
@@ -1426,7 +1629,7 @@
                 <w:noProof/>
                 <w:webHidden/>
               </w:rPr>
-              <w:instrText xml:space="preserve"> PAGEREF _Toc375751026 \h </w:instrText>
+              <w:instrText xml:space="preserve"> PAGEREF _Toc375759099 \h </w:instrText>
             </w:r>
             <w:r>
               <w:rPr>
@@ -1465,13 +1668,13 @@
               <w:sz w:val="22"/>
             </w:rPr>
           </w:pPr>
-          <w:hyperlink w:anchor="_Toc375751027" w:history="1">
+          <w:hyperlink w:anchor="_Toc375759100" w:history="1">
             <w:r>
               <w:rPr>
                 <w:rStyle w:val="Hyperlink"/>
                 <w:noProof/>
               </w:rPr>
-              <w:t>GET /v2/getUserRegistrationDate &lt;TODO&gt;</w:t>
+              <w:t>POST /v2/sendMessage &lt;TODO&gt;</w:t>
             </w:r>
             <w:r>
               <w:rPr>
@@ -1492,7 +1695,139 @@
                 <w:noProof/>
                 <w:webHidden/>
               </w:rPr>
-              <w:instrText xml:space="preserve"> PAGEREF _Toc375751027 \h </w:instrText>
+              <w:instrText xml:space="preserve"> PAGEREF _Toc375759100 \h </w:instrText>
+            </w:r>
+            <w:r>
+              <w:rPr>
+                <w:noProof/>
+                <w:webHidden/>
+              </w:rPr>
+            </w:r>
+            <w:r>
+              <w:rPr>
+                <w:noProof/>
+                <w:webHidden/>
+              </w:rPr>
+              <w:fldChar w:fldCharType="separate"/>
+            </w:r>
+            <w:r>
+              <w:rPr>
+                <w:noProof/>
+                <w:webHidden/>
+              </w:rPr>
+              <w:t>1</w:t>
+            </w:r>
+            <w:r>
+              <w:rPr>
+                <w:noProof/>
+                <w:webHidden/>
+              </w:rPr>
+              <w:fldChar w:fldCharType="end"/>
+            </w:r>
+          </w:hyperlink>
+        </w:p>
+        <w:p>
+          <w:pPr>
+            <w:pStyle w:val="TOC2"/>
+            <w:rPr>
+              <w:noProof/>
+              <w:sz w:val="22"/>
+            </w:rPr>
+          </w:pPr>
+          <w:hyperlink w:anchor="_Toc375759101" w:history="1">
+            <w:r>
+              <w:rPr>
+                <w:rStyle w:val="Hyperlink"/>
+                <w:noProof/>
+              </w:rPr>
+              <w:t>POST /v2/markMessageRead &lt;TODO&gt;</w:t>
+            </w:r>
+            <w:r>
+              <w:rPr>
+                <w:noProof/>
+                <w:webHidden/>
+              </w:rPr>
+              <w:tab/>
+            </w:r>
+            <w:r>
+              <w:rPr>
+                <w:noProof/>
+                <w:webHidden/>
+              </w:rPr>
+              <w:fldChar w:fldCharType="begin"/>
+            </w:r>
+            <w:r>
+              <w:rPr>
+                <w:noProof/>
+                <w:webHidden/>
+              </w:rPr>
+              <w:instrText xml:space="preserve"> PAGEREF _Toc375759101 \h </w:instrText>
+            </w:r>
+            <w:r>
+              <w:rPr>
+                <w:noProof/>
+                <w:webHidden/>
+              </w:rPr>
+            </w:r>
+            <w:r>
+              <w:rPr>
+                <w:noProof/>
+                <w:webHidden/>
+              </w:rPr>
+              <w:fldChar w:fldCharType="separate"/>
+            </w:r>
+            <w:r>
+              <w:rPr>
+                <w:noProof/>
+                <w:webHidden/>
+              </w:rPr>
+              <w:t>1</w:t>
+            </w:r>
+            <w:r>
+              <w:rPr>
+                <w:noProof/>
+                <w:webHidden/>
+              </w:rPr>
+              <w:fldChar w:fldCharType="end"/>
+            </w:r>
+          </w:hyperlink>
+        </w:p>
+        <w:p>
+          <w:pPr>
+            <w:pStyle w:val="TOC2"/>
+            <w:rPr>
+              <w:noProof/>
+              <w:sz w:val="22"/>
+            </w:rPr>
+          </w:pPr>
+          <w:hyperlink w:anchor="_Toc375759102" w:history="1">
+            <w:r>
+              <w:rPr>
+                <w:rStyle w:val="Hyperlink"/>
+                <w:noProof/>
+              </w:rPr>
+              <w:t>POST /v2/deleteMessage &lt;TODO&gt;</w:t>
+            </w:r>
+            <w:r>
+              <w:rPr>
+                <w:noProof/>
+                <w:webHidden/>
+              </w:rPr>
+              <w:tab/>
+            </w:r>
+            <w:r>
+              <w:rPr>
+                <w:noProof/>
+                <w:webHidden/>
+              </w:rPr>
+              <w:fldChar w:fldCharType="begin"/>
+            </w:r>
+            <w:r>
+              <w:rPr>
+                <w:noProof/>
+                <w:webHidden/>
+              </w:rPr>
+              <w:instrText xml:space="preserve"> PAGEREF _Toc375759102 \h </w:instrText>
             </w:r>
             <w:r>
               <w:rPr>
@@ -1534,13 +1869,13 @@
               <w:noProof/>
             </w:rPr>
           </w:pPr>
-          <w:hyperlink w:anchor="_Toc375751028" w:history="1">
+          <w:hyperlink w:anchor="_Toc375759103" w:history="1">
             <w:r>
               <w:rPr>
                 <w:rStyle w:val="Hyperlink"/>
                 <w:noProof/>
               </w:rPr>
-              <w:t>Shackmessages</w:t>
+              <w:t>Client Data</w:t>
             </w:r>
             <w:r>
               <w:rPr>
@@ -1561,7 +1896,7 @@
                 <w:noProof/>
                 <w:webHidden/>
               </w:rPr>
-              <w:instrText xml:space="preserve"> PAGEREF _Toc375751028 \h </w:instrText>
+              <w:instrText xml:space="preserve"> PAGEREF _Toc375759103 \h </w:instrText>
             </w:r>
             <w:r>
               <w:rPr>
@@ -1600,13 +1935,13 @@
               <w:sz w:val="22"/>
             </w:rPr>
           </w:pPr>
-          <w:hyperlink w:anchor="_Toc375751029" w:history="1">
+          <w:hyperlink w:anchor="_Toc375759104" w:history="1">
             <w:r>
               <w:rPr>
                 <w:rStyle w:val="Hyperlink"/>
                 <w:noProof/>
               </w:rPr>
-              <w:t>POST /v2/getMessages &lt;TODO&gt;</w:t>
+              <w:t>POST /v2/clientData/getClientSessionToken</w:t>
             </w:r>
             <w:r>
               <w:rPr>
@@ -1627,7 +1962,7 @@
                 <w:noProof/>
                 <w:webHidden/>
               </w:rPr>
-              <w:instrText xml:space="preserve"> PAGEREF _Toc375751029 \h </w:instrText>
+              <w:instrText xml:space="preserve"> PAGEREF _Toc375759104 \h </w:instrText>
             </w:r>
             <w:r>
               <w:rPr>
@@ -1666,13 +2001,13 @@
               <w:sz w:val="22"/>
             </w:rPr>
           </w:pPr>
-          <w:hyperlink w:anchor="_Toc375751030" w:history="1">
+          <w:hyperlink w:anchor="_Toc375759105" w:history="1">
             <w:r>
               <w:rPr>
                 <w:rStyle w:val="Hyperlink"/>
                 <w:noProof/>
               </w:rPr>
-              <w:t>POST /v2/sendMessage &lt;TODO&gt;</w:t>
+              <w:t>POST /v2/clientData/getCategoryFilters</w:t>
             </w:r>
             <w:r>
               <w:rPr>
@@ -1693,7 +2028,7 @@
                 <w:noProof/>
                 <w:webHidden/>
               </w:rPr>
-              <w:instrText xml:space="preserve"> PAGEREF _Toc375751030 \h </w:instrText>
+              <w:instrText xml:space="preserve"> PAGEREF _Toc375759105 \h </w:instrText>
             </w:r>
             <w:r>
               <w:rPr>
@@ -1732,13 +2067,13 @@
               <w:sz w:val="22"/>
             </w:rPr>
           </w:pPr>
-          <w:hyperlink w:anchor="_Toc375751031" w:history="1">
+          <w:hyperlink w:anchor="_Toc375759106" w:history="1">
             <w:r>
               <w:rPr>
                 <w:rStyle w:val="Hyperlink"/>
                 <w:noProof/>
               </w:rPr>
-              <w:t>POST /v2/markMessageRead &lt;TODO&gt;</w:t>
+              <w:t>POST /v2/clientData/setCategoryFilters</w:t>
             </w:r>
             <w:r>
               <w:rPr>
@@ -1759,7 +2094,7 @@
                 <w:noProof/>
                 <w:webHidden/>
               </w:rPr>
-              <w:instrText xml:space="preserve"> PAGEREF _Toc375751031 \h </w:instrText>
+              <w:instrText xml:space="preserve"> PAGEREF _Toc375759106 \h </w:instrText>
             </w:r>
             <w:r>
               <w:rPr>
@@ -1798,13 +2133,13 @@
               <w:sz w:val="22"/>
             </w:rPr>
           </w:pPr>
-          <w:hyperlink w:anchor="_Toc375751032" w:history="1">
+          <w:hyperlink w:anchor="_Toc375759107" w:history="1">
             <w:r>
               <w:rPr>
                 <w:rStyle w:val="Hyperlink"/>
                 <w:noProof/>
               </w:rPr>
-              <w:t>POST /v2/deleteMessage &lt;TODO&gt;</w:t>
+              <w:t>POST /v2/clientData/getMarkedPosts</w:t>
             </w:r>
             <w:r>
               <w:rPr>
@@ -1825,7 +2160,271 @@
                 <w:noProof/>
                 <w:webHidden/>
               </w:rPr>
-              <w:instrText xml:space="preserve"> PAGEREF _Toc375751032 \h </w:instrText>
+              <w:instrText xml:space="preserve"> PAGEREF _Toc375759107 \h </w:instrText>
+            </w:r>
+            <w:r>
+              <w:rPr>
+                <w:noProof/>
+                <w:webHidden/>
+              </w:rPr>
+            </w:r>
+            <w:r>
+              <w:rPr>
+                <w:noProof/>
+                <w:webHidden/>
+              </w:rPr>
+              <w:fldChar w:fldCharType="separate"/>
+            </w:r>
+            <w:r>
+              <w:rPr>
+                <w:noProof/>
+                <w:webHidden/>
+              </w:rPr>
+              <w:t>1</w:t>
+            </w:r>
+            <w:r>
+              <w:rPr>
+                <w:noProof/>
+                <w:webHidden/>
+              </w:rPr>
+              <w:fldChar w:fldCharType="end"/>
+            </w:r>
+          </w:hyperlink>
+        </w:p>
+        <w:p>
+          <w:pPr>
+            <w:pStyle w:val="TOC2"/>
+            <w:rPr>
+              <w:noProof/>
+              <w:sz w:val="22"/>
+            </w:rPr>
+          </w:pPr>
+          <w:hyperlink w:anchor="_Toc375759108" w:history="1">
+            <w:r>
+              <w:rPr>
+                <w:rStyle w:val="Hyperlink"/>
+                <w:noProof/>
+              </w:rPr>
+              <w:t>POST /v2/clientData/clearMarkedPosts</w:t>
+            </w:r>
+            <w:r>
+              <w:rPr>
+                <w:noProof/>
+                <w:webHidden/>
+              </w:rPr>
+              <w:tab/>
+            </w:r>
+            <w:r>
+              <w:rPr>
+                <w:noProof/>
+                <w:webHidden/>
+              </w:rPr>
+              <w:fldChar w:fldCharType="begin"/>
+            </w:r>
+            <w:r>
+              <w:rPr>
+                <w:noProof/>
+                <w:webHidden/>
+              </w:rPr>
+              <w:instrText xml:space="preserve"> PAGEREF _Toc375759108 \h </w:instrText>
+            </w:r>
+            <w:r>
+              <w:rPr>
+                <w:noProof/>
+                <w:webHidden/>
+              </w:rPr>
+            </w:r>
+            <w:r>
+              <w:rPr>
+                <w:noProof/>
+                <w:webHidden/>
+              </w:rPr>
+              <w:fldChar w:fldCharType="separate"/>
+            </w:r>
+            <w:r>
+              <w:rPr>
+                <w:noProof/>
+                <w:webHidden/>
+              </w:rPr>
+              <w:t>1</w:t>
+            </w:r>
+            <w:r>
+              <w:rPr>
+                <w:noProof/>
+                <w:webHidden/>
+              </w:rPr>
+              <w:fldChar w:fldCharType="end"/>
+            </w:r>
+          </w:hyperlink>
+        </w:p>
+        <w:p>
+          <w:pPr>
+            <w:pStyle w:val="TOC2"/>
+            <w:rPr>
+              <w:noProof/>
+              <w:sz w:val="22"/>
+            </w:rPr>
+          </w:pPr>
+          <w:hyperlink w:anchor="_Toc375759109" w:history="1">
+            <w:r>
+              <w:rPr>
+                <w:rStyle w:val="Hyperlink"/>
+                <w:noProof/>
+              </w:rPr>
+              <w:t>POST /v2/clientData/markPost</w:t>
+            </w:r>
+            <w:r>
+              <w:rPr>
+                <w:noProof/>
+                <w:webHidden/>
+              </w:rPr>
+              <w:tab/>
+            </w:r>
+            <w:r>
+              <w:rPr>
+                <w:noProof/>
+                <w:webHidden/>
+              </w:rPr>
+              <w:fldChar w:fldCharType="begin"/>
+            </w:r>
+            <w:r>
+              <w:rPr>
+                <w:noProof/>
+                <w:webHidden/>
+              </w:rPr>
+              <w:instrText xml:space="preserve"> PAGEREF _Toc375759109 \h </w:instrText>
+            </w:r>
+            <w:r>
+              <w:rPr>
+                <w:noProof/>
+                <w:webHidden/>
+              </w:rPr>
+            </w:r>
+            <w:r>
+              <w:rPr>
+                <w:noProof/>
+                <w:webHidden/>
+              </w:rPr>
+              <w:fldChar w:fldCharType="separate"/>
+            </w:r>
+            <w:r>
+              <w:rPr>
+                <w:noProof/>
+                <w:webHidden/>
+              </w:rPr>
+              <w:t>1</w:t>
+            </w:r>
+            <w:r>
+              <w:rPr>
+                <w:noProof/>
+                <w:webHidden/>
+              </w:rPr>
+              <w:fldChar w:fldCharType="end"/>
+            </w:r>
+          </w:hyperlink>
+        </w:p>
+        <w:p>
+          <w:pPr>
+            <w:pStyle w:val="TOC2"/>
+            <w:rPr>
+              <w:noProof/>
+              <w:sz w:val="22"/>
+            </w:rPr>
+          </w:pPr>
+          <w:hyperlink w:anchor="_Toc375759110" w:history="1">
+            <w:r>
+              <w:rPr>
+                <w:rStyle w:val="Hyperlink"/>
+                <w:noProof/>
+              </w:rPr>
+              <w:t>POST /v2/clientData/getPrivateData</w:t>
+            </w:r>
+            <w:r>
+              <w:rPr>
+                <w:noProof/>
+                <w:webHidden/>
+              </w:rPr>
+              <w:tab/>
+            </w:r>
+            <w:r>
+              <w:rPr>
+                <w:noProof/>
+                <w:webHidden/>
+              </w:rPr>
+              <w:fldChar w:fldCharType="begin"/>
+            </w:r>
+            <w:r>
+              <w:rPr>
+                <w:noProof/>
+                <w:webHidden/>
+              </w:rPr>
+              <w:instrText xml:space="preserve"> PAGEREF _Toc375759110 \h </w:instrText>
+            </w:r>
+            <w:r>
+              <w:rPr>
+                <w:noProof/>
+                <w:webHidden/>
+              </w:rPr>
+            </w:r>
+            <w:r>
+              <w:rPr>
+                <w:noProof/>
+                <w:webHidden/>
+              </w:rPr>
+              <w:fldChar w:fldCharType="separate"/>
+            </w:r>
+            <w:r>
+              <w:rPr>
+                <w:noProof/>
+                <w:webHidden/>
+              </w:rPr>
+              <w:t>1</w:t>
+            </w:r>
+            <w:r>
+              <w:rPr>
+                <w:noProof/>
+                <w:webHidden/>
+              </w:rPr>
+              <w:fldChar w:fldCharType="end"/>
+            </w:r>
+          </w:hyperlink>
+        </w:p>
+        <w:p>
+          <w:pPr>
+            <w:pStyle w:val="TOC2"/>
+            <w:rPr>
+              <w:noProof/>
+              <w:sz w:val="22"/>
+            </w:rPr>
+          </w:pPr>
+          <w:hyperlink w:anchor="_Toc375759111" w:history="1">
+            <w:r>
+              <w:rPr>
+                <w:rStyle w:val="Hyperlink"/>
+                <w:noProof/>
+              </w:rPr>
+              <w:t>POST /v2/clientData/setPrivateData</w:t>
+            </w:r>
+            <w:r>
+              <w:rPr>
+                <w:noProof/>
+                <w:webHidden/>
+              </w:rPr>
+              <w:tab/>
+            </w:r>
+            <w:r>
+              <w:rPr>
+                <w:noProof/>
+                <w:webHidden/>
+              </w:rPr>
+              <w:fldChar w:fldCharType="begin"/>
+            </w:r>
+            <w:r>
+              <w:rPr>
+                <w:noProof/>
+                <w:webHidden/>
+              </w:rPr>
+              <w:instrText xml:space="preserve"> PAGEREF _Toc375759111 \h </w:instrText>
             </w:r>
             <w:r>
               <w:rPr>
@@ -1867,13 +2466,13 @@
               <w:noProof/>
             </w:rPr>
           </w:pPr>
-          <w:hyperlink w:anchor="_Toc375751033" w:history="1">
+          <w:hyperlink w:anchor="_Toc375759112" w:history="1">
             <w:r>
               <w:rPr>
                 <w:rStyle w:val="Hyperlink"/>
                 <w:noProof/>
               </w:rPr>
-              <w:t>Client Data</w:t>
+              <w:t>Appendix: Database Structure</w:t>
             </w:r>
             <w:r>
               <w:rPr>
@@ -1894,604 +2493,7 @@
                 <w:noProof/>
                 <w:webHidden/>
               </w:rPr>
-              <w:instrText xml:space="preserve"> PAGEREF _Toc375751033 \h </w:instrText>
-            </w:r>
-            <w:r>
-              <w:rPr>
-                <w:noProof/>
-                <w:webHidden/>
-              </w:rPr>
-            </w:r>
-            <w:r>
-              <w:rPr>
-                <w:noProof/>
-                <w:webHidden/>
-              </w:rPr>
-              <w:fldChar w:fldCharType="separate"/>
-            </w:r>
-            <w:r>
-              <w:rPr>
-                <w:noProof/>
-                <w:webHidden/>
-              </w:rPr>
-              <w:t>1</w:t>
-            </w:r>
-            <w:r>
-              <w:rPr>
-                <w:noProof/>
-                <w:webHidden/>
-              </w:rPr>
-              <w:fldChar w:fldCharType="end"/>
-            </w:r>
-          </w:hyperlink>
-        </w:p>
-        <w:p>
-          <w:pPr>
-            <w:pStyle w:val="TOC2"/>
-            <w:rPr>
-              <w:noProof/>
-              <w:sz w:val="22"/>
-            </w:rPr>
-          </w:pPr>
-          <w:hyperlink w:anchor="_Toc375751034" w:history="1">
-            <w:r>
-              <w:rPr>
-                <w:rStyle w:val="Hyperlink"/>
-                <w:noProof/>
-              </w:rPr>
-              <w:t>POST /v2/clientData/getClientSessionToken</w:t>
-            </w:r>
-            <w:r>
-              <w:rPr>
-                <w:noProof/>
-                <w:webHidden/>
-              </w:rPr>
-              <w:tab/>
-            </w:r>
-            <w:r>
-              <w:rPr>
-                <w:noProof/>
-                <w:webHidden/>
-              </w:rPr>
-              <w:fldChar w:fldCharType="begin"/>
-            </w:r>
-            <w:r>
-              <w:rPr>
-                <w:noProof/>
-                <w:webHidden/>
-              </w:rPr>
-              <w:instrText xml:space="preserve"> PAGEREF _Toc375751034 \h </w:instrText>
-            </w:r>
-            <w:r>
-              <w:rPr>
-                <w:noProof/>
-                <w:webHidden/>
-              </w:rPr>
-            </w:r>
-            <w:r>
-              <w:rPr>
-                <w:noProof/>
-                <w:webHidden/>
-              </w:rPr>
-              <w:fldChar w:fldCharType="separate"/>
-            </w:r>
-            <w:r>
-              <w:rPr>
-                <w:noProof/>
-                <w:webHidden/>
-              </w:rPr>
-              <w:t>1</w:t>
-            </w:r>
-            <w:r>
-              <w:rPr>
-                <w:noProof/>
-                <w:webHidden/>
-              </w:rPr>
-              <w:fldChar w:fldCharType="end"/>
-            </w:r>
-          </w:hyperlink>
-        </w:p>
-        <w:p>
-          <w:pPr>
-            <w:pStyle w:val="TOC2"/>
-            <w:rPr>
-              <w:noProof/>
-              <w:sz w:val="22"/>
-            </w:rPr>
-          </w:pPr>
-          <w:hyperlink w:anchor="_Toc375751035" w:history="1">
-            <w:r>
-              <w:rPr>
-                <w:rStyle w:val="Hyperlink"/>
-                <w:noProof/>
-              </w:rPr>
-              <w:t>POST /v2/clientData/getCategoryFilters</w:t>
-            </w:r>
-            <w:r>
-              <w:rPr>
-                <w:noProof/>
-                <w:webHidden/>
-              </w:rPr>
-              <w:tab/>
-            </w:r>
-            <w:r>
-              <w:rPr>
-                <w:noProof/>
-                <w:webHidden/>
-              </w:rPr>
-              <w:fldChar w:fldCharType="begin"/>
-            </w:r>
-            <w:r>
-              <w:rPr>
-                <w:noProof/>
-                <w:webHidden/>
-              </w:rPr>
-              <w:instrText xml:space="preserve"> PAGEREF _Toc375751035 \h </w:instrText>
-            </w:r>
-            <w:r>
-              <w:rPr>
-                <w:noProof/>
-                <w:webHidden/>
-              </w:rPr>
-            </w:r>
-            <w:r>
-              <w:rPr>
-                <w:noProof/>
-                <w:webHidden/>
-              </w:rPr>
-              <w:fldChar w:fldCharType="separate"/>
-            </w:r>
-            <w:r>
-              <w:rPr>
-                <w:noProof/>
-                <w:webHidden/>
-              </w:rPr>
-              <w:t>1</w:t>
-            </w:r>
-            <w:r>
-              <w:rPr>
-                <w:noProof/>
-                <w:webHidden/>
-              </w:rPr>
-              <w:fldChar w:fldCharType="end"/>
-            </w:r>
-          </w:hyperlink>
-        </w:p>
-        <w:p>
-          <w:pPr>
-            <w:pStyle w:val="TOC2"/>
-            <w:rPr>
-              <w:noProof/>
-              <w:sz w:val="22"/>
-            </w:rPr>
-          </w:pPr>
-          <w:hyperlink w:anchor="_Toc375751036" w:history="1">
-            <w:r>
-              <w:rPr>
-                <w:rStyle w:val="Hyperlink"/>
-                <w:noProof/>
-              </w:rPr>
-              <w:t>POST /v2/clientData/setCategoryFilters</w:t>
-            </w:r>
-            <w:r>
-              <w:rPr>
-                <w:noProof/>
-                <w:webHidden/>
-              </w:rPr>
-              <w:tab/>
-            </w:r>
-            <w:r>
-              <w:rPr>
-                <w:noProof/>
-                <w:webHidden/>
-              </w:rPr>
-              <w:fldChar w:fldCharType="begin"/>
-            </w:r>
-            <w:r>
-              <w:rPr>
-                <w:noProof/>
-                <w:webHidden/>
-              </w:rPr>
-              <w:instrText xml:space="preserve"> PAGEREF _Toc375751036 \h </w:instrText>
-            </w:r>
-            <w:r>
-              <w:rPr>
-                <w:noProof/>
-                <w:webHidden/>
-              </w:rPr>
-            </w:r>
-            <w:r>
-              <w:rPr>
-                <w:noProof/>
-                <w:webHidden/>
-              </w:rPr>
-              <w:fldChar w:fldCharType="separate"/>
-            </w:r>
-            <w:r>
-              <w:rPr>
-                <w:noProof/>
-                <w:webHidden/>
-              </w:rPr>
-              <w:t>1</w:t>
-            </w:r>
-            <w:r>
-              <w:rPr>
-                <w:noProof/>
-                <w:webHidden/>
-              </w:rPr>
-              <w:fldChar w:fldCharType="end"/>
-            </w:r>
-          </w:hyperlink>
-        </w:p>
-        <w:p>
-          <w:pPr>
-            <w:pStyle w:val="TOC2"/>
-            <w:rPr>
-              <w:noProof/>
-              <w:sz w:val="22"/>
-            </w:rPr>
-          </w:pPr>
-          <w:hyperlink w:anchor="_Toc375751037" w:history="1">
-            <w:r>
-              <w:rPr>
-                <w:rStyle w:val="Hyperlink"/>
-                <w:noProof/>
-              </w:rPr>
-              <w:t>POST /v2/clientData/getMarkedPosts</w:t>
-            </w:r>
-            <w:r>
-              <w:rPr>
-                <w:noProof/>
-                <w:webHidden/>
-              </w:rPr>
-              <w:tab/>
-            </w:r>
-            <w:r>
-              <w:rPr>
-                <w:noProof/>
-                <w:webHidden/>
-              </w:rPr>
-              <w:fldChar w:fldCharType="begin"/>
-            </w:r>
-            <w:r>
-              <w:rPr>
-                <w:noProof/>
-                <w:webHidden/>
-              </w:rPr>
-              <w:instrText xml:space="preserve"> PAGEREF _Toc375751037 \h </w:instrText>
-            </w:r>
-            <w:r>
-              <w:rPr>
-                <w:noProof/>
-                <w:webHidden/>
-              </w:rPr>
-            </w:r>
-            <w:r>
-              <w:rPr>
-                <w:noProof/>
-                <w:webHidden/>
-              </w:rPr>
-              <w:fldChar w:fldCharType="separate"/>
-            </w:r>
-            <w:r>
-              <w:rPr>
-                <w:noProof/>
-                <w:webHidden/>
-              </w:rPr>
-              <w:t>1</w:t>
-            </w:r>
-            <w:r>
-              <w:rPr>
-                <w:noProof/>
-                <w:webHidden/>
-              </w:rPr>
-              <w:fldChar w:fldCharType="end"/>
-            </w:r>
-          </w:hyperlink>
-        </w:p>
-        <w:p>
-          <w:pPr>
-            <w:pStyle w:val="TOC2"/>
-            <w:rPr>
-              <w:noProof/>
-              <w:sz w:val="22"/>
-            </w:rPr>
-          </w:pPr>
-          <w:hyperlink w:anchor="_Toc375751038" w:history="1">
-            <w:r>
-              <w:rPr>
-                <w:rStyle w:val="Hyperlink"/>
-                <w:noProof/>
-              </w:rPr>
-              <w:t>POST /v2/clientData/clearMarkedPosts</w:t>
-            </w:r>
-            <w:r>
-              <w:rPr>
-                <w:noProof/>
-                <w:webHidden/>
-              </w:rPr>
-              <w:tab/>
-            </w:r>
-            <w:r>
-              <w:rPr>
-                <w:noProof/>
-                <w:webHidden/>
-              </w:rPr>
-              <w:fldChar w:fldCharType="begin"/>
-            </w:r>
-            <w:r>
-              <w:rPr>
-                <w:noProof/>
-                <w:webHidden/>
-              </w:rPr>
-              <w:instrText xml:space="preserve"> PAGEREF _Toc375751038 \h </w:instrText>
-            </w:r>
-            <w:r>
-              <w:rPr>
-                <w:noProof/>
-                <w:webHidden/>
-              </w:rPr>
-            </w:r>
-            <w:r>
-              <w:rPr>
-                <w:noProof/>
-                <w:webHidden/>
-              </w:rPr>
-              <w:fldChar w:fldCharType="separate"/>
-            </w:r>
-            <w:r>
-              <w:rPr>
-                <w:noProof/>
-                <w:webHidden/>
-              </w:rPr>
-              <w:t>1</w:t>
-            </w:r>
-            <w:r>
-              <w:rPr>
-                <w:noProof/>
-                <w:webHidden/>
-              </w:rPr>
-              <w:fldChar w:fldCharType="end"/>
-            </w:r>
-          </w:hyperlink>
-        </w:p>
-        <w:p>
-          <w:pPr>
-            <w:pStyle w:val="TOC2"/>
-            <w:rPr>
-              <w:noProof/>
-              <w:sz w:val="22"/>
-            </w:rPr>
-          </w:pPr>
-          <w:hyperlink w:anchor="_Toc375751039" w:history="1">
-            <w:r>
-              <w:rPr>
-                <w:rStyle w:val="Hyperlink"/>
-                <w:noProof/>
-              </w:rPr>
-              <w:t>POST /v2/clientData/markPost</w:t>
-            </w:r>
-            <w:r>
-              <w:rPr>
-                <w:noProof/>
-                <w:webHidden/>
-              </w:rPr>
-              <w:tab/>
-            </w:r>
-            <w:r>
-              <w:rPr>
-                <w:noProof/>
-                <w:webHidden/>
-              </w:rPr>
-              <w:fldChar w:fldCharType="begin"/>
-            </w:r>
-            <w:r>
-              <w:rPr>
-                <w:noProof/>
-                <w:webHidden/>
-              </w:rPr>
-              <w:instrText xml:space="preserve"> PAGEREF _Toc375751039 \h </w:instrText>
-            </w:r>
-            <w:r>
-              <w:rPr>
-                <w:noProof/>
-                <w:webHidden/>
-              </w:rPr>
-            </w:r>
-            <w:r>
-              <w:rPr>
-                <w:noProof/>
-                <w:webHidden/>
-              </w:rPr>
-              <w:fldChar w:fldCharType="separate"/>
-            </w:r>
-            <w:r>
-              <w:rPr>
-                <w:noProof/>
-                <w:webHidden/>
-              </w:rPr>
-              <w:t>1</w:t>
-            </w:r>
-            <w:r>
-              <w:rPr>
-                <w:noProof/>
-                <w:webHidden/>
-              </w:rPr>
-              <w:fldChar w:fldCharType="end"/>
-            </w:r>
-          </w:hyperlink>
-        </w:p>
-        <w:p>
-          <w:pPr>
-            <w:pStyle w:val="TOC2"/>
-            <w:rPr>
-              <w:noProof/>
-              <w:sz w:val="22"/>
-            </w:rPr>
-          </w:pPr>
-          <w:hyperlink w:anchor="_Toc375751040" w:history="1">
-            <w:r>
-              <w:rPr>
-                <w:rStyle w:val="Hyperlink"/>
-                <w:noProof/>
-              </w:rPr>
-              <w:t>POST /v2/clientData/getPrivateData</w:t>
-            </w:r>
-            <w:r>
-              <w:rPr>
-                <w:noProof/>
-                <w:webHidden/>
-              </w:rPr>
-              <w:tab/>
-            </w:r>
-            <w:r>
-              <w:rPr>
-                <w:noProof/>
-                <w:webHidden/>
-              </w:rPr>
-              <w:fldChar w:fldCharType="begin"/>
-            </w:r>
-            <w:r>
-              <w:rPr>
-                <w:noProof/>
-                <w:webHidden/>
-              </w:rPr>
-              <w:instrText xml:space="preserve"> PAGEREF _Toc375751040 \h </w:instrText>
-            </w:r>
-            <w:r>
-              <w:rPr>
-                <w:noProof/>
-                <w:webHidden/>
-              </w:rPr>
-            </w:r>
-            <w:r>
-              <w:rPr>
-                <w:noProof/>
-                <w:webHidden/>
-              </w:rPr>
-              <w:fldChar w:fldCharType="separate"/>
-            </w:r>
-            <w:r>
-              <w:rPr>
-                <w:noProof/>
-                <w:webHidden/>
-              </w:rPr>
-              <w:t>1</w:t>
-            </w:r>
-            <w:r>
-              <w:rPr>
-                <w:noProof/>
-                <w:webHidden/>
-              </w:rPr>
-              <w:fldChar w:fldCharType="end"/>
-            </w:r>
-          </w:hyperlink>
-        </w:p>
-        <w:p>
-          <w:pPr>
-            <w:pStyle w:val="TOC2"/>
-            <w:rPr>
-              <w:noProof/>
-              <w:sz w:val="22"/>
-            </w:rPr>
-          </w:pPr>
-          <w:hyperlink w:anchor="_Toc375751041" w:history="1">
-            <w:r>
-              <w:rPr>
-                <w:rStyle w:val="Hyperlink"/>
-                <w:noProof/>
-              </w:rPr>
-              <w:t>POST /v2/clientData/setPrivateData</w:t>
-            </w:r>
-            <w:r>
-              <w:rPr>
-                <w:noProof/>
-                <w:webHidden/>
-              </w:rPr>
-              <w:tab/>
-            </w:r>
-            <w:r>
-              <w:rPr>
-                <w:noProof/>
-                <w:webHidden/>
-              </w:rPr>
-              <w:fldChar w:fldCharType="begin"/>
-            </w:r>
-            <w:r>
-              <w:rPr>
-                <w:noProof/>
-                <w:webHidden/>
-              </w:rPr>
-              <w:instrText xml:space="preserve"> PAGEREF _Toc375751041 \h </w:instrText>
-            </w:r>
-            <w:r>
-              <w:rPr>
-                <w:noProof/>
-                <w:webHidden/>
-              </w:rPr>
-            </w:r>
-            <w:r>
-              <w:rPr>
-                <w:noProof/>
-                <w:webHidden/>
-              </w:rPr>
-              <w:fldChar w:fldCharType="separate"/>
-            </w:r>
-            <w:r>
-              <w:rPr>
-                <w:noProof/>
-                <w:webHidden/>
-              </w:rPr>
-              <w:t>1</w:t>
-            </w:r>
-            <w:r>
-              <w:rPr>
-                <w:noProof/>
-                <w:webHidden/>
-              </w:rPr>
-              <w:fldChar w:fldCharType="end"/>
-            </w:r>
-          </w:hyperlink>
-        </w:p>
-        <w:p>
-          <w:pPr>
-            <w:pStyle w:val="TOC1"/>
-            <w:tabs>
-              <w:tab w:val="right" w:leader="dot" w:pos="9350"/>
-            </w:tabs>
-            <w:rPr>
-              <w:b w:val="0"/>
-              <w:noProof/>
-            </w:rPr>
-          </w:pPr>
-          <w:hyperlink w:anchor="_Toc375751042" w:history="1">
-            <w:r>
-              <w:rPr>
-                <w:rStyle w:val="Hyperlink"/>
-                <w:noProof/>
-              </w:rPr>
-              <w:t>Appendix: Database Structure</w:t>
-            </w:r>
-            <w:r>
-              <w:rPr>
-                <w:noProof/>
-                <w:webHidden/>
-              </w:rPr>
-              <w:tab/>
-            </w:r>
-            <w:r>
-              <w:rPr>
-                <w:noProof/>
-                <w:webHidden/>
-              </w:rPr>
-              <w:fldChar w:fldCharType="begin"/>
-            </w:r>
-            <w:r>
-              <w:rPr>
-                <w:noProof/>
-                <w:webHidden/>
-              </w:rPr>
-              <w:instrText xml:space="preserve"> PAGEREF _Toc375751042 \h </w:instrText>
+              <w:instrText xml:space="preserve"> PAGEREF _Toc375759112 \h </w:instrText>
             </w:r>
             <w:r>
               <w:rPr>
@@ -2539,11 +2541,11 @@
         <w:pStyle w:val="Heading1"/>
         <w:spacing w:before="0"/>
       </w:pPr>
-      <w:bookmarkStart w:id="0" w:name="_Toc375751008"/>
+      <w:bookmarkStart w:id="1" w:name="_Toc375759078"/>
       <w:r>
         <w:t>Introduction</w:t>
       </w:r>
-      <w:bookmarkEnd w:id="0"/>
+      <w:bookmarkEnd w:id="1"/>
     </w:p>
     <w:p>
       <w:r>
@@ -2722,11 +2724,11 @@
       <w:pPr>
         <w:pStyle w:val="Heading2"/>
       </w:pPr>
-      <w:bookmarkStart w:id="1" w:name="_Toc375751009"/>
+      <w:bookmarkStart w:id="2" w:name="_Toc375759079"/>
       <w:r>
         <w:t>Data Types</w:t>
       </w:r>
-      <w:bookmarkEnd w:id="1"/>
+      <w:bookmarkEnd w:id="2"/>
     </w:p>
     <w:p>
       <w:r>
@@ -4086,11 +4088,11 @@
       <w:pPr>
         <w:pStyle w:val="Heading2"/>
       </w:pPr>
-      <w:bookmarkStart w:id="2" w:name="_Toc375751010"/>
+      <w:bookmarkStart w:id="3" w:name="_Toc375759080"/>
       <w:r>
         <w:t>Error Handling</w:t>
       </w:r>
-      <w:bookmarkEnd w:id="2"/>
+      <w:bookmarkEnd w:id="3"/>
     </w:p>
     <w:p>
       <w:r>
@@ -4313,14 +4315,14 @@
       <w:pPr>
         <w:pStyle w:val="Heading1"/>
       </w:pPr>
-      <w:bookmarkStart w:id="3" w:name="_Toc375751011"/>
+      <w:bookmarkStart w:id="4" w:name="_Toc375759081"/>
       <w:r>
         <w:t xml:space="preserve">Threads and </w:t>
       </w:r>
       <w:r>
         <w:t>Posts</w:t>
       </w:r>
-      <w:bookmarkEnd w:id="3"/>
+      <w:bookmarkEnd w:id="4"/>
     </w:p>
     <w:p>
       <w:r>
@@ -4331,11 +4333,11 @@
       <w:pPr>
         <w:pStyle w:val="Heading2"/>
       </w:pPr>
-      <w:bookmarkStart w:id="4" w:name="_Toc375751012"/>
+      <w:bookmarkStart w:id="5" w:name="_Toc375759082"/>
       <w:r>
         <w:t>GET /v2/waitForNewPost</w:t>
       </w:r>
-      <w:bookmarkEnd w:id="4"/>
+      <w:bookmarkEnd w:id="5"/>
     </w:p>
     <w:p>
       <w:r>
@@ -4548,11 +4550,11 @@
       <w:pPr>
         <w:pStyle w:val="Heading2"/>
       </w:pPr>
-      <w:bookmarkStart w:id="5" w:name="_Toc375751013"/>
+      <w:bookmarkStart w:id="6" w:name="_Toc375759083"/>
       <w:r>
         <w:t>GET /v2/getBumpedThreadIds</w:t>
       </w:r>
-      <w:bookmarkEnd w:id="5"/>
+      <w:bookmarkEnd w:id="6"/>
     </w:p>
     <w:p>
       <w:r>
@@ -4781,11 +4783,11 @@
       <w:pPr>
         <w:pStyle w:val="Heading2"/>
       </w:pPr>
-      <w:bookmarkStart w:id="6" w:name="_Toc375751014"/>
+      <w:bookmarkStart w:id="7" w:name="_Toc375759084"/>
       <w:r>
         <w:t>GET /v2/getThread</w:t>
       </w:r>
-      <w:bookmarkEnd w:id="6"/>
+      <w:bookmarkEnd w:id="7"/>
     </w:p>
     <w:p>
       <w:r>
@@ -4940,11 +4942,11 @@
       <w:pPr>
         <w:pStyle w:val="Heading2"/>
       </w:pPr>
-      <w:bookmarkStart w:id="7" w:name="_Toc375751015"/>
+      <w:bookmarkStart w:id="8" w:name="_Toc375759085"/>
       <w:r>
         <w:t>GET /v2/getThreadPostIds</w:t>
       </w:r>
-      <w:bookmarkEnd w:id="7"/>
+      <w:bookmarkEnd w:id="8"/>
     </w:p>
     <w:p>
       <w:r>
@@ -5132,11 +5134,11 @@
       <w:pPr>
         <w:pStyle w:val="Heading2"/>
       </w:pPr>
-      <w:bookmarkStart w:id="8" w:name="_Toc375751016"/>
+      <w:bookmarkStart w:id="9" w:name="_Toc375759086"/>
       <w:r>
         <w:t>GET /v2/getPost</w:t>
       </w:r>
-      <w:bookmarkEnd w:id="8"/>
+      <w:bookmarkEnd w:id="9"/>
     </w:p>
     <w:p>
       <w:r>
@@ -5244,11 +5246,11 @@
       <w:pPr>
         <w:pStyle w:val="Heading2"/>
       </w:pPr>
-      <w:bookmarkStart w:id="9" w:name="_Toc375751017"/>
+      <w:bookmarkStart w:id="10" w:name="_Toc375759087"/>
       <w:r>
         <w:t>GET /v2/getPostRange</w:t>
       </w:r>
-      <w:bookmarkEnd w:id="9"/>
+      <w:bookmarkEnd w:id="10"/>
     </w:p>
     <w:p>
       <w:r>
@@ -5440,11 +5442,11 @@
       <w:pPr>
         <w:pStyle w:val="Heading2"/>
       </w:pPr>
-      <w:bookmarkStart w:id="10" w:name="_Toc375751018"/>
+      <w:bookmarkStart w:id="11" w:name="_Toc375759088"/>
       <w:r>
         <w:t>GET /v2/getNewestPostInfo</w:t>
       </w:r>
-      <w:bookmarkEnd w:id="10"/>
+      <w:bookmarkEnd w:id="11"/>
     </w:p>
     <w:p>
       <w:r>
@@ -5540,11 +5542,11 @@
       <w:pPr>
         <w:pStyle w:val="Heading2"/>
       </w:pPr>
-      <w:bookmarkStart w:id="11" w:name="_Toc375751019"/>
+      <w:bookmarkStart w:id="12" w:name="_Toc375759089"/>
       <w:r>
         <w:t>GET /v2/getParentId</w:t>
       </w:r>
-      <w:bookmarkEnd w:id="11"/>
+      <w:bookmarkEnd w:id="12"/>
     </w:p>
     <w:p>
       <w:r>
@@ -5704,11 +5706,11 @@
       <w:pPr>
         <w:pStyle w:val="Heading2"/>
       </w:pPr>
-      <w:bookmarkStart w:id="12" w:name="_Toc375751020"/>
+      <w:bookmarkStart w:id="13" w:name="_Toc375759090"/>
       <w:r>
         <w:t>POST /v2/postComment</w:t>
       </w:r>
-      <w:bookmarkEnd w:id="12"/>
+      <w:bookmarkEnd w:id="13"/>
       <w:r>
         <w:t xml:space="preserve"> </w:t>
       </w:r>
@@ -5998,11 +6000,11 @@
       <w:pPr>
         <w:pStyle w:val="Heading2"/>
       </w:pPr>
-      <w:bookmarkStart w:id="13" w:name="_Toc375751021"/>
+      <w:bookmarkStart w:id="14" w:name="_Toc375759091"/>
       <w:r>
         <w:t>GET /v2/search</w:t>
       </w:r>
-      <w:bookmarkEnd w:id="13"/>
+      <w:bookmarkEnd w:id="14"/>
     </w:p>
     <w:p>
       <w:r>
@@ -6286,11 +6288,11 @@
       <w:pPr>
         <w:pStyle w:val="Heading1"/>
       </w:pPr>
-      <w:bookmarkStart w:id="14" w:name="_Toc375751022"/>
+      <w:bookmarkStart w:id="15" w:name="_Toc375759092"/>
       <w:r>
         <w:t>Post Edits</w:t>
       </w:r>
-      <w:bookmarkEnd w:id="14"/>
+      <w:bookmarkEnd w:id="15"/>
     </w:p>
     <w:p>
       <w:r>
@@ -6382,30 +6384,48 @@
     </w:p>
     <w:p>
       <w:r>
-        <w:t>The nuke and un-nuke operations may also happen due to Shacknews idiosyncrasies.  For the purposes of the v2 API, a "nuked" post is simply a post ID that does not exist.  It cannot distinguish between a post that once existed but was nuked by a moderator, and a post that never showed up due to a bug.  In some situations I have witnessed, Shacknews will consume a post ID, but no post ever shows up, not even for a brief moment.  It's as if the post was instantly nuked.  The indexer will see this as being nuked right from the get-go, and will register it as a nuked post without logging a post edit.  However, if the post finally appears some time later (which happens sometimes), then the indexer will see it and then log an "un-nuke" post edit, since the post seemed to have gone from a nuked to a non-nuked state.</w:t>
+        <w:t>The nuke and un-nuke operations may also happen due to Shacknews idiosyncrasies.  For the purposes of the v2 API, a "nuked" post is simply a post ID that does not exist.  It cannot distinguish between a post that once existed but was nuked by a moderator, and a post that never showed up due to a bug.  In some situations I have witnessed, Shacknews will consume a post ID, but no post ever shows up, not even for a brief moment.  It's as if the post was instantly nuked.  The indexer will see this as being nuked right from the get-go, and w</w:t>
+      </w:r>
+      <w:r>
+        <w:t>ill register it as a nuked post.  It will log</w:t>
+      </w:r>
+      <w:r>
+        <w:t xml:space="preserve"> a </w:t>
+      </w:r>
+      <w:r>
+        <w:t xml:space="preserve">"nuked" </w:t>
+      </w:r>
+      <w:r>
+        <w:t xml:space="preserve">post edit.  </w:t>
+      </w:r>
+      <w:r>
+        <w:t>I</w:t>
+      </w:r>
+      <w:r>
+        <w:t xml:space="preserve">f the post finally appears some time later (which happens sometimes), then the indexer </w:t>
+      </w:r>
+      <w:r>
+        <w:t>will see it and then log an "un</w:t>
+      </w:r>
+      <w:r>
+        <w:t xml:space="preserve">nuke" post edit, since the post </w:t>
+      </w:r>
+      <w:r>
+        <w:t>didn't exist before and now it exists.</w:t>
       </w:r>
     </w:p>
     <w:p>
       <w:pPr>
         <w:pStyle w:val="Heading2"/>
       </w:pPr>
-      <w:bookmarkStart w:id="15" w:name="_Toc375751023"/>
+      <w:bookmarkStart w:id="16" w:name="_Toc375759093"/>
       <w:r>
         <w:t>GET /v2/getNewest</w:t>
       </w:r>
       <w:r>
         <w:t>PostEdit</w:t>
       </w:r>
-      <w:r>
-        <w:t xml:space="preserve"> &lt;</w:t>
-      </w:r>
-      <w:r>
-        <w:t>TODO</w:t>
-      </w:r>
-      <w:r>
-        <w:t>&gt;</w:t>
-      </w:r>
-      <w:bookmarkEnd w:id="15"/>
+      <w:bookmarkEnd w:id="16"/>
     </w:p>
     <w:p>
       <w:r>
@@ -6524,31 +6544,27 @@
       <w:pPr>
         <w:ind w:left="720"/>
       </w:pPr>
-      <w:r>
-        <w:t>TODO</w:t>
-      </w:r>
+      <w:hyperlink r:id="rId32" w:history="1">
+        <w:r>
+          <w:rPr>
+            <w:rStyle w:val="Hyperlink"/>
+          </w:rPr>
+          <w:t>http://winchatty.com/v2/getNewestPostEdit</w:t>
+        </w:r>
+      </w:hyperlink>
     </w:p>
     <w:p>
       <w:pPr>
         <w:pStyle w:val="Heading2"/>
       </w:pPr>
-      <w:bookmarkStart w:id="16" w:name="_Toc375751024"/>
+      <w:bookmarkStart w:id="17" w:name="_Toc375759094"/>
       <w:r>
         <w:t>GET /v2/get</w:t>
       </w:r>
       <w:r>
         <w:t>NewerPostEdits</w:t>
       </w:r>
-      <w:r>
-        <w:t xml:space="preserve"> &lt;</w:t>
-      </w:r>
-      <w:r>
-        <w:t>TODO</w:t>
-      </w:r>
-      <w:r>
-        <w:t>&gt;</w:t>
-      </w:r>
-      <w:bookmarkEnd w:id="16"/>
+      <w:bookmarkEnd w:id="17"/>
     </w:p>
     <w:p>
       <w:r>
@@ -6680,7 +6696,19 @@
           <w:rStyle w:val="HTMLCode"/>
         </w:rPr>
         <w:br/>
-        <w:t xml:space="preserve">   "actions":</w:t>
+        <w:t xml:space="preserve">   "</w:t>
+      </w:r>
+      <w:r>
+        <w:rPr>
+          <w:rStyle w:val="HTMLCode"/>
+        </w:rPr>
+        <w:t>postEdits</w:t>
+      </w:r>
+      <w:r>
+        <w:rPr>
+          <w:rStyle w:val="HTMLCode"/>
+        </w:rPr>
+        <w:t>":</w:t>
       </w:r>
       <w:r>
         <w:rPr>
@@ -6837,22 +6865,30 @@
       <w:pPr>
         <w:ind w:left="720"/>
       </w:pPr>
-      <w:r>
-        <w:t>TODO</w:t>
+      <w:hyperlink r:id="rId33" w:history="1">
+        <w:r>
+          <w:rPr>
+            <w:rStyle w:val="Hyperlink"/>
+          </w:rPr>
+          <w:t>http://winchatty.com/v2/getNewerPostEdits?lastPostEditId=12</w:t>
+        </w:r>
+      </w:hyperlink>
+      <w:r>
+        <w:t xml:space="preserve"> </w:t>
       </w:r>
     </w:p>
     <w:p>
       <w:pPr>
         <w:pStyle w:val="Heading1"/>
       </w:pPr>
-      <w:bookmarkStart w:id="17" w:name="_Toc375751025"/>
+      <w:bookmarkStart w:id="18" w:name="_Toc375759095"/>
       <w:r>
         <w:t>Account</w:t>
       </w:r>
       <w:r>
         <w:t>s</w:t>
       </w:r>
-      <w:bookmarkEnd w:id="17"/>
+      <w:bookmarkEnd w:id="18"/>
     </w:p>
     <w:p>
       <w:r>
@@ -6866,11 +6902,11 @@
       <w:pPr>
         <w:pStyle w:val="Heading2"/>
       </w:pPr>
-      <w:bookmarkStart w:id="18" w:name="_Toc375751026"/>
+      <w:bookmarkStart w:id="19" w:name="_Toc375759096"/>
       <w:r>
         <w:t>POST /v2/verifyCredentials</w:t>
       </w:r>
-      <w:bookmarkEnd w:id="18"/>
+      <w:bookmarkEnd w:id="19"/>
     </w:p>
     <w:p>
       <w:r>
@@ -6982,7 +7018,7 @@
       <w:pPr>
         <w:ind w:left="720"/>
       </w:pPr>
-      <w:hyperlink r:id="rId32" w:history="1">
+      <w:hyperlink r:id="rId34" w:history="1">
         <w:r>
           <w:rPr>
             <w:rStyle w:val="Hyperlink"/>
@@ -6998,7 +7034,7 @@
       <w:pPr>
         <w:pStyle w:val="Heading2"/>
       </w:pPr>
-      <w:bookmarkStart w:id="19" w:name="_Toc375751027"/>
+      <w:bookmarkStart w:id="20" w:name="_Toc375759097"/>
       <w:r>
         <w:t>GET /v2/getUserRegistrationDate &lt;</w:t>
       </w:r>
@@ -7008,7 +7044,7 @@
       <w:r>
         <w:t>&gt;</w:t>
       </w:r>
-      <w:bookmarkEnd w:id="19"/>
+      <w:bookmarkEnd w:id="20"/>
     </w:p>
     <w:p>
       <w:r>
@@ -7178,11 +7214,11 @@
       <w:pPr>
         <w:pStyle w:val="Heading1"/>
       </w:pPr>
-      <w:bookmarkStart w:id="20" w:name="_Toc375751028"/>
+      <w:bookmarkStart w:id="21" w:name="_Toc375759098"/>
       <w:r>
         <w:t>Shackmessages</w:t>
       </w:r>
-      <w:bookmarkEnd w:id="20"/>
+      <w:bookmarkEnd w:id="21"/>
     </w:p>
     <w:p>
       <w:r>
@@ -7193,7 +7229,7 @@
       <w:pPr>
         <w:pStyle w:val="Heading2"/>
       </w:pPr>
-      <w:bookmarkStart w:id="21" w:name="_Toc375751029"/>
+      <w:bookmarkStart w:id="22" w:name="_Toc375759099"/>
       <w:r>
         <w:t>POST /v2/getMessages &lt;</w:t>
       </w:r>
@@ -7203,7 +7239,7 @@
       <w:r>
         <w:t>&gt;</w:t>
       </w:r>
-      <w:bookmarkEnd w:id="21"/>
+      <w:bookmarkEnd w:id="22"/>
     </w:p>
     <w:p>
       <w:r>
@@ -7586,7 +7622,7 @@
           <w:rStyle w:val="HTMLCode"/>
         </w:rPr>
       </w:pPr>
-      <w:hyperlink r:id="rId33" w:history="1">
+      <w:hyperlink r:id="rId35" w:history="1">
         <w:r>
           <w:rPr>
             <w:rStyle w:val="Hyperlink"/>
@@ -7602,7 +7638,7 @@
       <w:pPr>
         <w:pStyle w:val="Heading2"/>
       </w:pPr>
-      <w:bookmarkStart w:id="22" w:name="_Toc375751030"/>
+      <w:bookmarkStart w:id="23" w:name="_Toc375759100"/>
       <w:r>
         <w:t>POST /v2/sendMessage &lt;</w:t>
       </w:r>
@@ -7612,7 +7648,7 @@
       <w:r>
         <w:t>&gt;</w:t>
       </w:r>
-      <w:bookmarkEnd w:id="22"/>
+      <w:bookmarkEnd w:id="23"/>
     </w:p>
     <w:p>
       <w:r>
@@ -7777,7 +7813,7 @@
       <w:pPr>
         <w:pStyle w:val="Heading2"/>
       </w:pPr>
-      <w:bookmarkStart w:id="23" w:name="_Toc375751031"/>
+      <w:bookmarkStart w:id="24" w:name="_Toc375759101"/>
       <w:r>
         <w:t>POST /v2/markMessageRead &lt;</w:t>
       </w:r>
@@ -7787,7 +7823,7 @@
       <w:r>
         <w:t>&gt;</w:t>
       </w:r>
-      <w:bookmarkEnd w:id="23"/>
+      <w:bookmarkEnd w:id="24"/>
     </w:p>
     <w:p>
       <w:r>
@@ -7953,7 +7989,7 @@
       <w:pPr>
         <w:pStyle w:val="Heading2"/>
       </w:pPr>
-      <w:bookmarkStart w:id="24" w:name="_Toc375751032"/>
+      <w:bookmarkStart w:id="25" w:name="_Toc375759102"/>
       <w:r>
         <w:t>POST /v2/deleteMessage &lt;</w:t>
       </w:r>
@@ -7963,7 +7999,7 @@
       <w:r>
         <w:t>&gt;</w:t>
       </w:r>
-      <w:bookmarkEnd w:id="24"/>
+      <w:bookmarkEnd w:id="25"/>
     </w:p>
     <w:p>
       <w:r>
@@ -8118,14 +8154,14 @@
       <w:pPr>
         <w:pStyle w:val="Heading1"/>
       </w:pPr>
-      <w:bookmarkStart w:id="25" w:name="_Toc375751033"/>
+      <w:bookmarkStart w:id="26" w:name="_Toc375759103"/>
       <w:r>
         <w:t xml:space="preserve">Client </w:t>
       </w:r>
       <w:r>
         <w:t>Data</w:t>
       </w:r>
-      <w:bookmarkEnd w:id="25"/>
+      <w:bookmarkEnd w:id="26"/>
     </w:p>
     <w:p>
       <w:r>
@@ -8258,10 +8294,10 @@
       <w:pPr>
         <w:pStyle w:val="Heading2"/>
       </w:pPr>
-      <w:bookmarkStart w:id="26" w:name="_POST_/v2/clientData/getClientToken_"/>
-      <w:bookmarkStart w:id="27" w:name="_Ref375010567"/>
-      <w:bookmarkStart w:id="28" w:name="_Toc375751034"/>
-      <w:bookmarkEnd w:id="26"/>
+      <w:bookmarkStart w:id="27" w:name="_POST_/v2/clientData/getClientToken_"/>
+      <w:bookmarkStart w:id="28" w:name="_Ref375010567"/>
+      <w:bookmarkStart w:id="29" w:name="_Toc375759104"/>
+      <w:bookmarkEnd w:id="27"/>
       <w:r>
         <w:t>POST /v2/clientData/get</w:t>
       </w:r>
@@ -8274,8 +8310,8 @@
       <w:r>
         <w:t>Token</w:t>
       </w:r>
-      <w:bookmarkEnd w:id="27"/>
       <w:bookmarkEnd w:id="28"/>
+      <w:bookmarkEnd w:id="29"/>
     </w:p>
     <w:p>
       <w:r>
@@ -8511,7 +8547,7 @@
       <w:pPr>
         <w:ind w:left="720"/>
       </w:pPr>
-      <w:hyperlink r:id="rId34" w:history="1">
+      <w:hyperlink r:id="rId36" w:history="1">
         <w:r>
           <w:rPr>
             <w:rStyle w:val="Hyperlink"/>
@@ -8527,7 +8563,7 @@
       <w:pPr>
         <w:pStyle w:val="Heading2"/>
       </w:pPr>
-      <w:bookmarkStart w:id="29" w:name="_Toc375751035"/>
+      <w:bookmarkStart w:id="30" w:name="_Toc375759105"/>
       <w:r>
         <w:t>POST</w:t>
       </w:r>
@@ -8540,7 +8576,7 @@
       <w:r>
         <w:t>getCategoryFilters</w:t>
       </w:r>
-      <w:bookmarkEnd w:id="29"/>
+      <w:bookmarkEnd w:id="30"/>
     </w:p>
     <w:p>
       <w:r>
@@ -8730,7 +8766,7 @@
       <w:pPr>
         <w:ind w:left="720"/>
       </w:pPr>
-      <w:hyperlink r:id="rId35" w:history="1">
+      <w:hyperlink r:id="rId37" w:history="1">
         <w:r>
           <w:rPr>
             <w:rStyle w:val="Hyperlink"/>
@@ -8746,7 +8782,7 @@
       <w:pPr>
         <w:pStyle w:val="Heading2"/>
       </w:pPr>
-      <w:bookmarkStart w:id="30" w:name="_Toc375751036"/>
+      <w:bookmarkStart w:id="31" w:name="_Toc375759106"/>
       <w:r>
         <w:t>POST /v2/</w:t>
       </w:r>
@@ -8756,7 +8792,7 @@
       <w:r>
         <w:t>setCategoryFilters</w:t>
       </w:r>
-      <w:bookmarkEnd w:id="30"/>
+      <w:bookmarkEnd w:id="31"/>
     </w:p>
     <w:p>
       <w:r>
@@ -8992,7 +9028,7 @@
       <w:pPr>
         <w:ind w:left="720"/>
       </w:pPr>
-      <w:hyperlink r:id="rId36" w:history="1">
+      <w:hyperlink r:id="rId38" w:history="1">
         <w:r>
           <w:rPr>
             <w:rStyle w:val="Hyperlink"/>
@@ -9008,7 +9044,7 @@
       <w:pPr>
         <w:pStyle w:val="Heading2"/>
       </w:pPr>
-      <w:bookmarkStart w:id="31" w:name="_Toc375751037"/>
+      <w:bookmarkStart w:id="32" w:name="_Toc375759107"/>
       <w:r>
         <w:t>POST</w:t>
       </w:r>
@@ -9024,7 +9060,7 @@
       <w:r>
         <w:t>MarkedPosts</w:t>
       </w:r>
-      <w:bookmarkEnd w:id="31"/>
+      <w:bookmarkEnd w:id="32"/>
     </w:p>
     <w:p>
       <w:r>
@@ -9249,7 +9285,7 @@
       <w:pPr>
         <w:ind w:left="720"/>
       </w:pPr>
-      <w:hyperlink r:id="rId37" w:history="1">
+      <w:hyperlink r:id="rId39" w:history="1">
         <w:r>
           <w:rPr>
             <w:rStyle w:val="Hyperlink"/>
@@ -9265,7 +9301,7 @@
       <w:pPr>
         <w:pStyle w:val="Heading2"/>
       </w:pPr>
-      <w:bookmarkStart w:id="32" w:name="_Toc375751038"/>
+      <w:bookmarkStart w:id="33" w:name="_Toc375759108"/>
       <w:r>
         <w:t>POST /v2/</w:t>
       </w:r>
@@ -9275,7 +9311,7 @@
       <w:r>
         <w:t>clearMarkedPosts</w:t>
       </w:r>
-      <w:bookmarkEnd w:id="32"/>
+      <w:bookmarkEnd w:id="33"/>
     </w:p>
     <w:p>
       <w:r>
@@ -9417,7 +9453,7 @@
       <w:pPr>
         <w:ind w:left="720"/>
       </w:pPr>
-      <w:hyperlink r:id="rId38" w:history="1">
+      <w:hyperlink r:id="rId40" w:history="1">
         <w:r>
           <w:rPr>
             <w:rStyle w:val="Hyperlink"/>
@@ -9433,7 +9469,7 @@
       <w:pPr>
         <w:pStyle w:val="Heading2"/>
       </w:pPr>
-      <w:bookmarkStart w:id="33" w:name="_Toc375751039"/>
+      <w:bookmarkStart w:id="34" w:name="_Toc375759109"/>
       <w:r>
         <w:t>POST /v2/</w:t>
       </w:r>
@@ -9443,7 +9479,7 @@
       <w:r>
         <w:t>markPost</w:t>
       </w:r>
-      <w:bookmarkEnd w:id="33"/>
+      <w:bookmarkEnd w:id="34"/>
     </w:p>
     <w:p>
       <w:r>
@@ -9645,7 +9681,7 @@
       <w:pPr>
         <w:ind w:left="720"/>
       </w:pPr>
-      <w:hyperlink r:id="rId39" w:history="1">
+      <w:hyperlink r:id="rId41" w:history="1">
         <w:r>
           <w:rPr>
             <w:rStyle w:val="Hyperlink"/>
@@ -9661,7 +9697,7 @@
       <w:pPr>
         <w:pStyle w:val="Heading2"/>
       </w:pPr>
-      <w:bookmarkStart w:id="34" w:name="_Toc375751040"/>
+      <w:bookmarkStart w:id="35" w:name="_Toc375759110"/>
       <w:r>
         <w:t>POST</w:t>
       </w:r>
@@ -9674,7 +9710,7 @@
       <w:r>
         <w:t>getPrivateData</w:t>
       </w:r>
-      <w:bookmarkEnd w:id="34"/>
+      <w:bookmarkEnd w:id="35"/>
     </w:p>
     <w:p>
       <w:r>
@@ -9808,7 +9844,7 @@
       <w:pPr>
         <w:ind w:left="720"/>
       </w:pPr>
-      <w:hyperlink r:id="rId40" w:history="1">
+      <w:hyperlink r:id="rId42" w:history="1">
         <w:r>
           <w:rPr>
             <w:rStyle w:val="Hyperlink"/>
@@ -9824,7 +9860,7 @@
       <w:pPr>
         <w:pStyle w:val="Heading2"/>
       </w:pPr>
-      <w:bookmarkStart w:id="35" w:name="_Toc375751041"/>
+      <w:bookmarkStart w:id="36" w:name="_Toc375759111"/>
       <w:r>
         <w:t>POST /v2/</w:t>
       </w:r>
@@ -9837,7 +9873,7 @@
       <w:r>
         <w:t>a</w:t>
       </w:r>
-      <w:bookmarkEnd w:id="35"/>
+      <w:bookmarkEnd w:id="36"/>
     </w:p>
     <w:p>
       <w:r>
@@ -10005,7 +10041,7 @@
       <w:pPr>
         <w:ind w:left="720"/>
       </w:pPr>
-      <w:hyperlink r:id="rId41" w:history="1">
+      <w:hyperlink r:id="rId43" w:history="1">
         <w:r>
           <w:rPr>
             <w:rStyle w:val="Hyperlink"/>
@@ -10021,11 +10057,11 @@
       <w:pPr>
         <w:pStyle w:val="Heading1"/>
       </w:pPr>
-      <w:bookmarkStart w:id="36" w:name="_Toc375751042"/>
+      <w:bookmarkStart w:id="37" w:name="_Toc375759112"/>
       <w:r>
         <w:t>Appendix: Database Structure</w:t>
       </w:r>
-      <w:bookmarkEnd w:id="36"/>
+      <w:bookmarkEnd w:id="37"/>
     </w:p>
     <w:p>
       <w:r>
@@ -10063,7 +10099,7 @@
                     </pic:cNvPicPr>
                   </pic:nvPicPr>
                   <pic:blipFill>
-                    <a:blip r:embed="rId42">
+                    <a:blip r:embed="rId44">
                       <a:extLst>
                         <a:ext uri="{28A0092B-C50C-407E-A947-70E740481C1C}">
                           <a14:useLocalDpi xmlns:a14="http://schemas.microsoft.com/office/drawing/2010/main" val="0"/>
@@ -10113,11 +10149,11 @@
         <w:tblLook w:val="04A0" w:firstRow="1" w:lastRow="0" w:firstColumn="1" w:lastColumn="0" w:noHBand="0" w:noVBand="1"/>
       </w:tblPr>
       <w:tblGrid>
-        <w:gridCol w:w="2670"/>
-        <w:gridCol w:w="1734"/>
-        <w:gridCol w:w="2934"/>
-        <w:gridCol w:w="8"/>
-        <w:gridCol w:w="5871"/>
+        <w:gridCol w:w="1990"/>
+        <w:gridCol w:w="1220"/>
+        <w:gridCol w:w="2031"/>
+        <w:gridCol w:w="5"/>
+        <w:gridCol w:w="4105"/>
       </w:tblGrid>
       <w:tr>
         <w:tc>
@@ -13152,15 +13188,7 @@
               <w:rPr>
                 <w:b/>
               </w:rPr>
-              <w:t>s</w:t>
-            </w:r>
-            <w:bookmarkStart w:id="37" w:name="_GoBack"/>
-            <w:bookmarkEnd w:id="37"/>
-            <w:r>
-              <w:rPr>
-                <w:b/>
-              </w:rPr>
-              <w:t>hacker</w:t>
+              <w:t>shacker</w:t>
             </w:r>
           </w:p>
         </w:tc>
@@ -18110,7 +18138,7 @@
 </file>
 
 <file path=customXml/itemProps1.xml><?xml version="1.0" encoding="utf-8"?>
-<ds:datastoreItem xmlns:ds="http://schemas.openxmlformats.org/officeDocument/2006/customXml" ds:itemID="{7E3FBAD3-8489-4985-9CF1-FB646DA206B3}">
+<ds:datastoreItem xmlns:ds="http://schemas.openxmlformats.org/officeDocument/2006/customXml" ds:itemID="{DC5AEDB1-24A8-4E5D-A139-0113EFFA3330}">
   <ds:schemaRefs>
     <ds:schemaRef ds:uri="http://schemas.openxmlformats.org/officeDocument/2006/bibliography"/>
   </ds:schemaRefs>

</xml_diff>

<commit_message>
Implement the Shackmessage API methods.
</commit_message>
<xml_diff>
--- a/v2/WinChatty v2 API.docx
+++ b/v2/WinChatty v2 API.docx
@@ -64,7 +64,7 @@
               <w:rPr>
                 <w:noProof/>
               </w:rPr>
-              <w:t>2013-12-25</w:t>
+              <w:t>2013-12-26</w:t>
             </w:r>
             <w:r>
               <w:fldChar w:fldCharType="end"/>
@@ -85,7 +85,7 @@
               <w:rPr>
                 <w:noProof/>
               </w:rPr>
-              <w:t>6:22 PM</w:t>
+              <w:t>12:53 AM</w:t>
             </w:r>
             <w:r>
               <w:fldChar w:fldCharType="end"/>
@@ -98,24 +98,18 @@
                 <w:rPr>
                   <w:rStyle w:val="Hyperlink"/>
                 </w:rPr>
-                <w:t>Shackmessage</w:t>
+                <w:t>GitHub</w:t>
               </w:r>
             </w:hyperlink>
             <w:r>
-              <w:t xml:space="preserve"> </w:t>
-            </w:r>
-            <w:r>
-              <w:t>•</w:t>
-            </w:r>
-            <w:r>
-              <w:t xml:space="preserve"> </w:t>
+              <w:t xml:space="preserve"> • </w:t>
             </w:r>
             <w:hyperlink r:id="rId8" w:history="1">
               <w:r>
                 <w:rPr>
                   <w:rStyle w:val="Hyperlink"/>
                 </w:rPr>
-                <w:t>GitHub</w:t>
+                <w:t>Shackmessage</w:t>
               </w:r>
             </w:hyperlink>
             <w:r>
@@ -202,7 +196,7 @@
             </w:rPr>
             <w:fldChar w:fldCharType="separate"/>
           </w:r>
-          <w:hyperlink w:anchor="_Toc375759078" w:history="1">
+          <w:hyperlink w:anchor="_Toc375782559" w:history="1">
             <w:r>
               <w:rPr>
                 <w:rStyle w:val="Hyperlink"/>
@@ -229,7 +223,7 @@
                 <w:noProof/>
                 <w:webHidden/>
               </w:rPr>
-              <w:instrText xml:space="preserve"> PAGEREF _Toc375759078 \h </w:instrText>
+              <w:instrText xml:space="preserve"> PAGEREF _Toc375782559 \h </w:instrText>
             </w:r>
             <w:r>
               <w:rPr>
@@ -268,7 +262,7 @@
               <w:sz w:val="22"/>
             </w:rPr>
           </w:pPr>
-          <w:hyperlink w:anchor="_Toc375759079" w:history="1">
+          <w:hyperlink w:anchor="_Toc375782560" w:history="1">
             <w:r>
               <w:rPr>
                 <w:rStyle w:val="Hyperlink"/>
@@ -295,7 +289,7 @@
                 <w:noProof/>
                 <w:webHidden/>
               </w:rPr>
-              <w:instrText xml:space="preserve"> PAGEREF _Toc375759079 \h </w:instrText>
+              <w:instrText xml:space="preserve"> PAGEREF _Toc375782560 \h </w:instrText>
             </w:r>
             <w:r>
               <w:rPr>
@@ -334,7 +328,7 @@
               <w:sz w:val="22"/>
             </w:rPr>
           </w:pPr>
-          <w:hyperlink w:anchor="_Toc375759080" w:history="1">
+          <w:hyperlink w:anchor="_Toc375782561" w:history="1">
             <w:r>
               <w:rPr>
                 <w:rStyle w:val="Hyperlink"/>
@@ -361,736 +355,7 @@
                 <w:noProof/>
                 <w:webHidden/>
               </w:rPr>
-              <w:instrText xml:space="preserve"> PAGEREF _Toc375759080 \h </w:instrText>
-            </w:r>
-            <w:r>
-              <w:rPr>
-                <w:noProof/>
-                <w:webHidden/>
-              </w:rPr>
-            </w:r>
-            <w:r>
-              <w:rPr>
-                <w:noProof/>
-                <w:webHidden/>
-              </w:rPr>
-              <w:fldChar w:fldCharType="separate"/>
-            </w:r>
-            <w:r>
-              <w:rPr>
-                <w:noProof/>
-                <w:webHidden/>
-              </w:rPr>
-              <w:t>1</w:t>
-            </w:r>
-            <w:r>
-              <w:rPr>
-                <w:noProof/>
-                <w:webHidden/>
-              </w:rPr>
-              <w:fldChar w:fldCharType="end"/>
-            </w:r>
-          </w:hyperlink>
-        </w:p>
-        <w:p>
-          <w:pPr>
-            <w:pStyle w:val="TOC1"/>
-            <w:tabs>
-              <w:tab w:val="right" w:leader="dot" w:pos="9350"/>
-            </w:tabs>
-            <w:rPr>
-              <w:b w:val="0"/>
-              <w:noProof/>
-            </w:rPr>
-          </w:pPr>
-          <w:hyperlink w:anchor="_Toc375759081" w:history="1">
-            <w:r>
-              <w:rPr>
-                <w:rStyle w:val="Hyperlink"/>
-                <w:noProof/>
-              </w:rPr>
-              <w:t>Threads and Posts</w:t>
-            </w:r>
-            <w:r>
-              <w:rPr>
-                <w:noProof/>
-                <w:webHidden/>
-              </w:rPr>
-              <w:tab/>
-            </w:r>
-            <w:r>
-              <w:rPr>
-                <w:noProof/>
-                <w:webHidden/>
-              </w:rPr>
-              <w:fldChar w:fldCharType="begin"/>
-            </w:r>
-            <w:r>
-              <w:rPr>
-                <w:noProof/>
-                <w:webHidden/>
-              </w:rPr>
-              <w:instrText xml:space="preserve"> PAGEREF _Toc375759081 \h </w:instrText>
-            </w:r>
-            <w:r>
-              <w:rPr>
-                <w:noProof/>
-                <w:webHidden/>
-              </w:rPr>
-            </w:r>
-            <w:r>
-              <w:rPr>
-                <w:noProof/>
-                <w:webHidden/>
-              </w:rPr>
-              <w:fldChar w:fldCharType="separate"/>
-            </w:r>
-            <w:r>
-              <w:rPr>
-                <w:noProof/>
-                <w:webHidden/>
-              </w:rPr>
-              <w:t>1</w:t>
-            </w:r>
-            <w:r>
-              <w:rPr>
-                <w:noProof/>
-                <w:webHidden/>
-              </w:rPr>
-              <w:fldChar w:fldCharType="end"/>
-            </w:r>
-          </w:hyperlink>
-        </w:p>
-        <w:p>
-          <w:pPr>
-            <w:pStyle w:val="TOC2"/>
-            <w:rPr>
-              <w:noProof/>
-              <w:sz w:val="22"/>
-            </w:rPr>
-          </w:pPr>
-          <w:hyperlink w:anchor="_Toc375759082" w:history="1">
-            <w:r>
-              <w:rPr>
-                <w:rStyle w:val="Hyperlink"/>
-                <w:noProof/>
-              </w:rPr>
-              <w:t>GET /v2/waitForNewPost</w:t>
-            </w:r>
-            <w:r>
-              <w:rPr>
-                <w:noProof/>
-                <w:webHidden/>
-              </w:rPr>
-              <w:tab/>
-            </w:r>
-            <w:r>
-              <w:rPr>
-                <w:noProof/>
-                <w:webHidden/>
-              </w:rPr>
-              <w:fldChar w:fldCharType="begin"/>
-            </w:r>
-            <w:r>
-              <w:rPr>
-                <w:noProof/>
-                <w:webHidden/>
-              </w:rPr>
-              <w:instrText xml:space="preserve"> PAGEREF _Toc375759082 \h </w:instrText>
-            </w:r>
-            <w:r>
-              <w:rPr>
-                <w:noProof/>
-                <w:webHidden/>
-              </w:rPr>
-            </w:r>
-            <w:r>
-              <w:rPr>
-                <w:noProof/>
-                <w:webHidden/>
-              </w:rPr>
-              <w:fldChar w:fldCharType="separate"/>
-            </w:r>
-            <w:r>
-              <w:rPr>
-                <w:noProof/>
-                <w:webHidden/>
-              </w:rPr>
-              <w:t>1</w:t>
-            </w:r>
-            <w:r>
-              <w:rPr>
-                <w:noProof/>
-                <w:webHidden/>
-              </w:rPr>
-              <w:fldChar w:fldCharType="end"/>
-            </w:r>
-          </w:hyperlink>
-        </w:p>
-        <w:p>
-          <w:pPr>
-            <w:pStyle w:val="TOC2"/>
-            <w:rPr>
-              <w:noProof/>
-              <w:sz w:val="22"/>
-            </w:rPr>
-          </w:pPr>
-          <w:hyperlink w:anchor="_Toc375759083" w:history="1">
-            <w:r>
-              <w:rPr>
-                <w:rStyle w:val="Hyperlink"/>
-                <w:noProof/>
-              </w:rPr>
-              <w:t>GET /v2/getBumpedThreadIds</w:t>
-            </w:r>
-            <w:r>
-              <w:rPr>
-                <w:noProof/>
-                <w:webHidden/>
-              </w:rPr>
-              <w:tab/>
-            </w:r>
-            <w:r>
-              <w:rPr>
-                <w:noProof/>
-                <w:webHidden/>
-              </w:rPr>
-              <w:fldChar w:fldCharType="begin"/>
-            </w:r>
-            <w:r>
-              <w:rPr>
-                <w:noProof/>
-                <w:webHidden/>
-              </w:rPr>
-              <w:instrText xml:space="preserve"> PAGEREF _Toc375759083 \h </w:instrText>
-            </w:r>
-            <w:r>
-              <w:rPr>
-                <w:noProof/>
-                <w:webHidden/>
-              </w:rPr>
-            </w:r>
-            <w:r>
-              <w:rPr>
-                <w:noProof/>
-                <w:webHidden/>
-              </w:rPr>
-              <w:fldChar w:fldCharType="separate"/>
-            </w:r>
-            <w:r>
-              <w:rPr>
-                <w:noProof/>
-                <w:webHidden/>
-              </w:rPr>
-              <w:t>1</w:t>
-            </w:r>
-            <w:r>
-              <w:rPr>
-                <w:noProof/>
-                <w:webHidden/>
-              </w:rPr>
-              <w:fldChar w:fldCharType="end"/>
-            </w:r>
-          </w:hyperlink>
-        </w:p>
-        <w:p>
-          <w:pPr>
-            <w:pStyle w:val="TOC2"/>
-            <w:rPr>
-              <w:noProof/>
-              <w:sz w:val="22"/>
-            </w:rPr>
-          </w:pPr>
-          <w:hyperlink w:anchor="_Toc375759084" w:history="1">
-            <w:r>
-              <w:rPr>
-                <w:rStyle w:val="Hyperlink"/>
-                <w:noProof/>
-              </w:rPr>
-              <w:t>GET /v2/getThread</w:t>
-            </w:r>
-            <w:r>
-              <w:rPr>
-                <w:noProof/>
-                <w:webHidden/>
-              </w:rPr>
-              <w:tab/>
-            </w:r>
-            <w:r>
-              <w:rPr>
-                <w:noProof/>
-                <w:webHidden/>
-              </w:rPr>
-              <w:fldChar w:fldCharType="begin"/>
-            </w:r>
-            <w:r>
-              <w:rPr>
-                <w:noProof/>
-                <w:webHidden/>
-              </w:rPr>
-              <w:instrText xml:space="preserve"> PAGEREF _Toc375759084 \h </w:instrText>
-            </w:r>
-            <w:r>
-              <w:rPr>
-                <w:noProof/>
-                <w:webHidden/>
-              </w:rPr>
-            </w:r>
-            <w:r>
-              <w:rPr>
-                <w:noProof/>
-                <w:webHidden/>
-              </w:rPr>
-              <w:fldChar w:fldCharType="separate"/>
-            </w:r>
-            <w:r>
-              <w:rPr>
-                <w:noProof/>
-                <w:webHidden/>
-              </w:rPr>
-              <w:t>1</w:t>
-            </w:r>
-            <w:r>
-              <w:rPr>
-                <w:noProof/>
-                <w:webHidden/>
-              </w:rPr>
-              <w:fldChar w:fldCharType="end"/>
-            </w:r>
-          </w:hyperlink>
-        </w:p>
-        <w:p>
-          <w:pPr>
-            <w:pStyle w:val="TOC2"/>
-            <w:rPr>
-              <w:noProof/>
-              <w:sz w:val="22"/>
-            </w:rPr>
-          </w:pPr>
-          <w:hyperlink w:anchor="_Toc375759085" w:history="1">
-            <w:r>
-              <w:rPr>
-                <w:rStyle w:val="Hyperlink"/>
-                <w:noProof/>
-              </w:rPr>
-              <w:t>GET /v2/getThreadPostIds</w:t>
-            </w:r>
-            <w:r>
-              <w:rPr>
-                <w:noProof/>
-                <w:webHidden/>
-              </w:rPr>
-              <w:tab/>
-            </w:r>
-            <w:r>
-              <w:rPr>
-                <w:noProof/>
-                <w:webHidden/>
-              </w:rPr>
-              <w:fldChar w:fldCharType="begin"/>
-            </w:r>
-            <w:r>
-              <w:rPr>
-                <w:noProof/>
-                <w:webHidden/>
-              </w:rPr>
-              <w:instrText xml:space="preserve"> PAGEREF _Toc375759085 \h </w:instrText>
-            </w:r>
-            <w:r>
-              <w:rPr>
-                <w:noProof/>
-                <w:webHidden/>
-              </w:rPr>
-            </w:r>
-            <w:r>
-              <w:rPr>
-                <w:noProof/>
-                <w:webHidden/>
-              </w:rPr>
-              <w:fldChar w:fldCharType="separate"/>
-            </w:r>
-            <w:r>
-              <w:rPr>
-                <w:noProof/>
-                <w:webHidden/>
-              </w:rPr>
-              <w:t>1</w:t>
-            </w:r>
-            <w:r>
-              <w:rPr>
-                <w:noProof/>
-                <w:webHidden/>
-              </w:rPr>
-              <w:fldChar w:fldCharType="end"/>
-            </w:r>
-          </w:hyperlink>
-        </w:p>
-        <w:p>
-          <w:pPr>
-            <w:pStyle w:val="TOC2"/>
-            <w:rPr>
-              <w:noProof/>
-              <w:sz w:val="22"/>
-            </w:rPr>
-          </w:pPr>
-          <w:hyperlink w:anchor="_Toc375759086" w:history="1">
-            <w:r>
-              <w:rPr>
-                <w:rStyle w:val="Hyperlink"/>
-                <w:noProof/>
-              </w:rPr>
-              <w:t>GET /v2/getPost</w:t>
-            </w:r>
-            <w:r>
-              <w:rPr>
-                <w:noProof/>
-                <w:webHidden/>
-              </w:rPr>
-              <w:tab/>
-            </w:r>
-            <w:r>
-              <w:rPr>
-                <w:noProof/>
-                <w:webHidden/>
-              </w:rPr>
-              <w:fldChar w:fldCharType="begin"/>
-            </w:r>
-            <w:r>
-              <w:rPr>
-                <w:noProof/>
-                <w:webHidden/>
-              </w:rPr>
-              <w:instrText xml:space="preserve"> PAGEREF _Toc375759086 \h </w:instrText>
-            </w:r>
-            <w:r>
-              <w:rPr>
-                <w:noProof/>
-                <w:webHidden/>
-              </w:rPr>
-            </w:r>
-            <w:r>
-              <w:rPr>
-                <w:noProof/>
-                <w:webHidden/>
-              </w:rPr>
-              <w:fldChar w:fldCharType="separate"/>
-            </w:r>
-            <w:r>
-              <w:rPr>
-                <w:noProof/>
-                <w:webHidden/>
-              </w:rPr>
-              <w:t>1</w:t>
-            </w:r>
-            <w:r>
-              <w:rPr>
-                <w:noProof/>
-                <w:webHidden/>
-              </w:rPr>
-              <w:fldChar w:fldCharType="end"/>
-            </w:r>
-          </w:hyperlink>
-        </w:p>
-        <w:p>
-          <w:pPr>
-            <w:pStyle w:val="TOC2"/>
-            <w:rPr>
-              <w:noProof/>
-              <w:sz w:val="22"/>
-            </w:rPr>
-          </w:pPr>
-          <w:hyperlink w:anchor="_Toc375759087" w:history="1">
-            <w:r>
-              <w:rPr>
-                <w:rStyle w:val="Hyperlink"/>
-                <w:noProof/>
-              </w:rPr>
-              <w:t>GET /v2/getPostRange</w:t>
-            </w:r>
-            <w:r>
-              <w:rPr>
-                <w:noProof/>
-                <w:webHidden/>
-              </w:rPr>
-              <w:tab/>
-            </w:r>
-            <w:r>
-              <w:rPr>
-                <w:noProof/>
-                <w:webHidden/>
-              </w:rPr>
-              <w:fldChar w:fldCharType="begin"/>
-            </w:r>
-            <w:r>
-              <w:rPr>
-                <w:noProof/>
-                <w:webHidden/>
-              </w:rPr>
-              <w:instrText xml:space="preserve"> PAGEREF _Toc375759087 \h </w:instrText>
-            </w:r>
-            <w:r>
-              <w:rPr>
-                <w:noProof/>
-                <w:webHidden/>
-              </w:rPr>
-            </w:r>
-            <w:r>
-              <w:rPr>
-                <w:noProof/>
-                <w:webHidden/>
-              </w:rPr>
-              <w:fldChar w:fldCharType="separate"/>
-            </w:r>
-            <w:r>
-              <w:rPr>
-                <w:noProof/>
-                <w:webHidden/>
-              </w:rPr>
-              <w:t>1</w:t>
-            </w:r>
-            <w:r>
-              <w:rPr>
-                <w:noProof/>
-                <w:webHidden/>
-              </w:rPr>
-              <w:fldChar w:fldCharType="end"/>
-            </w:r>
-          </w:hyperlink>
-        </w:p>
-        <w:p>
-          <w:pPr>
-            <w:pStyle w:val="TOC2"/>
-            <w:rPr>
-              <w:noProof/>
-              <w:sz w:val="22"/>
-            </w:rPr>
-          </w:pPr>
-          <w:hyperlink w:anchor="_Toc375759088" w:history="1">
-            <w:r>
-              <w:rPr>
-                <w:rStyle w:val="Hyperlink"/>
-                <w:noProof/>
-              </w:rPr>
-              <w:t>GET /v2/getNewestPostInfo</w:t>
-            </w:r>
-            <w:r>
-              <w:rPr>
-                <w:noProof/>
-                <w:webHidden/>
-              </w:rPr>
-              <w:tab/>
-            </w:r>
-            <w:r>
-              <w:rPr>
-                <w:noProof/>
-                <w:webHidden/>
-              </w:rPr>
-              <w:fldChar w:fldCharType="begin"/>
-            </w:r>
-            <w:r>
-              <w:rPr>
-                <w:noProof/>
-                <w:webHidden/>
-              </w:rPr>
-              <w:instrText xml:space="preserve"> PAGEREF _Toc375759088 \h </w:instrText>
-            </w:r>
-            <w:r>
-              <w:rPr>
-                <w:noProof/>
-                <w:webHidden/>
-              </w:rPr>
-            </w:r>
-            <w:r>
-              <w:rPr>
-                <w:noProof/>
-                <w:webHidden/>
-              </w:rPr>
-              <w:fldChar w:fldCharType="separate"/>
-            </w:r>
-            <w:r>
-              <w:rPr>
-                <w:noProof/>
-                <w:webHidden/>
-              </w:rPr>
-              <w:t>1</w:t>
-            </w:r>
-            <w:r>
-              <w:rPr>
-                <w:noProof/>
-                <w:webHidden/>
-              </w:rPr>
-              <w:fldChar w:fldCharType="end"/>
-            </w:r>
-          </w:hyperlink>
-        </w:p>
-        <w:p>
-          <w:pPr>
-            <w:pStyle w:val="TOC2"/>
-            <w:rPr>
-              <w:noProof/>
-              <w:sz w:val="22"/>
-            </w:rPr>
-          </w:pPr>
-          <w:hyperlink w:anchor="_Toc375759089" w:history="1">
-            <w:r>
-              <w:rPr>
-                <w:rStyle w:val="Hyperlink"/>
-                <w:noProof/>
-              </w:rPr>
-              <w:t>GET /v2/getParentId</w:t>
-            </w:r>
-            <w:r>
-              <w:rPr>
-                <w:noProof/>
-                <w:webHidden/>
-              </w:rPr>
-              <w:tab/>
-            </w:r>
-            <w:r>
-              <w:rPr>
-                <w:noProof/>
-                <w:webHidden/>
-              </w:rPr>
-              <w:fldChar w:fldCharType="begin"/>
-            </w:r>
-            <w:r>
-              <w:rPr>
-                <w:noProof/>
-                <w:webHidden/>
-              </w:rPr>
-              <w:instrText xml:space="preserve"> PAGEREF _Toc375759089 \h </w:instrText>
-            </w:r>
-            <w:r>
-              <w:rPr>
-                <w:noProof/>
-                <w:webHidden/>
-              </w:rPr>
-            </w:r>
-            <w:r>
-              <w:rPr>
-                <w:noProof/>
-                <w:webHidden/>
-              </w:rPr>
-              <w:fldChar w:fldCharType="separate"/>
-            </w:r>
-            <w:r>
-              <w:rPr>
-                <w:noProof/>
-                <w:webHidden/>
-              </w:rPr>
-              <w:t>1</w:t>
-            </w:r>
-            <w:r>
-              <w:rPr>
-                <w:noProof/>
-                <w:webHidden/>
-              </w:rPr>
-              <w:fldChar w:fldCharType="end"/>
-            </w:r>
-          </w:hyperlink>
-        </w:p>
-        <w:p>
-          <w:pPr>
-            <w:pStyle w:val="TOC2"/>
-            <w:rPr>
-              <w:noProof/>
-              <w:sz w:val="22"/>
-            </w:rPr>
-          </w:pPr>
-          <w:hyperlink w:anchor="_Toc375759090" w:history="1">
-            <w:r>
-              <w:rPr>
-                <w:rStyle w:val="Hyperlink"/>
-                <w:noProof/>
-              </w:rPr>
-              <w:t>POST /v2/postComment</w:t>
-            </w:r>
-            <w:r>
-              <w:rPr>
-                <w:noProof/>
-                <w:webHidden/>
-              </w:rPr>
-              <w:tab/>
-            </w:r>
-            <w:r>
-              <w:rPr>
-                <w:noProof/>
-                <w:webHidden/>
-              </w:rPr>
-              <w:fldChar w:fldCharType="begin"/>
-            </w:r>
-            <w:r>
-              <w:rPr>
-                <w:noProof/>
-                <w:webHidden/>
-              </w:rPr>
-              <w:instrText xml:space="preserve"> PAGEREF _Toc375759090 \h </w:instrText>
-            </w:r>
-            <w:r>
-              <w:rPr>
-                <w:noProof/>
-                <w:webHidden/>
-              </w:rPr>
-            </w:r>
-            <w:r>
-              <w:rPr>
-                <w:noProof/>
-                <w:webHidden/>
-              </w:rPr>
-              <w:fldChar w:fldCharType="separate"/>
-            </w:r>
-            <w:r>
-              <w:rPr>
-                <w:noProof/>
-                <w:webHidden/>
-              </w:rPr>
-              <w:t>1</w:t>
-            </w:r>
-            <w:r>
-              <w:rPr>
-                <w:noProof/>
-                <w:webHidden/>
-              </w:rPr>
-              <w:fldChar w:fldCharType="end"/>
-            </w:r>
-          </w:hyperlink>
-        </w:p>
-        <w:p>
-          <w:pPr>
-            <w:pStyle w:val="TOC2"/>
-            <w:rPr>
-              <w:noProof/>
-              <w:sz w:val="22"/>
-            </w:rPr>
-          </w:pPr>
-          <w:hyperlink w:anchor="_Toc375759091" w:history="1">
-            <w:r>
-              <w:rPr>
-                <w:rStyle w:val="Hyperlink"/>
-                <w:noProof/>
-              </w:rPr>
-              <w:t>GET /v2/search</w:t>
-            </w:r>
-            <w:r>
-              <w:rPr>
-                <w:noProof/>
-                <w:webHidden/>
-              </w:rPr>
-              <w:tab/>
-            </w:r>
-            <w:r>
-              <w:rPr>
-                <w:noProof/>
-                <w:webHidden/>
-              </w:rPr>
-              <w:fldChar w:fldCharType="begin"/>
-            </w:r>
-            <w:r>
-              <w:rPr>
-                <w:noProof/>
-                <w:webHidden/>
-              </w:rPr>
-              <w:instrText xml:space="preserve"> PAGEREF _Toc375759091 \h </w:instrText>
+              <w:instrText xml:space="preserve"> PAGEREF _Toc375782561 \h </w:instrText>
             </w:r>
             <w:r>
               <w:rPr>
@@ -1134,13 +399,13 @@
               <w:noProof/>
             </w:rPr>
           </w:pPr>
-          <w:hyperlink w:anchor="_Toc375759092" w:history="1">
+          <w:hyperlink w:anchor="_Toc375782562" w:history="1">
             <w:r>
               <w:rPr>
                 <w:rStyle w:val="Hyperlink"/>
                 <w:noProof/>
               </w:rPr>
-              <w:t>Post Edits</w:t>
+              <w:t>Threads and Posts</w:t>
             </w:r>
             <w:r>
               <w:rPr>
@@ -1161,7 +426,7 @@
                 <w:noProof/>
                 <w:webHidden/>
               </w:rPr>
-              <w:instrText xml:space="preserve"> PAGEREF _Toc375759092 \h </w:instrText>
+              <w:instrText xml:space="preserve"> PAGEREF _Toc375782562 \h </w:instrText>
             </w:r>
             <w:r>
               <w:rPr>
@@ -1200,13 +465,13 @@
               <w:sz w:val="22"/>
             </w:rPr>
           </w:pPr>
-          <w:hyperlink w:anchor="_Toc375759093" w:history="1">
+          <w:hyperlink w:anchor="_Toc375782563" w:history="1">
             <w:r>
               <w:rPr>
                 <w:rStyle w:val="Hyperlink"/>
                 <w:noProof/>
               </w:rPr>
-              <w:t>GET /v2/getNewestPostEdit</w:t>
+              <w:t>GET /v2/waitForNewPost</w:t>
             </w:r>
             <w:r>
               <w:rPr>
@@ -1227,7 +492,7 @@
                 <w:noProof/>
                 <w:webHidden/>
               </w:rPr>
-              <w:instrText xml:space="preserve"> PAGEREF _Toc375759093 \h </w:instrText>
+              <w:instrText xml:space="preserve"> PAGEREF _Toc375782563 \h </w:instrText>
             </w:r>
             <w:r>
               <w:rPr>
@@ -1266,13 +531,13 @@
               <w:sz w:val="22"/>
             </w:rPr>
           </w:pPr>
-          <w:hyperlink w:anchor="_Toc375759094" w:history="1">
+          <w:hyperlink w:anchor="_Toc375782564" w:history="1">
             <w:r>
               <w:rPr>
                 <w:rStyle w:val="Hyperlink"/>
                 <w:noProof/>
               </w:rPr>
-              <w:t>GET /v2/getNewerPostEdits</w:t>
+              <w:t>GET /v2/getBumpedThreadIds</w:t>
             </w:r>
             <w:r>
               <w:rPr>
@@ -1293,7 +558,535 @@
                 <w:noProof/>
                 <w:webHidden/>
               </w:rPr>
-              <w:instrText xml:space="preserve"> PAGEREF _Toc375759094 \h </w:instrText>
+              <w:instrText xml:space="preserve"> PAGEREF _Toc375782564 \h </w:instrText>
+            </w:r>
+            <w:r>
+              <w:rPr>
+                <w:noProof/>
+                <w:webHidden/>
+              </w:rPr>
+            </w:r>
+            <w:r>
+              <w:rPr>
+                <w:noProof/>
+                <w:webHidden/>
+              </w:rPr>
+              <w:fldChar w:fldCharType="separate"/>
+            </w:r>
+            <w:r>
+              <w:rPr>
+                <w:noProof/>
+                <w:webHidden/>
+              </w:rPr>
+              <w:t>1</w:t>
+            </w:r>
+            <w:r>
+              <w:rPr>
+                <w:noProof/>
+                <w:webHidden/>
+              </w:rPr>
+              <w:fldChar w:fldCharType="end"/>
+            </w:r>
+          </w:hyperlink>
+        </w:p>
+        <w:p>
+          <w:pPr>
+            <w:pStyle w:val="TOC2"/>
+            <w:rPr>
+              <w:noProof/>
+              <w:sz w:val="22"/>
+            </w:rPr>
+          </w:pPr>
+          <w:hyperlink w:anchor="_Toc375782565" w:history="1">
+            <w:r>
+              <w:rPr>
+                <w:rStyle w:val="Hyperlink"/>
+                <w:noProof/>
+              </w:rPr>
+              <w:t>GET /v2/getThread</w:t>
+            </w:r>
+            <w:r>
+              <w:rPr>
+                <w:noProof/>
+                <w:webHidden/>
+              </w:rPr>
+              <w:tab/>
+            </w:r>
+            <w:r>
+              <w:rPr>
+                <w:noProof/>
+                <w:webHidden/>
+              </w:rPr>
+              <w:fldChar w:fldCharType="begin"/>
+            </w:r>
+            <w:r>
+              <w:rPr>
+                <w:noProof/>
+                <w:webHidden/>
+              </w:rPr>
+              <w:instrText xml:space="preserve"> PAGEREF _Toc375782565 \h </w:instrText>
+            </w:r>
+            <w:r>
+              <w:rPr>
+                <w:noProof/>
+                <w:webHidden/>
+              </w:rPr>
+            </w:r>
+            <w:r>
+              <w:rPr>
+                <w:noProof/>
+                <w:webHidden/>
+              </w:rPr>
+              <w:fldChar w:fldCharType="separate"/>
+            </w:r>
+            <w:r>
+              <w:rPr>
+                <w:noProof/>
+                <w:webHidden/>
+              </w:rPr>
+              <w:t>1</w:t>
+            </w:r>
+            <w:r>
+              <w:rPr>
+                <w:noProof/>
+                <w:webHidden/>
+              </w:rPr>
+              <w:fldChar w:fldCharType="end"/>
+            </w:r>
+          </w:hyperlink>
+        </w:p>
+        <w:p>
+          <w:pPr>
+            <w:pStyle w:val="TOC2"/>
+            <w:rPr>
+              <w:noProof/>
+              <w:sz w:val="22"/>
+            </w:rPr>
+          </w:pPr>
+          <w:hyperlink w:anchor="_Toc375782566" w:history="1">
+            <w:r>
+              <w:rPr>
+                <w:rStyle w:val="Hyperlink"/>
+                <w:noProof/>
+              </w:rPr>
+              <w:t>GET /v2/getThreadPostIds</w:t>
+            </w:r>
+            <w:r>
+              <w:rPr>
+                <w:noProof/>
+                <w:webHidden/>
+              </w:rPr>
+              <w:tab/>
+            </w:r>
+            <w:r>
+              <w:rPr>
+                <w:noProof/>
+                <w:webHidden/>
+              </w:rPr>
+              <w:fldChar w:fldCharType="begin"/>
+            </w:r>
+            <w:r>
+              <w:rPr>
+                <w:noProof/>
+                <w:webHidden/>
+              </w:rPr>
+              <w:instrText xml:space="preserve"> PAGEREF _Toc375782566 \h </w:instrText>
+            </w:r>
+            <w:r>
+              <w:rPr>
+                <w:noProof/>
+                <w:webHidden/>
+              </w:rPr>
+            </w:r>
+            <w:r>
+              <w:rPr>
+                <w:noProof/>
+                <w:webHidden/>
+              </w:rPr>
+              <w:fldChar w:fldCharType="separate"/>
+            </w:r>
+            <w:r>
+              <w:rPr>
+                <w:noProof/>
+                <w:webHidden/>
+              </w:rPr>
+              <w:t>1</w:t>
+            </w:r>
+            <w:r>
+              <w:rPr>
+                <w:noProof/>
+                <w:webHidden/>
+              </w:rPr>
+              <w:fldChar w:fldCharType="end"/>
+            </w:r>
+          </w:hyperlink>
+        </w:p>
+        <w:p>
+          <w:pPr>
+            <w:pStyle w:val="TOC2"/>
+            <w:rPr>
+              <w:noProof/>
+              <w:sz w:val="22"/>
+            </w:rPr>
+          </w:pPr>
+          <w:hyperlink w:anchor="_Toc375782567" w:history="1">
+            <w:r>
+              <w:rPr>
+                <w:rStyle w:val="Hyperlink"/>
+                <w:noProof/>
+              </w:rPr>
+              <w:t>GET /v2/getPost</w:t>
+            </w:r>
+            <w:r>
+              <w:rPr>
+                <w:noProof/>
+                <w:webHidden/>
+              </w:rPr>
+              <w:tab/>
+            </w:r>
+            <w:r>
+              <w:rPr>
+                <w:noProof/>
+                <w:webHidden/>
+              </w:rPr>
+              <w:fldChar w:fldCharType="begin"/>
+            </w:r>
+            <w:r>
+              <w:rPr>
+                <w:noProof/>
+                <w:webHidden/>
+              </w:rPr>
+              <w:instrText xml:space="preserve"> PAGEREF _Toc375782567 \h </w:instrText>
+            </w:r>
+            <w:r>
+              <w:rPr>
+                <w:noProof/>
+                <w:webHidden/>
+              </w:rPr>
+            </w:r>
+            <w:r>
+              <w:rPr>
+                <w:noProof/>
+                <w:webHidden/>
+              </w:rPr>
+              <w:fldChar w:fldCharType="separate"/>
+            </w:r>
+            <w:r>
+              <w:rPr>
+                <w:noProof/>
+                <w:webHidden/>
+              </w:rPr>
+              <w:t>1</w:t>
+            </w:r>
+            <w:r>
+              <w:rPr>
+                <w:noProof/>
+                <w:webHidden/>
+              </w:rPr>
+              <w:fldChar w:fldCharType="end"/>
+            </w:r>
+          </w:hyperlink>
+        </w:p>
+        <w:p>
+          <w:pPr>
+            <w:pStyle w:val="TOC2"/>
+            <w:rPr>
+              <w:noProof/>
+              <w:sz w:val="22"/>
+            </w:rPr>
+          </w:pPr>
+          <w:hyperlink w:anchor="_Toc375782568" w:history="1">
+            <w:r>
+              <w:rPr>
+                <w:rStyle w:val="Hyperlink"/>
+                <w:noProof/>
+              </w:rPr>
+              <w:t>GET /v2/getPostRange</w:t>
+            </w:r>
+            <w:r>
+              <w:rPr>
+                <w:noProof/>
+                <w:webHidden/>
+              </w:rPr>
+              <w:tab/>
+            </w:r>
+            <w:r>
+              <w:rPr>
+                <w:noProof/>
+                <w:webHidden/>
+              </w:rPr>
+              <w:fldChar w:fldCharType="begin"/>
+            </w:r>
+            <w:r>
+              <w:rPr>
+                <w:noProof/>
+                <w:webHidden/>
+              </w:rPr>
+              <w:instrText xml:space="preserve"> PAGEREF _Toc375782568 \h </w:instrText>
+            </w:r>
+            <w:r>
+              <w:rPr>
+                <w:noProof/>
+                <w:webHidden/>
+              </w:rPr>
+            </w:r>
+            <w:r>
+              <w:rPr>
+                <w:noProof/>
+                <w:webHidden/>
+              </w:rPr>
+              <w:fldChar w:fldCharType="separate"/>
+            </w:r>
+            <w:r>
+              <w:rPr>
+                <w:noProof/>
+                <w:webHidden/>
+              </w:rPr>
+              <w:t>1</w:t>
+            </w:r>
+            <w:r>
+              <w:rPr>
+                <w:noProof/>
+                <w:webHidden/>
+              </w:rPr>
+              <w:fldChar w:fldCharType="end"/>
+            </w:r>
+          </w:hyperlink>
+        </w:p>
+        <w:p>
+          <w:pPr>
+            <w:pStyle w:val="TOC2"/>
+            <w:rPr>
+              <w:noProof/>
+              <w:sz w:val="22"/>
+            </w:rPr>
+          </w:pPr>
+          <w:hyperlink w:anchor="_Toc375782569" w:history="1">
+            <w:r>
+              <w:rPr>
+                <w:rStyle w:val="Hyperlink"/>
+                <w:noProof/>
+              </w:rPr>
+              <w:t>GET /v2/getNewestPostInfo</w:t>
+            </w:r>
+            <w:r>
+              <w:rPr>
+                <w:noProof/>
+                <w:webHidden/>
+              </w:rPr>
+              <w:tab/>
+            </w:r>
+            <w:r>
+              <w:rPr>
+                <w:noProof/>
+                <w:webHidden/>
+              </w:rPr>
+              <w:fldChar w:fldCharType="begin"/>
+            </w:r>
+            <w:r>
+              <w:rPr>
+                <w:noProof/>
+                <w:webHidden/>
+              </w:rPr>
+              <w:instrText xml:space="preserve"> PAGEREF _Toc375782569 \h </w:instrText>
+            </w:r>
+            <w:r>
+              <w:rPr>
+                <w:noProof/>
+                <w:webHidden/>
+              </w:rPr>
+            </w:r>
+            <w:r>
+              <w:rPr>
+                <w:noProof/>
+                <w:webHidden/>
+              </w:rPr>
+              <w:fldChar w:fldCharType="separate"/>
+            </w:r>
+            <w:r>
+              <w:rPr>
+                <w:noProof/>
+                <w:webHidden/>
+              </w:rPr>
+              <w:t>1</w:t>
+            </w:r>
+            <w:r>
+              <w:rPr>
+                <w:noProof/>
+                <w:webHidden/>
+              </w:rPr>
+              <w:fldChar w:fldCharType="end"/>
+            </w:r>
+          </w:hyperlink>
+        </w:p>
+        <w:p>
+          <w:pPr>
+            <w:pStyle w:val="TOC2"/>
+            <w:rPr>
+              <w:noProof/>
+              <w:sz w:val="22"/>
+            </w:rPr>
+          </w:pPr>
+          <w:hyperlink w:anchor="_Toc375782570" w:history="1">
+            <w:r>
+              <w:rPr>
+                <w:rStyle w:val="Hyperlink"/>
+                <w:noProof/>
+              </w:rPr>
+              <w:t>GET /v2/getParentId</w:t>
+            </w:r>
+            <w:r>
+              <w:rPr>
+                <w:noProof/>
+                <w:webHidden/>
+              </w:rPr>
+              <w:tab/>
+            </w:r>
+            <w:r>
+              <w:rPr>
+                <w:noProof/>
+                <w:webHidden/>
+              </w:rPr>
+              <w:fldChar w:fldCharType="begin"/>
+            </w:r>
+            <w:r>
+              <w:rPr>
+                <w:noProof/>
+                <w:webHidden/>
+              </w:rPr>
+              <w:instrText xml:space="preserve"> PAGEREF _Toc375782570 \h </w:instrText>
+            </w:r>
+            <w:r>
+              <w:rPr>
+                <w:noProof/>
+                <w:webHidden/>
+              </w:rPr>
+            </w:r>
+            <w:r>
+              <w:rPr>
+                <w:noProof/>
+                <w:webHidden/>
+              </w:rPr>
+              <w:fldChar w:fldCharType="separate"/>
+            </w:r>
+            <w:r>
+              <w:rPr>
+                <w:noProof/>
+                <w:webHidden/>
+              </w:rPr>
+              <w:t>1</w:t>
+            </w:r>
+            <w:r>
+              <w:rPr>
+                <w:noProof/>
+                <w:webHidden/>
+              </w:rPr>
+              <w:fldChar w:fldCharType="end"/>
+            </w:r>
+          </w:hyperlink>
+        </w:p>
+        <w:p>
+          <w:pPr>
+            <w:pStyle w:val="TOC2"/>
+            <w:rPr>
+              <w:noProof/>
+              <w:sz w:val="22"/>
+            </w:rPr>
+          </w:pPr>
+          <w:hyperlink w:anchor="_Toc375782571" w:history="1">
+            <w:r>
+              <w:rPr>
+                <w:rStyle w:val="Hyperlink"/>
+                <w:noProof/>
+              </w:rPr>
+              <w:t>POST /v2/postComment</w:t>
+            </w:r>
+            <w:r>
+              <w:rPr>
+                <w:noProof/>
+                <w:webHidden/>
+              </w:rPr>
+              <w:tab/>
+            </w:r>
+            <w:r>
+              <w:rPr>
+                <w:noProof/>
+                <w:webHidden/>
+              </w:rPr>
+              <w:fldChar w:fldCharType="begin"/>
+            </w:r>
+            <w:r>
+              <w:rPr>
+                <w:noProof/>
+                <w:webHidden/>
+              </w:rPr>
+              <w:instrText xml:space="preserve"> PAGEREF _Toc375782571 \h </w:instrText>
+            </w:r>
+            <w:r>
+              <w:rPr>
+                <w:noProof/>
+                <w:webHidden/>
+              </w:rPr>
+            </w:r>
+            <w:r>
+              <w:rPr>
+                <w:noProof/>
+                <w:webHidden/>
+              </w:rPr>
+              <w:fldChar w:fldCharType="separate"/>
+            </w:r>
+            <w:r>
+              <w:rPr>
+                <w:noProof/>
+                <w:webHidden/>
+              </w:rPr>
+              <w:t>1</w:t>
+            </w:r>
+            <w:r>
+              <w:rPr>
+                <w:noProof/>
+                <w:webHidden/>
+              </w:rPr>
+              <w:fldChar w:fldCharType="end"/>
+            </w:r>
+          </w:hyperlink>
+        </w:p>
+        <w:p>
+          <w:pPr>
+            <w:pStyle w:val="TOC2"/>
+            <w:rPr>
+              <w:noProof/>
+              <w:sz w:val="22"/>
+            </w:rPr>
+          </w:pPr>
+          <w:hyperlink w:anchor="_Toc375782572" w:history="1">
+            <w:r>
+              <w:rPr>
+                <w:rStyle w:val="Hyperlink"/>
+                <w:noProof/>
+              </w:rPr>
+              <w:t>GET /v2/search</w:t>
+            </w:r>
+            <w:r>
+              <w:rPr>
+                <w:noProof/>
+                <w:webHidden/>
+              </w:rPr>
+              <w:tab/>
+            </w:r>
+            <w:r>
+              <w:rPr>
+                <w:noProof/>
+                <w:webHidden/>
+              </w:rPr>
+              <w:fldChar w:fldCharType="begin"/>
+            </w:r>
+            <w:r>
+              <w:rPr>
+                <w:noProof/>
+                <w:webHidden/>
+              </w:rPr>
+              <w:instrText xml:space="preserve"> PAGEREF _Toc375782572 \h </w:instrText>
             </w:r>
             <w:r>
               <w:rPr>
@@ -1335,13 +1128,13 @@
               <w:noProof/>
             </w:rPr>
           </w:pPr>
-          <w:hyperlink w:anchor="_Toc375759095" w:history="1">
+          <w:hyperlink w:anchor="_Toc375782573" w:history="1">
             <w:r>
               <w:rPr>
                 <w:rStyle w:val="Hyperlink"/>
                 <w:noProof/>
               </w:rPr>
-              <w:t>Accounts</w:t>
+              <w:t>Post Edits</w:t>
             </w:r>
             <w:r>
               <w:rPr>
@@ -1362,7 +1155,7 @@
                 <w:noProof/>
                 <w:webHidden/>
               </w:rPr>
-              <w:instrText xml:space="preserve"> PAGEREF _Toc375759095 \h </w:instrText>
+              <w:instrText xml:space="preserve"> PAGEREF _Toc375782573 \h </w:instrText>
             </w:r>
             <w:r>
               <w:rPr>
@@ -1401,13 +1194,13 @@
               <w:sz w:val="22"/>
             </w:rPr>
           </w:pPr>
-          <w:hyperlink w:anchor="_Toc375759096" w:history="1">
+          <w:hyperlink w:anchor="_Toc375782574" w:history="1">
             <w:r>
               <w:rPr>
                 <w:rStyle w:val="Hyperlink"/>
                 <w:noProof/>
               </w:rPr>
-              <w:t>POST /v2/verifyCredentials</w:t>
+              <w:t>GET /v2/getNewestPostEdit</w:t>
             </w:r>
             <w:r>
               <w:rPr>
@@ -1428,7 +1221,7 @@
                 <w:noProof/>
                 <w:webHidden/>
               </w:rPr>
-              <w:instrText xml:space="preserve"> PAGEREF _Toc375759096 \h </w:instrText>
+              <w:instrText xml:space="preserve"> PAGEREF _Toc375782574 \h </w:instrText>
             </w:r>
             <w:r>
               <w:rPr>
@@ -1467,13 +1260,13 @@
               <w:sz w:val="22"/>
             </w:rPr>
           </w:pPr>
-          <w:hyperlink w:anchor="_Toc375759097" w:history="1">
+          <w:hyperlink w:anchor="_Toc375782575" w:history="1">
             <w:r>
               <w:rPr>
                 <w:rStyle w:val="Hyperlink"/>
                 <w:noProof/>
               </w:rPr>
-              <w:t>GET /v2/getUserRegistrationDate &lt;TODO&gt;</w:t>
+              <w:t>GET /v2/getNewerPostEdits</w:t>
             </w:r>
             <w:r>
               <w:rPr>
@@ -1494,7 +1287,7 @@
                 <w:noProof/>
                 <w:webHidden/>
               </w:rPr>
-              <w:instrText xml:space="preserve"> PAGEREF _Toc375759097 \h </w:instrText>
+              <w:instrText xml:space="preserve"> PAGEREF _Toc375782575 \h </w:instrText>
             </w:r>
             <w:r>
               <w:rPr>
@@ -1536,13 +1329,13 @@
               <w:noProof/>
             </w:rPr>
           </w:pPr>
-          <w:hyperlink w:anchor="_Toc375759098" w:history="1">
+          <w:hyperlink w:anchor="_Toc375782576" w:history="1">
             <w:r>
               <w:rPr>
                 <w:rStyle w:val="Hyperlink"/>
                 <w:noProof/>
               </w:rPr>
-              <w:t>Shackmessages</w:t>
+              <w:t>Accounts</w:t>
             </w:r>
             <w:r>
               <w:rPr>
@@ -1563,7 +1356,7 @@
                 <w:noProof/>
                 <w:webHidden/>
               </w:rPr>
-              <w:instrText xml:space="preserve"> PAGEREF _Toc375759098 \h </w:instrText>
+              <w:instrText xml:space="preserve"> PAGEREF _Toc375782576 \h </w:instrText>
             </w:r>
             <w:r>
               <w:rPr>
@@ -1602,13 +1395,13 @@
               <w:sz w:val="22"/>
             </w:rPr>
           </w:pPr>
-          <w:hyperlink w:anchor="_Toc375759099" w:history="1">
+          <w:hyperlink w:anchor="_Toc375782577" w:history="1">
             <w:r>
               <w:rPr>
                 <w:rStyle w:val="Hyperlink"/>
                 <w:noProof/>
               </w:rPr>
-              <w:t>POST /v2/getMessages &lt;TODO&gt;</w:t>
+              <w:t>POST /v2/verifyCredentials</w:t>
             </w:r>
             <w:r>
               <w:rPr>
@@ -1629,7 +1422,7 @@
                 <w:noProof/>
                 <w:webHidden/>
               </w:rPr>
-              <w:instrText xml:space="preserve"> PAGEREF _Toc375759099 \h </w:instrText>
+              <w:instrText xml:space="preserve"> PAGEREF _Toc375782577 \h </w:instrText>
             </w:r>
             <w:r>
               <w:rPr>
@@ -1668,13 +1461,13 @@
               <w:sz w:val="22"/>
             </w:rPr>
           </w:pPr>
-          <w:hyperlink w:anchor="_Toc375759100" w:history="1">
+          <w:hyperlink w:anchor="_Toc375782578" w:history="1">
             <w:r>
               <w:rPr>
                 <w:rStyle w:val="Hyperlink"/>
                 <w:noProof/>
               </w:rPr>
-              <w:t>POST /v2/sendMessage &lt;TODO&gt;</w:t>
+              <w:t>GET /v2/getUserRegistrationDate &lt;TODO&gt;</w:t>
             </w:r>
             <w:r>
               <w:rPr>
@@ -1695,139 +1488,7 @@
                 <w:noProof/>
                 <w:webHidden/>
               </w:rPr>
-              <w:instrText xml:space="preserve"> PAGEREF _Toc375759100 \h </w:instrText>
-            </w:r>
-            <w:r>
-              <w:rPr>
-                <w:noProof/>
-                <w:webHidden/>
-              </w:rPr>
-            </w:r>
-            <w:r>
-              <w:rPr>
-                <w:noProof/>
-                <w:webHidden/>
-              </w:rPr>
-              <w:fldChar w:fldCharType="separate"/>
-            </w:r>
-            <w:r>
-              <w:rPr>
-                <w:noProof/>
-                <w:webHidden/>
-              </w:rPr>
-              <w:t>1</w:t>
-            </w:r>
-            <w:r>
-              <w:rPr>
-                <w:noProof/>
-                <w:webHidden/>
-              </w:rPr>
-              <w:fldChar w:fldCharType="end"/>
-            </w:r>
-          </w:hyperlink>
-        </w:p>
-        <w:p>
-          <w:pPr>
-            <w:pStyle w:val="TOC2"/>
-            <w:rPr>
-              <w:noProof/>
-              <w:sz w:val="22"/>
-            </w:rPr>
-          </w:pPr>
-          <w:hyperlink w:anchor="_Toc375759101" w:history="1">
-            <w:r>
-              <w:rPr>
-                <w:rStyle w:val="Hyperlink"/>
-                <w:noProof/>
-              </w:rPr>
-              <w:t>POST /v2/markMessageRead &lt;TODO&gt;</w:t>
-            </w:r>
-            <w:r>
-              <w:rPr>
-                <w:noProof/>
-                <w:webHidden/>
-              </w:rPr>
-              <w:tab/>
-            </w:r>
-            <w:r>
-              <w:rPr>
-                <w:noProof/>
-                <w:webHidden/>
-              </w:rPr>
-              <w:fldChar w:fldCharType="begin"/>
-            </w:r>
-            <w:r>
-              <w:rPr>
-                <w:noProof/>
-                <w:webHidden/>
-              </w:rPr>
-              <w:instrText xml:space="preserve"> PAGEREF _Toc375759101 \h </w:instrText>
-            </w:r>
-            <w:r>
-              <w:rPr>
-                <w:noProof/>
-                <w:webHidden/>
-              </w:rPr>
-            </w:r>
-            <w:r>
-              <w:rPr>
-                <w:noProof/>
-                <w:webHidden/>
-              </w:rPr>
-              <w:fldChar w:fldCharType="separate"/>
-            </w:r>
-            <w:r>
-              <w:rPr>
-                <w:noProof/>
-                <w:webHidden/>
-              </w:rPr>
-              <w:t>1</w:t>
-            </w:r>
-            <w:r>
-              <w:rPr>
-                <w:noProof/>
-                <w:webHidden/>
-              </w:rPr>
-              <w:fldChar w:fldCharType="end"/>
-            </w:r>
-          </w:hyperlink>
-        </w:p>
-        <w:p>
-          <w:pPr>
-            <w:pStyle w:val="TOC2"/>
-            <w:rPr>
-              <w:noProof/>
-              <w:sz w:val="22"/>
-            </w:rPr>
-          </w:pPr>
-          <w:hyperlink w:anchor="_Toc375759102" w:history="1">
-            <w:r>
-              <w:rPr>
-                <w:rStyle w:val="Hyperlink"/>
-                <w:noProof/>
-              </w:rPr>
-              <w:t>POST /v2/deleteMessage &lt;TODO&gt;</w:t>
-            </w:r>
-            <w:r>
-              <w:rPr>
-                <w:noProof/>
-                <w:webHidden/>
-              </w:rPr>
-              <w:tab/>
-            </w:r>
-            <w:r>
-              <w:rPr>
-                <w:noProof/>
-                <w:webHidden/>
-              </w:rPr>
-              <w:fldChar w:fldCharType="begin"/>
-            </w:r>
-            <w:r>
-              <w:rPr>
-                <w:noProof/>
-                <w:webHidden/>
-              </w:rPr>
-              <w:instrText xml:space="preserve"> PAGEREF _Toc375759102 \h </w:instrText>
+              <w:instrText xml:space="preserve"> PAGEREF _Toc375782578 \h </w:instrText>
             </w:r>
             <w:r>
               <w:rPr>
@@ -1869,13 +1530,13 @@
               <w:noProof/>
             </w:rPr>
           </w:pPr>
-          <w:hyperlink w:anchor="_Toc375759103" w:history="1">
+          <w:hyperlink w:anchor="_Toc375782579" w:history="1">
             <w:r>
               <w:rPr>
                 <w:rStyle w:val="Hyperlink"/>
                 <w:noProof/>
               </w:rPr>
-              <w:t>Client Data</w:t>
+              <w:t>Shackmessages</w:t>
             </w:r>
             <w:r>
               <w:rPr>
@@ -1896,7 +1557,7 @@
                 <w:noProof/>
                 <w:webHidden/>
               </w:rPr>
-              <w:instrText xml:space="preserve"> PAGEREF _Toc375759103 \h </w:instrText>
+              <w:instrText xml:space="preserve"> PAGEREF _Toc375782579 \h </w:instrText>
             </w:r>
             <w:r>
               <w:rPr>
@@ -1935,13 +1596,13 @@
               <w:sz w:val="22"/>
             </w:rPr>
           </w:pPr>
-          <w:hyperlink w:anchor="_Toc375759104" w:history="1">
+          <w:hyperlink w:anchor="_Toc375782580" w:history="1">
             <w:r>
               <w:rPr>
                 <w:rStyle w:val="Hyperlink"/>
                 <w:noProof/>
               </w:rPr>
-              <w:t>POST /v2/clientData/getClientSessionToken</w:t>
+              <w:t>POST /v2/getMessages</w:t>
             </w:r>
             <w:r>
               <w:rPr>
@@ -1962,7 +1623,7 @@
                 <w:noProof/>
                 <w:webHidden/>
               </w:rPr>
-              <w:instrText xml:space="preserve"> PAGEREF _Toc375759104 \h </w:instrText>
+              <w:instrText xml:space="preserve"> PAGEREF _Toc375782580 \h </w:instrText>
             </w:r>
             <w:r>
               <w:rPr>
@@ -2001,13 +1662,13 @@
               <w:sz w:val="22"/>
             </w:rPr>
           </w:pPr>
-          <w:hyperlink w:anchor="_Toc375759105" w:history="1">
+          <w:hyperlink w:anchor="_Toc375782581" w:history="1">
             <w:r>
               <w:rPr>
                 <w:rStyle w:val="Hyperlink"/>
                 <w:noProof/>
               </w:rPr>
-              <w:t>POST /v2/clientData/getCategoryFilters</w:t>
+              <w:t>POST /v2/sendMessage</w:t>
             </w:r>
             <w:r>
               <w:rPr>
@@ -2028,7 +1689,7 @@
                 <w:noProof/>
                 <w:webHidden/>
               </w:rPr>
-              <w:instrText xml:space="preserve"> PAGEREF _Toc375759105 \h </w:instrText>
+              <w:instrText xml:space="preserve"> PAGEREF _Toc375782581 \h </w:instrText>
             </w:r>
             <w:r>
               <w:rPr>
@@ -2067,13 +1728,13 @@
               <w:sz w:val="22"/>
             </w:rPr>
           </w:pPr>
-          <w:hyperlink w:anchor="_Toc375759106" w:history="1">
+          <w:hyperlink w:anchor="_Toc375782582" w:history="1">
             <w:r>
               <w:rPr>
                 <w:rStyle w:val="Hyperlink"/>
                 <w:noProof/>
               </w:rPr>
-              <w:t>POST /v2/clientData/setCategoryFilters</w:t>
+              <w:t>POST /v2/markMessageRead</w:t>
             </w:r>
             <w:r>
               <w:rPr>
@@ -2094,7 +1755,7 @@
                 <w:noProof/>
                 <w:webHidden/>
               </w:rPr>
-              <w:instrText xml:space="preserve"> PAGEREF _Toc375759106 \h </w:instrText>
+              <w:instrText xml:space="preserve"> PAGEREF _Toc375782582 \h </w:instrText>
             </w:r>
             <w:r>
               <w:rPr>
@@ -2133,13 +1794,13 @@
               <w:sz w:val="22"/>
             </w:rPr>
           </w:pPr>
-          <w:hyperlink w:anchor="_Toc375759107" w:history="1">
+          <w:hyperlink w:anchor="_Toc375782583" w:history="1">
             <w:r>
               <w:rPr>
                 <w:rStyle w:val="Hyperlink"/>
                 <w:noProof/>
               </w:rPr>
-              <w:t>POST /v2/clientData/getMarkedPosts</w:t>
+              <w:t>POST /v2/deleteMessage</w:t>
             </w:r>
             <w:r>
               <w:rPr>
@@ -2160,271 +1821,7 @@
                 <w:noProof/>
                 <w:webHidden/>
               </w:rPr>
-              <w:instrText xml:space="preserve"> PAGEREF _Toc375759107 \h </w:instrText>
-            </w:r>
-            <w:r>
-              <w:rPr>
-                <w:noProof/>
-                <w:webHidden/>
-              </w:rPr>
-            </w:r>
-            <w:r>
-              <w:rPr>
-                <w:noProof/>
-                <w:webHidden/>
-              </w:rPr>
-              <w:fldChar w:fldCharType="separate"/>
-            </w:r>
-            <w:r>
-              <w:rPr>
-                <w:noProof/>
-                <w:webHidden/>
-              </w:rPr>
-              <w:t>1</w:t>
-            </w:r>
-            <w:r>
-              <w:rPr>
-                <w:noProof/>
-                <w:webHidden/>
-              </w:rPr>
-              <w:fldChar w:fldCharType="end"/>
-            </w:r>
-          </w:hyperlink>
-        </w:p>
-        <w:p>
-          <w:pPr>
-            <w:pStyle w:val="TOC2"/>
-            <w:rPr>
-              <w:noProof/>
-              <w:sz w:val="22"/>
-            </w:rPr>
-          </w:pPr>
-          <w:hyperlink w:anchor="_Toc375759108" w:history="1">
-            <w:r>
-              <w:rPr>
-                <w:rStyle w:val="Hyperlink"/>
-                <w:noProof/>
-              </w:rPr>
-              <w:t>POST /v2/clientData/clearMarkedPosts</w:t>
-            </w:r>
-            <w:r>
-              <w:rPr>
-                <w:noProof/>
-                <w:webHidden/>
-              </w:rPr>
-              <w:tab/>
-            </w:r>
-            <w:r>
-              <w:rPr>
-                <w:noProof/>
-                <w:webHidden/>
-              </w:rPr>
-              <w:fldChar w:fldCharType="begin"/>
-            </w:r>
-            <w:r>
-              <w:rPr>
-                <w:noProof/>
-                <w:webHidden/>
-              </w:rPr>
-              <w:instrText xml:space="preserve"> PAGEREF _Toc375759108 \h </w:instrText>
-            </w:r>
-            <w:r>
-              <w:rPr>
-                <w:noProof/>
-                <w:webHidden/>
-              </w:rPr>
-            </w:r>
-            <w:r>
-              <w:rPr>
-                <w:noProof/>
-                <w:webHidden/>
-              </w:rPr>
-              <w:fldChar w:fldCharType="separate"/>
-            </w:r>
-            <w:r>
-              <w:rPr>
-                <w:noProof/>
-                <w:webHidden/>
-              </w:rPr>
-              <w:t>1</w:t>
-            </w:r>
-            <w:r>
-              <w:rPr>
-                <w:noProof/>
-                <w:webHidden/>
-              </w:rPr>
-              <w:fldChar w:fldCharType="end"/>
-            </w:r>
-          </w:hyperlink>
-        </w:p>
-        <w:p>
-          <w:pPr>
-            <w:pStyle w:val="TOC2"/>
-            <w:rPr>
-              <w:noProof/>
-              <w:sz w:val="22"/>
-            </w:rPr>
-          </w:pPr>
-          <w:hyperlink w:anchor="_Toc375759109" w:history="1">
-            <w:r>
-              <w:rPr>
-                <w:rStyle w:val="Hyperlink"/>
-                <w:noProof/>
-              </w:rPr>
-              <w:t>POST /v2/clientData/markPost</w:t>
-            </w:r>
-            <w:r>
-              <w:rPr>
-                <w:noProof/>
-                <w:webHidden/>
-              </w:rPr>
-              <w:tab/>
-            </w:r>
-            <w:r>
-              <w:rPr>
-                <w:noProof/>
-                <w:webHidden/>
-              </w:rPr>
-              <w:fldChar w:fldCharType="begin"/>
-            </w:r>
-            <w:r>
-              <w:rPr>
-                <w:noProof/>
-                <w:webHidden/>
-              </w:rPr>
-              <w:instrText xml:space="preserve"> PAGEREF _Toc375759109 \h </w:instrText>
-            </w:r>
-            <w:r>
-              <w:rPr>
-                <w:noProof/>
-                <w:webHidden/>
-              </w:rPr>
-            </w:r>
-            <w:r>
-              <w:rPr>
-                <w:noProof/>
-                <w:webHidden/>
-              </w:rPr>
-              <w:fldChar w:fldCharType="separate"/>
-            </w:r>
-            <w:r>
-              <w:rPr>
-                <w:noProof/>
-                <w:webHidden/>
-              </w:rPr>
-              <w:t>1</w:t>
-            </w:r>
-            <w:r>
-              <w:rPr>
-                <w:noProof/>
-                <w:webHidden/>
-              </w:rPr>
-              <w:fldChar w:fldCharType="end"/>
-            </w:r>
-          </w:hyperlink>
-        </w:p>
-        <w:p>
-          <w:pPr>
-            <w:pStyle w:val="TOC2"/>
-            <w:rPr>
-              <w:noProof/>
-              <w:sz w:val="22"/>
-            </w:rPr>
-          </w:pPr>
-          <w:hyperlink w:anchor="_Toc375759110" w:history="1">
-            <w:r>
-              <w:rPr>
-                <w:rStyle w:val="Hyperlink"/>
-                <w:noProof/>
-              </w:rPr>
-              <w:t>POST /v2/clientData/getPrivateData</w:t>
-            </w:r>
-            <w:r>
-              <w:rPr>
-                <w:noProof/>
-                <w:webHidden/>
-              </w:rPr>
-              <w:tab/>
-            </w:r>
-            <w:r>
-              <w:rPr>
-                <w:noProof/>
-                <w:webHidden/>
-              </w:rPr>
-              <w:fldChar w:fldCharType="begin"/>
-            </w:r>
-            <w:r>
-              <w:rPr>
-                <w:noProof/>
-                <w:webHidden/>
-              </w:rPr>
-              <w:instrText xml:space="preserve"> PAGEREF _Toc375759110 \h </w:instrText>
-            </w:r>
-            <w:r>
-              <w:rPr>
-                <w:noProof/>
-                <w:webHidden/>
-              </w:rPr>
-            </w:r>
-            <w:r>
-              <w:rPr>
-                <w:noProof/>
-                <w:webHidden/>
-              </w:rPr>
-              <w:fldChar w:fldCharType="separate"/>
-            </w:r>
-            <w:r>
-              <w:rPr>
-                <w:noProof/>
-                <w:webHidden/>
-              </w:rPr>
-              <w:t>1</w:t>
-            </w:r>
-            <w:r>
-              <w:rPr>
-                <w:noProof/>
-                <w:webHidden/>
-              </w:rPr>
-              <w:fldChar w:fldCharType="end"/>
-            </w:r>
-          </w:hyperlink>
-        </w:p>
-        <w:p>
-          <w:pPr>
-            <w:pStyle w:val="TOC2"/>
-            <w:rPr>
-              <w:noProof/>
-              <w:sz w:val="22"/>
-            </w:rPr>
-          </w:pPr>
-          <w:hyperlink w:anchor="_Toc375759111" w:history="1">
-            <w:r>
-              <w:rPr>
-                <w:rStyle w:val="Hyperlink"/>
-                <w:noProof/>
-              </w:rPr>
-              <w:t>POST /v2/clientData/setPrivateData</w:t>
-            </w:r>
-            <w:r>
-              <w:rPr>
-                <w:noProof/>
-                <w:webHidden/>
-              </w:rPr>
-              <w:tab/>
-            </w:r>
-            <w:r>
-              <w:rPr>
-                <w:noProof/>
-                <w:webHidden/>
-              </w:rPr>
-              <w:fldChar w:fldCharType="begin"/>
-            </w:r>
-            <w:r>
-              <w:rPr>
-                <w:noProof/>
-                <w:webHidden/>
-              </w:rPr>
-              <w:instrText xml:space="preserve"> PAGEREF _Toc375759111 \h </w:instrText>
+              <w:instrText xml:space="preserve"> PAGEREF _Toc375782583 \h </w:instrText>
             </w:r>
             <w:r>
               <w:rPr>
@@ -2466,12 +1863,609 @@
               <w:noProof/>
             </w:rPr>
           </w:pPr>
-          <w:hyperlink w:anchor="_Toc375759112" w:history="1">
+          <w:hyperlink w:anchor="_Toc375782584" w:history="1">
             <w:r>
               <w:rPr>
                 <w:rStyle w:val="Hyperlink"/>
                 <w:noProof/>
               </w:rPr>
+              <w:t>Client Data</w:t>
+            </w:r>
+            <w:r>
+              <w:rPr>
+                <w:noProof/>
+                <w:webHidden/>
+              </w:rPr>
+              <w:tab/>
+            </w:r>
+            <w:r>
+              <w:rPr>
+                <w:noProof/>
+                <w:webHidden/>
+              </w:rPr>
+              <w:fldChar w:fldCharType="begin"/>
+            </w:r>
+            <w:r>
+              <w:rPr>
+                <w:noProof/>
+                <w:webHidden/>
+              </w:rPr>
+              <w:instrText xml:space="preserve"> PAGEREF _Toc375782584 \h </w:instrText>
+            </w:r>
+            <w:r>
+              <w:rPr>
+                <w:noProof/>
+                <w:webHidden/>
+              </w:rPr>
+            </w:r>
+            <w:r>
+              <w:rPr>
+                <w:noProof/>
+                <w:webHidden/>
+              </w:rPr>
+              <w:fldChar w:fldCharType="separate"/>
+            </w:r>
+            <w:r>
+              <w:rPr>
+                <w:noProof/>
+                <w:webHidden/>
+              </w:rPr>
+              <w:t>1</w:t>
+            </w:r>
+            <w:r>
+              <w:rPr>
+                <w:noProof/>
+                <w:webHidden/>
+              </w:rPr>
+              <w:fldChar w:fldCharType="end"/>
+            </w:r>
+          </w:hyperlink>
+        </w:p>
+        <w:p>
+          <w:pPr>
+            <w:pStyle w:val="TOC2"/>
+            <w:rPr>
+              <w:noProof/>
+              <w:sz w:val="22"/>
+            </w:rPr>
+          </w:pPr>
+          <w:hyperlink w:anchor="_Toc375782585" w:history="1">
+            <w:r>
+              <w:rPr>
+                <w:rStyle w:val="Hyperlink"/>
+                <w:noProof/>
+              </w:rPr>
+              <w:t>POST /v2/clientData/getClientSessionToken</w:t>
+            </w:r>
+            <w:r>
+              <w:rPr>
+                <w:noProof/>
+                <w:webHidden/>
+              </w:rPr>
+              <w:tab/>
+            </w:r>
+            <w:r>
+              <w:rPr>
+                <w:noProof/>
+                <w:webHidden/>
+              </w:rPr>
+              <w:fldChar w:fldCharType="begin"/>
+            </w:r>
+            <w:r>
+              <w:rPr>
+                <w:noProof/>
+                <w:webHidden/>
+              </w:rPr>
+              <w:instrText xml:space="preserve"> PAGEREF _Toc375782585 \h </w:instrText>
+            </w:r>
+            <w:r>
+              <w:rPr>
+                <w:noProof/>
+                <w:webHidden/>
+              </w:rPr>
+            </w:r>
+            <w:r>
+              <w:rPr>
+                <w:noProof/>
+                <w:webHidden/>
+              </w:rPr>
+              <w:fldChar w:fldCharType="separate"/>
+            </w:r>
+            <w:r>
+              <w:rPr>
+                <w:noProof/>
+                <w:webHidden/>
+              </w:rPr>
+              <w:t>1</w:t>
+            </w:r>
+            <w:r>
+              <w:rPr>
+                <w:noProof/>
+                <w:webHidden/>
+              </w:rPr>
+              <w:fldChar w:fldCharType="end"/>
+            </w:r>
+          </w:hyperlink>
+        </w:p>
+        <w:p>
+          <w:pPr>
+            <w:pStyle w:val="TOC2"/>
+            <w:rPr>
+              <w:noProof/>
+              <w:sz w:val="22"/>
+            </w:rPr>
+          </w:pPr>
+          <w:hyperlink w:anchor="_Toc375782586" w:history="1">
+            <w:r>
+              <w:rPr>
+                <w:rStyle w:val="Hyperlink"/>
+                <w:noProof/>
+              </w:rPr>
+              <w:t>POST /v2/clientData/getCategoryFilters</w:t>
+            </w:r>
+            <w:r>
+              <w:rPr>
+                <w:noProof/>
+                <w:webHidden/>
+              </w:rPr>
+              <w:tab/>
+            </w:r>
+            <w:r>
+              <w:rPr>
+                <w:noProof/>
+                <w:webHidden/>
+              </w:rPr>
+              <w:fldChar w:fldCharType="begin"/>
+            </w:r>
+            <w:r>
+              <w:rPr>
+                <w:noProof/>
+                <w:webHidden/>
+              </w:rPr>
+              <w:instrText xml:space="preserve"> PAGEREF _Toc375782586 \h </w:instrText>
+            </w:r>
+            <w:r>
+              <w:rPr>
+                <w:noProof/>
+                <w:webHidden/>
+              </w:rPr>
+            </w:r>
+            <w:r>
+              <w:rPr>
+                <w:noProof/>
+                <w:webHidden/>
+              </w:rPr>
+              <w:fldChar w:fldCharType="separate"/>
+            </w:r>
+            <w:r>
+              <w:rPr>
+                <w:noProof/>
+                <w:webHidden/>
+              </w:rPr>
+              <w:t>1</w:t>
+            </w:r>
+            <w:r>
+              <w:rPr>
+                <w:noProof/>
+                <w:webHidden/>
+              </w:rPr>
+              <w:fldChar w:fldCharType="end"/>
+            </w:r>
+          </w:hyperlink>
+        </w:p>
+        <w:p>
+          <w:pPr>
+            <w:pStyle w:val="TOC2"/>
+            <w:rPr>
+              <w:noProof/>
+              <w:sz w:val="22"/>
+            </w:rPr>
+          </w:pPr>
+          <w:hyperlink w:anchor="_Toc375782587" w:history="1">
+            <w:r>
+              <w:rPr>
+                <w:rStyle w:val="Hyperlink"/>
+                <w:noProof/>
+              </w:rPr>
+              <w:t>POST /v2/clientData/setCategoryFilters</w:t>
+            </w:r>
+            <w:r>
+              <w:rPr>
+                <w:noProof/>
+                <w:webHidden/>
+              </w:rPr>
+              <w:tab/>
+            </w:r>
+            <w:r>
+              <w:rPr>
+                <w:noProof/>
+                <w:webHidden/>
+              </w:rPr>
+              <w:fldChar w:fldCharType="begin"/>
+            </w:r>
+            <w:r>
+              <w:rPr>
+                <w:noProof/>
+                <w:webHidden/>
+              </w:rPr>
+              <w:instrText xml:space="preserve"> PAGEREF _Toc375782587 \h </w:instrText>
+            </w:r>
+            <w:r>
+              <w:rPr>
+                <w:noProof/>
+                <w:webHidden/>
+              </w:rPr>
+            </w:r>
+            <w:r>
+              <w:rPr>
+                <w:noProof/>
+                <w:webHidden/>
+              </w:rPr>
+              <w:fldChar w:fldCharType="separate"/>
+            </w:r>
+            <w:r>
+              <w:rPr>
+                <w:noProof/>
+                <w:webHidden/>
+              </w:rPr>
+              <w:t>1</w:t>
+            </w:r>
+            <w:r>
+              <w:rPr>
+                <w:noProof/>
+                <w:webHidden/>
+              </w:rPr>
+              <w:fldChar w:fldCharType="end"/>
+            </w:r>
+          </w:hyperlink>
+        </w:p>
+        <w:p>
+          <w:pPr>
+            <w:pStyle w:val="TOC2"/>
+            <w:rPr>
+              <w:noProof/>
+              <w:sz w:val="22"/>
+            </w:rPr>
+          </w:pPr>
+          <w:hyperlink w:anchor="_Toc375782588" w:history="1">
+            <w:r>
+              <w:rPr>
+                <w:rStyle w:val="Hyperlink"/>
+                <w:noProof/>
+              </w:rPr>
+              <w:t>POST /v2/clientData/getMarkedPosts</w:t>
+            </w:r>
+            <w:r>
+              <w:rPr>
+                <w:noProof/>
+                <w:webHidden/>
+              </w:rPr>
+              <w:tab/>
+            </w:r>
+            <w:r>
+              <w:rPr>
+                <w:noProof/>
+                <w:webHidden/>
+              </w:rPr>
+              <w:fldChar w:fldCharType="begin"/>
+            </w:r>
+            <w:r>
+              <w:rPr>
+                <w:noProof/>
+                <w:webHidden/>
+              </w:rPr>
+              <w:instrText xml:space="preserve"> PAGEREF _Toc375782588 \h </w:instrText>
+            </w:r>
+            <w:r>
+              <w:rPr>
+                <w:noProof/>
+                <w:webHidden/>
+              </w:rPr>
+            </w:r>
+            <w:r>
+              <w:rPr>
+                <w:noProof/>
+                <w:webHidden/>
+              </w:rPr>
+              <w:fldChar w:fldCharType="separate"/>
+            </w:r>
+            <w:r>
+              <w:rPr>
+                <w:noProof/>
+                <w:webHidden/>
+              </w:rPr>
+              <w:t>1</w:t>
+            </w:r>
+            <w:r>
+              <w:rPr>
+                <w:noProof/>
+                <w:webHidden/>
+              </w:rPr>
+              <w:fldChar w:fldCharType="end"/>
+            </w:r>
+          </w:hyperlink>
+        </w:p>
+        <w:p>
+          <w:pPr>
+            <w:pStyle w:val="TOC2"/>
+            <w:rPr>
+              <w:noProof/>
+              <w:sz w:val="22"/>
+            </w:rPr>
+          </w:pPr>
+          <w:hyperlink w:anchor="_Toc375782589" w:history="1">
+            <w:r>
+              <w:rPr>
+                <w:rStyle w:val="Hyperlink"/>
+                <w:noProof/>
+              </w:rPr>
+              <w:t>POST /v2/clientData/clearMarkedPosts</w:t>
+            </w:r>
+            <w:r>
+              <w:rPr>
+                <w:noProof/>
+                <w:webHidden/>
+              </w:rPr>
+              <w:tab/>
+            </w:r>
+            <w:r>
+              <w:rPr>
+                <w:noProof/>
+                <w:webHidden/>
+              </w:rPr>
+              <w:fldChar w:fldCharType="begin"/>
+            </w:r>
+            <w:r>
+              <w:rPr>
+                <w:noProof/>
+                <w:webHidden/>
+              </w:rPr>
+              <w:instrText xml:space="preserve"> PAGEREF _Toc375782589 \h </w:instrText>
+            </w:r>
+            <w:r>
+              <w:rPr>
+                <w:noProof/>
+                <w:webHidden/>
+              </w:rPr>
+            </w:r>
+            <w:r>
+              <w:rPr>
+                <w:noProof/>
+                <w:webHidden/>
+              </w:rPr>
+              <w:fldChar w:fldCharType="separate"/>
+            </w:r>
+            <w:r>
+              <w:rPr>
+                <w:noProof/>
+                <w:webHidden/>
+              </w:rPr>
+              <w:t>1</w:t>
+            </w:r>
+            <w:r>
+              <w:rPr>
+                <w:noProof/>
+                <w:webHidden/>
+              </w:rPr>
+              <w:fldChar w:fldCharType="end"/>
+            </w:r>
+          </w:hyperlink>
+        </w:p>
+        <w:p>
+          <w:pPr>
+            <w:pStyle w:val="TOC2"/>
+            <w:rPr>
+              <w:noProof/>
+              <w:sz w:val="22"/>
+            </w:rPr>
+          </w:pPr>
+          <w:hyperlink w:anchor="_Toc375782590" w:history="1">
+            <w:r>
+              <w:rPr>
+                <w:rStyle w:val="Hyperlink"/>
+                <w:noProof/>
+              </w:rPr>
+              <w:t>POST /v2/clientData/markPost</w:t>
+            </w:r>
+            <w:r>
+              <w:rPr>
+                <w:noProof/>
+                <w:webHidden/>
+              </w:rPr>
+              <w:tab/>
+            </w:r>
+            <w:r>
+              <w:rPr>
+                <w:noProof/>
+                <w:webHidden/>
+              </w:rPr>
+              <w:fldChar w:fldCharType="begin"/>
+            </w:r>
+            <w:r>
+              <w:rPr>
+                <w:noProof/>
+                <w:webHidden/>
+              </w:rPr>
+              <w:instrText xml:space="preserve"> PAGEREF _Toc375782590 \h </w:instrText>
+            </w:r>
+            <w:r>
+              <w:rPr>
+                <w:noProof/>
+                <w:webHidden/>
+              </w:rPr>
+            </w:r>
+            <w:r>
+              <w:rPr>
+                <w:noProof/>
+                <w:webHidden/>
+              </w:rPr>
+              <w:fldChar w:fldCharType="separate"/>
+            </w:r>
+            <w:r>
+              <w:rPr>
+                <w:noProof/>
+                <w:webHidden/>
+              </w:rPr>
+              <w:t>1</w:t>
+            </w:r>
+            <w:r>
+              <w:rPr>
+                <w:noProof/>
+                <w:webHidden/>
+              </w:rPr>
+              <w:fldChar w:fldCharType="end"/>
+            </w:r>
+          </w:hyperlink>
+        </w:p>
+        <w:p>
+          <w:pPr>
+            <w:pStyle w:val="TOC2"/>
+            <w:rPr>
+              <w:noProof/>
+              <w:sz w:val="22"/>
+            </w:rPr>
+          </w:pPr>
+          <w:hyperlink w:anchor="_Toc375782591" w:history="1">
+            <w:r>
+              <w:rPr>
+                <w:rStyle w:val="Hyperlink"/>
+                <w:noProof/>
+              </w:rPr>
+              <w:t>POST /v2/clientData/getPrivateData</w:t>
+            </w:r>
+            <w:r>
+              <w:rPr>
+                <w:noProof/>
+                <w:webHidden/>
+              </w:rPr>
+              <w:tab/>
+            </w:r>
+            <w:r>
+              <w:rPr>
+                <w:noProof/>
+                <w:webHidden/>
+              </w:rPr>
+              <w:fldChar w:fldCharType="begin"/>
+            </w:r>
+            <w:r>
+              <w:rPr>
+                <w:noProof/>
+                <w:webHidden/>
+              </w:rPr>
+              <w:instrText xml:space="preserve"> PAGEREF _Toc375782591 \h </w:instrText>
+            </w:r>
+            <w:r>
+              <w:rPr>
+                <w:noProof/>
+                <w:webHidden/>
+              </w:rPr>
+            </w:r>
+            <w:r>
+              <w:rPr>
+                <w:noProof/>
+                <w:webHidden/>
+              </w:rPr>
+              <w:fldChar w:fldCharType="separate"/>
+            </w:r>
+            <w:r>
+              <w:rPr>
+                <w:noProof/>
+                <w:webHidden/>
+              </w:rPr>
+              <w:t>1</w:t>
+            </w:r>
+            <w:r>
+              <w:rPr>
+                <w:noProof/>
+                <w:webHidden/>
+              </w:rPr>
+              <w:fldChar w:fldCharType="end"/>
+            </w:r>
+          </w:hyperlink>
+        </w:p>
+        <w:p>
+          <w:pPr>
+            <w:pStyle w:val="TOC2"/>
+            <w:rPr>
+              <w:noProof/>
+              <w:sz w:val="22"/>
+            </w:rPr>
+          </w:pPr>
+          <w:hyperlink w:anchor="_Toc375782592" w:history="1">
+            <w:r>
+              <w:rPr>
+                <w:rStyle w:val="Hyperlink"/>
+                <w:noProof/>
+              </w:rPr>
+              <w:t>POST /v2/clientData/setPrivateData</w:t>
+            </w:r>
+            <w:r>
+              <w:rPr>
+                <w:noProof/>
+                <w:webHidden/>
+              </w:rPr>
+              <w:tab/>
+            </w:r>
+            <w:r>
+              <w:rPr>
+                <w:noProof/>
+                <w:webHidden/>
+              </w:rPr>
+              <w:fldChar w:fldCharType="begin"/>
+            </w:r>
+            <w:r>
+              <w:rPr>
+                <w:noProof/>
+                <w:webHidden/>
+              </w:rPr>
+              <w:instrText xml:space="preserve"> PAGEREF _Toc375782592 \h </w:instrText>
+            </w:r>
+            <w:r>
+              <w:rPr>
+                <w:noProof/>
+                <w:webHidden/>
+              </w:rPr>
+            </w:r>
+            <w:r>
+              <w:rPr>
+                <w:noProof/>
+                <w:webHidden/>
+              </w:rPr>
+              <w:fldChar w:fldCharType="separate"/>
+            </w:r>
+            <w:r>
+              <w:rPr>
+                <w:noProof/>
+                <w:webHidden/>
+              </w:rPr>
+              <w:t>1</w:t>
+            </w:r>
+            <w:r>
+              <w:rPr>
+                <w:noProof/>
+                <w:webHidden/>
+              </w:rPr>
+              <w:fldChar w:fldCharType="end"/>
+            </w:r>
+          </w:hyperlink>
+        </w:p>
+        <w:p>
+          <w:pPr>
+            <w:pStyle w:val="TOC1"/>
+            <w:tabs>
+              <w:tab w:val="right" w:leader="dot" w:pos="9350"/>
+            </w:tabs>
+            <w:rPr>
+              <w:b w:val="0"/>
+              <w:noProof/>
+            </w:rPr>
+          </w:pPr>
+          <w:hyperlink w:anchor="_Toc375782593" w:history="1">
+            <w:r>
+              <w:rPr>
+                <w:rStyle w:val="Hyperlink"/>
+                <w:noProof/>
+              </w:rPr>
               <w:t>Appendix: Database Structure</w:t>
             </w:r>
             <w:r>
@@ -2493,7 +2487,7 @@
                 <w:noProof/>
                 <w:webHidden/>
               </w:rPr>
-              <w:instrText xml:space="preserve"> PAGEREF _Toc375759112 \h </w:instrText>
+              <w:instrText xml:space="preserve"> PAGEREF _Toc375782593 \h </w:instrText>
             </w:r>
             <w:r>
               <w:rPr>
@@ -2541,7 +2535,7 @@
         <w:pStyle w:val="Heading1"/>
         <w:spacing w:before="0"/>
       </w:pPr>
-      <w:bookmarkStart w:id="1" w:name="_Toc375759078"/>
+      <w:bookmarkStart w:id="1" w:name="_Toc375782559"/>
       <w:r>
         <w:t>Introduction</w:t>
       </w:r>
@@ -2724,7 +2718,7 @@
       <w:pPr>
         <w:pStyle w:val="Heading2"/>
       </w:pPr>
-      <w:bookmarkStart w:id="2" w:name="_Toc375759079"/>
+      <w:bookmarkStart w:id="2" w:name="_Toc375782560"/>
       <w:r>
         <w:t>Data Types</w:t>
       </w:r>
@@ -4088,7 +4082,7 @@
       <w:pPr>
         <w:pStyle w:val="Heading2"/>
       </w:pPr>
-      <w:bookmarkStart w:id="3" w:name="_Toc375759080"/>
+      <w:bookmarkStart w:id="3" w:name="_Toc375782561"/>
       <w:r>
         <w:t>Error Handling</w:t>
       </w:r>
@@ -4315,7 +4309,7 @@
       <w:pPr>
         <w:pStyle w:val="Heading1"/>
       </w:pPr>
-      <w:bookmarkStart w:id="4" w:name="_Toc375759081"/>
+      <w:bookmarkStart w:id="4" w:name="_Toc375782562"/>
       <w:r>
         <w:t xml:space="preserve">Threads and </w:t>
       </w:r>
@@ -4333,7 +4327,7 @@
       <w:pPr>
         <w:pStyle w:val="Heading2"/>
       </w:pPr>
-      <w:bookmarkStart w:id="5" w:name="_Toc375759082"/>
+      <w:bookmarkStart w:id="5" w:name="_Toc375782563"/>
       <w:r>
         <w:t>GET /v2/waitForNewPost</w:t>
       </w:r>
@@ -4550,7 +4544,7 @@
       <w:pPr>
         <w:pStyle w:val="Heading2"/>
       </w:pPr>
-      <w:bookmarkStart w:id="6" w:name="_Toc375759083"/>
+      <w:bookmarkStart w:id="6" w:name="_Toc375782564"/>
       <w:r>
         <w:t>GET /v2/getBumpedThreadIds</w:t>
       </w:r>
@@ -4783,7 +4777,7 @@
       <w:pPr>
         <w:pStyle w:val="Heading2"/>
       </w:pPr>
-      <w:bookmarkStart w:id="7" w:name="_Toc375759084"/>
+      <w:bookmarkStart w:id="7" w:name="_Toc375782565"/>
       <w:r>
         <w:t>GET /v2/getThread</w:t>
       </w:r>
@@ -4942,7 +4936,7 @@
       <w:pPr>
         <w:pStyle w:val="Heading2"/>
       </w:pPr>
-      <w:bookmarkStart w:id="8" w:name="_Toc375759085"/>
+      <w:bookmarkStart w:id="8" w:name="_Toc375782566"/>
       <w:r>
         <w:t>GET /v2/getThreadPostIds</w:t>
       </w:r>
@@ -5134,7 +5128,7 @@
       <w:pPr>
         <w:pStyle w:val="Heading2"/>
       </w:pPr>
-      <w:bookmarkStart w:id="9" w:name="_Toc375759086"/>
+      <w:bookmarkStart w:id="9" w:name="_Toc375782567"/>
       <w:r>
         <w:t>GET /v2/getPost</w:t>
       </w:r>
@@ -5246,7 +5240,7 @@
       <w:pPr>
         <w:pStyle w:val="Heading2"/>
       </w:pPr>
-      <w:bookmarkStart w:id="10" w:name="_Toc375759087"/>
+      <w:bookmarkStart w:id="10" w:name="_Toc375782568"/>
       <w:r>
         <w:t>GET /v2/getPostRange</w:t>
       </w:r>
@@ -5442,7 +5436,7 @@
       <w:pPr>
         <w:pStyle w:val="Heading2"/>
       </w:pPr>
-      <w:bookmarkStart w:id="11" w:name="_Toc375759088"/>
+      <w:bookmarkStart w:id="11" w:name="_Toc375782569"/>
       <w:r>
         <w:t>GET /v2/getNewestPostInfo</w:t>
       </w:r>
@@ -5542,7 +5536,7 @@
       <w:pPr>
         <w:pStyle w:val="Heading2"/>
       </w:pPr>
-      <w:bookmarkStart w:id="12" w:name="_Toc375759089"/>
+      <w:bookmarkStart w:id="12" w:name="_Toc375782570"/>
       <w:r>
         <w:t>GET /v2/getParentId</w:t>
       </w:r>
@@ -5706,7 +5700,7 @@
       <w:pPr>
         <w:pStyle w:val="Heading2"/>
       </w:pPr>
-      <w:bookmarkStart w:id="13" w:name="_Toc375759090"/>
+      <w:bookmarkStart w:id="13" w:name="_Toc375782571"/>
       <w:r>
         <w:t>POST /v2/postComment</w:t>
       </w:r>
@@ -6000,7 +5994,7 @@
       <w:pPr>
         <w:pStyle w:val="Heading2"/>
       </w:pPr>
-      <w:bookmarkStart w:id="14" w:name="_Toc375759091"/>
+      <w:bookmarkStart w:id="14" w:name="_Toc375782572"/>
       <w:r>
         <w:t>GET /v2/search</w:t>
       </w:r>
@@ -6288,7 +6282,7 @@
       <w:pPr>
         <w:pStyle w:val="Heading1"/>
       </w:pPr>
-      <w:bookmarkStart w:id="15" w:name="_Toc375759092"/>
+      <w:bookmarkStart w:id="15" w:name="_Toc375782573"/>
       <w:r>
         <w:t>Post Edits</w:t>
       </w:r>
@@ -6418,7 +6412,7 @@
       <w:pPr>
         <w:pStyle w:val="Heading2"/>
       </w:pPr>
-      <w:bookmarkStart w:id="16" w:name="_Toc375759093"/>
+      <w:bookmarkStart w:id="16" w:name="_Toc375782574"/>
       <w:r>
         <w:t>GET /v2/getNewest</w:t>
       </w:r>
@@ -6557,7 +6551,7 @@
       <w:pPr>
         <w:pStyle w:val="Heading2"/>
       </w:pPr>
-      <w:bookmarkStart w:id="17" w:name="_Toc375759094"/>
+      <w:bookmarkStart w:id="17" w:name="_Toc375782575"/>
       <w:r>
         <w:t>GET /v2/get</w:t>
       </w:r>
@@ -6881,7 +6875,7 @@
       <w:pPr>
         <w:pStyle w:val="Heading1"/>
       </w:pPr>
-      <w:bookmarkStart w:id="18" w:name="_Toc375759095"/>
+      <w:bookmarkStart w:id="18" w:name="_Toc375782576"/>
       <w:r>
         <w:t>Account</w:t>
       </w:r>
@@ -6902,7 +6896,7 @@
       <w:pPr>
         <w:pStyle w:val="Heading2"/>
       </w:pPr>
-      <w:bookmarkStart w:id="19" w:name="_Toc375759096"/>
+      <w:bookmarkStart w:id="19" w:name="_Toc375782577"/>
       <w:r>
         <w:t>POST /v2/verifyCredentials</w:t>
       </w:r>
@@ -7034,7 +7028,7 @@
       <w:pPr>
         <w:pStyle w:val="Heading2"/>
       </w:pPr>
-      <w:bookmarkStart w:id="20" w:name="_Toc375759097"/>
+      <w:bookmarkStart w:id="20" w:name="_Toc375782578"/>
       <w:r>
         <w:t>GET /v2/getUserRegistrationDate &lt;</w:t>
       </w:r>
@@ -7214,7 +7208,7 @@
       <w:pPr>
         <w:pStyle w:val="Heading1"/>
       </w:pPr>
-      <w:bookmarkStart w:id="21" w:name="_Toc375759098"/>
+      <w:bookmarkStart w:id="21" w:name="_Toc375782579"/>
       <w:r>
         <w:t>Shackmessages</w:t>
       </w:r>
@@ -7229,15 +7223,9 @@
       <w:pPr>
         <w:pStyle w:val="Heading2"/>
       </w:pPr>
-      <w:bookmarkStart w:id="22" w:name="_Toc375759099"/>
-      <w:r>
-        <w:t>POST /v2/getMessages &lt;</w:t>
-      </w:r>
-      <w:r>
-        <w:t>TODO</w:t>
-      </w:r>
-      <w:r>
-        <w:t>&gt;</w:t>
+      <w:bookmarkStart w:id="22" w:name="_Toc375782580"/>
+      <w:r>
+        <w:t>POST /v2/getMessages</w:t>
       </w:r>
       <w:bookmarkEnd w:id="22"/>
     </w:p>
@@ -7638,15 +7626,9 @@
       <w:pPr>
         <w:pStyle w:val="Heading2"/>
       </w:pPr>
-      <w:bookmarkStart w:id="23" w:name="_Toc375759100"/>
-      <w:r>
-        <w:t>POST /v2/sendMessage &lt;</w:t>
-      </w:r>
-      <w:r>
-        <w:t>TODO</w:t>
-      </w:r>
-      <w:r>
-        <w:t>&gt;</w:t>
+      <w:bookmarkStart w:id="23" w:name="_Toc375782581"/>
+      <w:r>
+        <w:t>POST /v2/sendMessage</w:t>
       </w:r>
       <w:bookmarkEnd w:id="23"/>
     </w:p>
@@ -7811,17 +7793,43 @@
     </w:p>
     <w:p>
       <w:pPr>
+        <w:rPr>
+          <w:b/>
+        </w:rPr>
+      </w:pPr>
+      <w:r>
+        <w:rPr>
+          <w:b/>
+        </w:rPr>
+        <w:t>Response</w:t>
+      </w:r>
+    </w:p>
+    <w:p>
+      <w:pPr>
+        <w:ind w:left="720"/>
+        <w:rPr>
+          <w:rStyle w:val="HTMLCode"/>
+        </w:rPr>
+      </w:pPr>
+      <w:hyperlink r:id="rId36" w:history="1">
+        <w:r>
+          <w:rPr>
+            <w:rStyle w:val="Hyperlink"/>
+          </w:rPr>
+          <w:t>https://winchatty.com/v2/sendMessage.tester</w:t>
+        </w:r>
+      </w:hyperlink>
+      <w:r>
+        <w:t xml:space="preserve"> </w:t>
+      </w:r>
+    </w:p>
+    <w:p>
+      <w:pPr>
         <w:pStyle w:val="Heading2"/>
       </w:pPr>
-      <w:bookmarkStart w:id="24" w:name="_Toc375759101"/>
-      <w:r>
-        <w:t>POST /v2/markMessageRead &lt;</w:t>
-      </w:r>
-      <w:r>
-        <w:t>TODO</w:t>
-      </w:r>
-      <w:r>
-        <w:t>&gt;</w:t>
+      <w:bookmarkStart w:id="24" w:name="_Toc375782582"/>
+      <w:r>
+        <w:t>POST /v2/markMessageRead</w:t>
       </w:r>
       <w:bookmarkEnd w:id="24"/>
     </w:p>
@@ -7902,40 +7910,6 @@
       </w:pPr>
       <w:r>
         <w:t>Message ID.</w:t>
-      </w:r>
-    </w:p>
-    <w:p>
-      <w:pPr>
-        <w:ind w:left="720"/>
-        <w:rPr>
-          <w:rStyle w:val="HTMLCode"/>
-        </w:rPr>
-      </w:pPr>
-      <w:r>
-        <w:rPr>
-          <w:rStyle w:val="HTMLCode"/>
-        </w:rPr>
-        <w:t>folder=[MBX]</w:t>
-      </w:r>
-    </w:p>
-    <w:p>
-      <w:pPr>
-        <w:ind w:left="1440"/>
-      </w:pPr>
-      <w:r>
-        <w:rPr>
-          <w:rStyle w:val="HTMLCode"/>
-        </w:rPr>
-        <w:t>"inbox"</w:t>
-      </w:r>
-      <w:r>
-        <w:t xml:space="preserve"> or </w:t>
-      </w:r>
-      <w:r>
-        <w:rPr>
-          <w:rStyle w:val="HTMLCode"/>
-        </w:rPr>
-        <w:t>"sent"</w:t>
       </w:r>
     </w:p>
     <w:p>
@@ -7987,17 +7961,46 @@
     </w:p>
     <w:p>
       <w:pPr>
+        <w:rPr>
+          <w:b/>
+        </w:rPr>
+      </w:pPr>
+      <w:r>
+        <w:rPr>
+          <w:b/>
+        </w:rPr>
+        <w:t>Response</w:t>
+      </w:r>
+    </w:p>
+    <w:p>
+      <w:pPr>
+        <w:ind w:left="720"/>
+        <w:rPr>
+          <w:rStyle w:val="HTMLCode"/>
+        </w:rPr>
+      </w:pPr>
+      <w:hyperlink r:id="rId37" w:history="1">
+        <w:r>
+          <w:rPr>
+            <w:rStyle w:val="Hyperlink"/>
+          </w:rPr>
+          <w:t>https://winchatty.com/v2/markMessageRead.tester</w:t>
+        </w:r>
+      </w:hyperlink>
+      <w:r>
+        <w:t xml:space="preserve"> </w:t>
+      </w:r>
+    </w:p>
+    <w:p>
+      <w:pPr>
         <w:pStyle w:val="Heading2"/>
       </w:pPr>
-      <w:bookmarkStart w:id="25" w:name="_Toc375759102"/>
-      <w:r>
-        <w:t>POST /v2/deleteMessage &lt;</w:t>
-      </w:r>
-      <w:r>
-        <w:t>TODO</w:t>
-      </w:r>
-      <w:r>
-        <w:t>&gt;</w:t>
+      <w:bookmarkStart w:id="25" w:name="_Toc375782583"/>
+      <w:r>
+        <w:t>POST /v2/deleteMessag</w:t>
+      </w:r>
+      <w:r>
+        <w:t>e</w:t>
       </w:r>
       <w:bookmarkEnd w:id="25"/>
     </w:p>
@@ -8152,9 +8155,41 @@
     </w:p>
     <w:p>
       <w:pPr>
+        <w:rPr>
+          <w:b/>
+        </w:rPr>
+      </w:pPr>
+      <w:r>
+        <w:rPr>
+          <w:b/>
+        </w:rPr>
+        <w:t>Response</w:t>
+      </w:r>
+    </w:p>
+    <w:p>
+      <w:pPr>
+        <w:ind w:left="720"/>
+        <w:rPr>
+          <w:rStyle w:val="HTMLCode"/>
+        </w:rPr>
+      </w:pPr>
+      <w:hyperlink r:id="rId38" w:history="1">
+        <w:r>
+          <w:rPr>
+            <w:rStyle w:val="Hyperlink"/>
+          </w:rPr>
+          <w:t>https://winchatty.com/v2/deleteMessage.tester</w:t>
+        </w:r>
+      </w:hyperlink>
+      <w:r>
+        <w:t xml:space="preserve"> </w:t>
+      </w:r>
+    </w:p>
+    <w:p>
+      <w:pPr>
         <w:pStyle w:val="Heading1"/>
       </w:pPr>
-      <w:bookmarkStart w:id="26" w:name="_Toc375759103"/>
+      <w:bookmarkStart w:id="26" w:name="_Toc375782584"/>
       <w:r>
         <w:t xml:space="preserve">Client </w:t>
       </w:r>
@@ -8296,7 +8331,7 @@
       </w:pPr>
       <w:bookmarkStart w:id="27" w:name="_POST_/v2/clientData/getClientToken_"/>
       <w:bookmarkStart w:id="28" w:name="_Ref375010567"/>
-      <w:bookmarkStart w:id="29" w:name="_Toc375759104"/>
+      <w:bookmarkStart w:id="29" w:name="_Toc375782585"/>
       <w:bookmarkEnd w:id="27"/>
       <w:r>
         <w:t>POST /v2/clientData/get</w:t>
@@ -8547,7 +8582,7 @@
       <w:pPr>
         <w:ind w:left="720"/>
       </w:pPr>
-      <w:hyperlink r:id="rId36" w:history="1">
+      <w:hyperlink r:id="rId39" w:history="1">
         <w:r>
           <w:rPr>
             <w:rStyle w:val="Hyperlink"/>
@@ -8563,7 +8598,7 @@
       <w:pPr>
         <w:pStyle w:val="Heading2"/>
       </w:pPr>
-      <w:bookmarkStart w:id="30" w:name="_Toc375759105"/>
+      <w:bookmarkStart w:id="30" w:name="_Toc375782586"/>
       <w:r>
         <w:t>POST</w:t>
       </w:r>
@@ -8766,7 +8801,7 @@
       <w:pPr>
         <w:ind w:left="720"/>
       </w:pPr>
-      <w:hyperlink r:id="rId37" w:history="1">
+      <w:hyperlink r:id="rId40" w:history="1">
         <w:r>
           <w:rPr>
             <w:rStyle w:val="Hyperlink"/>
@@ -8782,7 +8817,7 @@
       <w:pPr>
         <w:pStyle w:val="Heading2"/>
       </w:pPr>
-      <w:bookmarkStart w:id="31" w:name="_Toc375759106"/>
+      <w:bookmarkStart w:id="31" w:name="_Toc375782587"/>
       <w:r>
         <w:t>POST /v2/</w:t>
       </w:r>
@@ -9028,7 +9063,7 @@
       <w:pPr>
         <w:ind w:left="720"/>
       </w:pPr>
-      <w:hyperlink r:id="rId38" w:history="1">
+      <w:hyperlink r:id="rId41" w:history="1">
         <w:r>
           <w:rPr>
             <w:rStyle w:val="Hyperlink"/>
@@ -9044,7 +9079,7 @@
       <w:pPr>
         <w:pStyle w:val="Heading2"/>
       </w:pPr>
-      <w:bookmarkStart w:id="32" w:name="_Toc375759107"/>
+      <w:bookmarkStart w:id="32" w:name="_Toc375782588"/>
       <w:r>
         <w:t>POST</w:t>
       </w:r>
@@ -9285,7 +9320,7 @@
       <w:pPr>
         <w:ind w:left="720"/>
       </w:pPr>
-      <w:hyperlink r:id="rId39" w:history="1">
+      <w:hyperlink r:id="rId42" w:history="1">
         <w:r>
           <w:rPr>
             <w:rStyle w:val="Hyperlink"/>
@@ -9301,7 +9336,7 @@
       <w:pPr>
         <w:pStyle w:val="Heading2"/>
       </w:pPr>
-      <w:bookmarkStart w:id="33" w:name="_Toc375759108"/>
+      <w:bookmarkStart w:id="33" w:name="_Toc375782589"/>
       <w:r>
         <w:t>POST /v2/</w:t>
       </w:r>
@@ -9453,7 +9488,7 @@
       <w:pPr>
         <w:ind w:left="720"/>
       </w:pPr>
-      <w:hyperlink r:id="rId40" w:history="1">
+      <w:hyperlink r:id="rId43" w:history="1">
         <w:r>
           <w:rPr>
             <w:rStyle w:val="Hyperlink"/>
@@ -9469,7 +9504,7 @@
       <w:pPr>
         <w:pStyle w:val="Heading2"/>
       </w:pPr>
-      <w:bookmarkStart w:id="34" w:name="_Toc375759109"/>
+      <w:bookmarkStart w:id="34" w:name="_Toc375782590"/>
       <w:r>
         <w:t>POST /v2/</w:t>
       </w:r>
@@ -9681,7 +9716,7 @@
       <w:pPr>
         <w:ind w:left="720"/>
       </w:pPr>
-      <w:hyperlink r:id="rId41" w:history="1">
+      <w:hyperlink r:id="rId44" w:history="1">
         <w:r>
           <w:rPr>
             <w:rStyle w:val="Hyperlink"/>
@@ -9697,7 +9732,7 @@
       <w:pPr>
         <w:pStyle w:val="Heading2"/>
       </w:pPr>
-      <w:bookmarkStart w:id="35" w:name="_Toc375759110"/>
+      <w:bookmarkStart w:id="35" w:name="_Toc375782591"/>
       <w:r>
         <w:t>POST</w:t>
       </w:r>
@@ -9844,7 +9879,7 @@
       <w:pPr>
         <w:ind w:left="720"/>
       </w:pPr>
-      <w:hyperlink r:id="rId42" w:history="1">
+      <w:hyperlink r:id="rId45" w:history="1">
         <w:r>
           <w:rPr>
             <w:rStyle w:val="Hyperlink"/>
@@ -9860,7 +9895,7 @@
       <w:pPr>
         <w:pStyle w:val="Heading2"/>
       </w:pPr>
-      <w:bookmarkStart w:id="36" w:name="_Toc375759111"/>
+      <w:bookmarkStart w:id="36" w:name="_Toc375782592"/>
       <w:r>
         <w:t>POST /v2/</w:t>
       </w:r>
@@ -10041,7 +10076,7 @@
       <w:pPr>
         <w:ind w:left="720"/>
       </w:pPr>
-      <w:hyperlink r:id="rId43" w:history="1">
+      <w:hyperlink r:id="rId46" w:history="1">
         <w:r>
           <w:rPr>
             <w:rStyle w:val="Hyperlink"/>
@@ -10057,7 +10092,7 @@
       <w:pPr>
         <w:pStyle w:val="Heading1"/>
       </w:pPr>
-      <w:bookmarkStart w:id="37" w:name="_Toc375759112"/>
+      <w:bookmarkStart w:id="37" w:name="_Toc375782593"/>
       <w:r>
         <w:t>Appendix: Database Structure</w:t>
       </w:r>
@@ -10099,7 +10134,7 @@
                     </pic:cNvPicPr>
                   </pic:nvPicPr>
                   <pic:blipFill>
-                    <a:blip r:embed="rId44">
+                    <a:blip r:embed="rId47">
                       <a:extLst>
                         <a:ext uri="{28A0092B-C50C-407E-A947-70E740481C1C}">
                           <a14:useLocalDpi xmlns:a14="http://schemas.microsoft.com/office/drawing/2010/main" val="0"/>
@@ -10151,9 +10186,8 @@
       <w:tblGrid>
         <w:gridCol w:w="1990"/>
         <w:gridCol w:w="1220"/>
-        <w:gridCol w:w="2031"/>
-        <w:gridCol w:w="5"/>
-        <w:gridCol w:w="4105"/>
+        <w:gridCol w:w="2021"/>
+        <w:gridCol w:w="4120"/>
       </w:tblGrid>
       <w:tr>
         <w:tc>
@@ -10186,7 +10220,6 @@
         <w:tc>
           <w:tcPr>
             <w:tcW w:w="2224" w:type="pct"/>
-            <w:gridSpan w:val="2"/>
             <w:tcBorders>
               <w:top w:val="nil"/>
               <w:left w:val="single" w:sz="4" w:space="0" w:color="auto"/>
@@ -10286,7 +10319,6 @@
         <w:tc>
           <w:tcPr>
             <w:tcW w:w="2224" w:type="pct"/>
-            <w:gridSpan w:val="2"/>
             <w:tcBorders>
               <w:top w:val="nil"/>
               <w:left w:val="single" w:sz="4" w:space="0" w:color="auto"/>
@@ -10383,7 +10415,6 @@
         <w:tc>
           <w:tcPr>
             <w:tcW w:w="2224" w:type="pct"/>
-            <w:gridSpan w:val="2"/>
             <w:tcBorders>
               <w:top w:val="nil"/>
               <w:left w:val="single" w:sz="4" w:space="0" w:color="auto"/>
@@ -10425,7 +10456,6 @@
         <w:tc>
           <w:tcPr>
             <w:tcW w:w="2224" w:type="pct"/>
-            <w:gridSpan w:val="2"/>
             <w:tcBorders>
               <w:top w:val="nil"/>
               <w:left w:val="nil"/>
@@ -10471,7 +10501,6 @@
         <w:tc>
           <w:tcPr>
             <w:tcW w:w="2224" w:type="pct"/>
-            <w:gridSpan w:val="2"/>
             <w:tcBorders>
               <w:top w:val="nil"/>
               <w:left w:val="single" w:sz="4" w:space="0" w:color="auto"/>
@@ -10571,7 +10600,6 @@
         <w:tc>
           <w:tcPr>
             <w:tcW w:w="2224" w:type="pct"/>
-            <w:gridSpan w:val="2"/>
             <w:tcBorders>
               <w:top w:val="nil"/>
               <w:left w:val="single" w:sz="4" w:space="0" w:color="auto"/>
@@ -10668,7 +10696,6 @@
         <w:tc>
           <w:tcPr>
             <w:tcW w:w="2224" w:type="pct"/>
-            <w:gridSpan w:val="2"/>
             <w:tcBorders>
               <w:top w:val="nil"/>
               <w:left w:val="single" w:sz="4" w:space="0" w:color="auto"/>
@@ -10765,7 +10792,6 @@
         <w:tc>
           <w:tcPr>
             <w:tcW w:w="2224" w:type="pct"/>
-            <w:gridSpan w:val="2"/>
             <w:tcBorders>
               <w:top w:val="nil"/>
               <w:left w:val="single" w:sz="4" w:space="0" w:color="auto"/>
@@ -10807,7 +10833,6 @@
         <w:tc>
           <w:tcPr>
             <w:tcW w:w="2224" w:type="pct"/>
-            <w:gridSpan w:val="2"/>
             <w:tcBorders>
               <w:top w:val="nil"/>
               <w:left w:val="nil"/>
@@ -10853,7 +10878,6 @@
         <w:tc>
           <w:tcPr>
             <w:tcW w:w="2224" w:type="pct"/>
-            <w:gridSpan w:val="2"/>
             <w:tcBorders>
               <w:top w:val="nil"/>
               <w:left w:val="single" w:sz="4" w:space="0" w:color="auto"/>
@@ -10951,7 +10975,6 @@
         <w:tc>
           <w:tcPr>
             <w:tcW w:w="2224" w:type="pct"/>
-            <w:gridSpan w:val="2"/>
             <w:tcBorders>
               <w:top w:val="nil"/>
               <w:left w:val="single" w:sz="4" w:space="0" w:color="auto"/>
@@ -11062,7 +11085,6 @@
         <w:tc>
           <w:tcPr>
             <w:tcW w:w="2224" w:type="pct"/>
-            <w:gridSpan w:val="2"/>
             <w:tcBorders>
               <w:top w:val="nil"/>
               <w:left w:val="single" w:sz="4" w:space="0" w:color="auto"/>
@@ -11159,7 +11181,6 @@
         <w:tc>
           <w:tcPr>
             <w:tcW w:w="2224" w:type="pct"/>
-            <w:gridSpan w:val="2"/>
             <w:tcBorders>
               <w:top w:val="nil"/>
               <w:left w:val="single" w:sz="4" w:space="0" w:color="auto"/>
@@ -11256,7 +11277,6 @@
         <w:tc>
           <w:tcPr>
             <w:tcW w:w="2224" w:type="pct"/>
-            <w:gridSpan w:val="2"/>
             <w:tcBorders>
               <w:top w:val="nil"/>
               <w:left w:val="single" w:sz="4" w:space="0" w:color="auto"/>
@@ -11353,7 +11373,6 @@
         <w:tc>
           <w:tcPr>
             <w:tcW w:w="2224" w:type="pct"/>
-            <w:gridSpan w:val="2"/>
             <w:tcBorders>
               <w:top w:val="nil"/>
               <w:left w:val="single" w:sz="4" w:space="0" w:color="auto"/>
@@ -11494,7 +11513,6 @@
         <w:tc>
           <w:tcPr>
             <w:tcW w:w="2224" w:type="pct"/>
-            <w:gridSpan w:val="2"/>
             <w:tcBorders>
               <w:top w:val="nil"/>
               <w:left w:val="single" w:sz="4" w:space="0" w:color="auto"/>
@@ -11591,7 +11609,6 @@
         <w:tc>
           <w:tcPr>
             <w:tcW w:w="2224" w:type="pct"/>
-            <w:gridSpan w:val="2"/>
             <w:tcBorders>
               <w:top w:val="nil"/>
               <w:left w:val="single" w:sz="4" w:space="0" w:color="auto"/>
@@ -11688,7 +11705,6 @@
         <w:tc>
           <w:tcPr>
             <w:tcW w:w="2224" w:type="pct"/>
-            <w:gridSpan w:val="2"/>
             <w:tcBorders>
               <w:top w:val="nil"/>
               <w:left w:val="single" w:sz="4" w:space="0" w:color="auto"/>
@@ -11788,7 +11804,6 @@
         <w:tc>
           <w:tcPr>
             <w:tcW w:w="2224" w:type="pct"/>
-            <w:gridSpan w:val="2"/>
             <w:tcBorders>
               <w:top w:val="nil"/>
               <w:left w:val="single" w:sz="4" w:space="0" w:color="auto"/>
@@ -11833,7 +11848,6 @@
         <w:tc>
           <w:tcPr>
             <w:tcW w:w="2224" w:type="pct"/>
-            <w:gridSpan w:val="2"/>
             <w:tcBorders>
               <w:top w:val="nil"/>
               <w:left w:val="nil"/>
@@ -11879,7 +11893,6 @@
         <w:tc>
           <w:tcPr>
             <w:tcW w:w="2224" w:type="pct"/>
-            <w:gridSpan w:val="2"/>
             <w:tcBorders>
               <w:top w:val="nil"/>
               <w:left w:val="single" w:sz="4" w:space="0" w:color="auto"/>
@@ -11991,7 +12004,6 @@
         <w:tc>
           <w:tcPr>
             <w:tcW w:w="2224" w:type="pct"/>
-            <w:gridSpan w:val="2"/>
             <w:tcBorders>
               <w:top w:val="nil"/>
               <w:left w:val="single" w:sz="4" w:space="0" w:color="auto"/>
@@ -12088,7 +12100,6 @@
         <w:tc>
           <w:tcPr>
             <w:tcW w:w="2224" w:type="pct"/>
-            <w:gridSpan w:val="2"/>
             <w:tcBorders>
               <w:top w:val="nil"/>
               <w:left w:val="single" w:sz="4" w:space="0" w:color="auto"/>
@@ -12136,7 +12147,6 @@
         <w:tc>
           <w:tcPr>
             <w:tcW w:w="2224" w:type="pct"/>
-            <w:gridSpan w:val="2"/>
             <w:tcBorders>
               <w:top w:val="nil"/>
               <w:left w:val="single" w:sz="4" w:space="0" w:color="auto"/>
@@ -12175,7 +12185,6 @@
         <w:tc>
           <w:tcPr>
             <w:tcW w:w="2224" w:type="pct"/>
-            <w:gridSpan w:val="2"/>
             <w:tcBorders>
               <w:top w:val="nil"/>
               <w:left w:val="nil"/>
@@ -12221,7 +12230,6 @@
         <w:tc>
           <w:tcPr>
             <w:tcW w:w="2224" w:type="pct"/>
-            <w:gridSpan w:val="2"/>
             <w:tcBorders>
               <w:top w:val="nil"/>
               <w:left w:val="single" w:sz="4" w:space="0" w:color="auto"/>
@@ -12319,7 +12327,6 @@
         <w:tc>
           <w:tcPr>
             <w:tcW w:w="2224" w:type="pct"/>
-            <w:gridSpan w:val="2"/>
             <w:tcBorders>
               <w:top w:val="nil"/>
               <w:left w:val="single" w:sz="4" w:space="0" w:color="auto"/>
@@ -12416,7 +12423,6 @@
         <w:tc>
           <w:tcPr>
             <w:tcW w:w="2224" w:type="pct"/>
-            <w:gridSpan w:val="2"/>
             <w:tcBorders>
               <w:top w:val="nil"/>
               <w:left w:val="single" w:sz="4" w:space="0" w:color="auto"/>
@@ -12513,7 +12519,6 @@
         <w:tc>
           <w:tcPr>
             <w:tcW w:w="2224" w:type="pct"/>
-            <w:gridSpan w:val="2"/>
             <w:tcBorders>
               <w:top w:val="nil"/>
               <w:left w:val="single" w:sz="4" w:space="0" w:color="auto"/>
@@ -12610,7 +12615,6 @@
         <w:tc>
           <w:tcPr>
             <w:tcW w:w="2224" w:type="pct"/>
-            <w:gridSpan w:val="2"/>
             <w:tcBorders>
               <w:top w:val="nil"/>
               <w:left w:val="single" w:sz="4" w:space="0" w:color="auto"/>
@@ -12652,7 +12656,6 @@
         <w:tc>
           <w:tcPr>
             <w:tcW w:w="2224" w:type="pct"/>
-            <w:gridSpan w:val="2"/>
             <w:tcBorders>
               <w:top w:val="nil"/>
               <w:left w:val="nil"/>
@@ -12698,7 +12701,6 @@
         <w:tc>
           <w:tcPr>
             <w:tcW w:w="2224" w:type="pct"/>
-            <w:gridSpan w:val="2"/>
             <w:tcBorders>
               <w:top w:val="nil"/>
               <w:left w:val="single" w:sz="4" w:space="0" w:color="auto"/>
@@ -12796,7 +12798,6 @@
         <w:tc>
           <w:tcPr>
             <w:tcW w:w="2224" w:type="pct"/>
-            <w:gridSpan w:val="2"/>
             <w:tcBorders>
               <w:top w:val="nil"/>
               <w:left w:val="single" w:sz="4" w:space="0" w:color="auto"/>
@@ -12893,7 +12894,6 @@
         <w:tc>
           <w:tcPr>
             <w:tcW w:w="2224" w:type="pct"/>
-            <w:gridSpan w:val="2"/>
             <w:tcBorders>
               <w:top w:val="nil"/>
               <w:left w:val="single" w:sz="4" w:space="0" w:color="auto"/>
@@ -12999,7 +12999,6 @@
         <w:tc>
           <w:tcPr>
             <w:tcW w:w="2224" w:type="pct"/>
-            <w:gridSpan w:val="2"/>
             <w:tcBorders>
               <w:top w:val="nil"/>
               <w:left w:val="single" w:sz="4" w:space="0" w:color="auto"/>
@@ -13108,7 +13107,6 @@
         <w:tc>
           <w:tcPr>
             <w:tcW w:w="2224" w:type="pct"/>
-            <w:gridSpan w:val="2"/>
             <w:tcBorders>
               <w:top w:val="nil"/>
               <w:left w:val="single" w:sz="4" w:space="0" w:color="auto"/>
@@ -13130,7 +13128,7 @@
         <w:tc>
           <w:tcPr>
             <w:tcW w:w="2779" w:type="pct"/>
-            <w:gridSpan w:val="4"/>
+            <w:gridSpan w:val="3"/>
             <w:tcBorders>
               <w:top w:val="single" w:sz="4" w:space="0" w:color="auto"/>
               <w:left w:val="nil"/>
@@ -13168,7 +13166,7 @@
         <w:tc>
           <w:tcPr>
             <w:tcW w:w="2779" w:type="pct"/>
-            <w:gridSpan w:val="4"/>
+            <w:gridSpan w:val="3"/>
             <w:tcBorders>
               <w:top w:val="single" w:sz="4" w:space="0" w:color="auto"/>
               <w:left w:val="single" w:sz="4" w:space="0" w:color="auto"/>
@@ -13267,7 +13265,6 @@
         <w:tc>
           <w:tcPr>
             <w:tcW w:w="1113" w:type="pct"/>
-            <w:gridSpan w:val="2"/>
             <w:tcBorders>
               <w:top w:val="single" w:sz="4" w:space="0" w:color="auto"/>
               <w:left w:val="single" w:sz="4" w:space="0" w:color="auto"/>
@@ -13364,7 +13361,6 @@
         <w:tc>
           <w:tcPr>
             <w:tcW w:w="1113" w:type="pct"/>
-            <w:gridSpan w:val="2"/>
             <w:tcBorders>
               <w:top w:val="single" w:sz="4" w:space="0" w:color="auto"/>
               <w:left w:val="single" w:sz="4" w:space="0" w:color="auto"/>
@@ -13461,7 +13457,6 @@
         <w:tc>
           <w:tcPr>
             <w:tcW w:w="1113" w:type="pct"/>
-            <w:gridSpan w:val="2"/>
             <w:tcBorders>
               <w:top w:val="single" w:sz="4" w:space="0" w:color="auto"/>
               <w:left w:val="single" w:sz="4" w:space="0" w:color="auto"/>
@@ -13558,7 +13553,6 @@
         <w:tc>
           <w:tcPr>
             <w:tcW w:w="1113" w:type="pct"/>
-            <w:gridSpan w:val="2"/>
             <w:tcBorders>
               <w:top w:val="single" w:sz="4" w:space="0" w:color="auto"/>
               <w:left w:val="single" w:sz="4" w:space="0" w:color="auto"/>
@@ -13655,7 +13649,6 @@
         <w:tc>
           <w:tcPr>
             <w:tcW w:w="1113" w:type="pct"/>
-            <w:gridSpan w:val="2"/>
             <w:tcBorders>
               <w:top w:val="single" w:sz="4" w:space="0" w:color="auto"/>
               <w:left w:val="single" w:sz="4" w:space="0" w:color="auto"/>
@@ -13752,7 +13745,6 @@
         <w:tc>
           <w:tcPr>
             <w:tcW w:w="1113" w:type="pct"/>
-            <w:gridSpan w:val="2"/>
             <w:tcBorders>
               <w:top w:val="single" w:sz="4" w:space="0" w:color="auto"/>
               <w:left w:val="single" w:sz="4" w:space="0" w:color="auto"/>
@@ -13849,7 +13841,6 @@
         <w:tc>
           <w:tcPr>
             <w:tcW w:w="1113" w:type="pct"/>
-            <w:gridSpan w:val="2"/>
             <w:tcBorders>
               <w:top w:val="single" w:sz="4" w:space="0" w:color="auto"/>
               <w:left w:val="single" w:sz="4" w:space="0" w:color="auto"/>
@@ -13896,7 +13887,7 @@
         <w:tc>
           <w:tcPr>
             <w:tcW w:w="2779" w:type="pct"/>
-            <w:gridSpan w:val="4"/>
+            <w:gridSpan w:val="3"/>
             <w:tcBorders>
               <w:top w:val="single" w:sz="4" w:space="0" w:color="auto"/>
               <w:left w:val="nil"/>
@@ -13934,7 +13925,7 @@
         <w:tc>
           <w:tcPr>
             <w:tcW w:w="2779" w:type="pct"/>
-            <w:gridSpan w:val="4"/>
+            <w:gridSpan w:val="3"/>
             <w:tcBorders>
               <w:top w:val="single" w:sz="4" w:space="0" w:color="auto"/>
               <w:left w:val="single" w:sz="4" w:space="0" w:color="auto"/>
@@ -14051,7 +14042,6 @@
         <w:tc>
           <w:tcPr>
             <w:tcW w:w="1113" w:type="pct"/>
-            <w:gridSpan w:val="2"/>
             <w:tcBorders>
               <w:top w:val="single" w:sz="4" w:space="0" w:color="auto"/>
               <w:left w:val="single" w:sz="4" w:space="0" w:color="auto"/>
@@ -14162,7 +14152,6 @@
         <w:tc>
           <w:tcPr>
             <w:tcW w:w="1113" w:type="pct"/>
-            <w:gridSpan w:val="2"/>
             <w:tcBorders>
               <w:top w:val="single" w:sz="4" w:space="0" w:color="auto"/>
               <w:left w:val="single" w:sz="4" w:space="0" w:color="auto"/>
@@ -14276,7 +14265,6 @@
         <w:tc>
           <w:tcPr>
             <w:tcW w:w="1113" w:type="pct"/>
-            <w:gridSpan w:val="2"/>
             <w:tcBorders>
               <w:top w:val="single" w:sz="4" w:space="0" w:color="auto"/>
               <w:left w:val="single" w:sz="4" w:space="0" w:color="auto"/>
@@ -14338,7 +14326,7 @@
         <w:tc>
           <w:tcPr>
             <w:tcW w:w="2779" w:type="pct"/>
-            <w:gridSpan w:val="4"/>
+            <w:gridSpan w:val="3"/>
             <w:tcBorders>
               <w:top w:val="single" w:sz="4" w:space="0" w:color="auto"/>
               <w:left w:val="single" w:sz="4" w:space="0" w:color="auto"/>
@@ -14382,7 +14370,7 @@
         <w:tc>
           <w:tcPr>
             <w:tcW w:w="2779" w:type="pct"/>
-            <w:gridSpan w:val="4"/>
+            <w:gridSpan w:val="3"/>
             <w:tcBorders>
               <w:top w:val="single" w:sz="4" w:space="0" w:color="auto"/>
               <w:left w:val="nil"/>
@@ -14422,7 +14410,7 @@
         <w:tc>
           <w:tcPr>
             <w:tcW w:w="2779" w:type="pct"/>
-            <w:gridSpan w:val="4"/>
+            <w:gridSpan w:val="3"/>
             <w:tcBorders>
               <w:top w:val="single" w:sz="4" w:space="0" w:color="auto"/>
               <w:left w:val="single" w:sz="4" w:space="0" w:color="auto"/>
@@ -14521,7 +14509,6 @@
         <w:tc>
           <w:tcPr>
             <w:tcW w:w="1113" w:type="pct"/>
-            <w:gridSpan w:val="2"/>
             <w:tcBorders>
               <w:top w:val="single" w:sz="4" w:space="0" w:color="auto"/>
               <w:left w:val="single" w:sz="4" w:space="0" w:color="auto"/>
@@ -14618,7 +14605,6 @@
         <w:tc>
           <w:tcPr>
             <w:tcW w:w="1113" w:type="pct"/>
-            <w:gridSpan w:val="2"/>
             <w:tcBorders>
               <w:top w:val="single" w:sz="4" w:space="0" w:color="auto"/>
               <w:left w:val="single" w:sz="4" w:space="0" w:color="auto"/>
@@ -14729,7 +14715,6 @@
         <w:tc>
           <w:tcPr>
             <w:tcW w:w="1113" w:type="pct"/>
-            <w:gridSpan w:val="2"/>
             <w:tcBorders>
               <w:top w:val="single" w:sz="4" w:space="0" w:color="auto"/>
               <w:left w:val="single" w:sz="4" w:space="0" w:color="auto"/>
@@ -14826,7 +14811,6 @@
         <w:tc>
           <w:tcPr>
             <w:tcW w:w="1113" w:type="pct"/>
-            <w:gridSpan w:val="2"/>
             <w:tcBorders>
               <w:top w:val="single" w:sz="4" w:space="0" w:color="auto"/>
               <w:left w:val="single" w:sz="4" w:space="0" w:color="auto"/>
@@ -14873,7 +14857,7 @@
         <w:tc>
           <w:tcPr>
             <w:tcW w:w="2779" w:type="pct"/>
-            <w:gridSpan w:val="4"/>
+            <w:gridSpan w:val="3"/>
             <w:tcBorders>
               <w:top w:val="single" w:sz="4" w:space="0" w:color="auto"/>
               <w:left w:val="nil"/>
@@ -14911,7 +14895,7 @@
         <w:tc>
           <w:tcPr>
             <w:tcW w:w="2779" w:type="pct"/>
-            <w:gridSpan w:val="4"/>
+            <w:gridSpan w:val="3"/>
             <w:tcBorders>
               <w:top w:val="single" w:sz="4" w:space="0" w:color="auto"/>
               <w:left w:val="single" w:sz="4" w:space="0" w:color="auto"/>
@@ -15010,7 +14994,6 @@
         <w:tc>
           <w:tcPr>
             <w:tcW w:w="1113" w:type="pct"/>
-            <w:gridSpan w:val="2"/>
             <w:tcBorders>
               <w:top w:val="single" w:sz="4" w:space="0" w:color="auto"/>
               <w:left w:val="single" w:sz="4" w:space="0" w:color="auto"/>
@@ -15107,7 +15090,6 @@
         <w:tc>
           <w:tcPr>
             <w:tcW w:w="1113" w:type="pct"/>
-            <w:gridSpan w:val="2"/>
             <w:tcBorders>
               <w:top w:val="single" w:sz="4" w:space="0" w:color="auto"/>
               <w:left w:val="single" w:sz="4" w:space="0" w:color="auto"/>
@@ -15204,7 +15186,6 @@
         <w:tc>
           <w:tcPr>
             <w:tcW w:w="1113" w:type="pct"/>
-            <w:gridSpan w:val="2"/>
             <w:tcBorders>
               <w:top w:val="single" w:sz="4" w:space="0" w:color="auto"/>
               <w:left w:val="single" w:sz="4" w:space="0" w:color="auto"/>
@@ -15301,7 +15282,6 @@
         <w:tc>
           <w:tcPr>
             <w:tcW w:w="1113" w:type="pct"/>
-            <w:gridSpan w:val="2"/>
             <w:tcBorders>
               <w:top w:val="single" w:sz="4" w:space="0" w:color="auto"/>
               <w:left w:val="single" w:sz="4" w:space="0" w:color="auto"/>
@@ -15398,7 +15378,6 @@
         <w:tc>
           <w:tcPr>
             <w:tcW w:w="1113" w:type="pct"/>
-            <w:gridSpan w:val="2"/>
             <w:tcBorders>
               <w:top w:val="single" w:sz="4" w:space="0" w:color="auto"/>
               <w:left w:val="single" w:sz="4" w:space="0" w:color="auto"/>
@@ -18138,7 +18117,7 @@
 </file>
 
 <file path=customXml/itemProps1.xml><?xml version="1.0" encoding="utf-8"?>
-<ds:datastoreItem xmlns:ds="http://schemas.openxmlformats.org/officeDocument/2006/customXml" ds:itemID="{DC5AEDB1-24A8-4E5D-A139-0113EFFA3330}">
+<ds:datastoreItem xmlns:ds="http://schemas.openxmlformats.org/officeDocument/2006/customXml" ds:itemID="{8D549200-6F50-4B8A-9D84-C00177B41EBF}">
   <ds:schemaRefs>
     <ds:schemaRef ds:uri="http://schemas.openxmlformats.org/officeDocument/2006/bibliography"/>
   </ds:schemaRefs>

</xml_diff>

<commit_message>
Distinguish between nuked and future posts.
</commit_message>
<xml_diff>
--- a/v2/WinChatty v2 API.docx
+++ b/v2/WinChatty v2 API.docx
@@ -64,7 +64,7 @@
               <w:rPr>
                 <w:noProof/>
               </w:rPr>
-              <w:t>2013-12-26</w:t>
+              <w:t>2013-12-27</w:t>
             </w:r>
             <w:r>
               <w:fldChar w:fldCharType="end"/>
@@ -85,7 +85,7 @@
               <w:rPr>
                 <w:noProof/>
               </w:rPr>
-              <w:t>1:04 AM</w:t>
+              <w:t>10:57 PM</w:t>
             </w:r>
             <w:r>
               <w:fldChar w:fldCharType="end"/>
@@ -196,7 +196,7 @@
             </w:rPr>
             <w:fldChar w:fldCharType="separate"/>
           </w:r>
-          <w:hyperlink w:anchor="_Toc375783169" w:history="1">
+          <w:hyperlink w:anchor="_Toc375946762" w:history="1">
             <w:r>
               <w:rPr>
                 <w:rStyle w:val="Hyperlink"/>
@@ -223,7 +223,7 @@
                 <w:noProof/>
                 <w:webHidden/>
               </w:rPr>
-              <w:instrText xml:space="preserve"> PAGEREF _Toc375783169 \h </w:instrText>
+              <w:instrText xml:space="preserve"> PAGEREF _Toc375946762 \h </w:instrText>
             </w:r>
             <w:r>
               <w:rPr>
@@ -262,7 +262,7 @@
               <w:sz w:val="22"/>
             </w:rPr>
           </w:pPr>
-          <w:hyperlink w:anchor="_Toc375783170" w:history="1">
+          <w:hyperlink w:anchor="_Toc375946763" w:history="1">
             <w:r>
               <w:rPr>
                 <w:rStyle w:val="Hyperlink"/>
@@ -289,7 +289,7 @@
                 <w:noProof/>
                 <w:webHidden/>
               </w:rPr>
-              <w:instrText xml:space="preserve"> PAGEREF _Toc375783170 \h </w:instrText>
+              <w:instrText xml:space="preserve"> PAGEREF _Toc375946763 \h </w:instrText>
             </w:r>
             <w:r>
               <w:rPr>
@@ -328,7 +328,7 @@
               <w:sz w:val="22"/>
             </w:rPr>
           </w:pPr>
-          <w:hyperlink w:anchor="_Toc375783171" w:history="1">
+          <w:hyperlink w:anchor="_Toc375946764" w:history="1">
             <w:r>
               <w:rPr>
                 <w:rStyle w:val="Hyperlink"/>
@@ -355,7 +355,7 @@
                 <w:noProof/>
                 <w:webHidden/>
               </w:rPr>
-              <w:instrText xml:space="preserve"> PAGEREF _Toc375783171 \h </w:instrText>
+              <w:instrText xml:space="preserve"> PAGEREF _Toc375946764 \h </w:instrText>
             </w:r>
             <w:r>
               <w:rPr>
@@ -397,7 +397,7 @@
               <w:noProof/>
             </w:rPr>
           </w:pPr>
-          <w:hyperlink w:anchor="_Toc375783172" w:history="1">
+          <w:hyperlink w:anchor="_Toc375946765" w:history="1">
             <w:r>
               <w:rPr>
                 <w:rStyle w:val="Hyperlink"/>
@@ -424,7 +424,7 @@
                 <w:noProof/>
                 <w:webHidden/>
               </w:rPr>
-              <w:instrText xml:space="preserve"> PAGEREF _Toc375783172 \h </w:instrText>
+              <w:instrText xml:space="preserve"> PAGEREF _Toc375946765 \h </w:instrText>
             </w:r>
             <w:r>
               <w:rPr>
@@ -463,7 +463,7 @@
               <w:sz w:val="22"/>
             </w:rPr>
           </w:pPr>
-          <w:hyperlink w:anchor="_Toc375783173" w:history="1">
+          <w:hyperlink w:anchor="_Toc375946766" w:history="1">
             <w:r>
               <w:rPr>
                 <w:rStyle w:val="Hyperlink"/>
@@ -490,7 +490,7 @@
                 <w:noProof/>
                 <w:webHidden/>
               </w:rPr>
-              <w:instrText xml:space="preserve"> PAGEREF _Toc375783173 \h </w:instrText>
+              <w:instrText xml:space="preserve"> PAGEREF _Toc375946766 \h </w:instrText>
             </w:r>
             <w:r>
               <w:rPr>
@@ -529,7 +529,7 @@
               <w:sz w:val="22"/>
             </w:rPr>
           </w:pPr>
-          <w:hyperlink w:anchor="_Toc375783174" w:history="1">
+          <w:hyperlink w:anchor="_Toc375946767" w:history="1">
             <w:r>
               <w:rPr>
                 <w:rStyle w:val="Hyperlink"/>
@@ -556,7 +556,7 @@
                 <w:noProof/>
                 <w:webHidden/>
               </w:rPr>
-              <w:instrText xml:space="preserve"> PAGEREF _Toc375783174 \h </w:instrText>
+              <w:instrText xml:space="preserve"> PAGEREF _Toc375946767 \h </w:instrText>
             </w:r>
             <w:r>
               <w:rPr>
@@ -595,7 +595,7 @@
               <w:sz w:val="22"/>
             </w:rPr>
           </w:pPr>
-          <w:hyperlink w:anchor="_Toc375783175" w:history="1">
+          <w:hyperlink w:anchor="_Toc375946768" w:history="1">
             <w:r>
               <w:rPr>
                 <w:rStyle w:val="Hyperlink"/>
@@ -622,7 +622,7 @@
                 <w:noProof/>
                 <w:webHidden/>
               </w:rPr>
-              <w:instrText xml:space="preserve"> PAGEREF _Toc375783175 \h </w:instrText>
+              <w:instrText xml:space="preserve"> PAGEREF _Toc375946768 \h </w:instrText>
             </w:r>
             <w:r>
               <w:rPr>
@@ -664,7 +664,7 @@
               <w:noProof/>
             </w:rPr>
           </w:pPr>
-          <w:hyperlink w:anchor="_Toc375783176" w:history="1">
+          <w:hyperlink w:anchor="_Toc375946769" w:history="1">
             <w:r>
               <w:rPr>
                 <w:rStyle w:val="Hyperlink"/>
@@ -691,7 +691,7 @@
                 <w:noProof/>
                 <w:webHidden/>
               </w:rPr>
-              <w:instrText xml:space="preserve"> PAGEREF _Toc375783176 \h </w:instrText>
+              <w:instrText xml:space="preserve"> PAGEREF _Toc375946769 \h </w:instrText>
             </w:r>
             <w:r>
               <w:rPr>
@@ -730,7 +730,7 @@
               <w:sz w:val="22"/>
             </w:rPr>
           </w:pPr>
-          <w:hyperlink w:anchor="_Toc375783177" w:history="1">
+          <w:hyperlink w:anchor="_Toc375946770" w:history="1">
             <w:r>
               <w:rPr>
                 <w:rStyle w:val="Hyperlink"/>
@@ -757,7 +757,7 @@
                 <w:noProof/>
                 <w:webHidden/>
               </w:rPr>
-              <w:instrText xml:space="preserve"> PAGEREF _Toc375783177 \h </w:instrText>
+              <w:instrText xml:space="preserve"> PAGEREF _Toc375946770 \h </w:instrText>
             </w:r>
             <w:r>
               <w:rPr>
@@ -796,7 +796,7 @@
               <w:sz w:val="22"/>
             </w:rPr>
           </w:pPr>
-          <w:hyperlink w:anchor="_Toc375783178" w:history="1">
+          <w:hyperlink w:anchor="_Toc375946771" w:history="1">
             <w:r>
               <w:rPr>
                 <w:rStyle w:val="Hyperlink"/>
@@ -823,7 +823,7 @@
                 <w:noProof/>
                 <w:webHidden/>
               </w:rPr>
-              <w:instrText xml:space="preserve"> PAGEREF _Toc375783178 \h </w:instrText>
+              <w:instrText xml:space="preserve"> PAGEREF _Toc375946771 \h </w:instrText>
             </w:r>
             <w:r>
               <w:rPr>
@@ -862,7 +862,7 @@
               <w:sz w:val="22"/>
             </w:rPr>
           </w:pPr>
-          <w:hyperlink w:anchor="_Toc375783179" w:history="1">
+          <w:hyperlink w:anchor="_Toc375946772" w:history="1">
             <w:r>
               <w:rPr>
                 <w:rStyle w:val="Hyperlink"/>
@@ -889,7 +889,7 @@
                 <w:noProof/>
                 <w:webHidden/>
               </w:rPr>
-              <w:instrText xml:space="preserve"> PAGEREF _Toc375783179 \h </w:instrText>
+              <w:instrText xml:space="preserve"> PAGEREF _Toc375946772 \h </w:instrText>
             </w:r>
             <w:r>
               <w:rPr>
@@ -928,7 +928,7 @@
               <w:sz w:val="22"/>
             </w:rPr>
           </w:pPr>
-          <w:hyperlink w:anchor="_Toc375783180" w:history="1">
+          <w:hyperlink w:anchor="_Toc375946773" w:history="1">
             <w:r>
               <w:rPr>
                 <w:rStyle w:val="Hyperlink"/>
@@ -955,7 +955,7 @@
                 <w:noProof/>
                 <w:webHidden/>
               </w:rPr>
-              <w:instrText xml:space="preserve"> PAGEREF _Toc375783180 \h </w:instrText>
+              <w:instrText xml:space="preserve"> PAGEREF _Toc375946773 \h </w:instrText>
             </w:r>
             <w:r>
               <w:rPr>
@@ -994,7 +994,7 @@
               <w:sz w:val="22"/>
             </w:rPr>
           </w:pPr>
-          <w:hyperlink w:anchor="_Toc375783181" w:history="1">
+          <w:hyperlink w:anchor="_Toc375946774" w:history="1">
             <w:r>
               <w:rPr>
                 <w:rStyle w:val="Hyperlink"/>
@@ -1021,7 +1021,7 @@
                 <w:noProof/>
                 <w:webHidden/>
               </w:rPr>
-              <w:instrText xml:space="preserve"> PAGEREF _Toc375783181 \h </w:instrText>
+              <w:instrText xml:space="preserve"> PAGEREF _Toc375946774 \h </w:instrText>
             </w:r>
             <w:r>
               <w:rPr>
@@ -1060,7 +1060,7 @@
               <w:sz w:val="22"/>
             </w:rPr>
           </w:pPr>
-          <w:hyperlink w:anchor="_Toc375783182" w:history="1">
+          <w:hyperlink w:anchor="_Toc375946775" w:history="1">
             <w:r>
               <w:rPr>
                 <w:rStyle w:val="Hyperlink"/>
@@ -1087,7 +1087,7 @@
                 <w:noProof/>
                 <w:webHidden/>
               </w:rPr>
-              <w:instrText xml:space="preserve"> PAGEREF _Toc375783182 \h </w:instrText>
+              <w:instrText xml:space="preserve"> PAGEREF _Toc375946775 \h </w:instrText>
             </w:r>
             <w:r>
               <w:rPr>
@@ -1126,7 +1126,7 @@
               <w:sz w:val="22"/>
             </w:rPr>
           </w:pPr>
-          <w:hyperlink w:anchor="_Toc375783183" w:history="1">
+          <w:hyperlink w:anchor="_Toc375946776" w:history="1">
             <w:r>
               <w:rPr>
                 <w:rStyle w:val="Hyperlink"/>
@@ -1153,7 +1153,7 @@
                 <w:noProof/>
                 <w:webHidden/>
               </w:rPr>
-              <w:instrText xml:space="preserve"> PAGEREF _Toc375783183 \h </w:instrText>
+              <w:instrText xml:space="preserve"> PAGEREF _Toc375946776 \h </w:instrText>
             </w:r>
             <w:r>
               <w:rPr>
@@ -1195,13 +1195,13 @@
               <w:noProof/>
             </w:rPr>
           </w:pPr>
-          <w:hyperlink w:anchor="_Toc375783184" w:history="1">
+          <w:hyperlink w:anchor="_Toc375946777" w:history="1">
             <w:r>
               <w:rPr>
                 <w:rStyle w:val="Hyperlink"/>
                 <w:noProof/>
               </w:rPr>
-              <w:t>Post Edits</w:t>
+              <w:t>Post Categories</w:t>
             </w:r>
             <w:r>
               <w:rPr>
@@ -1222,7 +1222,7 @@
                 <w:noProof/>
                 <w:webHidden/>
               </w:rPr>
-              <w:instrText xml:space="preserve"> PAGEREF _Toc375783184 \h </w:instrText>
+              <w:instrText xml:space="preserve"> PAGEREF _Toc375946777 \h </w:instrText>
             </w:r>
             <w:r>
               <w:rPr>
@@ -1261,13 +1261,13 @@
               <w:sz w:val="22"/>
             </w:rPr>
           </w:pPr>
-          <w:hyperlink w:anchor="_Toc375783185" w:history="1">
+          <w:hyperlink w:anchor="_Toc375946778" w:history="1">
             <w:r>
               <w:rPr>
                 <w:rStyle w:val="Hyperlink"/>
                 <w:noProof/>
               </w:rPr>
-              <w:t>GET /v2/getNewestPostEdit</w:t>
+              <w:t>GET /v2/getLastCategoryChange</w:t>
             </w:r>
             <w:r>
               <w:rPr>
@@ -1288,7 +1288,7 @@
                 <w:noProof/>
                 <w:webHidden/>
               </w:rPr>
-              <w:instrText xml:space="preserve"> PAGEREF _Toc375783185 \h </w:instrText>
+              <w:instrText xml:space="preserve"> PAGEREF _Toc375946778 \h </w:instrText>
             </w:r>
             <w:r>
               <w:rPr>
@@ -1327,13 +1327,13 @@
               <w:sz w:val="22"/>
             </w:rPr>
           </w:pPr>
-          <w:hyperlink w:anchor="_Toc375783186" w:history="1">
+          <w:hyperlink w:anchor="_Toc375946779" w:history="1">
             <w:r>
               <w:rPr>
                 <w:rStyle w:val="Hyperlink"/>
                 <w:noProof/>
               </w:rPr>
-              <w:t>GET /v2/getNewerPostEdits</w:t>
+              <w:t>GET /v2/getNewerCategoryChanges</w:t>
             </w:r>
             <w:r>
               <w:rPr>
@@ -1354,7 +1354,7 @@
                 <w:noProof/>
                 <w:webHidden/>
               </w:rPr>
-              <w:instrText xml:space="preserve"> PAGEREF _Toc375783186 \h </w:instrText>
+              <w:instrText xml:space="preserve"> PAGEREF _Toc375946779 \h </w:instrText>
             </w:r>
             <w:r>
               <w:rPr>
@@ -1396,7 +1396,7 @@
               <w:noProof/>
             </w:rPr>
           </w:pPr>
-          <w:hyperlink w:anchor="_Toc375783187" w:history="1">
+          <w:hyperlink w:anchor="_Toc375946780" w:history="1">
             <w:r>
               <w:rPr>
                 <w:rStyle w:val="Hyperlink"/>
@@ -1423,7 +1423,7 @@
                 <w:noProof/>
                 <w:webHidden/>
               </w:rPr>
-              <w:instrText xml:space="preserve"> PAGEREF _Toc375783187 \h </w:instrText>
+              <w:instrText xml:space="preserve"> PAGEREF _Toc375946780 \h </w:instrText>
             </w:r>
             <w:r>
               <w:rPr>
@@ -1462,7 +1462,7 @@
               <w:sz w:val="22"/>
             </w:rPr>
           </w:pPr>
-          <w:hyperlink w:anchor="_Toc375783188" w:history="1">
+          <w:hyperlink w:anchor="_Toc375946781" w:history="1">
             <w:r>
               <w:rPr>
                 <w:rStyle w:val="Hyperlink"/>
@@ -1489,7 +1489,7 @@
                 <w:noProof/>
                 <w:webHidden/>
               </w:rPr>
-              <w:instrText xml:space="preserve"> PAGEREF _Toc375783188 \h </w:instrText>
+              <w:instrText xml:space="preserve"> PAGEREF _Toc375946781 \h </w:instrText>
             </w:r>
             <w:r>
               <w:rPr>
@@ -1528,7 +1528,7 @@
               <w:sz w:val="22"/>
             </w:rPr>
           </w:pPr>
-          <w:hyperlink w:anchor="_Toc375783189" w:history="1">
+          <w:hyperlink w:anchor="_Toc375946782" w:history="1">
             <w:r>
               <w:rPr>
                 <w:rStyle w:val="Hyperlink"/>
@@ -1555,7 +1555,7 @@
                 <w:noProof/>
                 <w:webHidden/>
               </w:rPr>
-              <w:instrText xml:space="preserve"> PAGEREF _Toc375783189 \h </w:instrText>
+              <w:instrText xml:space="preserve"> PAGEREF _Toc375946782 \h </w:instrText>
             </w:r>
             <w:r>
               <w:rPr>
@@ -1597,7 +1597,7 @@
               <w:noProof/>
             </w:rPr>
           </w:pPr>
-          <w:hyperlink w:anchor="_Toc375783190" w:history="1">
+          <w:hyperlink w:anchor="_Toc375946783" w:history="1">
             <w:r>
               <w:rPr>
                 <w:rStyle w:val="Hyperlink"/>
@@ -1624,7 +1624,7 @@
                 <w:noProof/>
                 <w:webHidden/>
               </w:rPr>
-              <w:instrText xml:space="preserve"> PAGEREF _Toc375783190 \h </w:instrText>
+              <w:instrText xml:space="preserve"> PAGEREF _Toc375946783 \h </w:instrText>
             </w:r>
             <w:r>
               <w:rPr>
@@ -1663,7 +1663,7 @@
               <w:sz w:val="22"/>
             </w:rPr>
           </w:pPr>
-          <w:hyperlink w:anchor="_Toc375783191" w:history="1">
+          <w:hyperlink w:anchor="_Toc375946784" w:history="1">
             <w:r>
               <w:rPr>
                 <w:rStyle w:val="Hyperlink"/>
@@ -1690,7 +1690,7 @@
                 <w:noProof/>
                 <w:webHidden/>
               </w:rPr>
-              <w:instrText xml:space="preserve"> PAGEREF _Toc375783191 \h </w:instrText>
+              <w:instrText xml:space="preserve"> PAGEREF _Toc375946784 \h </w:instrText>
             </w:r>
             <w:r>
               <w:rPr>
@@ -1729,7 +1729,7 @@
               <w:sz w:val="22"/>
             </w:rPr>
           </w:pPr>
-          <w:hyperlink w:anchor="_Toc375783192" w:history="1">
+          <w:hyperlink w:anchor="_Toc375946785" w:history="1">
             <w:r>
               <w:rPr>
                 <w:rStyle w:val="Hyperlink"/>
@@ -1756,7 +1756,7 @@
                 <w:noProof/>
                 <w:webHidden/>
               </w:rPr>
-              <w:instrText xml:space="preserve"> PAGEREF _Toc375783192 \h </w:instrText>
+              <w:instrText xml:space="preserve"> PAGEREF _Toc375946785 \h </w:instrText>
             </w:r>
             <w:r>
               <w:rPr>
@@ -1795,7 +1795,7 @@
               <w:sz w:val="22"/>
             </w:rPr>
           </w:pPr>
-          <w:hyperlink w:anchor="_Toc375783193" w:history="1">
+          <w:hyperlink w:anchor="_Toc375946786" w:history="1">
             <w:r>
               <w:rPr>
                 <w:rStyle w:val="Hyperlink"/>
@@ -1822,7 +1822,7 @@
                 <w:noProof/>
                 <w:webHidden/>
               </w:rPr>
-              <w:instrText xml:space="preserve"> PAGEREF _Toc375783193 \h </w:instrText>
+              <w:instrText xml:space="preserve"> PAGEREF _Toc375946786 \h </w:instrText>
             </w:r>
             <w:r>
               <w:rPr>
@@ -1861,7 +1861,7 @@
               <w:sz w:val="22"/>
             </w:rPr>
           </w:pPr>
-          <w:hyperlink w:anchor="_Toc375783194" w:history="1">
+          <w:hyperlink w:anchor="_Toc375946787" w:history="1">
             <w:r>
               <w:rPr>
                 <w:rStyle w:val="Hyperlink"/>
@@ -1888,7 +1888,7 @@
                 <w:noProof/>
                 <w:webHidden/>
               </w:rPr>
-              <w:instrText xml:space="preserve"> PAGEREF _Toc375783194 \h </w:instrText>
+              <w:instrText xml:space="preserve"> PAGEREF _Toc375946787 \h </w:instrText>
             </w:r>
             <w:r>
               <w:rPr>
@@ -1930,7 +1930,7 @@
               <w:noProof/>
             </w:rPr>
           </w:pPr>
-          <w:hyperlink w:anchor="_Toc375783195" w:history="1">
+          <w:hyperlink w:anchor="_Toc375946788" w:history="1">
             <w:r>
               <w:rPr>
                 <w:rStyle w:val="Hyperlink"/>
@@ -1957,7 +1957,7 @@
                 <w:noProof/>
                 <w:webHidden/>
               </w:rPr>
-              <w:instrText xml:space="preserve"> PAGEREF _Toc375783195 \h </w:instrText>
+              <w:instrText xml:space="preserve"> PAGEREF _Toc375946788 \h </w:instrText>
             </w:r>
             <w:r>
               <w:rPr>
@@ -1996,7 +1996,7 @@
               <w:sz w:val="22"/>
             </w:rPr>
           </w:pPr>
-          <w:hyperlink w:anchor="_Toc375783196" w:history="1">
+          <w:hyperlink w:anchor="_Toc375946789" w:history="1">
             <w:r>
               <w:rPr>
                 <w:rStyle w:val="Hyperlink"/>
@@ -2023,7 +2023,7 @@
                 <w:noProof/>
                 <w:webHidden/>
               </w:rPr>
-              <w:instrText xml:space="preserve"> PAGEREF _Toc375783196 \h </w:instrText>
+              <w:instrText xml:space="preserve"> PAGEREF _Toc375946789 \h </w:instrText>
             </w:r>
             <w:r>
               <w:rPr>
@@ -2062,7 +2062,7 @@
               <w:sz w:val="22"/>
             </w:rPr>
           </w:pPr>
-          <w:hyperlink w:anchor="_Toc375783197" w:history="1">
+          <w:hyperlink w:anchor="_Toc375946790" w:history="1">
             <w:r>
               <w:rPr>
                 <w:rStyle w:val="Hyperlink"/>
@@ -2089,7 +2089,7 @@
                 <w:noProof/>
                 <w:webHidden/>
               </w:rPr>
-              <w:instrText xml:space="preserve"> PAGEREF _Toc375783197 \h </w:instrText>
+              <w:instrText xml:space="preserve"> PAGEREF _Toc375946790 \h </w:instrText>
             </w:r>
             <w:r>
               <w:rPr>
@@ -2128,7 +2128,7 @@
               <w:sz w:val="22"/>
             </w:rPr>
           </w:pPr>
-          <w:hyperlink w:anchor="_Toc375783198" w:history="1">
+          <w:hyperlink w:anchor="_Toc375946791" w:history="1">
             <w:r>
               <w:rPr>
                 <w:rStyle w:val="Hyperlink"/>
@@ -2155,7 +2155,7 @@
                 <w:noProof/>
                 <w:webHidden/>
               </w:rPr>
-              <w:instrText xml:space="preserve"> PAGEREF _Toc375783198 \h </w:instrText>
+              <w:instrText xml:space="preserve"> PAGEREF _Toc375946791 \h </w:instrText>
             </w:r>
             <w:r>
               <w:rPr>
@@ -2194,7 +2194,7 @@
               <w:sz w:val="22"/>
             </w:rPr>
           </w:pPr>
-          <w:hyperlink w:anchor="_Toc375783199" w:history="1">
+          <w:hyperlink w:anchor="_Toc375946792" w:history="1">
             <w:r>
               <w:rPr>
                 <w:rStyle w:val="Hyperlink"/>
@@ -2221,7 +2221,7 @@
                 <w:noProof/>
                 <w:webHidden/>
               </w:rPr>
-              <w:instrText xml:space="preserve"> PAGEREF _Toc375783199 \h </w:instrText>
+              <w:instrText xml:space="preserve"> PAGEREF _Toc375946792 \h </w:instrText>
             </w:r>
             <w:r>
               <w:rPr>
@@ -2260,7 +2260,7 @@
               <w:sz w:val="22"/>
             </w:rPr>
           </w:pPr>
-          <w:hyperlink w:anchor="_Toc375783200" w:history="1">
+          <w:hyperlink w:anchor="_Toc375946793" w:history="1">
             <w:r>
               <w:rPr>
                 <w:rStyle w:val="Hyperlink"/>
@@ -2287,7 +2287,7 @@
                 <w:noProof/>
                 <w:webHidden/>
               </w:rPr>
-              <w:instrText xml:space="preserve"> PAGEREF _Toc375783200 \h </w:instrText>
+              <w:instrText xml:space="preserve"> PAGEREF _Toc375946793 \h </w:instrText>
             </w:r>
             <w:r>
               <w:rPr>
@@ -2326,7 +2326,7 @@
               <w:sz w:val="22"/>
             </w:rPr>
           </w:pPr>
-          <w:hyperlink w:anchor="_Toc375783201" w:history="1">
+          <w:hyperlink w:anchor="_Toc375946794" w:history="1">
             <w:r>
               <w:rPr>
                 <w:rStyle w:val="Hyperlink"/>
@@ -2353,7 +2353,7 @@
                 <w:noProof/>
                 <w:webHidden/>
               </w:rPr>
-              <w:instrText xml:space="preserve"> PAGEREF _Toc375783201 \h </w:instrText>
+              <w:instrText xml:space="preserve"> PAGEREF _Toc375946794 \h </w:instrText>
             </w:r>
             <w:r>
               <w:rPr>
@@ -2392,7 +2392,7 @@
               <w:sz w:val="22"/>
             </w:rPr>
           </w:pPr>
-          <w:hyperlink w:anchor="_Toc375783202" w:history="1">
+          <w:hyperlink w:anchor="_Toc375946795" w:history="1">
             <w:r>
               <w:rPr>
                 <w:rStyle w:val="Hyperlink"/>
@@ -2419,7 +2419,7 @@
                 <w:noProof/>
                 <w:webHidden/>
               </w:rPr>
-              <w:instrText xml:space="preserve"> PAGEREF _Toc375783202 \h </w:instrText>
+              <w:instrText xml:space="preserve"> PAGEREF _Toc375946795 \h </w:instrText>
             </w:r>
             <w:r>
               <w:rPr>
@@ -2458,7 +2458,7 @@
               <w:sz w:val="22"/>
             </w:rPr>
           </w:pPr>
-          <w:hyperlink w:anchor="_Toc375783203" w:history="1">
+          <w:hyperlink w:anchor="_Toc375946796" w:history="1">
             <w:r>
               <w:rPr>
                 <w:rStyle w:val="Hyperlink"/>
@@ -2485,7 +2485,7 @@
                 <w:noProof/>
                 <w:webHidden/>
               </w:rPr>
-              <w:instrText xml:space="preserve"> PAGEREF _Toc375783203 \h </w:instrText>
+              <w:instrText xml:space="preserve"> PAGEREF _Toc375946796 \h </w:instrText>
             </w:r>
             <w:r>
               <w:rPr>
@@ -2527,7 +2527,7 @@
               <w:noProof/>
             </w:rPr>
           </w:pPr>
-          <w:hyperlink w:anchor="_Toc375783204" w:history="1">
+          <w:hyperlink w:anchor="_Toc375946797" w:history="1">
             <w:r>
               <w:rPr>
                 <w:rStyle w:val="Hyperlink"/>
@@ -2554,7 +2554,7 @@
                 <w:noProof/>
                 <w:webHidden/>
               </w:rPr>
-              <w:instrText xml:space="preserve"> PAGEREF _Toc375783204 \h </w:instrText>
+              <w:instrText xml:space="preserve"> PAGEREF _Toc375946797 \h </w:instrText>
             </w:r>
             <w:r>
               <w:rPr>
@@ -2602,7 +2602,7 @@
         <w:pStyle w:val="Heading1"/>
         <w:spacing w:before="0"/>
       </w:pPr>
-      <w:bookmarkStart w:id="0" w:name="_Toc375783169"/>
+      <w:bookmarkStart w:id="0" w:name="_Toc375946762"/>
       <w:r>
         <w:t>Introduction</w:t>
       </w:r>
@@ -2785,7 +2785,7 @@
       <w:pPr>
         <w:pStyle w:val="Heading2"/>
       </w:pPr>
-      <w:bookmarkStart w:id="1" w:name="_Toc375783170"/>
+      <w:bookmarkStart w:id="1" w:name="_Toc375946763"/>
       <w:r>
         <w:t>Data Types</w:t>
       </w:r>
@@ -2793,7 +2793,22 @@
     </w:p>
     <w:p>
       <w:r>
-        <w:t>In order to precisely define the accepted inputs and the expected outputs of the v2 API methods, the following data type shorthands are defined.</w:t>
+        <w:t xml:space="preserve">In order to precisely define the accepted inputs </w:t>
+      </w:r>
+      <w:r>
+        <w:t xml:space="preserve">(query parameters) </w:t>
+      </w:r>
+      <w:r>
+        <w:t xml:space="preserve">and the expected outputs </w:t>
+      </w:r>
+      <w:r>
+        <w:t xml:space="preserve">(JSON) </w:t>
+      </w:r>
+      <w:r>
+        <w:t>of the v2 API methods, the following data type shorthands are defined.</w:t>
+      </w:r>
+      <w:r>
+        <w:t xml:space="preserve">  Most types appear in both query parameters and JSON responses, but a few only appear in JSON responses.</w:t>
       </w:r>
     </w:p>
     <w:tbl>
@@ -2837,7 +2852,13 @@
               <w:rPr>
                 <w:b/>
               </w:rPr>
-              <w:t>Primitive types</w:t>
+              <w:t>Request and response</w:t>
+            </w:r>
+            <w:r>
+              <w:rPr>
+                <w:b/>
+              </w:rPr>
+              <w:t xml:space="preserve"> types</w:t>
             </w:r>
           </w:p>
         </w:tc>
@@ -3432,158 +3453,6 @@
               <w:rPr>
                 <w:rStyle w:val="HTMLCode"/>
               </w:rPr>
-              <w:t>[</w:t>
-            </w:r>
-            <w:r>
-              <w:rPr>
-                <w:rStyle w:val="HTMLCode"/>
-              </w:rPr>
-              <w:t>PET</w:t>
-            </w:r>
-            <w:r>
-              <w:rPr>
-                <w:rStyle w:val="HTMLCode"/>
-              </w:rPr>
-              <w:t>]</w:t>
-            </w:r>
-          </w:p>
-        </w:tc>
-        <w:tc>
-          <w:tcPr>
-            <w:tcW w:w="8765" w:type="dxa"/>
-            <w:tcBorders>
-              <w:top w:val="single" w:sz="4" w:space="0" w:color="auto"/>
-              <w:left w:val="single" w:sz="4" w:space="0" w:color="auto"/>
-              <w:bottom w:val="single" w:sz="4" w:space="0" w:color="auto"/>
-              <w:right w:val="single" w:sz="4" w:space="0" w:color="auto"/>
-            </w:tcBorders>
-          </w:tcPr>
-          <w:p>
-            <w:pPr>
-              <w:spacing w:after="0" w:line="240" w:lineRule="auto"/>
-            </w:pPr>
-            <w:r>
-              <w:t xml:space="preserve">Post edit type enum.  </w:t>
-            </w:r>
-            <w:r>
-              <w:t>One of the following strings:</w:t>
-            </w:r>
-          </w:p>
-          <w:p>
-            <w:pPr>
-              <w:pStyle w:val="ListParagraph"/>
-              <w:numPr>
-                <w:ilvl w:val="0"/>
-                <w:numId w:val="19"/>
-              </w:numPr>
-              <w:spacing w:after="0" w:line="240" w:lineRule="auto"/>
-              <w:rPr>
-                <w:rStyle w:val="HTMLCode"/>
-              </w:rPr>
-            </w:pPr>
-            <w:r>
-              <w:rPr>
-                <w:rStyle w:val="HTMLCode"/>
-              </w:rPr>
-              <w:t>"nuke</w:t>
-            </w:r>
-            <w:r>
-              <w:rPr>
-                <w:rStyle w:val="HTMLCode"/>
-              </w:rPr>
-              <w:t>d</w:t>
-            </w:r>
-            <w:r>
-              <w:rPr>
-                <w:rStyle w:val="HTMLCode"/>
-              </w:rPr>
-              <w:t>"</w:t>
-            </w:r>
-          </w:p>
-          <w:p>
-            <w:pPr>
-              <w:pStyle w:val="ListParagraph"/>
-              <w:numPr>
-                <w:ilvl w:val="0"/>
-                <w:numId w:val="19"/>
-              </w:numPr>
-              <w:spacing w:after="0" w:line="240" w:lineRule="auto"/>
-              <w:rPr>
-                <w:rStyle w:val="HTMLCode"/>
-              </w:rPr>
-            </w:pPr>
-            <w:r>
-              <w:rPr>
-                <w:rStyle w:val="HTMLCode"/>
-              </w:rPr>
-              <w:t>"unnuke</w:t>
-            </w:r>
-            <w:r>
-              <w:rPr>
-                <w:rStyle w:val="HTMLCode"/>
-              </w:rPr>
-              <w:t>d</w:t>
-            </w:r>
-            <w:r>
-              <w:rPr>
-                <w:rStyle w:val="HTMLCode"/>
-              </w:rPr>
-              <w:t>"</w:t>
-            </w:r>
-          </w:p>
-          <w:p>
-            <w:pPr>
-              <w:pStyle w:val="ListParagraph"/>
-              <w:numPr>
-                <w:ilvl w:val="0"/>
-                <w:numId w:val="19"/>
-              </w:numPr>
-              <w:spacing w:after="0" w:line="240" w:lineRule="auto"/>
-            </w:pPr>
-            <w:r>
-              <w:rPr>
-                <w:rStyle w:val="HTMLCode"/>
-              </w:rPr>
-              <w:t>"flag</w:t>
-            </w:r>
-            <w:r>
-              <w:rPr>
-                <w:rStyle w:val="HTMLCode"/>
-              </w:rPr>
-              <w:t>ged</w:t>
-            </w:r>
-            <w:r>
-              <w:rPr>
-                <w:rStyle w:val="HTMLCode"/>
-              </w:rPr>
-              <w:t>"</w:t>
-            </w:r>
-          </w:p>
-        </w:tc>
-      </w:tr>
-      <w:tr>
-        <w:tc>
-          <w:tcPr>
-            <w:tcW w:w="1153" w:type="dxa"/>
-            <w:tcBorders>
-              <w:top w:val="single" w:sz="4" w:space="0" w:color="auto"/>
-              <w:left w:val="single" w:sz="4" w:space="0" w:color="auto"/>
-              <w:bottom w:val="single" w:sz="4" w:space="0" w:color="auto"/>
-              <w:right w:val="single" w:sz="4" w:space="0" w:color="auto"/>
-            </w:tcBorders>
-          </w:tcPr>
-          <w:p>
-            <w:pPr>
-              <w:spacing w:after="0" w:line="240" w:lineRule="auto"/>
-              <w:jc w:val="center"/>
-              <w:rPr>
-                <w:rStyle w:val="HTMLCode"/>
-              </w:rPr>
-            </w:pPr>
-            <w:r>
-              <w:rPr>
-                <w:rStyle w:val="HTMLCode"/>
-              </w:rPr>
               <w:t>[MPT]</w:t>
             </w:r>
           </w:p>
@@ -3689,7 +3558,208 @@
               <w:rPr>
                 <w:b/>
               </w:rPr>
-              <w:t>Complex types</w:t>
+              <w:t>Response-only</w:t>
+            </w:r>
+            <w:r>
+              <w:rPr>
+                <w:b/>
+              </w:rPr>
+              <w:t xml:space="preserve"> types</w:t>
+            </w:r>
+          </w:p>
+        </w:tc>
+      </w:tr>
+      <w:tr>
+        <w:tc>
+          <w:tcPr>
+            <w:tcW w:w="1153" w:type="dxa"/>
+            <w:tcBorders>
+              <w:top w:val="single" w:sz="4" w:space="0" w:color="auto"/>
+              <w:left w:val="single" w:sz="4" w:space="0" w:color="auto"/>
+              <w:bottom w:val="single" w:sz="4" w:space="0" w:color="auto"/>
+              <w:right w:val="single" w:sz="4" w:space="0" w:color="auto"/>
+            </w:tcBorders>
+          </w:tcPr>
+          <w:p>
+            <w:pPr>
+              <w:spacing w:after="0" w:line="240" w:lineRule="auto"/>
+              <w:jc w:val="center"/>
+              <w:rPr>
+                <w:rStyle w:val="HTMLCode"/>
+              </w:rPr>
+            </w:pPr>
+            <w:r>
+              <w:rPr>
+                <w:rStyle w:val="HTMLCode"/>
+              </w:rPr>
+              <w:t>[_MODN]</w:t>
+            </w:r>
+          </w:p>
+        </w:tc>
+        <w:tc>
+          <w:tcPr>
+            <w:tcW w:w="8765" w:type="dxa"/>
+            <w:tcBorders>
+              <w:top w:val="single" w:sz="4" w:space="0" w:color="auto"/>
+              <w:left w:val="single" w:sz="4" w:space="0" w:color="auto"/>
+              <w:bottom w:val="single" w:sz="4" w:space="0" w:color="auto"/>
+              <w:right w:val="single" w:sz="4" w:space="0" w:color="auto"/>
+            </w:tcBorders>
+          </w:tcPr>
+          <w:p>
+            <w:pPr>
+              <w:spacing w:after="0" w:line="240" w:lineRule="auto"/>
+            </w:pPr>
+            <w:r>
+              <w:t>Mod</w:t>
+            </w:r>
+            <w:r>
+              <w:t>eration flag enum, including</w:t>
+            </w:r>
+            <w:r>
+              <w:t xml:space="preserve"> </w:t>
+            </w:r>
+            <w:r>
+              <w:rPr>
+                <w:rStyle w:val="HTMLCode"/>
+              </w:rPr>
+              <w:t>"nuked"</w:t>
+            </w:r>
+            <w:r>
+              <w:t>.  One of the following strings:</w:t>
+            </w:r>
+          </w:p>
+          <w:p>
+            <w:pPr>
+              <w:pStyle w:val="ListParagraph"/>
+              <w:numPr>
+                <w:ilvl w:val="0"/>
+                <w:numId w:val="2"/>
+              </w:numPr>
+              <w:spacing w:after="0" w:line="240" w:lineRule="auto"/>
+              <w:rPr>
+                <w:rStyle w:val="HTMLCode"/>
+              </w:rPr>
+            </w:pPr>
+            <w:r>
+              <w:rPr>
+                <w:rStyle w:val="HTMLCode"/>
+              </w:rPr>
+              <w:t>"ontopic"</w:t>
+            </w:r>
+          </w:p>
+          <w:p>
+            <w:pPr>
+              <w:pStyle w:val="ListParagraph"/>
+              <w:numPr>
+                <w:ilvl w:val="0"/>
+                <w:numId w:val="2"/>
+              </w:numPr>
+              <w:spacing w:after="0" w:line="240" w:lineRule="auto"/>
+              <w:rPr>
+                <w:rStyle w:val="HTMLCode"/>
+              </w:rPr>
+            </w:pPr>
+            <w:r>
+              <w:rPr>
+                <w:rStyle w:val="HTMLCode"/>
+              </w:rPr>
+              <w:t>"nws"</w:t>
+            </w:r>
+          </w:p>
+          <w:p>
+            <w:pPr>
+              <w:pStyle w:val="ListParagraph"/>
+              <w:numPr>
+                <w:ilvl w:val="0"/>
+                <w:numId w:val="2"/>
+              </w:numPr>
+              <w:spacing w:after="0" w:line="240" w:lineRule="auto"/>
+              <w:rPr>
+                <w:rStyle w:val="HTMLCode"/>
+              </w:rPr>
+            </w:pPr>
+            <w:r>
+              <w:rPr>
+                <w:rStyle w:val="HTMLCode"/>
+              </w:rPr>
+              <w:t>"stupid"</w:t>
+            </w:r>
+          </w:p>
+          <w:p>
+            <w:pPr>
+              <w:pStyle w:val="ListParagraph"/>
+              <w:numPr>
+                <w:ilvl w:val="0"/>
+                <w:numId w:val="2"/>
+              </w:numPr>
+              <w:spacing w:after="0" w:line="240" w:lineRule="auto"/>
+              <w:rPr>
+                <w:rStyle w:val="HTMLCode"/>
+              </w:rPr>
+            </w:pPr>
+            <w:r>
+              <w:rPr>
+                <w:rStyle w:val="HTMLCode"/>
+              </w:rPr>
+              <w:t>"political"</w:t>
+            </w:r>
+          </w:p>
+          <w:p>
+            <w:pPr>
+              <w:pStyle w:val="ListParagraph"/>
+              <w:numPr>
+                <w:ilvl w:val="0"/>
+                <w:numId w:val="2"/>
+              </w:numPr>
+              <w:spacing w:after="0" w:line="240" w:lineRule="auto"/>
+              <w:rPr>
+                <w:rStyle w:val="HTMLCode"/>
+              </w:rPr>
+            </w:pPr>
+            <w:r>
+              <w:rPr>
+                <w:rStyle w:val="HTMLCode"/>
+              </w:rPr>
+              <w:t>"tangent"</w:t>
+            </w:r>
+          </w:p>
+          <w:p>
+            <w:pPr>
+              <w:pStyle w:val="ListParagraph"/>
+              <w:numPr>
+                <w:ilvl w:val="0"/>
+                <w:numId w:val="2"/>
+              </w:numPr>
+              <w:spacing w:after="0" w:line="240" w:lineRule="auto"/>
+              <w:rPr>
+                <w:rStyle w:val="HTMLCode"/>
+                <w:rFonts w:asciiTheme="minorHAnsi" w:hAnsiTheme="minorHAnsi" w:cstheme="minorBidi"/>
+                <w:sz w:val="22"/>
+                <w:szCs w:val="22"/>
+              </w:rPr>
+            </w:pPr>
+            <w:r>
+              <w:rPr>
+                <w:rStyle w:val="HTMLCode"/>
+              </w:rPr>
+              <w:t>"informative"</w:t>
+            </w:r>
+          </w:p>
+          <w:p>
+            <w:pPr>
+              <w:pStyle w:val="ListParagraph"/>
+              <w:numPr>
+                <w:ilvl w:val="0"/>
+                <w:numId w:val="2"/>
+              </w:numPr>
+              <w:spacing w:after="0" w:line="240" w:lineRule="auto"/>
+            </w:pPr>
+            <w:r>
+              <w:rPr>
+                <w:rStyle w:val="HTMLCode"/>
+              </w:rPr>
+              <w:t>"nuked"</w:t>
             </w:r>
           </w:p>
         </w:tc>
@@ -4149,7 +4219,7 @@
       <w:pPr>
         <w:pStyle w:val="Heading2"/>
       </w:pPr>
-      <w:bookmarkStart w:id="2" w:name="_Toc375783171"/>
+      <w:bookmarkStart w:id="2" w:name="_Toc375946764"/>
       <w:r>
         <w:t>Error Handling</w:t>
       </w:r>
@@ -4376,7 +4446,7 @@
       <w:pPr>
         <w:pStyle w:val="Heading1"/>
       </w:pPr>
-      <w:bookmarkStart w:id="3" w:name="_Toc375783172"/>
+      <w:bookmarkStart w:id="3" w:name="_Toc375946765"/>
       <w:r>
         <w:t>Threads</w:t>
       </w:r>
@@ -4391,7 +4461,7 @@
       <w:pPr>
         <w:pStyle w:val="Heading2"/>
       </w:pPr>
-      <w:bookmarkStart w:id="4" w:name="_Toc375783173"/>
+      <w:bookmarkStart w:id="4" w:name="_Toc375946766"/>
       <w:r>
         <w:t>GET /v2/getBumpedThreadIds</w:t>
       </w:r>
@@ -4624,7 +4694,7 @@
       <w:pPr>
         <w:pStyle w:val="Heading2"/>
       </w:pPr>
-      <w:bookmarkStart w:id="5" w:name="_Toc375783174"/>
+      <w:bookmarkStart w:id="5" w:name="_Toc375946767"/>
       <w:r>
         <w:t>GET /v2/getThread</w:t>
       </w:r>
@@ -4783,7 +4853,7 @@
       <w:pPr>
         <w:pStyle w:val="Heading2"/>
       </w:pPr>
-      <w:bookmarkStart w:id="6" w:name="_Toc375783175"/>
+      <w:bookmarkStart w:id="6" w:name="_Toc375946768"/>
       <w:r>
         <w:t>GET /v2/getThreadPostIds</w:t>
       </w:r>
@@ -4975,7 +5045,7 @@
       <w:pPr>
         <w:pStyle w:val="Heading1"/>
       </w:pPr>
-      <w:bookmarkStart w:id="7" w:name="_Toc375783176"/>
+      <w:bookmarkStart w:id="7" w:name="_Toc375946769"/>
       <w:r>
         <w:t>Posts</w:t>
       </w:r>
@@ -4990,7 +5060,7 @@
       <w:pPr>
         <w:pStyle w:val="Heading2"/>
       </w:pPr>
-      <w:bookmarkStart w:id="8" w:name="_Toc375783177"/>
+      <w:bookmarkStart w:id="8" w:name="_Toc375946770"/>
       <w:r>
         <w:t>GET /v2/waitForNewPost</w:t>
       </w:r>
@@ -5201,7 +5271,7 @@
       <w:pPr>
         <w:pStyle w:val="Heading2"/>
       </w:pPr>
-      <w:bookmarkStart w:id="9" w:name="_Toc375783178"/>
+      <w:bookmarkStart w:id="9" w:name="_Toc375946771"/>
       <w:r>
         <w:t>GET /v2/getNewestPostInfo</w:t>
       </w:r>
@@ -5301,7 +5371,7 @@
       <w:pPr>
         <w:pStyle w:val="Heading2"/>
       </w:pPr>
-      <w:bookmarkStart w:id="10" w:name="_Toc375783179"/>
+      <w:bookmarkStart w:id="10" w:name="_Toc375946772"/>
       <w:r>
         <w:t>GET /v2/getPost</w:t>
       </w:r>
@@ -5413,7 +5483,7 @@
       <w:pPr>
         <w:pStyle w:val="Heading2"/>
       </w:pPr>
-      <w:bookmarkStart w:id="11" w:name="_Toc375783180"/>
+      <w:bookmarkStart w:id="11" w:name="_Toc375946773"/>
       <w:r>
         <w:t>GET /v2/getPostRange</w:t>
       </w:r>
@@ -5609,7 +5679,7 @@
       <w:pPr>
         <w:pStyle w:val="Heading2"/>
       </w:pPr>
-      <w:bookmarkStart w:id="12" w:name="_Toc375783181"/>
+      <w:bookmarkStart w:id="12" w:name="_Toc375946774"/>
       <w:r>
         <w:t>GET /v2/getParentId</w:t>
       </w:r>
@@ -5773,7 +5843,7 @@
       <w:pPr>
         <w:pStyle w:val="Heading2"/>
       </w:pPr>
-      <w:bookmarkStart w:id="13" w:name="_Toc375783182"/>
+      <w:bookmarkStart w:id="13" w:name="_Toc375946775"/>
       <w:r>
         <w:t>POST /v2/postComment</w:t>
       </w:r>
@@ -6067,7 +6137,7 @@
       <w:pPr>
         <w:pStyle w:val="Heading2"/>
       </w:pPr>
-      <w:bookmarkStart w:id="14" w:name="_Toc375783183"/>
+      <w:bookmarkStart w:id="14" w:name="_Toc375946776"/>
       <w:r>
         <w:t>GET /v2/search</w:t>
       </w:r>
@@ -6355,27 +6425,15 @@
       <w:pPr>
         <w:pStyle w:val="Heading1"/>
       </w:pPr>
-      <w:bookmarkStart w:id="15" w:name="_Toc375783184"/>
-      <w:r>
-        <w:t>Post Edits</w:t>
+      <w:bookmarkStart w:id="15" w:name="_Toc375946777"/>
+      <w:r>
+        <w:t>Post Categories</w:t>
       </w:r>
       <w:bookmarkEnd w:id="15"/>
     </w:p>
     <w:p>
       <w:r>
-        <w:t xml:space="preserve">Shacknews moderators </w:t>
-      </w:r>
-      <w:r>
-        <w:t>can</w:t>
-      </w:r>
-      <w:r>
-        <w:t xml:space="preserve"> perform the following actions that affect the state of</w:t>
-      </w:r>
-      <w:r>
-        <w:t xml:space="preserve"> the chatty</w:t>
-      </w:r>
-      <w:r>
-        <w:t>:</w:t>
+        <w:t>Long after a post has been made, the following three things may happen to it:</w:t>
       </w:r>
     </w:p>
     <w:p>
@@ -6387,7 +6445,7 @@
         </w:numPr>
       </w:pPr>
       <w:r>
-        <w:t>Nuke a post</w:t>
+        <w:t>The post may be nuked (removed from the chatty).</w:t>
       </w:r>
     </w:p>
     <w:p>
@@ -6399,7 +6457,7 @@
         </w:numPr>
       </w:pPr>
       <w:r>
-        <w:t>Un-nuke a post</w:t>
+        <w:t>If the post was previously nuked, then it may be unnuked (reinstated in the chatty).</w:t>
       </w:r>
     </w:p>
     <w:p>
@@ -6411,33 +6469,51 @@
         </w:numPr>
       </w:pPr>
       <w:r>
-        <w:t>Change a post's moderation flag</w:t>
-      </w:r>
-    </w:p>
-    <w:p>
-      <w:r>
-        <w:t>All three operations</w:t>
-      </w:r>
-      <w:r>
-        <w:t xml:space="preserve"> are considered "</w:t>
-      </w:r>
-      <w:r>
-        <w:t>post edits</w:t>
-      </w:r>
-      <w:r>
-        <w:t xml:space="preserve">".  </w:t>
+        <w:t xml:space="preserve">The post may be flagged with a moderation category like "informative". </w:t>
+      </w:r>
+    </w:p>
+    <w:p>
+      <w:r>
+        <w:t xml:space="preserve">All three </w:t>
+      </w:r>
+      <w:r>
+        <w:t xml:space="preserve">events </w:t>
+      </w:r>
+      <w:r>
+        <w:t xml:space="preserve">are considered </w:t>
+      </w:r>
+      <w:r>
+        <w:t xml:space="preserve">a </w:t>
+      </w:r>
+      <w:r>
+        <w:t>change</w:t>
+      </w:r>
+      <w:r>
+        <w:t xml:space="preserve"> to the post's category.  To make this work, the standard set of </w:t>
+      </w:r>
+      <w:r>
+        <w:t>categories</w:t>
+      </w:r>
+      <w:r>
+        <w:t xml:space="preserve"> (ontopic, nws, stupid, political, tangent, informative) is augmented with the </w:t>
+      </w:r>
+      <w:r>
+        <w:t xml:space="preserve">special </w:t>
+      </w:r>
+      <w:r>
+        <w:t>flag "nuked".  This gives us a nice way to represent nukes, unnukes, and flags the same way: as a change to the post category</w:t>
+      </w:r>
+      <w:r>
+        <w:t xml:space="preserve">.  </w:t>
       </w:r>
       <w:r>
         <w:t xml:space="preserve">The WinChatty v2 API logs all </w:t>
       </w:r>
       <w:r>
-        <w:t>post edits</w:t>
-      </w:r>
-      <w:r>
-        <w:t xml:space="preserve"> </w:t>
-      </w:r>
-      <w:r>
-        <w:t xml:space="preserve">and exposes them so that the client can </w:t>
+        <w:t>such changes to post categories and exposes these timestamped changes</w:t>
+      </w:r>
+      <w:r>
+        <w:t xml:space="preserve"> so that the client can </w:t>
       </w:r>
       <w:r>
         <w:t xml:space="preserve">keep </w:t>
@@ -6451,7 +6527,7 @@
     </w:p>
     <w:p>
       <w:r>
-        <w:t>The nuke and un-nuke operations may also happen due to Shacknews idiosyncrasies.  For the purposes of the v2 API, a "nuked" post is simply a post ID that does not exist.  It cannot distinguish between a post that once existed but was nuked by a moderator, and a post that never showed up due to a bug.  In some situations I have witnessed, Shacknews will consume a post ID, but no post ever shows up, not even for a brief moment.  It's as if the post was instantly nuked.  The indexer will see this as being nuked right from the get-go, and w</w:t>
+        <w:t>The nuke and unnuke operations may also happen due to Shacknews idiosyncrasies.  For the purposes of the v2 API, a "nuked" post is simply a post ID that does not exist.  It cannot distinguish between a post that once existed but was nuked by a moderator, and a post that never showed up due to a bug.  In some situations I have witnessed, Shacknews will consume a post ID, but no post ever shows up, not even for a brief moment.  It's as if the post was instantly nuked.  The indexer will see this as being nuked right from the get-go, and w</w:t>
       </w:r>
       <w:r>
         <w:t>ill register it as a nuked post.  It will log</w:t>
@@ -6463,19 +6539,34 @@
         <w:t xml:space="preserve">"nuked" </w:t>
       </w:r>
       <w:r>
-        <w:t xml:space="preserve">post edit.  </w:t>
+        <w:t>change</w:t>
+      </w:r>
+      <w:r>
+        <w:t xml:space="preserve">.  </w:t>
       </w:r>
       <w:r>
         <w:t>I</w:t>
       </w:r>
       <w:r>
-        <w:t xml:space="preserve">f the post finally appears some time later (which happens sometimes), then the indexer </w:t>
+        <w:t>f the post finally appears some time later (which happens sometimes</w:t>
+      </w:r>
+      <w:r>
+        <w:t>; the indexer will recheck a nuked post after 15 minutes</w:t>
+      </w:r>
+      <w:r>
+        <w:t xml:space="preserve">), then the indexer </w:t>
       </w:r>
       <w:r>
         <w:t>will see it and then log an "un</w:t>
       </w:r>
       <w:r>
-        <w:t xml:space="preserve">nuke" post edit, since the post </w:t>
+        <w:t xml:space="preserve">nuke" </w:t>
+      </w:r>
+      <w:r>
+        <w:t>change</w:t>
+      </w:r>
+      <w:r>
+        <w:t xml:space="preserve">, since the post </w:t>
       </w:r>
       <w:r>
         <w:t>didn't exist before and now it exists.</w:t>
@@ -6485,12 +6576,15 @@
       <w:pPr>
         <w:pStyle w:val="Heading2"/>
       </w:pPr>
-      <w:bookmarkStart w:id="16" w:name="_Toc375783185"/>
-      <w:r>
-        <w:t>GET /v2/getNewest</w:t>
-      </w:r>
-      <w:r>
-        <w:t>PostEdit</w:t>
+      <w:bookmarkStart w:id="16" w:name="_Toc375946778"/>
+      <w:r>
+        <w:t>GET /v2/get</w:t>
+      </w:r>
+      <w:r>
+        <w:t>Newest</w:t>
+      </w:r>
+      <w:r>
+        <w:t>CategoryChange</w:t>
       </w:r>
       <w:bookmarkEnd w:id="16"/>
     </w:p>
@@ -6499,7 +6593,10 @@
         <w:t xml:space="preserve">Gets the </w:t>
       </w:r>
       <w:r>
-        <w:t xml:space="preserve">most recent post edit </w:t>
+        <w:t xml:space="preserve">most recent post </w:t>
+      </w:r>
+      <w:r>
+        <w:t xml:space="preserve">category change </w:t>
       </w:r>
       <w:r>
         <w:t>in the database.</w:t>
@@ -6552,7 +6649,19 @@
           <w:rStyle w:val="HTMLCode"/>
         </w:rPr>
         <w:br/>
-        <w:t xml:space="preserve">   "postEditId": [INT],</w:t>
+        <w:t xml:space="preserve">   "post</w:t>
+      </w:r>
+      <w:r>
+        <w:rPr>
+          <w:rStyle w:val="HTMLCode"/>
+        </w:rPr>
+        <w:t>Edit</w:t>
+      </w:r>
+      <w:r>
+        <w:rPr>
+          <w:rStyle w:val="HTMLCode"/>
+        </w:rPr>
+        <w:t>Id": [INT],</w:t>
       </w:r>
       <w:r>
         <w:rPr>
@@ -6571,7 +6680,13 @@
         <w:rPr>
           <w:rStyle w:val="HTMLCode"/>
         </w:rPr>
-        <w:t xml:space="preserve">   "editType": [PET</w:t>
+        <w:t xml:space="preserve">   "</w:t>
+      </w:r>
+      <w:r>
+        <w:rPr>
+          <w:rStyle w:val="HTMLCode"/>
+        </w:rPr>
+        <w:t>category": [_MODN</w:t>
       </w:r>
       <w:r>
         <w:rPr>
@@ -6616,22 +6731,30 @@
           <w:rPr>
             <w:rStyle w:val="Hyperlink"/>
           </w:rPr>
-          <w:t>http://winchatty.com/v2/getNewestPostEdit</w:t>
+          <w:t>http://winchatty.com/v2/getNewestCategoryChange</w:t>
         </w:r>
       </w:hyperlink>
+      <w:r>
+        <w:t xml:space="preserve"> </w:t>
+      </w:r>
+      <w:bookmarkStart w:id="17" w:name="_GoBack"/>
+      <w:bookmarkEnd w:id="17"/>
     </w:p>
     <w:p>
       <w:pPr>
         <w:pStyle w:val="Heading2"/>
       </w:pPr>
-      <w:bookmarkStart w:id="17" w:name="_Toc375783186"/>
+      <w:bookmarkStart w:id="18" w:name="_Toc375946779"/>
       <w:r>
         <w:t>GET /v2/get</w:t>
       </w:r>
       <w:r>
-        <w:t>NewerPostEdits</w:t>
-      </w:r>
-      <w:bookmarkEnd w:id="17"/>
+        <w:t>Newer</w:t>
+      </w:r>
+      <w:r>
+        <w:t>CategoryChanges</w:t>
+      </w:r>
+      <w:bookmarkEnd w:id="18"/>
     </w:p>
     <w:p>
       <w:r>
@@ -6644,10 +6767,22 @@
         <w:t xml:space="preserve">of </w:t>
       </w:r>
       <w:r>
-        <w:t xml:space="preserve">post edits </w:t>
-      </w:r>
-      <w:r>
-        <w:t xml:space="preserve">newer than a certain action ID.  </w:t>
+        <w:t xml:space="preserve">post </w:t>
+      </w:r>
+      <w:r>
+        <w:t>category changes</w:t>
+      </w:r>
+      <w:r>
+        <w:t xml:space="preserve"> </w:t>
+      </w:r>
+      <w:r>
+        <w:t xml:space="preserve">newer than a certain </w:t>
+      </w:r>
+      <w:r>
+        <w:t>post edit</w:t>
+      </w:r>
+      <w:r>
+        <w:t xml:space="preserve"> ID.  </w:t>
       </w:r>
     </w:p>
     <w:p>
@@ -6769,7 +6904,7 @@
         <w:rPr>
           <w:rStyle w:val="HTMLCode"/>
         </w:rPr>
-        <w:t>postEdits</w:t>
+        <w:t>categoryChanges</w:t>
       </w:r>
       <w:r>
         <w:rPr>
@@ -6837,7 +6972,7 @@
         <w:rPr>
           <w:rStyle w:val="HTMLCode"/>
         </w:rPr>
-        <w:t>editType</w:t>
+        <w:t>category</w:t>
       </w:r>
       <w:r>
         <w:rPr>
@@ -6849,7 +6984,7 @@
         <w:rPr>
           <w:rStyle w:val="HTMLCode"/>
         </w:rPr>
-        <w:t>PET</w:t>
+        <w:t>_MODN</w:t>
       </w:r>
       <w:r>
         <w:rPr>
@@ -6893,7 +7028,7 @@
         <w:rPr>
           <w:rStyle w:val="HTMLCode"/>
         </w:rPr>
-        <w:t>post edit</w:t>
+        <w:t>category change</w:t>
       </w:r>
       <w:r>
         <w:rPr>
@@ -6937,22 +7072,19 @@
           <w:rPr>
             <w:rStyle w:val="Hyperlink"/>
           </w:rPr>
-          <w:t>http://winchatty.com/v2/getNewerPostEdits?lastPostEditId=12</w:t>
+          <w:t>http://winchatty.com/v2/getNewerCategoryChanges?lastPostEditId=1</w:t>
         </w:r>
       </w:hyperlink>
-      <w:r>
-        <w:t xml:space="preserve"> </w:t>
-      </w:r>
     </w:p>
     <w:p>
       <w:pPr>
         <w:pStyle w:val="Heading1"/>
       </w:pPr>
-      <w:bookmarkStart w:id="18" w:name="_Toc375783187"/>
+      <w:bookmarkStart w:id="19" w:name="_Toc375946780"/>
       <w:r>
         <w:t>Users</w:t>
       </w:r>
-      <w:bookmarkEnd w:id="18"/>
+      <w:bookmarkEnd w:id="19"/>
     </w:p>
     <w:p>
       <w:r>
@@ -6963,11 +7095,11 @@
       <w:pPr>
         <w:pStyle w:val="Heading2"/>
       </w:pPr>
-      <w:bookmarkStart w:id="19" w:name="_Toc375783188"/>
+      <w:bookmarkStart w:id="20" w:name="_Toc375946781"/>
       <w:r>
         <w:t>POST /v2/verifyCredentials</w:t>
       </w:r>
-      <w:bookmarkEnd w:id="19"/>
+      <w:bookmarkEnd w:id="20"/>
     </w:p>
     <w:p>
       <w:r>
@@ -7095,7 +7227,7 @@
       <w:pPr>
         <w:pStyle w:val="Heading2"/>
       </w:pPr>
-      <w:bookmarkStart w:id="20" w:name="_Toc375783189"/>
+      <w:bookmarkStart w:id="21" w:name="_Toc375946782"/>
       <w:r>
         <w:t>GET /v2/getUserRegistrationDate &lt;</w:t>
       </w:r>
@@ -7105,7 +7237,7 @@
       <w:r>
         <w:t>&gt;</w:t>
       </w:r>
-      <w:bookmarkEnd w:id="20"/>
+      <w:bookmarkEnd w:id="21"/>
     </w:p>
     <w:p>
       <w:r>
@@ -7275,11 +7407,11 @@
       <w:pPr>
         <w:pStyle w:val="Heading1"/>
       </w:pPr>
-      <w:bookmarkStart w:id="21" w:name="_Toc375783190"/>
+      <w:bookmarkStart w:id="22" w:name="_Toc375946783"/>
       <w:r>
         <w:t>Shackmessages</w:t>
       </w:r>
-      <w:bookmarkEnd w:id="21"/>
+      <w:bookmarkEnd w:id="22"/>
     </w:p>
     <w:p>
       <w:r>
@@ -7290,11 +7422,11 @@
       <w:pPr>
         <w:pStyle w:val="Heading2"/>
       </w:pPr>
-      <w:bookmarkStart w:id="22" w:name="_Toc375783191"/>
+      <w:bookmarkStart w:id="23" w:name="_Toc375946784"/>
       <w:r>
         <w:t>POST /v2/getMessages</w:t>
       </w:r>
-      <w:bookmarkEnd w:id="22"/>
+      <w:bookmarkEnd w:id="23"/>
     </w:p>
     <w:p>
       <w:r>
@@ -7720,11 +7852,11 @@
       <w:pPr>
         <w:pStyle w:val="Heading2"/>
       </w:pPr>
-      <w:bookmarkStart w:id="23" w:name="_Toc375783192"/>
+      <w:bookmarkStart w:id="24" w:name="_Toc375946785"/>
       <w:r>
         <w:t>POST /v2/sendMessage</w:t>
       </w:r>
-      <w:bookmarkEnd w:id="23"/>
+      <w:bookmarkEnd w:id="24"/>
     </w:p>
     <w:p>
       <w:r>
@@ -7840,8 +7972,6 @@
         </w:rPr>
         <w:t>body=[STR]</w:t>
       </w:r>
-      <w:bookmarkStart w:id="24" w:name="_GoBack"/>
-      <w:bookmarkEnd w:id="24"/>
     </w:p>
     <w:p>
       <w:pPr>
@@ -7950,7 +8080,7 @@
       <w:pPr>
         <w:pStyle w:val="Heading2"/>
       </w:pPr>
-      <w:bookmarkStart w:id="25" w:name="_Toc375783193"/>
+      <w:bookmarkStart w:id="25" w:name="_Toc375946786"/>
       <w:r>
         <w:t>POST /v2/markMessageRead</w:t>
       </w:r>
@@ -8148,7 +8278,7 @@
       <w:pPr>
         <w:pStyle w:val="Heading2"/>
       </w:pPr>
-      <w:bookmarkStart w:id="26" w:name="_Toc375783194"/>
+      <w:bookmarkStart w:id="26" w:name="_Toc375946787"/>
       <w:r>
         <w:t>POST /v2/deleteMessag</w:t>
       </w:r>
@@ -8372,7 +8502,7 @@
       <w:pPr>
         <w:pStyle w:val="Heading1"/>
       </w:pPr>
-      <w:bookmarkStart w:id="27" w:name="_Toc375783195"/>
+      <w:bookmarkStart w:id="27" w:name="_Toc375946788"/>
       <w:r>
         <w:t xml:space="preserve">Client </w:t>
       </w:r>
@@ -8514,7 +8644,7 @@
       </w:pPr>
       <w:bookmarkStart w:id="28" w:name="_POST_/v2/clientData/getClientToken_"/>
       <w:bookmarkStart w:id="29" w:name="_Ref375010567"/>
-      <w:bookmarkStart w:id="30" w:name="_Toc375783196"/>
+      <w:bookmarkStart w:id="30" w:name="_Toc375946789"/>
       <w:bookmarkEnd w:id="28"/>
       <w:r>
         <w:t>POST /v2/clientData/get</w:t>
@@ -8781,7 +8911,7 @@
       <w:pPr>
         <w:pStyle w:val="Heading2"/>
       </w:pPr>
-      <w:bookmarkStart w:id="31" w:name="_Toc375783197"/>
+      <w:bookmarkStart w:id="31" w:name="_Toc375946790"/>
       <w:r>
         <w:t>POST</w:t>
       </w:r>
@@ -9000,7 +9130,7 @@
       <w:pPr>
         <w:pStyle w:val="Heading2"/>
       </w:pPr>
-      <w:bookmarkStart w:id="32" w:name="_Toc375783198"/>
+      <w:bookmarkStart w:id="32" w:name="_Toc375946791"/>
       <w:r>
         <w:t>POST /v2/</w:t>
       </w:r>
@@ -9262,7 +9392,7 @@
       <w:pPr>
         <w:pStyle w:val="Heading2"/>
       </w:pPr>
-      <w:bookmarkStart w:id="33" w:name="_Toc375783199"/>
+      <w:bookmarkStart w:id="33" w:name="_Toc375946792"/>
       <w:r>
         <w:t>POST</w:t>
       </w:r>
@@ -9519,7 +9649,7 @@
       <w:pPr>
         <w:pStyle w:val="Heading2"/>
       </w:pPr>
-      <w:bookmarkStart w:id="34" w:name="_Toc375783200"/>
+      <w:bookmarkStart w:id="34" w:name="_Toc375946793"/>
       <w:r>
         <w:t>POST /v2/</w:t>
       </w:r>
@@ -9687,7 +9817,7 @@
       <w:pPr>
         <w:pStyle w:val="Heading2"/>
       </w:pPr>
-      <w:bookmarkStart w:id="35" w:name="_Toc375783201"/>
+      <w:bookmarkStart w:id="35" w:name="_Toc375946794"/>
       <w:r>
         <w:t>POST /v2/</w:t>
       </w:r>
@@ -9915,7 +10045,7 @@
       <w:pPr>
         <w:pStyle w:val="Heading2"/>
       </w:pPr>
-      <w:bookmarkStart w:id="36" w:name="_Toc375783202"/>
+      <w:bookmarkStart w:id="36" w:name="_Toc375946795"/>
       <w:r>
         <w:t>POST</w:t>
       </w:r>
@@ -10078,7 +10208,7 @@
       <w:pPr>
         <w:pStyle w:val="Heading2"/>
       </w:pPr>
-      <w:bookmarkStart w:id="37" w:name="_Toc375783203"/>
+      <w:bookmarkStart w:id="37" w:name="_Toc375946796"/>
       <w:r>
         <w:t>POST /v2/</w:t>
       </w:r>
@@ -10275,7 +10405,7 @@
       <w:pPr>
         <w:pStyle w:val="Heading1"/>
       </w:pPr>
-      <w:bookmarkStart w:id="38" w:name="_Toc375783204"/>
+      <w:bookmarkStart w:id="38" w:name="_Toc375946797"/>
       <w:r>
         <w:t>Appendix: Database Structure</w:t>
       </w:r>
@@ -13095,7 +13225,7 @@
               <w:rPr>
                 <w:rStyle w:val="HTMLCode"/>
               </w:rPr>
-              <w:t>edit_type</w:t>
+              <w:t>category</w:t>
             </w:r>
             <w:r>
               <w:t>).</w:t>
@@ -13125,7 +13255,7 @@
               <w:rPr>
                 <w:rStyle w:val="HTMLCode"/>
               </w:rPr>
-              <w:t>edit_type</w:t>
+              <w:t>category</w:t>
             </w:r>
           </w:p>
         </w:tc>
@@ -13194,19 +13324,16 @@
               <w:spacing w:after="0" w:line="240" w:lineRule="auto"/>
             </w:pPr>
             <w:r>
-              <w:t>1 = nuked.  2 = u</w:t>
-            </w:r>
-            <w:r>
-              <w:t>n</w:t>
-            </w:r>
-            <w:r>
-              <w:t xml:space="preserve">nuked.  </w:t>
-            </w:r>
-            <w:r>
-              <w:t xml:space="preserve">3 = </w:t>
-            </w:r>
-            <w:r>
-              <w:t>flagged.</w:t>
+              <w:t xml:space="preserve">Same as </w:t>
+            </w:r>
+            <w:r>
+              <w:rPr>
+                <w:rStyle w:val="HTMLCode"/>
+              </w:rPr>
+              <w:t>post.category</w:t>
+            </w:r>
+            <w:r>
+              <w:t>, plus: 7 = nuked.</w:t>
             </w:r>
           </w:p>
         </w:tc>
@@ -16417,7 +16544,7 @@
   <w:abstractNum w:abstractNumId="15">
     <w:nsid w:val="41A8016A"/>
     <w:multiLevelType w:val="hybridMultilevel"/>
-    <w:tmpl w:val="B92EAFE2"/>
+    <w:tmpl w:val="F9B41F4A"/>
     <w:lvl w:ilvl="0" w:tplc="04090001">
       <w:start w:val="1"/>
       <w:numFmt w:val="bullet"/>
@@ -18300,7 +18427,7 @@
 </file>
 
 <file path=customXml/itemProps1.xml><?xml version="1.0" encoding="utf-8"?>
-<ds:datastoreItem xmlns:ds="http://schemas.openxmlformats.org/officeDocument/2006/customXml" ds:itemID="{71A9FAFE-50DA-46DE-8C5F-58176CC8CF6E}">
+<ds:datastoreItem xmlns:ds="http://schemas.openxmlformats.org/officeDocument/2006/customXml" ds:itemID="{36FBFC9C-63F0-4A2B-9992-3E2F1A3D9190}">
   <ds:schemaRefs>
     <ds:schemaRef ds:uri="http://schemas.openxmlformats.org/officeDocument/2006/bibliography"/>
   </ds:schemaRefs>

</xml_diff>

<commit_message>
Implement returnPostData arg of waitForNewPosts.
</commit_message>
<xml_diff>
--- a/v2/WinChatty v2 API.docx
+++ b/v2/WinChatty v2 API.docx
@@ -64,7 +64,7 @@
               <w:rPr>
                 <w:noProof/>
               </w:rPr>
-              <w:t>2013-12-27</w:t>
+              <w:t>2013-12-28</w:t>
             </w:r>
             <w:r>
               <w:fldChar w:fldCharType="end"/>
@@ -85,7 +85,7 @@
               <w:rPr>
                 <w:noProof/>
               </w:rPr>
-              <w:t>10:57 PM</w:t>
+              <w:t>1:34 PM</w:t>
             </w:r>
             <w:r>
               <w:fldChar w:fldCharType="end"/>
@@ -196,7 +196,7 @@
             </w:rPr>
             <w:fldChar w:fldCharType="separate"/>
           </w:r>
-          <w:hyperlink w:anchor="_Toc375946762" w:history="1">
+          <w:hyperlink w:anchor="_Toc376000997" w:history="1">
             <w:r>
               <w:rPr>
                 <w:rStyle w:val="Hyperlink"/>
@@ -223,7 +223,7 @@
                 <w:noProof/>
                 <w:webHidden/>
               </w:rPr>
-              <w:instrText xml:space="preserve"> PAGEREF _Toc375946762 \h </w:instrText>
+              <w:instrText xml:space="preserve"> PAGEREF _Toc376000997 \h </w:instrText>
             </w:r>
             <w:r>
               <w:rPr>
@@ -262,7 +262,7 @@
               <w:sz w:val="22"/>
             </w:rPr>
           </w:pPr>
-          <w:hyperlink w:anchor="_Toc375946763" w:history="1">
+          <w:hyperlink w:anchor="_Toc376000998" w:history="1">
             <w:r>
               <w:rPr>
                 <w:rStyle w:val="Hyperlink"/>
@@ -289,7 +289,7 @@
                 <w:noProof/>
                 <w:webHidden/>
               </w:rPr>
-              <w:instrText xml:space="preserve"> PAGEREF _Toc375946763 \h </w:instrText>
+              <w:instrText xml:space="preserve"> PAGEREF _Toc376000998 \h </w:instrText>
             </w:r>
             <w:r>
               <w:rPr>
@@ -328,7 +328,7 @@
               <w:sz w:val="22"/>
             </w:rPr>
           </w:pPr>
-          <w:hyperlink w:anchor="_Toc375946764" w:history="1">
+          <w:hyperlink w:anchor="_Toc376000999" w:history="1">
             <w:r>
               <w:rPr>
                 <w:rStyle w:val="Hyperlink"/>
@@ -355,7 +355,7 @@
                 <w:noProof/>
                 <w:webHidden/>
               </w:rPr>
-              <w:instrText xml:space="preserve"> PAGEREF _Toc375946764 \h </w:instrText>
+              <w:instrText xml:space="preserve"> PAGEREF _Toc376000999 \h </w:instrText>
             </w:r>
             <w:r>
               <w:rPr>
@@ -397,7 +397,7 @@
               <w:noProof/>
             </w:rPr>
           </w:pPr>
-          <w:hyperlink w:anchor="_Toc375946765" w:history="1">
+          <w:hyperlink w:anchor="_Toc376001000" w:history="1">
             <w:r>
               <w:rPr>
                 <w:rStyle w:val="Hyperlink"/>
@@ -424,7 +424,7 @@
                 <w:noProof/>
                 <w:webHidden/>
               </w:rPr>
-              <w:instrText xml:space="preserve"> PAGEREF _Toc375946765 \h </w:instrText>
+              <w:instrText xml:space="preserve"> PAGEREF _Toc376001000 \h </w:instrText>
             </w:r>
             <w:r>
               <w:rPr>
@@ -463,7 +463,7 @@
               <w:sz w:val="22"/>
             </w:rPr>
           </w:pPr>
-          <w:hyperlink w:anchor="_Toc375946766" w:history="1">
+          <w:hyperlink w:anchor="_Toc376001001" w:history="1">
             <w:r>
               <w:rPr>
                 <w:rStyle w:val="Hyperlink"/>
@@ -490,7 +490,7 @@
                 <w:noProof/>
                 <w:webHidden/>
               </w:rPr>
-              <w:instrText xml:space="preserve"> PAGEREF _Toc375946766 \h </w:instrText>
+              <w:instrText xml:space="preserve"> PAGEREF _Toc376001001 \h </w:instrText>
             </w:r>
             <w:r>
               <w:rPr>
@@ -529,7 +529,7 @@
               <w:sz w:val="22"/>
             </w:rPr>
           </w:pPr>
-          <w:hyperlink w:anchor="_Toc375946767" w:history="1">
+          <w:hyperlink w:anchor="_Toc376001002" w:history="1">
             <w:r>
               <w:rPr>
                 <w:rStyle w:val="Hyperlink"/>
@@ -556,7 +556,7 @@
                 <w:noProof/>
                 <w:webHidden/>
               </w:rPr>
-              <w:instrText xml:space="preserve"> PAGEREF _Toc375946767 \h </w:instrText>
+              <w:instrText xml:space="preserve"> PAGEREF _Toc376001002 \h </w:instrText>
             </w:r>
             <w:r>
               <w:rPr>
@@ -595,7 +595,7 @@
               <w:sz w:val="22"/>
             </w:rPr>
           </w:pPr>
-          <w:hyperlink w:anchor="_Toc375946768" w:history="1">
+          <w:hyperlink w:anchor="_Toc376001003" w:history="1">
             <w:r>
               <w:rPr>
                 <w:rStyle w:val="Hyperlink"/>
@@ -622,7 +622,7 @@
                 <w:noProof/>
                 <w:webHidden/>
               </w:rPr>
-              <w:instrText xml:space="preserve"> PAGEREF _Toc375946768 \h </w:instrText>
+              <w:instrText xml:space="preserve"> PAGEREF _Toc376001003 \h </w:instrText>
             </w:r>
             <w:r>
               <w:rPr>
@@ -664,7 +664,7 @@
               <w:noProof/>
             </w:rPr>
           </w:pPr>
-          <w:hyperlink w:anchor="_Toc375946769" w:history="1">
+          <w:hyperlink w:anchor="_Toc376001004" w:history="1">
             <w:r>
               <w:rPr>
                 <w:rStyle w:val="Hyperlink"/>
@@ -691,7 +691,7 @@
                 <w:noProof/>
                 <w:webHidden/>
               </w:rPr>
-              <w:instrText xml:space="preserve"> PAGEREF _Toc375946769 \h </w:instrText>
+              <w:instrText xml:space="preserve"> PAGEREF _Toc376001004 \h </w:instrText>
             </w:r>
             <w:r>
               <w:rPr>
@@ -730,7 +730,7 @@
               <w:sz w:val="22"/>
             </w:rPr>
           </w:pPr>
-          <w:hyperlink w:anchor="_Toc375946770" w:history="1">
+          <w:hyperlink w:anchor="_Toc376001005" w:history="1">
             <w:r>
               <w:rPr>
                 <w:rStyle w:val="Hyperlink"/>
@@ -757,7 +757,7 @@
                 <w:noProof/>
                 <w:webHidden/>
               </w:rPr>
-              <w:instrText xml:space="preserve"> PAGEREF _Toc375946770 \h </w:instrText>
+              <w:instrText xml:space="preserve"> PAGEREF _Toc376001005 \h </w:instrText>
             </w:r>
             <w:r>
               <w:rPr>
@@ -796,7 +796,7 @@
               <w:sz w:val="22"/>
             </w:rPr>
           </w:pPr>
-          <w:hyperlink w:anchor="_Toc375946771" w:history="1">
+          <w:hyperlink w:anchor="_Toc376001006" w:history="1">
             <w:r>
               <w:rPr>
                 <w:rStyle w:val="Hyperlink"/>
@@ -823,7 +823,7 @@
                 <w:noProof/>
                 <w:webHidden/>
               </w:rPr>
-              <w:instrText xml:space="preserve"> PAGEREF _Toc375946771 \h </w:instrText>
+              <w:instrText xml:space="preserve"> PAGEREF _Toc376001006 \h </w:instrText>
             </w:r>
             <w:r>
               <w:rPr>
@@ -862,7 +862,7 @@
               <w:sz w:val="22"/>
             </w:rPr>
           </w:pPr>
-          <w:hyperlink w:anchor="_Toc375946772" w:history="1">
+          <w:hyperlink w:anchor="_Toc376001007" w:history="1">
             <w:r>
               <w:rPr>
                 <w:rStyle w:val="Hyperlink"/>
@@ -889,7 +889,7 @@
                 <w:noProof/>
                 <w:webHidden/>
               </w:rPr>
-              <w:instrText xml:space="preserve"> PAGEREF _Toc375946772 \h </w:instrText>
+              <w:instrText xml:space="preserve"> PAGEREF _Toc376001007 \h </w:instrText>
             </w:r>
             <w:r>
               <w:rPr>
@@ -928,7 +928,7 @@
               <w:sz w:val="22"/>
             </w:rPr>
           </w:pPr>
-          <w:hyperlink w:anchor="_Toc375946773" w:history="1">
+          <w:hyperlink w:anchor="_Toc376001008" w:history="1">
             <w:r>
               <w:rPr>
                 <w:rStyle w:val="Hyperlink"/>
@@ -955,7 +955,7 @@
                 <w:noProof/>
                 <w:webHidden/>
               </w:rPr>
-              <w:instrText xml:space="preserve"> PAGEREF _Toc375946773 \h </w:instrText>
+              <w:instrText xml:space="preserve"> PAGEREF _Toc376001008 \h </w:instrText>
             </w:r>
             <w:r>
               <w:rPr>
@@ -994,7 +994,7 @@
               <w:sz w:val="22"/>
             </w:rPr>
           </w:pPr>
-          <w:hyperlink w:anchor="_Toc375946774" w:history="1">
+          <w:hyperlink w:anchor="_Toc376001009" w:history="1">
             <w:r>
               <w:rPr>
                 <w:rStyle w:val="Hyperlink"/>
@@ -1021,7 +1021,7 @@
                 <w:noProof/>
                 <w:webHidden/>
               </w:rPr>
-              <w:instrText xml:space="preserve"> PAGEREF _Toc375946774 \h </w:instrText>
+              <w:instrText xml:space="preserve"> PAGEREF _Toc376001009 \h </w:instrText>
             </w:r>
             <w:r>
               <w:rPr>
@@ -1060,7 +1060,7 @@
               <w:sz w:val="22"/>
             </w:rPr>
           </w:pPr>
-          <w:hyperlink w:anchor="_Toc375946775" w:history="1">
+          <w:hyperlink w:anchor="_Toc376001010" w:history="1">
             <w:r>
               <w:rPr>
                 <w:rStyle w:val="Hyperlink"/>
@@ -1087,7 +1087,7 @@
                 <w:noProof/>
                 <w:webHidden/>
               </w:rPr>
-              <w:instrText xml:space="preserve"> PAGEREF _Toc375946775 \h </w:instrText>
+              <w:instrText xml:space="preserve"> PAGEREF _Toc376001010 \h </w:instrText>
             </w:r>
             <w:r>
               <w:rPr>
@@ -1126,7 +1126,7 @@
               <w:sz w:val="22"/>
             </w:rPr>
           </w:pPr>
-          <w:hyperlink w:anchor="_Toc375946776" w:history="1">
+          <w:hyperlink w:anchor="_Toc376001011" w:history="1">
             <w:r>
               <w:rPr>
                 <w:rStyle w:val="Hyperlink"/>
@@ -1153,7 +1153,7 @@
                 <w:noProof/>
                 <w:webHidden/>
               </w:rPr>
-              <w:instrText xml:space="preserve"> PAGEREF _Toc375946776 \h </w:instrText>
+              <w:instrText xml:space="preserve"> PAGEREF _Toc376001011 \h </w:instrText>
             </w:r>
             <w:r>
               <w:rPr>
@@ -1195,7 +1195,7 @@
               <w:noProof/>
             </w:rPr>
           </w:pPr>
-          <w:hyperlink w:anchor="_Toc375946777" w:history="1">
+          <w:hyperlink w:anchor="_Toc376001012" w:history="1">
             <w:r>
               <w:rPr>
                 <w:rStyle w:val="Hyperlink"/>
@@ -1222,7 +1222,7 @@
                 <w:noProof/>
                 <w:webHidden/>
               </w:rPr>
-              <w:instrText xml:space="preserve"> PAGEREF _Toc375946777 \h </w:instrText>
+              <w:instrText xml:space="preserve"> PAGEREF _Toc376001012 \h </w:instrText>
             </w:r>
             <w:r>
               <w:rPr>
@@ -1261,13 +1261,13 @@
               <w:sz w:val="22"/>
             </w:rPr>
           </w:pPr>
-          <w:hyperlink w:anchor="_Toc375946778" w:history="1">
+          <w:hyperlink w:anchor="_Toc376001013" w:history="1">
             <w:r>
               <w:rPr>
                 <w:rStyle w:val="Hyperlink"/>
                 <w:noProof/>
               </w:rPr>
-              <w:t>GET /v2/getLastCategoryChange</w:t>
+              <w:t>GET /v2/getNewestCategoryChange</w:t>
             </w:r>
             <w:r>
               <w:rPr>
@@ -1288,7 +1288,7 @@
                 <w:noProof/>
                 <w:webHidden/>
               </w:rPr>
-              <w:instrText xml:space="preserve"> PAGEREF _Toc375946778 \h </w:instrText>
+              <w:instrText xml:space="preserve"> PAGEREF _Toc376001013 \h </w:instrText>
             </w:r>
             <w:r>
               <w:rPr>
@@ -1327,7 +1327,7 @@
               <w:sz w:val="22"/>
             </w:rPr>
           </w:pPr>
-          <w:hyperlink w:anchor="_Toc375946779" w:history="1">
+          <w:hyperlink w:anchor="_Toc376001014" w:history="1">
             <w:r>
               <w:rPr>
                 <w:rStyle w:val="Hyperlink"/>
@@ -1354,7 +1354,7 @@
                 <w:noProof/>
                 <w:webHidden/>
               </w:rPr>
-              <w:instrText xml:space="preserve"> PAGEREF _Toc375946779 \h </w:instrText>
+              <w:instrText xml:space="preserve"> PAGEREF _Toc376001014 \h </w:instrText>
             </w:r>
             <w:r>
               <w:rPr>
@@ -1396,7 +1396,7 @@
               <w:noProof/>
             </w:rPr>
           </w:pPr>
-          <w:hyperlink w:anchor="_Toc375946780" w:history="1">
+          <w:hyperlink w:anchor="_Toc376001015" w:history="1">
             <w:r>
               <w:rPr>
                 <w:rStyle w:val="Hyperlink"/>
@@ -1423,7 +1423,7 @@
                 <w:noProof/>
                 <w:webHidden/>
               </w:rPr>
-              <w:instrText xml:space="preserve"> PAGEREF _Toc375946780 \h </w:instrText>
+              <w:instrText xml:space="preserve"> PAGEREF _Toc376001015 \h </w:instrText>
             </w:r>
             <w:r>
               <w:rPr>
@@ -1462,7 +1462,7 @@
               <w:sz w:val="22"/>
             </w:rPr>
           </w:pPr>
-          <w:hyperlink w:anchor="_Toc375946781" w:history="1">
+          <w:hyperlink w:anchor="_Toc376001016" w:history="1">
             <w:r>
               <w:rPr>
                 <w:rStyle w:val="Hyperlink"/>
@@ -1489,7 +1489,7 @@
                 <w:noProof/>
                 <w:webHidden/>
               </w:rPr>
-              <w:instrText xml:space="preserve"> PAGEREF _Toc375946781 \h </w:instrText>
+              <w:instrText xml:space="preserve"> PAGEREF _Toc376001016 \h </w:instrText>
             </w:r>
             <w:r>
               <w:rPr>
@@ -1528,7 +1528,7 @@
               <w:sz w:val="22"/>
             </w:rPr>
           </w:pPr>
-          <w:hyperlink w:anchor="_Toc375946782" w:history="1">
+          <w:hyperlink w:anchor="_Toc376001017" w:history="1">
             <w:r>
               <w:rPr>
                 <w:rStyle w:val="Hyperlink"/>
@@ -1555,7 +1555,7 @@
                 <w:noProof/>
                 <w:webHidden/>
               </w:rPr>
-              <w:instrText xml:space="preserve"> PAGEREF _Toc375946782 \h </w:instrText>
+              <w:instrText xml:space="preserve"> PAGEREF _Toc376001017 \h </w:instrText>
             </w:r>
             <w:r>
               <w:rPr>
@@ -1597,7 +1597,7 @@
               <w:noProof/>
             </w:rPr>
           </w:pPr>
-          <w:hyperlink w:anchor="_Toc375946783" w:history="1">
+          <w:hyperlink w:anchor="_Toc376001018" w:history="1">
             <w:r>
               <w:rPr>
                 <w:rStyle w:val="Hyperlink"/>
@@ -1624,7 +1624,7 @@
                 <w:noProof/>
                 <w:webHidden/>
               </w:rPr>
-              <w:instrText xml:space="preserve"> PAGEREF _Toc375946783 \h </w:instrText>
+              <w:instrText xml:space="preserve"> PAGEREF _Toc376001018 \h </w:instrText>
             </w:r>
             <w:r>
               <w:rPr>
@@ -1663,7 +1663,7 @@
               <w:sz w:val="22"/>
             </w:rPr>
           </w:pPr>
-          <w:hyperlink w:anchor="_Toc375946784" w:history="1">
+          <w:hyperlink w:anchor="_Toc376001019" w:history="1">
             <w:r>
               <w:rPr>
                 <w:rStyle w:val="Hyperlink"/>
@@ -1690,7 +1690,7 @@
                 <w:noProof/>
                 <w:webHidden/>
               </w:rPr>
-              <w:instrText xml:space="preserve"> PAGEREF _Toc375946784 \h </w:instrText>
+              <w:instrText xml:space="preserve"> PAGEREF _Toc376001019 \h </w:instrText>
             </w:r>
             <w:r>
               <w:rPr>
@@ -1729,7 +1729,7 @@
               <w:sz w:val="22"/>
             </w:rPr>
           </w:pPr>
-          <w:hyperlink w:anchor="_Toc375946785" w:history="1">
+          <w:hyperlink w:anchor="_Toc376001020" w:history="1">
             <w:r>
               <w:rPr>
                 <w:rStyle w:val="Hyperlink"/>
@@ -1756,7 +1756,7 @@
                 <w:noProof/>
                 <w:webHidden/>
               </w:rPr>
-              <w:instrText xml:space="preserve"> PAGEREF _Toc375946785 \h </w:instrText>
+              <w:instrText xml:space="preserve"> PAGEREF _Toc376001020 \h </w:instrText>
             </w:r>
             <w:r>
               <w:rPr>
@@ -1795,7 +1795,7 @@
               <w:sz w:val="22"/>
             </w:rPr>
           </w:pPr>
-          <w:hyperlink w:anchor="_Toc375946786" w:history="1">
+          <w:hyperlink w:anchor="_Toc376001021" w:history="1">
             <w:r>
               <w:rPr>
                 <w:rStyle w:val="Hyperlink"/>
@@ -1822,7 +1822,7 @@
                 <w:noProof/>
                 <w:webHidden/>
               </w:rPr>
-              <w:instrText xml:space="preserve"> PAGEREF _Toc375946786 \h </w:instrText>
+              <w:instrText xml:space="preserve"> PAGEREF _Toc376001021 \h </w:instrText>
             </w:r>
             <w:r>
               <w:rPr>
@@ -1861,7 +1861,7 @@
               <w:sz w:val="22"/>
             </w:rPr>
           </w:pPr>
-          <w:hyperlink w:anchor="_Toc375946787" w:history="1">
+          <w:hyperlink w:anchor="_Toc376001022" w:history="1">
             <w:r>
               <w:rPr>
                 <w:rStyle w:val="Hyperlink"/>
@@ -1888,7 +1888,7 @@
                 <w:noProof/>
                 <w:webHidden/>
               </w:rPr>
-              <w:instrText xml:space="preserve"> PAGEREF _Toc375946787 \h </w:instrText>
+              <w:instrText xml:space="preserve"> PAGEREF _Toc376001022 \h </w:instrText>
             </w:r>
             <w:r>
               <w:rPr>
@@ -1930,7 +1930,7 @@
               <w:noProof/>
             </w:rPr>
           </w:pPr>
-          <w:hyperlink w:anchor="_Toc375946788" w:history="1">
+          <w:hyperlink w:anchor="_Toc376001023" w:history="1">
             <w:r>
               <w:rPr>
                 <w:rStyle w:val="Hyperlink"/>
@@ -1957,7 +1957,7 @@
                 <w:noProof/>
                 <w:webHidden/>
               </w:rPr>
-              <w:instrText xml:space="preserve"> PAGEREF _Toc375946788 \h </w:instrText>
+              <w:instrText xml:space="preserve"> PAGEREF _Toc376001023 \h </w:instrText>
             </w:r>
             <w:r>
               <w:rPr>
@@ -1996,7 +1996,7 @@
               <w:sz w:val="22"/>
             </w:rPr>
           </w:pPr>
-          <w:hyperlink w:anchor="_Toc375946789" w:history="1">
+          <w:hyperlink w:anchor="_Toc376001024" w:history="1">
             <w:r>
               <w:rPr>
                 <w:rStyle w:val="Hyperlink"/>
@@ -2023,7 +2023,7 @@
                 <w:noProof/>
                 <w:webHidden/>
               </w:rPr>
-              <w:instrText xml:space="preserve"> PAGEREF _Toc375946789 \h </w:instrText>
+              <w:instrText xml:space="preserve"> PAGEREF _Toc376001024 \h </w:instrText>
             </w:r>
             <w:r>
               <w:rPr>
@@ -2062,7 +2062,7 @@
               <w:sz w:val="22"/>
             </w:rPr>
           </w:pPr>
-          <w:hyperlink w:anchor="_Toc375946790" w:history="1">
+          <w:hyperlink w:anchor="_Toc376001025" w:history="1">
             <w:r>
               <w:rPr>
                 <w:rStyle w:val="Hyperlink"/>
@@ -2089,7 +2089,7 @@
                 <w:noProof/>
                 <w:webHidden/>
               </w:rPr>
-              <w:instrText xml:space="preserve"> PAGEREF _Toc375946790 \h </w:instrText>
+              <w:instrText xml:space="preserve"> PAGEREF _Toc376001025 \h </w:instrText>
             </w:r>
             <w:r>
               <w:rPr>
@@ -2128,7 +2128,7 @@
               <w:sz w:val="22"/>
             </w:rPr>
           </w:pPr>
-          <w:hyperlink w:anchor="_Toc375946791" w:history="1">
+          <w:hyperlink w:anchor="_Toc376001026" w:history="1">
             <w:r>
               <w:rPr>
                 <w:rStyle w:val="Hyperlink"/>
@@ -2155,7 +2155,7 @@
                 <w:noProof/>
                 <w:webHidden/>
               </w:rPr>
-              <w:instrText xml:space="preserve"> PAGEREF _Toc375946791 \h </w:instrText>
+              <w:instrText xml:space="preserve"> PAGEREF _Toc376001026 \h </w:instrText>
             </w:r>
             <w:r>
               <w:rPr>
@@ -2194,7 +2194,7 @@
               <w:sz w:val="22"/>
             </w:rPr>
           </w:pPr>
-          <w:hyperlink w:anchor="_Toc375946792" w:history="1">
+          <w:hyperlink w:anchor="_Toc376001027" w:history="1">
             <w:r>
               <w:rPr>
                 <w:rStyle w:val="Hyperlink"/>
@@ -2221,7 +2221,7 @@
                 <w:noProof/>
                 <w:webHidden/>
               </w:rPr>
-              <w:instrText xml:space="preserve"> PAGEREF _Toc375946792 \h </w:instrText>
+              <w:instrText xml:space="preserve"> PAGEREF _Toc376001027 \h </w:instrText>
             </w:r>
             <w:r>
               <w:rPr>
@@ -2260,7 +2260,7 @@
               <w:sz w:val="22"/>
             </w:rPr>
           </w:pPr>
-          <w:hyperlink w:anchor="_Toc375946793" w:history="1">
+          <w:hyperlink w:anchor="_Toc376001028" w:history="1">
             <w:r>
               <w:rPr>
                 <w:rStyle w:val="Hyperlink"/>
@@ -2287,7 +2287,7 @@
                 <w:noProof/>
                 <w:webHidden/>
               </w:rPr>
-              <w:instrText xml:space="preserve"> PAGEREF _Toc375946793 \h </w:instrText>
+              <w:instrText xml:space="preserve"> PAGEREF _Toc376001028 \h </w:instrText>
             </w:r>
             <w:r>
               <w:rPr>
@@ -2326,7 +2326,7 @@
               <w:sz w:val="22"/>
             </w:rPr>
           </w:pPr>
-          <w:hyperlink w:anchor="_Toc375946794" w:history="1">
+          <w:hyperlink w:anchor="_Toc376001029" w:history="1">
             <w:r>
               <w:rPr>
                 <w:rStyle w:val="Hyperlink"/>
@@ -2353,7 +2353,7 @@
                 <w:noProof/>
                 <w:webHidden/>
               </w:rPr>
-              <w:instrText xml:space="preserve"> PAGEREF _Toc375946794 \h </w:instrText>
+              <w:instrText xml:space="preserve"> PAGEREF _Toc376001029 \h </w:instrText>
             </w:r>
             <w:r>
               <w:rPr>
@@ -2392,7 +2392,7 @@
               <w:sz w:val="22"/>
             </w:rPr>
           </w:pPr>
-          <w:hyperlink w:anchor="_Toc375946795" w:history="1">
+          <w:hyperlink w:anchor="_Toc376001030" w:history="1">
             <w:r>
               <w:rPr>
                 <w:rStyle w:val="Hyperlink"/>
@@ -2419,7 +2419,7 @@
                 <w:noProof/>
                 <w:webHidden/>
               </w:rPr>
-              <w:instrText xml:space="preserve"> PAGEREF _Toc375946795 \h </w:instrText>
+              <w:instrText xml:space="preserve"> PAGEREF _Toc376001030 \h </w:instrText>
             </w:r>
             <w:r>
               <w:rPr>
@@ -2458,7 +2458,7 @@
               <w:sz w:val="22"/>
             </w:rPr>
           </w:pPr>
-          <w:hyperlink w:anchor="_Toc375946796" w:history="1">
+          <w:hyperlink w:anchor="_Toc376001031" w:history="1">
             <w:r>
               <w:rPr>
                 <w:rStyle w:val="Hyperlink"/>
@@ -2485,7 +2485,7 @@
                 <w:noProof/>
                 <w:webHidden/>
               </w:rPr>
-              <w:instrText xml:space="preserve"> PAGEREF _Toc375946796 \h </w:instrText>
+              <w:instrText xml:space="preserve"> PAGEREF _Toc376001031 \h </w:instrText>
             </w:r>
             <w:r>
               <w:rPr>
@@ -2527,7 +2527,7 @@
               <w:noProof/>
             </w:rPr>
           </w:pPr>
-          <w:hyperlink w:anchor="_Toc375946797" w:history="1">
+          <w:hyperlink w:anchor="_Toc376001032" w:history="1">
             <w:r>
               <w:rPr>
                 <w:rStyle w:val="Hyperlink"/>
@@ -2554,7 +2554,7 @@
                 <w:noProof/>
                 <w:webHidden/>
               </w:rPr>
-              <w:instrText xml:space="preserve"> PAGEREF _Toc375946797 \h </w:instrText>
+              <w:instrText xml:space="preserve"> PAGEREF _Toc376001032 \h </w:instrText>
             </w:r>
             <w:r>
               <w:rPr>
@@ -2602,7 +2602,7 @@
         <w:pStyle w:val="Heading1"/>
         <w:spacing w:before="0"/>
       </w:pPr>
-      <w:bookmarkStart w:id="0" w:name="_Toc375946762"/>
+      <w:bookmarkStart w:id="0" w:name="_Toc376000997"/>
       <w:r>
         <w:t>Introduction</w:t>
       </w:r>
@@ -2785,7 +2785,7 @@
       <w:pPr>
         <w:pStyle w:val="Heading2"/>
       </w:pPr>
-      <w:bookmarkStart w:id="1" w:name="_Toc375946763"/>
+      <w:bookmarkStart w:id="1" w:name="_Toc376000998"/>
       <w:r>
         <w:t>Data Types</w:t>
       </w:r>
@@ -3806,7 +3806,13 @@
               <w:spacing w:after="0" w:line="240" w:lineRule="auto"/>
             </w:pPr>
             <w:r>
-              <w:t>In a JSON response, this is the common format for representing a post.</w:t>
+              <w:t>T</w:t>
+            </w:r>
+            <w:r>
+              <w:t xml:space="preserve"> </w:t>
+            </w:r>
+            <w:r>
+              <w:t>his is the common format for representing a post.</w:t>
             </w:r>
             <w:r>
               <w:t xml:space="preserve"> </w:t>
@@ -4011,7 +4017,10 @@
               <w:spacing w:after="0" w:line="240" w:lineRule="auto"/>
             </w:pPr>
             <w:r>
-              <w:t>In a JSON response, this is the common format for representing a list of posts.</w:t>
+              <w:t>T</w:t>
+            </w:r>
+            <w:r>
+              <w:t>his is the common format for representing a list of posts.</w:t>
             </w:r>
           </w:p>
           <w:p>
@@ -4219,7 +4228,7 @@
       <w:pPr>
         <w:pStyle w:val="Heading2"/>
       </w:pPr>
-      <w:bookmarkStart w:id="2" w:name="_Toc375946764"/>
+      <w:bookmarkStart w:id="2" w:name="_Toc376000999"/>
       <w:r>
         <w:t>Error Handling</w:t>
       </w:r>
@@ -4446,7 +4455,7 @@
       <w:pPr>
         <w:pStyle w:val="Heading1"/>
       </w:pPr>
-      <w:bookmarkStart w:id="3" w:name="_Toc375946765"/>
+      <w:bookmarkStart w:id="3" w:name="_Toc376001000"/>
       <w:r>
         <w:t>Threads</w:t>
       </w:r>
@@ -4461,7 +4470,7 @@
       <w:pPr>
         <w:pStyle w:val="Heading2"/>
       </w:pPr>
-      <w:bookmarkStart w:id="4" w:name="_Toc375946766"/>
+      <w:bookmarkStart w:id="4" w:name="_Toc376001001"/>
       <w:r>
         <w:t>GET /v2/getBumpedThreadIds</w:t>
       </w:r>
@@ -4694,7 +4703,7 @@
       <w:pPr>
         <w:pStyle w:val="Heading2"/>
       </w:pPr>
-      <w:bookmarkStart w:id="5" w:name="_Toc375946767"/>
+      <w:bookmarkStart w:id="5" w:name="_Toc376001002"/>
       <w:r>
         <w:t>GET /v2/getThread</w:t>
       </w:r>
@@ -4853,7 +4862,7 @@
       <w:pPr>
         <w:pStyle w:val="Heading2"/>
       </w:pPr>
-      <w:bookmarkStart w:id="6" w:name="_Toc375946768"/>
+      <w:bookmarkStart w:id="6" w:name="_Toc376001003"/>
       <w:r>
         <w:t>GET /v2/getThreadPostIds</w:t>
       </w:r>
@@ -5045,7 +5054,7 @@
       <w:pPr>
         <w:pStyle w:val="Heading1"/>
       </w:pPr>
-      <w:bookmarkStart w:id="7" w:name="_Toc375946769"/>
+      <w:bookmarkStart w:id="7" w:name="_Toc376001004"/>
       <w:r>
         <w:t>Posts</w:t>
       </w:r>
@@ -5060,7 +5069,7 @@
       <w:pPr>
         <w:pStyle w:val="Heading2"/>
       </w:pPr>
-      <w:bookmarkStart w:id="8" w:name="_Toc375946770"/>
+      <w:bookmarkStart w:id="8" w:name="_Toc376001005"/>
       <w:r>
         <w:t>GET /v2/waitForNewPost</w:t>
       </w:r>
@@ -5113,7 +5122,7 @@
         <w:rPr>
           <w:rStyle w:val="HTMLCode"/>
         </w:rPr>
-        <w:t>returnPostData[BIT?]  &lt;TODO&gt;</w:t>
+        <w:t>returnPostData[BIT?]</w:t>
       </w:r>
     </w:p>
     <w:p>
@@ -5140,7 +5149,21 @@
         <w:t>waitForNewPost</w:t>
       </w:r>
       <w:r>
-        <w:t xml:space="preserve"> may return fewer posts than were actually posted since lastId, since it operates from a cache rather than connecting to the main database.  Be prepared to call </w:t>
+        <w:t xml:space="preserve"> may return fewer posts than were actually posted since </w:t>
+      </w:r>
+      <w:r>
+        <w:rPr>
+          <w:rStyle w:val="HTMLCode"/>
+        </w:rPr>
+        <w:t>lastId</w:t>
+      </w:r>
+      <w:r>
+        <w:t xml:space="preserve">, since it operates from a cache rather than connecting to the main </w:t>
+      </w:r>
+      <w:bookmarkStart w:id="9" w:name="_GoBack"/>
+      <w:bookmarkEnd w:id="9"/>
+      <w:r>
+        <w:t xml:space="preserve">database.  Be prepared to call </w:t>
       </w:r>
       <w:r>
         <w:rPr>
@@ -5206,7 +5229,13 @@
         <w:rPr>
           <w:rStyle w:val="HTMLCode"/>
         </w:rPr>
-        <w:t>// only present if returnPostData = true &lt;TODO&gt;</w:t>
+        <w:t>// only present</w:t>
+      </w:r>
+      <w:r>
+        <w:rPr>
+          <w:rStyle w:val="HTMLCode"/>
+        </w:rPr>
+        <w:t xml:space="preserve"> if returnPostData = true</w:t>
       </w:r>
       <w:r>
         <w:rPr>
@@ -5246,7 +5275,7 @@
           <w:rPr>
             <w:rStyle w:val="Hyperlink"/>
           </w:rPr>
-          <w:t>http://winchatty.com/v2/waitForNewPostId</w:t>
+          <w:t>http://winchatty.com/v2/waitForNewPost</w:t>
         </w:r>
       </w:hyperlink>
       <w:r>
@@ -5260,22 +5289,42 @@
           <w:rPr>
             <w:rStyle w:val="Hyperlink"/>
           </w:rPr>
-          <w:t>http://winchatty.com/v2/waitForNewPostId?lastId=31224456</w:t>
+          <w:t>http://winchatty.com/v2/waitForNewPost?lastId=31224456</w:t>
         </w:r>
       </w:hyperlink>
       <w:r>
+        <w:rPr>
+          <w:rStyle w:val="Hyperlink"/>
+        </w:rPr>
         <w:t xml:space="preserve"> </w:t>
       </w:r>
+      <w:r>
+        <w:rPr>
+          <w:rStyle w:val="Hyperlink"/>
+        </w:rPr>
+        <w:br/>
+      </w:r>
+      <w:hyperlink r:id="rId21" w:history="1">
+        <w:r>
+          <w:rPr>
+            <w:rStyle w:val="Hyperlink"/>
+          </w:rPr>
+          <w:t>http://winchatty.com/v2/waitForNewPost?lastId=31224456&amp;returnPostData=true</w:t>
+        </w:r>
+      </w:hyperlink>
+      <w:r>
+        <w:t xml:space="preserve"> </w:t>
+      </w:r>
     </w:p>
     <w:p>
       <w:pPr>
         <w:pStyle w:val="Heading2"/>
       </w:pPr>
-      <w:bookmarkStart w:id="9" w:name="_Toc375946771"/>
+      <w:bookmarkStart w:id="10" w:name="_Toc376001006"/>
       <w:r>
         <w:t>GET /v2/getNewestPostInfo</w:t>
       </w:r>
-      <w:bookmarkEnd w:id="9"/>
+      <w:bookmarkEnd w:id="10"/>
     </w:p>
     <w:p>
       <w:r>
@@ -5358,7 +5407,7 @@
       <w:pPr>
         <w:ind w:left="720"/>
       </w:pPr>
-      <w:hyperlink r:id="rId21" w:history="1">
+      <w:hyperlink r:id="rId22" w:history="1">
         <w:r>
           <w:rPr>
             <w:rStyle w:val="Hyperlink"/>
@@ -5371,11 +5420,11 @@
       <w:pPr>
         <w:pStyle w:val="Heading2"/>
       </w:pPr>
-      <w:bookmarkStart w:id="10" w:name="_Toc375946772"/>
+      <w:bookmarkStart w:id="11" w:name="_Toc376001007"/>
       <w:r>
         <w:t>GET /v2/getPost</w:t>
       </w:r>
-      <w:bookmarkEnd w:id="10"/>
+      <w:bookmarkEnd w:id="11"/>
     </w:p>
     <w:p>
       <w:r>
@@ -5470,7 +5519,7 @@
       <w:r>
         <w:tab/>
       </w:r>
-      <w:hyperlink r:id="rId22" w:history="1">
+      <w:hyperlink r:id="rId23" w:history="1">
         <w:r>
           <w:rPr>
             <w:rStyle w:val="Hyperlink"/>
@@ -5483,11 +5532,11 @@
       <w:pPr>
         <w:pStyle w:val="Heading2"/>
       </w:pPr>
-      <w:bookmarkStart w:id="11" w:name="_Toc375946773"/>
+      <w:bookmarkStart w:id="12" w:name="_Toc376001008"/>
       <w:r>
         <w:t>GET /v2/getPostRange</w:t>
       </w:r>
-      <w:bookmarkEnd w:id="11"/>
+      <w:bookmarkEnd w:id="12"/>
     </w:p>
     <w:p>
       <w:r>
@@ -5652,7 +5701,7 @@
       <w:pPr>
         <w:ind w:left="720"/>
       </w:pPr>
-      <w:hyperlink r:id="rId23" w:history="1">
+      <w:hyperlink r:id="rId24" w:history="1">
         <w:r>
           <w:rPr>
             <w:rStyle w:val="Hyperlink"/>
@@ -5666,7 +5715,7 @@
         </w:rPr>
         <w:br/>
       </w:r>
-      <w:hyperlink r:id="rId24" w:history="1">
+      <w:hyperlink r:id="rId25" w:history="1">
         <w:r>
           <w:rPr>
             <w:rStyle w:val="Hyperlink"/>
@@ -5679,11 +5728,11 @@
       <w:pPr>
         <w:pStyle w:val="Heading2"/>
       </w:pPr>
-      <w:bookmarkStart w:id="12" w:name="_Toc375946774"/>
+      <w:bookmarkStart w:id="13" w:name="_Toc376001009"/>
       <w:r>
         <w:t>GET /v2/getParentId</w:t>
       </w:r>
-      <w:bookmarkEnd w:id="12"/>
+      <w:bookmarkEnd w:id="13"/>
     </w:p>
     <w:p>
       <w:r>
@@ -5830,7 +5879,7 @@
           <w:rStyle w:val="Hyperlink"/>
         </w:rPr>
       </w:pPr>
-      <w:hyperlink r:id="rId25" w:history="1">
+      <w:hyperlink r:id="rId26" w:history="1">
         <w:r>
           <w:rPr>
             <w:rStyle w:val="Hyperlink"/>
@@ -5843,11 +5892,11 @@
       <w:pPr>
         <w:pStyle w:val="Heading2"/>
       </w:pPr>
-      <w:bookmarkStart w:id="13" w:name="_Toc375946775"/>
+      <w:bookmarkStart w:id="14" w:name="_Toc376001010"/>
       <w:r>
         <w:t>POST /v2/postComment</w:t>
       </w:r>
-      <w:bookmarkEnd w:id="13"/>
+      <w:bookmarkEnd w:id="14"/>
       <w:r>
         <w:t xml:space="preserve"> </w:t>
       </w:r>
@@ -6121,7 +6170,7 @@
         </w:rPr>
         <w:tab/>
       </w:r>
-      <w:hyperlink r:id="rId26" w:history="1">
+      <w:hyperlink r:id="rId27" w:history="1">
         <w:r>
           <w:rPr>
             <w:rStyle w:val="Hyperlink"/>
@@ -6137,11 +6186,11 @@
       <w:pPr>
         <w:pStyle w:val="Heading2"/>
       </w:pPr>
-      <w:bookmarkStart w:id="14" w:name="_Toc375946776"/>
+      <w:bookmarkStart w:id="15" w:name="_Toc376001011"/>
       <w:r>
         <w:t>GET /v2/search</w:t>
       </w:r>
-      <w:bookmarkEnd w:id="14"/>
+      <w:bookmarkEnd w:id="15"/>
     </w:p>
     <w:p>
       <w:r>
@@ -6365,7 +6414,7 @@
       <w:pPr>
         <w:ind w:left="720"/>
       </w:pPr>
-      <w:hyperlink r:id="rId27" w:history="1">
+      <w:hyperlink r:id="rId28" w:history="1">
         <w:r>
           <w:rPr>
             <w:rStyle w:val="Hyperlink"/>
@@ -6376,7 +6425,7 @@
       <w:r>
         <w:br/>
       </w:r>
-      <w:hyperlink r:id="rId28" w:history="1">
+      <w:hyperlink r:id="rId29" w:history="1">
         <w:r>
           <w:rPr>
             <w:rStyle w:val="Hyperlink"/>
@@ -6390,7 +6439,7 @@
       <w:r>
         <w:br/>
       </w:r>
-      <w:hyperlink r:id="rId29" w:history="1">
+      <w:hyperlink r:id="rId30" w:history="1">
         <w:r>
           <w:rPr>
             <w:rStyle w:val="Hyperlink"/>
@@ -6401,7 +6450,7 @@
       <w:r>
         <w:br/>
       </w:r>
-      <w:hyperlink r:id="rId30" w:history="1">
+      <w:hyperlink r:id="rId31" w:history="1">
         <w:r>
           <w:rPr>
             <w:rStyle w:val="Hyperlink"/>
@@ -6412,7 +6461,7 @@
       <w:r>
         <w:br/>
       </w:r>
-      <w:hyperlink r:id="rId31" w:history="1">
+      <w:hyperlink r:id="rId32" w:history="1">
         <w:r>
           <w:rPr>
             <w:rStyle w:val="Hyperlink"/>
@@ -6425,11 +6474,11 @@
       <w:pPr>
         <w:pStyle w:val="Heading1"/>
       </w:pPr>
-      <w:bookmarkStart w:id="15" w:name="_Toc375946777"/>
+      <w:bookmarkStart w:id="16" w:name="_Toc376001012"/>
       <w:r>
         <w:t>Post Categories</w:t>
       </w:r>
-      <w:bookmarkEnd w:id="15"/>
+      <w:bookmarkEnd w:id="16"/>
     </w:p>
     <w:p>
       <w:r>
@@ -6576,7 +6625,7 @@
       <w:pPr>
         <w:pStyle w:val="Heading2"/>
       </w:pPr>
-      <w:bookmarkStart w:id="16" w:name="_Toc375946778"/>
+      <w:bookmarkStart w:id="17" w:name="_Toc376001013"/>
       <w:r>
         <w:t>GET /v2/get</w:t>
       </w:r>
@@ -6586,7 +6635,7 @@
       <w:r>
         <w:t>CategoryChange</w:t>
       </w:r>
-      <w:bookmarkEnd w:id="16"/>
+      <w:bookmarkEnd w:id="17"/>
     </w:p>
     <w:p>
       <w:r>
@@ -6726,7 +6775,7 @@
       <w:pPr>
         <w:ind w:left="720"/>
       </w:pPr>
-      <w:hyperlink r:id="rId32" w:history="1">
+      <w:hyperlink r:id="rId33" w:history="1">
         <w:r>
           <w:rPr>
             <w:rStyle w:val="Hyperlink"/>
@@ -6737,14 +6786,12 @@
       <w:r>
         <w:t xml:space="preserve"> </w:t>
       </w:r>
-      <w:bookmarkStart w:id="17" w:name="_GoBack"/>
-      <w:bookmarkEnd w:id="17"/>
     </w:p>
     <w:p>
       <w:pPr>
         <w:pStyle w:val="Heading2"/>
       </w:pPr>
-      <w:bookmarkStart w:id="18" w:name="_Toc375946779"/>
+      <w:bookmarkStart w:id="18" w:name="_Toc376001014"/>
       <w:r>
         <w:t>GET /v2/get</w:t>
       </w:r>
@@ -7067,7 +7114,7 @@
       <w:pPr>
         <w:ind w:left="720"/>
       </w:pPr>
-      <w:hyperlink r:id="rId33" w:history="1">
+      <w:hyperlink r:id="rId34" w:history="1">
         <w:r>
           <w:rPr>
             <w:rStyle w:val="Hyperlink"/>
@@ -7080,7 +7127,7 @@
       <w:pPr>
         <w:pStyle w:val="Heading1"/>
       </w:pPr>
-      <w:bookmarkStart w:id="19" w:name="_Toc375946780"/>
+      <w:bookmarkStart w:id="19" w:name="_Toc376001015"/>
       <w:r>
         <w:t>Users</w:t>
       </w:r>
@@ -7095,7 +7142,7 @@
       <w:pPr>
         <w:pStyle w:val="Heading2"/>
       </w:pPr>
-      <w:bookmarkStart w:id="20" w:name="_Toc375946781"/>
+      <w:bookmarkStart w:id="20" w:name="_Toc376001016"/>
       <w:r>
         <w:t>POST /v2/verifyCredentials</w:t>
       </w:r>
@@ -7211,7 +7258,7 @@
       <w:pPr>
         <w:ind w:left="720"/>
       </w:pPr>
-      <w:hyperlink r:id="rId34" w:history="1">
+      <w:hyperlink r:id="rId35" w:history="1">
         <w:r>
           <w:rPr>
             <w:rStyle w:val="Hyperlink"/>
@@ -7227,7 +7274,7 @@
       <w:pPr>
         <w:pStyle w:val="Heading2"/>
       </w:pPr>
-      <w:bookmarkStart w:id="21" w:name="_Toc375946782"/>
+      <w:bookmarkStart w:id="21" w:name="_Toc376001017"/>
       <w:r>
         <w:t>GET /v2/getUserRegistrationDate &lt;</w:t>
       </w:r>
@@ -7407,7 +7454,7 @@
       <w:pPr>
         <w:pStyle w:val="Heading1"/>
       </w:pPr>
-      <w:bookmarkStart w:id="22" w:name="_Toc375946783"/>
+      <w:bookmarkStart w:id="22" w:name="_Toc376001018"/>
       <w:r>
         <w:t>Shackmessages</w:t>
       </w:r>
@@ -7422,7 +7469,7 @@
       <w:pPr>
         <w:pStyle w:val="Heading2"/>
       </w:pPr>
-      <w:bookmarkStart w:id="23" w:name="_Toc375946784"/>
+      <w:bookmarkStart w:id="23" w:name="_Toc376001019"/>
       <w:r>
         <w:t>POST /v2/getMessages</w:t>
       </w:r>
@@ -7836,7 +7883,7 @@
           <w:rStyle w:val="HTMLCode"/>
         </w:rPr>
       </w:pPr>
-      <w:hyperlink r:id="rId35" w:history="1">
+      <w:hyperlink r:id="rId36" w:history="1">
         <w:r>
           <w:rPr>
             <w:rStyle w:val="Hyperlink"/>
@@ -7852,7 +7899,7 @@
       <w:pPr>
         <w:pStyle w:val="Heading2"/>
       </w:pPr>
-      <w:bookmarkStart w:id="24" w:name="_Toc375946785"/>
+      <w:bookmarkStart w:id="24" w:name="_Toc376001020"/>
       <w:r>
         <w:t>POST /v2/sendMessage</w:t>
       </w:r>
@@ -8064,7 +8111,7 @@
           <w:rStyle w:val="HTMLCode"/>
         </w:rPr>
       </w:pPr>
-      <w:hyperlink r:id="rId36" w:history="1">
+      <w:hyperlink r:id="rId37" w:history="1">
         <w:r>
           <w:rPr>
             <w:rStyle w:val="Hyperlink"/>
@@ -8080,7 +8127,7 @@
       <w:pPr>
         <w:pStyle w:val="Heading2"/>
       </w:pPr>
-      <w:bookmarkStart w:id="25" w:name="_Toc375946786"/>
+      <w:bookmarkStart w:id="25" w:name="_Toc376001021"/>
       <w:r>
         <w:t>POST /v2/markMessageRead</w:t>
       </w:r>
@@ -8262,7 +8309,7 @@
           <w:rStyle w:val="HTMLCode"/>
         </w:rPr>
       </w:pPr>
-      <w:hyperlink r:id="rId37" w:history="1">
+      <w:hyperlink r:id="rId38" w:history="1">
         <w:r>
           <w:rPr>
             <w:rStyle w:val="Hyperlink"/>
@@ -8278,7 +8325,7 @@
       <w:pPr>
         <w:pStyle w:val="Heading2"/>
       </w:pPr>
-      <w:bookmarkStart w:id="26" w:name="_Toc375946787"/>
+      <w:bookmarkStart w:id="26" w:name="_Toc376001022"/>
       <w:r>
         <w:t>POST /v2/deleteMessag</w:t>
       </w:r>
@@ -8486,7 +8533,7 @@
           <w:rStyle w:val="HTMLCode"/>
         </w:rPr>
       </w:pPr>
-      <w:hyperlink r:id="rId38" w:history="1">
+      <w:hyperlink r:id="rId39" w:history="1">
         <w:r>
           <w:rPr>
             <w:rStyle w:val="Hyperlink"/>
@@ -8502,7 +8549,7 @@
       <w:pPr>
         <w:pStyle w:val="Heading1"/>
       </w:pPr>
-      <w:bookmarkStart w:id="27" w:name="_Toc375946788"/>
+      <w:bookmarkStart w:id="27" w:name="_Toc376001023"/>
       <w:r>
         <w:t xml:space="preserve">Client </w:t>
       </w:r>
@@ -8644,7 +8691,7 @@
       </w:pPr>
       <w:bookmarkStart w:id="28" w:name="_POST_/v2/clientData/getClientToken_"/>
       <w:bookmarkStart w:id="29" w:name="_Ref375010567"/>
-      <w:bookmarkStart w:id="30" w:name="_Toc375946789"/>
+      <w:bookmarkStart w:id="30" w:name="_Toc376001024"/>
       <w:bookmarkEnd w:id="28"/>
       <w:r>
         <w:t>POST /v2/clientData/get</w:t>
@@ -8895,7 +8942,7 @@
       <w:pPr>
         <w:ind w:left="720"/>
       </w:pPr>
-      <w:hyperlink r:id="rId39" w:history="1">
+      <w:hyperlink r:id="rId40" w:history="1">
         <w:r>
           <w:rPr>
             <w:rStyle w:val="Hyperlink"/>
@@ -8911,7 +8958,7 @@
       <w:pPr>
         <w:pStyle w:val="Heading2"/>
       </w:pPr>
-      <w:bookmarkStart w:id="31" w:name="_Toc375946790"/>
+      <w:bookmarkStart w:id="31" w:name="_Toc376001025"/>
       <w:r>
         <w:t>POST</w:t>
       </w:r>
@@ -9114,7 +9161,7 @@
       <w:pPr>
         <w:ind w:left="720"/>
       </w:pPr>
-      <w:hyperlink r:id="rId40" w:history="1">
+      <w:hyperlink r:id="rId41" w:history="1">
         <w:r>
           <w:rPr>
             <w:rStyle w:val="Hyperlink"/>
@@ -9130,7 +9177,7 @@
       <w:pPr>
         <w:pStyle w:val="Heading2"/>
       </w:pPr>
-      <w:bookmarkStart w:id="32" w:name="_Toc375946791"/>
+      <w:bookmarkStart w:id="32" w:name="_Toc376001026"/>
       <w:r>
         <w:t>POST /v2/</w:t>
       </w:r>
@@ -9376,7 +9423,7 @@
       <w:pPr>
         <w:ind w:left="720"/>
       </w:pPr>
-      <w:hyperlink r:id="rId41" w:history="1">
+      <w:hyperlink r:id="rId42" w:history="1">
         <w:r>
           <w:rPr>
             <w:rStyle w:val="Hyperlink"/>
@@ -9392,7 +9439,7 @@
       <w:pPr>
         <w:pStyle w:val="Heading2"/>
       </w:pPr>
-      <w:bookmarkStart w:id="33" w:name="_Toc375946792"/>
+      <w:bookmarkStart w:id="33" w:name="_Toc376001027"/>
       <w:r>
         <w:t>POST</w:t>
       </w:r>
@@ -9633,7 +9680,7 @@
       <w:pPr>
         <w:ind w:left="720"/>
       </w:pPr>
-      <w:hyperlink r:id="rId42" w:history="1">
+      <w:hyperlink r:id="rId43" w:history="1">
         <w:r>
           <w:rPr>
             <w:rStyle w:val="Hyperlink"/>
@@ -9649,7 +9696,7 @@
       <w:pPr>
         <w:pStyle w:val="Heading2"/>
       </w:pPr>
-      <w:bookmarkStart w:id="34" w:name="_Toc375946793"/>
+      <w:bookmarkStart w:id="34" w:name="_Toc376001028"/>
       <w:r>
         <w:t>POST /v2/</w:t>
       </w:r>
@@ -9801,7 +9848,7 @@
       <w:pPr>
         <w:ind w:left="720"/>
       </w:pPr>
-      <w:hyperlink r:id="rId43" w:history="1">
+      <w:hyperlink r:id="rId44" w:history="1">
         <w:r>
           <w:rPr>
             <w:rStyle w:val="Hyperlink"/>
@@ -9817,7 +9864,7 @@
       <w:pPr>
         <w:pStyle w:val="Heading2"/>
       </w:pPr>
-      <w:bookmarkStart w:id="35" w:name="_Toc375946794"/>
+      <w:bookmarkStart w:id="35" w:name="_Toc376001029"/>
       <w:r>
         <w:t>POST /v2/</w:t>
       </w:r>
@@ -10029,7 +10076,7 @@
       <w:pPr>
         <w:ind w:left="720"/>
       </w:pPr>
-      <w:hyperlink r:id="rId44" w:history="1">
+      <w:hyperlink r:id="rId45" w:history="1">
         <w:r>
           <w:rPr>
             <w:rStyle w:val="Hyperlink"/>
@@ -10045,7 +10092,7 @@
       <w:pPr>
         <w:pStyle w:val="Heading2"/>
       </w:pPr>
-      <w:bookmarkStart w:id="36" w:name="_Toc375946795"/>
+      <w:bookmarkStart w:id="36" w:name="_Toc376001030"/>
       <w:r>
         <w:t>POST</w:t>
       </w:r>
@@ -10192,7 +10239,7 @@
       <w:pPr>
         <w:ind w:left="720"/>
       </w:pPr>
-      <w:hyperlink r:id="rId45" w:history="1">
+      <w:hyperlink r:id="rId46" w:history="1">
         <w:r>
           <w:rPr>
             <w:rStyle w:val="Hyperlink"/>
@@ -10208,7 +10255,7 @@
       <w:pPr>
         <w:pStyle w:val="Heading2"/>
       </w:pPr>
-      <w:bookmarkStart w:id="37" w:name="_Toc375946796"/>
+      <w:bookmarkStart w:id="37" w:name="_Toc376001031"/>
       <w:r>
         <w:t>POST /v2/</w:t>
       </w:r>
@@ -10389,7 +10436,7 @@
       <w:pPr>
         <w:ind w:left="720"/>
       </w:pPr>
-      <w:hyperlink r:id="rId46" w:history="1">
+      <w:hyperlink r:id="rId47" w:history="1">
         <w:r>
           <w:rPr>
             <w:rStyle w:val="Hyperlink"/>
@@ -10405,7 +10452,7 @@
       <w:pPr>
         <w:pStyle w:val="Heading1"/>
       </w:pPr>
-      <w:bookmarkStart w:id="38" w:name="_Toc375946797"/>
+      <w:bookmarkStart w:id="38" w:name="_Toc376001032"/>
       <w:r>
         <w:t>Appendix: Database Structure</w:t>
       </w:r>
@@ -10447,7 +10494,7 @@
                     </pic:cNvPicPr>
                   </pic:nvPicPr>
                   <pic:blipFill>
-                    <a:blip r:embed="rId47">
+                    <a:blip r:embed="rId48">
                       <a:extLst>
                         <a:ext uri="{28A0092B-C50C-407E-A947-70E740481C1C}">
                           <a14:useLocalDpi xmlns:a14="http://schemas.microsoft.com/office/drawing/2010/main" val="0"/>
@@ -18427,7 +18474,7 @@
 </file>
 
 <file path=customXml/itemProps1.xml><?xml version="1.0" encoding="utf-8"?>
-<ds:datastoreItem xmlns:ds="http://schemas.openxmlformats.org/officeDocument/2006/customXml" ds:itemID="{36FBFC9C-63F0-4A2B-9992-3E2F1A3D9190}">
+<ds:datastoreItem xmlns:ds="http://schemas.openxmlformats.org/officeDocument/2006/customXml" ds:itemID="{0F2ED853-B8C3-4C8A-AD5D-E0B2D091D07C}">
   <ds:schemaRefs>
     <ds:schemaRef ds:uri="http://schemas.openxmlformats.org/officeDocument/2006/bibliography"/>
   </ds:schemaRefs>

</xml_diff>

<commit_message>
Remove old code; reformat the readme.
</commit_message>
<xml_diff>
--- a/v2/WinChatty v2 API.docx
+++ b/v2/WinChatty v2 API.docx
@@ -32,8 +32,14 @@
           <w:p>
             <w:pPr>
               <w:pStyle w:val="Title"/>
-            </w:pPr>
-            <w:r>
+              <w:rPr>
+                <w:b/>
+              </w:rPr>
+            </w:pPr>
+            <w:r>
+              <w:rPr>
+                <w:b/>
+              </w:rPr>
               <w:t>WinChatty v2 API</w:t>
             </w:r>
           </w:p>
@@ -49,7 +55,13 @@
               <w:jc w:val="right"/>
             </w:pPr>
             <w:r>
-              <w:t xml:space="preserve">© 2013 Brian Luft.  Updated: </w:t>
+              <w:t>© 201</w:t>
+            </w:r>
+            <w:r>
+              <w:t>4</w:t>
+            </w:r>
+            <w:r>
+              <w:t xml:space="preserve"> Brian Luft.  Updated: </w:t>
             </w:r>
             <w:r>
               <w:fldChar w:fldCharType="begin"/>
@@ -64,7 +76,7 @@
               <w:rPr>
                 <w:noProof/>
               </w:rPr>
-              <w:t>2013-12-30</w:t>
+              <w:t>2014-01-01</w:t>
             </w:r>
             <w:r>
               <w:fldChar w:fldCharType="end"/>
@@ -85,7 +97,7 @@
               <w:rPr>
                 <w:noProof/>
               </w:rPr>
-              <w:t>3:24 AM</w:t>
+              <w:t>3:11 PM</w:t>
             </w:r>
             <w:r>
               <w:fldChar w:fldCharType="end"/>
@@ -179,6 +191,7 @@
             <w:rPr>
               <w:b w:val="0"/>
               <w:noProof/>
+              <w:sz w:val="22"/>
             </w:rPr>
           </w:pPr>
           <w:r>
@@ -196,7 +209,7 @@
             </w:rPr>
             <w:fldChar w:fldCharType="separate"/>
           </w:r>
-          <w:hyperlink w:anchor="_Toc376137218" w:history="1">
+          <w:hyperlink w:anchor="_Toc376351271" w:history="1">
             <w:r>
               <w:rPr>
                 <w:rStyle w:val="Hyperlink"/>
@@ -223,7 +236,7 @@
                 <w:noProof/>
                 <w:webHidden/>
               </w:rPr>
-              <w:instrText xml:space="preserve"> PAGEREF _Toc376137218 \h </w:instrText>
+              <w:instrText xml:space="preserve"> PAGEREF _Toc376351271 \h </w:instrText>
             </w:r>
             <w:r>
               <w:rPr>
@@ -262,7 +275,7 @@
               <w:sz w:val="22"/>
             </w:rPr>
           </w:pPr>
-          <w:hyperlink w:anchor="_Toc376137219" w:history="1">
+          <w:hyperlink w:anchor="_Toc376351272" w:history="1">
             <w:r>
               <w:rPr>
                 <w:rStyle w:val="Hyperlink"/>
@@ -289,7 +302,7 @@
                 <w:noProof/>
                 <w:webHidden/>
               </w:rPr>
-              <w:instrText xml:space="preserve"> PAGEREF _Toc376137219 \h </w:instrText>
+              <w:instrText xml:space="preserve"> PAGEREF _Toc376351272 \h </w:instrText>
             </w:r>
             <w:r>
               <w:rPr>
@@ -328,7 +341,7 @@
               <w:sz w:val="22"/>
             </w:rPr>
           </w:pPr>
-          <w:hyperlink w:anchor="_Toc376137220" w:history="1">
+          <w:hyperlink w:anchor="_Toc376351273" w:history="1">
             <w:r>
               <w:rPr>
                 <w:rStyle w:val="Hyperlink"/>
@@ -355,7 +368,75 @@
                 <w:noProof/>
                 <w:webHidden/>
               </w:rPr>
-              <w:instrText xml:space="preserve"> PAGEREF _Toc376137220 \h </w:instrText>
+              <w:instrText xml:space="preserve"> PAGEREF _Toc376351273 \h </w:instrText>
+            </w:r>
+            <w:r>
+              <w:rPr>
+                <w:noProof/>
+                <w:webHidden/>
+              </w:rPr>
+            </w:r>
+            <w:r>
+              <w:rPr>
+                <w:noProof/>
+                <w:webHidden/>
+              </w:rPr>
+              <w:fldChar w:fldCharType="separate"/>
+            </w:r>
+            <w:r>
+              <w:rPr>
+                <w:noProof/>
+                <w:webHidden/>
+              </w:rPr>
+              <w:t>1</w:t>
+            </w:r>
+            <w:r>
+              <w:rPr>
+                <w:noProof/>
+                <w:webHidden/>
+              </w:rPr>
+              <w:fldChar w:fldCharType="end"/>
+            </w:r>
+          </w:hyperlink>
+          <w:bookmarkStart w:id="0" w:name="_GoBack"/>
+          <w:bookmarkEnd w:id="0"/>
+        </w:p>
+        <w:p>
+          <w:pPr>
+            <w:pStyle w:val="TOC2"/>
+            <w:rPr>
+              <w:noProof/>
+              <w:sz w:val="22"/>
+            </w:rPr>
+          </w:pPr>
+          <w:hyperlink w:anchor="_Toc376351274" w:history="1">
+            <w:r>
+              <w:rPr>
+                <w:rStyle w:val="Hyperlink"/>
+                <w:noProof/>
+              </w:rPr>
+              <w:t>Error Responses</w:t>
+            </w:r>
+            <w:r>
+              <w:rPr>
+                <w:noProof/>
+                <w:webHidden/>
+              </w:rPr>
+              <w:tab/>
+            </w:r>
+            <w:r>
+              <w:rPr>
+                <w:noProof/>
+                <w:webHidden/>
+              </w:rPr>
+              <w:fldChar w:fldCharType="begin"/>
+            </w:r>
+            <w:r>
+              <w:rPr>
+                <w:noProof/>
+                <w:webHidden/>
+              </w:rPr>
+              <w:instrText xml:space="preserve"> PAGEREF _Toc376351274 \h </w:instrText>
             </w:r>
             <w:r>
               <w:rPr>
@@ -394,13 +475,13 @@
               <w:sz w:val="22"/>
             </w:rPr>
           </w:pPr>
-          <w:hyperlink w:anchor="_Toc376137221" w:history="1">
+          <w:hyperlink w:anchor="_Toc376351275" w:history="1">
             <w:r>
               <w:rPr>
                 <w:rStyle w:val="Hyperlink"/>
                 <w:noProof/>
               </w:rPr>
-              <w:t>Error Handling</w:t>
+              <w:t>Client Implementation Guidelines &lt;TODO&gt;</w:t>
             </w:r>
             <w:r>
               <w:rPr>
@@ -421,7 +502,7 @@
                 <w:noProof/>
                 <w:webHidden/>
               </w:rPr>
-              <w:instrText xml:space="preserve"> PAGEREF _Toc376137221 \h </w:instrText>
+              <w:instrText xml:space="preserve"> PAGEREF _Toc376351275 \h </w:instrText>
             </w:r>
             <w:r>
               <w:rPr>
@@ -460,13 +541,13 @@
               <w:sz w:val="22"/>
             </w:rPr>
           </w:pPr>
-          <w:hyperlink w:anchor="_Toc376137222" w:history="1">
+          <w:hyperlink w:anchor="_Toc376351276" w:history="1">
             <w:r>
               <w:rPr>
                 <w:rStyle w:val="Hyperlink"/>
                 <w:noProof/>
               </w:rPr>
-              <w:t>Client Implementation Guidelines &lt;TODO&gt;</w:t>
+              <w:t>Security and Privacy Disclosures</w:t>
             </w:r>
             <w:r>
               <w:rPr>
@@ -487,7 +568,7 @@
                 <w:noProof/>
                 <w:webHidden/>
               </w:rPr>
-              <w:instrText xml:space="preserve"> PAGEREF _Toc376137222 \h </w:instrText>
+              <w:instrText xml:space="preserve"> PAGEREF _Toc376351276 \h </w:instrText>
             </w:r>
             <w:r>
               <w:rPr>
@@ -527,9 +608,10 @@
             <w:rPr>
               <w:b w:val="0"/>
               <w:noProof/>
+              <w:sz w:val="22"/>
             </w:rPr>
           </w:pPr>
-          <w:hyperlink w:anchor="_Toc376137223" w:history="1">
+          <w:hyperlink w:anchor="_Toc376351277" w:history="1">
             <w:r>
               <w:rPr>
                 <w:rStyle w:val="Hyperlink"/>
@@ -556,7 +638,7 @@
                 <w:noProof/>
                 <w:webHidden/>
               </w:rPr>
-              <w:instrText xml:space="preserve"> PAGEREF _Toc376137223 \h </w:instrText>
+              <w:instrText xml:space="preserve"> PAGEREF _Toc376351277 \h </w:instrText>
             </w:r>
             <w:r>
               <w:rPr>
@@ -595,7 +677,7 @@
               <w:sz w:val="22"/>
             </w:rPr>
           </w:pPr>
-          <w:hyperlink w:anchor="_Toc376137224" w:history="1">
+          <w:hyperlink w:anchor="_Toc376351278" w:history="1">
             <w:r>
               <w:rPr>
                 <w:rStyle w:val="Hyperlink"/>
@@ -622,7 +704,7 @@
                 <w:noProof/>
                 <w:webHidden/>
               </w:rPr>
-              <w:instrText xml:space="preserve"> PAGEREF _Toc376137224 \h </w:instrText>
+              <w:instrText xml:space="preserve"> PAGEREF _Toc376351278 \h </w:instrText>
             </w:r>
             <w:r>
               <w:rPr>
@@ -661,7 +743,7 @@
               <w:sz w:val="22"/>
             </w:rPr>
           </w:pPr>
-          <w:hyperlink w:anchor="_Toc376137225" w:history="1">
+          <w:hyperlink w:anchor="_Toc376351279" w:history="1">
             <w:r>
               <w:rPr>
                 <w:rStyle w:val="Hyperlink"/>
@@ -688,7 +770,7 @@
                 <w:noProof/>
                 <w:webHidden/>
               </w:rPr>
-              <w:instrText xml:space="preserve"> PAGEREF _Toc376137225 \h </w:instrText>
+              <w:instrText xml:space="preserve"> PAGEREF _Toc376351279 \h </w:instrText>
             </w:r>
             <w:r>
               <w:rPr>
@@ -727,7 +809,7 @@
               <w:sz w:val="22"/>
             </w:rPr>
           </w:pPr>
-          <w:hyperlink w:anchor="_Toc376137226" w:history="1">
+          <w:hyperlink w:anchor="_Toc376351280" w:history="1">
             <w:r>
               <w:rPr>
                 <w:rStyle w:val="Hyperlink"/>
@@ -754,7 +836,7 @@
                 <w:noProof/>
                 <w:webHidden/>
               </w:rPr>
-              <w:instrText xml:space="preserve"> PAGEREF _Toc376137226 \h </w:instrText>
+              <w:instrText xml:space="preserve"> PAGEREF _Toc376351280 \h </w:instrText>
             </w:r>
             <w:r>
               <w:rPr>
@@ -793,7 +875,7 @@
               <w:sz w:val="22"/>
             </w:rPr>
           </w:pPr>
-          <w:hyperlink w:anchor="_Toc376137227" w:history="1">
+          <w:hyperlink w:anchor="_Toc376351281" w:history="1">
             <w:r>
               <w:rPr>
                 <w:rStyle w:val="Hyperlink"/>
@@ -820,7 +902,7 @@
                 <w:noProof/>
                 <w:webHidden/>
               </w:rPr>
-              <w:instrText xml:space="preserve"> PAGEREF _Toc376137227 \h </w:instrText>
+              <w:instrText xml:space="preserve"> PAGEREF _Toc376351281 \h </w:instrText>
             </w:r>
             <w:r>
               <w:rPr>
@@ -860,9 +942,10 @@
             <w:rPr>
               <w:b w:val="0"/>
               <w:noProof/>
+              <w:sz w:val="22"/>
             </w:rPr>
           </w:pPr>
-          <w:hyperlink w:anchor="_Toc376137228" w:history="1">
+          <w:hyperlink w:anchor="_Toc376351282" w:history="1">
             <w:r>
               <w:rPr>
                 <w:rStyle w:val="Hyperlink"/>
@@ -889,7 +972,7 @@
                 <w:noProof/>
                 <w:webHidden/>
               </w:rPr>
-              <w:instrText xml:space="preserve"> PAGEREF _Toc376137228 \h </w:instrText>
+              <w:instrText xml:space="preserve"> PAGEREF _Toc376351282 \h </w:instrText>
             </w:r>
             <w:r>
               <w:rPr>
@@ -928,7 +1011,7 @@
               <w:sz w:val="22"/>
             </w:rPr>
           </w:pPr>
-          <w:hyperlink w:anchor="_Toc376137229" w:history="1">
+          <w:hyperlink w:anchor="_Toc376351283" w:history="1">
             <w:r>
               <w:rPr>
                 <w:rStyle w:val="Hyperlink"/>
@@ -955,7 +1038,7 @@
                 <w:noProof/>
                 <w:webHidden/>
               </w:rPr>
-              <w:instrText xml:space="preserve"> PAGEREF _Toc376137229 \h </w:instrText>
+              <w:instrText xml:space="preserve"> PAGEREF _Toc376351283 \h </w:instrText>
             </w:r>
             <w:r>
               <w:rPr>
@@ -994,7 +1077,7 @@
               <w:sz w:val="22"/>
             </w:rPr>
           </w:pPr>
-          <w:hyperlink w:anchor="_Toc376137230" w:history="1">
+          <w:hyperlink w:anchor="_Toc376351284" w:history="1">
             <w:r>
               <w:rPr>
                 <w:rStyle w:val="Hyperlink"/>
@@ -1021,7 +1104,7 @@
                 <w:noProof/>
                 <w:webHidden/>
               </w:rPr>
-              <w:instrText xml:space="preserve"> PAGEREF _Toc376137230 \h </w:instrText>
+              <w:instrText xml:space="preserve"> PAGEREF _Toc376351284 \h </w:instrText>
             </w:r>
             <w:r>
               <w:rPr>
@@ -1060,7 +1143,7 @@
               <w:sz w:val="22"/>
             </w:rPr>
           </w:pPr>
-          <w:hyperlink w:anchor="_Toc376137231" w:history="1">
+          <w:hyperlink w:anchor="_Toc376351285" w:history="1">
             <w:r>
               <w:rPr>
                 <w:rStyle w:val="Hyperlink"/>
@@ -1087,7 +1170,7 @@
                 <w:noProof/>
                 <w:webHidden/>
               </w:rPr>
-              <w:instrText xml:space="preserve"> PAGEREF _Toc376137231 \h </w:instrText>
+              <w:instrText xml:space="preserve"> PAGEREF _Toc376351285 \h </w:instrText>
             </w:r>
             <w:r>
               <w:rPr>
@@ -1126,7 +1209,7 @@
               <w:sz w:val="22"/>
             </w:rPr>
           </w:pPr>
-          <w:hyperlink w:anchor="_Toc376137232" w:history="1">
+          <w:hyperlink w:anchor="_Toc376351286" w:history="1">
             <w:r>
               <w:rPr>
                 <w:rStyle w:val="Hyperlink"/>
@@ -1153,7 +1236,7 @@
                 <w:noProof/>
                 <w:webHidden/>
               </w:rPr>
-              <w:instrText xml:space="preserve"> PAGEREF _Toc376137232 \h </w:instrText>
+              <w:instrText xml:space="preserve"> PAGEREF _Toc376351286 \h </w:instrText>
             </w:r>
             <w:r>
               <w:rPr>
@@ -1192,7 +1275,7 @@
               <w:sz w:val="22"/>
             </w:rPr>
           </w:pPr>
-          <w:hyperlink w:anchor="_Toc376137233" w:history="1">
+          <w:hyperlink w:anchor="_Toc376351287" w:history="1">
             <w:r>
               <w:rPr>
                 <w:rStyle w:val="Hyperlink"/>
@@ -1219,7 +1302,7 @@
                 <w:noProof/>
                 <w:webHidden/>
               </w:rPr>
-              <w:instrText xml:space="preserve"> PAGEREF _Toc376137233 \h </w:instrText>
+              <w:instrText xml:space="preserve"> PAGEREF _Toc376351287 \h </w:instrText>
             </w:r>
             <w:r>
               <w:rPr>
@@ -1258,7 +1341,7 @@
               <w:sz w:val="22"/>
             </w:rPr>
           </w:pPr>
-          <w:hyperlink w:anchor="_Toc376137234" w:history="1">
+          <w:hyperlink w:anchor="_Toc376351288" w:history="1">
             <w:r>
               <w:rPr>
                 <w:rStyle w:val="Hyperlink"/>
@@ -1285,7 +1368,7 @@
                 <w:noProof/>
                 <w:webHidden/>
               </w:rPr>
-              <w:instrText xml:space="preserve"> PAGEREF _Toc376137234 \h </w:instrText>
+              <w:instrText xml:space="preserve"> PAGEREF _Toc376351288 \h </w:instrText>
             </w:r>
             <w:r>
               <w:rPr>
@@ -1324,7 +1407,7 @@
               <w:sz w:val="22"/>
             </w:rPr>
           </w:pPr>
-          <w:hyperlink w:anchor="_Toc376137235" w:history="1">
+          <w:hyperlink w:anchor="_Toc376351289" w:history="1">
             <w:r>
               <w:rPr>
                 <w:rStyle w:val="Hyperlink"/>
@@ -1351,7 +1434,7 @@
                 <w:noProof/>
                 <w:webHidden/>
               </w:rPr>
-              <w:instrText xml:space="preserve"> PAGEREF _Toc376137235 \h </w:instrText>
+              <w:instrText xml:space="preserve"> PAGEREF _Toc376351289 \h </w:instrText>
             </w:r>
             <w:r>
               <w:rPr>
@@ -1391,9 +1474,10 @@
             <w:rPr>
               <w:b w:val="0"/>
               <w:noProof/>
+              <w:sz w:val="22"/>
             </w:rPr>
           </w:pPr>
-          <w:hyperlink w:anchor="_Toc376137236" w:history="1">
+          <w:hyperlink w:anchor="_Toc376351290" w:history="1">
             <w:r>
               <w:rPr>
                 <w:rStyle w:val="Hyperlink"/>
@@ -1420,7 +1504,7 @@
                 <w:noProof/>
                 <w:webHidden/>
               </w:rPr>
-              <w:instrText xml:space="preserve"> PAGEREF _Toc376137236 \h </w:instrText>
+              <w:instrText xml:space="preserve"> PAGEREF _Toc376351290 \h </w:instrText>
             </w:r>
             <w:r>
               <w:rPr>
@@ -1459,7 +1543,7 @@
               <w:sz w:val="22"/>
             </w:rPr>
           </w:pPr>
-          <w:hyperlink w:anchor="_Toc376137237" w:history="1">
+          <w:hyperlink w:anchor="_Toc376351291" w:history="1">
             <w:r>
               <w:rPr>
                 <w:rStyle w:val="Hyperlink"/>
@@ -1486,7 +1570,7 @@
                 <w:noProof/>
                 <w:webHidden/>
               </w:rPr>
-              <w:instrText xml:space="preserve"> PAGEREF _Toc376137237 \h </w:instrText>
+              <w:instrText xml:space="preserve"> PAGEREF _Toc376351291 \h </w:instrText>
             </w:r>
             <w:r>
               <w:rPr>
@@ -1525,7 +1609,7 @@
               <w:sz w:val="22"/>
             </w:rPr>
           </w:pPr>
-          <w:hyperlink w:anchor="_Toc376137238" w:history="1">
+          <w:hyperlink w:anchor="_Toc376351292" w:history="1">
             <w:r>
               <w:rPr>
                 <w:rStyle w:val="Hyperlink"/>
@@ -1552,7 +1636,7 @@
                 <w:noProof/>
                 <w:webHidden/>
               </w:rPr>
-              <w:instrText xml:space="preserve"> PAGEREF _Toc376137238 \h </w:instrText>
+              <w:instrText xml:space="preserve"> PAGEREF _Toc376351292 \h </w:instrText>
             </w:r>
             <w:r>
               <w:rPr>
@@ -1592,9 +1676,10 @@
             <w:rPr>
               <w:b w:val="0"/>
               <w:noProof/>
+              <w:sz w:val="22"/>
             </w:rPr>
           </w:pPr>
-          <w:hyperlink w:anchor="_Toc376137239" w:history="1">
+          <w:hyperlink w:anchor="_Toc376351293" w:history="1">
             <w:r>
               <w:rPr>
                 <w:rStyle w:val="Hyperlink"/>
@@ -1621,7 +1706,7 @@
                 <w:noProof/>
                 <w:webHidden/>
               </w:rPr>
-              <w:instrText xml:space="preserve"> PAGEREF _Toc376137239 \h </w:instrText>
+              <w:instrText xml:space="preserve"> PAGEREF _Toc376351293 \h </w:instrText>
             </w:r>
             <w:r>
               <w:rPr>
@@ -1660,7 +1745,7 @@
               <w:sz w:val="22"/>
             </w:rPr>
           </w:pPr>
-          <w:hyperlink w:anchor="_Toc376137240" w:history="1">
+          <w:hyperlink w:anchor="_Toc376351294" w:history="1">
             <w:r>
               <w:rPr>
                 <w:rStyle w:val="Hyperlink"/>
@@ -1687,7 +1772,7 @@
                 <w:noProof/>
                 <w:webHidden/>
               </w:rPr>
-              <w:instrText xml:space="preserve"> PAGEREF _Toc376137240 \h </w:instrText>
+              <w:instrText xml:space="preserve"> PAGEREF _Toc376351294 \h </w:instrText>
             </w:r>
             <w:r>
               <w:rPr>
@@ -1726,7 +1811,7 @@
               <w:sz w:val="22"/>
             </w:rPr>
           </w:pPr>
-          <w:hyperlink w:anchor="_Toc376137241" w:history="1">
+          <w:hyperlink w:anchor="_Toc376351295" w:history="1">
             <w:r>
               <w:rPr>
                 <w:rStyle w:val="Hyperlink"/>
@@ -1753,7 +1838,7 @@
                 <w:noProof/>
                 <w:webHidden/>
               </w:rPr>
-              <w:instrText xml:space="preserve"> PAGEREF _Toc376137241 \h </w:instrText>
+              <w:instrText xml:space="preserve"> PAGEREF _Toc376351295 \h </w:instrText>
             </w:r>
             <w:r>
               <w:rPr>
@@ -1793,9 +1878,10 @@
             <w:rPr>
               <w:b w:val="0"/>
               <w:noProof/>
+              <w:sz w:val="22"/>
             </w:rPr>
           </w:pPr>
-          <w:hyperlink w:anchor="_Toc376137242" w:history="1">
+          <w:hyperlink w:anchor="_Toc376351296" w:history="1">
             <w:r>
               <w:rPr>
                 <w:rStyle w:val="Hyperlink"/>
@@ -1822,7 +1908,7 @@
                 <w:noProof/>
                 <w:webHidden/>
               </w:rPr>
-              <w:instrText xml:space="preserve"> PAGEREF _Toc376137242 \h </w:instrText>
+              <w:instrText xml:space="preserve"> PAGEREF _Toc376351296 \h </w:instrText>
             </w:r>
             <w:r>
               <w:rPr>
@@ -1861,7 +1947,7 @@
               <w:sz w:val="22"/>
             </w:rPr>
           </w:pPr>
-          <w:hyperlink w:anchor="_Toc376137243" w:history="1">
+          <w:hyperlink w:anchor="_Toc376351297" w:history="1">
             <w:r>
               <w:rPr>
                 <w:rStyle w:val="Hyperlink"/>
@@ -1888,7 +1974,7 @@
                 <w:noProof/>
                 <w:webHidden/>
               </w:rPr>
-              <w:instrText xml:space="preserve"> PAGEREF _Toc376137243 \h </w:instrText>
+              <w:instrText xml:space="preserve"> PAGEREF _Toc376351297 \h </w:instrText>
             </w:r>
             <w:r>
               <w:rPr>
@@ -1927,7 +2013,7 @@
               <w:sz w:val="22"/>
             </w:rPr>
           </w:pPr>
-          <w:hyperlink w:anchor="_Toc376137244" w:history="1">
+          <w:hyperlink w:anchor="_Toc376351298" w:history="1">
             <w:r>
               <w:rPr>
                 <w:rStyle w:val="Hyperlink"/>
@@ -1954,7 +2040,7 @@
                 <w:noProof/>
                 <w:webHidden/>
               </w:rPr>
-              <w:instrText xml:space="preserve"> PAGEREF _Toc376137244 \h </w:instrText>
+              <w:instrText xml:space="preserve"> PAGEREF _Toc376351298 \h </w:instrText>
             </w:r>
             <w:r>
               <w:rPr>
@@ -1993,7 +2079,7 @@
               <w:sz w:val="22"/>
             </w:rPr>
           </w:pPr>
-          <w:hyperlink w:anchor="_Toc376137245" w:history="1">
+          <w:hyperlink w:anchor="_Toc376351299" w:history="1">
             <w:r>
               <w:rPr>
                 <w:rStyle w:val="Hyperlink"/>
@@ -2020,7 +2106,7 @@
                 <w:noProof/>
                 <w:webHidden/>
               </w:rPr>
-              <w:instrText xml:space="preserve"> PAGEREF _Toc376137245 \h </w:instrText>
+              <w:instrText xml:space="preserve"> PAGEREF _Toc376351299 \h </w:instrText>
             </w:r>
             <w:r>
               <w:rPr>
@@ -2059,7 +2145,7 @@
               <w:sz w:val="22"/>
             </w:rPr>
           </w:pPr>
-          <w:hyperlink w:anchor="_Toc376137246" w:history="1">
+          <w:hyperlink w:anchor="_Toc376351300" w:history="1">
             <w:r>
               <w:rPr>
                 <w:rStyle w:val="Hyperlink"/>
@@ -2086,7 +2172,7 @@
                 <w:noProof/>
                 <w:webHidden/>
               </w:rPr>
-              <w:instrText xml:space="preserve"> PAGEREF _Toc376137246 \h </w:instrText>
+              <w:instrText xml:space="preserve"> PAGEREF _Toc376351300 \h </w:instrText>
             </w:r>
             <w:r>
               <w:rPr>
@@ -2126,9 +2212,10 @@
             <w:rPr>
               <w:b w:val="0"/>
               <w:noProof/>
+              <w:sz w:val="22"/>
             </w:rPr>
           </w:pPr>
-          <w:hyperlink w:anchor="_Toc376137247" w:history="1">
+          <w:hyperlink w:anchor="_Toc376351301" w:history="1">
             <w:r>
               <w:rPr>
                 <w:rStyle w:val="Hyperlink"/>
@@ -2155,7 +2242,7 @@
                 <w:noProof/>
                 <w:webHidden/>
               </w:rPr>
-              <w:instrText xml:space="preserve"> PAGEREF _Toc376137247 \h </w:instrText>
+              <w:instrText xml:space="preserve"> PAGEREF _Toc376351301 \h </w:instrText>
             </w:r>
             <w:r>
               <w:rPr>
@@ -2194,7 +2281,7 @@
               <w:sz w:val="22"/>
             </w:rPr>
           </w:pPr>
-          <w:hyperlink w:anchor="_Toc376137248" w:history="1">
+          <w:hyperlink w:anchor="_Toc376351302" w:history="1">
             <w:r>
               <w:rPr>
                 <w:rStyle w:val="Hyperlink"/>
@@ -2221,7 +2308,7 @@
                 <w:noProof/>
                 <w:webHidden/>
               </w:rPr>
-              <w:instrText xml:space="preserve"> PAGEREF _Toc376137248 \h </w:instrText>
+              <w:instrText xml:space="preserve"> PAGEREF _Toc376351302 \h </w:instrText>
             </w:r>
             <w:r>
               <w:rPr>
@@ -2260,7 +2347,7 @@
               <w:sz w:val="22"/>
             </w:rPr>
           </w:pPr>
-          <w:hyperlink w:anchor="_Toc376137249" w:history="1">
+          <w:hyperlink w:anchor="_Toc376351303" w:history="1">
             <w:r>
               <w:rPr>
                 <w:rStyle w:val="Hyperlink"/>
@@ -2287,7 +2374,7 @@
                 <w:noProof/>
                 <w:webHidden/>
               </w:rPr>
-              <w:instrText xml:space="preserve"> PAGEREF _Toc376137249 \h </w:instrText>
+              <w:instrText xml:space="preserve"> PAGEREF _Toc376351303 \h </w:instrText>
             </w:r>
             <w:r>
               <w:rPr>
@@ -2326,7 +2413,7 @@
               <w:sz w:val="22"/>
             </w:rPr>
           </w:pPr>
-          <w:hyperlink w:anchor="_Toc376137250" w:history="1">
+          <w:hyperlink w:anchor="_Toc376351304" w:history="1">
             <w:r>
               <w:rPr>
                 <w:rStyle w:val="Hyperlink"/>
@@ -2353,7 +2440,7 @@
                 <w:noProof/>
                 <w:webHidden/>
               </w:rPr>
-              <w:instrText xml:space="preserve"> PAGEREF _Toc376137250 \h </w:instrText>
+              <w:instrText xml:space="preserve"> PAGEREF _Toc376351304 \h </w:instrText>
             </w:r>
             <w:r>
               <w:rPr>
@@ -2392,7 +2479,7 @@
               <w:sz w:val="22"/>
             </w:rPr>
           </w:pPr>
-          <w:hyperlink w:anchor="_Toc376137251" w:history="1">
+          <w:hyperlink w:anchor="_Toc376351305" w:history="1">
             <w:r>
               <w:rPr>
                 <w:rStyle w:val="Hyperlink"/>
@@ -2419,7 +2506,7 @@
                 <w:noProof/>
                 <w:webHidden/>
               </w:rPr>
-              <w:instrText xml:space="preserve"> PAGEREF _Toc376137251 \h </w:instrText>
+              <w:instrText xml:space="preserve"> PAGEREF _Toc376351305 \h </w:instrText>
             </w:r>
             <w:r>
               <w:rPr>
@@ -2458,7 +2545,7 @@
               <w:sz w:val="22"/>
             </w:rPr>
           </w:pPr>
-          <w:hyperlink w:anchor="_Toc376137252" w:history="1">
+          <w:hyperlink w:anchor="_Toc376351306" w:history="1">
             <w:r>
               <w:rPr>
                 <w:rStyle w:val="Hyperlink"/>
@@ -2485,7 +2572,7 @@
                 <w:noProof/>
                 <w:webHidden/>
               </w:rPr>
-              <w:instrText xml:space="preserve"> PAGEREF _Toc376137252 \h </w:instrText>
+              <w:instrText xml:space="preserve"> PAGEREF _Toc376351306 \h </w:instrText>
             </w:r>
             <w:r>
               <w:rPr>
@@ -2524,7 +2611,7 @@
               <w:sz w:val="22"/>
             </w:rPr>
           </w:pPr>
-          <w:hyperlink w:anchor="_Toc376137253" w:history="1">
+          <w:hyperlink w:anchor="_Toc376351307" w:history="1">
             <w:r>
               <w:rPr>
                 <w:rStyle w:val="Hyperlink"/>
@@ -2551,7 +2638,7 @@
                 <w:noProof/>
                 <w:webHidden/>
               </w:rPr>
-              <w:instrText xml:space="preserve"> PAGEREF _Toc376137253 \h </w:instrText>
+              <w:instrText xml:space="preserve"> PAGEREF _Toc376351307 \h </w:instrText>
             </w:r>
             <w:r>
               <w:rPr>
@@ -2590,7 +2677,7 @@
               <w:sz w:val="22"/>
             </w:rPr>
           </w:pPr>
-          <w:hyperlink w:anchor="_Toc376137254" w:history="1">
+          <w:hyperlink w:anchor="_Toc376351308" w:history="1">
             <w:r>
               <w:rPr>
                 <w:rStyle w:val="Hyperlink"/>
@@ -2617,7 +2704,7 @@
                 <w:noProof/>
                 <w:webHidden/>
               </w:rPr>
-              <w:instrText xml:space="preserve"> PAGEREF _Toc376137254 \h </w:instrText>
+              <w:instrText xml:space="preserve"> PAGEREF _Toc376351308 \h </w:instrText>
             </w:r>
             <w:r>
               <w:rPr>
@@ -2656,7 +2743,7 @@
               <w:sz w:val="22"/>
             </w:rPr>
           </w:pPr>
-          <w:hyperlink w:anchor="_Toc376137255" w:history="1">
+          <w:hyperlink w:anchor="_Toc376351309" w:history="1">
             <w:r>
               <w:rPr>
                 <w:rStyle w:val="Hyperlink"/>
@@ -2683,7 +2770,7 @@
                 <w:noProof/>
                 <w:webHidden/>
               </w:rPr>
-              <w:instrText xml:space="preserve"> PAGEREF _Toc376137255 \h </w:instrText>
+              <w:instrText xml:space="preserve"> PAGEREF _Toc376351309 \h </w:instrText>
             </w:r>
             <w:r>
               <w:rPr>
@@ -2723,9 +2810,10 @@
             <w:rPr>
               <w:b w:val="0"/>
               <w:noProof/>
+              <w:sz w:val="22"/>
             </w:rPr>
           </w:pPr>
-          <w:hyperlink w:anchor="_Toc376137256" w:history="1">
+          <w:hyperlink w:anchor="_Toc376351310" w:history="1">
             <w:r>
               <w:rPr>
                 <w:rStyle w:val="Hyperlink"/>
@@ -2752,7 +2840,7 @@
                 <w:noProof/>
                 <w:webHidden/>
               </w:rPr>
-              <w:instrText xml:space="preserve"> PAGEREF _Toc376137256 \h </w:instrText>
+              <w:instrText xml:space="preserve"> PAGEREF _Toc376351310 \h </w:instrText>
             </w:r>
             <w:r>
               <w:rPr>
@@ -2800,11 +2888,11 @@
         <w:pStyle w:val="Heading1"/>
         <w:spacing w:before="0"/>
       </w:pPr>
-      <w:bookmarkStart w:id="0" w:name="_Toc376137218"/>
+      <w:bookmarkStart w:id="1" w:name="_Toc376351271"/>
       <w:r>
         <w:t>Introduction</w:t>
       </w:r>
-      <w:bookmarkEnd w:id="0"/>
+      <w:bookmarkEnd w:id="1"/>
     </w:p>
     <w:p>
       <w:r>
@@ -2896,11 +2984,11 @@
       <w:pPr>
         <w:pStyle w:val="Heading2"/>
       </w:pPr>
-      <w:bookmarkStart w:id="1" w:name="_Toc376137219"/>
+      <w:bookmarkStart w:id="2" w:name="_Toc376351272"/>
       <w:r>
         <w:t>Protocols</w:t>
       </w:r>
-      <w:bookmarkEnd w:id="1"/>
+      <w:bookmarkEnd w:id="2"/>
     </w:p>
     <w:p>
       <w:r>
@@ -2919,9 +3007,6 @@
       </w:r>
       <w:r>
         <w:t xml:space="preserve"> SSL certificates:</w:t>
-      </w:r>
-      <w:r>
-        <w:br/>
       </w:r>
     </w:p>
     <w:p>
@@ -2936,10 +3021,15 @@
         <w:rPr>
           <w:b/>
         </w:rPr>
-        <w:t>libcurl (PHP)</w:t>
-      </w:r>
-      <w:r>
+        <w:t>libcurl</w:t>
+      </w:r>
+      <w:r>
+        <w:rPr>
+          <w:b/>
+        </w:rPr>
         <w:br/>
+      </w:r>
+      <w:r>
         <w:t>U</w:t>
       </w:r>
       <w:r>
@@ -2949,9 +3039,6 @@
         <w:r>
           <w:rPr>
             <w:rStyle w:val="Hyperlink"/>
-            <w:rFonts w:ascii="Consolas" w:hAnsi="Consolas" w:cs="Consolas"/>
-            <w:sz w:val="20"/>
-            <w:szCs w:val="20"/>
           </w:rPr>
           <w:t>curl_setopt()</w:t>
         </w:r>
@@ -2994,9 +3081,6 @@
       </w:r>
       <w:r>
         <w:t xml:space="preserve">.  </w:t>
-      </w:r>
-      <w:r>
-        <w:br/>
       </w:r>
     </w:p>
     <w:p>
@@ -3011,19 +3095,21 @@
         <w:rPr>
           <w:b/>
         </w:rPr>
-        <w:t>WinInet (C++)</w:t>
-      </w:r>
-      <w:r>
+        <w:t>WinInet</w:t>
+      </w:r>
+      <w:r>
+        <w:rPr>
+          <w:b/>
+        </w:rPr>
         <w:br/>
+      </w:r>
+      <w:r>
         <w:t xml:space="preserve">When calling </w:t>
       </w:r>
       <w:hyperlink r:id="rId14" w:history="1">
         <w:r>
           <w:rPr>
             <w:rStyle w:val="Hyperlink"/>
-            <w:rFonts w:ascii="Consolas" w:hAnsi="Consolas" w:cs="Consolas"/>
-            <w:sz w:val="20"/>
-            <w:szCs w:val="20"/>
           </w:rPr>
           <w:t>HttpOpenRequest()</w:t>
         </w:r>
@@ -3081,9 +3167,6 @@
       </w:r>
       <w:r>
         <w:t>.</w:t>
-      </w:r>
-      <w:r>
-        <w:br/>
       </w:r>
     </w:p>
     <w:p>
@@ -3101,15 +3184,16 @@
         <w:t>.NET</w:t>
       </w:r>
       <w:r>
+        <w:rPr>
+          <w:b/>
+          <w:i/>
+        </w:rPr>
         <w:br/>
       </w:r>
       <w:hyperlink r:id="rId15" w:history="1">
         <w:r>
           <w:rPr>
             <w:rStyle w:val="Hyperlink"/>
-            <w:rFonts w:ascii="Consolas" w:hAnsi="Consolas" w:cs="Consolas"/>
-            <w:sz w:val="20"/>
-            <w:szCs w:val="20"/>
           </w:rPr>
           <w:t>WebClient</w:t>
         </w:r>
@@ -3121,18 +3205,12 @@
         <w:r>
           <w:rPr>
             <w:rStyle w:val="Hyperlink"/>
-            <w:rFonts w:ascii="Consolas" w:hAnsi="Consolas" w:cs="Consolas"/>
-            <w:sz w:val="20"/>
-            <w:szCs w:val="20"/>
           </w:rPr>
           <w:t>WebException</w:t>
         </w:r>
       </w:hyperlink>
       <w:r>
         <w:t xml:space="preserve"> is thrown if the certificate is invalid.</w:t>
-      </w:r>
-      <w:r>
-        <w:br/>
       </w:r>
     </w:p>
     <w:p>
@@ -3150,9 +3228,6 @@
         <w:t>iOS / OS X</w:t>
       </w:r>
       <w:r>
-        <w:rPr>
-          <w:b/>
-        </w:rPr>
         <w:br/>
       </w:r>
       <w:r>
@@ -3165,9 +3240,6 @@
         <w:r>
           <w:rPr>
             <w:rStyle w:val="Hyperlink"/>
-            <w:rFonts w:ascii="Consolas" w:hAnsi="Consolas" w:cs="Consolas"/>
-            <w:sz w:val="20"/>
-            <w:szCs w:val="20"/>
           </w:rPr>
           <w:t>NSURLConnection</w:t>
         </w:r>
@@ -3178,33 +3250,45 @@
       <w:r>
         <w:t>default and blows up in some way if the certificate is invalid.</w:t>
       </w:r>
-      <w:r>
-        <w:br/>
-      </w:r>
-    </w:p>
-    <w:p>
-      <w:r>
-        <w:t xml:space="preserve">The v2 API does not use cookies (likewise it does not use PHP sessions).  When stateful interactions are required, the client manually </w:t>
-      </w:r>
-      <w:r>
-        <w:t xml:space="preserve">requests and then </w:t>
-      </w:r>
-      <w:r>
-        <w:t xml:space="preserve">keeps track of a session </w:t>
+    </w:p>
+    <w:p>
+      <w:r>
+        <w:t>T</w:t>
+      </w:r>
+      <w:r>
+        <w:t xml:space="preserve">he v2 API does not use cookies; </w:t>
+      </w:r>
+      <w:r>
+        <w:t xml:space="preserve">likewise it does not use PHP sessions.  When stateful interactions are required, the client manually </w:t>
+      </w:r>
+      <w:r>
+        <w:t xml:space="preserve">requests </w:t>
+      </w:r>
+      <w:r>
+        <w:t xml:space="preserve">a session </w:t>
       </w:r>
       <w:r>
         <w:t xml:space="preserve">token </w:t>
       </w:r>
       <w:r>
-        <w:t xml:space="preserve">which is passed with every request.  At the moment, this only applies to the </w:t>
+        <w:t xml:space="preserve">which </w:t>
+      </w:r>
+      <w:r>
+        <w:t>it passes</w:t>
+      </w:r>
+      <w:r>
+        <w:t xml:space="preserve"> </w:t>
+      </w:r>
+      <w:r>
+        <w:t xml:space="preserve">as an argument </w:t>
+      </w:r>
+      <w:r>
+        <w:t xml:space="preserve">with every request.  At the moment, this only applies to the </w:t>
       </w:r>
       <w:hyperlink w:anchor="_Client_Data" w:history="1">
         <w:r>
           <w:rPr>
             <w:rStyle w:val="Hyperlink"/>
-            <w:rFonts w:ascii="Consolas" w:hAnsi="Consolas" w:cs="Consolas"/>
-            <w:sz w:val="20"/>
-            <w:szCs w:val="20"/>
           </w:rPr>
           <w:t>/v2/clientData/</w:t>
         </w:r>
@@ -3224,18 +3308,175 @@
         <w:t>, when applicable,</w:t>
       </w:r>
       <w:r>
-        <w:t xml:space="preserve"> are passed via POST arguments.  Again, it is highly recommended that HTTPS be used so that usernames and passwords are not transmitted in plain text.</w:t>
-      </w:r>
+        <w:t xml:space="preserve"> are passed via POST arguments.  </w:t>
+      </w:r>
+      <w:r>
+        <w:t>I</w:t>
+      </w:r>
+      <w:r>
+        <w:t>t is highly recommended that HTTPS be used so that usernames and passwords are not transmitted in plain text.</w:t>
+      </w:r>
+    </w:p>
+    <w:p>
+      <w:r>
+        <w:t xml:space="preserve">Besides making the API easier to use, I believe the aforementioned restrictions on cookies and authentication are required when using </w:t>
+      </w:r>
+      <w:hyperlink r:id="rId18" w:history="1">
+        <w:r>
+          <w:rPr>
+            <w:rStyle w:val="Hyperlink"/>
+          </w:rPr>
+          <w:t>CORS</w:t>
+        </w:r>
+      </w:hyperlink>
+      <w:r>
+        <w:t xml:space="preserve"> to allow access from all domains.  The API returns the header </w:t>
+      </w:r>
+      <w:r>
+        <w:rPr>
+          <w:rStyle w:val="HTMLCode"/>
+        </w:rPr>
+        <w:t>Access-Control-Allow-Origin: *</w:t>
+      </w:r>
+      <w:r>
+        <w:t xml:space="preserve">.  The </w:t>
+      </w:r>
+      <w:hyperlink r:id="rId19" w:anchor="resource-requests" w:history="1">
+        <w:r>
+          <w:rPr>
+            <w:rStyle w:val="Hyperlink"/>
+          </w:rPr>
+          <w:t>W3C documentation for CORS</w:t>
+        </w:r>
+      </w:hyperlink>
+      <w:r>
+        <w:t xml:space="preserve"> states: </w:t>
+      </w:r>
+    </w:p>
+    <w:p>
+      <w:pPr>
+        <w:pStyle w:val="ListParagraph"/>
+        <w:numPr>
+          <w:ilvl w:val="0"/>
+          <w:numId w:val="29"/>
+        </w:numPr>
+      </w:pPr>
+      <w:hyperlink r:id="rId20" w:anchor="resource-requests" w:history="1">
+        <w:r>
+          <w:rPr>
+            <w:rStyle w:val="Hyperlink"/>
+          </w:rPr>
+          <w:t xml:space="preserve">"The string "*" cannot be used for a resource that </w:t>
+        </w:r>
+        <w:r>
+          <w:rPr>
+            <w:rStyle w:val="Hyperlink"/>
+            <w:i/>
+          </w:rPr>
+          <w:t>supports credentials</w:t>
+        </w:r>
+        <w:r>
+          <w:rPr>
+            <w:rStyle w:val="Hyperlink"/>
+          </w:rPr>
+          <w:t>."</w:t>
+        </w:r>
+      </w:hyperlink>
+    </w:p>
+    <w:p>
+      <w:pPr>
+        <w:pStyle w:val="ListParagraph"/>
+        <w:numPr>
+          <w:ilvl w:val="0"/>
+          <w:numId w:val="29"/>
+        </w:numPr>
+      </w:pPr>
+      <w:hyperlink r:id="rId21" w:anchor="supports-credentials" w:history="1">
+        <w:r>
+          <w:rPr>
+            <w:rStyle w:val="Hyperlink"/>
+          </w:rPr>
+          <w:t xml:space="preserve">"A </w:t>
+        </w:r>
+        <w:r>
+          <w:rPr>
+            <w:rStyle w:val="Hyperlink"/>
+            <w:i/>
+          </w:rPr>
+          <w:t>supports credentials</w:t>
+        </w:r>
+        <w:r>
+          <w:rPr>
+            <w:rStyle w:val="Hyperlink"/>
+          </w:rPr>
+          <w:t xml:space="preserve"> flag that indicates whether the resource supports </w:t>
+        </w:r>
+        <w:r>
+          <w:rPr>
+            <w:rStyle w:val="Hyperlink"/>
+            <w:i/>
+          </w:rPr>
+          <w:t>user credentials</w:t>
+        </w:r>
+        <w:r>
+          <w:rPr>
+            <w:rStyle w:val="Hyperlink"/>
+          </w:rPr>
+          <w:t xml:space="preserve"> in the request."</w:t>
+        </w:r>
+      </w:hyperlink>
+    </w:p>
+    <w:p>
+      <w:pPr>
+        <w:pStyle w:val="ListParagraph"/>
+        <w:numPr>
+          <w:ilvl w:val="0"/>
+          <w:numId w:val="29"/>
+        </w:numPr>
+      </w:pPr>
+      <w:hyperlink r:id="rId22" w:anchor="user-credentials" w:history="1">
+        <w:r>
+          <w:rPr>
+            <w:rStyle w:val="Hyperlink"/>
+          </w:rPr>
+          <w:t xml:space="preserve">"The term </w:t>
+        </w:r>
+        <w:r>
+          <w:rPr>
+            <w:rStyle w:val="Hyperlink"/>
+            <w:i/>
+          </w:rPr>
+          <w:t>user credentials</w:t>
+        </w:r>
+        <w:r>
+          <w:rPr>
+            <w:rStyle w:val="Hyperlink"/>
+          </w:rPr>
+          <w:t xml:space="preserve"> for the purposes of this specification means cookies, HTTP authentication, and client-side SSL certificates that would be sent based on the user agent's previous interactions with </w:t>
+        </w:r>
+        <w:r>
+          <w:rPr>
+            <w:rStyle w:val="Hyperlink"/>
+          </w:rPr>
+          <w:t>the origin.</w:t>
+        </w:r>
+        <w:r>
+          <w:rPr>
+            <w:rStyle w:val="Hyperlink"/>
+          </w:rPr>
+          <w:t>"</w:t>
+        </w:r>
+      </w:hyperlink>
     </w:p>
     <w:p>
       <w:pPr>
         <w:pStyle w:val="Heading2"/>
       </w:pPr>
-      <w:bookmarkStart w:id="2" w:name="_Toc376137220"/>
+      <w:bookmarkStart w:id="3" w:name="_Toc376351273"/>
       <w:r>
         <w:t>Data Types</w:t>
       </w:r>
-      <w:bookmarkEnd w:id="2"/>
+      <w:bookmarkEnd w:id="3"/>
     </w:p>
     <w:p>
       <w:r>
@@ -3271,13 +3512,13 @@
         <w:tblLook w:val="04A0" w:firstRow="1" w:lastRow="0" w:firstColumn="1" w:lastColumn="0" w:noHBand="0" w:noVBand="1"/>
       </w:tblPr>
       <w:tblGrid>
-        <w:gridCol w:w="1162"/>
-        <w:gridCol w:w="7584"/>
+        <w:gridCol w:w="1303"/>
+        <w:gridCol w:w="7443"/>
       </w:tblGrid>
       <w:tr>
         <w:tc>
           <w:tcPr>
-            <w:tcW w:w="9940" w:type="dxa"/>
+            <w:tcW w:w="10728" w:type="dxa"/>
             <w:gridSpan w:val="2"/>
             <w:tcBorders>
               <w:top w:val="single" w:sz="4" w:space="0" w:color="auto"/>
@@ -3312,7 +3553,7 @@
       <w:tr>
         <w:tc>
           <w:tcPr>
-            <w:tcW w:w="1175" w:type="dxa"/>
+            <w:tcW w:w="1310" w:type="dxa"/>
             <w:tcBorders>
               <w:top w:val="single" w:sz="4" w:space="0" w:color="auto"/>
               <w:left w:val="single" w:sz="4" w:space="0" w:color="auto"/>
@@ -3339,7 +3580,7 @@
         </w:tc>
         <w:tc>
           <w:tcPr>
-            <w:tcW w:w="8765" w:type="dxa"/>
+            <w:tcW w:w="9418" w:type="dxa"/>
             <w:tcBorders>
               <w:top w:val="single" w:sz="4" w:space="0" w:color="auto"/>
               <w:left w:val="single" w:sz="4" w:space="0" w:color="auto"/>
@@ -3364,7 +3605,7 @@
       <w:tr>
         <w:tc>
           <w:tcPr>
-            <w:tcW w:w="1175" w:type="dxa"/>
+            <w:tcW w:w="1310" w:type="dxa"/>
             <w:tcBorders>
               <w:top w:val="single" w:sz="4" w:space="0" w:color="auto"/>
               <w:left w:val="single" w:sz="4" w:space="0" w:color="auto"/>
@@ -3391,7 +3632,7 @@
         </w:tc>
         <w:tc>
           <w:tcPr>
-            <w:tcW w:w="8765" w:type="dxa"/>
+            <w:tcW w:w="9418" w:type="dxa"/>
             <w:tcBorders>
               <w:top w:val="single" w:sz="4" w:space="0" w:color="auto"/>
               <w:left w:val="single" w:sz="4" w:space="0" w:color="auto"/>
@@ -3425,7 +3666,7 @@
       <w:tr>
         <w:tc>
           <w:tcPr>
-            <w:tcW w:w="1175" w:type="dxa"/>
+            <w:tcW w:w="1310" w:type="dxa"/>
             <w:tcBorders>
               <w:top w:val="single" w:sz="4" w:space="0" w:color="auto"/>
               <w:left w:val="single" w:sz="4" w:space="0" w:color="auto"/>
@@ -3452,7 +3693,7 @@
         </w:tc>
         <w:tc>
           <w:tcPr>
-            <w:tcW w:w="8765" w:type="dxa"/>
+            <w:tcW w:w="9418" w:type="dxa"/>
             <w:tcBorders>
               <w:top w:val="single" w:sz="4" w:space="0" w:color="auto"/>
               <w:left w:val="single" w:sz="4" w:space="0" w:color="auto"/>
@@ -3474,7 +3715,7 @@
       <w:tr>
         <w:tc>
           <w:tcPr>
-            <w:tcW w:w="1175" w:type="dxa"/>
+            <w:tcW w:w="1310" w:type="dxa"/>
             <w:tcBorders>
               <w:top w:val="single" w:sz="4" w:space="0" w:color="auto"/>
               <w:left w:val="single" w:sz="4" w:space="0" w:color="auto"/>
@@ -3501,7 +3742,7 @@
         </w:tc>
         <w:tc>
           <w:tcPr>
-            <w:tcW w:w="8765" w:type="dxa"/>
+            <w:tcW w:w="9418" w:type="dxa"/>
             <w:tcBorders>
               <w:top w:val="single" w:sz="4" w:space="0" w:color="auto"/>
               <w:left w:val="single" w:sz="4" w:space="0" w:color="auto"/>
@@ -3520,7 +3761,7 @@
             <w:r>
               <w:t xml:space="preserve">ate and time, represented as a strict subset of </w:t>
             </w:r>
-            <w:hyperlink r:id="rId18" w:history="1">
+            <w:hyperlink r:id="rId23" w:history="1">
               <w:r>
                 <w:rPr>
                   <w:rStyle w:val="Hyperlink"/>
@@ -3531,7 +3772,7 @@
             <w:r>
               <w:t xml:space="preserve">, which is itself a strict subset of </w:t>
             </w:r>
-            <w:hyperlink r:id="rId19" w:anchor="Combined_date_and_time_representations" w:history="1">
+            <w:hyperlink r:id="rId24" w:anchor="Combined_date_and_time_representations" w:history="1">
               <w:r>
                 <w:rPr>
                   <w:rStyle w:val="Hyperlink"/>
@@ -3923,7 +4164,7 @@
       <w:tr>
         <w:tc>
           <w:tcPr>
-            <w:tcW w:w="1175" w:type="dxa"/>
+            <w:tcW w:w="1310" w:type="dxa"/>
             <w:tcBorders>
               <w:top w:val="single" w:sz="4" w:space="0" w:color="auto"/>
               <w:left w:val="single" w:sz="4" w:space="0" w:color="auto"/>
@@ -3950,7 +4191,7 @@
         </w:tc>
         <w:tc>
           <w:tcPr>
-            <w:tcW w:w="8765" w:type="dxa"/>
+            <w:tcW w:w="9418" w:type="dxa"/>
             <w:tcBorders>
               <w:top w:val="single" w:sz="4" w:space="0" w:color="auto"/>
               <w:left w:val="single" w:sz="4" w:space="0" w:color="auto"/>
@@ -4089,7 +4330,7 @@
       <w:tr>
         <w:tc>
           <w:tcPr>
-            <w:tcW w:w="1175" w:type="dxa"/>
+            <w:tcW w:w="1310" w:type="dxa"/>
             <w:tcBorders>
               <w:top w:val="single" w:sz="4" w:space="0" w:color="auto"/>
               <w:left w:val="single" w:sz="4" w:space="0" w:color="auto"/>
@@ -4116,7 +4357,7 @@
         </w:tc>
         <w:tc>
           <w:tcPr>
-            <w:tcW w:w="8765" w:type="dxa"/>
+            <w:tcW w:w="9418" w:type="dxa"/>
             <w:tcBorders>
               <w:top w:val="single" w:sz="4" w:space="0" w:color="auto"/>
               <w:left w:val="single" w:sz="4" w:space="0" w:color="auto"/>
@@ -4179,7 +4420,7 @@
       <w:tr>
         <w:tc>
           <w:tcPr>
-            <w:tcW w:w="1175" w:type="dxa"/>
+            <w:tcW w:w="1310" w:type="dxa"/>
             <w:tcBorders>
               <w:top w:val="single" w:sz="4" w:space="0" w:color="auto"/>
               <w:left w:val="single" w:sz="4" w:space="0" w:color="auto"/>
@@ -4205,7 +4446,7 @@
         </w:tc>
         <w:tc>
           <w:tcPr>
-            <w:tcW w:w="8765" w:type="dxa"/>
+            <w:tcW w:w="9418" w:type="dxa"/>
             <w:tcBorders>
               <w:top w:val="single" w:sz="4" w:space="0" w:color="auto"/>
               <w:left w:val="single" w:sz="4" w:space="0" w:color="auto"/>
@@ -4283,7 +4524,7 @@
       <w:tr>
         <w:tc>
           <w:tcPr>
-            <w:tcW w:w="9940" w:type="dxa"/>
+            <w:tcW w:w="10728" w:type="dxa"/>
             <w:gridSpan w:val="2"/>
             <w:tcBorders>
               <w:top w:val="single" w:sz="4" w:space="0" w:color="auto"/>
@@ -4318,7 +4559,7 @@
       <w:tr>
         <w:tc>
           <w:tcPr>
-            <w:tcW w:w="1175" w:type="dxa"/>
+            <w:tcW w:w="1310" w:type="dxa"/>
             <w:tcBorders>
               <w:top w:val="single" w:sz="4" w:space="0" w:color="auto"/>
               <w:left w:val="single" w:sz="4" w:space="0" w:color="auto"/>
@@ -4344,7 +4585,7 @@
         </w:tc>
         <w:tc>
           <w:tcPr>
-            <w:tcW w:w="8765" w:type="dxa"/>
+            <w:tcW w:w="9418" w:type="dxa"/>
             <w:tcBorders>
               <w:top w:val="single" w:sz="4" w:space="0" w:color="auto"/>
               <w:left w:val="single" w:sz="4" w:space="0" w:color="auto"/>
@@ -4481,7 +4722,6 @@
               <w:rPr>
                 <w:rStyle w:val="HTMLCode"/>
                 <w:rFonts w:asciiTheme="minorHAnsi" w:hAnsiTheme="minorHAnsi" w:cstheme="minorBidi"/>
-                <w:sz w:val="22"/>
                 <w:szCs w:val="22"/>
               </w:rPr>
             </w:pPr>
@@ -4513,7 +4753,7 @@
       <w:tr>
         <w:tc>
           <w:tcPr>
-            <w:tcW w:w="1175" w:type="dxa"/>
+            <w:tcW w:w="1310" w:type="dxa"/>
             <w:tcBorders>
               <w:top w:val="single" w:sz="4" w:space="0" w:color="auto"/>
               <w:left w:val="single" w:sz="4" w:space="0" w:color="auto"/>
@@ -4539,7 +4779,7 @@
         </w:tc>
         <w:tc>
           <w:tcPr>
-            <w:tcW w:w="8765" w:type="dxa"/>
+            <w:tcW w:w="9418" w:type="dxa"/>
             <w:tcBorders>
               <w:top w:val="single" w:sz="4" w:space="0" w:color="auto"/>
               <w:left w:val="single" w:sz="4" w:space="0" w:color="auto"/>
@@ -4553,142 +4793,6 @@
             </w:pPr>
             <w:r>
               <w:t>A single post.</w:t>
-            </w:r>
-          </w:p>
-          <w:p>
-            <w:pPr>
-              <w:spacing w:after="0" w:line="240" w:lineRule="auto"/>
-              <w:rPr>
-                <w:rStyle w:val="HTMLTypewriter"/>
-                <w:rFonts w:eastAsiaTheme="minorEastAsia"/>
-              </w:rPr>
-            </w:pPr>
-            <w:r>
-              <w:rPr>
-                <w:rStyle w:val="HTMLTypewriter"/>
-                <w:rFonts w:eastAsiaTheme="minorEastAsia"/>
-              </w:rPr>
-              <w:t>{</w:t>
-            </w:r>
-          </w:p>
-          <w:p>
-            <w:pPr>
-              <w:spacing w:after="0" w:line="240" w:lineRule="auto"/>
-              <w:rPr>
-                <w:rStyle w:val="HTMLTypewriter"/>
-                <w:rFonts w:eastAsiaTheme="minorEastAsia"/>
-              </w:rPr>
-            </w:pPr>
-            <w:r>
-              <w:rPr>
-                <w:rStyle w:val="HTMLTypewriter"/>
-                <w:rFonts w:eastAsiaTheme="minorEastAsia"/>
-              </w:rPr>
-              <w:t xml:space="preserve">   "id": [INT],</w:t>
-            </w:r>
-          </w:p>
-          <w:p>
-            <w:pPr>
-              <w:spacing w:after="0" w:line="240" w:lineRule="auto"/>
-              <w:rPr>
-                <w:rStyle w:val="HTMLTypewriter"/>
-                <w:rFonts w:eastAsiaTheme="minorEastAsia"/>
-              </w:rPr>
-            </w:pPr>
-            <w:r>
-              <w:rPr>
-                <w:rStyle w:val="HTMLTypewriter"/>
-                <w:rFonts w:eastAsiaTheme="minorEastAsia"/>
-              </w:rPr>
-              <w:t xml:space="preserve">   "threadId": [INT],</w:t>
-            </w:r>
-          </w:p>
-          <w:p>
-            <w:pPr>
-              <w:spacing w:after="0" w:line="240" w:lineRule="auto"/>
-              <w:rPr>
-                <w:rStyle w:val="HTMLTypewriter"/>
-                <w:rFonts w:eastAsiaTheme="minorEastAsia"/>
-              </w:rPr>
-            </w:pPr>
-            <w:r>
-              <w:rPr>
-                <w:rStyle w:val="HTMLTypewriter"/>
-                <w:rFonts w:eastAsiaTheme="minorEastAsia"/>
-              </w:rPr>
-              <w:t xml:space="preserve">   "parentId": [INT],</w:t>
-            </w:r>
-            <w:r>
-              <w:rPr>
-                <w:rStyle w:val="HTMLTypewriter"/>
-                <w:rFonts w:eastAsiaTheme="minorEastAsia"/>
-              </w:rPr>
-              <w:br/>
-              <w:t xml:space="preserve">   "storyId": [INT],  &lt;TODO&gt;</w:t>
-            </w:r>
-          </w:p>
-          <w:p>
-            <w:pPr>
-              <w:spacing w:after="0" w:line="240" w:lineRule="auto"/>
-              <w:rPr>
-                <w:rStyle w:val="HTMLTypewriter"/>
-                <w:rFonts w:eastAsiaTheme="minorEastAsia"/>
-              </w:rPr>
-            </w:pPr>
-            <w:r>
-              <w:rPr>
-                <w:rStyle w:val="HTMLTypewriter"/>
-                <w:rFonts w:eastAsiaTheme="minorEastAsia"/>
-              </w:rPr>
-              <w:t xml:space="preserve">   "author": [STR],</w:t>
-            </w:r>
-          </w:p>
-          <w:p>
-            <w:pPr>
-              <w:spacing w:after="0" w:line="240" w:lineRule="auto"/>
-              <w:rPr>
-                <w:rStyle w:val="HTMLTypewriter"/>
-                <w:rFonts w:eastAsiaTheme="minorEastAsia"/>
-              </w:rPr>
-            </w:pPr>
-            <w:r>
-              <w:rPr>
-                <w:rStyle w:val="HTMLTypewriter"/>
-                <w:rFonts w:eastAsiaTheme="minorEastAsia"/>
-              </w:rPr>
-              <w:t xml:space="preserve">   "category": [MOD],</w:t>
-            </w:r>
-          </w:p>
-          <w:p>
-            <w:pPr>
-              <w:spacing w:after="0" w:line="240" w:lineRule="auto"/>
-              <w:rPr>
-                <w:rStyle w:val="HTMLTypewriter"/>
-                <w:rFonts w:eastAsiaTheme="minorEastAsia"/>
-              </w:rPr>
-            </w:pPr>
-            <w:r>
-              <w:rPr>
-                <w:rStyle w:val="HTMLTypewriter"/>
-                <w:rFonts w:eastAsiaTheme="minorEastAsia"/>
-              </w:rPr>
-              <w:t xml:space="preserve">   "date": [DAT],</w:t>
-            </w:r>
-          </w:p>
-          <w:p>
-            <w:pPr>
-              <w:spacing w:after="0" w:line="240" w:lineRule="auto"/>
-              <w:rPr>
-                <w:rStyle w:val="HTMLTypewriter"/>
-                <w:rFonts w:eastAsiaTheme="minorEastAsia"/>
-              </w:rPr>
-            </w:pPr>
-            <w:r>
-              <w:rPr>
-                <w:rStyle w:val="HTMLTypewriter"/>
-                <w:rFonts w:eastAsiaTheme="minorEastAsia"/>
-              </w:rPr>
-              <w:t xml:space="preserve">   "body": [STR]</w:t>
             </w:r>
           </w:p>
           <w:p>
@@ -4705,6 +4809,126 @@
                 <w:rStyle w:val="HTMLTypewriter"/>
                 <w:rFonts w:eastAsiaTheme="minorEastAsia"/>
               </w:rPr>
+              <w:t>{</w:t>
+            </w:r>
+            <w:r>
+              <w:rPr>
+                <w:rStyle w:val="HTMLTypewriter"/>
+                <w:rFonts w:eastAsiaTheme="minorEastAsia"/>
+              </w:rPr>
+              <w:br/>
+            </w:r>
+            <w:r>
+              <w:rPr>
+                <w:rStyle w:val="HTMLTypewriter"/>
+                <w:rFonts w:eastAsiaTheme="minorEastAsia"/>
+              </w:rPr>
+              <w:t xml:space="preserve">   "id": [INT],</w:t>
+            </w:r>
+            <w:r>
+              <w:rPr>
+                <w:rStyle w:val="HTMLTypewriter"/>
+                <w:rFonts w:eastAsiaTheme="minorEastAsia"/>
+              </w:rPr>
+              <w:br/>
+            </w:r>
+            <w:r>
+              <w:rPr>
+                <w:rStyle w:val="HTMLTypewriter"/>
+                <w:rFonts w:eastAsiaTheme="minorEastAsia"/>
+              </w:rPr>
+              <w:t xml:space="preserve">   "threadId": [INT],</w:t>
+            </w:r>
+            <w:r>
+              <w:rPr>
+                <w:rStyle w:val="HTMLTypewriter"/>
+                <w:rFonts w:eastAsiaTheme="minorEastAsia"/>
+              </w:rPr>
+              <w:br/>
+            </w:r>
+            <w:r>
+              <w:rPr>
+                <w:rStyle w:val="HTMLTypewriter"/>
+                <w:rFonts w:eastAsiaTheme="minorEastAsia"/>
+              </w:rPr>
+              <w:t xml:space="preserve">   "parentId": [INT],</w:t>
+            </w:r>
+            <w:r>
+              <w:rPr>
+                <w:rStyle w:val="HTMLTypewriter"/>
+                <w:rFonts w:eastAsiaTheme="minorEastAsia"/>
+              </w:rPr>
+              <w:br/>
+              <w:t xml:space="preserve">   "storyId": [INT],  &lt;TODO&gt;</w:t>
+            </w:r>
+            <w:r>
+              <w:rPr>
+                <w:rStyle w:val="HTMLTypewriter"/>
+                <w:rFonts w:eastAsiaTheme="minorEastAsia"/>
+              </w:rPr>
+              <w:br/>
+            </w:r>
+            <w:r>
+              <w:rPr>
+                <w:rStyle w:val="HTMLTypewriter"/>
+                <w:rFonts w:eastAsiaTheme="minorEastAsia"/>
+              </w:rPr>
+              <w:t xml:space="preserve">   "author": [STR],</w:t>
+            </w:r>
+            <w:r>
+              <w:rPr>
+                <w:rStyle w:val="HTMLTypewriter"/>
+                <w:rFonts w:eastAsiaTheme="minorEastAsia"/>
+              </w:rPr>
+              <w:br/>
+            </w:r>
+            <w:r>
+              <w:rPr>
+                <w:rStyle w:val="HTMLTypewriter"/>
+                <w:rFonts w:eastAsiaTheme="minorEastAsia"/>
+              </w:rPr>
+              <w:t xml:space="preserve">   "category": [MOD],</w:t>
+            </w:r>
+            <w:r>
+              <w:rPr>
+                <w:rStyle w:val="HTMLTypewriter"/>
+                <w:rFonts w:eastAsiaTheme="minorEastAsia"/>
+              </w:rPr>
+              <w:br/>
+            </w:r>
+            <w:r>
+              <w:rPr>
+                <w:rStyle w:val="HTMLTypewriter"/>
+                <w:rFonts w:eastAsiaTheme="minorEastAsia"/>
+              </w:rPr>
+              <w:t xml:space="preserve">   "date": [DAT],</w:t>
+            </w:r>
+            <w:r>
+              <w:rPr>
+                <w:rStyle w:val="HTMLTypewriter"/>
+                <w:rFonts w:eastAsiaTheme="minorEastAsia"/>
+              </w:rPr>
+              <w:br/>
+            </w:r>
+            <w:r>
+              <w:rPr>
+                <w:rStyle w:val="HTMLTypewriter"/>
+                <w:rFonts w:eastAsiaTheme="minorEastAsia"/>
+              </w:rPr>
+              <w:t xml:space="preserve">   "body": [STR]</w:t>
+            </w:r>
+            <w:r>
+              <w:rPr>
+                <w:rStyle w:val="HTMLTypewriter"/>
+                <w:rFonts w:eastAsiaTheme="minorEastAsia"/>
+              </w:rPr>
+              <w:br/>
+            </w:r>
+            <w:r>
+              <w:rPr>
+                <w:rStyle w:val="HTMLTypewriter"/>
+                <w:rFonts w:eastAsiaTheme="minorEastAsia"/>
+              </w:rPr>
               <w:t>}</w:t>
             </w:r>
           </w:p>
@@ -4713,7 +4937,7 @@
       <w:tr>
         <w:tc>
           <w:tcPr>
-            <w:tcW w:w="1175" w:type="dxa"/>
+            <w:tcW w:w="1310" w:type="dxa"/>
             <w:tcBorders>
               <w:top w:val="single" w:sz="4" w:space="0" w:color="auto"/>
               <w:left w:val="single" w:sz="4" w:space="0" w:color="auto"/>
@@ -4740,7 +4964,7 @@
         </w:tc>
         <w:tc>
           <w:tcPr>
-            <w:tcW w:w="8765" w:type="dxa"/>
+            <w:tcW w:w="9418" w:type="dxa"/>
             <w:tcBorders>
               <w:top w:val="single" w:sz="4" w:space="0" w:color="auto"/>
               <w:left w:val="single" w:sz="4" w:space="0" w:color="auto"/>
@@ -4760,67 +4984,63 @@
           <w:p>
             <w:pPr>
               <w:spacing w:after="0" w:line="240" w:lineRule="auto"/>
+            </w:pPr>
+            <w:r>
               <w:rPr>
                 <w:rStyle w:val="HTMLTypewriter"/>
                 <w:rFonts w:eastAsiaTheme="minorEastAsia"/>
               </w:rPr>
-            </w:pPr>
+              <w:t>[</w:t>
+            </w:r>
             <w:r>
               <w:rPr>
                 <w:rStyle w:val="HTMLTypewriter"/>
                 <w:rFonts w:eastAsiaTheme="minorEastAsia"/>
               </w:rPr>
-              <w:t>[</w:t>
-            </w:r>
-          </w:p>
-          <w:p>
-            <w:pPr>
-              <w:spacing w:after="0" w:line="240" w:lineRule="auto"/>
+              <w:br/>
+            </w:r>
+            <w:r>
               <w:rPr>
                 <w:rStyle w:val="HTMLTypewriter"/>
                 <w:rFonts w:eastAsiaTheme="minorEastAsia"/>
               </w:rPr>
-            </w:pPr>
+              <w:t xml:space="preserve"> </w:t>
+            </w:r>
             <w:r>
               <w:rPr>
                 <w:rStyle w:val="HTMLTypewriter"/>
                 <w:rFonts w:eastAsiaTheme="minorEastAsia"/>
               </w:rPr>
-              <w:t xml:space="preserve"> </w:t>
+              <w:t xml:space="preserve">  </w:t>
             </w:r>
             <w:r>
               <w:rPr>
                 <w:rStyle w:val="HTMLTypewriter"/>
                 <w:rFonts w:eastAsiaTheme="minorEastAsia"/>
               </w:rPr>
-              <w:t xml:space="preserve">  </w:t>
+              <w:t>[POST</w:t>
             </w:r>
             <w:r>
               <w:rPr>
                 <w:rStyle w:val="HTMLTypewriter"/>
                 <w:rFonts w:eastAsiaTheme="minorEastAsia"/>
               </w:rPr>
-              <w:t>[POST</w:t>
+              <w:t>*</w:t>
             </w:r>
             <w:r>
               <w:rPr>
                 <w:rStyle w:val="HTMLTypewriter"/>
                 <w:rFonts w:eastAsiaTheme="minorEastAsia"/>
               </w:rPr>
-              <w:t>*</w:t>
+              <w:t>]</w:t>
             </w:r>
             <w:r>
               <w:rPr>
                 <w:rStyle w:val="HTMLTypewriter"/>
                 <w:rFonts w:eastAsiaTheme="minorEastAsia"/>
               </w:rPr>
-              <w:t>]</w:t>
-            </w:r>
-          </w:p>
-          <w:p>
-            <w:pPr>
-              <w:spacing w:after="0" w:line="240" w:lineRule="auto"/>
-            </w:pPr>
+              <w:br/>
+            </w:r>
             <w:r>
               <w:rPr>
                 <w:rStyle w:val="HTMLTypewriter"/>
@@ -4834,7 +5054,7 @@
       <w:tr>
         <w:tc>
           <w:tcPr>
-            <w:tcW w:w="1175" w:type="dxa"/>
+            <w:tcW w:w="1310" w:type="dxa"/>
             <w:tcBorders>
               <w:top w:val="single" w:sz="4" w:space="0" w:color="auto"/>
               <w:left w:val="single" w:sz="4" w:space="0" w:color="auto"/>
@@ -4860,7 +5080,7 @@
         </w:tc>
         <w:tc>
           <w:tcPr>
-            <w:tcW w:w="8765" w:type="dxa"/>
+            <w:tcW w:w="9418" w:type="dxa"/>
             <w:tcBorders>
               <w:top w:val="single" w:sz="4" w:space="0" w:color="auto"/>
               <w:left w:val="single" w:sz="4" w:space="0" w:color="auto"/>
@@ -4952,19 +5172,13 @@
               <w:rPr>
                 <w:rStyle w:val="HTMLCode"/>
               </w:rPr>
-              <w:t xml:space="preserve">]  // check "type" to determine the </w:t>
-            </w:r>
-            <w:r>
-              <w:rPr>
-                <w:rStyle w:val="HTMLCode"/>
-              </w:rPr>
-              <w:t xml:space="preserve">concrete </w:t>
-            </w:r>
-            <w:r>
-              <w:rPr>
-                <w:rStyle w:val="HTMLCode"/>
-              </w:rPr>
-              <w:t>data type</w:t>
+              <w:t xml:space="preserve">]  // check "type" </w:t>
+            </w:r>
+            <w:r>
+              <w:rPr>
+                <w:rStyle w:val="HTMLCode"/>
+              </w:rPr>
+              <w:t>first</w:t>
             </w:r>
             <w:r>
               <w:rPr>
@@ -4984,7 +5198,7 @@
       <w:tr>
         <w:tc>
           <w:tcPr>
-            <w:tcW w:w="1175" w:type="dxa"/>
+            <w:tcW w:w="1310" w:type="dxa"/>
             <w:tcBorders>
               <w:top w:val="single" w:sz="4" w:space="0" w:color="auto"/>
               <w:left w:val="single" w:sz="4" w:space="0" w:color="auto"/>
@@ -5010,7 +5224,7 @@
         </w:tc>
         <w:tc>
           <w:tcPr>
-            <w:tcW w:w="8765" w:type="dxa"/>
+            <w:tcW w:w="9418" w:type="dxa"/>
             <w:tcBorders>
               <w:top w:val="single" w:sz="4" w:space="0" w:color="auto"/>
               <w:left w:val="single" w:sz="4" w:space="0" w:color="auto"/>
@@ -5088,7 +5302,7 @@
       <w:tr>
         <w:tc>
           <w:tcPr>
-            <w:tcW w:w="1175" w:type="dxa"/>
+            <w:tcW w:w="1310" w:type="dxa"/>
             <w:tcBorders>
               <w:top w:val="single" w:sz="4" w:space="0" w:color="auto"/>
               <w:left w:val="single" w:sz="4" w:space="0" w:color="auto"/>
@@ -5114,7 +5328,7 @@
         </w:tc>
         <w:tc>
           <w:tcPr>
-            <w:tcW w:w="8765" w:type="dxa"/>
+            <w:tcW w:w="9418" w:type="dxa"/>
             <w:tcBorders>
               <w:top w:val="single" w:sz="4" w:space="0" w:color="auto"/>
               <w:left w:val="single" w:sz="4" w:space="0" w:color="auto"/>
@@ -5282,7 +5496,7 @@
       <w:tr>
         <w:tc>
           <w:tcPr>
-            <w:tcW w:w="1175" w:type="dxa"/>
+            <w:tcW w:w="1310" w:type="dxa"/>
             <w:tcBorders>
               <w:top w:val="single" w:sz="4" w:space="0" w:color="auto"/>
               <w:left w:val="single" w:sz="4" w:space="0" w:color="auto"/>
@@ -5308,7 +5522,7 @@
         </w:tc>
         <w:tc>
           <w:tcPr>
-            <w:tcW w:w="8765" w:type="dxa"/>
+            <w:tcW w:w="9418" w:type="dxa"/>
             <w:tcBorders>
               <w:top w:val="single" w:sz="4" w:space="0" w:color="auto"/>
               <w:left w:val="single" w:sz="4" w:space="0" w:color="auto"/>
@@ -5422,7 +5636,7 @@
       <w:tr>
         <w:tc>
           <w:tcPr>
-            <w:tcW w:w="1175" w:type="dxa"/>
+            <w:tcW w:w="1310" w:type="dxa"/>
             <w:tcBorders>
               <w:top w:val="single" w:sz="4" w:space="0" w:color="auto"/>
               <w:left w:val="single" w:sz="4" w:space="0" w:color="auto"/>
@@ -5460,7 +5674,7 @@
         </w:tc>
         <w:tc>
           <w:tcPr>
-            <w:tcW w:w="8765" w:type="dxa"/>
+            <w:tcW w:w="9418" w:type="dxa"/>
             <w:tcBorders>
               <w:top w:val="single" w:sz="4" w:space="0" w:color="auto"/>
               <w:left w:val="single" w:sz="4" w:space="0" w:color="auto"/>
@@ -5501,19 +5715,13 @@
                 <w:rStyle w:val="HTMLCode"/>
               </w:rPr>
               <w:br/>
-              <w:t xml:space="preserve">   "post": [POST?]   //</w:t>
-            </w:r>
-            <w:r>
-              <w:rPr>
-                <w:rStyle w:val="HTMLCode"/>
-              </w:rPr>
-              <w:t xml:space="preserve"> not present</w:t>
-            </w:r>
-            <w:r>
-              <w:rPr>
-                <w:rStyle w:val="HTMLCode"/>
-              </w:rPr>
-              <w:t xml:space="preserve"> if the post was later nuked</w:t>
+              <w:t xml:space="preserve">   "post": [POST?]</w:t>
+            </w:r>
+            <w:r>
+              <w:rPr>
+                <w:rStyle w:val="HTMLCode"/>
+              </w:rPr>
+              <w:t xml:space="preserve"> </w:t>
             </w:r>
             <w:r>
               <w:rPr>
@@ -5528,7 +5736,7 @@
       <w:tr>
         <w:tc>
           <w:tcPr>
-            <w:tcW w:w="1175" w:type="dxa"/>
+            <w:tcW w:w="1310" w:type="dxa"/>
             <w:tcBorders>
               <w:top w:val="single" w:sz="4" w:space="0" w:color="auto"/>
               <w:left w:val="single" w:sz="4" w:space="0" w:color="auto"/>
@@ -5566,7 +5774,7 @@
         </w:tc>
         <w:tc>
           <w:tcPr>
-            <w:tcW w:w="8765" w:type="dxa"/>
+            <w:tcW w:w="9418" w:type="dxa"/>
             <w:tcBorders>
               <w:top w:val="single" w:sz="4" w:space="0" w:color="auto"/>
               <w:left w:val="single" w:sz="4" w:space="0" w:color="auto"/>
@@ -5660,7 +5868,7 @@
       <w:tr>
         <w:tc>
           <w:tcPr>
-            <w:tcW w:w="1175" w:type="dxa"/>
+            <w:tcW w:w="1310" w:type="dxa"/>
             <w:tcBorders>
               <w:top w:val="single" w:sz="4" w:space="0" w:color="auto"/>
               <w:left w:val="single" w:sz="4" w:space="0" w:color="auto"/>
@@ -5698,7 +5906,7 @@
         </w:tc>
         <w:tc>
           <w:tcPr>
-            <w:tcW w:w="8765" w:type="dxa"/>
+            <w:tcW w:w="9418" w:type="dxa"/>
             <w:tcBorders>
               <w:top w:val="single" w:sz="4" w:space="0" w:color="auto"/>
               <w:left w:val="single" w:sz="4" w:space="0" w:color="auto"/>
@@ -5884,11 +6092,14 @@
       <w:pPr>
         <w:pStyle w:val="Heading2"/>
       </w:pPr>
-      <w:bookmarkStart w:id="3" w:name="_Toc376137221"/>
-      <w:r>
-        <w:t>Error Handling</w:t>
-      </w:r>
-      <w:bookmarkEnd w:id="3"/>
+      <w:bookmarkStart w:id="4" w:name="_Toc376351274"/>
+      <w:r>
+        <w:t xml:space="preserve">Error </w:t>
+      </w:r>
+      <w:r>
+        <w:t>Responses</w:t>
+      </w:r>
+      <w:bookmarkEnd w:id="4"/>
     </w:p>
     <w:p>
       <w:r>
@@ -6004,13 +6215,13 @@
         <w:tblLook w:val="04A0" w:firstRow="1" w:lastRow="0" w:firstColumn="1" w:lastColumn="0" w:noHBand="0" w:noVBand="1"/>
       </w:tblPr>
       <w:tblGrid>
-        <w:gridCol w:w="1550"/>
-        <w:gridCol w:w="7196"/>
+        <w:gridCol w:w="1815"/>
+        <w:gridCol w:w="6931"/>
       </w:tblGrid>
       <w:tr>
         <w:tc>
           <w:tcPr>
-            <w:tcW w:w="1153" w:type="dxa"/>
+            <w:tcW w:w="1490" w:type="dxa"/>
             <w:tcBorders>
               <w:top w:val="single" w:sz="4" w:space="0" w:color="auto"/>
               <w:left w:val="single" w:sz="4" w:space="0" w:color="auto"/>
@@ -6036,7 +6247,7 @@
         </w:tc>
         <w:tc>
           <w:tcPr>
-            <w:tcW w:w="8765" w:type="dxa"/>
+            <w:tcW w:w="8068" w:type="dxa"/>
             <w:tcBorders>
               <w:top w:val="single" w:sz="4" w:space="0" w:color="auto"/>
               <w:left w:val="single" w:sz="4" w:space="0" w:color="auto"/>
@@ -6061,7 +6272,7 @@
       <w:tr>
         <w:tc>
           <w:tcPr>
-            <w:tcW w:w="1153" w:type="dxa"/>
+            <w:tcW w:w="1490" w:type="dxa"/>
             <w:tcBorders>
               <w:top w:val="single" w:sz="4" w:space="0" w:color="auto"/>
               <w:left w:val="single" w:sz="4" w:space="0" w:color="auto"/>
@@ -6087,7 +6298,7 @@
         </w:tc>
         <w:tc>
           <w:tcPr>
-            <w:tcW w:w="8765" w:type="dxa"/>
+            <w:tcW w:w="8068" w:type="dxa"/>
             <w:tcBorders>
               <w:top w:val="single" w:sz="4" w:space="0" w:color="auto"/>
               <w:left w:val="single" w:sz="4" w:space="0" w:color="auto"/>
@@ -6111,14 +6322,14 @@
       <w:pPr>
         <w:pStyle w:val="Heading2"/>
       </w:pPr>
-      <w:bookmarkStart w:id="4" w:name="_Toc376137222"/>
+      <w:bookmarkStart w:id="5" w:name="_Toc376351275"/>
       <w:r>
         <w:t>Client Implementation Guidelines</w:t>
       </w:r>
       <w:r>
         <w:t xml:space="preserve"> &lt;TODO&gt;</w:t>
       </w:r>
-      <w:bookmarkEnd w:id="4"/>
+      <w:bookmarkEnd w:id="5"/>
     </w:p>
     <w:p>
       <w:r>
@@ -6126,14 +6337,185 @@
       </w:r>
     </w:p>
     <w:p>
+      <w:r>
+        <w:t>TODO: Make sure to mention nuked posts, and the mod's directive that clients hide nuked posts.</w:t>
+      </w:r>
+    </w:p>
+    <w:p>
+      <w:pPr>
+        <w:pStyle w:val="Heading2"/>
+      </w:pPr>
+      <w:bookmarkStart w:id="6" w:name="_Toc376351276"/>
+      <w:r>
+        <w:t xml:space="preserve">Security and </w:t>
+      </w:r>
+      <w:r>
+        <w:t>Privacy Disclosures</w:t>
+      </w:r>
+      <w:bookmarkEnd w:id="6"/>
+    </w:p>
+    <w:p>
+      <w:r>
+        <w:t xml:space="preserve">This section makes a serious effort to spell out the security and privacy implications of this API and its use in chatty clients.  Primarily this relates to user's passwords </w:t>
+      </w:r>
+      <w:r>
+        <w:t>(a security issue) and shackmessages (a privacy issue).</w:t>
+      </w:r>
+    </w:p>
+    <w:p>
+      <w:r>
+        <w:t>Y</w:t>
+      </w:r>
+      <w:r>
+        <w:t xml:space="preserve">ou have my </w:t>
+      </w:r>
+      <w:r>
+        <w:t xml:space="preserve">word </w:t>
+      </w:r>
+      <w:r>
+        <w:t>that the following statement is true:</w:t>
+      </w:r>
+    </w:p>
+    <w:p>
+      <w:pPr>
+        <w:pStyle w:val="ListParagraph"/>
+        <w:numPr>
+          <w:ilvl w:val="0"/>
+          <w:numId w:val="28"/>
+        </w:numPr>
+      </w:pPr>
+      <w:r>
+        <w:t xml:space="preserve">All of the source code running on </w:t>
+      </w:r>
+      <w:hyperlink r:id="rId25" w:history="1">
+        <w:r>
+          <w:rPr>
+            <w:rStyle w:val="Hyperlink"/>
+          </w:rPr>
+          <w:t>winchatty.com</w:t>
+        </w:r>
+      </w:hyperlink>
+      <w:r>
+        <w:t xml:space="preserve"> matches the publicly available code on </w:t>
+      </w:r>
+      <w:hyperlink r:id="rId26" w:history="1">
+        <w:r>
+          <w:rPr>
+            <w:rStyle w:val="Hyperlink"/>
+          </w:rPr>
+          <w:t>GitHub</w:t>
+        </w:r>
+      </w:hyperlink>
+      <w:r>
+        <w:t>.</w:t>
+      </w:r>
+    </w:p>
+    <w:p>
+      <w:r>
+        <w:t>This is the only statement that you must accept on faith, because there is no way for you to verify it.  In principle I could run any malicious code I wanted on the server, while committing a "cleaned-up" version to GitHub, and you'd never know it.</w:t>
+      </w:r>
+    </w:p>
+    <w:p>
+      <w:r>
+        <w:t xml:space="preserve">The following statements are also true, and you may verify them yourself by inspecting the code on GitHub. </w:t>
+      </w:r>
+    </w:p>
+    <w:p>
+      <w:pPr>
+        <w:pStyle w:val="ListParagraph"/>
+        <w:numPr>
+          <w:ilvl w:val="0"/>
+          <w:numId w:val="28"/>
+        </w:numPr>
+      </w:pPr>
+      <w:r>
+        <w:t>User passwords are never stored on disk</w:t>
+      </w:r>
+      <w:r>
+        <w:t xml:space="preserve"> in any form.</w:t>
+      </w:r>
+    </w:p>
+    <w:p>
+      <w:pPr>
+        <w:pStyle w:val="ListParagraph"/>
+        <w:numPr>
+          <w:ilvl w:val="0"/>
+          <w:numId w:val="28"/>
+        </w:numPr>
+      </w:pPr>
+      <w:r>
+        <w:t>Unencrypted u</w:t>
+      </w:r>
+      <w:r>
+        <w:t xml:space="preserve">ser passwords are temporarily stored in the </w:t>
+      </w:r>
+      <w:r>
+        <w:t xml:space="preserve">server's RAM while generating a </w:t>
+      </w:r>
+      <w:r>
+        <w:t>response.</w:t>
+      </w:r>
+    </w:p>
+    <w:p>
+      <w:pPr>
+        <w:pStyle w:val="ListParagraph"/>
+        <w:numPr>
+          <w:ilvl w:val="0"/>
+          <w:numId w:val="28"/>
+        </w:numPr>
+      </w:pPr>
+      <w:r>
+        <w:t>Shackmessages are never stored on disk in any form.</w:t>
+      </w:r>
+    </w:p>
+    <w:p>
+      <w:pPr>
+        <w:pStyle w:val="ListParagraph"/>
+        <w:numPr>
+          <w:ilvl w:val="0"/>
+          <w:numId w:val="28"/>
+        </w:numPr>
+      </w:pPr>
+      <w:r>
+        <w:t>Unencrypted Shackmessages are temporarily stored in the server's RAM while generating a response.</w:t>
+      </w:r>
+    </w:p>
+    <w:p>
+      <w:pPr>
+        <w:pStyle w:val="ListParagraph"/>
+        <w:numPr>
+          <w:ilvl w:val="0"/>
+          <w:numId w:val="28"/>
+        </w:numPr>
+      </w:pPr>
+      <w:r>
+        <w:t>User passwords are never used for any purpose other than responding to explicit client requests.</w:t>
+      </w:r>
+    </w:p>
+    <w:p>
+      <w:pPr>
+        <w:pStyle w:val="ListParagraph"/>
+        <w:numPr>
+          <w:ilvl w:val="0"/>
+          <w:numId w:val="28"/>
+        </w:numPr>
+      </w:pPr>
+      <w:r>
+        <w:t xml:space="preserve">All </w:t>
+      </w:r>
+      <w:r>
+        <w:t>API calls are logged, with originating IP address and GET arguments (standard Apache logs).</w:t>
+      </w:r>
+    </w:p>
+    <w:p>
       <w:pPr>
         <w:pStyle w:val="Heading1"/>
       </w:pPr>
-      <w:bookmarkStart w:id="5" w:name="_Toc376137223"/>
+      <w:bookmarkStart w:id="7" w:name="_Toc376351277"/>
       <w:r>
         <w:t>Threads</w:t>
       </w:r>
-      <w:bookmarkEnd w:id="5"/>
+      <w:bookmarkEnd w:id="7"/>
     </w:p>
     <w:p>
       <w:r>
@@ -6144,13 +6526,13 @@
       <w:pPr>
         <w:pStyle w:val="Heading2"/>
       </w:pPr>
-      <w:bookmarkStart w:id="6" w:name="_GET_/v2/getBumpedThreadIds"/>
-      <w:bookmarkStart w:id="7" w:name="_Toc376137224"/>
-      <w:bookmarkEnd w:id="6"/>
+      <w:bookmarkStart w:id="8" w:name="_GET_/v2/getBumpedThreadIds"/>
+      <w:bookmarkStart w:id="9" w:name="_Toc376351278"/>
+      <w:bookmarkEnd w:id="8"/>
       <w:r>
         <w:t>GET /v2/getBumpedThreadIds</w:t>
       </w:r>
-      <w:bookmarkEnd w:id="7"/>
+      <w:bookmarkEnd w:id="9"/>
     </w:p>
     <w:p>
       <w:r>
@@ -6257,6 +6639,11 @@
           <w:rStyle w:val="HTMLCode"/>
         </w:rPr>
         <w:br/>
+      </w:r>
+      <w:r>
+        <w:rPr>
+          <w:rStyle w:val="HTMLCode"/>
+        </w:rPr>
         <w:t xml:space="preserve">   "threads":</w:t>
       </w:r>
       <w:r>
@@ -6264,6 +6651,11 @@
           <w:rStyle w:val="HTMLCode"/>
         </w:rPr>
         <w:br/>
+      </w:r>
+      <w:r>
+        <w:rPr>
+          <w:rStyle w:val="HTMLCode"/>
+        </w:rPr>
         <w:t xml:space="preserve">   [</w:t>
       </w:r>
       <w:r>
@@ -6271,6 +6663,11 @@
           <w:rStyle w:val="HTMLCode"/>
         </w:rPr>
         <w:br/>
+      </w:r>
+      <w:r>
+        <w:rPr>
+          <w:rStyle w:val="HTMLCode"/>
+        </w:rPr>
         <w:t xml:space="preserve">      {</w:t>
       </w:r>
       <w:r>
@@ -6333,7 +6730,7 @@
       <w:pPr>
         <w:ind w:left="720"/>
       </w:pPr>
-      <w:hyperlink r:id="rId20" w:history="1">
+      <w:hyperlink r:id="rId27" w:history="1">
         <w:r>
           <w:rPr>
             <w:rStyle w:val="Hyperlink"/>
@@ -6344,7 +6741,7 @@
       <w:r>
         <w:br/>
       </w:r>
-      <w:hyperlink r:id="rId21" w:history="1">
+      <w:hyperlink r:id="rId28" w:history="1">
         <w:r>
           <w:rPr>
             <w:rStyle w:val="Hyperlink"/>
@@ -6355,7 +6752,7 @@
       <w:r>
         <w:br/>
       </w:r>
-      <w:hyperlink r:id="rId22" w:history="1">
+      <w:hyperlink r:id="rId29" w:history="1">
         <w:r>
           <w:rPr>
             <w:rStyle w:val="Hyperlink"/>
@@ -6366,7 +6763,7 @@
       <w:r>
         <w:br/>
       </w:r>
-      <w:hyperlink r:id="rId23" w:history="1">
+      <w:hyperlink r:id="rId30" w:history="1">
         <w:r>
           <w:rPr>
             <w:rStyle w:val="Hyperlink"/>
@@ -6379,13 +6776,13 @@
       <w:pPr>
         <w:pStyle w:val="Heading2"/>
       </w:pPr>
-      <w:bookmarkStart w:id="8" w:name="_GET_/v2/getThread"/>
-      <w:bookmarkStart w:id="9" w:name="_Toc376137225"/>
-      <w:bookmarkEnd w:id="8"/>
+      <w:bookmarkStart w:id="10" w:name="_GET_/v2/getThread"/>
+      <w:bookmarkStart w:id="11" w:name="_Toc376351279"/>
+      <w:bookmarkEnd w:id="10"/>
       <w:r>
         <w:t>GET /v2/getThread</w:t>
       </w:r>
-      <w:bookmarkEnd w:id="9"/>
+      <w:bookmarkEnd w:id="11"/>
     </w:p>
     <w:p>
       <w:r>
@@ -6533,7 +6930,7 @@
       <w:pPr>
         <w:ind w:left="720"/>
       </w:pPr>
-      <w:hyperlink r:id="rId24" w:history="1">
+      <w:hyperlink r:id="rId31" w:history="1">
         <w:r>
           <w:rPr>
             <w:rStyle w:val="Hyperlink"/>
@@ -6546,11 +6943,11 @@
       <w:pPr>
         <w:pStyle w:val="Heading2"/>
       </w:pPr>
-      <w:bookmarkStart w:id="10" w:name="_Toc376137226"/>
+      <w:bookmarkStart w:id="12" w:name="_Toc376351280"/>
       <w:r>
         <w:t>GET /v2/getThreadPostIds</w:t>
       </w:r>
-      <w:bookmarkEnd w:id="10"/>
+      <w:bookmarkEnd w:id="12"/>
     </w:p>
     <w:p>
       <w:r>
@@ -6722,7 +7119,7 @@
       <w:pPr>
         <w:ind w:left="720"/>
       </w:pPr>
-      <w:hyperlink r:id="rId25" w:history="1">
+      <w:hyperlink r:id="rId32" w:history="1">
         <w:r>
           <w:rPr>
             <w:rStyle w:val="Hyperlink"/>
@@ -6738,11 +7135,11 @@
       <w:pPr>
         <w:pStyle w:val="Heading2"/>
       </w:pPr>
-      <w:bookmarkStart w:id="11" w:name="_Toc376137227"/>
+      <w:bookmarkStart w:id="13" w:name="_Toc376351281"/>
       <w:r>
         <w:t>GET /v2/getSubthread</w:t>
       </w:r>
-      <w:bookmarkEnd w:id="11"/>
+      <w:bookmarkEnd w:id="13"/>
     </w:p>
     <w:p>
       <w:r>
@@ -6756,8 +7153,6 @@
         </w:rPr>
         <w:t>Parameters</w:t>
       </w:r>
-      <w:bookmarkStart w:id="12" w:name="_GoBack"/>
-      <w:bookmarkEnd w:id="12"/>
     </w:p>
     <w:p>
       <w:pPr>
@@ -6933,7 +7328,7 @@
       <w:pPr>
         <w:ind w:left="720"/>
       </w:pPr>
-      <w:hyperlink r:id="rId26" w:history="1">
+      <w:hyperlink r:id="rId33" w:history="1">
         <w:r>
           <w:rPr>
             <w:rStyle w:val="Hyperlink"/>
@@ -6946,11 +7341,11 @@
       <w:pPr>
         <w:pStyle w:val="Heading1"/>
       </w:pPr>
-      <w:bookmarkStart w:id="13" w:name="_Toc376137228"/>
+      <w:bookmarkStart w:id="14" w:name="_Toc376351282"/>
       <w:r>
         <w:t>Posts</w:t>
       </w:r>
-      <w:bookmarkEnd w:id="13"/>
+      <w:bookmarkEnd w:id="14"/>
     </w:p>
     <w:p>
       <w:r>
@@ -6961,11 +7356,11 @@
       <w:pPr>
         <w:pStyle w:val="Heading2"/>
       </w:pPr>
-      <w:bookmarkStart w:id="14" w:name="_Toc376137229"/>
+      <w:bookmarkStart w:id="15" w:name="_Toc376351283"/>
       <w:r>
         <w:t>GET /v2/waitForNewPost</w:t>
       </w:r>
-      <w:bookmarkEnd w:id="14"/>
+      <w:bookmarkEnd w:id="15"/>
     </w:p>
     <w:p>
       <w:r>
@@ -7085,7 +7480,7 @@
           <w:rStyle w:val="Hyperlink"/>
         </w:rPr>
       </w:pPr>
-      <w:hyperlink r:id="rId27" w:history="1">
+      <w:hyperlink r:id="rId34" w:history="1">
         <w:r>
           <w:rPr>
             <w:rStyle w:val="Hyperlink"/>
@@ -7099,7 +7494,7 @@
       <w:r>
         <w:br/>
       </w:r>
-      <w:hyperlink r:id="rId28" w:history="1">
+      <w:hyperlink r:id="rId35" w:history="1">
         <w:r>
           <w:rPr>
             <w:rStyle w:val="Hyperlink"/>
@@ -7118,11 +7513,11 @@
       <w:pPr>
         <w:pStyle w:val="Heading2"/>
       </w:pPr>
-      <w:bookmarkStart w:id="15" w:name="_Toc376137230"/>
+      <w:bookmarkStart w:id="16" w:name="_Toc376351284"/>
       <w:r>
         <w:t>GET /v2/getNewestPostInfo</w:t>
       </w:r>
-      <w:bookmarkEnd w:id="15"/>
+      <w:bookmarkEnd w:id="16"/>
     </w:p>
     <w:p>
       <w:r>
@@ -7176,6 +7571,11 @@
           <w:rStyle w:val="HTMLCode"/>
         </w:rPr>
         <w:br/>
+      </w:r>
+      <w:r>
+        <w:rPr>
+          <w:rStyle w:val="HTMLCode"/>
+        </w:rPr>
         <w:t xml:space="preserve">   "id": [INT],</w:t>
       </w:r>
       <w:r>
@@ -7183,6 +7583,11 @@
           <w:rStyle w:val="HTMLCode"/>
         </w:rPr>
         <w:br/>
+      </w:r>
+      <w:r>
+        <w:rPr>
+          <w:rStyle w:val="HTMLCode"/>
+        </w:rPr>
         <w:t xml:space="preserve">   "date": [DAT]</w:t>
       </w:r>
       <w:r>
@@ -7190,6 +7595,11 @@
           <w:rStyle w:val="HTMLCode"/>
         </w:rPr>
         <w:br/>
+      </w:r>
+      <w:r>
+        <w:rPr>
+          <w:rStyle w:val="HTMLCode"/>
+        </w:rPr>
         <w:t>}</w:t>
       </w:r>
     </w:p>
@@ -7205,7 +7615,7 @@
       <w:pPr>
         <w:ind w:left="720"/>
       </w:pPr>
-      <w:hyperlink r:id="rId29" w:history="1">
+      <w:hyperlink r:id="rId36" w:history="1">
         <w:r>
           <w:rPr>
             <w:rStyle w:val="Hyperlink"/>
@@ -7218,11 +7628,11 @@
       <w:pPr>
         <w:pStyle w:val="Heading2"/>
       </w:pPr>
-      <w:bookmarkStart w:id="16" w:name="_Toc376137231"/>
+      <w:bookmarkStart w:id="17" w:name="_Toc376351285"/>
       <w:r>
         <w:t>GET /v2/getPost</w:t>
       </w:r>
-      <w:bookmarkEnd w:id="16"/>
+      <w:bookmarkEnd w:id="17"/>
     </w:p>
     <w:p>
       <w:r>
@@ -7323,7 +7733,7 @@
       <w:r>
         <w:tab/>
       </w:r>
-      <w:hyperlink r:id="rId30" w:history="1">
+      <w:hyperlink r:id="rId37" w:history="1">
         <w:r>
           <w:rPr>
             <w:rStyle w:val="Hyperlink"/>
@@ -7336,11 +7746,11 @@
       <w:pPr>
         <w:pStyle w:val="Heading2"/>
       </w:pPr>
-      <w:bookmarkStart w:id="17" w:name="_Toc376137232"/>
+      <w:bookmarkStart w:id="18" w:name="_Toc376351286"/>
       <w:r>
         <w:t>GET /v2/getPostRange</w:t>
       </w:r>
-      <w:bookmarkEnd w:id="17"/>
+      <w:bookmarkEnd w:id="18"/>
     </w:p>
     <w:p>
       <w:r>
@@ -7511,7 +7921,7 @@
       <w:pPr>
         <w:ind w:left="720"/>
       </w:pPr>
-      <w:hyperlink r:id="rId31" w:history="1">
+      <w:hyperlink r:id="rId38" w:history="1">
         <w:r>
           <w:rPr>
             <w:rStyle w:val="Hyperlink"/>
@@ -7525,7 +7935,7 @@
         </w:rPr>
         <w:br/>
       </w:r>
-      <w:hyperlink r:id="rId32" w:history="1">
+      <w:hyperlink r:id="rId39" w:history="1">
         <w:r>
           <w:rPr>
             <w:rStyle w:val="Hyperlink"/>
@@ -7538,11 +7948,11 @@
       <w:pPr>
         <w:pStyle w:val="Heading2"/>
       </w:pPr>
-      <w:bookmarkStart w:id="18" w:name="_Toc376137233"/>
+      <w:bookmarkStart w:id="19" w:name="_Toc376351287"/>
       <w:r>
         <w:t>GET /v2/getParentId</w:t>
       </w:r>
-      <w:bookmarkEnd w:id="18"/>
+      <w:bookmarkEnd w:id="19"/>
     </w:p>
     <w:p>
       <w:r>
@@ -7689,7 +8099,7 @@
           <w:rStyle w:val="Hyperlink"/>
         </w:rPr>
       </w:pPr>
-      <w:hyperlink r:id="rId33" w:history="1">
+      <w:hyperlink r:id="rId40" w:history="1">
         <w:r>
           <w:rPr>
             <w:rStyle w:val="Hyperlink"/>
@@ -7702,11 +8112,13 @@
       <w:pPr>
         <w:pStyle w:val="Heading2"/>
       </w:pPr>
-      <w:bookmarkStart w:id="19" w:name="_Toc376137234"/>
+      <w:bookmarkStart w:id="20" w:name="_POST_/v2/postComment"/>
+      <w:bookmarkStart w:id="21" w:name="_Toc376351288"/>
+      <w:bookmarkEnd w:id="20"/>
       <w:r>
         <w:t>POST /v2/postComment</w:t>
       </w:r>
-      <w:bookmarkEnd w:id="19"/>
+      <w:bookmarkEnd w:id="21"/>
       <w:r>
         <w:t xml:space="preserve"> </w:t>
       </w:r>
@@ -7980,7 +8392,7 @@
         </w:rPr>
         <w:tab/>
       </w:r>
-      <w:hyperlink r:id="rId34" w:history="1">
+      <w:hyperlink r:id="rId41" w:history="1">
         <w:r>
           <w:rPr>
             <w:rStyle w:val="Hyperlink"/>
@@ -7996,11 +8408,11 @@
       <w:pPr>
         <w:pStyle w:val="Heading2"/>
       </w:pPr>
-      <w:bookmarkStart w:id="20" w:name="_Toc376137235"/>
+      <w:bookmarkStart w:id="22" w:name="_Toc376351289"/>
       <w:r>
         <w:t>GET /v2/search</w:t>
       </w:r>
-      <w:bookmarkEnd w:id="20"/>
+      <w:bookmarkEnd w:id="22"/>
     </w:p>
     <w:p>
       <w:r>
@@ -8230,7 +8642,7 @@
       <w:pPr>
         <w:ind w:left="720"/>
       </w:pPr>
-      <w:hyperlink r:id="rId35" w:history="1">
+      <w:hyperlink r:id="rId42" w:history="1">
         <w:r>
           <w:rPr>
             <w:rStyle w:val="Hyperlink"/>
@@ -8241,7 +8653,7 @@
       <w:r>
         <w:br/>
       </w:r>
-      <w:hyperlink r:id="rId36" w:history="1">
+      <w:hyperlink r:id="rId43" w:history="1">
         <w:r>
           <w:rPr>
             <w:rStyle w:val="Hyperlink"/>
@@ -8255,7 +8667,7 @@
       <w:r>
         <w:br/>
       </w:r>
-      <w:hyperlink r:id="rId37" w:history="1">
+      <w:hyperlink r:id="rId44" w:history="1">
         <w:r>
           <w:rPr>
             <w:rStyle w:val="Hyperlink"/>
@@ -8266,7 +8678,7 @@
       <w:r>
         <w:br/>
       </w:r>
-      <w:hyperlink r:id="rId38" w:history="1">
+      <w:hyperlink r:id="rId45" w:history="1">
         <w:r>
           <w:rPr>
             <w:rStyle w:val="Hyperlink"/>
@@ -8277,7 +8689,7 @@
       <w:r>
         <w:br/>
       </w:r>
-      <w:hyperlink r:id="rId39" w:history="1">
+      <w:hyperlink r:id="rId46" w:history="1">
         <w:r>
           <w:rPr>
             <w:rStyle w:val="Hyperlink"/>
@@ -8290,11 +8702,11 @@
       <w:pPr>
         <w:pStyle w:val="Heading1"/>
       </w:pPr>
-      <w:bookmarkStart w:id="21" w:name="_Toc376137236"/>
+      <w:bookmarkStart w:id="23" w:name="_Toc376351290"/>
       <w:r>
         <w:t>Events</w:t>
       </w:r>
-      <w:bookmarkEnd w:id="21"/>
+      <w:bookmarkEnd w:id="23"/>
     </w:p>
     <w:p>
       <w:r>
@@ -8487,66 +8899,19 @@
       <w:r>
         <w:t>flag "nuked".  This gives us a nice way to represent nukes, unnukes, and flags the same way: as a change to the post category</w:t>
       </w:r>
-    </w:p>
-    <w:p>
-      <w:r>
-        <w:t>The nuke and unnuke operations may also happen due to Shacknews idiosyncrasies.  For the purposes of the v2 API, a "nuked" post is simply a post ID that does not exist.  It cannot distinguish between a post that once existed but was nuked by a moderator, and a post that never showed up due to a bug.  In some situations I have witnessed, Shacknews will consume a post ID, but no post ever shows up, not even for a brief moment.  It's as if the post was instantly nuked.  The indexer will see this as being nuked right from the get-go, and w</w:t>
-      </w:r>
-      <w:r>
-        <w:t>ill register it as a nuked post.  It will log</w:t>
-      </w:r>
-      <w:r>
-        <w:t xml:space="preserve"> a </w:t>
-      </w:r>
-      <w:r>
-        <w:t xml:space="preserve">"nuked" </w:t>
-      </w:r>
-      <w:r>
-        <w:t>change</w:t>
-      </w:r>
-      <w:r>
-        <w:t xml:space="preserve">.  </w:t>
-      </w:r>
-      <w:r>
-        <w:t>I</w:t>
-      </w:r>
-      <w:r>
-        <w:t>f the post finally appears some time later (which happens sometimes</w:t>
-      </w:r>
-      <w:r>
-        <w:t xml:space="preserve">; the indexer will recheck a nuked post </w:t>
-      </w:r>
-      <w:r>
-        <w:t>periodically afterwards</w:t>
-      </w:r>
-      <w:r>
-        <w:t xml:space="preserve">), then the indexer </w:t>
-      </w:r>
-      <w:r>
-        <w:t>will see it and then log an "un</w:t>
-      </w:r>
-      <w:r>
-        <w:t xml:space="preserve">nuke" </w:t>
-      </w:r>
-      <w:r>
-        <w:t>change</w:t>
-      </w:r>
-      <w:r>
-        <w:t xml:space="preserve">, since the post </w:t>
-      </w:r>
-      <w:r>
-        <w:t>didn't exist before and now it exists.</w:t>
+      <w:r>
+        <w:t>.</w:t>
       </w:r>
     </w:p>
     <w:p>
       <w:pPr>
         <w:pStyle w:val="Heading2"/>
       </w:pPr>
-      <w:bookmarkStart w:id="22" w:name="_Toc376137237"/>
+      <w:bookmarkStart w:id="24" w:name="_Toc376351291"/>
       <w:r>
         <w:t>GET /v2/getNewestEventId &lt;TODO&gt;</w:t>
       </w:r>
-      <w:bookmarkEnd w:id="22"/>
+      <w:bookmarkEnd w:id="24"/>
     </w:p>
     <w:p>
       <w:r>
@@ -8641,11 +9006,11 @@
       <w:pPr>
         <w:pStyle w:val="Heading2"/>
       </w:pPr>
-      <w:bookmarkStart w:id="23" w:name="_Toc376137238"/>
+      <w:bookmarkStart w:id="25" w:name="_Toc376351292"/>
       <w:r>
         <w:t>GET /v2/waitForEvent &lt;TODO&gt;</w:t>
       </w:r>
-      <w:bookmarkEnd w:id="23"/>
+      <w:bookmarkEnd w:id="25"/>
     </w:p>
     <w:p>
       <w:r>
@@ -8696,9 +9061,6 @@
         <w:r>
           <w:rPr>
             <w:rStyle w:val="Hyperlink"/>
-            <w:rFonts w:ascii="Consolas" w:hAnsi="Consolas" w:cs="Consolas"/>
-            <w:sz w:val="20"/>
-            <w:szCs w:val="20"/>
           </w:rPr>
           <w:t>getBumpedThreadIds</w:t>
         </w:r>
@@ -8710,9 +9072,6 @@
         <w:r>
           <w:rPr>
             <w:rStyle w:val="Hyperlink"/>
-            <w:rFonts w:ascii="Consolas" w:hAnsi="Consolas" w:cs="Consolas"/>
-            <w:sz w:val="20"/>
-            <w:szCs w:val="20"/>
           </w:rPr>
           <w:t>getThread</w:t>
         </w:r>
@@ -8900,13 +9259,13 @@
       <w:pPr>
         <w:pStyle w:val="Heading1"/>
       </w:pPr>
-      <w:bookmarkStart w:id="24" w:name="_GET_/v2/getNewerEvents_&lt;TODO&gt;"/>
-      <w:bookmarkStart w:id="25" w:name="_Toc376137239"/>
-      <w:bookmarkEnd w:id="24"/>
+      <w:bookmarkStart w:id="26" w:name="_GET_/v2/getNewerEvents_&lt;TODO&gt;"/>
+      <w:bookmarkStart w:id="27" w:name="_Toc376351293"/>
+      <w:bookmarkEnd w:id="26"/>
       <w:r>
         <w:t>Users</w:t>
       </w:r>
-      <w:bookmarkEnd w:id="25"/>
+      <w:bookmarkEnd w:id="27"/>
     </w:p>
     <w:p>
       <w:r>
@@ -8917,11 +9276,11 @@
       <w:pPr>
         <w:pStyle w:val="Heading2"/>
       </w:pPr>
-      <w:bookmarkStart w:id="26" w:name="_Toc376137240"/>
+      <w:bookmarkStart w:id="28" w:name="_Toc376351294"/>
       <w:r>
         <w:t>POST /v2/verifyCredentials</w:t>
       </w:r>
-      <w:bookmarkEnd w:id="26"/>
+      <w:bookmarkEnd w:id="28"/>
     </w:p>
     <w:p>
       <w:r>
@@ -9017,6 +9376,19 @@
         <w:rPr>
           <w:rStyle w:val="HTMLCode"/>
         </w:rPr>
+        <w:t>,</w:t>
+      </w:r>
+      <w:r>
+        <w:rPr>
+          <w:rStyle w:val="HTMLCode"/>
+        </w:rPr>
+        <w:br/>
+        <w:t xml:space="preserve">   "isModerator": [BIT]  &lt;TODO&gt;</w:t>
+      </w:r>
+      <w:r>
+        <w:rPr>
+          <w:rStyle w:val="HTMLCode"/>
+        </w:rPr>
         <w:br/>
         <w:t>}</w:t>
       </w:r>
@@ -9033,7 +9405,7 @@
       <w:pPr>
         <w:ind w:left="720"/>
       </w:pPr>
-      <w:hyperlink r:id="rId40" w:history="1">
+      <w:hyperlink r:id="rId47" w:history="1">
         <w:r>
           <w:rPr>
             <w:rStyle w:val="Hyperlink"/>
@@ -9049,7 +9421,7 @@
       <w:pPr>
         <w:pStyle w:val="Heading2"/>
       </w:pPr>
-      <w:bookmarkStart w:id="27" w:name="_Toc376137241"/>
+      <w:bookmarkStart w:id="29" w:name="_Toc376351295"/>
       <w:r>
         <w:t>GET /v2/getUserRegistrationDate &lt;</w:t>
       </w:r>
@@ -9059,7 +9431,7 @@
       <w:r>
         <w:t>&gt;</w:t>
       </w:r>
-      <w:bookmarkEnd w:id="27"/>
+      <w:bookmarkEnd w:id="29"/>
     </w:p>
     <w:p>
       <w:r>
@@ -9229,11 +9601,11 @@
       <w:pPr>
         <w:pStyle w:val="Heading1"/>
       </w:pPr>
-      <w:bookmarkStart w:id="28" w:name="_Toc376137242"/>
+      <w:bookmarkStart w:id="30" w:name="_Toc376351296"/>
       <w:r>
         <w:t>Shackmessages</w:t>
       </w:r>
-      <w:bookmarkEnd w:id="28"/>
+      <w:bookmarkEnd w:id="30"/>
     </w:p>
     <w:p>
       <w:r>
@@ -9244,11 +9616,11 @@
       <w:pPr>
         <w:pStyle w:val="Heading2"/>
       </w:pPr>
-      <w:bookmarkStart w:id="29" w:name="_Toc376137243"/>
+      <w:bookmarkStart w:id="31" w:name="_Toc376351297"/>
       <w:r>
         <w:t>POST /v2/getMessages</w:t>
       </w:r>
-      <w:bookmarkEnd w:id="29"/>
+      <w:bookmarkEnd w:id="31"/>
     </w:p>
     <w:p>
       <w:r>
@@ -9658,7 +10030,7 @@
           <w:rStyle w:val="HTMLCode"/>
         </w:rPr>
       </w:pPr>
-      <w:hyperlink r:id="rId41" w:history="1">
+      <w:hyperlink r:id="rId48" w:history="1">
         <w:r>
           <w:rPr>
             <w:rStyle w:val="Hyperlink"/>
@@ -9674,11 +10046,13 @@
       <w:pPr>
         <w:pStyle w:val="Heading2"/>
       </w:pPr>
-      <w:bookmarkStart w:id="30" w:name="_Toc376137244"/>
+      <w:bookmarkStart w:id="32" w:name="_POST_/v2/sendMessage"/>
+      <w:bookmarkStart w:id="33" w:name="_Toc376351298"/>
+      <w:bookmarkEnd w:id="32"/>
       <w:r>
         <w:t>POST /v2/sendMessage</w:t>
       </w:r>
-      <w:bookmarkEnd w:id="30"/>
+      <w:bookmarkEnd w:id="33"/>
     </w:p>
     <w:p>
       <w:r>
@@ -9886,7 +10260,7 @@
           <w:rStyle w:val="HTMLCode"/>
         </w:rPr>
       </w:pPr>
-      <w:hyperlink r:id="rId42" w:history="1">
+      <w:hyperlink r:id="rId49" w:history="1">
         <w:r>
           <w:rPr>
             <w:rStyle w:val="Hyperlink"/>
@@ -9902,11 +10276,11 @@
       <w:pPr>
         <w:pStyle w:val="Heading2"/>
       </w:pPr>
-      <w:bookmarkStart w:id="31" w:name="_Toc376137245"/>
+      <w:bookmarkStart w:id="34" w:name="_Toc376351299"/>
       <w:r>
         <w:t>POST /v2/markMessageRead</w:t>
       </w:r>
-      <w:bookmarkEnd w:id="31"/>
+      <w:bookmarkEnd w:id="34"/>
     </w:p>
     <w:p>
       <w:r>
@@ -10084,7 +10458,7 @@
           <w:rStyle w:val="HTMLCode"/>
         </w:rPr>
       </w:pPr>
-      <w:hyperlink r:id="rId43" w:history="1">
+      <w:hyperlink r:id="rId50" w:history="1">
         <w:r>
           <w:rPr>
             <w:rStyle w:val="Hyperlink"/>
@@ -10100,14 +10474,14 @@
       <w:pPr>
         <w:pStyle w:val="Heading2"/>
       </w:pPr>
-      <w:bookmarkStart w:id="32" w:name="_Toc376137246"/>
+      <w:bookmarkStart w:id="35" w:name="_Toc376351300"/>
       <w:r>
         <w:t>POST /v2/deleteMessag</w:t>
       </w:r>
       <w:r>
         <w:t>e</w:t>
       </w:r>
-      <w:bookmarkEnd w:id="32"/>
+      <w:bookmarkEnd w:id="35"/>
     </w:p>
     <w:p>
       <w:r>
@@ -10308,7 +10682,7 @@
           <w:rStyle w:val="HTMLCode"/>
         </w:rPr>
       </w:pPr>
-      <w:hyperlink r:id="rId44" w:history="1">
+      <w:hyperlink r:id="rId51" w:history="1">
         <w:r>
           <w:rPr>
             <w:rStyle w:val="Hyperlink"/>
@@ -10324,16 +10698,16 @@
       <w:pPr>
         <w:pStyle w:val="Heading1"/>
       </w:pPr>
-      <w:bookmarkStart w:id="33" w:name="_Client_Data"/>
-      <w:bookmarkStart w:id="34" w:name="_Toc376137247"/>
-      <w:bookmarkEnd w:id="33"/>
+      <w:bookmarkStart w:id="36" w:name="_Client_Data"/>
+      <w:bookmarkStart w:id="37" w:name="_Toc376351301"/>
+      <w:bookmarkEnd w:id="36"/>
       <w:r>
         <w:t xml:space="preserve">Client </w:t>
       </w:r>
       <w:r>
         <w:t>Data</w:t>
       </w:r>
-      <w:bookmarkEnd w:id="34"/>
+      <w:bookmarkEnd w:id="37"/>
     </w:p>
     <w:p>
       <w:r>
@@ -10449,12 +10823,14 @@
       <w:r>
         <w:t xml:space="preserve">  You do not need to register this identification code ahead of time; simply call </w:t>
       </w:r>
-      <w:r>
-        <w:rPr>
-          <w:rStyle w:val="HTMLCode"/>
-        </w:rPr>
-        <w:t>getClientSessionToken</w:t>
-      </w:r>
+      <w:hyperlink w:anchor="_POST_/v2/clientData/getClientSessio" w:history="1">
+        <w:r>
+          <w:rPr>
+            <w:rStyle w:val="Hyperlink"/>
+          </w:rPr>
+          <w:t>getClientSessionToken</w:t>
+        </w:r>
+      </w:hyperlink>
       <w:r>
         <w:t xml:space="preserve"> with your chosen code to get started.</w:t>
       </w:r>
@@ -10466,10 +10842,12 @@
       <w:pPr>
         <w:pStyle w:val="Heading2"/>
       </w:pPr>
-      <w:bookmarkStart w:id="35" w:name="_POST_/v2/clientData/getClientToken_"/>
-      <w:bookmarkStart w:id="36" w:name="_Ref375010567"/>
-      <w:bookmarkStart w:id="37" w:name="_Toc376137248"/>
-      <w:bookmarkEnd w:id="35"/>
+      <w:bookmarkStart w:id="38" w:name="_POST_/v2/clientData/getClientToken_"/>
+      <w:bookmarkStart w:id="39" w:name="_POST_/v2/clientData/getClientSessio"/>
+      <w:bookmarkStart w:id="40" w:name="_Ref375010567"/>
+      <w:bookmarkStart w:id="41" w:name="_Toc376351302"/>
+      <w:bookmarkEnd w:id="38"/>
+      <w:bookmarkEnd w:id="39"/>
       <w:r>
         <w:t>POST /v2/clientData/get</w:t>
       </w:r>
@@ -10482,8 +10860,8 @@
       <w:r>
         <w:t>Token</w:t>
       </w:r>
-      <w:bookmarkEnd w:id="36"/>
-      <w:bookmarkEnd w:id="37"/>
+      <w:bookmarkEnd w:id="40"/>
+      <w:bookmarkEnd w:id="41"/>
     </w:p>
     <w:p>
       <w:r>
@@ -10719,7 +11097,7 @@
       <w:pPr>
         <w:ind w:left="720"/>
       </w:pPr>
-      <w:hyperlink r:id="rId45" w:history="1">
+      <w:hyperlink r:id="rId52" w:history="1">
         <w:r>
           <w:rPr>
             <w:rStyle w:val="Hyperlink"/>
@@ -10735,7 +11113,7 @@
       <w:pPr>
         <w:pStyle w:val="Heading2"/>
       </w:pPr>
-      <w:bookmarkStart w:id="38" w:name="_Toc376137249"/>
+      <w:bookmarkStart w:id="42" w:name="_Toc376351303"/>
       <w:r>
         <w:t>POST</w:t>
       </w:r>
@@ -10748,7 +11126,7 @@
       <w:r>
         <w:t>getCategoryFilters</w:t>
       </w:r>
-      <w:bookmarkEnd w:id="38"/>
+      <w:bookmarkEnd w:id="42"/>
     </w:p>
     <w:p>
       <w:r>
@@ -10951,7 +11329,7 @@
       <w:pPr>
         <w:ind w:left="720"/>
       </w:pPr>
-      <w:hyperlink r:id="rId46" w:history="1">
+      <w:hyperlink r:id="rId53" w:history="1">
         <w:r>
           <w:rPr>
             <w:rStyle w:val="Hyperlink"/>
@@ -10964,7 +11342,7 @@
       <w:pPr>
         <w:pStyle w:val="Heading2"/>
       </w:pPr>
-      <w:bookmarkStart w:id="39" w:name="_Toc376137250"/>
+      <w:bookmarkStart w:id="43" w:name="_Toc376351304"/>
       <w:r>
         <w:t>POST /v2/</w:t>
       </w:r>
@@ -10974,7 +11352,7 @@
       <w:r>
         <w:t>setCategoryFilters</w:t>
       </w:r>
-      <w:bookmarkEnd w:id="39"/>
+      <w:bookmarkEnd w:id="43"/>
     </w:p>
     <w:p>
       <w:r>
@@ -11244,7 +11622,7 @@
       <w:pPr>
         <w:ind w:left="720"/>
       </w:pPr>
-      <w:hyperlink r:id="rId47" w:history="1">
+      <w:hyperlink r:id="rId54" w:history="1">
         <w:r>
           <w:rPr>
             <w:rStyle w:val="Hyperlink"/>
@@ -11260,7 +11638,7 @@
       <w:pPr>
         <w:pStyle w:val="Heading2"/>
       </w:pPr>
-      <w:bookmarkStart w:id="40" w:name="_Toc376137251"/>
+      <w:bookmarkStart w:id="44" w:name="_Toc376351305"/>
       <w:r>
         <w:t>POST</w:t>
       </w:r>
@@ -11276,7 +11654,7 @@
       <w:r>
         <w:t>MarkedPosts</w:t>
       </w:r>
-      <w:bookmarkEnd w:id="40"/>
+      <w:bookmarkEnd w:id="44"/>
     </w:p>
     <w:p>
       <w:r>
@@ -11501,7 +11879,7 @@
       <w:pPr>
         <w:ind w:left="720"/>
       </w:pPr>
-      <w:hyperlink r:id="rId48" w:history="1">
+      <w:hyperlink r:id="rId55" w:history="1">
         <w:r>
           <w:rPr>
             <w:rStyle w:val="Hyperlink"/>
@@ -11517,7 +11895,7 @@
       <w:pPr>
         <w:pStyle w:val="Heading2"/>
       </w:pPr>
-      <w:bookmarkStart w:id="41" w:name="_Toc376137252"/>
+      <w:bookmarkStart w:id="45" w:name="_Toc376351306"/>
       <w:r>
         <w:t>POST /v2/</w:t>
       </w:r>
@@ -11527,7 +11905,7 @@
       <w:r>
         <w:t>clearMarkedPosts</w:t>
       </w:r>
-      <w:bookmarkEnd w:id="41"/>
+      <w:bookmarkEnd w:id="45"/>
     </w:p>
     <w:p>
       <w:r>
@@ -11669,7 +12047,7 @@
       <w:pPr>
         <w:ind w:left="720"/>
       </w:pPr>
-      <w:hyperlink r:id="rId49" w:history="1">
+      <w:hyperlink r:id="rId56" w:history="1">
         <w:r>
           <w:rPr>
             <w:rStyle w:val="Hyperlink"/>
@@ -11685,7 +12063,7 @@
       <w:pPr>
         <w:pStyle w:val="Heading2"/>
       </w:pPr>
-      <w:bookmarkStart w:id="42" w:name="_Toc376137253"/>
+      <w:bookmarkStart w:id="46" w:name="_Toc376351307"/>
       <w:r>
         <w:t>POST /v2/</w:t>
       </w:r>
@@ -11695,7 +12073,7 @@
       <w:r>
         <w:t>markPost</w:t>
       </w:r>
-      <w:bookmarkEnd w:id="42"/>
+      <w:bookmarkEnd w:id="46"/>
     </w:p>
     <w:p>
       <w:r>
@@ -11897,7 +12275,7 @@
       <w:pPr>
         <w:ind w:left="720"/>
       </w:pPr>
-      <w:hyperlink r:id="rId50" w:history="1">
+      <w:hyperlink r:id="rId57" w:history="1">
         <w:r>
           <w:rPr>
             <w:rStyle w:val="Hyperlink"/>
@@ -11913,7 +12291,7 @@
       <w:pPr>
         <w:pStyle w:val="Heading2"/>
       </w:pPr>
-      <w:bookmarkStart w:id="43" w:name="_Toc376137254"/>
+      <w:bookmarkStart w:id="47" w:name="_Toc376351308"/>
       <w:r>
         <w:t>POST</w:t>
       </w:r>
@@ -11926,7 +12304,7 @@
       <w:r>
         <w:t>getPrivateData</w:t>
       </w:r>
-      <w:bookmarkEnd w:id="43"/>
+      <w:bookmarkEnd w:id="47"/>
     </w:p>
     <w:p>
       <w:r>
@@ -12060,7 +12438,7 @@
       <w:pPr>
         <w:ind w:left="720"/>
       </w:pPr>
-      <w:hyperlink r:id="rId51" w:history="1">
+      <w:hyperlink r:id="rId58" w:history="1">
         <w:r>
           <w:rPr>
             <w:rStyle w:val="Hyperlink"/>
@@ -12076,7 +12454,7 @@
       <w:pPr>
         <w:pStyle w:val="Heading2"/>
       </w:pPr>
-      <w:bookmarkStart w:id="44" w:name="_Toc376137255"/>
+      <w:bookmarkStart w:id="48" w:name="_Toc376351309"/>
       <w:r>
         <w:t>POST /v2/</w:t>
       </w:r>
@@ -12089,7 +12467,7 @@
       <w:r>
         <w:t>a</w:t>
       </w:r>
-      <w:bookmarkEnd w:id="44"/>
+      <w:bookmarkEnd w:id="48"/>
     </w:p>
     <w:p>
       <w:r>
@@ -12257,7 +12635,7 @@
       <w:pPr>
         <w:ind w:left="720"/>
       </w:pPr>
-      <w:hyperlink r:id="rId52" w:history="1">
+      <w:hyperlink r:id="rId59" w:history="1">
         <w:r>
           <w:rPr>
             <w:rStyle w:val="Hyperlink"/>
@@ -12273,11 +12651,11 @@
       <w:pPr>
         <w:pStyle w:val="Heading1"/>
       </w:pPr>
-      <w:bookmarkStart w:id="45" w:name="_Toc376137256"/>
+      <w:bookmarkStart w:id="49" w:name="_Toc376351310"/>
       <w:r>
         <w:t>Appendix: Database Structure</w:t>
       </w:r>
-      <w:bookmarkEnd w:id="45"/>
+      <w:bookmarkEnd w:id="49"/>
     </w:p>
     <w:p>
       <w:r>
@@ -12315,7 +12693,7 @@
                     </pic:cNvPicPr>
                   </pic:nvPicPr>
                   <pic:blipFill>
-                    <a:blip r:embed="rId53">
+                    <a:blip r:embed="rId60">
                       <a:extLst>
                         <a:ext uri="{28A0092B-C50C-407E-A947-70E740481C1C}">
                           <a14:useLocalDpi xmlns:a14="http://schemas.microsoft.com/office/drawing/2010/main" val="0"/>
@@ -12365,10 +12743,10 @@
         <w:tblLook w:val="04A0" w:firstRow="1" w:lastRow="0" w:firstColumn="1" w:lastColumn="0" w:noHBand="0" w:noVBand="1"/>
       </w:tblPr>
       <w:tblGrid>
-        <w:gridCol w:w="1990"/>
-        <w:gridCol w:w="1220"/>
-        <w:gridCol w:w="2021"/>
-        <w:gridCol w:w="4120"/>
+        <w:gridCol w:w="2343"/>
+        <w:gridCol w:w="1419"/>
+        <w:gridCol w:w="1758"/>
+        <w:gridCol w:w="3831"/>
       </w:tblGrid>
       <w:tr>
         <w:tc>
@@ -17958,6 +18336,232 @@
     </w:lvl>
   </w:abstractNum>
   <w:abstractNum w:abstractNumId="11">
+    <w:nsid w:val="0B2D67ED"/>
+    <w:multiLevelType w:val="hybridMultilevel"/>
+    <w:tmpl w:val="939E8580"/>
+    <w:lvl w:ilvl="0" w:tplc="04090001">
+      <w:start w:val="1"/>
+      <w:numFmt w:val="bullet"/>
+      <w:lvlText w:val=""/>
+      <w:lvlJc w:val="left"/>
+      <w:pPr>
+        <w:ind w:left="720" w:hanging="360"/>
+      </w:pPr>
+      <w:rPr>
+        <w:rFonts w:ascii="Symbol" w:hAnsi="Symbol" w:hint="default"/>
+      </w:rPr>
+    </w:lvl>
+    <w:lvl w:ilvl="1" w:tplc="04090003" w:tentative="1">
+      <w:start w:val="1"/>
+      <w:numFmt w:val="bullet"/>
+      <w:lvlText w:val="o"/>
+      <w:lvlJc w:val="left"/>
+      <w:pPr>
+        <w:ind w:left="1440" w:hanging="360"/>
+      </w:pPr>
+      <w:rPr>
+        <w:rFonts w:ascii="Courier New" w:hAnsi="Courier New" w:cs="Courier New" w:hint="default"/>
+      </w:rPr>
+    </w:lvl>
+    <w:lvl w:ilvl="2" w:tplc="04090005" w:tentative="1">
+      <w:start w:val="1"/>
+      <w:numFmt w:val="bullet"/>
+      <w:lvlText w:val=""/>
+      <w:lvlJc w:val="left"/>
+      <w:pPr>
+        <w:ind w:left="2160" w:hanging="360"/>
+      </w:pPr>
+      <w:rPr>
+        <w:rFonts w:ascii="Wingdings" w:hAnsi="Wingdings" w:hint="default"/>
+      </w:rPr>
+    </w:lvl>
+    <w:lvl w:ilvl="3" w:tplc="04090001" w:tentative="1">
+      <w:start w:val="1"/>
+      <w:numFmt w:val="bullet"/>
+      <w:lvlText w:val=""/>
+      <w:lvlJc w:val="left"/>
+      <w:pPr>
+        <w:ind w:left="2880" w:hanging="360"/>
+      </w:pPr>
+      <w:rPr>
+        <w:rFonts w:ascii="Symbol" w:hAnsi="Symbol" w:hint="default"/>
+      </w:rPr>
+    </w:lvl>
+    <w:lvl w:ilvl="4" w:tplc="04090003" w:tentative="1">
+      <w:start w:val="1"/>
+      <w:numFmt w:val="bullet"/>
+      <w:lvlText w:val="o"/>
+      <w:lvlJc w:val="left"/>
+      <w:pPr>
+        <w:ind w:left="3600" w:hanging="360"/>
+      </w:pPr>
+      <w:rPr>
+        <w:rFonts w:ascii="Courier New" w:hAnsi="Courier New" w:cs="Courier New" w:hint="default"/>
+      </w:rPr>
+    </w:lvl>
+    <w:lvl w:ilvl="5" w:tplc="04090005" w:tentative="1">
+      <w:start w:val="1"/>
+      <w:numFmt w:val="bullet"/>
+      <w:lvlText w:val=""/>
+      <w:lvlJc w:val="left"/>
+      <w:pPr>
+        <w:ind w:left="4320" w:hanging="360"/>
+      </w:pPr>
+      <w:rPr>
+        <w:rFonts w:ascii="Wingdings" w:hAnsi="Wingdings" w:hint="default"/>
+      </w:rPr>
+    </w:lvl>
+    <w:lvl w:ilvl="6" w:tplc="04090001" w:tentative="1">
+      <w:start w:val="1"/>
+      <w:numFmt w:val="bullet"/>
+      <w:lvlText w:val=""/>
+      <w:lvlJc w:val="left"/>
+      <w:pPr>
+        <w:ind w:left="5040" w:hanging="360"/>
+      </w:pPr>
+      <w:rPr>
+        <w:rFonts w:ascii="Symbol" w:hAnsi="Symbol" w:hint="default"/>
+      </w:rPr>
+    </w:lvl>
+    <w:lvl w:ilvl="7" w:tplc="04090003" w:tentative="1">
+      <w:start w:val="1"/>
+      <w:numFmt w:val="bullet"/>
+      <w:lvlText w:val="o"/>
+      <w:lvlJc w:val="left"/>
+      <w:pPr>
+        <w:ind w:left="5760" w:hanging="360"/>
+      </w:pPr>
+      <w:rPr>
+        <w:rFonts w:ascii="Courier New" w:hAnsi="Courier New" w:cs="Courier New" w:hint="default"/>
+      </w:rPr>
+    </w:lvl>
+    <w:lvl w:ilvl="8" w:tplc="04090005" w:tentative="1">
+      <w:start w:val="1"/>
+      <w:numFmt w:val="bullet"/>
+      <w:lvlText w:val=""/>
+      <w:lvlJc w:val="left"/>
+      <w:pPr>
+        <w:ind w:left="6480" w:hanging="360"/>
+      </w:pPr>
+      <w:rPr>
+        <w:rFonts w:ascii="Wingdings" w:hAnsi="Wingdings" w:hint="default"/>
+      </w:rPr>
+    </w:lvl>
+  </w:abstractNum>
+  <w:abstractNum w:abstractNumId="12">
+    <w:nsid w:val="152B4064"/>
+    <w:multiLevelType w:val="hybridMultilevel"/>
+    <w:tmpl w:val="D6AC1A20"/>
+    <w:lvl w:ilvl="0" w:tplc="04090001">
+      <w:start w:val="1"/>
+      <w:numFmt w:val="bullet"/>
+      <w:lvlText w:val=""/>
+      <w:lvlJc w:val="left"/>
+      <w:pPr>
+        <w:ind w:left="720" w:hanging="360"/>
+      </w:pPr>
+      <w:rPr>
+        <w:rFonts w:ascii="Symbol" w:hAnsi="Symbol" w:hint="default"/>
+      </w:rPr>
+    </w:lvl>
+    <w:lvl w:ilvl="1" w:tplc="04090003" w:tentative="1">
+      <w:start w:val="1"/>
+      <w:numFmt w:val="bullet"/>
+      <w:lvlText w:val="o"/>
+      <w:lvlJc w:val="left"/>
+      <w:pPr>
+        <w:ind w:left="1440" w:hanging="360"/>
+      </w:pPr>
+      <w:rPr>
+        <w:rFonts w:ascii="Courier New" w:hAnsi="Courier New" w:cs="Courier New" w:hint="default"/>
+      </w:rPr>
+    </w:lvl>
+    <w:lvl w:ilvl="2" w:tplc="04090005" w:tentative="1">
+      <w:start w:val="1"/>
+      <w:numFmt w:val="bullet"/>
+      <w:lvlText w:val=""/>
+      <w:lvlJc w:val="left"/>
+      <w:pPr>
+        <w:ind w:left="2160" w:hanging="360"/>
+      </w:pPr>
+      <w:rPr>
+        <w:rFonts w:ascii="Wingdings" w:hAnsi="Wingdings" w:hint="default"/>
+      </w:rPr>
+    </w:lvl>
+    <w:lvl w:ilvl="3" w:tplc="04090001" w:tentative="1">
+      <w:start w:val="1"/>
+      <w:numFmt w:val="bullet"/>
+      <w:lvlText w:val=""/>
+      <w:lvlJc w:val="left"/>
+      <w:pPr>
+        <w:ind w:left="2880" w:hanging="360"/>
+      </w:pPr>
+      <w:rPr>
+        <w:rFonts w:ascii="Symbol" w:hAnsi="Symbol" w:hint="default"/>
+      </w:rPr>
+    </w:lvl>
+    <w:lvl w:ilvl="4" w:tplc="04090003" w:tentative="1">
+      <w:start w:val="1"/>
+      <w:numFmt w:val="bullet"/>
+      <w:lvlText w:val="o"/>
+      <w:lvlJc w:val="left"/>
+      <w:pPr>
+        <w:ind w:left="3600" w:hanging="360"/>
+      </w:pPr>
+      <w:rPr>
+        <w:rFonts w:ascii="Courier New" w:hAnsi="Courier New" w:cs="Courier New" w:hint="default"/>
+      </w:rPr>
+    </w:lvl>
+    <w:lvl w:ilvl="5" w:tplc="04090005" w:tentative="1">
+      <w:start w:val="1"/>
+      <w:numFmt w:val="bullet"/>
+      <w:lvlText w:val=""/>
+      <w:lvlJc w:val="left"/>
+      <w:pPr>
+        <w:ind w:left="4320" w:hanging="360"/>
+      </w:pPr>
+      <w:rPr>
+        <w:rFonts w:ascii="Wingdings" w:hAnsi="Wingdings" w:hint="default"/>
+      </w:rPr>
+    </w:lvl>
+    <w:lvl w:ilvl="6" w:tplc="04090001" w:tentative="1">
+      <w:start w:val="1"/>
+      <w:numFmt w:val="bullet"/>
+      <w:lvlText w:val=""/>
+      <w:lvlJc w:val="left"/>
+      <w:pPr>
+        <w:ind w:left="5040" w:hanging="360"/>
+      </w:pPr>
+      <w:rPr>
+        <w:rFonts w:ascii="Symbol" w:hAnsi="Symbol" w:hint="default"/>
+      </w:rPr>
+    </w:lvl>
+    <w:lvl w:ilvl="7" w:tplc="04090003" w:tentative="1">
+      <w:start w:val="1"/>
+      <w:numFmt w:val="bullet"/>
+      <w:lvlText w:val="o"/>
+      <w:lvlJc w:val="left"/>
+      <w:pPr>
+        <w:ind w:left="5760" w:hanging="360"/>
+      </w:pPr>
+      <w:rPr>
+        <w:rFonts w:ascii="Courier New" w:hAnsi="Courier New" w:cs="Courier New" w:hint="default"/>
+      </w:rPr>
+    </w:lvl>
+    <w:lvl w:ilvl="8" w:tplc="04090005" w:tentative="1">
+      <w:start w:val="1"/>
+      <w:numFmt w:val="bullet"/>
+      <w:lvlText w:val=""/>
+      <w:lvlJc w:val="left"/>
+      <w:pPr>
+        <w:ind w:left="6480" w:hanging="360"/>
+      </w:pPr>
+      <w:rPr>
+        <w:rFonts w:ascii="Wingdings" w:hAnsi="Wingdings" w:hint="default"/>
+      </w:rPr>
+    </w:lvl>
+  </w:abstractNum>
+  <w:abstractNum w:abstractNumId="13">
     <w:nsid w:val="1B094E36"/>
     <w:multiLevelType w:val="hybridMultilevel"/>
     <w:tmpl w:val="58A65F9E"/>
@@ -18070,7 +18674,7 @@
       </w:rPr>
     </w:lvl>
   </w:abstractNum>
-  <w:abstractNum w:abstractNumId="12">
+  <w:abstractNum w:abstractNumId="14">
     <w:nsid w:val="242673A4"/>
     <w:multiLevelType w:val="hybridMultilevel"/>
     <w:tmpl w:val="34FE5BAC"/>
@@ -18183,7 +18787,7 @@
       </w:rPr>
     </w:lvl>
   </w:abstractNum>
-  <w:abstractNum w:abstractNumId="13">
+  <w:abstractNum w:abstractNumId="15">
     <w:nsid w:val="26927185"/>
     <w:multiLevelType w:val="hybridMultilevel"/>
     <w:tmpl w:val="AB4AB46A"/>
@@ -18296,7 +18900,7 @@
       </w:rPr>
     </w:lvl>
   </w:abstractNum>
-  <w:abstractNum w:abstractNumId="14">
+  <w:abstractNum w:abstractNumId="16">
     <w:nsid w:val="28F027CA"/>
     <w:multiLevelType w:val="hybridMultilevel"/>
     <w:tmpl w:val="70BC54A4"/>
@@ -18409,7 +19013,7 @@
       </w:rPr>
     </w:lvl>
   </w:abstractNum>
-  <w:abstractNum w:abstractNumId="15">
+  <w:abstractNum w:abstractNumId="17">
     <w:nsid w:val="30160A9A"/>
     <w:multiLevelType w:val="hybridMultilevel"/>
     <w:tmpl w:val="B1442F16"/>
@@ -18522,7 +19126,7 @@
       </w:rPr>
     </w:lvl>
   </w:abstractNum>
-  <w:abstractNum w:abstractNumId="16">
+  <w:abstractNum w:abstractNumId="18">
     <w:nsid w:val="33E75587"/>
     <w:multiLevelType w:val="hybridMultilevel"/>
     <w:tmpl w:val="D236E218"/>
@@ -18635,7 +19239,7 @@
       </w:rPr>
     </w:lvl>
   </w:abstractNum>
-  <w:abstractNum w:abstractNumId="17">
+  <w:abstractNum w:abstractNumId="19">
     <w:nsid w:val="3BF86059"/>
     <w:multiLevelType w:val="hybridMultilevel"/>
     <w:tmpl w:val="188860D0"/>
@@ -18748,7 +19352,7 @@
       </w:rPr>
     </w:lvl>
   </w:abstractNum>
-  <w:abstractNum w:abstractNumId="18">
+  <w:abstractNum w:abstractNumId="20">
     <w:nsid w:val="41A8016A"/>
     <w:multiLevelType w:val="hybridMultilevel"/>
     <w:tmpl w:val="F9B41F4A"/>
@@ -18861,7 +19465,7 @@
       </w:rPr>
     </w:lvl>
   </w:abstractNum>
-  <w:abstractNum w:abstractNumId="19">
+  <w:abstractNum w:abstractNumId="21">
     <w:nsid w:val="4B8608FF"/>
     <w:multiLevelType w:val="hybridMultilevel"/>
     <w:tmpl w:val="4CEC8FFE"/>
@@ -18974,7 +19578,7 @@
       </w:rPr>
     </w:lvl>
   </w:abstractNum>
-  <w:abstractNum w:abstractNumId="20">
+  <w:abstractNum w:abstractNumId="22">
     <w:nsid w:val="5881186A"/>
     <w:multiLevelType w:val="hybridMultilevel"/>
     <w:tmpl w:val="8C74B9AC"/>
@@ -19087,7 +19691,7 @@
       </w:rPr>
     </w:lvl>
   </w:abstractNum>
-  <w:abstractNum w:abstractNumId="21">
+  <w:abstractNum w:abstractNumId="23">
     <w:nsid w:val="592D5EAA"/>
     <w:multiLevelType w:val="hybridMultilevel"/>
     <w:tmpl w:val="C2864B90"/>
@@ -19200,7 +19804,7 @@
       </w:rPr>
     </w:lvl>
   </w:abstractNum>
-  <w:abstractNum w:abstractNumId="22">
+  <w:abstractNum w:abstractNumId="24">
     <w:nsid w:val="6F9D36EC"/>
     <w:multiLevelType w:val="hybridMultilevel"/>
     <w:tmpl w:val="8D42BF42"/>
@@ -19313,7 +19917,7 @@
       </w:rPr>
     </w:lvl>
   </w:abstractNum>
-  <w:abstractNum w:abstractNumId="23">
+  <w:abstractNum w:abstractNumId="25">
     <w:nsid w:val="74442E31"/>
     <w:multiLevelType w:val="hybridMultilevel"/>
     <w:tmpl w:val="734457EA"/>
@@ -19426,7 +20030,7 @@
       </w:rPr>
     </w:lvl>
   </w:abstractNum>
-  <w:abstractNum w:abstractNumId="24">
+  <w:abstractNum w:abstractNumId="26">
     <w:nsid w:val="7F8329EE"/>
     <w:multiLevelType w:val="hybridMultilevel"/>
     <w:tmpl w:val="98F45398"/>
@@ -19540,10 +20144,10 @@
     </w:lvl>
   </w:abstractNum>
   <w:num w:numId="1">
-    <w:abstractNumId w:val="18"/>
+    <w:abstractNumId w:val="20"/>
   </w:num>
   <w:num w:numId="2">
-    <w:abstractNumId w:val="18"/>
+    <w:abstractNumId w:val="20"/>
   </w:num>
   <w:num w:numId="3">
     <w:abstractNumId w:val="10"/>
@@ -19552,7 +20156,7 @@
     <w:abstractNumId w:val="10"/>
   </w:num>
   <w:num w:numId="5">
-    <w:abstractNumId w:val="19"/>
+    <w:abstractNumId w:val="21"/>
   </w:num>
   <w:num w:numId="6">
     <w:abstractNumId w:val="9"/>
@@ -19585,40 +20189,46 @@
     <w:abstractNumId w:val="0"/>
   </w:num>
   <w:num w:numId="16">
-    <w:abstractNumId w:val="12"/>
+    <w:abstractNumId w:val="14"/>
   </w:num>
   <w:num w:numId="17">
-    <w:abstractNumId w:val="14"/>
+    <w:abstractNumId w:val="16"/>
   </w:num>
   <w:num w:numId="18">
+    <w:abstractNumId w:val="19"/>
+  </w:num>
+  <w:num w:numId="19">
     <w:abstractNumId w:val="17"/>
   </w:num>
-  <w:num w:numId="19">
+  <w:num w:numId="20">
+    <w:abstractNumId w:val="23"/>
+  </w:num>
+  <w:num w:numId="21">
+    <w:abstractNumId w:val="26"/>
+  </w:num>
+  <w:num w:numId="22">
+    <w:abstractNumId w:val="13"/>
+  </w:num>
+  <w:num w:numId="23">
+    <w:abstractNumId w:val="18"/>
+  </w:num>
+  <w:num w:numId="24">
+    <w:abstractNumId w:val="22"/>
+  </w:num>
+  <w:num w:numId="25">
     <w:abstractNumId w:val="15"/>
   </w:num>
-  <w:num w:numId="20">
-    <w:abstractNumId w:val="21"/>
+  <w:num w:numId="26">
+    <w:abstractNumId w:val="25"/>
   </w:num>
-  <w:num w:numId="21">
+  <w:num w:numId="27">
     <w:abstractNumId w:val="24"/>
   </w:num>
-  <w:num w:numId="22">
+  <w:num w:numId="28">
     <w:abstractNumId w:val="11"/>
   </w:num>
-  <w:num w:numId="23">
-    <w:abstractNumId w:val="16"/>
-  </w:num>
-  <w:num w:numId="24">
-    <w:abstractNumId w:val="20"/>
-  </w:num>
-  <w:num w:numId="25">
-    <w:abstractNumId w:val="13"/>
-  </w:num>
-  <w:num w:numId="26">
-    <w:abstractNumId w:val="23"/>
-  </w:num>
-  <w:num w:numId="27">
-    <w:abstractNumId w:val="22"/>
+  <w:num w:numId="29">
+    <w:abstractNumId w:val="12"/>
   </w:num>
 </w:numbering>
 </file>
@@ -20014,9 +20624,12 @@
   <w:style w:type="paragraph" w:default="1" w:styleId="Normal">
     <w:name w:val="Normal"/>
     <w:qFormat/>
-    <w:rsid w:val="005E0921"/>
+    <w:rsid w:val="0008314E"/>
+    <w:pPr>
+      <w:spacing w:after="200" w:line="312" w:lineRule="auto"/>
+    </w:pPr>
     <w:rPr>
-      <w:sz w:val="22"/>
+      <w:sz w:val="24"/>
       <w:szCs w:val="22"/>
     </w:rPr>
   </w:style>
@@ -20027,7 +20640,7 @@
     <w:link w:val="Heading1Char"/>
     <w:uiPriority w:val="9"/>
     <w:qFormat/>
-    <w:rsid w:val="00715FC6"/>
+    <w:rsid w:val="007C43C8"/>
     <w:pPr>
       <w:keepNext/>
       <w:keepLines/>
@@ -20056,7 +20669,7 @@
     <w:uiPriority w:val="9"/>
     <w:unhideWhenUsed/>
     <w:qFormat/>
-    <w:rsid w:val="00AB0401"/>
+    <w:rsid w:val="00E80AB7"/>
     <w:pPr>
       <w:keepNext/>
       <w:keepLines/>
@@ -20117,7 +20730,6 @@
     <w:rPr>
       <w:rFonts w:asciiTheme="majorHAnsi" w:eastAsiaTheme="majorEastAsia" w:hAnsiTheme="majorHAnsi" w:cstheme="majorBidi"/>
       <w:color w:val="B3186D" w:themeColor="accent1" w:themeShade="BF"/>
-      <w:sz w:val="24"/>
       <w:szCs w:val="24"/>
     </w:rPr>
   </w:style>
@@ -20287,7 +20899,7 @@
     <w:link w:val="Heading1"/>
     <w:uiPriority w:val="9"/>
     <w:locked/>
-    <w:rsid w:val="00715FC6"/>
+    <w:rsid w:val="007C43C8"/>
     <w:rPr>
       <w:rFonts w:asciiTheme="majorHAnsi" w:eastAsiaTheme="majorEastAsia" w:hAnsiTheme="majorHAnsi" w:cstheme="majorBidi"/>
       <w:color w:val="FFFFFF" w:themeColor="background1"/>
@@ -20302,7 +20914,7 @@
     <w:link w:val="Heading2"/>
     <w:uiPriority w:val="9"/>
     <w:locked/>
-    <w:rsid w:val="00AB0401"/>
+    <w:rsid w:val="00E80AB7"/>
     <w:rPr>
       <w:rFonts w:asciiTheme="majorHAnsi" w:eastAsiaTheme="majorEastAsia" w:hAnsiTheme="majorHAnsi" w:cstheme="majorBidi"/>
       <w:color w:val="FFFFFF" w:themeColor="background1"/>
@@ -20372,9 +20984,10 @@
     <w:basedOn w:val="DefaultParagraphFont"/>
     <w:uiPriority w:val="99"/>
     <w:unhideWhenUsed/>
+    <w:rsid w:val="0057381B"/>
     <w:rPr>
-      <w:rFonts w:ascii="Consolas" w:eastAsia="Times New Roman" w:hAnsi="Consolas" w:cs="Consolas" w:hint="default"/>
-      <w:sz w:val="20"/>
+      <w:rFonts w:ascii="Source Code Pro" w:eastAsia="Times New Roman" w:hAnsi="Source Code Pro" w:cs="Consolas" w:hint="default"/>
+      <w:sz w:val="22"/>
       <w:szCs w:val="20"/>
     </w:rPr>
   </w:style>
@@ -20429,9 +21042,9 @@
     <w:autoRedefine/>
     <w:uiPriority w:val="39"/>
     <w:unhideWhenUsed/>
-    <w:rsid w:val="00830127"/>
+    <w:rsid w:val="00AF37E2"/>
     <w:pPr>
-      <w:spacing w:after="100"/>
+      <w:spacing w:after="100" w:line="240" w:lineRule="auto"/>
     </w:pPr>
     <w:rPr>
       <w:b/>
@@ -20444,16 +21057,15 @@
     <w:autoRedefine/>
     <w:uiPriority w:val="39"/>
     <w:unhideWhenUsed/>
-    <w:rsid w:val="008C6980"/>
+    <w:rsid w:val="003920BD"/>
     <w:pPr>
       <w:tabs>
         <w:tab w:val="right" w:leader="dot" w:pos="9350"/>
       </w:tabs>
-      <w:spacing w:after="100"/>
-      <w:ind w:left="288"/>
+      <w:spacing w:after="100" w:line="240" w:lineRule="auto"/>
     </w:pPr>
     <w:rPr>
-      <w:sz w:val="20"/>
+      <w:sz w:val="18"/>
     </w:rPr>
   </w:style>
   <w:style w:type="paragraph" w:styleId="Caption">
@@ -20517,7 +21129,7 @@
     <w:uiPriority w:val="11"/>
     <w:qFormat/>
     <w:pPr>
-      <w:spacing w:after="240" w:line="240" w:lineRule="auto"/>
+      <w:spacing w:line="240" w:lineRule="auto"/>
     </w:pPr>
     <w:rPr>
       <w:rFonts w:asciiTheme="majorHAnsi" w:eastAsiaTheme="majorEastAsia" w:hAnsiTheme="majorHAnsi" w:cstheme="majorBidi"/>
@@ -20553,9 +21165,9 @@
     <w:basedOn w:val="Normal"/>
     <w:uiPriority w:val="34"/>
     <w:qFormat/>
+    <w:rsid w:val="00687319"/>
     <w:pPr>
       <w:ind w:left="720"/>
-      <w:contextualSpacing/>
     </w:pPr>
   </w:style>
   <w:style w:type="paragraph" w:styleId="Quote">
@@ -20571,7 +21183,6 @@
     </w:pPr>
     <w:rPr>
       <w:color w:val="454551" w:themeColor="text2"/>
-      <w:sz w:val="24"/>
       <w:szCs w:val="24"/>
     </w:rPr>
   </w:style>
@@ -20595,7 +21206,7 @@
     <w:uiPriority w:val="30"/>
     <w:qFormat/>
     <w:pPr>
-      <w:spacing w:before="100" w:beforeAutospacing="1" w:after="240" w:line="240" w:lineRule="auto"/>
+      <w:spacing w:before="100" w:beforeAutospacing="1" w:line="240" w:lineRule="auto"/>
       <w:ind w:left="720"/>
       <w:jc w:val="center"/>
     </w:pPr>
@@ -20727,10 +21338,10 @@
     <w:basedOn w:val="DefaultParagraphFont"/>
     <w:uiPriority w:val="99"/>
     <w:unhideWhenUsed/>
-    <w:rsid w:val="00E61F61"/>
+    <w:rsid w:val="0057381B"/>
     <w:rPr>
-      <w:rFonts w:ascii="Consolas" w:hAnsi="Consolas" w:cs="Consolas"/>
-      <w:sz w:val="20"/>
+      <w:rFonts w:ascii="Source Code Pro" w:hAnsi="Source Code Pro" w:cs="Consolas"/>
+      <w:sz w:val="22"/>
       <w:szCs w:val="20"/>
     </w:rPr>
   </w:style>
@@ -20778,76 +21389,16 @@
         <a:srgbClr val="8C8C8C"/>
       </a:folHlink>
     </a:clrScheme>
-    <a:fontScheme name="Cambria">
+    <a:fontScheme name="Source Sans Pro">
       <a:majorFont>
-        <a:latin typeface="Cambria" panose="02040503050406030204"/>
+        <a:latin typeface="Source Sans Pro"/>
         <a:ea typeface=""/>
         <a:cs typeface=""/>
-        <a:font script="Jpan" typeface="HG明朝B"/>
-        <a:font script="Hang" typeface="맑은 고딕"/>
-        <a:font script="Hans" typeface="黑体"/>
-        <a:font script="Hant" typeface="新細明體"/>
-        <a:font script="Arab" typeface="Times New Roman"/>
-        <a:font script="Hebr" typeface="Times New Roman"/>
-        <a:font script="Thai" typeface="Angsana New"/>
-        <a:font script="Ethi" typeface="Nyala"/>
-        <a:font script="Beng" typeface="Vrinda"/>
-        <a:font script="Gujr" typeface="Shruti"/>
-        <a:font script="Khmr" typeface="MoolBoran"/>
-        <a:font script="Knda" typeface="Tunga"/>
-        <a:font script="Guru" typeface="Raavi"/>
-        <a:font script="Cans" typeface="Euphemia"/>
-        <a:font script="Cher" typeface="Plantagenet Cherokee"/>
-        <a:font script="Yiii" typeface="Microsoft Yi Baiti"/>
-        <a:font script="Tibt" typeface="Microsoft Himalaya"/>
-        <a:font script="Thaa" typeface="MV Boli"/>
-        <a:font script="Deva" typeface="Mangal"/>
-        <a:font script="Telu" typeface="Gautami"/>
-        <a:font script="Taml" typeface="Latha"/>
-        <a:font script="Syrc" typeface="Estrangelo Edessa"/>
-        <a:font script="Orya" typeface="Kalinga"/>
-        <a:font script="Mlym" typeface="Kartika"/>
-        <a:font script="Laoo" typeface="DokChampa"/>
-        <a:font script="Sinh" typeface="Iskoola Pota"/>
-        <a:font script="Mong" typeface="Mongolian Baiti"/>
-        <a:font script="Viet" typeface="Times New Roman"/>
-        <a:font script="Uigh" typeface="Microsoft Uighur"/>
-        <a:font script="Geor" typeface="Sylfaen"/>
       </a:majorFont>
       <a:minorFont>
-        <a:latin typeface="Cambria" panose="02040503050406030204"/>
+        <a:latin typeface="Source Sans Pro"/>
         <a:ea typeface=""/>
         <a:cs typeface=""/>
-        <a:font script="Jpan" typeface="HG明朝B"/>
-        <a:font script="Hang" typeface="맑은 고딕"/>
-        <a:font script="Hans" typeface="黑体"/>
-        <a:font script="Hant" typeface="新細明體"/>
-        <a:font script="Arab" typeface="Times New Roman"/>
-        <a:font script="Hebr" typeface="Times New Roman"/>
-        <a:font script="Thai" typeface="Angsana New"/>
-        <a:font script="Ethi" typeface="Nyala"/>
-        <a:font script="Beng" typeface="Vrinda"/>
-        <a:font script="Gujr" typeface="Shruti"/>
-        <a:font script="Khmr" typeface="MoolBoran"/>
-        <a:font script="Knda" typeface="Tunga"/>
-        <a:font script="Guru" typeface="Raavi"/>
-        <a:font script="Cans" typeface="Euphemia"/>
-        <a:font script="Cher" typeface="Plantagenet Cherokee"/>
-        <a:font script="Yiii" typeface="Microsoft Yi Baiti"/>
-        <a:font script="Tibt" typeface="Microsoft Himalaya"/>
-        <a:font script="Thaa" typeface="MV Boli"/>
-        <a:font script="Deva" typeface="Mangal"/>
-        <a:font script="Telu" typeface="Gautami"/>
-        <a:font script="Taml" typeface="Latha"/>
-        <a:font script="Syrc" typeface="Estrangelo Edessa"/>
-        <a:font script="Orya" typeface="Kalinga"/>
-        <a:font script="Mlym" typeface="Kartika"/>
-        <a:font script="Laoo" typeface="DokChampa"/>
-        <a:font script="Sinh" typeface="Iskoola Pota"/>
-        <a:font script="Mong" typeface="Mongolian Baiti"/>
-        <a:font script="Viet" typeface="Times New Roman"/>
-        <a:font script="Uigh" typeface="Microsoft Uighur"/>
-        <a:font script="Geor" typeface="Sylfaen"/>
       </a:minorFont>
     </a:fontScheme>
     <a:fmtScheme name="Celestial">
@@ -20991,7 +21542,7 @@
 </file>
 
 <file path=customXml/itemProps1.xml><?xml version="1.0" encoding="utf-8"?>
-<ds:datastoreItem xmlns:ds="http://schemas.openxmlformats.org/officeDocument/2006/customXml" ds:itemID="{C3D772FF-1F3B-4377-8512-BB161644828A}">
+<ds:datastoreItem xmlns:ds="http://schemas.openxmlformats.org/officeDocument/2006/customXml" ds:itemID="{5C95DE9E-58F2-4F77-9EF7-36746B6796F0}">
   <ds:schemaRefs>
     <ds:schemaRef ds:uri="http://schemas.openxmlformats.org/officeDocument/2006/bibliography"/>
   </ds:schemaRefs>

</xml_diff>

<commit_message>
Change getBumpedThreadIds to getChatty.
</commit_message>
<xml_diff>
--- a/v2/WinChatty v2 API.docx
+++ b/v2/WinChatty v2 API.docx
@@ -97,7 +97,7 @@
               <w:rPr>
                 <w:noProof/>
               </w:rPr>
-              <w:t>10:19 PM</w:t>
+              <w:t>10:49 PM</w:t>
             </w:r>
             <w:r>
               <w:fldChar w:fldCharType="end"/>
@@ -209,7 +209,7 @@
             </w:rPr>
             <w:fldChar w:fldCharType="separate"/>
           </w:r>
-          <w:hyperlink w:anchor="_Toc376378106" w:history="1">
+          <w:hyperlink w:anchor="_Toc376379890" w:history="1">
             <w:r>
               <w:rPr>
                 <w:rStyle w:val="Hyperlink"/>
@@ -236,7 +236,7 @@
                 <w:noProof/>
                 <w:webHidden/>
               </w:rPr>
-              <w:instrText xml:space="preserve"> PAGEREF _Toc376378106 \h </w:instrText>
+              <w:instrText xml:space="preserve"> PAGEREF _Toc376379890 \h </w:instrText>
             </w:r>
             <w:r>
               <w:rPr>
@@ -275,7 +275,7 @@
               <w:sz w:val="22"/>
             </w:rPr>
           </w:pPr>
-          <w:hyperlink w:anchor="_Toc376378107" w:history="1">
+          <w:hyperlink w:anchor="_Toc376379891" w:history="1">
             <w:r>
               <w:rPr>
                 <w:rStyle w:val="Hyperlink"/>
@@ -302,7 +302,7 @@
                 <w:noProof/>
                 <w:webHidden/>
               </w:rPr>
-              <w:instrText xml:space="preserve"> PAGEREF _Toc376378107 \h </w:instrText>
+              <w:instrText xml:space="preserve"> PAGEREF _Toc376379891 \h </w:instrText>
             </w:r>
             <w:r>
               <w:rPr>
@@ -341,7 +341,7 @@
               <w:sz w:val="22"/>
             </w:rPr>
           </w:pPr>
-          <w:hyperlink w:anchor="_Toc376378108" w:history="1">
+          <w:hyperlink w:anchor="_Toc376379892" w:history="1">
             <w:r>
               <w:rPr>
                 <w:rStyle w:val="Hyperlink"/>
@@ -368,7 +368,7 @@
                 <w:noProof/>
                 <w:webHidden/>
               </w:rPr>
-              <w:instrText xml:space="preserve"> PAGEREF _Toc376378108 \h </w:instrText>
+              <w:instrText xml:space="preserve"> PAGEREF _Toc376379892 \h </w:instrText>
             </w:r>
             <w:r>
               <w:rPr>
@@ -407,7 +407,7 @@
               <w:sz w:val="22"/>
             </w:rPr>
           </w:pPr>
-          <w:hyperlink w:anchor="_Toc376378109" w:history="1">
+          <w:hyperlink w:anchor="_Toc376379893" w:history="1">
             <w:r>
               <w:rPr>
                 <w:rStyle w:val="Hyperlink"/>
@@ -434,7 +434,7 @@
                 <w:noProof/>
                 <w:webHidden/>
               </w:rPr>
-              <w:instrText xml:space="preserve"> PAGEREF _Toc376378109 \h </w:instrText>
+              <w:instrText xml:space="preserve"> PAGEREF _Toc376379893 \h </w:instrText>
             </w:r>
             <w:r>
               <w:rPr>
@@ -473,13 +473,13 @@
               <w:sz w:val="22"/>
             </w:rPr>
           </w:pPr>
-          <w:hyperlink w:anchor="_Toc376378110" w:history="1">
+          <w:hyperlink w:anchor="_Toc376379894" w:history="1">
             <w:r>
               <w:rPr>
                 <w:rStyle w:val="Hyperlink"/>
                 <w:noProof/>
               </w:rPr>
-              <w:t>Client Implementation Guidelines &lt;TODO&gt;</w:t>
+              <w:t>Client Implementation Guide</w:t>
             </w:r>
             <w:r>
               <w:rPr>
@@ -500,7 +500,7 @@
                 <w:noProof/>
                 <w:webHidden/>
               </w:rPr>
-              <w:instrText xml:space="preserve"> PAGEREF _Toc376378110 \h </w:instrText>
+              <w:instrText xml:space="preserve"> PAGEREF _Toc376379894 \h </w:instrText>
             </w:r>
             <w:r>
               <w:rPr>
@@ -539,7 +539,7 @@
               <w:sz w:val="22"/>
             </w:rPr>
           </w:pPr>
-          <w:hyperlink w:anchor="_Toc376378111" w:history="1">
+          <w:hyperlink w:anchor="_Toc376379895" w:history="1">
             <w:r>
               <w:rPr>
                 <w:rStyle w:val="Hyperlink"/>
@@ -566,7 +566,7 @@
                 <w:noProof/>
                 <w:webHidden/>
               </w:rPr>
-              <w:instrText xml:space="preserve"> PAGEREF _Toc376378111 \h </w:instrText>
+              <w:instrText xml:space="preserve"> PAGEREF _Toc376379895 \h </w:instrText>
             </w:r>
             <w:r>
               <w:rPr>
@@ -609,7 +609,7 @@
               <w:sz w:val="22"/>
             </w:rPr>
           </w:pPr>
-          <w:hyperlink w:anchor="_Toc376378112" w:history="1">
+          <w:hyperlink w:anchor="_Toc376379896" w:history="1">
             <w:r>
               <w:rPr>
                 <w:rStyle w:val="Hyperlink"/>
@@ -636,7 +636,7 @@
                 <w:noProof/>
                 <w:webHidden/>
               </w:rPr>
-              <w:instrText xml:space="preserve"> PAGEREF _Toc376378112 \h </w:instrText>
+              <w:instrText xml:space="preserve"> PAGEREF _Toc376379896 \h </w:instrText>
             </w:r>
             <w:r>
               <w:rPr>
@@ -675,13 +675,13 @@
               <w:sz w:val="22"/>
             </w:rPr>
           </w:pPr>
-          <w:hyperlink w:anchor="_Toc376378113" w:history="1">
+          <w:hyperlink w:anchor="_Toc376379897" w:history="1">
             <w:r>
               <w:rPr>
                 <w:rStyle w:val="Hyperlink"/>
                 <w:noProof/>
               </w:rPr>
-              <w:t>GET /v2/getBumpedThreadIds</w:t>
+              <w:t>GET /v2/getChatty</w:t>
             </w:r>
             <w:r>
               <w:rPr>
@@ -702,7 +702,7 @@
                 <w:noProof/>
                 <w:webHidden/>
               </w:rPr>
-              <w:instrText xml:space="preserve"> PAGEREF _Toc376378113 \h </w:instrText>
+              <w:instrText xml:space="preserve"> PAGEREF _Toc376379897 \h </w:instrText>
             </w:r>
             <w:r>
               <w:rPr>
@@ -741,7 +741,7 @@
               <w:sz w:val="22"/>
             </w:rPr>
           </w:pPr>
-          <w:hyperlink w:anchor="_Toc376378114" w:history="1">
+          <w:hyperlink w:anchor="_Toc376379898" w:history="1">
             <w:r>
               <w:rPr>
                 <w:rStyle w:val="Hyperlink"/>
@@ -768,7 +768,7 @@
                 <w:noProof/>
                 <w:webHidden/>
               </w:rPr>
-              <w:instrText xml:space="preserve"> PAGEREF _Toc376378114 \h </w:instrText>
+              <w:instrText xml:space="preserve"> PAGEREF _Toc376379898 \h </w:instrText>
             </w:r>
             <w:r>
               <w:rPr>
@@ -807,7 +807,7 @@
               <w:sz w:val="22"/>
             </w:rPr>
           </w:pPr>
-          <w:hyperlink w:anchor="_Toc376378115" w:history="1">
+          <w:hyperlink w:anchor="_Toc376379899" w:history="1">
             <w:r>
               <w:rPr>
                 <w:rStyle w:val="Hyperlink"/>
@@ -834,7 +834,7 @@
                 <w:noProof/>
                 <w:webHidden/>
               </w:rPr>
-              <w:instrText xml:space="preserve"> PAGEREF _Toc376378115 \h </w:instrText>
+              <w:instrText xml:space="preserve"> PAGEREF _Toc376379899 \h </w:instrText>
             </w:r>
             <w:r>
               <w:rPr>
@@ -864,6 +864,8 @@
               <w:fldChar w:fldCharType="end"/>
             </w:r>
           </w:hyperlink>
+          <w:bookmarkStart w:id="0" w:name="_GoBack"/>
+          <w:bookmarkEnd w:id="0"/>
         </w:p>
         <w:p>
           <w:pPr>
@@ -873,7 +875,7 @@
               <w:sz w:val="22"/>
             </w:rPr>
           </w:pPr>
-          <w:hyperlink w:anchor="_Toc376378116" w:history="1">
+          <w:hyperlink w:anchor="_Toc376379900" w:history="1">
             <w:r>
               <w:rPr>
                 <w:rStyle w:val="Hyperlink"/>
@@ -900,7 +902,7 @@
                 <w:noProof/>
                 <w:webHidden/>
               </w:rPr>
-              <w:instrText xml:space="preserve"> PAGEREF _Toc376378116 \h </w:instrText>
+              <w:instrText xml:space="preserve"> PAGEREF _Toc376379900 \h </w:instrText>
             </w:r>
             <w:r>
               <w:rPr>
@@ -943,7 +945,7 @@
               <w:sz w:val="22"/>
             </w:rPr>
           </w:pPr>
-          <w:hyperlink w:anchor="_Toc376378117" w:history="1">
+          <w:hyperlink w:anchor="_Toc376379901" w:history="1">
             <w:r>
               <w:rPr>
                 <w:rStyle w:val="Hyperlink"/>
@@ -970,7 +972,7 @@
                 <w:noProof/>
                 <w:webHidden/>
               </w:rPr>
-              <w:instrText xml:space="preserve"> PAGEREF _Toc376378117 \h </w:instrText>
+              <w:instrText xml:space="preserve"> PAGEREF _Toc376379901 \h </w:instrText>
             </w:r>
             <w:r>
               <w:rPr>
@@ -1009,7 +1011,7 @@
               <w:sz w:val="22"/>
             </w:rPr>
           </w:pPr>
-          <w:hyperlink w:anchor="_Toc376378118" w:history="1">
+          <w:hyperlink w:anchor="_Toc376379902" w:history="1">
             <w:r>
               <w:rPr>
                 <w:rStyle w:val="Hyperlink"/>
@@ -1036,7 +1038,7 @@
                 <w:noProof/>
                 <w:webHidden/>
               </w:rPr>
-              <w:instrText xml:space="preserve"> PAGEREF _Toc376378118 \h </w:instrText>
+              <w:instrText xml:space="preserve"> PAGEREF _Toc376379902 \h </w:instrText>
             </w:r>
             <w:r>
               <w:rPr>
@@ -1075,7 +1077,7 @@
               <w:sz w:val="22"/>
             </w:rPr>
           </w:pPr>
-          <w:hyperlink w:anchor="_Toc376378119" w:history="1">
+          <w:hyperlink w:anchor="_Toc376379903" w:history="1">
             <w:r>
               <w:rPr>
                 <w:rStyle w:val="Hyperlink"/>
@@ -1102,7 +1104,7 @@
                 <w:noProof/>
                 <w:webHidden/>
               </w:rPr>
-              <w:instrText xml:space="preserve"> PAGEREF _Toc376378119 \h </w:instrText>
+              <w:instrText xml:space="preserve"> PAGEREF _Toc376379903 \h </w:instrText>
             </w:r>
             <w:r>
               <w:rPr>
@@ -1141,7 +1143,7 @@
               <w:sz w:val="22"/>
             </w:rPr>
           </w:pPr>
-          <w:hyperlink w:anchor="_Toc376378120" w:history="1">
+          <w:hyperlink w:anchor="_Toc376379904" w:history="1">
             <w:r>
               <w:rPr>
                 <w:rStyle w:val="Hyperlink"/>
@@ -1168,7 +1170,7 @@
                 <w:noProof/>
                 <w:webHidden/>
               </w:rPr>
-              <w:instrText xml:space="preserve"> PAGEREF _Toc376378120 \h </w:instrText>
+              <w:instrText xml:space="preserve"> PAGEREF _Toc376379904 \h </w:instrText>
             </w:r>
             <w:r>
               <w:rPr>
@@ -1207,7 +1209,7 @@
               <w:sz w:val="22"/>
             </w:rPr>
           </w:pPr>
-          <w:hyperlink w:anchor="_Toc376378121" w:history="1">
+          <w:hyperlink w:anchor="_Toc376379905" w:history="1">
             <w:r>
               <w:rPr>
                 <w:rStyle w:val="Hyperlink"/>
@@ -1234,7 +1236,7 @@
                 <w:noProof/>
                 <w:webHidden/>
               </w:rPr>
-              <w:instrText xml:space="preserve"> PAGEREF _Toc376378121 \h </w:instrText>
+              <w:instrText xml:space="preserve"> PAGEREF _Toc376379905 \h </w:instrText>
             </w:r>
             <w:r>
               <w:rPr>
@@ -1273,7 +1275,7 @@
               <w:sz w:val="22"/>
             </w:rPr>
           </w:pPr>
-          <w:hyperlink w:anchor="_Toc376378122" w:history="1">
+          <w:hyperlink w:anchor="_Toc376379906" w:history="1">
             <w:r>
               <w:rPr>
                 <w:rStyle w:val="Hyperlink"/>
@@ -1300,7 +1302,7 @@
                 <w:noProof/>
                 <w:webHidden/>
               </w:rPr>
-              <w:instrText xml:space="preserve"> PAGEREF _Toc376378122 \h </w:instrText>
+              <w:instrText xml:space="preserve"> PAGEREF _Toc376379906 \h </w:instrText>
             </w:r>
             <w:r>
               <w:rPr>
@@ -1339,7 +1341,7 @@
               <w:sz w:val="22"/>
             </w:rPr>
           </w:pPr>
-          <w:hyperlink w:anchor="_Toc376378123" w:history="1">
+          <w:hyperlink w:anchor="_Toc376379907" w:history="1">
             <w:r>
               <w:rPr>
                 <w:rStyle w:val="Hyperlink"/>
@@ -1366,7 +1368,7 @@
                 <w:noProof/>
                 <w:webHidden/>
               </w:rPr>
-              <w:instrText xml:space="preserve"> PAGEREF _Toc376378123 \h </w:instrText>
+              <w:instrText xml:space="preserve"> PAGEREF _Toc376379907 \h </w:instrText>
             </w:r>
             <w:r>
               <w:rPr>
@@ -1409,7 +1411,7 @@
               <w:sz w:val="22"/>
             </w:rPr>
           </w:pPr>
-          <w:hyperlink w:anchor="_Toc376378124" w:history="1">
+          <w:hyperlink w:anchor="_Toc376379908" w:history="1">
             <w:r>
               <w:rPr>
                 <w:rStyle w:val="Hyperlink"/>
@@ -1436,7 +1438,7 @@
                 <w:noProof/>
                 <w:webHidden/>
               </w:rPr>
-              <w:instrText xml:space="preserve"> PAGEREF _Toc376378124 \h </w:instrText>
+              <w:instrText xml:space="preserve"> PAGEREF _Toc376379908 \h </w:instrText>
             </w:r>
             <w:r>
               <w:rPr>
@@ -1475,7 +1477,7 @@
               <w:sz w:val="22"/>
             </w:rPr>
           </w:pPr>
-          <w:hyperlink w:anchor="_Toc376378125" w:history="1">
+          <w:hyperlink w:anchor="_Toc376379909" w:history="1">
             <w:r>
               <w:rPr>
                 <w:rStyle w:val="Hyperlink"/>
@@ -1502,7 +1504,7 @@
                 <w:noProof/>
                 <w:webHidden/>
               </w:rPr>
-              <w:instrText xml:space="preserve"> PAGEREF _Toc376378125 \h </w:instrText>
+              <w:instrText xml:space="preserve"> PAGEREF _Toc376379909 \h </w:instrText>
             </w:r>
             <w:r>
               <w:rPr>
@@ -1541,7 +1543,7 @@
               <w:sz w:val="22"/>
             </w:rPr>
           </w:pPr>
-          <w:hyperlink w:anchor="_Toc376378126" w:history="1">
+          <w:hyperlink w:anchor="_Toc376379910" w:history="1">
             <w:r>
               <w:rPr>
                 <w:rStyle w:val="Hyperlink"/>
@@ -1568,7 +1570,7 @@
                 <w:noProof/>
                 <w:webHidden/>
               </w:rPr>
-              <w:instrText xml:space="preserve"> PAGEREF _Toc376378126 \h </w:instrText>
+              <w:instrText xml:space="preserve"> PAGEREF _Toc376379910 \h </w:instrText>
             </w:r>
             <w:r>
               <w:rPr>
@@ -1607,7 +1609,7 @@
               <w:sz w:val="22"/>
             </w:rPr>
           </w:pPr>
-          <w:hyperlink w:anchor="_Toc376378127" w:history="1">
+          <w:hyperlink w:anchor="_Toc376379911" w:history="1">
             <w:r>
               <w:rPr>
                 <w:rStyle w:val="Hyperlink"/>
@@ -1634,7 +1636,7 @@
                 <w:noProof/>
                 <w:webHidden/>
               </w:rPr>
-              <w:instrText xml:space="preserve"> PAGEREF _Toc376378127 \h </w:instrText>
+              <w:instrText xml:space="preserve"> PAGEREF _Toc376379911 \h </w:instrText>
             </w:r>
             <w:r>
               <w:rPr>
@@ -1677,7 +1679,7 @@
               <w:sz w:val="22"/>
             </w:rPr>
           </w:pPr>
-          <w:hyperlink w:anchor="_Toc376378128" w:history="1">
+          <w:hyperlink w:anchor="_Toc376379912" w:history="1">
             <w:r>
               <w:rPr>
                 <w:rStyle w:val="Hyperlink"/>
@@ -1704,7 +1706,7 @@
                 <w:noProof/>
                 <w:webHidden/>
               </w:rPr>
-              <w:instrText xml:space="preserve"> PAGEREF _Toc376378128 \h </w:instrText>
+              <w:instrText xml:space="preserve"> PAGEREF _Toc376379912 \h </w:instrText>
             </w:r>
             <w:r>
               <w:rPr>
@@ -1743,7 +1745,7 @@
               <w:sz w:val="22"/>
             </w:rPr>
           </w:pPr>
-          <w:hyperlink w:anchor="_Toc376378129" w:history="1">
+          <w:hyperlink w:anchor="_Toc376379913" w:history="1">
             <w:r>
               <w:rPr>
                 <w:rStyle w:val="Hyperlink"/>
@@ -1770,7 +1772,7 @@
                 <w:noProof/>
                 <w:webHidden/>
               </w:rPr>
-              <w:instrText xml:space="preserve"> PAGEREF _Toc376378129 \h </w:instrText>
+              <w:instrText xml:space="preserve"> PAGEREF _Toc376379913 \h </w:instrText>
             </w:r>
             <w:r>
               <w:rPr>
@@ -1809,7 +1811,7 @@
               <w:sz w:val="22"/>
             </w:rPr>
           </w:pPr>
-          <w:hyperlink w:anchor="_Toc376378130" w:history="1">
+          <w:hyperlink w:anchor="_Toc376379914" w:history="1">
             <w:r>
               <w:rPr>
                 <w:rStyle w:val="Hyperlink"/>
@@ -1836,7 +1838,7 @@
                 <w:noProof/>
                 <w:webHidden/>
               </w:rPr>
-              <w:instrText xml:space="preserve"> PAGEREF _Toc376378130 \h </w:instrText>
+              <w:instrText xml:space="preserve"> PAGEREF _Toc376379914 \h </w:instrText>
             </w:r>
             <w:r>
               <w:rPr>
@@ -1875,7 +1877,7 @@
               <w:sz w:val="22"/>
             </w:rPr>
           </w:pPr>
-          <w:hyperlink w:anchor="_Toc376378131" w:history="1">
+          <w:hyperlink w:anchor="_Toc376379915" w:history="1">
             <w:r>
               <w:rPr>
                 <w:rStyle w:val="Hyperlink"/>
@@ -1902,7 +1904,7 @@
                 <w:noProof/>
                 <w:webHidden/>
               </w:rPr>
-              <w:instrText xml:space="preserve"> PAGEREF _Toc376378131 \h </w:instrText>
+              <w:instrText xml:space="preserve"> PAGEREF _Toc376379915 \h </w:instrText>
             </w:r>
             <w:r>
               <w:rPr>
@@ -1945,7 +1947,7 @@
               <w:sz w:val="22"/>
             </w:rPr>
           </w:pPr>
-          <w:hyperlink w:anchor="_Toc376378132" w:history="1">
+          <w:hyperlink w:anchor="_Toc376379916" w:history="1">
             <w:r>
               <w:rPr>
                 <w:rStyle w:val="Hyperlink"/>
@@ -1972,7 +1974,7 @@
                 <w:noProof/>
                 <w:webHidden/>
               </w:rPr>
-              <w:instrText xml:space="preserve"> PAGEREF _Toc376378132 \h </w:instrText>
+              <w:instrText xml:space="preserve"> PAGEREF _Toc376379916 \h </w:instrText>
             </w:r>
             <w:r>
               <w:rPr>
@@ -2011,7 +2013,7 @@
               <w:sz w:val="22"/>
             </w:rPr>
           </w:pPr>
-          <w:hyperlink w:anchor="_Toc376378133" w:history="1">
+          <w:hyperlink w:anchor="_Toc376379917" w:history="1">
             <w:r>
               <w:rPr>
                 <w:rStyle w:val="Hyperlink"/>
@@ -2038,7 +2040,7 @@
                 <w:noProof/>
                 <w:webHidden/>
               </w:rPr>
-              <w:instrText xml:space="preserve"> PAGEREF _Toc376378133 \h </w:instrText>
+              <w:instrText xml:space="preserve"> PAGEREF _Toc376379917 \h </w:instrText>
             </w:r>
             <w:r>
               <w:rPr>
@@ -2077,7 +2079,7 @@
               <w:sz w:val="22"/>
             </w:rPr>
           </w:pPr>
-          <w:hyperlink w:anchor="_Toc376378134" w:history="1">
+          <w:hyperlink w:anchor="_Toc376379918" w:history="1">
             <w:r>
               <w:rPr>
                 <w:rStyle w:val="Hyperlink"/>
@@ -2104,7 +2106,7 @@
                 <w:noProof/>
                 <w:webHidden/>
               </w:rPr>
-              <w:instrText xml:space="preserve"> PAGEREF _Toc376378134 \h </w:instrText>
+              <w:instrText xml:space="preserve"> PAGEREF _Toc376379918 \h </w:instrText>
             </w:r>
             <w:r>
               <w:rPr>
@@ -2143,7 +2145,7 @@
               <w:sz w:val="22"/>
             </w:rPr>
           </w:pPr>
-          <w:hyperlink w:anchor="_Toc376378135" w:history="1">
+          <w:hyperlink w:anchor="_Toc376379919" w:history="1">
             <w:r>
               <w:rPr>
                 <w:rStyle w:val="Hyperlink"/>
@@ -2170,7 +2172,7 @@
                 <w:noProof/>
                 <w:webHidden/>
               </w:rPr>
-              <w:instrText xml:space="preserve"> PAGEREF _Toc376378135 \h </w:instrText>
+              <w:instrText xml:space="preserve"> PAGEREF _Toc376379919 \h </w:instrText>
             </w:r>
             <w:r>
               <w:rPr>
@@ -2209,7 +2211,7 @@
               <w:sz w:val="22"/>
             </w:rPr>
           </w:pPr>
-          <w:hyperlink w:anchor="_Toc376378136" w:history="1">
+          <w:hyperlink w:anchor="_Toc376379920" w:history="1">
             <w:r>
               <w:rPr>
                 <w:rStyle w:val="Hyperlink"/>
@@ -2236,7 +2238,7 @@
                 <w:noProof/>
                 <w:webHidden/>
               </w:rPr>
-              <w:instrText xml:space="preserve"> PAGEREF _Toc376378136 \h </w:instrText>
+              <w:instrText xml:space="preserve"> PAGEREF _Toc376379920 \h </w:instrText>
             </w:r>
             <w:r>
               <w:rPr>
@@ -2279,7 +2281,7 @@
               <w:sz w:val="22"/>
             </w:rPr>
           </w:pPr>
-          <w:hyperlink w:anchor="_Toc376378137" w:history="1">
+          <w:hyperlink w:anchor="_Toc376379921" w:history="1">
             <w:r>
               <w:rPr>
                 <w:rStyle w:val="Hyperlink"/>
@@ -2306,7 +2308,7 @@
                 <w:noProof/>
                 <w:webHidden/>
               </w:rPr>
-              <w:instrText xml:space="preserve"> PAGEREF _Toc376378137 \h </w:instrText>
+              <w:instrText xml:space="preserve"> PAGEREF _Toc376379921 \h </w:instrText>
             </w:r>
             <w:r>
               <w:rPr>
@@ -2345,7 +2347,7 @@
               <w:sz w:val="22"/>
             </w:rPr>
           </w:pPr>
-          <w:hyperlink w:anchor="_Toc376378138" w:history="1">
+          <w:hyperlink w:anchor="_Toc376379922" w:history="1">
             <w:r>
               <w:rPr>
                 <w:rStyle w:val="Hyperlink"/>
@@ -2372,7 +2374,7 @@
                 <w:noProof/>
                 <w:webHidden/>
               </w:rPr>
-              <w:instrText xml:space="preserve"> PAGEREF _Toc376378138 \h </w:instrText>
+              <w:instrText xml:space="preserve"> PAGEREF _Toc376379922 \h </w:instrText>
             </w:r>
             <w:r>
               <w:rPr>
@@ -2411,7 +2413,7 @@
               <w:sz w:val="22"/>
             </w:rPr>
           </w:pPr>
-          <w:hyperlink w:anchor="_Toc376378139" w:history="1">
+          <w:hyperlink w:anchor="_Toc376379923" w:history="1">
             <w:r>
               <w:rPr>
                 <w:rStyle w:val="Hyperlink"/>
@@ -2438,7 +2440,7 @@
                 <w:noProof/>
                 <w:webHidden/>
               </w:rPr>
-              <w:instrText xml:space="preserve"> PAGEREF _Toc376378139 \h </w:instrText>
+              <w:instrText xml:space="preserve"> PAGEREF _Toc376379923 \h </w:instrText>
             </w:r>
             <w:r>
               <w:rPr>
@@ -2477,7 +2479,7 @@
               <w:sz w:val="22"/>
             </w:rPr>
           </w:pPr>
-          <w:hyperlink w:anchor="_Toc376378140" w:history="1">
+          <w:hyperlink w:anchor="_Toc376379924" w:history="1">
             <w:r>
               <w:rPr>
                 <w:rStyle w:val="Hyperlink"/>
@@ -2504,7 +2506,7 @@
                 <w:noProof/>
                 <w:webHidden/>
               </w:rPr>
-              <w:instrText xml:space="preserve"> PAGEREF _Toc376378140 \h </w:instrText>
+              <w:instrText xml:space="preserve"> PAGEREF _Toc376379924 \h </w:instrText>
             </w:r>
             <w:r>
               <w:rPr>
@@ -2543,7 +2545,7 @@
               <w:sz w:val="22"/>
             </w:rPr>
           </w:pPr>
-          <w:hyperlink w:anchor="_Toc376378141" w:history="1">
+          <w:hyperlink w:anchor="_Toc376379925" w:history="1">
             <w:r>
               <w:rPr>
                 <w:rStyle w:val="Hyperlink"/>
@@ -2570,7 +2572,7 @@
                 <w:noProof/>
                 <w:webHidden/>
               </w:rPr>
-              <w:instrText xml:space="preserve"> PAGEREF _Toc376378141 \h </w:instrText>
+              <w:instrText xml:space="preserve"> PAGEREF _Toc376379925 \h </w:instrText>
             </w:r>
             <w:r>
               <w:rPr>
@@ -2609,7 +2611,7 @@
               <w:sz w:val="22"/>
             </w:rPr>
           </w:pPr>
-          <w:hyperlink w:anchor="_Toc376378142" w:history="1">
+          <w:hyperlink w:anchor="_Toc376379926" w:history="1">
             <w:r>
               <w:rPr>
                 <w:rStyle w:val="Hyperlink"/>
@@ -2636,7 +2638,7 @@
                 <w:noProof/>
                 <w:webHidden/>
               </w:rPr>
-              <w:instrText xml:space="preserve"> PAGEREF _Toc376378142 \h </w:instrText>
+              <w:instrText xml:space="preserve"> PAGEREF _Toc376379926 \h </w:instrText>
             </w:r>
             <w:r>
               <w:rPr>
@@ -2675,7 +2677,7 @@
               <w:sz w:val="22"/>
             </w:rPr>
           </w:pPr>
-          <w:hyperlink w:anchor="_Toc376378143" w:history="1">
+          <w:hyperlink w:anchor="_Toc376379927" w:history="1">
             <w:r>
               <w:rPr>
                 <w:rStyle w:val="Hyperlink"/>
@@ -2702,7 +2704,7 @@
                 <w:noProof/>
                 <w:webHidden/>
               </w:rPr>
-              <w:instrText xml:space="preserve"> PAGEREF _Toc376378143 \h </w:instrText>
+              <w:instrText xml:space="preserve"> PAGEREF _Toc376379927 \h </w:instrText>
             </w:r>
             <w:r>
               <w:rPr>
@@ -2741,7 +2743,7 @@
               <w:sz w:val="22"/>
             </w:rPr>
           </w:pPr>
-          <w:hyperlink w:anchor="_Toc376378144" w:history="1">
+          <w:hyperlink w:anchor="_Toc376379928" w:history="1">
             <w:r>
               <w:rPr>
                 <w:rStyle w:val="Hyperlink"/>
@@ -2768,7 +2770,7 @@
                 <w:noProof/>
                 <w:webHidden/>
               </w:rPr>
-              <w:instrText xml:space="preserve"> PAGEREF _Toc376378144 \h </w:instrText>
+              <w:instrText xml:space="preserve"> PAGEREF _Toc376379928 \h </w:instrText>
             </w:r>
             <w:r>
               <w:rPr>
@@ -2807,7 +2809,7 @@
               <w:sz w:val="22"/>
             </w:rPr>
           </w:pPr>
-          <w:hyperlink w:anchor="_Toc376378145" w:history="1">
+          <w:hyperlink w:anchor="_Toc376379929" w:history="1">
             <w:r>
               <w:rPr>
                 <w:rStyle w:val="Hyperlink"/>
@@ -2834,7 +2836,7 @@
                 <w:noProof/>
                 <w:webHidden/>
               </w:rPr>
-              <w:instrText xml:space="preserve"> PAGEREF _Toc376378145 \h </w:instrText>
+              <w:instrText xml:space="preserve"> PAGEREF _Toc376379929 \h </w:instrText>
             </w:r>
             <w:r>
               <w:rPr>
@@ -2877,7 +2879,7 @@
               <w:sz w:val="22"/>
             </w:rPr>
           </w:pPr>
-          <w:hyperlink w:anchor="_Toc376378146" w:history="1">
+          <w:hyperlink w:anchor="_Toc376379930" w:history="1">
             <w:r>
               <w:rPr>
                 <w:rStyle w:val="Hyperlink"/>
@@ -2904,7 +2906,7 @@
                 <w:noProof/>
                 <w:webHidden/>
               </w:rPr>
-              <w:instrText xml:space="preserve"> PAGEREF _Toc376378146 \h </w:instrText>
+              <w:instrText xml:space="preserve"> PAGEREF _Toc376379930 \h </w:instrText>
             </w:r>
             <w:r>
               <w:rPr>
@@ -2952,11 +2954,11 @@
         <w:pStyle w:val="Heading1"/>
         <w:spacing w:before="0"/>
       </w:pPr>
-      <w:bookmarkStart w:id="0" w:name="_Toc376378106"/>
+      <w:bookmarkStart w:id="1" w:name="_Toc376379890"/>
       <w:r>
         <w:t>Introduction</w:t>
       </w:r>
-      <w:bookmarkEnd w:id="0"/>
+      <w:bookmarkEnd w:id="1"/>
     </w:p>
     <w:p>
       <w:r>
@@ -3048,11 +3050,11 @@
       <w:pPr>
         <w:pStyle w:val="Heading2"/>
       </w:pPr>
-      <w:bookmarkStart w:id="1" w:name="_Toc376378107"/>
+      <w:bookmarkStart w:id="2" w:name="_Toc376379891"/>
       <w:r>
         <w:t>Protocols</w:t>
       </w:r>
-      <w:bookmarkEnd w:id="1"/>
+      <w:bookmarkEnd w:id="2"/>
     </w:p>
     <w:p>
       <w:r>
@@ -3536,11 +3538,11 @@
       <w:pPr>
         <w:pStyle w:val="Heading2"/>
       </w:pPr>
-      <w:bookmarkStart w:id="2" w:name="_Toc376378108"/>
+      <w:bookmarkStart w:id="3" w:name="_Toc376379892"/>
       <w:r>
         <w:t>Data Types</w:t>
       </w:r>
-      <w:bookmarkEnd w:id="2"/>
+      <w:bookmarkEnd w:id="3"/>
     </w:p>
     <w:p>
       <w:r>
@@ -6180,14 +6182,14 @@
       <w:pPr>
         <w:pStyle w:val="Heading2"/>
       </w:pPr>
-      <w:bookmarkStart w:id="3" w:name="_Toc376378109"/>
+      <w:bookmarkStart w:id="4" w:name="_Toc376379893"/>
       <w:r>
         <w:t xml:space="preserve">Error </w:t>
       </w:r>
       <w:r>
         <w:t>Responses</w:t>
       </w:r>
-      <w:bookmarkEnd w:id="3"/>
+      <w:bookmarkEnd w:id="4"/>
     </w:p>
     <w:p>
       <w:r>
@@ -6410,37 +6412,115 @@
       <w:pPr>
         <w:pStyle w:val="Heading2"/>
       </w:pPr>
-      <w:bookmarkStart w:id="4" w:name="_Toc376378110"/>
-      <w:r>
-        <w:t>Client Implementation Guidelines</w:t>
-      </w:r>
-      <w:r>
-        <w:t xml:space="preserve"> &lt;TODO&gt;</w:t>
-      </w:r>
-      <w:bookmarkEnd w:id="4"/>
-    </w:p>
-    <w:p>
-      <w:r>
-        <w:t>TODO: Fill this section with tips on implementing clients, based on our experience implementing the API in Lamp.</w:t>
-      </w:r>
-    </w:p>
-    <w:p>
-      <w:r>
-        <w:t>TODO: Make sure to mention nuked posts, and the mod's directive that clients hide nuked posts.</w:t>
+      <w:bookmarkStart w:id="5" w:name="_Toc376379894"/>
+      <w:r>
+        <w:t>Client Implementation Guide</w:t>
+      </w:r>
+      <w:bookmarkEnd w:id="5"/>
+    </w:p>
+    <w:p>
+      <w:r>
+        <w:t>At application startup:</w:t>
+      </w:r>
+    </w:p>
+    <w:p>
+      <w:pPr>
+        <w:pStyle w:val="ListParagraph"/>
+        <w:numPr>
+          <w:ilvl w:val="0"/>
+          <w:numId w:val="30"/>
+        </w:numPr>
+      </w:pPr>
+      <w:r>
+        <w:t xml:space="preserve">Call </w:t>
+      </w:r>
+      <w:hyperlink w:anchor="_GET_/v2/getNewestEventId" w:history="1">
+        <w:r>
+          <w:rPr>
+            <w:rStyle w:val="Hyperlink"/>
+          </w:rPr>
+          <w:t>getNewestEventId</w:t>
+        </w:r>
+      </w:hyperlink>
+      <w:r>
+        <w:t xml:space="preserve"> and save the event ID.</w:t>
+      </w:r>
+    </w:p>
+    <w:p>
+      <w:pPr>
+        <w:pStyle w:val="ListParagraph"/>
+        <w:numPr>
+          <w:ilvl w:val="0"/>
+          <w:numId w:val="30"/>
+        </w:numPr>
+      </w:pPr>
+      <w:r>
+        <w:t xml:space="preserve">Call </w:t>
+      </w:r>
+      <w:hyperlink w:anchor="_GET_/v2/getChatty" w:history="1">
+        <w:r>
+          <w:rPr>
+            <w:rStyle w:val="Hyperlink"/>
+          </w:rPr>
+          <w:t>getChatty</w:t>
+        </w:r>
+      </w:hyperlink>
+      <w:r>
+        <w:t>.</w:t>
+      </w:r>
+    </w:p>
+    <w:p>
+      <w:r>
+        <w:t>In a tight loop running until the application exits:</w:t>
+      </w:r>
+    </w:p>
+    <w:p>
+      <w:pPr>
+        <w:pStyle w:val="ListParagraph"/>
+        <w:numPr>
+          <w:ilvl w:val="0"/>
+          <w:numId w:val="31"/>
+        </w:numPr>
+      </w:pPr>
+      <w:r>
+        <w:t xml:space="preserve">Call </w:t>
+      </w:r>
+      <w:hyperlink w:anchor="_GET_/v2/waitForEvent" w:history="1">
+        <w:r>
+          <w:rPr>
+            <w:rStyle w:val="Hyperlink"/>
+          </w:rPr>
+          <w:t>waitForEvent</w:t>
+        </w:r>
+      </w:hyperlink>
+      <w:r>
+        <w:t>, passing the last event ID (either from the original getNewestEventId call, or the previous loop).  This will block until an event is ready, so your loop does not need any artificial delays.  If the call fails with an error, then exit the loop rather than continuing to call it.</w:t>
+      </w:r>
+    </w:p>
+    <w:p>
+      <w:pPr>
+        <w:pStyle w:val="ListParagraph"/>
+        <w:numPr>
+          <w:ilvl w:val="0"/>
+          <w:numId w:val="31"/>
+        </w:numPr>
+      </w:pPr>
+      <w:r>
+        <w:t>Process the events to update your copy of the chatty.</w:t>
       </w:r>
     </w:p>
     <w:p>
       <w:pPr>
         <w:pStyle w:val="Heading2"/>
       </w:pPr>
-      <w:bookmarkStart w:id="5" w:name="_Toc376378111"/>
+      <w:bookmarkStart w:id="6" w:name="_Toc376379895"/>
       <w:r>
         <w:t xml:space="preserve">Security and </w:t>
       </w:r>
       <w:r>
         <w:t>Privacy Disclosures</w:t>
       </w:r>
-      <w:bookmarkEnd w:id="5"/>
+      <w:bookmarkEnd w:id="6"/>
     </w:p>
     <w:p>
       <w:r>
@@ -6599,11 +6679,11 @@
       <w:pPr>
         <w:pStyle w:val="Heading1"/>
       </w:pPr>
-      <w:bookmarkStart w:id="6" w:name="_Toc376378112"/>
+      <w:bookmarkStart w:id="7" w:name="_Toc376379896"/>
       <w:r>
         <w:t>Threads</w:t>
       </w:r>
-      <w:bookmarkEnd w:id="6"/>
+      <w:bookmarkEnd w:id="7"/>
     </w:p>
     <w:p>
       <w:r>
@@ -6614,17 +6694,45 @@
       <w:pPr>
         <w:pStyle w:val="Heading2"/>
       </w:pPr>
-      <w:bookmarkStart w:id="7" w:name="_GET_/v2/getBumpedThreadIds"/>
-      <w:bookmarkStart w:id="8" w:name="_Toc376378113"/>
-      <w:bookmarkEnd w:id="7"/>
-      <w:r>
-        <w:t>GET /v2/getBumpedThreadIds</w:t>
-      </w:r>
+      <w:bookmarkStart w:id="8" w:name="_GET_/v2/getBumpedThreadIds"/>
+      <w:bookmarkStart w:id="9" w:name="_GET_/v2/getChatty"/>
+      <w:bookmarkStart w:id="10" w:name="_Toc376379897"/>
       <w:bookmarkEnd w:id="8"/>
-    </w:p>
-    <w:p>
-      <w:r>
-        <w:t>Gets the list of recently bumped threads, starting with the most recently bumped.  The root ID of each thread is returned, along with the date of the original post.</w:t>
+      <w:bookmarkEnd w:id="9"/>
+      <w:r>
+        <w:t>GET /v2/get</w:t>
+      </w:r>
+      <w:r>
+        <w:t>Chatty</w:t>
+      </w:r>
+      <w:bookmarkEnd w:id="10"/>
+    </w:p>
+    <w:p>
+      <w:r>
+        <w:t>Gets the list of recently bumped threads, starting with the most recently bumped.</w:t>
+      </w:r>
+      <w:r>
+        <w:t xml:space="preserve">  Only "active" threads (i.e. threads that have not expired) are included.  Thus this essentially grabs the entire chatty, as seen from the Shacknews website.</w:t>
+      </w:r>
+      <w:r>
+        <w:t xml:space="preserve">  </w:t>
+      </w:r>
+      <w:r>
+        <w:t>The full threads are returned.</w:t>
+      </w:r>
+      <w:r>
+        <w:t xml:space="preserve">  You should call this method to bootstrap your application's local copy of the chatty, and then use </w:t>
+      </w:r>
+      <w:hyperlink w:anchor="_GET_/v2/waitForEvent" w:history="1">
+        <w:r>
+          <w:rPr>
+            <w:rStyle w:val="Hyperlink"/>
+          </w:rPr>
+          <w:t>waitForEvent</w:t>
+        </w:r>
+      </w:hyperlink>
+      <w:r>
+        <w:t xml:space="preserve"> to keep it up to date.</w:t>
       </w:r>
     </w:p>
     <w:p>
@@ -6763,14 +6871,38 @@
           <w:rStyle w:val="HTMLCode"/>
         </w:rPr>
         <w:br/>
-        <w:t xml:space="preserve">         "threadId": [INT],</w:t>
+        <w:t xml:space="preserve">         </w:t>
+      </w:r>
+      <w:r>
+        <w:rPr>
+          <w:rStyle w:val="HTMLCode"/>
+        </w:rPr>
+        <w:t>"threadId": [INT],</w:t>
       </w:r>
       <w:r>
         <w:rPr>
           <w:rStyle w:val="HTMLCode"/>
         </w:rPr>
         <w:br/>
-        <w:t xml:space="preserve">         "date": [DAT]</w:t>
+        <w:t xml:space="preserve">         "posts</w:t>
+      </w:r>
+      <w:r>
+        <w:rPr>
+          <w:rStyle w:val="HTMLCode"/>
+        </w:rPr>
+        <w:t>": [</w:t>
+      </w:r>
+      <w:r>
+        <w:rPr>
+          <w:rStyle w:val="HTMLCode"/>
+        </w:rPr>
+        <w:t>POSTS</w:t>
+      </w:r>
+      <w:r>
+        <w:rPr>
+          <w:rStyle w:val="HTMLCode"/>
+        </w:rPr>
+        <w:t>]</w:t>
       </w:r>
       <w:r>
         <w:rPr>
@@ -6823,9 +6955,12 @@
           <w:rPr>
             <w:rStyle w:val="Hyperlink"/>
           </w:rPr>
-          <w:t>http://winchatty.com/v2/getBumpedThreadIds</w:t>
+          <w:t>http://winchatty.com/v2/getChatty</w:t>
         </w:r>
       </w:hyperlink>
+      <w:r>
+        <w:t xml:space="preserve"> </w:t>
+      </w:r>
       <w:r>
         <w:br/>
       </w:r>
@@ -6834,9 +6969,12 @@
           <w:rPr>
             <w:rStyle w:val="Hyperlink"/>
           </w:rPr>
-          <w:t>http://winchatty.com/v2/getBumpedThreadIds?expiration=24</w:t>
+          <w:t>http://winchatty.com/v2/getChatty?expiration=24</w:t>
         </w:r>
       </w:hyperlink>
+      <w:r>
+        <w:t xml:space="preserve"> </w:t>
+      </w:r>
       <w:r>
         <w:br/>
       </w:r>
@@ -6845,9 +6983,12 @@
           <w:rPr>
             <w:rStyle w:val="Hyperlink"/>
           </w:rPr>
-          <w:t>http://winchatty.com/v2/getBumpedThreadIds?count=30</w:t>
+          <w:t>http://winchatty.com/v2/getChatty?count=30</w:t>
         </w:r>
       </w:hyperlink>
+      <w:r>
+        <w:t xml:space="preserve"> </w:t>
+      </w:r>
       <w:r>
         <w:br/>
       </w:r>
@@ -6856,21 +6997,24 @@
           <w:rPr>
             <w:rStyle w:val="Hyperlink"/>
           </w:rPr>
-          <w:t>http://winchatty.com/v2/getBumpedThreadIds?count=30&amp;expiration=24</w:t>
+          <w:t>http://winchatty.com/v2/getChatty?count=30&amp;expiration=24</w:t>
         </w:r>
       </w:hyperlink>
+      <w:r>
+        <w:t xml:space="preserve"> </w:t>
+      </w:r>
     </w:p>
     <w:p>
       <w:pPr>
         <w:pStyle w:val="Heading2"/>
       </w:pPr>
-      <w:bookmarkStart w:id="9" w:name="_GET_/v2/getThread"/>
-      <w:bookmarkStart w:id="10" w:name="_Toc376378114"/>
-      <w:bookmarkEnd w:id="9"/>
+      <w:bookmarkStart w:id="11" w:name="_GET_/v2/getThread"/>
+      <w:bookmarkStart w:id="12" w:name="_Toc376379898"/>
+      <w:bookmarkEnd w:id="11"/>
       <w:r>
         <w:t>GET /v2/getThread</w:t>
       </w:r>
-      <w:bookmarkEnd w:id="10"/>
+      <w:bookmarkEnd w:id="12"/>
     </w:p>
     <w:p>
       <w:r>
@@ -7031,11 +7175,11 @@
       <w:pPr>
         <w:pStyle w:val="Heading2"/>
       </w:pPr>
-      <w:bookmarkStart w:id="11" w:name="_Toc376378115"/>
+      <w:bookmarkStart w:id="13" w:name="_Toc376379899"/>
       <w:r>
         <w:t>GET /v2/getThreadPostIds</w:t>
       </w:r>
-      <w:bookmarkEnd w:id="11"/>
+      <w:bookmarkEnd w:id="13"/>
     </w:p>
     <w:p>
       <w:r>
@@ -7223,11 +7367,11 @@
       <w:pPr>
         <w:pStyle w:val="Heading2"/>
       </w:pPr>
-      <w:bookmarkStart w:id="12" w:name="_Toc376378116"/>
+      <w:bookmarkStart w:id="14" w:name="_Toc376379900"/>
       <w:r>
         <w:t>GET /v2/getSubthread</w:t>
       </w:r>
-      <w:bookmarkEnd w:id="12"/>
+      <w:bookmarkEnd w:id="14"/>
     </w:p>
     <w:p>
       <w:r>
@@ -7429,11 +7573,11 @@
       <w:pPr>
         <w:pStyle w:val="Heading1"/>
       </w:pPr>
-      <w:bookmarkStart w:id="13" w:name="_Toc376378117"/>
+      <w:bookmarkStart w:id="15" w:name="_Toc376379901"/>
       <w:r>
         <w:t>Posts</w:t>
       </w:r>
-      <w:bookmarkEnd w:id="13"/>
+      <w:bookmarkEnd w:id="15"/>
     </w:p>
     <w:p>
       <w:r>
@@ -7444,11 +7588,11 @@
       <w:pPr>
         <w:pStyle w:val="Heading2"/>
       </w:pPr>
-      <w:bookmarkStart w:id="14" w:name="_Toc376378118"/>
+      <w:bookmarkStart w:id="16" w:name="_Toc376379902"/>
       <w:r>
         <w:t>GET /v2/getNewestPostInfo</w:t>
       </w:r>
-      <w:bookmarkEnd w:id="14"/>
+      <w:bookmarkEnd w:id="16"/>
     </w:p>
     <w:p>
       <w:r>
@@ -7559,11 +7703,11 @@
       <w:pPr>
         <w:pStyle w:val="Heading2"/>
       </w:pPr>
-      <w:bookmarkStart w:id="15" w:name="_Toc376378119"/>
+      <w:bookmarkStart w:id="17" w:name="_Toc376379903"/>
       <w:r>
         <w:t>GET /v2/getPost</w:t>
       </w:r>
-      <w:bookmarkEnd w:id="15"/>
+      <w:bookmarkEnd w:id="17"/>
     </w:p>
     <w:p>
       <w:r>
@@ -7677,11 +7821,11 @@
       <w:pPr>
         <w:pStyle w:val="Heading2"/>
       </w:pPr>
-      <w:bookmarkStart w:id="16" w:name="_Toc376378120"/>
+      <w:bookmarkStart w:id="18" w:name="_Toc376379904"/>
       <w:r>
         <w:t>GET /v2/getPostRange</w:t>
       </w:r>
-      <w:bookmarkEnd w:id="16"/>
+      <w:bookmarkEnd w:id="18"/>
     </w:p>
     <w:p>
       <w:r>
@@ -7879,11 +8023,11 @@
       <w:pPr>
         <w:pStyle w:val="Heading2"/>
       </w:pPr>
-      <w:bookmarkStart w:id="17" w:name="_Toc376378121"/>
+      <w:bookmarkStart w:id="19" w:name="_Toc376379905"/>
       <w:r>
         <w:t>GET /v2/getParentId</w:t>
       </w:r>
-      <w:bookmarkEnd w:id="17"/>
+      <w:bookmarkEnd w:id="19"/>
     </w:p>
     <w:p>
       <w:r>
@@ -8043,13 +8187,13 @@
       <w:pPr>
         <w:pStyle w:val="Heading2"/>
       </w:pPr>
-      <w:bookmarkStart w:id="18" w:name="_POST_/v2/postComment"/>
-      <w:bookmarkStart w:id="19" w:name="_Toc376378122"/>
-      <w:bookmarkEnd w:id="18"/>
+      <w:bookmarkStart w:id="20" w:name="_POST_/v2/postComment"/>
+      <w:bookmarkStart w:id="21" w:name="_Toc376379906"/>
+      <w:bookmarkEnd w:id="20"/>
       <w:r>
         <w:t>POST /v2/postComment</w:t>
       </w:r>
-      <w:bookmarkEnd w:id="19"/>
+      <w:bookmarkEnd w:id="21"/>
       <w:r>
         <w:t xml:space="preserve"> </w:t>
       </w:r>
@@ -8339,11 +8483,11 @@
       <w:pPr>
         <w:pStyle w:val="Heading2"/>
       </w:pPr>
-      <w:bookmarkStart w:id="20" w:name="_Toc376378123"/>
+      <w:bookmarkStart w:id="22" w:name="_Toc376379907"/>
       <w:r>
         <w:t>GET /v2/search</w:t>
       </w:r>
-      <w:bookmarkEnd w:id="20"/>
+      <w:bookmarkEnd w:id="22"/>
     </w:p>
     <w:p>
       <w:r>
@@ -8633,11 +8777,11 @@
       <w:pPr>
         <w:pStyle w:val="Heading1"/>
       </w:pPr>
-      <w:bookmarkStart w:id="21" w:name="_Toc376378124"/>
+      <w:bookmarkStart w:id="23" w:name="_Toc376379908"/>
       <w:r>
         <w:t>Events</w:t>
       </w:r>
-      <w:bookmarkEnd w:id="21"/>
+      <w:bookmarkEnd w:id="23"/>
     </w:p>
     <w:p>
       <w:r>
@@ -8838,11 +8982,13 @@
       <w:pPr>
         <w:pStyle w:val="Heading2"/>
       </w:pPr>
-      <w:bookmarkStart w:id="22" w:name="_Toc376378125"/>
+      <w:bookmarkStart w:id="24" w:name="_GET_/v2/getNewestEventId"/>
+      <w:bookmarkStart w:id="25" w:name="_Toc376379909"/>
+      <w:bookmarkEnd w:id="24"/>
       <w:r>
         <w:t>GET /v2/getNewestEventId</w:t>
       </w:r>
-      <w:bookmarkEnd w:id="22"/>
+      <w:bookmarkEnd w:id="25"/>
     </w:p>
     <w:p>
       <w:r>
@@ -8942,11 +9088,13 @@
       <w:pPr>
         <w:pStyle w:val="Heading2"/>
       </w:pPr>
-      <w:bookmarkStart w:id="23" w:name="_Toc376378126"/>
+      <w:bookmarkStart w:id="26" w:name="_GET_/v2/waitForEvent"/>
+      <w:bookmarkStart w:id="27" w:name="_Toc376379910"/>
+      <w:bookmarkEnd w:id="26"/>
       <w:r>
         <w:t>GET /v2/waitForEvent</w:t>
       </w:r>
-      <w:bookmarkEnd w:id="23"/>
+      <w:bookmarkEnd w:id="27"/>
     </w:p>
     <w:p>
       <w:r>
@@ -9000,29 +9148,10 @@
         <w:t>.  In that case, throw out your world and start</w:t>
       </w:r>
       <w:r>
-        <w:t xml:space="preserve"> over using the </w:t>
-      </w:r>
-      <w:hyperlink w:anchor="_GET_/v2/getBumpedThreadIds" w:history="1">
-        <w:r>
-          <w:rPr>
-            <w:rStyle w:val="Hyperlink"/>
-          </w:rPr>
-          <w:t>getBumpedThreadIds</w:t>
-        </w:r>
-      </w:hyperlink>
-      <w:r>
-        <w:t xml:space="preserve"> and </w:t>
-      </w:r>
-      <w:hyperlink w:anchor="_GET_/v2/getThread" w:history="1">
-        <w:r>
-          <w:rPr>
-            <w:rStyle w:val="Hyperlink"/>
-          </w:rPr>
-          <w:t>getThread</w:t>
-        </w:r>
-      </w:hyperlink>
-      <w:r>
-        <w:t xml:space="preserve"> calls.  This will be faster than trying to catch up with a massive list of individual updates.</w:t>
+        <w:t xml:space="preserve"> over</w:t>
+      </w:r>
+      <w:r>
+        <w:t>.  This will be faster than trying to catch up with a massive list of individual updates.</w:t>
       </w:r>
     </w:p>
     <w:p>
@@ -9209,11 +9338,11 @@
       <w:pPr>
         <w:pStyle w:val="Heading2"/>
       </w:pPr>
-      <w:bookmarkStart w:id="24" w:name="_Toc376378127"/>
+      <w:bookmarkStart w:id="28" w:name="_Toc376379911"/>
       <w:r>
         <w:t>POST /v2/broadcastServerMessage</w:t>
       </w:r>
-      <w:bookmarkEnd w:id="24"/>
+      <w:bookmarkEnd w:id="28"/>
     </w:p>
     <w:p>
       <w:r>
@@ -9426,13 +9555,13 @@
       <w:pPr>
         <w:pStyle w:val="Heading1"/>
       </w:pPr>
-      <w:bookmarkStart w:id="25" w:name="_GET_/v2/getNewerEvents_&lt;TODO&gt;"/>
-      <w:bookmarkStart w:id="26" w:name="_Toc376378128"/>
-      <w:bookmarkEnd w:id="25"/>
+      <w:bookmarkStart w:id="29" w:name="_GET_/v2/getNewerEvents_&lt;TODO&gt;"/>
+      <w:bookmarkStart w:id="30" w:name="_Toc376379912"/>
+      <w:bookmarkEnd w:id="29"/>
       <w:r>
         <w:t>Users</w:t>
       </w:r>
-      <w:bookmarkEnd w:id="26"/>
+      <w:bookmarkEnd w:id="30"/>
     </w:p>
     <w:p>
       <w:r>
@@ -9443,11 +9572,11 @@
       <w:pPr>
         <w:pStyle w:val="Heading2"/>
       </w:pPr>
-      <w:bookmarkStart w:id="27" w:name="_Toc376378129"/>
+      <w:bookmarkStart w:id="31" w:name="_Toc376379913"/>
       <w:r>
         <w:t>POST /v2/verifyCredentials</w:t>
       </w:r>
-      <w:bookmarkEnd w:id="27"/>
+      <w:bookmarkEnd w:id="31"/>
     </w:p>
     <w:p>
       <w:r>
@@ -9588,11 +9717,11 @@
       <w:pPr>
         <w:pStyle w:val="Heading2"/>
       </w:pPr>
-      <w:bookmarkStart w:id="28" w:name="_Toc376378130"/>
+      <w:bookmarkStart w:id="32" w:name="_Toc376379914"/>
       <w:r>
         <w:t>GET /v2/getUserRegistrationDate</w:t>
       </w:r>
-      <w:bookmarkEnd w:id="28"/>
+      <w:bookmarkEnd w:id="32"/>
     </w:p>
     <w:p>
       <w:r>
@@ -9770,27 +9899,15 @@
       <w:pPr>
         <w:pStyle w:val="Heading2"/>
       </w:pPr>
-      <w:bookmarkStart w:id="29" w:name="_Toc376378131"/>
-      <w:r>
-        <w:t>GET /v2/get</w:t>
-      </w:r>
-      <w:r>
-        <w:t>All</w:t>
-      </w:r>
-      <w:r>
-        <w:t>UserRegistrationDate</w:t>
-      </w:r>
-      <w:r>
-        <w:t>s</w:t>
-      </w:r>
-      <w:bookmarkEnd w:id="29"/>
-    </w:p>
-    <w:p>
-      <w:r>
-        <w:t xml:space="preserve">Gets </w:t>
-      </w:r>
-      <w:r>
-        <w:t>a bulk dump of registration dates for all users.</w:t>
+      <w:bookmarkStart w:id="33" w:name="_Toc376379915"/>
+      <w:r>
+        <w:t>GET /v2/getAllUserRegistrationDates</w:t>
+      </w:r>
+      <w:bookmarkEnd w:id="33"/>
+    </w:p>
+    <w:p>
+      <w:r>
+        <w:t>Gets a bulk dump of registration dates for all users.</w:t>
       </w:r>
     </w:p>
     <w:p>
@@ -9830,8 +9947,6 @@
         </w:rPr>
         <w:t>{</w:t>
       </w:r>
-      <w:bookmarkStart w:id="30" w:name="_GoBack"/>
-      <w:bookmarkEnd w:id="30"/>
       <w:r>
         <w:rPr>
           <w:rStyle w:val="HTMLCode"/>
@@ -9940,11 +10055,11 @@
       <w:pPr>
         <w:pStyle w:val="Heading1"/>
       </w:pPr>
-      <w:bookmarkStart w:id="31" w:name="_Toc376378132"/>
+      <w:bookmarkStart w:id="34" w:name="_Toc376379916"/>
       <w:r>
         <w:t>Shackmessages</w:t>
       </w:r>
-      <w:bookmarkEnd w:id="31"/>
+      <w:bookmarkEnd w:id="34"/>
     </w:p>
     <w:p>
       <w:r>
@@ -9955,11 +10070,11 @@
       <w:pPr>
         <w:pStyle w:val="Heading2"/>
       </w:pPr>
-      <w:bookmarkStart w:id="32" w:name="_Toc376378133"/>
+      <w:bookmarkStart w:id="35" w:name="_Toc376379917"/>
       <w:r>
         <w:t>POST /v2/getMessages</w:t>
       </w:r>
-      <w:bookmarkEnd w:id="32"/>
+      <w:bookmarkEnd w:id="35"/>
     </w:p>
     <w:p>
       <w:r>
@@ -10385,13 +10500,13 @@
       <w:pPr>
         <w:pStyle w:val="Heading2"/>
       </w:pPr>
-      <w:bookmarkStart w:id="33" w:name="_POST_/v2/sendMessage"/>
-      <w:bookmarkStart w:id="34" w:name="_Toc376378134"/>
-      <w:bookmarkEnd w:id="33"/>
+      <w:bookmarkStart w:id="36" w:name="_POST_/v2/sendMessage"/>
+      <w:bookmarkStart w:id="37" w:name="_Toc376379918"/>
+      <w:bookmarkEnd w:id="36"/>
       <w:r>
         <w:t>POST /v2/sendMessage</w:t>
       </w:r>
-      <w:bookmarkEnd w:id="34"/>
+      <w:bookmarkEnd w:id="37"/>
     </w:p>
     <w:p>
       <w:r>
@@ -10615,11 +10730,11 @@
       <w:pPr>
         <w:pStyle w:val="Heading2"/>
       </w:pPr>
-      <w:bookmarkStart w:id="35" w:name="_Toc376378135"/>
+      <w:bookmarkStart w:id="38" w:name="_Toc376379919"/>
       <w:r>
         <w:t>POST /v2/markMessageRead</w:t>
       </w:r>
-      <w:bookmarkEnd w:id="35"/>
+      <w:bookmarkEnd w:id="38"/>
     </w:p>
     <w:p>
       <w:r>
@@ -10813,14 +10928,14 @@
       <w:pPr>
         <w:pStyle w:val="Heading2"/>
       </w:pPr>
-      <w:bookmarkStart w:id="36" w:name="_Toc376378136"/>
+      <w:bookmarkStart w:id="39" w:name="_Toc376379920"/>
       <w:r>
         <w:t>POST /v2/deleteMessag</w:t>
       </w:r>
       <w:r>
         <w:t>e</w:t>
       </w:r>
-      <w:bookmarkEnd w:id="36"/>
+      <w:bookmarkEnd w:id="39"/>
     </w:p>
     <w:p>
       <w:r>
@@ -11037,16 +11152,16 @@
       <w:pPr>
         <w:pStyle w:val="Heading1"/>
       </w:pPr>
-      <w:bookmarkStart w:id="37" w:name="_Client_Data"/>
-      <w:bookmarkStart w:id="38" w:name="_Toc376378137"/>
-      <w:bookmarkEnd w:id="37"/>
+      <w:bookmarkStart w:id="40" w:name="_Client_Data"/>
+      <w:bookmarkStart w:id="41" w:name="_Toc376379921"/>
+      <w:bookmarkEnd w:id="40"/>
       <w:r>
         <w:t xml:space="preserve">Client </w:t>
       </w:r>
       <w:r>
         <w:t>Data</w:t>
       </w:r>
-      <w:bookmarkEnd w:id="38"/>
+      <w:bookmarkEnd w:id="41"/>
     </w:p>
     <w:p>
       <w:r>
@@ -11181,12 +11296,12 @@
       <w:pPr>
         <w:pStyle w:val="Heading2"/>
       </w:pPr>
-      <w:bookmarkStart w:id="39" w:name="_POST_/v2/clientData/getClientToken_"/>
-      <w:bookmarkStart w:id="40" w:name="_POST_/v2/clientData/getClientSessio"/>
-      <w:bookmarkStart w:id="41" w:name="_Ref375010567"/>
-      <w:bookmarkStart w:id="42" w:name="_Toc376378138"/>
-      <w:bookmarkEnd w:id="39"/>
-      <w:bookmarkEnd w:id="40"/>
+      <w:bookmarkStart w:id="42" w:name="_POST_/v2/clientData/getClientToken_"/>
+      <w:bookmarkStart w:id="43" w:name="_POST_/v2/clientData/getClientSessio"/>
+      <w:bookmarkStart w:id="44" w:name="_Ref375010567"/>
+      <w:bookmarkStart w:id="45" w:name="_Toc376379922"/>
+      <w:bookmarkEnd w:id="42"/>
+      <w:bookmarkEnd w:id="43"/>
       <w:r>
         <w:t>POST /v2/clientData/get</w:t>
       </w:r>
@@ -11199,8 +11314,8 @@
       <w:r>
         <w:t>Token</w:t>
       </w:r>
-      <w:bookmarkEnd w:id="41"/>
-      <w:bookmarkEnd w:id="42"/>
+      <w:bookmarkEnd w:id="44"/>
+      <w:bookmarkEnd w:id="45"/>
     </w:p>
     <w:p>
       <w:r>
@@ -11452,7 +11567,7 @@
       <w:pPr>
         <w:pStyle w:val="Heading2"/>
       </w:pPr>
-      <w:bookmarkStart w:id="43" w:name="_Toc376378139"/>
+      <w:bookmarkStart w:id="46" w:name="_Toc376379923"/>
       <w:r>
         <w:t>POST</w:t>
       </w:r>
@@ -11465,7 +11580,7 @@
       <w:r>
         <w:t>getCategoryFilters</w:t>
       </w:r>
-      <w:bookmarkEnd w:id="43"/>
+      <w:bookmarkEnd w:id="46"/>
     </w:p>
     <w:p>
       <w:r>
@@ -11681,7 +11796,7 @@
       <w:pPr>
         <w:pStyle w:val="Heading2"/>
       </w:pPr>
-      <w:bookmarkStart w:id="44" w:name="_Toc376378140"/>
+      <w:bookmarkStart w:id="47" w:name="_Toc376379924"/>
       <w:r>
         <w:t>POST /v2/</w:t>
       </w:r>
@@ -11691,7 +11806,7 @@
       <w:r>
         <w:t>setCategoryFilters</w:t>
       </w:r>
-      <w:bookmarkEnd w:id="44"/>
+      <w:bookmarkEnd w:id="47"/>
     </w:p>
     <w:p>
       <w:r>
@@ -11977,7 +12092,7 @@
       <w:pPr>
         <w:pStyle w:val="Heading2"/>
       </w:pPr>
-      <w:bookmarkStart w:id="45" w:name="_Toc376378141"/>
+      <w:bookmarkStart w:id="48" w:name="_Toc376379925"/>
       <w:r>
         <w:t>POST</w:t>
       </w:r>
@@ -11993,7 +12108,7 @@
       <w:r>
         <w:t>MarkedPosts</w:t>
       </w:r>
-      <w:bookmarkEnd w:id="45"/>
+      <w:bookmarkEnd w:id="48"/>
     </w:p>
     <w:p>
       <w:r>
@@ -12234,7 +12349,7 @@
       <w:pPr>
         <w:pStyle w:val="Heading2"/>
       </w:pPr>
-      <w:bookmarkStart w:id="46" w:name="_Toc376378142"/>
+      <w:bookmarkStart w:id="49" w:name="_Toc376379926"/>
       <w:r>
         <w:t>POST /v2/</w:t>
       </w:r>
@@ -12244,7 +12359,7 @@
       <w:r>
         <w:t>clearMarkedPosts</w:t>
       </w:r>
-      <w:bookmarkEnd w:id="46"/>
+      <w:bookmarkEnd w:id="49"/>
     </w:p>
     <w:p>
       <w:r>
@@ -12402,7 +12517,7 @@
       <w:pPr>
         <w:pStyle w:val="Heading2"/>
       </w:pPr>
-      <w:bookmarkStart w:id="47" w:name="_Toc376378143"/>
+      <w:bookmarkStart w:id="50" w:name="_Toc376379927"/>
       <w:r>
         <w:t>POST /v2/</w:t>
       </w:r>
@@ -12412,7 +12527,7 @@
       <w:r>
         <w:t>markPost</w:t>
       </w:r>
-      <w:bookmarkEnd w:id="47"/>
+      <w:bookmarkEnd w:id="50"/>
     </w:p>
     <w:p>
       <w:r>
@@ -12630,7 +12745,7 @@
       <w:pPr>
         <w:pStyle w:val="Heading2"/>
       </w:pPr>
-      <w:bookmarkStart w:id="48" w:name="_Toc376378144"/>
+      <w:bookmarkStart w:id="51" w:name="_Toc376379928"/>
       <w:r>
         <w:t>POST</w:t>
       </w:r>
@@ -12643,7 +12758,7 @@
       <w:r>
         <w:t>getPrivateData</w:t>
       </w:r>
-      <w:bookmarkEnd w:id="48"/>
+      <w:bookmarkEnd w:id="51"/>
     </w:p>
     <w:p>
       <w:r>
@@ -12793,7 +12908,7 @@
       <w:pPr>
         <w:pStyle w:val="Heading2"/>
       </w:pPr>
-      <w:bookmarkStart w:id="49" w:name="_Toc376378145"/>
+      <w:bookmarkStart w:id="52" w:name="_Toc376379929"/>
       <w:r>
         <w:t>POST /v2/</w:t>
       </w:r>
@@ -12806,7 +12921,7 @@
       <w:r>
         <w:t>a</w:t>
       </w:r>
-      <w:bookmarkEnd w:id="49"/>
+      <w:bookmarkEnd w:id="52"/>
     </w:p>
     <w:p>
       <w:r>
@@ -12990,11 +13105,11 @@
       <w:pPr>
         <w:pStyle w:val="Heading1"/>
       </w:pPr>
-      <w:bookmarkStart w:id="50" w:name="_Toc376378146"/>
+      <w:bookmarkStart w:id="53" w:name="_Toc376379930"/>
       <w:r>
         <w:t>Appendix: Database Structure</w:t>
       </w:r>
-      <w:bookmarkEnd w:id="50"/>
+      <w:bookmarkEnd w:id="53"/>
     </w:p>
     <w:p>
       <w:r>
@@ -19915,9 +20030,9 @@
     </w:lvl>
   </w:abstractNum>
   <w:abstractNum w:abstractNumId="22">
-    <w:nsid w:val="5881186A"/>
+    <w:nsid w:val="54B26827"/>
     <w:multiLevelType w:val="hybridMultilevel"/>
-    <w:tmpl w:val="8C74B9AC"/>
+    <w:tmpl w:val="BBF64010"/>
     <w:lvl w:ilvl="0" w:tplc="04090001">
       <w:start w:val="1"/>
       <w:numFmt w:val="bullet"/>
@@ -20028,9 +20143,9 @@
     </w:lvl>
   </w:abstractNum>
   <w:abstractNum w:abstractNumId="23">
-    <w:nsid w:val="592D5EAA"/>
+    <w:nsid w:val="5881186A"/>
     <w:multiLevelType w:val="hybridMultilevel"/>
-    <w:tmpl w:val="C2864B90"/>
+    <w:tmpl w:val="8C74B9AC"/>
     <w:lvl w:ilvl="0" w:tplc="04090001">
       <w:start w:val="1"/>
       <w:numFmt w:val="bullet"/>
@@ -20141,9 +20256,9 @@
     </w:lvl>
   </w:abstractNum>
   <w:abstractNum w:abstractNumId="24">
-    <w:nsid w:val="6F9D36EC"/>
+    <w:nsid w:val="592D5EAA"/>
     <w:multiLevelType w:val="hybridMultilevel"/>
-    <w:tmpl w:val="8D42BF42"/>
+    <w:tmpl w:val="C2864B90"/>
     <w:lvl w:ilvl="0" w:tplc="04090001">
       <w:start w:val="1"/>
       <w:numFmt w:val="bullet"/>
@@ -20254,9 +20369,9 @@
     </w:lvl>
   </w:abstractNum>
   <w:abstractNum w:abstractNumId="25">
-    <w:nsid w:val="74442E31"/>
+    <w:nsid w:val="68275E38"/>
     <w:multiLevelType w:val="hybridMultilevel"/>
-    <w:tmpl w:val="734457EA"/>
+    <w:tmpl w:val="9296209A"/>
     <w:lvl w:ilvl="0" w:tplc="04090001">
       <w:start w:val="1"/>
       <w:numFmt w:val="bullet"/>
@@ -20367,6 +20482,232 @@
     </w:lvl>
   </w:abstractNum>
   <w:abstractNum w:abstractNumId="26">
+    <w:nsid w:val="6F9D36EC"/>
+    <w:multiLevelType w:val="hybridMultilevel"/>
+    <w:tmpl w:val="8D42BF42"/>
+    <w:lvl w:ilvl="0" w:tplc="04090001">
+      <w:start w:val="1"/>
+      <w:numFmt w:val="bullet"/>
+      <w:lvlText w:val=""/>
+      <w:lvlJc w:val="left"/>
+      <w:pPr>
+        <w:ind w:left="720" w:hanging="360"/>
+      </w:pPr>
+      <w:rPr>
+        <w:rFonts w:ascii="Symbol" w:hAnsi="Symbol" w:hint="default"/>
+      </w:rPr>
+    </w:lvl>
+    <w:lvl w:ilvl="1" w:tplc="04090003" w:tentative="1">
+      <w:start w:val="1"/>
+      <w:numFmt w:val="bullet"/>
+      <w:lvlText w:val="o"/>
+      <w:lvlJc w:val="left"/>
+      <w:pPr>
+        <w:ind w:left="1440" w:hanging="360"/>
+      </w:pPr>
+      <w:rPr>
+        <w:rFonts w:ascii="Courier New" w:hAnsi="Courier New" w:cs="Courier New" w:hint="default"/>
+      </w:rPr>
+    </w:lvl>
+    <w:lvl w:ilvl="2" w:tplc="04090005" w:tentative="1">
+      <w:start w:val="1"/>
+      <w:numFmt w:val="bullet"/>
+      <w:lvlText w:val=""/>
+      <w:lvlJc w:val="left"/>
+      <w:pPr>
+        <w:ind w:left="2160" w:hanging="360"/>
+      </w:pPr>
+      <w:rPr>
+        <w:rFonts w:ascii="Wingdings" w:hAnsi="Wingdings" w:hint="default"/>
+      </w:rPr>
+    </w:lvl>
+    <w:lvl w:ilvl="3" w:tplc="04090001" w:tentative="1">
+      <w:start w:val="1"/>
+      <w:numFmt w:val="bullet"/>
+      <w:lvlText w:val=""/>
+      <w:lvlJc w:val="left"/>
+      <w:pPr>
+        <w:ind w:left="2880" w:hanging="360"/>
+      </w:pPr>
+      <w:rPr>
+        <w:rFonts w:ascii="Symbol" w:hAnsi="Symbol" w:hint="default"/>
+      </w:rPr>
+    </w:lvl>
+    <w:lvl w:ilvl="4" w:tplc="04090003" w:tentative="1">
+      <w:start w:val="1"/>
+      <w:numFmt w:val="bullet"/>
+      <w:lvlText w:val="o"/>
+      <w:lvlJc w:val="left"/>
+      <w:pPr>
+        <w:ind w:left="3600" w:hanging="360"/>
+      </w:pPr>
+      <w:rPr>
+        <w:rFonts w:ascii="Courier New" w:hAnsi="Courier New" w:cs="Courier New" w:hint="default"/>
+      </w:rPr>
+    </w:lvl>
+    <w:lvl w:ilvl="5" w:tplc="04090005" w:tentative="1">
+      <w:start w:val="1"/>
+      <w:numFmt w:val="bullet"/>
+      <w:lvlText w:val=""/>
+      <w:lvlJc w:val="left"/>
+      <w:pPr>
+        <w:ind w:left="4320" w:hanging="360"/>
+      </w:pPr>
+      <w:rPr>
+        <w:rFonts w:ascii="Wingdings" w:hAnsi="Wingdings" w:hint="default"/>
+      </w:rPr>
+    </w:lvl>
+    <w:lvl w:ilvl="6" w:tplc="04090001" w:tentative="1">
+      <w:start w:val="1"/>
+      <w:numFmt w:val="bullet"/>
+      <w:lvlText w:val=""/>
+      <w:lvlJc w:val="left"/>
+      <w:pPr>
+        <w:ind w:left="5040" w:hanging="360"/>
+      </w:pPr>
+      <w:rPr>
+        <w:rFonts w:ascii="Symbol" w:hAnsi="Symbol" w:hint="default"/>
+      </w:rPr>
+    </w:lvl>
+    <w:lvl w:ilvl="7" w:tplc="04090003" w:tentative="1">
+      <w:start w:val="1"/>
+      <w:numFmt w:val="bullet"/>
+      <w:lvlText w:val="o"/>
+      <w:lvlJc w:val="left"/>
+      <w:pPr>
+        <w:ind w:left="5760" w:hanging="360"/>
+      </w:pPr>
+      <w:rPr>
+        <w:rFonts w:ascii="Courier New" w:hAnsi="Courier New" w:cs="Courier New" w:hint="default"/>
+      </w:rPr>
+    </w:lvl>
+    <w:lvl w:ilvl="8" w:tplc="04090005" w:tentative="1">
+      <w:start w:val="1"/>
+      <w:numFmt w:val="bullet"/>
+      <w:lvlText w:val=""/>
+      <w:lvlJc w:val="left"/>
+      <w:pPr>
+        <w:ind w:left="6480" w:hanging="360"/>
+      </w:pPr>
+      <w:rPr>
+        <w:rFonts w:ascii="Wingdings" w:hAnsi="Wingdings" w:hint="default"/>
+      </w:rPr>
+    </w:lvl>
+  </w:abstractNum>
+  <w:abstractNum w:abstractNumId="27">
+    <w:nsid w:val="74442E31"/>
+    <w:multiLevelType w:val="hybridMultilevel"/>
+    <w:tmpl w:val="734457EA"/>
+    <w:lvl w:ilvl="0" w:tplc="04090001">
+      <w:start w:val="1"/>
+      <w:numFmt w:val="bullet"/>
+      <w:lvlText w:val=""/>
+      <w:lvlJc w:val="left"/>
+      <w:pPr>
+        <w:ind w:left="720" w:hanging="360"/>
+      </w:pPr>
+      <w:rPr>
+        <w:rFonts w:ascii="Symbol" w:hAnsi="Symbol" w:hint="default"/>
+      </w:rPr>
+    </w:lvl>
+    <w:lvl w:ilvl="1" w:tplc="04090003" w:tentative="1">
+      <w:start w:val="1"/>
+      <w:numFmt w:val="bullet"/>
+      <w:lvlText w:val="o"/>
+      <w:lvlJc w:val="left"/>
+      <w:pPr>
+        <w:ind w:left="1440" w:hanging="360"/>
+      </w:pPr>
+      <w:rPr>
+        <w:rFonts w:ascii="Courier New" w:hAnsi="Courier New" w:cs="Courier New" w:hint="default"/>
+      </w:rPr>
+    </w:lvl>
+    <w:lvl w:ilvl="2" w:tplc="04090005" w:tentative="1">
+      <w:start w:val="1"/>
+      <w:numFmt w:val="bullet"/>
+      <w:lvlText w:val=""/>
+      <w:lvlJc w:val="left"/>
+      <w:pPr>
+        <w:ind w:left="2160" w:hanging="360"/>
+      </w:pPr>
+      <w:rPr>
+        <w:rFonts w:ascii="Wingdings" w:hAnsi="Wingdings" w:hint="default"/>
+      </w:rPr>
+    </w:lvl>
+    <w:lvl w:ilvl="3" w:tplc="04090001" w:tentative="1">
+      <w:start w:val="1"/>
+      <w:numFmt w:val="bullet"/>
+      <w:lvlText w:val=""/>
+      <w:lvlJc w:val="left"/>
+      <w:pPr>
+        <w:ind w:left="2880" w:hanging="360"/>
+      </w:pPr>
+      <w:rPr>
+        <w:rFonts w:ascii="Symbol" w:hAnsi="Symbol" w:hint="default"/>
+      </w:rPr>
+    </w:lvl>
+    <w:lvl w:ilvl="4" w:tplc="04090003" w:tentative="1">
+      <w:start w:val="1"/>
+      <w:numFmt w:val="bullet"/>
+      <w:lvlText w:val="o"/>
+      <w:lvlJc w:val="left"/>
+      <w:pPr>
+        <w:ind w:left="3600" w:hanging="360"/>
+      </w:pPr>
+      <w:rPr>
+        <w:rFonts w:ascii="Courier New" w:hAnsi="Courier New" w:cs="Courier New" w:hint="default"/>
+      </w:rPr>
+    </w:lvl>
+    <w:lvl w:ilvl="5" w:tplc="04090005" w:tentative="1">
+      <w:start w:val="1"/>
+      <w:numFmt w:val="bullet"/>
+      <w:lvlText w:val=""/>
+      <w:lvlJc w:val="left"/>
+      <w:pPr>
+        <w:ind w:left="4320" w:hanging="360"/>
+      </w:pPr>
+      <w:rPr>
+        <w:rFonts w:ascii="Wingdings" w:hAnsi="Wingdings" w:hint="default"/>
+      </w:rPr>
+    </w:lvl>
+    <w:lvl w:ilvl="6" w:tplc="04090001" w:tentative="1">
+      <w:start w:val="1"/>
+      <w:numFmt w:val="bullet"/>
+      <w:lvlText w:val=""/>
+      <w:lvlJc w:val="left"/>
+      <w:pPr>
+        <w:ind w:left="5040" w:hanging="360"/>
+      </w:pPr>
+      <w:rPr>
+        <w:rFonts w:ascii="Symbol" w:hAnsi="Symbol" w:hint="default"/>
+      </w:rPr>
+    </w:lvl>
+    <w:lvl w:ilvl="7" w:tplc="04090003" w:tentative="1">
+      <w:start w:val="1"/>
+      <w:numFmt w:val="bullet"/>
+      <w:lvlText w:val="o"/>
+      <w:lvlJc w:val="left"/>
+      <w:pPr>
+        <w:ind w:left="5760" w:hanging="360"/>
+      </w:pPr>
+      <w:rPr>
+        <w:rFonts w:ascii="Courier New" w:hAnsi="Courier New" w:cs="Courier New" w:hint="default"/>
+      </w:rPr>
+    </w:lvl>
+    <w:lvl w:ilvl="8" w:tplc="04090005" w:tentative="1">
+      <w:start w:val="1"/>
+      <w:numFmt w:val="bullet"/>
+      <w:lvlText w:val=""/>
+      <w:lvlJc w:val="left"/>
+      <w:pPr>
+        <w:ind w:left="6480" w:hanging="360"/>
+      </w:pPr>
+      <w:rPr>
+        <w:rFonts w:ascii="Wingdings" w:hAnsi="Wingdings" w:hint="default"/>
+      </w:rPr>
+    </w:lvl>
+  </w:abstractNum>
+  <w:abstractNum w:abstractNumId="28">
     <w:nsid w:val="7F8329EE"/>
     <w:multiLevelType w:val="hybridMultilevel"/>
     <w:tmpl w:val="98F45398"/>
@@ -20537,10 +20878,10 @@
     <w:abstractNumId w:val="17"/>
   </w:num>
   <w:num w:numId="20">
-    <w:abstractNumId w:val="23"/>
+    <w:abstractNumId w:val="24"/>
   </w:num>
   <w:num w:numId="21">
-    <w:abstractNumId w:val="26"/>
+    <w:abstractNumId w:val="28"/>
   </w:num>
   <w:num w:numId="22">
     <w:abstractNumId w:val="13"/>
@@ -20549,22 +20890,28 @@
     <w:abstractNumId w:val="18"/>
   </w:num>
   <w:num w:numId="24">
-    <w:abstractNumId w:val="22"/>
+    <w:abstractNumId w:val="23"/>
   </w:num>
   <w:num w:numId="25">
     <w:abstractNumId w:val="15"/>
   </w:num>
   <w:num w:numId="26">
-    <w:abstractNumId w:val="25"/>
+    <w:abstractNumId w:val="27"/>
   </w:num>
   <w:num w:numId="27">
-    <w:abstractNumId w:val="24"/>
+    <w:abstractNumId w:val="26"/>
   </w:num>
   <w:num w:numId="28">
     <w:abstractNumId w:val="11"/>
   </w:num>
   <w:num w:numId="29">
     <w:abstractNumId w:val="12"/>
+  </w:num>
+  <w:num w:numId="30">
+    <w:abstractNumId w:val="22"/>
+  </w:num>
+  <w:num w:numId="31">
+    <w:abstractNumId w:val="25"/>
   </w:num>
 </w:numbering>
 </file>
@@ -21878,7 +22225,7 @@
 </file>
 
 <file path=customXml/itemProps1.xml><?xml version="1.0" encoding="utf-8"?>
-<ds:datastoreItem xmlns:ds="http://schemas.openxmlformats.org/officeDocument/2006/customXml" ds:itemID="{0AE933FB-5103-4074-B7CA-69EECE99C926}">
+<ds:datastoreItem xmlns:ds="http://schemas.openxmlformats.org/officeDocument/2006/customXml" ds:itemID="{7490BD41-612C-41AC-893E-6AD750E98A21}">
   <ds:schemaRefs>
     <ds:schemaRef ds:uri="http://schemas.openxmlformats.org/officeDocument/2006/bibliography"/>
   </ds:schemaRefs>

</xml_diff>

<commit_message>
Remove some speculative story ID stuff.
</commit_message>
<xml_diff>
--- a/v2/WinChatty v2 API.docx
+++ b/v2/WinChatty v2 API.docx
@@ -76,7 +76,7 @@
               <w:rPr>
                 <w:noProof/>
               </w:rPr>
-              <w:t>2014-01-01</w:t>
+              <w:t>2014-01-02</w:t>
             </w:r>
             <w:r>
               <w:fldChar w:fldCharType="end"/>
@@ -97,7 +97,7 @@
               <w:rPr>
                 <w:noProof/>
               </w:rPr>
-              <w:t>10:49 PM</w:t>
+              <w:t>12:20 AM</w:t>
             </w:r>
             <w:r>
               <w:fldChar w:fldCharType="end"/>
@@ -209,7 +209,7 @@
             </w:rPr>
             <w:fldChar w:fldCharType="separate"/>
           </w:r>
-          <w:hyperlink w:anchor="_Toc376379890" w:history="1">
+          <w:hyperlink w:anchor="_Toc376385341" w:history="1">
             <w:r>
               <w:rPr>
                 <w:rStyle w:val="Hyperlink"/>
@@ -236,7 +236,7 @@
                 <w:noProof/>
                 <w:webHidden/>
               </w:rPr>
-              <w:instrText xml:space="preserve"> PAGEREF _Toc376379890 \h </w:instrText>
+              <w:instrText xml:space="preserve"> PAGEREF _Toc376385341 \h </w:instrText>
             </w:r>
             <w:r>
               <w:rPr>
@@ -275,7 +275,7 @@
               <w:sz w:val="22"/>
             </w:rPr>
           </w:pPr>
-          <w:hyperlink w:anchor="_Toc376379891" w:history="1">
+          <w:hyperlink w:anchor="_Toc376385342" w:history="1">
             <w:r>
               <w:rPr>
                 <w:rStyle w:val="Hyperlink"/>
@@ -302,7 +302,7 @@
                 <w:noProof/>
                 <w:webHidden/>
               </w:rPr>
-              <w:instrText xml:space="preserve"> PAGEREF _Toc376379891 \h </w:instrText>
+              <w:instrText xml:space="preserve"> PAGEREF _Toc376385342 \h </w:instrText>
             </w:r>
             <w:r>
               <w:rPr>
@@ -341,7 +341,7 @@
               <w:sz w:val="22"/>
             </w:rPr>
           </w:pPr>
-          <w:hyperlink w:anchor="_Toc376379892" w:history="1">
+          <w:hyperlink w:anchor="_Toc376385343" w:history="1">
             <w:r>
               <w:rPr>
                 <w:rStyle w:val="Hyperlink"/>
@@ -368,7 +368,7 @@
                 <w:noProof/>
                 <w:webHidden/>
               </w:rPr>
-              <w:instrText xml:space="preserve"> PAGEREF _Toc376379892 \h </w:instrText>
+              <w:instrText xml:space="preserve"> PAGEREF _Toc376385343 \h </w:instrText>
             </w:r>
             <w:r>
               <w:rPr>
@@ -407,7 +407,7 @@
               <w:sz w:val="22"/>
             </w:rPr>
           </w:pPr>
-          <w:hyperlink w:anchor="_Toc376379893" w:history="1">
+          <w:hyperlink w:anchor="_Toc376385344" w:history="1">
             <w:r>
               <w:rPr>
                 <w:rStyle w:val="Hyperlink"/>
@@ -434,7 +434,7 @@
                 <w:noProof/>
                 <w:webHidden/>
               </w:rPr>
-              <w:instrText xml:space="preserve"> PAGEREF _Toc376379893 \h </w:instrText>
+              <w:instrText xml:space="preserve"> PAGEREF _Toc376385344 \h </w:instrText>
             </w:r>
             <w:r>
               <w:rPr>
@@ -473,7 +473,7 @@
               <w:sz w:val="22"/>
             </w:rPr>
           </w:pPr>
-          <w:hyperlink w:anchor="_Toc376379894" w:history="1">
+          <w:hyperlink w:anchor="_Toc376385345" w:history="1">
             <w:r>
               <w:rPr>
                 <w:rStyle w:val="Hyperlink"/>
@@ -500,7 +500,7 @@
                 <w:noProof/>
                 <w:webHidden/>
               </w:rPr>
-              <w:instrText xml:space="preserve"> PAGEREF _Toc376379894 \h </w:instrText>
+              <w:instrText xml:space="preserve"> PAGEREF _Toc376385345 \h </w:instrText>
             </w:r>
             <w:r>
               <w:rPr>
@@ -539,7 +539,7 @@
               <w:sz w:val="22"/>
             </w:rPr>
           </w:pPr>
-          <w:hyperlink w:anchor="_Toc376379895" w:history="1">
+          <w:hyperlink w:anchor="_Toc376385346" w:history="1">
             <w:r>
               <w:rPr>
                 <w:rStyle w:val="Hyperlink"/>
@@ -566,7 +566,7 @@
                 <w:noProof/>
                 <w:webHidden/>
               </w:rPr>
-              <w:instrText xml:space="preserve"> PAGEREF _Toc376379895 \h </w:instrText>
+              <w:instrText xml:space="preserve"> PAGEREF _Toc376385346 \h </w:instrText>
             </w:r>
             <w:r>
               <w:rPr>
@@ -609,7 +609,7 @@
               <w:sz w:val="22"/>
             </w:rPr>
           </w:pPr>
-          <w:hyperlink w:anchor="_Toc376379896" w:history="1">
+          <w:hyperlink w:anchor="_Toc376385347" w:history="1">
             <w:r>
               <w:rPr>
                 <w:rStyle w:val="Hyperlink"/>
@@ -636,7 +636,7 @@
                 <w:noProof/>
                 <w:webHidden/>
               </w:rPr>
-              <w:instrText xml:space="preserve"> PAGEREF _Toc376379896 \h </w:instrText>
+              <w:instrText xml:space="preserve"> PAGEREF _Toc376385347 \h </w:instrText>
             </w:r>
             <w:r>
               <w:rPr>
@@ -675,7 +675,7 @@
               <w:sz w:val="22"/>
             </w:rPr>
           </w:pPr>
-          <w:hyperlink w:anchor="_Toc376379897" w:history="1">
+          <w:hyperlink w:anchor="_Toc376385348" w:history="1">
             <w:r>
               <w:rPr>
                 <w:rStyle w:val="Hyperlink"/>
@@ -702,7 +702,7 @@
                 <w:noProof/>
                 <w:webHidden/>
               </w:rPr>
-              <w:instrText xml:space="preserve"> PAGEREF _Toc376379897 \h </w:instrText>
+              <w:instrText xml:space="preserve"> PAGEREF _Toc376385348 \h </w:instrText>
             </w:r>
             <w:r>
               <w:rPr>
@@ -741,7 +741,7 @@
               <w:sz w:val="22"/>
             </w:rPr>
           </w:pPr>
-          <w:hyperlink w:anchor="_Toc376379898" w:history="1">
+          <w:hyperlink w:anchor="_Toc376385349" w:history="1">
             <w:r>
               <w:rPr>
                 <w:rStyle w:val="Hyperlink"/>
@@ -768,7 +768,7 @@
                 <w:noProof/>
                 <w:webHidden/>
               </w:rPr>
-              <w:instrText xml:space="preserve"> PAGEREF _Toc376379898 \h </w:instrText>
+              <w:instrText xml:space="preserve"> PAGEREF _Toc376385349 \h </w:instrText>
             </w:r>
             <w:r>
               <w:rPr>
@@ -807,7 +807,7 @@
               <w:sz w:val="22"/>
             </w:rPr>
           </w:pPr>
-          <w:hyperlink w:anchor="_Toc376379899" w:history="1">
+          <w:hyperlink w:anchor="_Toc376385350" w:history="1">
             <w:r>
               <w:rPr>
                 <w:rStyle w:val="Hyperlink"/>
@@ -834,7 +834,7 @@
                 <w:noProof/>
                 <w:webHidden/>
               </w:rPr>
-              <w:instrText xml:space="preserve"> PAGEREF _Toc376379899 \h </w:instrText>
+              <w:instrText xml:space="preserve"> PAGEREF _Toc376385350 \h </w:instrText>
             </w:r>
             <w:r>
               <w:rPr>
@@ -864,8 +864,6 @@
               <w:fldChar w:fldCharType="end"/>
             </w:r>
           </w:hyperlink>
-          <w:bookmarkStart w:id="0" w:name="_GoBack"/>
-          <w:bookmarkEnd w:id="0"/>
         </w:p>
         <w:p>
           <w:pPr>
@@ -875,7 +873,7 @@
               <w:sz w:val="22"/>
             </w:rPr>
           </w:pPr>
-          <w:hyperlink w:anchor="_Toc376379900" w:history="1">
+          <w:hyperlink w:anchor="_Toc376385351" w:history="1">
             <w:r>
               <w:rPr>
                 <w:rStyle w:val="Hyperlink"/>
@@ -902,7 +900,7 @@
                 <w:noProof/>
                 <w:webHidden/>
               </w:rPr>
-              <w:instrText xml:space="preserve"> PAGEREF _Toc376379900 \h </w:instrText>
+              <w:instrText xml:space="preserve"> PAGEREF _Toc376385351 \h </w:instrText>
             </w:r>
             <w:r>
               <w:rPr>
@@ -945,7 +943,7 @@
               <w:sz w:val="22"/>
             </w:rPr>
           </w:pPr>
-          <w:hyperlink w:anchor="_Toc376379901" w:history="1">
+          <w:hyperlink w:anchor="_Toc376385352" w:history="1">
             <w:r>
               <w:rPr>
                 <w:rStyle w:val="Hyperlink"/>
@@ -972,7 +970,7 @@
                 <w:noProof/>
                 <w:webHidden/>
               </w:rPr>
-              <w:instrText xml:space="preserve"> PAGEREF _Toc376379901 \h </w:instrText>
+              <w:instrText xml:space="preserve"> PAGEREF _Toc376385352 \h </w:instrText>
             </w:r>
             <w:r>
               <w:rPr>
@@ -1011,7 +1009,7 @@
               <w:sz w:val="22"/>
             </w:rPr>
           </w:pPr>
-          <w:hyperlink w:anchor="_Toc376379902" w:history="1">
+          <w:hyperlink w:anchor="_Toc376385353" w:history="1">
             <w:r>
               <w:rPr>
                 <w:rStyle w:val="Hyperlink"/>
@@ -1038,7 +1036,7 @@
                 <w:noProof/>
                 <w:webHidden/>
               </w:rPr>
-              <w:instrText xml:space="preserve"> PAGEREF _Toc376379902 \h </w:instrText>
+              <w:instrText xml:space="preserve"> PAGEREF _Toc376385353 \h </w:instrText>
             </w:r>
             <w:r>
               <w:rPr>
@@ -1077,7 +1075,7 @@
               <w:sz w:val="22"/>
             </w:rPr>
           </w:pPr>
-          <w:hyperlink w:anchor="_Toc376379903" w:history="1">
+          <w:hyperlink w:anchor="_Toc376385354" w:history="1">
             <w:r>
               <w:rPr>
                 <w:rStyle w:val="Hyperlink"/>
@@ -1104,7 +1102,7 @@
                 <w:noProof/>
                 <w:webHidden/>
               </w:rPr>
-              <w:instrText xml:space="preserve"> PAGEREF _Toc376379903 \h </w:instrText>
+              <w:instrText xml:space="preserve"> PAGEREF _Toc376385354 \h </w:instrText>
             </w:r>
             <w:r>
               <w:rPr>
@@ -1143,7 +1141,7 @@
               <w:sz w:val="22"/>
             </w:rPr>
           </w:pPr>
-          <w:hyperlink w:anchor="_Toc376379904" w:history="1">
+          <w:hyperlink w:anchor="_Toc376385355" w:history="1">
             <w:r>
               <w:rPr>
                 <w:rStyle w:val="Hyperlink"/>
@@ -1170,7 +1168,7 @@
                 <w:noProof/>
                 <w:webHidden/>
               </w:rPr>
-              <w:instrText xml:space="preserve"> PAGEREF _Toc376379904 \h </w:instrText>
+              <w:instrText xml:space="preserve"> PAGEREF _Toc376385355 \h </w:instrText>
             </w:r>
             <w:r>
               <w:rPr>
@@ -1209,7 +1207,7 @@
               <w:sz w:val="22"/>
             </w:rPr>
           </w:pPr>
-          <w:hyperlink w:anchor="_Toc376379905" w:history="1">
+          <w:hyperlink w:anchor="_Toc376385356" w:history="1">
             <w:r>
               <w:rPr>
                 <w:rStyle w:val="Hyperlink"/>
@@ -1236,7 +1234,7 @@
                 <w:noProof/>
                 <w:webHidden/>
               </w:rPr>
-              <w:instrText xml:space="preserve"> PAGEREF _Toc376379905 \h </w:instrText>
+              <w:instrText xml:space="preserve"> PAGEREF _Toc376385356 \h </w:instrText>
             </w:r>
             <w:r>
               <w:rPr>
@@ -1275,7 +1273,7 @@
               <w:sz w:val="22"/>
             </w:rPr>
           </w:pPr>
-          <w:hyperlink w:anchor="_Toc376379906" w:history="1">
+          <w:hyperlink w:anchor="_Toc376385357" w:history="1">
             <w:r>
               <w:rPr>
                 <w:rStyle w:val="Hyperlink"/>
@@ -1302,7 +1300,7 @@
                 <w:noProof/>
                 <w:webHidden/>
               </w:rPr>
-              <w:instrText xml:space="preserve"> PAGEREF _Toc376379906 \h </w:instrText>
+              <w:instrText xml:space="preserve"> PAGEREF _Toc376385357 \h </w:instrText>
             </w:r>
             <w:r>
               <w:rPr>
@@ -1341,7 +1339,7 @@
               <w:sz w:val="22"/>
             </w:rPr>
           </w:pPr>
-          <w:hyperlink w:anchor="_Toc376379907" w:history="1">
+          <w:hyperlink w:anchor="_Toc376385358" w:history="1">
             <w:r>
               <w:rPr>
                 <w:rStyle w:val="Hyperlink"/>
@@ -1368,7 +1366,7 @@
                 <w:noProof/>
                 <w:webHidden/>
               </w:rPr>
-              <w:instrText xml:space="preserve"> PAGEREF _Toc376379907 \h </w:instrText>
+              <w:instrText xml:space="preserve"> PAGEREF _Toc376385358 \h </w:instrText>
             </w:r>
             <w:r>
               <w:rPr>
@@ -1411,7 +1409,7 @@
               <w:sz w:val="22"/>
             </w:rPr>
           </w:pPr>
-          <w:hyperlink w:anchor="_Toc376379908" w:history="1">
+          <w:hyperlink w:anchor="_Toc376385359" w:history="1">
             <w:r>
               <w:rPr>
                 <w:rStyle w:val="Hyperlink"/>
@@ -1438,7 +1436,7 @@
                 <w:noProof/>
                 <w:webHidden/>
               </w:rPr>
-              <w:instrText xml:space="preserve"> PAGEREF _Toc376379908 \h </w:instrText>
+              <w:instrText xml:space="preserve"> PAGEREF _Toc376385359 \h </w:instrText>
             </w:r>
             <w:r>
               <w:rPr>
@@ -1477,7 +1475,7 @@
               <w:sz w:val="22"/>
             </w:rPr>
           </w:pPr>
-          <w:hyperlink w:anchor="_Toc376379909" w:history="1">
+          <w:hyperlink w:anchor="_Toc376385360" w:history="1">
             <w:r>
               <w:rPr>
                 <w:rStyle w:val="Hyperlink"/>
@@ -1504,7 +1502,7 @@
                 <w:noProof/>
                 <w:webHidden/>
               </w:rPr>
-              <w:instrText xml:space="preserve"> PAGEREF _Toc376379909 \h </w:instrText>
+              <w:instrText xml:space="preserve"> PAGEREF _Toc376385360 \h </w:instrText>
             </w:r>
             <w:r>
               <w:rPr>
@@ -1543,7 +1541,7 @@
               <w:sz w:val="22"/>
             </w:rPr>
           </w:pPr>
-          <w:hyperlink w:anchor="_Toc376379910" w:history="1">
+          <w:hyperlink w:anchor="_Toc376385361" w:history="1">
             <w:r>
               <w:rPr>
                 <w:rStyle w:val="Hyperlink"/>
@@ -1570,7 +1568,7 @@
                 <w:noProof/>
                 <w:webHidden/>
               </w:rPr>
-              <w:instrText xml:space="preserve"> PAGEREF _Toc376379910 \h </w:instrText>
+              <w:instrText xml:space="preserve"> PAGEREF _Toc376385361 \h </w:instrText>
             </w:r>
             <w:r>
               <w:rPr>
@@ -1609,7 +1607,7 @@
               <w:sz w:val="22"/>
             </w:rPr>
           </w:pPr>
-          <w:hyperlink w:anchor="_Toc376379911" w:history="1">
+          <w:hyperlink w:anchor="_Toc376385362" w:history="1">
             <w:r>
               <w:rPr>
                 <w:rStyle w:val="Hyperlink"/>
@@ -1636,7 +1634,7 @@
                 <w:noProof/>
                 <w:webHidden/>
               </w:rPr>
-              <w:instrText xml:space="preserve"> PAGEREF _Toc376379911 \h </w:instrText>
+              <w:instrText xml:space="preserve"> PAGEREF _Toc376385362 \h </w:instrText>
             </w:r>
             <w:r>
               <w:rPr>
@@ -1679,7 +1677,7 @@
               <w:sz w:val="22"/>
             </w:rPr>
           </w:pPr>
-          <w:hyperlink w:anchor="_Toc376379912" w:history="1">
+          <w:hyperlink w:anchor="_Toc376385363" w:history="1">
             <w:r>
               <w:rPr>
                 <w:rStyle w:val="Hyperlink"/>
@@ -1706,7 +1704,7 @@
                 <w:noProof/>
                 <w:webHidden/>
               </w:rPr>
-              <w:instrText xml:space="preserve"> PAGEREF _Toc376379912 \h </w:instrText>
+              <w:instrText xml:space="preserve"> PAGEREF _Toc376385363 \h </w:instrText>
             </w:r>
             <w:r>
               <w:rPr>
@@ -1745,7 +1743,7 @@
               <w:sz w:val="22"/>
             </w:rPr>
           </w:pPr>
-          <w:hyperlink w:anchor="_Toc376379913" w:history="1">
+          <w:hyperlink w:anchor="_Toc376385364" w:history="1">
             <w:r>
               <w:rPr>
                 <w:rStyle w:val="Hyperlink"/>
@@ -1772,7 +1770,7 @@
                 <w:noProof/>
                 <w:webHidden/>
               </w:rPr>
-              <w:instrText xml:space="preserve"> PAGEREF _Toc376379913 \h </w:instrText>
+              <w:instrText xml:space="preserve"> PAGEREF _Toc376385364 \h </w:instrText>
             </w:r>
             <w:r>
               <w:rPr>
@@ -1811,7 +1809,7 @@
               <w:sz w:val="22"/>
             </w:rPr>
           </w:pPr>
-          <w:hyperlink w:anchor="_Toc376379914" w:history="1">
+          <w:hyperlink w:anchor="_Toc376385365" w:history="1">
             <w:r>
               <w:rPr>
                 <w:rStyle w:val="Hyperlink"/>
@@ -1838,7 +1836,7 @@
                 <w:noProof/>
                 <w:webHidden/>
               </w:rPr>
-              <w:instrText xml:space="preserve"> PAGEREF _Toc376379914 \h </w:instrText>
+              <w:instrText xml:space="preserve"> PAGEREF _Toc376385365 \h </w:instrText>
             </w:r>
             <w:r>
               <w:rPr>
@@ -1877,7 +1875,7 @@
               <w:sz w:val="22"/>
             </w:rPr>
           </w:pPr>
-          <w:hyperlink w:anchor="_Toc376379915" w:history="1">
+          <w:hyperlink w:anchor="_Toc376385366" w:history="1">
             <w:r>
               <w:rPr>
                 <w:rStyle w:val="Hyperlink"/>
@@ -1904,7 +1902,7 @@
                 <w:noProof/>
                 <w:webHidden/>
               </w:rPr>
-              <w:instrText xml:space="preserve"> PAGEREF _Toc376379915 \h </w:instrText>
+              <w:instrText xml:space="preserve"> PAGEREF _Toc376385366 \h </w:instrText>
             </w:r>
             <w:r>
               <w:rPr>
@@ -1947,7 +1945,7 @@
               <w:sz w:val="22"/>
             </w:rPr>
           </w:pPr>
-          <w:hyperlink w:anchor="_Toc376379916" w:history="1">
+          <w:hyperlink w:anchor="_Toc376385367" w:history="1">
             <w:r>
               <w:rPr>
                 <w:rStyle w:val="Hyperlink"/>
@@ -1974,7 +1972,7 @@
                 <w:noProof/>
                 <w:webHidden/>
               </w:rPr>
-              <w:instrText xml:space="preserve"> PAGEREF _Toc376379916 \h </w:instrText>
+              <w:instrText xml:space="preserve"> PAGEREF _Toc376385367 \h </w:instrText>
             </w:r>
             <w:r>
               <w:rPr>
@@ -2013,7 +2011,7 @@
               <w:sz w:val="22"/>
             </w:rPr>
           </w:pPr>
-          <w:hyperlink w:anchor="_Toc376379917" w:history="1">
+          <w:hyperlink w:anchor="_Toc376385368" w:history="1">
             <w:r>
               <w:rPr>
                 <w:rStyle w:val="Hyperlink"/>
@@ -2040,7 +2038,7 @@
                 <w:noProof/>
                 <w:webHidden/>
               </w:rPr>
-              <w:instrText xml:space="preserve"> PAGEREF _Toc376379917 \h </w:instrText>
+              <w:instrText xml:space="preserve"> PAGEREF _Toc376385368 \h </w:instrText>
             </w:r>
             <w:r>
               <w:rPr>
@@ -2079,7 +2077,7 @@
               <w:sz w:val="22"/>
             </w:rPr>
           </w:pPr>
-          <w:hyperlink w:anchor="_Toc376379918" w:history="1">
+          <w:hyperlink w:anchor="_Toc376385369" w:history="1">
             <w:r>
               <w:rPr>
                 <w:rStyle w:val="Hyperlink"/>
@@ -2106,7 +2104,7 @@
                 <w:noProof/>
                 <w:webHidden/>
               </w:rPr>
-              <w:instrText xml:space="preserve"> PAGEREF _Toc376379918 \h </w:instrText>
+              <w:instrText xml:space="preserve"> PAGEREF _Toc376385369 \h </w:instrText>
             </w:r>
             <w:r>
               <w:rPr>
@@ -2145,7 +2143,7 @@
               <w:sz w:val="22"/>
             </w:rPr>
           </w:pPr>
-          <w:hyperlink w:anchor="_Toc376379919" w:history="1">
+          <w:hyperlink w:anchor="_Toc376385370" w:history="1">
             <w:r>
               <w:rPr>
                 <w:rStyle w:val="Hyperlink"/>
@@ -2172,7 +2170,7 @@
                 <w:noProof/>
                 <w:webHidden/>
               </w:rPr>
-              <w:instrText xml:space="preserve"> PAGEREF _Toc376379919 \h </w:instrText>
+              <w:instrText xml:space="preserve"> PAGEREF _Toc376385370 \h </w:instrText>
             </w:r>
             <w:r>
               <w:rPr>
@@ -2211,7 +2209,7 @@
               <w:sz w:val="22"/>
             </w:rPr>
           </w:pPr>
-          <w:hyperlink w:anchor="_Toc376379920" w:history="1">
+          <w:hyperlink w:anchor="_Toc376385371" w:history="1">
             <w:r>
               <w:rPr>
                 <w:rStyle w:val="Hyperlink"/>
@@ -2238,7 +2236,7 @@
                 <w:noProof/>
                 <w:webHidden/>
               </w:rPr>
-              <w:instrText xml:space="preserve"> PAGEREF _Toc376379920 \h </w:instrText>
+              <w:instrText xml:space="preserve"> PAGEREF _Toc376385371 \h </w:instrText>
             </w:r>
             <w:r>
               <w:rPr>
@@ -2281,7 +2279,7 @@
               <w:sz w:val="22"/>
             </w:rPr>
           </w:pPr>
-          <w:hyperlink w:anchor="_Toc376379921" w:history="1">
+          <w:hyperlink w:anchor="_Toc376385372" w:history="1">
             <w:r>
               <w:rPr>
                 <w:rStyle w:val="Hyperlink"/>
@@ -2308,7 +2306,7 @@
                 <w:noProof/>
                 <w:webHidden/>
               </w:rPr>
-              <w:instrText xml:space="preserve"> PAGEREF _Toc376379921 \h </w:instrText>
+              <w:instrText xml:space="preserve"> PAGEREF _Toc376385372 \h </w:instrText>
             </w:r>
             <w:r>
               <w:rPr>
@@ -2347,7 +2345,7 @@
               <w:sz w:val="22"/>
             </w:rPr>
           </w:pPr>
-          <w:hyperlink w:anchor="_Toc376379922" w:history="1">
+          <w:hyperlink w:anchor="_Toc376385373" w:history="1">
             <w:r>
               <w:rPr>
                 <w:rStyle w:val="Hyperlink"/>
@@ -2374,7 +2372,7 @@
                 <w:noProof/>
                 <w:webHidden/>
               </w:rPr>
-              <w:instrText xml:space="preserve"> PAGEREF _Toc376379922 \h </w:instrText>
+              <w:instrText xml:space="preserve"> PAGEREF _Toc376385373 \h </w:instrText>
             </w:r>
             <w:r>
               <w:rPr>
@@ -2413,7 +2411,7 @@
               <w:sz w:val="22"/>
             </w:rPr>
           </w:pPr>
-          <w:hyperlink w:anchor="_Toc376379923" w:history="1">
+          <w:hyperlink w:anchor="_Toc376385374" w:history="1">
             <w:r>
               <w:rPr>
                 <w:rStyle w:val="Hyperlink"/>
@@ -2440,7 +2438,7 @@
                 <w:noProof/>
                 <w:webHidden/>
               </w:rPr>
-              <w:instrText xml:space="preserve"> PAGEREF _Toc376379923 \h </w:instrText>
+              <w:instrText xml:space="preserve"> PAGEREF _Toc376385374 \h </w:instrText>
             </w:r>
             <w:r>
               <w:rPr>
@@ -2479,7 +2477,7 @@
               <w:sz w:val="22"/>
             </w:rPr>
           </w:pPr>
-          <w:hyperlink w:anchor="_Toc376379924" w:history="1">
+          <w:hyperlink w:anchor="_Toc376385375" w:history="1">
             <w:r>
               <w:rPr>
                 <w:rStyle w:val="Hyperlink"/>
@@ -2506,7 +2504,7 @@
                 <w:noProof/>
                 <w:webHidden/>
               </w:rPr>
-              <w:instrText xml:space="preserve"> PAGEREF _Toc376379924 \h </w:instrText>
+              <w:instrText xml:space="preserve"> PAGEREF _Toc376385375 \h </w:instrText>
             </w:r>
             <w:r>
               <w:rPr>
@@ -2545,7 +2543,7 @@
               <w:sz w:val="22"/>
             </w:rPr>
           </w:pPr>
-          <w:hyperlink w:anchor="_Toc376379925" w:history="1">
+          <w:hyperlink w:anchor="_Toc376385376" w:history="1">
             <w:r>
               <w:rPr>
                 <w:rStyle w:val="Hyperlink"/>
@@ -2572,7 +2570,7 @@
                 <w:noProof/>
                 <w:webHidden/>
               </w:rPr>
-              <w:instrText xml:space="preserve"> PAGEREF _Toc376379925 \h </w:instrText>
+              <w:instrText xml:space="preserve"> PAGEREF _Toc376385376 \h </w:instrText>
             </w:r>
             <w:r>
               <w:rPr>
@@ -2611,7 +2609,7 @@
               <w:sz w:val="22"/>
             </w:rPr>
           </w:pPr>
-          <w:hyperlink w:anchor="_Toc376379926" w:history="1">
+          <w:hyperlink w:anchor="_Toc376385377" w:history="1">
             <w:r>
               <w:rPr>
                 <w:rStyle w:val="Hyperlink"/>
@@ -2638,7 +2636,7 @@
                 <w:noProof/>
                 <w:webHidden/>
               </w:rPr>
-              <w:instrText xml:space="preserve"> PAGEREF _Toc376379926 \h </w:instrText>
+              <w:instrText xml:space="preserve"> PAGEREF _Toc376385377 \h </w:instrText>
             </w:r>
             <w:r>
               <w:rPr>
@@ -2677,7 +2675,7 @@
               <w:sz w:val="22"/>
             </w:rPr>
           </w:pPr>
-          <w:hyperlink w:anchor="_Toc376379927" w:history="1">
+          <w:hyperlink w:anchor="_Toc376385378" w:history="1">
             <w:r>
               <w:rPr>
                 <w:rStyle w:val="Hyperlink"/>
@@ -2704,7 +2702,7 @@
                 <w:noProof/>
                 <w:webHidden/>
               </w:rPr>
-              <w:instrText xml:space="preserve"> PAGEREF _Toc376379927 \h </w:instrText>
+              <w:instrText xml:space="preserve"> PAGEREF _Toc376385378 \h </w:instrText>
             </w:r>
             <w:r>
               <w:rPr>
@@ -2743,7 +2741,7 @@
               <w:sz w:val="22"/>
             </w:rPr>
           </w:pPr>
-          <w:hyperlink w:anchor="_Toc376379928" w:history="1">
+          <w:hyperlink w:anchor="_Toc376385379" w:history="1">
             <w:r>
               <w:rPr>
                 <w:rStyle w:val="Hyperlink"/>
@@ -2770,7 +2768,7 @@
                 <w:noProof/>
                 <w:webHidden/>
               </w:rPr>
-              <w:instrText xml:space="preserve"> PAGEREF _Toc376379928 \h </w:instrText>
+              <w:instrText xml:space="preserve"> PAGEREF _Toc376385379 \h </w:instrText>
             </w:r>
             <w:r>
               <w:rPr>
@@ -2809,7 +2807,7 @@
               <w:sz w:val="22"/>
             </w:rPr>
           </w:pPr>
-          <w:hyperlink w:anchor="_Toc376379929" w:history="1">
+          <w:hyperlink w:anchor="_Toc376385380" w:history="1">
             <w:r>
               <w:rPr>
                 <w:rStyle w:val="Hyperlink"/>
@@ -2836,7 +2834,7 @@
                 <w:noProof/>
                 <w:webHidden/>
               </w:rPr>
-              <w:instrText xml:space="preserve"> PAGEREF _Toc376379929 \h </w:instrText>
+              <w:instrText xml:space="preserve"> PAGEREF _Toc376385380 \h </w:instrText>
             </w:r>
             <w:r>
               <w:rPr>
@@ -2879,12 +2877,808 @@
               <w:sz w:val="22"/>
             </w:rPr>
           </w:pPr>
-          <w:hyperlink w:anchor="_Toc376379930" w:history="1">
+          <w:hyperlink w:anchor="_Toc376385381" w:history="1">
             <w:r>
               <w:rPr>
                 <w:rStyle w:val="Hyperlink"/>
                 <w:noProof/>
               </w:rPr>
+              <w:t>Classic LC.app API</w:t>
+            </w:r>
+            <w:r>
+              <w:rPr>
+                <w:noProof/>
+                <w:webHidden/>
+              </w:rPr>
+              <w:tab/>
+            </w:r>
+            <w:r>
+              <w:rPr>
+                <w:noProof/>
+                <w:webHidden/>
+              </w:rPr>
+              <w:fldChar w:fldCharType="begin"/>
+            </w:r>
+            <w:r>
+              <w:rPr>
+                <w:noProof/>
+                <w:webHidden/>
+              </w:rPr>
+              <w:instrText xml:space="preserve"> PAGEREF _Toc376385381 \h </w:instrText>
+            </w:r>
+            <w:r>
+              <w:rPr>
+                <w:noProof/>
+                <w:webHidden/>
+              </w:rPr>
+            </w:r>
+            <w:r>
+              <w:rPr>
+                <w:noProof/>
+                <w:webHidden/>
+              </w:rPr>
+              <w:fldChar w:fldCharType="separate"/>
+            </w:r>
+            <w:r>
+              <w:rPr>
+                <w:noProof/>
+                <w:webHidden/>
+              </w:rPr>
+              <w:t>1</w:t>
+            </w:r>
+            <w:r>
+              <w:rPr>
+                <w:noProof/>
+                <w:webHidden/>
+              </w:rPr>
+              <w:fldChar w:fldCharType="end"/>
+            </w:r>
+          </w:hyperlink>
+        </w:p>
+        <w:p>
+          <w:pPr>
+            <w:pStyle w:val="TOC2"/>
+            <w:rPr>
+              <w:noProof/>
+              <w:sz w:val="22"/>
+            </w:rPr>
+          </w:pPr>
+          <w:hyperlink w:anchor="_Toc376385382" w:history="1">
+            <w:r>
+              <w:rPr>
+                <w:rStyle w:val="Hyperlink"/>
+                <w:noProof/>
+              </w:rPr>
+              <w:t>GET /chatty/about</w:t>
+            </w:r>
+            <w:r>
+              <w:rPr>
+                <w:noProof/>
+                <w:webHidden/>
+              </w:rPr>
+              <w:tab/>
+            </w:r>
+            <w:r>
+              <w:rPr>
+                <w:noProof/>
+                <w:webHidden/>
+              </w:rPr>
+              <w:fldChar w:fldCharType="begin"/>
+            </w:r>
+            <w:r>
+              <w:rPr>
+                <w:noProof/>
+                <w:webHidden/>
+              </w:rPr>
+              <w:instrText xml:space="preserve"> PAGEREF _Toc376385382 \h </w:instrText>
+            </w:r>
+            <w:r>
+              <w:rPr>
+                <w:noProof/>
+                <w:webHidden/>
+              </w:rPr>
+            </w:r>
+            <w:r>
+              <w:rPr>
+                <w:noProof/>
+                <w:webHidden/>
+              </w:rPr>
+              <w:fldChar w:fldCharType="separate"/>
+            </w:r>
+            <w:r>
+              <w:rPr>
+                <w:noProof/>
+                <w:webHidden/>
+              </w:rPr>
+              <w:t>1</w:t>
+            </w:r>
+            <w:r>
+              <w:rPr>
+                <w:noProof/>
+                <w:webHidden/>
+              </w:rPr>
+              <w:fldChar w:fldCharType="end"/>
+            </w:r>
+          </w:hyperlink>
+        </w:p>
+        <w:p>
+          <w:pPr>
+            <w:pStyle w:val="TOC2"/>
+            <w:rPr>
+              <w:noProof/>
+              <w:sz w:val="22"/>
+            </w:rPr>
+          </w:pPr>
+          <w:hyperlink w:anchor="_Toc376385383" w:history="1">
+            <w:r>
+              <w:rPr>
+                <w:rStyle w:val="Hyperlink"/>
+                <w:noProof/>
+              </w:rPr>
+              <w:t>GET /chatty/index.json</w:t>
+            </w:r>
+            <w:r>
+              <w:rPr>
+                <w:noProof/>
+                <w:webHidden/>
+              </w:rPr>
+              <w:tab/>
+            </w:r>
+            <w:r>
+              <w:rPr>
+                <w:noProof/>
+                <w:webHidden/>
+              </w:rPr>
+              <w:fldChar w:fldCharType="begin"/>
+            </w:r>
+            <w:r>
+              <w:rPr>
+                <w:noProof/>
+                <w:webHidden/>
+              </w:rPr>
+              <w:instrText xml:space="preserve"> PAGEREF _Toc376385383 \h </w:instrText>
+            </w:r>
+            <w:r>
+              <w:rPr>
+                <w:noProof/>
+                <w:webHidden/>
+              </w:rPr>
+            </w:r>
+            <w:r>
+              <w:rPr>
+                <w:noProof/>
+                <w:webHidden/>
+              </w:rPr>
+              <w:fldChar w:fldCharType="separate"/>
+            </w:r>
+            <w:r>
+              <w:rPr>
+                <w:noProof/>
+                <w:webHidden/>
+              </w:rPr>
+              <w:t>1</w:t>
+            </w:r>
+            <w:r>
+              <w:rPr>
+                <w:noProof/>
+                <w:webHidden/>
+              </w:rPr>
+              <w:fldChar w:fldCharType="end"/>
+            </w:r>
+          </w:hyperlink>
+        </w:p>
+        <w:p>
+          <w:pPr>
+            <w:pStyle w:val="TOC2"/>
+            <w:rPr>
+              <w:noProof/>
+              <w:sz w:val="22"/>
+            </w:rPr>
+          </w:pPr>
+          <w:hyperlink w:anchor="_Toc376385384" w:history="1">
+            <w:r>
+              <w:rPr>
+                <w:rStyle w:val="Hyperlink"/>
+                <w:noProof/>
+              </w:rPr>
+              <w:t>GET /chatty/&lt;storyId&gt;.json</w:t>
+            </w:r>
+            <w:r>
+              <w:rPr>
+                <w:noProof/>
+                <w:webHidden/>
+              </w:rPr>
+              <w:tab/>
+            </w:r>
+            <w:r>
+              <w:rPr>
+                <w:noProof/>
+                <w:webHidden/>
+              </w:rPr>
+              <w:fldChar w:fldCharType="begin"/>
+            </w:r>
+            <w:r>
+              <w:rPr>
+                <w:noProof/>
+                <w:webHidden/>
+              </w:rPr>
+              <w:instrText xml:space="preserve"> PAGEREF _Toc376385384 \h </w:instrText>
+            </w:r>
+            <w:r>
+              <w:rPr>
+                <w:noProof/>
+                <w:webHidden/>
+              </w:rPr>
+            </w:r>
+            <w:r>
+              <w:rPr>
+                <w:noProof/>
+                <w:webHidden/>
+              </w:rPr>
+              <w:fldChar w:fldCharType="separate"/>
+            </w:r>
+            <w:r>
+              <w:rPr>
+                <w:noProof/>
+                <w:webHidden/>
+              </w:rPr>
+              <w:t>1</w:t>
+            </w:r>
+            <w:r>
+              <w:rPr>
+                <w:noProof/>
+                <w:webHidden/>
+              </w:rPr>
+              <w:fldChar w:fldCharType="end"/>
+            </w:r>
+          </w:hyperlink>
+        </w:p>
+        <w:p>
+          <w:pPr>
+            <w:pStyle w:val="TOC2"/>
+            <w:rPr>
+              <w:noProof/>
+              <w:sz w:val="22"/>
+            </w:rPr>
+          </w:pPr>
+          <w:hyperlink w:anchor="_Toc376385385" w:history="1">
+            <w:r>
+              <w:rPr>
+                <w:rStyle w:val="Hyperlink"/>
+                <w:noProof/>
+              </w:rPr>
+              <w:t>GET /chatty/&lt;storyId&gt;.&lt;page&gt;.json</w:t>
+            </w:r>
+            <w:r>
+              <w:rPr>
+                <w:noProof/>
+                <w:webHidden/>
+              </w:rPr>
+              <w:tab/>
+            </w:r>
+            <w:r>
+              <w:rPr>
+                <w:noProof/>
+                <w:webHidden/>
+              </w:rPr>
+              <w:fldChar w:fldCharType="begin"/>
+            </w:r>
+            <w:r>
+              <w:rPr>
+                <w:noProof/>
+                <w:webHidden/>
+              </w:rPr>
+              <w:instrText xml:space="preserve"> PAGEREF _Toc376385385 \h </w:instrText>
+            </w:r>
+            <w:r>
+              <w:rPr>
+                <w:noProof/>
+                <w:webHidden/>
+              </w:rPr>
+            </w:r>
+            <w:r>
+              <w:rPr>
+                <w:noProof/>
+                <w:webHidden/>
+              </w:rPr>
+              <w:fldChar w:fldCharType="separate"/>
+            </w:r>
+            <w:r>
+              <w:rPr>
+                <w:noProof/>
+                <w:webHidden/>
+              </w:rPr>
+              <w:t>1</w:t>
+            </w:r>
+            <w:r>
+              <w:rPr>
+                <w:noProof/>
+                <w:webHidden/>
+              </w:rPr>
+              <w:fldChar w:fldCharType="end"/>
+            </w:r>
+          </w:hyperlink>
+        </w:p>
+        <w:p>
+          <w:pPr>
+            <w:pStyle w:val="TOC2"/>
+            <w:rPr>
+              <w:noProof/>
+              <w:sz w:val="22"/>
+            </w:rPr>
+          </w:pPr>
+          <w:hyperlink w:anchor="_Toc376385386" w:history="1">
+            <w:r>
+              <w:rPr>
+                <w:rStyle w:val="Hyperlink"/>
+                <w:noProof/>
+              </w:rPr>
+              <w:t>GET /chatty/thread/&lt;threadId&gt;.json</w:t>
+            </w:r>
+            <w:r>
+              <w:rPr>
+                <w:noProof/>
+                <w:webHidden/>
+              </w:rPr>
+              <w:tab/>
+            </w:r>
+            <w:r>
+              <w:rPr>
+                <w:noProof/>
+                <w:webHidden/>
+              </w:rPr>
+              <w:fldChar w:fldCharType="begin"/>
+            </w:r>
+            <w:r>
+              <w:rPr>
+                <w:noProof/>
+                <w:webHidden/>
+              </w:rPr>
+              <w:instrText xml:space="preserve"> PAGEREF _Toc376385386 \h </w:instrText>
+            </w:r>
+            <w:r>
+              <w:rPr>
+                <w:noProof/>
+                <w:webHidden/>
+              </w:rPr>
+            </w:r>
+            <w:r>
+              <w:rPr>
+                <w:noProof/>
+                <w:webHidden/>
+              </w:rPr>
+              <w:fldChar w:fldCharType="separate"/>
+            </w:r>
+            <w:r>
+              <w:rPr>
+                <w:noProof/>
+                <w:webHidden/>
+              </w:rPr>
+              <w:t>1</w:t>
+            </w:r>
+            <w:r>
+              <w:rPr>
+                <w:noProof/>
+                <w:webHidden/>
+              </w:rPr>
+              <w:fldChar w:fldCharType="end"/>
+            </w:r>
+          </w:hyperlink>
+        </w:p>
+        <w:p>
+          <w:pPr>
+            <w:pStyle w:val="TOC2"/>
+            <w:rPr>
+              <w:noProof/>
+              <w:sz w:val="22"/>
+            </w:rPr>
+          </w:pPr>
+          <w:hyperlink w:anchor="_Toc376385387" w:history="1">
+            <w:r>
+              <w:rPr>
+                <w:rStyle w:val="Hyperlink"/>
+                <w:noProof/>
+              </w:rPr>
+              <w:t>GET /chatty/search.json</w:t>
+            </w:r>
+            <w:r>
+              <w:rPr>
+                <w:noProof/>
+                <w:webHidden/>
+              </w:rPr>
+              <w:tab/>
+            </w:r>
+            <w:r>
+              <w:rPr>
+                <w:noProof/>
+                <w:webHidden/>
+              </w:rPr>
+              <w:fldChar w:fldCharType="begin"/>
+            </w:r>
+            <w:r>
+              <w:rPr>
+                <w:noProof/>
+                <w:webHidden/>
+              </w:rPr>
+              <w:instrText xml:space="preserve"> PAGEREF _Toc376385387 \h </w:instrText>
+            </w:r>
+            <w:r>
+              <w:rPr>
+                <w:noProof/>
+                <w:webHidden/>
+              </w:rPr>
+            </w:r>
+            <w:r>
+              <w:rPr>
+                <w:noProof/>
+                <w:webHidden/>
+              </w:rPr>
+              <w:fldChar w:fldCharType="separate"/>
+            </w:r>
+            <w:r>
+              <w:rPr>
+                <w:noProof/>
+                <w:webHidden/>
+              </w:rPr>
+              <w:t>1</w:t>
+            </w:r>
+            <w:r>
+              <w:rPr>
+                <w:noProof/>
+                <w:webHidden/>
+              </w:rPr>
+              <w:fldChar w:fldCharType="end"/>
+            </w:r>
+          </w:hyperlink>
+        </w:p>
+        <w:p>
+          <w:pPr>
+            <w:pStyle w:val="TOC2"/>
+            <w:rPr>
+              <w:noProof/>
+              <w:sz w:val="22"/>
+            </w:rPr>
+          </w:pPr>
+          <w:hyperlink w:anchor="_Toc376385388" w:history="1">
+            <w:r>
+              <w:rPr>
+                <w:rStyle w:val="Hyperlink"/>
+                <w:noProof/>
+              </w:rPr>
+              <w:t>GET /chatty/stories/&lt;storyId&gt;.json</w:t>
+            </w:r>
+            <w:r>
+              <w:rPr>
+                <w:noProof/>
+                <w:webHidden/>
+              </w:rPr>
+              <w:tab/>
+            </w:r>
+            <w:r>
+              <w:rPr>
+                <w:noProof/>
+                <w:webHidden/>
+              </w:rPr>
+              <w:fldChar w:fldCharType="begin"/>
+            </w:r>
+            <w:r>
+              <w:rPr>
+                <w:noProof/>
+                <w:webHidden/>
+              </w:rPr>
+              <w:instrText xml:space="preserve"> PAGEREF _Toc376385388 \h </w:instrText>
+            </w:r>
+            <w:r>
+              <w:rPr>
+                <w:noProof/>
+                <w:webHidden/>
+              </w:rPr>
+            </w:r>
+            <w:r>
+              <w:rPr>
+                <w:noProof/>
+                <w:webHidden/>
+              </w:rPr>
+              <w:fldChar w:fldCharType="separate"/>
+            </w:r>
+            <w:r>
+              <w:rPr>
+                <w:noProof/>
+                <w:webHidden/>
+              </w:rPr>
+              <w:t>1</w:t>
+            </w:r>
+            <w:r>
+              <w:rPr>
+                <w:noProof/>
+                <w:webHidden/>
+              </w:rPr>
+              <w:fldChar w:fldCharType="end"/>
+            </w:r>
+          </w:hyperlink>
+        </w:p>
+        <w:p>
+          <w:pPr>
+            <w:pStyle w:val="TOC2"/>
+            <w:rPr>
+              <w:noProof/>
+              <w:sz w:val="22"/>
+            </w:rPr>
+          </w:pPr>
+          <w:hyperlink w:anchor="_Toc376385389" w:history="1">
+            <w:r>
+              <w:rPr>
+                <w:rStyle w:val="Hyperlink"/>
+                <w:noProof/>
+              </w:rPr>
+              <w:t>GET /chatty/stories/&lt;storyId&gt;.&lt;page&gt;.json</w:t>
+            </w:r>
+            <w:r>
+              <w:rPr>
+                <w:noProof/>
+                <w:webHidden/>
+              </w:rPr>
+              <w:tab/>
+            </w:r>
+            <w:r>
+              <w:rPr>
+                <w:noProof/>
+                <w:webHidden/>
+              </w:rPr>
+              <w:fldChar w:fldCharType="begin"/>
+            </w:r>
+            <w:r>
+              <w:rPr>
+                <w:noProof/>
+                <w:webHidden/>
+              </w:rPr>
+              <w:instrText xml:space="preserve"> PAGEREF _Toc376385389 \h </w:instrText>
+            </w:r>
+            <w:r>
+              <w:rPr>
+                <w:noProof/>
+                <w:webHidden/>
+              </w:rPr>
+            </w:r>
+            <w:r>
+              <w:rPr>
+                <w:noProof/>
+                <w:webHidden/>
+              </w:rPr>
+              <w:fldChar w:fldCharType="separate"/>
+            </w:r>
+            <w:r>
+              <w:rPr>
+                <w:noProof/>
+                <w:webHidden/>
+              </w:rPr>
+              <w:t>1</w:t>
+            </w:r>
+            <w:r>
+              <w:rPr>
+                <w:noProof/>
+                <w:webHidden/>
+              </w:rPr>
+              <w:fldChar w:fldCharType="end"/>
+            </w:r>
+          </w:hyperlink>
+        </w:p>
+        <w:p>
+          <w:pPr>
+            <w:pStyle w:val="TOC2"/>
+            <w:rPr>
+              <w:noProof/>
+              <w:sz w:val="22"/>
+            </w:rPr>
+          </w:pPr>
+          <w:hyperlink w:anchor="_Toc376385390" w:history="1">
+            <w:r>
+              <w:rPr>
+                <w:rStyle w:val="Hyperlink"/>
+                <w:noProof/>
+              </w:rPr>
+              <w:t>GET /chatty/messages.json</w:t>
+            </w:r>
+            <w:r>
+              <w:rPr>
+                <w:noProof/>
+                <w:webHidden/>
+              </w:rPr>
+              <w:tab/>
+            </w:r>
+            <w:r>
+              <w:rPr>
+                <w:noProof/>
+                <w:webHidden/>
+              </w:rPr>
+              <w:fldChar w:fldCharType="begin"/>
+            </w:r>
+            <w:r>
+              <w:rPr>
+                <w:noProof/>
+                <w:webHidden/>
+              </w:rPr>
+              <w:instrText xml:space="preserve"> PAGEREF _Toc376385390 \h </w:instrText>
+            </w:r>
+            <w:r>
+              <w:rPr>
+                <w:noProof/>
+                <w:webHidden/>
+              </w:rPr>
+            </w:r>
+            <w:r>
+              <w:rPr>
+                <w:noProof/>
+                <w:webHidden/>
+              </w:rPr>
+              <w:fldChar w:fldCharType="separate"/>
+            </w:r>
+            <w:r>
+              <w:rPr>
+                <w:noProof/>
+                <w:webHidden/>
+              </w:rPr>
+              <w:t>1</w:t>
+            </w:r>
+            <w:r>
+              <w:rPr>
+                <w:noProof/>
+                <w:webHidden/>
+              </w:rPr>
+              <w:fldChar w:fldCharType="end"/>
+            </w:r>
+          </w:hyperlink>
+        </w:p>
+        <w:p>
+          <w:pPr>
+            <w:pStyle w:val="TOC2"/>
+            <w:rPr>
+              <w:noProof/>
+              <w:sz w:val="22"/>
+            </w:rPr>
+          </w:pPr>
+          <w:hyperlink w:anchor="_Toc376385391" w:history="1">
+            <w:r>
+              <w:rPr>
+                <w:rStyle w:val="Hyperlink"/>
+                <w:noProof/>
+              </w:rPr>
+              <w:t>POST /chatty/post</w:t>
+            </w:r>
+            <w:r>
+              <w:rPr>
+                <w:noProof/>
+                <w:webHidden/>
+              </w:rPr>
+              <w:tab/>
+            </w:r>
+            <w:r>
+              <w:rPr>
+                <w:noProof/>
+                <w:webHidden/>
+              </w:rPr>
+              <w:fldChar w:fldCharType="begin"/>
+            </w:r>
+            <w:r>
+              <w:rPr>
+                <w:noProof/>
+                <w:webHidden/>
+              </w:rPr>
+              <w:instrText xml:space="preserve"> PAGEREF _Toc376385391 \h </w:instrText>
+            </w:r>
+            <w:r>
+              <w:rPr>
+                <w:noProof/>
+                <w:webHidden/>
+              </w:rPr>
+            </w:r>
+            <w:r>
+              <w:rPr>
+                <w:noProof/>
+                <w:webHidden/>
+              </w:rPr>
+              <w:fldChar w:fldCharType="separate"/>
+            </w:r>
+            <w:r>
+              <w:rPr>
+                <w:noProof/>
+                <w:webHidden/>
+              </w:rPr>
+              <w:t>1</w:t>
+            </w:r>
+            <w:r>
+              <w:rPr>
+                <w:noProof/>
+                <w:webHidden/>
+              </w:rPr>
+              <w:fldChar w:fldCharType="end"/>
+            </w:r>
+          </w:hyperlink>
+        </w:p>
+        <w:p>
+          <w:pPr>
+            <w:pStyle w:val="TOC2"/>
+            <w:rPr>
+              <w:noProof/>
+              <w:sz w:val="22"/>
+            </w:rPr>
+          </w:pPr>
+          <w:hyperlink w:anchor="_Toc376385392" w:history="1">
+            <w:r>
+              <w:rPr>
+                <w:rStyle w:val="Hyperlink"/>
+                <w:noProof/>
+              </w:rPr>
+              <w:t>GET /chatty/stories.json</w:t>
+            </w:r>
+            <w:r>
+              <w:rPr>
+                <w:noProof/>
+                <w:webHidden/>
+              </w:rPr>
+              <w:tab/>
+            </w:r>
+            <w:r>
+              <w:rPr>
+                <w:noProof/>
+                <w:webHidden/>
+              </w:rPr>
+              <w:fldChar w:fldCharType="begin"/>
+            </w:r>
+            <w:r>
+              <w:rPr>
+                <w:noProof/>
+                <w:webHidden/>
+              </w:rPr>
+              <w:instrText xml:space="preserve"> PAGEREF _Toc376385392 \h </w:instrText>
+            </w:r>
+            <w:r>
+              <w:rPr>
+                <w:noProof/>
+                <w:webHidden/>
+              </w:rPr>
+            </w:r>
+            <w:r>
+              <w:rPr>
+                <w:noProof/>
+                <w:webHidden/>
+              </w:rPr>
+              <w:fldChar w:fldCharType="separate"/>
+            </w:r>
+            <w:r>
+              <w:rPr>
+                <w:noProof/>
+                <w:webHidden/>
+              </w:rPr>
+              <w:t>1</w:t>
+            </w:r>
+            <w:r>
+              <w:rPr>
+                <w:noProof/>
+                <w:webHidden/>
+              </w:rPr>
+              <w:fldChar w:fldCharType="end"/>
+            </w:r>
+          </w:hyperlink>
+        </w:p>
+        <w:p>
+          <w:pPr>
+            <w:pStyle w:val="TOC1"/>
+            <w:tabs>
+              <w:tab w:val="right" w:leader="dot" w:pos="9350"/>
+            </w:tabs>
+            <w:rPr>
+              <w:b w:val="0"/>
+              <w:noProof/>
+              <w:sz w:val="22"/>
+            </w:rPr>
+          </w:pPr>
+          <w:hyperlink w:anchor="_Toc376385393" w:history="1">
+            <w:r>
+              <w:rPr>
+                <w:rStyle w:val="Hyperlink"/>
+                <w:noProof/>
+              </w:rPr>
               <w:t>Appendix: Database Structure</w:t>
             </w:r>
             <w:r>
@@ -2906,7 +3700,7 @@
                 <w:noProof/>
                 <w:webHidden/>
               </w:rPr>
-              <w:instrText xml:space="preserve"> PAGEREF _Toc376379930 \h </w:instrText>
+              <w:instrText xml:space="preserve"> PAGEREF _Toc376385393 \h </w:instrText>
             </w:r>
             <w:r>
               <w:rPr>
@@ -2954,11 +3748,11 @@
         <w:pStyle w:val="Heading1"/>
         <w:spacing w:before="0"/>
       </w:pPr>
-      <w:bookmarkStart w:id="1" w:name="_Toc376379890"/>
+      <w:bookmarkStart w:id="0" w:name="_Toc376385341"/>
       <w:r>
         <w:t>Introduction</w:t>
       </w:r>
-      <w:bookmarkEnd w:id="1"/>
+      <w:bookmarkEnd w:id="0"/>
     </w:p>
     <w:p>
       <w:r>
@@ -3050,11 +3844,11 @@
       <w:pPr>
         <w:pStyle w:val="Heading2"/>
       </w:pPr>
-      <w:bookmarkStart w:id="2" w:name="_Toc376379891"/>
+      <w:bookmarkStart w:id="1" w:name="_Toc376385342"/>
       <w:r>
         <w:t>Protocols</w:t>
       </w:r>
-      <w:bookmarkEnd w:id="2"/>
+      <w:bookmarkEnd w:id="1"/>
     </w:p>
     <w:p>
       <w:r>
@@ -3538,11 +4332,11 @@
       <w:pPr>
         <w:pStyle w:val="Heading2"/>
       </w:pPr>
-      <w:bookmarkStart w:id="3" w:name="_Toc376379892"/>
+      <w:bookmarkStart w:id="2" w:name="_Toc376385343"/>
       <w:r>
         <w:t>Data Types</w:t>
       </w:r>
-      <w:bookmarkEnd w:id="3"/>
+      <w:bookmarkEnd w:id="2"/>
     </w:p>
     <w:p>
       <w:r>
@@ -4925,14 +5719,6 @@
                 <w:rFonts w:eastAsiaTheme="minorEastAsia"/>
               </w:rPr>
               <w:br/>
-              <w:t xml:space="preserve">   "storyId": [INT],  &lt;TODO&gt;</w:t>
-            </w:r>
-            <w:r>
-              <w:rPr>
-                <w:rStyle w:val="HTMLTypewriter"/>
-                <w:rFonts w:eastAsiaTheme="minorEastAsia"/>
-              </w:rPr>
-              <w:br/>
             </w:r>
             <w:r>
               <w:rPr>
@@ -6182,14 +6968,14 @@
       <w:pPr>
         <w:pStyle w:val="Heading2"/>
       </w:pPr>
-      <w:bookmarkStart w:id="4" w:name="_Toc376379893"/>
+      <w:bookmarkStart w:id="3" w:name="_Toc376385344"/>
       <w:r>
         <w:t xml:space="preserve">Error </w:t>
       </w:r>
       <w:r>
         <w:t>Responses</w:t>
       </w:r>
-      <w:bookmarkEnd w:id="4"/>
+      <w:bookmarkEnd w:id="3"/>
     </w:p>
     <w:p>
       <w:r>
@@ -6412,11 +7198,11 @@
       <w:pPr>
         <w:pStyle w:val="Heading2"/>
       </w:pPr>
-      <w:bookmarkStart w:id="5" w:name="_Toc376379894"/>
+      <w:bookmarkStart w:id="4" w:name="_Toc376385345"/>
       <w:r>
         <w:t>Client Implementation Guide</w:t>
       </w:r>
-      <w:bookmarkEnd w:id="5"/>
+      <w:bookmarkEnd w:id="4"/>
     </w:p>
     <w:p>
       <w:r>
@@ -6513,14 +7299,14 @@
       <w:pPr>
         <w:pStyle w:val="Heading2"/>
       </w:pPr>
-      <w:bookmarkStart w:id="6" w:name="_Toc376379895"/>
+      <w:bookmarkStart w:id="5" w:name="_Toc376385346"/>
       <w:r>
         <w:t xml:space="preserve">Security and </w:t>
       </w:r>
       <w:r>
         <w:t>Privacy Disclosures</w:t>
       </w:r>
-      <w:bookmarkEnd w:id="6"/>
+      <w:bookmarkEnd w:id="5"/>
     </w:p>
     <w:p>
       <w:r>
@@ -6679,33 +7465,33 @@
       <w:pPr>
         <w:pStyle w:val="Heading1"/>
       </w:pPr>
-      <w:bookmarkStart w:id="7" w:name="_Toc376379896"/>
+      <w:bookmarkStart w:id="6" w:name="_Toc376385347"/>
       <w:r>
         <w:t>Threads</w:t>
       </w:r>
+      <w:bookmarkEnd w:id="6"/>
+    </w:p>
+    <w:p>
+      <w:r>
+        <w:t>These API calls relate to the chatty itself.   These are the core of the v2 API.</w:t>
+      </w:r>
+    </w:p>
+    <w:p>
+      <w:pPr>
+        <w:pStyle w:val="Heading2"/>
+      </w:pPr>
+      <w:bookmarkStart w:id="7" w:name="_GET_/v2/getBumpedThreadIds"/>
+      <w:bookmarkStart w:id="8" w:name="_GET_/v2/getChatty"/>
+      <w:bookmarkStart w:id="9" w:name="_Toc376385348"/>
       <w:bookmarkEnd w:id="7"/>
-    </w:p>
-    <w:p>
-      <w:r>
-        <w:t>These API calls relate to the chatty itself.   These are the core of the v2 API.</w:t>
-      </w:r>
-    </w:p>
-    <w:p>
-      <w:pPr>
-        <w:pStyle w:val="Heading2"/>
-      </w:pPr>
-      <w:bookmarkStart w:id="8" w:name="_GET_/v2/getBumpedThreadIds"/>
-      <w:bookmarkStart w:id="9" w:name="_GET_/v2/getChatty"/>
-      <w:bookmarkStart w:id="10" w:name="_Toc376379897"/>
       <w:bookmarkEnd w:id="8"/>
+      <w:r>
+        <w:t>GET /v2/get</w:t>
+      </w:r>
+      <w:r>
+        <w:t>Chatty</w:t>
+      </w:r>
       <w:bookmarkEnd w:id="9"/>
-      <w:r>
-        <w:t>GET /v2/get</w:t>
-      </w:r>
-      <w:r>
-        <w:t>Chatty</w:t>
-      </w:r>
-      <w:bookmarkEnd w:id="10"/>
     </w:p>
     <w:p>
       <w:r>
@@ -6788,28 +7574,6 @@
       </w:r>
     </w:p>
     <w:p>
-      <w:pPr>
-        <w:ind w:left="720"/>
-        <w:rPr>
-          <w:rStyle w:val="HTMLCode"/>
-        </w:rPr>
-      </w:pPr>
-      <w:r>
-        <w:rPr>
-          <w:rStyle w:val="HTMLCode"/>
-        </w:rPr>
-        <w:t>storyId=[INT?]  &lt;TODO&gt;</w:t>
-      </w:r>
-    </w:p>
-    <w:p>
-      <w:pPr>
-        <w:ind w:left="1440"/>
-      </w:pPr>
-      <w:r>
-        <w:t>Restrict the threads returned to a particular story (OldShack chatty or Weekend Confirmed article).  If not provided, then normal chatty threads (story ID of 0) are returned.</w:t>
-      </w:r>
-    </w:p>
-    <w:p>
       <w:r>
         <w:rPr>
           <w:b/>
@@ -7008,13 +7772,13 @@
       <w:pPr>
         <w:pStyle w:val="Heading2"/>
       </w:pPr>
-      <w:bookmarkStart w:id="11" w:name="_GET_/v2/getThread"/>
-      <w:bookmarkStart w:id="12" w:name="_Toc376379898"/>
+      <w:bookmarkStart w:id="10" w:name="_GET_/v2/getThread"/>
+      <w:bookmarkStart w:id="11" w:name="_Toc376385349"/>
+      <w:bookmarkEnd w:id="10"/>
+      <w:r>
+        <w:t>GET /v2/getThread</w:t>
+      </w:r>
       <w:bookmarkEnd w:id="11"/>
-      <w:r>
-        <w:t>GET /v2/getThread</w:t>
-      </w:r>
-      <w:bookmarkEnd w:id="12"/>
     </w:p>
     <w:p>
       <w:r>
@@ -7175,11 +7939,11 @@
       <w:pPr>
         <w:pStyle w:val="Heading2"/>
       </w:pPr>
-      <w:bookmarkStart w:id="13" w:name="_Toc376379899"/>
+      <w:bookmarkStart w:id="12" w:name="_Toc376385350"/>
       <w:r>
         <w:t>GET /v2/getThreadPostIds</w:t>
       </w:r>
-      <w:bookmarkEnd w:id="13"/>
+      <w:bookmarkEnd w:id="12"/>
     </w:p>
     <w:p>
       <w:r>
@@ -7367,11 +8131,11 @@
       <w:pPr>
         <w:pStyle w:val="Heading2"/>
       </w:pPr>
-      <w:bookmarkStart w:id="14" w:name="_Toc376379900"/>
+      <w:bookmarkStart w:id="13" w:name="_Toc376385351"/>
       <w:r>
         <w:t>GET /v2/getSubthread</w:t>
       </w:r>
-      <w:bookmarkEnd w:id="14"/>
+      <w:bookmarkEnd w:id="13"/>
     </w:p>
     <w:p>
       <w:r>
@@ -7573,26 +8337,26 @@
       <w:pPr>
         <w:pStyle w:val="Heading1"/>
       </w:pPr>
-      <w:bookmarkStart w:id="15" w:name="_Toc376379901"/>
+      <w:bookmarkStart w:id="14" w:name="_Toc376385352"/>
       <w:r>
         <w:t>Posts</w:t>
       </w:r>
+      <w:bookmarkEnd w:id="14"/>
+    </w:p>
+    <w:p>
+      <w:r>
+        <w:t>These API calls relate to the chatty itself.   These are the core of the v2 API.</w:t>
+      </w:r>
+    </w:p>
+    <w:p>
+      <w:pPr>
+        <w:pStyle w:val="Heading2"/>
+      </w:pPr>
+      <w:bookmarkStart w:id="15" w:name="_Toc376385353"/>
+      <w:r>
+        <w:t>GET /v2/getNewestPostInfo</w:t>
+      </w:r>
       <w:bookmarkEnd w:id="15"/>
-    </w:p>
-    <w:p>
-      <w:r>
-        <w:t>These API calls relate to the chatty itself.   These are the core of the v2 API.</w:t>
-      </w:r>
-    </w:p>
-    <w:p>
-      <w:pPr>
-        <w:pStyle w:val="Heading2"/>
-      </w:pPr>
-      <w:bookmarkStart w:id="16" w:name="_Toc376379902"/>
-      <w:r>
-        <w:t>GET /v2/getNewestPostInfo</w:t>
-      </w:r>
-      <w:bookmarkEnd w:id="16"/>
     </w:p>
     <w:p>
       <w:r>
@@ -7703,11 +8467,11 @@
       <w:pPr>
         <w:pStyle w:val="Heading2"/>
       </w:pPr>
-      <w:bookmarkStart w:id="17" w:name="_Toc376379903"/>
+      <w:bookmarkStart w:id="16" w:name="_Toc376385354"/>
       <w:r>
         <w:t>GET /v2/getPost</w:t>
       </w:r>
-      <w:bookmarkEnd w:id="17"/>
+      <w:bookmarkEnd w:id="16"/>
     </w:p>
     <w:p>
       <w:r>
@@ -7821,11 +8585,11 @@
       <w:pPr>
         <w:pStyle w:val="Heading2"/>
       </w:pPr>
-      <w:bookmarkStart w:id="18" w:name="_Toc376379904"/>
+      <w:bookmarkStart w:id="17" w:name="_Toc376385355"/>
       <w:r>
         <w:t>GET /v2/getPostRange</w:t>
       </w:r>
-      <w:bookmarkEnd w:id="18"/>
+      <w:bookmarkEnd w:id="17"/>
     </w:p>
     <w:p>
       <w:r>
@@ -8023,11 +8787,11 @@
       <w:pPr>
         <w:pStyle w:val="Heading2"/>
       </w:pPr>
-      <w:bookmarkStart w:id="19" w:name="_Toc376379905"/>
+      <w:bookmarkStart w:id="18" w:name="_Toc376385356"/>
       <w:r>
         <w:t>GET /v2/getParentId</w:t>
       </w:r>
-      <w:bookmarkEnd w:id="19"/>
+      <w:bookmarkEnd w:id="18"/>
     </w:p>
     <w:p>
       <w:r>
@@ -8187,14 +8951,14 @@
       <w:pPr>
         <w:pStyle w:val="Heading2"/>
       </w:pPr>
-      <w:bookmarkStart w:id="20" w:name="_POST_/v2/postComment"/>
-      <w:bookmarkStart w:id="21" w:name="_Toc376379906"/>
+      <w:bookmarkStart w:id="19" w:name="_POST_/v2/postComment"/>
+      <w:bookmarkStart w:id="20" w:name="_Toc376385357"/>
+      <w:bookmarkEnd w:id="19"/>
+      <w:r>
+        <w:t>POST /v2/postComment</w:t>
+      </w:r>
       <w:bookmarkEnd w:id="20"/>
       <w:r>
-        <w:t>POST /v2/postComment</w:t>
-      </w:r>
-      <w:bookmarkEnd w:id="21"/>
-      <w:r>
         <w:t xml:space="preserve"> </w:t>
       </w:r>
     </w:p>
@@ -8302,49 +9066,6 @@
       </w:pPr>
       <w:r>
         <w:t>The body of the post.</w:t>
-      </w:r>
-    </w:p>
-    <w:p>
-      <w:pPr>
-        <w:ind w:left="720"/>
-        <w:rPr>
-          <w:rStyle w:val="HTMLCode"/>
-        </w:rPr>
-      </w:pPr>
-      <w:r>
-        <w:rPr>
-          <w:rStyle w:val="HTMLCode"/>
-        </w:rPr>
-        <w:t>newThreadStoryId=[INT?]  &lt;TOD</w:t>
-      </w:r>
-      <w:r>
-        <w:rPr>
-          <w:rStyle w:val="HTMLCode"/>
-        </w:rPr>
-        <w:t>O</w:t>
-      </w:r>
-      <w:r>
-        <w:rPr>
-          <w:rStyle w:val="HTMLCode"/>
-        </w:rPr>
-        <w:t>&gt;</w:t>
-      </w:r>
-    </w:p>
-    <w:p>
-      <w:pPr>
-        <w:ind w:left="1440"/>
-      </w:pPr>
-      <w:r>
-        <w:t>The story ID to use when posting a new thread (</w:t>
-      </w:r>
-      <w:r>
-        <w:rPr>
-          <w:i/>
-        </w:rPr>
-        <w:t>only</w:t>
-      </w:r>
-      <w:r>
-        <w:t xml:space="preserve"> applicable for new threads, not new replies).  If not specified, then 0 is the default, indicating that a regular chatty thread is desired.  This allows threads to be created in Weekend Confirmed articles.</w:t>
       </w:r>
     </w:p>
     <w:p>
@@ -8483,11 +9204,11 @@
       <w:pPr>
         <w:pStyle w:val="Heading2"/>
       </w:pPr>
-      <w:bookmarkStart w:id="22" w:name="_Toc376379907"/>
+      <w:bookmarkStart w:id="21" w:name="_Toc376385358"/>
       <w:r>
         <w:t>GET /v2/search</w:t>
       </w:r>
-      <w:bookmarkEnd w:id="22"/>
+      <w:bookmarkEnd w:id="21"/>
     </w:p>
     <w:p>
       <w:r>
@@ -8777,11 +9498,11 @@
       <w:pPr>
         <w:pStyle w:val="Heading1"/>
       </w:pPr>
-      <w:bookmarkStart w:id="23" w:name="_Toc376379908"/>
+      <w:bookmarkStart w:id="22" w:name="_Toc376385359"/>
       <w:r>
         <w:t>Events</w:t>
       </w:r>
-      <w:bookmarkEnd w:id="23"/>
+      <w:bookmarkEnd w:id="22"/>
     </w:p>
     <w:p>
       <w:r>
@@ -8982,13 +9703,13 @@
       <w:pPr>
         <w:pStyle w:val="Heading2"/>
       </w:pPr>
-      <w:bookmarkStart w:id="24" w:name="_GET_/v2/getNewestEventId"/>
-      <w:bookmarkStart w:id="25" w:name="_Toc376379909"/>
+      <w:bookmarkStart w:id="23" w:name="_GET_/v2/getNewestEventId"/>
+      <w:bookmarkStart w:id="24" w:name="_Toc376385360"/>
+      <w:bookmarkEnd w:id="23"/>
+      <w:r>
+        <w:t>GET /v2/getNewestEventId</w:t>
+      </w:r>
       <w:bookmarkEnd w:id="24"/>
-      <w:r>
-        <w:t>GET /v2/getNewestEventId</w:t>
-      </w:r>
-      <w:bookmarkEnd w:id="25"/>
     </w:p>
     <w:p>
       <w:r>
@@ -9088,13 +9809,13 @@
       <w:pPr>
         <w:pStyle w:val="Heading2"/>
       </w:pPr>
-      <w:bookmarkStart w:id="26" w:name="_GET_/v2/waitForEvent"/>
-      <w:bookmarkStart w:id="27" w:name="_Toc376379910"/>
+      <w:bookmarkStart w:id="25" w:name="_GET_/v2/waitForEvent"/>
+      <w:bookmarkStart w:id="26" w:name="_Toc376385361"/>
+      <w:bookmarkEnd w:id="25"/>
+      <w:r>
+        <w:t>GET /v2/waitForEvent</w:t>
+      </w:r>
       <w:bookmarkEnd w:id="26"/>
-      <w:r>
-        <w:t>GET /v2/waitForEvent</w:t>
-      </w:r>
-      <w:bookmarkEnd w:id="27"/>
     </w:p>
     <w:p>
       <w:r>
@@ -9338,11 +10059,11 @@
       <w:pPr>
         <w:pStyle w:val="Heading2"/>
       </w:pPr>
-      <w:bookmarkStart w:id="28" w:name="_Toc376379911"/>
+      <w:bookmarkStart w:id="27" w:name="_Toc376385362"/>
       <w:r>
         <w:t>POST /v2/broadcastServerMessage</w:t>
       </w:r>
-      <w:bookmarkEnd w:id="28"/>
+      <w:bookmarkEnd w:id="27"/>
     </w:p>
     <w:p>
       <w:r>
@@ -9555,28 +10276,28 @@
       <w:pPr>
         <w:pStyle w:val="Heading1"/>
       </w:pPr>
-      <w:bookmarkStart w:id="29" w:name="_GET_/v2/getNewerEvents_&lt;TODO&gt;"/>
-      <w:bookmarkStart w:id="30" w:name="_Toc376379912"/>
+      <w:bookmarkStart w:id="28" w:name="_GET_/v2/getNewerEvents_&lt;TODO&gt;"/>
+      <w:bookmarkStart w:id="29" w:name="_Toc376385363"/>
+      <w:bookmarkEnd w:id="28"/>
+      <w:r>
+        <w:t>Users</w:t>
+      </w:r>
       <w:bookmarkEnd w:id="29"/>
-      <w:r>
-        <w:t>Users</w:t>
+    </w:p>
+    <w:p>
+      <w:r>
+        <w:t>These API calls pertain to Shacknews user accounts.</w:t>
+      </w:r>
+    </w:p>
+    <w:p>
+      <w:pPr>
+        <w:pStyle w:val="Heading2"/>
+      </w:pPr>
+      <w:bookmarkStart w:id="30" w:name="_Toc376385364"/>
+      <w:r>
+        <w:t>POST /v2/verifyCredentials</w:t>
       </w:r>
       <w:bookmarkEnd w:id="30"/>
-    </w:p>
-    <w:p>
-      <w:r>
-        <w:t>These API calls pertain to Shacknews user accounts.</w:t>
-      </w:r>
-    </w:p>
-    <w:p>
-      <w:pPr>
-        <w:pStyle w:val="Heading2"/>
-      </w:pPr>
-      <w:bookmarkStart w:id="31" w:name="_Toc376379913"/>
-      <w:r>
-        <w:t>POST /v2/verifyCredentials</w:t>
-      </w:r>
-      <w:bookmarkEnd w:id="31"/>
     </w:p>
     <w:p>
       <w:r>
@@ -9679,13 +10400,11 @@
           <w:rStyle w:val="HTMLCode"/>
         </w:rPr>
         <w:br/>
-        <w:t xml:space="preserve">   "isModerator": [BIT]  &lt;TODO&gt;</w:t>
-      </w:r>
-      <w:r>
-        <w:rPr>
-          <w:rStyle w:val="HTMLCode"/>
-        </w:rPr>
-        <w:br/>
+      </w:r>
+      <w:r>
+        <w:rPr>
+          <w:rStyle w:val="HTMLCode"/>
+        </w:rPr>
         <w:t>}</w:t>
       </w:r>
     </w:p>
@@ -9717,11 +10436,11 @@
       <w:pPr>
         <w:pStyle w:val="Heading2"/>
       </w:pPr>
-      <w:bookmarkStart w:id="32" w:name="_Toc376379914"/>
+      <w:bookmarkStart w:id="31" w:name="_Toc376385365"/>
       <w:r>
         <w:t>GET /v2/getUserRegistrationDate</w:t>
       </w:r>
-      <w:bookmarkEnd w:id="32"/>
+      <w:bookmarkEnd w:id="31"/>
     </w:p>
     <w:p>
       <w:r>
@@ -9899,11 +10618,11 @@
       <w:pPr>
         <w:pStyle w:val="Heading2"/>
       </w:pPr>
-      <w:bookmarkStart w:id="33" w:name="_Toc376379915"/>
+      <w:bookmarkStart w:id="32" w:name="_Toc376385366"/>
       <w:r>
         <w:t>GET /v2/getAllUserRegistrationDates</w:t>
       </w:r>
-      <w:bookmarkEnd w:id="33"/>
+      <w:bookmarkEnd w:id="32"/>
     </w:p>
     <w:p>
       <w:r>
@@ -10055,26 +10774,26 @@
       <w:pPr>
         <w:pStyle w:val="Heading1"/>
       </w:pPr>
-      <w:bookmarkStart w:id="34" w:name="_Toc376379916"/>
+      <w:bookmarkStart w:id="33" w:name="_Toc376385367"/>
       <w:r>
         <w:t>Shackmessages</w:t>
       </w:r>
+      <w:bookmarkEnd w:id="33"/>
+    </w:p>
+    <w:p>
+      <w:r>
+        <w:t>The Shackmessage calls go directly to shacknews.com, as they did in the v1 API.  Shackmessages are not stored in the WinChatty database to ensure user privacy is maintained.</w:t>
+      </w:r>
+    </w:p>
+    <w:p>
+      <w:pPr>
+        <w:pStyle w:val="Heading2"/>
+      </w:pPr>
+      <w:bookmarkStart w:id="34" w:name="_Toc376385368"/>
+      <w:r>
+        <w:t>POST /v2/getMessages</w:t>
+      </w:r>
       <w:bookmarkEnd w:id="34"/>
-    </w:p>
-    <w:p>
-      <w:r>
-        <w:t>The Shackmessage calls go directly to shacknews.com, as they did in the v1 API.  Shackmessages are not stored in the WinChatty database to ensure user privacy is maintained.</w:t>
-      </w:r>
-    </w:p>
-    <w:p>
-      <w:pPr>
-        <w:pStyle w:val="Heading2"/>
-      </w:pPr>
-      <w:bookmarkStart w:id="35" w:name="_Toc376379917"/>
-      <w:r>
-        <w:t>POST /v2/getMessages</w:t>
-      </w:r>
-      <w:bookmarkEnd w:id="35"/>
     </w:p>
     <w:p>
       <w:r>
@@ -10500,13 +11219,13 @@
       <w:pPr>
         <w:pStyle w:val="Heading2"/>
       </w:pPr>
-      <w:bookmarkStart w:id="36" w:name="_POST_/v2/sendMessage"/>
-      <w:bookmarkStart w:id="37" w:name="_Toc376379918"/>
+      <w:bookmarkStart w:id="35" w:name="_POST_/v2/sendMessage"/>
+      <w:bookmarkStart w:id="36" w:name="_Toc376385369"/>
+      <w:bookmarkEnd w:id="35"/>
+      <w:r>
+        <w:t>POST /v2/sendMessage</w:t>
+      </w:r>
       <w:bookmarkEnd w:id="36"/>
-      <w:r>
-        <w:t>POST /v2/sendMessage</w:t>
-      </w:r>
-      <w:bookmarkEnd w:id="37"/>
     </w:p>
     <w:p>
       <w:r>
@@ -10730,11 +11449,11 @@
       <w:pPr>
         <w:pStyle w:val="Heading2"/>
       </w:pPr>
-      <w:bookmarkStart w:id="38" w:name="_Toc376379919"/>
+      <w:bookmarkStart w:id="37" w:name="_Toc376385370"/>
       <w:r>
         <w:t>POST /v2/markMessageRead</w:t>
       </w:r>
-      <w:bookmarkEnd w:id="38"/>
+      <w:bookmarkEnd w:id="37"/>
     </w:p>
     <w:p>
       <w:r>
@@ -10928,14 +11647,14 @@
       <w:pPr>
         <w:pStyle w:val="Heading2"/>
       </w:pPr>
-      <w:bookmarkStart w:id="39" w:name="_Toc376379920"/>
+      <w:bookmarkStart w:id="38" w:name="_Toc376385371"/>
       <w:r>
         <w:t>POST /v2/deleteMessag</w:t>
       </w:r>
       <w:r>
         <w:t>e</w:t>
       </w:r>
-      <w:bookmarkEnd w:id="39"/>
+      <w:bookmarkEnd w:id="38"/>
     </w:p>
     <w:p>
       <w:r>
@@ -11152,16 +11871,16 @@
       <w:pPr>
         <w:pStyle w:val="Heading1"/>
       </w:pPr>
-      <w:bookmarkStart w:id="40" w:name="_Client_Data"/>
-      <w:bookmarkStart w:id="41" w:name="_Toc376379921"/>
+      <w:bookmarkStart w:id="39" w:name="_Client_Data"/>
+      <w:bookmarkStart w:id="40" w:name="_Toc376385372"/>
+      <w:bookmarkEnd w:id="39"/>
+      <w:r>
+        <w:t xml:space="preserve">Client </w:t>
+      </w:r>
+      <w:r>
+        <w:t>Data</w:t>
+      </w:r>
       <w:bookmarkEnd w:id="40"/>
-      <w:r>
-        <w:t xml:space="preserve">Client </w:t>
-      </w:r>
-      <w:r>
-        <w:t>Data</w:t>
-      </w:r>
-      <w:bookmarkEnd w:id="41"/>
     </w:p>
     <w:p>
       <w:r>
@@ -11296,26 +12015,26 @@
       <w:pPr>
         <w:pStyle w:val="Heading2"/>
       </w:pPr>
-      <w:bookmarkStart w:id="42" w:name="_POST_/v2/clientData/getClientToken_"/>
-      <w:bookmarkStart w:id="43" w:name="_POST_/v2/clientData/getClientSessio"/>
-      <w:bookmarkStart w:id="44" w:name="_Ref375010567"/>
-      <w:bookmarkStart w:id="45" w:name="_Toc376379922"/>
+      <w:bookmarkStart w:id="41" w:name="_POST_/v2/clientData/getClientToken_"/>
+      <w:bookmarkStart w:id="42" w:name="_POST_/v2/clientData/getClientSessio"/>
+      <w:bookmarkStart w:id="43" w:name="_Ref375010567"/>
+      <w:bookmarkStart w:id="44" w:name="_Toc376385373"/>
+      <w:bookmarkEnd w:id="41"/>
       <w:bookmarkEnd w:id="42"/>
+      <w:r>
+        <w:t>POST /v2/clientData/get</w:t>
+      </w:r>
+      <w:r>
+        <w:t>Client</w:t>
+      </w:r>
+      <w:r>
+        <w:t>Session</w:t>
+      </w:r>
+      <w:r>
+        <w:t>Token</w:t>
+      </w:r>
       <w:bookmarkEnd w:id="43"/>
-      <w:r>
-        <w:t>POST /v2/clientData/get</w:t>
-      </w:r>
-      <w:r>
-        <w:t>Client</w:t>
-      </w:r>
-      <w:r>
-        <w:t>Session</w:t>
-      </w:r>
-      <w:r>
-        <w:t>Token</w:t>
-      </w:r>
       <w:bookmarkEnd w:id="44"/>
-      <w:bookmarkEnd w:id="45"/>
     </w:p>
     <w:p>
       <w:r>
@@ -11567,7 +12286,7 @@
       <w:pPr>
         <w:pStyle w:val="Heading2"/>
       </w:pPr>
-      <w:bookmarkStart w:id="46" w:name="_Toc376379923"/>
+      <w:bookmarkStart w:id="45" w:name="_Toc376385374"/>
       <w:r>
         <w:t>POST</w:t>
       </w:r>
@@ -11580,7 +12299,7 @@
       <w:r>
         <w:t>getCategoryFilters</w:t>
       </w:r>
-      <w:bookmarkEnd w:id="46"/>
+      <w:bookmarkEnd w:id="45"/>
     </w:p>
     <w:p>
       <w:r>
@@ -11732,6 +12451,8 @@
         <w:br/>
         <w:t>}</w:t>
       </w:r>
+      <w:bookmarkStart w:id="46" w:name="_GoBack"/>
+      <w:bookmarkEnd w:id="46"/>
     </w:p>
     <w:p>
       <w:pPr>
@@ -11796,7 +12517,7 @@
       <w:pPr>
         <w:pStyle w:val="Heading2"/>
       </w:pPr>
-      <w:bookmarkStart w:id="47" w:name="_Toc376379924"/>
+      <w:bookmarkStart w:id="47" w:name="_Toc376385375"/>
       <w:r>
         <w:t>POST /v2/</w:t>
       </w:r>
@@ -12092,7 +12813,7 @@
       <w:pPr>
         <w:pStyle w:val="Heading2"/>
       </w:pPr>
-      <w:bookmarkStart w:id="48" w:name="_Toc376379925"/>
+      <w:bookmarkStart w:id="48" w:name="_Toc376385376"/>
       <w:r>
         <w:t>POST</w:t>
       </w:r>
@@ -12349,7 +13070,7 @@
       <w:pPr>
         <w:pStyle w:val="Heading2"/>
       </w:pPr>
-      <w:bookmarkStart w:id="49" w:name="_Toc376379926"/>
+      <w:bookmarkStart w:id="49" w:name="_Toc376385377"/>
       <w:r>
         <w:t>POST /v2/</w:t>
       </w:r>
@@ -12517,7 +13238,7 @@
       <w:pPr>
         <w:pStyle w:val="Heading2"/>
       </w:pPr>
-      <w:bookmarkStart w:id="50" w:name="_Toc376379927"/>
+      <w:bookmarkStart w:id="50" w:name="_Toc376385378"/>
       <w:r>
         <w:t>POST /v2/</w:t>
       </w:r>
@@ -12745,7 +13466,7 @@
       <w:pPr>
         <w:pStyle w:val="Heading2"/>
       </w:pPr>
-      <w:bookmarkStart w:id="51" w:name="_Toc376379928"/>
+      <w:bookmarkStart w:id="51" w:name="_Toc376385379"/>
       <w:r>
         <w:t>POST</w:t>
       </w:r>
@@ -12908,7 +13629,7 @@
       <w:pPr>
         <w:pStyle w:val="Heading2"/>
       </w:pPr>
-      <w:bookmarkStart w:id="52" w:name="_Toc376379929"/>
+      <w:bookmarkStart w:id="52" w:name="_Toc376385380"/>
       <w:r>
         <w:t>POST /v2/</w:t>
       </w:r>
@@ -13105,11 +13826,203 @@
       <w:pPr>
         <w:pStyle w:val="Heading1"/>
       </w:pPr>
-      <w:bookmarkStart w:id="53" w:name="_Toc376379930"/>
+      <w:bookmarkStart w:id="53" w:name="_Toc376385381"/>
+      <w:r>
+        <w:t>Classic</w:t>
+      </w:r>
+      <w:r>
+        <w:t xml:space="preserve"> </w:t>
+      </w:r>
+      <w:r>
+        <w:t>LC.app</w:t>
+      </w:r>
+      <w:r>
+        <w:t xml:space="preserve"> API</w:t>
+      </w:r>
+      <w:bookmarkEnd w:id="53"/>
+    </w:p>
+    <w:p>
+      <w:r>
+        <w:t>This is documented to benefit developers of preexisting clients.  New clients should be developed exclusively with the v2 API.</w:t>
+      </w:r>
+      <w:r>
+        <w:t xml:space="preserve">  This API is compatible with LC.app.</w:t>
+      </w:r>
+    </w:p>
+    <w:p>
+      <w:pPr>
+        <w:pStyle w:val="Heading2"/>
+      </w:pPr>
+      <w:bookmarkStart w:id="54" w:name="_Toc376385382"/>
+      <w:r>
+        <w:t>GET /chatty/about</w:t>
+      </w:r>
+      <w:bookmarkEnd w:id="54"/>
+    </w:p>
+    <w:p>
+      <w:r>
+        <w:t>&lt;TODO&gt;</w:t>
+      </w:r>
+    </w:p>
+    <w:p>
+      <w:pPr>
+        <w:pStyle w:val="Heading2"/>
+      </w:pPr>
+      <w:bookmarkStart w:id="55" w:name="_Toc376385383"/>
+      <w:r>
+        <w:t>GET /chatty/index.json</w:t>
+      </w:r>
+      <w:bookmarkEnd w:id="55"/>
+    </w:p>
+    <w:p>
+      <w:r>
+        <w:t>&lt;TODO&gt;</w:t>
+      </w:r>
+    </w:p>
+    <w:p>
+      <w:pPr>
+        <w:pStyle w:val="Heading2"/>
+      </w:pPr>
+      <w:bookmarkStart w:id="56" w:name="_Toc376385384"/>
+      <w:r>
+        <w:t>GET /chatty/&lt;storyId&gt;.json</w:t>
+      </w:r>
+      <w:bookmarkEnd w:id="56"/>
+    </w:p>
+    <w:p>
+      <w:r>
+        <w:t>&lt;TODO&gt;</w:t>
+      </w:r>
+    </w:p>
+    <w:p>
+      <w:pPr>
+        <w:pStyle w:val="Heading2"/>
+      </w:pPr>
+      <w:bookmarkStart w:id="57" w:name="_Toc376385385"/>
+      <w:r>
+        <w:t>GET /chatty/&lt;storyId&gt;.&lt;page&gt;.json</w:t>
+      </w:r>
+      <w:bookmarkEnd w:id="57"/>
+    </w:p>
+    <w:p>
+      <w:r>
+        <w:t>&lt;TODO&gt;</w:t>
+      </w:r>
+    </w:p>
+    <w:p>
+      <w:pPr>
+        <w:pStyle w:val="Heading2"/>
+      </w:pPr>
+      <w:bookmarkStart w:id="58" w:name="_Toc376385386"/>
+      <w:r>
+        <w:t>GET /chatty/thread/&lt;threadId&gt;.json</w:t>
+      </w:r>
+      <w:bookmarkEnd w:id="58"/>
+    </w:p>
+    <w:p>
+      <w:r>
+        <w:t>&lt;TODO&gt;</w:t>
+      </w:r>
+    </w:p>
+    <w:p>
+      <w:pPr>
+        <w:pStyle w:val="Heading2"/>
+      </w:pPr>
+      <w:bookmarkStart w:id="59" w:name="_Toc376385387"/>
+      <w:r>
+        <w:t>GET /chatty/search.json</w:t>
+      </w:r>
+      <w:bookmarkEnd w:id="59"/>
+    </w:p>
+    <w:p>
+      <w:r>
+        <w:t>&lt;TODO&gt;</w:t>
+      </w:r>
+    </w:p>
+    <w:p>
+      <w:pPr>
+        <w:pStyle w:val="Heading2"/>
+      </w:pPr>
+      <w:bookmarkStart w:id="60" w:name="_Toc376385388"/>
+      <w:r>
+        <w:t>GET /chatty/stories/&lt;storyId&gt;.json</w:t>
+      </w:r>
+      <w:bookmarkEnd w:id="60"/>
+    </w:p>
+    <w:p>
+      <w:r>
+        <w:t>&lt;TODO&gt;</w:t>
+      </w:r>
+    </w:p>
+    <w:p>
+      <w:pPr>
+        <w:pStyle w:val="Heading2"/>
+      </w:pPr>
+      <w:bookmarkStart w:id="61" w:name="_Toc376385389"/>
+      <w:r>
+        <w:t>GET /chatty/stories/&lt;storyId&gt;.&lt;page&gt;.json</w:t>
+      </w:r>
+      <w:bookmarkEnd w:id="61"/>
+    </w:p>
+    <w:p>
+      <w:r>
+        <w:t>&lt;TODO&gt;</w:t>
+      </w:r>
+    </w:p>
+    <w:p>
+      <w:pPr>
+        <w:pStyle w:val="Heading2"/>
+      </w:pPr>
+      <w:bookmarkStart w:id="62" w:name="_Toc376385390"/>
+      <w:r>
+        <w:t>GET /chatty/messages.json</w:t>
+      </w:r>
+      <w:bookmarkEnd w:id="62"/>
+    </w:p>
+    <w:p>
+      <w:r>
+        <w:t>&lt;TODO&gt;</w:t>
+      </w:r>
+    </w:p>
+    <w:p>
+      <w:pPr>
+        <w:pStyle w:val="Heading2"/>
+      </w:pPr>
+      <w:bookmarkStart w:id="63" w:name="_Toc376385391"/>
+      <w:r>
+        <w:t>POST /chatty/post</w:t>
+      </w:r>
+      <w:bookmarkEnd w:id="63"/>
+    </w:p>
+    <w:p>
+      <w:r>
+        <w:t>&lt;TODO&gt;</w:t>
+      </w:r>
+    </w:p>
+    <w:p>
+      <w:pPr>
+        <w:pStyle w:val="Heading2"/>
+      </w:pPr>
+      <w:bookmarkStart w:id="64" w:name="_Toc376385392"/>
+      <w:r>
+        <w:t>GET /chatty/stories.json</w:t>
+      </w:r>
+      <w:bookmarkEnd w:id="64"/>
+    </w:p>
+    <w:p>
+      <w:r>
+        <w:t>&lt;TODO&gt;</w:t>
+      </w:r>
+    </w:p>
+    <w:p>
+      <w:pPr>
+        <w:pStyle w:val="Heading1"/>
+      </w:pPr>
+      <w:bookmarkStart w:id="65" w:name="_Toc376385393"/>
       <w:r>
         <w:t>Appendix: Database Structure</w:t>
       </w:r>
-      <w:bookmarkEnd w:id="53"/>
+      <w:bookmarkEnd w:id="65"/>
     </w:p>
     <w:p>
       <w:r>
@@ -22225,7 +23138,7 @@
 </file>
 
 <file path=customXml/itemProps1.xml><?xml version="1.0" encoding="utf-8"?>
-<ds:datastoreItem xmlns:ds="http://schemas.openxmlformats.org/officeDocument/2006/customXml" ds:itemID="{7490BD41-612C-41AC-893E-6AD750E98A21}">
+<ds:datastoreItem xmlns:ds="http://schemas.openxmlformats.org/officeDocument/2006/customXml" ds:itemID="{8303D565-ECDF-4207-A652-E99FF9EA05F6}">
   <ds:schemaRefs>
     <ds:schemaRef ds:uri="http://schemas.openxmlformats.org/officeDocument/2006/bibliography"/>
   </ds:schemaRefs>

</xml_diff>

<commit_message>
Finish implementing the API as it stands.
</commit_message>
<xml_diff>
--- a/v2/WinChatty v2 API.docx
+++ b/v2/WinChatty v2 API.docx
@@ -36,8 +36,6 @@
                 <w:b/>
               </w:rPr>
             </w:pPr>
-            <w:bookmarkStart w:id="0" w:name="_GoBack"/>
-            <w:bookmarkEnd w:id="0"/>
             <w:r>
               <w:rPr>
                 <w:b/>
@@ -99,7 +97,7 @@
               <w:rPr>
                 <w:noProof/>
               </w:rPr>
-              <w:t>1:57 AM</w:t>
+              <w:t>2:33 PM</w:t>
             </w:r>
             <w:r>
               <w:fldChar w:fldCharType="end"/>
@@ -211,7 +209,7 @@
             </w:rPr>
             <w:fldChar w:fldCharType="separate"/>
           </w:r>
-          <w:hyperlink w:anchor="_Toc376391188" w:history="1">
+          <w:hyperlink w:anchor="_Toc376436547" w:history="1">
             <w:r>
               <w:rPr>
                 <w:rStyle w:val="Hyperlink"/>
@@ -238,7 +236,7 @@
                 <w:noProof/>
                 <w:webHidden/>
               </w:rPr>
-              <w:instrText xml:space="preserve"> PAGEREF _Toc376391188 \h </w:instrText>
+              <w:instrText xml:space="preserve"> PAGEREF _Toc376436547 \h </w:instrText>
             </w:r>
             <w:r>
               <w:rPr>
@@ -277,7 +275,7 @@
               <w:sz w:val="22"/>
             </w:rPr>
           </w:pPr>
-          <w:hyperlink w:anchor="_Toc376391189" w:history="1">
+          <w:hyperlink w:anchor="_Toc376436548" w:history="1">
             <w:r>
               <w:rPr>
                 <w:rStyle w:val="Hyperlink"/>
@@ -304,7 +302,7 @@
                 <w:noProof/>
                 <w:webHidden/>
               </w:rPr>
-              <w:instrText xml:space="preserve"> PAGEREF _Toc376391189 \h </w:instrText>
+              <w:instrText xml:space="preserve"> PAGEREF _Toc376436548 \h </w:instrText>
             </w:r>
             <w:r>
               <w:rPr>
@@ -343,7 +341,7 @@
               <w:sz w:val="22"/>
             </w:rPr>
           </w:pPr>
-          <w:hyperlink w:anchor="_Toc376391190" w:history="1">
+          <w:hyperlink w:anchor="_Toc376436549" w:history="1">
             <w:r>
               <w:rPr>
                 <w:rStyle w:val="Hyperlink"/>
@@ -370,7 +368,7 @@
                 <w:noProof/>
                 <w:webHidden/>
               </w:rPr>
-              <w:instrText xml:space="preserve"> PAGEREF _Toc376391190 \h </w:instrText>
+              <w:instrText xml:space="preserve"> PAGEREF _Toc376436549 \h </w:instrText>
             </w:r>
             <w:r>
               <w:rPr>
@@ -409,7 +407,7 @@
               <w:sz w:val="22"/>
             </w:rPr>
           </w:pPr>
-          <w:hyperlink w:anchor="_Toc376391191" w:history="1">
+          <w:hyperlink w:anchor="_Toc376436550" w:history="1">
             <w:r>
               <w:rPr>
                 <w:rStyle w:val="Hyperlink"/>
@@ -436,7 +434,7 @@
                 <w:noProof/>
                 <w:webHidden/>
               </w:rPr>
-              <w:instrText xml:space="preserve"> PAGEREF _Toc376391191 \h </w:instrText>
+              <w:instrText xml:space="preserve"> PAGEREF _Toc376436550 \h </w:instrText>
             </w:r>
             <w:r>
               <w:rPr>
@@ -475,7 +473,7 @@
               <w:sz w:val="22"/>
             </w:rPr>
           </w:pPr>
-          <w:hyperlink w:anchor="_Toc376391192" w:history="1">
+          <w:hyperlink w:anchor="_Toc376436551" w:history="1">
             <w:r>
               <w:rPr>
                 <w:rStyle w:val="Hyperlink"/>
@@ -502,7 +500,7 @@
                 <w:noProof/>
                 <w:webHidden/>
               </w:rPr>
-              <w:instrText xml:space="preserve"> PAGEREF _Toc376391192 \h </w:instrText>
+              <w:instrText xml:space="preserve"> PAGEREF _Toc376436551 \h </w:instrText>
             </w:r>
             <w:r>
               <w:rPr>
@@ -541,7 +539,7 @@
               <w:sz w:val="22"/>
             </w:rPr>
           </w:pPr>
-          <w:hyperlink w:anchor="_Toc376391193" w:history="1">
+          <w:hyperlink w:anchor="_Toc376436552" w:history="1">
             <w:r>
               <w:rPr>
                 <w:rStyle w:val="Hyperlink"/>
@@ -568,7 +566,7 @@
                 <w:noProof/>
                 <w:webHidden/>
               </w:rPr>
-              <w:instrText xml:space="preserve"> PAGEREF _Toc376391193 \h </w:instrText>
+              <w:instrText xml:space="preserve"> PAGEREF _Toc376436552 \h </w:instrText>
             </w:r>
             <w:r>
               <w:rPr>
@@ -611,7 +609,7 @@
               <w:sz w:val="22"/>
             </w:rPr>
           </w:pPr>
-          <w:hyperlink w:anchor="_Toc376391194" w:history="1">
+          <w:hyperlink w:anchor="_Toc376436553" w:history="1">
             <w:r>
               <w:rPr>
                 <w:rStyle w:val="Hyperlink"/>
@@ -638,7 +636,7 @@
                 <w:noProof/>
                 <w:webHidden/>
               </w:rPr>
-              <w:instrText xml:space="preserve"> PAGEREF _Toc376391194 \h </w:instrText>
+              <w:instrText xml:space="preserve"> PAGEREF _Toc376436553 \h </w:instrText>
             </w:r>
             <w:r>
               <w:rPr>
@@ -677,7 +675,7 @@
               <w:sz w:val="22"/>
             </w:rPr>
           </w:pPr>
-          <w:hyperlink w:anchor="_Toc376391195" w:history="1">
+          <w:hyperlink w:anchor="_Toc376436554" w:history="1">
             <w:r>
               <w:rPr>
                 <w:rStyle w:val="Hyperlink"/>
@@ -704,7 +702,7 @@
                 <w:noProof/>
                 <w:webHidden/>
               </w:rPr>
-              <w:instrText xml:space="preserve"> PAGEREF _Toc376391195 \h </w:instrText>
+              <w:instrText xml:space="preserve"> PAGEREF _Toc376436554 \h </w:instrText>
             </w:r>
             <w:r>
               <w:rPr>
@@ -743,7 +741,7 @@
               <w:sz w:val="22"/>
             </w:rPr>
           </w:pPr>
-          <w:hyperlink w:anchor="_Toc376391196" w:history="1">
+          <w:hyperlink w:anchor="_Toc376436555" w:history="1">
             <w:r>
               <w:rPr>
                 <w:rStyle w:val="Hyperlink"/>
@@ -770,7 +768,7 @@
                 <w:noProof/>
                 <w:webHidden/>
               </w:rPr>
-              <w:instrText xml:space="preserve"> PAGEREF _Toc376391196 \h </w:instrText>
+              <w:instrText xml:space="preserve"> PAGEREF _Toc376436555 \h </w:instrText>
             </w:r>
             <w:r>
               <w:rPr>
@@ -809,7 +807,7 @@
               <w:sz w:val="22"/>
             </w:rPr>
           </w:pPr>
-          <w:hyperlink w:anchor="_Toc376391197" w:history="1">
+          <w:hyperlink w:anchor="_Toc376436556" w:history="1">
             <w:r>
               <w:rPr>
                 <w:rStyle w:val="Hyperlink"/>
@@ -836,7 +834,7 @@
                 <w:noProof/>
                 <w:webHidden/>
               </w:rPr>
-              <w:instrText xml:space="preserve"> PAGEREF _Toc376391197 \h </w:instrText>
+              <w:instrText xml:space="preserve"> PAGEREF _Toc376436556 \h </w:instrText>
             </w:r>
             <w:r>
               <w:rPr>
@@ -875,7 +873,7 @@
               <w:sz w:val="22"/>
             </w:rPr>
           </w:pPr>
-          <w:hyperlink w:anchor="_Toc376391198" w:history="1">
+          <w:hyperlink w:anchor="_Toc376436557" w:history="1">
             <w:r>
               <w:rPr>
                 <w:rStyle w:val="Hyperlink"/>
@@ -902,7 +900,7 @@
                 <w:noProof/>
                 <w:webHidden/>
               </w:rPr>
-              <w:instrText xml:space="preserve"> PAGEREF _Toc376391198 \h </w:instrText>
+              <w:instrText xml:space="preserve"> PAGEREF _Toc376436557 \h </w:instrText>
             </w:r>
             <w:r>
               <w:rPr>
@@ -945,7 +943,7 @@
               <w:sz w:val="22"/>
             </w:rPr>
           </w:pPr>
-          <w:hyperlink w:anchor="_Toc376391199" w:history="1">
+          <w:hyperlink w:anchor="_Toc376436558" w:history="1">
             <w:r>
               <w:rPr>
                 <w:rStyle w:val="Hyperlink"/>
@@ -972,7 +970,7 @@
                 <w:noProof/>
                 <w:webHidden/>
               </w:rPr>
-              <w:instrText xml:space="preserve"> PAGEREF _Toc376391199 \h </w:instrText>
+              <w:instrText xml:space="preserve"> PAGEREF _Toc376436558 \h </w:instrText>
             </w:r>
             <w:r>
               <w:rPr>
@@ -1011,7 +1009,7 @@
               <w:sz w:val="22"/>
             </w:rPr>
           </w:pPr>
-          <w:hyperlink w:anchor="_Toc376391200" w:history="1">
+          <w:hyperlink w:anchor="_Toc376436559" w:history="1">
             <w:r>
               <w:rPr>
                 <w:rStyle w:val="Hyperlink"/>
@@ -1038,7 +1036,7 @@
                 <w:noProof/>
                 <w:webHidden/>
               </w:rPr>
-              <w:instrText xml:space="preserve"> PAGEREF _Toc376391200 \h </w:instrText>
+              <w:instrText xml:space="preserve"> PAGEREF _Toc376436559 \h </w:instrText>
             </w:r>
             <w:r>
               <w:rPr>
@@ -1077,7 +1075,7 @@
               <w:sz w:val="22"/>
             </w:rPr>
           </w:pPr>
-          <w:hyperlink w:anchor="_Toc376391201" w:history="1">
+          <w:hyperlink w:anchor="_Toc376436560" w:history="1">
             <w:r>
               <w:rPr>
                 <w:rStyle w:val="Hyperlink"/>
@@ -1104,7 +1102,7 @@
                 <w:noProof/>
                 <w:webHidden/>
               </w:rPr>
-              <w:instrText xml:space="preserve"> PAGEREF _Toc376391201 \h </w:instrText>
+              <w:instrText xml:space="preserve"> PAGEREF _Toc376436560 \h </w:instrText>
             </w:r>
             <w:r>
               <w:rPr>
@@ -1143,7 +1141,7 @@
               <w:sz w:val="22"/>
             </w:rPr>
           </w:pPr>
-          <w:hyperlink w:anchor="_Toc376391202" w:history="1">
+          <w:hyperlink w:anchor="_Toc376436561" w:history="1">
             <w:r>
               <w:rPr>
                 <w:rStyle w:val="Hyperlink"/>
@@ -1170,7 +1168,7 @@
                 <w:noProof/>
                 <w:webHidden/>
               </w:rPr>
-              <w:instrText xml:space="preserve"> PAGEREF _Toc376391202 \h </w:instrText>
+              <w:instrText xml:space="preserve"> PAGEREF _Toc376436561 \h </w:instrText>
             </w:r>
             <w:r>
               <w:rPr>
@@ -1209,7 +1207,7 @@
               <w:sz w:val="22"/>
             </w:rPr>
           </w:pPr>
-          <w:hyperlink w:anchor="_Toc376391203" w:history="1">
+          <w:hyperlink w:anchor="_Toc376436562" w:history="1">
             <w:r>
               <w:rPr>
                 <w:rStyle w:val="Hyperlink"/>
@@ -1236,7 +1234,7 @@
                 <w:noProof/>
                 <w:webHidden/>
               </w:rPr>
-              <w:instrText xml:space="preserve"> PAGEREF _Toc376391203 \h </w:instrText>
+              <w:instrText xml:space="preserve"> PAGEREF _Toc376436562 \h </w:instrText>
             </w:r>
             <w:r>
               <w:rPr>
@@ -1275,7 +1273,7 @@
               <w:sz w:val="22"/>
             </w:rPr>
           </w:pPr>
-          <w:hyperlink w:anchor="_Toc376391204" w:history="1">
+          <w:hyperlink w:anchor="_Toc376436563" w:history="1">
             <w:r>
               <w:rPr>
                 <w:rStyle w:val="Hyperlink"/>
@@ -1302,7 +1300,7 @@
                 <w:noProof/>
                 <w:webHidden/>
               </w:rPr>
-              <w:instrText xml:space="preserve"> PAGEREF _Toc376391204 \h </w:instrText>
+              <w:instrText xml:space="preserve"> PAGEREF _Toc376436563 \h </w:instrText>
             </w:r>
             <w:r>
               <w:rPr>
@@ -1341,7 +1339,7 @@
               <w:sz w:val="22"/>
             </w:rPr>
           </w:pPr>
-          <w:hyperlink w:anchor="_Toc376391205" w:history="1">
+          <w:hyperlink w:anchor="_Toc376436564" w:history="1">
             <w:r>
               <w:rPr>
                 <w:rStyle w:val="Hyperlink"/>
@@ -1368,7 +1366,7 @@
                 <w:noProof/>
                 <w:webHidden/>
               </w:rPr>
-              <w:instrText xml:space="preserve"> PAGEREF _Toc376391205 \h </w:instrText>
+              <w:instrText xml:space="preserve"> PAGEREF _Toc376436564 \h </w:instrText>
             </w:r>
             <w:r>
               <w:rPr>
@@ -1411,7 +1409,7 @@
               <w:sz w:val="22"/>
             </w:rPr>
           </w:pPr>
-          <w:hyperlink w:anchor="_Toc376391206" w:history="1">
+          <w:hyperlink w:anchor="_Toc376436565" w:history="1">
             <w:r>
               <w:rPr>
                 <w:rStyle w:val="Hyperlink"/>
@@ -1438,7 +1436,7 @@
                 <w:noProof/>
                 <w:webHidden/>
               </w:rPr>
-              <w:instrText xml:space="preserve"> PAGEREF _Toc376391206 \h </w:instrText>
+              <w:instrText xml:space="preserve"> PAGEREF _Toc376436565 \h </w:instrText>
             </w:r>
             <w:r>
               <w:rPr>
@@ -1477,7 +1475,7 @@
               <w:sz w:val="22"/>
             </w:rPr>
           </w:pPr>
-          <w:hyperlink w:anchor="_Toc376391207" w:history="1">
+          <w:hyperlink w:anchor="_Toc376436566" w:history="1">
             <w:r>
               <w:rPr>
                 <w:rStyle w:val="Hyperlink"/>
@@ -1504,7 +1502,7 @@
                 <w:noProof/>
                 <w:webHidden/>
               </w:rPr>
-              <w:instrText xml:space="preserve"> PAGEREF _Toc376391207 \h </w:instrText>
+              <w:instrText xml:space="preserve"> PAGEREF _Toc376436566 \h </w:instrText>
             </w:r>
             <w:r>
               <w:rPr>
@@ -1543,7 +1541,7 @@
               <w:sz w:val="22"/>
             </w:rPr>
           </w:pPr>
-          <w:hyperlink w:anchor="_Toc376391208" w:history="1">
+          <w:hyperlink w:anchor="_Toc376436567" w:history="1">
             <w:r>
               <w:rPr>
                 <w:rStyle w:val="Hyperlink"/>
@@ -1570,7 +1568,7 @@
                 <w:noProof/>
                 <w:webHidden/>
               </w:rPr>
-              <w:instrText xml:space="preserve"> PAGEREF _Toc376391208 \h </w:instrText>
+              <w:instrText xml:space="preserve"> PAGEREF _Toc376436567 \h </w:instrText>
             </w:r>
             <w:r>
               <w:rPr>
@@ -1609,12 +1607,78 @@
               <w:sz w:val="22"/>
             </w:rPr>
           </w:pPr>
-          <w:hyperlink w:anchor="_Toc376391209" w:history="1">
+          <w:hyperlink w:anchor="_Toc376436568" w:history="1">
             <w:r>
               <w:rPr>
                 <w:rStyle w:val="Hyperlink"/>
                 <w:noProof/>
               </w:rPr>
+              <w:t>GET /v2/pollForEvent</w:t>
+            </w:r>
+            <w:r>
+              <w:rPr>
+                <w:noProof/>
+                <w:webHidden/>
+              </w:rPr>
+              <w:tab/>
+            </w:r>
+            <w:r>
+              <w:rPr>
+                <w:noProof/>
+                <w:webHidden/>
+              </w:rPr>
+              <w:fldChar w:fldCharType="begin"/>
+            </w:r>
+            <w:r>
+              <w:rPr>
+                <w:noProof/>
+                <w:webHidden/>
+              </w:rPr>
+              <w:instrText xml:space="preserve"> PAGEREF _Toc376436568 \h </w:instrText>
+            </w:r>
+            <w:r>
+              <w:rPr>
+                <w:noProof/>
+                <w:webHidden/>
+              </w:rPr>
+            </w:r>
+            <w:r>
+              <w:rPr>
+                <w:noProof/>
+                <w:webHidden/>
+              </w:rPr>
+              <w:fldChar w:fldCharType="separate"/>
+            </w:r>
+            <w:r>
+              <w:rPr>
+                <w:noProof/>
+                <w:webHidden/>
+              </w:rPr>
+              <w:t>1</w:t>
+            </w:r>
+            <w:r>
+              <w:rPr>
+                <w:noProof/>
+                <w:webHidden/>
+              </w:rPr>
+              <w:fldChar w:fldCharType="end"/>
+            </w:r>
+          </w:hyperlink>
+        </w:p>
+        <w:p>
+          <w:pPr>
+            <w:pStyle w:val="TOC2"/>
+            <w:rPr>
+              <w:noProof/>
+              <w:sz w:val="22"/>
+            </w:rPr>
+          </w:pPr>
+          <w:hyperlink w:anchor="_Toc376436569" w:history="1">
+            <w:r>
+              <w:rPr>
+                <w:rStyle w:val="Hyperlink"/>
+                <w:noProof/>
+              </w:rPr>
               <w:t>POST /v2/broadcastServerMessage</w:t>
             </w:r>
             <w:r>
@@ -1636,7 +1700,7 @@
                 <w:noProof/>
                 <w:webHidden/>
               </w:rPr>
-              <w:instrText xml:space="preserve"> PAGEREF _Toc376391209 \h </w:instrText>
+              <w:instrText xml:space="preserve"> PAGEREF _Toc376436569 \h </w:instrText>
             </w:r>
             <w:r>
               <w:rPr>
@@ -1679,7 +1743,7 @@
               <w:sz w:val="22"/>
             </w:rPr>
           </w:pPr>
-          <w:hyperlink w:anchor="_Toc376391210" w:history="1">
+          <w:hyperlink w:anchor="_Toc376436570" w:history="1">
             <w:r>
               <w:rPr>
                 <w:rStyle w:val="Hyperlink"/>
@@ -1706,7 +1770,7 @@
                 <w:noProof/>
                 <w:webHidden/>
               </w:rPr>
-              <w:instrText xml:space="preserve"> PAGEREF _Toc376391210 \h </w:instrText>
+              <w:instrText xml:space="preserve"> PAGEREF _Toc376436570 \h </w:instrText>
             </w:r>
             <w:r>
               <w:rPr>
@@ -1745,7 +1809,7 @@
               <w:sz w:val="22"/>
             </w:rPr>
           </w:pPr>
-          <w:hyperlink w:anchor="_Toc376391211" w:history="1">
+          <w:hyperlink w:anchor="_Toc376436571" w:history="1">
             <w:r>
               <w:rPr>
                 <w:rStyle w:val="Hyperlink"/>
@@ -1772,7 +1836,7 @@
                 <w:noProof/>
                 <w:webHidden/>
               </w:rPr>
-              <w:instrText xml:space="preserve"> PAGEREF _Toc376391211 \h </w:instrText>
+              <w:instrText xml:space="preserve"> PAGEREF _Toc376436571 \h </w:instrText>
             </w:r>
             <w:r>
               <w:rPr>
@@ -1811,7 +1875,7 @@
               <w:sz w:val="22"/>
             </w:rPr>
           </w:pPr>
-          <w:hyperlink w:anchor="_Toc376391212" w:history="1">
+          <w:hyperlink w:anchor="_Toc376436572" w:history="1">
             <w:r>
               <w:rPr>
                 <w:rStyle w:val="Hyperlink"/>
@@ -1838,7 +1902,7 @@
                 <w:noProof/>
                 <w:webHidden/>
               </w:rPr>
-              <w:instrText xml:space="preserve"> PAGEREF _Toc376391212 \h </w:instrText>
+              <w:instrText xml:space="preserve"> PAGEREF _Toc376436572 \h </w:instrText>
             </w:r>
             <w:r>
               <w:rPr>
@@ -1877,7 +1941,7 @@
               <w:sz w:val="22"/>
             </w:rPr>
           </w:pPr>
-          <w:hyperlink w:anchor="_Toc376391213" w:history="1">
+          <w:hyperlink w:anchor="_Toc376436573" w:history="1">
             <w:r>
               <w:rPr>
                 <w:rStyle w:val="Hyperlink"/>
@@ -1904,7 +1968,7 @@
                 <w:noProof/>
                 <w:webHidden/>
               </w:rPr>
-              <w:instrText xml:space="preserve"> PAGEREF _Toc376391213 \h </w:instrText>
+              <w:instrText xml:space="preserve"> PAGEREF _Toc376436573 \h </w:instrText>
             </w:r>
             <w:r>
               <w:rPr>
@@ -1947,7 +2011,7 @@
               <w:sz w:val="22"/>
             </w:rPr>
           </w:pPr>
-          <w:hyperlink w:anchor="_Toc376391214" w:history="1">
+          <w:hyperlink w:anchor="_Toc376436574" w:history="1">
             <w:r>
               <w:rPr>
                 <w:rStyle w:val="Hyperlink"/>
@@ -1974,7 +2038,7 @@
                 <w:noProof/>
                 <w:webHidden/>
               </w:rPr>
-              <w:instrText xml:space="preserve"> PAGEREF _Toc376391214 \h </w:instrText>
+              <w:instrText xml:space="preserve"> PAGEREF _Toc376436574 \h </w:instrText>
             </w:r>
             <w:r>
               <w:rPr>
@@ -2013,7 +2077,7 @@
               <w:sz w:val="22"/>
             </w:rPr>
           </w:pPr>
-          <w:hyperlink w:anchor="_Toc376391215" w:history="1">
+          <w:hyperlink w:anchor="_Toc376436575" w:history="1">
             <w:r>
               <w:rPr>
                 <w:rStyle w:val="Hyperlink"/>
@@ -2040,7 +2104,7 @@
                 <w:noProof/>
                 <w:webHidden/>
               </w:rPr>
-              <w:instrText xml:space="preserve"> PAGEREF _Toc376391215 \h </w:instrText>
+              <w:instrText xml:space="preserve"> PAGEREF _Toc376436575 \h </w:instrText>
             </w:r>
             <w:r>
               <w:rPr>
@@ -2079,7 +2143,7 @@
               <w:sz w:val="22"/>
             </w:rPr>
           </w:pPr>
-          <w:hyperlink w:anchor="_Toc376391216" w:history="1">
+          <w:hyperlink w:anchor="_Toc376436576" w:history="1">
             <w:r>
               <w:rPr>
                 <w:rStyle w:val="Hyperlink"/>
@@ -2106,7 +2170,7 @@
                 <w:noProof/>
                 <w:webHidden/>
               </w:rPr>
-              <w:instrText xml:space="preserve"> PAGEREF _Toc376391216 \h </w:instrText>
+              <w:instrText xml:space="preserve"> PAGEREF _Toc376436576 \h </w:instrText>
             </w:r>
             <w:r>
               <w:rPr>
@@ -2145,7 +2209,7 @@
               <w:sz w:val="22"/>
             </w:rPr>
           </w:pPr>
-          <w:hyperlink w:anchor="_Toc376391217" w:history="1">
+          <w:hyperlink w:anchor="_Toc376436577" w:history="1">
             <w:r>
               <w:rPr>
                 <w:rStyle w:val="Hyperlink"/>
@@ -2172,7 +2236,7 @@
                 <w:noProof/>
                 <w:webHidden/>
               </w:rPr>
-              <w:instrText xml:space="preserve"> PAGEREF _Toc376391217 \h </w:instrText>
+              <w:instrText xml:space="preserve"> PAGEREF _Toc376436577 \h </w:instrText>
             </w:r>
             <w:r>
               <w:rPr>
@@ -2211,7 +2275,7 @@
               <w:sz w:val="22"/>
             </w:rPr>
           </w:pPr>
-          <w:hyperlink w:anchor="_Toc376391218" w:history="1">
+          <w:hyperlink w:anchor="_Toc376436578" w:history="1">
             <w:r>
               <w:rPr>
                 <w:rStyle w:val="Hyperlink"/>
@@ -2238,7 +2302,7 @@
                 <w:noProof/>
                 <w:webHidden/>
               </w:rPr>
-              <w:instrText xml:space="preserve"> PAGEREF _Toc376391218 \h </w:instrText>
+              <w:instrText xml:space="preserve"> PAGEREF _Toc376436578 \h </w:instrText>
             </w:r>
             <w:r>
               <w:rPr>
@@ -2281,7 +2345,7 @@
               <w:sz w:val="22"/>
             </w:rPr>
           </w:pPr>
-          <w:hyperlink w:anchor="_Toc376391219" w:history="1">
+          <w:hyperlink w:anchor="_Toc376436579" w:history="1">
             <w:r>
               <w:rPr>
                 <w:rStyle w:val="Hyperlink"/>
@@ -2308,7 +2372,7 @@
                 <w:noProof/>
                 <w:webHidden/>
               </w:rPr>
-              <w:instrText xml:space="preserve"> PAGEREF _Toc376391219 \h </w:instrText>
+              <w:instrText xml:space="preserve"> PAGEREF _Toc376436579 \h </w:instrText>
             </w:r>
             <w:r>
               <w:rPr>
@@ -2347,7 +2411,7 @@
               <w:sz w:val="22"/>
             </w:rPr>
           </w:pPr>
-          <w:hyperlink w:anchor="_Toc376391220" w:history="1">
+          <w:hyperlink w:anchor="_Toc376436580" w:history="1">
             <w:r>
               <w:rPr>
                 <w:rStyle w:val="Hyperlink"/>
@@ -2374,7 +2438,7 @@
                 <w:noProof/>
                 <w:webHidden/>
               </w:rPr>
-              <w:instrText xml:space="preserve"> PAGEREF _Toc376391220 \h </w:instrText>
+              <w:instrText xml:space="preserve"> PAGEREF _Toc376436580 \h </w:instrText>
             </w:r>
             <w:r>
               <w:rPr>
@@ -2413,7 +2477,7 @@
               <w:sz w:val="22"/>
             </w:rPr>
           </w:pPr>
-          <w:hyperlink w:anchor="_Toc376391221" w:history="1">
+          <w:hyperlink w:anchor="_Toc376436581" w:history="1">
             <w:r>
               <w:rPr>
                 <w:rStyle w:val="Hyperlink"/>
@@ -2440,7 +2504,7 @@
                 <w:noProof/>
                 <w:webHidden/>
               </w:rPr>
-              <w:instrText xml:space="preserve"> PAGEREF _Toc376391221 \h </w:instrText>
+              <w:instrText xml:space="preserve"> PAGEREF _Toc376436581 \h </w:instrText>
             </w:r>
             <w:r>
               <w:rPr>
@@ -2479,7 +2543,7 @@
               <w:sz w:val="22"/>
             </w:rPr>
           </w:pPr>
-          <w:hyperlink w:anchor="_Toc376391222" w:history="1">
+          <w:hyperlink w:anchor="_Toc376436582" w:history="1">
             <w:r>
               <w:rPr>
                 <w:rStyle w:val="Hyperlink"/>
@@ -2506,7 +2570,7 @@
                 <w:noProof/>
                 <w:webHidden/>
               </w:rPr>
-              <w:instrText xml:space="preserve"> PAGEREF _Toc376391222 \h </w:instrText>
+              <w:instrText xml:space="preserve"> PAGEREF _Toc376436582 \h </w:instrText>
             </w:r>
             <w:r>
               <w:rPr>
@@ -2545,7 +2609,7 @@
               <w:sz w:val="22"/>
             </w:rPr>
           </w:pPr>
-          <w:hyperlink w:anchor="_Toc376391223" w:history="1">
+          <w:hyperlink w:anchor="_Toc376436583" w:history="1">
             <w:r>
               <w:rPr>
                 <w:rStyle w:val="Hyperlink"/>
@@ -2572,7 +2636,7 @@
                 <w:noProof/>
                 <w:webHidden/>
               </w:rPr>
-              <w:instrText xml:space="preserve"> PAGEREF _Toc376391223 \h </w:instrText>
+              <w:instrText xml:space="preserve"> PAGEREF _Toc376436583 \h </w:instrText>
             </w:r>
             <w:r>
               <w:rPr>
@@ -2611,7 +2675,7 @@
               <w:sz w:val="22"/>
             </w:rPr>
           </w:pPr>
-          <w:hyperlink w:anchor="_Toc376391224" w:history="1">
+          <w:hyperlink w:anchor="_Toc376436584" w:history="1">
             <w:r>
               <w:rPr>
                 <w:rStyle w:val="Hyperlink"/>
@@ -2638,7 +2702,7 @@
                 <w:noProof/>
                 <w:webHidden/>
               </w:rPr>
-              <w:instrText xml:space="preserve"> PAGEREF _Toc376391224 \h </w:instrText>
+              <w:instrText xml:space="preserve"> PAGEREF _Toc376436584 \h </w:instrText>
             </w:r>
             <w:r>
               <w:rPr>
@@ -2677,7 +2741,7 @@
               <w:sz w:val="22"/>
             </w:rPr>
           </w:pPr>
-          <w:hyperlink w:anchor="_Toc376391225" w:history="1">
+          <w:hyperlink w:anchor="_Toc376436585" w:history="1">
             <w:r>
               <w:rPr>
                 <w:rStyle w:val="Hyperlink"/>
@@ -2704,7 +2768,7 @@
                 <w:noProof/>
                 <w:webHidden/>
               </w:rPr>
-              <w:instrText xml:space="preserve"> PAGEREF _Toc376391225 \h </w:instrText>
+              <w:instrText xml:space="preserve"> PAGEREF _Toc376436585 \h </w:instrText>
             </w:r>
             <w:r>
               <w:rPr>
@@ -2743,7 +2807,7 @@
               <w:sz w:val="22"/>
             </w:rPr>
           </w:pPr>
-          <w:hyperlink w:anchor="_Toc376391226" w:history="1">
+          <w:hyperlink w:anchor="_Toc376436586" w:history="1">
             <w:r>
               <w:rPr>
                 <w:rStyle w:val="Hyperlink"/>
@@ -2770,7 +2834,7 @@
                 <w:noProof/>
                 <w:webHidden/>
               </w:rPr>
-              <w:instrText xml:space="preserve"> PAGEREF _Toc376391226 \h </w:instrText>
+              <w:instrText xml:space="preserve"> PAGEREF _Toc376436586 \h </w:instrText>
             </w:r>
             <w:r>
               <w:rPr>
@@ -2809,7 +2873,7 @@
               <w:sz w:val="22"/>
             </w:rPr>
           </w:pPr>
-          <w:hyperlink w:anchor="_Toc376391227" w:history="1">
+          <w:hyperlink w:anchor="_Toc376436587" w:history="1">
             <w:r>
               <w:rPr>
                 <w:rStyle w:val="Hyperlink"/>
@@ -2836,7 +2900,7 @@
                 <w:noProof/>
                 <w:webHidden/>
               </w:rPr>
-              <w:instrText xml:space="preserve"> PAGEREF _Toc376391227 \h </w:instrText>
+              <w:instrText xml:space="preserve"> PAGEREF _Toc376436587 \h </w:instrText>
             </w:r>
             <w:r>
               <w:rPr>
@@ -2879,7 +2943,7 @@
               <w:sz w:val="22"/>
             </w:rPr>
           </w:pPr>
-          <w:hyperlink w:anchor="_Toc376391228" w:history="1">
+          <w:hyperlink w:anchor="_Toc376436588" w:history="1">
             <w:r>
               <w:rPr>
                 <w:rStyle w:val="Hyperlink"/>
@@ -2906,7 +2970,7 @@
                 <w:noProof/>
                 <w:webHidden/>
               </w:rPr>
-              <w:instrText xml:space="preserve"> PAGEREF _Toc376391228 \h </w:instrText>
+              <w:instrText xml:space="preserve"> PAGEREF _Toc376436588 \h </w:instrText>
             </w:r>
             <w:r>
               <w:rPr>
@@ -2954,11 +3018,11 @@
         <w:pStyle w:val="Heading1"/>
         <w:spacing w:before="0"/>
       </w:pPr>
-      <w:bookmarkStart w:id="1" w:name="_Toc376391188"/>
+      <w:bookmarkStart w:id="0" w:name="_Toc376436547"/>
       <w:r>
         <w:t>Introduction</w:t>
       </w:r>
-      <w:bookmarkEnd w:id="1"/>
+      <w:bookmarkEnd w:id="0"/>
     </w:p>
     <w:p>
       <w:r>
@@ -3050,11 +3114,11 @@
       <w:pPr>
         <w:pStyle w:val="Heading2"/>
       </w:pPr>
-      <w:bookmarkStart w:id="2" w:name="_Toc376391189"/>
+      <w:bookmarkStart w:id="1" w:name="_Toc376436548"/>
       <w:r>
         <w:t>Protocols</w:t>
       </w:r>
-      <w:bookmarkEnd w:id="2"/>
+      <w:bookmarkEnd w:id="1"/>
     </w:p>
     <w:p>
       <w:r>
@@ -3610,11 +3674,11 @@
       <w:pPr>
         <w:pStyle w:val="Heading2"/>
       </w:pPr>
-      <w:bookmarkStart w:id="3" w:name="_Toc376391190"/>
+      <w:bookmarkStart w:id="2" w:name="_Toc376436549"/>
       <w:r>
         <w:t>Data Types</w:t>
       </w:r>
-      <w:bookmarkEnd w:id="3"/>
+      <w:bookmarkEnd w:id="2"/>
     </w:p>
     <w:p>
       <w:r>
@@ -6246,14 +6310,14 @@
       <w:pPr>
         <w:pStyle w:val="Heading2"/>
       </w:pPr>
-      <w:bookmarkStart w:id="4" w:name="_Toc376391191"/>
+      <w:bookmarkStart w:id="3" w:name="_Toc376436550"/>
       <w:r>
         <w:t xml:space="preserve">Error </w:t>
       </w:r>
       <w:r>
         <w:t>Responses</w:t>
       </w:r>
-      <w:bookmarkEnd w:id="4"/>
+      <w:bookmarkEnd w:id="3"/>
     </w:p>
     <w:p>
       <w:r>
@@ -6476,11 +6540,11 @@
       <w:pPr>
         <w:pStyle w:val="Heading2"/>
       </w:pPr>
-      <w:bookmarkStart w:id="5" w:name="_Toc376391192"/>
+      <w:bookmarkStart w:id="4" w:name="_Toc376436551"/>
       <w:r>
         <w:t>Client Implementation Guide</w:t>
       </w:r>
-      <w:bookmarkEnd w:id="5"/>
+      <w:bookmarkEnd w:id="4"/>
     </w:p>
     <w:p>
       <w:r>
@@ -6613,7 +6677,7 @@
     </w:p>
     <w:p>
       <w:r>
-        <w:t>In a tight loop running until the application exits:</w:t>
+        <w:t>In a loop running until the application exits:</w:t>
       </w:r>
     </w:p>
     <w:p>
@@ -6624,6 +6688,15 @@
           <w:numId w:val="31"/>
         </w:numPr>
       </w:pPr>
+      <w:r>
+        <w:rPr>
+          <w:i/>
+        </w:rPr>
+        <w:t>For desktop clients and other "unlimited bandwidth/processor" scenarios:</w:t>
+      </w:r>
+      <w:r>
+        <w:br/>
+      </w:r>
       <w:r>
         <w:t xml:space="preserve">Call </w:t>
       </w:r>
@@ -6659,19 +6732,51 @@
         </w:r>
       </w:hyperlink>
       <w:r>
-        <w:t xml:space="preserve"> call, or the previous loop).  This will block until an event is ready, so your loop does not need any artificial delays.  </w:t>
-      </w:r>
-      <w:r>
-        <w:t xml:space="preserve">If </w:t>
-      </w:r>
-      <w:r>
-        <w:rPr>
-          <w:rStyle w:val="HTMLCode"/>
-        </w:rPr>
-        <w:t>ERR_TOO_MANY_EVENTS</w:t>
-      </w:r>
-      <w:r>
-        <w:t xml:space="preserve"> is returned, then throw out your copy of the chatty and start over by calling </w:t>
+        <w:t xml:space="preserve"> call, or the previous loop).  This will block u</w:t>
+      </w:r>
+      <w:bookmarkStart w:id="5" w:name="_GoBack"/>
+      <w:bookmarkEnd w:id="5"/>
+      <w:r>
+        <w:t>ntil an event is ready, so your loop does n</w:t>
+      </w:r>
+      <w:r>
+        <w:t>ot need any artificial delays (unless you want to artificially limit the rate of events).</w:t>
+      </w:r>
+    </w:p>
+    <w:p>
+      <w:pPr>
+        <w:pStyle w:val="ListParagraph"/>
+        <w:numPr>
+          <w:ilvl w:val="0"/>
+          <w:numId w:val="31"/>
+        </w:numPr>
+      </w:pPr>
+      <w:r>
+        <w:rPr>
+          <w:i/>
+        </w:rPr>
+        <w:t>For mobile clients and other "limited bandwidth/processor" scenarios:</w:t>
+      </w:r>
+      <w:r>
+        <w:br/>
+        <w:t xml:space="preserve">Call </w:t>
+      </w:r>
+      <w:hyperlink w:anchor="_GET_/v2/pollForEvent" w:history="1">
+        <w:r>
+          <w:rPr>
+            <w:rStyle w:val="Hyperlink"/>
+          </w:rPr>
+          <w:t>/v2/pollForE</w:t>
+        </w:r>
+        <w:r>
+          <w:rPr>
+            <w:rStyle w:val="Hyperlink"/>
+          </w:rPr>
+          <w:t>vent</w:t>
+        </w:r>
+      </w:hyperlink>
+      <w:r>
+        <w:t xml:space="preserve">, passing the last event ID (either from the original </w:t>
       </w:r>
       <w:hyperlink w:anchor="_GET_/v2/getNewestEventId" w:history="1">
         <w:r>
@@ -6682,6 +6787,44 @@
         </w:r>
       </w:hyperlink>
       <w:r>
+        <w:t xml:space="preserve"> call, or the previous loop).  This will always return immediately, but may return zero events.  Then delay for length of time of your choosing (</w:t>
+      </w:r>
+      <w:r>
+        <w:t>perhaps 1 minute</w:t>
+      </w:r>
+      <w:r>
+        <w:t>) to allow your WiFi/3G/LTE radio to go idle.</w:t>
+      </w:r>
+    </w:p>
+    <w:p>
+      <w:pPr>
+        <w:pStyle w:val="ListParagraph"/>
+        <w:numPr>
+          <w:ilvl w:val="0"/>
+          <w:numId w:val="31"/>
+        </w:numPr>
+      </w:pPr>
+      <w:r>
+        <w:t xml:space="preserve">If </w:t>
+      </w:r>
+      <w:r>
+        <w:rPr>
+          <w:rStyle w:val="HTMLCode"/>
+        </w:rPr>
+        <w:t>ERR_TOO_MANY_EVENTS</w:t>
+      </w:r>
+      <w:r>
+        <w:t xml:space="preserve"> is returned, then throw out your copy of the chatty and start over by calling </w:t>
+      </w:r>
+      <w:hyperlink w:anchor="_GET_/v2/getNewestEventId" w:history="1">
+        <w:r>
+          <w:rPr>
+            <w:rStyle w:val="Hyperlink"/>
+          </w:rPr>
+          <w:t>/v2/getNewestEventId</w:t>
+        </w:r>
+      </w:hyperlink>
+      <w:r>
         <w:t xml:space="preserve"> and </w:t>
       </w:r>
       <w:hyperlink w:anchor="_GET_/v2/getBumpedThreadIds" w:history="1">
@@ -6693,10 +6836,18 @@
         </w:r>
       </w:hyperlink>
       <w:r>
-        <w:t>.</w:t>
-      </w:r>
-      <w:r>
-        <w:t xml:space="preserve">  If the call fails with another error, then exit the loop rather than continuing to call it.</w:t>
+        <w:t>.  If the call fails with a different error, then display the error message and exit the loop rather than continuing to call it.</w:t>
+      </w:r>
+    </w:p>
+    <w:p>
+      <w:r>
+        <w:t xml:space="preserve">When your event loop </w:t>
+      </w:r>
+      <w:r>
+        <w:t>retrieves</w:t>
+      </w:r>
+      <w:r>
+        <w:t xml:space="preserve"> a new event: </w:t>
       </w:r>
     </w:p>
     <w:p>
@@ -6843,7 +6994,7 @@
       <w:pPr>
         <w:pStyle w:val="Heading2"/>
       </w:pPr>
-      <w:bookmarkStart w:id="6" w:name="_Toc376391193"/>
+      <w:bookmarkStart w:id="6" w:name="_Toc376436552"/>
       <w:r>
         <w:t xml:space="preserve">Security and </w:t>
       </w:r>
@@ -7009,7 +7160,7 @@
       <w:pPr>
         <w:pStyle w:val="Heading1"/>
       </w:pPr>
-      <w:bookmarkStart w:id="7" w:name="_Toc376391194"/>
+      <w:bookmarkStart w:id="7" w:name="_Toc376436553"/>
       <w:r>
         <w:t>Threads</w:t>
       </w:r>
@@ -7026,7 +7177,7 @@
       </w:pPr>
       <w:bookmarkStart w:id="8" w:name="_GET_/v2/getBumpedThreadIds"/>
       <w:bookmarkStart w:id="9" w:name="_GET_/v2/getChatty"/>
-      <w:bookmarkStart w:id="10" w:name="_Toc376391195"/>
+      <w:bookmarkStart w:id="10" w:name="_Toc376436554"/>
       <w:bookmarkEnd w:id="8"/>
       <w:bookmarkEnd w:id="9"/>
       <w:r>
@@ -7317,7 +7468,7 @@
         <w:pStyle w:val="Heading2"/>
       </w:pPr>
       <w:bookmarkStart w:id="11" w:name="_GET_/v2/getThread"/>
-      <w:bookmarkStart w:id="12" w:name="_Toc376391196"/>
+      <w:bookmarkStart w:id="12" w:name="_Toc376436555"/>
       <w:bookmarkEnd w:id="11"/>
       <w:r>
         <w:t>GET /v2/getThread</w:t>
@@ -7483,7 +7634,7 @@
       <w:pPr>
         <w:pStyle w:val="Heading2"/>
       </w:pPr>
-      <w:bookmarkStart w:id="13" w:name="_Toc376391197"/>
+      <w:bookmarkStart w:id="13" w:name="_Toc376436556"/>
       <w:r>
         <w:t>GET /v2/getThreadPostIds</w:t>
       </w:r>
@@ -7676,7 +7827,7 @@
         <w:pStyle w:val="Heading2"/>
       </w:pPr>
       <w:bookmarkStart w:id="14" w:name="_GET_/v2/getSubthread"/>
-      <w:bookmarkStart w:id="15" w:name="_Toc376391198"/>
+      <w:bookmarkStart w:id="15" w:name="_Toc376436557"/>
       <w:bookmarkEnd w:id="14"/>
       <w:r>
         <w:t>GET /v2/getSubthread</w:t>
@@ -7883,7 +8034,7 @@
       <w:pPr>
         <w:pStyle w:val="Heading1"/>
       </w:pPr>
-      <w:bookmarkStart w:id="16" w:name="_Toc376391199"/>
+      <w:bookmarkStart w:id="16" w:name="_Toc376436558"/>
       <w:r>
         <w:t>Posts</w:t>
       </w:r>
@@ -7898,7 +8049,7 @@
       <w:pPr>
         <w:pStyle w:val="Heading2"/>
       </w:pPr>
-      <w:bookmarkStart w:id="17" w:name="_Toc376391200"/>
+      <w:bookmarkStart w:id="17" w:name="_Toc376436559"/>
       <w:r>
         <w:t>GET /v2/getNewestPostInfo</w:t>
       </w:r>
@@ -8013,7 +8164,7 @@
       <w:pPr>
         <w:pStyle w:val="Heading2"/>
       </w:pPr>
-      <w:bookmarkStart w:id="18" w:name="_Toc376391201"/>
+      <w:bookmarkStart w:id="18" w:name="_Toc376436560"/>
       <w:r>
         <w:t>GET /v2/getPost</w:t>
       </w:r>
@@ -8131,7 +8282,7 @@
       <w:pPr>
         <w:pStyle w:val="Heading2"/>
       </w:pPr>
-      <w:bookmarkStart w:id="19" w:name="_Toc376391202"/>
+      <w:bookmarkStart w:id="19" w:name="_Toc376436561"/>
       <w:r>
         <w:t>GET /v2/getPostRange</w:t>
       </w:r>
@@ -8333,7 +8484,7 @@
       <w:pPr>
         <w:pStyle w:val="Heading2"/>
       </w:pPr>
-      <w:bookmarkStart w:id="20" w:name="_Toc376391203"/>
+      <w:bookmarkStart w:id="20" w:name="_Toc376436562"/>
       <w:r>
         <w:t>GET /v2/getParentId</w:t>
       </w:r>
@@ -8498,7 +8649,7 @@
         <w:pStyle w:val="Heading2"/>
       </w:pPr>
       <w:bookmarkStart w:id="21" w:name="_POST_/v2/postComment"/>
-      <w:bookmarkStart w:id="22" w:name="_Toc376391204"/>
+      <w:bookmarkStart w:id="22" w:name="_Toc376436563"/>
       <w:bookmarkEnd w:id="21"/>
       <w:r>
         <w:t>POST /v2/postComment</w:t>
@@ -8750,7 +8901,7 @@
       <w:pPr>
         <w:pStyle w:val="Heading2"/>
       </w:pPr>
-      <w:bookmarkStart w:id="23" w:name="_Toc376391205"/>
+      <w:bookmarkStart w:id="23" w:name="_Toc376436564"/>
       <w:r>
         <w:t>GET /v2/search</w:t>
       </w:r>
@@ -9044,7 +9195,7 @@
       <w:pPr>
         <w:pStyle w:val="Heading1"/>
       </w:pPr>
-      <w:bookmarkStart w:id="24" w:name="_Toc376391206"/>
+      <w:bookmarkStart w:id="24" w:name="_Toc376436565"/>
       <w:r>
         <w:t>Events</w:t>
       </w:r>
@@ -9250,7 +9401,7 @@
         <w:pStyle w:val="Heading2"/>
       </w:pPr>
       <w:bookmarkStart w:id="25" w:name="_GET_/v2/getNewestEventId"/>
-      <w:bookmarkStart w:id="26" w:name="_Toc376391207"/>
+      <w:bookmarkStart w:id="26" w:name="_Toc376436566"/>
       <w:bookmarkEnd w:id="25"/>
       <w:r>
         <w:t>GET /v2/getNewestEventId</w:t>
@@ -9356,7 +9507,7 @@
         <w:pStyle w:val="Heading2"/>
       </w:pPr>
       <w:bookmarkStart w:id="27" w:name="_GET_/v2/waitForEvent"/>
-      <w:bookmarkStart w:id="28" w:name="_Toc376391208"/>
+      <w:bookmarkStart w:id="28" w:name="_Toc376436567"/>
       <w:bookmarkEnd w:id="27"/>
       <w:r>
         <w:t>GET /v2/waitForEvent</w:t>
@@ -9365,7 +9516,13 @@
     </w:p>
     <w:p>
       <w:r>
-        <w:t xml:space="preserve">Waits until a new event occurs, and then returns the information about any events that occurred since the last event seen by the client (as specified </w:t>
+        <w:t xml:space="preserve">Waits until a new event occurs, and then returns the information about </w:t>
+      </w:r>
+      <w:r>
+        <w:t>all</w:t>
+      </w:r>
+      <w:r>
+        <w:t xml:space="preserve"> events that occurred since the last event seen by the client (as specified </w:t>
       </w:r>
       <w:r>
         <w:t xml:space="preserve">in </w:t>
@@ -9605,15 +9762,96 @@
       <w:pPr>
         <w:pStyle w:val="Heading2"/>
       </w:pPr>
-      <w:bookmarkStart w:id="29" w:name="_Toc376391209"/>
-      <w:r>
-        <w:t>POST /v2/broadcastServerMessage</w:t>
-      </w:r>
+      <w:bookmarkStart w:id="29" w:name="_GET_/v2/pollForEvent"/>
+      <w:bookmarkStart w:id="30" w:name="_Toc376436568"/>
       <w:bookmarkEnd w:id="29"/>
-    </w:p>
-    <w:p>
-      <w:r>
-        <w:t>Administrator-only method to broadcast a server message to all connected users.</w:t>
+      <w:r>
+        <w:t>GET /v2/poll</w:t>
+      </w:r>
+      <w:r>
+        <w:t>ForEvent</w:t>
+      </w:r>
+      <w:bookmarkEnd w:id="30"/>
+    </w:p>
+    <w:p>
+      <w:r>
+        <w:t>R</w:t>
+      </w:r>
+      <w:r>
+        <w:t xml:space="preserve">eturns the information about </w:t>
+      </w:r>
+      <w:r>
+        <w:t>all</w:t>
+      </w:r>
+      <w:r>
+        <w:t xml:space="preserve"> events </w:t>
+      </w:r>
+      <w:r>
+        <w:t xml:space="preserve">(if any) </w:t>
+      </w:r>
+      <w:r>
+        <w:t xml:space="preserve">that occurred since the last event seen by the client (as specified in the </w:t>
+      </w:r>
+      <w:r>
+        <w:rPr>
+          <w:rStyle w:val="HTMLCode"/>
+        </w:rPr>
+        <w:t>lastEventId</w:t>
+      </w:r>
+      <w:r>
+        <w:t xml:space="preserve"> argument).  </w:t>
+      </w:r>
+      <w:r>
+        <w:t xml:space="preserve">This method is for use by clients in limited bandwidth or limited processor scenarios.  It is expected that these clients would call this method </w:t>
+      </w:r>
+      <w:r>
+        <w:t xml:space="preserve">around </w:t>
+      </w:r>
+      <w:r>
+        <w:t>once per minute</w:t>
+      </w:r>
+      <w:r>
+        <w:t xml:space="preserve"> (the interval is up to the developer's discretion)</w:t>
+      </w:r>
+      <w:r>
+        <w:t xml:space="preserve">.  Desktop clients (and phone clients who want a faster update rate at the expense of battery life) should use </w:t>
+      </w:r>
+      <w:hyperlink w:anchor="_GET_/v2/waitForEvent" w:history="1">
+        <w:r>
+          <w:rPr>
+            <w:rStyle w:val="Hyperlink"/>
+          </w:rPr>
+          <w:t>/v2/waitForEvent</w:t>
+        </w:r>
+      </w:hyperlink>
+      <w:r>
+        <w:t>.  The client should process all events in sequential (by numeric ID) order.</w:t>
+      </w:r>
+    </w:p>
+    <w:p>
+      <w:r>
+        <w:t>A maximum of 10</w:t>
+      </w:r>
+      <w:r>
+        <w:t>0</w:t>
+      </w:r>
+      <w:r>
+        <w:t xml:space="preserve"> events are returned.  An error is returned if more than 10</w:t>
+      </w:r>
+      <w:r>
+        <w:t>0</w:t>
+      </w:r>
+      <w:r>
+        <w:t xml:space="preserve"> events have occurred since your specified </w:t>
+      </w:r>
+      <w:r>
+        <w:rPr>
+          <w:rStyle w:val="HTMLCode"/>
+        </w:rPr>
+        <w:t>lastEventId</w:t>
+      </w:r>
+      <w:r>
+        <w:t>.  In that case, throw out your world and start over.  This will be faster than trying to catch up with a massive list of individual updates.</w:t>
       </w:r>
     </w:p>
     <w:p>
@@ -9635,51 +9873,13 @@
         <w:rPr>
           <w:rStyle w:val="HTMLCode"/>
         </w:rPr>
-        <w:t>username=[STR]</w:t>
-      </w:r>
-    </w:p>
-    <w:p>
-      <w:pPr>
-        <w:ind w:left="1440"/>
-      </w:pPr>
-      <w:r>
-        <w:t>Administrator username.</w:t>
-      </w:r>
-    </w:p>
-    <w:p>
-      <w:pPr>
-        <w:ind w:left="720"/>
-        <w:rPr>
-          <w:rStyle w:val="HTMLCode"/>
-        </w:rPr>
-      </w:pPr>
-      <w:r>
-        <w:rPr>
-          <w:rStyle w:val="HTMLCode"/>
-        </w:rPr>
-        <w:t>password=[STR]</w:t>
-      </w:r>
-    </w:p>
-    <w:p>
-      <w:pPr>
-        <w:ind w:left="1440"/>
-      </w:pPr>
-      <w:r>
-        <w:t>Administrator password.</w:t>
-      </w:r>
-    </w:p>
-    <w:p>
-      <w:pPr>
-        <w:ind w:left="720"/>
-        <w:rPr>
-          <w:rStyle w:val="HTMLCode"/>
-        </w:rPr>
-      </w:pPr>
-      <w:r>
-        <w:rPr>
-          <w:rStyle w:val="HTMLCode"/>
-        </w:rPr>
-        <w:t>message=[STR</w:t>
+        <w:t>last</w:t>
+      </w:r>
+      <w:r>
+        <w:rPr>
+          <w:rStyle w:val="HTMLCode"/>
+        </w:rPr>
+        <w:t>EventId=[INT</w:t>
       </w:r>
       <w:r>
         <w:rPr>
@@ -9694,7 +9894,10 @@
         <w:ind w:left="1440"/>
       </w:pPr>
       <w:r>
-        <w:t>Server message.</w:t>
+        <w:t xml:space="preserve">Return </w:t>
+      </w:r>
+      <w:r>
+        <w:t>any event newer than this ID.</w:t>
       </w:r>
     </w:p>
     <w:p>
@@ -9729,6 +9932,230 @@
         <w:rPr>
           <w:rStyle w:val="HTMLCode"/>
         </w:rPr>
+        <w:t>lastEventId</w:t>
+      </w:r>
+      <w:r>
+        <w:rPr>
+          <w:rStyle w:val="HTMLCode"/>
+        </w:rPr>
+        <w:t>": [INT]</w:t>
+      </w:r>
+      <w:r>
+        <w:rPr>
+          <w:rStyle w:val="HTMLCode"/>
+        </w:rPr>
+        <w:t>,  // new lastEventId to be used in your next loop</w:t>
+      </w:r>
+      <w:r>
+        <w:rPr>
+          <w:rStyle w:val="HTMLCode"/>
+        </w:rPr>
+        <w:br/>
+        <w:t xml:space="preserve">   "events": [EVENTS]</w:t>
+      </w:r>
+      <w:r>
+        <w:rPr>
+          <w:rStyle w:val="HTMLCode"/>
+        </w:rPr>
+        <w:t xml:space="preserve"> </w:t>
+      </w:r>
+      <w:r>
+        <w:rPr>
+          <w:rStyle w:val="HTMLCode"/>
+        </w:rPr>
+        <w:br/>
+      </w:r>
+      <w:r>
+        <w:rPr>
+          <w:rStyle w:val="HTMLCode"/>
+        </w:rPr>
+        <w:t>}</w:t>
+      </w:r>
+    </w:p>
+    <w:p>
+      <w:pPr>
+        <w:rPr>
+          <w:b/>
+        </w:rPr>
+      </w:pPr>
+      <w:r>
+        <w:rPr>
+          <w:b/>
+        </w:rPr>
+        <w:t>Errors</w:t>
+      </w:r>
+    </w:p>
+    <w:p>
+      <w:pPr>
+        <w:ind w:left="720"/>
+        <w:rPr>
+          <w:rStyle w:val="HTMLCode"/>
+        </w:rPr>
+      </w:pPr>
+      <w:r>
+        <w:rPr>
+          <w:rStyle w:val="HTMLCode"/>
+        </w:rPr>
+        <w:t>ERR_TOO_MANY_EVENTS</w:t>
+      </w:r>
+    </w:p>
+    <w:p>
+      <w:pPr>
+        <w:rPr>
+          <w:b/>
+        </w:rPr>
+      </w:pPr>
+      <w:r>
+        <w:rPr>
+          <w:b/>
+        </w:rPr>
+        <w:t>Examples</w:t>
+      </w:r>
+    </w:p>
+    <w:p>
+      <w:pPr>
+        <w:ind w:left="720"/>
+      </w:pPr>
+      <w:hyperlink r:id="rId51" w:history="1">
+        <w:r>
+          <w:rPr>
+            <w:rStyle w:val="Hyperlink"/>
+          </w:rPr>
+          <w:t>http://winchatty.com/v2/pollForEvent?lastEventId=40</w:t>
+        </w:r>
+      </w:hyperlink>
+      <w:r>
+        <w:t xml:space="preserve"> </w:t>
+      </w:r>
+    </w:p>
+    <w:p>
+      <w:pPr>
+        <w:pStyle w:val="Heading2"/>
+      </w:pPr>
+      <w:bookmarkStart w:id="31" w:name="_Toc376436569"/>
+      <w:r>
+        <w:t>POST /v2/broadcastServerMessage</w:t>
+      </w:r>
+      <w:bookmarkEnd w:id="31"/>
+    </w:p>
+    <w:p>
+      <w:r>
+        <w:t>Administrator-only method to broadcast a server message to all connected users.</w:t>
+      </w:r>
+    </w:p>
+    <w:p>
+      <w:r>
+        <w:rPr>
+          <w:b/>
+        </w:rPr>
+        <w:t>Parameters</w:t>
+      </w:r>
+    </w:p>
+    <w:p>
+      <w:pPr>
+        <w:ind w:left="720"/>
+        <w:rPr>
+          <w:rStyle w:val="HTMLCode"/>
+        </w:rPr>
+      </w:pPr>
+      <w:r>
+        <w:rPr>
+          <w:rStyle w:val="HTMLCode"/>
+        </w:rPr>
+        <w:t>username=[STR]</w:t>
+      </w:r>
+    </w:p>
+    <w:p>
+      <w:pPr>
+        <w:ind w:left="1440"/>
+      </w:pPr>
+      <w:r>
+        <w:t>Administrator username.</w:t>
+      </w:r>
+    </w:p>
+    <w:p>
+      <w:pPr>
+        <w:ind w:left="720"/>
+        <w:rPr>
+          <w:rStyle w:val="HTMLCode"/>
+        </w:rPr>
+      </w:pPr>
+      <w:r>
+        <w:rPr>
+          <w:rStyle w:val="HTMLCode"/>
+        </w:rPr>
+        <w:t>password=[STR]</w:t>
+      </w:r>
+    </w:p>
+    <w:p>
+      <w:pPr>
+        <w:ind w:left="1440"/>
+      </w:pPr>
+      <w:r>
+        <w:t>Administrator password.</w:t>
+      </w:r>
+    </w:p>
+    <w:p>
+      <w:pPr>
+        <w:ind w:left="720"/>
+        <w:rPr>
+          <w:rStyle w:val="HTMLCode"/>
+        </w:rPr>
+      </w:pPr>
+      <w:r>
+        <w:rPr>
+          <w:rStyle w:val="HTMLCode"/>
+        </w:rPr>
+        <w:t>message=[STR</w:t>
+      </w:r>
+      <w:r>
+        <w:rPr>
+          <w:rStyle w:val="HTMLCode"/>
+        </w:rPr>
+        <w:t>]</w:t>
+      </w:r>
+    </w:p>
+    <w:p>
+      <w:pPr>
+        <w:pStyle w:val="ListParagraph"/>
+        <w:ind w:left="1440"/>
+      </w:pPr>
+      <w:r>
+        <w:t>Server message.</w:t>
+      </w:r>
+    </w:p>
+    <w:p>
+      <w:r>
+        <w:rPr>
+          <w:b/>
+        </w:rPr>
+        <w:t>Response</w:t>
+      </w:r>
+    </w:p>
+    <w:p>
+      <w:pPr>
+        <w:ind w:left="720"/>
+        <w:rPr>
+          <w:rStyle w:val="HTMLCode"/>
+        </w:rPr>
+      </w:pPr>
+      <w:r>
+        <w:rPr>
+          <w:rStyle w:val="HTMLCode"/>
+        </w:rPr>
+        <w:t>{</w:t>
+      </w:r>
+      <w:r>
+        <w:rPr>
+          <w:rStyle w:val="HTMLCode"/>
+        </w:rPr>
+        <w:br/>
+        <w:t xml:space="preserve">   "</w:t>
+      </w:r>
+      <w:r>
+        <w:rPr>
+          <w:rStyle w:val="HTMLCode"/>
+        </w:rPr>
         <w:t>result</w:t>
       </w:r>
       <w:r>
@@ -9806,7 +10233,7 @@
       <w:pPr>
         <w:ind w:left="720"/>
       </w:pPr>
-      <w:hyperlink r:id="rId51" w:history="1">
+      <w:hyperlink r:id="rId52" w:history="1">
         <w:r>
           <w:rPr>
             <w:rStyle w:val="Hyperlink"/>
@@ -9822,13 +10249,13 @@
       <w:pPr>
         <w:pStyle w:val="Heading1"/>
       </w:pPr>
-      <w:bookmarkStart w:id="30" w:name="_GET_/v2/getNewerEvents_&lt;TODO&gt;"/>
-      <w:bookmarkStart w:id="31" w:name="_Toc376391210"/>
-      <w:bookmarkEnd w:id="30"/>
+      <w:bookmarkStart w:id="32" w:name="_GET_/v2/getNewerEvents_&lt;TODO&gt;"/>
+      <w:bookmarkStart w:id="33" w:name="_Toc376436570"/>
+      <w:bookmarkEnd w:id="32"/>
       <w:r>
         <w:t>Users</w:t>
       </w:r>
-      <w:bookmarkEnd w:id="31"/>
+      <w:bookmarkEnd w:id="33"/>
     </w:p>
     <w:p>
       <w:r>
@@ -9839,13 +10266,13 @@
       <w:pPr>
         <w:pStyle w:val="Heading2"/>
       </w:pPr>
-      <w:bookmarkStart w:id="32" w:name="_POST_/v2/verifyCredentials"/>
-      <w:bookmarkStart w:id="33" w:name="_Toc376391211"/>
-      <w:bookmarkEnd w:id="32"/>
+      <w:bookmarkStart w:id="34" w:name="_POST_/v2/verifyCredentials"/>
+      <w:bookmarkStart w:id="35" w:name="_Toc376436571"/>
+      <w:bookmarkEnd w:id="34"/>
       <w:r>
         <w:t>POST /v2/verifyCredentials</w:t>
       </w:r>
-      <w:bookmarkEnd w:id="33"/>
+      <w:bookmarkEnd w:id="35"/>
     </w:p>
     <w:p>
       <w:r>
@@ -9968,7 +10395,7 @@
       <w:pPr>
         <w:ind w:left="720"/>
       </w:pPr>
-      <w:hyperlink r:id="rId52" w:history="1">
+      <w:hyperlink r:id="rId53" w:history="1">
         <w:r>
           <w:rPr>
             <w:rStyle w:val="Hyperlink"/>
@@ -9984,13 +10411,13 @@
       <w:pPr>
         <w:pStyle w:val="Heading2"/>
       </w:pPr>
-      <w:bookmarkStart w:id="34" w:name="_GET_/v2/getUserRegistrationDate"/>
-      <w:bookmarkStart w:id="35" w:name="_Toc376391212"/>
-      <w:bookmarkEnd w:id="34"/>
+      <w:bookmarkStart w:id="36" w:name="_GET_/v2/getUserRegistrationDate"/>
+      <w:bookmarkStart w:id="37" w:name="_Toc376436572"/>
+      <w:bookmarkEnd w:id="36"/>
       <w:r>
         <w:t>GET /v2/getUserRegistrationDate</w:t>
       </w:r>
-      <w:bookmarkEnd w:id="35"/>
+      <w:bookmarkEnd w:id="37"/>
     </w:p>
     <w:p>
       <w:r>
@@ -10152,7 +10579,7 @@
       <w:pPr>
         <w:ind w:left="720"/>
       </w:pPr>
-      <w:hyperlink r:id="rId53" w:history="1">
+      <w:hyperlink r:id="rId54" w:history="1">
         <w:r>
           <w:rPr>
             <w:rStyle w:val="Hyperlink"/>
@@ -10168,13 +10595,13 @@
       <w:pPr>
         <w:pStyle w:val="Heading2"/>
       </w:pPr>
-      <w:bookmarkStart w:id="36" w:name="_GET_/v2/getAllUserRegistrationDates"/>
-      <w:bookmarkStart w:id="37" w:name="_Toc376391213"/>
-      <w:bookmarkEnd w:id="36"/>
+      <w:bookmarkStart w:id="38" w:name="_GET_/v2/getAllUserRegistrationDates"/>
+      <w:bookmarkStart w:id="39" w:name="_Toc376436573"/>
+      <w:bookmarkEnd w:id="38"/>
       <w:r>
         <w:t>GET /v2/getAllUserRegistrationDates</w:t>
       </w:r>
-      <w:bookmarkEnd w:id="37"/>
+      <w:bookmarkEnd w:id="39"/>
     </w:p>
     <w:p>
       <w:r>
@@ -10310,7 +10737,7 @@
       <w:pPr>
         <w:ind w:left="720"/>
       </w:pPr>
-      <w:hyperlink r:id="rId54" w:history="1">
+      <w:hyperlink r:id="rId55" w:history="1">
         <w:r>
           <w:rPr>
             <w:rStyle w:val="Hyperlink"/>
@@ -10326,11 +10753,11 @@
       <w:pPr>
         <w:pStyle w:val="Heading1"/>
       </w:pPr>
-      <w:bookmarkStart w:id="38" w:name="_Toc376391214"/>
+      <w:bookmarkStart w:id="40" w:name="_Toc376436574"/>
       <w:r>
         <w:t>Shackmessages</w:t>
       </w:r>
-      <w:bookmarkEnd w:id="38"/>
+      <w:bookmarkEnd w:id="40"/>
     </w:p>
     <w:p>
       <w:r>
@@ -10341,11 +10768,11 @@
       <w:pPr>
         <w:pStyle w:val="Heading2"/>
       </w:pPr>
-      <w:bookmarkStart w:id="39" w:name="_Toc376391215"/>
+      <w:bookmarkStart w:id="41" w:name="_Toc376436575"/>
       <w:r>
         <w:t>POST /v2/getMessages</w:t>
       </w:r>
-      <w:bookmarkEnd w:id="39"/>
+      <w:bookmarkEnd w:id="41"/>
     </w:p>
     <w:p>
       <w:r>
@@ -10755,7 +11182,7 @@
           <w:rStyle w:val="HTMLCode"/>
         </w:rPr>
       </w:pPr>
-      <w:hyperlink r:id="rId55" w:history="1">
+      <w:hyperlink r:id="rId56" w:history="1">
         <w:r>
           <w:rPr>
             <w:rStyle w:val="Hyperlink"/>
@@ -10771,13 +11198,13 @@
       <w:pPr>
         <w:pStyle w:val="Heading2"/>
       </w:pPr>
-      <w:bookmarkStart w:id="40" w:name="_POST_/v2/sendMessage"/>
-      <w:bookmarkStart w:id="41" w:name="_Toc376391216"/>
-      <w:bookmarkEnd w:id="40"/>
+      <w:bookmarkStart w:id="42" w:name="_POST_/v2/sendMessage"/>
+      <w:bookmarkStart w:id="43" w:name="_Toc376436576"/>
+      <w:bookmarkEnd w:id="42"/>
       <w:r>
         <w:t>POST /v2/sendMessage</w:t>
       </w:r>
-      <w:bookmarkEnd w:id="41"/>
+      <w:bookmarkEnd w:id="43"/>
     </w:p>
     <w:p>
       <w:r>
@@ -10985,7 +11412,7 @@
           <w:rStyle w:val="HTMLCode"/>
         </w:rPr>
       </w:pPr>
-      <w:hyperlink r:id="rId56" w:history="1">
+      <w:hyperlink r:id="rId57" w:history="1">
         <w:r>
           <w:rPr>
             <w:rStyle w:val="Hyperlink"/>
@@ -11001,11 +11428,11 @@
       <w:pPr>
         <w:pStyle w:val="Heading2"/>
       </w:pPr>
-      <w:bookmarkStart w:id="42" w:name="_Toc376391217"/>
+      <w:bookmarkStart w:id="44" w:name="_Toc376436577"/>
       <w:r>
         <w:t>POST /v2/markMessageRead</w:t>
       </w:r>
-      <w:bookmarkEnd w:id="42"/>
+      <w:bookmarkEnd w:id="44"/>
     </w:p>
     <w:p>
       <w:r>
@@ -11183,7 +11610,7 @@
           <w:rStyle w:val="HTMLCode"/>
         </w:rPr>
       </w:pPr>
-      <w:hyperlink r:id="rId57" w:history="1">
+      <w:hyperlink r:id="rId58" w:history="1">
         <w:r>
           <w:rPr>
             <w:rStyle w:val="Hyperlink"/>
@@ -11199,14 +11626,14 @@
       <w:pPr>
         <w:pStyle w:val="Heading2"/>
       </w:pPr>
-      <w:bookmarkStart w:id="43" w:name="_Toc376391218"/>
+      <w:bookmarkStart w:id="45" w:name="_Toc376436578"/>
       <w:r>
         <w:t>POST /v2/deleteMessag</w:t>
       </w:r>
       <w:r>
         <w:t>e</w:t>
       </w:r>
-      <w:bookmarkEnd w:id="43"/>
+      <w:bookmarkEnd w:id="45"/>
     </w:p>
     <w:p>
       <w:r>
@@ -11407,7 +11834,7 @@
           <w:rStyle w:val="HTMLCode"/>
         </w:rPr>
       </w:pPr>
-      <w:hyperlink r:id="rId58" w:history="1">
+      <w:hyperlink r:id="rId59" w:history="1">
         <w:r>
           <w:rPr>
             <w:rStyle w:val="Hyperlink"/>
@@ -11423,16 +11850,16 @@
       <w:pPr>
         <w:pStyle w:val="Heading1"/>
       </w:pPr>
-      <w:bookmarkStart w:id="44" w:name="_Client_Data"/>
-      <w:bookmarkStart w:id="45" w:name="_Toc376391219"/>
-      <w:bookmarkEnd w:id="44"/>
+      <w:bookmarkStart w:id="46" w:name="_Client_Data"/>
+      <w:bookmarkStart w:id="47" w:name="_Toc376436579"/>
+      <w:bookmarkEnd w:id="46"/>
       <w:r>
         <w:t xml:space="preserve">Client </w:t>
       </w:r>
       <w:r>
         <w:t>Data</w:t>
       </w:r>
-      <w:bookmarkEnd w:id="45"/>
+      <w:bookmarkEnd w:id="47"/>
     </w:p>
     <w:p>
       <w:r>
@@ -11567,26 +11994,26 @@
       <w:pPr>
         <w:pStyle w:val="Heading2"/>
       </w:pPr>
-      <w:bookmarkStart w:id="46" w:name="_POST_/v2/clientData/getClientToken_"/>
-      <w:bookmarkStart w:id="47" w:name="_POST_/v2/clientData/getClientSessio"/>
-      <w:bookmarkStart w:id="48" w:name="_Ref375010567"/>
-      <w:bookmarkStart w:id="49" w:name="_Toc376391220"/>
-      <w:bookmarkEnd w:id="46"/>
-      <w:bookmarkEnd w:id="47"/>
-      <w:r>
-        <w:t>POST /v2/clientData/get</w:t>
-      </w:r>
-      <w:r>
-        <w:t>Client</w:t>
-      </w:r>
-      <w:r>
-        <w:t>Session</w:t>
-      </w:r>
-      <w:r>
-        <w:t>Token</w:t>
-      </w:r>
+      <w:bookmarkStart w:id="48" w:name="_POST_/v2/clientData/getClientToken_"/>
+      <w:bookmarkStart w:id="49" w:name="_POST_/v2/clientData/getClientSessio"/>
+      <w:bookmarkStart w:id="50" w:name="_Ref375010567"/>
+      <w:bookmarkStart w:id="51" w:name="_Toc376436580"/>
       <w:bookmarkEnd w:id="48"/>
       <w:bookmarkEnd w:id="49"/>
+      <w:r>
+        <w:t>POST /v2/clientData/get</w:t>
+      </w:r>
+      <w:r>
+        <w:t>Client</w:t>
+      </w:r>
+      <w:r>
+        <w:t>Session</w:t>
+      </w:r>
+      <w:r>
+        <w:t>Token</w:t>
+      </w:r>
+      <w:bookmarkEnd w:id="50"/>
+      <w:bookmarkEnd w:id="51"/>
     </w:p>
     <w:p>
       <w:r>
@@ -11822,7 +12249,7 @@
       <w:pPr>
         <w:ind w:left="720"/>
       </w:pPr>
-      <w:hyperlink r:id="rId59" w:history="1">
+      <w:hyperlink r:id="rId60" w:history="1">
         <w:r>
           <w:rPr>
             <w:rStyle w:val="Hyperlink"/>
@@ -11838,7 +12265,7 @@
       <w:pPr>
         <w:pStyle w:val="Heading2"/>
       </w:pPr>
-      <w:bookmarkStart w:id="50" w:name="_Toc376391221"/>
+      <w:bookmarkStart w:id="52" w:name="_Toc376436581"/>
       <w:r>
         <w:t>POST</w:t>
       </w:r>
@@ -11851,7 +12278,7 @@
       <w:r>
         <w:t>getCategoryFilters</w:t>
       </w:r>
-      <w:bookmarkEnd w:id="50"/>
+      <w:bookmarkEnd w:id="52"/>
     </w:p>
     <w:p>
       <w:r>
@@ -12060,7 +12487,7 @@
       <w:pPr>
         <w:ind w:left="720"/>
       </w:pPr>
-      <w:hyperlink r:id="rId60" w:history="1">
+      <w:hyperlink r:id="rId61" w:history="1">
         <w:r>
           <w:rPr>
             <w:rStyle w:val="Hyperlink"/>
@@ -12073,7 +12500,7 @@
       <w:pPr>
         <w:pStyle w:val="Heading2"/>
       </w:pPr>
-      <w:bookmarkStart w:id="51" w:name="_Toc376391222"/>
+      <w:bookmarkStart w:id="53" w:name="_Toc376436582"/>
       <w:r>
         <w:t>POST /v2/</w:t>
       </w:r>
@@ -12083,7 +12510,7 @@
       <w:r>
         <w:t>setCategoryFilters</w:t>
       </w:r>
-      <w:bookmarkEnd w:id="51"/>
+      <w:bookmarkEnd w:id="53"/>
     </w:p>
     <w:p>
       <w:r>
@@ -12347,7 +12774,7 @@
       <w:pPr>
         <w:ind w:left="720"/>
       </w:pPr>
-      <w:hyperlink r:id="rId61" w:history="1">
+      <w:hyperlink r:id="rId62" w:history="1">
         <w:r>
           <w:rPr>
             <w:rStyle w:val="Hyperlink"/>
@@ -12363,7 +12790,7 @@
       <w:pPr>
         <w:pStyle w:val="Heading2"/>
       </w:pPr>
-      <w:bookmarkStart w:id="52" w:name="_Toc376391223"/>
+      <w:bookmarkStart w:id="54" w:name="_Toc376436583"/>
       <w:r>
         <w:t>POST</w:t>
       </w:r>
@@ -12379,7 +12806,7 @@
       <w:r>
         <w:t>MarkedPosts</w:t>
       </w:r>
-      <w:bookmarkEnd w:id="52"/>
+      <w:bookmarkEnd w:id="54"/>
     </w:p>
     <w:p>
       <w:r>
@@ -12604,7 +13031,7 @@
       <w:pPr>
         <w:ind w:left="720"/>
       </w:pPr>
-      <w:hyperlink r:id="rId62" w:history="1">
+      <w:hyperlink r:id="rId63" w:history="1">
         <w:r>
           <w:rPr>
             <w:rStyle w:val="Hyperlink"/>
@@ -12620,7 +13047,7 @@
       <w:pPr>
         <w:pStyle w:val="Heading2"/>
       </w:pPr>
-      <w:bookmarkStart w:id="53" w:name="_Toc376391224"/>
+      <w:bookmarkStart w:id="55" w:name="_Toc376436584"/>
       <w:r>
         <w:t>POST /v2/</w:t>
       </w:r>
@@ -12630,7 +13057,7 @@
       <w:r>
         <w:t>clearMarkedPosts</w:t>
       </w:r>
-      <w:bookmarkEnd w:id="53"/>
+      <w:bookmarkEnd w:id="55"/>
     </w:p>
     <w:p>
       <w:r>
@@ -12772,7 +13199,7 @@
       <w:pPr>
         <w:ind w:left="720"/>
       </w:pPr>
-      <w:hyperlink r:id="rId63" w:history="1">
+      <w:hyperlink r:id="rId64" w:history="1">
         <w:r>
           <w:rPr>
             <w:rStyle w:val="Hyperlink"/>
@@ -12788,7 +13215,7 @@
       <w:pPr>
         <w:pStyle w:val="Heading2"/>
       </w:pPr>
-      <w:bookmarkStart w:id="54" w:name="_Toc376391225"/>
+      <w:bookmarkStart w:id="56" w:name="_Toc376436585"/>
       <w:r>
         <w:t>POST /v2/</w:t>
       </w:r>
@@ -12798,7 +13225,7 @@
       <w:r>
         <w:t>markPost</w:t>
       </w:r>
-      <w:bookmarkEnd w:id="54"/>
+      <w:bookmarkEnd w:id="56"/>
     </w:p>
     <w:p>
       <w:r>
@@ -13000,7 +13427,7 @@
       <w:pPr>
         <w:ind w:left="720"/>
       </w:pPr>
-      <w:hyperlink r:id="rId64" w:history="1">
+      <w:hyperlink r:id="rId65" w:history="1">
         <w:r>
           <w:rPr>
             <w:rStyle w:val="Hyperlink"/>
@@ -13016,7 +13443,7 @@
       <w:pPr>
         <w:pStyle w:val="Heading2"/>
       </w:pPr>
-      <w:bookmarkStart w:id="55" w:name="_Toc376391226"/>
+      <w:bookmarkStart w:id="57" w:name="_Toc376436586"/>
       <w:r>
         <w:t>POST</w:t>
       </w:r>
@@ -13029,7 +13456,7 @@
       <w:r>
         <w:t>getPrivateData</w:t>
       </w:r>
-      <w:bookmarkEnd w:id="55"/>
+      <w:bookmarkEnd w:id="57"/>
     </w:p>
     <w:p>
       <w:r>
@@ -13163,7 +13590,7 @@
       <w:pPr>
         <w:ind w:left="720"/>
       </w:pPr>
-      <w:hyperlink r:id="rId65" w:history="1">
+      <w:hyperlink r:id="rId66" w:history="1">
         <w:r>
           <w:rPr>
             <w:rStyle w:val="Hyperlink"/>
@@ -13179,7 +13606,7 @@
       <w:pPr>
         <w:pStyle w:val="Heading2"/>
       </w:pPr>
-      <w:bookmarkStart w:id="56" w:name="_Toc376391227"/>
+      <w:bookmarkStart w:id="58" w:name="_Toc376436587"/>
       <w:r>
         <w:t>POST /v2/</w:t>
       </w:r>
@@ -13192,7 +13619,7 @@
       <w:r>
         <w:t>a</w:t>
       </w:r>
-      <w:bookmarkEnd w:id="56"/>
+      <w:bookmarkEnd w:id="58"/>
     </w:p>
     <w:p>
       <w:r>
@@ -13360,7 +13787,7 @@
       <w:pPr>
         <w:ind w:left="720"/>
       </w:pPr>
-      <w:hyperlink r:id="rId66" w:history="1">
+      <w:hyperlink r:id="rId67" w:history="1">
         <w:r>
           <w:rPr>
             <w:rStyle w:val="Hyperlink"/>
@@ -13376,11 +13803,11 @@
       <w:pPr>
         <w:pStyle w:val="Heading1"/>
       </w:pPr>
-      <w:bookmarkStart w:id="57" w:name="_Toc376391228"/>
+      <w:bookmarkStart w:id="59" w:name="_Toc376436588"/>
       <w:r>
         <w:t>Appendix: Database Structure</w:t>
       </w:r>
-      <w:bookmarkEnd w:id="57"/>
+      <w:bookmarkEnd w:id="59"/>
     </w:p>
     <w:p>
       <w:r>
@@ -13418,7 +13845,7 @@
                     </pic:cNvPicPr>
                   </pic:nvPicPr>
                   <pic:blipFill>
-                    <a:blip r:embed="rId67">
+                    <a:blip r:embed="rId68">
                       <a:extLst>
                         <a:ext uri="{28A0092B-C50C-407E-A947-70E740481C1C}">
                           <a14:useLocalDpi xmlns:a14="http://schemas.microsoft.com/office/drawing/2010/main" val="0"/>
@@ -22782,7 +23209,7 @@
 </file>
 
 <file path=customXml/itemProps1.xml><?xml version="1.0" encoding="utf-8"?>
-<ds:datastoreItem xmlns:ds="http://schemas.openxmlformats.org/officeDocument/2006/customXml" ds:itemID="{EA66D3EE-B171-45D6-B443-B15B1258CADA}">
+<ds:datastoreItem xmlns:ds="http://schemas.openxmlformats.org/officeDocument/2006/customXml" ds:itemID="{4B3FCECB-B329-4B06-8B54-279D46C0B635}">
   <ds:schemaRefs>
     <ds:schemaRef ds:uri="http://schemas.openxmlformats.org/officeDocument/2006/bibliography"/>
   </ds:schemaRefs>

</xml_diff>

<commit_message>
Fix for using "tangent" appropriately.
</commit_message>
<xml_diff>
--- a/v2/WinChatty v2 API.docx
+++ b/v2/WinChatty v2 API.docx
@@ -97,7 +97,7 @@
               <w:rPr>
                 <w:noProof/>
               </w:rPr>
-              <w:t>2:33 PM</w:t>
+              <w:t>4:40 PM</w:t>
             </w:r>
             <w:r>
               <w:fldChar w:fldCharType="end"/>
@@ -6732,12 +6732,7 @@
         </w:r>
       </w:hyperlink>
       <w:r>
-        <w:t xml:space="preserve"> call, or the previous loop).  This will block u</w:t>
-      </w:r>
-      <w:bookmarkStart w:id="5" w:name="_GoBack"/>
-      <w:bookmarkEnd w:id="5"/>
-      <w:r>
-        <w:t>ntil an event is ready, so your loop does n</w:t>
+        <w:t xml:space="preserve"> call, or the previous loop).  This will block until an event is ready, so your loop does n</w:t>
       </w:r>
       <w:r>
         <w:t>ot need any artificial delays (unless you want to artificially limit the rate of events).</w:t>
@@ -6994,14 +6989,14 @@
       <w:pPr>
         <w:pStyle w:val="Heading2"/>
       </w:pPr>
-      <w:bookmarkStart w:id="6" w:name="_Toc376436552"/>
+      <w:bookmarkStart w:id="5" w:name="_Toc376436552"/>
       <w:r>
         <w:t xml:space="preserve">Security and </w:t>
       </w:r>
       <w:r>
         <w:t>Privacy Disclosures</w:t>
       </w:r>
-      <w:bookmarkEnd w:id="6"/>
+      <w:bookmarkEnd w:id="5"/>
     </w:p>
     <w:p>
       <w:r>
@@ -7160,33 +7155,33 @@
       <w:pPr>
         <w:pStyle w:val="Heading1"/>
       </w:pPr>
-      <w:bookmarkStart w:id="7" w:name="_Toc376436553"/>
+      <w:bookmarkStart w:id="6" w:name="_Toc376436553"/>
       <w:r>
         <w:t>Threads</w:t>
       </w:r>
+      <w:bookmarkEnd w:id="6"/>
+    </w:p>
+    <w:p>
+      <w:r>
+        <w:t>These API calls relate to the chatty itself.   These are the core of the v2 API.</w:t>
+      </w:r>
+    </w:p>
+    <w:p>
+      <w:pPr>
+        <w:pStyle w:val="Heading2"/>
+      </w:pPr>
+      <w:bookmarkStart w:id="7" w:name="_GET_/v2/getBumpedThreadIds"/>
+      <w:bookmarkStart w:id="8" w:name="_GET_/v2/getChatty"/>
+      <w:bookmarkStart w:id="9" w:name="_Toc376436554"/>
       <w:bookmarkEnd w:id="7"/>
-    </w:p>
-    <w:p>
-      <w:r>
-        <w:t>These API calls relate to the chatty itself.   These are the core of the v2 API.</w:t>
-      </w:r>
-    </w:p>
-    <w:p>
-      <w:pPr>
-        <w:pStyle w:val="Heading2"/>
-      </w:pPr>
-      <w:bookmarkStart w:id="8" w:name="_GET_/v2/getBumpedThreadIds"/>
-      <w:bookmarkStart w:id="9" w:name="_GET_/v2/getChatty"/>
-      <w:bookmarkStart w:id="10" w:name="_Toc376436554"/>
       <w:bookmarkEnd w:id="8"/>
+      <w:r>
+        <w:t>GET /v2/get</w:t>
+      </w:r>
+      <w:r>
+        <w:t>Chatty</w:t>
+      </w:r>
       <w:bookmarkEnd w:id="9"/>
-      <w:r>
-        <w:t>GET /v2/get</w:t>
-      </w:r>
-      <w:r>
-        <w:t>Chatty</w:t>
-      </w:r>
-      <w:bookmarkEnd w:id="10"/>
     </w:p>
     <w:p>
       <w:r>
@@ -7467,13 +7462,13 @@
       <w:pPr>
         <w:pStyle w:val="Heading2"/>
       </w:pPr>
-      <w:bookmarkStart w:id="11" w:name="_GET_/v2/getThread"/>
-      <w:bookmarkStart w:id="12" w:name="_Toc376436555"/>
+      <w:bookmarkStart w:id="10" w:name="_GET_/v2/getThread"/>
+      <w:bookmarkStart w:id="11" w:name="_Toc376436555"/>
+      <w:bookmarkEnd w:id="10"/>
+      <w:r>
+        <w:t>GET /v2/getThread</w:t>
+      </w:r>
       <w:bookmarkEnd w:id="11"/>
-      <w:r>
-        <w:t>GET /v2/getThread</w:t>
-      </w:r>
-      <w:bookmarkEnd w:id="12"/>
     </w:p>
     <w:p>
       <w:r>
@@ -7634,11 +7629,11 @@
       <w:pPr>
         <w:pStyle w:val="Heading2"/>
       </w:pPr>
-      <w:bookmarkStart w:id="13" w:name="_Toc376436556"/>
+      <w:bookmarkStart w:id="12" w:name="_Toc376436556"/>
       <w:r>
         <w:t>GET /v2/getThreadPostIds</w:t>
       </w:r>
-      <w:bookmarkEnd w:id="13"/>
+      <w:bookmarkEnd w:id="12"/>
     </w:p>
     <w:p>
       <w:r>
@@ -7826,13 +7821,13 @@
       <w:pPr>
         <w:pStyle w:val="Heading2"/>
       </w:pPr>
-      <w:bookmarkStart w:id="14" w:name="_GET_/v2/getSubthread"/>
-      <w:bookmarkStart w:id="15" w:name="_Toc376436557"/>
+      <w:bookmarkStart w:id="13" w:name="_GET_/v2/getSubthread"/>
+      <w:bookmarkStart w:id="14" w:name="_Toc376436557"/>
+      <w:bookmarkEnd w:id="13"/>
+      <w:r>
+        <w:t>GET /v2/getSubthread</w:t>
+      </w:r>
       <w:bookmarkEnd w:id="14"/>
-      <w:r>
-        <w:t>GET /v2/getSubthread</w:t>
-      </w:r>
-      <w:bookmarkEnd w:id="15"/>
     </w:p>
     <w:p>
       <w:r>
@@ -8034,26 +8029,26 @@
       <w:pPr>
         <w:pStyle w:val="Heading1"/>
       </w:pPr>
-      <w:bookmarkStart w:id="16" w:name="_Toc376436558"/>
+      <w:bookmarkStart w:id="15" w:name="_Toc376436558"/>
       <w:r>
         <w:t>Posts</w:t>
       </w:r>
+      <w:bookmarkEnd w:id="15"/>
+    </w:p>
+    <w:p>
+      <w:r>
+        <w:t>These API calls relate to the chatty itself.   These are the core of the v2 API.</w:t>
+      </w:r>
+    </w:p>
+    <w:p>
+      <w:pPr>
+        <w:pStyle w:val="Heading2"/>
+      </w:pPr>
+      <w:bookmarkStart w:id="16" w:name="_Toc376436559"/>
+      <w:r>
+        <w:t>GET /v2/getNewestPostInfo</w:t>
+      </w:r>
       <w:bookmarkEnd w:id="16"/>
-    </w:p>
-    <w:p>
-      <w:r>
-        <w:t>These API calls relate to the chatty itself.   These are the core of the v2 API.</w:t>
-      </w:r>
-    </w:p>
-    <w:p>
-      <w:pPr>
-        <w:pStyle w:val="Heading2"/>
-      </w:pPr>
-      <w:bookmarkStart w:id="17" w:name="_Toc376436559"/>
-      <w:r>
-        <w:t>GET /v2/getNewestPostInfo</w:t>
-      </w:r>
-      <w:bookmarkEnd w:id="17"/>
     </w:p>
     <w:p>
       <w:r>
@@ -8164,11 +8159,11 @@
       <w:pPr>
         <w:pStyle w:val="Heading2"/>
       </w:pPr>
-      <w:bookmarkStart w:id="18" w:name="_Toc376436560"/>
+      <w:bookmarkStart w:id="17" w:name="_Toc376436560"/>
       <w:r>
         <w:t>GET /v2/getPost</w:t>
       </w:r>
-      <w:bookmarkEnd w:id="18"/>
+      <w:bookmarkEnd w:id="17"/>
     </w:p>
     <w:p>
       <w:r>
@@ -8282,11 +8277,11 @@
       <w:pPr>
         <w:pStyle w:val="Heading2"/>
       </w:pPr>
-      <w:bookmarkStart w:id="19" w:name="_Toc376436561"/>
+      <w:bookmarkStart w:id="18" w:name="_Toc376436561"/>
       <w:r>
         <w:t>GET /v2/getPostRange</w:t>
       </w:r>
-      <w:bookmarkEnd w:id="19"/>
+      <w:bookmarkEnd w:id="18"/>
     </w:p>
     <w:p>
       <w:r>
@@ -8484,11 +8479,11 @@
       <w:pPr>
         <w:pStyle w:val="Heading2"/>
       </w:pPr>
-      <w:bookmarkStart w:id="20" w:name="_Toc376436562"/>
+      <w:bookmarkStart w:id="19" w:name="_Toc376436562"/>
       <w:r>
         <w:t>GET /v2/getParentId</w:t>
       </w:r>
-      <w:bookmarkEnd w:id="20"/>
+      <w:bookmarkEnd w:id="19"/>
     </w:p>
     <w:p>
       <w:r>
@@ -8648,13 +8643,13 @@
       <w:pPr>
         <w:pStyle w:val="Heading2"/>
       </w:pPr>
-      <w:bookmarkStart w:id="21" w:name="_POST_/v2/postComment"/>
-      <w:bookmarkStart w:id="22" w:name="_Toc376436563"/>
+      <w:bookmarkStart w:id="20" w:name="_POST_/v2/postComment"/>
+      <w:bookmarkStart w:id="21" w:name="_Toc376436563"/>
+      <w:bookmarkEnd w:id="20"/>
+      <w:r>
+        <w:t>POST /v2/postComment</w:t>
+      </w:r>
       <w:bookmarkEnd w:id="21"/>
-      <w:r>
-        <w:t>POST /v2/postComment</w:t>
-      </w:r>
-      <w:bookmarkEnd w:id="22"/>
       <w:r>
         <w:t xml:space="preserve"> </w:t>
       </w:r>
@@ -8901,11 +8896,11 @@
       <w:pPr>
         <w:pStyle w:val="Heading2"/>
       </w:pPr>
-      <w:bookmarkStart w:id="23" w:name="_Toc376436564"/>
+      <w:bookmarkStart w:id="22" w:name="_Toc376436564"/>
       <w:r>
         <w:t>GET /v2/search</w:t>
       </w:r>
-      <w:bookmarkEnd w:id="23"/>
+      <w:bookmarkEnd w:id="22"/>
     </w:p>
     <w:p>
       <w:r>
@@ -9195,11 +9190,11 @@
       <w:pPr>
         <w:pStyle w:val="Heading1"/>
       </w:pPr>
-      <w:bookmarkStart w:id="24" w:name="_Toc376436565"/>
+      <w:bookmarkStart w:id="23" w:name="_Toc376436565"/>
       <w:r>
         <w:t>Events</w:t>
       </w:r>
-      <w:bookmarkEnd w:id="24"/>
+      <w:bookmarkEnd w:id="23"/>
     </w:p>
     <w:p>
       <w:r>
@@ -9400,13 +9395,13 @@
       <w:pPr>
         <w:pStyle w:val="Heading2"/>
       </w:pPr>
-      <w:bookmarkStart w:id="25" w:name="_GET_/v2/getNewestEventId"/>
-      <w:bookmarkStart w:id="26" w:name="_Toc376436566"/>
+      <w:bookmarkStart w:id="24" w:name="_GET_/v2/getNewestEventId"/>
+      <w:bookmarkStart w:id="25" w:name="_Toc376436566"/>
+      <w:bookmarkEnd w:id="24"/>
+      <w:r>
+        <w:t>GET /v2/getNewestEventId</w:t>
+      </w:r>
       <w:bookmarkEnd w:id="25"/>
-      <w:r>
-        <w:t>GET /v2/getNewestEventId</w:t>
-      </w:r>
-      <w:bookmarkEnd w:id="26"/>
     </w:p>
     <w:p>
       <w:r>
@@ -9506,13 +9501,13 @@
       <w:pPr>
         <w:pStyle w:val="Heading2"/>
       </w:pPr>
-      <w:bookmarkStart w:id="27" w:name="_GET_/v2/waitForEvent"/>
-      <w:bookmarkStart w:id="28" w:name="_Toc376436567"/>
+      <w:bookmarkStart w:id="26" w:name="_GET_/v2/waitForEvent"/>
+      <w:bookmarkStart w:id="27" w:name="_Toc376436567"/>
+      <w:bookmarkEnd w:id="26"/>
+      <w:r>
+        <w:t>GET /v2/waitForEvent</w:t>
+      </w:r>
       <w:bookmarkEnd w:id="27"/>
-      <w:r>
-        <w:t>GET /v2/waitForEvent</w:t>
-      </w:r>
-      <w:bookmarkEnd w:id="28"/>
     </w:p>
     <w:p>
       <w:r>
@@ -9762,35 +9757,17 @@
       <w:pPr>
         <w:pStyle w:val="Heading2"/>
       </w:pPr>
-      <w:bookmarkStart w:id="29" w:name="_GET_/v2/pollForEvent"/>
-      <w:bookmarkStart w:id="30" w:name="_Toc376436568"/>
+      <w:bookmarkStart w:id="28" w:name="_GET_/v2/pollForEvent"/>
+      <w:bookmarkStart w:id="29" w:name="_Toc376436568"/>
+      <w:bookmarkEnd w:id="28"/>
+      <w:r>
+        <w:t>GET /v2/pollForEvent</w:t>
+      </w:r>
       <w:bookmarkEnd w:id="29"/>
-      <w:r>
-        <w:t>GET /v2/poll</w:t>
-      </w:r>
-      <w:r>
-        <w:t>ForEvent</w:t>
-      </w:r>
-      <w:bookmarkEnd w:id="30"/>
-    </w:p>
-    <w:p>
-      <w:r>
-        <w:t>R</w:t>
-      </w:r>
-      <w:r>
-        <w:t xml:space="preserve">eturns the information about </w:t>
-      </w:r>
-      <w:r>
-        <w:t>all</w:t>
-      </w:r>
-      <w:r>
-        <w:t xml:space="preserve"> events </w:t>
-      </w:r>
-      <w:r>
-        <w:t xml:space="preserve">(if any) </w:t>
-      </w:r>
-      <w:r>
-        <w:t xml:space="preserve">that occurred since the last event seen by the client (as specified in the </w:t>
+    </w:p>
+    <w:p>
+      <w:r>
+        <w:t xml:space="preserve">Returns the information about all events (if any) that occurred since the last event seen by the client (as specified in the </w:t>
       </w:r>
       <w:r>
         <w:rPr>
@@ -9799,10 +9776,7 @@
         <w:t>lastEventId</w:t>
       </w:r>
       <w:r>
-        <w:t xml:space="preserve"> argument).  </w:t>
-      </w:r>
-      <w:r>
-        <w:t xml:space="preserve">This method is for use by clients in limited bandwidth or limited processor scenarios.  It is expected that these clients would call this method </w:t>
+        <w:t xml:space="preserve"> argument).  This method is for use by clients in limited bandwidth or limited processor scenarios.  It is expected that these clients would call this method </w:t>
       </w:r>
       <w:r>
         <w:t xml:space="preserve">around </w:t>
@@ -9830,19 +9804,7 @@
     </w:p>
     <w:p>
       <w:r>
-        <w:t>A maximum of 10</w:t>
-      </w:r>
-      <w:r>
-        <w:t>0</w:t>
-      </w:r>
-      <w:r>
-        <w:t xml:space="preserve"> events are returned.  An error is returned if more than 10</w:t>
-      </w:r>
-      <w:r>
-        <w:t>0</w:t>
-      </w:r>
-      <w:r>
-        <w:t xml:space="preserve"> events have occurred since your specified </w:t>
+        <w:t xml:space="preserve">A maximum of 100 events are returned.  An error is returned if more than 100 events have occurred since your specified </w:t>
       </w:r>
       <w:r>
         <w:rPr>
@@ -9894,10 +9856,7 @@
         <w:ind w:left="1440"/>
       </w:pPr>
       <w:r>
-        <w:t xml:space="preserve">Return </w:t>
-      </w:r>
-      <w:r>
-        <w:t>any event newer than this ID.</w:t>
+        <w:t>Return any event newer than this ID.</w:t>
       </w:r>
     </w:p>
     <w:p>
@@ -10032,11 +9991,11 @@
       <w:pPr>
         <w:pStyle w:val="Heading2"/>
       </w:pPr>
-      <w:bookmarkStart w:id="31" w:name="_Toc376436569"/>
+      <w:bookmarkStart w:id="30" w:name="_Toc376436569"/>
       <w:r>
         <w:t>POST /v2/broadcastServerMessage</w:t>
       </w:r>
-      <w:bookmarkEnd w:id="31"/>
+      <w:bookmarkEnd w:id="30"/>
     </w:p>
     <w:p>
       <w:r>
@@ -10249,30 +10208,30 @@
       <w:pPr>
         <w:pStyle w:val="Heading1"/>
       </w:pPr>
-      <w:bookmarkStart w:id="32" w:name="_GET_/v2/getNewerEvents_&lt;TODO&gt;"/>
-      <w:bookmarkStart w:id="33" w:name="_Toc376436570"/>
+      <w:bookmarkStart w:id="31" w:name="_GET_/v2/getNewerEvents_&lt;TODO&gt;"/>
+      <w:bookmarkStart w:id="32" w:name="_Toc376436570"/>
+      <w:bookmarkEnd w:id="31"/>
+      <w:r>
+        <w:t>Users</w:t>
+      </w:r>
       <w:bookmarkEnd w:id="32"/>
-      <w:r>
-        <w:t>Users</w:t>
-      </w:r>
+    </w:p>
+    <w:p>
+      <w:r>
+        <w:t>These API calls pertain to Shacknews user accounts.</w:t>
+      </w:r>
+    </w:p>
+    <w:p>
+      <w:pPr>
+        <w:pStyle w:val="Heading2"/>
+      </w:pPr>
+      <w:bookmarkStart w:id="33" w:name="_POST_/v2/verifyCredentials"/>
+      <w:bookmarkStart w:id="34" w:name="_Toc376436571"/>
       <w:bookmarkEnd w:id="33"/>
-    </w:p>
-    <w:p>
-      <w:r>
-        <w:t>These API calls pertain to Shacknews user accounts.</w:t>
-      </w:r>
-    </w:p>
-    <w:p>
-      <w:pPr>
-        <w:pStyle w:val="Heading2"/>
-      </w:pPr>
-      <w:bookmarkStart w:id="34" w:name="_POST_/v2/verifyCredentials"/>
-      <w:bookmarkStart w:id="35" w:name="_Toc376436571"/>
+      <w:r>
+        <w:t>POST /v2/verifyCredentials</w:t>
+      </w:r>
       <w:bookmarkEnd w:id="34"/>
-      <w:r>
-        <w:t>POST /v2/verifyCredentials</w:t>
-      </w:r>
-      <w:bookmarkEnd w:id="35"/>
     </w:p>
     <w:p>
       <w:r>
@@ -10411,13 +10370,13 @@
       <w:pPr>
         <w:pStyle w:val="Heading2"/>
       </w:pPr>
-      <w:bookmarkStart w:id="36" w:name="_GET_/v2/getUserRegistrationDate"/>
-      <w:bookmarkStart w:id="37" w:name="_Toc376436572"/>
+      <w:bookmarkStart w:id="35" w:name="_GET_/v2/getUserRegistrationDate"/>
+      <w:bookmarkStart w:id="36" w:name="_Toc376436572"/>
+      <w:bookmarkEnd w:id="35"/>
+      <w:r>
+        <w:t>GET /v2/getUserRegistrationDate</w:t>
+      </w:r>
       <w:bookmarkEnd w:id="36"/>
-      <w:r>
-        <w:t>GET /v2/getUserRegistrationDate</w:t>
-      </w:r>
-      <w:bookmarkEnd w:id="37"/>
     </w:p>
     <w:p>
       <w:r>
@@ -10595,13 +10554,13 @@
       <w:pPr>
         <w:pStyle w:val="Heading2"/>
       </w:pPr>
-      <w:bookmarkStart w:id="38" w:name="_GET_/v2/getAllUserRegistrationDates"/>
-      <w:bookmarkStart w:id="39" w:name="_Toc376436573"/>
+      <w:bookmarkStart w:id="37" w:name="_GET_/v2/getAllUserRegistrationDates"/>
+      <w:bookmarkStart w:id="38" w:name="_Toc376436573"/>
+      <w:bookmarkEnd w:id="37"/>
+      <w:r>
+        <w:t>GET /v2/getAllUserRegistrationDates</w:t>
+      </w:r>
       <w:bookmarkEnd w:id="38"/>
-      <w:r>
-        <w:t>GET /v2/getAllUserRegistrationDates</w:t>
-      </w:r>
-      <w:bookmarkEnd w:id="39"/>
     </w:p>
     <w:p>
       <w:r>
@@ -10753,26 +10712,26 @@
       <w:pPr>
         <w:pStyle w:val="Heading1"/>
       </w:pPr>
-      <w:bookmarkStart w:id="40" w:name="_Toc376436574"/>
+      <w:bookmarkStart w:id="39" w:name="_Toc376436574"/>
       <w:r>
         <w:t>Shackmessages</w:t>
       </w:r>
+      <w:bookmarkEnd w:id="39"/>
+    </w:p>
+    <w:p>
+      <w:r>
+        <w:t>The Shackmessage calls go directly to shacknews.com, as they did in the v1 API.  Shackmessages are not stored in the WinChatty database to ensure user privacy is maintained.</w:t>
+      </w:r>
+    </w:p>
+    <w:p>
+      <w:pPr>
+        <w:pStyle w:val="Heading2"/>
+      </w:pPr>
+      <w:bookmarkStart w:id="40" w:name="_Toc376436575"/>
+      <w:r>
+        <w:t>POST /v2/getMessages</w:t>
+      </w:r>
       <w:bookmarkEnd w:id="40"/>
-    </w:p>
-    <w:p>
-      <w:r>
-        <w:t>The Shackmessage calls go directly to shacknews.com, as they did in the v1 API.  Shackmessages are not stored in the WinChatty database to ensure user privacy is maintained.</w:t>
-      </w:r>
-    </w:p>
-    <w:p>
-      <w:pPr>
-        <w:pStyle w:val="Heading2"/>
-      </w:pPr>
-      <w:bookmarkStart w:id="41" w:name="_Toc376436575"/>
-      <w:r>
-        <w:t>POST /v2/getMessages</w:t>
-      </w:r>
-      <w:bookmarkEnd w:id="41"/>
     </w:p>
     <w:p>
       <w:r>
@@ -11198,13 +11157,13 @@
       <w:pPr>
         <w:pStyle w:val="Heading2"/>
       </w:pPr>
-      <w:bookmarkStart w:id="42" w:name="_POST_/v2/sendMessage"/>
-      <w:bookmarkStart w:id="43" w:name="_Toc376436576"/>
+      <w:bookmarkStart w:id="41" w:name="_POST_/v2/sendMessage"/>
+      <w:bookmarkStart w:id="42" w:name="_Toc376436576"/>
+      <w:bookmarkEnd w:id="41"/>
+      <w:r>
+        <w:t>POST /v2/sendMessage</w:t>
+      </w:r>
       <w:bookmarkEnd w:id="42"/>
-      <w:r>
-        <w:t>POST /v2/sendMessage</w:t>
-      </w:r>
-      <w:bookmarkEnd w:id="43"/>
     </w:p>
     <w:p>
       <w:r>
@@ -11428,11 +11387,11 @@
       <w:pPr>
         <w:pStyle w:val="Heading2"/>
       </w:pPr>
-      <w:bookmarkStart w:id="44" w:name="_Toc376436577"/>
+      <w:bookmarkStart w:id="43" w:name="_Toc376436577"/>
       <w:r>
         <w:t>POST /v2/markMessageRead</w:t>
       </w:r>
-      <w:bookmarkEnd w:id="44"/>
+      <w:bookmarkEnd w:id="43"/>
     </w:p>
     <w:p>
       <w:r>
@@ -11626,14 +11585,14 @@
       <w:pPr>
         <w:pStyle w:val="Heading2"/>
       </w:pPr>
-      <w:bookmarkStart w:id="45" w:name="_Toc376436578"/>
+      <w:bookmarkStart w:id="44" w:name="_Toc376436578"/>
       <w:r>
         <w:t>POST /v2/deleteMessag</w:t>
       </w:r>
       <w:r>
         <w:t>e</w:t>
       </w:r>
-      <w:bookmarkEnd w:id="45"/>
+      <w:bookmarkEnd w:id="44"/>
     </w:p>
     <w:p>
       <w:r>
@@ -11850,16 +11809,16 @@
       <w:pPr>
         <w:pStyle w:val="Heading1"/>
       </w:pPr>
-      <w:bookmarkStart w:id="46" w:name="_Client_Data"/>
-      <w:bookmarkStart w:id="47" w:name="_Toc376436579"/>
+      <w:bookmarkStart w:id="45" w:name="_Client_Data"/>
+      <w:bookmarkStart w:id="46" w:name="_Toc376436579"/>
+      <w:bookmarkEnd w:id="45"/>
+      <w:r>
+        <w:t xml:space="preserve">Client </w:t>
+      </w:r>
+      <w:r>
+        <w:t>Data</w:t>
+      </w:r>
       <w:bookmarkEnd w:id="46"/>
-      <w:r>
-        <w:t xml:space="preserve">Client </w:t>
-      </w:r>
-      <w:r>
-        <w:t>Data</w:t>
-      </w:r>
-      <w:bookmarkEnd w:id="47"/>
     </w:p>
     <w:p>
       <w:r>
@@ -11994,26 +11953,26 @@
       <w:pPr>
         <w:pStyle w:val="Heading2"/>
       </w:pPr>
-      <w:bookmarkStart w:id="48" w:name="_POST_/v2/clientData/getClientToken_"/>
-      <w:bookmarkStart w:id="49" w:name="_POST_/v2/clientData/getClientSessio"/>
-      <w:bookmarkStart w:id="50" w:name="_Ref375010567"/>
-      <w:bookmarkStart w:id="51" w:name="_Toc376436580"/>
+      <w:bookmarkStart w:id="47" w:name="_POST_/v2/clientData/getClientToken_"/>
+      <w:bookmarkStart w:id="48" w:name="_POST_/v2/clientData/getClientSessio"/>
+      <w:bookmarkStart w:id="49" w:name="_Ref375010567"/>
+      <w:bookmarkStart w:id="50" w:name="_Toc376436580"/>
+      <w:bookmarkEnd w:id="47"/>
       <w:bookmarkEnd w:id="48"/>
+      <w:r>
+        <w:t>POST /v2/clientData/get</w:t>
+      </w:r>
+      <w:r>
+        <w:t>Client</w:t>
+      </w:r>
+      <w:r>
+        <w:t>Session</w:t>
+      </w:r>
+      <w:r>
+        <w:t>Token</w:t>
+      </w:r>
       <w:bookmarkEnd w:id="49"/>
-      <w:r>
-        <w:t>POST /v2/clientData/get</w:t>
-      </w:r>
-      <w:r>
-        <w:t>Client</w:t>
-      </w:r>
-      <w:r>
-        <w:t>Session</w:t>
-      </w:r>
-      <w:r>
-        <w:t>Token</w:t>
-      </w:r>
       <w:bookmarkEnd w:id="50"/>
-      <w:bookmarkEnd w:id="51"/>
     </w:p>
     <w:p>
       <w:r>
@@ -12265,7 +12224,7 @@
       <w:pPr>
         <w:pStyle w:val="Heading2"/>
       </w:pPr>
-      <w:bookmarkStart w:id="52" w:name="_Toc376436581"/>
+      <w:bookmarkStart w:id="51" w:name="_Toc376436581"/>
       <w:r>
         <w:t>POST</w:t>
       </w:r>
@@ -12278,7 +12237,7 @@
       <w:r>
         <w:t>getCategoryFilters</w:t>
       </w:r>
-      <w:bookmarkEnd w:id="52"/>
+      <w:bookmarkEnd w:id="51"/>
     </w:p>
     <w:p>
       <w:r>
@@ -12500,7 +12459,7 @@
       <w:pPr>
         <w:pStyle w:val="Heading2"/>
       </w:pPr>
-      <w:bookmarkStart w:id="53" w:name="_Toc376436582"/>
+      <w:bookmarkStart w:id="52" w:name="_Toc376436582"/>
       <w:r>
         <w:t>POST /v2/</w:t>
       </w:r>
@@ -12510,7 +12469,7 @@
       <w:r>
         <w:t>setCategoryFilters</w:t>
       </w:r>
-      <w:bookmarkEnd w:id="53"/>
+      <w:bookmarkEnd w:id="52"/>
     </w:p>
     <w:p>
       <w:r>
@@ -12790,7 +12749,7 @@
       <w:pPr>
         <w:pStyle w:val="Heading2"/>
       </w:pPr>
-      <w:bookmarkStart w:id="54" w:name="_Toc376436583"/>
+      <w:bookmarkStart w:id="53" w:name="_Toc376436583"/>
       <w:r>
         <w:t>POST</w:t>
       </w:r>
@@ -12806,7 +12765,7 @@
       <w:r>
         <w:t>MarkedPosts</w:t>
       </w:r>
-      <w:bookmarkEnd w:id="54"/>
+      <w:bookmarkEnd w:id="53"/>
     </w:p>
     <w:p>
       <w:r>
@@ -13047,7 +13006,7 @@
       <w:pPr>
         <w:pStyle w:val="Heading2"/>
       </w:pPr>
-      <w:bookmarkStart w:id="55" w:name="_Toc376436584"/>
+      <w:bookmarkStart w:id="54" w:name="_Toc376436584"/>
       <w:r>
         <w:t>POST /v2/</w:t>
       </w:r>
@@ -13057,7 +13016,7 @@
       <w:r>
         <w:t>clearMarkedPosts</w:t>
       </w:r>
-      <w:bookmarkEnd w:id="55"/>
+      <w:bookmarkEnd w:id="54"/>
     </w:p>
     <w:p>
       <w:r>
@@ -13215,7 +13174,7 @@
       <w:pPr>
         <w:pStyle w:val="Heading2"/>
       </w:pPr>
-      <w:bookmarkStart w:id="56" w:name="_Toc376436585"/>
+      <w:bookmarkStart w:id="55" w:name="_Toc376436585"/>
       <w:r>
         <w:t>POST /v2/</w:t>
       </w:r>
@@ -13225,7 +13184,7 @@
       <w:r>
         <w:t>markPost</w:t>
       </w:r>
-      <w:bookmarkEnd w:id="56"/>
+      <w:bookmarkEnd w:id="55"/>
     </w:p>
     <w:p>
       <w:r>
@@ -13443,7 +13402,7 @@
       <w:pPr>
         <w:pStyle w:val="Heading2"/>
       </w:pPr>
-      <w:bookmarkStart w:id="57" w:name="_Toc376436586"/>
+      <w:bookmarkStart w:id="56" w:name="_Toc376436586"/>
       <w:r>
         <w:t>POST</w:t>
       </w:r>
@@ -13456,7 +13415,7 @@
       <w:r>
         <w:t>getPrivateData</w:t>
       </w:r>
-      <w:bookmarkEnd w:id="57"/>
+      <w:bookmarkEnd w:id="56"/>
     </w:p>
     <w:p>
       <w:r>
@@ -13606,7 +13565,7 @@
       <w:pPr>
         <w:pStyle w:val="Heading2"/>
       </w:pPr>
-      <w:bookmarkStart w:id="58" w:name="_Toc376436587"/>
+      <w:bookmarkStart w:id="57" w:name="_Toc376436587"/>
       <w:r>
         <w:t>POST /v2/</w:t>
       </w:r>
@@ -13619,7 +13578,7 @@
       <w:r>
         <w:t>a</w:t>
       </w:r>
-      <w:bookmarkEnd w:id="58"/>
+      <w:bookmarkEnd w:id="57"/>
     </w:p>
     <w:p>
       <w:r>
@@ -13798,6 +13757,158 @@
       <w:r>
         <w:t xml:space="preserve"> </w:t>
       </w:r>
+    </w:p>
+    <w:p>
+      <w:pPr>
+        <w:pStyle w:val="Heading1"/>
+      </w:pPr>
+      <w:r>
+        <w:t>Version 1 API</w:t>
+      </w:r>
+    </w:p>
+    <w:p>
+      <w:r>
+        <w:t xml:space="preserve">This API is compatible with LC.app and stonedonkey's API.  For new applications, please use the v2 API.  Only JSON is supported; XML is not supported. </w:t>
+      </w:r>
+    </w:p>
+    <w:p>
+      <w:pPr>
+        <w:pStyle w:val="Heading2"/>
+      </w:pPr>
+      <w:r>
+        <w:t>GET /v1/index.json</w:t>
+      </w:r>
+    </w:p>
+    <w:p>
+      <w:r>
+        <w:t>&lt;TODO&gt;</w:t>
+      </w:r>
+      <w:bookmarkStart w:id="58" w:name="_GoBack"/>
+      <w:bookmarkEnd w:id="58"/>
+    </w:p>
+    <w:p>
+      <w:pPr>
+        <w:pStyle w:val="Heading2"/>
+      </w:pPr>
+      <w:r>
+        <w:t>GET /v1/[storyId].json</w:t>
+      </w:r>
+    </w:p>
+    <w:p>
+      <w:r>
+        <w:t>&lt;TODO&gt;</w:t>
+      </w:r>
+    </w:p>
+    <w:p>
+      <w:pPr>
+        <w:pStyle w:val="Heading2"/>
+      </w:pPr>
+      <w:r>
+        <w:t>GET /v1/[storyId].[pageNumber].json</w:t>
+      </w:r>
+    </w:p>
+    <w:p>
+      <w:r>
+        <w:t>&lt;TODO&gt;</w:t>
+      </w:r>
+    </w:p>
+    <w:p>
+      <w:pPr>
+        <w:pStyle w:val="Heading2"/>
+      </w:pPr>
+      <w:r>
+        <w:t>GET /v1/thread/[rootPostId].json</w:t>
+      </w:r>
+    </w:p>
+    <w:p>
+      <w:r>
+        <w:t>&lt;TODO&gt;</w:t>
+      </w:r>
+    </w:p>
+    <w:p>
+      <w:pPr>
+        <w:pStyle w:val="Heading2"/>
+      </w:pPr>
+      <w:r>
+        <w:t>GET /v1/stories.json</w:t>
+      </w:r>
+    </w:p>
+    <w:p>
+      <w:r>
+        <w:t>&lt;TODO&gt;</w:t>
+      </w:r>
+    </w:p>
+    <w:p>
+      <w:pPr>
+        <w:pStyle w:val="Heading2"/>
+      </w:pPr>
+      <w:r>
+        <w:t>GET /v1/stories/[storyId].json</w:t>
+      </w:r>
+    </w:p>
+    <w:p>
+      <w:r>
+        <w:t>&lt;TODO&gt;</w:t>
+      </w:r>
+    </w:p>
+    <w:p>
+      <w:pPr>
+        <w:pStyle w:val="Heading2"/>
+      </w:pPr>
+      <w:r>
+        <w:t>GET /v1/stories/[storyId].[pageNumber].json</w:t>
+      </w:r>
+    </w:p>
+    <w:p>
+      <w:r>
+        <w:t>&lt;TODO&gt;</w:t>
+      </w:r>
+    </w:p>
+    <w:p>
+      <w:pPr>
+        <w:pStyle w:val="Heading2"/>
+      </w:pPr>
+      <w:r>
+        <w:t>GET /v1/search.json</w:t>
+      </w:r>
+    </w:p>
+    <w:p>
+      <w:r>
+        <w:t>&lt;TODO&gt;</w:t>
+      </w:r>
+    </w:p>
+    <w:p>
+      <w:pPr>
+        <w:pStyle w:val="Heading2"/>
+      </w:pPr>
+      <w:r>
+        <w:t>GET /v1/messages.json</w:t>
+      </w:r>
+    </w:p>
+    <w:p>
+      <w:r>
+        <w:t>&lt;TODO&gt;</w:t>
+      </w:r>
+    </w:p>
+    <w:p>
+      <w:pPr>
+        <w:pStyle w:val="Heading2"/>
+      </w:pPr>
+      <w:r>
+        <w:t>POST /v1/post/</w:t>
+      </w:r>
+    </w:p>
+    <w:p>
+      <w:r>
+        <w:t>&lt;TODO&gt;</w:t>
+      </w:r>
+    </w:p>
+    <w:p/>
+    <w:p/>
+    <w:p>
+      <w:pPr>
+        <w:ind w:left="720"/>
+      </w:pPr>
     </w:p>
     <w:p>
       <w:pPr>
@@ -23209,7 +23320,7 @@
 </file>
 
 <file path=customXml/itemProps1.xml><?xml version="1.0" encoding="utf-8"?>
-<ds:datastoreItem xmlns:ds="http://schemas.openxmlformats.org/officeDocument/2006/customXml" ds:itemID="{4B3FCECB-B329-4B06-8B54-279D46C0B635}">
+<ds:datastoreItem xmlns:ds="http://schemas.openxmlformats.org/officeDocument/2006/customXml" ds:itemID="{F34A46B7-42AD-4D1E-8AB6-F30613112557}">
   <ds:schemaRefs>
     <ds:schemaRef ds:uri="http://schemas.openxmlformats.org/officeDocument/2006/bibliography"/>
   </ds:schemaRefs>

</xml_diff>

<commit_message>
Better support for stories in the v1 API.
</commit_message>
<xml_diff>
--- a/v2/WinChatty v2 API.docx
+++ b/v2/WinChatty v2 API.docx
@@ -97,7 +97,7 @@
               <w:rPr>
                 <w:noProof/>
               </w:rPr>
-              <w:t>2:11 AM</w:t>
+              <w:t>2:11 PM</w:t>
             </w:r>
             <w:r>
               <w:fldChar w:fldCharType="end"/>
@@ -209,7 +209,7 @@
             </w:rPr>
             <w:fldChar w:fldCharType="separate"/>
           </w:r>
-          <w:hyperlink w:anchor="_Toc376564692" w:history="1">
+          <w:hyperlink w:anchor="_Toc376608006" w:history="1">
             <w:r>
               <w:rPr>
                 <w:rStyle w:val="Hyperlink"/>
@@ -236,7 +236,7 @@
                 <w:noProof/>
                 <w:webHidden/>
               </w:rPr>
-              <w:instrText xml:space="preserve"> PAGEREF _Toc376564692 \h </w:instrText>
+              <w:instrText xml:space="preserve"> PAGEREF _Toc376608006 \h </w:instrText>
             </w:r>
             <w:r>
               <w:rPr>
@@ -275,7 +275,7 @@
               <w:sz w:val="22"/>
             </w:rPr>
           </w:pPr>
-          <w:hyperlink w:anchor="_Toc376564693" w:history="1">
+          <w:hyperlink w:anchor="_Toc376608007" w:history="1">
             <w:r>
               <w:rPr>
                 <w:rStyle w:val="Hyperlink"/>
@@ -302,7 +302,7 @@
                 <w:noProof/>
                 <w:webHidden/>
               </w:rPr>
-              <w:instrText xml:space="preserve"> PAGEREF _Toc376564693 \h </w:instrText>
+              <w:instrText xml:space="preserve"> PAGEREF _Toc376608007 \h </w:instrText>
             </w:r>
             <w:r>
               <w:rPr>
@@ -341,7 +341,7 @@
               <w:sz w:val="22"/>
             </w:rPr>
           </w:pPr>
-          <w:hyperlink w:anchor="_Toc376564694" w:history="1">
+          <w:hyperlink w:anchor="_Toc376608008" w:history="1">
             <w:r>
               <w:rPr>
                 <w:rStyle w:val="Hyperlink"/>
@@ -368,7 +368,7 @@
                 <w:noProof/>
                 <w:webHidden/>
               </w:rPr>
-              <w:instrText xml:space="preserve"> PAGEREF _Toc376564694 \h </w:instrText>
+              <w:instrText xml:space="preserve"> PAGEREF _Toc376608008 \h </w:instrText>
             </w:r>
             <w:r>
               <w:rPr>
@@ -407,7 +407,7 @@
               <w:sz w:val="22"/>
             </w:rPr>
           </w:pPr>
-          <w:hyperlink w:anchor="_Toc376564695" w:history="1">
+          <w:hyperlink w:anchor="_Toc376608009" w:history="1">
             <w:r>
               <w:rPr>
                 <w:rStyle w:val="Hyperlink"/>
@@ -434,7 +434,7 @@
                 <w:noProof/>
                 <w:webHidden/>
               </w:rPr>
-              <w:instrText xml:space="preserve"> PAGEREF _Toc376564695 \h </w:instrText>
+              <w:instrText xml:space="preserve"> PAGEREF _Toc376608009 \h </w:instrText>
             </w:r>
             <w:r>
               <w:rPr>
@@ -473,7 +473,7 @@
               <w:sz w:val="22"/>
             </w:rPr>
           </w:pPr>
-          <w:hyperlink w:anchor="_Toc376564696" w:history="1">
+          <w:hyperlink w:anchor="_Toc376608010" w:history="1">
             <w:r>
               <w:rPr>
                 <w:rStyle w:val="Hyperlink"/>
@@ -500,7 +500,7 @@
                 <w:noProof/>
                 <w:webHidden/>
               </w:rPr>
-              <w:instrText xml:space="preserve"> PAGEREF _Toc376564696 \h </w:instrText>
+              <w:instrText xml:space="preserve"> PAGEREF _Toc376608010 \h </w:instrText>
             </w:r>
             <w:r>
               <w:rPr>
@@ -539,7 +539,7 @@
               <w:sz w:val="22"/>
             </w:rPr>
           </w:pPr>
-          <w:hyperlink w:anchor="_Toc376564697" w:history="1">
+          <w:hyperlink w:anchor="_Toc376608011" w:history="1">
             <w:r>
               <w:rPr>
                 <w:rStyle w:val="Hyperlink"/>
@@ -566,7 +566,7 @@
                 <w:noProof/>
                 <w:webHidden/>
               </w:rPr>
-              <w:instrText xml:space="preserve"> PAGEREF _Toc376564697 \h </w:instrText>
+              <w:instrText xml:space="preserve"> PAGEREF _Toc376608011 \h </w:instrText>
             </w:r>
             <w:r>
               <w:rPr>
@@ -609,7 +609,7 @@
               <w:sz w:val="22"/>
             </w:rPr>
           </w:pPr>
-          <w:hyperlink w:anchor="_Toc376564698" w:history="1">
+          <w:hyperlink w:anchor="_Toc376608012" w:history="1">
             <w:r>
               <w:rPr>
                 <w:rStyle w:val="Hyperlink"/>
@@ -636,7 +636,7 @@
                 <w:noProof/>
                 <w:webHidden/>
               </w:rPr>
-              <w:instrText xml:space="preserve"> PAGEREF _Toc376564698 \h </w:instrText>
+              <w:instrText xml:space="preserve"> PAGEREF _Toc376608012 \h </w:instrText>
             </w:r>
             <w:r>
               <w:rPr>
@@ -675,7 +675,7 @@
               <w:sz w:val="22"/>
             </w:rPr>
           </w:pPr>
-          <w:hyperlink w:anchor="_Toc376564699" w:history="1">
+          <w:hyperlink w:anchor="_Toc376608013" w:history="1">
             <w:r>
               <w:rPr>
                 <w:rStyle w:val="Hyperlink"/>
@@ -702,7 +702,7 @@
                 <w:noProof/>
                 <w:webHidden/>
               </w:rPr>
-              <w:instrText xml:space="preserve"> PAGEREF _Toc376564699 \h </w:instrText>
+              <w:instrText xml:space="preserve"> PAGEREF _Toc376608013 \h </w:instrText>
             </w:r>
             <w:r>
               <w:rPr>
@@ -741,7 +741,7 @@
               <w:sz w:val="22"/>
             </w:rPr>
           </w:pPr>
-          <w:hyperlink w:anchor="_Toc376564700" w:history="1">
+          <w:hyperlink w:anchor="_Toc376608014" w:history="1">
             <w:r>
               <w:rPr>
                 <w:rStyle w:val="Hyperlink"/>
@@ -768,7 +768,7 @@
                 <w:noProof/>
                 <w:webHidden/>
               </w:rPr>
-              <w:instrText xml:space="preserve"> PAGEREF _Toc376564700 \h </w:instrText>
+              <w:instrText xml:space="preserve"> PAGEREF _Toc376608014 \h </w:instrText>
             </w:r>
             <w:r>
               <w:rPr>
@@ -807,7 +807,7 @@
               <w:sz w:val="22"/>
             </w:rPr>
           </w:pPr>
-          <w:hyperlink w:anchor="_Toc376564701" w:history="1">
+          <w:hyperlink w:anchor="_Toc376608015" w:history="1">
             <w:r>
               <w:rPr>
                 <w:rStyle w:val="Hyperlink"/>
@@ -834,7 +834,7 @@
                 <w:noProof/>
                 <w:webHidden/>
               </w:rPr>
-              <w:instrText xml:space="preserve"> PAGEREF _Toc376564701 \h </w:instrText>
+              <w:instrText xml:space="preserve"> PAGEREF _Toc376608015 \h </w:instrText>
             </w:r>
             <w:r>
               <w:rPr>
@@ -873,7 +873,7 @@
               <w:sz w:val="22"/>
             </w:rPr>
           </w:pPr>
-          <w:hyperlink w:anchor="_Toc376564702" w:history="1">
+          <w:hyperlink w:anchor="_Toc376608016" w:history="1">
             <w:r>
               <w:rPr>
                 <w:rStyle w:val="Hyperlink"/>
@@ -900,7 +900,7 @@
                 <w:noProof/>
                 <w:webHidden/>
               </w:rPr>
-              <w:instrText xml:space="preserve"> PAGEREF _Toc376564702 \h </w:instrText>
+              <w:instrText xml:space="preserve"> PAGEREF _Toc376608016 \h </w:instrText>
             </w:r>
             <w:r>
               <w:rPr>
@@ -943,7 +943,7 @@
               <w:sz w:val="22"/>
             </w:rPr>
           </w:pPr>
-          <w:hyperlink w:anchor="_Toc376564703" w:history="1">
+          <w:hyperlink w:anchor="_Toc376608017" w:history="1">
             <w:r>
               <w:rPr>
                 <w:rStyle w:val="Hyperlink"/>
@@ -970,7 +970,7 @@
                 <w:noProof/>
                 <w:webHidden/>
               </w:rPr>
-              <w:instrText xml:space="preserve"> PAGEREF _Toc376564703 \h </w:instrText>
+              <w:instrText xml:space="preserve"> PAGEREF _Toc376608017 \h </w:instrText>
             </w:r>
             <w:r>
               <w:rPr>
@@ -1009,7 +1009,7 @@
               <w:sz w:val="22"/>
             </w:rPr>
           </w:pPr>
-          <w:hyperlink w:anchor="_Toc376564704" w:history="1">
+          <w:hyperlink w:anchor="_Toc376608018" w:history="1">
             <w:r>
               <w:rPr>
                 <w:rStyle w:val="Hyperlink"/>
@@ -1036,7 +1036,7 @@
                 <w:noProof/>
                 <w:webHidden/>
               </w:rPr>
-              <w:instrText xml:space="preserve"> PAGEREF _Toc376564704 \h </w:instrText>
+              <w:instrText xml:space="preserve"> PAGEREF _Toc376608018 \h </w:instrText>
             </w:r>
             <w:r>
               <w:rPr>
@@ -1075,7 +1075,7 @@
               <w:sz w:val="22"/>
             </w:rPr>
           </w:pPr>
-          <w:hyperlink w:anchor="_Toc376564705" w:history="1">
+          <w:hyperlink w:anchor="_Toc376608019" w:history="1">
             <w:r>
               <w:rPr>
                 <w:rStyle w:val="Hyperlink"/>
@@ -1102,7 +1102,7 @@
                 <w:noProof/>
                 <w:webHidden/>
               </w:rPr>
-              <w:instrText xml:space="preserve"> PAGEREF _Toc376564705 \h </w:instrText>
+              <w:instrText xml:space="preserve"> PAGEREF _Toc376608019 \h </w:instrText>
             </w:r>
             <w:r>
               <w:rPr>
@@ -1141,7 +1141,7 @@
               <w:sz w:val="22"/>
             </w:rPr>
           </w:pPr>
-          <w:hyperlink w:anchor="_Toc376564706" w:history="1">
+          <w:hyperlink w:anchor="_Toc376608020" w:history="1">
             <w:r>
               <w:rPr>
                 <w:rStyle w:val="Hyperlink"/>
@@ -1168,7 +1168,7 @@
                 <w:noProof/>
                 <w:webHidden/>
               </w:rPr>
-              <w:instrText xml:space="preserve"> PAGEREF _Toc376564706 \h </w:instrText>
+              <w:instrText xml:space="preserve"> PAGEREF _Toc376608020 \h </w:instrText>
             </w:r>
             <w:r>
               <w:rPr>
@@ -1207,7 +1207,7 @@
               <w:sz w:val="22"/>
             </w:rPr>
           </w:pPr>
-          <w:hyperlink w:anchor="_Toc376564707" w:history="1">
+          <w:hyperlink w:anchor="_Toc376608021" w:history="1">
             <w:r>
               <w:rPr>
                 <w:rStyle w:val="Hyperlink"/>
@@ -1234,7 +1234,7 @@
                 <w:noProof/>
                 <w:webHidden/>
               </w:rPr>
-              <w:instrText xml:space="preserve"> PAGEREF _Toc376564707 \h </w:instrText>
+              <w:instrText xml:space="preserve"> PAGEREF _Toc376608021 \h </w:instrText>
             </w:r>
             <w:r>
               <w:rPr>
@@ -1273,7 +1273,7 @@
               <w:sz w:val="22"/>
             </w:rPr>
           </w:pPr>
-          <w:hyperlink w:anchor="_Toc376564708" w:history="1">
+          <w:hyperlink w:anchor="_Toc376608022" w:history="1">
             <w:r>
               <w:rPr>
                 <w:rStyle w:val="Hyperlink"/>
@@ -1300,7 +1300,7 @@
                 <w:noProof/>
                 <w:webHidden/>
               </w:rPr>
-              <w:instrText xml:space="preserve"> PAGEREF _Toc376564708 \h </w:instrText>
+              <w:instrText xml:space="preserve"> PAGEREF _Toc376608022 \h </w:instrText>
             </w:r>
             <w:r>
               <w:rPr>
@@ -1339,7 +1339,7 @@
               <w:sz w:val="22"/>
             </w:rPr>
           </w:pPr>
-          <w:hyperlink w:anchor="_Toc376564709" w:history="1">
+          <w:hyperlink w:anchor="_Toc376608023" w:history="1">
             <w:r>
               <w:rPr>
                 <w:rStyle w:val="Hyperlink"/>
@@ -1366,7 +1366,7 @@
                 <w:noProof/>
                 <w:webHidden/>
               </w:rPr>
-              <w:instrText xml:space="preserve"> PAGEREF _Toc376564709 \h </w:instrText>
+              <w:instrText xml:space="preserve"> PAGEREF _Toc376608023 \h </w:instrText>
             </w:r>
             <w:r>
               <w:rPr>
@@ -1405,7 +1405,7 @@
               <w:sz w:val="22"/>
             </w:rPr>
           </w:pPr>
-          <w:hyperlink w:anchor="_Toc376564710" w:history="1">
+          <w:hyperlink w:anchor="_Toc376608024" w:history="1">
             <w:r>
               <w:rPr>
                 <w:rStyle w:val="Hyperlink"/>
@@ -1432,7 +1432,7 @@
                 <w:noProof/>
                 <w:webHidden/>
               </w:rPr>
-              <w:instrText xml:space="preserve"> PAGEREF _Toc376564710 \h </w:instrText>
+              <w:instrText xml:space="preserve"> PAGEREF _Toc376608024 \h </w:instrText>
             </w:r>
             <w:r>
               <w:rPr>
@@ -1475,7 +1475,7 @@
               <w:sz w:val="22"/>
             </w:rPr>
           </w:pPr>
-          <w:hyperlink w:anchor="_Toc376564711" w:history="1">
+          <w:hyperlink w:anchor="_Toc376608025" w:history="1">
             <w:r>
               <w:rPr>
                 <w:rStyle w:val="Hyperlink"/>
@@ -1502,7 +1502,7 @@
                 <w:noProof/>
                 <w:webHidden/>
               </w:rPr>
-              <w:instrText xml:space="preserve"> PAGEREF _Toc376564711 \h </w:instrText>
+              <w:instrText xml:space="preserve"> PAGEREF _Toc376608025 \h </w:instrText>
             </w:r>
             <w:r>
               <w:rPr>
@@ -1541,7 +1541,7 @@
               <w:sz w:val="22"/>
             </w:rPr>
           </w:pPr>
-          <w:hyperlink w:anchor="_Toc376564712" w:history="1">
+          <w:hyperlink w:anchor="_Toc376608026" w:history="1">
             <w:r>
               <w:rPr>
                 <w:rStyle w:val="Hyperlink"/>
@@ -1568,7 +1568,7 @@
                 <w:noProof/>
                 <w:webHidden/>
               </w:rPr>
-              <w:instrText xml:space="preserve"> PAGEREF _Toc376564712 \h </w:instrText>
+              <w:instrText xml:space="preserve"> PAGEREF _Toc376608026 \h </w:instrText>
             </w:r>
             <w:r>
               <w:rPr>
@@ -1607,7 +1607,7 @@
               <w:sz w:val="22"/>
             </w:rPr>
           </w:pPr>
-          <w:hyperlink w:anchor="_Toc376564713" w:history="1">
+          <w:hyperlink w:anchor="_Toc376608027" w:history="1">
             <w:r>
               <w:rPr>
                 <w:rStyle w:val="Hyperlink"/>
@@ -1634,7 +1634,7 @@
                 <w:noProof/>
                 <w:webHidden/>
               </w:rPr>
-              <w:instrText xml:space="preserve"> PAGEREF _Toc376564713 \h </w:instrText>
+              <w:instrText xml:space="preserve"> PAGEREF _Toc376608027 \h </w:instrText>
             </w:r>
             <w:r>
               <w:rPr>
@@ -1673,7 +1673,7 @@
               <w:sz w:val="22"/>
             </w:rPr>
           </w:pPr>
-          <w:hyperlink w:anchor="_Toc376564714" w:history="1">
+          <w:hyperlink w:anchor="_Toc376608028" w:history="1">
             <w:r>
               <w:rPr>
                 <w:rStyle w:val="Hyperlink"/>
@@ -1700,7 +1700,7 @@
                 <w:noProof/>
                 <w:webHidden/>
               </w:rPr>
-              <w:instrText xml:space="preserve"> PAGEREF _Toc376564714 \h </w:instrText>
+              <w:instrText xml:space="preserve"> PAGEREF _Toc376608028 \h </w:instrText>
             </w:r>
             <w:r>
               <w:rPr>
@@ -1739,7 +1739,7 @@
               <w:sz w:val="22"/>
             </w:rPr>
           </w:pPr>
-          <w:hyperlink w:anchor="_Toc376564715" w:history="1">
+          <w:hyperlink w:anchor="_Toc376608029" w:history="1">
             <w:r>
               <w:rPr>
                 <w:rStyle w:val="Hyperlink"/>
@@ -1766,7 +1766,7 @@
                 <w:noProof/>
                 <w:webHidden/>
               </w:rPr>
-              <w:instrText xml:space="preserve"> PAGEREF _Toc376564715 \h </w:instrText>
+              <w:instrText xml:space="preserve"> PAGEREF _Toc376608029 \h </w:instrText>
             </w:r>
             <w:r>
               <w:rPr>
@@ -1809,7 +1809,7 @@
               <w:sz w:val="22"/>
             </w:rPr>
           </w:pPr>
-          <w:hyperlink w:anchor="_Toc376564716" w:history="1">
+          <w:hyperlink w:anchor="_Toc376608030" w:history="1">
             <w:r>
               <w:rPr>
                 <w:rStyle w:val="Hyperlink"/>
@@ -1836,7 +1836,7 @@
                 <w:noProof/>
                 <w:webHidden/>
               </w:rPr>
-              <w:instrText xml:space="preserve"> PAGEREF _Toc376564716 \h </w:instrText>
+              <w:instrText xml:space="preserve"> PAGEREF _Toc376608030 \h </w:instrText>
             </w:r>
             <w:r>
               <w:rPr>
@@ -1875,7 +1875,7 @@
               <w:sz w:val="22"/>
             </w:rPr>
           </w:pPr>
-          <w:hyperlink w:anchor="_Toc376564717" w:history="1">
+          <w:hyperlink w:anchor="_Toc376608031" w:history="1">
             <w:r>
               <w:rPr>
                 <w:rStyle w:val="Hyperlink"/>
@@ -1902,7 +1902,7 @@
                 <w:noProof/>
                 <w:webHidden/>
               </w:rPr>
-              <w:instrText xml:space="preserve"> PAGEREF _Toc376564717 \h </w:instrText>
+              <w:instrText xml:space="preserve"> PAGEREF _Toc376608031 \h </w:instrText>
             </w:r>
             <w:r>
               <w:rPr>
@@ -1941,7 +1941,7 @@
               <w:sz w:val="22"/>
             </w:rPr>
           </w:pPr>
-          <w:hyperlink w:anchor="_Toc376564718" w:history="1">
+          <w:hyperlink w:anchor="_Toc376608032" w:history="1">
             <w:r>
               <w:rPr>
                 <w:rStyle w:val="Hyperlink"/>
@@ -1968,7 +1968,7 @@
                 <w:noProof/>
                 <w:webHidden/>
               </w:rPr>
-              <w:instrText xml:space="preserve"> PAGEREF _Toc376564718 \h </w:instrText>
+              <w:instrText xml:space="preserve"> PAGEREF _Toc376608032 \h </w:instrText>
             </w:r>
             <w:r>
               <w:rPr>
@@ -2007,7 +2007,7 @@
               <w:sz w:val="22"/>
             </w:rPr>
           </w:pPr>
-          <w:hyperlink w:anchor="_Toc376564719" w:history="1">
+          <w:hyperlink w:anchor="_Toc376608033" w:history="1">
             <w:r>
               <w:rPr>
                 <w:rStyle w:val="Hyperlink"/>
@@ -2034,7 +2034,7 @@
                 <w:noProof/>
                 <w:webHidden/>
               </w:rPr>
-              <w:instrText xml:space="preserve"> PAGEREF _Toc376564719 \h </w:instrText>
+              <w:instrText xml:space="preserve"> PAGEREF _Toc376608033 \h </w:instrText>
             </w:r>
             <w:r>
               <w:rPr>
@@ -2077,7 +2077,7 @@
               <w:sz w:val="22"/>
             </w:rPr>
           </w:pPr>
-          <w:hyperlink w:anchor="_Toc376564720" w:history="1">
+          <w:hyperlink w:anchor="_Toc376608034" w:history="1">
             <w:r>
               <w:rPr>
                 <w:rStyle w:val="Hyperlink"/>
@@ -2104,7 +2104,7 @@
                 <w:noProof/>
                 <w:webHidden/>
               </w:rPr>
-              <w:instrText xml:space="preserve"> PAGEREF _Toc376564720 \h </w:instrText>
+              <w:instrText xml:space="preserve"> PAGEREF _Toc376608034 \h </w:instrText>
             </w:r>
             <w:r>
               <w:rPr>
@@ -2143,7 +2143,7 @@
               <w:sz w:val="22"/>
             </w:rPr>
           </w:pPr>
-          <w:hyperlink w:anchor="_Toc376564721" w:history="1">
+          <w:hyperlink w:anchor="_Toc376608035" w:history="1">
             <w:r>
               <w:rPr>
                 <w:rStyle w:val="Hyperlink"/>
@@ -2170,7 +2170,7 @@
                 <w:noProof/>
                 <w:webHidden/>
               </w:rPr>
-              <w:instrText xml:space="preserve"> PAGEREF _Toc376564721 \h </w:instrText>
+              <w:instrText xml:space="preserve"> PAGEREF _Toc376608035 \h </w:instrText>
             </w:r>
             <w:r>
               <w:rPr>
@@ -2209,7 +2209,7 @@
               <w:sz w:val="22"/>
             </w:rPr>
           </w:pPr>
-          <w:hyperlink w:anchor="_Toc376564722" w:history="1">
+          <w:hyperlink w:anchor="_Toc376608036" w:history="1">
             <w:r>
               <w:rPr>
                 <w:rStyle w:val="Hyperlink"/>
@@ -2236,7 +2236,7 @@
                 <w:noProof/>
                 <w:webHidden/>
               </w:rPr>
-              <w:instrText xml:space="preserve"> PAGEREF _Toc376564722 \h </w:instrText>
+              <w:instrText xml:space="preserve"> PAGEREF _Toc376608036 \h </w:instrText>
             </w:r>
             <w:r>
               <w:rPr>
@@ -2275,7 +2275,7 @@
               <w:sz w:val="22"/>
             </w:rPr>
           </w:pPr>
-          <w:hyperlink w:anchor="_Toc376564723" w:history="1">
+          <w:hyperlink w:anchor="_Toc376608037" w:history="1">
             <w:r>
               <w:rPr>
                 <w:rStyle w:val="Hyperlink"/>
@@ -2302,7 +2302,7 @@
                 <w:noProof/>
                 <w:webHidden/>
               </w:rPr>
-              <w:instrText xml:space="preserve"> PAGEREF _Toc376564723 \h </w:instrText>
+              <w:instrText xml:space="preserve"> PAGEREF _Toc376608037 \h </w:instrText>
             </w:r>
             <w:r>
               <w:rPr>
@@ -2341,7 +2341,7 @@
               <w:sz w:val="22"/>
             </w:rPr>
           </w:pPr>
-          <w:hyperlink w:anchor="_Toc376564724" w:history="1">
+          <w:hyperlink w:anchor="_Toc376608038" w:history="1">
             <w:r>
               <w:rPr>
                 <w:rStyle w:val="Hyperlink"/>
@@ -2368,7 +2368,7 @@
                 <w:noProof/>
                 <w:webHidden/>
               </w:rPr>
-              <w:instrText xml:space="preserve"> PAGEREF _Toc376564724 \h </w:instrText>
+              <w:instrText xml:space="preserve"> PAGEREF _Toc376608038 \h </w:instrText>
             </w:r>
             <w:r>
               <w:rPr>
@@ -2411,7 +2411,7 @@
               <w:sz w:val="22"/>
             </w:rPr>
           </w:pPr>
-          <w:hyperlink w:anchor="_Toc376564725" w:history="1">
+          <w:hyperlink w:anchor="_Toc376608039" w:history="1">
             <w:r>
               <w:rPr>
                 <w:rStyle w:val="Hyperlink"/>
@@ -2438,7 +2438,7 @@
                 <w:noProof/>
                 <w:webHidden/>
               </w:rPr>
-              <w:instrText xml:space="preserve"> PAGEREF _Toc376564725 \h </w:instrText>
+              <w:instrText xml:space="preserve"> PAGEREF _Toc376608039 \h </w:instrText>
             </w:r>
             <w:r>
               <w:rPr>
@@ -2477,7 +2477,7 @@
               <w:sz w:val="22"/>
             </w:rPr>
           </w:pPr>
-          <w:hyperlink w:anchor="_Toc376564726" w:history="1">
+          <w:hyperlink w:anchor="_Toc376608040" w:history="1">
             <w:r>
               <w:rPr>
                 <w:rStyle w:val="Hyperlink"/>
@@ -2504,7 +2504,7 @@
                 <w:noProof/>
                 <w:webHidden/>
               </w:rPr>
-              <w:instrText xml:space="preserve"> PAGEREF _Toc376564726 \h </w:instrText>
+              <w:instrText xml:space="preserve"> PAGEREF _Toc376608040 \h </w:instrText>
             </w:r>
             <w:r>
               <w:rPr>
@@ -2543,7 +2543,7 @@
               <w:sz w:val="22"/>
             </w:rPr>
           </w:pPr>
-          <w:hyperlink w:anchor="_Toc376564727" w:history="1">
+          <w:hyperlink w:anchor="_Toc376608041" w:history="1">
             <w:r>
               <w:rPr>
                 <w:rStyle w:val="Hyperlink"/>
@@ -2570,7 +2570,7 @@
                 <w:noProof/>
                 <w:webHidden/>
               </w:rPr>
-              <w:instrText xml:space="preserve"> PAGEREF _Toc376564727 \h </w:instrText>
+              <w:instrText xml:space="preserve"> PAGEREF _Toc376608041 \h </w:instrText>
             </w:r>
             <w:r>
               <w:rPr>
@@ -2609,7 +2609,7 @@
               <w:sz w:val="22"/>
             </w:rPr>
           </w:pPr>
-          <w:hyperlink w:anchor="_Toc376564728" w:history="1">
+          <w:hyperlink w:anchor="_Toc376608042" w:history="1">
             <w:r>
               <w:rPr>
                 <w:rStyle w:val="Hyperlink"/>
@@ -2636,7 +2636,7 @@
                 <w:noProof/>
                 <w:webHidden/>
               </w:rPr>
-              <w:instrText xml:space="preserve"> PAGEREF _Toc376564728 \h </w:instrText>
+              <w:instrText xml:space="preserve"> PAGEREF _Toc376608042 \h </w:instrText>
             </w:r>
             <w:r>
               <w:rPr>
@@ -2675,7 +2675,7 @@
               <w:sz w:val="22"/>
             </w:rPr>
           </w:pPr>
-          <w:hyperlink w:anchor="_Toc376564729" w:history="1">
+          <w:hyperlink w:anchor="_Toc376608043" w:history="1">
             <w:r>
               <w:rPr>
                 <w:rStyle w:val="Hyperlink"/>
@@ -2702,7 +2702,7 @@
                 <w:noProof/>
                 <w:webHidden/>
               </w:rPr>
-              <w:instrText xml:space="preserve"> PAGEREF _Toc376564729 \h </w:instrText>
+              <w:instrText xml:space="preserve"> PAGEREF _Toc376608043 \h </w:instrText>
             </w:r>
             <w:r>
               <w:rPr>
@@ -2741,7 +2741,7 @@
               <w:sz w:val="22"/>
             </w:rPr>
           </w:pPr>
-          <w:hyperlink w:anchor="_Toc376564730" w:history="1">
+          <w:hyperlink w:anchor="_Toc376608044" w:history="1">
             <w:r>
               <w:rPr>
                 <w:rStyle w:val="Hyperlink"/>
@@ -2768,7 +2768,7 @@
                 <w:noProof/>
                 <w:webHidden/>
               </w:rPr>
-              <w:instrText xml:space="preserve"> PAGEREF _Toc376564730 \h </w:instrText>
+              <w:instrText xml:space="preserve"> PAGEREF _Toc376608044 \h </w:instrText>
             </w:r>
             <w:r>
               <w:rPr>
@@ -2807,7 +2807,7 @@
               <w:sz w:val="22"/>
             </w:rPr>
           </w:pPr>
-          <w:hyperlink w:anchor="_Toc376564731" w:history="1">
+          <w:hyperlink w:anchor="_Toc376608045" w:history="1">
             <w:r>
               <w:rPr>
                 <w:rStyle w:val="Hyperlink"/>
@@ -2834,7 +2834,7 @@
                 <w:noProof/>
                 <w:webHidden/>
               </w:rPr>
-              <w:instrText xml:space="preserve"> PAGEREF _Toc376564731 \h </w:instrText>
+              <w:instrText xml:space="preserve"> PAGEREF _Toc376608045 \h </w:instrText>
             </w:r>
             <w:r>
               <w:rPr>
@@ -2873,7 +2873,7 @@
               <w:sz w:val="22"/>
             </w:rPr>
           </w:pPr>
-          <w:hyperlink w:anchor="_Toc376564732" w:history="1">
+          <w:hyperlink w:anchor="_Toc376608046" w:history="1">
             <w:r>
               <w:rPr>
                 <w:rStyle w:val="Hyperlink"/>
@@ -2900,7 +2900,7 @@
                 <w:noProof/>
                 <w:webHidden/>
               </w:rPr>
-              <w:instrText xml:space="preserve"> PAGEREF _Toc376564732 \h </w:instrText>
+              <w:instrText xml:space="preserve"> PAGEREF _Toc376608046 \h </w:instrText>
             </w:r>
             <w:r>
               <w:rPr>
@@ -2939,7 +2939,7 @@
               <w:sz w:val="22"/>
             </w:rPr>
           </w:pPr>
-          <w:hyperlink w:anchor="_Toc376564733" w:history="1">
+          <w:hyperlink w:anchor="_Toc376608047" w:history="1">
             <w:r>
               <w:rPr>
                 <w:rStyle w:val="Hyperlink"/>
@@ -2966,7 +2966,7 @@
                 <w:noProof/>
                 <w:webHidden/>
               </w:rPr>
-              <w:instrText xml:space="preserve"> PAGEREF _Toc376564733 \h </w:instrText>
+              <w:instrText xml:space="preserve"> PAGEREF _Toc376608047 \h </w:instrText>
             </w:r>
             <w:r>
               <w:rPr>
@@ -3009,7 +3009,7 @@
               <w:sz w:val="22"/>
             </w:rPr>
           </w:pPr>
-          <w:hyperlink w:anchor="_Toc376564734" w:history="1">
+          <w:hyperlink w:anchor="_Toc376608048" w:history="1">
             <w:r>
               <w:rPr>
                 <w:rStyle w:val="Hyperlink"/>
@@ -3036,7 +3036,7 @@
                 <w:noProof/>
                 <w:webHidden/>
               </w:rPr>
-              <w:instrText xml:space="preserve"> PAGEREF _Toc376564734 \h </w:instrText>
+              <w:instrText xml:space="preserve"> PAGEREF _Toc376608048 \h </w:instrText>
             </w:r>
             <w:r>
               <w:rPr>
@@ -3084,7 +3084,7 @@
         <w:pStyle w:val="Heading1"/>
         <w:spacing w:before="0"/>
       </w:pPr>
-      <w:bookmarkStart w:id="0" w:name="_Toc376564692"/>
+      <w:bookmarkStart w:id="0" w:name="_Toc376608006"/>
       <w:r>
         <w:t>Introduction</w:t>
       </w:r>
@@ -3112,7 +3112,16 @@
         <w:t xml:space="preserve"> </w:t>
       </w:r>
       <w:r>
-        <w:t xml:space="preserve">will be updated to hit the new database, but with direct access I can provide a much better API.  The existing API was constrained by needing to scrape its </w:t>
+        <w:t>has been retrofitted</w:t>
+      </w:r>
+      <w:r>
+        <w:t xml:space="preserve"> to hit the new database, but with direct access I can provide a much </w:t>
+      </w:r>
+      <w:r>
+        <w:t xml:space="preserve">cleaner </w:t>
+      </w:r>
+      <w:r>
+        <w:t xml:space="preserve">API.  The existing API was constrained by needing to scrape its </w:t>
       </w:r>
       <w:r>
         <w:t>data from shacknews.com pages.</w:t>
@@ -3132,13 +3141,21 @@
         <w:t xml:space="preserve"> </w:t>
       </w:r>
       <w:r>
-        <w:t xml:space="preserve">stonedonkey API) is not obsolete.  The existing API calls </w:t>
-      </w:r>
-      <w:r>
-        <w:t>have been</w:t>
-      </w:r>
-      <w:r>
-        <w:t xml:space="preserve"> plugged into the new chatty database.  So there is no problem with existing clients continuing to use the v1 API as convenience dictates.</w:t>
+        <w:t>stonedonkey API) is not obsole</w:t>
+      </w:r>
+      <w:bookmarkStart w:id="1" w:name="_GoBack"/>
+      <w:bookmarkEnd w:id="1"/>
+      <w:r>
+        <w:t xml:space="preserve">te.  </w:t>
+      </w:r>
+      <w:r>
+        <w:t>T</w:t>
+      </w:r>
+      <w:r>
+        <w:t>here is no problem with existing clients continuing to use the v1 API as convenience dictates.</w:t>
+      </w:r>
+      <w:r>
+        <w:t xml:space="preserve">  There are no plans to deprecate the v1 API.</w:t>
       </w:r>
     </w:p>
     <w:p>
@@ -3173,18 +3190,18 @@
     </w:p>
     <w:p>
       <w:r>
-        <w:t>This is a work in progress.  Please shackmessage your comments to me.  It's easy to add new API calls, so send in your ideas.</w:t>
+        <w:t>Please shackmessage your comments to me.  It's easy to add new API calls, so send in your ideas.</w:t>
       </w:r>
     </w:p>
     <w:p>
       <w:pPr>
         <w:pStyle w:val="Heading2"/>
       </w:pPr>
-      <w:bookmarkStart w:id="1" w:name="_Toc376564693"/>
+      <w:bookmarkStart w:id="2" w:name="_Toc376608007"/>
       <w:r>
         <w:t>Protocols</w:t>
       </w:r>
-      <w:bookmarkEnd w:id="1"/>
+      <w:bookmarkEnd w:id="2"/>
     </w:p>
     <w:p>
       <w:r>
@@ -3740,11 +3757,11 @@
       <w:pPr>
         <w:pStyle w:val="Heading2"/>
       </w:pPr>
-      <w:bookmarkStart w:id="2" w:name="_Toc376564694"/>
+      <w:bookmarkStart w:id="3" w:name="_Toc376608008"/>
       <w:r>
         <w:t>Data Types</w:t>
       </w:r>
-      <w:bookmarkEnd w:id="2"/>
+      <w:bookmarkEnd w:id="3"/>
     </w:p>
     <w:p>
       <w:r>
@@ -6376,14 +6393,14 @@
       <w:pPr>
         <w:pStyle w:val="Heading2"/>
       </w:pPr>
-      <w:bookmarkStart w:id="3" w:name="_Toc376564695"/>
+      <w:bookmarkStart w:id="4" w:name="_Toc376608009"/>
       <w:r>
         <w:t xml:space="preserve">Error </w:t>
       </w:r>
       <w:r>
         <w:t>Responses</w:t>
       </w:r>
-      <w:bookmarkEnd w:id="3"/>
+      <w:bookmarkEnd w:id="4"/>
     </w:p>
     <w:p>
       <w:r>
@@ -6606,11 +6623,11 @@
       <w:pPr>
         <w:pStyle w:val="Heading2"/>
       </w:pPr>
-      <w:bookmarkStart w:id="4" w:name="_Toc376564696"/>
+      <w:bookmarkStart w:id="5" w:name="_Toc376608010"/>
       <w:r>
         <w:t>Client Implementation Guide</w:t>
       </w:r>
-      <w:bookmarkEnd w:id="4"/>
+      <w:bookmarkEnd w:id="5"/>
     </w:p>
     <w:p>
       <w:r>
@@ -7055,14 +7072,14 @@
       <w:pPr>
         <w:pStyle w:val="Heading2"/>
       </w:pPr>
-      <w:bookmarkStart w:id="5" w:name="_Toc376564697"/>
+      <w:bookmarkStart w:id="6" w:name="_Toc376608011"/>
       <w:r>
         <w:t xml:space="preserve">Security and </w:t>
       </w:r>
       <w:r>
         <w:t>Privacy Disclosures</w:t>
       </w:r>
-      <w:bookmarkEnd w:id="5"/>
+      <w:bookmarkEnd w:id="6"/>
     </w:p>
     <w:p>
       <w:r>
@@ -7221,11 +7238,11 @@
       <w:pPr>
         <w:pStyle w:val="Heading1"/>
       </w:pPr>
-      <w:bookmarkStart w:id="6" w:name="_Toc376564698"/>
+      <w:bookmarkStart w:id="7" w:name="_Toc376608012"/>
       <w:r>
         <w:t>Threads</w:t>
       </w:r>
-      <w:bookmarkEnd w:id="6"/>
+      <w:bookmarkEnd w:id="7"/>
     </w:p>
     <w:p>
       <w:r>
@@ -7236,18 +7253,18 @@
       <w:pPr>
         <w:pStyle w:val="Heading2"/>
       </w:pPr>
-      <w:bookmarkStart w:id="7" w:name="_GET_/v2/getBumpedThreadIds"/>
-      <w:bookmarkStart w:id="8" w:name="_GET_/v2/getChatty"/>
-      <w:bookmarkStart w:id="9" w:name="_Toc376564699"/>
-      <w:bookmarkEnd w:id="7"/>
+      <w:bookmarkStart w:id="8" w:name="_GET_/v2/getBumpedThreadIds"/>
+      <w:bookmarkStart w:id="9" w:name="_GET_/v2/getChatty"/>
+      <w:bookmarkStart w:id="10" w:name="_Toc376608013"/>
       <w:bookmarkEnd w:id="8"/>
+      <w:bookmarkEnd w:id="9"/>
       <w:r>
         <w:t>GET /v2/get</w:t>
       </w:r>
       <w:r>
         <w:t>Chatty</w:t>
       </w:r>
-      <w:bookmarkEnd w:id="9"/>
+      <w:bookmarkEnd w:id="10"/>
     </w:p>
     <w:p>
       <w:r>
@@ -7528,13 +7545,13 @@
       <w:pPr>
         <w:pStyle w:val="Heading2"/>
       </w:pPr>
-      <w:bookmarkStart w:id="10" w:name="_GET_/v2/getThread"/>
-      <w:bookmarkStart w:id="11" w:name="_Toc376564700"/>
-      <w:bookmarkEnd w:id="10"/>
+      <w:bookmarkStart w:id="11" w:name="_GET_/v2/getThread"/>
+      <w:bookmarkStart w:id="12" w:name="_Toc376608014"/>
+      <w:bookmarkEnd w:id="11"/>
       <w:r>
         <w:t>GET /v2/getThread</w:t>
       </w:r>
-      <w:bookmarkEnd w:id="11"/>
+      <w:bookmarkEnd w:id="12"/>
     </w:p>
     <w:p>
       <w:r>
@@ -7695,11 +7712,11 @@
       <w:pPr>
         <w:pStyle w:val="Heading2"/>
       </w:pPr>
-      <w:bookmarkStart w:id="12" w:name="_Toc376564701"/>
+      <w:bookmarkStart w:id="13" w:name="_Toc376608015"/>
       <w:r>
         <w:t>GET /v2/getThreadPostIds</w:t>
       </w:r>
-      <w:bookmarkEnd w:id="12"/>
+      <w:bookmarkEnd w:id="13"/>
     </w:p>
     <w:p>
       <w:r>
@@ -7887,13 +7904,13 @@
       <w:pPr>
         <w:pStyle w:val="Heading2"/>
       </w:pPr>
-      <w:bookmarkStart w:id="13" w:name="_GET_/v2/getSubthread"/>
-      <w:bookmarkStart w:id="14" w:name="_Toc376564702"/>
-      <w:bookmarkEnd w:id="13"/>
+      <w:bookmarkStart w:id="14" w:name="_GET_/v2/getSubthread"/>
+      <w:bookmarkStart w:id="15" w:name="_Toc376608016"/>
+      <w:bookmarkEnd w:id="14"/>
       <w:r>
         <w:t>GET /v2/getSubthread</w:t>
       </w:r>
-      <w:bookmarkEnd w:id="14"/>
+      <w:bookmarkEnd w:id="15"/>
     </w:p>
     <w:p>
       <w:r>
@@ -8095,11 +8112,11 @@
       <w:pPr>
         <w:pStyle w:val="Heading1"/>
       </w:pPr>
-      <w:bookmarkStart w:id="15" w:name="_Toc376564703"/>
+      <w:bookmarkStart w:id="16" w:name="_Toc376608017"/>
       <w:r>
         <w:t>Posts</w:t>
       </w:r>
-      <w:bookmarkEnd w:id="15"/>
+      <w:bookmarkEnd w:id="16"/>
     </w:p>
     <w:p>
       <w:r>
@@ -8110,11 +8127,11 @@
       <w:pPr>
         <w:pStyle w:val="Heading2"/>
       </w:pPr>
-      <w:bookmarkStart w:id="16" w:name="_Toc376564704"/>
+      <w:bookmarkStart w:id="17" w:name="_Toc376608018"/>
       <w:r>
         <w:t>GET /v2/getNewestPostInfo</w:t>
       </w:r>
-      <w:bookmarkEnd w:id="16"/>
+      <w:bookmarkEnd w:id="17"/>
     </w:p>
     <w:p>
       <w:r>
@@ -8225,11 +8242,11 @@
       <w:pPr>
         <w:pStyle w:val="Heading2"/>
       </w:pPr>
-      <w:bookmarkStart w:id="17" w:name="_Toc376564705"/>
+      <w:bookmarkStart w:id="18" w:name="_Toc376608019"/>
       <w:r>
         <w:t>GET /v2/getPost</w:t>
       </w:r>
-      <w:bookmarkEnd w:id="17"/>
+      <w:bookmarkEnd w:id="18"/>
     </w:p>
     <w:p>
       <w:r>
@@ -8343,11 +8360,11 @@
       <w:pPr>
         <w:pStyle w:val="Heading2"/>
       </w:pPr>
-      <w:bookmarkStart w:id="18" w:name="_Toc376564706"/>
+      <w:bookmarkStart w:id="19" w:name="_Toc376608020"/>
       <w:r>
         <w:t>GET /v2/getPostRange</w:t>
       </w:r>
-      <w:bookmarkEnd w:id="18"/>
+      <w:bookmarkEnd w:id="19"/>
     </w:p>
     <w:p>
       <w:r>
@@ -8545,11 +8562,11 @@
       <w:pPr>
         <w:pStyle w:val="Heading2"/>
       </w:pPr>
-      <w:bookmarkStart w:id="19" w:name="_Toc376564707"/>
+      <w:bookmarkStart w:id="20" w:name="_Toc376608021"/>
       <w:r>
         <w:t>GET /v2/getParentId</w:t>
       </w:r>
-      <w:bookmarkEnd w:id="19"/>
+      <w:bookmarkEnd w:id="20"/>
     </w:p>
     <w:p>
       <w:r>
@@ -8709,13 +8726,13 @@
       <w:pPr>
         <w:pStyle w:val="Heading2"/>
       </w:pPr>
-      <w:bookmarkStart w:id="20" w:name="_POST_/v2/postComment"/>
-      <w:bookmarkStart w:id="21" w:name="_Toc376564708"/>
-      <w:bookmarkEnd w:id="20"/>
+      <w:bookmarkStart w:id="21" w:name="_POST_/v2/postComment"/>
+      <w:bookmarkStart w:id="22" w:name="_Toc376608022"/>
+      <w:bookmarkEnd w:id="21"/>
       <w:r>
         <w:t>POST /v2/postComment</w:t>
       </w:r>
-      <w:bookmarkEnd w:id="21"/>
+      <w:bookmarkEnd w:id="22"/>
       <w:r>
         <w:t xml:space="preserve"> </w:t>
       </w:r>
@@ -8962,11 +8979,11 @@
       <w:pPr>
         <w:pStyle w:val="Heading2"/>
       </w:pPr>
-      <w:bookmarkStart w:id="22" w:name="_Toc376564709"/>
+      <w:bookmarkStart w:id="23" w:name="_Toc376608023"/>
       <w:r>
         <w:t>GET /v2/search</w:t>
       </w:r>
-      <w:bookmarkEnd w:id="22"/>
+      <w:bookmarkEnd w:id="23"/>
     </w:p>
     <w:p>
       <w:r>
@@ -9256,11 +9273,11 @@
       <w:pPr>
         <w:pStyle w:val="Heading2"/>
       </w:pPr>
-      <w:bookmarkStart w:id="23" w:name="_Toc376564710"/>
+      <w:bookmarkStart w:id="24" w:name="_Toc376608024"/>
       <w:r>
         <w:t>POST /v2/requestReindex</w:t>
       </w:r>
-      <w:bookmarkEnd w:id="23"/>
+      <w:bookmarkEnd w:id="24"/>
     </w:p>
     <w:p>
       <w:r>
@@ -9288,8 +9305,6 @@
         </w:rPr>
         <w:t>postId=[INT]</w:t>
       </w:r>
-      <w:bookmarkStart w:id="24" w:name="_GoBack"/>
-      <w:bookmarkEnd w:id="24"/>
     </w:p>
     <w:p>
       <w:pPr>
@@ -9389,7 +9404,7 @@
       <w:pPr>
         <w:pStyle w:val="Heading1"/>
       </w:pPr>
-      <w:bookmarkStart w:id="25" w:name="_Toc376564711"/>
+      <w:bookmarkStart w:id="25" w:name="_Toc376608025"/>
       <w:r>
         <w:t>Events</w:t>
       </w:r>
@@ -9595,7 +9610,7 @@
         <w:pStyle w:val="Heading2"/>
       </w:pPr>
       <w:bookmarkStart w:id="26" w:name="_GET_/v2/getNewestEventId"/>
-      <w:bookmarkStart w:id="27" w:name="_Toc376564712"/>
+      <w:bookmarkStart w:id="27" w:name="_Toc376608026"/>
       <w:bookmarkEnd w:id="26"/>
       <w:r>
         <w:t>GET /v2/getNewestEventId</w:t>
@@ -9701,7 +9716,7 @@
         <w:pStyle w:val="Heading2"/>
       </w:pPr>
       <w:bookmarkStart w:id="28" w:name="_GET_/v2/waitForEvent"/>
-      <w:bookmarkStart w:id="29" w:name="_Toc376564713"/>
+      <w:bookmarkStart w:id="29" w:name="_Toc376608027"/>
       <w:bookmarkEnd w:id="28"/>
       <w:r>
         <w:t>GET /v2/waitForEvent</w:t>
@@ -9957,7 +9972,7 @@
         <w:pStyle w:val="Heading2"/>
       </w:pPr>
       <w:bookmarkStart w:id="30" w:name="_GET_/v2/pollForEvent"/>
-      <w:bookmarkStart w:id="31" w:name="_Toc376564714"/>
+      <w:bookmarkStart w:id="31" w:name="_Toc376608028"/>
       <w:bookmarkEnd w:id="30"/>
       <w:r>
         <w:t>GET /v2/pollForEvent</w:t>
@@ -10190,7 +10205,7 @@
       <w:pPr>
         <w:pStyle w:val="Heading2"/>
       </w:pPr>
-      <w:bookmarkStart w:id="32" w:name="_Toc376564715"/>
+      <w:bookmarkStart w:id="32" w:name="_Toc376608029"/>
       <w:r>
         <w:t>POST /v2/broadcastServerMessage</w:t>
       </w:r>
@@ -10408,7 +10423,7 @@
         <w:pStyle w:val="Heading1"/>
       </w:pPr>
       <w:bookmarkStart w:id="33" w:name="_GET_/v2/getNewerEvents_&lt;TODO&gt;"/>
-      <w:bookmarkStart w:id="34" w:name="_Toc376564716"/>
+      <w:bookmarkStart w:id="34" w:name="_Toc376608030"/>
       <w:bookmarkEnd w:id="33"/>
       <w:r>
         <w:t>Users</w:t>
@@ -10425,7 +10440,7 @@
         <w:pStyle w:val="Heading2"/>
       </w:pPr>
       <w:bookmarkStart w:id="35" w:name="_POST_/v2/verifyCredentials"/>
-      <w:bookmarkStart w:id="36" w:name="_Toc376564717"/>
+      <w:bookmarkStart w:id="36" w:name="_Toc376608031"/>
       <w:bookmarkEnd w:id="35"/>
       <w:r>
         <w:t>POST /v2/verifyCredentials</w:t>
@@ -10570,7 +10585,7 @@
         <w:pStyle w:val="Heading2"/>
       </w:pPr>
       <w:bookmarkStart w:id="37" w:name="_GET_/v2/getUserRegistrationDate"/>
-      <w:bookmarkStart w:id="38" w:name="_Toc376564718"/>
+      <w:bookmarkStart w:id="38" w:name="_Toc376608032"/>
       <w:bookmarkEnd w:id="37"/>
       <w:r>
         <w:t>GET /v2/getUserRegistrationDate</w:t>
@@ -10754,7 +10769,7 @@
         <w:pStyle w:val="Heading2"/>
       </w:pPr>
       <w:bookmarkStart w:id="39" w:name="_GET_/v2/getAllUserRegistrationDates"/>
-      <w:bookmarkStart w:id="40" w:name="_Toc376564719"/>
+      <w:bookmarkStart w:id="40" w:name="_Toc376608033"/>
       <w:bookmarkEnd w:id="39"/>
       <w:r>
         <w:t>GET /v2/getAllUserRegistrationDates</w:t>
@@ -10911,7 +10926,7 @@
       <w:pPr>
         <w:pStyle w:val="Heading1"/>
       </w:pPr>
-      <w:bookmarkStart w:id="41" w:name="_Toc376564720"/>
+      <w:bookmarkStart w:id="41" w:name="_Toc376608034"/>
       <w:r>
         <w:t>Shackmessages</w:t>
       </w:r>
@@ -10926,7 +10941,7 @@
       <w:pPr>
         <w:pStyle w:val="Heading2"/>
       </w:pPr>
-      <w:bookmarkStart w:id="42" w:name="_Toc376564721"/>
+      <w:bookmarkStart w:id="42" w:name="_Toc376608035"/>
       <w:r>
         <w:t>POST /v2/getMessages</w:t>
       </w:r>
@@ -11357,7 +11372,7 @@
         <w:pStyle w:val="Heading2"/>
       </w:pPr>
       <w:bookmarkStart w:id="43" w:name="_POST_/v2/sendMessage"/>
-      <w:bookmarkStart w:id="44" w:name="_Toc376564722"/>
+      <w:bookmarkStart w:id="44" w:name="_Toc376608036"/>
       <w:bookmarkEnd w:id="43"/>
       <w:r>
         <w:t>POST /v2/sendMessage</w:t>
@@ -11586,7 +11601,7 @@
       <w:pPr>
         <w:pStyle w:val="Heading2"/>
       </w:pPr>
-      <w:bookmarkStart w:id="45" w:name="_Toc376564723"/>
+      <w:bookmarkStart w:id="45" w:name="_Toc376608037"/>
       <w:r>
         <w:t>POST /v2/markMessageRead</w:t>
       </w:r>
@@ -11784,7 +11799,7 @@
       <w:pPr>
         <w:pStyle w:val="Heading2"/>
       </w:pPr>
-      <w:bookmarkStart w:id="46" w:name="_Toc376564724"/>
+      <w:bookmarkStart w:id="46" w:name="_Toc376608038"/>
       <w:r>
         <w:t>POST /v2/deleteMessag</w:t>
       </w:r>
@@ -12009,7 +12024,7 @@
         <w:pStyle w:val="Heading1"/>
       </w:pPr>
       <w:bookmarkStart w:id="47" w:name="_Client_Data"/>
-      <w:bookmarkStart w:id="48" w:name="_Toc376564725"/>
+      <w:bookmarkStart w:id="48" w:name="_Toc376608039"/>
       <w:bookmarkEnd w:id="47"/>
       <w:r>
         <w:t xml:space="preserve">Client </w:t>
@@ -12155,7 +12170,7 @@
       <w:bookmarkStart w:id="49" w:name="_POST_/v2/clientData/getClientToken_"/>
       <w:bookmarkStart w:id="50" w:name="_POST_/v2/clientData/getClientSessio"/>
       <w:bookmarkStart w:id="51" w:name="_Ref375010567"/>
-      <w:bookmarkStart w:id="52" w:name="_Toc376564726"/>
+      <w:bookmarkStart w:id="52" w:name="_Toc376608040"/>
       <w:bookmarkEnd w:id="49"/>
       <w:bookmarkEnd w:id="50"/>
       <w:r>
@@ -12423,7 +12438,7 @@
       <w:pPr>
         <w:pStyle w:val="Heading2"/>
       </w:pPr>
-      <w:bookmarkStart w:id="53" w:name="_Toc376564727"/>
+      <w:bookmarkStart w:id="53" w:name="_Toc376608041"/>
       <w:r>
         <w:t>POST</w:t>
       </w:r>
@@ -12658,7 +12673,7 @@
       <w:pPr>
         <w:pStyle w:val="Heading2"/>
       </w:pPr>
-      <w:bookmarkStart w:id="54" w:name="_Toc376564728"/>
+      <w:bookmarkStart w:id="54" w:name="_Toc376608042"/>
       <w:r>
         <w:t>POST /v2/</w:t>
       </w:r>
@@ -12948,7 +12963,7 @@
       <w:pPr>
         <w:pStyle w:val="Heading2"/>
       </w:pPr>
-      <w:bookmarkStart w:id="55" w:name="_Toc376564729"/>
+      <w:bookmarkStart w:id="55" w:name="_Toc376608043"/>
       <w:r>
         <w:t>POST</w:t>
       </w:r>
@@ -13205,7 +13220,7 @@
       <w:pPr>
         <w:pStyle w:val="Heading2"/>
       </w:pPr>
-      <w:bookmarkStart w:id="56" w:name="_Toc376564730"/>
+      <w:bookmarkStart w:id="56" w:name="_Toc376608044"/>
       <w:r>
         <w:t>POST /v2/</w:t>
       </w:r>
@@ -13373,7 +13388,7 @@
       <w:pPr>
         <w:pStyle w:val="Heading2"/>
       </w:pPr>
-      <w:bookmarkStart w:id="57" w:name="_Toc376564731"/>
+      <w:bookmarkStart w:id="57" w:name="_Toc376608045"/>
       <w:r>
         <w:t>POST /v2/</w:t>
       </w:r>
@@ -13601,7 +13616,7 @@
       <w:pPr>
         <w:pStyle w:val="Heading2"/>
       </w:pPr>
-      <w:bookmarkStart w:id="58" w:name="_Toc376564732"/>
+      <w:bookmarkStart w:id="58" w:name="_Toc376608046"/>
       <w:r>
         <w:t>POST</w:t>
       </w:r>
@@ -13764,7 +13779,7 @@
       <w:pPr>
         <w:pStyle w:val="Heading2"/>
       </w:pPr>
-      <w:bookmarkStart w:id="59" w:name="_Toc376564733"/>
+      <w:bookmarkStart w:id="59" w:name="_Toc376608047"/>
       <w:r>
         <w:t>POST /v2/</w:t>
       </w:r>
@@ -13961,7 +13976,7 @@
       <w:pPr>
         <w:pStyle w:val="Heading1"/>
       </w:pPr>
-      <w:bookmarkStart w:id="60" w:name="_Toc376564734"/>
+      <w:bookmarkStart w:id="60" w:name="_Toc376608048"/>
       <w:r>
         <w:t>Appendix: Database Structure</w:t>
       </w:r>
@@ -23646,7 +23661,7 @@
 </file>
 
 <file path=customXml/itemProps1.xml><?xml version="1.0" encoding="utf-8"?>
-<ds:datastoreItem xmlns:ds="http://schemas.openxmlformats.org/officeDocument/2006/customXml" ds:itemID="{266BEB97-91C5-4D4D-9CE2-7687681EE59F}">
+<ds:datastoreItem xmlns:ds="http://schemas.openxmlformats.org/officeDocument/2006/customXml" ds:itemID="{BC1D0FB5-FD24-462C-899B-BA233CECBE8C}">
   <ds:schemaRefs>
     <ds:schemaRef ds:uri="http://schemas.openxmlformats.org/officeDocument/2006/bibliography"/>
   </ds:schemaRefs>

</xml_diff>

<commit_message>
Update client implementation guidelines.
</commit_message>
<xml_diff>
--- a/v2/WinChatty v2 API.docx
+++ b/v2/WinChatty v2 API.docx
@@ -97,7 +97,7 @@
               <w:rPr>
                 <w:noProof/>
               </w:rPr>
-              <w:t>8:30 PM</w:t>
+              <w:t>8:37 PM</w:t>
             </w:r>
             <w:r>
               <w:fldChar w:fldCharType="end"/>
@@ -209,7 +209,7 @@
             </w:rPr>
             <w:fldChar w:fldCharType="separate"/>
           </w:r>
-          <w:hyperlink w:anchor="_Toc376717136" w:history="1">
+          <w:hyperlink w:anchor="_Toc376717581" w:history="1">
             <w:r>
               <w:rPr>
                 <w:rStyle w:val="Hyperlink"/>
@@ -236,7 +236,7 @@
                 <w:noProof/>
                 <w:webHidden/>
               </w:rPr>
-              <w:instrText xml:space="preserve"> PAGEREF _Toc376717136 \h </w:instrText>
+              <w:instrText xml:space="preserve"> PAGEREF _Toc376717581 \h </w:instrText>
             </w:r>
             <w:r>
               <w:rPr>
@@ -275,7 +275,7 @@
               <w:sz w:val="22"/>
             </w:rPr>
           </w:pPr>
-          <w:hyperlink w:anchor="_Toc376717137" w:history="1">
+          <w:hyperlink w:anchor="_Toc376717582" w:history="1">
             <w:r>
               <w:rPr>
                 <w:rStyle w:val="Hyperlink"/>
@@ -302,7 +302,7 @@
                 <w:noProof/>
                 <w:webHidden/>
               </w:rPr>
-              <w:instrText xml:space="preserve"> PAGEREF _Toc376717137 \h </w:instrText>
+              <w:instrText xml:space="preserve"> PAGEREF _Toc376717582 \h </w:instrText>
             </w:r>
             <w:r>
               <w:rPr>
@@ -341,7 +341,7 @@
               <w:sz w:val="22"/>
             </w:rPr>
           </w:pPr>
-          <w:hyperlink w:anchor="_Toc376717138" w:history="1">
+          <w:hyperlink w:anchor="_Toc376717583" w:history="1">
             <w:r>
               <w:rPr>
                 <w:rStyle w:val="Hyperlink"/>
@@ -368,7 +368,7 @@
                 <w:noProof/>
                 <w:webHidden/>
               </w:rPr>
-              <w:instrText xml:space="preserve"> PAGEREF _Toc376717138 \h </w:instrText>
+              <w:instrText xml:space="preserve"> PAGEREF _Toc376717583 \h </w:instrText>
             </w:r>
             <w:r>
               <w:rPr>
@@ -407,7 +407,7 @@
               <w:sz w:val="22"/>
             </w:rPr>
           </w:pPr>
-          <w:hyperlink w:anchor="_Toc376717139" w:history="1">
+          <w:hyperlink w:anchor="_Toc376717584" w:history="1">
             <w:r>
               <w:rPr>
                 <w:rStyle w:val="Hyperlink"/>
@@ -434,7 +434,7 @@
                 <w:noProof/>
                 <w:webHidden/>
               </w:rPr>
-              <w:instrText xml:space="preserve"> PAGEREF _Toc376717139 \h </w:instrText>
+              <w:instrText xml:space="preserve"> PAGEREF _Toc376717584 \h </w:instrText>
             </w:r>
             <w:r>
               <w:rPr>
@@ -473,7 +473,7 @@
               <w:sz w:val="22"/>
             </w:rPr>
           </w:pPr>
-          <w:hyperlink w:anchor="_Toc376717140" w:history="1">
+          <w:hyperlink w:anchor="_Toc376717585" w:history="1">
             <w:r>
               <w:rPr>
                 <w:rStyle w:val="Hyperlink"/>
@@ -500,7 +500,7 @@
                 <w:noProof/>
                 <w:webHidden/>
               </w:rPr>
-              <w:instrText xml:space="preserve"> PAGEREF _Toc376717140 \h </w:instrText>
+              <w:instrText xml:space="preserve"> PAGEREF _Toc376717585 \h </w:instrText>
             </w:r>
             <w:r>
               <w:rPr>
@@ -539,7 +539,7 @@
               <w:sz w:val="22"/>
             </w:rPr>
           </w:pPr>
-          <w:hyperlink w:anchor="_Toc376717141" w:history="1">
+          <w:hyperlink w:anchor="_Toc376717586" w:history="1">
             <w:r>
               <w:rPr>
                 <w:rStyle w:val="Hyperlink"/>
@@ -566,7 +566,7 @@
                 <w:noProof/>
                 <w:webHidden/>
               </w:rPr>
-              <w:instrText xml:space="preserve"> PAGEREF _Toc376717141 \h </w:instrText>
+              <w:instrText xml:space="preserve"> PAGEREF _Toc376717586 \h </w:instrText>
             </w:r>
             <w:r>
               <w:rPr>
@@ -609,7 +609,7 @@
               <w:sz w:val="22"/>
             </w:rPr>
           </w:pPr>
-          <w:hyperlink w:anchor="_Toc376717142" w:history="1">
+          <w:hyperlink w:anchor="_Toc376717587" w:history="1">
             <w:r>
               <w:rPr>
                 <w:rStyle w:val="Hyperlink"/>
@@ -636,7 +636,7 @@
                 <w:noProof/>
                 <w:webHidden/>
               </w:rPr>
-              <w:instrText xml:space="preserve"> PAGEREF _Toc376717142 \h </w:instrText>
+              <w:instrText xml:space="preserve"> PAGEREF _Toc376717587 \h </w:instrText>
             </w:r>
             <w:r>
               <w:rPr>
@@ -675,7 +675,7 @@
               <w:sz w:val="22"/>
             </w:rPr>
           </w:pPr>
-          <w:hyperlink w:anchor="_Toc376717143" w:history="1">
+          <w:hyperlink w:anchor="_Toc376717588" w:history="1">
             <w:r>
               <w:rPr>
                 <w:rStyle w:val="Hyperlink"/>
@@ -702,7 +702,7 @@
                 <w:noProof/>
                 <w:webHidden/>
               </w:rPr>
-              <w:instrText xml:space="preserve"> PAGEREF _Toc376717143 \h </w:instrText>
+              <w:instrText xml:space="preserve"> PAGEREF _Toc376717588 \h </w:instrText>
             </w:r>
             <w:r>
               <w:rPr>
@@ -741,7 +741,7 @@
               <w:sz w:val="22"/>
             </w:rPr>
           </w:pPr>
-          <w:hyperlink w:anchor="_Toc376717144" w:history="1">
+          <w:hyperlink w:anchor="_Toc376717589" w:history="1">
             <w:r>
               <w:rPr>
                 <w:rStyle w:val="Hyperlink"/>
@@ -768,7 +768,7 @@
                 <w:noProof/>
                 <w:webHidden/>
               </w:rPr>
-              <w:instrText xml:space="preserve"> PAGEREF _Toc376717144 \h </w:instrText>
+              <w:instrText xml:space="preserve"> PAGEREF _Toc376717589 \h </w:instrText>
             </w:r>
             <w:r>
               <w:rPr>
@@ -807,7 +807,7 @@
               <w:sz w:val="22"/>
             </w:rPr>
           </w:pPr>
-          <w:hyperlink w:anchor="_Toc376717145" w:history="1">
+          <w:hyperlink w:anchor="_Toc376717590" w:history="1">
             <w:r>
               <w:rPr>
                 <w:rStyle w:val="Hyperlink"/>
@@ -834,7 +834,7 @@
                 <w:noProof/>
                 <w:webHidden/>
               </w:rPr>
-              <w:instrText xml:space="preserve"> PAGEREF _Toc376717145 \h </w:instrText>
+              <w:instrText xml:space="preserve"> PAGEREF _Toc376717590 \h </w:instrText>
             </w:r>
             <w:r>
               <w:rPr>
@@ -873,7 +873,7 @@
               <w:sz w:val="22"/>
             </w:rPr>
           </w:pPr>
-          <w:hyperlink w:anchor="_Toc376717146" w:history="1">
+          <w:hyperlink w:anchor="_Toc376717591" w:history="1">
             <w:r>
               <w:rPr>
                 <w:rStyle w:val="Hyperlink"/>
@@ -900,7 +900,7 @@
                 <w:noProof/>
                 <w:webHidden/>
               </w:rPr>
-              <w:instrText xml:space="preserve"> PAGEREF _Toc376717146 \h </w:instrText>
+              <w:instrText xml:space="preserve"> PAGEREF _Toc376717591 \h </w:instrText>
             </w:r>
             <w:r>
               <w:rPr>
@@ -939,7 +939,7 @@
               <w:sz w:val="22"/>
             </w:rPr>
           </w:pPr>
-          <w:hyperlink w:anchor="_Toc376717147" w:history="1">
+          <w:hyperlink w:anchor="_Toc376717592" w:history="1">
             <w:r>
               <w:rPr>
                 <w:rStyle w:val="Hyperlink"/>
@@ -966,7 +966,7 @@
                 <w:noProof/>
                 <w:webHidden/>
               </w:rPr>
-              <w:instrText xml:space="preserve"> PAGEREF _Toc376717147 \h </w:instrText>
+              <w:instrText xml:space="preserve"> PAGEREF _Toc376717592 \h </w:instrText>
             </w:r>
             <w:r>
               <w:rPr>
@@ -1009,7 +1009,7 @@
               <w:sz w:val="22"/>
             </w:rPr>
           </w:pPr>
-          <w:hyperlink w:anchor="_Toc376717148" w:history="1">
+          <w:hyperlink w:anchor="_Toc376717593" w:history="1">
             <w:r>
               <w:rPr>
                 <w:rStyle w:val="Hyperlink"/>
@@ -1036,7 +1036,7 @@
                 <w:noProof/>
                 <w:webHidden/>
               </w:rPr>
-              <w:instrText xml:space="preserve"> PAGEREF _Toc376717148 \h </w:instrText>
+              <w:instrText xml:space="preserve"> PAGEREF _Toc376717593 \h </w:instrText>
             </w:r>
             <w:r>
               <w:rPr>
@@ -1075,7 +1075,7 @@
               <w:sz w:val="22"/>
             </w:rPr>
           </w:pPr>
-          <w:hyperlink w:anchor="_Toc376717149" w:history="1">
+          <w:hyperlink w:anchor="_Toc376717594" w:history="1">
             <w:r>
               <w:rPr>
                 <w:rStyle w:val="Hyperlink"/>
@@ -1102,7 +1102,7 @@
                 <w:noProof/>
                 <w:webHidden/>
               </w:rPr>
-              <w:instrText xml:space="preserve"> PAGEREF _Toc376717149 \h </w:instrText>
+              <w:instrText xml:space="preserve"> PAGEREF _Toc376717594 \h </w:instrText>
             </w:r>
             <w:r>
               <w:rPr>
@@ -1141,7 +1141,7 @@
               <w:sz w:val="22"/>
             </w:rPr>
           </w:pPr>
-          <w:hyperlink w:anchor="_Toc376717150" w:history="1">
+          <w:hyperlink w:anchor="_Toc376717595" w:history="1">
             <w:r>
               <w:rPr>
                 <w:rStyle w:val="Hyperlink"/>
@@ -1168,7 +1168,7 @@
                 <w:noProof/>
                 <w:webHidden/>
               </w:rPr>
-              <w:instrText xml:space="preserve"> PAGEREF _Toc376717150 \h </w:instrText>
+              <w:instrText xml:space="preserve"> PAGEREF _Toc376717595 \h </w:instrText>
             </w:r>
             <w:r>
               <w:rPr>
@@ -1207,7 +1207,7 @@
               <w:sz w:val="22"/>
             </w:rPr>
           </w:pPr>
-          <w:hyperlink w:anchor="_Toc376717151" w:history="1">
+          <w:hyperlink w:anchor="_Toc376717596" w:history="1">
             <w:r>
               <w:rPr>
                 <w:rStyle w:val="Hyperlink"/>
@@ -1234,7 +1234,7 @@
                 <w:noProof/>
                 <w:webHidden/>
               </w:rPr>
-              <w:instrText xml:space="preserve"> PAGEREF _Toc376717151 \h </w:instrText>
+              <w:instrText xml:space="preserve"> PAGEREF _Toc376717596 \h </w:instrText>
             </w:r>
             <w:r>
               <w:rPr>
@@ -1273,7 +1273,7 @@
               <w:sz w:val="22"/>
             </w:rPr>
           </w:pPr>
-          <w:hyperlink w:anchor="_Toc376717152" w:history="1">
+          <w:hyperlink w:anchor="_Toc376717597" w:history="1">
             <w:r>
               <w:rPr>
                 <w:rStyle w:val="Hyperlink"/>
@@ -1300,7 +1300,7 @@
                 <w:noProof/>
                 <w:webHidden/>
               </w:rPr>
-              <w:instrText xml:space="preserve"> PAGEREF _Toc376717152 \h </w:instrText>
+              <w:instrText xml:space="preserve"> PAGEREF _Toc376717597 \h </w:instrText>
             </w:r>
             <w:r>
               <w:rPr>
@@ -1339,7 +1339,7 @@
               <w:sz w:val="22"/>
             </w:rPr>
           </w:pPr>
-          <w:hyperlink w:anchor="_Toc376717153" w:history="1">
+          <w:hyperlink w:anchor="_Toc376717598" w:history="1">
             <w:r>
               <w:rPr>
                 <w:rStyle w:val="Hyperlink"/>
@@ -1366,7 +1366,7 @@
                 <w:noProof/>
                 <w:webHidden/>
               </w:rPr>
-              <w:instrText xml:space="preserve"> PAGEREF _Toc376717153 \h </w:instrText>
+              <w:instrText xml:space="preserve"> PAGEREF _Toc376717598 \h </w:instrText>
             </w:r>
             <w:r>
               <w:rPr>
@@ -1405,7 +1405,7 @@
               <w:sz w:val="22"/>
             </w:rPr>
           </w:pPr>
-          <w:hyperlink w:anchor="_Toc376717154" w:history="1">
+          <w:hyperlink w:anchor="_Toc376717599" w:history="1">
             <w:r>
               <w:rPr>
                 <w:rStyle w:val="Hyperlink"/>
@@ -1432,7 +1432,7 @@
                 <w:noProof/>
                 <w:webHidden/>
               </w:rPr>
-              <w:instrText xml:space="preserve"> PAGEREF _Toc376717154 \h </w:instrText>
+              <w:instrText xml:space="preserve"> PAGEREF _Toc376717599 \h </w:instrText>
             </w:r>
             <w:r>
               <w:rPr>
@@ -1471,7 +1471,7 @@
               <w:sz w:val="22"/>
             </w:rPr>
           </w:pPr>
-          <w:hyperlink w:anchor="_Toc376717155" w:history="1">
+          <w:hyperlink w:anchor="_Toc376717600" w:history="1">
             <w:r>
               <w:rPr>
                 <w:rStyle w:val="Hyperlink"/>
@@ -1498,7 +1498,7 @@
                 <w:noProof/>
                 <w:webHidden/>
               </w:rPr>
-              <w:instrText xml:space="preserve"> PAGEREF _Toc376717155 \h </w:instrText>
+              <w:instrText xml:space="preserve"> PAGEREF _Toc376717600 \h </w:instrText>
             </w:r>
             <w:r>
               <w:rPr>
@@ -1541,7 +1541,7 @@
               <w:sz w:val="22"/>
             </w:rPr>
           </w:pPr>
-          <w:hyperlink w:anchor="_Toc376717156" w:history="1">
+          <w:hyperlink w:anchor="_Toc376717601" w:history="1">
             <w:r>
               <w:rPr>
                 <w:rStyle w:val="Hyperlink"/>
@@ -1568,7 +1568,7 @@
                 <w:noProof/>
                 <w:webHidden/>
               </w:rPr>
-              <w:instrText xml:space="preserve"> PAGEREF _Toc376717156 \h </w:instrText>
+              <w:instrText xml:space="preserve"> PAGEREF _Toc376717601 \h </w:instrText>
             </w:r>
             <w:r>
               <w:rPr>
@@ -1607,7 +1607,7 @@
               <w:sz w:val="22"/>
             </w:rPr>
           </w:pPr>
-          <w:hyperlink w:anchor="_Toc376717157" w:history="1">
+          <w:hyperlink w:anchor="_Toc376717602" w:history="1">
             <w:r>
               <w:rPr>
                 <w:rStyle w:val="Hyperlink"/>
@@ -1634,7 +1634,7 @@
                 <w:noProof/>
                 <w:webHidden/>
               </w:rPr>
-              <w:instrText xml:space="preserve"> PAGEREF _Toc376717157 \h </w:instrText>
+              <w:instrText xml:space="preserve"> PAGEREF _Toc376717602 \h </w:instrText>
             </w:r>
             <w:r>
               <w:rPr>
@@ -1673,7 +1673,7 @@
               <w:sz w:val="22"/>
             </w:rPr>
           </w:pPr>
-          <w:hyperlink w:anchor="_Toc376717158" w:history="1">
+          <w:hyperlink w:anchor="_Toc376717603" w:history="1">
             <w:r>
               <w:rPr>
                 <w:rStyle w:val="Hyperlink"/>
@@ -1700,7 +1700,7 @@
                 <w:noProof/>
                 <w:webHidden/>
               </w:rPr>
-              <w:instrText xml:space="preserve"> PAGEREF _Toc376717158 \h </w:instrText>
+              <w:instrText xml:space="preserve"> PAGEREF _Toc376717603 \h </w:instrText>
             </w:r>
             <w:r>
               <w:rPr>
@@ -1739,7 +1739,7 @@
               <w:sz w:val="22"/>
             </w:rPr>
           </w:pPr>
-          <w:hyperlink w:anchor="_Toc376717159" w:history="1">
+          <w:hyperlink w:anchor="_Toc376717604" w:history="1">
             <w:r>
               <w:rPr>
                 <w:rStyle w:val="Hyperlink"/>
@@ -1766,7 +1766,7 @@
                 <w:noProof/>
                 <w:webHidden/>
               </w:rPr>
-              <w:instrText xml:space="preserve"> PAGEREF _Toc376717159 \h </w:instrText>
+              <w:instrText xml:space="preserve"> PAGEREF _Toc376717604 \h </w:instrText>
             </w:r>
             <w:r>
               <w:rPr>
@@ -1805,7 +1805,7 @@
               <w:sz w:val="22"/>
             </w:rPr>
           </w:pPr>
-          <w:hyperlink w:anchor="_Toc376717160" w:history="1">
+          <w:hyperlink w:anchor="_Toc376717605" w:history="1">
             <w:r>
               <w:rPr>
                 <w:rStyle w:val="Hyperlink"/>
@@ -1832,7 +1832,7 @@
                 <w:noProof/>
                 <w:webHidden/>
               </w:rPr>
-              <w:instrText xml:space="preserve"> PAGEREF _Toc376717160 \h </w:instrText>
+              <w:instrText xml:space="preserve"> PAGEREF _Toc376717605 \h </w:instrText>
             </w:r>
             <w:r>
               <w:rPr>
@@ -1875,7 +1875,7 @@
               <w:sz w:val="22"/>
             </w:rPr>
           </w:pPr>
-          <w:hyperlink w:anchor="_Toc376717161" w:history="1">
+          <w:hyperlink w:anchor="_Toc376717606" w:history="1">
             <w:r>
               <w:rPr>
                 <w:rStyle w:val="Hyperlink"/>
@@ -1902,7 +1902,7 @@
                 <w:noProof/>
                 <w:webHidden/>
               </w:rPr>
-              <w:instrText xml:space="preserve"> PAGEREF _Toc376717161 \h </w:instrText>
+              <w:instrText xml:space="preserve"> PAGEREF _Toc376717606 \h </w:instrText>
             </w:r>
             <w:r>
               <w:rPr>
@@ -1941,7 +1941,7 @@
               <w:sz w:val="22"/>
             </w:rPr>
           </w:pPr>
-          <w:hyperlink w:anchor="_Toc376717162" w:history="1">
+          <w:hyperlink w:anchor="_Toc376717607" w:history="1">
             <w:r>
               <w:rPr>
                 <w:rStyle w:val="Hyperlink"/>
@@ -1968,7 +1968,7 @@
                 <w:noProof/>
                 <w:webHidden/>
               </w:rPr>
-              <w:instrText xml:space="preserve"> PAGEREF _Toc376717162 \h </w:instrText>
+              <w:instrText xml:space="preserve"> PAGEREF _Toc376717607 \h </w:instrText>
             </w:r>
             <w:r>
               <w:rPr>
@@ -2007,7 +2007,7 @@
               <w:sz w:val="22"/>
             </w:rPr>
           </w:pPr>
-          <w:hyperlink w:anchor="_Toc376717163" w:history="1">
+          <w:hyperlink w:anchor="_Toc376717608" w:history="1">
             <w:r>
               <w:rPr>
                 <w:rStyle w:val="Hyperlink"/>
@@ -2034,7 +2034,7 @@
                 <w:noProof/>
                 <w:webHidden/>
               </w:rPr>
-              <w:instrText xml:space="preserve"> PAGEREF _Toc376717163 \h </w:instrText>
+              <w:instrText xml:space="preserve"> PAGEREF _Toc376717608 \h </w:instrText>
             </w:r>
             <w:r>
               <w:rPr>
@@ -2073,7 +2073,7 @@
               <w:sz w:val="22"/>
             </w:rPr>
           </w:pPr>
-          <w:hyperlink w:anchor="_Toc376717164" w:history="1">
+          <w:hyperlink w:anchor="_Toc376717609" w:history="1">
             <w:r>
               <w:rPr>
                 <w:rStyle w:val="Hyperlink"/>
@@ -2100,7 +2100,7 @@
                 <w:noProof/>
                 <w:webHidden/>
               </w:rPr>
-              <w:instrText xml:space="preserve"> PAGEREF _Toc376717164 \h </w:instrText>
+              <w:instrText xml:space="preserve"> PAGEREF _Toc376717609 \h </w:instrText>
             </w:r>
             <w:r>
               <w:rPr>
@@ -2143,7 +2143,7 @@
               <w:sz w:val="22"/>
             </w:rPr>
           </w:pPr>
-          <w:hyperlink w:anchor="_Toc376717165" w:history="1">
+          <w:hyperlink w:anchor="_Toc376717610" w:history="1">
             <w:r>
               <w:rPr>
                 <w:rStyle w:val="Hyperlink"/>
@@ -2170,7 +2170,7 @@
                 <w:noProof/>
                 <w:webHidden/>
               </w:rPr>
-              <w:instrText xml:space="preserve"> PAGEREF _Toc376717165 \h </w:instrText>
+              <w:instrText xml:space="preserve"> PAGEREF _Toc376717610 \h </w:instrText>
             </w:r>
             <w:r>
               <w:rPr>
@@ -2209,7 +2209,7 @@
               <w:sz w:val="22"/>
             </w:rPr>
           </w:pPr>
-          <w:hyperlink w:anchor="_Toc376717166" w:history="1">
+          <w:hyperlink w:anchor="_Toc376717611" w:history="1">
             <w:r>
               <w:rPr>
                 <w:rStyle w:val="Hyperlink"/>
@@ -2236,7 +2236,7 @@
                 <w:noProof/>
                 <w:webHidden/>
               </w:rPr>
-              <w:instrText xml:space="preserve"> PAGEREF _Toc376717166 \h </w:instrText>
+              <w:instrText xml:space="preserve"> PAGEREF _Toc376717611 \h </w:instrText>
             </w:r>
             <w:r>
               <w:rPr>
@@ -2275,7 +2275,7 @@
               <w:sz w:val="22"/>
             </w:rPr>
           </w:pPr>
-          <w:hyperlink w:anchor="_Toc376717167" w:history="1">
+          <w:hyperlink w:anchor="_Toc376717612" w:history="1">
             <w:r>
               <w:rPr>
                 <w:rStyle w:val="Hyperlink"/>
@@ -2302,7 +2302,7 @@
                 <w:noProof/>
                 <w:webHidden/>
               </w:rPr>
-              <w:instrText xml:space="preserve"> PAGEREF _Toc376717167 \h </w:instrText>
+              <w:instrText xml:space="preserve"> PAGEREF _Toc376717612 \h </w:instrText>
             </w:r>
             <w:r>
               <w:rPr>
@@ -2341,7 +2341,7 @@
               <w:sz w:val="22"/>
             </w:rPr>
           </w:pPr>
-          <w:hyperlink w:anchor="_Toc376717168" w:history="1">
+          <w:hyperlink w:anchor="_Toc376717613" w:history="1">
             <w:r>
               <w:rPr>
                 <w:rStyle w:val="Hyperlink"/>
@@ -2368,7 +2368,7 @@
                 <w:noProof/>
                 <w:webHidden/>
               </w:rPr>
-              <w:instrText xml:space="preserve"> PAGEREF _Toc376717168 \h </w:instrText>
+              <w:instrText xml:space="preserve"> PAGEREF _Toc376717613 \h </w:instrText>
             </w:r>
             <w:r>
               <w:rPr>
@@ -2407,7 +2407,7 @@
               <w:sz w:val="22"/>
             </w:rPr>
           </w:pPr>
-          <w:hyperlink w:anchor="_Toc376717169" w:history="1">
+          <w:hyperlink w:anchor="_Toc376717614" w:history="1">
             <w:r>
               <w:rPr>
                 <w:rStyle w:val="Hyperlink"/>
@@ -2434,7 +2434,7 @@
                 <w:noProof/>
                 <w:webHidden/>
               </w:rPr>
-              <w:instrText xml:space="preserve"> PAGEREF _Toc376717169 \h </w:instrText>
+              <w:instrText xml:space="preserve"> PAGEREF _Toc376717614 \h </w:instrText>
             </w:r>
             <w:r>
               <w:rPr>
@@ -2477,7 +2477,7 @@
               <w:sz w:val="22"/>
             </w:rPr>
           </w:pPr>
-          <w:hyperlink w:anchor="_Toc376717170" w:history="1">
+          <w:hyperlink w:anchor="_Toc376717615" w:history="1">
             <w:r>
               <w:rPr>
                 <w:rStyle w:val="Hyperlink"/>
@@ -2504,7 +2504,7 @@
                 <w:noProof/>
                 <w:webHidden/>
               </w:rPr>
-              <w:instrText xml:space="preserve"> PAGEREF _Toc376717170 \h </w:instrText>
+              <w:instrText xml:space="preserve"> PAGEREF _Toc376717615 \h </w:instrText>
             </w:r>
             <w:r>
               <w:rPr>
@@ -2543,7 +2543,7 @@
               <w:sz w:val="22"/>
             </w:rPr>
           </w:pPr>
-          <w:hyperlink w:anchor="_Toc376717171" w:history="1">
+          <w:hyperlink w:anchor="_Toc376717616" w:history="1">
             <w:r>
               <w:rPr>
                 <w:rStyle w:val="Hyperlink"/>
@@ -2570,7 +2570,7 @@
                 <w:noProof/>
                 <w:webHidden/>
               </w:rPr>
-              <w:instrText xml:space="preserve"> PAGEREF _Toc376717171 \h </w:instrText>
+              <w:instrText xml:space="preserve"> PAGEREF _Toc376717616 \h </w:instrText>
             </w:r>
             <w:r>
               <w:rPr>
@@ -2609,7 +2609,7 @@
               <w:sz w:val="22"/>
             </w:rPr>
           </w:pPr>
-          <w:hyperlink w:anchor="_Toc376717172" w:history="1">
+          <w:hyperlink w:anchor="_Toc376717617" w:history="1">
             <w:r>
               <w:rPr>
                 <w:rStyle w:val="Hyperlink"/>
@@ -2636,7 +2636,7 @@
                 <w:noProof/>
                 <w:webHidden/>
               </w:rPr>
-              <w:instrText xml:space="preserve"> PAGEREF _Toc376717172 \h </w:instrText>
+              <w:instrText xml:space="preserve"> PAGEREF _Toc376717617 \h </w:instrText>
             </w:r>
             <w:r>
               <w:rPr>
@@ -2675,7 +2675,7 @@
               <w:sz w:val="22"/>
             </w:rPr>
           </w:pPr>
-          <w:hyperlink w:anchor="_Toc376717173" w:history="1">
+          <w:hyperlink w:anchor="_Toc376717618" w:history="1">
             <w:r>
               <w:rPr>
                 <w:rStyle w:val="Hyperlink"/>
@@ -2702,7 +2702,7 @@
                 <w:noProof/>
                 <w:webHidden/>
               </w:rPr>
-              <w:instrText xml:space="preserve"> PAGEREF _Toc376717173 \h </w:instrText>
+              <w:instrText xml:space="preserve"> PAGEREF _Toc376717618 \h </w:instrText>
             </w:r>
             <w:r>
               <w:rPr>
@@ -2741,7 +2741,7 @@
               <w:sz w:val="22"/>
             </w:rPr>
           </w:pPr>
-          <w:hyperlink w:anchor="_Toc376717174" w:history="1">
+          <w:hyperlink w:anchor="_Toc376717619" w:history="1">
             <w:r>
               <w:rPr>
                 <w:rStyle w:val="Hyperlink"/>
@@ -2768,7 +2768,7 @@
                 <w:noProof/>
                 <w:webHidden/>
               </w:rPr>
-              <w:instrText xml:space="preserve"> PAGEREF _Toc376717174 \h </w:instrText>
+              <w:instrText xml:space="preserve"> PAGEREF _Toc376717619 \h </w:instrText>
             </w:r>
             <w:r>
               <w:rPr>
@@ -2807,7 +2807,7 @@
               <w:sz w:val="22"/>
             </w:rPr>
           </w:pPr>
-          <w:hyperlink w:anchor="_Toc376717175" w:history="1">
+          <w:hyperlink w:anchor="_Toc376717620" w:history="1">
             <w:r>
               <w:rPr>
                 <w:rStyle w:val="Hyperlink"/>
@@ -2834,7 +2834,7 @@
                 <w:noProof/>
                 <w:webHidden/>
               </w:rPr>
-              <w:instrText xml:space="preserve"> PAGEREF _Toc376717175 \h </w:instrText>
+              <w:instrText xml:space="preserve"> PAGEREF _Toc376717620 \h </w:instrText>
             </w:r>
             <w:r>
               <w:rPr>
@@ -2873,7 +2873,7 @@
               <w:sz w:val="22"/>
             </w:rPr>
           </w:pPr>
-          <w:hyperlink w:anchor="_Toc376717176" w:history="1">
+          <w:hyperlink w:anchor="_Toc376717621" w:history="1">
             <w:r>
               <w:rPr>
                 <w:rStyle w:val="Hyperlink"/>
@@ -2900,7 +2900,7 @@
                 <w:noProof/>
                 <w:webHidden/>
               </w:rPr>
-              <w:instrText xml:space="preserve"> PAGEREF _Toc376717176 \h </w:instrText>
+              <w:instrText xml:space="preserve"> PAGEREF _Toc376717621 \h </w:instrText>
             </w:r>
             <w:r>
               <w:rPr>
@@ -2939,7 +2939,7 @@
               <w:sz w:val="22"/>
             </w:rPr>
           </w:pPr>
-          <w:hyperlink w:anchor="_Toc376717177" w:history="1">
+          <w:hyperlink w:anchor="_Toc376717622" w:history="1">
             <w:r>
               <w:rPr>
                 <w:rStyle w:val="Hyperlink"/>
@@ -2966,7 +2966,7 @@
                 <w:noProof/>
                 <w:webHidden/>
               </w:rPr>
-              <w:instrText xml:space="preserve"> PAGEREF _Toc376717177 \h </w:instrText>
+              <w:instrText xml:space="preserve"> PAGEREF _Toc376717622 \h </w:instrText>
             </w:r>
             <w:r>
               <w:rPr>
@@ -3005,7 +3005,7 @@
               <w:sz w:val="22"/>
             </w:rPr>
           </w:pPr>
-          <w:hyperlink w:anchor="_Toc376717178" w:history="1">
+          <w:hyperlink w:anchor="_Toc376717623" w:history="1">
             <w:r>
               <w:rPr>
                 <w:rStyle w:val="Hyperlink"/>
@@ -3032,7 +3032,7 @@
                 <w:noProof/>
                 <w:webHidden/>
               </w:rPr>
-              <w:instrText xml:space="preserve"> PAGEREF _Toc376717178 \h </w:instrText>
+              <w:instrText xml:space="preserve"> PAGEREF _Toc376717623 \h </w:instrText>
             </w:r>
             <w:r>
               <w:rPr>
@@ -3075,7 +3075,7 @@
               <w:sz w:val="22"/>
             </w:rPr>
           </w:pPr>
-          <w:hyperlink w:anchor="_Toc376717179" w:history="1">
+          <w:hyperlink w:anchor="_Toc376717624" w:history="1">
             <w:r>
               <w:rPr>
                 <w:rStyle w:val="Hyperlink"/>
@@ -3102,7 +3102,7 @@
                 <w:noProof/>
                 <w:webHidden/>
               </w:rPr>
-              <w:instrText xml:space="preserve"> PAGEREF _Toc376717179 \h </w:instrText>
+              <w:instrText xml:space="preserve"> PAGEREF _Toc376717624 \h </w:instrText>
             </w:r>
             <w:r>
               <w:rPr>
@@ -3150,7 +3150,7 @@
         <w:pStyle w:val="Heading1"/>
         <w:spacing w:before="0"/>
       </w:pPr>
-      <w:bookmarkStart w:id="0" w:name="_Toc376717136"/>
+      <w:bookmarkStart w:id="0" w:name="_Toc376717581"/>
       <w:r>
         <w:t>Introduction</w:t>
       </w:r>
@@ -3258,7 +3258,7 @@
       <w:pPr>
         <w:pStyle w:val="Heading2"/>
       </w:pPr>
-      <w:bookmarkStart w:id="1" w:name="_Toc376717137"/>
+      <w:bookmarkStart w:id="1" w:name="_Toc376717582"/>
       <w:r>
         <w:t>Protocols</w:t>
       </w:r>
@@ -3818,7 +3818,7 @@
       <w:pPr>
         <w:pStyle w:val="Heading2"/>
       </w:pPr>
-      <w:bookmarkStart w:id="2" w:name="_Toc376717138"/>
+      <w:bookmarkStart w:id="2" w:name="_Toc376717583"/>
       <w:r>
         <w:t>Data Types</w:t>
       </w:r>
@@ -6454,7 +6454,7 @@
       <w:pPr>
         <w:pStyle w:val="Heading2"/>
       </w:pPr>
-      <w:bookmarkStart w:id="3" w:name="_Toc376717139"/>
+      <w:bookmarkStart w:id="3" w:name="_Toc376717584"/>
       <w:r>
         <w:t xml:space="preserve">Error </w:t>
       </w:r>
@@ -6684,11 +6684,16 @@
       <w:pPr>
         <w:pStyle w:val="Heading2"/>
       </w:pPr>
-      <w:bookmarkStart w:id="4" w:name="_Toc376717140"/>
+      <w:bookmarkStart w:id="4" w:name="_Toc376717585"/>
       <w:r>
         <w:t>Client Implementation Guide</w:t>
       </w:r>
       <w:bookmarkEnd w:id="4"/>
+    </w:p>
+    <w:p>
+      <w:r>
+        <w:t>These are general guidelines to follow when implementing a "full featured" client based on the v2 API.  Feel free to pick and choose based on your client's unique needs.  All of the API calls are designed to stand alone, as well as work in conjunction with the others.</w:t>
+      </w:r>
     </w:p>
     <w:p>
       <w:r>
@@ -6704,7 +6709,10 @@
         </w:numPr>
       </w:pPr>
       <w:r>
-        <w:t xml:space="preserve">If the user has provided a username and password, call </w:t>
+        <w:t xml:space="preserve">If your client provides cloud synchronization and </w:t>
+      </w:r>
+      <w:r>
+        <w:t xml:space="preserve">the user has provided a username and password, call </w:t>
       </w:r>
       <w:hyperlink w:anchor="_POST_/v2/clientData/getClientToken_" w:history="1">
         <w:r>
@@ -6721,7 +6729,10 @@
         <w:t xml:space="preserve">  </w:t>
       </w:r>
       <w:r>
-        <w:t>Depending on your client's features, use the other Client Data methods to retrieve the user's client options.</w:t>
+        <w:t>U</w:t>
+      </w:r>
+      <w:r>
+        <w:t>se the other Client Data methods to retrieve the user's client options.</w:t>
       </w:r>
     </w:p>
     <w:p>
@@ -6818,6 +6829,9 @@
       <w:r>
         <w:t>.</w:t>
       </w:r>
+      <w:r>
+        <w:t xml:space="preserve">  For some usernames (specifically, usernames containing punctuation characters), this will fail.  This is a shortcoming of Shacknews itself.</w:t>
+      </w:r>
     </w:p>
     <w:p>
       <w:r>
@@ -6836,7 +6850,31 @@
         <w:rPr>
           <w:i/>
         </w:rPr>
-        <w:t>For desktop clients and other "unlimited bandwidth/processor" scenarios:</w:t>
+        <w:t xml:space="preserve">For desktop clients and other "unlimited </w:t>
+      </w:r>
+      <w:r>
+        <w:rPr>
+          <w:i/>
+        </w:rPr>
+        <w:t>energy/</w:t>
+      </w:r>
+      <w:r>
+        <w:rPr>
+          <w:i/>
+        </w:rPr>
+        <w:t>bandwidth/processor</w:t>
+      </w:r>
+      <w:r>
+        <w:rPr>
+          <w:i/>
+        </w:rPr>
+        <w:t xml:space="preserve"> </w:t>
+      </w:r>
+      <w:r>
+        <w:rPr>
+          <w:i/>
+        </w:rPr>
+        <w:t>" scenarios:</w:t>
       </w:r>
       <w:r>
         <w:br/>
@@ -6894,7 +6932,19 @@
         <w:rPr>
           <w:i/>
         </w:rPr>
-        <w:t>For mobile clients and other "limited bandwidth/processor" scenarios:</w:t>
+        <w:t xml:space="preserve">For mobile clients and other "limited </w:t>
+      </w:r>
+      <w:r>
+        <w:rPr>
+          <w:i/>
+        </w:rPr>
+        <w:t>energy/</w:t>
+      </w:r>
+      <w:r>
+        <w:rPr>
+          <w:i/>
+        </w:rPr>
+        <w:t>bandwidth/processor" scenarios:</w:t>
       </w:r>
       <w:r>
         <w:br/>
@@ -7133,7 +7183,7 @@
       <w:pPr>
         <w:pStyle w:val="Heading2"/>
       </w:pPr>
-      <w:bookmarkStart w:id="5" w:name="_Toc376717141"/>
+      <w:bookmarkStart w:id="5" w:name="_Toc376717586"/>
       <w:r>
         <w:t xml:space="preserve">Security and </w:t>
       </w:r>
@@ -7299,7 +7349,7 @@
       <w:pPr>
         <w:pStyle w:val="Heading1"/>
       </w:pPr>
-      <w:bookmarkStart w:id="6" w:name="_Toc376717142"/>
+      <w:bookmarkStart w:id="6" w:name="_Toc376717587"/>
       <w:r>
         <w:t>Threads</w:t>
       </w:r>
@@ -7316,7 +7366,7 @@
       </w:pPr>
       <w:bookmarkStart w:id="7" w:name="_GET_/v2/getBumpedThreadIds"/>
       <w:bookmarkStart w:id="8" w:name="_GET_/v2/getChatty"/>
-      <w:bookmarkStart w:id="9" w:name="_Toc376717143"/>
+      <w:bookmarkStart w:id="9" w:name="_Toc376717588"/>
       <w:bookmarkEnd w:id="7"/>
       <w:bookmarkEnd w:id="8"/>
       <w:r>
@@ -7607,7 +7657,7 @@
         <w:pStyle w:val="Heading2"/>
       </w:pPr>
       <w:bookmarkStart w:id="10" w:name="_GET_/v2/getThread"/>
-      <w:bookmarkStart w:id="11" w:name="_Toc376717144"/>
+      <w:bookmarkStart w:id="11" w:name="_Toc376717589"/>
       <w:bookmarkEnd w:id="10"/>
       <w:r>
         <w:t>GET /v2/getThread</w:t>
@@ -7678,8 +7728,6 @@
         </w:rPr>
         <w:t>{</w:t>
       </w:r>
-      <w:bookmarkStart w:id="12" w:name="_GoBack"/>
-      <w:bookmarkEnd w:id="12"/>
       <w:r>
         <w:rPr>
           <w:rStyle w:val="HTMLCode"/>
@@ -7775,11 +7823,11 @@
       <w:pPr>
         <w:pStyle w:val="Heading2"/>
       </w:pPr>
-      <w:bookmarkStart w:id="13" w:name="_Toc376717145"/>
+      <w:bookmarkStart w:id="12" w:name="_Toc376717590"/>
       <w:r>
         <w:t>GET /v2/getThreadPostIds</w:t>
       </w:r>
-      <w:bookmarkEnd w:id="13"/>
+      <w:bookmarkEnd w:id="12"/>
     </w:p>
     <w:p>
       <w:r>
@@ -7967,7 +8015,7 @@
       <w:pPr>
         <w:pStyle w:val="Heading2"/>
       </w:pPr>
-      <w:bookmarkStart w:id="14" w:name="_Toc376717146"/>
+      <w:bookmarkStart w:id="13" w:name="_Toc376717591"/>
       <w:r>
         <w:t>GET /v2/getThread</w:t>
       </w:r>
@@ -7977,7 +8025,7 @@
       <w:r>
         <w:t>Count</w:t>
       </w:r>
-      <w:bookmarkEnd w:id="14"/>
+      <w:bookmarkEnd w:id="13"/>
     </w:p>
     <w:p>
       <w:r>
@@ -8135,8 +8183,8 @@
       </w:r>
     </w:p>
     <w:p>
-      <w:bookmarkStart w:id="15" w:name="_GET_/v2/getSubthread"/>
-      <w:bookmarkEnd w:id="15"/>
+      <w:bookmarkStart w:id="14" w:name="_GET_/v2/getSubthread"/>
+      <w:bookmarkEnd w:id="14"/>
       <w:r>
         <w:rPr>
           <w:b/>
@@ -8161,11 +8209,11 @@
       <w:pPr>
         <w:pStyle w:val="Heading2"/>
       </w:pPr>
-      <w:bookmarkStart w:id="16" w:name="_Toc376717147"/>
+      <w:bookmarkStart w:id="15" w:name="_Toc376717592"/>
       <w:r>
         <w:t>GET /v2/getSubthread</w:t>
       </w:r>
-      <w:bookmarkEnd w:id="16"/>
+      <w:bookmarkEnd w:id="15"/>
     </w:p>
     <w:p>
       <w:r>
@@ -8367,26 +8415,26 @@
       <w:pPr>
         <w:pStyle w:val="Heading1"/>
       </w:pPr>
-      <w:bookmarkStart w:id="17" w:name="_Toc376717148"/>
+      <w:bookmarkStart w:id="16" w:name="_Toc376717593"/>
       <w:r>
         <w:t>Posts</w:t>
       </w:r>
+      <w:bookmarkEnd w:id="16"/>
+    </w:p>
+    <w:p>
+      <w:r>
+        <w:t>These API calls relate to the chatty itself.   These are the core of the v2 API.</w:t>
+      </w:r>
+    </w:p>
+    <w:p>
+      <w:pPr>
+        <w:pStyle w:val="Heading2"/>
+      </w:pPr>
+      <w:bookmarkStart w:id="17" w:name="_Toc376717594"/>
+      <w:r>
+        <w:t>GET /v2/getNewestPostInfo</w:t>
+      </w:r>
       <w:bookmarkEnd w:id="17"/>
-    </w:p>
-    <w:p>
-      <w:r>
-        <w:t>These API calls relate to the chatty itself.   These are the core of the v2 API.</w:t>
-      </w:r>
-    </w:p>
-    <w:p>
-      <w:pPr>
-        <w:pStyle w:val="Heading2"/>
-      </w:pPr>
-      <w:bookmarkStart w:id="18" w:name="_Toc376717149"/>
-      <w:r>
-        <w:t>GET /v2/getNewestPostInfo</w:t>
-      </w:r>
-      <w:bookmarkEnd w:id="18"/>
     </w:p>
     <w:p>
       <w:r>
@@ -8497,11 +8545,11 @@
       <w:pPr>
         <w:pStyle w:val="Heading2"/>
       </w:pPr>
-      <w:bookmarkStart w:id="19" w:name="_Toc376717150"/>
+      <w:bookmarkStart w:id="18" w:name="_Toc376717595"/>
       <w:r>
         <w:t>GET /v2/getPost</w:t>
       </w:r>
-      <w:bookmarkEnd w:id="19"/>
+      <w:bookmarkEnd w:id="18"/>
     </w:p>
     <w:p>
       <w:r>
@@ -8615,11 +8663,11 @@
       <w:pPr>
         <w:pStyle w:val="Heading2"/>
       </w:pPr>
-      <w:bookmarkStart w:id="20" w:name="_Toc376717151"/>
+      <w:bookmarkStart w:id="19" w:name="_Toc376717596"/>
       <w:r>
         <w:t>GET /v2/getPostRange</w:t>
       </w:r>
-      <w:bookmarkEnd w:id="20"/>
+      <w:bookmarkEnd w:id="19"/>
     </w:p>
     <w:p>
       <w:r>
@@ -8817,11 +8865,11 @@
       <w:pPr>
         <w:pStyle w:val="Heading2"/>
       </w:pPr>
-      <w:bookmarkStart w:id="21" w:name="_Toc376717152"/>
+      <w:bookmarkStart w:id="20" w:name="_Toc376717597"/>
       <w:r>
         <w:t>GET /v2/getParentId</w:t>
       </w:r>
-      <w:bookmarkEnd w:id="21"/>
+      <w:bookmarkEnd w:id="20"/>
     </w:p>
     <w:p>
       <w:r>
@@ -8981,13 +9029,13 @@
       <w:pPr>
         <w:pStyle w:val="Heading2"/>
       </w:pPr>
-      <w:bookmarkStart w:id="22" w:name="_POST_/v2/postComment"/>
-      <w:bookmarkStart w:id="23" w:name="_Toc376717153"/>
+      <w:bookmarkStart w:id="21" w:name="_POST_/v2/postComment"/>
+      <w:bookmarkStart w:id="22" w:name="_Toc376717598"/>
+      <w:bookmarkEnd w:id="21"/>
+      <w:r>
+        <w:t>POST /v2/postComment</w:t>
+      </w:r>
       <w:bookmarkEnd w:id="22"/>
-      <w:r>
-        <w:t>POST /v2/postComment</w:t>
-      </w:r>
-      <w:bookmarkEnd w:id="23"/>
       <w:r>
         <w:t xml:space="preserve"> </w:t>
       </w:r>
@@ -9234,11 +9282,11 @@
       <w:pPr>
         <w:pStyle w:val="Heading2"/>
       </w:pPr>
-      <w:bookmarkStart w:id="24" w:name="_Toc376717154"/>
+      <w:bookmarkStart w:id="23" w:name="_Toc376717599"/>
       <w:r>
         <w:t>GET /v2/search</w:t>
       </w:r>
-      <w:bookmarkEnd w:id="24"/>
+      <w:bookmarkEnd w:id="23"/>
     </w:p>
     <w:p>
       <w:r>
@@ -9528,11 +9576,11 @@
       <w:pPr>
         <w:pStyle w:val="Heading2"/>
       </w:pPr>
-      <w:bookmarkStart w:id="25" w:name="_Toc376717155"/>
+      <w:bookmarkStart w:id="24" w:name="_Toc376717600"/>
       <w:r>
         <w:t>POST /v2/requestReindex</w:t>
       </w:r>
-      <w:bookmarkEnd w:id="25"/>
+      <w:bookmarkEnd w:id="24"/>
     </w:p>
     <w:p>
       <w:r>
@@ -9659,11 +9707,11 @@
       <w:pPr>
         <w:pStyle w:val="Heading1"/>
       </w:pPr>
-      <w:bookmarkStart w:id="26" w:name="_Toc376717156"/>
+      <w:bookmarkStart w:id="25" w:name="_Toc376717601"/>
       <w:r>
         <w:t>Events</w:t>
       </w:r>
-      <w:bookmarkEnd w:id="26"/>
+      <w:bookmarkEnd w:id="25"/>
     </w:p>
     <w:p>
       <w:r>
@@ -9864,13 +9912,13 @@
       <w:pPr>
         <w:pStyle w:val="Heading2"/>
       </w:pPr>
-      <w:bookmarkStart w:id="27" w:name="_GET_/v2/getNewestEventId"/>
-      <w:bookmarkStart w:id="28" w:name="_Toc376717157"/>
+      <w:bookmarkStart w:id="26" w:name="_GET_/v2/getNewestEventId"/>
+      <w:bookmarkStart w:id="27" w:name="_Toc376717602"/>
+      <w:bookmarkEnd w:id="26"/>
+      <w:r>
+        <w:t>GET /v2/getNewestEventId</w:t>
+      </w:r>
       <w:bookmarkEnd w:id="27"/>
-      <w:r>
-        <w:t>GET /v2/getNewestEventId</w:t>
-      </w:r>
-      <w:bookmarkEnd w:id="28"/>
     </w:p>
     <w:p>
       <w:r>
@@ -9970,13 +10018,13 @@
       <w:pPr>
         <w:pStyle w:val="Heading2"/>
       </w:pPr>
-      <w:bookmarkStart w:id="29" w:name="_GET_/v2/waitForEvent"/>
-      <w:bookmarkStart w:id="30" w:name="_Toc376717158"/>
+      <w:bookmarkStart w:id="28" w:name="_GET_/v2/waitForEvent"/>
+      <w:bookmarkStart w:id="29" w:name="_Toc376717603"/>
+      <w:bookmarkEnd w:id="28"/>
+      <w:r>
+        <w:t>GET /v2/waitForEvent</w:t>
+      </w:r>
       <w:bookmarkEnd w:id="29"/>
-      <w:r>
-        <w:t>GET /v2/waitForEvent</w:t>
-      </w:r>
-      <w:bookmarkEnd w:id="30"/>
     </w:p>
     <w:p>
       <w:r>
@@ -10226,13 +10274,13 @@
       <w:pPr>
         <w:pStyle w:val="Heading2"/>
       </w:pPr>
-      <w:bookmarkStart w:id="31" w:name="_GET_/v2/pollForEvent"/>
-      <w:bookmarkStart w:id="32" w:name="_Toc376717159"/>
+      <w:bookmarkStart w:id="30" w:name="_GET_/v2/pollForEvent"/>
+      <w:bookmarkStart w:id="31" w:name="_Toc376717604"/>
+      <w:bookmarkEnd w:id="30"/>
+      <w:r>
+        <w:t>GET /v2/pollForEvent</w:t>
+      </w:r>
       <w:bookmarkEnd w:id="31"/>
-      <w:r>
-        <w:t>GET /v2/pollForEvent</w:t>
-      </w:r>
-      <w:bookmarkEnd w:id="32"/>
     </w:p>
     <w:p>
       <w:r>
@@ -10460,11 +10508,11 @@
       <w:pPr>
         <w:pStyle w:val="Heading2"/>
       </w:pPr>
-      <w:bookmarkStart w:id="33" w:name="_Toc376717160"/>
+      <w:bookmarkStart w:id="32" w:name="_Toc376717605"/>
       <w:r>
         <w:t>POST /v2/broadcastServerMessage</w:t>
       </w:r>
-      <w:bookmarkEnd w:id="33"/>
+      <w:bookmarkEnd w:id="32"/>
     </w:p>
     <w:p>
       <w:r>
@@ -10677,30 +10725,30 @@
       <w:pPr>
         <w:pStyle w:val="Heading1"/>
       </w:pPr>
-      <w:bookmarkStart w:id="34" w:name="_GET_/v2/getNewerEvents_&lt;TODO&gt;"/>
-      <w:bookmarkStart w:id="35" w:name="_Toc376717161"/>
+      <w:bookmarkStart w:id="33" w:name="_GET_/v2/getNewerEvents_&lt;TODO&gt;"/>
+      <w:bookmarkStart w:id="34" w:name="_Toc376717606"/>
+      <w:bookmarkEnd w:id="33"/>
+      <w:r>
+        <w:t>Users</w:t>
+      </w:r>
       <w:bookmarkEnd w:id="34"/>
-      <w:r>
-        <w:t>Users</w:t>
-      </w:r>
+    </w:p>
+    <w:p>
+      <w:r>
+        <w:t>These API calls pertain to Shacknews user accounts.</w:t>
+      </w:r>
+    </w:p>
+    <w:p>
+      <w:pPr>
+        <w:pStyle w:val="Heading2"/>
+      </w:pPr>
+      <w:bookmarkStart w:id="35" w:name="_POST_/v2/verifyCredentials"/>
+      <w:bookmarkStart w:id="36" w:name="_Toc376717607"/>
       <w:bookmarkEnd w:id="35"/>
-    </w:p>
-    <w:p>
-      <w:r>
-        <w:t>These API calls pertain to Shacknews user accounts.</w:t>
-      </w:r>
-    </w:p>
-    <w:p>
-      <w:pPr>
-        <w:pStyle w:val="Heading2"/>
-      </w:pPr>
-      <w:bookmarkStart w:id="36" w:name="_POST_/v2/verifyCredentials"/>
-      <w:bookmarkStart w:id="37" w:name="_Toc376717162"/>
+      <w:r>
+        <w:t>POST /v2/verifyCredentials</w:t>
+      </w:r>
       <w:bookmarkEnd w:id="36"/>
-      <w:r>
-        <w:t>POST /v2/verifyCredentials</w:t>
-      </w:r>
-      <w:bookmarkEnd w:id="37"/>
     </w:p>
     <w:p>
       <w:r>
@@ -10839,13 +10887,13 @@
       <w:pPr>
         <w:pStyle w:val="Heading2"/>
       </w:pPr>
-      <w:bookmarkStart w:id="38" w:name="_GET_/v2/getUserRegistrationDate"/>
-      <w:bookmarkStart w:id="39" w:name="_Toc376717163"/>
+      <w:bookmarkStart w:id="37" w:name="_GET_/v2/getUserRegistrationDate"/>
+      <w:bookmarkStart w:id="38" w:name="_Toc376717608"/>
+      <w:bookmarkEnd w:id="37"/>
+      <w:r>
+        <w:t>GET /v2/getUserRegistrationDate</w:t>
+      </w:r>
       <w:bookmarkEnd w:id="38"/>
-      <w:r>
-        <w:t>GET /v2/getUserRegistrationDate</w:t>
-      </w:r>
-      <w:bookmarkEnd w:id="39"/>
     </w:p>
     <w:p>
       <w:r>
@@ -11023,13 +11071,13 @@
       <w:pPr>
         <w:pStyle w:val="Heading2"/>
       </w:pPr>
-      <w:bookmarkStart w:id="40" w:name="_GET_/v2/getAllUserRegistrationDates"/>
-      <w:bookmarkStart w:id="41" w:name="_Toc376717164"/>
+      <w:bookmarkStart w:id="39" w:name="_GET_/v2/getAllUserRegistrationDates"/>
+      <w:bookmarkStart w:id="40" w:name="_Toc376717609"/>
+      <w:bookmarkEnd w:id="39"/>
+      <w:r>
+        <w:t>GET /v2/getAllUserRegistrationDates</w:t>
+      </w:r>
       <w:bookmarkEnd w:id="40"/>
-      <w:r>
-        <w:t>GET /v2/getAllUserRegistrationDates</w:t>
-      </w:r>
-      <w:bookmarkEnd w:id="41"/>
     </w:p>
     <w:p>
       <w:r>
@@ -11147,6 +11195,8 @@
         <w:br/>
         <w:t>}</w:t>
       </w:r>
+      <w:bookmarkStart w:id="41" w:name="_GoBack"/>
+      <w:bookmarkEnd w:id="41"/>
     </w:p>
     <w:p>
       <w:pPr>
@@ -11181,7 +11231,7 @@
       <w:pPr>
         <w:pStyle w:val="Heading1"/>
       </w:pPr>
-      <w:bookmarkStart w:id="42" w:name="_Toc376717165"/>
+      <w:bookmarkStart w:id="42" w:name="_Toc376717610"/>
       <w:r>
         <w:t>Shackmessages</w:t>
       </w:r>
@@ -11196,7 +11246,7 @@
       <w:pPr>
         <w:pStyle w:val="Heading2"/>
       </w:pPr>
-      <w:bookmarkStart w:id="43" w:name="_Toc376717166"/>
+      <w:bookmarkStart w:id="43" w:name="_Toc376717611"/>
       <w:r>
         <w:t>POST /v2/getMessages</w:t>
       </w:r>
@@ -11627,7 +11677,7 @@
         <w:pStyle w:val="Heading2"/>
       </w:pPr>
       <w:bookmarkStart w:id="44" w:name="_POST_/v2/sendMessage"/>
-      <w:bookmarkStart w:id="45" w:name="_Toc376717167"/>
+      <w:bookmarkStart w:id="45" w:name="_Toc376717612"/>
       <w:bookmarkEnd w:id="44"/>
       <w:r>
         <w:t>POST /v2/sendMessage</w:t>
@@ -11856,7 +11906,7 @@
       <w:pPr>
         <w:pStyle w:val="Heading2"/>
       </w:pPr>
-      <w:bookmarkStart w:id="46" w:name="_Toc376717168"/>
+      <w:bookmarkStart w:id="46" w:name="_Toc376717613"/>
       <w:r>
         <w:t>POST /v2/markMessageRead</w:t>
       </w:r>
@@ -12054,7 +12104,7 @@
       <w:pPr>
         <w:pStyle w:val="Heading2"/>
       </w:pPr>
-      <w:bookmarkStart w:id="47" w:name="_Toc376717169"/>
+      <w:bookmarkStart w:id="47" w:name="_Toc376717614"/>
       <w:r>
         <w:t>POST /v2/deleteMessag</w:t>
       </w:r>
@@ -12279,7 +12329,7 @@
         <w:pStyle w:val="Heading1"/>
       </w:pPr>
       <w:bookmarkStart w:id="48" w:name="_Client_Data"/>
-      <w:bookmarkStart w:id="49" w:name="_Toc376717170"/>
+      <w:bookmarkStart w:id="49" w:name="_Toc376717615"/>
       <w:bookmarkEnd w:id="48"/>
       <w:r>
         <w:t xml:space="preserve">Client </w:t>
@@ -12425,7 +12475,7 @@
       <w:bookmarkStart w:id="50" w:name="_POST_/v2/clientData/getClientToken_"/>
       <w:bookmarkStart w:id="51" w:name="_POST_/v2/clientData/getClientSessio"/>
       <w:bookmarkStart w:id="52" w:name="_Ref375010567"/>
-      <w:bookmarkStart w:id="53" w:name="_Toc376717171"/>
+      <w:bookmarkStart w:id="53" w:name="_Toc376717616"/>
       <w:bookmarkEnd w:id="50"/>
       <w:bookmarkEnd w:id="51"/>
       <w:r>
@@ -12693,7 +12743,7 @@
       <w:pPr>
         <w:pStyle w:val="Heading2"/>
       </w:pPr>
-      <w:bookmarkStart w:id="54" w:name="_Toc376717172"/>
+      <w:bookmarkStart w:id="54" w:name="_Toc376717617"/>
       <w:r>
         <w:t>POST</w:t>
       </w:r>
@@ -12928,7 +12978,7 @@
       <w:pPr>
         <w:pStyle w:val="Heading2"/>
       </w:pPr>
-      <w:bookmarkStart w:id="55" w:name="_Toc376717173"/>
+      <w:bookmarkStart w:id="55" w:name="_Toc376717618"/>
       <w:r>
         <w:t>POST /v2/</w:t>
       </w:r>
@@ -13218,7 +13268,7 @@
       <w:pPr>
         <w:pStyle w:val="Heading2"/>
       </w:pPr>
-      <w:bookmarkStart w:id="56" w:name="_Toc376717174"/>
+      <w:bookmarkStart w:id="56" w:name="_Toc376717619"/>
       <w:r>
         <w:t>POST</w:t>
       </w:r>
@@ -13475,7 +13525,7 @@
       <w:pPr>
         <w:pStyle w:val="Heading2"/>
       </w:pPr>
-      <w:bookmarkStart w:id="57" w:name="_Toc376717175"/>
+      <w:bookmarkStart w:id="57" w:name="_Toc376717620"/>
       <w:r>
         <w:t>POST /v2/</w:t>
       </w:r>
@@ -13643,7 +13693,7 @@
       <w:pPr>
         <w:pStyle w:val="Heading2"/>
       </w:pPr>
-      <w:bookmarkStart w:id="58" w:name="_Toc376717176"/>
+      <w:bookmarkStart w:id="58" w:name="_Toc376717621"/>
       <w:r>
         <w:t>POST /v2/</w:t>
       </w:r>
@@ -13871,7 +13921,7 @@
       <w:pPr>
         <w:pStyle w:val="Heading2"/>
       </w:pPr>
-      <w:bookmarkStart w:id="59" w:name="_Toc376717177"/>
+      <w:bookmarkStart w:id="59" w:name="_Toc376717622"/>
       <w:r>
         <w:t>POST</w:t>
       </w:r>
@@ -14034,7 +14084,7 @@
       <w:pPr>
         <w:pStyle w:val="Heading2"/>
       </w:pPr>
-      <w:bookmarkStart w:id="60" w:name="_Toc376717178"/>
+      <w:bookmarkStart w:id="60" w:name="_Toc376717623"/>
       <w:r>
         <w:t>POST /v2/</w:t>
       </w:r>
@@ -14231,7 +14281,7 @@
       <w:pPr>
         <w:pStyle w:val="Heading1"/>
       </w:pPr>
-      <w:bookmarkStart w:id="61" w:name="_Toc376717179"/>
+      <w:bookmarkStart w:id="61" w:name="_Toc376717624"/>
       <w:r>
         <w:t>Appendix: Database Structure</w:t>
       </w:r>
@@ -23916,7 +23966,7 @@
 </file>
 
 <file path=customXml/itemProps1.xml><?xml version="1.0" encoding="utf-8"?>
-<ds:datastoreItem xmlns:ds="http://schemas.openxmlformats.org/officeDocument/2006/customXml" ds:itemID="{3121E6CD-9D55-49C1-AE5E-915D682683AF}">
+<ds:datastoreItem xmlns:ds="http://schemas.openxmlformats.org/officeDocument/2006/customXml" ds:itemID="{30A45F02-8F1C-4B99-8A38-373F6F28749F}">
   <ds:schemaRefs>
     <ds:schemaRef ds:uri="http://schemas.openxmlformats.org/officeDocument/2006/bibliography"/>
   </ds:schemaRefs>

</xml_diff>

<commit_message>
Include totalThreadCount in getChattyRootPosts.
</commit_message>
<xml_diff>
--- a/v2/WinChatty v2 API.docx
+++ b/v2/WinChatty v2 API.docx
@@ -97,7 +97,7 @@
               <w:rPr>
                 <w:noProof/>
               </w:rPr>
-              <w:t>9:13 PM</w:t>
+              <w:t>9:21 PM</w:t>
             </w:r>
             <w:r>
               <w:fldChar w:fldCharType="end"/>
@@ -209,7 +209,7 @@
             </w:rPr>
             <w:fldChar w:fldCharType="separate"/>
           </w:r>
-          <w:hyperlink w:anchor="_Toc376719744" w:history="1">
+          <w:hyperlink w:anchor="_Toc376720099" w:history="1">
             <w:r>
               <w:rPr>
                 <w:rStyle w:val="Hyperlink"/>
@@ -236,7 +236,7 @@
                 <w:noProof/>
                 <w:webHidden/>
               </w:rPr>
-              <w:instrText xml:space="preserve"> PAGEREF _Toc376719744 \h </w:instrText>
+              <w:instrText xml:space="preserve"> PAGEREF _Toc376720099 \h </w:instrText>
             </w:r>
             <w:r>
               <w:rPr>
@@ -275,7 +275,7 @@
               <w:sz w:val="22"/>
             </w:rPr>
           </w:pPr>
-          <w:hyperlink w:anchor="_Toc376719745" w:history="1">
+          <w:hyperlink w:anchor="_Toc376720100" w:history="1">
             <w:r>
               <w:rPr>
                 <w:rStyle w:val="Hyperlink"/>
@@ -302,7 +302,7 @@
                 <w:noProof/>
                 <w:webHidden/>
               </w:rPr>
-              <w:instrText xml:space="preserve"> PAGEREF _Toc376719745 \h </w:instrText>
+              <w:instrText xml:space="preserve"> PAGEREF _Toc376720100 \h </w:instrText>
             </w:r>
             <w:r>
               <w:rPr>
@@ -341,7 +341,7 @@
               <w:sz w:val="22"/>
             </w:rPr>
           </w:pPr>
-          <w:hyperlink w:anchor="_Toc376719746" w:history="1">
+          <w:hyperlink w:anchor="_Toc376720101" w:history="1">
             <w:r>
               <w:rPr>
                 <w:rStyle w:val="Hyperlink"/>
@@ -368,7 +368,7 @@
                 <w:noProof/>
                 <w:webHidden/>
               </w:rPr>
-              <w:instrText xml:space="preserve"> PAGEREF _Toc376719746 \h </w:instrText>
+              <w:instrText xml:space="preserve"> PAGEREF _Toc376720101 \h </w:instrText>
             </w:r>
             <w:r>
               <w:rPr>
@@ -407,7 +407,7 @@
               <w:sz w:val="22"/>
             </w:rPr>
           </w:pPr>
-          <w:hyperlink w:anchor="_Toc376719747" w:history="1">
+          <w:hyperlink w:anchor="_Toc376720102" w:history="1">
             <w:r>
               <w:rPr>
                 <w:rStyle w:val="Hyperlink"/>
@@ -434,7 +434,7 @@
                 <w:noProof/>
                 <w:webHidden/>
               </w:rPr>
-              <w:instrText xml:space="preserve"> PAGEREF _Toc376719747 \h </w:instrText>
+              <w:instrText xml:space="preserve"> PAGEREF _Toc376720102 \h </w:instrText>
             </w:r>
             <w:r>
               <w:rPr>
@@ -473,7 +473,7 @@
               <w:sz w:val="22"/>
             </w:rPr>
           </w:pPr>
-          <w:hyperlink w:anchor="_Toc376719748" w:history="1">
+          <w:hyperlink w:anchor="_Toc376720103" w:history="1">
             <w:r>
               <w:rPr>
                 <w:rStyle w:val="Hyperlink"/>
@@ -500,7 +500,7 @@
                 <w:noProof/>
                 <w:webHidden/>
               </w:rPr>
-              <w:instrText xml:space="preserve"> PAGEREF _Toc376719748 \h </w:instrText>
+              <w:instrText xml:space="preserve"> PAGEREF _Toc376720103 \h </w:instrText>
             </w:r>
             <w:r>
               <w:rPr>
@@ -539,7 +539,7 @@
               <w:sz w:val="22"/>
             </w:rPr>
           </w:pPr>
-          <w:hyperlink w:anchor="_Toc376719749" w:history="1">
+          <w:hyperlink w:anchor="_Toc376720104" w:history="1">
             <w:r>
               <w:rPr>
                 <w:rStyle w:val="Hyperlink"/>
@@ -566,7 +566,7 @@
                 <w:noProof/>
                 <w:webHidden/>
               </w:rPr>
-              <w:instrText xml:space="preserve"> PAGEREF _Toc376719749 \h </w:instrText>
+              <w:instrText xml:space="preserve"> PAGEREF _Toc376720104 \h </w:instrText>
             </w:r>
             <w:r>
               <w:rPr>
@@ -609,7 +609,7 @@
               <w:sz w:val="22"/>
             </w:rPr>
           </w:pPr>
-          <w:hyperlink w:anchor="_Toc376719750" w:history="1">
+          <w:hyperlink w:anchor="_Toc376720105" w:history="1">
             <w:r>
               <w:rPr>
                 <w:rStyle w:val="Hyperlink"/>
@@ -636,7 +636,7 @@
                 <w:noProof/>
                 <w:webHidden/>
               </w:rPr>
-              <w:instrText xml:space="preserve"> PAGEREF _Toc376719750 \h </w:instrText>
+              <w:instrText xml:space="preserve"> PAGEREF _Toc376720105 \h </w:instrText>
             </w:r>
             <w:r>
               <w:rPr>
@@ -675,7 +675,7 @@
               <w:sz w:val="22"/>
             </w:rPr>
           </w:pPr>
-          <w:hyperlink w:anchor="_Toc376719751" w:history="1">
+          <w:hyperlink w:anchor="_Toc376720106" w:history="1">
             <w:r>
               <w:rPr>
                 <w:rStyle w:val="Hyperlink"/>
@@ -702,7 +702,7 @@
                 <w:noProof/>
                 <w:webHidden/>
               </w:rPr>
-              <w:instrText xml:space="preserve"> PAGEREF _Toc376719751 \h </w:instrText>
+              <w:instrText xml:space="preserve"> PAGEREF _Toc376720106 \h </w:instrText>
             </w:r>
             <w:r>
               <w:rPr>
@@ -741,7 +741,7 @@
               <w:sz w:val="22"/>
             </w:rPr>
           </w:pPr>
-          <w:hyperlink w:anchor="_Toc376719752" w:history="1">
+          <w:hyperlink w:anchor="_Toc376720107" w:history="1">
             <w:r>
               <w:rPr>
                 <w:rStyle w:val="Hyperlink"/>
@@ -768,7 +768,7 @@
                 <w:noProof/>
                 <w:webHidden/>
               </w:rPr>
-              <w:instrText xml:space="preserve"> PAGEREF _Toc376719752 \h </w:instrText>
+              <w:instrText xml:space="preserve"> PAGEREF _Toc376720107 \h </w:instrText>
             </w:r>
             <w:r>
               <w:rPr>
@@ -807,7 +807,7 @@
               <w:sz w:val="22"/>
             </w:rPr>
           </w:pPr>
-          <w:hyperlink w:anchor="_Toc376719753" w:history="1">
+          <w:hyperlink w:anchor="_Toc376720108" w:history="1">
             <w:r>
               <w:rPr>
                 <w:rStyle w:val="Hyperlink"/>
@@ -834,7 +834,7 @@
                 <w:noProof/>
                 <w:webHidden/>
               </w:rPr>
-              <w:instrText xml:space="preserve"> PAGEREF _Toc376719753 \h </w:instrText>
+              <w:instrText xml:space="preserve"> PAGEREF _Toc376720108 \h </w:instrText>
             </w:r>
             <w:r>
               <w:rPr>
@@ -873,7 +873,7 @@
               <w:sz w:val="22"/>
             </w:rPr>
           </w:pPr>
-          <w:hyperlink w:anchor="_Toc376719754" w:history="1">
+          <w:hyperlink w:anchor="_Toc376720109" w:history="1">
             <w:r>
               <w:rPr>
                 <w:rStyle w:val="Hyperlink"/>
@@ -900,7 +900,7 @@
                 <w:noProof/>
                 <w:webHidden/>
               </w:rPr>
-              <w:instrText xml:space="preserve"> PAGEREF _Toc376719754 \h </w:instrText>
+              <w:instrText xml:space="preserve"> PAGEREF _Toc376720109 \h </w:instrText>
             </w:r>
             <w:r>
               <w:rPr>
@@ -939,7 +939,7 @@
               <w:sz w:val="22"/>
             </w:rPr>
           </w:pPr>
-          <w:hyperlink w:anchor="_Toc376719755" w:history="1">
+          <w:hyperlink w:anchor="_Toc376720110" w:history="1">
             <w:r>
               <w:rPr>
                 <w:rStyle w:val="Hyperlink"/>
@@ -966,7 +966,7 @@
                 <w:noProof/>
                 <w:webHidden/>
               </w:rPr>
-              <w:instrText xml:space="preserve"> PAGEREF _Toc376719755 \h </w:instrText>
+              <w:instrText xml:space="preserve"> PAGEREF _Toc376720110 \h </w:instrText>
             </w:r>
             <w:r>
               <w:rPr>
@@ -1005,7 +1005,7 @@
               <w:sz w:val="22"/>
             </w:rPr>
           </w:pPr>
-          <w:hyperlink w:anchor="_Toc376719756" w:history="1">
+          <w:hyperlink w:anchor="_Toc376720111" w:history="1">
             <w:r>
               <w:rPr>
                 <w:rStyle w:val="Hyperlink"/>
@@ -1032,7 +1032,7 @@
                 <w:noProof/>
                 <w:webHidden/>
               </w:rPr>
-              <w:instrText xml:space="preserve"> PAGEREF _Toc376719756 \h </w:instrText>
+              <w:instrText xml:space="preserve"> PAGEREF _Toc376720111 \h </w:instrText>
             </w:r>
             <w:r>
               <w:rPr>
@@ -1075,7 +1075,7 @@
               <w:sz w:val="22"/>
             </w:rPr>
           </w:pPr>
-          <w:hyperlink w:anchor="_Toc376719757" w:history="1">
+          <w:hyperlink w:anchor="_Toc376720112" w:history="1">
             <w:r>
               <w:rPr>
                 <w:rStyle w:val="Hyperlink"/>
@@ -1102,7 +1102,7 @@
                 <w:noProof/>
                 <w:webHidden/>
               </w:rPr>
-              <w:instrText xml:space="preserve"> PAGEREF _Toc376719757 \h </w:instrText>
+              <w:instrText xml:space="preserve"> PAGEREF _Toc376720112 \h </w:instrText>
             </w:r>
             <w:r>
               <w:rPr>
@@ -1141,7 +1141,7 @@
               <w:sz w:val="22"/>
             </w:rPr>
           </w:pPr>
-          <w:hyperlink w:anchor="_Toc376719758" w:history="1">
+          <w:hyperlink w:anchor="_Toc376720113" w:history="1">
             <w:r>
               <w:rPr>
                 <w:rStyle w:val="Hyperlink"/>
@@ -1168,7 +1168,7 @@
                 <w:noProof/>
                 <w:webHidden/>
               </w:rPr>
-              <w:instrText xml:space="preserve"> PAGEREF _Toc376719758 \h </w:instrText>
+              <w:instrText xml:space="preserve"> PAGEREF _Toc376720113 \h </w:instrText>
             </w:r>
             <w:r>
               <w:rPr>
@@ -1207,7 +1207,7 @@
               <w:sz w:val="22"/>
             </w:rPr>
           </w:pPr>
-          <w:hyperlink w:anchor="_Toc376719759" w:history="1">
+          <w:hyperlink w:anchor="_Toc376720114" w:history="1">
             <w:r>
               <w:rPr>
                 <w:rStyle w:val="Hyperlink"/>
@@ -1234,7 +1234,7 @@
                 <w:noProof/>
                 <w:webHidden/>
               </w:rPr>
-              <w:instrText xml:space="preserve"> PAGEREF _Toc376719759 \h </w:instrText>
+              <w:instrText xml:space="preserve"> PAGEREF _Toc376720114 \h </w:instrText>
             </w:r>
             <w:r>
               <w:rPr>
@@ -1273,7 +1273,7 @@
               <w:sz w:val="22"/>
             </w:rPr>
           </w:pPr>
-          <w:hyperlink w:anchor="_Toc376719760" w:history="1">
+          <w:hyperlink w:anchor="_Toc376720115" w:history="1">
             <w:r>
               <w:rPr>
                 <w:rStyle w:val="Hyperlink"/>
@@ -1300,7 +1300,7 @@
                 <w:noProof/>
                 <w:webHidden/>
               </w:rPr>
-              <w:instrText xml:space="preserve"> PAGEREF _Toc376719760 \h </w:instrText>
+              <w:instrText xml:space="preserve"> PAGEREF _Toc376720115 \h </w:instrText>
             </w:r>
             <w:r>
               <w:rPr>
@@ -1339,7 +1339,7 @@
               <w:sz w:val="22"/>
             </w:rPr>
           </w:pPr>
-          <w:hyperlink w:anchor="_Toc376719761" w:history="1">
+          <w:hyperlink w:anchor="_Toc376720116" w:history="1">
             <w:r>
               <w:rPr>
                 <w:rStyle w:val="Hyperlink"/>
@@ -1366,7 +1366,7 @@
                 <w:noProof/>
                 <w:webHidden/>
               </w:rPr>
-              <w:instrText xml:space="preserve"> PAGEREF _Toc376719761 \h </w:instrText>
+              <w:instrText xml:space="preserve"> PAGEREF _Toc376720116 \h </w:instrText>
             </w:r>
             <w:r>
               <w:rPr>
@@ -1405,7 +1405,7 @@
               <w:sz w:val="22"/>
             </w:rPr>
           </w:pPr>
-          <w:hyperlink w:anchor="_Toc376719762" w:history="1">
+          <w:hyperlink w:anchor="_Toc376720117" w:history="1">
             <w:r>
               <w:rPr>
                 <w:rStyle w:val="Hyperlink"/>
@@ -1432,7 +1432,7 @@
                 <w:noProof/>
                 <w:webHidden/>
               </w:rPr>
-              <w:instrText xml:space="preserve"> PAGEREF _Toc376719762 \h </w:instrText>
+              <w:instrText xml:space="preserve"> PAGEREF _Toc376720117 \h </w:instrText>
             </w:r>
             <w:r>
               <w:rPr>
@@ -1471,7 +1471,7 @@
               <w:sz w:val="22"/>
             </w:rPr>
           </w:pPr>
-          <w:hyperlink w:anchor="_Toc376719763" w:history="1">
+          <w:hyperlink w:anchor="_Toc376720118" w:history="1">
             <w:r>
               <w:rPr>
                 <w:rStyle w:val="Hyperlink"/>
@@ -1498,7 +1498,7 @@
                 <w:noProof/>
                 <w:webHidden/>
               </w:rPr>
-              <w:instrText xml:space="preserve"> PAGEREF _Toc376719763 \h </w:instrText>
+              <w:instrText xml:space="preserve"> PAGEREF _Toc376720118 \h </w:instrText>
             </w:r>
             <w:r>
               <w:rPr>
@@ -1537,7 +1537,7 @@
               <w:sz w:val="22"/>
             </w:rPr>
           </w:pPr>
-          <w:hyperlink w:anchor="_Toc376719764" w:history="1">
+          <w:hyperlink w:anchor="_Toc376720119" w:history="1">
             <w:r>
               <w:rPr>
                 <w:rStyle w:val="Hyperlink"/>
@@ -1564,7 +1564,7 @@
                 <w:noProof/>
                 <w:webHidden/>
               </w:rPr>
-              <w:instrText xml:space="preserve"> PAGEREF _Toc376719764 \h </w:instrText>
+              <w:instrText xml:space="preserve"> PAGEREF _Toc376720119 \h </w:instrText>
             </w:r>
             <w:r>
               <w:rPr>
@@ -1607,7 +1607,7 @@
               <w:sz w:val="22"/>
             </w:rPr>
           </w:pPr>
-          <w:hyperlink w:anchor="_Toc376719765" w:history="1">
+          <w:hyperlink w:anchor="_Toc376720120" w:history="1">
             <w:r>
               <w:rPr>
                 <w:rStyle w:val="Hyperlink"/>
@@ -1634,7 +1634,7 @@
                 <w:noProof/>
                 <w:webHidden/>
               </w:rPr>
-              <w:instrText xml:space="preserve"> PAGEREF _Toc376719765 \h </w:instrText>
+              <w:instrText xml:space="preserve"> PAGEREF _Toc376720120 \h </w:instrText>
             </w:r>
             <w:r>
               <w:rPr>
@@ -1673,7 +1673,7 @@
               <w:sz w:val="22"/>
             </w:rPr>
           </w:pPr>
-          <w:hyperlink w:anchor="_Toc376719766" w:history="1">
+          <w:hyperlink w:anchor="_Toc376720121" w:history="1">
             <w:r>
               <w:rPr>
                 <w:rStyle w:val="Hyperlink"/>
@@ -1700,7 +1700,7 @@
                 <w:noProof/>
                 <w:webHidden/>
               </w:rPr>
-              <w:instrText xml:space="preserve"> PAGEREF _Toc376719766 \h </w:instrText>
+              <w:instrText xml:space="preserve"> PAGEREF _Toc376720121 \h </w:instrText>
             </w:r>
             <w:r>
               <w:rPr>
@@ -1739,7 +1739,7 @@
               <w:sz w:val="22"/>
             </w:rPr>
           </w:pPr>
-          <w:hyperlink w:anchor="_Toc376719767" w:history="1">
+          <w:hyperlink w:anchor="_Toc376720122" w:history="1">
             <w:r>
               <w:rPr>
                 <w:rStyle w:val="Hyperlink"/>
@@ -1766,7 +1766,7 @@
                 <w:noProof/>
                 <w:webHidden/>
               </w:rPr>
-              <w:instrText xml:space="preserve"> PAGEREF _Toc376719767 \h </w:instrText>
+              <w:instrText xml:space="preserve"> PAGEREF _Toc376720122 \h </w:instrText>
             </w:r>
             <w:r>
               <w:rPr>
@@ -1805,7 +1805,7 @@
               <w:sz w:val="22"/>
             </w:rPr>
           </w:pPr>
-          <w:hyperlink w:anchor="_Toc376719768" w:history="1">
+          <w:hyperlink w:anchor="_Toc376720123" w:history="1">
             <w:r>
               <w:rPr>
                 <w:rStyle w:val="Hyperlink"/>
@@ -1832,7 +1832,7 @@
                 <w:noProof/>
                 <w:webHidden/>
               </w:rPr>
-              <w:instrText xml:space="preserve"> PAGEREF _Toc376719768 \h </w:instrText>
+              <w:instrText xml:space="preserve"> PAGEREF _Toc376720123 \h </w:instrText>
             </w:r>
             <w:r>
               <w:rPr>
@@ -1871,7 +1871,7 @@
               <w:sz w:val="22"/>
             </w:rPr>
           </w:pPr>
-          <w:hyperlink w:anchor="_Toc376719769" w:history="1">
+          <w:hyperlink w:anchor="_Toc376720124" w:history="1">
             <w:r>
               <w:rPr>
                 <w:rStyle w:val="Hyperlink"/>
@@ -1898,7 +1898,7 @@
                 <w:noProof/>
                 <w:webHidden/>
               </w:rPr>
-              <w:instrText xml:space="preserve"> PAGEREF _Toc376719769 \h </w:instrText>
+              <w:instrText xml:space="preserve"> PAGEREF _Toc376720124 \h </w:instrText>
             </w:r>
             <w:r>
               <w:rPr>
@@ -1941,7 +1941,7 @@
               <w:sz w:val="22"/>
             </w:rPr>
           </w:pPr>
-          <w:hyperlink w:anchor="_Toc376719770" w:history="1">
+          <w:hyperlink w:anchor="_Toc376720125" w:history="1">
             <w:r>
               <w:rPr>
                 <w:rStyle w:val="Hyperlink"/>
@@ -1968,7 +1968,7 @@
                 <w:noProof/>
                 <w:webHidden/>
               </w:rPr>
-              <w:instrText xml:space="preserve"> PAGEREF _Toc376719770 \h </w:instrText>
+              <w:instrText xml:space="preserve"> PAGEREF _Toc376720125 \h </w:instrText>
             </w:r>
             <w:r>
               <w:rPr>
@@ -2007,7 +2007,7 @@
               <w:sz w:val="22"/>
             </w:rPr>
           </w:pPr>
-          <w:hyperlink w:anchor="_Toc376719771" w:history="1">
+          <w:hyperlink w:anchor="_Toc376720126" w:history="1">
             <w:r>
               <w:rPr>
                 <w:rStyle w:val="Hyperlink"/>
@@ -2034,7 +2034,7 @@
                 <w:noProof/>
                 <w:webHidden/>
               </w:rPr>
-              <w:instrText xml:space="preserve"> PAGEREF _Toc376719771 \h </w:instrText>
+              <w:instrText xml:space="preserve"> PAGEREF _Toc376720126 \h </w:instrText>
             </w:r>
             <w:r>
               <w:rPr>
@@ -2073,7 +2073,7 @@
               <w:sz w:val="22"/>
             </w:rPr>
           </w:pPr>
-          <w:hyperlink w:anchor="_Toc376719772" w:history="1">
+          <w:hyperlink w:anchor="_Toc376720127" w:history="1">
             <w:r>
               <w:rPr>
                 <w:rStyle w:val="Hyperlink"/>
@@ -2100,7 +2100,7 @@
                 <w:noProof/>
                 <w:webHidden/>
               </w:rPr>
-              <w:instrText xml:space="preserve"> PAGEREF _Toc376719772 \h </w:instrText>
+              <w:instrText xml:space="preserve"> PAGEREF _Toc376720127 \h </w:instrText>
             </w:r>
             <w:r>
               <w:rPr>
@@ -2139,7 +2139,7 @@
               <w:sz w:val="22"/>
             </w:rPr>
           </w:pPr>
-          <w:hyperlink w:anchor="_Toc376719773" w:history="1">
+          <w:hyperlink w:anchor="_Toc376720128" w:history="1">
             <w:r>
               <w:rPr>
                 <w:rStyle w:val="Hyperlink"/>
@@ -2166,7 +2166,7 @@
                 <w:noProof/>
                 <w:webHidden/>
               </w:rPr>
-              <w:instrText xml:space="preserve"> PAGEREF _Toc376719773 \h </w:instrText>
+              <w:instrText xml:space="preserve"> PAGEREF _Toc376720128 \h </w:instrText>
             </w:r>
             <w:r>
               <w:rPr>
@@ -2209,7 +2209,7 @@
               <w:sz w:val="22"/>
             </w:rPr>
           </w:pPr>
-          <w:hyperlink w:anchor="_Toc376719774" w:history="1">
+          <w:hyperlink w:anchor="_Toc376720129" w:history="1">
             <w:r>
               <w:rPr>
                 <w:rStyle w:val="Hyperlink"/>
@@ -2236,7 +2236,7 @@
                 <w:noProof/>
                 <w:webHidden/>
               </w:rPr>
-              <w:instrText xml:space="preserve"> PAGEREF _Toc376719774 \h </w:instrText>
+              <w:instrText xml:space="preserve"> PAGEREF _Toc376720129 \h </w:instrText>
             </w:r>
             <w:r>
               <w:rPr>
@@ -2275,7 +2275,7 @@
               <w:sz w:val="22"/>
             </w:rPr>
           </w:pPr>
-          <w:hyperlink w:anchor="_Toc376719775" w:history="1">
+          <w:hyperlink w:anchor="_Toc376720130" w:history="1">
             <w:r>
               <w:rPr>
                 <w:rStyle w:val="Hyperlink"/>
@@ -2302,7 +2302,7 @@
                 <w:noProof/>
                 <w:webHidden/>
               </w:rPr>
-              <w:instrText xml:space="preserve"> PAGEREF _Toc376719775 \h </w:instrText>
+              <w:instrText xml:space="preserve"> PAGEREF _Toc376720130 \h </w:instrText>
             </w:r>
             <w:r>
               <w:rPr>
@@ -2341,7 +2341,7 @@
               <w:sz w:val="22"/>
             </w:rPr>
           </w:pPr>
-          <w:hyperlink w:anchor="_Toc376719776" w:history="1">
+          <w:hyperlink w:anchor="_Toc376720131" w:history="1">
             <w:r>
               <w:rPr>
                 <w:rStyle w:val="Hyperlink"/>
@@ -2368,7 +2368,7 @@
                 <w:noProof/>
                 <w:webHidden/>
               </w:rPr>
-              <w:instrText xml:space="preserve"> PAGEREF _Toc376719776 \h </w:instrText>
+              <w:instrText xml:space="preserve"> PAGEREF _Toc376720131 \h </w:instrText>
             </w:r>
             <w:r>
               <w:rPr>
@@ -2407,7 +2407,7 @@
               <w:sz w:val="22"/>
             </w:rPr>
           </w:pPr>
-          <w:hyperlink w:anchor="_Toc376719777" w:history="1">
+          <w:hyperlink w:anchor="_Toc376720132" w:history="1">
             <w:r>
               <w:rPr>
                 <w:rStyle w:val="Hyperlink"/>
@@ -2434,7 +2434,7 @@
                 <w:noProof/>
                 <w:webHidden/>
               </w:rPr>
-              <w:instrText xml:space="preserve"> PAGEREF _Toc376719777 \h </w:instrText>
+              <w:instrText xml:space="preserve"> PAGEREF _Toc376720132 \h </w:instrText>
             </w:r>
             <w:r>
               <w:rPr>
@@ -2473,7 +2473,7 @@
               <w:sz w:val="22"/>
             </w:rPr>
           </w:pPr>
-          <w:hyperlink w:anchor="_Toc376719778" w:history="1">
+          <w:hyperlink w:anchor="_Toc376720133" w:history="1">
             <w:r>
               <w:rPr>
                 <w:rStyle w:val="Hyperlink"/>
@@ -2500,7 +2500,7 @@
                 <w:noProof/>
                 <w:webHidden/>
               </w:rPr>
-              <w:instrText xml:space="preserve"> PAGEREF _Toc376719778 \h </w:instrText>
+              <w:instrText xml:space="preserve"> PAGEREF _Toc376720133 \h </w:instrText>
             </w:r>
             <w:r>
               <w:rPr>
@@ -2543,7 +2543,7 @@
               <w:sz w:val="22"/>
             </w:rPr>
           </w:pPr>
-          <w:hyperlink w:anchor="_Toc376719779" w:history="1">
+          <w:hyperlink w:anchor="_Toc376720134" w:history="1">
             <w:r>
               <w:rPr>
                 <w:rStyle w:val="Hyperlink"/>
@@ -2570,7 +2570,7 @@
                 <w:noProof/>
                 <w:webHidden/>
               </w:rPr>
-              <w:instrText xml:space="preserve"> PAGEREF _Toc376719779 \h </w:instrText>
+              <w:instrText xml:space="preserve"> PAGEREF _Toc376720134 \h </w:instrText>
             </w:r>
             <w:r>
               <w:rPr>
@@ -2609,7 +2609,7 @@
               <w:sz w:val="22"/>
             </w:rPr>
           </w:pPr>
-          <w:hyperlink w:anchor="_Toc376719780" w:history="1">
+          <w:hyperlink w:anchor="_Toc376720135" w:history="1">
             <w:r>
               <w:rPr>
                 <w:rStyle w:val="Hyperlink"/>
@@ -2636,7 +2636,7 @@
                 <w:noProof/>
                 <w:webHidden/>
               </w:rPr>
-              <w:instrText xml:space="preserve"> PAGEREF _Toc376719780 \h </w:instrText>
+              <w:instrText xml:space="preserve"> PAGEREF _Toc376720135 \h </w:instrText>
             </w:r>
             <w:r>
               <w:rPr>
@@ -2675,7 +2675,7 @@
               <w:sz w:val="22"/>
             </w:rPr>
           </w:pPr>
-          <w:hyperlink w:anchor="_Toc376719781" w:history="1">
+          <w:hyperlink w:anchor="_Toc376720136" w:history="1">
             <w:r>
               <w:rPr>
                 <w:rStyle w:val="Hyperlink"/>
@@ -2702,7 +2702,7 @@
                 <w:noProof/>
                 <w:webHidden/>
               </w:rPr>
-              <w:instrText xml:space="preserve"> PAGEREF _Toc376719781 \h </w:instrText>
+              <w:instrText xml:space="preserve"> PAGEREF _Toc376720136 \h </w:instrText>
             </w:r>
             <w:r>
               <w:rPr>
@@ -2741,7 +2741,7 @@
               <w:sz w:val="22"/>
             </w:rPr>
           </w:pPr>
-          <w:hyperlink w:anchor="_Toc376719782" w:history="1">
+          <w:hyperlink w:anchor="_Toc376720137" w:history="1">
             <w:r>
               <w:rPr>
                 <w:rStyle w:val="Hyperlink"/>
@@ -2768,7 +2768,7 @@
                 <w:noProof/>
                 <w:webHidden/>
               </w:rPr>
-              <w:instrText xml:space="preserve"> PAGEREF _Toc376719782 \h </w:instrText>
+              <w:instrText xml:space="preserve"> PAGEREF _Toc376720137 \h </w:instrText>
             </w:r>
             <w:r>
               <w:rPr>
@@ -2807,7 +2807,7 @@
               <w:sz w:val="22"/>
             </w:rPr>
           </w:pPr>
-          <w:hyperlink w:anchor="_Toc376719783" w:history="1">
+          <w:hyperlink w:anchor="_Toc376720138" w:history="1">
             <w:r>
               <w:rPr>
                 <w:rStyle w:val="Hyperlink"/>
@@ -2834,7 +2834,7 @@
                 <w:noProof/>
                 <w:webHidden/>
               </w:rPr>
-              <w:instrText xml:space="preserve"> PAGEREF _Toc376719783 \h </w:instrText>
+              <w:instrText xml:space="preserve"> PAGEREF _Toc376720138 \h </w:instrText>
             </w:r>
             <w:r>
               <w:rPr>
@@ -2873,7 +2873,7 @@
               <w:sz w:val="22"/>
             </w:rPr>
           </w:pPr>
-          <w:hyperlink w:anchor="_Toc376719784" w:history="1">
+          <w:hyperlink w:anchor="_Toc376720139" w:history="1">
             <w:r>
               <w:rPr>
                 <w:rStyle w:val="Hyperlink"/>
@@ -2900,7 +2900,7 @@
                 <w:noProof/>
                 <w:webHidden/>
               </w:rPr>
-              <w:instrText xml:space="preserve"> PAGEREF _Toc376719784 \h </w:instrText>
+              <w:instrText xml:space="preserve"> PAGEREF _Toc376720139 \h </w:instrText>
             </w:r>
             <w:r>
               <w:rPr>
@@ -2939,7 +2939,7 @@
               <w:sz w:val="22"/>
             </w:rPr>
           </w:pPr>
-          <w:hyperlink w:anchor="_Toc376719785" w:history="1">
+          <w:hyperlink w:anchor="_Toc376720140" w:history="1">
             <w:r>
               <w:rPr>
                 <w:rStyle w:val="Hyperlink"/>
@@ -2966,7 +2966,7 @@
                 <w:noProof/>
                 <w:webHidden/>
               </w:rPr>
-              <w:instrText xml:space="preserve"> PAGEREF _Toc376719785 \h </w:instrText>
+              <w:instrText xml:space="preserve"> PAGEREF _Toc376720140 \h </w:instrText>
             </w:r>
             <w:r>
               <w:rPr>
@@ -3005,7 +3005,7 @@
               <w:sz w:val="22"/>
             </w:rPr>
           </w:pPr>
-          <w:hyperlink w:anchor="_Toc376719786" w:history="1">
+          <w:hyperlink w:anchor="_Toc376720141" w:history="1">
             <w:r>
               <w:rPr>
                 <w:rStyle w:val="Hyperlink"/>
@@ -3032,7 +3032,7 @@
                 <w:noProof/>
                 <w:webHidden/>
               </w:rPr>
-              <w:instrText xml:space="preserve"> PAGEREF _Toc376719786 \h </w:instrText>
+              <w:instrText xml:space="preserve"> PAGEREF _Toc376720141 \h </w:instrText>
             </w:r>
             <w:r>
               <w:rPr>
@@ -3071,7 +3071,7 @@
               <w:sz w:val="22"/>
             </w:rPr>
           </w:pPr>
-          <w:hyperlink w:anchor="_Toc376719787" w:history="1">
+          <w:hyperlink w:anchor="_Toc376720142" w:history="1">
             <w:r>
               <w:rPr>
                 <w:rStyle w:val="Hyperlink"/>
@@ -3098,7 +3098,7 @@
                 <w:noProof/>
                 <w:webHidden/>
               </w:rPr>
-              <w:instrText xml:space="preserve"> PAGEREF _Toc376719787 \h </w:instrText>
+              <w:instrText xml:space="preserve"> PAGEREF _Toc376720142 \h </w:instrText>
             </w:r>
             <w:r>
               <w:rPr>
@@ -3141,7 +3141,7 @@
               <w:sz w:val="22"/>
             </w:rPr>
           </w:pPr>
-          <w:hyperlink w:anchor="_Toc376719788" w:history="1">
+          <w:hyperlink w:anchor="_Toc376720143" w:history="1">
             <w:r>
               <w:rPr>
                 <w:rStyle w:val="Hyperlink"/>
@@ -3168,7 +3168,7 @@
                 <w:noProof/>
                 <w:webHidden/>
               </w:rPr>
-              <w:instrText xml:space="preserve"> PAGEREF _Toc376719788 \h </w:instrText>
+              <w:instrText xml:space="preserve"> PAGEREF _Toc376720143 \h </w:instrText>
             </w:r>
             <w:r>
               <w:rPr>
@@ -3216,7 +3216,7 @@
         <w:pStyle w:val="Heading1"/>
         <w:spacing w:before="0"/>
       </w:pPr>
-      <w:bookmarkStart w:id="0" w:name="_Toc376719744"/>
+      <w:bookmarkStart w:id="0" w:name="_Toc376720099"/>
       <w:r>
         <w:t>Introduction</w:t>
       </w:r>
@@ -3324,7 +3324,7 @@
       <w:pPr>
         <w:pStyle w:val="Heading2"/>
       </w:pPr>
-      <w:bookmarkStart w:id="1" w:name="_Toc376719745"/>
+      <w:bookmarkStart w:id="1" w:name="_Toc376720100"/>
       <w:r>
         <w:t>Protocols</w:t>
       </w:r>
@@ -3884,7 +3884,7 @@
       <w:pPr>
         <w:pStyle w:val="Heading2"/>
       </w:pPr>
-      <w:bookmarkStart w:id="2" w:name="_Toc376719746"/>
+      <w:bookmarkStart w:id="2" w:name="_Toc376720101"/>
       <w:r>
         <w:t>Data Types</w:t>
       </w:r>
@@ -3924,8 +3924,8 @@
         <w:tblLook w:val="04A0" w:firstRow="1" w:lastRow="0" w:firstColumn="1" w:lastColumn="0" w:noHBand="0" w:noVBand="1"/>
       </w:tblPr>
       <w:tblGrid>
-        <w:gridCol w:w="1303"/>
-        <w:gridCol w:w="7443"/>
+        <w:gridCol w:w="1100"/>
+        <w:gridCol w:w="7646"/>
       </w:tblGrid>
       <w:tr>
         <w:tc>
@@ -6520,7 +6520,7 @@
       <w:pPr>
         <w:pStyle w:val="Heading2"/>
       </w:pPr>
-      <w:bookmarkStart w:id="3" w:name="_Toc376719747"/>
+      <w:bookmarkStart w:id="3" w:name="_Toc376720102"/>
       <w:r>
         <w:t xml:space="preserve">Error </w:t>
       </w:r>
@@ -6643,8 +6643,8 @@
         <w:tblLook w:val="04A0" w:firstRow="1" w:lastRow="0" w:firstColumn="1" w:lastColumn="0" w:noHBand="0" w:noVBand="1"/>
       </w:tblPr>
       <w:tblGrid>
-        <w:gridCol w:w="1815"/>
-        <w:gridCol w:w="6931"/>
+        <w:gridCol w:w="1378"/>
+        <w:gridCol w:w="7368"/>
       </w:tblGrid>
       <w:tr>
         <w:tc>
@@ -6750,7 +6750,7 @@
       <w:pPr>
         <w:pStyle w:val="Heading2"/>
       </w:pPr>
-      <w:bookmarkStart w:id="4" w:name="_Toc376719748"/>
+      <w:bookmarkStart w:id="4" w:name="_Toc376720103"/>
       <w:r>
         <w:t>Client Implementation Guide</w:t>
       </w:r>
@@ -7249,7 +7249,7 @@
       <w:pPr>
         <w:pStyle w:val="Heading2"/>
       </w:pPr>
-      <w:bookmarkStart w:id="5" w:name="_Toc376719749"/>
+      <w:bookmarkStart w:id="5" w:name="_Toc376720104"/>
       <w:r>
         <w:t xml:space="preserve">Security and </w:t>
       </w:r>
@@ -7415,7 +7415,7 @@
       <w:pPr>
         <w:pStyle w:val="Heading1"/>
       </w:pPr>
-      <w:bookmarkStart w:id="6" w:name="_Toc376719750"/>
+      <w:bookmarkStart w:id="6" w:name="_Toc376720105"/>
       <w:r>
         <w:t>Threads</w:t>
       </w:r>
@@ -7432,7 +7432,7 @@
       </w:pPr>
       <w:bookmarkStart w:id="7" w:name="_GET_/v2/getBumpedThreadIds"/>
       <w:bookmarkStart w:id="8" w:name="_GET_/v2/getChatty"/>
-      <w:bookmarkStart w:id="9" w:name="_Toc376719751"/>
+      <w:bookmarkStart w:id="9" w:name="_Toc376720106"/>
       <w:bookmarkEnd w:id="7"/>
       <w:bookmarkEnd w:id="8"/>
       <w:r>
@@ -7723,7 +7723,7 @@
         <w:pStyle w:val="Heading2"/>
       </w:pPr>
       <w:bookmarkStart w:id="10" w:name="_GET_/v2/getThread"/>
-      <w:bookmarkStart w:id="11" w:name="_Toc376719752"/>
+      <w:bookmarkStart w:id="11" w:name="_Toc376720107"/>
       <w:bookmarkEnd w:id="10"/>
       <w:r>
         <w:t>GET /v2/getChattyRootPosts</w:t>
@@ -7857,6 +7857,8 @@
         </w:rPr>
         <w:t>Response</w:t>
       </w:r>
+      <w:bookmarkStart w:id="12" w:name="_GoBack"/>
+      <w:bookmarkEnd w:id="12"/>
     </w:p>
     <w:p>
       <w:pPr>
@@ -7883,6 +7885,11 @@
           <w:rStyle w:val="HTMLCode"/>
         </w:rPr>
         <w:br/>
+      </w:r>
+      <w:r>
+        <w:rPr>
+          <w:rStyle w:val="HTMLCode"/>
+        </w:rPr>
         <w:t xml:space="preserve">   "rootPosts":</w:t>
       </w:r>
       <w:r>
@@ -7892,8 +7899,6 @@
         <w:br/>
         <w:t xml:space="preserve">   [</w:t>
       </w:r>
-      <w:bookmarkStart w:id="12" w:name="_GoBack"/>
-      <w:bookmarkEnd w:id="12"/>
       <w:r>
         <w:rPr>
           <w:rStyle w:val="HTMLCode"/>
@@ -8032,7 +8037,7 @@
       <w:pPr>
         <w:pStyle w:val="Heading2"/>
       </w:pPr>
-      <w:bookmarkStart w:id="13" w:name="_Toc376719753"/>
+      <w:bookmarkStart w:id="13" w:name="_Toc376720108"/>
       <w:r>
         <w:t>GET /v2/getThread</w:t>
       </w:r>
@@ -8197,7 +8202,7 @@
       <w:pPr>
         <w:pStyle w:val="Heading2"/>
       </w:pPr>
-      <w:bookmarkStart w:id="14" w:name="_Toc376719754"/>
+      <w:bookmarkStart w:id="14" w:name="_Toc376720109"/>
       <w:r>
         <w:t>GET /v2/getThreadPostIds</w:t>
       </w:r>
@@ -8389,7 +8394,7 @@
       <w:pPr>
         <w:pStyle w:val="Heading2"/>
       </w:pPr>
-      <w:bookmarkStart w:id="15" w:name="_Toc376719755"/>
+      <w:bookmarkStart w:id="15" w:name="_Toc376720110"/>
       <w:r>
         <w:t>GET /v2/getThread</w:t>
       </w:r>
@@ -8583,7 +8588,7 @@
       <w:pPr>
         <w:pStyle w:val="Heading2"/>
       </w:pPr>
-      <w:bookmarkStart w:id="17" w:name="_Toc376719756"/>
+      <w:bookmarkStart w:id="17" w:name="_Toc376720111"/>
       <w:r>
         <w:t>GET /v2/getSubthread</w:t>
       </w:r>
@@ -8789,7 +8794,7 @@
       <w:pPr>
         <w:pStyle w:val="Heading1"/>
       </w:pPr>
-      <w:bookmarkStart w:id="18" w:name="_Toc376719757"/>
+      <w:bookmarkStart w:id="18" w:name="_Toc376720112"/>
       <w:r>
         <w:t>Posts</w:t>
       </w:r>
@@ -8804,7 +8809,7 @@
       <w:pPr>
         <w:pStyle w:val="Heading2"/>
       </w:pPr>
-      <w:bookmarkStart w:id="19" w:name="_Toc376719758"/>
+      <w:bookmarkStart w:id="19" w:name="_Toc376720113"/>
       <w:r>
         <w:t>GET /v2/getNewestPostInfo</w:t>
       </w:r>
@@ -8919,7 +8924,7 @@
       <w:pPr>
         <w:pStyle w:val="Heading2"/>
       </w:pPr>
-      <w:bookmarkStart w:id="20" w:name="_Toc376719759"/>
+      <w:bookmarkStart w:id="20" w:name="_Toc376720114"/>
       <w:r>
         <w:t>GET /v2/getPost</w:t>
       </w:r>
@@ -9037,7 +9042,7 @@
       <w:pPr>
         <w:pStyle w:val="Heading2"/>
       </w:pPr>
-      <w:bookmarkStart w:id="21" w:name="_Toc376719760"/>
+      <w:bookmarkStart w:id="21" w:name="_Toc376720115"/>
       <w:r>
         <w:t>GET /v2/getPostRange</w:t>
       </w:r>
@@ -9239,7 +9244,7 @@
       <w:pPr>
         <w:pStyle w:val="Heading2"/>
       </w:pPr>
-      <w:bookmarkStart w:id="22" w:name="_Toc376719761"/>
+      <w:bookmarkStart w:id="22" w:name="_Toc376720116"/>
       <w:r>
         <w:t>GET /v2/getParentId</w:t>
       </w:r>
@@ -9404,7 +9409,7 @@
         <w:pStyle w:val="Heading2"/>
       </w:pPr>
       <w:bookmarkStart w:id="23" w:name="_POST_/v2/postComment"/>
-      <w:bookmarkStart w:id="24" w:name="_Toc376719762"/>
+      <w:bookmarkStart w:id="24" w:name="_Toc376720117"/>
       <w:bookmarkEnd w:id="23"/>
       <w:r>
         <w:t>POST /v2/postComment</w:t>
@@ -9656,7 +9661,7 @@
       <w:pPr>
         <w:pStyle w:val="Heading2"/>
       </w:pPr>
-      <w:bookmarkStart w:id="25" w:name="_Toc376719763"/>
+      <w:bookmarkStart w:id="25" w:name="_Toc376720118"/>
       <w:r>
         <w:t>GET /v2/search</w:t>
       </w:r>
@@ -9950,7 +9955,7 @@
       <w:pPr>
         <w:pStyle w:val="Heading2"/>
       </w:pPr>
-      <w:bookmarkStart w:id="26" w:name="_Toc376719764"/>
+      <w:bookmarkStart w:id="26" w:name="_Toc376720119"/>
       <w:r>
         <w:t>POST /v2/requestReindex</w:t>
       </w:r>
@@ -10081,7 +10086,7 @@
       <w:pPr>
         <w:pStyle w:val="Heading1"/>
       </w:pPr>
-      <w:bookmarkStart w:id="27" w:name="_Toc376719765"/>
+      <w:bookmarkStart w:id="27" w:name="_Toc376720120"/>
       <w:r>
         <w:t>Events</w:t>
       </w:r>
@@ -10287,7 +10292,7 @@
         <w:pStyle w:val="Heading2"/>
       </w:pPr>
       <w:bookmarkStart w:id="28" w:name="_GET_/v2/getNewestEventId"/>
-      <w:bookmarkStart w:id="29" w:name="_Toc376719766"/>
+      <w:bookmarkStart w:id="29" w:name="_Toc376720121"/>
       <w:bookmarkEnd w:id="28"/>
       <w:r>
         <w:t>GET /v2/getNewestEventId</w:t>
@@ -10393,7 +10398,7 @@
         <w:pStyle w:val="Heading2"/>
       </w:pPr>
       <w:bookmarkStart w:id="30" w:name="_GET_/v2/waitForEvent"/>
-      <w:bookmarkStart w:id="31" w:name="_Toc376719767"/>
+      <w:bookmarkStart w:id="31" w:name="_Toc376720122"/>
       <w:bookmarkEnd w:id="30"/>
       <w:r>
         <w:t>GET /v2/waitForEvent</w:t>
@@ -10649,7 +10654,7 @@
         <w:pStyle w:val="Heading2"/>
       </w:pPr>
       <w:bookmarkStart w:id="32" w:name="_GET_/v2/pollForEvent"/>
-      <w:bookmarkStart w:id="33" w:name="_Toc376719768"/>
+      <w:bookmarkStart w:id="33" w:name="_Toc376720123"/>
       <w:bookmarkEnd w:id="32"/>
       <w:r>
         <w:t>GET /v2/pollForEvent</w:t>
@@ -10882,7 +10887,7 @@
       <w:pPr>
         <w:pStyle w:val="Heading2"/>
       </w:pPr>
-      <w:bookmarkStart w:id="34" w:name="_Toc376719769"/>
+      <w:bookmarkStart w:id="34" w:name="_Toc376720124"/>
       <w:r>
         <w:t>POST /v2/broadcastServerMessage</w:t>
       </w:r>
@@ -11100,7 +11105,7 @@
         <w:pStyle w:val="Heading1"/>
       </w:pPr>
       <w:bookmarkStart w:id="35" w:name="_GET_/v2/getNewerEvents_&lt;TODO&gt;"/>
-      <w:bookmarkStart w:id="36" w:name="_Toc376719770"/>
+      <w:bookmarkStart w:id="36" w:name="_Toc376720125"/>
       <w:bookmarkEnd w:id="35"/>
       <w:r>
         <w:t>Users</w:t>
@@ -11117,7 +11122,7 @@
         <w:pStyle w:val="Heading2"/>
       </w:pPr>
       <w:bookmarkStart w:id="37" w:name="_POST_/v2/verifyCredentials"/>
-      <w:bookmarkStart w:id="38" w:name="_Toc376719771"/>
+      <w:bookmarkStart w:id="38" w:name="_Toc376720126"/>
       <w:bookmarkEnd w:id="37"/>
       <w:r>
         <w:t>POST /v2/verifyCredentials</w:t>
@@ -11262,7 +11267,7 @@
         <w:pStyle w:val="Heading2"/>
       </w:pPr>
       <w:bookmarkStart w:id="39" w:name="_GET_/v2/getUserRegistrationDate"/>
-      <w:bookmarkStart w:id="40" w:name="_Toc376719772"/>
+      <w:bookmarkStart w:id="40" w:name="_Toc376720127"/>
       <w:bookmarkEnd w:id="39"/>
       <w:r>
         <w:t>GET /v2/getUserRegistrationDate</w:t>
@@ -11446,7 +11451,7 @@
         <w:pStyle w:val="Heading2"/>
       </w:pPr>
       <w:bookmarkStart w:id="41" w:name="_GET_/v2/getAllUserRegistrationDates"/>
-      <w:bookmarkStart w:id="42" w:name="_Toc376719773"/>
+      <w:bookmarkStart w:id="42" w:name="_Toc376720128"/>
       <w:bookmarkEnd w:id="41"/>
       <w:r>
         <w:t>GET /v2/getAllUserRegistrationDates</w:t>
@@ -11603,7 +11608,7 @@
       <w:pPr>
         <w:pStyle w:val="Heading1"/>
       </w:pPr>
-      <w:bookmarkStart w:id="43" w:name="_Toc376719774"/>
+      <w:bookmarkStart w:id="43" w:name="_Toc376720129"/>
       <w:r>
         <w:t>Shackmessages</w:t>
       </w:r>
@@ -11618,7 +11623,7 @@
       <w:pPr>
         <w:pStyle w:val="Heading2"/>
       </w:pPr>
-      <w:bookmarkStart w:id="44" w:name="_Toc376719775"/>
+      <w:bookmarkStart w:id="44" w:name="_Toc376720130"/>
       <w:r>
         <w:t>POST /v2/getMessages</w:t>
       </w:r>
@@ -12049,7 +12054,7 @@
         <w:pStyle w:val="Heading2"/>
       </w:pPr>
       <w:bookmarkStart w:id="45" w:name="_POST_/v2/sendMessage"/>
-      <w:bookmarkStart w:id="46" w:name="_Toc376719776"/>
+      <w:bookmarkStart w:id="46" w:name="_Toc376720131"/>
       <w:bookmarkEnd w:id="45"/>
       <w:r>
         <w:t>POST /v2/sendMessage</w:t>
@@ -12278,7 +12283,7 @@
       <w:pPr>
         <w:pStyle w:val="Heading2"/>
       </w:pPr>
-      <w:bookmarkStart w:id="47" w:name="_Toc376719777"/>
+      <w:bookmarkStart w:id="47" w:name="_Toc376720132"/>
       <w:r>
         <w:t>POST /v2/markMessageRead</w:t>
       </w:r>
@@ -12476,7 +12481,7 @@
       <w:pPr>
         <w:pStyle w:val="Heading2"/>
       </w:pPr>
-      <w:bookmarkStart w:id="48" w:name="_Toc376719778"/>
+      <w:bookmarkStart w:id="48" w:name="_Toc376720133"/>
       <w:r>
         <w:t>POST /v2/deleteMessag</w:t>
       </w:r>
@@ -12701,7 +12706,7 @@
         <w:pStyle w:val="Heading1"/>
       </w:pPr>
       <w:bookmarkStart w:id="49" w:name="_Client_Data"/>
-      <w:bookmarkStart w:id="50" w:name="_Toc376719779"/>
+      <w:bookmarkStart w:id="50" w:name="_Toc376720134"/>
       <w:bookmarkEnd w:id="49"/>
       <w:r>
         <w:t xml:space="preserve">Client </w:t>
@@ -12847,7 +12852,7 @@
       <w:bookmarkStart w:id="51" w:name="_POST_/v2/clientData/getClientToken_"/>
       <w:bookmarkStart w:id="52" w:name="_POST_/v2/clientData/getClientSessio"/>
       <w:bookmarkStart w:id="53" w:name="_Ref375010567"/>
-      <w:bookmarkStart w:id="54" w:name="_Toc376719780"/>
+      <w:bookmarkStart w:id="54" w:name="_Toc376720135"/>
       <w:bookmarkEnd w:id="51"/>
       <w:bookmarkEnd w:id="52"/>
       <w:r>
@@ -13115,7 +13120,7 @@
       <w:pPr>
         <w:pStyle w:val="Heading2"/>
       </w:pPr>
-      <w:bookmarkStart w:id="55" w:name="_Toc376719781"/>
+      <w:bookmarkStart w:id="55" w:name="_Toc376720136"/>
       <w:r>
         <w:t>POST</w:t>
       </w:r>
@@ -13350,7 +13355,7 @@
       <w:pPr>
         <w:pStyle w:val="Heading2"/>
       </w:pPr>
-      <w:bookmarkStart w:id="56" w:name="_Toc376719782"/>
+      <w:bookmarkStart w:id="56" w:name="_Toc376720137"/>
       <w:r>
         <w:t>POST /v2/</w:t>
       </w:r>
@@ -13640,7 +13645,7 @@
       <w:pPr>
         <w:pStyle w:val="Heading2"/>
       </w:pPr>
-      <w:bookmarkStart w:id="57" w:name="_Toc376719783"/>
+      <w:bookmarkStart w:id="57" w:name="_Toc376720138"/>
       <w:r>
         <w:t>POST</w:t>
       </w:r>
@@ -13897,7 +13902,7 @@
       <w:pPr>
         <w:pStyle w:val="Heading2"/>
       </w:pPr>
-      <w:bookmarkStart w:id="58" w:name="_Toc376719784"/>
+      <w:bookmarkStart w:id="58" w:name="_Toc376720139"/>
       <w:r>
         <w:t>POST /v2/</w:t>
       </w:r>
@@ -14065,7 +14070,7 @@
       <w:pPr>
         <w:pStyle w:val="Heading2"/>
       </w:pPr>
-      <w:bookmarkStart w:id="59" w:name="_Toc376719785"/>
+      <w:bookmarkStart w:id="59" w:name="_Toc376720140"/>
       <w:r>
         <w:t>POST /v2/</w:t>
       </w:r>
@@ -14293,7 +14298,7 @@
       <w:pPr>
         <w:pStyle w:val="Heading2"/>
       </w:pPr>
-      <w:bookmarkStart w:id="60" w:name="_Toc376719786"/>
+      <w:bookmarkStart w:id="60" w:name="_Toc376720141"/>
       <w:r>
         <w:t>POST</w:t>
       </w:r>
@@ -14456,7 +14461,7 @@
       <w:pPr>
         <w:pStyle w:val="Heading2"/>
       </w:pPr>
-      <w:bookmarkStart w:id="61" w:name="_Toc376719787"/>
+      <w:bookmarkStart w:id="61" w:name="_Toc376720142"/>
       <w:r>
         <w:t>POST /v2/</w:t>
       </w:r>
@@ -14653,7 +14658,7 @@
       <w:pPr>
         <w:pStyle w:val="Heading1"/>
       </w:pPr>
-      <w:bookmarkStart w:id="62" w:name="_Toc376719788"/>
+      <w:bookmarkStart w:id="62" w:name="_Toc376720143"/>
       <w:r>
         <w:t>Appendix: Database Structure</w:t>
       </w:r>
@@ -14745,10 +14750,10 @@
         <w:tblLook w:val="04A0" w:firstRow="1" w:lastRow="0" w:firstColumn="1" w:lastColumn="0" w:noHBand="0" w:noVBand="1"/>
       </w:tblPr>
       <w:tblGrid>
-        <w:gridCol w:w="2607"/>
-        <w:gridCol w:w="1419"/>
-        <w:gridCol w:w="1625"/>
-        <w:gridCol w:w="3700"/>
+        <w:gridCol w:w="2117"/>
+        <w:gridCol w:w="1150"/>
+        <w:gridCol w:w="2005"/>
+        <w:gridCol w:w="4079"/>
       </w:tblGrid>
       <w:tr>
         <w:tc>
@@ -24338,7 +24343,7 @@
 </file>
 
 <file path=customXml/itemProps1.xml><?xml version="1.0" encoding="utf-8"?>
-<ds:datastoreItem xmlns:ds="http://schemas.openxmlformats.org/officeDocument/2006/customXml" ds:itemID="{97FC4FF0-BAE7-4842-9E66-F5BDDE73BCDC}">
+<ds:datastoreItem xmlns:ds="http://schemas.openxmlformats.org/officeDocument/2006/customXml" ds:itemID="{2E261146-9B26-4669-9B66-D31CBD445FC8}">
   <ds:schemaRefs>
     <ds:schemaRef ds:uri="http://schemas.openxmlformats.org/officeDocument/2006/bibliography"/>
   </ds:schemaRefs>

</xml_diff>

<commit_message>
Return up to 2000 events from poll/waitForEvent.
</commit_message>
<xml_diff>
--- a/v2/WinChatty v2 API.docx
+++ b/v2/WinChatty v2 API.docx
@@ -97,7 +97,7 @@
               <w:rPr>
                 <w:noProof/>
               </w:rPr>
-              <w:t>9:21 PM</w:t>
+              <w:t>9:57 PM</w:t>
             </w:r>
             <w:r>
               <w:fldChar w:fldCharType="end"/>
@@ -7857,8 +7857,6 @@
         </w:rPr>
         <w:t>Response</w:t>
       </w:r>
-      <w:bookmarkStart w:id="12" w:name="_GoBack"/>
-      <w:bookmarkEnd w:id="12"/>
     </w:p>
     <w:p>
       <w:pPr>
@@ -8037,11 +8035,11 @@
       <w:pPr>
         <w:pStyle w:val="Heading2"/>
       </w:pPr>
-      <w:bookmarkStart w:id="13" w:name="_Toc376720108"/>
+      <w:bookmarkStart w:id="12" w:name="_Toc376720108"/>
       <w:r>
         <w:t>GET /v2/getThread</w:t>
       </w:r>
-      <w:bookmarkEnd w:id="13"/>
+      <w:bookmarkEnd w:id="12"/>
     </w:p>
     <w:p>
       <w:r>
@@ -8202,11 +8200,11 @@
       <w:pPr>
         <w:pStyle w:val="Heading2"/>
       </w:pPr>
-      <w:bookmarkStart w:id="14" w:name="_Toc376720109"/>
+      <w:bookmarkStart w:id="13" w:name="_Toc376720109"/>
       <w:r>
         <w:t>GET /v2/getThreadPostIds</w:t>
       </w:r>
-      <w:bookmarkEnd w:id="14"/>
+      <w:bookmarkEnd w:id="13"/>
     </w:p>
     <w:p>
       <w:r>
@@ -8394,7 +8392,7 @@
       <w:pPr>
         <w:pStyle w:val="Heading2"/>
       </w:pPr>
-      <w:bookmarkStart w:id="15" w:name="_Toc376720110"/>
+      <w:bookmarkStart w:id="14" w:name="_Toc376720110"/>
       <w:r>
         <w:t>GET /v2/getThread</w:t>
       </w:r>
@@ -8404,7 +8402,7 @@
       <w:r>
         <w:t>Count</w:t>
       </w:r>
-      <w:bookmarkEnd w:id="15"/>
+      <w:bookmarkEnd w:id="14"/>
     </w:p>
     <w:p>
       <w:r>
@@ -8562,8 +8560,8 @@
       </w:r>
     </w:p>
     <w:p>
-      <w:bookmarkStart w:id="16" w:name="_GET_/v2/getSubthread"/>
-      <w:bookmarkEnd w:id="16"/>
+      <w:bookmarkStart w:id="15" w:name="_GET_/v2/getSubthread"/>
+      <w:bookmarkEnd w:id="15"/>
       <w:r>
         <w:rPr>
           <w:b/>
@@ -8588,11 +8586,11 @@
       <w:pPr>
         <w:pStyle w:val="Heading2"/>
       </w:pPr>
-      <w:bookmarkStart w:id="17" w:name="_Toc376720111"/>
+      <w:bookmarkStart w:id="16" w:name="_Toc376720111"/>
       <w:r>
         <w:t>GET /v2/getSubthread</w:t>
       </w:r>
-      <w:bookmarkEnd w:id="17"/>
+      <w:bookmarkEnd w:id="16"/>
     </w:p>
     <w:p>
       <w:r>
@@ -8794,26 +8792,26 @@
       <w:pPr>
         <w:pStyle w:val="Heading1"/>
       </w:pPr>
-      <w:bookmarkStart w:id="18" w:name="_Toc376720112"/>
+      <w:bookmarkStart w:id="17" w:name="_Toc376720112"/>
       <w:r>
         <w:t>Posts</w:t>
       </w:r>
+      <w:bookmarkEnd w:id="17"/>
+    </w:p>
+    <w:p>
+      <w:r>
+        <w:t>These API calls relate to the chatty itself.   These are the core of the v2 API.</w:t>
+      </w:r>
+    </w:p>
+    <w:p>
+      <w:pPr>
+        <w:pStyle w:val="Heading2"/>
+      </w:pPr>
+      <w:bookmarkStart w:id="18" w:name="_Toc376720113"/>
+      <w:r>
+        <w:t>GET /v2/getNewestPostInfo</w:t>
+      </w:r>
       <w:bookmarkEnd w:id="18"/>
-    </w:p>
-    <w:p>
-      <w:r>
-        <w:t>These API calls relate to the chatty itself.   These are the core of the v2 API.</w:t>
-      </w:r>
-    </w:p>
-    <w:p>
-      <w:pPr>
-        <w:pStyle w:val="Heading2"/>
-      </w:pPr>
-      <w:bookmarkStart w:id="19" w:name="_Toc376720113"/>
-      <w:r>
-        <w:t>GET /v2/getNewestPostInfo</w:t>
-      </w:r>
-      <w:bookmarkEnd w:id="19"/>
     </w:p>
     <w:p>
       <w:r>
@@ -8924,11 +8922,11 @@
       <w:pPr>
         <w:pStyle w:val="Heading2"/>
       </w:pPr>
-      <w:bookmarkStart w:id="20" w:name="_Toc376720114"/>
+      <w:bookmarkStart w:id="19" w:name="_Toc376720114"/>
       <w:r>
         <w:t>GET /v2/getPost</w:t>
       </w:r>
-      <w:bookmarkEnd w:id="20"/>
+      <w:bookmarkEnd w:id="19"/>
     </w:p>
     <w:p>
       <w:r>
@@ -9042,11 +9040,11 @@
       <w:pPr>
         <w:pStyle w:val="Heading2"/>
       </w:pPr>
-      <w:bookmarkStart w:id="21" w:name="_Toc376720115"/>
+      <w:bookmarkStart w:id="20" w:name="_Toc376720115"/>
       <w:r>
         <w:t>GET /v2/getPostRange</w:t>
       </w:r>
-      <w:bookmarkEnd w:id="21"/>
+      <w:bookmarkEnd w:id="20"/>
     </w:p>
     <w:p>
       <w:r>
@@ -9244,11 +9242,11 @@
       <w:pPr>
         <w:pStyle w:val="Heading2"/>
       </w:pPr>
-      <w:bookmarkStart w:id="22" w:name="_Toc376720116"/>
+      <w:bookmarkStart w:id="21" w:name="_Toc376720116"/>
       <w:r>
         <w:t>GET /v2/getParentId</w:t>
       </w:r>
-      <w:bookmarkEnd w:id="22"/>
+      <w:bookmarkEnd w:id="21"/>
     </w:p>
     <w:p>
       <w:r>
@@ -9408,13 +9406,13 @@
       <w:pPr>
         <w:pStyle w:val="Heading2"/>
       </w:pPr>
-      <w:bookmarkStart w:id="23" w:name="_POST_/v2/postComment"/>
-      <w:bookmarkStart w:id="24" w:name="_Toc376720117"/>
+      <w:bookmarkStart w:id="22" w:name="_POST_/v2/postComment"/>
+      <w:bookmarkStart w:id="23" w:name="_Toc376720117"/>
+      <w:bookmarkEnd w:id="22"/>
+      <w:r>
+        <w:t>POST /v2/postComment</w:t>
+      </w:r>
       <w:bookmarkEnd w:id="23"/>
-      <w:r>
-        <w:t>POST /v2/postComment</w:t>
-      </w:r>
-      <w:bookmarkEnd w:id="24"/>
       <w:r>
         <w:t xml:space="preserve"> </w:t>
       </w:r>
@@ -9661,11 +9659,11 @@
       <w:pPr>
         <w:pStyle w:val="Heading2"/>
       </w:pPr>
-      <w:bookmarkStart w:id="25" w:name="_Toc376720118"/>
+      <w:bookmarkStart w:id="24" w:name="_Toc376720118"/>
       <w:r>
         <w:t>GET /v2/search</w:t>
       </w:r>
-      <w:bookmarkEnd w:id="25"/>
+      <w:bookmarkEnd w:id="24"/>
     </w:p>
     <w:p>
       <w:r>
@@ -9955,11 +9953,11 @@
       <w:pPr>
         <w:pStyle w:val="Heading2"/>
       </w:pPr>
-      <w:bookmarkStart w:id="26" w:name="_Toc376720119"/>
+      <w:bookmarkStart w:id="25" w:name="_Toc376720119"/>
       <w:r>
         <w:t>POST /v2/requestReindex</w:t>
       </w:r>
-      <w:bookmarkEnd w:id="26"/>
+      <w:bookmarkEnd w:id="25"/>
     </w:p>
     <w:p>
       <w:r>
@@ -10086,11 +10084,11 @@
       <w:pPr>
         <w:pStyle w:val="Heading1"/>
       </w:pPr>
-      <w:bookmarkStart w:id="27" w:name="_Toc376720120"/>
+      <w:bookmarkStart w:id="26" w:name="_Toc376720120"/>
       <w:r>
         <w:t>Events</w:t>
       </w:r>
-      <w:bookmarkEnd w:id="27"/>
+      <w:bookmarkEnd w:id="26"/>
     </w:p>
     <w:p>
       <w:r>
@@ -10291,13 +10289,13 @@
       <w:pPr>
         <w:pStyle w:val="Heading2"/>
       </w:pPr>
-      <w:bookmarkStart w:id="28" w:name="_GET_/v2/getNewestEventId"/>
-      <w:bookmarkStart w:id="29" w:name="_Toc376720121"/>
+      <w:bookmarkStart w:id="27" w:name="_GET_/v2/getNewestEventId"/>
+      <w:bookmarkStart w:id="28" w:name="_Toc376720121"/>
+      <w:bookmarkEnd w:id="27"/>
+      <w:r>
+        <w:t>GET /v2/getNewestEventId</w:t>
+      </w:r>
       <w:bookmarkEnd w:id="28"/>
-      <w:r>
-        <w:t>GET /v2/getNewestEventId</w:t>
-      </w:r>
-      <w:bookmarkEnd w:id="29"/>
     </w:p>
     <w:p>
       <w:r>
@@ -10397,13 +10395,13 @@
       <w:pPr>
         <w:pStyle w:val="Heading2"/>
       </w:pPr>
-      <w:bookmarkStart w:id="30" w:name="_GET_/v2/waitForEvent"/>
-      <w:bookmarkStart w:id="31" w:name="_Toc376720122"/>
+      <w:bookmarkStart w:id="29" w:name="_GET_/v2/waitForEvent"/>
+      <w:bookmarkStart w:id="30" w:name="_Toc376720122"/>
+      <w:bookmarkEnd w:id="29"/>
+      <w:r>
+        <w:t>GET /v2/waitForEvent</w:t>
+      </w:r>
       <w:bookmarkEnd w:id="30"/>
-      <w:r>
-        <w:t>GET /v2/waitForEvent</w:t>
-      </w:r>
-      <w:bookmarkEnd w:id="31"/>
     </w:p>
     <w:p>
       <w:r>
@@ -10436,10 +10434,7 @@
         <w:t xml:space="preserve">A maximum of </w:t>
       </w:r>
       <w:r>
-        <w:t>1</w:t>
-      </w:r>
-      <w:r>
-        <w:t>00</w:t>
+        <w:t>2000</w:t>
       </w:r>
       <w:r>
         <w:t xml:space="preserve"> events are returned.  </w:t>
@@ -10448,10 +10443,10 @@
         <w:t xml:space="preserve">An error is returned if more than </w:t>
       </w:r>
       <w:r>
-        <w:t>1</w:t>
-      </w:r>
-      <w:r>
-        <w:t xml:space="preserve">00 events have occurred since your specified </w:t>
+        <w:t xml:space="preserve">2000 </w:t>
+      </w:r>
+      <w:r>
+        <w:t xml:space="preserve">events have occurred since your specified </w:t>
       </w:r>
       <w:r>
         <w:rPr>
@@ -10653,13 +10648,13 @@
       <w:pPr>
         <w:pStyle w:val="Heading2"/>
       </w:pPr>
-      <w:bookmarkStart w:id="32" w:name="_GET_/v2/pollForEvent"/>
-      <w:bookmarkStart w:id="33" w:name="_Toc376720123"/>
+      <w:bookmarkStart w:id="31" w:name="_GET_/v2/pollForEvent"/>
+      <w:bookmarkStart w:id="32" w:name="_Toc376720123"/>
+      <w:bookmarkEnd w:id="31"/>
+      <w:r>
+        <w:t>GET /v2/pollForEvent</w:t>
+      </w:r>
       <w:bookmarkEnd w:id="32"/>
-      <w:r>
-        <w:t>GET /v2/pollForEvent</w:t>
-      </w:r>
-      <w:bookmarkEnd w:id="33"/>
     </w:p>
     <w:p>
       <w:r>
@@ -10695,12 +10690,29 @@
         </w:r>
       </w:hyperlink>
       <w:r>
-        <w:t>.  The client should process all events in sequential (by numeric ID) order.</w:t>
-      </w:r>
-    </w:p>
-    <w:p>
-      <w:r>
-        <w:t xml:space="preserve">A maximum of 100 events are returned.  An error is returned if more than 100 events have occurred since your specified </w:t>
+        <w:t>.  The client should process all events in sequ</w:t>
+      </w:r>
+      <w:bookmarkStart w:id="33" w:name="_GoBack"/>
+      <w:bookmarkEnd w:id="33"/>
+      <w:r>
+        <w:t>ential (by numeric ID) order.</w:t>
+      </w:r>
+    </w:p>
+    <w:p>
+      <w:r>
+        <w:t xml:space="preserve">A maximum of </w:t>
+      </w:r>
+      <w:r>
+        <w:t xml:space="preserve">2000 </w:t>
+      </w:r>
+      <w:r>
+        <w:t xml:space="preserve">events are returned.  An error is returned if more than </w:t>
+      </w:r>
+      <w:r>
+        <w:t xml:space="preserve">2000 </w:t>
+      </w:r>
+      <w:r>
+        <w:t xml:space="preserve">events have occurred since your specified </w:t>
       </w:r>
       <w:r>
         <w:rPr>
@@ -24343,7 +24355,7 @@
 </file>
 
 <file path=customXml/itemProps1.xml><?xml version="1.0" encoding="utf-8"?>
-<ds:datastoreItem xmlns:ds="http://schemas.openxmlformats.org/officeDocument/2006/customXml" ds:itemID="{2E261146-9B26-4669-9B66-D31CBD445FC8}">
+<ds:datastoreItem xmlns:ds="http://schemas.openxmlformats.org/officeDocument/2006/customXml" ds:itemID="{0A1D6588-7AFA-40FC-95EB-3B3EC942333D}">
   <ds:schemaRefs>
     <ds:schemaRef ds:uri="http://schemas.openxmlformats.org/officeDocument/2006/bibliography"/>
   </ds:schemaRefs>

</xml_diff>

<commit_message>
Implement the "isModerator" response.
</commit_message>
<xml_diff>
--- a/v2/WinChatty v2 API.docx
+++ b/v2/WinChatty v2 API.docx
@@ -36,6 +36,8 @@
                 <w:b/>
               </w:rPr>
             </w:pPr>
+            <w:bookmarkStart w:id="0" w:name="_GoBack"/>
+            <w:bookmarkEnd w:id="0"/>
             <w:r>
               <w:rPr>
                 <w:b/>
@@ -76,7 +78,7 @@
               <w:rPr>
                 <w:noProof/>
               </w:rPr>
-              <w:t>2014-01-05</w:t>
+              <w:t>2014-01-11</w:t>
             </w:r>
             <w:r>
               <w:fldChar w:fldCharType="end"/>
@@ -97,7 +99,7 @@
               <w:rPr>
                 <w:noProof/>
               </w:rPr>
-              <w:t>10:31 PM</w:t>
+              <w:t>3:11 AM</w:t>
             </w:r>
             <w:r>
               <w:fldChar w:fldCharType="end"/>
@@ -209,7 +211,7 @@
             </w:rPr>
             <w:fldChar w:fldCharType="separate"/>
           </w:r>
-          <w:hyperlink w:anchor="_Toc376724422" w:history="1">
+          <w:hyperlink w:anchor="_Toc377173223" w:history="1">
             <w:r>
               <w:rPr>
                 <w:rStyle w:val="Hyperlink"/>
@@ -236,7 +238,7 @@
                 <w:noProof/>
                 <w:webHidden/>
               </w:rPr>
-              <w:instrText xml:space="preserve"> PAGEREF _Toc376724422 \h </w:instrText>
+              <w:instrText xml:space="preserve"> PAGEREF _Toc377173223 \h </w:instrText>
             </w:r>
             <w:r>
               <w:rPr>
@@ -275,7 +277,7 @@
               <w:sz w:val="22"/>
             </w:rPr>
           </w:pPr>
-          <w:hyperlink w:anchor="_Toc376724423" w:history="1">
+          <w:hyperlink w:anchor="_Toc377173224" w:history="1">
             <w:r>
               <w:rPr>
                 <w:rStyle w:val="Hyperlink"/>
@@ -302,7 +304,7 @@
                 <w:noProof/>
                 <w:webHidden/>
               </w:rPr>
-              <w:instrText xml:space="preserve"> PAGEREF _Toc376724423 \h </w:instrText>
+              <w:instrText xml:space="preserve"> PAGEREF _Toc377173224 \h </w:instrText>
             </w:r>
             <w:r>
               <w:rPr>
@@ -341,7 +343,7 @@
               <w:sz w:val="22"/>
             </w:rPr>
           </w:pPr>
-          <w:hyperlink w:anchor="_Toc376724424" w:history="1">
+          <w:hyperlink w:anchor="_Toc377173225" w:history="1">
             <w:r>
               <w:rPr>
                 <w:rStyle w:val="Hyperlink"/>
@@ -368,7 +370,7 @@
                 <w:noProof/>
                 <w:webHidden/>
               </w:rPr>
-              <w:instrText xml:space="preserve"> PAGEREF _Toc376724424 \h </w:instrText>
+              <w:instrText xml:space="preserve"> PAGEREF _Toc377173225 \h </w:instrText>
             </w:r>
             <w:r>
               <w:rPr>
@@ -407,7 +409,7 @@
               <w:sz w:val="22"/>
             </w:rPr>
           </w:pPr>
-          <w:hyperlink w:anchor="_Toc376724425" w:history="1">
+          <w:hyperlink w:anchor="_Toc377173226" w:history="1">
             <w:r>
               <w:rPr>
                 <w:rStyle w:val="Hyperlink"/>
@@ -434,7 +436,7 @@
                 <w:noProof/>
                 <w:webHidden/>
               </w:rPr>
-              <w:instrText xml:space="preserve"> PAGEREF _Toc376724425 \h </w:instrText>
+              <w:instrText xml:space="preserve"> PAGEREF _Toc377173226 \h </w:instrText>
             </w:r>
             <w:r>
               <w:rPr>
@@ -473,7 +475,7 @@
               <w:sz w:val="22"/>
             </w:rPr>
           </w:pPr>
-          <w:hyperlink w:anchor="_Toc376724426" w:history="1">
+          <w:hyperlink w:anchor="_Toc377173227" w:history="1">
             <w:r>
               <w:rPr>
                 <w:rStyle w:val="Hyperlink"/>
@@ -500,7 +502,7 @@
                 <w:noProof/>
                 <w:webHidden/>
               </w:rPr>
-              <w:instrText xml:space="preserve"> PAGEREF _Toc376724426 \h </w:instrText>
+              <w:instrText xml:space="preserve"> PAGEREF _Toc377173227 \h </w:instrText>
             </w:r>
             <w:r>
               <w:rPr>
@@ -539,7 +541,7 @@
               <w:sz w:val="22"/>
             </w:rPr>
           </w:pPr>
-          <w:hyperlink w:anchor="_Toc376724427" w:history="1">
+          <w:hyperlink w:anchor="_Toc377173228" w:history="1">
             <w:r>
               <w:rPr>
                 <w:rStyle w:val="Hyperlink"/>
@@ -566,7 +568,7 @@
                 <w:noProof/>
                 <w:webHidden/>
               </w:rPr>
-              <w:instrText xml:space="preserve"> PAGEREF _Toc376724427 \h </w:instrText>
+              <w:instrText xml:space="preserve"> PAGEREF _Toc377173228 \h </w:instrText>
             </w:r>
             <w:r>
               <w:rPr>
@@ -609,7 +611,7 @@
               <w:sz w:val="22"/>
             </w:rPr>
           </w:pPr>
-          <w:hyperlink w:anchor="_Toc376724428" w:history="1">
+          <w:hyperlink w:anchor="_Toc377173229" w:history="1">
             <w:r>
               <w:rPr>
                 <w:rStyle w:val="Hyperlink"/>
@@ -636,7 +638,7 @@
                 <w:noProof/>
                 <w:webHidden/>
               </w:rPr>
-              <w:instrText xml:space="preserve"> PAGEREF _Toc376724428 \h </w:instrText>
+              <w:instrText xml:space="preserve"> PAGEREF _Toc377173229 \h </w:instrText>
             </w:r>
             <w:r>
               <w:rPr>
@@ -675,7 +677,7 @@
               <w:sz w:val="22"/>
             </w:rPr>
           </w:pPr>
-          <w:hyperlink w:anchor="_Toc376724429" w:history="1">
+          <w:hyperlink w:anchor="_Toc377173230" w:history="1">
             <w:r>
               <w:rPr>
                 <w:rStyle w:val="Hyperlink"/>
@@ -702,7 +704,7 @@
                 <w:noProof/>
                 <w:webHidden/>
               </w:rPr>
-              <w:instrText xml:space="preserve"> PAGEREF _Toc376724429 \h </w:instrText>
+              <w:instrText xml:space="preserve"> PAGEREF _Toc377173230 \h </w:instrText>
             </w:r>
             <w:r>
               <w:rPr>
@@ -741,7 +743,7 @@
               <w:sz w:val="22"/>
             </w:rPr>
           </w:pPr>
-          <w:hyperlink w:anchor="_Toc376724430" w:history="1">
+          <w:hyperlink w:anchor="_Toc377173231" w:history="1">
             <w:r>
               <w:rPr>
                 <w:rStyle w:val="Hyperlink"/>
@@ -768,7 +770,7 @@
                 <w:noProof/>
                 <w:webHidden/>
               </w:rPr>
-              <w:instrText xml:space="preserve"> PAGEREF _Toc376724430 \h </w:instrText>
+              <w:instrText xml:space="preserve"> PAGEREF _Toc377173231 \h </w:instrText>
             </w:r>
             <w:r>
               <w:rPr>
@@ -807,7 +809,7 @@
               <w:sz w:val="22"/>
             </w:rPr>
           </w:pPr>
-          <w:hyperlink w:anchor="_Toc376724431" w:history="1">
+          <w:hyperlink w:anchor="_Toc377173232" w:history="1">
             <w:r>
               <w:rPr>
                 <w:rStyle w:val="Hyperlink"/>
@@ -834,7 +836,7 @@
                 <w:noProof/>
                 <w:webHidden/>
               </w:rPr>
-              <w:instrText xml:space="preserve"> PAGEREF _Toc376724431 \h </w:instrText>
+              <w:instrText xml:space="preserve"> PAGEREF _Toc377173232 \h </w:instrText>
             </w:r>
             <w:r>
               <w:rPr>
@@ -873,7 +875,7 @@
               <w:sz w:val="22"/>
             </w:rPr>
           </w:pPr>
-          <w:hyperlink w:anchor="_Toc376724432" w:history="1">
+          <w:hyperlink w:anchor="_Toc377173233" w:history="1">
             <w:r>
               <w:rPr>
                 <w:rStyle w:val="Hyperlink"/>
@@ -900,7 +902,7 @@
                 <w:noProof/>
                 <w:webHidden/>
               </w:rPr>
-              <w:instrText xml:space="preserve"> PAGEREF _Toc376724432 \h </w:instrText>
+              <w:instrText xml:space="preserve"> PAGEREF _Toc377173233 \h </w:instrText>
             </w:r>
             <w:r>
               <w:rPr>
@@ -939,7 +941,7 @@
               <w:sz w:val="22"/>
             </w:rPr>
           </w:pPr>
-          <w:hyperlink w:anchor="_Toc376724433" w:history="1">
+          <w:hyperlink w:anchor="_Toc377173234" w:history="1">
             <w:r>
               <w:rPr>
                 <w:rStyle w:val="Hyperlink"/>
@@ -966,7 +968,7 @@
                 <w:noProof/>
                 <w:webHidden/>
               </w:rPr>
-              <w:instrText xml:space="preserve"> PAGEREF _Toc376724433 \h </w:instrText>
+              <w:instrText xml:space="preserve"> PAGEREF _Toc377173234 \h </w:instrText>
             </w:r>
             <w:r>
               <w:rPr>
@@ -1005,7 +1007,7 @@
               <w:sz w:val="22"/>
             </w:rPr>
           </w:pPr>
-          <w:hyperlink w:anchor="_Toc376724434" w:history="1">
+          <w:hyperlink w:anchor="_Toc377173235" w:history="1">
             <w:r>
               <w:rPr>
                 <w:rStyle w:val="Hyperlink"/>
@@ -1032,7 +1034,7 @@
                 <w:noProof/>
                 <w:webHidden/>
               </w:rPr>
-              <w:instrText xml:space="preserve"> PAGEREF _Toc376724434 \h </w:instrText>
+              <w:instrText xml:space="preserve"> PAGEREF _Toc377173235 \h </w:instrText>
             </w:r>
             <w:r>
               <w:rPr>
@@ -1075,7 +1077,7 @@
               <w:sz w:val="22"/>
             </w:rPr>
           </w:pPr>
-          <w:hyperlink w:anchor="_Toc376724435" w:history="1">
+          <w:hyperlink w:anchor="_Toc377173236" w:history="1">
             <w:r>
               <w:rPr>
                 <w:rStyle w:val="Hyperlink"/>
@@ -1102,7 +1104,7 @@
                 <w:noProof/>
                 <w:webHidden/>
               </w:rPr>
-              <w:instrText xml:space="preserve"> PAGEREF _Toc376724435 \h </w:instrText>
+              <w:instrText xml:space="preserve"> PAGEREF _Toc377173236 \h </w:instrText>
             </w:r>
             <w:r>
               <w:rPr>
@@ -1141,7 +1143,7 @@
               <w:sz w:val="22"/>
             </w:rPr>
           </w:pPr>
-          <w:hyperlink w:anchor="_Toc376724436" w:history="1">
+          <w:hyperlink w:anchor="_Toc377173237" w:history="1">
             <w:r>
               <w:rPr>
                 <w:rStyle w:val="Hyperlink"/>
@@ -1168,7 +1170,7 @@
                 <w:noProof/>
                 <w:webHidden/>
               </w:rPr>
-              <w:instrText xml:space="preserve"> PAGEREF _Toc376724436 \h </w:instrText>
+              <w:instrText xml:space="preserve"> PAGEREF _Toc377173237 \h </w:instrText>
             </w:r>
             <w:r>
               <w:rPr>
@@ -1207,7 +1209,7 @@
               <w:sz w:val="22"/>
             </w:rPr>
           </w:pPr>
-          <w:hyperlink w:anchor="_Toc376724437" w:history="1">
+          <w:hyperlink w:anchor="_Toc377173238" w:history="1">
             <w:r>
               <w:rPr>
                 <w:rStyle w:val="Hyperlink"/>
@@ -1234,7 +1236,7 @@
                 <w:noProof/>
                 <w:webHidden/>
               </w:rPr>
-              <w:instrText xml:space="preserve"> PAGEREF _Toc376724437 \h </w:instrText>
+              <w:instrText xml:space="preserve"> PAGEREF _Toc377173238 \h </w:instrText>
             </w:r>
             <w:r>
               <w:rPr>
@@ -1273,7 +1275,7 @@
               <w:sz w:val="22"/>
             </w:rPr>
           </w:pPr>
-          <w:hyperlink w:anchor="_Toc376724438" w:history="1">
+          <w:hyperlink w:anchor="_Toc377173239" w:history="1">
             <w:r>
               <w:rPr>
                 <w:rStyle w:val="Hyperlink"/>
@@ -1300,7 +1302,7 @@
                 <w:noProof/>
                 <w:webHidden/>
               </w:rPr>
-              <w:instrText xml:space="preserve"> PAGEREF _Toc376724438 \h </w:instrText>
+              <w:instrText xml:space="preserve"> PAGEREF _Toc377173239 \h </w:instrText>
             </w:r>
             <w:r>
               <w:rPr>
@@ -1339,7 +1341,7 @@
               <w:sz w:val="22"/>
             </w:rPr>
           </w:pPr>
-          <w:hyperlink w:anchor="_Toc376724439" w:history="1">
+          <w:hyperlink w:anchor="_Toc377173240" w:history="1">
             <w:r>
               <w:rPr>
                 <w:rStyle w:val="Hyperlink"/>
@@ -1366,7 +1368,7 @@
                 <w:noProof/>
                 <w:webHidden/>
               </w:rPr>
-              <w:instrText xml:space="preserve"> PAGEREF _Toc376724439 \h </w:instrText>
+              <w:instrText xml:space="preserve"> PAGEREF _Toc377173240 \h </w:instrText>
             </w:r>
             <w:r>
               <w:rPr>
@@ -1405,7 +1407,7 @@
               <w:sz w:val="22"/>
             </w:rPr>
           </w:pPr>
-          <w:hyperlink w:anchor="_Toc376724440" w:history="1">
+          <w:hyperlink w:anchor="_Toc377173241" w:history="1">
             <w:r>
               <w:rPr>
                 <w:rStyle w:val="Hyperlink"/>
@@ -1432,7 +1434,7 @@
                 <w:noProof/>
                 <w:webHidden/>
               </w:rPr>
-              <w:instrText xml:space="preserve"> PAGEREF _Toc376724440 \h </w:instrText>
+              <w:instrText xml:space="preserve"> PAGEREF _Toc377173241 \h </w:instrText>
             </w:r>
             <w:r>
               <w:rPr>
@@ -1471,7 +1473,7 @@
               <w:sz w:val="22"/>
             </w:rPr>
           </w:pPr>
-          <w:hyperlink w:anchor="_Toc376724441" w:history="1">
+          <w:hyperlink w:anchor="_Toc377173242" w:history="1">
             <w:r>
               <w:rPr>
                 <w:rStyle w:val="Hyperlink"/>
@@ -1498,7 +1500,7 @@
                 <w:noProof/>
                 <w:webHidden/>
               </w:rPr>
-              <w:instrText xml:space="preserve"> PAGEREF _Toc376724441 \h </w:instrText>
+              <w:instrText xml:space="preserve"> PAGEREF _Toc377173242 \h </w:instrText>
             </w:r>
             <w:r>
               <w:rPr>
@@ -1537,7 +1539,7 @@
               <w:sz w:val="22"/>
             </w:rPr>
           </w:pPr>
-          <w:hyperlink w:anchor="_Toc376724442" w:history="1">
+          <w:hyperlink w:anchor="_Toc377173243" w:history="1">
             <w:r>
               <w:rPr>
                 <w:rStyle w:val="Hyperlink"/>
@@ -1564,7 +1566,7 @@
                 <w:noProof/>
                 <w:webHidden/>
               </w:rPr>
-              <w:instrText xml:space="preserve"> PAGEREF _Toc376724442 \h </w:instrText>
+              <w:instrText xml:space="preserve"> PAGEREF _Toc377173243 \h </w:instrText>
             </w:r>
             <w:r>
               <w:rPr>
@@ -1603,7 +1605,7 @@
               <w:sz w:val="22"/>
             </w:rPr>
           </w:pPr>
-          <w:hyperlink w:anchor="_Toc376724443" w:history="1">
+          <w:hyperlink w:anchor="_Toc377173244" w:history="1">
             <w:r>
               <w:rPr>
                 <w:rStyle w:val="Hyperlink"/>
@@ -1630,7 +1632,7 @@
                 <w:noProof/>
                 <w:webHidden/>
               </w:rPr>
-              <w:instrText xml:space="preserve"> PAGEREF _Toc376724443 \h </w:instrText>
+              <w:instrText xml:space="preserve"> PAGEREF _Toc377173244 \h </w:instrText>
             </w:r>
             <w:r>
               <w:rPr>
@@ -1673,7 +1675,7 @@
               <w:sz w:val="22"/>
             </w:rPr>
           </w:pPr>
-          <w:hyperlink w:anchor="_Toc376724444" w:history="1">
+          <w:hyperlink w:anchor="_Toc377173245" w:history="1">
             <w:r>
               <w:rPr>
                 <w:rStyle w:val="Hyperlink"/>
@@ -1700,7 +1702,7 @@
                 <w:noProof/>
                 <w:webHidden/>
               </w:rPr>
-              <w:instrText xml:space="preserve"> PAGEREF _Toc376724444 \h </w:instrText>
+              <w:instrText xml:space="preserve"> PAGEREF _Toc377173245 \h </w:instrText>
             </w:r>
             <w:r>
               <w:rPr>
@@ -1739,7 +1741,7 @@
               <w:sz w:val="22"/>
             </w:rPr>
           </w:pPr>
-          <w:hyperlink w:anchor="_Toc376724445" w:history="1">
+          <w:hyperlink w:anchor="_Toc377173246" w:history="1">
             <w:r>
               <w:rPr>
                 <w:rStyle w:val="Hyperlink"/>
@@ -1766,7 +1768,7 @@
                 <w:noProof/>
                 <w:webHidden/>
               </w:rPr>
-              <w:instrText xml:space="preserve"> PAGEREF _Toc376724445 \h </w:instrText>
+              <w:instrText xml:space="preserve"> PAGEREF _Toc377173246 \h </w:instrText>
             </w:r>
             <w:r>
               <w:rPr>
@@ -1805,7 +1807,7 @@
               <w:sz w:val="22"/>
             </w:rPr>
           </w:pPr>
-          <w:hyperlink w:anchor="_Toc376724446" w:history="1">
+          <w:hyperlink w:anchor="_Toc377173247" w:history="1">
             <w:r>
               <w:rPr>
                 <w:rStyle w:val="Hyperlink"/>
@@ -1832,7 +1834,7 @@
                 <w:noProof/>
                 <w:webHidden/>
               </w:rPr>
-              <w:instrText xml:space="preserve"> PAGEREF _Toc376724446 \h </w:instrText>
+              <w:instrText xml:space="preserve"> PAGEREF _Toc377173247 \h </w:instrText>
             </w:r>
             <w:r>
               <w:rPr>
@@ -1871,7 +1873,7 @@
               <w:sz w:val="22"/>
             </w:rPr>
           </w:pPr>
-          <w:hyperlink w:anchor="_Toc376724447" w:history="1">
+          <w:hyperlink w:anchor="_Toc377173248" w:history="1">
             <w:r>
               <w:rPr>
                 <w:rStyle w:val="Hyperlink"/>
@@ -1898,7 +1900,7 @@
                 <w:noProof/>
                 <w:webHidden/>
               </w:rPr>
-              <w:instrText xml:space="preserve"> PAGEREF _Toc376724447 \h </w:instrText>
+              <w:instrText xml:space="preserve"> PAGEREF _Toc377173248 \h </w:instrText>
             </w:r>
             <w:r>
               <w:rPr>
@@ -1937,7 +1939,7 @@
               <w:sz w:val="22"/>
             </w:rPr>
           </w:pPr>
-          <w:hyperlink w:anchor="_Toc376724448" w:history="1">
+          <w:hyperlink w:anchor="_Toc377173249" w:history="1">
             <w:r>
               <w:rPr>
                 <w:rStyle w:val="Hyperlink"/>
@@ -1964,7 +1966,7 @@
                 <w:noProof/>
                 <w:webHidden/>
               </w:rPr>
-              <w:instrText xml:space="preserve"> PAGEREF _Toc376724448 \h </w:instrText>
+              <w:instrText xml:space="preserve"> PAGEREF _Toc377173249 \h </w:instrText>
             </w:r>
             <w:r>
               <w:rPr>
@@ -2007,7 +2009,7 @@
               <w:sz w:val="22"/>
             </w:rPr>
           </w:pPr>
-          <w:hyperlink w:anchor="_Toc376724449" w:history="1">
+          <w:hyperlink w:anchor="_Toc377173250" w:history="1">
             <w:r>
               <w:rPr>
                 <w:rStyle w:val="Hyperlink"/>
@@ -2034,7 +2036,7 @@
                 <w:noProof/>
                 <w:webHidden/>
               </w:rPr>
-              <w:instrText xml:space="preserve"> PAGEREF _Toc376724449 \h </w:instrText>
+              <w:instrText xml:space="preserve"> PAGEREF _Toc377173250 \h </w:instrText>
             </w:r>
             <w:r>
               <w:rPr>
@@ -2073,7 +2075,7 @@
               <w:sz w:val="22"/>
             </w:rPr>
           </w:pPr>
-          <w:hyperlink w:anchor="_Toc376724450" w:history="1">
+          <w:hyperlink w:anchor="_Toc377173251" w:history="1">
             <w:r>
               <w:rPr>
                 <w:rStyle w:val="Hyperlink"/>
@@ -2100,7 +2102,7 @@
                 <w:noProof/>
                 <w:webHidden/>
               </w:rPr>
-              <w:instrText xml:space="preserve"> PAGEREF _Toc376724450 \h </w:instrText>
+              <w:instrText xml:space="preserve"> PAGEREF _Toc377173251 \h </w:instrText>
             </w:r>
             <w:r>
               <w:rPr>
@@ -2139,7 +2141,7 @@
               <w:sz w:val="22"/>
             </w:rPr>
           </w:pPr>
-          <w:hyperlink w:anchor="_Toc376724451" w:history="1">
+          <w:hyperlink w:anchor="_Toc377173252" w:history="1">
             <w:r>
               <w:rPr>
                 <w:rStyle w:val="Hyperlink"/>
@@ -2166,7 +2168,7 @@
                 <w:noProof/>
                 <w:webHidden/>
               </w:rPr>
-              <w:instrText xml:space="preserve"> PAGEREF _Toc376724451 \h </w:instrText>
+              <w:instrText xml:space="preserve"> PAGEREF _Toc377173252 \h </w:instrText>
             </w:r>
             <w:r>
               <w:rPr>
@@ -2205,7 +2207,7 @@
               <w:sz w:val="22"/>
             </w:rPr>
           </w:pPr>
-          <w:hyperlink w:anchor="_Toc376724452" w:history="1">
+          <w:hyperlink w:anchor="_Toc377173253" w:history="1">
             <w:r>
               <w:rPr>
                 <w:rStyle w:val="Hyperlink"/>
@@ -2232,7 +2234,7 @@
                 <w:noProof/>
                 <w:webHidden/>
               </w:rPr>
-              <w:instrText xml:space="preserve"> PAGEREF _Toc376724452 \h </w:instrText>
+              <w:instrText xml:space="preserve"> PAGEREF _Toc377173253 \h </w:instrText>
             </w:r>
             <w:r>
               <w:rPr>
@@ -2275,7 +2277,7 @@
               <w:sz w:val="22"/>
             </w:rPr>
           </w:pPr>
-          <w:hyperlink w:anchor="_Toc376724453" w:history="1">
+          <w:hyperlink w:anchor="_Toc377173254" w:history="1">
             <w:r>
               <w:rPr>
                 <w:rStyle w:val="Hyperlink"/>
@@ -2302,7 +2304,7 @@
                 <w:noProof/>
                 <w:webHidden/>
               </w:rPr>
-              <w:instrText xml:space="preserve"> PAGEREF _Toc376724453 \h </w:instrText>
+              <w:instrText xml:space="preserve"> PAGEREF _Toc377173254 \h </w:instrText>
             </w:r>
             <w:r>
               <w:rPr>
@@ -2341,7 +2343,7 @@
               <w:sz w:val="22"/>
             </w:rPr>
           </w:pPr>
-          <w:hyperlink w:anchor="_Toc376724454" w:history="1">
+          <w:hyperlink w:anchor="_Toc377173255" w:history="1">
             <w:r>
               <w:rPr>
                 <w:rStyle w:val="Hyperlink"/>
@@ -2368,7 +2370,7 @@
                 <w:noProof/>
                 <w:webHidden/>
               </w:rPr>
-              <w:instrText xml:space="preserve"> PAGEREF _Toc376724454 \h </w:instrText>
+              <w:instrText xml:space="preserve"> PAGEREF _Toc377173255 \h </w:instrText>
             </w:r>
             <w:r>
               <w:rPr>
@@ -2407,7 +2409,7 @@
               <w:sz w:val="22"/>
             </w:rPr>
           </w:pPr>
-          <w:hyperlink w:anchor="_Toc376724455" w:history="1">
+          <w:hyperlink w:anchor="_Toc377173256" w:history="1">
             <w:r>
               <w:rPr>
                 <w:rStyle w:val="Hyperlink"/>
@@ -2434,7 +2436,7 @@
                 <w:noProof/>
                 <w:webHidden/>
               </w:rPr>
-              <w:instrText xml:space="preserve"> PAGEREF _Toc376724455 \h </w:instrText>
+              <w:instrText xml:space="preserve"> PAGEREF _Toc377173256 \h </w:instrText>
             </w:r>
             <w:r>
               <w:rPr>
@@ -2473,7 +2475,7 @@
               <w:sz w:val="22"/>
             </w:rPr>
           </w:pPr>
-          <w:hyperlink w:anchor="_Toc376724456" w:history="1">
+          <w:hyperlink w:anchor="_Toc377173257" w:history="1">
             <w:r>
               <w:rPr>
                 <w:rStyle w:val="Hyperlink"/>
@@ -2500,7 +2502,7 @@
                 <w:noProof/>
                 <w:webHidden/>
               </w:rPr>
-              <w:instrText xml:space="preserve"> PAGEREF _Toc376724456 \h </w:instrText>
+              <w:instrText xml:space="preserve"> PAGEREF _Toc377173257 \h </w:instrText>
             </w:r>
             <w:r>
               <w:rPr>
@@ -2539,7 +2541,7 @@
               <w:sz w:val="22"/>
             </w:rPr>
           </w:pPr>
-          <w:hyperlink w:anchor="_Toc376724457" w:history="1">
+          <w:hyperlink w:anchor="_Toc377173258" w:history="1">
             <w:r>
               <w:rPr>
                 <w:rStyle w:val="Hyperlink"/>
@@ -2566,7 +2568,7 @@
                 <w:noProof/>
                 <w:webHidden/>
               </w:rPr>
-              <w:instrText xml:space="preserve"> PAGEREF _Toc376724457 \h </w:instrText>
+              <w:instrText xml:space="preserve"> PAGEREF _Toc377173258 \h </w:instrText>
             </w:r>
             <w:r>
               <w:rPr>
@@ -2609,7 +2611,7 @@
               <w:sz w:val="22"/>
             </w:rPr>
           </w:pPr>
-          <w:hyperlink w:anchor="_Toc376724458" w:history="1">
+          <w:hyperlink w:anchor="_Toc377173259" w:history="1">
             <w:r>
               <w:rPr>
                 <w:rStyle w:val="Hyperlink"/>
@@ -2636,7 +2638,7 @@
                 <w:noProof/>
                 <w:webHidden/>
               </w:rPr>
-              <w:instrText xml:space="preserve"> PAGEREF _Toc376724458 \h </w:instrText>
+              <w:instrText xml:space="preserve"> PAGEREF _Toc377173259 \h </w:instrText>
             </w:r>
             <w:r>
               <w:rPr>
@@ -2675,7 +2677,7 @@
               <w:sz w:val="22"/>
             </w:rPr>
           </w:pPr>
-          <w:hyperlink w:anchor="_Toc376724459" w:history="1">
+          <w:hyperlink w:anchor="_Toc377173260" w:history="1">
             <w:r>
               <w:rPr>
                 <w:rStyle w:val="Hyperlink"/>
@@ -2702,7 +2704,7 @@
                 <w:noProof/>
                 <w:webHidden/>
               </w:rPr>
-              <w:instrText xml:space="preserve"> PAGEREF _Toc376724459 \h </w:instrText>
+              <w:instrText xml:space="preserve"> PAGEREF _Toc377173260 \h </w:instrText>
             </w:r>
             <w:r>
               <w:rPr>
@@ -2741,7 +2743,7 @@
               <w:sz w:val="22"/>
             </w:rPr>
           </w:pPr>
-          <w:hyperlink w:anchor="_Toc376724460" w:history="1">
+          <w:hyperlink w:anchor="_Toc377173261" w:history="1">
             <w:r>
               <w:rPr>
                 <w:rStyle w:val="Hyperlink"/>
@@ -2768,7 +2770,7 @@
                 <w:noProof/>
                 <w:webHidden/>
               </w:rPr>
-              <w:instrText xml:space="preserve"> PAGEREF _Toc376724460 \h </w:instrText>
+              <w:instrText xml:space="preserve"> PAGEREF _Toc377173261 \h </w:instrText>
             </w:r>
             <w:r>
               <w:rPr>
@@ -2807,7 +2809,7 @@
               <w:sz w:val="22"/>
             </w:rPr>
           </w:pPr>
-          <w:hyperlink w:anchor="_Toc376724461" w:history="1">
+          <w:hyperlink w:anchor="_Toc377173262" w:history="1">
             <w:r>
               <w:rPr>
                 <w:rStyle w:val="Hyperlink"/>
@@ -2834,7 +2836,7 @@
                 <w:noProof/>
                 <w:webHidden/>
               </w:rPr>
-              <w:instrText xml:space="preserve"> PAGEREF _Toc376724461 \h </w:instrText>
+              <w:instrText xml:space="preserve"> PAGEREF _Toc377173262 \h </w:instrText>
             </w:r>
             <w:r>
               <w:rPr>
@@ -2873,7 +2875,7 @@
               <w:sz w:val="22"/>
             </w:rPr>
           </w:pPr>
-          <w:hyperlink w:anchor="_Toc376724462" w:history="1">
+          <w:hyperlink w:anchor="_Toc377173263" w:history="1">
             <w:r>
               <w:rPr>
                 <w:rStyle w:val="Hyperlink"/>
@@ -2900,7 +2902,7 @@
                 <w:noProof/>
                 <w:webHidden/>
               </w:rPr>
-              <w:instrText xml:space="preserve"> PAGEREF _Toc376724462 \h </w:instrText>
+              <w:instrText xml:space="preserve"> PAGEREF _Toc377173263 \h </w:instrText>
             </w:r>
             <w:r>
               <w:rPr>
@@ -2939,7 +2941,7 @@
               <w:sz w:val="22"/>
             </w:rPr>
           </w:pPr>
-          <w:hyperlink w:anchor="_Toc376724463" w:history="1">
+          <w:hyperlink w:anchor="_Toc377173264" w:history="1">
             <w:r>
               <w:rPr>
                 <w:rStyle w:val="Hyperlink"/>
@@ -2966,7 +2968,7 @@
                 <w:noProof/>
                 <w:webHidden/>
               </w:rPr>
-              <w:instrText xml:space="preserve"> PAGEREF _Toc376724463 \h </w:instrText>
+              <w:instrText xml:space="preserve"> PAGEREF _Toc377173264 \h </w:instrText>
             </w:r>
             <w:r>
               <w:rPr>
@@ -3005,7 +3007,7 @@
               <w:sz w:val="22"/>
             </w:rPr>
           </w:pPr>
-          <w:hyperlink w:anchor="_Toc376724464" w:history="1">
+          <w:hyperlink w:anchor="_Toc377173265" w:history="1">
             <w:r>
               <w:rPr>
                 <w:rStyle w:val="Hyperlink"/>
@@ -3032,7 +3034,7 @@
                 <w:noProof/>
                 <w:webHidden/>
               </w:rPr>
-              <w:instrText xml:space="preserve"> PAGEREF _Toc376724464 \h </w:instrText>
+              <w:instrText xml:space="preserve"> PAGEREF _Toc377173265 \h </w:instrText>
             </w:r>
             <w:r>
               <w:rPr>
@@ -3071,7 +3073,7 @@
               <w:sz w:val="22"/>
             </w:rPr>
           </w:pPr>
-          <w:hyperlink w:anchor="_Toc376724465" w:history="1">
+          <w:hyperlink w:anchor="_Toc377173266" w:history="1">
             <w:r>
               <w:rPr>
                 <w:rStyle w:val="Hyperlink"/>
@@ -3098,7 +3100,7 @@
                 <w:noProof/>
                 <w:webHidden/>
               </w:rPr>
-              <w:instrText xml:space="preserve"> PAGEREF _Toc376724465 \h </w:instrText>
+              <w:instrText xml:space="preserve"> PAGEREF _Toc377173266 \h </w:instrText>
             </w:r>
             <w:r>
               <w:rPr>
@@ -3137,7 +3139,7 @@
               <w:sz w:val="22"/>
             </w:rPr>
           </w:pPr>
-          <w:hyperlink w:anchor="_Toc376724466" w:history="1">
+          <w:hyperlink w:anchor="_Toc377173267" w:history="1">
             <w:r>
               <w:rPr>
                 <w:rStyle w:val="Hyperlink"/>
@@ -3164,7 +3166,7 @@
                 <w:noProof/>
                 <w:webHidden/>
               </w:rPr>
-              <w:instrText xml:space="preserve"> PAGEREF _Toc376724466 \h </w:instrText>
+              <w:instrText xml:space="preserve"> PAGEREF _Toc377173267 \h </w:instrText>
             </w:r>
             <w:r>
               <w:rPr>
@@ -3207,7 +3209,7 @@
               <w:sz w:val="22"/>
             </w:rPr>
           </w:pPr>
-          <w:hyperlink w:anchor="_Toc376724467" w:history="1">
+          <w:hyperlink w:anchor="_Toc377173268" w:history="1">
             <w:r>
               <w:rPr>
                 <w:rStyle w:val="Hyperlink"/>
@@ -3234,7 +3236,7 @@
                 <w:noProof/>
                 <w:webHidden/>
               </w:rPr>
-              <w:instrText xml:space="preserve"> PAGEREF _Toc376724467 \h </w:instrText>
+              <w:instrText xml:space="preserve"> PAGEREF _Toc377173268 \h </w:instrText>
             </w:r>
             <w:r>
               <w:rPr>
@@ -3282,11 +3284,11 @@
         <w:pStyle w:val="Heading1"/>
         <w:spacing w:before="0"/>
       </w:pPr>
-      <w:bookmarkStart w:id="0" w:name="_Toc376724422"/>
+      <w:bookmarkStart w:id="1" w:name="_Toc377173223"/>
       <w:r>
         <w:t>Introduction</w:t>
       </w:r>
-      <w:bookmarkEnd w:id="0"/>
+      <w:bookmarkEnd w:id="1"/>
     </w:p>
     <w:p>
       <w:r>
@@ -3390,11 +3392,11 @@
       <w:pPr>
         <w:pStyle w:val="Heading2"/>
       </w:pPr>
-      <w:bookmarkStart w:id="1" w:name="_Toc376724423"/>
+      <w:bookmarkStart w:id="2" w:name="_Toc377173224"/>
       <w:r>
         <w:t>Protocols</w:t>
       </w:r>
-      <w:bookmarkEnd w:id="1"/>
+      <w:bookmarkEnd w:id="2"/>
     </w:p>
     <w:p>
       <w:r>
@@ -3950,11 +3952,11 @@
       <w:pPr>
         <w:pStyle w:val="Heading2"/>
       </w:pPr>
-      <w:bookmarkStart w:id="2" w:name="_Toc376724424"/>
+      <w:bookmarkStart w:id="3" w:name="_Toc377173225"/>
       <w:r>
         <w:t>Data Types</w:t>
       </w:r>
-      <w:bookmarkEnd w:id="2"/>
+      <w:bookmarkEnd w:id="3"/>
     </w:p>
     <w:p>
       <w:r>
@@ -6586,14 +6588,14 @@
       <w:pPr>
         <w:pStyle w:val="Heading2"/>
       </w:pPr>
-      <w:bookmarkStart w:id="3" w:name="_Toc376724425"/>
+      <w:bookmarkStart w:id="4" w:name="_Toc377173226"/>
       <w:r>
         <w:t xml:space="preserve">Error </w:t>
       </w:r>
       <w:r>
         <w:t>Responses</w:t>
       </w:r>
-      <w:bookmarkEnd w:id="3"/>
+      <w:bookmarkEnd w:id="4"/>
     </w:p>
     <w:p>
       <w:r>
@@ -6816,11 +6818,11 @@
       <w:pPr>
         <w:pStyle w:val="Heading2"/>
       </w:pPr>
-      <w:bookmarkStart w:id="4" w:name="_Toc376724426"/>
+      <w:bookmarkStart w:id="5" w:name="_Toc377173227"/>
       <w:r>
         <w:t>Client Implementation Guide</w:t>
       </w:r>
-      <w:bookmarkEnd w:id="4"/>
+      <w:bookmarkEnd w:id="5"/>
     </w:p>
     <w:p>
       <w:r>
@@ -6994,19 +6996,7 @@
         <w:rPr>
           <w:i/>
         </w:rPr>
-        <w:t>bandwidth/processor</w:t>
-      </w:r>
-      <w:r>
-        <w:rPr>
-          <w:i/>
-        </w:rPr>
-        <w:t xml:space="preserve"> </w:t>
-      </w:r>
-      <w:r>
-        <w:rPr>
-          <w:i/>
-        </w:rPr>
-        <w:t>" scenarios:</w:t>
+        <w:t>bandwidth/processor" scenarios:</w:t>
       </w:r>
       <w:r>
         <w:br/>
@@ -7049,7 +7039,7 @@
         <w:t xml:space="preserve"> call, or the previous loop).  This will block until an event is ready, so your loop does n</w:t>
       </w:r>
       <w:r>
-        <w:t>ot need any artificial delays (unless you want to artificially limit the rate of events).</w:t>
+        <w:t>ot need any delays (unless you want to artificially limit the rate of events).</w:t>
       </w:r>
     </w:p>
     <w:p>
@@ -7315,14 +7305,14 @@
       <w:pPr>
         <w:pStyle w:val="Heading2"/>
       </w:pPr>
-      <w:bookmarkStart w:id="5" w:name="_Toc376724427"/>
+      <w:bookmarkStart w:id="6" w:name="_Toc377173228"/>
       <w:r>
         <w:t xml:space="preserve">Security and </w:t>
       </w:r>
       <w:r>
         <w:t>Privacy Disclosures</w:t>
       </w:r>
-      <w:bookmarkEnd w:id="5"/>
+      <w:bookmarkEnd w:id="6"/>
     </w:p>
     <w:p>
       <w:r>
@@ -7481,11 +7471,11 @@
       <w:pPr>
         <w:pStyle w:val="Heading1"/>
       </w:pPr>
-      <w:bookmarkStart w:id="6" w:name="_Toc376724428"/>
+      <w:bookmarkStart w:id="7" w:name="_Toc377173229"/>
       <w:r>
         <w:t>Threads</w:t>
       </w:r>
-      <w:bookmarkEnd w:id="6"/>
+      <w:bookmarkEnd w:id="7"/>
     </w:p>
     <w:p>
       <w:r>
@@ -7496,18 +7486,18 @@
       <w:pPr>
         <w:pStyle w:val="Heading2"/>
       </w:pPr>
-      <w:bookmarkStart w:id="7" w:name="_GET_/v2/getBumpedThreadIds"/>
-      <w:bookmarkStart w:id="8" w:name="_GET_/v2/getChatty"/>
-      <w:bookmarkStart w:id="9" w:name="_Toc376724429"/>
-      <w:bookmarkEnd w:id="7"/>
+      <w:bookmarkStart w:id="8" w:name="_GET_/v2/getBumpedThreadIds"/>
+      <w:bookmarkStart w:id="9" w:name="_GET_/v2/getChatty"/>
+      <w:bookmarkStart w:id="10" w:name="_Toc377173230"/>
       <w:bookmarkEnd w:id="8"/>
+      <w:bookmarkEnd w:id="9"/>
       <w:r>
         <w:t>GET /v2/get</w:t>
       </w:r>
       <w:r>
         <w:t>Chatty</w:t>
       </w:r>
-      <w:bookmarkEnd w:id="9"/>
+      <w:bookmarkEnd w:id="10"/>
     </w:p>
     <w:p>
       <w:r>
@@ -7788,13 +7778,13 @@
       <w:pPr>
         <w:pStyle w:val="Heading2"/>
       </w:pPr>
-      <w:bookmarkStart w:id="10" w:name="_GET_/v2/getThread"/>
-      <w:bookmarkStart w:id="11" w:name="_Toc376724430"/>
-      <w:bookmarkEnd w:id="10"/>
+      <w:bookmarkStart w:id="11" w:name="_GET_/v2/getThread"/>
+      <w:bookmarkStart w:id="12" w:name="_Toc377173231"/>
+      <w:bookmarkEnd w:id="11"/>
       <w:r>
         <w:t>GET /v2/getChattyRootPosts</w:t>
       </w:r>
-      <w:bookmarkEnd w:id="11"/>
+      <w:bookmarkEnd w:id="12"/>
     </w:p>
     <w:p>
       <w:r>
@@ -8101,11 +8091,11 @@
       <w:pPr>
         <w:pStyle w:val="Heading2"/>
       </w:pPr>
-      <w:bookmarkStart w:id="12" w:name="_Toc376724431"/>
+      <w:bookmarkStart w:id="13" w:name="_Toc377173232"/>
       <w:r>
         <w:t>GET /v2/getThread</w:t>
       </w:r>
-      <w:bookmarkEnd w:id="12"/>
+      <w:bookmarkEnd w:id="13"/>
     </w:p>
     <w:p>
       <w:r>
@@ -8266,11 +8256,11 @@
       <w:pPr>
         <w:pStyle w:val="Heading2"/>
       </w:pPr>
-      <w:bookmarkStart w:id="13" w:name="_Toc376724432"/>
+      <w:bookmarkStart w:id="14" w:name="_Toc377173233"/>
       <w:r>
         <w:t>GET /v2/getThreadPostIds</w:t>
       </w:r>
-      <w:bookmarkEnd w:id="13"/>
+      <w:bookmarkEnd w:id="14"/>
     </w:p>
     <w:p>
       <w:r>
@@ -8458,7 +8448,7 @@
       <w:pPr>
         <w:pStyle w:val="Heading2"/>
       </w:pPr>
-      <w:bookmarkStart w:id="14" w:name="_Toc376724433"/>
+      <w:bookmarkStart w:id="15" w:name="_Toc377173234"/>
       <w:r>
         <w:t>GET /v2/getThread</w:t>
       </w:r>
@@ -8468,7 +8458,7 @@
       <w:r>
         <w:t>Count</w:t>
       </w:r>
-      <w:bookmarkEnd w:id="14"/>
+      <w:bookmarkEnd w:id="15"/>
     </w:p>
     <w:p>
       <w:r>
@@ -8626,8 +8616,8 @@
       </w:r>
     </w:p>
     <w:p>
-      <w:bookmarkStart w:id="15" w:name="_GET_/v2/getSubthread"/>
-      <w:bookmarkEnd w:id="15"/>
+      <w:bookmarkStart w:id="16" w:name="_GET_/v2/getSubthread"/>
+      <w:bookmarkEnd w:id="16"/>
       <w:r>
         <w:rPr>
           <w:b/>
@@ -8652,11 +8642,11 @@
       <w:pPr>
         <w:pStyle w:val="Heading2"/>
       </w:pPr>
-      <w:bookmarkStart w:id="16" w:name="_Toc376724434"/>
+      <w:bookmarkStart w:id="17" w:name="_Toc377173235"/>
       <w:r>
         <w:t>GET /v2/getSubthread</w:t>
       </w:r>
-      <w:bookmarkEnd w:id="16"/>
+      <w:bookmarkEnd w:id="17"/>
     </w:p>
     <w:p>
       <w:r>
@@ -8858,11 +8848,11 @@
       <w:pPr>
         <w:pStyle w:val="Heading1"/>
       </w:pPr>
-      <w:bookmarkStart w:id="17" w:name="_Toc376724435"/>
+      <w:bookmarkStart w:id="18" w:name="_Toc377173236"/>
       <w:r>
         <w:t>Posts</w:t>
       </w:r>
-      <w:bookmarkEnd w:id="17"/>
+      <w:bookmarkEnd w:id="18"/>
     </w:p>
     <w:p>
       <w:r>
@@ -8873,11 +8863,11 @@
       <w:pPr>
         <w:pStyle w:val="Heading2"/>
       </w:pPr>
-      <w:bookmarkStart w:id="18" w:name="_Toc376724436"/>
+      <w:bookmarkStart w:id="19" w:name="_Toc377173237"/>
       <w:r>
         <w:t>GET /v2/getNewestPostInfo</w:t>
       </w:r>
-      <w:bookmarkEnd w:id="18"/>
+      <w:bookmarkEnd w:id="19"/>
     </w:p>
     <w:p>
       <w:r>
@@ -8988,11 +8978,11 @@
       <w:pPr>
         <w:pStyle w:val="Heading2"/>
       </w:pPr>
-      <w:bookmarkStart w:id="19" w:name="_Toc376724437"/>
+      <w:bookmarkStart w:id="20" w:name="_Toc377173238"/>
       <w:r>
         <w:t>GET /v2/getPost</w:t>
       </w:r>
-      <w:bookmarkEnd w:id="19"/>
+      <w:bookmarkEnd w:id="20"/>
     </w:p>
     <w:p>
       <w:r>
@@ -9106,11 +9096,11 @@
       <w:pPr>
         <w:pStyle w:val="Heading2"/>
       </w:pPr>
-      <w:bookmarkStart w:id="20" w:name="_Toc376724438"/>
+      <w:bookmarkStart w:id="21" w:name="_Toc377173239"/>
       <w:r>
         <w:t>GET /v2/getPostRange</w:t>
       </w:r>
-      <w:bookmarkEnd w:id="20"/>
+      <w:bookmarkEnd w:id="21"/>
     </w:p>
     <w:p>
       <w:r>
@@ -9308,11 +9298,11 @@
       <w:pPr>
         <w:pStyle w:val="Heading2"/>
       </w:pPr>
-      <w:bookmarkStart w:id="21" w:name="_Toc376724439"/>
+      <w:bookmarkStart w:id="22" w:name="_Toc377173240"/>
       <w:r>
         <w:t>GET /v2/getParentId</w:t>
       </w:r>
-      <w:bookmarkEnd w:id="21"/>
+      <w:bookmarkEnd w:id="22"/>
     </w:p>
     <w:p>
       <w:r>
@@ -9472,16 +9462,16 @@
       <w:pPr>
         <w:pStyle w:val="Heading2"/>
       </w:pPr>
-      <w:bookmarkStart w:id="22" w:name="_POST_/v2/postComment"/>
-      <w:bookmarkStart w:id="23" w:name="_Toc376724440"/>
-      <w:bookmarkEnd w:id="22"/>
+      <w:bookmarkStart w:id="23" w:name="_POST_/v2/postComment"/>
+      <w:bookmarkStart w:id="24" w:name="_Toc377173241"/>
+      <w:bookmarkEnd w:id="23"/>
       <w:r>
         <w:t>GET /v2/get</w:t>
       </w:r>
       <w:r>
         <w:t>PostLineage</w:t>
       </w:r>
-      <w:bookmarkEnd w:id="23"/>
+      <w:bookmarkEnd w:id="24"/>
     </w:p>
     <w:p>
       <w:r>
@@ -9553,8 +9543,6 @@
         </w:rPr>
         <w:t>{</w:t>
       </w:r>
-      <w:bookmarkStart w:id="24" w:name="_GoBack"/>
-      <w:bookmarkEnd w:id="24"/>
       <w:r>
         <w:rPr>
           <w:rStyle w:val="HTMLCode"/>
@@ -9691,7 +9679,7 @@
       <w:pPr>
         <w:pStyle w:val="Heading2"/>
       </w:pPr>
-      <w:bookmarkStart w:id="25" w:name="_Toc376724441"/>
+      <w:bookmarkStart w:id="25" w:name="_Toc377173242"/>
       <w:r>
         <w:t>POST /v2/postComment</w:t>
       </w:r>
@@ -9942,7 +9930,7 @@
       <w:pPr>
         <w:pStyle w:val="Heading2"/>
       </w:pPr>
-      <w:bookmarkStart w:id="26" w:name="_Toc376724442"/>
+      <w:bookmarkStart w:id="26" w:name="_Toc377173243"/>
       <w:r>
         <w:t>GET /v2/search</w:t>
       </w:r>
@@ -10236,7 +10224,7 @@
       <w:pPr>
         <w:pStyle w:val="Heading2"/>
       </w:pPr>
-      <w:bookmarkStart w:id="27" w:name="_Toc376724443"/>
+      <w:bookmarkStart w:id="27" w:name="_Toc377173244"/>
       <w:r>
         <w:t>POST /v2/requestReindex</w:t>
       </w:r>
@@ -10367,7 +10355,7 @@
       <w:pPr>
         <w:pStyle w:val="Heading1"/>
       </w:pPr>
-      <w:bookmarkStart w:id="28" w:name="_Toc376724444"/>
+      <w:bookmarkStart w:id="28" w:name="_Toc377173245"/>
       <w:r>
         <w:t>Events</w:t>
       </w:r>
@@ -10573,7 +10561,7 @@
         <w:pStyle w:val="Heading2"/>
       </w:pPr>
       <w:bookmarkStart w:id="29" w:name="_GET_/v2/getNewestEventId"/>
-      <w:bookmarkStart w:id="30" w:name="_Toc376724445"/>
+      <w:bookmarkStart w:id="30" w:name="_Toc377173246"/>
       <w:bookmarkEnd w:id="29"/>
       <w:r>
         <w:t>GET /v2/getNewestEventId</w:t>
@@ -10679,7 +10667,7 @@
         <w:pStyle w:val="Heading2"/>
       </w:pPr>
       <w:bookmarkStart w:id="31" w:name="_GET_/v2/waitForEvent"/>
-      <w:bookmarkStart w:id="32" w:name="_Toc376724446"/>
+      <w:bookmarkStart w:id="32" w:name="_Toc377173247"/>
       <w:bookmarkEnd w:id="31"/>
       <w:r>
         <w:t>GET /v2/waitForEvent</w:t>
@@ -10932,7 +10920,7 @@
         <w:pStyle w:val="Heading2"/>
       </w:pPr>
       <w:bookmarkStart w:id="33" w:name="_GET_/v2/pollForEvent"/>
-      <w:bookmarkStart w:id="34" w:name="_Toc376724447"/>
+      <w:bookmarkStart w:id="34" w:name="_Toc377173248"/>
       <w:bookmarkEnd w:id="33"/>
       <w:r>
         <w:t>GET /v2/pollForEvent</w:t>
@@ -11177,7 +11165,7 @@
       <w:pPr>
         <w:pStyle w:val="Heading2"/>
       </w:pPr>
-      <w:bookmarkStart w:id="35" w:name="_Toc376724448"/>
+      <w:bookmarkStart w:id="35" w:name="_Toc377173249"/>
       <w:r>
         <w:t>POST /v2/broadcastServerMessage</w:t>
       </w:r>
@@ -11395,7 +11383,7 @@
         <w:pStyle w:val="Heading1"/>
       </w:pPr>
       <w:bookmarkStart w:id="36" w:name="_GET_/v2/getNewerEvents_&lt;TODO&gt;"/>
-      <w:bookmarkStart w:id="37" w:name="_Toc376724449"/>
+      <w:bookmarkStart w:id="37" w:name="_Toc377173250"/>
       <w:bookmarkEnd w:id="36"/>
       <w:r>
         <w:t>Users</w:t>
@@ -11412,7 +11400,7 @@
         <w:pStyle w:val="Heading2"/>
       </w:pPr>
       <w:bookmarkStart w:id="38" w:name="_POST_/v2/verifyCredentials"/>
-      <w:bookmarkStart w:id="39" w:name="_Toc376724450"/>
+      <w:bookmarkStart w:id="39" w:name="_Toc377173251"/>
       <w:bookmarkEnd w:id="38"/>
       <w:r>
         <w:t>POST /v2/verifyCredentials</w:t>
@@ -11514,6 +11502,13 @@
           <w:rStyle w:val="HTMLCode"/>
         </w:rPr>
         <w:t>,</w:t>
+      </w:r>
+      <w:r>
+        <w:rPr>
+          <w:rStyle w:val="HTMLCode"/>
+        </w:rPr>
+        <w:br/>
+        <w:t xml:space="preserve">   "isModerator": [BIT]</w:t>
       </w:r>
       <w:r>
         <w:rPr>
@@ -11557,7 +11552,7 @@
         <w:pStyle w:val="Heading2"/>
       </w:pPr>
       <w:bookmarkStart w:id="40" w:name="_GET_/v2/getUserRegistrationDate"/>
-      <w:bookmarkStart w:id="41" w:name="_Toc376724451"/>
+      <w:bookmarkStart w:id="41" w:name="_Toc377173252"/>
       <w:bookmarkEnd w:id="40"/>
       <w:r>
         <w:t>GET /v2/getUserRegistrationDate</w:t>
@@ -11741,7 +11736,7 @@
         <w:pStyle w:val="Heading2"/>
       </w:pPr>
       <w:bookmarkStart w:id="42" w:name="_GET_/v2/getAllUserRegistrationDates"/>
-      <w:bookmarkStart w:id="43" w:name="_Toc376724452"/>
+      <w:bookmarkStart w:id="43" w:name="_Toc377173253"/>
       <w:bookmarkEnd w:id="42"/>
       <w:r>
         <w:t>GET /v2/getAllUserRegistrationDates</w:t>
@@ -11898,7 +11893,7 @@
       <w:pPr>
         <w:pStyle w:val="Heading1"/>
       </w:pPr>
-      <w:bookmarkStart w:id="44" w:name="_Toc376724453"/>
+      <w:bookmarkStart w:id="44" w:name="_Toc377173254"/>
       <w:r>
         <w:t>Shackmessages</w:t>
       </w:r>
@@ -11913,7 +11908,7 @@
       <w:pPr>
         <w:pStyle w:val="Heading2"/>
       </w:pPr>
-      <w:bookmarkStart w:id="45" w:name="_Toc376724454"/>
+      <w:bookmarkStart w:id="45" w:name="_Toc377173255"/>
       <w:r>
         <w:t>POST /v2/getMessages</w:t>
       </w:r>
@@ -12344,7 +12339,7 @@
         <w:pStyle w:val="Heading2"/>
       </w:pPr>
       <w:bookmarkStart w:id="46" w:name="_POST_/v2/sendMessage"/>
-      <w:bookmarkStart w:id="47" w:name="_Toc376724455"/>
+      <w:bookmarkStart w:id="47" w:name="_Toc377173256"/>
       <w:bookmarkEnd w:id="46"/>
       <w:r>
         <w:t>POST /v2/sendMessage</w:t>
@@ -12573,7 +12568,7 @@
       <w:pPr>
         <w:pStyle w:val="Heading2"/>
       </w:pPr>
-      <w:bookmarkStart w:id="48" w:name="_Toc376724456"/>
+      <w:bookmarkStart w:id="48" w:name="_Toc377173257"/>
       <w:r>
         <w:t>POST /v2/markMessageRead</w:t>
       </w:r>
@@ -12771,7 +12766,7 @@
       <w:pPr>
         <w:pStyle w:val="Heading2"/>
       </w:pPr>
-      <w:bookmarkStart w:id="49" w:name="_Toc376724457"/>
+      <w:bookmarkStart w:id="49" w:name="_Toc377173258"/>
       <w:r>
         <w:t>POST /v2/deleteMessag</w:t>
       </w:r>
@@ -12996,7 +12991,7 @@
         <w:pStyle w:val="Heading1"/>
       </w:pPr>
       <w:bookmarkStart w:id="50" w:name="_Client_Data"/>
-      <w:bookmarkStart w:id="51" w:name="_Toc376724458"/>
+      <w:bookmarkStart w:id="51" w:name="_Toc377173259"/>
       <w:bookmarkEnd w:id="50"/>
       <w:r>
         <w:t xml:space="preserve">Client </w:t>
@@ -13142,7 +13137,7 @@
       <w:bookmarkStart w:id="52" w:name="_POST_/v2/clientData/getClientToken_"/>
       <w:bookmarkStart w:id="53" w:name="_POST_/v2/clientData/getClientSessio"/>
       <w:bookmarkStart w:id="54" w:name="_Ref375010567"/>
-      <w:bookmarkStart w:id="55" w:name="_Toc376724459"/>
+      <w:bookmarkStart w:id="55" w:name="_Toc377173260"/>
       <w:bookmarkEnd w:id="52"/>
       <w:bookmarkEnd w:id="53"/>
       <w:r>
@@ -13410,7 +13405,7 @@
       <w:pPr>
         <w:pStyle w:val="Heading2"/>
       </w:pPr>
-      <w:bookmarkStart w:id="56" w:name="_Toc376724460"/>
+      <w:bookmarkStart w:id="56" w:name="_Toc377173261"/>
       <w:r>
         <w:t>POST</w:t>
       </w:r>
@@ -13645,7 +13640,7 @@
       <w:pPr>
         <w:pStyle w:val="Heading2"/>
       </w:pPr>
-      <w:bookmarkStart w:id="57" w:name="_Toc376724461"/>
+      <w:bookmarkStart w:id="57" w:name="_Toc377173262"/>
       <w:r>
         <w:t>POST /v2/</w:t>
       </w:r>
@@ -13935,7 +13930,7 @@
       <w:pPr>
         <w:pStyle w:val="Heading2"/>
       </w:pPr>
-      <w:bookmarkStart w:id="58" w:name="_Toc376724462"/>
+      <w:bookmarkStart w:id="58" w:name="_Toc377173263"/>
       <w:r>
         <w:t>POST</w:t>
       </w:r>
@@ -14192,7 +14187,7 @@
       <w:pPr>
         <w:pStyle w:val="Heading2"/>
       </w:pPr>
-      <w:bookmarkStart w:id="59" w:name="_Toc376724463"/>
+      <w:bookmarkStart w:id="59" w:name="_Toc377173264"/>
       <w:r>
         <w:t>POST /v2/</w:t>
       </w:r>
@@ -14360,7 +14355,7 @@
       <w:pPr>
         <w:pStyle w:val="Heading2"/>
       </w:pPr>
-      <w:bookmarkStart w:id="60" w:name="_Toc376724464"/>
+      <w:bookmarkStart w:id="60" w:name="_Toc377173265"/>
       <w:r>
         <w:t>POST /v2/</w:t>
       </w:r>
@@ -14588,7 +14583,7 @@
       <w:pPr>
         <w:pStyle w:val="Heading2"/>
       </w:pPr>
-      <w:bookmarkStart w:id="61" w:name="_Toc376724465"/>
+      <w:bookmarkStart w:id="61" w:name="_Toc377173266"/>
       <w:r>
         <w:t>POST</w:t>
       </w:r>
@@ -14751,7 +14746,7 @@
       <w:pPr>
         <w:pStyle w:val="Heading2"/>
       </w:pPr>
-      <w:bookmarkStart w:id="62" w:name="_Toc376724466"/>
+      <w:bookmarkStart w:id="62" w:name="_Toc377173267"/>
       <w:r>
         <w:t>POST /v2/</w:t>
       </w:r>
@@ -14948,7 +14943,7 @@
       <w:pPr>
         <w:pStyle w:val="Heading1"/>
       </w:pPr>
-      <w:bookmarkStart w:id="63" w:name="_Toc376724467"/>
+      <w:bookmarkStart w:id="63" w:name="_Toc377173268"/>
       <w:r>
         <w:t>Appendix: Database Structure</w:t>
       </w:r>
@@ -23939,6 +23934,7 @@
   <w:style w:type="character" w:default="1" w:styleId="DefaultParagraphFont">
     <w:name w:val="Default Paragraph Font"/>
     <w:uiPriority w:val="1"/>
+    <w:semiHidden/>
     <w:unhideWhenUsed/>
   </w:style>
   <w:style w:type="table" w:default="1" w:styleId="TableNormal">
@@ -24632,7 +24628,7 @@
 </file>
 
 <file path=customXml/itemProps1.xml><?xml version="1.0" encoding="utf-8"?>
-<ds:datastoreItem xmlns:ds="http://schemas.openxmlformats.org/officeDocument/2006/customXml" ds:itemID="{8A7BD934-E9E5-4CD4-89E7-8E75DA8E4493}">
+<ds:datastoreItem xmlns:ds="http://schemas.openxmlformats.org/officeDocument/2006/customXml" ds:itemID="{554EB9B5-2647-490B-BC77-0544BC37F320}">
   <ds:schemaRefs>
     <ds:schemaRef ds:uri="http://schemas.openxmlformats.org/officeDocument/2006/bibliography"/>
   </ds:schemaRefs>

</xml_diff>

<commit_message>
Implement mod tools in the API.
</commit_message>
<xml_diff>
--- a/v2/WinChatty v2 API.docx
+++ b/v2/WinChatty v2 API.docx
@@ -36,8 +36,6 @@
                 <w:b/>
               </w:rPr>
             </w:pPr>
-            <w:bookmarkStart w:id="0" w:name="_GoBack"/>
-            <w:bookmarkEnd w:id="0"/>
             <w:r>
               <w:rPr>
                 <w:b/>
@@ -99,7 +97,7 @@
               <w:rPr>
                 <w:noProof/>
               </w:rPr>
-              <w:t>3:11 AM</w:t>
+              <w:t>6:04 AM</w:t>
             </w:r>
             <w:r>
               <w:fldChar w:fldCharType="end"/>
@@ -211,7 +209,7 @@
             </w:rPr>
             <w:fldChar w:fldCharType="separate"/>
           </w:r>
-          <w:hyperlink w:anchor="_Toc377173223" w:history="1">
+          <w:hyperlink w:anchor="_Toc377183581" w:history="1">
             <w:r>
               <w:rPr>
                 <w:rStyle w:val="Hyperlink"/>
@@ -238,7 +236,7 @@
                 <w:noProof/>
                 <w:webHidden/>
               </w:rPr>
-              <w:instrText xml:space="preserve"> PAGEREF _Toc377173223 \h </w:instrText>
+              <w:instrText xml:space="preserve"> PAGEREF _Toc377183581 \h </w:instrText>
             </w:r>
             <w:r>
               <w:rPr>
@@ -277,7 +275,7 @@
               <w:sz w:val="22"/>
             </w:rPr>
           </w:pPr>
-          <w:hyperlink w:anchor="_Toc377173224" w:history="1">
+          <w:hyperlink w:anchor="_Toc377183582" w:history="1">
             <w:r>
               <w:rPr>
                 <w:rStyle w:val="Hyperlink"/>
@@ -304,7 +302,7 @@
                 <w:noProof/>
                 <w:webHidden/>
               </w:rPr>
-              <w:instrText xml:space="preserve"> PAGEREF _Toc377173224 \h </w:instrText>
+              <w:instrText xml:space="preserve"> PAGEREF _Toc377183582 \h </w:instrText>
             </w:r>
             <w:r>
               <w:rPr>
@@ -343,7 +341,7 @@
               <w:sz w:val="22"/>
             </w:rPr>
           </w:pPr>
-          <w:hyperlink w:anchor="_Toc377173225" w:history="1">
+          <w:hyperlink w:anchor="_Toc377183583" w:history="1">
             <w:r>
               <w:rPr>
                 <w:rStyle w:val="Hyperlink"/>
@@ -370,7 +368,7 @@
                 <w:noProof/>
                 <w:webHidden/>
               </w:rPr>
-              <w:instrText xml:space="preserve"> PAGEREF _Toc377173225 \h </w:instrText>
+              <w:instrText xml:space="preserve"> PAGEREF _Toc377183583 \h </w:instrText>
             </w:r>
             <w:r>
               <w:rPr>
@@ -409,7 +407,7 @@
               <w:sz w:val="22"/>
             </w:rPr>
           </w:pPr>
-          <w:hyperlink w:anchor="_Toc377173226" w:history="1">
+          <w:hyperlink w:anchor="_Toc377183584" w:history="1">
             <w:r>
               <w:rPr>
                 <w:rStyle w:val="Hyperlink"/>
@@ -436,7 +434,7 @@
                 <w:noProof/>
                 <w:webHidden/>
               </w:rPr>
-              <w:instrText xml:space="preserve"> PAGEREF _Toc377173226 \h </w:instrText>
+              <w:instrText xml:space="preserve"> PAGEREF _Toc377183584 \h </w:instrText>
             </w:r>
             <w:r>
               <w:rPr>
@@ -475,7 +473,7 @@
               <w:sz w:val="22"/>
             </w:rPr>
           </w:pPr>
-          <w:hyperlink w:anchor="_Toc377173227" w:history="1">
+          <w:hyperlink w:anchor="_Toc377183585" w:history="1">
             <w:r>
               <w:rPr>
                 <w:rStyle w:val="Hyperlink"/>
@@ -502,7 +500,7 @@
                 <w:noProof/>
                 <w:webHidden/>
               </w:rPr>
-              <w:instrText xml:space="preserve"> PAGEREF _Toc377173227 \h </w:instrText>
+              <w:instrText xml:space="preserve"> PAGEREF _Toc377183585 \h </w:instrText>
             </w:r>
             <w:r>
               <w:rPr>
@@ -541,7 +539,7 @@
               <w:sz w:val="22"/>
             </w:rPr>
           </w:pPr>
-          <w:hyperlink w:anchor="_Toc377173228" w:history="1">
+          <w:hyperlink w:anchor="_Toc377183586" w:history="1">
             <w:r>
               <w:rPr>
                 <w:rStyle w:val="Hyperlink"/>
@@ -568,7 +566,7 @@
                 <w:noProof/>
                 <w:webHidden/>
               </w:rPr>
-              <w:instrText xml:space="preserve"> PAGEREF _Toc377173228 \h </w:instrText>
+              <w:instrText xml:space="preserve"> PAGEREF _Toc377183586 \h </w:instrText>
             </w:r>
             <w:r>
               <w:rPr>
@@ -611,7 +609,7 @@
               <w:sz w:val="22"/>
             </w:rPr>
           </w:pPr>
-          <w:hyperlink w:anchor="_Toc377173229" w:history="1">
+          <w:hyperlink w:anchor="_Toc377183587" w:history="1">
             <w:r>
               <w:rPr>
                 <w:rStyle w:val="Hyperlink"/>
@@ -638,7 +636,7 @@
                 <w:noProof/>
                 <w:webHidden/>
               </w:rPr>
-              <w:instrText xml:space="preserve"> PAGEREF _Toc377173229 \h </w:instrText>
+              <w:instrText xml:space="preserve"> PAGEREF _Toc377183587 \h </w:instrText>
             </w:r>
             <w:r>
               <w:rPr>
@@ -677,7 +675,7 @@
               <w:sz w:val="22"/>
             </w:rPr>
           </w:pPr>
-          <w:hyperlink w:anchor="_Toc377173230" w:history="1">
+          <w:hyperlink w:anchor="_Toc377183588" w:history="1">
             <w:r>
               <w:rPr>
                 <w:rStyle w:val="Hyperlink"/>
@@ -704,7 +702,7 @@
                 <w:noProof/>
                 <w:webHidden/>
               </w:rPr>
-              <w:instrText xml:space="preserve"> PAGEREF _Toc377173230 \h </w:instrText>
+              <w:instrText xml:space="preserve"> PAGEREF _Toc377183588 \h </w:instrText>
             </w:r>
             <w:r>
               <w:rPr>
@@ -743,7 +741,7 @@
               <w:sz w:val="22"/>
             </w:rPr>
           </w:pPr>
-          <w:hyperlink w:anchor="_Toc377173231" w:history="1">
+          <w:hyperlink w:anchor="_Toc377183589" w:history="1">
             <w:r>
               <w:rPr>
                 <w:rStyle w:val="Hyperlink"/>
@@ -770,7 +768,7 @@
                 <w:noProof/>
                 <w:webHidden/>
               </w:rPr>
-              <w:instrText xml:space="preserve"> PAGEREF _Toc377173231 \h </w:instrText>
+              <w:instrText xml:space="preserve"> PAGEREF _Toc377183589 \h </w:instrText>
             </w:r>
             <w:r>
               <w:rPr>
@@ -809,7 +807,7 @@
               <w:sz w:val="22"/>
             </w:rPr>
           </w:pPr>
-          <w:hyperlink w:anchor="_Toc377173232" w:history="1">
+          <w:hyperlink w:anchor="_Toc377183590" w:history="1">
             <w:r>
               <w:rPr>
                 <w:rStyle w:val="Hyperlink"/>
@@ -836,7 +834,7 @@
                 <w:noProof/>
                 <w:webHidden/>
               </w:rPr>
-              <w:instrText xml:space="preserve"> PAGEREF _Toc377173232 \h </w:instrText>
+              <w:instrText xml:space="preserve"> PAGEREF _Toc377183590 \h </w:instrText>
             </w:r>
             <w:r>
               <w:rPr>
@@ -875,7 +873,7 @@
               <w:sz w:val="22"/>
             </w:rPr>
           </w:pPr>
-          <w:hyperlink w:anchor="_Toc377173233" w:history="1">
+          <w:hyperlink w:anchor="_Toc377183591" w:history="1">
             <w:r>
               <w:rPr>
                 <w:rStyle w:val="Hyperlink"/>
@@ -902,7 +900,7 @@
                 <w:noProof/>
                 <w:webHidden/>
               </w:rPr>
-              <w:instrText xml:space="preserve"> PAGEREF _Toc377173233 \h </w:instrText>
+              <w:instrText xml:space="preserve"> PAGEREF _Toc377183591 \h </w:instrText>
             </w:r>
             <w:r>
               <w:rPr>
@@ -941,7 +939,7 @@
               <w:sz w:val="22"/>
             </w:rPr>
           </w:pPr>
-          <w:hyperlink w:anchor="_Toc377173234" w:history="1">
+          <w:hyperlink w:anchor="_Toc377183592" w:history="1">
             <w:r>
               <w:rPr>
                 <w:rStyle w:val="Hyperlink"/>
@@ -968,7 +966,7 @@
                 <w:noProof/>
                 <w:webHidden/>
               </w:rPr>
-              <w:instrText xml:space="preserve"> PAGEREF _Toc377173234 \h </w:instrText>
+              <w:instrText xml:space="preserve"> PAGEREF _Toc377183592 \h </w:instrText>
             </w:r>
             <w:r>
               <w:rPr>
@@ -1007,7 +1005,7 @@
               <w:sz w:val="22"/>
             </w:rPr>
           </w:pPr>
-          <w:hyperlink w:anchor="_Toc377173235" w:history="1">
+          <w:hyperlink w:anchor="_Toc377183593" w:history="1">
             <w:r>
               <w:rPr>
                 <w:rStyle w:val="Hyperlink"/>
@@ -1034,7 +1032,7 @@
                 <w:noProof/>
                 <w:webHidden/>
               </w:rPr>
-              <w:instrText xml:space="preserve"> PAGEREF _Toc377173235 \h </w:instrText>
+              <w:instrText xml:space="preserve"> PAGEREF _Toc377183593 \h </w:instrText>
             </w:r>
             <w:r>
               <w:rPr>
@@ -1077,7 +1075,7 @@
               <w:sz w:val="22"/>
             </w:rPr>
           </w:pPr>
-          <w:hyperlink w:anchor="_Toc377173236" w:history="1">
+          <w:hyperlink w:anchor="_Toc377183594" w:history="1">
             <w:r>
               <w:rPr>
                 <w:rStyle w:val="Hyperlink"/>
@@ -1104,7 +1102,7 @@
                 <w:noProof/>
                 <w:webHidden/>
               </w:rPr>
-              <w:instrText xml:space="preserve"> PAGEREF _Toc377173236 \h </w:instrText>
+              <w:instrText xml:space="preserve"> PAGEREF _Toc377183594 \h </w:instrText>
             </w:r>
             <w:r>
               <w:rPr>
@@ -1143,7 +1141,7 @@
               <w:sz w:val="22"/>
             </w:rPr>
           </w:pPr>
-          <w:hyperlink w:anchor="_Toc377173237" w:history="1">
+          <w:hyperlink w:anchor="_Toc377183595" w:history="1">
             <w:r>
               <w:rPr>
                 <w:rStyle w:val="Hyperlink"/>
@@ -1170,7 +1168,7 @@
                 <w:noProof/>
                 <w:webHidden/>
               </w:rPr>
-              <w:instrText xml:space="preserve"> PAGEREF _Toc377173237 \h </w:instrText>
+              <w:instrText xml:space="preserve"> PAGEREF _Toc377183595 \h </w:instrText>
             </w:r>
             <w:r>
               <w:rPr>
@@ -1209,7 +1207,7 @@
               <w:sz w:val="22"/>
             </w:rPr>
           </w:pPr>
-          <w:hyperlink w:anchor="_Toc377173238" w:history="1">
+          <w:hyperlink w:anchor="_Toc377183596" w:history="1">
             <w:r>
               <w:rPr>
                 <w:rStyle w:val="Hyperlink"/>
@@ -1236,7 +1234,7 @@
                 <w:noProof/>
                 <w:webHidden/>
               </w:rPr>
-              <w:instrText xml:space="preserve"> PAGEREF _Toc377173238 \h </w:instrText>
+              <w:instrText xml:space="preserve"> PAGEREF _Toc377183596 \h </w:instrText>
             </w:r>
             <w:r>
               <w:rPr>
@@ -1275,7 +1273,7 @@
               <w:sz w:val="22"/>
             </w:rPr>
           </w:pPr>
-          <w:hyperlink w:anchor="_Toc377173239" w:history="1">
+          <w:hyperlink w:anchor="_Toc377183597" w:history="1">
             <w:r>
               <w:rPr>
                 <w:rStyle w:val="Hyperlink"/>
@@ -1302,7 +1300,7 @@
                 <w:noProof/>
                 <w:webHidden/>
               </w:rPr>
-              <w:instrText xml:space="preserve"> PAGEREF _Toc377173239 \h </w:instrText>
+              <w:instrText xml:space="preserve"> PAGEREF _Toc377183597 \h </w:instrText>
             </w:r>
             <w:r>
               <w:rPr>
@@ -1341,7 +1339,7 @@
               <w:sz w:val="22"/>
             </w:rPr>
           </w:pPr>
-          <w:hyperlink w:anchor="_Toc377173240" w:history="1">
+          <w:hyperlink w:anchor="_Toc377183598" w:history="1">
             <w:r>
               <w:rPr>
                 <w:rStyle w:val="Hyperlink"/>
@@ -1368,7 +1366,7 @@
                 <w:noProof/>
                 <w:webHidden/>
               </w:rPr>
-              <w:instrText xml:space="preserve"> PAGEREF _Toc377173240 \h </w:instrText>
+              <w:instrText xml:space="preserve"> PAGEREF _Toc377183598 \h </w:instrText>
             </w:r>
             <w:r>
               <w:rPr>
@@ -1407,7 +1405,7 @@
               <w:sz w:val="22"/>
             </w:rPr>
           </w:pPr>
-          <w:hyperlink w:anchor="_Toc377173241" w:history="1">
+          <w:hyperlink w:anchor="_Toc377183599" w:history="1">
             <w:r>
               <w:rPr>
                 <w:rStyle w:val="Hyperlink"/>
@@ -1434,7 +1432,7 @@
                 <w:noProof/>
                 <w:webHidden/>
               </w:rPr>
-              <w:instrText xml:space="preserve"> PAGEREF _Toc377173241 \h </w:instrText>
+              <w:instrText xml:space="preserve"> PAGEREF _Toc377183599 \h </w:instrText>
             </w:r>
             <w:r>
               <w:rPr>
@@ -1473,7 +1471,7 @@
               <w:sz w:val="22"/>
             </w:rPr>
           </w:pPr>
-          <w:hyperlink w:anchor="_Toc377173242" w:history="1">
+          <w:hyperlink w:anchor="_Toc377183600" w:history="1">
             <w:r>
               <w:rPr>
                 <w:rStyle w:val="Hyperlink"/>
@@ -1500,7 +1498,7 @@
                 <w:noProof/>
                 <w:webHidden/>
               </w:rPr>
-              <w:instrText xml:space="preserve"> PAGEREF _Toc377173242 \h </w:instrText>
+              <w:instrText xml:space="preserve"> PAGEREF _Toc377183600 \h </w:instrText>
             </w:r>
             <w:r>
               <w:rPr>
@@ -1539,7 +1537,7 @@
               <w:sz w:val="22"/>
             </w:rPr>
           </w:pPr>
-          <w:hyperlink w:anchor="_Toc377173243" w:history="1">
+          <w:hyperlink w:anchor="_Toc377183601" w:history="1">
             <w:r>
               <w:rPr>
                 <w:rStyle w:val="Hyperlink"/>
@@ -1566,7 +1564,7 @@
                 <w:noProof/>
                 <w:webHidden/>
               </w:rPr>
-              <w:instrText xml:space="preserve"> PAGEREF _Toc377173243 \h </w:instrText>
+              <w:instrText xml:space="preserve"> PAGEREF _Toc377183601 \h </w:instrText>
             </w:r>
             <w:r>
               <w:rPr>
@@ -1605,7 +1603,7 @@
               <w:sz w:val="22"/>
             </w:rPr>
           </w:pPr>
-          <w:hyperlink w:anchor="_Toc377173244" w:history="1">
+          <w:hyperlink w:anchor="_Toc377183602" w:history="1">
             <w:r>
               <w:rPr>
                 <w:rStyle w:val="Hyperlink"/>
@@ -1632,7 +1630,73 @@
                 <w:noProof/>
                 <w:webHidden/>
               </w:rPr>
-              <w:instrText xml:space="preserve"> PAGEREF _Toc377173244 \h </w:instrText>
+              <w:instrText xml:space="preserve"> PAGEREF _Toc377183602 \h </w:instrText>
+            </w:r>
+            <w:r>
+              <w:rPr>
+                <w:noProof/>
+                <w:webHidden/>
+              </w:rPr>
+            </w:r>
+            <w:r>
+              <w:rPr>
+                <w:noProof/>
+                <w:webHidden/>
+              </w:rPr>
+              <w:fldChar w:fldCharType="separate"/>
+            </w:r>
+            <w:r>
+              <w:rPr>
+                <w:noProof/>
+                <w:webHidden/>
+              </w:rPr>
+              <w:t>1</w:t>
+            </w:r>
+            <w:r>
+              <w:rPr>
+                <w:noProof/>
+                <w:webHidden/>
+              </w:rPr>
+              <w:fldChar w:fldCharType="end"/>
+            </w:r>
+          </w:hyperlink>
+        </w:p>
+        <w:p>
+          <w:pPr>
+            <w:pStyle w:val="TOC2"/>
+            <w:rPr>
+              <w:noProof/>
+              <w:sz w:val="22"/>
+            </w:rPr>
+          </w:pPr>
+          <w:hyperlink w:anchor="_Toc377183603" w:history="1">
+            <w:r>
+              <w:rPr>
+                <w:rStyle w:val="Hyperlink"/>
+                <w:noProof/>
+              </w:rPr>
+              <w:t>POST /v2/setPostCategory</w:t>
+            </w:r>
+            <w:r>
+              <w:rPr>
+                <w:noProof/>
+                <w:webHidden/>
+              </w:rPr>
+              <w:tab/>
+            </w:r>
+            <w:r>
+              <w:rPr>
+                <w:noProof/>
+                <w:webHidden/>
+              </w:rPr>
+              <w:fldChar w:fldCharType="begin"/>
+            </w:r>
+            <w:r>
+              <w:rPr>
+                <w:noProof/>
+                <w:webHidden/>
+              </w:rPr>
+              <w:instrText xml:space="preserve"> PAGEREF _Toc377183603 \h </w:instrText>
             </w:r>
             <w:r>
               <w:rPr>
@@ -1675,7 +1739,7 @@
               <w:sz w:val="22"/>
             </w:rPr>
           </w:pPr>
-          <w:hyperlink w:anchor="_Toc377173245" w:history="1">
+          <w:hyperlink w:anchor="_Toc377183604" w:history="1">
             <w:r>
               <w:rPr>
                 <w:rStyle w:val="Hyperlink"/>
@@ -1702,7 +1766,7 @@
                 <w:noProof/>
                 <w:webHidden/>
               </w:rPr>
-              <w:instrText xml:space="preserve"> PAGEREF _Toc377173245 \h </w:instrText>
+              <w:instrText xml:space="preserve"> PAGEREF _Toc377183604 \h </w:instrText>
             </w:r>
             <w:r>
               <w:rPr>
@@ -1741,7 +1805,7 @@
               <w:sz w:val="22"/>
             </w:rPr>
           </w:pPr>
-          <w:hyperlink w:anchor="_Toc377173246" w:history="1">
+          <w:hyperlink w:anchor="_Toc377183605" w:history="1">
             <w:r>
               <w:rPr>
                 <w:rStyle w:val="Hyperlink"/>
@@ -1768,7 +1832,7 @@
                 <w:noProof/>
                 <w:webHidden/>
               </w:rPr>
-              <w:instrText xml:space="preserve"> PAGEREF _Toc377173246 \h </w:instrText>
+              <w:instrText xml:space="preserve"> PAGEREF _Toc377183605 \h </w:instrText>
             </w:r>
             <w:r>
               <w:rPr>
@@ -1807,7 +1871,7 @@
               <w:sz w:val="22"/>
             </w:rPr>
           </w:pPr>
-          <w:hyperlink w:anchor="_Toc377173247" w:history="1">
+          <w:hyperlink w:anchor="_Toc377183606" w:history="1">
             <w:r>
               <w:rPr>
                 <w:rStyle w:val="Hyperlink"/>
@@ -1834,7 +1898,7 @@
                 <w:noProof/>
                 <w:webHidden/>
               </w:rPr>
-              <w:instrText xml:space="preserve"> PAGEREF _Toc377173247 \h </w:instrText>
+              <w:instrText xml:space="preserve"> PAGEREF _Toc377183606 \h </w:instrText>
             </w:r>
             <w:r>
               <w:rPr>
@@ -1873,7 +1937,7 @@
               <w:sz w:val="22"/>
             </w:rPr>
           </w:pPr>
-          <w:hyperlink w:anchor="_Toc377173248" w:history="1">
+          <w:hyperlink w:anchor="_Toc377183607" w:history="1">
             <w:r>
               <w:rPr>
                 <w:rStyle w:val="Hyperlink"/>
@@ -1900,7 +1964,7 @@
                 <w:noProof/>
                 <w:webHidden/>
               </w:rPr>
-              <w:instrText xml:space="preserve"> PAGEREF _Toc377173248 \h </w:instrText>
+              <w:instrText xml:space="preserve"> PAGEREF _Toc377183607 \h </w:instrText>
             </w:r>
             <w:r>
               <w:rPr>
@@ -1939,7 +2003,7 @@
               <w:sz w:val="22"/>
             </w:rPr>
           </w:pPr>
-          <w:hyperlink w:anchor="_Toc377173249" w:history="1">
+          <w:hyperlink w:anchor="_Toc377183608" w:history="1">
             <w:r>
               <w:rPr>
                 <w:rStyle w:val="Hyperlink"/>
@@ -1966,7 +2030,7 @@
                 <w:noProof/>
                 <w:webHidden/>
               </w:rPr>
-              <w:instrText xml:space="preserve"> PAGEREF _Toc377173249 \h </w:instrText>
+              <w:instrText xml:space="preserve"> PAGEREF _Toc377183608 \h </w:instrText>
             </w:r>
             <w:r>
               <w:rPr>
@@ -2009,7 +2073,7 @@
               <w:sz w:val="22"/>
             </w:rPr>
           </w:pPr>
-          <w:hyperlink w:anchor="_Toc377173250" w:history="1">
+          <w:hyperlink w:anchor="_Toc377183609" w:history="1">
             <w:r>
               <w:rPr>
                 <w:rStyle w:val="Hyperlink"/>
@@ -2036,7 +2100,7 @@
                 <w:noProof/>
                 <w:webHidden/>
               </w:rPr>
-              <w:instrText xml:space="preserve"> PAGEREF _Toc377173250 \h </w:instrText>
+              <w:instrText xml:space="preserve"> PAGEREF _Toc377183609 \h </w:instrText>
             </w:r>
             <w:r>
               <w:rPr>
@@ -2075,7 +2139,7 @@
               <w:sz w:val="22"/>
             </w:rPr>
           </w:pPr>
-          <w:hyperlink w:anchor="_Toc377173251" w:history="1">
+          <w:hyperlink w:anchor="_Toc377183610" w:history="1">
             <w:r>
               <w:rPr>
                 <w:rStyle w:val="Hyperlink"/>
@@ -2102,7 +2166,7 @@
                 <w:noProof/>
                 <w:webHidden/>
               </w:rPr>
-              <w:instrText xml:space="preserve"> PAGEREF _Toc377173251 \h </w:instrText>
+              <w:instrText xml:space="preserve"> PAGEREF _Toc377183610 \h </w:instrText>
             </w:r>
             <w:r>
               <w:rPr>
@@ -2141,7 +2205,7 @@
               <w:sz w:val="22"/>
             </w:rPr>
           </w:pPr>
-          <w:hyperlink w:anchor="_Toc377173252" w:history="1">
+          <w:hyperlink w:anchor="_Toc377183611" w:history="1">
             <w:r>
               <w:rPr>
                 <w:rStyle w:val="Hyperlink"/>
@@ -2168,7 +2232,7 @@
                 <w:noProof/>
                 <w:webHidden/>
               </w:rPr>
-              <w:instrText xml:space="preserve"> PAGEREF _Toc377173252 \h </w:instrText>
+              <w:instrText xml:space="preserve"> PAGEREF _Toc377183611 \h </w:instrText>
             </w:r>
             <w:r>
               <w:rPr>
@@ -2207,7 +2271,7 @@
               <w:sz w:val="22"/>
             </w:rPr>
           </w:pPr>
-          <w:hyperlink w:anchor="_Toc377173253" w:history="1">
+          <w:hyperlink w:anchor="_Toc377183612" w:history="1">
             <w:r>
               <w:rPr>
                 <w:rStyle w:val="Hyperlink"/>
@@ -2234,7 +2298,7 @@
                 <w:noProof/>
                 <w:webHidden/>
               </w:rPr>
-              <w:instrText xml:space="preserve"> PAGEREF _Toc377173253 \h </w:instrText>
+              <w:instrText xml:space="preserve"> PAGEREF _Toc377183612 \h </w:instrText>
             </w:r>
             <w:r>
               <w:rPr>
@@ -2277,7 +2341,7 @@
               <w:sz w:val="22"/>
             </w:rPr>
           </w:pPr>
-          <w:hyperlink w:anchor="_Toc377173254" w:history="1">
+          <w:hyperlink w:anchor="_Toc377183613" w:history="1">
             <w:r>
               <w:rPr>
                 <w:rStyle w:val="Hyperlink"/>
@@ -2304,7 +2368,7 @@
                 <w:noProof/>
                 <w:webHidden/>
               </w:rPr>
-              <w:instrText xml:space="preserve"> PAGEREF _Toc377173254 \h </w:instrText>
+              <w:instrText xml:space="preserve"> PAGEREF _Toc377183613 \h </w:instrText>
             </w:r>
             <w:r>
               <w:rPr>
@@ -2343,7 +2407,7 @@
               <w:sz w:val="22"/>
             </w:rPr>
           </w:pPr>
-          <w:hyperlink w:anchor="_Toc377173255" w:history="1">
+          <w:hyperlink w:anchor="_Toc377183614" w:history="1">
             <w:r>
               <w:rPr>
                 <w:rStyle w:val="Hyperlink"/>
@@ -2370,7 +2434,7 @@
                 <w:noProof/>
                 <w:webHidden/>
               </w:rPr>
-              <w:instrText xml:space="preserve"> PAGEREF _Toc377173255 \h </w:instrText>
+              <w:instrText xml:space="preserve"> PAGEREF _Toc377183614 \h </w:instrText>
             </w:r>
             <w:r>
               <w:rPr>
@@ -2409,7 +2473,7 @@
               <w:sz w:val="22"/>
             </w:rPr>
           </w:pPr>
-          <w:hyperlink w:anchor="_Toc377173256" w:history="1">
+          <w:hyperlink w:anchor="_Toc377183615" w:history="1">
             <w:r>
               <w:rPr>
                 <w:rStyle w:val="Hyperlink"/>
@@ -2436,7 +2500,7 @@
                 <w:noProof/>
                 <w:webHidden/>
               </w:rPr>
-              <w:instrText xml:space="preserve"> PAGEREF _Toc377173256 \h </w:instrText>
+              <w:instrText xml:space="preserve"> PAGEREF _Toc377183615 \h </w:instrText>
             </w:r>
             <w:r>
               <w:rPr>
@@ -2475,7 +2539,7 @@
               <w:sz w:val="22"/>
             </w:rPr>
           </w:pPr>
-          <w:hyperlink w:anchor="_Toc377173257" w:history="1">
+          <w:hyperlink w:anchor="_Toc377183616" w:history="1">
             <w:r>
               <w:rPr>
                 <w:rStyle w:val="Hyperlink"/>
@@ -2502,7 +2566,7 @@
                 <w:noProof/>
                 <w:webHidden/>
               </w:rPr>
-              <w:instrText xml:space="preserve"> PAGEREF _Toc377173257 \h </w:instrText>
+              <w:instrText xml:space="preserve"> PAGEREF _Toc377183616 \h </w:instrText>
             </w:r>
             <w:r>
               <w:rPr>
@@ -2541,7 +2605,7 @@
               <w:sz w:val="22"/>
             </w:rPr>
           </w:pPr>
-          <w:hyperlink w:anchor="_Toc377173258" w:history="1">
+          <w:hyperlink w:anchor="_Toc377183617" w:history="1">
             <w:r>
               <w:rPr>
                 <w:rStyle w:val="Hyperlink"/>
@@ -2568,7 +2632,7 @@
                 <w:noProof/>
                 <w:webHidden/>
               </w:rPr>
-              <w:instrText xml:space="preserve"> PAGEREF _Toc377173258 \h </w:instrText>
+              <w:instrText xml:space="preserve"> PAGEREF _Toc377183617 \h </w:instrText>
             </w:r>
             <w:r>
               <w:rPr>
@@ -2611,7 +2675,7 @@
               <w:sz w:val="22"/>
             </w:rPr>
           </w:pPr>
-          <w:hyperlink w:anchor="_Toc377173259" w:history="1">
+          <w:hyperlink w:anchor="_Toc377183618" w:history="1">
             <w:r>
               <w:rPr>
                 <w:rStyle w:val="Hyperlink"/>
@@ -2638,7 +2702,7 @@
                 <w:noProof/>
                 <w:webHidden/>
               </w:rPr>
-              <w:instrText xml:space="preserve"> PAGEREF _Toc377173259 \h </w:instrText>
+              <w:instrText xml:space="preserve"> PAGEREF _Toc377183618 \h </w:instrText>
             </w:r>
             <w:r>
               <w:rPr>
@@ -2677,7 +2741,7 @@
               <w:sz w:val="22"/>
             </w:rPr>
           </w:pPr>
-          <w:hyperlink w:anchor="_Toc377173260" w:history="1">
+          <w:hyperlink w:anchor="_Toc377183619" w:history="1">
             <w:r>
               <w:rPr>
                 <w:rStyle w:val="Hyperlink"/>
@@ -2704,7 +2768,7 @@
                 <w:noProof/>
                 <w:webHidden/>
               </w:rPr>
-              <w:instrText xml:space="preserve"> PAGEREF _Toc377173260 \h </w:instrText>
+              <w:instrText xml:space="preserve"> PAGEREF _Toc377183619 \h </w:instrText>
             </w:r>
             <w:r>
               <w:rPr>
@@ -2743,7 +2807,7 @@
               <w:sz w:val="22"/>
             </w:rPr>
           </w:pPr>
-          <w:hyperlink w:anchor="_Toc377173261" w:history="1">
+          <w:hyperlink w:anchor="_Toc377183620" w:history="1">
             <w:r>
               <w:rPr>
                 <w:rStyle w:val="Hyperlink"/>
@@ -2770,7 +2834,7 @@
                 <w:noProof/>
                 <w:webHidden/>
               </w:rPr>
-              <w:instrText xml:space="preserve"> PAGEREF _Toc377173261 \h </w:instrText>
+              <w:instrText xml:space="preserve"> PAGEREF _Toc377183620 \h </w:instrText>
             </w:r>
             <w:r>
               <w:rPr>
@@ -2809,7 +2873,7 @@
               <w:sz w:val="22"/>
             </w:rPr>
           </w:pPr>
-          <w:hyperlink w:anchor="_Toc377173262" w:history="1">
+          <w:hyperlink w:anchor="_Toc377183621" w:history="1">
             <w:r>
               <w:rPr>
                 <w:rStyle w:val="Hyperlink"/>
@@ -2836,7 +2900,7 @@
                 <w:noProof/>
                 <w:webHidden/>
               </w:rPr>
-              <w:instrText xml:space="preserve"> PAGEREF _Toc377173262 \h </w:instrText>
+              <w:instrText xml:space="preserve"> PAGEREF _Toc377183621 \h </w:instrText>
             </w:r>
             <w:r>
               <w:rPr>
@@ -2875,7 +2939,7 @@
               <w:sz w:val="22"/>
             </w:rPr>
           </w:pPr>
-          <w:hyperlink w:anchor="_Toc377173263" w:history="1">
+          <w:hyperlink w:anchor="_Toc377183622" w:history="1">
             <w:r>
               <w:rPr>
                 <w:rStyle w:val="Hyperlink"/>
@@ -2902,7 +2966,7 @@
                 <w:noProof/>
                 <w:webHidden/>
               </w:rPr>
-              <w:instrText xml:space="preserve"> PAGEREF _Toc377173263 \h </w:instrText>
+              <w:instrText xml:space="preserve"> PAGEREF _Toc377183622 \h </w:instrText>
             </w:r>
             <w:r>
               <w:rPr>
@@ -2941,7 +3005,7 @@
               <w:sz w:val="22"/>
             </w:rPr>
           </w:pPr>
-          <w:hyperlink w:anchor="_Toc377173264" w:history="1">
+          <w:hyperlink w:anchor="_Toc377183623" w:history="1">
             <w:r>
               <w:rPr>
                 <w:rStyle w:val="Hyperlink"/>
@@ -2968,7 +3032,7 @@
                 <w:noProof/>
                 <w:webHidden/>
               </w:rPr>
-              <w:instrText xml:space="preserve"> PAGEREF _Toc377173264 \h </w:instrText>
+              <w:instrText xml:space="preserve"> PAGEREF _Toc377183623 \h </w:instrText>
             </w:r>
             <w:r>
               <w:rPr>
@@ -3007,7 +3071,7 @@
               <w:sz w:val="22"/>
             </w:rPr>
           </w:pPr>
-          <w:hyperlink w:anchor="_Toc377173265" w:history="1">
+          <w:hyperlink w:anchor="_Toc377183624" w:history="1">
             <w:r>
               <w:rPr>
                 <w:rStyle w:val="Hyperlink"/>
@@ -3034,7 +3098,7 @@
                 <w:noProof/>
                 <w:webHidden/>
               </w:rPr>
-              <w:instrText xml:space="preserve"> PAGEREF _Toc377173265 \h </w:instrText>
+              <w:instrText xml:space="preserve"> PAGEREF _Toc377183624 \h </w:instrText>
             </w:r>
             <w:r>
               <w:rPr>
@@ -3073,7 +3137,7 @@
               <w:sz w:val="22"/>
             </w:rPr>
           </w:pPr>
-          <w:hyperlink w:anchor="_Toc377173266" w:history="1">
+          <w:hyperlink w:anchor="_Toc377183625" w:history="1">
             <w:r>
               <w:rPr>
                 <w:rStyle w:val="Hyperlink"/>
@@ -3100,7 +3164,7 @@
                 <w:noProof/>
                 <w:webHidden/>
               </w:rPr>
-              <w:instrText xml:space="preserve"> PAGEREF _Toc377173266 \h </w:instrText>
+              <w:instrText xml:space="preserve"> PAGEREF _Toc377183625 \h </w:instrText>
             </w:r>
             <w:r>
               <w:rPr>
@@ -3139,7 +3203,7 @@
               <w:sz w:val="22"/>
             </w:rPr>
           </w:pPr>
-          <w:hyperlink w:anchor="_Toc377173267" w:history="1">
+          <w:hyperlink w:anchor="_Toc377183626" w:history="1">
             <w:r>
               <w:rPr>
                 <w:rStyle w:val="Hyperlink"/>
@@ -3166,7 +3230,7 @@
                 <w:noProof/>
                 <w:webHidden/>
               </w:rPr>
-              <w:instrText xml:space="preserve"> PAGEREF _Toc377173267 \h </w:instrText>
+              <w:instrText xml:space="preserve"> PAGEREF _Toc377183626 \h </w:instrText>
             </w:r>
             <w:r>
               <w:rPr>
@@ -3209,7 +3273,7 @@
               <w:sz w:val="22"/>
             </w:rPr>
           </w:pPr>
-          <w:hyperlink w:anchor="_Toc377173268" w:history="1">
+          <w:hyperlink w:anchor="_Toc377183627" w:history="1">
             <w:r>
               <w:rPr>
                 <w:rStyle w:val="Hyperlink"/>
@@ -3236,7 +3300,7 @@
                 <w:noProof/>
                 <w:webHidden/>
               </w:rPr>
-              <w:instrText xml:space="preserve"> PAGEREF _Toc377173268 \h </w:instrText>
+              <w:instrText xml:space="preserve"> PAGEREF _Toc377183627 \h </w:instrText>
             </w:r>
             <w:r>
               <w:rPr>
@@ -3284,11 +3348,11 @@
         <w:pStyle w:val="Heading1"/>
         <w:spacing w:before="0"/>
       </w:pPr>
-      <w:bookmarkStart w:id="1" w:name="_Toc377173223"/>
+      <w:bookmarkStart w:id="0" w:name="_Toc377183581"/>
       <w:r>
         <w:t>Introduction</w:t>
       </w:r>
-      <w:bookmarkEnd w:id="1"/>
+      <w:bookmarkEnd w:id="0"/>
     </w:p>
     <w:p>
       <w:r>
@@ -3392,11 +3456,11 @@
       <w:pPr>
         <w:pStyle w:val="Heading2"/>
       </w:pPr>
-      <w:bookmarkStart w:id="2" w:name="_Toc377173224"/>
+      <w:bookmarkStart w:id="1" w:name="_Toc377183582"/>
       <w:r>
         <w:t>Protocols</w:t>
       </w:r>
-      <w:bookmarkEnd w:id="2"/>
+      <w:bookmarkEnd w:id="1"/>
     </w:p>
     <w:p>
       <w:r>
@@ -3952,11 +4016,11 @@
       <w:pPr>
         <w:pStyle w:val="Heading2"/>
       </w:pPr>
-      <w:bookmarkStart w:id="3" w:name="_Toc377173225"/>
+      <w:bookmarkStart w:id="2" w:name="_Toc377183583"/>
       <w:r>
         <w:t>Data Types</w:t>
       </w:r>
-      <w:bookmarkEnd w:id="3"/>
+      <w:bookmarkEnd w:id="2"/>
     </w:p>
     <w:p>
       <w:r>
@@ -3992,8 +4056,8 @@
         <w:tblLook w:val="04A0" w:firstRow="1" w:lastRow="0" w:firstColumn="1" w:lastColumn="0" w:noHBand="0" w:noVBand="1"/>
       </w:tblPr>
       <w:tblGrid>
-        <w:gridCol w:w="1303"/>
-        <w:gridCol w:w="7443"/>
+        <w:gridCol w:w="1310"/>
+        <w:gridCol w:w="9418"/>
       </w:tblGrid>
       <w:tr>
         <w:tc>
@@ -4817,6 +4881,196 @@
               <w:bottom w:val="single" w:sz="4" w:space="0" w:color="auto"/>
               <w:right w:val="single" w:sz="4" w:space="0" w:color="auto"/>
             </w:tcBorders>
+          </w:tcPr>
+          <w:p>
+            <w:pPr>
+              <w:spacing w:after="0" w:line="240" w:lineRule="auto"/>
+              <w:jc w:val="center"/>
+              <w:rPr>
+                <w:rStyle w:val="HTMLCode"/>
+              </w:rPr>
+            </w:pPr>
+            <w:r>
+              <w:rPr>
+                <w:rStyle w:val="HTMLCode"/>
+              </w:rPr>
+              <w:t>[MODN]</w:t>
+            </w:r>
+          </w:p>
+        </w:tc>
+        <w:tc>
+          <w:tcPr>
+            <w:tcW w:w="9418" w:type="dxa"/>
+            <w:tcBorders>
+              <w:top w:val="single" w:sz="4" w:space="0" w:color="auto"/>
+              <w:left w:val="single" w:sz="4" w:space="0" w:color="auto"/>
+              <w:bottom w:val="single" w:sz="4" w:space="0" w:color="auto"/>
+              <w:right w:val="single" w:sz="4" w:space="0" w:color="auto"/>
+            </w:tcBorders>
+          </w:tcPr>
+          <w:p>
+            <w:pPr>
+              <w:spacing w:after="0" w:line="240" w:lineRule="auto"/>
+            </w:pPr>
+            <w:r>
+              <w:t xml:space="preserve">Moderation flag enum, including </w:t>
+            </w:r>
+            <w:r>
+              <w:rPr>
+                <w:rStyle w:val="HTMLCode"/>
+              </w:rPr>
+              <w:t>"nuked"</w:t>
+            </w:r>
+            <w:r>
+              <w:t>.  One of the following strings:</w:t>
+            </w:r>
+          </w:p>
+          <w:p>
+            <w:pPr>
+              <w:pStyle w:val="ListParagraph"/>
+              <w:numPr>
+                <w:ilvl w:val="0"/>
+                <w:numId w:val="2"/>
+              </w:numPr>
+              <w:spacing w:after="0" w:line="240" w:lineRule="auto"/>
+              <w:rPr>
+                <w:rStyle w:val="HTMLCode"/>
+              </w:rPr>
+            </w:pPr>
+            <w:r>
+              <w:rPr>
+                <w:rStyle w:val="HTMLCode"/>
+              </w:rPr>
+              <w:t>"ontopic"</w:t>
+            </w:r>
+            <w:bookmarkStart w:id="3" w:name="_GoBack"/>
+            <w:bookmarkEnd w:id="3"/>
+          </w:p>
+          <w:p>
+            <w:pPr>
+              <w:pStyle w:val="ListParagraph"/>
+              <w:numPr>
+                <w:ilvl w:val="0"/>
+                <w:numId w:val="2"/>
+              </w:numPr>
+              <w:spacing w:after="0" w:line="240" w:lineRule="auto"/>
+              <w:rPr>
+                <w:rStyle w:val="HTMLCode"/>
+              </w:rPr>
+            </w:pPr>
+            <w:r>
+              <w:rPr>
+                <w:rStyle w:val="HTMLCode"/>
+              </w:rPr>
+              <w:t>"nws"</w:t>
+            </w:r>
+          </w:p>
+          <w:p>
+            <w:pPr>
+              <w:pStyle w:val="ListParagraph"/>
+              <w:numPr>
+                <w:ilvl w:val="0"/>
+                <w:numId w:val="2"/>
+              </w:numPr>
+              <w:spacing w:after="0" w:line="240" w:lineRule="auto"/>
+              <w:rPr>
+                <w:rStyle w:val="HTMLCode"/>
+              </w:rPr>
+            </w:pPr>
+            <w:r>
+              <w:rPr>
+                <w:rStyle w:val="HTMLCode"/>
+              </w:rPr>
+              <w:t>"stupid"</w:t>
+            </w:r>
+          </w:p>
+          <w:p>
+            <w:pPr>
+              <w:pStyle w:val="ListParagraph"/>
+              <w:numPr>
+                <w:ilvl w:val="0"/>
+                <w:numId w:val="2"/>
+              </w:numPr>
+              <w:spacing w:after="0" w:line="240" w:lineRule="auto"/>
+              <w:rPr>
+                <w:rStyle w:val="HTMLCode"/>
+              </w:rPr>
+            </w:pPr>
+            <w:r>
+              <w:rPr>
+                <w:rStyle w:val="HTMLCode"/>
+              </w:rPr>
+              <w:t>"political"</w:t>
+            </w:r>
+          </w:p>
+          <w:p>
+            <w:pPr>
+              <w:pStyle w:val="ListParagraph"/>
+              <w:numPr>
+                <w:ilvl w:val="0"/>
+                <w:numId w:val="2"/>
+              </w:numPr>
+              <w:spacing w:after="0" w:line="240" w:lineRule="auto"/>
+              <w:rPr>
+                <w:rStyle w:val="HTMLCode"/>
+              </w:rPr>
+            </w:pPr>
+            <w:r>
+              <w:rPr>
+                <w:rStyle w:val="HTMLCode"/>
+              </w:rPr>
+              <w:t>"tangent"</w:t>
+            </w:r>
+          </w:p>
+          <w:p>
+            <w:pPr>
+              <w:pStyle w:val="ListParagraph"/>
+              <w:numPr>
+                <w:ilvl w:val="0"/>
+                <w:numId w:val="2"/>
+              </w:numPr>
+              <w:spacing w:after="0" w:line="240" w:lineRule="auto"/>
+              <w:rPr>
+                <w:rStyle w:val="HTMLCode"/>
+                <w:rFonts w:asciiTheme="minorHAnsi" w:hAnsiTheme="minorHAnsi" w:cstheme="minorBidi"/>
+                <w:szCs w:val="22"/>
+              </w:rPr>
+            </w:pPr>
+            <w:r>
+              <w:rPr>
+                <w:rStyle w:val="HTMLCode"/>
+              </w:rPr>
+              <w:t>"informative"</w:t>
+            </w:r>
+          </w:p>
+          <w:p>
+            <w:pPr>
+              <w:pStyle w:val="ListParagraph"/>
+              <w:numPr>
+                <w:ilvl w:val="0"/>
+                <w:numId w:val="2"/>
+              </w:numPr>
+              <w:spacing w:after="0" w:line="240" w:lineRule="auto"/>
+            </w:pPr>
+            <w:r>
+              <w:rPr>
+                <w:rStyle w:val="HTMLCode"/>
+              </w:rPr>
+              <w:t>"nuked"</w:t>
+            </w:r>
+          </w:p>
+        </w:tc>
+      </w:tr>
+      <w:tr>
+        <w:tc>
+          <w:tcPr>
+            <w:tcW w:w="1310" w:type="dxa"/>
+            <w:tcBorders>
+              <w:top w:val="single" w:sz="4" w:space="0" w:color="auto"/>
+              <w:left w:val="single" w:sz="4" w:space="0" w:color="auto"/>
+              <w:bottom w:val="single" w:sz="4" w:space="0" w:color="auto"/>
+              <w:right w:val="single" w:sz="4" w:space="0" w:color="auto"/>
+            </w:tcBorders>
             <w:hideMark/>
           </w:tcPr>
           <w:p>
@@ -5059,200 +5313,6 @@
               <w:rPr>
                 <w:rStyle w:val="HTMLCode"/>
               </w:rPr>
-              <w:t>[MODN]</w:t>
-            </w:r>
-          </w:p>
-        </w:tc>
-        <w:tc>
-          <w:tcPr>
-            <w:tcW w:w="9418" w:type="dxa"/>
-            <w:tcBorders>
-              <w:top w:val="single" w:sz="4" w:space="0" w:color="auto"/>
-              <w:left w:val="single" w:sz="4" w:space="0" w:color="auto"/>
-              <w:bottom w:val="single" w:sz="4" w:space="0" w:color="auto"/>
-              <w:right w:val="single" w:sz="4" w:space="0" w:color="auto"/>
-            </w:tcBorders>
-          </w:tcPr>
-          <w:p>
-            <w:pPr>
-              <w:spacing w:after="0" w:line="240" w:lineRule="auto"/>
-            </w:pPr>
-            <w:r>
-              <w:t>Mod</w:t>
-            </w:r>
-            <w:r>
-              <w:t>eration flag enum, including</w:t>
-            </w:r>
-            <w:r>
-              <w:t xml:space="preserve"> </w:t>
-            </w:r>
-            <w:r>
-              <w:rPr>
-                <w:rStyle w:val="HTMLCode"/>
-              </w:rPr>
-              <w:t>"nuked"</w:t>
-            </w:r>
-            <w:r>
-              <w:t>.  One of the following strings:</w:t>
-            </w:r>
-          </w:p>
-          <w:p>
-            <w:pPr>
-              <w:pStyle w:val="ListParagraph"/>
-              <w:numPr>
-                <w:ilvl w:val="0"/>
-                <w:numId w:val="2"/>
-              </w:numPr>
-              <w:spacing w:after="0" w:line="240" w:lineRule="auto"/>
-              <w:rPr>
-                <w:rStyle w:val="HTMLCode"/>
-              </w:rPr>
-            </w:pPr>
-            <w:r>
-              <w:rPr>
-                <w:rStyle w:val="HTMLCode"/>
-              </w:rPr>
-              <w:t>"ontopic"</w:t>
-            </w:r>
-          </w:p>
-          <w:p>
-            <w:pPr>
-              <w:pStyle w:val="ListParagraph"/>
-              <w:numPr>
-                <w:ilvl w:val="0"/>
-                <w:numId w:val="2"/>
-              </w:numPr>
-              <w:spacing w:after="0" w:line="240" w:lineRule="auto"/>
-              <w:rPr>
-                <w:rStyle w:val="HTMLCode"/>
-              </w:rPr>
-            </w:pPr>
-            <w:r>
-              <w:rPr>
-                <w:rStyle w:val="HTMLCode"/>
-              </w:rPr>
-              <w:t>"nws"</w:t>
-            </w:r>
-          </w:p>
-          <w:p>
-            <w:pPr>
-              <w:pStyle w:val="ListParagraph"/>
-              <w:numPr>
-                <w:ilvl w:val="0"/>
-                <w:numId w:val="2"/>
-              </w:numPr>
-              <w:spacing w:after="0" w:line="240" w:lineRule="auto"/>
-              <w:rPr>
-                <w:rStyle w:val="HTMLCode"/>
-              </w:rPr>
-            </w:pPr>
-            <w:r>
-              <w:rPr>
-                <w:rStyle w:val="HTMLCode"/>
-              </w:rPr>
-              <w:t>"stupid"</w:t>
-            </w:r>
-          </w:p>
-          <w:p>
-            <w:pPr>
-              <w:pStyle w:val="ListParagraph"/>
-              <w:numPr>
-                <w:ilvl w:val="0"/>
-                <w:numId w:val="2"/>
-              </w:numPr>
-              <w:spacing w:after="0" w:line="240" w:lineRule="auto"/>
-              <w:rPr>
-                <w:rStyle w:val="HTMLCode"/>
-              </w:rPr>
-            </w:pPr>
-            <w:r>
-              <w:rPr>
-                <w:rStyle w:val="HTMLCode"/>
-              </w:rPr>
-              <w:t>"political"</w:t>
-            </w:r>
-          </w:p>
-          <w:p>
-            <w:pPr>
-              <w:pStyle w:val="ListParagraph"/>
-              <w:numPr>
-                <w:ilvl w:val="0"/>
-                <w:numId w:val="2"/>
-              </w:numPr>
-              <w:spacing w:after="0" w:line="240" w:lineRule="auto"/>
-              <w:rPr>
-                <w:rStyle w:val="HTMLCode"/>
-              </w:rPr>
-            </w:pPr>
-            <w:r>
-              <w:rPr>
-                <w:rStyle w:val="HTMLCode"/>
-              </w:rPr>
-              <w:t>"tangent"</w:t>
-            </w:r>
-          </w:p>
-          <w:p>
-            <w:pPr>
-              <w:pStyle w:val="ListParagraph"/>
-              <w:numPr>
-                <w:ilvl w:val="0"/>
-                <w:numId w:val="2"/>
-              </w:numPr>
-              <w:spacing w:after="0" w:line="240" w:lineRule="auto"/>
-              <w:rPr>
-                <w:rStyle w:val="HTMLCode"/>
-                <w:rFonts w:asciiTheme="minorHAnsi" w:hAnsiTheme="minorHAnsi" w:cstheme="minorBidi"/>
-                <w:szCs w:val="22"/>
-              </w:rPr>
-            </w:pPr>
-            <w:r>
-              <w:rPr>
-                <w:rStyle w:val="HTMLCode"/>
-              </w:rPr>
-              <w:t>"informative"</w:t>
-            </w:r>
-          </w:p>
-          <w:p>
-            <w:pPr>
-              <w:pStyle w:val="ListParagraph"/>
-              <w:numPr>
-                <w:ilvl w:val="0"/>
-                <w:numId w:val="2"/>
-              </w:numPr>
-              <w:spacing w:after="0" w:line="240" w:lineRule="auto"/>
-            </w:pPr>
-            <w:r>
-              <w:rPr>
-                <w:rStyle w:val="HTMLCode"/>
-              </w:rPr>
-              <w:t>"nuked"</w:t>
-            </w:r>
-          </w:p>
-        </w:tc>
-      </w:tr>
-      <w:tr>
-        <w:tc>
-          <w:tcPr>
-            <w:tcW w:w="1310" w:type="dxa"/>
-            <w:tcBorders>
-              <w:top w:val="single" w:sz="4" w:space="0" w:color="auto"/>
-              <w:left w:val="single" w:sz="4" w:space="0" w:color="auto"/>
-              <w:bottom w:val="single" w:sz="4" w:space="0" w:color="auto"/>
-              <w:right w:val="single" w:sz="4" w:space="0" w:color="auto"/>
-            </w:tcBorders>
-          </w:tcPr>
-          <w:p>
-            <w:pPr>
-              <w:spacing w:after="0" w:line="240" w:lineRule="auto"/>
-              <w:jc w:val="center"/>
-              <w:rPr>
-                <w:rStyle w:val="HTMLCode"/>
-              </w:rPr>
-            </w:pPr>
-            <w:r>
-              <w:rPr>
-                <w:rStyle w:val="HTMLCode"/>
-              </w:rPr>
               <w:t>[POST]</w:t>
             </w:r>
           </w:p>
@@ -6588,7 +6648,7 @@
       <w:pPr>
         <w:pStyle w:val="Heading2"/>
       </w:pPr>
-      <w:bookmarkStart w:id="4" w:name="_Toc377173226"/>
+      <w:bookmarkStart w:id="4" w:name="_Toc377183584"/>
       <w:r>
         <w:t xml:space="preserve">Error </w:t>
       </w:r>
@@ -6818,7 +6878,7 @@
       <w:pPr>
         <w:pStyle w:val="Heading2"/>
       </w:pPr>
-      <w:bookmarkStart w:id="5" w:name="_Toc377173227"/>
+      <w:bookmarkStart w:id="5" w:name="_Toc377183585"/>
       <w:r>
         <w:t>Client Implementation Guide</w:t>
       </w:r>
@@ -7305,7 +7365,7 @@
       <w:pPr>
         <w:pStyle w:val="Heading2"/>
       </w:pPr>
-      <w:bookmarkStart w:id="6" w:name="_Toc377173228"/>
+      <w:bookmarkStart w:id="6" w:name="_Toc377183586"/>
       <w:r>
         <w:t xml:space="preserve">Security and </w:t>
       </w:r>
@@ -7471,7 +7531,7 @@
       <w:pPr>
         <w:pStyle w:val="Heading1"/>
       </w:pPr>
-      <w:bookmarkStart w:id="7" w:name="_Toc377173229"/>
+      <w:bookmarkStart w:id="7" w:name="_Toc377183587"/>
       <w:r>
         <w:t>Threads</w:t>
       </w:r>
@@ -7488,7 +7548,7 @@
       </w:pPr>
       <w:bookmarkStart w:id="8" w:name="_GET_/v2/getBumpedThreadIds"/>
       <w:bookmarkStart w:id="9" w:name="_GET_/v2/getChatty"/>
-      <w:bookmarkStart w:id="10" w:name="_Toc377173230"/>
+      <w:bookmarkStart w:id="10" w:name="_Toc377183588"/>
       <w:bookmarkEnd w:id="8"/>
       <w:bookmarkEnd w:id="9"/>
       <w:r>
@@ -7779,7 +7839,7 @@
         <w:pStyle w:val="Heading2"/>
       </w:pPr>
       <w:bookmarkStart w:id="11" w:name="_GET_/v2/getThread"/>
-      <w:bookmarkStart w:id="12" w:name="_Toc377173231"/>
+      <w:bookmarkStart w:id="12" w:name="_Toc377183589"/>
       <w:bookmarkEnd w:id="11"/>
       <w:r>
         <w:t>GET /v2/getChattyRootPosts</w:t>
@@ -8091,7 +8151,7 @@
       <w:pPr>
         <w:pStyle w:val="Heading2"/>
       </w:pPr>
-      <w:bookmarkStart w:id="13" w:name="_Toc377173232"/>
+      <w:bookmarkStart w:id="13" w:name="_Toc377183590"/>
       <w:r>
         <w:t>GET /v2/getThread</w:t>
       </w:r>
@@ -8256,7 +8316,7 @@
       <w:pPr>
         <w:pStyle w:val="Heading2"/>
       </w:pPr>
-      <w:bookmarkStart w:id="14" w:name="_Toc377173233"/>
+      <w:bookmarkStart w:id="14" w:name="_Toc377183591"/>
       <w:r>
         <w:t>GET /v2/getThreadPostIds</w:t>
       </w:r>
@@ -8448,7 +8508,7 @@
       <w:pPr>
         <w:pStyle w:val="Heading2"/>
       </w:pPr>
-      <w:bookmarkStart w:id="15" w:name="_Toc377173234"/>
+      <w:bookmarkStart w:id="15" w:name="_Toc377183592"/>
       <w:r>
         <w:t>GET /v2/getThread</w:t>
       </w:r>
@@ -8642,7 +8702,7 @@
       <w:pPr>
         <w:pStyle w:val="Heading2"/>
       </w:pPr>
-      <w:bookmarkStart w:id="17" w:name="_Toc377173235"/>
+      <w:bookmarkStart w:id="17" w:name="_Toc377183593"/>
       <w:r>
         <w:t>GET /v2/getSubthread</w:t>
       </w:r>
@@ -8848,7 +8908,7 @@
       <w:pPr>
         <w:pStyle w:val="Heading1"/>
       </w:pPr>
-      <w:bookmarkStart w:id="18" w:name="_Toc377173236"/>
+      <w:bookmarkStart w:id="18" w:name="_Toc377183594"/>
       <w:r>
         <w:t>Posts</w:t>
       </w:r>
@@ -8863,7 +8923,7 @@
       <w:pPr>
         <w:pStyle w:val="Heading2"/>
       </w:pPr>
-      <w:bookmarkStart w:id="19" w:name="_Toc377173237"/>
+      <w:bookmarkStart w:id="19" w:name="_Toc377183595"/>
       <w:r>
         <w:t>GET /v2/getNewestPostInfo</w:t>
       </w:r>
@@ -8978,7 +9038,7 @@
       <w:pPr>
         <w:pStyle w:val="Heading2"/>
       </w:pPr>
-      <w:bookmarkStart w:id="20" w:name="_Toc377173238"/>
+      <w:bookmarkStart w:id="20" w:name="_Toc377183596"/>
       <w:r>
         <w:t>GET /v2/getPost</w:t>
       </w:r>
@@ -9096,7 +9156,7 @@
       <w:pPr>
         <w:pStyle w:val="Heading2"/>
       </w:pPr>
-      <w:bookmarkStart w:id="21" w:name="_Toc377173239"/>
+      <w:bookmarkStart w:id="21" w:name="_Toc377183597"/>
       <w:r>
         <w:t>GET /v2/getPostRange</w:t>
       </w:r>
@@ -9298,7 +9358,7 @@
       <w:pPr>
         <w:pStyle w:val="Heading2"/>
       </w:pPr>
-      <w:bookmarkStart w:id="22" w:name="_Toc377173240"/>
+      <w:bookmarkStart w:id="22" w:name="_Toc377183598"/>
       <w:r>
         <w:t>GET /v2/getParentId</w:t>
       </w:r>
@@ -9463,7 +9523,7 @@
         <w:pStyle w:val="Heading2"/>
       </w:pPr>
       <w:bookmarkStart w:id="23" w:name="_POST_/v2/postComment"/>
-      <w:bookmarkStart w:id="24" w:name="_Toc377173241"/>
+      <w:bookmarkStart w:id="24" w:name="_Toc377183599"/>
       <w:bookmarkEnd w:id="23"/>
       <w:r>
         <w:t>GET /v2/get</w:t>
@@ -9679,7 +9739,7 @@
       <w:pPr>
         <w:pStyle w:val="Heading2"/>
       </w:pPr>
-      <w:bookmarkStart w:id="25" w:name="_Toc377173242"/>
+      <w:bookmarkStart w:id="25" w:name="_Toc377183600"/>
       <w:r>
         <w:t>POST /v2/postComment</w:t>
       </w:r>
@@ -9930,7 +9990,7 @@
       <w:pPr>
         <w:pStyle w:val="Heading2"/>
       </w:pPr>
-      <w:bookmarkStart w:id="26" w:name="_Toc377173243"/>
+      <w:bookmarkStart w:id="26" w:name="_Toc377183601"/>
       <w:r>
         <w:t>GET /v2/search</w:t>
       </w:r>
@@ -10224,15 +10284,22 @@
       <w:pPr>
         <w:pStyle w:val="Heading2"/>
       </w:pPr>
-      <w:bookmarkStart w:id="27" w:name="_Toc377173244"/>
+      <w:bookmarkStart w:id="27" w:name="_POST_/v2/requestReindex"/>
+      <w:bookmarkStart w:id="28" w:name="_Toc377183602"/>
+      <w:bookmarkEnd w:id="27"/>
       <w:r>
         <w:t>POST /v2/requestReindex</w:t>
       </w:r>
-      <w:bookmarkEnd w:id="27"/>
+      <w:bookmarkEnd w:id="28"/>
     </w:p>
     <w:p>
       <w:r>
         <w:t>Requests a reindex of a specified post.  This is used when implementing moderator support.  When the moderator nukes or flags a post, the client should call this method to notify the server about the change.  This ensures that the database is immediately updated.  Otherwise, it may take some time for the database to be updated.</w:t>
+      </w:r>
+    </w:p>
+    <w:p>
+      <w:r>
+        <w:t>This post blocks until the post has been reindexed.  Push-based clients will receive an event about the change.  Poll-based clients can refresh the thread after the call returns.</w:t>
       </w:r>
     </w:p>
     <w:p>
@@ -10353,13 +10420,275 @@
     </w:p>
     <w:p>
       <w:pPr>
+        <w:pStyle w:val="Heading2"/>
+      </w:pPr>
+      <w:bookmarkStart w:id="29" w:name="_Toc377183603"/>
+      <w:r>
+        <w:t>POST /v2/</w:t>
+      </w:r>
+      <w:r>
+        <w:t>setPostCategory</w:t>
+      </w:r>
+      <w:bookmarkEnd w:id="29"/>
+    </w:p>
+    <w:p>
+      <w:r>
+        <w:t xml:space="preserve">For moderators, sets the category (moderation flag) of a post.  This automatically triggers a reindex of the post; you do not need to call </w:t>
+      </w:r>
+      <w:hyperlink w:anchor="_POST_/v2/requestReindex" w:history="1">
+        <w:r>
+          <w:rPr>
+            <w:rStyle w:val="Hyperlink"/>
+          </w:rPr>
+          <w:t>requestReindex</w:t>
+        </w:r>
+      </w:hyperlink>
+      <w:r>
+        <w:t xml:space="preserve"> afterwards.</w:t>
+      </w:r>
+    </w:p>
+    <w:p>
+      <w:r>
+        <w:rPr>
+          <w:b/>
+        </w:rPr>
+        <w:t>Parameters</w:t>
+      </w:r>
+    </w:p>
+    <w:p>
+      <w:pPr>
+        <w:ind w:left="720"/>
+        <w:rPr>
+          <w:rStyle w:val="HTMLCode"/>
+        </w:rPr>
+      </w:pPr>
+      <w:r>
+        <w:rPr>
+          <w:rStyle w:val="HTMLCode"/>
+        </w:rPr>
+        <w:t>username=[STR]</w:t>
+      </w:r>
+    </w:p>
+    <w:p>
+      <w:pPr>
+        <w:ind w:left="1440"/>
+      </w:pPr>
+      <w:r>
+        <w:t>Shacknews username.</w:t>
+      </w:r>
+    </w:p>
+    <w:p>
+      <w:pPr>
+        <w:ind w:left="720"/>
+        <w:rPr>
+          <w:rStyle w:val="HTMLCode"/>
+        </w:rPr>
+      </w:pPr>
+      <w:r>
+        <w:rPr>
+          <w:rStyle w:val="HTMLCode"/>
+        </w:rPr>
+        <w:t>password=[STR]</w:t>
+      </w:r>
+    </w:p>
+    <w:p>
+      <w:pPr>
+        <w:ind w:left="1440"/>
+      </w:pPr>
+      <w:r>
+        <w:t>Shacknews password.</w:t>
+      </w:r>
+    </w:p>
+    <w:p>
+      <w:pPr>
+        <w:ind w:left="720"/>
+        <w:rPr>
+          <w:rStyle w:val="HTMLCode"/>
+        </w:rPr>
+      </w:pPr>
+      <w:r>
+        <w:rPr>
+          <w:rStyle w:val="HTMLCode"/>
+        </w:rPr>
+        <w:t>postId=[INT]</w:t>
+      </w:r>
+    </w:p>
+    <w:p>
+      <w:pPr>
+        <w:ind w:left="1440"/>
+      </w:pPr>
+      <w:r>
+        <w:t>Post ID.</w:t>
+      </w:r>
+    </w:p>
+    <w:p>
+      <w:pPr>
+        <w:ind w:left="720"/>
+        <w:rPr>
+          <w:rStyle w:val="HTMLCode"/>
+        </w:rPr>
+      </w:pPr>
+      <w:r>
+        <w:rPr>
+          <w:rStyle w:val="HTMLCode"/>
+        </w:rPr>
+        <w:t>category</w:t>
+      </w:r>
+      <w:r>
+        <w:rPr>
+          <w:rStyle w:val="HTMLCode"/>
+        </w:rPr>
+        <w:t>=[</w:t>
+      </w:r>
+      <w:r>
+        <w:rPr>
+          <w:rStyle w:val="HTMLCode"/>
+        </w:rPr>
+        <w:t>MODN</w:t>
+      </w:r>
+      <w:r>
+        <w:rPr>
+          <w:rStyle w:val="HTMLCode"/>
+        </w:rPr>
+        <w:t>]</w:t>
+      </w:r>
+    </w:p>
+    <w:p>
+      <w:pPr>
+        <w:ind w:left="1440"/>
+      </w:pPr>
+      <w:r>
+        <w:t xml:space="preserve">Moderation flag (possibly </w:t>
+      </w:r>
+      <w:r>
+        <w:rPr>
+          <w:rStyle w:val="HTMLCode"/>
+        </w:rPr>
+        <w:t>nuked</w:t>
+      </w:r>
+      <w:r>
+        <w:t>).</w:t>
+      </w:r>
+    </w:p>
+    <w:p>
+      <w:r>
+        <w:rPr>
+          <w:b/>
+        </w:rPr>
+        <w:t>Response</w:t>
+      </w:r>
+    </w:p>
+    <w:p>
+      <w:pPr>
+        <w:ind w:left="720"/>
+        <w:rPr>
+          <w:rStyle w:val="HTMLCode"/>
+        </w:rPr>
+      </w:pPr>
+      <w:r>
+        <w:rPr>
+          <w:rStyle w:val="HTMLCode"/>
+        </w:rPr>
+        <w:t>{</w:t>
+      </w:r>
+      <w:r>
+        <w:rPr>
+          <w:rStyle w:val="HTMLCode"/>
+        </w:rPr>
+        <w:br/>
+        <w:t xml:space="preserve">   "result</w:t>
+      </w:r>
+      <w:r>
+        <w:rPr>
+          <w:rStyle w:val="HTMLCode"/>
+        </w:rPr>
+        <w:t>": "</w:t>
+      </w:r>
+      <w:r>
+        <w:rPr>
+          <w:rStyle w:val="HTMLCode"/>
+        </w:rPr>
+        <w:t>success</w:t>
+      </w:r>
+      <w:r>
+        <w:rPr>
+          <w:rStyle w:val="HTMLCode"/>
+        </w:rPr>
+        <w:t>"</w:t>
+      </w:r>
+      <w:r>
+        <w:rPr>
+          <w:rStyle w:val="HTMLCode"/>
+        </w:rPr>
+        <w:br/>
+        <w:t>}</w:t>
+      </w:r>
+    </w:p>
+    <w:p>
+      <w:pPr>
+        <w:rPr>
+          <w:b/>
+        </w:rPr>
+      </w:pPr>
+      <w:r>
+        <w:rPr>
+          <w:b/>
+        </w:rPr>
+        <w:t>Errors</w:t>
+      </w:r>
+    </w:p>
+    <w:p>
+      <w:pPr>
+        <w:ind w:left="720"/>
+        <w:rPr>
+          <w:rStyle w:val="HTMLCode"/>
+        </w:rPr>
+      </w:pPr>
+      <w:r>
+        <w:rPr>
+          <w:rStyle w:val="HTMLCode"/>
+        </w:rPr>
+        <w:t>ERR_INVALID_LOGIN</w:t>
+      </w:r>
+    </w:p>
+    <w:p>
+      <w:pPr>
+        <w:rPr>
+          <w:b/>
+        </w:rPr>
+      </w:pPr>
+      <w:r>
+        <w:rPr>
+          <w:b/>
+        </w:rPr>
+        <w:t>Example</w:t>
+      </w:r>
+    </w:p>
+    <w:p>
+      <w:r>
+        <w:rPr>
+          <w:b/>
+        </w:rPr>
+        <w:tab/>
+      </w:r>
+      <w:hyperlink r:id="rId54" w:history="1">
+        <w:r>
+          <w:rPr>
+            <w:rStyle w:val="Hyperlink"/>
+          </w:rPr>
+          <w:t>https://winchatty.com/v2/setPostCategory.tester</w:t>
+        </w:r>
+      </w:hyperlink>
+    </w:p>
+    <w:p>
+      <w:pPr>
         <w:pStyle w:val="Heading1"/>
       </w:pPr>
-      <w:bookmarkStart w:id="28" w:name="_Toc377173245"/>
+      <w:bookmarkStart w:id="30" w:name="_Toc377183604"/>
       <w:r>
         <w:t>Events</w:t>
       </w:r>
-      <w:bookmarkEnd w:id="28"/>
+      <w:bookmarkEnd w:id="30"/>
     </w:p>
     <w:p>
       <w:r>
@@ -10560,13 +10889,13 @@
       <w:pPr>
         <w:pStyle w:val="Heading2"/>
       </w:pPr>
-      <w:bookmarkStart w:id="29" w:name="_GET_/v2/getNewestEventId"/>
-      <w:bookmarkStart w:id="30" w:name="_Toc377173246"/>
-      <w:bookmarkEnd w:id="29"/>
+      <w:bookmarkStart w:id="31" w:name="_GET_/v2/getNewestEventId"/>
+      <w:bookmarkStart w:id="32" w:name="_Toc377183605"/>
+      <w:bookmarkEnd w:id="31"/>
       <w:r>
         <w:t>GET /v2/getNewestEventId</w:t>
       </w:r>
-      <w:bookmarkEnd w:id="30"/>
+      <w:bookmarkEnd w:id="32"/>
     </w:p>
     <w:p>
       <w:r>
@@ -10653,7 +10982,7 @@
       <w:pPr>
         <w:ind w:left="720"/>
       </w:pPr>
-      <w:hyperlink r:id="rId54" w:history="1">
+      <w:hyperlink r:id="rId55" w:history="1">
         <w:r>
           <w:rPr>
             <w:rStyle w:val="Hyperlink"/>
@@ -10666,13 +10995,13 @@
       <w:pPr>
         <w:pStyle w:val="Heading2"/>
       </w:pPr>
-      <w:bookmarkStart w:id="31" w:name="_GET_/v2/waitForEvent"/>
-      <w:bookmarkStart w:id="32" w:name="_Toc377173247"/>
-      <w:bookmarkEnd w:id="31"/>
+      <w:bookmarkStart w:id="33" w:name="_GET_/v2/waitForEvent"/>
+      <w:bookmarkStart w:id="34" w:name="_Toc377183606"/>
+      <w:bookmarkEnd w:id="33"/>
       <w:r>
         <w:t>GET /v2/waitForEvent</w:t>
       </w:r>
-      <w:bookmarkEnd w:id="32"/>
+      <w:bookmarkEnd w:id="34"/>
     </w:p>
     <w:p>
       <w:r>
@@ -10903,7 +11232,7 @@
       <w:pPr>
         <w:ind w:left="720"/>
       </w:pPr>
-      <w:hyperlink r:id="rId55" w:history="1">
+      <w:hyperlink r:id="rId56" w:history="1">
         <w:r>
           <w:rPr>
             <w:rStyle w:val="Hyperlink"/>
@@ -10919,13 +11248,13 @@
       <w:pPr>
         <w:pStyle w:val="Heading2"/>
       </w:pPr>
-      <w:bookmarkStart w:id="33" w:name="_GET_/v2/pollForEvent"/>
-      <w:bookmarkStart w:id="34" w:name="_Toc377173248"/>
-      <w:bookmarkEnd w:id="33"/>
+      <w:bookmarkStart w:id="35" w:name="_GET_/v2/pollForEvent"/>
+      <w:bookmarkStart w:id="36" w:name="_Toc377183607"/>
+      <w:bookmarkEnd w:id="35"/>
       <w:r>
         <w:t>GET /v2/pollForEvent</w:t>
       </w:r>
-      <w:bookmarkEnd w:id="34"/>
+      <w:bookmarkEnd w:id="36"/>
     </w:p>
     <w:p>
       <w:r>
@@ -11149,7 +11478,7 @@
       <w:pPr>
         <w:ind w:left="720"/>
       </w:pPr>
-      <w:hyperlink r:id="rId56" w:history="1">
+      <w:hyperlink r:id="rId57" w:history="1">
         <w:r>
           <w:rPr>
             <w:rStyle w:val="Hyperlink"/>
@@ -11165,11 +11494,11 @@
       <w:pPr>
         <w:pStyle w:val="Heading2"/>
       </w:pPr>
-      <w:bookmarkStart w:id="35" w:name="_Toc377173249"/>
+      <w:bookmarkStart w:id="37" w:name="_Toc377183608"/>
       <w:r>
         <w:t>POST /v2/broadcastServerMessage</w:t>
       </w:r>
-      <w:bookmarkEnd w:id="35"/>
+      <w:bookmarkEnd w:id="37"/>
     </w:p>
     <w:p>
       <w:r>
@@ -11366,7 +11695,7 @@
       <w:pPr>
         <w:ind w:left="720"/>
       </w:pPr>
-      <w:hyperlink r:id="rId57" w:history="1">
+      <w:hyperlink r:id="rId58" w:history="1">
         <w:r>
           <w:rPr>
             <w:rStyle w:val="Hyperlink"/>
@@ -11382,13 +11711,13 @@
       <w:pPr>
         <w:pStyle w:val="Heading1"/>
       </w:pPr>
-      <w:bookmarkStart w:id="36" w:name="_GET_/v2/getNewerEvents_&lt;TODO&gt;"/>
-      <w:bookmarkStart w:id="37" w:name="_Toc377173250"/>
-      <w:bookmarkEnd w:id="36"/>
+      <w:bookmarkStart w:id="38" w:name="_GET_/v2/getNewerEvents_&lt;TODO&gt;"/>
+      <w:bookmarkStart w:id="39" w:name="_Toc377183609"/>
+      <w:bookmarkEnd w:id="38"/>
       <w:r>
         <w:t>Users</w:t>
       </w:r>
-      <w:bookmarkEnd w:id="37"/>
+      <w:bookmarkEnd w:id="39"/>
     </w:p>
     <w:p>
       <w:r>
@@ -11399,13 +11728,13 @@
       <w:pPr>
         <w:pStyle w:val="Heading2"/>
       </w:pPr>
-      <w:bookmarkStart w:id="38" w:name="_POST_/v2/verifyCredentials"/>
-      <w:bookmarkStart w:id="39" w:name="_Toc377173251"/>
-      <w:bookmarkEnd w:id="38"/>
+      <w:bookmarkStart w:id="40" w:name="_POST_/v2/verifyCredentials"/>
+      <w:bookmarkStart w:id="41" w:name="_Toc377183610"/>
+      <w:bookmarkEnd w:id="40"/>
       <w:r>
         <w:t>POST /v2/verifyCredentials</w:t>
       </w:r>
-      <w:bookmarkEnd w:id="39"/>
+      <w:bookmarkEnd w:id="41"/>
     </w:p>
     <w:p>
       <w:r>
@@ -11535,7 +11864,7 @@
       <w:pPr>
         <w:ind w:left="720"/>
       </w:pPr>
-      <w:hyperlink r:id="rId58" w:history="1">
+      <w:hyperlink r:id="rId59" w:history="1">
         <w:r>
           <w:rPr>
             <w:rStyle w:val="Hyperlink"/>
@@ -11551,13 +11880,13 @@
       <w:pPr>
         <w:pStyle w:val="Heading2"/>
       </w:pPr>
-      <w:bookmarkStart w:id="40" w:name="_GET_/v2/getUserRegistrationDate"/>
-      <w:bookmarkStart w:id="41" w:name="_Toc377173252"/>
-      <w:bookmarkEnd w:id="40"/>
+      <w:bookmarkStart w:id="42" w:name="_GET_/v2/getUserRegistrationDate"/>
+      <w:bookmarkStart w:id="43" w:name="_Toc377183611"/>
+      <w:bookmarkEnd w:id="42"/>
       <w:r>
         <w:t>GET /v2/getUserRegistrationDate</w:t>
       </w:r>
-      <w:bookmarkEnd w:id="41"/>
+      <w:bookmarkEnd w:id="43"/>
     </w:p>
     <w:p>
       <w:r>
@@ -11719,7 +12048,7 @@
       <w:pPr>
         <w:ind w:left="720"/>
       </w:pPr>
-      <w:hyperlink r:id="rId59" w:history="1">
+      <w:hyperlink r:id="rId60" w:history="1">
         <w:r>
           <w:rPr>
             <w:rStyle w:val="Hyperlink"/>
@@ -11735,13 +12064,13 @@
       <w:pPr>
         <w:pStyle w:val="Heading2"/>
       </w:pPr>
-      <w:bookmarkStart w:id="42" w:name="_GET_/v2/getAllUserRegistrationDates"/>
-      <w:bookmarkStart w:id="43" w:name="_Toc377173253"/>
-      <w:bookmarkEnd w:id="42"/>
+      <w:bookmarkStart w:id="44" w:name="_GET_/v2/getAllUserRegistrationDates"/>
+      <w:bookmarkStart w:id="45" w:name="_Toc377183612"/>
+      <w:bookmarkEnd w:id="44"/>
       <w:r>
         <w:t>GET /v2/getAllUserRegistrationDates</w:t>
       </w:r>
-      <w:bookmarkEnd w:id="43"/>
+      <w:bookmarkEnd w:id="45"/>
     </w:p>
     <w:p>
       <w:r>
@@ -11877,7 +12206,7 @@
       <w:pPr>
         <w:ind w:left="720"/>
       </w:pPr>
-      <w:hyperlink r:id="rId60" w:history="1">
+      <w:hyperlink r:id="rId61" w:history="1">
         <w:r>
           <w:rPr>
             <w:rStyle w:val="Hyperlink"/>
@@ -11893,11 +12222,11 @@
       <w:pPr>
         <w:pStyle w:val="Heading1"/>
       </w:pPr>
-      <w:bookmarkStart w:id="44" w:name="_Toc377173254"/>
+      <w:bookmarkStart w:id="46" w:name="_Toc377183613"/>
       <w:r>
         <w:t>Shackmessages</w:t>
       </w:r>
-      <w:bookmarkEnd w:id="44"/>
+      <w:bookmarkEnd w:id="46"/>
     </w:p>
     <w:p>
       <w:r>
@@ -11908,11 +12237,11 @@
       <w:pPr>
         <w:pStyle w:val="Heading2"/>
       </w:pPr>
-      <w:bookmarkStart w:id="45" w:name="_Toc377173255"/>
+      <w:bookmarkStart w:id="47" w:name="_Toc377183614"/>
       <w:r>
         <w:t>POST /v2/getMessages</w:t>
       </w:r>
-      <w:bookmarkEnd w:id="45"/>
+      <w:bookmarkEnd w:id="47"/>
     </w:p>
     <w:p>
       <w:r>
@@ -12322,7 +12651,7 @@
           <w:rStyle w:val="HTMLCode"/>
         </w:rPr>
       </w:pPr>
-      <w:hyperlink r:id="rId61" w:history="1">
+      <w:hyperlink r:id="rId62" w:history="1">
         <w:r>
           <w:rPr>
             <w:rStyle w:val="Hyperlink"/>
@@ -12338,13 +12667,13 @@
       <w:pPr>
         <w:pStyle w:val="Heading2"/>
       </w:pPr>
-      <w:bookmarkStart w:id="46" w:name="_POST_/v2/sendMessage"/>
-      <w:bookmarkStart w:id="47" w:name="_Toc377173256"/>
-      <w:bookmarkEnd w:id="46"/>
+      <w:bookmarkStart w:id="48" w:name="_POST_/v2/sendMessage"/>
+      <w:bookmarkStart w:id="49" w:name="_Toc377183615"/>
+      <w:bookmarkEnd w:id="48"/>
       <w:r>
         <w:t>POST /v2/sendMessage</w:t>
       </w:r>
-      <w:bookmarkEnd w:id="47"/>
+      <w:bookmarkEnd w:id="49"/>
     </w:p>
     <w:p>
       <w:r>
@@ -12552,7 +12881,7 @@
           <w:rStyle w:val="HTMLCode"/>
         </w:rPr>
       </w:pPr>
-      <w:hyperlink r:id="rId62" w:history="1">
+      <w:hyperlink r:id="rId63" w:history="1">
         <w:r>
           <w:rPr>
             <w:rStyle w:val="Hyperlink"/>
@@ -12568,11 +12897,11 @@
       <w:pPr>
         <w:pStyle w:val="Heading2"/>
       </w:pPr>
-      <w:bookmarkStart w:id="48" w:name="_Toc377173257"/>
+      <w:bookmarkStart w:id="50" w:name="_Toc377183616"/>
       <w:r>
         <w:t>POST /v2/markMessageRead</w:t>
       </w:r>
-      <w:bookmarkEnd w:id="48"/>
+      <w:bookmarkEnd w:id="50"/>
     </w:p>
     <w:p>
       <w:r>
@@ -12750,7 +13079,7 @@
           <w:rStyle w:val="HTMLCode"/>
         </w:rPr>
       </w:pPr>
-      <w:hyperlink r:id="rId63" w:history="1">
+      <w:hyperlink r:id="rId64" w:history="1">
         <w:r>
           <w:rPr>
             <w:rStyle w:val="Hyperlink"/>
@@ -12766,14 +13095,14 @@
       <w:pPr>
         <w:pStyle w:val="Heading2"/>
       </w:pPr>
-      <w:bookmarkStart w:id="49" w:name="_Toc377173258"/>
+      <w:bookmarkStart w:id="51" w:name="_Toc377183617"/>
       <w:r>
         <w:t>POST /v2/deleteMessag</w:t>
       </w:r>
       <w:r>
         <w:t>e</w:t>
       </w:r>
-      <w:bookmarkEnd w:id="49"/>
+      <w:bookmarkEnd w:id="51"/>
     </w:p>
     <w:p>
       <w:r>
@@ -12974,7 +13303,7 @@
           <w:rStyle w:val="HTMLCode"/>
         </w:rPr>
       </w:pPr>
-      <w:hyperlink r:id="rId64" w:history="1">
+      <w:hyperlink r:id="rId65" w:history="1">
         <w:r>
           <w:rPr>
             <w:rStyle w:val="Hyperlink"/>
@@ -12990,16 +13319,16 @@
       <w:pPr>
         <w:pStyle w:val="Heading1"/>
       </w:pPr>
-      <w:bookmarkStart w:id="50" w:name="_Client_Data"/>
-      <w:bookmarkStart w:id="51" w:name="_Toc377173259"/>
-      <w:bookmarkEnd w:id="50"/>
+      <w:bookmarkStart w:id="52" w:name="_Client_Data"/>
+      <w:bookmarkStart w:id="53" w:name="_Toc377183618"/>
+      <w:bookmarkEnd w:id="52"/>
       <w:r>
         <w:t xml:space="preserve">Client </w:t>
       </w:r>
       <w:r>
         <w:t>Data</w:t>
       </w:r>
-      <w:bookmarkEnd w:id="51"/>
+      <w:bookmarkEnd w:id="53"/>
     </w:p>
     <w:p>
       <w:r>
@@ -13134,26 +13463,26 @@
       <w:pPr>
         <w:pStyle w:val="Heading2"/>
       </w:pPr>
-      <w:bookmarkStart w:id="52" w:name="_POST_/v2/clientData/getClientToken_"/>
-      <w:bookmarkStart w:id="53" w:name="_POST_/v2/clientData/getClientSessio"/>
-      <w:bookmarkStart w:id="54" w:name="_Ref375010567"/>
-      <w:bookmarkStart w:id="55" w:name="_Toc377173260"/>
-      <w:bookmarkEnd w:id="52"/>
-      <w:bookmarkEnd w:id="53"/>
-      <w:r>
-        <w:t>POST /v2/clientData/get</w:t>
-      </w:r>
-      <w:r>
-        <w:t>Client</w:t>
-      </w:r>
-      <w:r>
-        <w:t>Session</w:t>
-      </w:r>
-      <w:r>
-        <w:t>Token</w:t>
-      </w:r>
+      <w:bookmarkStart w:id="54" w:name="_POST_/v2/clientData/getClientToken_"/>
+      <w:bookmarkStart w:id="55" w:name="_POST_/v2/clientData/getClientSessio"/>
+      <w:bookmarkStart w:id="56" w:name="_Ref375010567"/>
+      <w:bookmarkStart w:id="57" w:name="_Toc377183619"/>
       <w:bookmarkEnd w:id="54"/>
       <w:bookmarkEnd w:id="55"/>
+      <w:r>
+        <w:t>POST /v2/clientData/get</w:t>
+      </w:r>
+      <w:r>
+        <w:t>Client</w:t>
+      </w:r>
+      <w:r>
+        <w:t>Session</w:t>
+      </w:r>
+      <w:r>
+        <w:t>Token</w:t>
+      </w:r>
+      <w:bookmarkEnd w:id="56"/>
+      <w:bookmarkEnd w:id="57"/>
     </w:p>
     <w:p>
       <w:r>
@@ -13389,7 +13718,7 @@
       <w:pPr>
         <w:ind w:left="720"/>
       </w:pPr>
-      <w:hyperlink r:id="rId65" w:history="1">
+      <w:hyperlink r:id="rId66" w:history="1">
         <w:r>
           <w:rPr>
             <w:rStyle w:val="Hyperlink"/>
@@ -13405,7 +13734,7 @@
       <w:pPr>
         <w:pStyle w:val="Heading2"/>
       </w:pPr>
-      <w:bookmarkStart w:id="56" w:name="_Toc377173261"/>
+      <w:bookmarkStart w:id="58" w:name="_Toc377183620"/>
       <w:r>
         <w:t>POST</w:t>
       </w:r>
@@ -13418,7 +13747,7 @@
       <w:r>
         <w:t>getCategoryFilters</w:t>
       </w:r>
-      <w:bookmarkEnd w:id="56"/>
+      <w:bookmarkEnd w:id="58"/>
     </w:p>
     <w:p>
       <w:r>
@@ -13627,7 +13956,7 @@
       <w:pPr>
         <w:ind w:left="720"/>
       </w:pPr>
-      <w:hyperlink r:id="rId66" w:history="1">
+      <w:hyperlink r:id="rId67" w:history="1">
         <w:r>
           <w:rPr>
             <w:rStyle w:val="Hyperlink"/>
@@ -13640,7 +13969,7 @@
       <w:pPr>
         <w:pStyle w:val="Heading2"/>
       </w:pPr>
-      <w:bookmarkStart w:id="57" w:name="_Toc377173262"/>
+      <w:bookmarkStart w:id="59" w:name="_Toc377183621"/>
       <w:r>
         <w:t>POST /v2/</w:t>
       </w:r>
@@ -13650,7 +13979,7 @@
       <w:r>
         <w:t>setCategoryFilters</w:t>
       </w:r>
-      <w:bookmarkEnd w:id="57"/>
+      <w:bookmarkEnd w:id="59"/>
     </w:p>
     <w:p>
       <w:r>
@@ -13914,7 +14243,7 @@
       <w:pPr>
         <w:ind w:left="720"/>
       </w:pPr>
-      <w:hyperlink r:id="rId67" w:history="1">
+      <w:hyperlink r:id="rId68" w:history="1">
         <w:r>
           <w:rPr>
             <w:rStyle w:val="Hyperlink"/>
@@ -13930,7 +14259,7 @@
       <w:pPr>
         <w:pStyle w:val="Heading2"/>
       </w:pPr>
-      <w:bookmarkStart w:id="58" w:name="_Toc377173263"/>
+      <w:bookmarkStart w:id="60" w:name="_Toc377183622"/>
       <w:r>
         <w:t>POST</w:t>
       </w:r>
@@ -13946,7 +14275,7 @@
       <w:r>
         <w:t>MarkedPosts</w:t>
       </w:r>
-      <w:bookmarkEnd w:id="58"/>
+      <w:bookmarkEnd w:id="60"/>
     </w:p>
     <w:p>
       <w:r>
@@ -14171,7 +14500,7 @@
       <w:pPr>
         <w:ind w:left="720"/>
       </w:pPr>
-      <w:hyperlink r:id="rId68" w:history="1">
+      <w:hyperlink r:id="rId69" w:history="1">
         <w:r>
           <w:rPr>
             <w:rStyle w:val="Hyperlink"/>
@@ -14187,7 +14516,7 @@
       <w:pPr>
         <w:pStyle w:val="Heading2"/>
       </w:pPr>
-      <w:bookmarkStart w:id="59" w:name="_Toc377173264"/>
+      <w:bookmarkStart w:id="61" w:name="_Toc377183623"/>
       <w:r>
         <w:t>POST /v2/</w:t>
       </w:r>
@@ -14197,7 +14526,7 @@
       <w:r>
         <w:t>clearMarkedPosts</w:t>
       </w:r>
-      <w:bookmarkEnd w:id="59"/>
+      <w:bookmarkEnd w:id="61"/>
     </w:p>
     <w:p>
       <w:r>
@@ -14339,7 +14668,7 @@
       <w:pPr>
         <w:ind w:left="720"/>
       </w:pPr>
-      <w:hyperlink r:id="rId69" w:history="1">
+      <w:hyperlink r:id="rId70" w:history="1">
         <w:r>
           <w:rPr>
             <w:rStyle w:val="Hyperlink"/>
@@ -14355,7 +14684,7 @@
       <w:pPr>
         <w:pStyle w:val="Heading2"/>
       </w:pPr>
-      <w:bookmarkStart w:id="60" w:name="_Toc377173265"/>
+      <w:bookmarkStart w:id="62" w:name="_Toc377183624"/>
       <w:r>
         <w:t>POST /v2/</w:t>
       </w:r>
@@ -14365,7 +14694,7 @@
       <w:r>
         <w:t>markPost</w:t>
       </w:r>
-      <w:bookmarkEnd w:id="60"/>
+      <w:bookmarkEnd w:id="62"/>
     </w:p>
     <w:p>
       <w:r>
@@ -14567,7 +14896,7 @@
       <w:pPr>
         <w:ind w:left="720"/>
       </w:pPr>
-      <w:hyperlink r:id="rId70" w:history="1">
+      <w:hyperlink r:id="rId71" w:history="1">
         <w:r>
           <w:rPr>
             <w:rStyle w:val="Hyperlink"/>
@@ -14583,7 +14912,7 @@
       <w:pPr>
         <w:pStyle w:val="Heading2"/>
       </w:pPr>
-      <w:bookmarkStart w:id="61" w:name="_Toc377173266"/>
+      <w:bookmarkStart w:id="63" w:name="_Toc377183625"/>
       <w:r>
         <w:t>POST</w:t>
       </w:r>
@@ -14596,7 +14925,7 @@
       <w:r>
         <w:t>getPrivateData</w:t>
       </w:r>
-      <w:bookmarkEnd w:id="61"/>
+      <w:bookmarkEnd w:id="63"/>
     </w:p>
     <w:p>
       <w:r>
@@ -14730,7 +15059,7 @@
       <w:pPr>
         <w:ind w:left="720"/>
       </w:pPr>
-      <w:hyperlink r:id="rId71" w:history="1">
+      <w:hyperlink r:id="rId72" w:history="1">
         <w:r>
           <w:rPr>
             <w:rStyle w:val="Hyperlink"/>
@@ -14746,7 +15075,7 @@
       <w:pPr>
         <w:pStyle w:val="Heading2"/>
       </w:pPr>
-      <w:bookmarkStart w:id="62" w:name="_Toc377173267"/>
+      <w:bookmarkStart w:id="64" w:name="_Toc377183626"/>
       <w:r>
         <w:t>POST /v2/</w:t>
       </w:r>
@@ -14759,7 +15088,7 @@
       <w:r>
         <w:t>a</w:t>
       </w:r>
-      <w:bookmarkEnd w:id="62"/>
+      <w:bookmarkEnd w:id="64"/>
     </w:p>
     <w:p>
       <w:r>
@@ -14927,7 +15256,7 @@
       <w:pPr>
         <w:ind w:left="720"/>
       </w:pPr>
-      <w:hyperlink r:id="rId72" w:history="1">
+      <w:hyperlink r:id="rId73" w:history="1">
         <w:r>
           <w:rPr>
             <w:rStyle w:val="Hyperlink"/>
@@ -14943,11 +15272,11 @@
       <w:pPr>
         <w:pStyle w:val="Heading1"/>
       </w:pPr>
-      <w:bookmarkStart w:id="63" w:name="_Toc377173268"/>
+      <w:bookmarkStart w:id="65" w:name="_Toc377183627"/>
       <w:r>
         <w:t>Appendix: Database Structure</w:t>
       </w:r>
-      <w:bookmarkEnd w:id="63"/>
+      <w:bookmarkEnd w:id="65"/>
     </w:p>
     <w:p>
       <w:r>
@@ -14985,7 +15314,7 @@
                     </pic:cNvPicPr>
                   </pic:nvPicPr>
                   <pic:blipFill>
-                    <a:blip r:embed="rId73">
+                    <a:blip r:embed="rId74">
                       <a:extLst>
                         <a:ext uri="{28A0092B-C50C-407E-A947-70E740481C1C}">
                           <a14:useLocalDpi xmlns:a14="http://schemas.microsoft.com/office/drawing/2010/main" val="0"/>
@@ -24628,7 +24957,7 @@
 </file>
 
 <file path=customXml/itemProps1.xml><?xml version="1.0" encoding="utf-8"?>
-<ds:datastoreItem xmlns:ds="http://schemas.openxmlformats.org/officeDocument/2006/customXml" ds:itemID="{554EB9B5-2647-490B-BC77-0544BC37F320}">
+<ds:datastoreItem xmlns:ds="http://schemas.openxmlformats.org/officeDocument/2006/customXml" ds:itemID="{4CB93810-DB53-413A-92B9-A0FB00D3EA7A}">
   <ds:schemaRefs>
     <ds:schemaRef ds:uri="http://schemas.openxmlformats.org/officeDocument/2006/bibliography"/>
   </ds:schemaRefs>

</xml_diff>

<commit_message>
Fix doc for /v2/checkConnection.
</commit_message>
<xml_diff>
--- a/v2/WinChatty v2 API.docx
+++ b/v2/WinChatty v2 API.docx
@@ -97,7 +97,7 @@
               <w:rPr>
                 <w:noProof/>
               </w:rPr>
-              <w:t>5:41 PM</w:t>
+              <w:t>5:59 PM</w:t>
             </w:r>
             <w:r>
               <w:fldChar w:fldCharType="end"/>
@@ -209,7 +209,7 @@
             </w:rPr>
             <w:fldChar w:fldCharType="separate"/>
           </w:r>
-          <w:hyperlink w:anchor="_Toc377743863" w:history="1">
+          <w:hyperlink w:anchor="_Toc377744876" w:history="1">
             <w:r>
               <w:rPr>
                 <w:rStyle w:val="Hyperlink"/>
@@ -236,7 +236,7 @@
                 <w:noProof/>
                 <w:webHidden/>
               </w:rPr>
-              <w:instrText xml:space="preserve"> PAGEREF _Toc377743863 \h </w:instrText>
+              <w:instrText xml:space="preserve"> PAGEREF _Toc377744876 \h </w:instrText>
             </w:r>
             <w:r>
               <w:rPr>
@@ -275,7 +275,7 @@
               <w:sz w:val="22"/>
             </w:rPr>
           </w:pPr>
-          <w:hyperlink w:anchor="_Toc377743864" w:history="1">
+          <w:hyperlink w:anchor="_Toc377744877" w:history="1">
             <w:r>
               <w:rPr>
                 <w:rStyle w:val="Hyperlink"/>
@@ -302,7 +302,7 @@
                 <w:noProof/>
                 <w:webHidden/>
               </w:rPr>
-              <w:instrText xml:space="preserve"> PAGEREF _Toc377743864 \h </w:instrText>
+              <w:instrText xml:space="preserve"> PAGEREF _Toc377744877 \h </w:instrText>
             </w:r>
             <w:r>
               <w:rPr>
@@ -341,7 +341,7 @@
               <w:sz w:val="22"/>
             </w:rPr>
           </w:pPr>
-          <w:hyperlink w:anchor="_Toc377743865" w:history="1">
+          <w:hyperlink w:anchor="_Toc377744878" w:history="1">
             <w:r>
               <w:rPr>
                 <w:rStyle w:val="Hyperlink"/>
@@ -368,7 +368,7 @@
                 <w:noProof/>
                 <w:webHidden/>
               </w:rPr>
-              <w:instrText xml:space="preserve"> PAGEREF _Toc377743865 \h </w:instrText>
+              <w:instrText xml:space="preserve"> PAGEREF _Toc377744878 \h </w:instrText>
             </w:r>
             <w:r>
               <w:rPr>
@@ -407,7 +407,7 @@
               <w:sz w:val="22"/>
             </w:rPr>
           </w:pPr>
-          <w:hyperlink w:anchor="_Toc377743866" w:history="1">
+          <w:hyperlink w:anchor="_Toc377744879" w:history="1">
             <w:r>
               <w:rPr>
                 <w:rStyle w:val="Hyperlink"/>
@@ -434,7 +434,7 @@
                 <w:noProof/>
                 <w:webHidden/>
               </w:rPr>
-              <w:instrText xml:space="preserve"> PAGEREF _Toc377743866 \h </w:instrText>
+              <w:instrText xml:space="preserve"> PAGEREF _Toc377744879 \h </w:instrText>
             </w:r>
             <w:r>
               <w:rPr>
@@ -473,7 +473,7 @@
               <w:sz w:val="22"/>
             </w:rPr>
           </w:pPr>
-          <w:hyperlink w:anchor="_Toc377743867" w:history="1">
+          <w:hyperlink w:anchor="_Toc377744880" w:history="1">
             <w:r>
               <w:rPr>
                 <w:rStyle w:val="Hyperlink"/>
@@ -500,7 +500,7 @@
                 <w:noProof/>
                 <w:webHidden/>
               </w:rPr>
-              <w:instrText xml:space="preserve"> PAGEREF _Toc377743867 \h </w:instrText>
+              <w:instrText xml:space="preserve"> PAGEREF _Toc377744880 \h </w:instrText>
             </w:r>
             <w:r>
               <w:rPr>
@@ -539,7 +539,7 @@
               <w:sz w:val="22"/>
             </w:rPr>
           </w:pPr>
-          <w:hyperlink w:anchor="_Toc377743868" w:history="1">
+          <w:hyperlink w:anchor="_Toc377744881" w:history="1">
             <w:r>
               <w:rPr>
                 <w:rStyle w:val="Hyperlink"/>
@@ -566,7 +566,7 @@
                 <w:noProof/>
                 <w:webHidden/>
               </w:rPr>
-              <w:instrText xml:space="preserve"> PAGEREF _Toc377743868 \h </w:instrText>
+              <w:instrText xml:space="preserve"> PAGEREF _Toc377744881 \h </w:instrText>
             </w:r>
             <w:r>
               <w:rPr>
@@ -609,7 +609,7 @@
               <w:sz w:val="22"/>
             </w:rPr>
           </w:pPr>
-          <w:hyperlink w:anchor="_Toc377743869" w:history="1">
+          <w:hyperlink w:anchor="_Toc377744882" w:history="1">
             <w:r>
               <w:rPr>
                 <w:rStyle w:val="Hyperlink"/>
@@ -636,7 +636,7 @@
                 <w:noProof/>
                 <w:webHidden/>
               </w:rPr>
-              <w:instrText xml:space="preserve"> PAGEREF _Toc377743869 \h </w:instrText>
+              <w:instrText xml:space="preserve"> PAGEREF _Toc377744882 \h </w:instrText>
             </w:r>
             <w:r>
               <w:rPr>
@@ -675,7 +675,7 @@
               <w:sz w:val="22"/>
             </w:rPr>
           </w:pPr>
-          <w:hyperlink w:anchor="_Toc377743870" w:history="1">
+          <w:hyperlink w:anchor="_Toc377744883" w:history="1">
             <w:r>
               <w:rPr>
                 <w:rStyle w:val="Hyperlink"/>
@@ -702,7 +702,7 @@
                 <w:noProof/>
                 <w:webHidden/>
               </w:rPr>
-              <w:instrText xml:space="preserve"> PAGEREF _Toc377743870 \h </w:instrText>
+              <w:instrText xml:space="preserve"> PAGEREF _Toc377744883 \h </w:instrText>
             </w:r>
             <w:r>
               <w:rPr>
@@ -741,7 +741,7 @@
               <w:sz w:val="22"/>
             </w:rPr>
           </w:pPr>
-          <w:hyperlink w:anchor="_Toc377743871" w:history="1">
+          <w:hyperlink w:anchor="_Toc377744884" w:history="1">
             <w:r>
               <w:rPr>
                 <w:rStyle w:val="Hyperlink"/>
@@ -768,7 +768,7 @@
                 <w:noProof/>
                 <w:webHidden/>
               </w:rPr>
-              <w:instrText xml:space="preserve"> PAGEREF _Toc377743871 \h </w:instrText>
+              <w:instrText xml:space="preserve"> PAGEREF _Toc377744884 \h </w:instrText>
             </w:r>
             <w:r>
               <w:rPr>
@@ -807,7 +807,7 @@
               <w:sz w:val="22"/>
             </w:rPr>
           </w:pPr>
-          <w:hyperlink w:anchor="_Toc377743872" w:history="1">
+          <w:hyperlink w:anchor="_Toc377744885" w:history="1">
             <w:r>
               <w:rPr>
                 <w:rStyle w:val="Hyperlink"/>
@@ -834,7 +834,7 @@
                 <w:noProof/>
                 <w:webHidden/>
               </w:rPr>
-              <w:instrText xml:space="preserve"> PAGEREF _Toc377743872 \h </w:instrText>
+              <w:instrText xml:space="preserve"> PAGEREF _Toc377744885 \h </w:instrText>
             </w:r>
             <w:r>
               <w:rPr>
@@ -873,7 +873,7 @@
               <w:sz w:val="22"/>
             </w:rPr>
           </w:pPr>
-          <w:hyperlink w:anchor="_Toc377743873" w:history="1">
+          <w:hyperlink w:anchor="_Toc377744886" w:history="1">
             <w:r>
               <w:rPr>
                 <w:rStyle w:val="Hyperlink"/>
@@ -900,7 +900,7 @@
                 <w:noProof/>
                 <w:webHidden/>
               </w:rPr>
-              <w:instrText xml:space="preserve"> PAGEREF _Toc377743873 \h </w:instrText>
+              <w:instrText xml:space="preserve"> PAGEREF _Toc377744886 \h </w:instrText>
             </w:r>
             <w:r>
               <w:rPr>
@@ -939,7 +939,7 @@
               <w:sz w:val="22"/>
             </w:rPr>
           </w:pPr>
-          <w:hyperlink w:anchor="_Toc377743874" w:history="1">
+          <w:hyperlink w:anchor="_Toc377744887" w:history="1">
             <w:r>
               <w:rPr>
                 <w:rStyle w:val="Hyperlink"/>
@@ -966,7 +966,7 @@
                 <w:noProof/>
                 <w:webHidden/>
               </w:rPr>
-              <w:instrText xml:space="preserve"> PAGEREF _Toc377743874 \h </w:instrText>
+              <w:instrText xml:space="preserve"> PAGEREF _Toc377744887 \h </w:instrText>
             </w:r>
             <w:r>
               <w:rPr>
@@ -1005,7 +1005,7 @@
               <w:sz w:val="22"/>
             </w:rPr>
           </w:pPr>
-          <w:hyperlink w:anchor="_Toc377743875" w:history="1">
+          <w:hyperlink w:anchor="_Toc377744888" w:history="1">
             <w:r>
               <w:rPr>
                 <w:rStyle w:val="Hyperlink"/>
@@ -1032,7 +1032,7 @@
                 <w:noProof/>
                 <w:webHidden/>
               </w:rPr>
-              <w:instrText xml:space="preserve"> PAGEREF _Toc377743875 \h </w:instrText>
+              <w:instrText xml:space="preserve"> PAGEREF _Toc377744888 \h </w:instrText>
             </w:r>
             <w:r>
               <w:rPr>
@@ -1075,7 +1075,7 @@
               <w:sz w:val="22"/>
             </w:rPr>
           </w:pPr>
-          <w:hyperlink w:anchor="_Toc377743876" w:history="1">
+          <w:hyperlink w:anchor="_Toc377744889" w:history="1">
             <w:r>
               <w:rPr>
                 <w:rStyle w:val="Hyperlink"/>
@@ -1102,7 +1102,7 @@
                 <w:noProof/>
                 <w:webHidden/>
               </w:rPr>
-              <w:instrText xml:space="preserve"> PAGEREF _Toc377743876 \h </w:instrText>
+              <w:instrText xml:space="preserve"> PAGEREF _Toc377744889 \h </w:instrText>
             </w:r>
             <w:r>
               <w:rPr>
@@ -1141,7 +1141,7 @@
               <w:sz w:val="22"/>
             </w:rPr>
           </w:pPr>
-          <w:hyperlink w:anchor="_Toc377743877" w:history="1">
+          <w:hyperlink w:anchor="_Toc377744890" w:history="1">
             <w:r>
               <w:rPr>
                 <w:rStyle w:val="Hyperlink"/>
@@ -1168,7 +1168,7 @@
                 <w:noProof/>
                 <w:webHidden/>
               </w:rPr>
-              <w:instrText xml:space="preserve"> PAGEREF _Toc377743877 \h </w:instrText>
+              <w:instrText xml:space="preserve"> PAGEREF _Toc377744890 \h </w:instrText>
             </w:r>
             <w:r>
               <w:rPr>
@@ -1207,7 +1207,7 @@
               <w:sz w:val="22"/>
             </w:rPr>
           </w:pPr>
-          <w:hyperlink w:anchor="_Toc377743878" w:history="1">
+          <w:hyperlink w:anchor="_Toc377744891" w:history="1">
             <w:r>
               <w:rPr>
                 <w:rStyle w:val="Hyperlink"/>
@@ -1234,7 +1234,7 @@
                 <w:noProof/>
                 <w:webHidden/>
               </w:rPr>
-              <w:instrText xml:space="preserve"> PAGEREF _Toc377743878 \h </w:instrText>
+              <w:instrText xml:space="preserve"> PAGEREF _Toc377744891 \h </w:instrText>
             </w:r>
             <w:r>
               <w:rPr>
@@ -1273,7 +1273,7 @@
               <w:sz w:val="22"/>
             </w:rPr>
           </w:pPr>
-          <w:hyperlink w:anchor="_Toc377743879" w:history="1">
+          <w:hyperlink w:anchor="_Toc377744892" w:history="1">
             <w:r>
               <w:rPr>
                 <w:rStyle w:val="Hyperlink"/>
@@ -1300,7 +1300,7 @@
                 <w:noProof/>
                 <w:webHidden/>
               </w:rPr>
-              <w:instrText xml:space="preserve"> PAGEREF _Toc377743879 \h </w:instrText>
+              <w:instrText xml:space="preserve"> PAGEREF _Toc377744892 \h </w:instrText>
             </w:r>
             <w:r>
               <w:rPr>
@@ -1339,7 +1339,7 @@
               <w:sz w:val="22"/>
             </w:rPr>
           </w:pPr>
-          <w:hyperlink w:anchor="_Toc377743880" w:history="1">
+          <w:hyperlink w:anchor="_Toc377744893" w:history="1">
             <w:r>
               <w:rPr>
                 <w:rStyle w:val="Hyperlink"/>
@@ -1366,7 +1366,7 @@
                 <w:noProof/>
                 <w:webHidden/>
               </w:rPr>
-              <w:instrText xml:space="preserve"> PAGEREF _Toc377743880 \h </w:instrText>
+              <w:instrText xml:space="preserve"> PAGEREF _Toc377744893 \h </w:instrText>
             </w:r>
             <w:r>
               <w:rPr>
@@ -1405,7 +1405,7 @@
               <w:sz w:val="22"/>
             </w:rPr>
           </w:pPr>
-          <w:hyperlink w:anchor="_Toc377743881" w:history="1">
+          <w:hyperlink w:anchor="_Toc377744894" w:history="1">
             <w:r>
               <w:rPr>
                 <w:rStyle w:val="Hyperlink"/>
@@ -1432,7 +1432,7 @@
                 <w:noProof/>
                 <w:webHidden/>
               </w:rPr>
-              <w:instrText xml:space="preserve"> PAGEREF _Toc377743881 \h </w:instrText>
+              <w:instrText xml:space="preserve"> PAGEREF _Toc377744894 \h </w:instrText>
             </w:r>
             <w:r>
               <w:rPr>
@@ -1471,7 +1471,7 @@
               <w:sz w:val="22"/>
             </w:rPr>
           </w:pPr>
-          <w:hyperlink w:anchor="_Toc377743882" w:history="1">
+          <w:hyperlink w:anchor="_Toc377744895" w:history="1">
             <w:r>
               <w:rPr>
                 <w:rStyle w:val="Hyperlink"/>
@@ -1498,7 +1498,7 @@
                 <w:noProof/>
                 <w:webHidden/>
               </w:rPr>
-              <w:instrText xml:space="preserve"> PAGEREF _Toc377743882 \h </w:instrText>
+              <w:instrText xml:space="preserve"> PAGEREF _Toc377744895 \h </w:instrText>
             </w:r>
             <w:r>
               <w:rPr>
@@ -1537,7 +1537,7 @@
               <w:sz w:val="22"/>
             </w:rPr>
           </w:pPr>
-          <w:hyperlink w:anchor="_Toc377743883" w:history="1">
+          <w:hyperlink w:anchor="_Toc377744896" w:history="1">
             <w:r>
               <w:rPr>
                 <w:rStyle w:val="Hyperlink"/>
@@ -1564,7 +1564,7 @@
                 <w:noProof/>
                 <w:webHidden/>
               </w:rPr>
-              <w:instrText xml:space="preserve"> PAGEREF _Toc377743883 \h </w:instrText>
+              <w:instrText xml:space="preserve"> PAGEREF _Toc377744896 \h </w:instrText>
             </w:r>
             <w:r>
               <w:rPr>
@@ -1603,7 +1603,7 @@
               <w:sz w:val="22"/>
             </w:rPr>
           </w:pPr>
-          <w:hyperlink w:anchor="_Toc377743884" w:history="1">
+          <w:hyperlink w:anchor="_Toc377744897" w:history="1">
             <w:r>
               <w:rPr>
                 <w:rStyle w:val="Hyperlink"/>
@@ -1630,7 +1630,7 @@
                 <w:noProof/>
                 <w:webHidden/>
               </w:rPr>
-              <w:instrText xml:space="preserve"> PAGEREF _Toc377743884 \h </w:instrText>
+              <w:instrText xml:space="preserve"> PAGEREF _Toc377744897 \h </w:instrText>
             </w:r>
             <w:r>
               <w:rPr>
@@ -1669,7 +1669,7 @@
               <w:sz w:val="22"/>
             </w:rPr>
           </w:pPr>
-          <w:hyperlink w:anchor="_Toc377743885" w:history="1">
+          <w:hyperlink w:anchor="_Toc377744898" w:history="1">
             <w:r>
               <w:rPr>
                 <w:rStyle w:val="Hyperlink"/>
@@ -1696,7 +1696,7 @@
                 <w:noProof/>
                 <w:webHidden/>
               </w:rPr>
-              <w:instrText xml:space="preserve"> PAGEREF _Toc377743885 \h </w:instrText>
+              <w:instrText xml:space="preserve"> PAGEREF _Toc377744898 \h </w:instrText>
             </w:r>
             <w:r>
               <w:rPr>
@@ -1739,7 +1739,7 @@
               <w:sz w:val="22"/>
             </w:rPr>
           </w:pPr>
-          <w:hyperlink w:anchor="_Toc377743886" w:history="1">
+          <w:hyperlink w:anchor="_Toc377744899" w:history="1">
             <w:r>
               <w:rPr>
                 <w:rStyle w:val="Hyperlink"/>
@@ -1766,7 +1766,7 @@
                 <w:noProof/>
                 <w:webHidden/>
               </w:rPr>
-              <w:instrText xml:space="preserve"> PAGEREF _Toc377743886 \h </w:instrText>
+              <w:instrText xml:space="preserve"> PAGEREF _Toc377744899 \h </w:instrText>
             </w:r>
             <w:r>
               <w:rPr>
@@ -1805,7 +1805,7 @@
               <w:sz w:val="22"/>
             </w:rPr>
           </w:pPr>
-          <w:hyperlink w:anchor="_Toc377743887" w:history="1">
+          <w:hyperlink w:anchor="_Toc377744900" w:history="1">
             <w:r>
               <w:rPr>
                 <w:rStyle w:val="Hyperlink"/>
@@ -1832,7 +1832,7 @@
                 <w:noProof/>
                 <w:webHidden/>
               </w:rPr>
-              <w:instrText xml:space="preserve"> PAGEREF _Toc377743887 \h </w:instrText>
+              <w:instrText xml:space="preserve"> PAGEREF _Toc377744900 \h </w:instrText>
             </w:r>
             <w:r>
               <w:rPr>
@@ -1871,7 +1871,7 @@
               <w:sz w:val="22"/>
             </w:rPr>
           </w:pPr>
-          <w:hyperlink w:anchor="_Toc377743888" w:history="1">
+          <w:hyperlink w:anchor="_Toc377744901" w:history="1">
             <w:r>
               <w:rPr>
                 <w:rStyle w:val="Hyperlink"/>
@@ -1898,7 +1898,7 @@
                 <w:noProof/>
                 <w:webHidden/>
               </w:rPr>
-              <w:instrText xml:space="preserve"> PAGEREF _Toc377743888 \h </w:instrText>
+              <w:instrText xml:space="preserve"> PAGEREF _Toc377744901 \h </w:instrText>
             </w:r>
             <w:r>
               <w:rPr>
@@ -1937,7 +1937,7 @@
               <w:sz w:val="22"/>
             </w:rPr>
           </w:pPr>
-          <w:hyperlink w:anchor="_Toc377743889" w:history="1">
+          <w:hyperlink w:anchor="_Toc377744902" w:history="1">
             <w:r>
               <w:rPr>
                 <w:rStyle w:val="Hyperlink"/>
@@ -1964,7 +1964,7 @@
                 <w:noProof/>
                 <w:webHidden/>
               </w:rPr>
-              <w:instrText xml:space="preserve"> PAGEREF _Toc377743889 \h </w:instrText>
+              <w:instrText xml:space="preserve"> PAGEREF _Toc377744902 \h </w:instrText>
             </w:r>
             <w:r>
               <w:rPr>
@@ -2003,7 +2003,7 @@
               <w:sz w:val="22"/>
             </w:rPr>
           </w:pPr>
-          <w:hyperlink w:anchor="_Toc377743890" w:history="1">
+          <w:hyperlink w:anchor="_Toc377744903" w:history="1">
             <w:r>
               <w:rPr>
                 <w:rStyle w:val="Hyperlink"/>
@@ -2030,7 +2030,7 @@
                 <w:noProof/>
                 <w:webHidden/>
               </w:rPr>
-              <w:instrText xml:space="preserve"> PAGEREF _Toc377743890 \h </w:instrText>
+              <w:instrText xml:space="preserve"> PAGEREF _Toc377744903 \h </w:instrText>
             </w:r>
             <w:r>
               <w:rPr>
@@ -2073,7 +2073,7 @@
               <w:sz w:val="22"/>
             </w:rPr>
           </w:pPr>
-          <w:hyperlink w:anchor="_Toc377743891" w:history="1">
+          <w:hyperlink w:anchor="_Toc377744904" w:history="1">
             <w:r>
               <w:rPr>
                 <w:rStyle w:val="Hyperlink"/>
@@ -2100,7 +2100,7 @@
                 <w:noProof/>
                 <w:webHidden/>
               </w:rPr>
-              <w:instrText xml:space="preserve"> PAGEREF _Toc377743891 \h </w:instrText>
+              <w:instrText xml:space="preserve"> PAGEREF _Toc377744904 \h </w:instrText>
             </w:r>
             <w:r>
               <w:rPr>
@@ -2139,13 +2139,13 @@
               <w:sz w:val="22"/>
             </w:rPr>
           </w:pPr>
-          <w:hyperlink w:anchor="_Toc377743892" w:history="1">
+          <w:hyperlink w:anchor="_Toc377744905" w:history="1">
             <w:r>
               <w:rPr>
                 <w:rStyle w:val="Hyperlink"/>
                 <w:noProof/>
               </w:rPr>
-              <w:t>POST /v2/checkConnection</w:t>
+              <w:t>GET /v2/checkConnection</w:t>
             </w:r>
             <w:r>
               <w:rPr>
@@ -2166,7 +2166,7 @@
                 <w:noProof/>
                 <w:webHidden/>
               </w:rPr>
-              <w:instrText xml:space="preserve"> PAGEREF _Toc377743892 \h </w:instrText>
+              <w:instrText xml:space="preserve"> PAGEREF _Toc377744905 \h </w:instrText>
             </w:r>
             <w:r>
               <w:rPr>
@@ -2205,7 +2205,7 @@
               <w:sz w:val="22"/>
             </w:rPr>
           </w:pPr>
-          <w:hyperlink w:anchor="_Toc377743893" w:history="1">
+          <w:hyperlink w:anchor="_Toc377744906" w:history="1">
             <w:r>
               <w:rPr>
                 <w:rStyle w:val="Hyperlink"/>
@@ -2232,7 +2232,7 @@
                 <w:noProof/>
                 <w:webHidden/>
               </w:rPr>
-              <w:instrText xml:space="preserve"> PAGEREF _Toc377743893 \h </w:instrText>
+              <w:instrText xml:space="preserve"> PAGEREF _Toc377744906 \h </w:instrText>
             </w:r>
             <w:r>
               <w:rPr>
@@ -2271,7 +2271,7 @@
               <w:sz w:val="22"/>
             </w:rPr>
           </w:pPr>
-          <w:hyperlink w:anchor="_Toc377743894" w:history="1">
+          <w:hyperlink w:anchor="_Toc377744907" w:history="1">
             <w:r>
               <w:rPr>
                 <w:rStyle w:val="Hyperlink"/>
@@ -2298,7 +2298,7 @@
                 <w:noProof/>
                 <w:webHidden/>
               </w:rPr>
-              <w:instrText xml:space="preserve"> PAGEREF _Toc377743894 \h </w:instrText>
+              <w:instrText xml:space="preserve"> PAGEREF _Toc377744907 \h </w:instrText>
             </w:r>
             <w:r>
               <w:rPr>
@@ -2337,7 +2337,7 @@
               <w:sz w:val="22"/>
             </w:rPr>
           </w:pPr>
-          <w:hyperlink w:anchor="_Toc377743895" w:history="1">
+          <w:hyperlink w:anchor="_Toc377744908" w:history="1">
             <w:r>
               <w:rPr>
                 <w:rStyle w:val="Hyperlink"/>
@@ -2364,7 +2364,7 @@
                 <w:noProof/>
                 <w:webHidden/>
               </w:rPr>
-              <w:instrText xml:space="preserve"> PAGEREF _Toc377743895 \h </w:instrText>
+              <w:instrText xml:space="preserve"> PAGEREF _Toc377744908 \h </w:instrText>
             </w:r>
             <w:r>
               <w:rPr>
@@ -2403,7 +2403,7 @@
               <w:sz w:val="22"/>
             </w:rPr>
           </w:pPr>
-          <w:hyperlink w:anchor="_Toc377743896" w:history="1">
+          <w:hyperlink w:anchor="_Toc377744909" w:history="1">
             <w:r>
               <w:rPr>
                 <w:rStyle w:val="Hyperlink"/>
@@ -2430,7 +2430,7 @@
                 <w:noProof/>
                 <w:webHidden/>
               </w:rPr>
-              <w:instrText xml:space="preserve"> PAGEREF _Toc377743896 \h </w:instrText>
+              <w:instrText xml:space="preserve"> PAGEREF _Toc377744909 \h </w:instrText>
             </w:r>
             <w:r>
               <w:rPr>
@@ -2473,7 +2473,7 @@
               <w:sz w:val="22"/>
             </w:rPr>
           </w:pPr>
-          <w:hyperlink w:anchor="_Toc377743897" w:history="1">
+          <w:hyperlink w:anchor="_Toc377744910" w:history="1">
             <w:r>
               <w:rPr>
                 <w:rStyle w:val="Hyperlink"/>
@@ -2500,7 +2500,7 @@
                 <w:noProof/>
                 <w:webHidden/>
               </w:rPr>
-              <w:instrText xml:space="preserve"> PAGEREF _Toc377743897 \h </w:instrText>
+              <w:instrText xml:space="preserve"> PAGEREF _Toc377744910 \h </w:instrText>
             </w:r>
             <w:r>
               <w:rPr>
@@ -2539,7 +2539,7 @@
               <w:sz w:val="22"/>
             </w:rPr>
           </w:pPr>
-          <w:hyperlink w:anchor="_Toc377743898" w:history="1">
+          <w:hyperlink w:anchor="_Toc377744911" w:history="1">
             <w:r>
               <w:rPr>
                 <w:rStyle w:val="Hyperlink"/>
@@ -2566,7 +2566,7 @@
                 <w:noProof/>
                 <w:webHidden/>
               </w:rPr>
-              <w:instrText xml:space="preserve"> PAGEREF _Toc377743898 \h </w:instrText>
+              <w:instrText xml:space="preserve"> PAGEREF _Toc377744911 \h </w:instrText>
             </w:r>
             <w:r>
               <w:rPr>
@@ -2605,7 +2605,7 @@
               <w:sz w:val="22"/>
             </w:rPr>
           </w:pPr>
-          <w:hyperlink w:anchor="_Toc377743899" w:history="1">
+          <w:hyperlink w:anchor="_Toc377744912" w:history="1">
             <w:r>
               <w:rPr>
                 <w:rStyle w:val="Hyperlink"/>
@@ -2632,7 +2632,7 @@
                 <w:noProof/>
                 <w:webHidden/>
               </w:rPr>
-              <w:instrText xml:space="preserve"> PAGEREF _Toc377743899 \h </w:instrText>
+              <w:instrText xml:space="preserve"> PAGEREF _Toc377744912 \h </w:instrText>
             </w:r>
             <w:r>
               <w:rPr>
@@ -2671,7 +2671,7 @@
               <w:sz w:val="22"/>
             </w:rPr>
           </w:pPr>
-          <w:hyperlink w:anchor="_Toc377743900" w:history="1">
+          <w:hyperlink w:anchor="_Toc377744913" w:history="1">
             <w:r>
               <w:rPr>
                 <w:rStyle w:val="Hyperlink"/>
@@ -2698,7 +2698,7 @@
                 <w:noProof/>
                 <w:webHidden/>
               </w:rPr>
-              <w:instrText xml:space="preserve"> PAGEREF _Toc377743900 \h </w:instrText>
+              <w:instrText xml:space="preserve"> PAGEREF _Toc377744913 \h </w:instrText>
             </w:r>
             <w:r>
               <w:rPr>
@@ -2737,7 +2737,7 @@
               <w:sz w:val="22"/>
             </w:rPr>
           </w:pPr>
-          <w:hyperlink w:anchor="_Toc377743901" w:history="1">
+          <w:hyperlink w:anchor="_Toc377744914" w:history="1">
             <w:r>
               <w:rPr>
                 <w:rStyle w:val="Hyperlink"/>
@@ -2764,7 +2764,7 @@
                 <w:noProof/>
                 <w:webHidden/>
               </w:rPr>
-              <w:instrText xml:space="preserve"> PAGEREF _Toc377743901 \h </w:instrText>
+              <w:instrText xml:space="preserve"> PAGEREF _Toc377744914 \h </w:instrText>
             </w:r>
             <w:r>
               <w:rPr>
@@ -2807,7 +2807,7 @@
               <w:sz w:val="22"/>
             </w:rPr>
           </w:pPr>
-          <w:hyperlink w:anchor="_Toc377743902" w:history="1">
+          <w:hyperlink w:anchor="_Toc377744915" w:history="1">
             <w:r>
               <w:rPr>
                 <w:rStyle w:val="Hyperlink"/>
@@ -2834,7 +2834,7 @@
                 <w:noProof/>
                 <w:webHidden/>
               </w:rPr>
-              <w:instrText xml:space="preserve"> PAGEREF _Toc377743902 \h </w:instrText>
+              <w:instrText xml:space="preserve"> PAGEREF _Toc377744915 \h </w:instrText>
             </w:r>
             <w:r>
               <w:rPr>
@@ -2873,7 +2873,7 @@
               <w:sz w:val="22"/>
             </w:rPr>
           </w:pPr>
-          <w:hyperlink w:anchor="_Toc377743903" w:history="1">
+          <w:hyperlink w:anchor="_Toc377744916" w:history="1">
             <w:r>
               <w:rPr>
                 <w:rStyle w:val="Hyperlink"/>
@@ -2900,7 +2900,7 @@
                 <w:noProof/>
                 <w:webHidden/>
               </w:rPr>
-              <w:instrText xml:space="preserve"> PAGEREF _Toc377743903 \h </w:instrText>
+              <w:instrText xml:space="preserve"> PAGEREF _Toc377744916 \h </w:instrText>
             </w:r>
             <w:r>
               <w:rPr>
@@ -2939,7 +2939,7 @@
               <w:sz w:val="22"/>
             </w:rPr>
           </w:pPr>
-          <w:hyperlink w:anchor="_Toc377743904" w:history="1">
+          <w:hyperlink w:anchor="_Toc377744917" w:history="1">
             <w:r>
               <w:rPr>
                 <w:rStyle w:val="Hyperlink"/>
@@ -2966,7 +2966,7 @@
                 <w:noProof/>
                 <w:webHidden/>
               </w:rPr>
-              <w:instrText xml:space="preserve"> PAGEREF _Toc377743904 \h </w:instrText>
+              <w:instrText xml:space="preserve"> PAGEREF _Toc377744917 \h </w:instrText>
             </w:r>
             <w:r>
               <w:rPr>
@@ -3005,7 +3005,7 @@
               <w:sz w:val="22"/>
             </w:rPr>
           </w:pPr>
-          <w:hyperlink w:anchor="_Toc377743905" w:history="1">
+          <w:hyperlink w:anchor="_Toc377744918" w:history="1">
             <w:r>
               <w:rPr>
                 <w:rStyle w:val="Hyperlink"/>
@@ -3032,7 +3032,7 @@
                 <w:noProof/>
                 <w:webHidden/>
               </w:rPr>
-              <w:instrText xml:space="preserve"> PAGEREF _Toc377743905 \h </w:instrText>
+              <w:instrText xml:space="preserve"> PAGEREF _Toc377744918 \h </w:instrText>
             </w:r>
             <w:r>
               <w:rPr>
@@ -3071,7 +3071,7 @@
               <w:sz w:val="22"/>
             </w:rPr>
           </w:pPr>
-          <w:hyperlink w:anchor="_Toc377743906" w:history="1">
+          <w:hyperlink w:anchor="_Toc377744919" w:history="1">
             <w:r>
               <w:rPr>
                 <w:rStyle w:val="Hyperlink"/>
@@ -3098,7 +3098,7 @@
                 <w:noProof/>
                 <w:webHidden/>
               </w:rPr>
-              <w:instrText xml:space="preserve"> PAGEREF _Toc377743906 \h </w:instrText>
+              <w:instrText xml:space="preserve"> PAGEREF _Toc377744919 \h </w:instrText>
             </w:r>
             <w:r>
               <w:rPr>
@@ -3137,7 +3137,7 @@
               <w:sz w:val="22"/>
             </w:rPr>
           </w:pPr>
-          <w:hyperlink w:anchor="_Toc377743907" w:history="1">
+          <w:hyperlink w:anchor="_Toc377744920" w:history="1">
             <w:r>
               <w:rPr>
                 <w:rStyle w:val="Hyperlink"/>
@@ -3164,7 +3164,7 @@
                 <w:noProof/>
                 <w:webHidden/>
               </w:rPr>
-              <w:instrText xml:space="preserve"> PAGEREF _Toc377743907 \h </w:instrText>
+              <w:instrText xml:space="preserve"> PAGEREF _Toc377744920 \h </w:instrText>
             </w:r>
             <w:r>
               <w:rPr>
@@ -3203,7 +3203,7 @@
               <w:sz w:val="22"/>
             </w:rPr>
           </w:pPr>
-          <w:hyperlink w:anchor="_Toc377743908" w:history="1">
+          <w:hyperlink w:anchor="_Toc377744921" w:history="1">
             <w:r>
               <w:rPr>
                 <w:rStyle w:val="Hyperlink"/>
@@ -3230,7 +3230,7 @@
                 <w:noProof/>
                 <w:webHidden/>
               </w:rPr>
-              <w:instrText xml:space="preserve"> PAGEREF _Toc377743908 \h </w:instrText>
+              <w:instrText xml:space="preserve"> PAGEREF _Toc377744921 \h </w:instrText>
             </w:r>
             <w:r>
               <w:rPr>
@@ -3269,7 +3269,7 @@
               <w:sz w:val="22"/>
             </w:rPr>
           </w:pPr>
-          <w:hyperlink w:anchor="_Toc377743909" w:history="1">
+          <w:hyperlink w:anchor="_Toc377744922" w:history="1">
             <w:r>
               <w:rPr>
                 <w:rStyle w:val="Hyperlink"/>
@@ -3296,7 +3296,7 @@
                 <w:noProof/>
                 <w:webHidden/>
               </w:rPr>
-              <w:instrText xml:space="preserve"> PAGEREF _Toc377743909 \h </w:instrText>
+              <w:instrText xml:space="preserve"> PAGEREF _Toc377744922 \h </w:instrText>
             </w:r>
             <w:r>
               <w:rPr>
@@ -3335,7 +3335,7 @@
               <w:sz w:val="22"/>
             </w:rPr>
           </w:pPr>
-          <w:hyperlink w:anchor="_Toc377743910" w:history="1">
+          <w:hyperlink w:anchor="_Toc377744923" w:history="1">
             <w:r>
               <w:rPr>
                 <w:rStyle w:val="Hyperlink"/>
@@ -3362,7 +3362,7 @@
                 <w:noProof/>
                 <w:webHidden/>
               </w:rPr>
-              <w:instrText xml:space="preserve"> PAGEREF _Toc377743910 \h </w:instrText>
+              <w:instrText xml:space="preserve"> PAGEREF _Toc377744923 \h </w:instrText>
             </w:r>
             <w:r>
               <w:rPr>
@@ -3405,7 +3405,7 @@
               <w:sz w:val="22"/>
             </w:rPr>
           </w:pPr>
-          <w:hyperlink w:anchor="_Toc377743911" w:history="1">
+          <w:hyperlink w:anchor="_Toc377744924" w:history="1">
             <w:r>
               <w:rPr>
                 <w:rStyle w:val="Hyperlink"/>
@@ -3432,7 +3432,7 @@
                 <w:noProof/>
                 <w:webHidden/>
               </w:rPr>
-              <w:instrText xml:space="preserve"> PAGEREF _Toc377743911 \h </w:instrText>
+              <w:instrText xml:space="preserve"> PAGEREF _Toc377744924 \h </w:instrText>
             </w:r>
             <w:r>
               <w:rPr>
@@ -3480,7 +3480,7 @@
         <w:pStyle w:val="Heading1"/>
         <w:spacing w:before="0"/>
       </w:pPr>
-      <w:bookmarkStart w:id="0" w:name="_Toc377743863"/>
+      <w:bookmarkStart w:id="0" w:name="_Toc377744876"/>
       <w:r>
         <w:t>Introduction</w:t>
       </w:r>
@@ -3588,7 +3588,7 @@
       <w:pPr>
         <w:pStyle w:val="Heading2"/>
       </w:pPr>
-      <w:bookmarkStart w:id="1" w:name="_Toc377743864"/>
+      <w:bookmarkStart w:id="1" w:name="_Toc377744877"/>
       <w:r>
         <w:t>Protocols</w:t>
       </w:r>
@@ -3607,12 +3607,7 @@
         <w:t>C</w:t>
       </w:r>
       <w:r>
-        <w:t xml:space="preserve">lient applications should </w:t>
-      </w:r>
-      <w:bookmarkStart w:id="2" w:name="_GoBack"/>
-      <w:bookmarkEnd w:id="2"/>
-      <w:r>
-        <w:t xml:space="preserve">be configured to </w:t>
+        <w:t xml:space="preserve">lient applications should be configured to </w:t>
       </w:r>
       <w:r>
         <w:t xml:space="preserve">use GZIP compression and </w:t>
@@ -4167,11 +4162,11 @@
       <w:pPr>
         <w:pStyle w:val="Heading2"/>
       </w:pPr>
-      <w:bookmarkStart w:id="3" w:name="_Toc377743865"/>
+      <w:bookmarkStart w:id="2" w:name="_Toc377744878"/>
       <w:r>
         <w:t>Data Types</w:t>
       </w:r>
-      <w:bookmarkEnd w:id="3"/>
+      <w:bookmarkEnd w:id="2"/>
     </w:p>
     <w:p>
       <w:r>
@@ -6797,14 +6792,14 @@
       <w:pPr>
         <w:pStyle w:val="Heading2"/>
       </w:pPr>
-      <w:bookmarkStart w:id="4" w:name="_Toc377743866"/>
+      <w:bookmarkStart w:id="3" w:name="_Toc377744879"/>
       <w:r>
         <w:t xml:space="preserve">Error </w:t>
       </w:r>
       <w:r>
         <w:t>Responses</w:t>
       </w:r>
-      <w:bookmarkEnd w:id="4"/>
+      <w:bookmarkEnd w:id="3"/>
     </w:p>
     <w:p>
       <w:r>
@@ -7027,11 +7022,11 @@
       <w:pPr>
         <w:pStyle w:val="Heading2"/>
       </w:pPr>
-      <w:bookmarkStart w:id="5" w:name="_Toc377743867"/>
+      <w:bookmarkStart w:id="4" w:name="_Toc377744880"/>
       <w:r>
         <w:t>Client Implementation Guide</w:t>
       </w:r>
-      <w:bookmarkEnd w:id="5"/>
+      <w:bookmarkEnd w:id="4"/>
     </w:p>
     <w:p>
       <w:r>
@@ -7514,14 +7509,14 @@
       <w:pPr>
         <w:pStyle w:val="Heading2"/>
       </w:pPr>
-      <w:bookmarkStart w:id="6" w:name="_Toc377743868"/>
+      <w:bookmarkStart w:id="5" w:name="_Toc377744881"/>
       <w:r>
         <w:t xml:space="preserve">Security and </w:t>
       </w:r>
       <w:r>
         <w:t>Privacy Disclosures</w:t>
       </w:r>
-      <w:bookmarkEnd w:id="6"/>
+      <w:bookmarkEnd w:id="5"/>
     </w:p>
     <w:p>
       <w:r>
@@ -7680,33 +7675,33 @@
       <w:pPr>
         <w:pStyle w:val="Heading1"/>
       </w:pPr>
-      <w:bookmarkStart w:id="7" w:name="_Toc377743869"/>
+      <w:bookmarkStart w:id="6" w:name="_Toc377744882"/>
       <w:r>
         <w:t>Threads</w:t>
       </w:r>
+      <w:bookmarkEnd w:id="6"/>
+    </w:p>
+    <w:p>
+      <w:r>
+        <w:t>These API calls relate to the chatty itself.   These are the core of the v2 API.</w:t>
+      </w:r>
+    </w:p>
+    <w:p>
+      <w:pPr>
+        <w:pStyle w:val="Heading2"/>
+      </w:pPr>
+      <w:bookmarkStart w:id="7" w:name="_GET_/v2/getBumpedThreadIds"/>
+      <w:bookmarkStart w:id="8" w:name="_GET_/v2/getChatty"/>
+      <w:bookmarkStart w:id="9" w:name="_Toc377744883"/>
       <w:bookmarkEnd w:id="7"/>
-    </w:p>
-    <w:p>
-      <w:r>
-        <w:t>These API calls relate to the chatty itself.   These are the core of the v2 API.</w:t>
-      </w:r>
-    </w:p>
-    <w:p>
-      <w:pPr>
-        <w:pStyle w:val="Heading2"/>
-      </w:pPr>
-      <w:bookmarkStart w:id="8" w:name="_GET_/v2/getBumpedThreadIds"/>
-      <w:bookmarkStart w:id="9" w:name="_GET_/v2/getChatty"/>
-      <w:bookmarkStart w:id="10" w:name="_Toc377743870"/>
       <w:bookmarkEnd w:id="8"/>
+      <w:r>
+        <w:t>GET /v2/get</w:t>
+      </w:r>
+      <w:r>
+        <w:t>Chatty</w:t>
+      </w:r>
       <w:bookmarkEnd w:id="9"/>
-      <w:r>
-        <w:t>GET /v2/get</w:t>
-      </w:r>
-      <w:r>
-        <w:t>Chatty</w:t>
-      </w:r>
-      <w:bookmarkEnd w:id="10"/>
     </w:p>
     <w:p>
       <w:r>
@@ -7987,13 +7982,13 @@
       <w:pPr>
         <w:pStyle w:val="Heading2"/>
       </w:pPr>
-      <w:bookmarkStart w:id="11" w:name="_GET_/v2/getThread"/>
-      <w:bookmarkStart w:id="12" w:name="_Toc377743871"/>
+      <w:bookmarkStart w:id="10" w:name="_GET_/v2/getThread"/>
+      <w:bookmarkStart w:id="11" w:name="_Toc377744884"/>
+      <w:bookmarkEnd w:id="10"/>
+      <w:r>
+        <w:t>GET /v2/getChattyRootPosts</w:t>
+      </w:r>
       <w:bookmarkEnd w:id="11"/>
-      <w:r>
-        <w:t>GET /v2/getChattyRootPosts</w:t>
-      </w:r>
-      <w:bookmarkEnd w:id="12"/>
     </w:p>
     <w:p>
       <w:r>
@@ -8300,11 +8295,11 @@
       <w:pPr>
         <w:pStyle w:val="Heading2"/>
       </w:pPr>
-      <w:bookmarkStart w:id="13" w:name="_Toc377743872"/>
+      <w:bookmarkStart w:id="12" w:name="_Toc377744885"/>
       <w:r>
         <w:t>GET /v2/getThread</w:t>
       </w:r>
-      <w:bookmarkEnd w:id="13"/>
+      <w:bookmarkEnd w:id="12"/>
     </w:p>
     <w:p>
       <w:r>
@@ -8465,11 +8460,11 @@
       <w:pPr>
         <w:pStyle w:val="Heading2"/>
       </w:pPr>
-      <w:bookmarkStart w:id="14" w:name="_Toc377743873"/>
+      <w:bookmarkStart w:id="13" w:name="_Toc377744886"/>
       <w:r>
         <w:t>GET /v2/getThreadPostIds</w:t>
       </w:r>
-      <w:bookmarkEnd w:id="14"/>
+      <w:bookmarkEnd w:id="13"/>
     </w:p>
     <w:p>
       <w:r>
@@ -8657,7 +8652,7 @@
       <w:pPr>
         <w:pStyle w:val="Heading2"/>
       </w:pPr>
-      <w:bookmarkStart w:id="15" w:name="_Toc377743874"/>
+      <w:bookmarkStart w:id="14" w:name="_Toc377744887"/>
       <w:r>
         <w:t>GET /v2/getThread</w:t>
       </w:r>
@@ -8667,7 +8662,7 @@
       <w:r>
         <w:t>Count</w:t>
       </w:r>
-      <w:bookmarkEnd w:id="15"/>
+      <w:bookmarkEnd w:id="14"/>
     </w:p>
     <w:p>
       <w:r>
@@ -8825,8 +8820,8 @@
       </w:r>
     </w:p>
     <w:p>
-      <w:bookmarkStart w:id="16" w:name="_GET_/v2/getSubthread"/>
-      <w:bookmarkEnd w:id="16"/>
+      <w:bookmarkStart w:id="15" w:name="_GET_/v2/getSubthread"/>
+      <w:bookmarkEnd w:id="15"/>
       <w:r>
         <w:rPr>
           <w:b/>
@@ -8851,11 +8846,11 @@
       <w:pPr>
         <w:pStyle w:val="Heading2"/>
       </w:pPr>
-      <w:bookmarkStart w:id="17" w:name="_Toc377743875"/>
+      <w:bookmarkStart w:id="16" w:name="_Toc377744888"/>
       <w:r>
         <w:t>GET /v2/getSubthread</w:t>
       </w:r>
-      <w:bookmarkEnd w:id="17"/>
+      <w:bookmarkEnd w:id="16"/>
     </w:p>
     <w:p>
       <w:r>
@@ -9057,26 +9052,26 @@
       <w:pPr>
         <w:pStyle w:val="Heading1"/>
       </w:pPr>
-      <w:bookmarkStart w:id="18" w:name="_Toc377743876"/>
+      <w:bookmarkStart w:id="17" w:name="_Toc377744889"/>
       <w:r>
         <w:t>Posts</w:t>
       </w:r>
+      <w:bookmarkEnd w:id="17"/>
+    </w:p>
+    <w:p>
+      <w:r>
+        <w:t>These API calls relate to the chatty itself.   These are the core of the v2 API.</w:t>
+      </w:r>
+    </w:p>
+    <w:p>
+      <w:pPr>
+        <w:pStyle w:val="Heading2"/>
+      </w:pPr>
+      <w:bookmarkStart w:id="18" w:name="_Toc377744890"/>
+      <w:r>
+        <w:t>GET /v2/getNewestPostInfo</w:t>
+      </w:r>
       <w:bookmarkEnd w:id="18"/>
-    </w:p>
-    <w:p>
-      <w:r>
-        <w:t>These API calls relate to the chatty itself.   These are the core of the v2 API.</w:t>
-      </w:r>
-    </w:p>
-    <w:p>
-      <w:pPr>
-        <w:pStyle w:val="Heading2"/>
-      </w:pPr>
-      <w:bookmarkStart w:id="19" w:name="_Toc377743877"/>
-      <w:r>
-        <w:t>GET /v2/getNewestPostInfo</w:t>
-      </w:r>
-      <w:bookmarkEnd w:id="19"/>
     </w:p>
     <w:p>
       <w:r>
@@ -9187,11 +9182,11 @@
       <w:pPr>
         <w:pStyle w:val="Heading2"/>
       </w:pPr>
-      <w:bookmarkStart w:id="20" w:name="_Toc377743878"/>
+      <w:bookmarkStart w:id="19" w:name="_Toc377744891"/>
       <w:r>
         <w:t>GET /v2/getPost</w:t>
       </w:r>
-      <w:bookmarkEnd w:id="20"/>
+      <w:bookmarkEnd w:id="19"/>
     </w:p>
     <w:p>
       <w:r>
@@ -9305,11 +9300,11 @@
       <w:pPr>
         <w:pStyle w:val="Heading2"/>
       </w:pPr>
-      <w:bookmarkStart w:id="21" w:name="_Toc377743879"/>
+      <w:bookmarkStart w:id="20" w:name="_Toc377744892"/>
       <w:r>
         <w:t>GET /v2/getPostRange</w:t>
       </w:r>
-      <w:bookmarkEnd w:id="21"/>
+      <w:bookmarkEnd w:id="20"/>
     </w:p>
     <w:p>
       <w:r>
@@ -9507,11 +9502,11 @@
       <w:pPr>
         <w:pStyle w:val="Heading2"/>
       </w:pPr>
-      <w:bookmarkStart w:id="22" w:name="_Toc377743880"/>
+      <w:bookmarkStart w:id="21" w:name="_Toc377744893"/>
       <w:r>
         <w:t>GET /v2/getParentId</w:t>
       </w:r>
-      <w:bookmarkEnd w:id="22"/>
+      <w:bookmarkEnd w:id="21"/>
     </w:p>
     <w:p>
       <w:r>
@@ -9671,16 +9666,16 @@
       <w:pPr>
         <w:pStyle w:val="Heading2"/>
       </w:pPr>
-      <w:bookmarkStart w:id="23" w:name="_POST_/v2/postComment"/>
-      <w:bookmarkStart w:id="24" w:name="_Toc377743881"/>
+      <w:bookmarkStart w:id="22" w:name="_POST_/v2/postComment"/>
+      <w:bookmarkStart w:id="23" w:name="_Toc377744894"/>
+      <w:bookmarkEnd w:id="22"/>
+      <w:r>
+        <w:t>GET /v2/get</w:t>
+      </w:r>
+      <w:r>
+        <w:t>PostLineage</w:t>
+      </w:r>
       <w:bookmarkEnd w:id="23"/>
-      <w:r>
-        <w:t>GET /v2/get</w:t>
-      </w:r>
-      <w:r>
-        <w:t>PostLineage</w:t>
-      </w:r>
-      <w:bookmarkEnd w:id="24"/>
     </w:p>
     <w:p>
       <w:r>
@@ -9888,11 +9883,11 @@
       <w:pPr>
         <w:pStyle w:val="Heading2"/>
       </w:pPr>
-      <w:bookmarkStart w:id="25" w:name="_Toc377743882"/>
+      <w:bookmarkStart w:id="24" w:name="_Toc377744895"/>
       <w:r>
         <w:t>POST /v2/postComment</w:t>
       </w:r>
-      <w:bookmarkEnd w:id="25"/>
+      <w:bookmarkEnd w:id="24"/>
       <w:r>
         <w:t xml:space="preserve"> </w:t>
       </w:r>
@@ -10139,11 +10134,11 @@
       <w:pPr>
         <w:pStyle w:val="Heading2"/>
       </w:pPr>
-      <w:bookmarkStart w:id="26" w:name="_Toc377743883"/>
+      <w:bookmarkStart w:id="25" w:name="_Toc377744896"/>
       <w:r>
         <w:t>GET /v2/search</w:t>
       </w:r>
-      <w:bookmarkEnd w:id="26"/>
+      <w:bookmarkEnd w:id="25"/>
     </w:p>
     <w:p>
       <w:r>
@@ -10433,13 +10428,13 @@
       <w:pPr>
         <w:pStyle w:val="Heading2"/>
       </w:pPr>
-      <w:bookmarkStart w:id="27" w:name="_POST_/v2/requestReindex"/>
-      <w:bookmarkStart w:id="28" w:name="_Toc377743884"/>
+      <w:bookmarkStart w:id="26" w:name="_POST_/v2/requestReindex"/>
+      <w:bookmarkStart w:id="27" w:name="_Toc377744897"/>
+      <w:bookmarkEnd w:id="26"/>
+      <w:r>
+        <w:t>POST /v2/requestReindex</w:t>
+      </w:r>
       <w:bookmarkEnd w:id="27"/>
-      <w:r>
-        <w:t>POST /v2/requestReindex</w:t>
-      </w:r>
-      <w:bookmarkEnd w:id="28"/>
     </w:p>
     <w:p>
       <w:r>
@@ -10571,11 +10566,11 @@
       <w:pPr>
         <w:pStyle w:val="Heading2"/>
       </w:pPr>
-      <w:bookmarkStart w:id="29" w:name="_Toc377743885"/>
+      <w:bookmarkStart w:id="28" w:name="_Toc377744898"/>
       <w:r>
         <w:t>POST /v2/setPostCategory</w:t>
       </w:r>
-      <w:bookmarkEnd w:id="29"/>
+      <w:bookmarkEnd w:id="28"/>
     </w:p>
     <w:p>
       <w:r>
@@ -10830,11 +10825,11 @@
       <w:pPr>
         <w:pStyle w:val="Heading1"/>
       </w:pPr>
-      <w:bookmarkStart w:id="30" w:name="_Toc377743886"/>
+      <w:bookmarkStart w:id="29" w:name="_Toc377744899"/>
       <w:r>
         <w:t>Events</w:t>
       </w:r>
-      <w:bookmarkEnd w:id="30"/>
+      <w:bookmarkEnd w:id="29"/>
     </w:p>
     <w:p>
       <w:r>
@@ -11035,13 +11030,13 @@
       <w:pPr>
         <w:pStyle w:val="Heading2"/>
       </w:pPr>
-      <w:bookmarkStart w:id="31" w:name="_GET_/v2/getNewestEventId"/>
-      <w:bookmarkStart w:id="32" w:name="_Toc377743887"/>
+      <w:bookmarkStart w:id="30" w:name="_GET_/v2/getNewestEventId"/>
+      <w:bookmarkStart w:id="31" w:name="_Toc377744900"/>
+      <w:bookmarkEnd w:id="30"/>
+      <w:r>
+        <w:t>GET /v2/getNewestEventId</w:t>
+      </w:r>
       <w:bookmarkEnd w:id="31"/>
-      <w:r>
-        <w:t>GET /v2/getNewestEventId</w:t>
-      </w:r>
-      <w:bookmarkEnd w:id="32"/>
     </w:p>
     <w:p>
       <w:r>
@@ -11141,13 +11136,13 @@
       <w:pPr>
         <w:pStyle w:val="Heading2"/>
       </w:pPr>
-      <w:bookmarkStart w:id="33" w:name="_GET_/v2/waitForEvent"/>
-      <w:bookmarkStart w:id="34" w:name="_Toc377743888"/>
+      <w:bookmarkStart w:id="32" w:name="_GET_/v2/waitForEvent"/>
+      <w:bookmarkStart w:id="33" w:name="_Toc377744901"/>
+      <w:bookmarkEnd w:id="32"/>
+      <w:r>
+        <w:t>GET /v2/waitForEvent</w:t>
+      </w:r>
       <w:bookmarkEnd w:id="33"/>
-      <w:r>
-        <w:t>GET /v2/waitForEvent</w:t>
-      </w:r>
-      <w:bookmarkEnd w:id="34"/>
     </w:p>
     <w:p>
       <w:r>
@@ -11394,13 +11389,13 @@
       <w:pPr>
         <w:pStyle w:val="Heading2"/>
       </w:pPr>
-      <w:bookmarkStart w:id="35" w:name="_GET_/v2/pollForEvent"/>
-      <w:bookmarkStart w:id="36" w:name="_Toc377743889"/>
+      <w:bookmarkStart w:id="34" w:name="_GET_/v2/pollForEvent"/>
+      <w:bookmarkStart w:id="35" w:name="_Toc377744902"/>
+      <w:bookmarkEnd w:id="34"/>
+      <w:r>
+        <w:t>GET /v2/pollForEvent</w:t>
+      </w:r>
       <w:bookmarkEnd w:id="35"/>
-      <w:r>
-        <w:t>GET /v2/pollForEvent</w:t>
-      </w:r>
-      <w:bookmarkEnd w:id="36"/>
     </w:p>
     <w:p>
       <w:r>
@@ -11640,11 +11635,11 @@
       <w:pPr>
         <w:pStyle w:val="Heading2"/>
       </w:pPr>
-      <w:bookmarkStart w:id="37" w:name="_Toc377743890"/>
+      <w:bookmarkStart w:id="36" w:name="_Toc377744903"/>
       <w:r>
         <w:t>POST /v2/broadcastServerMessage</w:t>
       </w:r>
-      <w:bookmarkEnd w:id="37"/>
+      <w:bookmarkEnd w:id="36"/>
     </w:p>
     <w:p>
       <w:r>
@@ -11857,40 +11852,42 @@
       <w:pPr>
         <w:pStyle w:val="Heading1"/>
       </w:pPr>
-      <w:bookmarkStart w:id="38" w:name="_GET_/v2/getNewerEvents_&lt;TODO&gt;"/>
-      <w:bookmarkStart w:id="39" w:name="_Toc377743891"/>
+      <w:bookmarkStart w:id="37" w:name="_GET_/v2/getNewerEvents_&lt;TODO&gt;"/>
+      <w:bookmarkStart w:id="38" w:name="_Toc377744904"/>
+      <w:bookmarkEnd w:id="37"/>
+      <w:r>
+        <w:t>Users</w:t>
+      </w:r>
       <w:bookmarkEnd w:id="38"/>
-      <w:r>
-        <w:t>Users</w:t>
-      </w:r>
+    </w:p>
+    <w:p>
+      <w:r>
+        <w:t>These API calls pertain to Shacknews user accounts.</w:t>
+      </w:r>
+    </w:p>
+    <w:p>
+      <w:pPr>
+        <w:pStyle w:val="Heading2"/>
+      </w:pPr>
+      <w:bookmarkStart w:id="39" w:name="_POST_/v2/verifyCredentials"/>
+      <w:bookmarkStart w:id="40" w:name="_POST_/v2/checkConnection"/>
+      <w:bookmarkStart w:id="41" w:name="_Toc377744905"/>
       <w:bookmarkEnd w:id="39"/>
-    </w:p>
-    <w:p>
-      <w:r>
-        <w:t>These API calls pertain to Shacknews user accounts.</w:t>
-      </w:r>
-    </w:p>
-    <w:p>
-      <w:pPr>
-        <w:pStyle w:val="Heading2"/>
-      </w:pPr>
-      <w:bookmarkStart w:id="40" w:name="_POST_/v2/verifyCredentials"/>
-      <w:bookmarkStart w:id="41" w:name="_POST_/v2/checkConnection"/>
-      <w:bookmarkStart w:id="42" w:name="_Toc377743892"/>
       <w:bookmarkEnd w:id="40"/>
+      <w:r>
+        <w:t>GET</w:t>
+      </w:r>
+      <w:r>
+        <w:t xml:space="preserve"> /v2/checkConnection</w:t>
+      </w:r>
       <w:bookmarkEnd w:id="41"/>
-      <w:r>
-        <w:t>POST /v2/</w:t>
-      </w:r>
-      <w:r>
-        <w:t>checkConnection</w:t>
-      </w:r>
+    </w:p>
+    <w:p>
+      <w:r>
+        <w:t>Checks to ensure the client is using GZIP and SSL.  An error is returned if GZIP compression or SSL encryption are not being correctly used.</w:t>
+      </w:r>
+      <w:bookmarkStart w:id="42" w:name="_GoBack"/>
       <w:bookmarkEnd w:id="42"/>
-    </w:p>
-    <w:p>
-      <w:r>
-        <w:t>Checks to ensure the client is using GZIP and SSL.  An error is returned if GZIP compression or SSL encryption are not being correctly used.</w:t>
-      </w:r>
     </w:p>
     <w:p>
       <w:pPr>
@@ -12013,7 +12010,7 @@
       <w:pPr>
         <w:pStyle w:val="Heading2"/>
       </w:pPr>
-      <w:bookmarkStart w:id="43" w:name="_Toc377743893"/>
+      <w:bookmarkStart w:id="43" w:name="_Toc377744906"/>
       <w:r>
         <w:t>POST /v2/verifyCredentials</w:t>
       </w:r>
@@ -12164,7 +12161,7 @@
         <w:pStyle w:val="Heading2"/>
       </w:pPr>
       <w:bookmarkStart w:id="44" w:name="_GET_/v2/getUserRegistrationDate"/>
-      <w:bookmarkStart w:id="45" w:name="_Toc377743894"/>
+      <w:bookmarkStart w:id="45" w:name="_Toc377744907"/>
       <w:bookmarkEnd w:id="44"/>
       <w:r>
         <w:t>GET /v2/getUserRegistrationDate</w:t>
@@ -12348,7 +12345,7 @@
         <w:pStyle w:val="Heading2"/>
       </w:pPr>
       <w:bookmarkStart w:id="46" w:name="_GET_/v2/getAllUserRegistrationDates"/>
-      <w:bookmarkStart w:id="47" w:name="_Toc377743895"/>
+      <w:bookmarkStart w:id="47" w:name="_Toc377744908"/>
       <w:bookmarkEnd w:id="46"/>
       <w:r>
         <w:t>GET /v2/getAllUserRegistrationDates</w:t>
@@ -12505,7 +12502,7 @@
       <w:pPr>
         <w:pStyle w:val="Heading2"/>
       </w:pPr>
-      <w:bookmarkStart w:id="48" w:name="_Toc377743896"/>
+      <w:bookmarkStart w:id="48" w:name="_Toc377744909"/>
       <w:r>
         <w:t>GET /v2/getAllTenYearUsers</w:t>
       </w:r>
@@ -12629,7 +12626,7 @@
       <w:pPr>
         <w:pStyle w:val="Heading1"/>
       </w:pPr>
-      <w:bookmarkStart w:id="49" w:name="_Toc377743897"/>
+      <w:bookmarkStart w:id="49" w:name="_Toc377744910"/>
       <w:r>
         <w:t>Shackmessages</w:t>
       </w:r>
@@ -12644,7 +12641,7 @@
       <w:pPr>
         <w:pStyle w:val="Heading2"/>
       </w:pPr>
-      <w:bookmarkStart w:id="50" w:name="_Toc377743898"/>
+      <w:bookmarkStart w:id="50" w:name="_Toc377744911"/>
       <w:r>
         <w:t>POST /v2/getMessages</w:t>
       </w:r>
@@ -13075,7 +13072,7 @@
         <w:pStyle w:val="Heading2"/>
       </w:pPr>
       <w:bookmarkStart w:id="51" w:name="_POST_/v2/sendMessage"/>
-      <w:bookmarkStart w:id="52" w:name="_Toc377743899"/>
+      <w:bookmarkStart w:id="52" w:name="_Toc377744912"/>
       <w:bookmarkEnd w:id="51"/>
       <w:r>
         <w:t>POST /v2/sendMessage</w:t>
@@ -13304,7 +13301,7 @@
       <w:pPr>
         <w:pStyle w:val="Heading2"/>
       </w:pPr>
-      <w:bookmarkStart w:id="53" w:name="_Toc377743900"/>
+      <w:bookmarkStart w:id="53" w:name="_Toc377744913"/>
       <w:r>
         <w:t>POST /v2/markMessageRead</w:t>
       </w:r>
@@ -13502,7 +13499,7 @@
       <w:pPr>
         <w:pStyle w:val="Heading2"/>
       </w:pPr>
-      <w:bookmarkStart w:id="54" w:name="_Toc377743901"/>
+      <w:bookmarkStart w:id="54" w:name="_Toc377744914"/>
       <w:r>
         <w:t>POST /v2/deleteMessag</w:t>
       </w:r>
@@ -13727,7 +13724,7 @@
         <w:pStyle w:val="Heading1"/>
       </w:pPr>
       <w:bookmarkStart w:id="55" w:name="_Client_Data"/>
-      <w:bookmarkStart w:id="56" w:name="_Toc377743902"/>
+      <w:bookmarkStart w:id="56" w:name="_Toc377744915"/>
       <w:bookmarkEnd w:id="55"/>
       <w:r>
         <w:t xml:space="preserve">Client </w:t>
@@ -13873,7 +13870,7 @@
       <w:bookmarkStart w:id="57" w:name="_POST_/v2/clientData/getClientToken_"/>
       <w:bookmarkStart w:id="58" w:name="_POST_/v2/clientData/getClientSessio"/>
       <w:bookmarkStart w:id="59" w:name="_Ref375010567"/>
-      <w:bookmarkStart w:id="60" w:name="_Toc377743903"/>
+      <w:bookmarkStart w:id="60" w:name="_Toc377744916"/>
       <w:bookmarkEnd w:id="57"/>
       <w:bookmarkEnd w:id="58"/>
       <w:r>
@@ -14141,7 +14138,7 @@
       <w:pPr>
         <w:pStyle w:val="Heading2"/>
       </w:pPr>
-      <w:bookmarkStart w:id="61" w:name="_Toc377743904"/>
+      <w:bookmarkStart w:id="61" w:name="_Toc377744917"/>
       <w:r>
         <w:t>POST</w:t>
       </w:r>
@@ -14376,7 +14373,7 @@
       <w:pPr>
         <w:pStyle w:val="Heading2"/>
       </w:pPr>
-      <w:bookmarkStart w:id="62" w:name="_Toc377743905"/>
+      <w:bookmarkStart w:id="62" w:name="_Toc377744918"/>
       <w:r>
         <w:t>POST /v2/</w:t>
       </w:r>
@@ -14666,7 +14663,7 @@
       <w:pPr>
         <w:pStyle w:val="Heading2"/>
       </w:pPr>
-      <w:bookmarkStart w:id="63" w:name="_Toc377743906"/>
+      <w:bookmarkStart w:id="63" w:name="_Toc377744919"/>
       <w:r>
         <w:t>POST</w:t>
       </w:r>
@@ -14923,7 +14920,7 @@
       <w:pPr>
         <w:pStyle w:val="Heading2"/>
       </w:pPr>
-      <w:bookmarkStart w:id="64" w:name="_Toc377743907"/>
+      <w:bookmarkStart w:id="64" w:name="_Toc377744920"/>
       <w:r>
         <w:t>POST /v2/</w:t>
       </w:r>
@@ -15091,7 +15088,7 @@
       <w:pPr>
         <w:pStyle w:val="Heading2"/>
       </w:pPr>
-      <w:bookmarkStart w:id="65" w:name="_Toc377743908"/>
+      <w:bookmarkStart w:id="65" w:name="_Toc377744921"/>
       <w:r>
         <w:t>POST /v2/</w:t>
       </w:r>
@@ -15319,7 +15316,7 @@
       <w:pPr>
         <w:pStyle w:val="Heading2"/>
       </w:pPr>
-      <w:bookmarkStart w:id="66" w:name="_Toc377743909"/>
+      <w:bookmarkStart w:id="66" w:name="_Toc377744922"/>
       <w:r>
         <w:t>POST</w:t>
       </w:r>
@@ -15482,7 +15479,7 @@
       <w:pPr>
         <w:pStyle w:val="Heading2"/>
       </w:pPr>
-      <w:bookmarkStart w:id="67" w:name="_Toc377743910"/>
+      <w:bookmarkStart w:id="67" w:name="_Toc377744923"/>
       <w:r>
         <w:t>POST /v2/</w:t>
       </w:r>
@@ -15679,7 +15676,7 @@
       <w:pPr>
         <w:pStyle w:val="Heading1"/>
       </w:pPr>
-      <w:bookmarkStart w:id="68" w:name="_Toc377743911"/>
+      <w:bookmarkStart w:id="68" w:name="_Toc377744924"/>
       <w:r>
         <w:t>Appendix: Database Structure</w:t>
       </w:r>
@@ -25364,7 +25361,7 @@
 </file>
 
 <file path=customXml/itemProps1.xml><?xml version="1.0" encoding="utf-8"?>
-<ds:datastoreItem xmlns:ds="http://schemas.openxmlformats.org/officeDocument/2006/customXml" ds:itemID="{AEACE788-A19C-4648-BB28-6EDCB8983E32}">
+<ds:datastoreItem xmlns:ds="http://schemas.openxmlformats.org/officeDocument/2006/customXml" ds:itemID="{7681A65B-E834-429D-B6EF-C4851DDDDABB}">
   <ds:schemaRefs>
     <ds:schemaRef ds:uri="http://schemas.openxmlformats.org/officeDocument/2006/bibliography"/>
   </ds:schemaRefs>

</xml_diff>

<commit_message>
Formatting fix in the documentation.
</commit_message>
<xml_diff>
--- a/v2/WinChatty v2 API.docx
+++ b/v2/WinChatty v2 API.docx
@@ -76,7 +76,7 @@
               <w:rPr>
                 <w:noProof/>
               </w:rPr>
-              <w:t>2014-01-17</w:t>
+              <w:t>2014-01-26</w:t>
             </w:r>
             <w:r>
               <w:fldChar w:fldCharType="end"/>
@@ -97,7 +97,7 @@
               <w:rPr>
                 <w:noProof/>
               </w:rPr>
-              <w:t>5:59 PM</w:t>
+              <w:t>12:43 AM</w:t>
             </w:r>
             <w:r>
               <w:fldChar w:fldCharType="end"/>
@@ -11886,8 +11886,6 @@
       <w:r>
         <w:t>Checks to ensure the client is using GZIP and SSL.  An error is returned if GZIP compression or SSL encryption are not being correctly used.</w:t>
       </w:r>
-      <w:bookmarkStart w:id="42" w:name="_GoBack"/>
-      <w:bookmarkEnd w:id="42"/>
     </w:p>
     <w:p>
       <w:pPr>
@@ -11973,15 +11971,26 @@
     <w:p>
       <w:pPr>
         <w:ind w:left="720"/>
-      </w:pPr>
-      <w:r>
+        <w:rPr>
+          <w:rStyle w:val="HTMLCode"/>
+        </w:rPr>
+      </w:pPr>
+      <w:bookmarkStart w:id="42" w:name="_GoBack"/>
+      <w:r>
+        <w:rPr>
+          <w:rStyle w:val="HTMLCode"/>
+        </w:rPr>
         <w:t>ERR_NOT_USING_GZIP</w:t>
       </w:r>
       <w:r>
+        <w:rPr>
+          <w:rStyle w:val="HTMLCode"/>
+        </w:rPr>
         <w:br/>
         <w:t>ERR_NOT_USING_SSL</w:t>
       </w:r>
     </w:p>
+    <w:bookmarkEnd w:id="42"/>
     <w:p>
       <w:r>
         <w:rPr>
@@ -25361,7 +25370,7 @@
 </file>
 
 <file path=customXml/itemProps1.xml><?xml version="1.0" encoding="utf-8"?>
-<ds:datastoreItem xmlns:ds="http://schemas.openxmlformats.org/officeDocument/2006/customXml" ds:itemID="{7681A65B-E834-429D-B6EF-C4851DDDDABB}">
+<ds:datastoreItem xmlns:ds="http://schemas.openxmlformats.org/officeDocument/2006/customXml" ds:itemID="{E2FA535F-DDCB-4BBA-8A85-6BADEC8AFEE2}">
   <ds:schemaRefs>
     <ds:schemaRef ds:uri="http://schemas.openxmlformats.org/officeDocument/2006/bibliography"/>
   </ds:schemaRefs>

</xml_diff>

<commit_message>
Increase list count max for getThreadPostCount.
</commit_message>
<xml_diff>
--- a/v2/WinChatty v2 API.docx
+++ b/v2/WinChatty v2 API.docx
@@ -76,7 +76,7 @@
               <w:rPr>
                 <w:noProof/>
               </w:rPr>
-              <w:t>2014-01-26</w:t>
+              <w:t>2014-01-31</w:t>
             </w:r>
             <w:r>
               <w:fldChar w:fldCharType="end"/>
@@ -97,7 +97,7 @@
               <w:rPr>
                 <w:noProof/>
               </w:rPr>
-              <w:t>12:43 AM</w:t>
+              <w:t>12:13 PM</w:t>
             </w:r>
             <w:r>
               <w:fldChar w:fldCharType="end"/>
@@ -8708,7 +8708,15 @@
         <w:rPr>
           <w:rStyle w:val="HTMLCode"/>
         </w:rPr>
-        <w:t>id=[INT+,50]</w:t>
+        <w:t>id=[INT+,20</w:t>
+      </w:r>
+      <w:bookmarkStart w:id="15" w:name="_GoBack"/>
+      <w:bookmarkEnd w:id="15"/>
+      <w:r>
+        <w:rPr>
+          <w:rStyle w:val="HTMLCode"/>
+        </w:rPr>
+        <w:t>0]</w:t>
       </w:r>
     </w:p>
     <w:p>
@@ -8820,8 +8828,8 @@
       </w:r>
     </w:p>
     <w:p>
-      <w:bookmarkStart w:id="15" w:name="_GET_/v2/getSubthread"/>
-      <w:bookmarkEnd w:id="15"/>
+      <w:bookmarkStart w:id="16" w:name="_GET_/v2/getSubthread"/>
+      <w:bookmarkEnd w:id="16"/>
       <w:r>
         <w:rPr>
           <w:b/>
@@ -8846,11 +8854,11 @@
       <w:pPr>
         <w:pStyle w:val="Heading2"/>
       </w:pPr>
-      <w:bookmarkStart w:id="16" w:name="_Toc377744888"/>
+      <w:bookmarkStart w:id="17" w:name="_Toc377744888"/>
       <w:r>
         <w:t>GET /v2/getSubthread</w:t>
       </w:r>
-      <w:bookmarkEnd w:id="16"/>
+      <w:bookmarkEnd w:id="17"/>
     </w:p>
     <w:p>
       <w:r>
@@ -9052,11 +9060,11 @@
       <w:pPr>
         <w:pStyle w:val="Heading1"/>
       </w:pPr>
-      <w:bookmarkStart w:id="17" w:name="_Toc377744889"/>
+      <w:bookmarkStart w:id="18" w:name="_Toc377744889"/>
       <w:r>
         <w:t>Posts</w:t>
       </w:r>
-      <w:bookmarkEnd w:id="17"/>
+      <w:bookmarkEnd w:id="18"/>
     </w:p>
     <w:p>
       <w:r>
@@ -9067,11 +9075,11 @@
       <w:pPr>
         <w:pStyle w:val="Heading2"/>
       </w:pPr>
-      <w:bookmarkStart w:id="18" w:name="_Toc377744890"/>
+      <w:bookmarkStart w:id="19" w:name="_Toc377744890"/>
       <w:r>
         <w:t>GET /v2/getNewestPostInfo</w:t>
       </w:r>
-      <w:bookmarkEnd w:id="18"/>
+      <w:bookmarkEnd w:id="19"/>
     </w:p>
     <w:p>
       <w:r>
@@ -9182,11 +9190,11 @@
       <w:pPr>
         <w:pStyle w:val="Heading2"/>
       </w:pPr>
-      <w:bookmarkStart w:id="19" w:name="_Toc377744891"/>
+      <w:bookmarkStart w:id="20" w:name="_Toc377744891"/>
       <w:r>
         <w:t>GET /v2/getPost</w:t>
       </w:r>
-      <w:bookmarkEnd w:id="19"/>
+      <w:bookmarkEnd w:id="20"/>
     </w:p>
     <w:p>
       <w:r>
@@ -9300,11 +9308,11 @@
       <w:pPr>
         <w:pStyle w:val="Heading2"/>
       </w:pPr>
-      <w:bookmarkStart w:id="20" w:name="_Toc377744892"/>
+      <w:bookmarkStart w:id="21" w:name="_Toc377744892"/>
       <w:r>
         <w:t>GET /v2/getPostRange</w:t>
       </w:r>
-      <w:bookmarkEnd w:id="20"/>
+      <w:bookmarkEnd w:id="21"/>
     </w:p>
     <w:p>
       <w:r>
@@ -9502,11 +9510,11 @@
       <w:pPr>
         <w:pStyle w:val="Heading2"/>
       </w:pPr>
-      <w:bookmarkStart w:id="21" w:name="_Toc377744893"/>
+      <w:bookmarkStart w:id="22" w:name="_Toc377744893"/>
       <w:r>
         <w:t>GET /v2/getParentId</w:t>
       </w:r>
-      <w:bookmarkEnd w:id="21"/>
+      <w:bookmarkEnd w:id="22"/>
     </w:p>
     <w:p>
       <w:r>
@@ -9666,16 +9674,16 @@
       <w:pPr>
         <w:pStyle w:val="Heading2"/>
       </w:pPr>
-      <w:bookmarkStart w:id="22" w:name="_POST_/v2/postComment"/>
-      <w:bookmarkStart w:id="23" w:name="_Toc377744894"/>
-      <w:bookmarkEnd w:id="22"/>
+      <w:bookmarkStart w:id="23" w:name="_POST_/v2/postComment"/>
+      <w:bookmarkStart w:id="24" w:name="_Toc377744894"/>
+      <w:bookmarkEnd w:id="23"/>
       <w:r>
         <w:t>GET /v2/get</w:t>
       </w:r>
       <w:r>
         <w:t>PostLineage</w:t>
       </w:r>
-      <w:bookmarkEnd w:id="23"/>
+      <w:bookmarkEnd w:id="24"/>
     </w:p>
     <w:p>
       <w:r>
@@ -9883,11 +9891,11 @@
       <w:pPr>
         <w:pStyle w:val="Heading2"/>
       </w:pPr>
-      <w:bookmarkStart w:id="24" w:name="_Toc377744895"/>
+      <w:bookmarkStart w:id="25" w:name="_Toc377744895"/>
       <w:r>
         <w:t>POST /v2/postComment</w:t>
       </w:r>
-      <w:bookmarkEnd w:id="24"/>
+      <w:bookmarkEnd w:id="25"/>
       <w:r>
         <w:t xml:space="preserve"> </w:t>
       </w:r>
@@ -10134,11 +10142,11 @@
       <w:pPr>
         <w:pStyle w:val="Heading2"/>
       </w:pPr>
-      <w:bookmarkStart w:id="25" w:name="_Toc377744896"/>
+      <w:bookmarkStart w:id="26" w:name="_Toc377744896"/>
       <w:r>
         <w:t>GET /v2/search</w:t>
       </w:r>
-      <w:bookmarkEnd w:id="25"/>
+      <w:bookmarkEnd w:id="26"/>
     </w:p>
     <w:p>
       <w:r>
@@ -10428,13 +10436,13 @@
       <w:pPr>
         <w:pStyle w:val="Heading2"/>
       </w:pPr>
-      <w:bookmarkStart w:id="26" w:name="_POST_/v2/requestReindex"/>
-      <w:bookmarkStart w:id="27" w:name="_Toc377744897"/>
-      <w:bookmarkEnd w:id="26"/>
+      <w:bookmarkStart w:id="27" w:name="_POST_/v2/requestReindex"/>
+      <w:bookmarkStart w:id="28" w:name="_Toc377744897"/>
+      <w:bookmarkEnd w:id="27"/>
       <w:r>
         <w:t>POST /v2/requestReindex</w:t>
       </w:r>
-      <w:bookmarkEnd w:id="27"/>
+      <w:bookmarkEnd w:id="28"/>
     </w:p>
     <w:p>
       <w:r>
@@ -10566,11 +10574,11 @@
       <w:pPr>
         <w:pStyle w:val="Heading2"/>
       </w:pPr>
-      <w:bookmarkStart w:id="28" w:name="_Toc377744898"/>
+      <w:bookmarkStart w:id="29" w:name="_Toc377744898"/>
       <w:r>
         <w:t>POST /v2/setPostCategory</w:t>
       </w:r>
-      <w:bookmarkEnd w:id="28"/>
+      <w:bookmarkEnd w:id="29"/>
     </w:p>
     <w:p>
       <w:r>
@@ -10825,11 +10833,11 @@
       <w:pPr>
         <w:pStyle w:val="Heading1"/>
       </w:pPr>
-      <w:bookmarkStart w:id="29" w:name="_Toc377744899"/>
+      <w:bookmarkStart w:id="30" w:name="_Toc377744899"/>
       <w:r>
         <w:t>Events</w:t>
       </w:r>
-      <w:bookmarkEnd w:id="29"/>
+      <w:bookmarkEnd w:id="30"/>
     </w:p>
     <w:p>
       <w:r>
@@ -11030,13 +11038,13 @@
       <w:pPr>
         <w:pStyle w:val="Heading2"/>
       </w:pPr>
-      <w:bookmarkStart w:id="30" w:name="_GET_/v2/getNewestEventId"/>
-      <w:bookmarkStart w:id="31" w:name="_Toc377744900"/>
-      <w:bookmarkEnd w:id="30"/>
+      <w:bookmarkStart w:id="31" w:name="_GET_/v2/getNewestEventId"/>
+      <w:bookmarkStart w:id="32" w:name="_Toc377744900"/>
+      <w:bookmarkEnd w:id="31"/>
       <w:r>
         <w:t>GET /v2/getNewestEventId</w:t>
       </w:r>
-      <w:bookmarkEnd w:id="31"/>
+      <w:bookmarkEnd w:id="32"/>
     </w:p>
     <w:p>
       <w:r>
@@ -11136,13 +11144,13 @@
       <w:pPr>
         <w:pStyle w:val="Heading2"/>
       </w:pPr>
-      <w:bookmarkStart w:id="32" w:name="_GET_/v2/waitForEvent"/>
-      <w:bookmarkStart w:id="33" w:name="_Toc377744901"/>
-      <w:bookmarkEnd w:id="32"/>
+      <w:bookmarkStart w:id="33" w:name="_GET_/v2/waitForEvent"/>
+      <w:bookmarkStart w:id="34" w:name="_Toc377744901"/>
+      <w:bookmarkEnd w:id="33"/>
       <w:r>
         <w:t>GET /v2/waitForEvent</w:t>
       </w:r>
-      <w:bookmarkEnd w:id="33"/>
+      <w:bookmarkEnd w:id="34"/>
     </w:p>
     <w:p>
       <w:r>
@@ -11389,13 +11397,13 @@
       <w:pPr>
         <w:pStyle w:val="Heading2"/>
       </w:pPr>
-      <w:bookmarkStart w:id="34" w:name="_GET_/v2/pollForEvent"/>
-      <w:bookmarkStart w:id="35" w:name="_Toc377744902"/>
-      <w:bookmarkEnd w:id="34"/>
+      <w:bookmarkStart w:id="35" w:name="_GET_/v2/pollForEvent"/>
+      <w:bookmarkStart w:id="36" w:name="_Toc377744902"/>
+      <w:bookmarkEnd w:id="35"/>
       <w:r>
         <w:t>GET /v2/pollForEvent</w:t>
       </w:r>
-      <w:bookmarkEnd w:id="35"/>
+      <w:bookmarkEnd w:id="36"/>
     </w:p>
     <w:p>
       <w:r>
@@ -11635,11 +11643,11 @@
       <w:pPr>
         <w:pStyle w:val="Heading2"/>
       </w:pPr>
-      <w:bookmarkStart w:id="36" w:name="_Toc377744903"/>
+      <w:bookmarkStart w:id="37" w:name="_Toc377744903"/>
       <w:r>
         <w:t>POST /v2/broadcastServerMessage</w:t>
       </w:r>
-      <w:bookmarkEnd w:id="36"/>
+      <w:bookmarkEnd w:id="37"/>
     </w:p>
     <w:p>
       <w:r>
@@ -11852,13 +11860,13 @@
       <w:pPr>
         <w:pStyle w:val="Heading1"/>
       </w:pPr>
-      <w:bookmarkStart w:id="37" w:name="_GET_/v2/getNewerEvents_&lt;TODO&gt;"/>
-      <w:bookmarkStart w:id="38" w:name="_Toc377744904"/>
-      <w:bookmarkEnd w:id="37"/>
+      <w:bookmarkStart w:id="38" w:name="_GET_/v2/getNewerEvents_&lt;TODO&gt;"/>
+      <w:bookmarkStart w:id="39" w:name="_Toc377744904"/>
+      <w:bookmarkEnd w:id="38"/>
       <w:r>
         <w:t>Users</w:t>
       </w:r>
-      <w:bookmarkEnd w:id="38"/>
+      <w:bookmarkEnd w:id="39"/>
     </w:p>
     <w:p>
       <w:r>
@@ -11869,18 +11877,18 @@
       <w:pPr>
         <w:pStyle w:val="Heading2"/>
       </w:pPr>
-      <w:bookmarkStart w:id="39" w:name="_POST_/v2/verifyCredentials"/>
-      <w:bookmarkStart w:id="40" w:name="_POST_/v2/checkConnection"/>
-      <w:bookmarkStart w:id="41" w:name="_Toc377744905"/>
-      <w:bookmarkEnd w:id="39"/>
+      <w:bookmarkStart w:id="40" w:name="_POST_/v2/verifyCredentials"/>
+      <w:bookmarkStart w:id="41" w:name="_POST_/v2/checkConnection"/>
+      <w:bookmarkStart w:id="42" w:name="_Toc377744905"/>
       <w:bookmarkEnd w:id="40"/>
+      <w:bookmarkEnd w:id="41"/>
       <w:r>
         <w:t>GET</w:t>
       </w:r>
       <w:r>
         <w:t xml:space="preserve"> /v2/checkConnection</w:t>
       </w:r>
-      <w:bookmarkEnd w:id="41"/>
+      <w:bookmarkEnd w:id="42"/>
     </w:p>
     <w:p>
       <w:r>
@@ -11975,7 +11983,6 @@
           <w:rStyle w:val="HTMLCode"/>
         </w:rPr>
       </w:pPr>
-      <w:bookmarkStart w:id="42" w:name="_GoBack"/>
       <w:r>
         <w:rPr>
           <w:rStyle w:val="HTMLCode"/>
@@ -11990,7 +11997,6 @@
         <w:t>ERR_NOT_USING_SSL</w:t>
       </w:r>
     </w:p>
-    <w:bookmarkEnd w:id="42"/>
     <w:p>
       <w:r>
         <w:rPr>
@@ -25370,7 +25376,7 @@
 </file>
 
 <file path=customXml/itemProps1.xml><?xml version="1.0" encoding="utf-8"?>
-<ds:datastoreItem xmlns:ds="http://schemas.openxmlformats.org/officeDocument/2006/customXml" ds:itemID="{E2FA535F-DDCB-4BBA-8A85-6BADEC8AFEE2}">
+<ds:datastoreItem xmlns:ds="http://schemas.openxmlformats.org/officeDocument/2006/customXml" ds:itemID="{CC88B294-8AFB-4F5A-BBCC-8E20FE93652B}">
   <ds:schemaRefs>
     <ds:schemaRef ds:uri="http://schemas.openxmlformats.org/officeDocument/2006/bibliography"/>
   </ds:schemaRefs>

</xml_diff>

<commit_message>
Replace error check with 10 minute timeout.
</commit_message>
<xml_diff>
--- a/v2/WinChatty v2 API.docx
+++ b/v2/WinChatty v2 API.docx
@@ -76,7 +76,7 @@
               <w:rPr>
                 <w:noProof/>
               </w:rPr>
-              <w:t>2014-01-31</w:t>
+              <w:t>2014-02-06</w:t>
             </w:r>
             <w:r>
               <w:fldChar w:fldCharType="end"/>
@@ -97,7 +97,7 @@
               <w:rPr>
                 <w:noProof/>
               </w:rPr>
-              <w:t>12:13 PM</w:t>
+              <w:t>9:56 PM</w:t>
             </w:r>
             <w:r>
               <w:fldChar w:fldCharType="end"/>
@@ -8710,8 +8710,6 @@
         </w:rPr>
         <w:t>id=[INT+,20</w:t>
       </w:r>
-      <w:bookmarkStart w:id="15" w:name="_GoBack"/>
-      <w:bookmarkEnd w:id="15"/>
       <w:r>
         <w:rPr>
           <w:rStyle w:val="HTMLCode"/>
@@ -8828,8 +8826,8 @@
       </w:r>
     </w:p>
     <w:p>
-      <w:bookmarkStart w:id="16" w:name="_GET_/v2/getSubthread"/>
-      <w:bookmarkEnd w:id="16"/>
+      <w:bookmarkStart w:id="15" w:name="_GET_/v2/getSubthread"/>
+      <w:bookmarkEnd w:id="15"/>
       <w:r>
         <w:rPr>
           <w:b/>
@@ -8854,11 +8852,11 @@
       <w:pPr>
         <w:pStyle w:val="Heading2"/>
       </w:pPr>
-      <w:bookmarkStart w:id="17" w:name="_Toc377744888"/>
+      <w:bookmarkStart w:id="16" w:name="_Toc377744888"/>
       <w:r>
         <w:t>GET /v2/getSubthread</w:t>
       </w:r>
-      <w:bookmarkEnd w:id="17"/>
+      <w:bookmarkEnd w:id="16"/>
     </w:p>
     <w:p>
       <w:r>
@@ -9060,26 +9058,26 @@
       <w:pPr>
         <w:pStyle w:val="Heading1"/>
       </w:pPr>
-      <w:bookmarkStart w:id="18" w:name="_Toc377744889"/>
+      <w:bookmarkStart w:id="17" w:name="_Toc377744889"/>
       <w:r>
         <w:t>Posts</w:t>
       </w:r>
+      <w:bookmarkEnd w:id="17"/>
+    </w:p>
+    <w:p>
+      <w:r>
+        <w:t>These API calls relate to the chatty itself.   These are the core of the v2 API.</w:t>
+      </w:r>
+    </w:p>
+    <w:p>
+      <w:pPr>
+        <w:pStyle w:val="Heading2"/>
+      </w:pPr>
+      <w:bookmarkStart w:id="18" w:name="_Toc377744890"/>
+      <w:r>
+        <w:t>GET /v2/getNewestPostInfo</w:t>
+      </w:r>
       <w:bookmarkEnd w:id="18"/>
-    </w:p>
-    <w:p>
-      <w:r>
-        <w:t>These API calls relate to the chatty itself.   These are the core of the v2 API.</w:t>
-      </w:r>
-    </w:p>
-    <w:p>
-      <w:pPr>
-        <w:pStyle w:val="Heading2"/>
-      </w:pPr>
-      <w:bookmarkStart w:id="19" w:name="_Toc377744890"/>
-      <w:r>
-        <w:t>GET /v2/getNewestPostInfo</w:t>
-      </w:r>
-      <w:bookmarkEnd w:id="19"/>
     </w:p>
     <w:p>
       <w:r>
@@ -9190,11 +9188,11 @@
       <w:pPr>
         <w:pStyle w:val="Heading2"/>
       </w:pPr>
-      <w:bookmarkStart w:id="20" w:name="_Toc377744891"/>
+      <w:bookmarkStart w:id="19" w:name="_Toc377744891"/>
       <w:r>
         <w:t>GET /v2/getPost</w:t>
       </w:r>
-      <w:bookmarkEnd w:id="20"/>
+      <w:bookmarkEnd w:id="19"/>
     </w:p>
     <w:p>
       <w:r>
@@ -9308,11 +9306,11 @@
       <w:pPr>
         <w:pStyle w:val="Heading2"/>
       </w:pPr>
-      <w:bookmarkStart w:id="21" w:name="_Toc377744892"/>
+      <w:bookmarkStart w:id="20" w:name="_Toc377744892"/>
       <w:r>
         <w:t>GET /v2/getPostRange</w:t>
       </w:r>
-      <w:bookmarkEnd w:id="21"/>
+      <w:bookmarkEnd w:id="20"/>
     </w:p>
     <w:p>
       <w:r>
@@ -9510,11 +9508,11 @@
       <w:pPr>
         <w:pStyle w:val="Heading2"/>
       </w:pPr>
-      <w:bookmarkStart w:id="22" w:name="_Toc377744893"/>
+      <w:bookmarkStart w:id="21" w:name="_Toc377744893"/>
       <w:r>
         <w:t>GET /v2/getParentId</w:t>
       </w:r>
-      <w:bookmarkEnd w:id="22"/>
+      <w:bookmarkEnd w:id="21"/>
     </w:p>
     <w:p>
       <w:r>
@@ -9674,16 +9672,16 @@
       <w:pPr>
         <w:pStyle w:val="Heading2"/>
       </w:pPr>
-      <w:bookmarkStart w:id="23" w:name="_POST_/v2/postComment"/>
-      <w:bookmarkStart w:id="24" w:name="_Toc377744894"/>
+      <w:bookmarkStart w:id="22" w:name="_POST_/v2/postComment"/>
+      <w:bookmarkStart w:id="23" w:name="_Toc377744894"/>
+      <w:bookmarkEnd w:id="22"/>
+      <w:r>
+        <w:t>GET /v2/get</w:t>
+      </w:r>
+      <w:r>
+        <w:t>PostLineage</w:t>
+      </w:r>
       <w:bookmarkEnd w:id="23"/>
-      <w:r>
-        <w:t>GET /v2/get</w:t>
-      </w:r>
-      <w:r>
-        <w:t>PostLineage</w:t>
-      </w:r>
-      <w:bookmarkEnd w:id="24"/>
     </w:p>
     <w:p>
       <w:r>
@@ -9891,11 +9889,11 @@
       <w:pPr>
         <w:pStyle w:val="Heading2"/>
       </w:pPr>
-      <w:bookmarkStart w:id="25" w:name="_Toc377744895"/>
+      <w:bookmarkStart w:id="24" w:name="_Toc377744895"/>
       <w:r>
         <w:t>POST /v2/postComment</w:t>
       </w:r>
-      <w:bookmarkEnd w:id="25"/>
+      <w:bookmarkEnd w:id="24"/>
       <w:r>
         <w:t xml:space="preserve"> </w:t>
       </w:r>
@@ -10142,11 +10140,11 @@
       <w:pPr>
         <w:pStyle w:val="Heading2"/>
       </w:pPr>
-      <w:bookmarkStart w:id="26" w:name="_Toc377744896"/>
+      <w:bookmarkStart w:id="25" w:name="_Toc377744896"/>
       <w:r>
         <w:t>GET /v2/search</w:t>
       </w:r>
-      <w:bookmarkEnd w:id="26"/>
+      <w:bookmarkEnd w:id="25"/>
     </w:p>
     <w:p>
       <w:r>
@@ -10436,13 +10434,13 @@
       <w:pPr>
         <w:pStyle w:val="Heading2"/>
       </w:pPr>
-      <w:bookmarkStart w:id="27" w:name="_POST_/v2/requestReindex"/>
-      <w:bookmarkStart w:id="28" w:name="_Toc377744897"/>
+      <w:bookmarkStart w:id="26" w:name="_POST_/v2/requestReindex"/>
+      <w:bookmarkStart w:id="27" w:name="_Toc377744897"/>
+      <w:bookmarkEnd w:id="26"/>
+      <w:r>
+        <w:t>POST /v2/requestReindex</w:t>
+      </w:r>
       <w:bookmarkEnd w:id="27"/>
-      <w:r>
-        <w:t>POST /v2/requestReindex</w:t>
-      </w:r>
-      <w:bookmarkEnd w:id="28"/>
     </w:p>
     <w:p>
       <w:r>
@@ -10574,11 +10572,11 @@
       <w:pPr>
         <w:pStyle w:val="Heading2"/>
       </w:pPr>
-      <w:bookmarkStart w:id="29" w:name="_Toc377744898"/>
+      <w:bookmarkStart w:id="28" w:name="_Toc377744898"/>
       <w:r>
         <w:t>POST /v2/setPostCategory</w:t>
       </w:r>
-      <w:bookmarkEnd w:id="29"/>
+      <w:bookmarkEnd w:id="28"/>
     </w:p>
     <w:p>
       <w:r>
@@ -10833,11 +10831,11 @@
       <w:pPr>
         <w:pStyle w:val="Heading1"/>
       </w:pPr>
-      <w:bookmarkStart w:id="30" w:name="_Toc377744899"/>
+      <w:bookmarkStart w:id="29" w:name="_Toc377744899"/>
       <w:r>
         <w:t>Events</w:t>
       </w:r>
-      <w:bookmarkEnd w:id="30"/>
+      <w:bookmarkEnd w:id="29"/>
     </w:p>
     <w:p>
       <w:r>
@@ -11038,13 +11036,13 @@
       <w:pPr>
         <w:pStyle w:val="Heading2"/>
       </w:pPr>
-      <w:bookmarkStart w:id="31" w:name="_GET_/v2/getNewestEventId"/>
-      <w:bookmarkStart w:id="32" w:name="_Toc377744900"/>
+      <w:bookmarkStart w:id="30" w:name="_GET_/v2/getNewestEventId"/>
+      <w:bookmarkStart w:id="31" w:name="_Toc377744900"/>
+      <w:bookmarkEnd w:id="30"/>
+      <w:r>
+        <w:t>GET /v2/getNewestEventId</w:t>
+      </w:r>
       <w:bookmarkEnd w:id="31"/>
-      <w:r>
-        <w:t>GET /v2/getNewestEventId</w:t>
-      </w:r>
-      <w:bookmarkEnd w:id="32"/>
     </w:p>
     <w:p>
       <w:r>
@@ -11144,13 +11142,13 @@
       <w:pPr>
         <w:pStyle w:val="Heading2"/>
       </w:pPr>
-      <w:bookmarkStart w:id="33" w:name="_GET_/v2/waitForEvent"/>
-      <w:bookmarkStart w:id="34" w:name="_Toc377744901"/>
+      <w:bookmarkStart w:id="32" w:name="_GET_/v2/waitForEvent"/>
+      <w:bookmarkStart w:id="33" w:name="_Toc377744901"/>
+      <w:bookmarkEnd w:id="32"/>
+      <w:r>
+        <w:t>GET /v2/waitForEvent</w:t>
+      </w:r>
       <w:bookmarkEnd w:id="33"/>
-      <w:r>
-        <w:t>GET /v2/waitForEvent</w:t>
-      </w:r>
-      <w:bookmarkEnd w:id="34"/>
     </w:p>
     <w:p>
       <w:r>
@@ -11183,7 +11181,10 @@
         <w:t xml:space="preserve">A maximum of </w:t>
       </w:r>
       <w:r>
-        <w:t>2000</w:t>
+        <w:t>10,</w:t>
+      </w:r>
+      <w:r>
+        <w:t>000</w:t>
       </w:r>
       <w:r>
         <w:t xml:space="preserve"> events are returned.  </w:t>
@@ -11192,7 +11193,10 @@
         <w:t xml:space="preserve">An error is returned if more than </w:t>
       </w:r>
       <w:r>
-        <w:t xml:space="preserve">2000 </w:t>
+        <w:t>10,</w:t>
+      </w:r>
+      <w:r>
+        <w:t xml:space="preserve">000 </w:t>
       </w:r>
       <w:r>
         <w:t xml:space="preserve">events have occurred since your specified </w:t>
@@ -11211,6 +11215,11 @@
       </w:r>
       <w:r>
         <w:t>.  This will be faster than trying to catch up with a massive list of individual updates.</w:t>
+      </w:r>
+    </w:p>
+    <w:p>
+      <w:r>
+        <w:t>Note that sometimes this will return an empty list of events.  This is normal.</w:t>
       </w:r>
     </w:p>
     <w:p>
@@ -11397,13 +11406,13 @@
       <w:pPr>
         <w:pStyle w:val="Heading2"/>
       </w:pPr>
-      <w:bookmarkStart w:id="35" w:name="_GET_/v2/pollForEvent"/>
-      <w:bookmarkStart w:id="36" w:name="_Toc377744902"/>
+      <w:bookmarkStart w:id="34" w:name="_GET_/v2/pollForEvent"/>
+      <w:bookmarkStart w:id="35" w:name="_Toc377744902"/>
+      <w:bookmarkEnd w:id="34"/>
+      <w:r>
+        <w:t>GET /v2/pollForEvent</w:t>
+      </w:r>
       <w:bookmarkEnd w:id="35"/>
-      <w:r>
-        <w:t>GET /v2/pollForEvent</w:t>
-      </w:r>
-      <w:bookmarkEnd w:id="36"/>
     </w:p>
     <w:p>
       <w:r>
@@ -11447,13 +11456,21 @@
         <w:t xml:space="preserve">A maximum of </w:t>
       </w:r>
       <w:r>
-        <w:t xml:space="preserve">2000 </w:t>
+        <w:t>10,</w:t>
+      </w:r>
+      <w:r>
+        <w:t xml:space="preserve">000 </w:t>
       </w:r>
       <w:r>
         <w:t xml:space="preserve">events are returned.  An error is returned if more than </w:t>
       </w:r>
       <w:r>
-        <w:t xml:space="preserve">2000 </w:t>
+        <w:t>10,</w:t>
+      </w:r>
+      <w:bookmarkStart w:id="36" w:name="_GoBack"/>
+      <w:bookmarkEnd w:id="36"/>
+      <w:r>
+        <w:t xml:space="preserve">000 </w:t>
       </w:r>
       <w:r>
         <w:t xml:space="preserve">events have occurred since your specified </w:t>
@@ -25376,7 +25393,7 @@
 </file>
 
 <file path=customXml/itemProps1.xml><?xml version="1.0" encoding="utf-8"?>
-<ds:datastoreItem xmlns:ds="http://schemas.openxmlformats.org/officeDocument/2006/customXml" ds:itemID="{CC88B294-8AFB-4F5A-BBCC-8E20FE93652B}">
+<ds:datastoreItem xmlns:ds="http://schemas.openxmlformats.org/officeDocument/2006/customXml" ds:itemID="{F0D1D242-F31D-4D0B-99B3-B4F7B3E03890}">
   <ds:schemaRefs>
     <ds:schemaRef ds:uri="http://schemas.openxmlformats.org/officeDocument/2006/bibliography"/>
   </ds:schemaRefs>

</xml_diff>

<commit_message>
Support the parentAuthor field in new post event.
</commit_message>
<xml_diff>
--- a/v2/WinChatty v2 API.docx
+++ b/v2/WinChatty v2 API.docx
@@ -76,7 +76,7 @@
               <w:rPr>
                 <w:noProof/>
               </w:rPr>
-              <w:t>2014-02-06</w:t>
+              <w:t>2014-04-18</w:t>
             </w:r>
             <w:r>
               <w:fldChar w:fldCharType="end"/>
@@ -97,7 +97,7 @@
               <w:rPr>
                 <w:noProof/>
               </w:rPr>
-              <w:t>9:56 PM</w:t>
+              <w:t>2:30 PM</w:t>
             </w:r>
             <w:r>
               <w:fldChar w:fldCharType="end"/>
@@ -209,7 +209,7 @@
             </w:rPr>
             <w:fldChar w:fldCharType="separate"/>
           </w:r>
-          <w:hyperlink w:anchor="_Toc377744876" w:history="1">
+          <w:hyperlink w:anchor="_Toc385594735" w:history="1">
             <w:r>
               <w:rPr>
                 <w:rStyle w:val="Hyperlink"/>
@@ -236,7 +236,7 @@
                 <w:noProof/>
                 <w:webHidden/>
               </w:rPr>
-              <w:instrText xml:space="preserve"> PAGEREF _Toc377744876 \h </w:instrText>
+              <w:instrText xml:space="preserve"> PAGEREF _Toc385594735 \h </w:instrText>
             </w:r>
             <w:r>
               <w:rPr>
@@ -275,7 +275,7 @@
               <w:sz w:val="22"/>
             </w:rPr>
           </w:pPr>
-          <w:hyperlink w:anchor="_Toc377744877" w:history="1">
+          <w:hyperlink w:anchor="_Toc385594736" w:history="1">
             <w:r>
               <w:rPr>
                 <w:rStyle w:val="Hyperlink"/>
@@ -302,7 +302,7 @@
                 <w:noProof/>
                 <w:webHidden/>
               </w:rPr>
-              <w:instrText xml:space="preserve"> PAGEREF _Toc377744877 \h </w:instrText>
+              <w:instrText xml:space="preserve"> PAGEREF _Toc385594736 \h </w:instrText>
             </w:r>
             <w:r>
               <w:rPr>
@@ -341,7 +341,7 @@
               <w:sz w:val="22"/>
             </w:rPr>
           </w:pPr>
-          <w:hyperlink w:anchor="_Toc377744878" w:history="1">
+          <w:hyperlink w:anchor="_Toc385594737" w:history="1">
             <w:r>
               <w:rPr>
                 <w:rStyle w:val="Hyperlink"/>
@@ -368,7 +368,7 @@
                 <w:noProof/>
                 <w:webHidden/>
               </w:rPr>
-              <w:instrText xml:space="preserve"> PAGEREF _Toc377744878 \h </w:instrText>
+              <w:instrText xml:space="preserve"> PAGEREF _Toc385594737 \h </w:instrText>
             </w:r>
             <w:r>
               <w:rPr>
@@ -407,7 +407,7 @@
               <w:sz w:val="22"/>
             </w:rPr>
           </w:pPr>
-          <w:hyperlink w:anchor="_Toc377744879" w:history="1">
+          <w:hyperlink w:anchor="_Toc385594738" w:history="1">
             <w:r>
               <w:rPr>
                 <w:rStyle w:val="Hyperlink"/>
@@ -434,7 +434,7 @@
                 <w:noProof/>
                 <w:webHidden/>
               </w:rPr>
-              <w:instrText xml:space="preserve"> PAGEREF _Toc377744879 \h </w:instrText>
+              <w:instrText xml:space="preserve"> PAGEREF _Toc385594738 \h </w:instrText>
             </w:r>
             <w:r>
               <w:rPr>
@@ -473,7 +473,7 @@
               <w:sz w:val="22"/>
             </w:rPr>
           </w:pPr>
-          <w:hyperlink w:anchor="_Toc377744880" w:history="1">
+          <w:hyperlink w:anchor="_Toc385594739" w:history="1">
             <w:r>
               <w:rPr>
                 <w:rStyle w:val="Hyperlink"/>
@@ -500,7 +500,7 @@
                 <w:noProof/>
                 <w:webHidden/>
               </w:rPr>
-              <w:instrText xml:space="preserve"> PAGEREF _Toc377744880 \h </w:instrText>
+              <w:instrText xml:space="preserve"> PAGEREF _Toc385594739 \h </w:instrText>
             </w:r>
             <w:r>
               <w:rPr>
@@ -539,7 +539,7 @@
               <w:sz w:val="22"/>
             </w:rPr>
           </w:pPr>
-          <w:hyperlink w:anchor="_Toc377744881" w:history="1">
+          <w:hyperlink w:anchor="_Toc385594740" w:history="1">
             <w:r>
               <w:rPr>
                 <w:rStyle w:val="Hyperlink"/>
@@ -566,7 +566,7 @@
                 <w:noProof/>
                 <w:webHidden/>
               </w:rPr>
-              <w:instrText xml:space="preserve"> PAGEREF _Toc377744881 \h </w:instrText>
+              <w:instrText xml:space="preserve"> PAGEREF _Toc385594740 \h </w:instrText>
             </w:r>
             <w:r>
               <w:rPr>
@@ -609,7 +609,7 @@
               <w:sz w:val="22"/>
             </w:rPr>
           </w:pPr>
-          <w:hyperlink w:anchor="_Toc377744882" w:history="1">
+          <w:hyperlink w:anchor="_Toc385594741" w:history="1">
             <w:r>
               <w:rPr>
                 <w:rStyle w:val="Hyperlink"/>
@@ -636,7 +636,7 @@
                 <w:noProof/>
                 <w:webHidden/>
               </w:rPr>
-              <w:instrText xml:space="preserve"> PAGEREF _Toc377744882 \h </w:instrText>
+              <w:instrText xml:space="preserve"> PAGEREF _Toc385594741 \h </w:instrText>
             </w:r>
             <w:r>
               <w:rPr>
@@ -675,7 +675,7 @@
               <w:sz w:val="22"/>
             </w:rPr>
           </w:pPr>
-          <w:hyperlink w:anchor="_Toc377744883" w:history="1">
+          <w:hyperlink w:anchor="_Toc385594742" w:history="1">
             <w:r>
               <w:rPr>
                 <w:rStyle w:val="Hyperlink"/>
@@ -702,7 +702,7 @@
                 <w:noProof/>
                 <w:webHidden/>
               </w:rPr>
-              <w:instrText xml:space="preserve"> PAGEREF _Toc377744883 \h </w:instrText>
+              <w:instrText xml:space="preserve"> PAGEREF _Toc385594742 \h </w:instrText>
             </w:r>
             <w:r>
               <w:rPr>
@@ -741,7 +741,7 @@
               <w:sz w:val="22"/>
             </w:rPr>
           </w:pPr>
-          <w:hyperlink w:anchor="_Toc377744884" w:history="1">
+          <w:hyperlink w:anchor="_Toc385594743" w:history="1">
             <w:r>
               <w:rPr>
                 <w:rStyle w:val="Hyperlink"/>
@@ -768,7 +768,7 @@
                 <w:noProof/>
                 <w:webHidden/>
               </w:rPr>
-              <w:instrText xml:space="preserve"> PAGEREF _Toc377744884 \h </w:instrText>
+              <w:instrText xml:space="preserve"> PAGEREF _Toc385594743 \h </w:instrText>
             </w:r>
             <w:r>
               <w:rPr>
@@ -807,7 +807,7 @@
               <w:sz w:val="22"/>
             </w:rPr>
           </w:pPr>
-          <w:hyperlink w:anchor="_Toc377744885" w:history="1">
+          <w:hyperlink w:anchor="_Toc385594744" w:history="1">
             <w:r>
               <w:rPr>
                 <w:rStyle w:val="Hyperlink"/>
@@ -834,7 +834,7 @@
                 <w:noProof/>
                 <w:webHidden/>
               </w:rPr>
-              <w:instrText xml:space="preserve"> PAGEREF _Toc377744885 \h </w:instrText>
+              <w:instrText xml:space="preserve"> PAGEREF _Toc385594744 \h </w:instrText>
             </w:r>
             <w:r>
               <w:rPr>
@@ -873,7 +873,7 @@
               <w:sz w:val="22"/>
             </w:rPr>
           </w:pPr>
-          <w:hyperlink w:anchor="_Toc377744886" w:history="1">
+          <w:hyperlink w:anchor="_Toc385594745" w:history="1">
             <w:r>
               <w:rPr>
                 <w:rStyle w:val="Hyperlink"/>
@@ -900,7 +900,7 @@
                 <w:noProof/>
                 <w:webHidden/>
               </w:rPr>
-              <w:instrText xml:space="preserve"> PAGEREF _Toc377744886 \h </w:instrText>
+              <w:instrText xml:space="preserve"> PAGEREF _Toc385594745 \h </w:instrText>
             </w:r>
             <w:r>
               <w:rPr>
@@ -939,7 +939,7 @@
               <w:sz w:val="22"/>
             </w:rPr>
           </w:pPr>
-          <w:hyperlink w:anchor="_Toc377744887" w:history="1">
+          <w:hyperlink w:anchor="_Toc385594746" w:history="1">
             <w:r>
               <w:rPr>
                 <w:rStyle w:val="Hyperlink"/>
@@ -966,7 +966,7 @@
                 <w:noProof/>
                 <w:webHidden/>
               </w:rPr>
-              <w:instrText xml:space="preserve"> PAGEREF _Toc377744887 \h </w:instrText>
+              <w:instrText xml:space="preserve"> PAGEREF _Toc385594746 \h </w:instrText>
             </w:r>
             <w:r>
               <w:rPr>
@@ -1005,7 +1005,7 @@
               <w:sz w:val="22"/>
             </w:rPr>
           </w:pPr>
-          <w:hyperlink w:anchor="_Toc377744888" w:history="1">
+          <w:hyperlink w:anchor="_Toc385594747" w:history="1">
             <w:r>
               <w:rPr>
                 <w:rStyle w:val="Hyperlink"/>
@@ -1032,7 +1032,7 @@
                 <w:noProof/>
                 <w:webHidden/>
               </w:rPr>
-              <w:instrText xml:space="preserve"> PAGEREF _Toc377744888 \h </w:instrText>
+              <w:instrText xml:space="preserve"> PAGEREF _Toc385594747 \h </w:instrText>
             </w:r>
             <w:r>
               <w:rPr>
@@ -1075,7 +1075,7 @@
               <w:sz w:val="22"/>
             </w:rPr>
           </w:pPr>
-          <w:hyperlink w:anchor="_Toc377744889" w:history="1">
+          <w:hyperlink w:anchor="_Toc385594748" w:history="1">
             <w:r>
               <w:rPr>
                 <w:rStyle w:val="Hyperlink"/>
@@ -1102,7 +1102,7 @@
                 <w:noProof/>
                 <w:webHidden/>
               </w:rPr>
-              <w:instrText xml:space="preserve"> PAGEREF _Toc377744889 \h </w:instrText>
+              <w:instrText xml:space="preserve"> PAGEREF _Toc385594748 \h </w:instrText>
             </w:r>
             <w:r>
               <w:rPr>
@@ -1141,7 +1141,7 @@
               <w:sz w:val="22"/>
             </w:rPr>
           </w:pPr>
-          <w:hyperlink w:anchor="_Toc377744890" w:history="1">
+          <w:hyperlink w:anchor="_Toc385594749" w:history="1">
             <w:r>
               <w:rPr>
                 <w:rStyle w:val="Hyperlink"/>
@@ -1168,7 +1168,7 @@
                 <w:noProof/>
                 <w:webHidden/>
               </w:rPr>
-              <w:instrText xml:space="preserve"> PAGEREF _Toc377744890 \h </w:instrText>
+              <w:instrText xml:space="preserve"> PAGEREF _Toc385594749 \h </w:instrText>
             </w:r>
             <w:r>
               <w:rPr>
@@ -1207,7 +1207,7 @@
               <w:sz w:val="22"/>
             </w:rPr>
           </w:pPr>
-          <w:hyperlink w:anchor="_Toc377744891" w:history="1">
+          <w:hyperlink w:anchor="_Toc385594750" w:history="1">
             <w:r>
               <w:rPr>
                 <w:rStyle w:val="Hyperlink"/>
@@ -1234,7 +1234,7 @@
                 <w:noProof/>
                 <w:webHidden/>
               </w:rPr>
-              <w:instrText xml:space="preserve"> PAGEREF _Toc377744891 \h </w:instrText>
+              <w:instrText xml:space="preserve"> PAGEREF _Toc385594750 \h </w:instrText>
             </w:r>
             <w:r>
               <w:rPr>
@@ -1273,7 +1273,7 @@
               <w:sz w:val="22"/>
             </w:rPr>
           </w:pPr>
-          <w:hyperlink w:anchor="_Toc377744892" w:history="1">
+          <w:hyperlink w:anchor="_Toc385594751" w:history="1">
             <w:r>
               <w:rPr>
                 <w:rStyle w:val="Hyperlink"/>
@@ -1300,7 +1300,7 @@
                 <w:noProof/>
                 <w:webHidden/>
               </w:rPr>
-              <w:instrText xml:space="preserve"> PAGEREF _Toc377744892 \h </w:instrText>
+              <w:instrText xml:space="preserve"> PAGEREF _Toc385594751 \h </w:instrText>
             </w:r>
             <w:r>
               <w:rPr>
@@ -1339,7 +1339,7 @@
               <w:sz w:val="22"/>
             </w:rPr>
           </w:pPr>
-          <w:hyperlink w:anchor="_Toc377744893" w:history="1">
+          <w:hyperlink w:anchor="_Toc385594752" w:history="1">
             <w:r>
               <w:rPr>
                 <w:rStyle w:val="Hyperlink"/>
@@ -1366,7 +1366,7 @@
                 <w:noProof/>
                 <w:webHidden/>
               </w:rPr>
-              <w:instrText xml:space="preserve"> PAGEREF _Toc377744893 \h </w:instrText>
+              <w:instrText xml:space="preserve"> PAGEREF _Toc385594752 \h </w:instrText>
             </w:r>
             <w:r>
               <w:rPr>
@@ -1405,7 +1405,7 @@
               <w:sz w:val="22"/>
             </w:rPr>
           </w:pPr>
-          <w:hyperlink w:anchor="_Toc377744894" w:history="1">
+          <w:hyperlink w:anchor="_Toc385594753" w:history="1">
             <w:r>
               <w:rPr>
                 <w:rStyle w:val="Hyperlink"/>
@@ -1432,7 +1432,7 @@
                 <w:noProof/>
                 <w:webHidden/>
               </w:rPr>
-              <w:instrText xml:space="preserve"> PAGEREF _Toc377744894 \h </w:instrText>
+              <w:instrText xml:space="preserve"> PAGEREF _Toc385594753 \h </w:instrText>
             </w:r>
             <w:r>
               <w:rPr>
@@ -1471,7 +1471,7 @@
               <w:sz w:val="22"/>
             </w:rPr>
           </w:pPr>
-          <w:hyperlink w:anchor="_Toc377744895" w:history="1">
+          <w:hyperlink w:anchor="_Toc385594754" w:history="1">
             <w:r>
               <w:rPr>
                 <w:rStyle w:val="Hyperlink"/>
@@ -1498,7 +1498,7 @@
                 <w:noProof/>
                 <w:webHidden/>
               </w:rPr>
-              <w:instrText xml:space="preserve"> PAGEREF _Toc377744895 \h </w:instrText>
+              <w:instrText xml:space="preserve"> PAGEREF _Toc385594754 \h </w:instrText>
             </w:r>
             <w:r>
               <w:rPr>
@@ -1537,7 +1537,7 @@
               <w:sz w:val="22"/>
             </w:rPr>
           </w:pPr>
-          <w:hyperlink w:anchor="_Toc377744896" w:history="1">
+          <w:hyperlink w:anchor="_Toc385594755" w:history="1">
             <w:r>
               <w:rPr>
                 <w:rStyle w:val="Hyperlink"/>
@@ -1564,7 +1564,7 @@
                 <w:noProof/>
                 <w:webHidden/>
               </w:rPr>
-              <w:instrText xml:space="preserve"> PAGEREF _Toc377744896 \h </w:instrText>
+              <w:instrText xml:space="preserve"> PAGEREF _Toc385594755 \h </w:instrText>
             </w:r>
             <w:r>
               <w:rPr>
@@ -1603,7 +1603,7 @@
               <w:sz w:val="22"/>
             </w:rPr>
           </w:pPr>
-          <w:hyperlink w:anchor="_Toc377744897" w:history="1">
+          <w:hyperlink w:anchor="_Toc385594756" w:history="1">
             <w:r>
               <w:rPr>
                 <w:rStyle w:val="Hyperlink"/>
@@ -1630,7 +1630,7 @@
                 <w:noProof/>
                 <w:webHidden/>
               </w:rPr>
-              <w:instrText xml:space="preserve"> PAGEREF _Toc377744897 \h </w:instrText>
+              <w:instrText xml:space="preserve"> PAGEREF _Toc385594756 \h </w:instrText>
             </w:r>
             <w:r>
               <w:rPr>
@@ -1669,7 +1669,7 @@
               <w:sz w:val="22"/>
             </w:rPr>
           </w:pPr>
-          <w:hyperlink w:anchor="_Toc377744898" w:history="1">
+          <w:hyperlink w:anchor="_Toc385594757" w:history="1">
             <w:r>
               <w:rPr>
                 <w:rStyle w:val="Hyperlink"/>
@@ -1696,7 +1696,7 @@
                 <w:noProof/>
                 <w:webHidden/>
               </w:rPr>
-              <w:instrText xml:space="preserve"> PAGEREF _Toc377744898 \h </w:instrText>
+              <w:instrText xml:space="preserve"> PAGEREF _Toc385594757 \h </w:instrText>
             </w:r>
             <w:r>
               <w:rPr>
@@ -1739,7 +1739,7 @@
               <w:sz w:val="22"/>
             </w:rPr>
           </w:pPr>
-          <w:hyperlink w:anchor="_Toc377744899" w:history="1">
+          <w:hyperlink w:anchor="_Toc385594758" w:history="1">
             <w:r>
               <w:rPr>
                 <w:rStyle w:val="Hyperlink"/>
@@ -1766,7 +1766,7 @@
                 <w:noProof/>
                 <w:webHidden/>
               </w:rPr>
-              <w:instrText xml:space="preserve"> PAGEREF _Toc377744899 \h </w:instrText>
+              <w:instrText xml:space="preserve"> PAGEREF _Toc385594758 \h </w:instrText>
             </w:r>
             <w:r>
               <w:rPr>
@@ -1805,7 +1805,7 @@
               <w:sz w:val="22"/>
             </w:rPr>
           </w:pPr>
-          <w:hyperlink w:anchor="_Toc377744900" w:history="1">
+          <w:hyperlink w:anchor="_Toc385594759" w:history="1">
             <w:r>
               <w:rPr>
                 <w:rStyle w:val="Hyperlink"/>
@@ -1832,7 +1832,7 @@
                 <w:noProof/>
                 <w:webHidden/>
               </w:rPr>
-              <w:instrText xml:space="preserve"> PAGEREF _Toc377744900 \h </w:instrText>
+              <w:instrText xml:space="preserve"> PAGEREF _Toc385594759 \h </w:instrText>
             </w:r>
             <w:r>
               <w:rPr>
@@ -1871,7 +1871,7 @@
               <w:sz w:val="22"/>
             </w:rPr>
           </w:pPr>
-          <w:hyperlink w:anchor="_Toc377744901" w:history="1">
+          <w:hyperlink w:anchor="_Toc385594760" w:history="1">
             <w:r>
               <w:rPr>
                 <w:rStyle w:val="Hyperlink"/>
@@ -1898,7 +1898,7 @@
                 <w:noProof/>
                 <w:webHidden/>
               </w:rPr>
-              <w:instrText xml:space="preserve"> PAGEREF _Toc377744901 \h </w:instrText>
+              <w:instrText xml:space="preserve"> PAGEREF _Toc385594760 \h </w:instrText>
             </w:r>
             <w:r>
               <w:rPr>
@@ -1937,7 +1937,7 @@
               <w:sz w:val="22"/>
             </w:rPr>
           </w:pPr>
-          <w:hyperlink w:anchor="_Toc377744902" w:history="1">
+          <w:hyperlink w:anchor="_Toc385594761" w:history="1">
             <w:r>
               <w:rPr>
                 <w:rStyle w:val="Hyperlink"/>
@@ -1964,7 +1964,7 @@
                 <w:noProof/>
                 <w:webHidden/>
               </w:rPr>
-              <w:instrText xml:space="preserve"> PAGEREF _Toc377744902 \h </w:instrText>
+              <w:instrText xml:space="preserve"> PAGEREF _Toc385594761 \h </w:instrText>
             </w:r>
             <w:r>
               <w:rPr>
@@ -2003,7 +2003,7 @@
               <w:sz w:val="22"/>
             </w:rPr>
           </w:pPr>
-          <w:hyperlink w:anchor="_Toc377744903" w:history="1">
+          <w:hyperlink w:anchor="_Toc385594762" w:history="1">
             <w:r>
               <w:rPr>
                 <w:rStyle w:val="Hyperlink"/>
@@ -2030,7 +2030,7 @@
                 <w:noProof/>
                 <w:webHidden/>
               </w:rPr>
-              <w:instrText xml:space="preserve"> PAGEREF _Toc377744903 \h </w:instrText>
+              <w:instrText xml:space="preserve"> PAGEREF _Toc385594762 \h </w:instrText>
             </w:r>
             <w:r>
               <w:rPr>
@@ -2073,7 +2073,7 @@
               <w:sz w:val="22"/>
             </w:rPr>
           </w:pPr>
-          <w:hyperlink w:anchor="_Toc377744904" w:history="1">
+          <w:hyperlink w:anchor="_Toc385594763" w:history="1">
             <w:r>
               <w:rPr>
                 <w:rStyle w:val="Hyperlink"/>
@@ -2100,7 +2100,7 @@
                 <w:noProof/>
                 <w:webHidden/>
               </w:rPr>
-              <w:instrText xml:space="preserve"> PAGEREF _Toc377744904 \h </w:instrText>
+              <w:instrText xml:space="preserve"> PAGEREF _Toc385594763 \h </w:instrText>
             </w:r>
             <w:r>
               <w:rPr>
@@ -2139,7 +2139,7 @@
               <w:sz w:val="22"/>
             </w:rPr>
           </w:pPr>
-          <w:hyperlink w:anchor="_Toc377744905" w:history="1">
+          <w:hyperlink w:anchor="_Toc385594764" w:history="1">
             <w:r>
               <w:rPr>
                 <w:rStyle w:val="Hyperlink"/>
@@ -2166,7 +2166,7 @@
                 <w:noProof/>
                 <w:webHidden/>
               </w:rPr>
-              <w:instrText xml:space="preserve"> PAGEREF _Toc377744905 \h </w:instrText>
+              <w:instrText xml:space="preserve"> PAGEREF _Toc385594764 \h </w:instrText>
             </w:r>
             <w:r>
               <w:rPr>
@@ -2205,7 +2205,7 @@
               <w:sz w:val="22"/>
             </w:rPr>
           </w:pPr>
-          <w:hyperlink w:anchor="_Toc377744906" w:history="1">
+          <w:hyperlink w:anchor="_Toc385594765" w:history="1">
             <w:r>
               <w:rPr>
                 <w:rStyle w:val="Hyperlink"/>
@@ -2232,7 +2232,7 @@
                 <w:noProof/>
                 <w:webHidden/>
               </w:rPr>
-              <w:instrText xml:space="preserve"> PAGEREF _Toc377744906 \h </w:instrText>
+              <w:instrText xml:space="preserve"> PAGEREF _Toc385594765 \h </w:instrText>
             </w:r>
             <w:r>
               <w:rPr>
@@ -2271,7 +2271,7 @@
               <w:sz w:val="22"/>
             </w:rPr>
           </w:pPr>
-          <w:hyperlink w:anchor="_Toc377744907" w:history="1">
+          <w:hyperlink w:anchor="_Toc385594766" w:history="1">
             <w:r>
               <w:rPr>
                 <w:rStyle w:val="Hyperlink"/>
@@ -2298,7 +2298,7 @@
                 <w:noProof/>
                 <w:webHidden/>
               </w:rPr>
-              <w:instrText xml:space="preserve"> PAGEREF _Toc377744907 \h </w:instrText>
+              <w:instrText xml:space="preserve"> PAGEREF _Toc385594766 \h </w:instrText>
             </w:r>
             <w:r>
               <w:rPr>
@@ -2337,7 +2337,7 @@
               <w:sz w:val="22"/>
             </w:rPr>
           </w:pPr>
-          <w:hyperlink w:anchor="_Toc377744908" w:history="1">
+          <w:hyperlink w:anchor="_Toc385594767" w:history="1">
             <w:r>
               <w:rPr>
                 <w:rStyle w:val="Hyperlink"/>
@@ -2364,7 +2364,7 @@
                 <w:noProof/>
                 <w:webHidden/>
               </w:rPr>
-              <w:instrText xml:space="preserve"> PAGEREF _Toc377744908 \h </w:instrText>
+              <w:instrText xml:space="preserve"> PAGEREF _Toc385594767 \h </w:instrText>
             </w:r>
             <w:r>
               <w:rPr>
@@ -2403,7 +2403,7 @@
               <w:sz w:val="22"/>
             </w:rPr>
           </w:pPr>
-          <w:hyperlink w:anchor="_Toc377744909" w:history="1">
+          <w:hyperlink w:anchor="_Toc385594768" w:history="1">
             <w:r>
               <w:rPr>
                 <w:rStyle w:val="Hyperlink"/>
@@ -2430,7 +2430,7 @@
                 <w:noProof/>
                 <w:webHidden/>
               </w:rPr>
-              <w:instrText xml:space="preserve"> PAGEREF _Toc377744909 \h </w:instrText>
+              <w:instrText xml:space="preserve"> PAGEREF _Toc385594768 \h </w:instrText>
             </w:r>
             <w:r>
               <w:rPr>
@@ -2473,7 +2473,7 @@
               <w:sz w:val="22"/>
             </w:rPr>
           </w:pPr>
-          <w:hyperlink w:anchor="_Toc377744910" w:history="1">
+          <w:hyperlink w:anchor="_Toc385594769" w:history="1">
             <w:r>
               <w:rPr>
                 <w:rStyle w:val="Hyperlink"/>
@@ -2500,7 +2500,7 @@
                 <w:noProof/>
                 <w:webHidden/>
               </w:rPr>
-              <w:instrText xml:space="preserve"> PAGEREF _Toc377744910 \h </w:instrText>
+              <w:instrText xml:space="preserve"> PAGEREF _Toc385594769 \h </w:instrText>
             </w:r>
             <w:r>
               <w:rPr>
@@ -2539,7 +2539,7 @@
               <w:sz w:val="22"/>
             </w:rPr>
           </w:pPr>
-          <w:hyperlink w:anchor="_Toc377744911" w:history="1">
+          <w:hyperlink w:anchor="_Toc385594770" w:history="1">
             <w:r>
               <w:rPr>
                 <w:rStyle w:val="Hyperlink"/>
@@ -2566,7 +2566,7 @@
                 <w:noProof/>
                 <w:webHidden/>
               </w:rPr>
-              <w:instrText xml:space="preserve"> PAGEREF _Toc377744911 \h </w:instrText>
+              <w:instrText xml:space="preserve"> PAGEREF _Toc385594770 \h </w:instrText>
             </w:r>
             <w:r>
               <w:rPr>
@@ -2605,7 +2605,7 @@
               <w:sz w:val="22"/>
             </w:rPr>
           </w:pPr>
-          <w:hyperlink w:anchor="_Toc377744912" w:history="1">
+          <w:hyperlink w:anchor="_Toc385594771" w:history="1">
             <w:r>
               <w:rPr>
                 <w:rStyle w:val="Hyperlink"/>
@@ -2632,7 +2632,7 @@
                 <w:noProof/>
                 <w:webHidden/>
               </w:rPr>
-              <w:instrText xml:space="preserve"> PAGEREF _Toc377744912 \h </w:instrText>
+              <w:instrText xml:space="preserve"> PAGEREF _Toc385594771 \h </w:instrText>
             </w:r>
             <w:r>
               <w:rPr>
@@ -2671,7 +2671,7 @@
               <w:sz w:val="22"/>
             </w:rPr>
           </w:pPr>
-          <w:hyperlink w:anchor="_Toc377744913" w:history="1">
+          <w:hyperlink w:anchor="_Toc385594772" w:history="1">
             <w:r>
               <w:rPr>
                 <w:rStyle w:val="Hyperlink"/>
@@ -2698,7 +2698,7 @@
                 <w:noProof/>
                 <w:webHidden/>
               </w:rPr>
-              <w:instrText xml:space="preserve"> PAGEREF _Toc377744913 \h </w:instrText>
+              <w:instrText xml:space="preserve"> PAGEREF _Toc385594772 \h </w:instrText>
             </w:r>
             <w:r>
               <w:rPr>
@@ -2737,7 +2737,7 @@
               <w:sz w:val="22"/>
             </w:rPr>
           </w:pPr>
-          <w:hyperlink w:anchor="_Toc377744914" w:history="1">
+          <w:hyperlink w:anchor="_Toc385594773" w:history="1">
             <w:r>
               <w:rPr>
                 <w:rStyle w:val="Hyperlink"/>
@@ -2764,7 +2764,7 @@
                 <w:noProof/>
                 <w:webHidden/>
               </w:rPr>
-              <w:instrText xml:space="preserve"> PAGEREF _Toc377744914 \h </w:instrText>
+              <w:instrText xml:space="preserve"> PAGEREF _Toc385594773 \h </w:instrText>
             </w:r>
             <w:r>
               <w:rPr>
@@ -2807,7 +2807,7 @@
               <w:sz w:val="22"/>
             </w:rPr>
           </w:pPr>
-          <w:hyperlink w:anchor="_Toc377744915" w:history="1">
+          <w:hyperlink w:anchor="_Toc385594774" w:history="1">
             <w:r>
               <w:rPr>
                 <w:rStyle w:val="Hyperlink"/>
@@ -2834,7 +2834,7 @@
                 <w:noProof/>
                 <w:webHidden/>
               </w:rPr>
-              <w:instrText xml:space="preserve"> PAGEREF _Toc377744915 \h </w:instrText>
+              <w:instrText xml:space="preserve"> PAGEREF _Toc385594774 \h </w:instrText>
             </w:r>
             <w:r>
               <w:rPr>
@@ -2873,7 +2873,7 @@
               <w:sz w:val="22"/>
             </w:rPr>
           </w:pPr>
-          <w:hyperlink w:anchor="_Toc377744916" w:history="1">
+          <w:hyperlink w:anchor="_Toc385594775" w:history="1">
             <w:r>
               <w:rPr>
                 <w:rStyle w:val="Hyperlink"/>
@@ -2900,7 +2900,7 @@
                 <w:noProof/>
                 <w:webHidden/>
               </w:rPr>
-              <w:instrText xml:space="preserve"> PAGEREF _Toc377744916 \h </w:instrText>
+              <w:instrText xml:space="preserve"> PAGEREF _Toc385594775 \h </w:instrText>
             </w:r>
             <w:r>
               <w:rPr>
@@ -2939,7 +2939,7 @@
               <w:sz w:val="22"/>
             </w:rPr>
           </w:pPr>
-          <w:hyperlink w:anchor="_Toc377744917" w:history="1">
+          <w:hyperlink w:anchor="_Toc385594776" w:history="1">
             <w:r>
               <w:rPr>
                 <w:rStyle w:val="Hyperlink"/>
@@ -2966,7 +2966,7 @@
                 <w:noProof/>
                 <w:webHidden/>
               </w:rPr>
-              <w:instrText xml:space="preserve"> PAGEREF _Toc377744917 \h </w:instrText>
+              <w:instrText xml:space="preserve"> PAGEREF _Toc385594776 \h </w:instrText>
             </w:r>
             <w:r>
               <w:rPr>
@@ -3005,7 +3005,7 @@
               <w:sz w:val="22"/>
             </w:rPr>
           </w:pPr>
-          <w:hyperlink w:anchor="_Toc377744918" w:history="1">
+          <w:hyperlink w:anchor="_Toc385594777" w:history="1">
             <w:r>
               <w:rPr>
                 <w:rStyle w:val="Hyperlink"/>
@@ -3032,7 +3032,7 @@
                 <w:noProof/>
                 <w:webHidden/>
               </w:rPr>
-              <w:instrText xml:space="preserve"> PAGEREF _Toc377744918 \h </w:instrText>
+              <w:instrText xml:space="preserve"> PAGEREF _Toc385594777 \h </w:instrText>
             </w:r>
             <w:r>
               <w:rPr>
@@ -3071,7 +3071,7 @@
               <w:sz w:val="22"/>
             </w:rPr>
           </w:pPr>
-          <w:hyperlink w:anchor="_Toc377744919" w:history="1">
+          <w:hyperlink w:anchor="_Toc385594778" w:history="1">
             <w:r>
               <w:rPr>
                 <w:rStyle w:val="Hyperlink"/>
@@ -3098,7 +3098,7 @@
                 <w:noProof/>
                 <w:webHidden/>
               </w:rPr>
-              <w:instrText xml:space="preserve"> PAGEREF _Toc377744919 \h </w:instrText>
+              <w:instrText xml:space="preserve"> PAGEREF _Toc385594778 \h </w:instrText>
             </w:r>
             <w:r>
               <w:rPr>
@@ -3137,7 +3137,7 @@
               <w:sz w:val="22"/>
             </w:rPr>
           </w:pPr>
-          <w:hyperlink w:anchor="_Toc377744920" w:history="1">
+          <w:hyperlink w:anchor="_Toc385594779" w:history="1">
             <w:r>
               <w:rPr>
                 <w:rStyle w:val="Hyperlink"/>
@@ -3164,7 +3164,7 @@
                 <w:noProof/>
                 <w:webHidden/>
               </w:rPr>
-              <w:instrText xml:space="preserve"> PAGEREF _Toc377744920 \h </w:instrText>
+              <w:instrText xml:space="preserve"> PAGEREF _Toc385594779 \h </w:instrText>
             </w:r>
             <w:r>
               <w:rPr>
@@ -3203,7 +3203,7 @@
               <w:sz w:val="22"/>
             </w:rPr>
           </w:pPr>
-          <w:hyperlink w:anchor="_Toc377744921" w:history="1">
+          <w:hyperlink w:anchor="_Toc385594780" w:history="1">
             <w:r>
               <w:rPr>
                 <w:rStyle w:val="Hyperlink"/>
@@ -3230,7 +3230,7 @@
                 <w:noProof/>
                 <w:webHidden/>
               </w:rPr>
-              <w:instrText xml:space="preserve"> PAGEREF _Toc377744921 \h </w:instrText>
+              <w:instrText xml:space="preserve"> PAGEREF _Toc385594780 \h </w:instrText>
             </w:r>
             <w:r>
               <w:rPr>
@@ -3269,7 +3269,7 @@
               <w:sz w:val="22"/>
             </w:rPr>
           </w:pPr>
-          <w:hyperlink w:anchor="_Toc377744922" w:history="1">
+          <w:hyperlink w:anchor="_Toc385594781" w:history="1">
             <w:r>
               <w:rPr>
                 <w:rStyle w:val="Hyperlink"/>
@@ -3296,7 +3296,7 @@
                 <w:noProof/>
                 <w:webHidden/>
               </w:rPr>
-              <w:instrText xml:space="preserve"> PAGEREF _Toc377744922 \h </w:instrText>
+              <w:instrText xml:space="preserve"> PAGEREF _Toc385594781 \h </w:instrText>
             </w:r>
             <w:r>
               <w:rPr>
@@ -3335,7 +3335,7 @@
               <w:sz w:val="22"/>
             </w:rPr>
           </w:pPr>
-          <w:hyperlink w:anchor="_Toc377744923" w:history="1">
+          <w:hyperlink w:anchor="_Toc385594782" w:history="1">
             <w:r>
               <w:rPr>
                 <w:rStyle w:val="Hyperlink"/>
@@ -3362,7 +3362,7 @@
                 <w:noProof/>
                 <w:webHidden/>
               </w:rPr>
-              <w:instrText xml:space="preserve"> PAGEREF _Toc377744923 \h </w:instrText>
+              <w:instrText xml:space="preserve"> PAGEREF _Toc385594782 \h </w:instrText>
             </w:r>
             <w:r>
               <w:rPr>
@@ -3405,7 +3405,7 @@
               <w:sz w:val="22"/>
             </w:rPr>
           </w:pPr>
-          <w:hyperlink w:anchor="_Toc377744924" w:history="1">
+          <w:hyperlink w:anchor="_Toc385594783" w:history="1">
             <w:r>
               <w:rPr>
                 <w:rStyle w:val="Hyperlink"/>
@@ -3432,7 +3432,7 @@
                 <w:noProof/>
                 <w:webHidden/>
               </w:rPr>
-              <w:instrText xml:space="preserve"> PAGEREF _Toc377744924 \h </w:instrText>
+              <w:instrText xml:space="preserve"> PAGEREF _Toc385594783 \h </w:instrText>
             </w:r>
             <w:r>
               <w:rPr>
@@ -3480,7 +3480,7 @@
         <w:pStyle w:val="Heading1"/>
         <w:spacing w:before="0"/>
       </w:pPr>
-      <w:bookmarkStart w:id="0" w:name="_Toc377744876"/>
+      <w:bookmarkStart w:id="0" w:name="_Toc385594735"/>
       <w:r>
         <w:t>Introduction</w:t>
       </w:r>
@@ -3556,6 +3556,7 @@
         </w:rPr>
       </w:pPr>
       <w:r>
+        <w:lastRenderedPageBreak/>
         <w:t xml:space="preserve">Version 1 root: </w:t>
       </w:r>
       <w:hyperlink r:id="rId11" w:history="1">
@@ -3588,7 +3589,7 @@
       <w:pPr>
         <w:pStyle w:val="Heading2"/>
       </w:pPr>
-      <w:bookmarkStart w:id="1" w:name="_Toc377744877"/>
+      <w:bookmarkStart w:id="1" w:name="_Toc385594736"/>
       <w:r>
         <w:t>Protocols</w:t>
       </w:r>
@@ -3943,6 +3944,7 @@
     </w:p>
     <w:p>
       <w:r>
+        <w:lastRenderedPageBreak/>
         <w:t>T</w:t>
       </w:r>
       <w:r>
@@ -4162,7 +4164,7 @@
       <w:pPr>
         <w:pStyle w:val="Heading2"/>
       </w:pPr>
-      <w:bookmarkStart w:id="2" w:name="_Toc377744878"/>
+      <w:bookmarkStart w:id="2" w:name="_Toc385594737"/>
       <w:r>
         <w:t>Data Types</w:t>
       </w:r>
@@ -4426,6 +4428,7 @@
               <w:rPr>
                 <w:rStyle w:val="HTMLCode"/>
               </w:rPr>
+              <w:lastRenderedPageBreak/>
               <w:t>[DAT]</w:t>
             </w:r>
           </w:p>
@@ -5106,6 +5109,7 @@
               <w:rPr>
                 <w:rStyle w:val="HTMLCode"/>
               </w:rPr>
+              <w:lastRenderedPageBreak/>
               <w:t>"nws"</w:t>
             </w:r>
           </w:p>
@@ -5229,6 +5233,7 @@
               <w:rPr>
                 <w:rStyle w:val="HTMLCode"/>
               </w:rPr>
+              <w:lastRenderedPageBreak/>
               <w:t>[MBX]</w:t>
             </w:r>
           </w:p>
@@ -6065,6 +6070,7 @@
               <w:rPr>
                 <w:rStyle w:val="HTMLCode"/>
               </w:rPr>
+              <w:lastRenderedPageBreak/>
               <w:t>"newPost"</w:t>
             </w:r>
             <w:r>
@@ -6221,6 +6227,7 @@
               <w:rPr>
                 <w:rStyle w:val="HTMLCode"/>
               </w:rPr>
+              <w:lastRenderedPageBreak/>
               <w:t>[E_DATA]</w:t>
             </w:r>
           </w:p>
@@ -6439,6 +6446,53 @@
                 <w:rStyle w:val="HTMLCode"/>
               </w:rPr>
               <w:br/>
+            </w:r>
+            <w:r>
+              <w:rPr>
+                <w:rStyle w:val="HTMLCode"/>
+              </w:rPr>
+              <w:t xml:space="preserve">   "</w:t>
+            </w:r>
+            <w:r>
+              <w:rPr>
+                <w:rStyle w:val="HTMLCode"/>
+              </w:rPr>
+              <w:t>parentAuthor</w:t>
+            </w:r>
+            <w:r>
+              <w:rPr>
+                <w:rStyle w:val="HTMLCode"/>
+              </w:rPr>
+              <w:t>": [</w:t>
+            </w:r>
+            <w:r>
+              <w:rPr>
+                <w:rStyle w:val="HTMLCode"/>
+              </w:rPr>
+              <w:t>STR?</w:t>
+            </w:r>
+            <w:r>
+              <w:rPr>
+                <w:rStyle w:val="HTMLCode"/>
+              </w:rPr>
+              <w:t xml:space="preserve">] </w:t>
+            </w:r>
+            <w:r>
+              <w:rPr>
+                <w:rStyle w:val="HTMLCode"/>
+              </w:rPr>
+              <w:t xml:space="preserve"> // only provided if requested</w:t>
+            </w:r>
+            <w:r>
+              <w:rPr>
+                <w:rStyle w:val="HTMLCode"/>
+              </w:rPr>
+              <w:br/>
+            </w:r>
+            <w:r>
+              <w:rPr>
+                <w:rStyle w:val="HTMLCode"/>
+              </w:rPr>
               <w:t>}</w:t>
             </w:r>
           </w:p>
@@ -6792,7 +6846,7 @@
       <w:pPr>
         <w:pStyle w:val="Heading2"/>
       </w:pPr>
-      <w:bookmarkStart w:id="3" w:name="_Toc377744879"/>
+      <w:bookmarkStart w:id="3" w:name="_Toc385594738"/>
       <w:r>
         <w:t xml:space="preserve">Error </w:t>
       </w:r>
@@ -6817,6 +6871,7 @@
         <w:rPr>
           <w:rStyle w:val="HTMLCode"/>
         </w:rPr>
+        <w:lastRenderedPageBreak/>
         <w:t>{</w:t>
       </w:r>
       <w:r>
@@ -7022,7 +7077,7 @@
       <w:pPr>
         <w:pStyle w:val="Heading2"/>
       </w:pPr>
-      <w:bookmarkStart w:id="4" w:name="_Toc377744880"/>
+      <w:bookmarkStart w:id="4" w:name="_Toc385594739"/>
       <w:r>
         <w:t>Client Implementation Guide</w:t>
       </w:r>
@@ -7154,7 +7209,11 @@
         </w:r>
       </w:hyperlink>
       <w:r>
-        <w:t xml:space="preserve"> to bootstrap your list of registration dates.  If you encounter a username that isn't in your list, then call </w:t>
+        <w:t xml:space="preserve"> to bootstrap your list of registration dates.  If you </w:t>
+      </w:r>
+      <w:r>
+        <w:lastRenderedPageBreak/>
+        <w:t xml:space="preserve">encounter a username that isn't in your list, then call </w:t>
       </w:r>
       <w:hyperlink w:anchor="_GET_/v2/getUserRegistrationDate" w:history="1">
         <w:r>
@@ -7450,6 +7509,7 @@
     </w:p>
     <w:p>
       <w:r>
+        <w:lastRenderedPageBreak/>
         <w:t>When the user changes a client option:</w:t>
       </w:r>
     </w:p>
@@ -7509,7 +7569,7 @@
       <w:pPr>
         <w:pStyle w:val="Heading2"/>
       </w:pPr>
-      <w:bookmarkStart w:id="5" w:name="_Toc377744881"/>
+      <w:bookmarkStart w:id="5" w:name="_Toc385594740"/>
       <w:r>
         <w:t xml:space="preserve">Security and </w:t>
       </w:r>
@@ -7653,6 +7713,7 @@
         </w:numPr>
       </w:pPr>
       <w:r>
+        <w:lastRenderedPageBreak/>
         <w:t>User passwords are never used for any purpose other than responding to explicit client requests.</w:t>
       </w:r>
     </w:p>
@@ -7675,7 +7736,7 @@
       <w:pPr>
         <w:pStyle w:val="Heading1"/>
       </w:pPr>
-      <w:bookmarkStart w:id="6" w:name="_Toc377744882"/>
+      <w:bookmarkStart w:id="6" w:name="_Toc385594741"/>
       <w:r>
         <w:t>Threads</w:t>
       </w:r>
@@ -7692,7 +7753,7 @@
       </w:pPr>
       <w:bookmarkStart w:id="7" w:name="_GET_/v2/getBumpedThreadIds"/>
       <w:bookmarkStart w:id="8" w:name="_GET_/v2/getChatty"/>
-      <w:bookmarkStart w:id="9" w:name="_Toc377744883"/>
+      <w:bookmarkStart w:id="9" w:name="_Toc385594742"/>
       <w:bookmarkEnd w:id="7"/>
       <w:bookmarkEnd w:id="8"/>
       <w:r>
@@ -7845,6 +7906,12 @@
           <w:rStyle w:val="HTMLCode"/>
         </w:rPr>
         <w:br/>
+      </w:r>
+      <w:r>
+        <w:rPr>
+          <w:rStyle w:val="HTMLCode"/>
+        </w:rPr>
+        <w:lastRenderedPageBreak/>
         <w:t xml:space="preserve">         </w:t>
       </w:r>
       <w:r>
@@ -7983,7 +8050,7 @@
         <w:pStyle w:val="Heading2"/>
       </w:pPr>
       <w:bookmarkStart w:id="10" w:name="_GET_/v2/getThread"/>
-      <w:bookmarkStart w:id="11" w:name="_Toc377744884"/>
+      <w:bookmarkStart w:id="11" w:name="_Toc385594743"/>
       <w:bookmarkEnd w:id="10"/>
       <w:r>
         <w:t>GET /v2/getChattyRootPosts</w:t>
@@ -8148,6 +8215,7 @@
         <w:rPr>
           <w:rStyle w:val="HTMLCode"/>
         </w:rPr>
+        <w:lastRenderedPageBreak/>
         <w:t xml:space="preserve">   "rootPosts":</w:t>
       </w:r>
       <w:r>
@@ -8295,7 +8363,7 @@
       <w:pPr>
         <w:pStyle w:val="Heading2"/>
       </w:pPr>
-      <w:bookmarkStart w:id="12" w:name="_Toc377744885"/>
+      <w:bookmarkStart w:id="12" w:name="_Toc385594744"/>
       <w:r>
         <w:t>GET /v2/getThread</w:t>
       </w:r>
@@ -8384,6 +8452,12 @@
           <w:rStyle w:val="HTMLCode"/>
         </w:rPr>
         <w:br/>
+      </w:r>
+      <w:r>
+        <w:rPr>
+          <w:rStyle w:val="HTMLCode"/>
+        </w:rPr>
+        <w:lastRenderedPageBreak/>
         <w:t xml:space="preserve">      {</w:t>
       </w:r>
       <w:r>
@@ -8460,7 +8534,7 @@
       <w:pPr>
         <w:pStyle w:val="Heading2"/>
       </w:pPr>
-      <w:bookmarkStart w:id="13" w:name="_Toc377744886"/>
+      <w:bookmarkStart w:id="13" w:name="_Toc385594745"/>
       <w:r>
         <w:t>GET /v2/getThreadPostIds</w:t>
       </w:r>
@@ -8614,6 +8688,12 @@
           <w:rStyle w:val="HTMLCode"/>
         </w:rPr>
         <w:br/>
+      </w:r>
+      <w:r>
+        <w:rPr>
+          <w:rStyle w:val="HTMLCode"/>
+        </w:rPr>
+        <w:lastRenderedPageBreak/>
         <w:t xml:space="preserve">   ]</w:t>
       </w:r>
       <w:r>
@@ -8652,7 +8732,7 @@
       <w:pPr>
         <w:pStyle w:val="Heading2"/>
       </w:pPr>
-      <w:bookmarkStart w:id="14" w:name="_Toc377744887"/>
+      <w:bookmarkStart w:id="14" w:name="_Toc385594746"/>
       <w:r>
         <w:t>GET /v2/getThread</w:t>
       </w:r>
@@ -8852,8 +8932,9 @@
       <w:pPr>
         <w:pStyle w:val="Heading2"/>
       </w:pPr>
-      <w:bookmarkStart w:id="16" w:name="_Toc377744888"/>
-      <w:r>
+      <w:bookmarkStart w:id="16" w:name="_Toc385594747"/>
+      <w:r>
+        <w:lastRenderedPageBreak/>
         <w:t>GET /v2/getSubthread</w:t>
       </w:r>
       <w:bookmarkEnd w:id="16"/>
@@ -9058,7 +9139,7 @@
       <w:pPr>
         <w:pStyle w:val="Heading1"/>
       </w:pPr>
-      <w:bookmarkStart w:id="17" w:name="_Toc377744889"/>
+      <w:bookmarkStart w:id="17" w:name="_Toc385594748"/>
       <w:r>
         <w:t>Posts</w:t>
       </w:r>
@@ -9073,7 +9154,7 @@
       <w:pPr>
         <w:pStyle w:val="Heading2"/>
       </w:pPr>
-      <w:bookmarkStart w:id="18" w:name="_Toc377744890"/>
+      <w:bookmarkStart w:id="18" w:name="_Toc385594749"/>
       <w:r>
         <w:t>GET /v2/getNewestPostInfo</w:t>
       </w:r>
@@ -9094,6 +9175,7 @@
         <w:rPr>
           <w:b/>
         </w:rPr>
+        <w:lastRenderedPageBreak/>
         <w:t>Parameters</w:t>
       </w:r>
     </w:p>
@@ -9188,7 +9270,7 @@
       <w:pPr>
         <w:pStyle w:val="Heading2"/>
       </w:pPr>
-      <w:bookmarkStart w:id="19" w:name="_Toc377744891"/>
+      <w:bookmarkStart w:id="19" w:name="_Toc385594750"/>
       <w:r>
         <w:t>GET /v2/getPost</w:t>
       </w:r>
@@ -9306,7 +9388,7 @@
       <w:pPr>
         <w:pStyle w:val="Heading2"/>
       </w:pPr>
-      <w:bookmarkStart w:id="20" w:name="_Toc377744892"/>
+      <w:bookmarkStart w:id="20" w:name="_Toc385594751"/>
       <w:r>
         <w:t>GET /v2/getPostRange</w:t>
       </w:r>
@@ -9314,7 +9396,11 @@
     </w:p>
     <w:p>
       <w:r>
-        <w:t xml:space="preserve">Gets a consecutive range of posts.  If any posts in the range do not exist (i.e. nuked, or hasn't been posted yet), then they are silently omitted from the list of posts in the response, rather than raising an error.  The nuked posts are not counted against the number of posts requested by the </w:t>
+        <w:t xml:space="preserve">Gets a consecutive range of posts.  If any posts in the range do not exist (i.e. nuked, or hasn't been posted yet), then they are silently omitted from the list of posts in the response, rather </w:t>
+      </w:r>
+      <w:r>
+        <w:lastRenderedPageBreak/>
+        <w:t xml:space="preserve">than raising an error.  The nuked posts are not counted against the number of posts requested by the </w:t>
       </w:r>
       <w:r>
         <w:rPr>
@@ -9508,7 +9594,7 @@
       <w:pPr>
         <w:pStyle w:val="Heading2"/>
       </w:pPr>
-      <w:bookmarkStart w:id="21" w:name="_Toc377744893"/>
+      <w:bookmarkStart w:id="21" w:name="_Toc385594752"/>
       <w:r>
         <w:t>GET /v2/getParentId</w:t>
       </w:r>
@@ -9559,6 +9645,7 @@
         <w:rPr>
           <w:b/>
         </w:rPr>
+        <w:lastRenderedPageBreak/>
         <w:t>Response</w:t>
       </w:r>
     </w:p>
@@ -9673,7 +9760,7 @@
         <w:pStyle w:val="Heading2"/>
       </w:pPr>
       <w:bookmarkStart w:id="22" w:name="_POST_/v2/postComment"/>
-      <w:bookmarkStart w:id="23" w:name="_Toc377744894"/>
+      <w:bookmarkStart w:id="23" w:name="_Toc385594753"/>
       <w:bookmarkEnd w:id="22"/>
       <w:r>
         <w:t>GET /v2/get</w:t>
@@ -9843,6 +9930,12 @@
           <w:rStyle w:val="HTMLCode"/>
         </w:rPr>
         <w:br/>
+      </w:r>
+      <w:r>
+        <w:rPr>
+          <w:rStyle w:val="HTMLCode"/>
+        </w:rPr>
+        <w:lastRenderedPageBreak/>
         <w:t xml:space="preserve">   ]</w:t>
       </w:r>
       <w:r>
@@ -9889,7 +9982,7 @@
       <w:pPr>
         <w:pStyle w:val="Heading2"/>
       </w:pPr>
-      <w:bookmarkStart w:id="24" w:name="_Toc377744895"/>
+      <w:bookmarkStart w:id="24" w:name="_Toc385594754"/>
       <w:r>
         <w:t>POST /v2/postComment</w:t>
       </w:r>
@@ -10114,6 +10207,7 @@
         <w:rPr>
           <w:b/>
         </w:rPr>
+        <w:lastRenderedPageBreak/>
         <w:t>Example</w:t>
       </w:r>
     </w:p>
@@ -10140,7 +10234,7 @@
       <w:pPr>
         <w:pStyle w:val="Heading2"/>
       </w:pPr>
-      <w:bookmarkStart w:id="25" w:name="_Toc377744896"/>
+      <w:bookmarkStart w:id="25" w:name="_Toc385594755"/>
       <w:r>
         <w:t>GET /v2/search</w:t>
       </w:r>
@@ -10339,6 +10433,7 @@
         <w:rPr>
           <w:rStyle w:val="HTMLCode"/>
         </w:rPr>
+        <w:lastRenderedPageBreak/>
         <w:t>{</w:t>
       </w:r>
       <w:r>
@@ -10435,7 +10530,7 @@
         <w:pStyle w:val="Heading2"/>
       </w:pPr>
       <w:bookmarkStart w:id="26" w:name="_POST_/v2/requestReindex"/>
-      <w:bookmarkStart w:id="27" w:name="_Toc377744897"/>
+      <w:bookmarkStart w:id="27" w:name="_Toc385594756"/>
       <w:bookmarkEnd w:id="26"/>
       <w:r>
         <w:t>POST /v2/requestReindex</w:t>
@@ -10572,8 +10667,9 @@
       <w:pPr>
         <w:pStyle w:val="Heading2"/>
       </w:pPr>
-      <w:bookmarkStart w:id="28" w:name="_Toc377744898"/>
-      <w:r>
+      <w:bookmarkStart w:id="28" w:name="_Toc385594757"/>
+      <w:r>
+        <w:lastRenderedPageBreak/>
         <w:t>POST /v2/setPostCategory</w:t>
       </w:r>
       <w:bookmarkEnd w:id="28"/>
@@ -10831,8 +10927,9 @@
       <w:pPr>
         <w:pStyle w:val="Heading1"/>
       </w:pPr>
-      <w:bookmarkStart w:id="29" w:name="_Toc377744899"/>
-      <w:r>
+      <w:bookmarkStart w:id="29" w:name="_Toc385594758"/>
+      <w:r>
+        <w:lastRenderedPageBreak/>
         <w:t>Events</w:t>
       </w:r>
       <w:bookmarkEnd w:id="29"/>
@@ -11037,7 +11134,7 @@
         <w:pStyle w:val="Heading2"/>
       </w:pPr>
       <w:bookmarkStart w:id="30" w:name="_GET_/v2/getNewestEventId"/>
-      <w:bookmarkStart w:id="31" w:name="_Toc377744900"/>
+      <w:bookmarkStart w:id="31" w:name="_Toc385594759"/>
       <w:bookmarkEnd w:id="30"/>
       <w:r>
         <w:t>GET /v2/getNewestEventId</w:t>
@@ -11095,6 +11192,7 @@
         <w:rPr>
           <w:rStyle w:val="HTMLCode"/>
         </w:rPr>
+        <w:lastRenderedPageBreak/>
         <w:t>{</w:t>
       </w:r>
       <w:r>
@@ -11143,7 +11241,7 @@
         <w:pStyle w:val="Heading2"/>
       </w:pPr>
       <w:bookmarkStart w:id="32" w:name="_GET_/v2/waitForEvent"/>
-      <w:bookmarkStart w:id="33" w:name="_Toc377744901"/>
+      <w:bookmarkStart w:id="33" w:name="_Toc385594760"/>
       <w:bookmarkEnd w:id="32"/>
       <w:r>
         <w:t>GET /v2/waitForEvent</w:t>
@@ -11275,6 +11373,65 @@
       </w:r>
     </w:p>
     <w:p>
+      <w:pPr>
+        <w:ind w:left="720"/>
+        <w:rPr>
+          <w:rStyle w:val="HTMLCode"/>
+        </w:rPr>
+      </w:pPr>
+      <w:r>
+        <w:rPr>
+          <w:rStyle w:val="HTMLCode"/>
+        </w:rPr>
+        <w:t>includeParentAuthor</w:t>
+      </w:r>
+      <w:r>
+        <w:rPr>
+          <w:rStyle w:val="HTMLCode"/>
+        </w:rPr>
+        <w:t>=[</w:t>
+      </w:r>
+      <w:r>
+        <w:rPr>
+          <w:rStyle w:val="HTMLCode"/>
+        </w:rPr>
+        <w:t>BIT?</w:t>
+      </w:r>
+      <w:r>
+        <w:rPr>
+          <w:rStyle w:val="HTMLCode"/>
+        </w:rPr>
+        <w:t>]</w:t>
+      </w:r>
+    </w:p>
+    <w:p>
+      <w:pPr>
+        <w:pStyle w:val="ListParagraph"/>
+        <w:ind w:left="1440"/>
+      </w:pPr>
+      <w:r>
+        <w:t xml:space="preserve">If </w:t>
+      </w:r>
+      <w:r>
+        <w:rPr>
+          <w:rStyle w:val="HTMLCode"/>
+        </w:rPr>
+        <w:t>true</w:t>
+      </w:r>
+      <w:r>
+        <w:t xml:space="preserve">, then the </w:t>
+      </w:r>
+      <w:r>
+        <w:rPr>
+          <w:rStyle w:val="HTMLCode"/>
+        </w:rPr>
+        <w:t>parentAuthor</w:t>
+      </w:r>
+      <w:r>
+        <w:t xml:space="preserve"> field will be included in the E_NEWP object.  By default, it is not included.</w:t>
+      </w:r>
+    </w:p>
+    <w:p>
       <w:r>
         <w:rPr>
           <w:b/>
@@ -11383,6 +11540,7 @@
         <w:rPr>
           <w:b/>
         </w:rPr>
+        <w:lastRenderedPageBreak/>
         <w:t>Examples</w:t>
       </w:r>
     </w:p>
@@ -11407,7 +11565,7 @@
         <w:pStyle w:val="Heading2"/>
       </w:pPr>
       <w:bookmarkStart w:id="34" w:name="_GET_/v2/pollForEvent"/>
-      <w:bookmarkStart w:id="35" w:name="_Toc377744902"/>
+      <w:bookmarkStart w:id="35" w:name="_Toc385594761"/>
       <w:bookmarkEnd w:id="34"/>
       <w:r>
         <w:t>GET /v2/pollForEvent</w:t>
@@ -11467,57 +11625,57 @@
       <w:r>
         <w:t>10,</w:t>
       </w:r>
+      <w:r>
+        <w:t xml:space="preserve">000 </w:t>
+      </w:r>
+      <w:r>
+        <w:t xml:space="preserve">events have occurred since your specified </w:t>
+      </w:r>
+      <w:r>
+        <w:rPr>
+          <w:rStyle w:val="HTMLCode"/>
+        </w:rPr>
+        <w:t>lastEventId</w:t>
+      </w:r>
+      <w:r>
+        <w:t>.  In that case, throw out your world and start over.  This will be faster than trying to catch up with a massive list of individual updates.</w:t>
+      </w:r>
+    </w:p>
+    <w:p>
+      <w:r>
+        <w:rPr>
+          <w:b/>
+        </w:rPr>
+        <w:t>Parameters</w:t>
+      </w:r>
+    </w:p>
+    <w:p>
+      <w:pPr>
+        <w:ind w:left="720"/>
+        <w:rPr>
+          <w:rStyle w:val="HTMLCode"/>
+        </w:rPr>
+      </w:pPr>
+      <w:r>
+        <w:rPr>
+          <w:rStyle w:val="HTMLCode"/>
+        </w:rPr>
+        <w:t>last</w:t>
+      </w:r>
+      <w:r>
+        <w:rPr>
+          <w:rStyle w:val="HTMLCode"/>
+        </w:rPr>
+        <w:t>EventId=[INT</w:t>
+      </w:r>
+      <w:r>
+        <w:rPr>
+          <w:rStyle w:val="HTMLCode"/>
+        </w:rPr>
+        <w:t>]</w:t>
+      </w:r>
       <w:bookmarkStart w:id="36" w:name="_GoBack"/>
       <w:bookmarkEnd w:id="36"/>
-      <w:r>
-        <w:t xml:space="preserve">000 </w:t>
-      </w:r>
-      <w:r>
-        <w:t xml:space="preserve">events have occurred since your specified </w:t>
-      </w:r>
-      <w:r>
-        <w:rPr>
-          <w:rStyle w:val="HTMLCode"/>
-        </w:rPr>
-        <w:t>lastEventId</w:t>
-      </w:r>
-      <w:r>
-        <w:t>.  In that case, throw out your world and start over.  This will be faster than trying to catch up with a massive list of individual updates.</w:t>
-      </w:r>
-    </w:p>
-    <w:p>
-      <w:r>
-        <w:rPr>
-          <w:b/>
-        </w:rPr>
-        <w:t>Parameters</w:t>
-      </w:r>
-    </w:p>
-    <w:p>
-      <w:pPr>
-        <w:ind w:left="720"/>
-        <w:rPr>
-          <w:rStyle w:val="HTMLCode"/>
-        </w:rPr>
-      </w:pPr>
-      <w:r>
-        <w:rPr>
-          <w:rStyle w:val="HTMLCode"/>
-        </w:rPr>
-        <w:t>last</w:t>
-      </w:r>
-      <w:r>
-        <w:rPr>
-          <w:rStyle w:val="HTMLCode"/>
-        </w:rPr>
-        <w:t>EventId=[INT</w:t>
-      </w:r>
-      <w:r>
-        <w:rPr>
-          <w:rStyle w:val="HTMLCode"/>
-        </w:rPr>
-        <w:t>]</w:t>
-      </w:r>
     </w:p>
     <w:p>
       <w:pPr>
@@ -11526,6 +11684,53 @@
       </w:pPr>
       <w:r>
         <w:t>Return any event newer than this ID.</w:t>
+      </w:r>
+    </w:p>
+    <w:p>
+      <w:pPr>
+        <w:ind w:left="720"/>
+        <w:rPr>
+          <w:rStyle w:val="HTMLCode"/>
+        </w:rPr>
+      </w:pPr>
+      <w:r>
+        <w:rPr>
+          <w:rStyle w:val="HTMLCode"/>
+        </w:rPr>
+        <w:t>includeParentAuthor=[BIT?</w:t>
+      </w:r>
+      <w:r>
+        <w:rPr>
+          <w:rStyle w:val="HTMLCode"/>
+        </w:rPr>
+        <w:t>]</w:t>
+      </w:r>
+    </w:p>
+    <w:p>
+      <w:pPr>
+        <w:pStyle w:val="ListParagraph"/>
+        <w:ind w:left="1440"/>
+      </w:pPr>
+      <w:r>
+        <w:t xml:space="preserve">If </w:t>
+      </w:r>
+      <w:r>
+        <w:rPr>
+          <w:rStyle w:val="HTMLCode"/>
+        </w:rPr>
+        <w:t>true</w:t>
+      </w:r>
+      <w:r>
+        <w:t xml:space="preserve">, then the </w:t>
+      </w:r>
+      <w:r>
+        <w:rPr>
+          <w:rStyle w:val="HTMLCode"/>
+        </w:rPr>
+        <w:t>parentAuthor</w:t>
+      </w:r>
+      <w:r>
+        <w:t xml:space="preserve"> field will be included in the E_NEWP object.  By default, it is not included.</w:t>
       </w:r>
     </w:p>
     <w:p>
@@ -11660,7 +11865,7 @@
       <w:pPr>
         <w:pStyle w:val="Heading2"/>
       </w:pPr>
-      <w:bookmarkStart w:id="37" w:name="_Toc377744903"/>
+      <w:bookmarkStart w:id="37" w:name="_Toc385594762"/>
       <w:r>
         <w:t>POST /v2/broadcastServerMessage</w:t>
       </w:r>
@@ -11878,7 +12083,7 @@
         <w:pStyle w:val="Heading1"/>
       </w:pPr>
       <w:bookmarkStart w:id="38" w:name="_GET_/v2/getNewerEvents_&lt;TODO&gt;"/>
-      <w:bookmarkStart w:id="39" w:name="_Toc377744904"/>
+      <w:bookmarkStart w:id="39" w:name="_Toc385594763"/>
       <w:bookmarkEnd w:id="38"/>
       <w:r>
         <w:t>Users</w:t>
@@ -11896,10 +12101,11 @@
       </w:pPr>
       <w:bookmarkStart w:id="40" w:name="_POST_/v2/verifyCredentials"/>
       <w:bookmarkStart w:id="41" w:name="_POST_/v2/checkConnection"/>
-      <w:bookmarkStart w:id="42" w:name="_Toc377744905"/>
+      <w:bookmarkStart w:id="42" w:name="_Toc385594764"/>
       <w:bookmarkEnd w:id="40"/>
       <w:bookmarkEnd w:id="41"/>
       <w:r>
+        <w:lastRenderedPageBreak/>
         <w:t>GET</w:t>
       </w:r>
       <w:r>
@@ -12042,7 +12248,7 @@
       <w:pPr>
         <w:pStyle w:val="Heading2"/>
       </w:pPr>
-      <w:bookmarkStart w:id="43" w:name="_Toc377744906"/>
+      <w:bookmarkStart w:id="43" w:name="_Toc385594765"/>
       <w:r>
         <w:t>POST /v2/verifyCredentials</w:t>
       </w:r>
@@ -12129,6 +12335,7 @@
         <w:rPr>
           <w:rStyle w:val="HTMLCode"/>
         </w:rPr>
+        <w:lastRenderedPageBreak/>
         <w:t>{</w:t>
       </w:r>
       <w:r>
@@ -12193,7 +12400,7 @@
         <w:pStyle w:val="Heading2"/>
       </w:pPr>
       <w:bookmarkStart w:id="44" w:name="_GET_/v2/getUserRegistrationDate"/>
-      <w:bookmarkStart w:id="45" w:name="_Toc377744907"/>
+      <w:bookmarkStart w:id="45" w:name="_Toc385594766"/>
       <w:bookmarkEnd w:id="44"/>
       <w:r>
         <w:t>GET /v2/getUserRegistrationDate</w:t>
@@ -12377,9 +12584,10 @@
         <w:pStyle w:val="Heading2"/>
       </w:pPr>
       <w:bookmarkStart w:id="46" w:name="_GET_/v2/getAllUserRegistrationDates"/>
-      <w:bookmarkStart w:id="47" w:name="_Toc377744908"/>
+      <w:bookmarkStart w:id="47" w:name="_Toc385594767"/>
       <w:bookmarkEnd w:id="46"/>
       <w:r>
+        <w:lastRenderedPageBreak/>
         <w:t>GET /v2/getAllUserRegistrationDates</w:t>
       </w:r>
       <w:bookmarkEnd w:id="47"/>
@@ -12534,7 +12742,7 @@
       <w:pPr>
         <w:pStyle w:val="Heading2"/>
       </w:pPr>
-      <w:bookmarkStart w:id="48" w:name="_Toc377744909"/>
+      <w:bookmarkStart w:id="48" w:name="_Toc385594768"/>
       <w:r>
         <w:t>GET /v2/getAllTenYearUsers</w:t>
       </w:r>
@@ -12580,6 +12788,7 @@
         <w:rPr>
           <w:rStyle w:val="HTMLCode"/>
         </w:rPr>
+        <w:lastRenderedPageBreak/>
         <w:t>{</w:t>
       </w:r>
       <w:r>
@@ -12658,7 +12867,7 @@
       <w:pPr>
         <w:pStyle w:val="Heading1"/>
       </w:pPr>
-      <w:bookmarkStart w:id="49" w:name="_Toc377744910"/>
+      <w:bookmarkStart w:id="49" w:name="_Toc385594769"/>
       <w:r>
         <w:t>Shackmessages</w:t>
       </w:r>
@@ -12673,7 +12882,7 @@
       <w:pPr>
         <w:pStyle w:val="Heading2"/>
       </w:pPr>
-      <w:bookmarkStart w:id="50" w:name="_Toc377744911"/>
+      <w:bookmarkStart w:id="50" w:name="_Toc385594770"/>
       <w:r>
         <w:t>POST /v2/getMessages</w:t>
       </w:r>
@@ -12794,6 +13003,7 @@
         <w:ind w:left="1440"/>
       </w:pPr>
       <w:r>
+        <w:lastRenderedPageBreak/>
         <w:t xml:space="preserve">1-based page number. </w:t>
       </w:r>
     </w:p>
@@ -13104,7 +13314,7 @@
         <w:pStyle w:val="Heading2"/>
       </w:pPr>
       <w:bookmarkStart w:id="51" w:name="_POST_/v2/sendMessage"/>
-      <w:bookmarkStart w:id="52" w:name="_Toc377744912"/>
+      <w:bookmarkStart w:id="52" w:name="_Toc385594771"/>
       <w:bookmarkEnd w:id="51"/>
       <w:r>
         <w:t>POST /v2/sendMessage</w:t>
@@ -13143,6 +13353,7 @@
         <w:ind w:left="1440"/>
       </w:pPr>
       <w:r>
+        <w:lastRenderedPageBreak/>
         <w:t>Shacknews username.</w:t>
       </w:r>
     </w:p>
@@ -13333,7 +13544,7 @@
       <w:pPr>
         <w:pStyle w:val="Heading2"/>
       </w:pPr>
-      <w:bookmarkStart w:id="53" w:name="_Toc377744913"/>
+      <w:bookmarkStart w:id="53" w:name="_Toc385594772"/>
       <w:r>
         <w:t>POST /v2/markMessageRead</w:t>
       </w:r>
@@ -13388,6 +13599,7 @@
         <w:rPr>
           <w:rStyle w:val="HTMLCode"/>
         </w:rPr>
+        <w:lastRenderedPageBreak/>
         <w:t>password=[STR]</w:t>
       </w:r>
     </w:p>
@@ -13531,7 +13743,7 @@
       <w:pPr>
         <w:pStyle w:val="Heading2"/>
       </w:pPr>
-      <w:bookmarkStart w:id="54" w:name="_Toc377744914"/>
+      <w:bookmarkStart w:id="54" w:name="_Toc385594773"/>
       <w:r>
         <w:t>POST /v2/deleteMessag</w:t>
       </w:r>
@@ -13644,6 +13856,7 @@
         <w:rPr>
           <w:rStyle w:val="HTMLCode"/>
         </w:rPr>
+        <w:lastRenderedPageBreak/>
         <w:t>"inbox"</w:t>
       </w:r>
       <w:r>
@@ -13756,7 +13969,7 @@
         <w:pStyle w:val="Heading1"/>
       </w:pPr>
       <w:bookmarkStart w:id="55" w:name="_Client_Data"/>
-      <w:bookmarkStart w:id="56" w:name="_Toc377744915"/>
+      <w:bookmarkStart w:id="56" w:name="_Toc385594774"/>
       <w:bookmarkEnd w:id="55"/>
       <w:r>
         <w:t xml:space="preserve">Client </w:t>
@@ -13875,7 +14088,11 @@
         <w:t xml:space="preserve">  This is done by choosing a unique identification code to represent your client, which can (and should) simply be your application name.  </w:t>
       </w:r>
       <w:r>
-        <w:t>This ensures that you will see your own client's private data, and not some other client's data.</w:t>
+        <w:t xml:space="preserve">This ensures that you will see your own client's private data, and </w:t>
+      </w:r>
+      <w:r>
+        <w:lastRenderedPageBreak/>
+        <w:t>not some other client's data.</w:t>
       </w:r>
       <w:r>
         <w:t xml:space="preserve">  You do not need to register this identification code ahead of time; simply call </w:t>
@@ -13902,7 +14119,7 @@
       <w:bookmarkStart w:id="57" w:name="_POST_/v2/clientData/getClientToken_"/>
       <w:bookmarkStart w:id="58" w:name="_POST_/v2/clientData/getClientSessio"/>
       <w:bookmarkStart w:id="59" w:name="_Ref375010567"/>
-      <w:bookmarkStart w:id="60" w:name="_Toc377744916"/>
+      <w:bookmarkStart w:id="60" w:name="_Toc385594775"/>
       <w:bookmarkEnd w:id="57"/>
       <w:bookmarkEnd w:id="58"/>
       <w:r>
@@ -14100,6 +14317,12 @@
           <w:rStyle w:val="HTMLCode"/>
         </w:rPr>
         <w:br/>
+      </w:r>
+      <w:r>
+        <w:rPr>
+          <w:rStyle w:val="HTMLCode"/>
+        </w:rPr>
+        <w:lastRenderedPageBreak/>
         <w:t xml:space="preserve">   "expiration": [DAT]</w:t>
       </w:r>
       <w:r>
@@ -14170,7 +14393,7 @@
       <w:pPr>
         <w:pStyle w:val="Heading2"/>
       </w:pPr>
-      <w:bookmarkStart w:id="61" w:name="_Toc377744917"/>
+      <w:bookmarkStart w:id="61" w:name="_Toc385594776"/>
       <w:r>
         <w:t>POST</w:t>
       </w:r>
@@ -14405,7 +14628,7 @@
       <w:pPr>
         <w:pStyle w:val="Heading2"/>
       </w:pPr>
-      <w:bookmarkStart w:id="62" w:name="_Toc377744918"/>
+      <w:bookmarkStart w:id="62" w:name="_Toc385594777"/>
       <w:r>
         <w:t>POST /v2/</w:t>
       </w:r>
@@ -14672,6 +14895,7 @@
         <w:rPr>
           <w:b/>
         </w:rPr>
+        <w:lastRenderedPageBreak/>
         <w:t>Examples</w:t>
       </w:r>
     </w:p>
@@ -14695,7 +14919,7 @@
       <w:pPr>
         <w:pStyle w:val="Heading2"/>
       </w:pPr>
-      <w:bookmarkStart w:id="63" w:name="_Toc377744919"/>
+      <w:bookmarkStart w:id="63" w:name="_Toc385594778"/>
       <w:r>
         <w:t>POST</w:t>
       </w:r>
@@ -14952,7 +15176,7 @@
       <w:pPr>
         <w:pStyle w:val="Heading2"/>
       </w:pPr>
-      <w:bookmarkStart w:id="64" w:name="_Toc377744920"/>
+      <w:bookmarkStart w:id="64" w:name="_Toc385594779"/>
       <w:r>
         <w:t>POST /v2/</w:t>
       </w:r>
@@ -14982,6 +15206,7 @@
         <w:rPr>
           <w:b/>
         </w:rPr>
+        <w:lastRenderedPageBreak/>
         <w:t>Parameters</w:t>
       </w:r>
     </w:p>
@@ -15120,7 +15345,7 @@
       <w:pPr>
         <w:pStyle w:val="Heading2"/>
       </w:pPr>
-      <w:bookmarkStart w:id="65" w:name="_Toc377744921"/>
+      <w:bookmarkStart w:id="65" w:name="_Toc385594780"/>
       <w:r>
         <w:t>POST /v2/</w:t>
       </w:r>
@@ -15258,6 +15483,7 @@
         <w:rPr>
           <w:rStyle w:val="HTMLCode"/>
         </w:rPr>
+        <w:lastRenderedPageBreak/>
         <w:t>{</w:t>
       </w:r>
       <w:r>
@@ -15348,7 +15574,7 @@
       <w:pPr>
         <w:pStyle w:val="Heading2"/>
       </w:pPr>
-      <w:bookmarkStart w:id="66" w:name="_Toc377744922"/>
+      <w:bookmarkStart w:id="66" w:name="_Toc385594781"/>
       <w:r>
         <w:t>POST</w:t>
       </w:r>
@@ -15511,8 +15737,9 @@
       <w:pPr>
         <w:pStyle w:val="Heading2"/>
       </w:pPr>
-      <w:bookmarkStart w:id="67" w:name="_Toc377744923"/>
-      <w:r>
+      <w:bookmarkStart w:id="67" w:name="_Toc385594782"/>
+      <w:r>
+        <w:lastRenderedPageBreak/>
         <w:t>POST /v2/</w:t>
       </w:r>
       <w:r>
@@ -15708,7 +15935,7 @@
       <w:pPr>
         <w:pStyle w:val="Heading1"/>
       </w:pPr>
-      <w:bookmarkStart w:id="68" w:name="_Toc377744924"/>
+      <w:bookmarkStart w:id="68" w:name="_Toc385594783"/>
       <w:r>
         <w:t>Appendix: Database Structure</w:t>
       </w:r>
@@ -15732,6 +15959,7 @@
         <w:rPr>
           <w:noProof/>
         </w:rPr>
+        <w:lastRenderedPageBreak/>
         <w:drawing>
           <wp:inline distT="0" distB="0" distL="0" distR="0" wp14:anchorId="2409733F">
             <wp:extent cx="5413248" cy="3337560"/>
@@ -16534,6 +16762,7 @@
               <w:rPr>
                 <w:rStyle w:val="HTMLCode"/>
               </w:rPr>
+              <w:lastRenderedPageBreak/>
               <w:t>id</w:t>
             </w:r>
           </w:p>
@@ -17886,6 +18115,7 @@
               <w:rPr>
                 <w:rStyle w:val="HTMLCode"/>
               </w:rPr>
+              <w:lastRenderedPageBreak/>
               <w:t>id</w:t>
             </w:r>
           </w:p>
@@ -19509,6 +19739,7 @@
               <w:rPr>
                 <w:rStyle w:val="HTMLCode"/>
               </w:rPr>
+              <w:lastRenderedPageBreak/>
               <w:t>filter_informative</w:t>
             </w:r>
           </w:p>
@@ -20818,6 +21049,7 @@
               <w:rPr>
                 <w:rStyle w:val="HTMLCode"/>
               </w:rPr>
+              <w:lastRenderedPageBreak/>
               <w:t>client_code</w:t>
             </w:r>
           </w:p>
@@ -25393,7 +25625,7 @@
 </file>
 
 <file path=customXml/itemProps1.xml><?xml version="1.0" encoding="utf-8"?>
-<ds:datastoreItem xmlns:ds="http://schemas.openxmlformats.org/officeDocument/2006/customXml" ds:itemID="{F0D1D242-F31D-4D0B-99B3-B4F7B3E03890}">
+<ds:datastoreItem xmlns:ds="http://schemas.openxmlformats.org/officeDocument/2006/customXml" ds:itemID="{2F703B09-922E-4D3B-B917-A59A9B6F88FC}">
   <ds:schemaRefs>
     <ds:schemaRef ds:uri="http://schemas.openxmlformats.org/officeDocument/2006/bibliography"/>
   </ds:schemaRefs>

</xml_diff>

<commit_message>
More API doc updates for notifications.
</commit_message>
<xml_diff>
--- a/v2/WinChatty v2 API.docx
+++ b/v2/WinChatty v2 API.docx
@@ -97,7 +97,7 @@
               <w:rPr>
                 <w:noProof/>
               </w:rPr>
-              <w:t>1:49 AM</w:t>
+              <w:t>2:35 AM</w:t>
             </w:r>
             <w:r>
               <w:fldChar w:fldCharType="end"/>
@@ -209,7 +209,7 @@
             </w:rPr>
             <w:fldChar w:fldCharType="separate"/>
           </w:r>
-          <w:hyperlink w:anchor="_Toc396262370" w:history="1">
+          <w:hyperlink w:anchor="_Toc396265447" w:history="1">
             <w:r>
               <w:rPr>
                 <w:rStyle w:val="Hyperlink"/>
@@ -236,7 +236,7 @@
                 <w:noProof/>
                 <w:webHidden/>
               </w:rPr>
-              <w:instrText xml:space="preserve"> PAGEREF _Toc396262370 \h </w:instrText>
+              <w:instrText xml:space="preserve"> PAGEREF _Toc396265447 \h </w:instrText>
             </w:r>
             <w:r>
               <w:rPr>
@@ -275,7 +275,7 @@
               <w:sz w:val="22"/>
             </w:rPr>
           </w:pPr>
-          <w:hyperlink w:anchor="_Toc396262371" w:history="1">
+          <w:hyperlink w:anchor="_Toc396265448" w:history="1">
             <w:r>
               <w:rPr>
                 <w:rStyle w:val="Hyperlink"/>
@@ -302,7 +302,7 @@
                 <w:noProof/>
                 <w:webHidden/>
               </w:rPr>
-              <w:instrText xml:space="preserve"> PAGEREF _Toc396262371 \h </w:instrText>
+              <w:instrText xml:space="preserve"> PAGEREF _Toc396265448 \h </w:instrText>
             </w:r>
             <w:r>
               <w:rPr>
@@ -341,7 +341,7 @@
               <w:sz w:val="22"/>
             </w:rPr>
           </w:pPr>
-          <w:hyperlink w:anchor="_Toc396262372" w:history="1">
+          <w:hyperlink w:anchor="_Toc396265449" w:history="1">
             <w:r>
               <w:rPr>
                 <w:rStyle w:val="Hyperlink"/>
@@ -368,7 +368,7 @@
                 <w:noProof/>
                 <w:webHidden/>
               </w:rPr>
-              <w:instrText xml:space="preserve"> PAGEREF _Toc396262372 \h </w:instrText>
+              <w:instrText xml:space="preserve"> PAGEREF _Toc396265449 \h </w:instrText>
             </w:r>
             <w:r>
               <w:rPr>
@@ -407,7 +407,7 @@
               <w:sz w:val="22"/>
             </w:rPr>
           </w:pPr>
-          <w:hyperlink w:anchor="_Toc396262373" w:history="1">
+          <w:hyperlink w:anchor="_Toc396265450" w:history="1">
             <w:r>
               <w:rPr>
                 <w:rStyle w:val="Hyperlink"/>
@@ -434,7 +434,7 @@
                 <w:noProof/>
                 <w:webHidden/>
               </w:rPr>
-              <w:instrText xml:space="preserve"> PAGEREF _Toc396262373 \h </w:instrText>
+              <w:instrText xml:space="preserve"> PAGEREF _Toc396265450 \h </w:instrText>
             </w:r>
             <w:r>
               <w:rPr>
@@ -473,7 +473,7 @@
               <w:sz w:val="22"/>
             </w:rPr>
           </w:pPr>
-          <w:hyperlink w:anchor="_Toc396262374" w:history="1">
+          <w:hyperlink w:anchor="_Toc396265451" w:history="1">
             <w:r>
               <w:rPr>
                 <w:rStyle w:val="Hyperlink"/>
@@ -500,7 +500,7 @@
                 <w:noProof/>
                 <w:webHidden/>
               </w:rPr>
-              <w:instrText xml:space="preserve"> PAGEREF _Toc396262374 \h </w:instrText>
+              <w:instrText xml:space="preserve"> PAGEREF _Toc396265451 \h </w:instrText>
             </w:r>
             <w:r>
               <w:rPr>
@@ -539,7 +539,7 @@
               <w:sz w:val="22"/>
             </w:rPr>
           </w:pPr>
-          <w:hyperlink w:anchor="_Toc396262375" w:history="1">
+          <w:hyperlink w:anchor="_Toc396265452" w:history="1">
             <w:r>
               <w:rPr>
                 <w:rStyle w:val="Hyperlink"/>
@@ -566,7 +566,7 @@
                 <w:noProof/>
                 <w:webHidden/>
               </w:rPr>
-              <w:instrText xml:space="preserve"> PAGEREF _Toc396262375 \h </w:instrText>
+              <w:instrText xml:space="preserve"> PAGEREF _Toc396265452 \h </w:instrText>
             </w:r>
             <w:r>
               <w:rPr>
@@ -609,7 +609,7 @@
               <w:sz w:val="22"/>
             </w:rPr>
           </w:pPr>
-          <w:hyperlink w:anchor="_Toc396262376" w:history="1">
+          <w:hyperlink w:anchor="_Toc396265453" w:history="1">
             <w:r>
               <w:rPr>
                 <w:rStyle w:val="Hyperlink"/>
@@ -636,7 +636,7 @@
                 <w:noProof/>
                 <w:webHidden/>
               </w:rPr>
-              <w:instrText xml:space="preserve"> PAGEREF _Toc396262376 \h </w:instrText>
+              <w:instrText xml:space="preserve"> PAGEREF _Toc396265453 \h </w:instrText>
             </w:r>
             <w:r>
               <w:rPr>
@@ -675,7 +675,7 @@
               <w:sz w:val="22"/>
             </w:rPr>
           </w:pPr>
-          <w:hyperlink w:anchor="_Toc396262377" w:history="1">
+          <w:hyperlink w:anchor="_Toc396265454" w:history="1">
             <w:r>
               <w:rPr>
                 <w:rStyle w:val="Hyperlink"/>
@@ -702,7 +702,7 @@
                 <w:noProof/>
                 <w:webHidden/>
               </w:rPr>
-              <w:instrText xml:space="preserve"> PAGEREF _Toc396262377 \h </w:instrText>
+              <w:instrText xml:space="preserve"> PAGEREF _Toc396265454 \h </w:instrText>
             </w:r>
             <w:r>
               <w:rPr>
@@ -741,7 +741,7 @@
               <w:sz w:val="22"/>
             </w:rPr>
           </w:pPr>
-          <w:hyperlink w:anchor="_Toc396262378" w:history="1">
+          <w:hyperlink w:anchor="_Toc396265455" w:history="1">
             <w:r>
               <w:rPr>
                 <w:rStyle w:val="Hyperlink"/>
@@ -768,7 +768,7 @@
                 <w:noProof/>
                 <w:webHidden/>
               </w:rPr>
-              <w:instrText xml:space="preserve"> PAGEREF _Toc396262378 \h </w:instrText>
+              <w:instrText xml:space="preserve"> PAGEREF _Toc396265455 \h </w:instrText>
             </w:r>
             <w:r>
               <w:rPr>
@@ -807,7 +807,7 @@
               <w:sz w:val="22"/>
             </w:rPr>
           </w:pPr>
-          <w:hyperlink w:anchor="_Toc396262379" w:history="1">
+          <w:hyperlink w:anchor="_Toc396265456" w:history="1">
             <w:r>
               <w:rPr>
                 <w:rStyle w:val="Hyperlink"/>
@@ -834,7 +834,7 @@
                 <w:noProof/>
                 <w:webHidden/>
               </w:rPr>
-              <w:instrText xml:space="preserve"> PAGEREF _Toc396262379 \h </w:instrText>
+              <w:instrText xml:space="preserve"> PAGEREF _Toc396265456 \h </w:instrText>
             </w:r>
             <w:r>
               <w:rPr>
@@ -873,7 +873,7 @@
               <w:sz w:val="22"/>
             </w:rPr>
           </w:pPr>
-          <w:hyperlink w:anchor="_Toc396262380" w:history="1">
+          <w:hyperlink w:anchor="_Toc396265457" w:history="1">
             <w:r>
               <w:rPr>
                 <w:rStyle w:val="Hyperlink"/>
@@ -900,7 +900,7 @@
                 <w:noProof/>
                 <w:webHidden/>
               </w:rPr>
-              <w:instrText xml:space="preserve"> PAGEREF _Toc396262380 \h </w:instrText>
+              <w:instrText xml:space="preserve"> PAGEREF _Toc396265457 \h </w:instrText>
             </w:r>
             <w:r>
               <w:rPr>
@@ -939,7 +939,7 @@
               <w:sz w:val="22"/>
             </w:rPr>
           </w:pPr>
-          <w:hyperlink w:anchor="_Toc396262381" w:history="1">
+          <w:hyperlink w:anchor="_Toc396265458" w:history="1">
             <w:r>
               <w:rPr>
                 <w:rStyle w:val="Hyperlink"/>
@@ -966,7 +966,7 @@
                 <w:noProof/>
                 <w:webHidden/>
               </w:rPr>
-              <w:instrText xml:space="preserve"> PAGEREF _Toc396262381 \h </w:instrText>
+              <w:instrText xml:space="preserve"> PAGEREF _Toc396265458 \h </w:instrText>
             </w:r>
             <w:r>
               <w:rPr>
@@ -1005,7 +1005,7 @@
               <w:sz w:val="22"/>
             </w:rPr>
           </w:pPr>
-          <w:hyperlink w:anchor="_Toc396262382" w:history="1">
+          <w:hyperlink w:anchor="_Toc396265459" w:history="1">
             <w:r>
               <w:rPr>
                 <w:rStyle w:val="Hyperlink"/>
@@ -1032,7 +1032,7 @@
                 <w:noProof/>
                 <w:webHidden/>
               </w:rPr>
-              <w:instrText xml:space="preserve"> PAGEREF _Toc396262382 \h </w:instrText>
+              <w:instrText xml:space="preserve"> PAGEREF _Toc396265459 \h </w:instrText>
             </w:r>
             <w:r>
               <w:rPr>
@@ -1075,7 +1075,7 @@
               <w:sz w:val="22"/>
             </w:rPr>
           </w:pPr>
-          <w:hyperlink w:anchor="_Toc396262383" w:history="1">
+          <w:hyperlink w:anchor="_Toc396265460" w:history="1">
             <w:r>
               <w:rPr>
                 <w:rStyle w:val="Hyperlink"/>
@@ -1102,7 +1102,7 @@
                 <w:noProof/>
                 <w:webHidden/>
               </w:rPr>
-              <w:instrText xml:space="preserve"> PAGEREF _Toc396262383 \h </w:instrText>
+              <w:instrText xml:space="preserve"> PAGEREF _Toc396265460 \h </w:instrText>
             </w:r>
             <w:r>
               <w:rPr>
@@ -1141,7 +1141,7 @@
               <w:sz w:val="22"/>
             </w:rPr>
           </w:pPr>
-          <w:hyperlink w:anchor="_Toc396262384" w:history="1">
+          <w:hyperlink w:anchor="_Toc396265461" w:history="1">
             <w:r>
               <w:rPr>
                 <w:rStyle w:val="Hyperlink"/>
@@ -1168,7 +1168,7 @@
                 <w:noProof/>
                 <w:webHidden/>
               </w:rPr>
-              <w:instrText xml:space="preserve"> PAGEREF _Toc396262384 \h </w:instrText>
+              <w:instrText xml:space="preserve"> PAGEREF _Toc396265461 \h </w:instrText>
             </w:r>
             <w:r>
               <w:rPr>
@@ -1207,7 +1207,7 @@
               <w:sz w:val="22"/>
             </w:rPr>
           </w:pPr>
-          <w:hyperlink w:anchor="_Toc396262385" w:history="1">
+          <w:hyperlink w:anchor="_Toc396265462" w:history="1">
             <w:r>
               <w:rPr>
                 <w:rStyle w:val="Hyperlink"/>
@@ -1234,7 +1234,7 @@
                 <w:noProof/>
                 <w:webHidden/>
               </w:rPr>
-              <w:instrText xml:space="preserve"> PAGEREF _Toc396262385 \h </w:instrText>
+              <w:instrText xml:space="preserve"> PAGEREF _Toc396265462 \h </w:instrText>
             </w:r>
             <w:r>
               <w:rPr>
@@ -1273,7 +1273,7 @@
               <w:sz w:val="22"/>
             </w:rPr>
           </w:pPr>
-          <w:hyperlink w:anchor="_Toc396262386" w:history="1">
+          <w:hyperlink w:anchor="_Toc396265463" w:history="1">
             <w:r>
               <w:rPr>
                 <w:rStyle w:val="Hyperlink"/>
@@ -1300,7 +1300,7 @@
                 <w:noProof/>
                 <w:webHidden/>
               </w:rPr>
-              <w:instrText xml:space="preserve"> PAGEREF _Toc396262386 \h </w:instrText>
+              <w:instrText xml:space="preserve"> PAGEREF _Toc396265463 \h </w:instrText>
             </w:r>
             <w:r>
               <w:rPr>
@@ -1339,7 +1339,7 @@
               <w:sz w:val="22"/>
             </w:rPr>
           </w:pPr>
-          <w:hyperlink w:anchor="_Toc396262387" w:history="1">
+          <w:hyperlink w:anchor="_Toc396265464" w:history="1">
             <w:r>
               <w:rPr>
                 <w:rStyle w:val="Hyperlink"/>
@@ -1366,7 +1366,7 @@
                 <w:noProof/>
                 <w:webHidden/>
               </w:rPr>
-              <w:instrText xml:space="preserve"> PAGEREF _Toc396262387 \h </w:instrText>
+              <w:instrText xml:space="preserve"> PAGEREF _Toc396265464 \h </w:instrText>
             </w:r>
             <w:r>
               <w:rPr>
@@ -1405,7 +1405,7 @@
               <w:sz w:val="22"/>
             </w:rPr>
           </w:pPr>
-          <w:hyperlink w:anchor="_Toc396262388" w:history="1">
+          <w:hyperlink w:anchor="_Toc396265465" w:history="1">
             <w:r>
               <w:rPr>
                 <w:rStyle w:val="Hyperlink"/>
@@ -1432,7 +1432,7 @@
                 <w:noProof/>
                 <w:webHidden/>
               </w:rPr>
-              <w:instrText xml:space="preserve"> PAGEREF _Toc396262388 \h </w:instrText>
+              <w:instrText xml:space="preserve"> PAGEREF _Toc396265465 \h </w:instrText>
             </w:r>
             <w:r>
               <w:rPr>
@@ -1471,7 +1471,7 @@
               <w:sz w:val="22"/>
             </w:rPr>
           </w:pPr>
-          <w:hyperlink w:anchor="_Toc396262389" w:history="1">
+          <w:hyperlink w:anchor="_Toc396265466" w:history="1">
             <w:r>
               <w:rPr>
                 <w:rStyle w:val="Hyperlink"/>
@@ -1498,7 +1498,7 @@
                 <w:noProof/>
                 <w:webHidden/>
               </w:rPr>
-              <w:instrText xml:space="preserve"> PAGEREF _Toc396262389 \h </w:instrText>
+              <w:instrText xml:space="preserve"> PAGEREF _Toc396265466 \h </w:instrText>
             </w:r>
             <w:r>
               <w:rPr>
@@ -1537,7 +1537,7 @@
               <w:sz w:val="22"/>
             </w:rPr>
           </w:pPr>
-          <w:hyperlink w:anchor="_Toc396262390" w:history="1">
+          <w:hyperlink w:anchor="_Toc396265467" w:history="1">
             <w:r>
               <w:rPr>
                 <w:rStyle w:val="Hyperlink"/>
@@ -1564,7 +1564,7 @@
                 <w:noProof/>
                 <w:webHidden/>
               </w:rPr>
-              <w:instrText xml:space="preserve"> PAGEREF _Toc396262390 \h </w:instrText>
+              <w:instrText xml:space="preserve"> PAGEREF _Toc396265467 \h </w:instrText>
             </w:r>
             <w:r>
               <w:rPr>
@@ -1603,7 +1603,7 @@
               <w:sz w:val="22"/>
             </w:rPr>
           </w:pPr>
-          <w:hyperlink w:anchor="_Toc396262391" w:history="1">
+          <w:hyperlink w:anchor="_Toc396265468" w:history="1">
             <w:r>
               <w:rPr>
                 <w:rStyle w:val="Hyperlink"/>
@@ -1630,7 +1630,7 @@
                 <w:noProof/>
                 <w:webHidden/>
               </w:rPr>
-              <w:instrText xml:space="preserve"> PAGEREF _Toc396262391 \h </w:instrText>
+              <w:instrText xml:space="preserve"> PAGEREF _Toc396265468 \h </w:instrText>
             </w:r>
             <w:r>
               <w:rPr>
@@ -1669,7 +1669,7 @@
               <w:sz w:val="22"/>
             </w:rPr>
           </w:pPr>
-          <w:hyperlink w:anchor="_Toc396262392" w:history="1">
+          <w:hyperlink w:anchor="_Toc396265469" w:history="1">
             <w:r>
               <w:rPr>
                 <w:rStyle w:val="Hyperlink"/>
@@ -1696,7 +1696,7 @@
                 <w:noProof/>
                 <w:webHidden/>
               </w:rPr>
-              <w:instrText xml:space="preserve"> PAGEREF _Toc396262392 \h </w:instrText>
+              <w:instrText xml:space="preserve"> PAGEREF _Toc396265469 \h </w:instrText>
             </w:r>
             <w:r>
               <w:rPr>
@@ -1739,7 +1739,7 @@
               <w:sz w:val="22"/>
             </w:rPr>
           </w:pPr>
-          <w:hyperlink w:anchor="_Toc396262393" w:history="1">
+          <w:hyperlink w:anchor="_Toc396265470" w:history="1">
             <w:r>
               <w:rPr>
                 <w:rStyle w:val="Hyperlink"/>
@@ -1766,7 +1766,7 @@
                 <w:noProof/>
                 <w:webHidden/>
               </w:rPr>
-              <w:instrText xml:space="preserve"> PAGEREF _Toc396262393 \h </w:instrText>
+              <w:instrText xml:space="preserve"> PAGEREF _Toc396265470 \h </w:instrText>
             </w:r>
             <w:r>
               <w:rPr>
@@ -1805,7 +1805,7 @@
               <w:sz w:val="22"/>
             </w:rPr>
           </w:pPr>
-          <w:hyperlink w:anchor="_Toc396262394" w:history="1">
+          <w:hyperlink w:anchor="_Toc396265471" w:history="1">
             <w:r>
               <w:rPr>
                 <w:rStyle w:val="Hyperlink"/>
@@ -1832,7 +1832,7 @@
                 <w:noProof/>
                 <w:webHidden/>
               </w:rPr>
-              <w:instrText xml:space="preserve"> PAGEREF _Toc396262394 \h </w:instrText>
+              <w:instrText xml:space="preserve"> PAGEREF _Toc396265471 \h </w:instrText>
             </w:r>
             <w:r>
               <w:rPr>
@@ -1871,7 +1871,7 @@
               <w:sz w:val="22"/>
             </w:rPr>
           </w:pPr>
-          <w:hyperlink w:anchor="_Toc396262395" w:history="1">
+          <w:hyperlink w:anchor="_Toc396265472" w:history="1">
             <w:r>
               <w:rPr>
                 <w:rStyle w:val="Hyperlink"/>
@@ -1898,7 +1898,7 @@
                 <w:noProof/>
                 <w:webHidden/>
               </w:rPr>
-              <w:instrText xml:space="preserve"> PAGEREF _Toc396262395 \h </w:instrText>
+              <w:instrText xml:space="preserve"> PAGEREF _Toc396265472 \h </w:instrText>
             </w:r>
             <w:r>
               <w:rPr>
@@ -1937,7 +1937,7 @@
               <w:sz w:val="22"/>
             </w:rPr>
           </w:pPr>
-          <w:hyperlink w:anchor="_Toc396262396" w:history="1">
+          <w:hyperlink w:anchor="_Toc396265473" w:history="1">
             <w:r>
               <w:rPr>
                 <w:rStyle w:val="Hyperlink"/>
@@ -1964,7 +1964,7 @@
                 <w:noProof/>
                 <w:webHidden/>
               </w:rPr>
-              <w:instrText xml:space="preserve"> PAGEREF _Toc396262396 \h </w:instrText>
+              <w:instrText xml:space="preserve"> PAGEREF _Toc396265473 \h </w:instrText>
             </w:r>
             <w:r>
               <w:rPr>
@@ -2003,7 +2003,7 @@
               <w:sz w:val="22"/>
             </w:rPr>
           </w:pPr>
-          <w:hyperlink w:anchor="_Toc396262397" w:history="1">
+          <w:hyperlink w:anchor="_Toc396265474" w:history="1">
             <w:r>
               <w:rPr>
                 <w:rStyle w:val="Hyperlink"/>
@@ -2030,7 +2030,7 @@
                 <w:noProof/>
                 <w:webHidden/>
               </w:rPr>
-              <w:instrText xml:space="preserve"> PAGEREF _Toc396262397 \h </w:instrText>
+              <w:instrText xml:space="preserve"> PAGEREF _Toc396265474 \h </w:instrText>
             </w:r>
             <w:r>
               <w:rPr>
@@ -2073,7 +2073,7 @@
               <w:sz w:val="22"/>
             </w:rPr>
           </w:pPr>
-          <w:hyperlink w:anchor="_Toc396262398" w:history="1">
+          <w:hyperlink w:anchor="_Toc396265475" w:history="1">
             <w:r>
               <w:rPr>
                 <w:rStyle w:val="Hyperlink"/>
@@ -2100,7 +2100,7 @@
                 <w:noProof/>
                 <w:webHidden/>
               </w:rPr>
-              <w:instrText xml:space="preserve"> PAGEREF _Toc396262398 \h </w:instrText>
+              <w:instrText xml:space="preserve"> PAGEREF _Toc396265475 \h </w:instrText>
             </w:r>
             <w:r>
               <w:rPr>
@@ -2139,7 +2139,7 @@
               <w:sz w:val="22"/>
             </w:rPr>
           </w:pPr>
-          <w:hyperlink w:anchor="_Toc396262399" w:history="1">
+          <w:hyperlink w:anchor="_Toc396265476" w:history="1">
             <w:r>
               <w:rPr>
                 <w:rStyle w:val="Hyperlink"/>
@@ -2166,7 +2166,7 @@
                 <w:noProof/>
                 <w:webHidden/>
               </w:rPr>
-              <w:instrText xml:space="preserve"> PAGEREF _Toc396262399 \h </w:instrText>
+              <w:instrText xml:space="preserve"> PAGEREF _Toc396265476 \h </w:instrText>
             </w:r>
             <w:r>
               <w:rPr>
@@ -2205,7 +2205,7 @@
               <w:sz w:val="22"/>
             </w:rPr>
           </w:pPr>
-          <w:hyperlink w:anchor="_Toc396262400" w:history="1">
+          <w:hyperlink w:anchor="_Toc396265477" w:history="1">
             <w:r>
               <w:rPr>
                 <w:rStyle w:val="Hyperlink"/>
@@ -2232,7 +2232,7 @@
                 <w:noProof/>
                 <w:webHidden/>
               </w:rPr>
-              <w:instrText xml:space="preserve"> PAGEREF _Toc396262400 \h </w:instrText>
+              <w:instrText xml:space="preserve"> PAGEREF _Toc396265477 \h </w:instrText>
             </w:r>
             <w:r>
               <w:rPr>
@@ -2271,7 +2271,7 @@
               <w:sz w:val="22"/>
             </w:rPr>
           </w:pPr>
-          <w:hyperlink w:anchor="_Toc396262401" w:history="1">
+          <w:hyperlink w:anchor="_Toc396265478" w:history="1">
             <w:r>
               <w:rPr>
                 <w:rStyle w:val="Hyperlink"/>
@@ -2298,7 +2298,7 @@
                 <w:noProof/>
                 <w:webHidden/>
               </w:rPr>
-              <w:instrText xml:space="preserve"> PAGEREF _Toc396262401 \h </w:instrText>
+              <w:instrText xml:space="preserve"> PAGEREF _Toc396265478 \h </w:instrText>
             </w:r>
             <w:r>
               <w:rPr>
@@ -2337,7 +2337,7 @@
               <w:sz w:val="22"/>
             </w:rPr>
           </w:pPr>
-          <w:hyperlink w:anchor="_Toc396262402" w:history="1">
+          <w:hyperlink w:anchor="_Toc396265479" w:history="1">
             <w:r>
               <w:rPr>
                 <w:rStyle w:val="Hyperlink"/>
@@ -2364,7 +2364,7 @@
                 <w:noProof/>
                 <w:webHidden/>
               </w:rPr>
-              <w:instrText xml:space="preserve"> PAGEREF _Toc396262402 \h </w:instrText>
+              <w:instrText xml:space="preserve"> PAGEREF _Toc396265479 \h </w:instrText>
             </w:r>
             <w:r>
               <w:rPr>
@@ -2403,7 +2403,7 @@
               <w:sz w:val="22"/>
             </w:rPr>
           </w:pPr>
-          <w:hyperlink w:anchor="_Toc396262403" w:history="1">
+          <w:hyperlink w:anchor="_Toc396265480" w:history="1">
             <w:r>
               <w:rPr>
                 <w:rStyle w:val="Hyperlink"/>
@@ -2430,7 +2430,7 @@
                 <w:noProof/>
                 <w:webHidden/>
               </w:rPr>
-              <w:instrText xml:space="preserve"> PAGEREF _Toc396262403 \h </w:instrText>
+              <w:instrText xml:space="preserve"> PAGEREF _Toc396265480 \h </w:instrText>
             </w:r>
             <w:r>
               <w:rPr>
@@ -2473,7 +2473,7 @@
               <w:sz w:val="22"/>
             </w:rPr>
           </w:pPr>
-          <w:hyperlink w:anchor="_Toc396262404" w:history="1">
+          <w:hyperlink w:anchor="_Toc396265481" w:history="1">
             <w:r>
               <w:rPr>
                 <w:rStyle w:val="Hyperlink"/>
@@ -2500,7 +2500,7 @@
                 <w:noProof/>
                 <w:webHidden/>
               </w:rPr>
-              <w:instrText xml:space="preserve"> PAGEREF _Toc396262404 \h </w:instrText>
+              <w:instrText xml:space="preserve"> PAGEREF _Toc396265481 \h </w:instrText>
             </w:r>
             <w:r>
               <w:rPr>
@@ -2539,7 +2539,7 @@
               <w:sz w:val="22"/>
             </w:rPr>
           </w:pPr>
-          <w:hyperlink w:anchor="_Toc396262405" w:history="1">
+          <w:hyperlink w:anchor="_Toc396265482" w:history="1">
             <w:r>
               <w:rPr>
                 <w:rStyle w:val="Hyperlink"/>
@@ -2566,7 +2566,7 @@
                 <w:noProof/>
                 <w:webHidden/>
               </w:rPr>
-              <w:instrText xml:space="preserve"> PAGEREF _Toc396262405 \h </w:instrText>
+              <w:instrText xml:space="preserve"> PAGEREF _Toc396265482 \h </w:instrText>
             </w:r>
             <w:r>
               <w:rPr>
@@ -2605,7 +2605,7 @@
               <w:sz w:val="22"/>
             </w:rPr>
           </w:pPr>
-          <w:hyperlink w:anchor="_Toc396262406" w:history="1">
+          <w:hyperlink w:anchor="_Toc396265483" w:history="1">
             <w:r>
               <w:rPr>
                 <w:rStyle w:val="Hyperlink"/>
@@ -2632,7 +2632,7 @@
                 <w:noProof/>
                 <w:webHidden/>
               </w:rPr>
-              <w:instrText xml:space="preserve"> PAGEREF _Toc396262406 \h </w:instrText>
+              <w:instrText xml:space="preserve"> PAGEREF _Toc396265483 \h </w:instrText>
             </w:r>
             <w:r>
               <w:rPr>
@@ -2671,7 +2671,7 @@
               <w:sz w:val="22"/>
             </w:rPr>
           </w:pPr>
-          <w:hyperlink w:anchor="_Toc396262407" w:history="1">
+          <w:hyperlink w:anchor="_Toc396265484" w:history="1">
             <w:r>
               <w:rPr>
                 <w:rStyle w:val="Hyperlink"/>
@@ -2698,7 +2698,7 @@
                 <w:noProof/>
                 <w:webHidden/>
               </w:rPr>
-              <w:instrText xml:space="preserve"> PAGEREF _Toc396262407 \h </w:instrText>
+              <w:instrText xml:space="preserve"> PAGEREF _Toc396265484 \h </w:instrText>
             </w:r>
             <w:r>
               <w:rPr>
@@ -2737,7 +2737,7 @@
               <w:sz w:val="22"/>
             </w:rPr>
           </w:pPr>
-          <w:hyperlink w:anchor="_Toc396262408" w:history="1">
+          <w:hyperlink w:anchor="_Toc396265485" w:history="1">
             <w:r>
               <w:rPr>
                 <w:rStyle w:val="Hyperlink"/>
@@ -2764,7 +2764,7 @@
                 <w:noProof/>
                 <w:webHidden/>
               </w:rPr>
-              <w:instrText xml:space="preserve"> PAGEREF _Toc396262408 \h </w:instrText>
+              <w:instrText xml:space="preserve"> PAGEREF _Toc396265485 \h </w:instrText>
             </w:r>
             <w:r>
               <w:rPr>
@@ -2807,7 +2807,7 @@
               <w:sz w:val="22"/>
             </w:rPr>
           </w:pPr>
-          <w:hyperlink w:anchor="_Toc396262409" w:history="1">
+          <w:hyperlink w:anchor="_Toc396265486" w:history="1">
             <w:r>
               <w:rPr>
                 <w:rStyle w:val="Hyperlink"/>
@@ -2834,7 +2834,7 @@
                 <w:noProof/>
                 <w:webHidden/>
               </w:rPr>
-              <w:instrText xml:space="preserve"> PAGEREF _Toc396262409 \h </w:instrText>
+              <w:instrText xml:space="preserve"> PAGEREF _Toc396265486 \h </w:instrText>
             </w:r>
             <w:r>
               <w:rPr>
@@ -2873,7 +2873,7 @@
               <w:sz w:val="22"/>
             </w:rPr>
           </w:pPr>
-          <w:hyperlink w:anchor="_Toc396262410" w:history="1">
+          <w:hyperlink w:anchor="_Toc396265487" w:history="1">
             <w:r>
               <w:rPr>
                 <w:rStyle w:val="Hyperlink"/>
@@ -2900,7 +2900,7 @@
                 <w:noProof/>
                 <w:webHidden/>
               </w:rPr>
-              <w:instrText xml:space="preserve"> PAGEREF _Toc396262410 \h </w:instrText>
+              <w:instrText xml:space="preserve"> PAGEREF _Toc396265487 \h </w:instrText>
             </w:r>
             <w:r>
               <w:rPr>
@@ -2939,7 +2939,7 @@
               <w:sz w:val="22"/>
             </w:rPr>
           </w:pPr>
-          <w:hyperlink w:anchor="_Toc396262411" w:history="1">
+          <w:hyperlink w:anchor="_Toc396265488" w:history="1">
             <w:r>
               <w:rPr>
                 <w:rStyle w:val="Hyperlink"/>
@@ -2966,7 +2966,7 @@
                 <w:noProof/>
                 <w:webHidden/>
               </w:rPr>
-              <w:instrText xml:space="preserve"> PAGEREF _Toc396262411 \h </w:instrText>
+              <w:instrText xml:space="preserve"> PAGEREF _Toc396265488 \h </w:instrText>
             </w:r>
             <w:r>
               <w:rPr>
@@ -3005,7 +3005,7 @@
               <w:sz w:val="22"/>
             </w:rPr>
           </w:pPr>
-          <w:hyperlink w:anchor="_Toc396262412" w:history="1">
+          <w:hyperlink w:anchor="_Toc396265489" w:history="1">
             <w:r>
               <w:rPr>
                 <w:rStyle w:val="Hyperlink"/>
@@ -3032,7 +3032,7 @@
                 <w:noProof/>
                 <w:webHidden/>
               </w:rPr>
-              <w:instrText xml:space="preserve"> PAGEREF _Toc396262412 \h </w:instrText>
+              <w:instrText xml:space="preserve"> PAGEREF _Toc396265489 \h </w:instrText>
             </w:r>
             <w:r>
               <w:rPr>
@@ -3071,7 +3071,7 @@
               <w:sz w:val="22"/>
             </w:rPr>
           </w:pPr>
-          <w:hyperlink w:anchor="_Toc396262413" w:history="1">
+          <w:hyperlink w:anchor="_Toc396265490" w:history="1">
             <w:r>
               <w:rPr>
                 <w:rStyle w:val="Hyperlink"/>
@@ -3098,7 +3098,7 @@
                 <w:noProof/>
                 <w:webHidden/>
               </w:rPr>
-              <w:instrText xml:space="preserve"> PAGEREF _Toc396262413 \h </w:instrText>
+              <w:instrText xml:space="preserve"> PAGEREF _Toc396265490 \h </w:instrText>
             </w:r>
             <w:r>
               <w:rPr>
@@ -3137,7 +3137,7 @@
               <w:sz w:val="22"/>
             </w:rPr>
           </w:pPr>
-          <w:hyperlink w:anchor="_Toc396262414" w:history="1">
+          <w:hyperlink w:anchor="_Toc396265491" w:history="1">
             <w:r>
               <w:rPr>
                 <w:rStyle w:val="Hyperlink"/>
@@ -3164,7 +3164,7 @@
                 <w:noProof/>
                 <w:webHidden/>
               </w:rPr>
-              <w:instrText xml:space="preserve"> PAGEREF _Toc396262414 \h </w:instrText>
+              <w:instrText xml:space="preserve"> PAGEREF _Toc396265491 \h </w:instrText>
             </w:r>
             <w:r>
               <w:rPr>
@@ -3203,7 +3203,7 @@
               <w:sz w:val="22"/>
             </w:rPr>
           </w:pPr>
-          <w:hyperlink w:anchor="_Toc396262415" w:history="1">
+          <w:hyperlink w:anchor="_Toc396265492" w:history="1">
             <w:r>
               <w:rPr>
                 <w:rStyle w:val="Hyperlink"/>
@@ -3230,7 +3230,7 @@
                 <w:noProof/>
                 <w:webHidden/>
               </w:rPr>
-              <w:instrText xml:space="preserve"> PAGEREF _Toc396262415 \h </w:instrText>
+              <w:instrText xml:space="preserve"> PAGEREF _Toc396265492 \h </w:instrText>
             </w:r>
             <w:r>
               <w:rPr>
@@ -3269,7 +3269,7 @@
               <w:sz w:val="22"/>
             </w:rPr>
           </w:pPr>
-          <w:hyperlink w:anchor="_Toc396262416" w:history="1">
+          <w:hyperlink w:anchor="_Toc396265493" w:history="1">
             <w:r>
               <w:rPr>
                 <w:rStyle w:val="Hyperlink"/>
@@ -3296,7 +3296,7 @@
                 <w:noProof/>
                 <w:webHidden/>
               </w:rPr>
-              <w:instrText xml:space="preserve"> PAGEREF _Toc396262416 \h </w:instrText>
+              <w:instrText xml:space="preserve"> PAGEREF _Toc396265493 \h </w:instrText>
             </w:r>
             <w:r>
               <w:rPr>
@@ -3335,7 +3335,7 @@
               <w:sz w:val="22"/>
             </w:rPr>
           </w:pPr>
-          <w:hyperlink w:anchor="_Toc396262417" w:history="1">
+          <w:hyperlink w:anchor="_Toc396265494" w:history="1">
             <w:r>
               <w:rPr>
                 <w:rStyle w:val="Hyperlink"/>
@@ -3362,7 +3362,7 @@
                 <w:noProof/>
                 <w:webHidden/>
               </w:rPr>
-              <w:instrText xml:space="preserve"> PAGEREF _Toc396262417 \h </w:instrText>
+              <w:instrText xml:space="preserve"> PAGEREF _Toc396265494 \h </w:instrText>
             </w:r>
             <w:r>
               <w:rPr>
@@ -3405,7 +3405,7 @@
               <w:sz w:val="22"/>
             </w:rPr>
           </w:pPr>
-          <w:hyperlink w:anchor="_Toc396262418" w:history="1">
+          <w:hyperlink w:anchor="_Toc396265495" w:history="1">
             <w:r>
               <w:rPr>
                 <w:rStyle w:val="Hyperlink"/>
@@ -3432,7 +3432,7 @@
                 <w:noProof/>
                 <w:webHidden/>
               </w:rPr>
-              <w:instrText xml:space="preserve"> PAGEREF _Toc396262418 \h </w:instrText>
+              <w:instrText xml:space="preserve"> PAGEREF _Toc396265495 \h </w:instrText>
             </w:r>
             <w:r>
               <w:rPr>
@@ -3471,13 +3471,13 @@
               <w:sz w:val="22"/>
             </w:rPr>
           </w:pPr>
-          <w:hyperlink w:anchor="_Toc396262419" w:history="1">
+          <w:hyperlink w:anchor="_Toc396265496" w:history="1">
             <w:r>
               <w:rPr>
                 <w:rStyle w:val="Hyperlink"/>
                 <w:noProof/>
               </w:rPr>
-              <w:t>POST /v2/notifications/registerNotifierClient</w:t>
+              <w:t>GET /v2/notifications/generateId</w:t>
             </w:r>
             <w:r>
               <w:rPr>
@@ -3498,7 +3498,7 @@
                 <w:noProof/>
                 <w:webHidden/>
               </w:rPr>
-              <w:instrText xml:space="preserve"> PAGEREF _Toc396262419 \h </w:instrText>
+              <w:instrText xml:space="preserve"> PAGEREF _Toc396265496 \h </w:instrText>
             </w:r>
             <w:r>
               <w:rPr>
@@ -3537,13 +3537,13 @@
               <w:sz w:val="22"/>
             </w:rPr>
           </w:pPr>
-          <w:hyperlink w:anchor="_Toc396262420" w:history="1">
+          <w:hyperlink w:anchor="_Toc396265497" w:history="1">
             <w:r>
               <w:rPr>
                 <w:rStyle w:val="Hyperlink"/>
                 <w:noProof/>
               </w:rPr>
-              <w:t>POST /v2/notifications/registerRichClient</w:t>
+              <w:t>POST /v2/notifications/registerNotifierClient</w:t>
             </w:r>
             <w:r>
               <w:rPr>
@@ -3564,7 +3564,7 @@
                 <w:noProof/>
                 <w:webHidden/>
               </w:rPr>
-              <w:instrText xml:space="preserve"> PAGEREF _Toc396262420 \h </w:instrText>
+              <w:instrText xml:space="preserve"> PAGEREF _Toc396265497 \h </w:instrText>
             </w:r>
             <w:r>
               <w:rPr>
@@ -3603,13 +3603,13 @@
               <w:sz w:val="22"/>
             </w:rPr>
           </w:pPr>
-          <w:hyperlink w:anchor="_Toc396262421" w:history="1">
+          <w:hyperlink w:anchor="_Toc396265498" w:history="1">
             <w:r>
               <w:rPr>
                 <w:rStyle w:val="Hyperlink"/>
                 <w:noProof/>
               </w:rPr>
-              <w:t>POST /v2/notifications/detachAccount</w:t>
+              <w:t>POST /v2/notifications/registerRichClient</w:t>
             </w:r>
             <w:r>
               <w:rPr>
@@ -3630,7 +3630,7 @@
                 <w:noProof/>
                 <w:webHidden/>
               </w:rPr>
-              <w:instrText xml:space="preserve"> PAGEREF _Toc396262421 \h </w:instrText>
+              <w:instrText xml:space="preserve"> PAGEREF _Toc396265498 \h </w:instrText>
             </w:r>
             <w:r>
               <w:rPr>
@@ -3669,13 +3669,13 @@
               <w:sz w:val="22"/>
             </w:rPr>
           </w:pPr>
-          <w:hyperlink w:anchor="_Toc396262422" w:history="1">
+          <w:hyperlink w:anchor="_Toc396265499" w:history="1">
             <w:r>
               <w:rPr>
                 <w:rStyle w:val="Hyperlink"/>
                 <w:noProof/>
               </w:rPr>
-              <w:t>POST /v2/notifications/waitForNotification</w:t>
+              <w:t>POST /v2/notifications/detachAccount</w:t>
             </w:r>
             <w:r>
               <w:rPr>
@@ -3696,7 +3696,7 @@
                 <w:noProof/>
                 <w:webHidden/>
               </w:rPr>
-              <w:instrText xml:space="preserve"> PAGEREF _Toc396262422 \h </w:instrText>
+              <w:instrText xml:space="preserve"> PAGEREF _Toc396265499 \h </w:instrText>
             </w:r>
             <w:r>
               <w:rPr>
@@ -3735,13 +3735,13 @@
               <w:sz w:val="22"/>
             </w:rPr>
           </w:pPr>
-          <w:hyperlink w:anchor="_Toc396262423" w:history="1">
+          <w:hyperlink w:anchor="_Toc396265500" w:history="1">
             <w:r>
               <w:rPr>
                 <w:rStyle w:val="Hyperlink"/>
                 <w:noProof/>
               </w:rPr>
-              <w:t>POST /v2/notifications/getUserSetup</w:t>
+              <w:t>POST /v2/notifications/waitForNotification</w:t>
             </w:r>
             <w:r>
               <w:rPr>
@@ -3762,7 +3762,7 @@
                 <w:noProof/>
                 <w:webHidden/>
               </w:rPr>
-              <w:instrText xml:space="preserve"> PAGEREF _Toc396262423 \h </w:instrText>
+              <w:instrText xml:space="preserve"> PAGEREF _Toc396265500 \h </w:instrText>
             </w:r>
             <w:r>
               <w:rPr>
@@ -3801,12 +3801,78 @@
               <w:sz w:val="22"/>
             </w:rPr>
           </w:pPr>
-          <w:hyperlink w:anchor="_Toc396262424" w:history="1">
+          <w:hyperlink w:anchor="_Toc396265501" w:history="1">
             <w:r>
               <w:rPr>
                 <w:rStyle w:val="Hyperlink"/>
                 <w:noProof/>
               </w:rPr>
+              <w:t>POST /v2/notifications/getUserSetup</w:t>
+            </w:r>
+            <w:r>
+              <w:rPr>
+                <w:noProof/>
+                <w:webHidden/>
+              </w:rPr>
+              <w:tab/>
+            </w:r>
+            <w:r>
+              <w:rPr>
+                <w:noProof/>
+                <w:webHidden/>
+              </w:rPr>
+              <w:fldChar w:fldCharType="begin"/>
+            </w:r>
+            <w:r>
+              <w:rPr>
+                <w:noProof/>
+                <w:webHidden/>
+              </w:rPr>
+              <w:instrText xml:space="preserve"> PAGEREF _Toc396265501 \h </w:instrText>
+            </w:r>
+            <w:r>
+              <w:rPr>
+                <w:noProof/>
+                <w:webHidden/>
+              </w:rPr>
+            </w:r>
+            <w:r>
+              <w:rPr>
+                <w:noProof/>
+                <w:webHidden/>
+              </w:rPr>
+              <w:fldChar w:fldCharType="separate"/>
+            </w:r>
+            <w:r>
+              <w:rPr>
+                <w:noProof/>
+                <w:webHidden/>
+              </w:rPr>
+              <w:t>1</w:t>
+            </w:r>
+            <w:r>
+              <w:rPr>
+                <w:noProof/>
+                <w:webHidden/>
+              </w:rPr>
+              <w:fldChar w:fldCharType="end"/>
+            </w:r>
+          </w:hyperlink>
+        </w:p>
+        <w:p>
+          <w:pPr>
+            <w:pStyle w:val="TOC2"/>
+            <w:rPr>
+              <w:noProof/>
+              <w:sz w:val="22"/>
+            </w:rPr>
+          </w:pPr>
+          <w:hyperlink w:anchor="_Toc396265502" w:history="1">
+            <w:r>
+              <w:rPr>
+                <w:rStyle w:val="Hyperlink"/>
+                <w:noProof/>
+              </w:rPr>
               <w:t>POST /v2/notifications/setUserSetup</w:t>
             </w:r>
             <w:r>
@@ -3828,7 +3894,7 @@
                 <w:noProof/>
                 <w:webHidden/>
               </w:rPr>
-              <w:instrText xml:space="preserve"> PAGEREF _Toc396262424 \h </w:instrText>
+              <w:instrText xml:space="preserve"> PAGEREF _Toc396265502 \h </w:instrText>
             </w:r>
             <w:r>
               <w:rPr>
@@ -3871,7 +3937,7 @@
               <w:sz w:val="22"/>
             </w:rPr>
           </w:pPr>
-          <w:hyperlink w:anchor="_Toc396262425" w:history="1">
+          <w:hyperlink w:anchor="_Toc396265503" w:history="1">
             <w:r>
               <w:rPr>
                 <w:rStyle w:val="Hyperlink"/>
@@ -3898,7 +3964,7 @@
                 <w:noProof/>
                 <w:webHidden/>
               </w:rPr>
-              <w:instrText xml:space="preserve"> PAGEREF _Toc396262425 \h </w:instrText>
+              <w:instrText xml:space="preserve"> PAGEREF _Toc396265503 \h </w:instrText>
             </w:r>
             <w:r>
               <w:rPr>
@@ -3946,7 +4012,7 @@
         <w:pStyle w:val="Heading1"/>
         <w:spacing w:before="0"/>
       </w:pPr>
-      <w:bookmarkStart w:id="0" w:name="_Toc396262370"/>
+      <w:bookmarkStart w:id="0" w:name="_Toc396265447"/>
       <w:r>
         <w:t>Introduction</w:t>
       </w:r>
@@ -4054,7 +4120,7 @@
       <w:pPr>
         <w:pStyle w:val="Heading2"/>
       </w:pPr>
-      <w:bookmarkStart w:id="1" w:name="_Toc396262371"/>
+      <w:bookmarkStart w:id="1" w:name="_Toc396265448"/>
       <w:r>
         <w:t>Protocols</w:t>
       </w:r>
@@ -4628,7 +4694,7 @@
       <w:pPr>
         <w:pStyle w:val="Heading2"/>
       </w:pPr>
-      <w:bookmarkStart w:id="2" w:name="_Toc396262372"/>
+      <w:bookmarkStart w:id="2" w:name="_Toc396265449"/>
       <w:r>
         <w:t>Data Types</w:t>
       </w:r>
@@ -7305,7 +7371,7 @@
       <w:pPr>
         <w:pStyle w:val="Heading2"/>
       </w:pPr>
-      <w:bookmarkStart w:id="3" w:name="_Toc396262373"/>
+      <w:bookmarkStart w:id="3" w:name="_Toc396265450"/>
       <w:r>
         <w:t xml:space="preserve">Error </w:t>
       </w:r>
@@ -7535,7 +7601,7 @@
       <w:pPr>
         <w:pStyle w:val="Heading2"/>
       </w:pPr>
-      <w:bookmarkStart w:id="4" w:name="_Toc396262374"/>
+      <w:bookmarkStart w:id="4" w:name="_Toc396265451"/>
       <w:r>
         <w:t>Client Implementation Guide</w:t>
       </w:r>
@@ -8022,7 +8088,7 @@
       <w:pPr>
         <w:pStyle w:val="Heading2"/>
       </w:pPr>
-      <w:bookmarkStart w:id="5" w:name="_Toc396262375"/>
+      <w:bookmarkStart w:id="5" w:name="_Toc396265452"/>
       <w:r>
         <w:t xml:space="preserve">Security and </w:t>
       </w:r>
@@ -8188,7 +8254,7 @@
       <w:pPr>
         <w:pStyle w:val="Heading1"/>
       </w:pPr>
-      <w:bookmarkStart w:id="6" w:name="_Toc396262376"/>
+      <w:bookmarkStart w:id="6" w:name="_Toc396265453"/>
       <w:r>
         <w:t>Threads</w:t>
       </w:r>
@@ -8205,7 +8271,7 @@
       </w:pPr>
       <w:bookmarkStart w:id="7" w:name="_GET_/v2/getBumpedThreadIds"/>
       <w:bookmarkStart w:id="8" w:name="_GET_/v2/getChatty"/>
-      <w:bookmarkStart w:id="9" w:name="_Toc396262377"/>
+      <w:bookmarkStart w:id="9" w:name="_Toc396265454"/>
       <w:bookmarkEnd w:id="7"/>
       <w:bookmarkEnd w:id="8"/>
       <w:r>
@@ -8496,7 +8562,7 @@
         <w:pStyle w:val="Heading2"/>
       </w:pPr>
       <w:bookmarkStart w:id="10" w:name="_GET_/v2/getThread"/>
-      <w:bookmarkStart w:id="11" w:name="_Toc396262378"/>
+      <w:bookmarkStart w:id="11" w:name="_Toc396265455"/>
       <w:bookmarkEnd w:id="10"/>
       <w:r>
         <w:t>GET /v2/getChattyRootPosts</w:t>
@@ -8808,7 +8874,7 @@
       <w:pPr>
         <w:pStyle w:val="Heading2"/>
       </w:pPr>
-      <w:bookmarkStart w:id="12" w:name="_Toc396262379"/>
+      <w:bookmarkStart w:id="12" w:name="_Toc396265456"/>
       <w:r>
         <w:t>GET /v2/getThread</w:t>
       </w:r>
@@ -8973,7 +9039,7 @@
       <w:pPr>
         <w:pStyle w:val="Heading2"/>
       </w:pPr>
-      <w:bookmarkStart w:id="13" w:name="_Toc396262380"/>
+      <w:bookmarkStart w:id="13" w:name="_Toc396265457"/>
       <w:r>
         <w:t>GET /v2/getThreadPostIds</w:t>
       </w:r>
@@ -9165,7 +9231,7 @@
       <w:pPr>
         <w:pStyle w:val="Heading2"/>
       </w:pPr>
-      <w:bookmarkStart w:id="14" w:name="_Toc396262381"/>
+      <w:bookmarkStart w:id="14" w:name="_Toc396265458"/>
       <w:r>
         <w:t>GET /v2/getThread</w:t>
       </w:r>
@@ -9365,7 +9431,7 @@
       <w:pPr>
         <w:pStyle w:val="Heading2"/>
       </w:pPr>
-      <w:bookmarkStart w:id="16" w:name="_Toc396262382"/>
+      <w:bookmarkStart w:id="16" w:name="_Toc396265459"/>
       <w:r>
         <w:t>GET /v2/getSubthread</w:t>
       </w:r>
@@ -9571,7 +9637,7 @@
       <w:pPr>
         <w:pStyle w:val="Heading1"/>
       </w:pPr>
-      <w:bookmarkStart w:id="17" w:name="_Toc396262383"/>
+      <w:bookmarkStart w:id="17" w:name="_Toc396265460"/>
       <w:r>
         <w:t>Posts</w:t>
       </w:r>
@@ -9586,7 +9652,7 @@
       <w:pPr>
         <w:pStyle w:val="Heading2"/>
       </w:pPr>
-      <w:bookmarkStart w:id="18" w:name="_Toc396262384"/>
+      <w:bookmarkStart w:id="18" w:name="_Toc396265461"/>
       <w:r>
         <w:t>GET /v2/getNewestPostInfo</w:t>
       </w:r>
@@ -9701,7 +9767,7 @@
       <w:pPr>
         <w:pStyle w:val="Heading2"/>
       </w:pPr>
-      <w:bookmarkStart w:id="19" w:name="_Toc396262385"/>
+      <w:bookmarkStart w:id="19" w:name="_Toc396265462"/>
       <w:r>
         <w:t>GET /v2/getPost</w:t>
       </w:r>
@@ -9819,7 +9885,7 @@
       <w:pPr>
         <w:pStyle w:val="Heading2"/>
       </w:pPr>
-      <w:bookmarkStart w:id="20" w:name="_Toc396262386"/>
+      <w:bookmarkStart w:id="20" w:name="_Toc396265463"/>
       <w:r>
         <w:t>GET /v2/getPostRange</w:t>
       </w:r>
@@ -10021,7 +10087,7 @@
       <w:pPr>
         <w:pStyle w:val="Heading2"/>
       </w:pPr>
-      <w:bookmarkStart w:id="21" w:name="_Toc396262387"/>
+      <w:bookmarkStart w:id="21" w:name="_Toc396265464"/>
       <w:r>
         <w:t>GET /v2/getParentId</w:t>
       </w:r>
@@ -10186,7 +10252,7 @@
         <w:pStyle w:val="Heading2"/>
       </w:pPr>
       <w:bookmarkStart w:id="22" w:name="_POST_/v2/postComment"/>
-      <w:bookmarkStart w:id="23" w:name="_Toc396262388"/>
+      <w:bookmarkStart w:id="23" w:name="_Toc396265465"/>
       <w:bookmarkEnd w:id="22"/>
       <w:r>
         <w:t>GET /v2/get</w:t>
@@ -10402,7 +10468,7 @@
       <w:pPr>
         <w:pStyle w:val="Heading2"/>
       </w:pPr>
-      <w:bookmarkStart w:id="24" w:name="_Toc396262389"/>
+      <w:bookmarkStart w:id="24" w:name="_Toc396265466"/>
       <w:r>
         <w:t>POST /v2/postComment</w:t>
       </w:r>
@@ -10653,7 +10719,7 @@
       <w:pPr>
         <w:pStyle w:val="Heading2"/>
       </w:pPr>
-      <w:bookmarkStart w:id="25" w:name="_Toc396262390"/>
+      <w:bookmarkStart w:id="25" w:name="_Toc396265467"/>
       <w:r>
         <w:t>GET /v2/search</w:t>
       </w:r>
@@ -10948,7 +11014,7 @@
         <w:pStyle w:val="Heading2"/>
       </w:pPr>
       <w:bookmarkStart w:id="26" w:name="_POST_/v2/requestReindex"/>
-      <w:bookmarkStart w:id="27" w:name="_Toc396262391"/>
+      <w:bookmarkStart w:id="27" w:name="_Toc396265468"/>
       <w:bookmarkEnd w:id="26"/>
       <w:r>
         <w:t>POST /v2/requestReindex</w:t>
@@ -11085,7 +11151,7 @@
       <w:pPr>
         <w:pStyle w:val="Heading2"/>
       </w:pPr>
-      <w:bookmarkStart w:id="28" w:name="_Toc396262392"/>
+      <w:bookmarkStart w:id="28" w:name="_Toc396265469"/>
       <w:r>
         <w:t>POST /v2/setPostCategory</w:t>
       </w:r>
@@ -11344,7 +11410,7 @@
       <w:pPr>
         <w:pStyle w:val="Heading1"/>
       </w:pPr>
-      <w:bookmarkStart w:id="29" w:name="_Toc396262393"/>
+      <w:bookmarkStart w:id="29" w:name="_Toc396265470"/>
       <w:r>
         <w:t>Events</w:t>
       </w:r>
@@ -11550,7 +11616,7 @@
         <w:pStyle w:val="Heading2"/>
       </w:pPr>
       <w:bookmarkStart w:id="30" w:name="_GET_/v2/getNewestEventId"/>
-      <w:bookmarkStart w:id="31" w:name="_Toc396262394"/>
+      <w:bookmarkStart w:id="31" w:name="_Toc396265471"/>
       <w:bookmarkEnd w:id="30"/>
       <w:r>
         <w:t>GET /v2/getNewestEventId</w:t>
@@ -11657,7 +11723,7 @@
       </w:pPr>
       <w:bookmarkStart w:id="32" w:name="_GET_/v2/waitForEvent"/>
       <w:bookmarkStart w:id="33" w:name="_Ref396259939"/>
-      <w:bookmarkStart w:id="34" w:name="_Toc396262395"/>
+      <w:bookmarkStart w:id="34" w:name="_Toc396265472"/>
       <w:bookmarkEnd w:id="32"/>
       <w:r>
         <w:t>GET /v2/waitForEvent</w:t>
@@ -11969,7 +12035,7 @@
         <w:pStyle w:val="Heading2"/>
       </w:pPr>
       <w:bookmarkStart w:id="35" w:name="_GET_/v2/pollForEvent"/>
-      <w:bookmarkStart w:id="36" w:name="_Toc396262396"/>
+      <w:bookmarkStart w:id="36" w:name="_Toc396265473"/>
       <w:bookmarkEnd w:id="35"/>
       <w:r>
         <w:t>GET /v2/pollForEvent</w:t>
@@ -12267,7 +12333,7 @@
       <w:pPr>
         <w:pStyle w:val="Heading2"/>
       </w:pPr>
-      <w:bookmarkStart w:id="37" w:name="_Toc396262397"/>
+      <w:bookmarkStart w:id="37" w:name="_Toc396265474"/>
       <w:r>
         <w:t>POST /v2/broadcastServerMessage</w:t>
       </w:r>
@@ -12485,7 +12551,7 @@
         <w:pStyle w:val="Heading1"/>
       </w:pPr>
       <w:bookmarkStart w:id="38" w:name="_GET_/v2/getNewerEvents_&lt;TODO&gt;"/>
-      <w:bookmarkStart w:id="39" w:name="_Toc396262398"/>
+      <w:bookmarkStart w:id="39" w:name="_Toc396265475"/>
       <w:bookmarkEnd w:id="38"/>
       <w:r>
         <w:t>Users</w:t>
@@ -12503,7 +12569,7 @@
       </w:pPr>
       <w:bookmarkStart w:id="40" w:name="_POST_/v2/verifyCredentials"/>
       <w:bookmarkStart w:id="41" w:name="_POST_/v2/checkConnection"/>
-      <w:bookmarkStart w:id="42" w:name="_Toc396262399"/>
+      <w:bookmarkStart w:id="42" w:name="_Toc396265476"/>
       <w:bookmarkEnd w:id="40"/>
       <w:bookmarkEnd w:id="41"/>
       <w:r>
@@ -12649,7 +12715,7 @@
       <w:pPr>
         <w:pStyle w:val="Heading2"/>
       </w:pPr>
-      <w:bookmarkStart w:id="43" w:name="_Toc396262400"/>
+      <w:bookmarkStart w:id="43" w:name="_Toc396265477"/>
       <w:r>
         <w:t>POST /v2/verifyCredentials</w:t>
       </w:r>
@@ -12800,7 +12866,7 @@
         <w:pStyle w:val="Heading2"/>
       </w:pPr>
       <w:bookmarkStart w:id="44" w:name="_GET_/v2/getUserRegistrationDate"/>
-      <w:bookmarkStart w:id="45" w:name="_Toc396262401"/>
+      <w:bookmarkStart w:id="45" w:name="_Toc396265478"/>
       <w:bookmarkEnd w:id="44"/>
       <w:r>
         <w:t>GET /v2/getUserRegistrationDate</w:t>
@@ -12984,7 +13050,7 @@
         <w:pStyle w:val="Heading2"/>
       </w:pPr>
       <w:bookmarkStart w:id="46" w:name="_GET_/v2/getAllUserRegistrationDates"/>
-      <w:bookmarkStart w:id="47" w:name="_Toc396262402"/>
+      <w:bookmarkStart w:id="47" w:name="_Toc396265479"/>
       <w:bookmarkEnd w:id="46"/>
       <w:r>
         <w:t>GET /v2/getAllUserRegistrationDates</w:t>
@@ -13141,7 +13207,7 @@
       <w:pPr>
         <w:pStyle w:val="Heading2"/>
       </w:pPr>
-      <w:bookmarkStart w:id="48" w:name="_Toc396262403"/>
+      <w:bookmarkStart w:id="48" w:name="_Toc396265480"/>
       <w:r>
         <w:t>GET /v2/getAllTenYearUsers</w:t>
       </w:r>
@@ -13265,7 +13331,7 @@
       <w:pPr>
         <w:pStyle w:val="Heading1"/>
       </w:pPr>
-      <w:bookmarkStart w:id="49" w:name="_Toc396262404"/>
+      <w:bookmarkStart w:id="49" w:name="_Toc396265481"/>
       <w:r>
         <w:t>Shackmessages</w:t>
       </w:r>
@@ -13280,7 +13346,7 @@
       <w:pPr>
         <w:pStyle w:val="Heading2"/>
       </w:pPr>
-      <w:bookmarkStart w:id="50" w:name="_Toc396262405"/>
+      <w:bookmarkStart w:id="50" w:name="_Toc396265482"/>
       <w:r>
         <w:t>POST /v2/getMessages</w:t>
       </w:r>
@@ -13711,7 +13777,7 @@
         <w:pStyle w:val="Heading2"/>
       </w:pPr>
       <w:bookmarkStart w:id="51" w:name="_POST_/v2/sendMessage"/>
-      <w:bookmarkStart w:id="52" w:name="_Toc396262406"/>
+      <w:bookmarkStart w:id="52" w:name="_Toc396265483"/>
       <w:bookmarkEnd w:id="51"/>
       <w:r>
         <w:t>POST /v2/sendMessage</w:t>
@@ -13940,7 +14006,7 @@
       <w:pPr>
         <w:pStyle w:val="Heading2"/>
       </w:pPr>
-      <w:bookmarkStart w:id="53" w:name="_Toc396262407"/>
+      <w:bookmarkStart w:id="53" w:name="_Toc396265484"/>
       <w:r>
         <w:t>POST /v2/markMessageRead</w:t>
       </w:r>
@@ -14138,7 +14204,7 @@
       <w:pPr>
         <w:pStyle w:val="Heading2"/>
       </w:pPr>
-      <w:bookmarkStart w:id="54" w:name="_Toc396262408"/>
+      <w:bookmarkStart w:id="54" w:name="_Toc396265485"/>
       <w:r>
         <w:t>POST /v2/deleteMessag</w:t>
       </w:r>
@@ -14363,7 +14429,7 @@
         <w:pStyle w:val="Heading1"/>
       </w:pPr>
       <w:bookmarkStart w:id="55" w:name="_Client_Data"/>
-      <w:bookmarkStart w:id="56" w:name="_Toc396262409"/>
+      <w:bookmarkStart w:id="56" w:name="_Toc396265486"/>
       <w:bookmarkEnd w:id="55"/>
       <w:r>
         <w:t xml:space="preserve">Client </w:t>
@@ -14509,7 +14575,7 @@
       <w:bookmarkStart w:id="57" w:name="_POST_/v2/clientData/getClientToken_"/>
       <w:bookmarkStart w:id="58" w:name="_POST_/v2/clientData/getClientSessio"/>
       <w:bookmarkStart w:id="59" w:name="_Ref375010567"/>
-      <w:bookmarkStart w:id="60" w:name="_Toc396262410"/>
+      <w:bookmarkStart w:id="60" w:name="_Toc396265487"/>
       <w:bookmarkEnd w:id="57"/>
       <w:bookmarkEnd w:id="58"/>
       <w:r>
@@ -14777,7 +14843,7 @@
       <w:pPr>
         <w:pStyle w:val="Heading2"/>
       </w:pPr>
-      <w:bookmarkStart w:id="61" w:name="_Toc396262411"/>
+      <w:bookmarkStart w:id="61" w:name="_Toc396265488"/>
       <w:r>
         <w:t>POST</w:t>
       </w:r>
@@ -15012,7 +15078,7 @@
       <w:pPr>
         <w:pStyle w:val="Heading2"/>
       </w:pPr>
-      <w:bookmarkStart w:id="62" w:name="_Toc396262412"/>
+      <w:bookmarkStart w:id="62" w:name="_Toc396265489"/>
       <w:r>
         <w:t>POST /v2/</w:t>
       </w:r>
@@ -15302,7 +15368,7 @@
       <w:pPr>
         <w:pStyle w:val="Heading2"/>
       </w:pPr>
-      <w:bookmarkStart w:id="63" w:name="_Toc396262413"/>
+      <w:bookmarkStart w:id="63" w:name="_Toc396265490"/>
       <w:r>
         <w:t>POST</w:t>
       </w:r>
@@ -15559,7 +15625,7 @@
       <w:pPr>
         <w:pStyle w:val="Heading2"/>
       </w:pPr>
-      <w:bookmarkStart w:id="64" w:name="_Toc396262414"/>
+      <w:bookmarkStart w:id="64" w:name="_Toc396265491"/>
       <w:r>
         <w:t>POST /v2/</w:t>
       </w:r>
@@ -15727,7 +15793,7 @@
       <w:pPr>
         <w:pStyle w:val="Heading2"/>
       </w:pPr>
-      <w:bookmarkStart w:id="65" w:name="_Toc396262415"/>
+      <w:bookmarkStart w:id="65" w:name="_Toc396265492"/>
       <w:r>
         <w:t>POST /v2/</w:t>
       </w:r>
@@ -15955,7 +16021,7 @@
       <w:pPr>
         <w:pStyle w:val="Heading2"/>
       </w:pPr>
-      <w:bookmarkStart w:id="66" w:name="_Toc396262416"/>
+      <w:bookmarkStart w:id="66" w:name="_Toc396265493"/>
       <w:r>
         <w:t>POST</w:t>
       </w:r>
@@ -16118,7 +16184,7 @@
       <w:pPr>
         <w:pStyle w:val="Heading2"/>
       </w:pPr>
-      <w:bookmarkStart w:id="67" w:name="_Toc396262417"/>
+      <w:bookmarkStart w:id="67" w:name="_Toc396265494"/>
       <w:r>
         <w:t>POST /v2/</w:t>
       </w:r>
@@ -16315,7 +16381,7 @@
       <w:pPr>
         <w:pStyle w:val="Heading1"/>
       </w:pPr>
-      <w:bookmarkStart w:id="68" w:name="_Toc396262418"/>
+      <w:bookmarkStart w:id="68" w:name="_Toc396265495"/>
       <w:r>
         <w:t>Notifications</w:t>
       </w:r>
@@ -16323,12 +16389,13 @@
     </w:p>
     <w:p>
       <w:r>
-        <w:t>There are two paths for implementing notifications, described below.</w:t>
-      </w:r>
-    </w:p>
-    <w:p>
-      <w:r>
-        <w:t>Simple clients:</w:t>
+        <w:t xml:space="preserve">There are </w:t>
+      </w:r>
+      <w:r>
+        <w:t xml:space="preserve">three </w:t>
+      </w:r>
+      <w:r>
+        <w:t>paths for implementing notifications, described below.</w:t>
       </w:r>
     </w:p>
     <w:p>
@@ -16340,16 +16407,88 @@
         </w:numPr>
       </w:pPr>
       <w:r>
-        <w:t xml:space="preserve">Authentication and user notification setup is done through the web browser, using the </w:t>
-      </w:r>
-      <w:r>
-        <w:t xml:space="preserve">web-based </w:t>
-      </w:r>
-      <w:r>
-        <w:t>setup interface</w:t>
-      </w:r>
-      <w:r>
-        <w:t xml:space="preserve"> at winchatty.com.</w:t>
+        <w:t>Simple</w:t>
+      </w:r>
+      <w:r>
+        <w:t xml:space="preserve"> desktop notifier clients:</w:t>
+      </w:r>
+    </w:p>
+    <w:p>
+      <w:pPr>
+        <w:pStyle w:val="ListParagraph"/>
+        <w:numPr>
+          <w:ilvl w:val="1"/>
+          <w:numId w:val="34"/>
+        </w:numPr>
+      </w:pPr>
+      <w:r>
+        <w:t>Upon installation (or upon demand), generate a GUID to represent that client installation and save it forever.</w:t>
+      </w:r>
+    </w:p>
+    <w:p>
+      <w:pPr>
+        <w:pStyle w:val="ListParagraph"/>
+        <w:numPr>
+          <w:ilvl w:val="1"/>
+          <w:numId w:val="34"/>
+        </w:numPr>
+      </w:pPr>
+      <w:r>
+        <w:t xml:space="preserve">Call </w:t>
+      </w:r>
+      <w:hyperlink w:anchor="_POST_/v2/notifications/registerNoti" w:history="1">
+        <w:r>
+          <w:rPr>
+            <w:rStyle w:val="Hyperlink"/>
+          </w:rPr>
+          <w:t>/v2/notifications/registerNotifierClient</w:t>
+        </w:r>
+      </w:hyperlink>
+      <w:r>
+        <w:t xml:space="preserve"> at startup.</w:t>
+      </w:r>
+    </w:p>
+    <w:p>
+      <w:pPr>
+        <w:pStyle w:val="ListParagraph"/>
+        <w:numPr>
+          <w:ilvl w:val="1"/>
+          <w:numId w:val="34"/>
+        </w:numPr>
+      </w:pPr>
+      <w:r>
+        <w:t xml:space="preserve">Call </w:t>
+      </w:r>
+      <w:hyperlink w:anchor="_POST_/v2/notifications/waitForNotif" w:history="1">
+        <w:r>
+          <w:rPr>
+            <w:rStyle w:val="Hyperlink"/>
+          </w:rPr>
+          <w:t>/v2/notifications/waitForNotification</w:t>
+        </w:r>
+      </w:hyperlink>
+      <w:r>
+        <w:t xml:space="preserve"> in a loop.  If ERR_CLIENT_</w:t>
+      </w:r>
+      <w:r>
+        <w:t>NOT_</w:t>
+      </w:r>
+      <w:r>
+        <w:t xml:space="preserve">ASSOCIATED is returned, then open </w:t>
+      </w:r>
+      <w:hyperlink r:id="rId76" w:history="1">
+        <w:r>
+          <w:rPr>
+            <w:rStyle w:val="Hyperlink"/>
+          </w:rPr>
+          <w:t>https://winchatty.com/v2/notifications/ui/login?clientId=(_____)</w:t>
+        </w:r>
+      </w:hyperlink>
+      <w:r>
+        <w:t xml:space="preserve"> in the browser, inserting the client GUID into the query string.  Wait for the user to finish logging i</w:t>
+      </w:r>
+      <w:r>
+        <w:t>n, which associates the account, then continue to loop.</w:t>
       </w:r>
     </w:p>
     <w:p>
@@ -16361,7 +16500,88 @@
         </w:numPr>
       </w:pPr>
       <w:r>
-        <w:t xml:space="preserve">No native UI required, but no control over the web-based setup interface. </w:t>
+        <w:t>Rich desktop clients:</w:t>
+      </w:r>
+    </w:p>
+    <w:p>
+      <w:pPr>
+        <w:pStyle w:val="ListParagraph"/>
+        <w:numPr>
+          <w:ilvl w:val="1"/>
+          <w:numId w:val="34"/>
+        </w:numPr>
+      </w:pPr>
+      <w:r>
+        <w:t>Upon installation (or upon demand), generate a GUID to represent that client installation and save it forever.</w:t>
+      </w:r>
+    </w:p>
+    <w:p>
+      <w:pPr>
+        <w:pStyle w:val="ListParagraph"/>
+        <w:numPr>
+          <w:ilvl w:val="1"/>
+          <w:numId w:val="34"/>
+        </w:numPr>
+      </w:pPr>
+      <w:r>
+        <w:t xml:space="preserve">Call </w:t>
+      </w:r>
+      <w:hyperlink w:anchor="_POST_/v2/notifications/registerRich" w:history="1">
+        <w:r>
+          <w:rPr>
+            <w:rStyle w:val="Hyperlink"/>
+          </w:rPr>
+          <w:t>/v2/notifications/registerRichClient</w:t>
+        </w:r>
+      </w:hyperlink>
+      <w:r>
+        <w:t xml:space="preserve"> when the user enables notifications.</w:t>
+      </w:r>
+    </w:p>
+    <w:p>
+      <w:pPr>
+        <w:pStyle w:val="ListParagraph"/>
+        <w:numPr>
+          <w:ilvl w:val="1"/>
+          <w:numId w:val="34"/>
+        </w:numPr>
+      </w:pPr>
+      <w:r>
+        <w:t xml:space="preserve">Call </w:t>
+      </w:r>
+      <w:hyperlink w:anchor="_POST_/v2/notifications/waitForNotif" w:history="1">
+        <w:r>
+          <w:rPr>
+            <w:rStyle w:val="Hyperlink"/>
+          </w:rPr>
+          <w:t>/v2/notifications/waitForNotification</w:t>
+        </w:r>
+      </w:hyperlink>
+      <w:r>
+        <w:t xml:space="preserve"> in a loop.  If an error is returned, then stop looping and display the error.</w:t>
+      </w:r>
+    </w:p>
+    <w:p>
+      <w:pPr>
+        <w:pStyle w:val="ListParagraph"/>
+        <w:numPr>
+          <w:ilvl w:val="1"/>
+          <w:numId w:val="34"/>
+        </w:numPr>
+      </w:pPr>
+      <w:r>
+        <w:t xml:space="preserve">Call </w:t>
+      </w:r>
+      <w:hyperlink w:anchor="_POST_/v2/notifications/detachAccoun" w:history="1">
+        <w:r>
+          <w:rPr>
+            <w:rStyle w:val="Hyperlink"/>
+          </w:rPr>
+          <w:t>/v2/notifications/detachAccount</w:t>
+        </w:r>
+      </w:hyperlink>
+      <w:r>
+        <w:t xml:space="preserve"> when the user disables notifications.</w:t>
       </w:r>
     </w:p>
     <w:p>
@@ -16373,16 +16593,84 @@
         </w:numPr>
       </w:pPr>
       <w:r>
-        <w:t xml:space="preserve">Automatically receive new user notification </w:t>
-      </w:r>
-      <w:r>
-        <w:t>features</w:t>
-      </w:r>
-      <w:r>
-        <w:t xml:space="preserve"> by virtue of the </w:t>
-      </w:r>
-      <w:r>
-        <w:t>setup interface being web-based.</w:t>
+        <w:t>Rich mobile clients:</w:t>
+      </w:r>
+      <w:bookmarkStart w:id="69" w:name="_GoBack"/>
+      <w:bookmarkEnd w:id="69"/>
+    </w:p>
+    <w:p>
+      <w:pPr>
+        <w:pStyle w:val="ListParagraph"/>
+        <w:numPr>
+          <w:ilvl w:val="1"/>
+          <w:numId w:val="34"/>
+        </w:numPr>
+      </w:pPr>
+      <w:r>
+        <w:t>Upon installation (or upon demand), generate a GUID to represent that client installation and save it forever.</w:t>
+      </w:r>
+    </w:p>
+    <w:p>
+      <w:pPr>
+        <w:pStyle w:val="ListParagraph"/>
+        <w:numPr>
+          <w:ilvl w:val="1"/>
+          <w:numId w:val="34"/>
+        </w:numPr>
+      </w:pPr>
+      <w:r>
+        <w:t xml:space="preserve">Call </w:t>
+      </w:r>
+      <w:hyperlink w:anchor="_POST_/v2/notifications/registerRich" w:history="1">
+        <w:r>
+          <w:rPr>
+            <w:rStyle w:val="Hyperlink"/>
+          </w:rPr>
+          <w:t>/v2/notifications/registerRichClient</w:t>
+        </w:r>
+      </w:hyperlink>
+      <w:r>
+        <w:t xml:space="preserve"> when the user enables notifications, passing the iOS device token.</w:t>
+      </w:r>
+    </w:p>
+    <w:p>
+      <w:pPr>
+        <w:pStyle w:val="ListParagraph"/>
+        <w:numPr>
+          <w:ilvl w:val="1"/>
+          <w:numId w:val="34"/>
+        </w:numPr>
+      </w:pPr>
+      <w:r>
+        <w:t>The server will push notifications to the client.</w:t>
+      </w:r>
+    </w:p>
+    <w:p>
+      <w:pPr>
+        <w:pStyle w:val="ListParagraph"/>
+        <w:numPr>
+          <w:ilvl w:val="1"/>
+          <w:numId w:val="34"/>
+        </w:numPr>
+      </w:pPr>
+      <w:r>
+        <w:t xml:space="preserve">Call </w:t>
+      </w:r>
+      <w:hyperlink w:anchor="_POST_/v2/notifications/detachAccoun" w:history="1">
+        <w:r>
+          <w:rPr>
+            <w:rStyle w:val="Hyperlink"/>
+          </w:rPr>
+          <w:t>/v2/notifications/detachAccount</w:t>
+        </w:r>
+      </w:hyperlink>
+      <w:r>
+        <w:t xml:space="preserve"> when the user disables notifications.</w:t>
+      </w:r>
+    </w:p>
+    <w:p>
+      <w:r>
+        <w:t>In order to configure the user's notifications, there are two options:</w:t>
       </w:r>
     </w:p>
     <w:p>
@@ -16390,16 +16678,22 @@
         <w:pStyle w:val="ListParagraph"/>
         <w:numPr>
           <w:ilvl w:val="0"/>
-          <w:numId w:val="34"/>
+          <w:numId w:val="36"/>
         </w:numPr>
       </w:pPr>
       <w:r>
-        <w:t>Minimal use of this API.</w:t>
-      </w:r>
-    </w:p>
-    <w:p>
-      <w:r>
-        <w:t>Rich clients:</w:t>
+        <w:t xml:space="preserve">Web-based interface at </w:t>
+      </w:r>
+      <w:hyperlink r:id="rId77" w:history="1">
+        <w:r>
+          <w:rPr>
+            <w:rStyle w:val="Hyperlink"/>
+          </w:rPr>
+          <w:t>https://winchatty.com/v2/notifications/ui/configure</w:t>
+        </w:r>
+      </w:hyperlink>
+      <w:r>
+        <w:t xml:space="preserve"> - Very easy to implement and provides full functionality, but cannot be customized in any way.  Simply point the user's browser at that page.</w:t>
       </w:r>
     </w:p>
     <w:p>
@@ -16407,84 +16701,132 @@
         <w:pStyle w:val="ListParagraph"/>
         <w:numPr>
           <w:ilvl w:val="0"/>
-          <w:numId w:val="34"/>
+          <w:numId w:val="36"/>
         </w:numPr>
       </w:pPr>
       <w:r>
-        <w:t>Client is responsible for obtaining username and password.</w:t>
-      </w:r>
-    </w:p>
-    <w:p>
-      <w:pPr>
-        <w:pStyle w:val="ListParagraph"/>
-        <w:numPr>
-          <w:ilvl w:val="0"/>
-          <w:numId w:val="34"/>
-        </w:numPr>
-      </w:pPr>
-      <w:r>
-        <w:t xml:space="preserve">Client is responsible for providing a </w:t>
-      </w:r>
-      <w:r>
-        <w:t xml:space="preserve">native </w:t>
-      </w:r>
-      <w:r>
-        <w:t xml:space="preserve">UI for </w:t>
-      </w:r>
-      <w:r>
-        <w:t xml:space="preserve">user notification setup and keeping it up-to-date as new user notification </w:t>
-      </w:r>
-      <w:r>
-        <w:t>features</w:t>
-      </w:r>
-      <w:r>
-        <w:t xml:space="preserve"> come out, but has full control over how it is presented to the user.</w:t>
-      </w:r>
-    </w:p>
-    <w:p>
-      <w:pPr>
-        <w:pStyle w:val="ListParagraph"/>
-        <w:numPr>
-          <w:ilvl w:val="0"/>
-          <w:numId w:val="34"/>
-        </w:numPr>
-      </w:pPr>
-      <w:r>
-        <w:t>Requires using most, if not all, of this API.</w:t>
-      </w:r>
-    </w:p>
-    <w:p>
-      <w:r>
-        <w:t xml:space="preserve">The push model closely mimics that of </w:t>
-      </w:r>
-      <w:r>
-        <w:fldChar w:fldCharType="begin"/>
-      </w:r>
-      <w:r>
-        <w:instrText xml:space="preserve"> REF _Ref396259939 \h </w:instrText>
-      </w:r>
-      <w:r>
-        <w:fldChar w:fldCharType="separate"/>
-      </w:r>
-      <w:r>
-        <w:t>/v2/waitForEvent</w:t>
-      </w:r>
-      <w:r>
-        <w:fldChar w:fldCharType="end"/>
-      </w:r>
-      <w:r>
-        <w:t>.</w:t>
+        <w:t>Custom native interface – More work, requiring the use of additional API calls, but permits maximum control over the user experience.</w:t>
       </w:r>
     </w:p>
     <w:p>
       <w:pPr>
         <w:pStyle w:val="Heading2"/>
       </w:pPr>
-      <w:bookmarkStart w:id="69" w:name="_Toc396262419"/>
+      <w:bookmarkStart w:id="70" w:name="_Toc396265496"/>
+      <w:r>
+        <w:t>GET /v2/notifications/generateId</w:t>
+      </w:r>
+      <w:bookmarkEnd w:id="70"/>
+    </w:p>
+    <w:p>
+      <w:r>
+        <w:t xml:space="preserve">Generates a GUID.  This is provided as a convenience for clients on platforms where GUIDs are not commonplace.  Windows-based clients may produce </w:t>
+      </w:r>
+      <w:r>
+        <w:t xml:space="preserve">a </w:t>
+      </w:r>
+      <w:r>
+        <w:t xml:space="preserve">GUID locally </w:t>
+      </w:r>
+      <w:r>
+        <w:t>using standard Windows methods rather than calling this API.</w:t>
+      </w:r>
+    </w:p>
+    <w:p>
+      <w:pPr>
+        <w:rPr>
+          <w:b/>
+        </w:rPr>
+      </w:pPr>
+      <w:r>
+        <w:rPr>
+          <w:b/>
+        </w:rPr>
+        <w:t>Parameters</w:t>
+      </w:r>
+    </w:p>
+    <w:p>
+      <w:r>
+        <w:rPr>
+          <w:b/>
+        </w:rPr>
+        <w:t>Response</w:t>
+      </w:r>
+    </w:p>
+    <w:p>
+      <w:pPr>
+        <w:ind w:left="720"/>
+        <w:rPr>
+          <w:rStyle w:val="HTMLCode"/>
+        </w:rPr>
+      </w:pPr>
+      <w:r>
+        <w:rPr>
+          <w:rStyle w:val="HTMLCode"/>
+        </w:rPr>
+        <w:t>{</w:t>
+      </w:r>
+      <w:r>
+        <w:rPr>
+          <w:rStyle w:val="HTMLCode"/>
+        </w:rPr>
+        <w:br/>
+        <w:t xml:space="preserve">   "</w:t>
+      </w:r>
+      <w:r>
+        <w:rPr>
+          <w:rStyle w:val="HTMLCode"/>
+        </w:rPr>
+        <w:t>id": [STR]</w:t>
+      </w:r>
+      <w:r>
+        <w:rPr>
+          <w:rStyle w:val="HTMLCode"/>
+        </w:rPr>
+        <w:br/>
+        <w:t>}</w:t>
+      </w:r>
+    </w:p>
+    <w:p>
+      <w:pPr>
+        <w:rPr>
+          <w:b/>
+        </w:rPr>
+      </w:pPr>
+      <w:r>
+        <w:rPr>
+          <w:b/>
+        </w:rPr>
+        <w:t>Examples</w:t>
+      </w:r>
+    </w:p>
+    <w:p>
+      <w:pPr>
+        <w:ind w:left="720"/>
+      </w:pPr>
+      <w:hyperlink r:id="rId78" w:history="1">
+        <w:r>
+          <w:rPr>
+            <w:rStyle w:val="Hyperlink"/>
+          </w:rPr>
+          <w:t>https://winchatty.com/v2/notifications/generateId</w:t>
+        </w:r>
+      </w:hyperlink>
+      <w:r>
+        <w:t xml:space="preserve"> </w:t>
+      </w:r>
+    </w:p>
+    <w:p>
+      <w:pPr>
+        <w:pStyle w:val="Heading2"/>
+      </w:pPr>
+      <w:bookmarkStart w:id="71" w:name="_POST_/v2/notifications/registerNoti"/>
+      <w:bookmarkStart w:id="72" w:name="_Toc396265497"/>
+      <w:bookmarkEnd w:id="71"/>
       <w:r>
         <w:t>POST /v2/notifications/registerNotifierClient</w:t>
       </w:r>
-      <w:bookmarkEnd w:id="69"/>
+      <w:bookmarkEnd w:id="72"/>
     </w:p>
     <w:p>
       <w:r>
@@ -16515,7 +16857,7 @@
       </w:r>
     </w:p>
     <w:p>
-      <w:hyperlink r:id="rId76" w:history="1">
+      <w:hyperlink r:id="rId79" w:history="1">
         <w:r>
           <w:rPr>
             <w:rStyle w:val="Hyperlink"/>
@@ -16538,7 +16880,7 @@
         <w:fldChar w:fldCharType="separate"/>
       </w:r>
       <w:r>
-        <w:t>/v2/notifications/waitForNotification</w:t>
+        <w:t>POST /v2/notifications/waitForNotification</w:t>
       </w:r>
       <w:r>
         <w:fldChar w:fldCharType="end"/>
@@ -16681,7 +17023,7 @@
       <w:pPr>
         <w:ind w:left="720"/>
       </w:pPr>
-      <w:hyperlink r:id="rId77" w:history="1">
+      <w:hyperlink r:id="rId80" w:history="1">
         <w:r>
           <w:rPr>
             <w:rStyle w:val="Hyperlink"/>
@@ -16697,7 +17039,9 @@
       <w:pPr>
         <w:pStyle w:val="Heading2"/>
       </w:pPr>
-      <w:bookmarkStart w:id="70" w:name="_Toc396262420"/>
+      <w:bookmarkStart w:id="73" w:name="_POST_/v2/notifications/registerRich"/>
+      <w:bookmarkStart w:id="74" w:name="_Toc396265498"/>
+      <w:bookmarkEnd w:id="73"/>
       <w:r>
         <w:t>POST /v2/notifications/register</w:t>
       </w:r>
@@ -16707,7 +17051,7 @@
       <w:r>
         <w:t>Client</w:t>
       </w:r>
-      <w:bookmarkEnd w:id="70"/>
+      <w:bookmarkEnd w:id="74"/>
     </w:p>
     <w:p>
       <w:r>
@@ -16723,7 +17067,7 @@
         <w:fldChar w:fldCharType="separate"/>
       </w:r>
       <w:r>
-        <w:t>/v2/notifications/detachAccount</w:t>
+        <w:t>POST /v2/notifications/detachAccount</w:t>
       </w:r>
       <w:r>
         <w:fldChar w:fldCharType="end"/>
@@ -16734,7 +17078,16 @@
     </w:p>
     <w:p>
       <w:r>
-        <w:t xml:space="preserve">After the client is registered, it is immediately attached to the given Shacknews account.  The client may begin calling </w:t>
+        <w:t xml:space="preserve">After the client is registered, it is immediately attached to the given Shacknews account.  </w:t>
+      </w:r>
+      <w:r>
+        <w:t>Desktop</w:t>
+      </w:r>
+      <w:r>
+        <w:t xml:space="preserve"> clients </w:t>
+      </w:r>
+      <w:r>
+        <w:t xml:space="preserve">may begin calling </w:t>
       </w:r>
       <w:r>
         <w:fldChar w:fldCharType="begin"/>
@@ -16746,13 +17099,25 @@
         <w:fldChar w:fldCharType="separate"/>
       </w:r>
       <w:r>
-        <w:t>/v2/notifications/waitForNotification</w:t>
+        <w:t>POST /v2/notifications/waitForNotification</w:t>
       </w:r>
       <w:r>
         <w:fldChar w:fldCharType="end"/>
       </w:r>
       <w:r>
-        <w:t xml:space="preserve"> to listen for notifications.</w:t>
+        <w:t xml:space="preserve"> to listen for notificat</w:t>
+      </w:r>
+      <w:r>
+        <w:t>ions as soon as this call returns.</w:t>
+      </w:r>
+      <w:r>
+        <w:t xml:space="preserve">  </w:t>
+      </w:r>
+      <w:r>
+        <w:t>Mobile</w:t>
+      </w:r>
+      <w:r>
+        <w:t xml:space="preserve"> clients will begin receiving push notifications.</w:t>
       </w:r>
     </w:p>
     <w:p>
@@ -16793,7 +17158,13 @@
         <w:ind w:left="1440"/>
       </w:pPr>
       <w:r>
-        <w:t>36-character GUID, generated fresh by the client.  The client must save and reuse this GUID every time it interacts with the notifications API, otherwise it will be seen as a separate client installation.</w:t>
+        <w:t xml:space="preserve">36-character GUID, generated fresh by the client.  The client must </w:t>
+      </w:r>
+      <w:r>
+        <w:t xml:space="preserve">use this GUID </w:t>
+      </w:r>
+      <w:r>
+        <w:t>every time it interacts with the notifications API, otherwise it will be seen as a separate client installation.</w:t>
       </w:r>
     </w:p>
     <w:p>
@@ -16878,6 +17249,37 @@
       </w:pPr>
       <w:r>
         <w:t>Password.</w:t>
+      </w:r>
+    </w:p>
+    <w:p>
+      <w:pPr>
+        <w:ind w:left="720"/>
+        <w:rPr>
+          <w:rStyle w:val="HTMLCode"/>
+        </w:rPr>
+      </w:pPr>
+      <w:r>
+        <w:rPr>
+          <w:rStyle w:val="HTMLCode"/>
+        </w:rPr>
+        <w:t>appleDeviceToken=[STR?]</w:t>
+      </w:r>
+    </w:p>
+    <w:p>
+      <w:pPr>
+        <w:ind w:left="1440"/>
+      </w:pPr>
+      <w:r>
+        <w:t xml:space="preserve">Must be provided for iOS clients.  Must </w:t>
+      </w:r>
+      <w:r>
+        <w:rPr>
+          <w:i/>
+        </w:rPr>
+        <w:t>not</w:t>
+      </w:r>
+      <w:r>
+        <w:t xml:space="preserve"> be provided for other clients.</w:t>
       </w:r>
     </w:p>
     <w:p>
@@ -16960,7 +17362,7 @@
       <w:pPr>
         <w:ind w:left="720"/>
       </w:pPr>
-      <w:hyperlink r:id="rId78" w:history="1">
+      <w:hyperlink r:id="rId81" w:history="1">
         <w:r>
           <w:rPr>
             <w:rStyle w:val="Hyperlink"/>
@@ -16976,13 +17378,15 @@
       <w:pPr>
         <w:pStyle w:val="Heading2"/>
       </w:pPr>
-      <w:bookmarkStart w:id="71" w:name="_Ref396261328"/>
-      <w:bookmarkStart w:id="72" w:name="_Toc396262421"/>
+      <w:bookmarkStart w:id="75" w:name="_Ref396261328"/>
+      <w:bookmarkStart w:id="76" w:name="_POST_/v2/notifications/detachAccoun"/>
+      <w:bookmarkStart w:id="77" w:name="_Toc396265499"/>
+      <w:bookmarkEnd w:id="76"/>
       <w:r>
         <w:t>POST /v2/notifications/detachAccount</w:t>
       </w:r>
-      <w:bookmarkEnd w:id="71"/>
-      <w:bookmarkEnd w:id="72"/>
+      <w:bookmarkEnd w:id="75"/>
+      <w:bookmarkEnd w:id="77"/>
     </w:p>
     <w:p>
       <w:r>
@@ -17178,7 +17582,7 @@
       <w:pPr>
         <w:ind w:left="720"/>
       </w:pPr>
-      <w:hyperlink r:id="rId79" w:history="1">
+      <w:hyperlink r:id="rId82" w:history="1">
         <w:r>
           <w:rPr>
             <w:rStyle w:val="Hyperlink"/>
@@ -17194,13 +17598,15 @@
       <w:pPr>
         <w:pStyle w:val="Heading2"/>
       </w:pPr>
-      <w:bookmarkStart w:id="73" w:name="_Ref396260725"/>
-      <w:bookmarkStart w:id="74" w:name="_Toc396262422"/>
+      <w:bookmarkStart w:id="78" w:name="_Ref396260725"/>
+      <w:bookmarkStart w:id="79" w:name="_POST_/v2/notifications/waitForNotif"/>
+      <w:bookmarkStart w:id="80" w:name="_Toc396265500"/>
+      <w:bookmarkEnd w:id="79"/>
       <w:r>
         <w:t>POST /v2/notifications/waitForNotification</w:t>
       </w:r>
-      <w:bookmarkEnd w:id="73"/>
-      <w:bookmarkEnd w:id="74"/>
+      <w:bookmarkEnd w:id="78"/>
+      <w:bookmarkEnd w:id="80"/>
     </w:p>
     <w:p>
       <w:r>
@@ -17234,7 +17640,7 @@
       </w:r>
     </w:p>
     <w:p>
-      <w:hyperlink r:id="rId80" w:history="1">
+      <w:hyperlink r:id="rId83" w:history="1">
         <w:r>
           <w:rPr>
             <w:rStyle w:val="Hyperlink"/>
@@ -17469,7 +17875,7 @@
       <w:pPr>
         <w:ind w:left="720"/>
       </w:pPr>
-      <w:hyperlink r:id="rId81" w:history="1">
+      <w:hyperlink r:id="rId84" w:history="1">
         <w:r>
           <w:rPr>
             <w:rStyle w:val="Hyperlink"/>
@@ -17485,14 +17891,14 @@
       <w:pPr>
         <w:pStyle w:val="Heading2"/>
       </w:pPr>
-      <w:bookmarkStart w:id="75" w:name="_Toc396262423"/>
+      <w:bookmarkStart w:id="81" w:name="_Toc396265501"/>
       <w:r>
         <w:t>POST</w:t>
       </w:r>
       <w:r>
         <w:t xml:space="preserve"> /v2/notifications/getUserSetup</w:t>
       </w:r>
-      <w:bookmarkEnd w:id="75"/>
+      <w:bookmarkEnd w:id="81"/>
     </w:p>
     <w:p>
       <w:r>
@@ -17673,7 +18079,7 @@
       <w:pPr>
         <w:ind w:left="720"/>
       </w:pPr>
-      <w:hyperlink r:id="rId82" w:history="1">
+      <w:hyperlink r:id="rId85" w:history="1">
         <w:r>
           <w:rPr>
             <w:rStyle w:val="Hyperlink"/>
@@ -17689,14 +18095,14 @@
       <w:pPr>
         <w:pStyle w:val="Heading2"/>
       </w:pPr>
-      <w:bookmarkStart w:id="76" w:name="_Toc396262424"/>
+      <w:bookmarkStart w:id="82" w:name="_Toc396265502"/>
       <w:r>
         <w:t>POST /v2/notifications/</w:t>
       </w:r>
       <w:r>
         <w:t>setUserSetup</w:t>
       </w:r>
-      <w:bookmarkEnd w:id="76"/>
+      <w:bookmarkEnd w:id="82"/>
     </w:p>
     <w:p>
       <w:r>
@@ -17941,7 +18347,7 @@
       <w:pPr>
         <w:ind w:left="720"/>
       </w:pPr>
-      <w:hyperlink r:id="rId83" w:history="1">
+      <w:hyperlink r:id="rId86" w:history="1">
         <w:r>
           <w:rPr>
             <w:rStyle w:val="Hyperlink"/>
@@ -17957,11 +18363,11 @@
       <w:pPr>
         <w:pStyle w:val="Heading1"/>
       </w:pPr>
-      <w:bookmarkStart w:id="77" w:name="_Toc396262425"/>
+      <w:bookmarkStart w:id="83" w:name="_Toc396265503"/>
       <w:r>
         <w:t>Appendix: Database Structure</w:t>
       </w:r>
-      <w:bookmarkEnd w:id="77"/>
+      <w:bookmarkEnd w:id="83"/>
     </w:p>
     <w:p>
       <w:r>
@@ -17999,7 +18405,7 @@
                     </pic:cNvPicPr>
                   </pic:nvPicPr>
                   <pic:blipFill>
-                    <a:blip r:embed="rId84">
+                    <a:blip r:embed="rId87">
                       <a:extLst>
                         <a:ext uri="{28A0092B-C50C-407E-A947-70E740481C1C}">
                           <a14:useLocalDpi xmlns:a14="http://schemas.microsoft.com/office/drawing/2010/main" val="0"/>
@@ -18049,10 +18455,10 @@
         <w:tblLook w:val="04A0" w:firstRow="1" w:lastRow="0" w:firstColumn="1" w:lastColumn="0" w:noHBand="0" w:noVBand="1"/>
       </w:tblPr>
       <w:tblGrid>
-        <w:gridCol w:w="3083"/>
-        <w:gridCol w:w="1676"/>
-        <w:gridCol w:w="2921"/>
-        <w:gridCol w:w="5942"/>
+        <w:gridCol w:w="2607"/>
+        <w:gridCol w:w="1419"/>
+        <w:gridCol w:w="1947"/>
+        <w:gridCol w:w="3378"/>
       </w:tblGrid>
       <w:tr>
         <w:tc>
@@ -25510,8 +25916,6 @@
           <w:rStyle w:val="HTMLCode"/>
         </w:rPr>
       </w:pPr>
-      <w:bookmarkStart w:id="78" w:name="_GoBack"/>
-      <w:bookmarkEnd w:id="78"/>
     </w:p>
     <w:sectPr>
       <w:pgSz w:w="12240" w:h="15840"/>
@@ -26310,9 +26714,9 @@
     </w:lvl>
   </w:abstractNum>
   <w:abstractNum w:abstractNumId="15">
-    <w:nsid w:val="26927185"/>
+    <w:nsid w:val="24964F0E"/>
     <w:multiLevelType w:val="hybridMultilevel"/>
-    <w:tmpl w:val="AB4AB46A"/>
+    <w:tmpl w:val="0D9C7C44"/>
     <w:lvl w:ilvl="0" w:tplc="04090001">
       <w:start w:val="1"/>
       <w:numFmt w:val="bullet"/>
@@ -26423,9 +26827,9 @@
     </w:lvl>
   </w:abstractNum>
   <w:abstractNum w:abstractNumId="16">
-    <w:nsid w:val="28F027CA"/>
+    <w:nsid w:val="26927185"/>
     <w:multiLevelType w:val="hybridMultilevel"/>
-    <w:tmpl w:val="70BC54A4"/>
+    <w:tmpl w:val="AB4AB46A"/>
     <w:lvl w:ilvl="0" w:tplc="04090001">
       <w:start w:val="1"/>
       <w:numFmt w:val="bullet"/>
@@ -26536,9 +26940,9 @@
     </w:lvl>
   </w:abstractNum>
   <w:abstractNum w:abstractNumId="17">
-    <w:nsid w:val="30160A9A"/>
+    <w:nsid w:val="28F027CA"/>
     <w:multiLevelType w:val="hybridMultilevel"/>
-    <w:tmpl w:val="B1442F16"/>
+    <w:tmpl w:val="70BC54A4"/>
     <w:lvl w:ilvl="0" w:tplc="04090001">
       <w:start w:val="1"/>
       <w:numFmt w:val="bullet"/>
@@ -26649,6 +27053,119 @@
     </w:lvl>
   </w:abstractNum>
   <w:abstractNum w:abstractNumId="18">
+    <w:nsid w:val="30160A9A"/>
+    <w:multiLevelType w:val="hybridMultilevel"/>
+    <w:tmpl w:val="B1442F16"/>
+    <w:lvl w:ilvl="0" w:tplc="04090001">
+      <w:start w:val="1"/>
+      <w:numFmt w:val="bullet"/>
+      <w:lvlText w:val=""/>
+      <w:lvlJc w:val="left"/>
+      <w:pPr>
+        <w:ind w:left="720" w:hanging="360"/>
+      </w:pPr>
+      <w:rPr>
+        <w:rFonts w:ascii="Symbol" w:hAnsi="Symbol" w:hint="default"/>
+      </w:rPr>
+    </w:lvl>
+    <w:lvl w:ilvl="1" w:tplc="04090003" w:tentative="1">
+      <w:start w:val="1"/>
+      <w:numFmt w:val="bullet"/>
+      <w:lvlText w:val="o"/>
+      <w:lvlJc w:val="left"/>
+      <w:pPr>
+        <w:ind w:left="1440" w:hanging="360"/>
+      </w:pPr>
+      <w:rPr>
+        <w:rFonts w:ascii="Courier New" w:hAnsi="Courier New" w:cs="Courier New" w:hint="default"/>
+      </w:rPr>
+    </w:lvl>
+    <w:lvl w:ilvl="2" w:tplc="04090005" w:tentative="1">
+      <w:start w:val="1"/>
+      <w:numFmt w:val="bullet"/>
+      <w:lvlText w:val=""/>
+      <w:lvlJc w:val="left"/>
+      <w:pPr>
+        <w:ind w:left="2160" w:hanging="360"/>
+      </w:pPr>
+      <w:rPr>
+        <w:rFonts w:ascii="Wingdings" w:hAnsi="Wingdings" w:hint="default"/>
+      </w:rPr>
+    </w:lvl>
+    <w:lvl w:ilvl="3" w:tplc="04090001" w:tentative="1">
+      <w:start w:val="1"/>
+      <w:numFmt w:val="bullet"/>
+      <w:lvlText w:val=""/>
+      <w:lvlJc w:val="left"/>
+      <w:pPr>
+        <w:ind w:left="2880" w:hanging="360"/>
+      </w:pPr>
+      <w:rPr>
+        <w:rFonts w:ascii="Symbol" w:hAnsi="Symbol" w:hint="default"/>
+      </w:rPr>
+    </w:lvl>
+    <w:lvl w:ilvl="4" w:tplc="04090003" w:tentative="1">
+      <w:start w:val="1"/>
+      <w:numFmt w:val="bullet"/>
+      <w:lvlText w:val="o"/>
+      <w:lvlJc w:val="left"/>
+      <w:pPr>
+        <w:ind w:left="3600" w:hanging="360"/>
+      </w:pPr>
+      <w:rPr>
+        <w:rFonts w:ascii="Courier New" w:hAnsi="Courier New" w:cs="Courier New" w:hint="default"/>
+      </w:rPr>
+    </w:lvl>
+    <w:lvl w:ilvl="5" w:tplc="04090005" w:tentative="1">
+      <w:start w:val="1"/>
+      <w:numFmt w:val="bullet"/>
+      <w:lvlText w:val=""/>
+      <w:lvlJc w:val="left"/>
+      <w:pPr>
+        <w:ind w:left="4320" w:hanging="360"/>
+      </w:pPr>
+      <w:rPr>
+        <w:rFonts w:ascii="Wingdings" w:hAnsi="Wingdings" w:hint="default"/>
+      </w:rPr>
+    </w:lvl>
+    <w:lvl w:ilvl="6" w:tplc="04090001" w:tentative="1">
+      <w:start w:val="1"/>
+      <w:numFmt w:val="bullet"/>
+      <w:lvlText w:val=""/>
+      <w:lvlJc w:val="left"/>
+      <w:pPr>
+        <w:ind w:left="5040" w:hanging="360"/>
+      </w:pPr>
+      <w:rPr>
+        <w:rFonts w:ascii="Symbol" w:hAnsi="Symbol" w:hint="default"/>
+      </w:rPr>
+    </w:lvl>
+    <w:lvl w:ilvl="7" w:tplc="04090003" w:tentative="1">
+      <w:start w:val="1"/>
+      <w:numFmt w:val="bullet"/>
+      <w:lvlText w:val="o"/>
+      <w:lvlJc w:val="left"/>
+      <w:pPr>
+        <w:ind w:left="5760" w:hanging="360"/>
+      </w:pPr>
+      <w:rPr>
+        <w:rFonts w:ascii="Courier New" w:hAnsi="Courier New" w:cs="Courier New" w:hint="default"/>
+      </w:rPr>
+    </w:lvl>
+    <w:lvl w:ilvl="8" w:tplc="04090005" w:tentative="1">
+      <w:start w:val="1"/>
+      <w:numFmt w:val="bullet"/>
+      <w:lvlText w:val=""/>
+      <w:lvlJc w:val="left"/>
+      <w:pPr>
+        <w:ind w:left="6480" w:hanging="360"/>
+      </w:pPr>
+      <w:rPr>
+        <w:rFonts w:ascii="Wingdings" w:hAnsi="Wingdings" w:hint="default"/>
+      </w:rPr>
+    </w:lvl>
+  </w:abstractNum>
+  <w:abstractNum w:abstractNumId="19">
     <w:nsid w:val="33E75587"/>
     <w:multiLevelType w:val="hybridMultilevel"/>
     <w:tmpl w:val="D236E218"/>
@@ -26761,7 +27278,7 @@
       </w:rPr>
     </w:lvl>
   </w:abstractNum>
-  <w:abstractNum w:abstractNumId="19">
+  <w:abstractNum w:abstractNumId="20">
     <w:nsid w:val="3BF86059"/>
     <w:multiLevelType w:val="hybridMultilevel"/>
     <w:tmpl w:val="188860D0"/>
@@ -26874,7 +27391,7 @@
       </w:rPr>
     </w:lvl>
   </w:abstractNum>
-  <w:abstractNum w:abstractNumId="20">
+  <w:abstractNum w:abstractNumId="21">
     <w:nsid w:val="41A8016A"/>
     <w:multiLevelType w:val="hybridMultilevel"/>
     <w:tmpl w:val="F9B41F4A"/>
@@ -26987,10 +27504,10 @@
       </w:rPr>
     </w:lvl>
   </w:abstractNum>
-  <w:abstractNum w:abstractNumId="21">
-    <w:nsid w:val="4B8608FF"/>
+  <w:abstractNum w:abstractNumId="22">
+    <w:nsid w:val="443C7E79"/>
     <w:multiLevelType w:val="hybridMultilevel"/>
-    <w:tmpl w:val="4CEC8FFE"/>
+    <w:tmpl w:val="6054E8F6"/>
     <w:lvl w:ilvl="0" w:tplc="04090001">
       <w:start w:val="1"/>
       <w:numFmt w:val="bullet"/>
@@ -27100,7 +27617,120 @@
       </w:rPr>
     </w:lvl>
   </w:abstractNum>
-  <w:abstractNum w:abstractNumId="22">
+  <w:abstractNum w:abstractNumId="23">
+    <w:nsid w:val="4B8608FF"/>
+    <w:multiLevelType w:val="hybridMultilevel"/>
+    <w:tmpl w:val="4CEC8FFE"/>
+    <w:lvl w:ilvl="0" w:tplc="04090001">
+      <w:start w:val="1"/>
+      <w:numFmt w:val="bullet"/>
+      <w:lvlText w:val=""/>
+      <w:lvlJc w:val="left"/>
+      <w:pPr>
+        <w:ind w:left="720" w:hanging="360"/>
+      </w:pPr>
+      <w:rPr>
+        <w:rFonts w:ascii="Symbol" w:hAnsi="Symbol" w:hint="default"/>
+      </w:rPr>
+    </w:lvl>
+    <w:lvl w:ilvl="1" w:tplc="04090003" w:tentative="1">
+      <w:start w:val="1"/>
+      <w:numFmt w:val="bullet"/>
+      <w:lvlText w:val="o"/>
+      <w:lvlJc w:val="left"/>
+      <w:pPr>
+        <w:ind w:left="1440" w:hanging="360"/>
+      </w:pPr>
+      <w:rPr>
+        <w:rFonts w:ascii="Courier New" w:hAnsi="Courier New" w:cs="Courier New" w:hint="default"/>
+      </w:rPr>
+    </w:lvl>
+    <w:lvl w:ilvl="2" w:tplc="04090005" w:tentative="1">
+      <w:start w:val="1"/>
+      <w:numFmt w:val="bullet"/>
+      <w:lvlText w:val=""/>
+      <w:lvlJc w:val="left"/>
+      <w:pPr>
+        <w:ind w:left="2160" w:hanging="360"/>
+      </w:pPr>
+      <w:rPr>
+        <w:rFonts w:ascii="Wingdings" w:hAnsi="Wingdings" w:hint="default"/>
+      </w:rPr>
+    </w:lvl>
+    <w:lvl w:ilvl="3" w:tplc="04090001" w:tentative="1">
+      <w:start w:val="1"/>
+      <w:numFmt w:val="bullet"/>
+      <w:lvlText w:val=""/>
+      <w:lvlJc w:val="left"/>
+      <w:pPr>
+        <w:ind w:left="2880" w:hanging="360"/>
+      </w:pPr>
+      <w:rPr>
+        <w:rFonts w:ascii="Symbol" w:hAnsi="Symbol" w:hint="default"/>
+      </w:rPr>
+    </w:lvl>
+    <w:lvl w:ilvl="4" w:tplc="04090003" w:tentative="1">
+      <w:start w:val="1"/>
+      <w:numFmt w:val="bullet"/>
+      <w:lvlText w:val="o"/>
+      <w:lvlJc w:val="left"/>
+      <w:pPr>
+        <w:ind w:left="3600" w:hanging="360"/>
+      </w:pPr>
+      <w:rPr>
+        <w:rFonts w:ascii="Courier New" w:hAnsi="Courier New" w:cs="Courier New" w:hint="default"/>
+      </w:rPr>
+    </w:lvl>
+    <w:lvl w:ilvl="5" w:tplc="04090005" w:tentative="1">
+      <w:start w:val="1"/>
+      <w:numFmt w:val="bullet"/>
+      <w:lvlText w:val=""/>
+      <w:lvlJc w:val="left"/>
+      <w:pPr>
+        <w:ind w:left="4320" w:hanging="360"/>
+      </w:pPr>
+      <w:rPr>
+        <w:rFonts w:ascii="Wingdings" w:hAnsi="Wingdings" w:hint="default"/>
+      </w:rPr>
+    </w:lvl>
+    <w:lvl w:ilvl="6" w:tplc="04090001" w:tentative="1">
+      <w:start w:val="1"/>
+      <w:numFmt w:val="bullet"/>
+      <w:lvlText w:val=""/>
+      <w:lvlJc w:val="left"/>
+      <w:pPr>
+        <w:ind w:left="5040" w:hanging="360"/>
+      </w:pPr>
+      <w:rPr>
+        <w:rFonts w:ascii="Symbol" w:hAnsi="Symbol" w:hint="default"/>
+      </w:rPr>
+    </w:lvl>
+    <w:lvl w:ilvl="7" w:tplc="04090003" w:tentative="1">
+      <w:start w:val="1"/>
+      <w:numFmt w:val="bullet"/>
+      <w:lvlText w:val="o"/>
+      <w:lvlJc w:val="left"/>
+      <w:pPr>
+        <w:ind w:left="5760" w:hanging="360"/>
+      </w:pPr>
+      <w:rPr>
+        <w:rFonts w:ascii="Courier New" w:hAnsi="Courier New" w:cs="Courier New" w:hint="default"/>
+      </w:rPr>
+    </w:lvl>
+    <w:lvl w:ilvl="8" w:tplc="04090005" w:tentative="1">
+      <w:start w:val="1"/>
+      <w:numFmt w:val="bullet"/>
+      <w:lvlText w:val=""/>
+      <w:lvlJc w:val="left"/>
+      <w:pPr>
+        <w:ind w:left="6480" w:hanging="360"/>
+      </w:pPr>
+      <w:rPr>
+        <w:rFonts w:ascii="Wingdings" w:hAnsi="Wingdings" w:hint="default"/>
+      </w:rPr>
+    </w:lvl>
+  </w:abstractNum>
+  <w:abstractNum w:abstractNumId="24">
     <w:nsid w:val="54B26827"/>
     <w:multiLevelType w:val="hybridMultilevel"/>
     <w:tmpl w:val="BBF64010"/>
@@ -27213,7 +27843,7 @@
       </w:rPr>
     </w:lvl>
   </w:abstractNum>
-  <w:abstractNum w:abstractNumId="23">
+  <w:abstractNum w:abstractNumId="25">
     <w:nsid w:val="563032E5"/>
     <w:multiLevelType w:val="hybridMultilevel"/>
     <w:tmpl w:val="75DCF36C"/>
@@ -27326,7 +27956,7 @@
       </w:rPr>
     </w:lvl>
   </w:abstractNum>
-  <w:abstractNum w:abstractNumId="24">
+  <w:abstractNum w:abstractNumId="26">
     <w:nsid w:val="5881186A"/>
     <w:multiLevelType w:val="hybridMultilevel"/>
     <w:tmpl w:val="8C74B9AC"/>
@@ -27439,7 +28069,7 @@
       </w:rPr>
     </w:lvl>
   </w:abstractNum>
-  <w:abstractNum w:abstractNumId="25">
+  <w:abstractNum w:abstractNumId="27">
     <w:nsid w:val="592D5EAA"/>
     <w:multiLevelType w:val="hybridMultilevel"/>
     <w:tmpl w:val="C2864B90"/>
@@ -27552,10 +28182,236 @@
       </w:rPr>
     </w:lvl>
   </w:abstractNum>
-  <w:abstractNum w:abstractNumId="26">
+  <w:abstractNum w:abstractNumId="28">
     <w:nsid w:val="630C07F1"/>
     <w:multiLevelType w:val="hybridMultilevel"/>
     <w:tmpl w:val="17FA59FA"/>
+    <w:lvl w:ilvl="0" w:tplc="04090001">
+      <w:start w:val="1"/>
+      <w:numFmt w:val="bullet"/>
+      <w:lvlText w:val=""/>
+      <w:lvlJc w:val="left"/>
+      <w:pPr>
+        <w:ind w:left="720" w:hanging="360"/>
+      </w:pPr>
+      <w:rPr>
+        <w:rFonts w:ascii="Symbol" w:hAnsi="Symbol" w:hint="default"/>
+      </w:rPr>
+    </w:lvl>
+    <w:lvl w:ilvl="1" w:tplc="04090003">
+      <w:start w:val="1"/>
+      <w:numFmt w:val="bullet"/>
+      <w:lvlText w:val="o"/>
+      <w:lvlJc w:val="left"/>
+      <w:pPr>
+        <w:ind w:left="1440" w:hanging="360"/>
+      </w:pPr>
+      <w:rPr>
+        <w:rFonts w:ascii="Courier New" w:hAnsi="Courier New" w:cs="Courier New" w:hint="default"/>
+      </w:rPr>
+    </w:lvl>
+    <w:lvl w:ilvl="2" w:tplc="04090005" w:tentative="1">
+      <w:start w:val="1"/>
+      <w:numFmt w:val="bullet"/>
+      <w:lvlText w:val=""/>
+      <w:lvlJc w:val="left"/>
+      <w:pPr>
+        <w:ind w:left="2160" w:hanging="360"/>
+      </w:pPr>
+      <w:rPr>
+        <w:rFonts w:ascii="Wingdings" w:hAnsi="Wingdings" w:hint="default"/>
+      </w:rPr>
+    </w:lvl>
+    <w:lvl w:ilvl="3" w:tplc="04090001" w:tentative="1">
+      <w:start w:val="1"/>
+      <w:numFmt w:val="bullet"/>
+      <w:lvlText w:val=""/>
+      <w:lvlJc w:val="left"/>
+      <w:pPr>
+        <w:ind w:left="2880" w:hanging="360"/>
+      </w:pPr>
+      <w:rPr>
+        <w:rFonts w:ascii="Symbol" w:hAnsi="Symbol" w:hint="default"/>
+      </w:rPr>
+    </w:lvl>
+    <w:lvl w:ilvl="4" w:tplc="04090003" w:tentative="1">
+      <w:start w:val="1"/>
+      <w:numFmt w:val="bullet"/>
+      <w:lvlText w:val="o"/>
+      <w:lvlJc w:val="left"/>
+      <w:pPr>
+        <w:ind w:left="3600" w:hanging="360"/>
+      </w:pPr>
+      <w:rPr>
+        <w:rFonts w:ascii="Courier New" w:hAnsi="Courier New" w:cs="Courier New" w:hint="default"/>
+      </w:rPr>
+    </w:lvl>
+    <w:lvl w:ilvl="5" w:tplc="04090005" w:tentative="1">
+      <w:start w:val="1"/>
+      <w:numFmt w:val="bullet"/>
+      <w:lvlText w:val=""/>
+      <w:lvlJc w:val="left"/>
+      <w:pPr>
+        <w:ind w:left="4320" w:hanging="360"/>
+      </w:pPr>
+      <w:rPr>
+        <w:rFonts w:ascii="Wingdings" w:hAnsi="Wingdings" w:hint="default"/>
+      </w:rPr>
+    </w:lvl>
+    <w:lvl w:ilvl="6" w:tplc="04090001" w:tentative="1">
+      <w:start w:val="1"/>
+      <w:numFmt w:val="bullet"/>
+      <w:lvlText w:val=""/>
+      <w:lvlJc w:val="left"/>
+      <w:pPr>
+        <w:ind w:left="5040" w:hanging="360"/>
+      </w:pPr>
+      <w:rPr>
+        <w:rFonts w:ascii="Symbol" w:hAnsi="Symbol" w:hint="default"/>
+      </w:rPr>
+    </w:lvl>
+    <w:lvl w:ilvl="7" w:tplc="04090003" w:tentative="1">
+      <w:start w:val="1"/>
+      <w:numFmt w:val="bullet"/>
+      <w:lvlText w:val="o"/>
+      <w:lvlJc w:val="left"/>
+      <w:pPr>
+        <w:ind w:left="5760" w:hanging="360"/>
+      </w:pPr>
+      <w:rPr>
+        <w:rFonts w:ascii="Courier New" w:hAnsi="Courier New" w:cs="Courier New" w:hint="default"/>
+      </w:rPr>
+    </w:lvl>
+    <w:lvl w:ilvl="8" w:tplc="04090005" w:tentative="1">
+      <w:start w:val="1"/>
+      <w:numFmt w:val="bullet"/>
+      <w:lvlText w:val=""/>
+      <w:lvlJc w:val="left"/>
+      <w:pPr>
+        <w:ind w:left="6480" w:hanging="360"/>
+      </w:pPr>
+      <w:rPr>
+        <w:rFonts w:ascii="Wingdings" w:hAnsi="Wingdings" w:hint="default"/>
+      </w:rPr>
+    </w:lvl>
+  </w:abstractNum>
+  <w:abstractNum w:abstractNumId="29">
+    <w:nsid w:val="68275E38"/>
+    <w:multiLevelType w:val="hybridMultilevel"/>
+    <w:tmpl w:val="9296209A"/>
+    <w:lvl w:ilvl="0" w:tplc="04090001">
+      <w:start w:val="1"/>
+      <w:numFmt w:val="bullet"/>
+      <w:lvlText w:val=""/>
+      <w:lvlJc w:val="left"/>
+      <w:pPr>
+        <w:ind w:left="720" w:hanging="360"/>
+      </w:pPr>
+      <w:rPr>
+        <w:rFonts w:ascii="Symbol" w:hAnsi="Symbol" w:hint="default"/>
+      </w:rPr>
+    </w:lvl>
+    <w:lvl w:ilvl="1" w:tplc="04090003">
+      <w:start w:val="1"/>
+      <w:numFmt w:val="bullet"/>
+      <w:lvlText w:val="o"/>
+      <w:lvlJc w:val="left"/>
+      <w:pPr>
+        <w:ind w:left="1440" w:hanging="360"/>
+      </w:pPr>
+      <w:rPr>
+        <w:rFonts w:ascii="Courier New" w:hAnsi="Courier New" w:cs="Courier New" w:hint="default"/>
+      </w:rPr>
+    </w:lvl>
+    <w:lvl w:ilvl="2" w:tplc="04090005">
+      <w:start w:val="1"/>
+      <w:numFmt w:val="bullet"/>
+      <w:lvlText w:val=""/>
+      <w:lvlJc w:val="left"/>
+      <w:pPr>
+        <w:ind w:left="2160" w:hanging="360"/>
+      </w:pPr>
+      <w:rPr>
+        <w:rFonts w:ascii="Wingdings" w:hAnsi="Wingdings" w:hint="default"/>
+      </w:rPr>
+    </w:lvl>
+    <w:lvl w:ilvl="3" w:tplc="04090001" w:tentative="1">
+      <w:start w:val="1"/>
+      <w:numFmt w:val="bullet"/>
+      <w:lvlText w:val=""/>
+      <w:lvlJc w:val="left"/>
+      <w:pPr>
+        <w:ind w:left="2880" w:hanging="360"/>
+      </w:pPr>
+      <w:rPr>
+        <w:rFonts w:ascii="Symbol" w:hAnsi="Symbol" w:hint="default"/>
+      </w:rPr>
+    </w:lvl>
+    <w:lvl w:ilvl="4" w:tplc="04090003" w:tentative="1">
+      <w:start w:val="1"/>
+      <w:numFmt w:val="bullet"/>
+      <w:lvlText w:val="o"/>
+      <w:lvlJc w:val="left"/>
+      <w:pPr>
+        <w:ind w:left="3600" w:hanging="360"/>
+      </w:pPr>
+      <w:rPr>
+        <w:rFonts w:ascii="Courier New" w:hAnsi="Courier New" w:cs="Courier New" w:hint="default"/>
+      </w:rPr>
+    </w:lvl>
+    <w:lvl w:ilvl="5" w:tplc="04090005" w:tentative="1">
+      <w:start w:val="1"/>
+      <w:numFmt w:val="bullet"/>
+      <w:lvlText w:val=""/>
+      <w:lvlJc w:val="left"/>
+      <w:pPr>
+        <w:ind w:left="4320" w:hanging="360"/>
+      </w:pPr>
+      <w:rPr>
+        <w:rFonts w:ascii="Wingdings" w:hAnsi="Wingdings" w:hint="default"/>
+      </w:rPr>
+    </w:lvl>
+    <w:lvl w:ilvl="6" w:tplc="04090001" w:tentative="1">
+      <w:start w:val="1"/>
+      <w:numFmt w:val="bullet"/>
+      <w:lvlText w:val=""/>
+      <w:lvlJc w:val="left"/>
+      <w:pPr>
+        <w:ind w:left="5040" w:hanging="360"/>
+      </w:pPr>
+      <w:rPr>
+        <w:rFonts w:ascii="Symbol" w:hAnsi="Symbol" w:hint="default"/>
+      </w:rPr>
+    </w:lvl>
+    <w:lvl w:ilvl="7" w:tplc="04090003" w:tentative="1">
+      <w:start w:val="1"/>
+      <w:numFmt w:val="bullet"/>
+      <w:lvlText w:val="o"/>
+      <w:lvlJc w:val="left"/>
+      <w:pPr>
+        <w:ind w:left="5760" w:hanging="360"/>
+      </w:pPr>
+      <w:rPr>
+        <w:rFonts w:ascii="Courier New" w:hAnsi="Courier New" w:cs="Courier New" w:hint="default"/>
+      </w:rPr>
+    </w:lvl>
+    <w:lvl w:ilvl="8" w:tplc="04090005" w:tentative="1">
+      <w:start w:val="1"/>
+      <w:numFmt w:val="bullet"/>
+      <w:lvlText w:val=""/>
+      <w:lvlJc w:val="left"/>
+      <w:pPr>
+        <w:ind w:left="6480" w:hanging="360"/>
+      </w:pPr>
+      <w:rPr>
+        <w:rFonts w:ascii="Wingdings" w:hAnsi="Wingdings" w:hint="default"/>
+      </w:rPr>
+    </w:lvl>
+  </w:abstractNum>
+  <w:abstractNum w:abstractNumId="30">
+    <w:nsid w:val="6F9D36EC"/>
+    <w:multiLevelType w:val="hybridMultilevel"/>
+    <w:tmpl w:val="8D42BF42"/>
     <w:lvl w:ilvl="0" w:tplc="04090001">
       <w:start w:val="1"/>
       <w:numFmt w:val="bullet"/>
@@ -27665,10 +28521,10 @@
       </w:rPr>
     </w:lvl>
   </w:abstractNum>
-  <w:abstractNum w:abstractNumId="27">
-    <w:nsid w:val="68275E38"/>
+  <w:abstractNum w:abstractNumId="31">
+    <w:nsid w:val="72F200B8"/>
     <w:multiLevelType w:val="hybridMultilevel"/>
-    <w:tmpl w:val="9296209A"/>
+    <w:tmpl w:val="8F681A98"/>
     <w:lvl w:ilvl="0" w:tplc="04090001">
       <w:start w:val="1"/>
       <w:numFmt w:val="bullet"/>
@@ -27681,7 +28537,7 @@
         <w:rFonts w:ascii="Symbol" w:hAnsi="Symbol" w:hint="default"/>
       </w:rPr>
     </w:lvl>
-    <w:lvl w:ilvl="1" w:tplc="04090003">
+    <w:lvl w:ilvl="1" w:tplc="04090003" w:tentative="1">
       <w:start w:val="1"/>
       <w:numFmt w:val="bullet"/>
       <w:lvlText w:val="o"/>
@@ -27693,7 +28549,7 @@
         <w:rFonts w:ascii="Courier New" w:hAnsi="Courier New" w:cs="Courier New" w:hint="default"/>
       </w:rPr>
     </w:lvl>
-    <w:lvl w:ilvl="2" w:tplc="04090005">
+    <w:lvl w:ilvl="2" w:tplc="04090005" w:tentative="1">
       <w:start w:val="1"/>
       <w:numFmt w:val="bullet"/>
       <w:lvlText w:val=""/>
@@ -27778,10 +28634,10 @@
       </w:rPr>
     </w:lvl>
   </w:abstractNum>
-  <w:abstractNum w:abstractNumId="28">
-    <w:nsid w:val="6F9D36EC"/>
+  <w:abstractNum w:abstractNumId="32">
+    <w:nsid w:val="74442E31"/>
     <w:multiLevelType w:val="hybridMultilevel"/>
-    <w:tmpl w:val="8D42BF42"/>
+    <w:tmpl w:val="734457EA"/>
     <w:lvl w:ilvl="0" w:tplc="04090001">
       <w:start w:val="1"/>
       <w:numFmt w:val="bullet"/>
@@ -27891,10 +28747,10 @@
       </w:rPr>
     </w:lvl>
   </w:abstractNum>
-  <w:abstractNum w:abstractNumId="29">
-    <w:nsid w:val="72F200B8"/>
+  <w:abstractNum w:abstractNumId="33">
+    <w:nsid w:val="7F8329EE"/>
     <w:multiLevelType w:val="hybridMultilevel"/>
-    <w:tmpl w:val="8F681A98"/>
+    <w:tmpl w:val="98F45398"/>
     <w:lvl w:ilvl="0" w:tplc="04090001">
       <w:start w:val="1"/>
       <w:numFmt w:val="bullet"/>
@@ -28004,237 +28860,11 @@
       </w:rPr>
     </w:lvl>
   </w:abstractNum>
-  <w:abstractNum w:abstractNumId="30">
-    <w:nsid w:val="74442E31"/>
-    <w:multiLevelType w:val="hybridMultilevel"/>
-    <w:tmpl w:val="734457EA"/>
-    <w:lvl w:ilvl="0" w:tplc="04090001">
-      <w:start w:val="1"/>
-      <w:numFmt w:val="bullet"/>
-      <w:lvlText w:val=""/>
-      <w:lvlJc w:val="left"/>
-      <w:pPr>
-        <w:ind w:left="720" w:hanging="360"/>
-      </w:pPr>
-      <w:rPr>
-        <w:rFonts w:ascii="Symbol" w:hAnsi="Symbol" w:hint="default"/>
-      </w:rPr>
-    </w:lvl>
-    <w:lvl w:ilvl="1" w:tplc="04090003" w:tentative="1">
-      <w:start w:val="1"/>
-      <w:numFmt w:val="bullet"/>
-      <w:lvlText w:val="o"/>
-      <w:lvlJc w:val="left"/>
-      <w:pPr>
-        <w:ind w:left="1440" w:hanging="360"/>
-      </w:pPr>
-      <w:rPr>
-        <w:rFonts w:ascii="Courier New" w:hAnsi="Courier New" w:cs="Courier New" w:hint="default"/>
-      </w:rPr>
-    </w:lvl>
-    <w:lvl w:ilvl="2" w:tplc="04090005" w:tentative="1">
-      <w:start w:val="1"/>
-      <w:numFmt w:val="bullet"/>
-      <w:lvlText w:val=""/>
-      <w:lvlJc w:val="left"/>
-      <w:pPr>
-        <w:ind w:left="2160" w:hanging="360"/>
-      </w:pPr>
-      <w:rPr>
-        <w:rFonts w:ascii="Wingdings" w:hAnsi="Wingdings" w:hint="default"/>
-      </w:rPr>
-    </w:lvl>
-    <w:lvl w:ilvl="3" w:tplc="04090001" w:tentative="1">
-      <w:start w:val="1"/>
-      <w:numFmt w:val="bullet"/>
-      <w:lvlText w:val=""/>
-      <w:lvlJc w:val="left"/>
-      <w:pPr>
-        <w:ind w:left="2880" w:hanging="360"/>
-      </w:pPr>
-      <w:rPr>
-        <w:rFonts w:ascii="Symbol" w:hAnsi="Symbol" w:hint="default"/>
-      </w:rPr>
-    </w:lvl>
-    <w:lvl w:ilvl="4" w:tplc="04090003" w:tentative="1">
-      <w:start w:val="1"/>
-      <w:numFmt w:val="bullet"/>
-      <w:lvlText w:val="o"/>
-      <w:lvlJc w:val="left"/>
-      <w:pPr>
-        <w:ind w:left="3600" w:hanging="360"/>
-      </w:pPr>
-      <w:rPr>
-        <w:rFonts w:ascii="Courier New" w:hAnsi="Courier New" w:cs="Courier New" w:hint="default"/>
-      </w:rPr>
-    </w:lvl>
-    <w:lvl w:ilvl="5" w:tplc="04090005" w:tentative="1">
-      <w:start w:val="1"/>
-      <w:numFmt w:val="bullet"/>
-      <w:lvlText w:val=""/>
-      <w:lvlJc w:val="left"/>
-      <w:pPr>
-        <w:ind w:left="4320" w:hanging="360"/>
-      </w:pPr>
-      <w:rPr>
-        <w:rFonts w:ascii="Wingdings" w:hAnsi="Wingdings" w:hint="default"/>
-      </w:rPr>
-    </w:lvl>
-    <w:lvl w:ilvl="6" w:tplc="04090001" w:tentative="1">
-      <w:start w:val="1"/>
-      <w:numFmt w:val="bullet"/>
-      <w:lvlText w:val=""/>
-      <w:lvlJc w:val="left"/>
-      <w:pPr>
-        <w:ind w:left="5040" w:hanging="360"/>
-      </w:pPr>
-      <w:rPr>
-        <w:rFonts w:ascii="Symbol" w:hAnsi="Symbol" w:hint="default"/>
-      </w:rPr>
-    </w:lvl>
-    <w:lvl w:ilvl="7" w:tplc="04090003" w:tentative="1">
-      <w:start w:val="1"/>
-      <w:numFmt w:val="bullet"/>
-      <w:lvlText w:val="o"/>
-      <w:lvlJc w:val="left"/>
-      <w:pPr>
-        <w:ind w:left="5760" w:hanging="360"/>
-      </w:pPr>
-      <w:rPr>
-        <w:rFonts w:ascii="Courier New" w:hAnsi="Courier New" w:cs="Courier New" w:hint="default"/>
-      </w:rPr>
-    </w:lvl>
-    <w:lvl w:ilvl="8" w:tplc="04090005" w:tentative="1">
-      <w:start w:val="1"/>
-      <w:numFmt w:val="bullet"/>
-      <w:lvlText w:val=""/>
-      <w:lvlJc w:val="left"/>
-      <w:pPr>
-        <w:ind w:left="6480" w:hanging="360"/>
-      </w:pPr>
-      <w:rPr>
-        <w:rFonts w:ascii="Wingdings" w:hAnsi="Wingdings" w:hint="default"/>
-      </w:rPr>
-    </w:lvl>
-  </w:abstractNum>
-  <w:abstractNum w:abstractNumId="31">
-    <w:nsid w:val="7F8329EE"/>
-    <w:multiLevelType w:val="hybridMultilevel"/>
-    <w:tmpl w:val="98F45398"/>
-    <w:lvl w:ilvl="0" w:tplc="04090001">
-      <w:start w:val="1"/>
-      <w:numFmt w:val="bullet"/>
-      <w:lvlText w:val=""/>
-      <w:lvlJc w:val="left"/>
-      <w:pPr>
-        <w:ind w:left="720" w:hanging="360"/>
-      </w:pPr>
-      <w:rPr>
-        <w:rFonts w:ascii="Symbol" w:hAnsi="Symbol" w:hint="default"/>
-      </w:rPr>
-    </w:lvl>
-    <w:lvl w:ilvl="1" w:tplc="04090003" w:tentative="1">
-      <w:start w:val="1"/>
-      <w:numFmt w:val="bullet"/>
-      <w:lvlText w:val="o"/>
-      <w:lvlJc w:val="left"/>
-      <w:pPr>
-        <w:ind w:left="1440" w:hanging="360"/>
-      </w:pPr>
-      <w:rPr>
-        <w:rFonts w:ascii="Courier New" w:hAnsi="Courier New" w:cs="Courier New" w:hint="default"/>
-      </w:rPr>
-    </w:lvl>
-    <w:lvl w:ilvl="2" w:tplc="04090005" w:tentative="1">
-      <w:start w:val="1"/>
-      <w:numFmt w:val="bullet"/>
-      <w:lvlText w:val=""/>
-      <w:lvlJc w:val="left"/>
-      <w:pPr>
-        <w:ind w:left="2160" w:hanging="360"/>
-      </w:pPr>
-      <w:rPr>
-        <w:rFonts w:ascii="Wingdings" w:hAnsi="Wingdings" w:hint="default"/>
-      </w:rPr>
-    </w:lvl>
-    <w:lvl w:ilvl="3" w:tplc="04090001" w:tentative="1">
-      <w:start w:val="1"/>
-      <w:numFmt w:val="bullet"/>
-      <w:lvlText w:val=""/>
-      <w:lvlJc w:val="left"/>
-      <w:pPr>
-        <w:ind w:left="2880" w:hanging="360"/>
-      </w:pPr>
-      <w:rPr>
-        <w:rFonts w:ascii="Symbol" w:hAnsi="Symbol" w:hint="default"/>
-      </w:rPr>
-    </w:lvl>
-    <w:lvl w:ilvl="4" w:tplc="04090003" w:tentative="1">
-      <w:start w:val="1"/>
-      <w:numFmt w:val="bullet"/>
-      <w:lvlText w:val="o"/>
-      <w:lvlJc w:val="left"/>
-      <w:pPr>
-        <w:ind w:left="3600" w:hanging="360"/>
-      </w:pPr>
-      <w:rPr>
-        <w:rFonts w:ascii="Courier New" w:hAnsi="Courier New" w:cs="Courier New" w:hint="default"/>
-      </w:rPr>
-    </w:lvl>
-    <w:lvl w:ilvl="5" w:tplc="04090005" w:tentative="1">
-      <w:start w:val="1"/>
-      <w:numFmt w:val="bullet"/>
-      <w:lvlText w:val=""/>
-      <w:lvlJc w:val="left"/>
-      <w:pPr>
-        <w:ind w:left="4320" w:hanging="360"/>
-      </w:pPr>
-      <w:rPr>
-        <w:rFonts w:ascii="Wingdings" w:hAnsi="Wingdings" w:hint="default"/>
-      </w:rPr>
-    </w:lvl>
-    <w:lvl w:ilvl="6" w:tplc="04090001" w:tentative="1">
-      <w:start w:val="1"/>
-      <w:numFmt w:val="bullet"/>
-      <w:lvlText w:val=""/>
-      <w:lvlJc w:val="left"/>
-      <w:pPr>
-        <w:ind w:left="5040" w:hanging="360"/>
-      </w:pPr>
-      <w:rPr>
-        <w:rFonts w:ascii="Symbol" w:hAnsi="Symbol" w:hint="default"/>
-      </w:rPr>
-    </w:lvl>
-    <w:lvl w:ilvl="7" w:tplc="04090003" w:tentative="1">
-      <w:start w:val="1"/>
-      <w:numFmt w:val="bullet"/>
-      <w:lvlText w:val="o"/>
-      <w:lvlJc w:val="left"/>
-      <w:pPr>
-        <w:ind w:left="5760" w:hanging="360"/>
-      </w:pPr>
-      <w:rPr>
-        <w:rFonts w:ascii="Courier New" w:hAnsi="Courier New" w:cs="Courier New" w:hint="default"/>
-      </w:rPr>
-    </w:lvl>
-    <w:lvl w:ilvl="8" w:tplc="04090005" w:tentative="1">
-      <w:start w:val="1"/>
-      <w:numFmt w:val="bullet"/>
-      <w:lvlText w:val=""/>
-      <w:lvlJc w:val="left"/>
-      <w:pPr>
-        <w:ind w:left="6480" w:hanging="360"/>
-      </w:pPr>
-      <w:rPr>
-        <w:rFonts w:ascii="Wingdings" w:hAnsi="Wingdings" w:hint="default"/>
-      </w:rPr>
-    </w:lvl>
-  </w:abstractNum>
   <w:num w:numId="1">
-    <w:abstractNumId w:val="20"/>
+    <w:abstractNumId w:val="21"/>
   </w:num>
   <w:num w:numId="2">
-    <w:abstractNumId w:val="20"/>
+    <w:abstractNumId w:val="21"/>
   </w:num>
   <w:num w:numId="3">
     <w:abstractNumId w:val="10"/>
@@ -28243,7 +28873,7 @@
     <w:abstractNumId w:val="10"/>
   </w:num>
   <w:num w:numId="5">
-    <w:abstractNumId w:val="21"/>
+    <w:abstractNumId w:val="23"/>
   </w:num>
   <w:num w:numId="6">
     <w:abstractNumId w:val="9"/>
@@ -28279,37 +28909,37 @@
     <w:abstractNumId w:val="14"/>
   </w:num>
   <w:num w:numId="17">
-    <w:abstractNumId w:val="16"/>
+    <w:abstractNumId w:val="17"/>
   </w:num>
   <w:num w:numId="18">
-    <w:abstractNumId w:val="19"/>
+    <w:abstractNumId w:val="20"/>
   </w:num>
   <w:num w:numId="19">
-    <w:abstractNumId w:val="17"/>
+    <w:abstractNumId w:val="18"/>
   </w:num>
   <w:num w:numId="20">
-    <w:abstractNumId w:val="25"/>
+    <w:abstractNumId w:val="27"/>
   </w:num>
   <w:num w:numId="21">
-    <w:abstractNumId w:val="31"/>
+    <w:abstractNumId w:val="33"/>
   </w:num>
   <w:num w:numId="22">
     <w:abstractNumId w:val="13"/>
   </w:num>
   <w:num w:numId="23">
-    <w:abstractNumId w:val="18"/>
+    <w:abstractNumId w:val="19"/>
   </w:num>
   <w:num w:numId="24">
-    <w:abstractNumId w:val="24"/>
+    <w:abstractNumId w:val="26"/>
   </w:num>
   <w:num w:numId="25">
-    <w:abstractNumId w:val="15"/>
+    <w:abstractNumId w:val="16"/>
   </w:num>
   <w:num w:numId="26">
-    <w:abstractNumId w:val="30"/>
+    <w:abstractNumId w:val="32"/>
   </w:num>
   <w:num w:numId="27">
-    <w:abstractNumId w:val="28"/>
+    <w:abstractNumId w:val="30"/>
   </w:num>
   <w:num w:numId="28">
     <w:abstractNumId w:val="11"/>
@@ -28318,19 +28948,25 @@
     <w:abstractNumId w:val="12"/>
   </w:num>
   <w:num w:numId="30">
+    <w:abstractNumId w:val="24"/>
+  </w:num>
+  <w:num w:numId="31">
+    <w:abstractNumId w:val="29"/>
+  </w:num>
+  <w:num w:numId="32">
+    <w:abstractNumId w:val="31"/>
+  </w:num>
+  <w:num w:numId="33">
+    <w:abstractNumId w:val="25"/>
+  </w:num>
+  <w:num w:numId="34">
+    <w:abstractNumId w:val="28"/>
+  </w:num>
+  <w:num w:numId="35">
     <w:abstractNumId w:val="22"/>
   </w:num>
-  <w:num w:numId="31">
-    <w:abstractNumId w:val="27"/>
-  </w:num>
-  <w:num w:numId="32">
-    <w:abstractNumId w:val="29"/>
-  </w:num>
-  <w:num w:numId="33">
-    <w:abstractNumId w:val="23"/>
-  </w:num>
-  <w:num w:numId="34">
-    <w:abstractNumId w:val="26"/>
+  <w:num w:numId="36">
+    <w:abstractNumId w:val="15"/>
   </w:num>
 </w:numbering>
 </file>
@@ -29644,7 +30280,7 @@
 </file>
 
 <file path=customXml/itemProps1.xml><?xml version="1.0" encoding="utf-8"?>
-<ds:datastoreItem xmlns:ds="http://schemas.openxmlformats.org/officeDocument/2006/customXml" ds:itemID="{027426D8-17D9-4082-B6B8-AB1AF941FA2D}">
+<ds:datastoreItem xmlns:ds="http://schemas.openxmlformats.org/officeDocument/2006/customXml" ds:itemID="{9874191A-79F9-4720-825F-5DA8DA59C200}">
   <ds:schemaRefs>
     <ds:schemaRef ds:uri="http://schemas.openxmlformats.org/officeDocument/2006/bibliography"/>
   </ds:schemaRefs>

</xml_diff>

<commit_message>
Notifications API. No iOS support yet.
</commit_message>
<xml_diff>
--- a/v2/WinChatty v2 API.docx
+++ b/v2/WinChatty v2 API.docx
@@ -76,7 +76,7 @@
               <w:rPr>
                 <w:noProof/>
               </w:rPr>
-              <w:t>2014-08-20</w:t>
+              <w:t>2014-09-02</w:t>
             </w:r>
             <w:r>
               <w:fldChar w:fldCharType="end"/>
@@ -97,7 +97,7 @@
               <w:rPr>
                 <w:noProof/>
               </w:rPr>
-              <w:t>2:35 AM</w:t>
+              <w:t>6:53 PM</w:t>
             </w:r>
             <w:r>
               <w:fldChar w:fldCharType="end"/>
@@ -16410,7 +16410,7 @@
         <w:t>Simple</w:t>
       </w:r>
       <w:r>
-        <w:t xml:space="preserve"> desktop notifier clients:</w:t>
+        <w:t xml:space="preserve"> desktop notifier clients, which receive notifications via long-polling and use web-based login:</w:t>
       </w:r>
     </w:p>
     <w:p>
@@ -16500,7 +16500,10 @@
         </w:numPr>
       </w:pPr>
       <w:r>
-        <w:t>Rich desktop clients:</w:t>
+        <w:t>Rich desktop clients</w:t>
+      </w:r>
+      <w:r>
+        <w:t>, which receive notifications via long-polling and use their own login:</w:t>
       </w:r>
     </w:p>
     <w:p>
@@ -16593,7 +16596,7 @@
         </w:numPr>
       </w:pPr>
       <w:r>
-        <w:t>Rich mobile clients:</w:t>
+        <w:t>Rich iOS clients, which receive notifications via APNS and use their own login:</w:t>
       </w:r>
       <w:bookmarkStart w:id="69" w:name="_GoBack"/>
       <w:bookmarkEnd w:id="69"/>
@@ -16868,28 +16871,38 @@
     </w:p>
     <w:p>
       <w:r>
-        <w:t xml:space="preserve">{0} should be replaced with the client's GUID in the above URL.  Once the account is attached, the notifier may begin calling </w:t>
-      </w:r>
-      <w:r>
-        <w:fldChar w:fldCharType="begin"/>
-      </w:r>
-      <w:r>
-        <w:instrText xml:space="preserve"> REF _Ref396260725 \h </w:instrText>
-      </w:r>
-      <w:r>
-        <w:fldChar w:fldCharType="separate"/>
-      </w:r>
-      <w:r>
-        <w:t>POST /v2/notifications/waitForNotification</w:t>
-      </w:r>
-      <w:r>
-        <w:fldChar w:fldCharType="end"/>
-      </w:r>
+        <w:t>{0} should be replaced with the client's GUID in the above URL.  Once the account is attached, the notifier may begin calling</w:t>
+      </w:r>
+      <w:r>
+        <w:t xml:space="preserve"> </w:t>
+      </w:r>
+      <w:hyperlink w:anchor="_POST_/v2/notifications/waitForNotif" w:history="1">
+        <w:r>
+          <w:rPr>
+            <w:rStyle w:val="Hyperlink"/>
+          </w:rPr>
+          <w:t>waitForNotification</w:t>
+        </w:r>
+      </w:hyperlink>
       <w:r>
         <w:t xml:space="preserve"> to listen for notifications.</w:t>
       </w:r>
       <w:r>
-        <w:t xml:space="preserve">  waitForNotification will return an error if the client is not attached to an account.</w:t>
+        <w:t xml:space="preserve">  </w:t>
+      </w:r>
+      <w:hyperlink w:anchor="_POST_/v2/notifications/waitForNotif" w:history="1">
+        <w:r>
+          <w:rPr>
+            <w:rStyle w:val="Hyperlink"/>
+          </w:rPr>
+          <w:t>waitForNotification</w:t>
+        </w:r>
+      </w:hyperlink>
+      <w:r>
+        <w:t xml:space="preserve"> </w:t>
+      </w:r>
+      <w:r>
+        <w:t>will return an error if the client is not attached to an account.</w:t>
       </w:r>
     </w:p>
     <w:p>
@@ -17055,23 +17068,19 @@
     </w:p>
     <w:p>
       <w:r>
-        <w:t xml:space="preserve">Registers a brand new installation of a rich notifier client.  This only needs to be done once.  If the user logs into a different account, this call may be re-issued to reattach the client to the new account.  It is not necessary to call </w:t>
-      </w:r>
-      <w:r>
-        <w:fldChar w:fldCharType="begin"/>
-      </w:r>
-      <w:r>
-        <w:instrText xml:space="preserve"> REF _Ref396261328 \h </w:instrText>
-      </w:r>
-      <w:r>
-        <w:fldChar w:fldCharType="separate"/>
-      </w:r>
-      <w:r>
-        <w:t>POST /v2/notifications/detachAccount</w:t>
-      </w:r>
-      <w:r>
-        <w:fldChar w:fldCharType="end"/>
-      </w:r>
+        <w:t>Registers a brand new installation of a rich notifier client.  This only needs to be done once.  If the user logs into a different account, this call may be re-issued to reattach the client to the new account.  It is not necessary to call</w:t>
+      </w:r>
+      <w:r>
+        <w:t xml:space="preserve"> </w:t>
+      </w:r>
+      <w:hyperlink w:anchor="_POST_/v2/notifications/detachAccoun" w:history="1">
+        <w:r>
+          <w:rPr>
+            <w:rStyle w:val="Hyperlink"/>
+          </w:rPr>
+          <w:t>detachAccount</w:t>
+        </w:r>
+      </w:hyperlink>
       <w:r>
         <w:t xml:space="preserve"> first in that scenario.</w:t>
       </w:r>
@@ -17087,23 +17096,19 @@
         <w:t xml:space="preserve"> clients </w:t>
       </w:r>
       <w:r>
-        <w:t xml:space="preserve">may begin calling </w:t>
-      </w:r>
-      <w:r>
-        <w:fldChar w:fldCharType="begin"/>
-      </w:r>
-      <w:r>
-        <w:instrText xml:space="preserve"> REF _Ref396260725 \h </w:instrText>
-      </w:r>
-      <w:r>
-        <w:fldChar w:fldCharType="separate"/>
-      </w:r>
-      <w:r>
-        <w:t>POST /v2/notifications/waitForNotification</w:t>
-      </w:r>
-      <w:r>
-        <w:fldChar w:fldCharType="end"/>
-      </w:r>
+        <w:t>may begin calling</w:t>
+      </w:r>
+      <w:r>
+        <w:t xml:space="preserve"> </w:t>
+      </w:r>
+      <w:hyperlink w:anchor="_POST_/v2/notifications/waitForNotif" w:history="1">
+        <w:r>
+          <w:rPr>
+            <w:rStyle w:val="Hyperlink"/>
+          </w:rPr>
+          <w:t>waitForNotification</w:t>
+        </w:r>
+      </w:hyperlink>
       <w:r>
         <w:t xml:space="preserve"> to listen for notificat</w:t>
       </w:r>
@@ -17378,14 +17383,14 @@
       <w:pPr>
         <w:pStyle w:val="Heading2"/>
       </w:pPr>
-      <w:bookmarkStart w:id="75" w:name="_Ref396261328"/>
-      <w:bookmarkStart w:id="76" w:name="_POST_/v2/notifications/detachAccoun"/>
+      <w:bookmarkStart w:id="75" w:name="_POST_/v2/notifications/detachAccoun"/>
+      <w:bookmarkStart w:id="76" w:name="_Ref396261328"/>
       <w:bookmarkStart w:id="77" w:name="_Toc396265499"/>
+      <w:bookmarkEnd w:id="75"/>
+      <w:r>
+        <w:t>POST /v2/notifications/detachAccount</w:t>
+      </w:r>
       <w:bookmarkEnd w:id="76"/>
-      <w:r>
-        <w:t>POST /v2/notifications/detachAccount</w:t>
-      </w:r>
-      <w:bookmarkEnd w:id="75"/>
       <w:bookmarkEnd w:id="77"/>
     </w:p>
     <w:p>
@@ -17598,14 +17603,14 @@
       <w:pPr>
         <w:pStyle w:val="Heading2"/>
       </w:pPr>
-      <w:bookmarkStart w:id="78" w:name="_Ref396260725"/>
-      <w:bookmarkStart w:id="79" w:name="_POST_/v2/notifications/waitForNotif"/>
+      <w:bookmarkStart w:id="78" w:name="_POST_/v2/notifications/waitForNotif"/>
+      <w:bookmarkStart w:id="79" w:name="_Ref396260725"/>
       <w:bookmarkStart w:id="80" w:name="_Toc396265500"/>
+      <w:bookmarkEnd w:id="78"/>
+      <w:r>
+        <w:t>POST /v2/notifications/waitForNotification</w:t>
+      </w:r>
       <w:bookmarkEnd w:id="79"/>
-      <w:r>
-        <w:t>POST /v2/notifications/waitForNotification</w:t>
-      </w:r>
-      <w:bookmarkEnd w:id="78"/>
       <w:bookmarkEnd w:id="80"/>
     </w:p>
     <w:p>
@@ -30280,7 +30285,7 @@
 </file>
 
 <file path=customXml/itemProps1.xml><?xml version="1.0" encoding="utf-8"?>
-<ds:datastoreItem xmlns:ds="http://schemas.openxmlformats.org/officeDocument/2006/customXml" ds:itemID="{9874191A-79F9-4720-825F-5DA8DA59C200}">
+<ds:datastoreItem xmlns:ds="http://schemas.openxmlformats.org/officeDocument/2006/customXml" ds:itemID="{861A45D7-9034-47CA-99FB-66C22CC3F726}">
   <ds:schemaRefs>
     <ds:schemaRef ds:uri="http://schemas.openxmlformats.org/officeDocument/2006/bibliography"/>
   </ds:schemaRefs>

</xml_diff>

<commit_message>
Include ShackLOL tag counts in API results.
</commit_message>
<xml_diff>
--- a/v2/WinChatty v2 API.docx
+++ b/v2/WinChatty v2 API.docx
@@ -76,7 +76,7 @@
               <w:rPr>
                 <w:noProof/>
               </w:rPr>
-              <w:t>2014-12-01</w:t>
+              <w:t>2014-12-07</w:t>
             </w:r>
             <w:r>
               <w:fldChar w:fldCharType="end"/>
@@ -97,7 +97,7 @@
               <w:rPr>
                 <w:noProof/>
               </w:rPr>
-              <w:t>9:00 PM</w:t>
+              <w:t>9:20 PM</w:t>
             </w:r>
             <w:r>
               <w:fldChar w:fldCharType="end"/>
@@ -186,7 +186,7 @@
             </w:rPr>
             <w:fldChar w:fldCharType="separate"/>
           </w:r>
-          <w:hyperlink w:anchor="_Toc405227322" w:history="1">
+          <w:hyperlink w:anchor="_Toc405750567" w:history="1">
             <w:r>
               <w:rPr>
                 <w:rStyle w:val="Hyperlink"/>
@@ -213,7 +213,7 @@
                 <w:noProof/>
                 <w:webHidden/>
               </w:rPr>
-              <w:instrText xml:space="preserve"> PAGEREF _Toc405227322 \h </w:instrText>
+              <w:instrText xml:space="preserve"> PAGEREF _Toc405750567 \h </w:instrText>
             </w:r>
             <w:r>
               <w:rPr>
@@ -252,7 +252,7 @@
               <w:sz w:val="22"/>
             </w:rPr>
           </w:pPr>
-          <w:hyperlink w:anchor="_Toc405227323" w:history="1">
+          <w:hyperlink w:anchor="_Toc405750568" w:history="1">
             <w:r>
               <w:rPr>
                 <w:rStyle w:val="Hyperlink"/>
@@ -279,7 +279,7 @@
                 <w:noProof/>
                 <w:webHidden/>
               </w:rPr>
-              <w:instrText xml:space="preserve"> PAGEREF _Toc405227323 \h </w:instrText>
+              <w:instrText xml:space="preserve"> PAGEREF _Toc405750568 \h </w:instrText>
             </w:r>
             <w:r>
               <w:rPr>
@@ -318,7 +318,7 @@
               <w:sz w:val="22"/>
             </w:rPr>
           </w:pPr>
-          <w:hyperlink w:anchor="_Toc405227324" w:history="1">
+          <w:hyperlink w:anchor="_Toc405750569" w:history="1">
             <w:r>
               <w:rPr>
                 <w:rStyle w:val="Hyperlink"/>
@@ -345,7 +345,7 @@
                 <w:noProof/>
                 <w:webHidden/>
               </w:rPr>
-              <w:instrText xml:space="preserve"> PAGEREF _Toc405227324 \h </w:instrText>
+              <w:instrText xml:space="preserve"> PAGEREF _Toc405750569 \h </w:instrText>
             </w:r>
             <w:r>
               <w:rPr>
@@ -384,7 +384,7 @@
               <w:sz w:val="22"/>
             </w:rPr>
           </w:pPr>
-          <w:hyperlink w:anchor="_Toc405227325" w:history="1">
+          <w:hyperlink w:anchor="_Toc405750570" w:history="1">
             <w:r>
               <w:rPr>
                 <w:rStyle w:val="Hyperlink"/>
@@ -411,7 +411,75 @@
                 <w:noProof/>
                 <w:webHidden/>
               </w:rPr>
-              <w:instrText xml:space="preserve"> PAGEREF _Toc405227325 \h </w:instrText>
+              <w:instrText xml:space="preserve"> PAGEREF _Toc405750570 \h </w:instrText>
+            </w:r>
+            <w:r>
+              <w:rPr>
+                <w:noProof/>
+                <w:webHidden/>
+              </w:rPr>
+            </w:r>
+            <w:r>
+              <w:rPr>
+                <w:noProof/>
+                <w:webHidden/>
+              </w:rPr>
+              <w:fldChar w:fldCharType="separate"/>
+            </w:r>
+            <w:r>
+              <w:rPr>
+                <w:noProof/>
+                <w:webHidden/>
+              </w:rPr>
+              <w:t>1</w:t>
+            </w:r>
+            <w:r>
+              <w:rPr>
+                <w:noProof/>
+                <w:webHidden/>
+              </w:rPr>
+              <w:fldChar w:fldCharType="end"/>
+            </w:r>
+          </w:hyperlink>
+          <w:bookmarkStart w:id="0" w:name="_GoBack"/>
+          <w:bookmarkEnd w:id="0"/>
+        </w:p>
+        <w:p>
+          <w:pPr>
+            <w:pStyle w:val="TOC2"/>
+            <w:rPr>
+              <w:noProof/>
+              <w:sz w:val="22"/>
+            </w:rPr>
+          </w:pPr>
+          <w:hyperlink w:anchor="_Toc405750571" w:history="1">
+            <w:r>
+              <w:rPr>
+                <w:rStyle w:val="Hyperlink"/>
+                <w:noProof/>
+              </w:rPr>
+              <w:t>Client Implementation Guide</w:t>
+            </w:r>
+            <w:r>
+              <w:rPr>
+                <w:noProof/>
+                <w:webHidden/>
+              </w:rPr>
+              <w:tab/>
+            </w:r>
+            <w:r>
+              <w:rPr>
+                <w:noProof/>
+                <w:webHidden/>
+              </w:rPr>
+              <w:fldChar w:fldCharType="begin"/>
+            </w:r>
+            <w:r>
+              <w:rPr>
+                <w:noProof/>
+                <w:webHidden/>
+              </w:rPr>
+              <w:instrText xml:space="preserve"> PAGEREF _Toc405750571 \h </w:instrText>
             </w:r>
             <w:r>
               <w:rPr>
@@ -450,13 +518,13 @@
               <w:sz w:val="22"/>
             </w:rPr>
           </w:pPr>
-          <w:hyperlink w:anchor="_Toc405227326" w:history="1">
+          <w:hyperlink w:anchor="_Toc405750572" w:history="1">
             <w:r>
               <w:rPr>
                 <w:rStyle w:val="Hyperlink"/>
                 <w:noProof/>
               </w:rPr>
-              <w:t>Client Implementation Guide</w:t>
+              <w:t>Security and Privacy Disclosures</w:t>
             </w:r>
             <w:r>
               <w:rPr>
@@ -477,73 +545,7 @@
                 <w:noProof/>
                 <w:webHidden/>
               </w:rPr>
-              <w:instrText xml:space="preserve"> PAGEREF _Toc405227326 \h </w:instrText>
-            </w:r>
-            <w:r>
-              <w:rPr>
-                <w:noProof/>
-                <w:webHidden/>
-              </w:rPr>
-            </w:r>
-            <w:r>
-              <w:rPr>
-                <w:noProof/>
-                <w:webHidden/>
-              </w:rPr>
-              <w:fldChar w:fldCharType="separate"/>
-            </w:r>
-            <w:r>
-              <w:rPr>
-                <w:noProof/>
-                <w:webHidden/>
-              </w:rPr>
-              <w:t>1</w:t>
-            </w:r>
-            <w:r>
-              <w:rPr>
-                <w:noProof/>
-                <w:webHidden/>
-              </w:rPr>
-              <w:fldChar w:fldCharType="end"/>
-            </w:r>
-          </w:hyperlink>
-        </w:p>
-        <w:p>
-          <w:pPr>
-            <w:pStyle w:val="TOC2"/>
-            <w:rPr>
-              <w:noProof/>
-              <w:sz w:val="22"/>
-            </w:rPr>
-          </w:pPr>
-          <w:hyperlink w:anchor="_Toc405227327" w:history="1">
-            <w:r>
-              <w:rPr>
-                <w:rStyle w:val="Hyperlink"/>
-                <w:noProof/>
-              </w:rPr>
-              <w:t>Security and Privacy Disclosures</w:t>
-            </w:r>
-            <w:r>
-              <w:rPr>
-                <w:noProof/>
-                <w:webHidden/>
-              </w:rPr>
-              <w:tab/>
-            </w:r>
-            <w:r>
-              <w:rPr>
-                <w:noProof/>
-                <w:webHidden/>
-              </w:rPr>
-              <w:fldChar w:fldCharType="begin"/>
-            </w:r>
-            <w:r>
-              <w:rPr>
-                <w:noProof/>
-                <w:webHidden/>
-              </w:rPr>
-              <w:instrText xml:space="preserve"> PAGEREF _Toc405227327 \h </w:instrText>
+              <w:instrText xml:space="preserve"> PAGEREF _Toc405750572 \h </w:instrText>
             </w:r>
             <w:r>
               <w:rPr>
@@ -586,7 +588,7 @@
               <w:sz w:val="22"/>
             </w:rPr>
           </w:pPr>
-          <w:hyperlink w:anchor="_Toc405227328" w:history="1">
+          <w:hyperlink w:anchor="_Toc405750573" w:history="1">
             <w:r>
               <w:rPr>
                 <w:rStyle w:val="Hyperlink"/>
@@ -613,7 +615,7 @@
                 <w:noProof/>
                 <w:webHidden/>
               </w:rPr>
-              <w:instrText xml:space="preserve"> PAGEREF _Toc405227328 \h </w:instrText>
+              <w:instrText xml:space="preserve"> PAGEREF _Toc405750573 \h </w:instrText>
             </w:r>
             <w:r>
               <w:rPr>
@@ -652,7 +654,7 @@
               <w:sz w:val="22"/>
             </w:rPr>
           </w:pPr>
-          <w:hyperlink w:anchor="_Toc405227329" w:history="1">
+          <w:hyperlink w:anchor="_Toc405750574" w:history="1">
             <w:r>
               <w:rPr>
                 <w:rStyle w:val="Hyperlink"/>
@@ -679,7 +681,7 @@
                 <w:noProof/>
                 <w:webHidden/>
               </w:rPr>
-              <w:instrText xml:space="preserve"> PAGEREF _Toc405227329 \h </w:instrText>
+              <w:instrText xml:space="preserve"> PAGEREF _Toc405750574 \h </w:instrText>
             </w:r>
             <w:r>
               <w:rPr>
@@ -718,7 +720,7 @@
               <w:sz w:val="22"/>
             </w:rPr>
           </w:pPr>
-          <w:hyperlink w:anchor="_Toc405227330" w:history="1">
+          <w:hyperlink w:anchor="_Toc405750575" w:history="1">
             <w:r>
               <w:rPr>
                 <w:rStyle w:val="Hyperlink"/>
@@ -745,7 +747,7 @@
                 <w:noProof/>
                 <w:webHidden/>
               </w:rPr>
-              <w:instrText xml:space="preserve"> PAGEREF _Toc405227330 \h </w:instrText>
+              <w:instrText xml:space="preserve"> PAGEREF _Toc405750575 \h </w:instrText>
             </w:r>
             <w:r>
               <w:rPr>
@@ -784,7 +786,7 @@
               <w:sz w:val="22"/>
             </w:rPr>
           </w:pPr>
-          <w:hyperlink w:anchor="_Toc405227331" w:history="1">
+          <w:hyperlink w:anchor="_Toc405750576" w:history="1">
             <w:r>
               <w:rPr>
                 <w:rStyle w:val="Hyperlink"/>
@@ -811,7 +813,7 @@
                 <w:noProof/>
                 <w:webHidden/>
               </w:rPr>
-              <w:instrText xml:space="preserve"> PAGEREF _Toc405227331 \h </w:instrText>
+              <w:instrText xml:space="preserve"> PAGEREF _Toc405750576 \h </w:instrText>
             </w:r>
             <w:r>
               <w:rPr>
@@ -850,7 +852,7 @@
               <w:sz w:val="22"/>
             </w:rPr>
           </w:pPr>
-          <w:hyperlink w:anchor="_Toc405227332" w:history="1">
+          <w:hyperlink w:anchor="_Toc405750577" w:history="1">
             <w:r>
               <w:rPr>
                 <w:rStyle w:val="Hyperlink"/>
@@ -877,7 +879,7 @@
                 <w:noProof/>
                 <w:webHidden/>
               </w:rPr>
-              <w:instrText xml:space="preserve"> PAGEREF _Toc405227332 \h </w:instrText>
+              <w:instrText xml:space="preserve"> PAGEREF _Toc405750577 \h </w:instrText>
             </w:r>
             <w:r>
               <w:rPr>
@@ -916,7 +918,7 @@
               <w:sz w:val="22"/>
             </w:rPr>
           </w:pPr>
-          <w:hyperlink w:anchor="_Toc405227333" w:history="1">
+          <w:hyperlink w:anchor="_Toc405750578" w:history="1">
             <w:r>
               <w:rPr>
                 <w:rStyle w:val="Hyperlink"/>
@@ -943,7 +945,7 @@
                 <w:noProof/>
                 <w:webHidden/>
               </w:rPr>
-              <w:instrText xml:space="preserve"> PAGEREF _Toc405227333 \h </w:instrText>
+              <w:instrText xml:space="preserve"> PAGEREF _Toc405750578 \h </w:instrText>
             </w:r>
             <w:r>
               <w:rPr>
@@ -982,7 +984,7 @@
               <w:sz w:val="22"/>
             </w:rPr>
           </w:pPr>
-          <w:hyperlink w:anchor="_Toc405227334" w:history="1">
+          <w:hyperlink w:anchor="_Toc405750579" w:history="1">
             <w:r>
               <w:rPr>
                 <w:rStyle w:val="Hyperlink"/>
@@ -1009,7 +1011,7 @@
                 <w:noProof/>
                 <w:webHidden/>
               </w:rPr>
-              <w:instrText xml:space="preserve"> PAGEREF _Toc405227334 \h </w:instrText>
+              <w:instrText xml:space="preserve"> PAGEREF _Toc405750579 \h </w:instrText>
             </w:r>
             <w:r>
               <w:rPr>
@@ -1052,7 +1054,7 @@
               <w:sz w:val="22"/>
             </w:rPr>
           </w:pPr>
-          <w:hyperlink w:anchor="_Toc405227335" w:history="1">
+          <w:hyperlink w:anchor="_Toc405750580" w:history="1">
             <w:r>
               <w:rPr>
                 <w:rStyle w:val="Hyperlink"/>
@@ -1079,7 +1081,7 @@
                 <w:noProof/>
                 <w:webHidden/>
               </w:rPr>
-              <w:instrText xml:space="preserve"> PAGEREF _Toc405227335 \h </w:instrText>
+              <w:instrText xml:space="preserve"> PAGEREF _Toc405750580 \h </w:instrText>
             </w:r>
             <w:r>
               <w:rPr>
@@ -1118,7 +1120,7 @@
               <w:sz w:val="22"/>
             </w:rPr>
           </w:pPr>
-          <w:hyperlink w:anchor="_Toc405227336" w:history="1">
+          <w:hyperlink w:anchor="_Toc405750581" w:history="1">
             <w:r>
               <w:rPr>
                 <w:rStyle w:val="Hyperlink"/>
@@ -1145,7 +1147,7 @@
                 <w:noProof/>
                 <w:webHidden/>
               </w:rPr>
-              <w:instrText xml:space="preserve"> PAGEREF _Toc405227336 \h </w:instrText>
+              <w:instrText xml:space="preserve"> PAGEREF _Toc405750581 \h </w:instrText>
             </w:r>
             <w:r>
               <w:rPr>
@@ -1184,7 +1186,7 @@
               <w:sz w:val="22"/>
             </w:rPr>
           </w:pPr>
-          <w:hyperlink w:anchor="_Toc405227337" w:history="1">
+          <w:hyperlink w:anchor="_Toc405750582" w:history="1">
             <w:r>
               <w:rPr>
                 <w:rStyle w:val="Hyperlink"/>
@@ -1211,7 +1213,7 @@
                 <w:noProof/>
                 <w:webHidden/>
               </w:rPr>
-              <w:instrText xml:space="preserve"> PAGEREF _Toc405227337 \h </w:instrText>
+              <w:instrText xml:space="preserve"> PAGEREF _Toc405750582 \h </w:instrText>
             </w:r>
             <w:r>
               <w:rPr>
@@ -1250,7 +1252,7 @@
               <w:sz w:val="22"/>
             </w:rPr>
           </w:pPr>
-          <w:hyperlink w:anchor="_Toc405227338" w:history="1">
+          <w:hyperlink w:anchor="_Toc405750583" w:history="1">
             <w:r>
               <w:rPr>
                 <w:rStyle w:val="Hyperlink"/>
@@ -1277,7 +1279,7 @@
                 <w:noProof/>
                 <w:webHidden/>
               </w:rPr>
-              <w:instrText xml:space="preserve"> PAGEREF _Toc405227338 \h </w:instrText>
+              <w:instrText xml:space="preserve"> PAGEREF _Toc405750583 \h </w:instrText>
             </w:r>
             <w:r>
               <w:rPr>
@@ -1316,7 +1318,7 @@
               <w:sz w:val="22"/>
             </w:rPr>
           </w:pPr>
-          <w:hyperlink w:anchor="_Toc405227339" w:history="1">
+          <w:hyperlink w:anchor="_Toc405750584" w:history="1">
             <w:r>
               <w:rPr>
                 <w:rStyle w:val="Hyperlink"/>
@@ -1343,7 +1345,7 @@
                 <w:noProof/>
                 <w:webHidden/>
               </w:rPr>
-              <w:instrText xml:space="preserve"> PAGEREF _Toc405227339 \h </w:instrText>
+              <w:instrText xml:space="preserve"> PAGEREF _Toc405750584 \h </w:instrText>
             </w:r>
             <w:r>
               <w:rPr>
@@ -1382,7 +1384,7 @@
               <w:sz w:val="22"/>
             </w:rPr>
           </w:pPr>
-          <w:hyperlink w:anchor="_Toc405227340" w:history="1">
+          <w:hyperlink w:anchor="_Toc405750585" w:history="1">
             <w:r>
               <w:rPr>
                 <w:rStyle w:val="Hyperlink"/>
@@ -1409,7 +1411,7 @@
                 <w:noProof/>
                 <w:webHidden/>
               </w:rPr>
-              <w:instrText xml:space="preserve"> PAGEREF _Toc405227340 \h </w:instrText>
+              <w:instrText xml:space="preserve"> PAGEREF _Toc405750585 \h </w:instrText>
             </w:r>
             <w:r>
               <w:rPr>
@@ -1448,7 +1450,7 @@
               <w:sz w:val="22"/>
             </w:rPr>
           </w:pPr>
-          <w:hyperlink w:anchor="_Toc405227341" w:history="1">
+          <w:hyperlink w:anchor="_Toc405750586" w:history="1">
             <w:r>
               <w:rPr>
                 <w:rStyle w:val="Hyperlink"/>
@@ -1475,7 +1477,7 @@
                 <w:noProof/>
                 <w:webHidden/>
               </w:rPr>
-              <w:instrText xml:space="preserve"> PAGEREF _Toc405227341 \h </w:instrText>
+              <w:instrText xml:space="preserve"> PAGEREF _Toc405750586 \h </w:instrText>
             </w:r>
             <w:r>
               <w:rPr>
@@ -1514,7 +1516,7 @@
               <w:sz w:val="22"/>
             </w:rPr>
           </w:pPr>
-          <w:hyperlink w:anchor="_Toc405227342" w:history="1">
+          <w:hyperlink w:anchor="_Toc405750587" w:history="1">
             <w:r>
               <w:rPr>
                 <w:rStyle w:val="Hyperlink"/>
@@ -1541,7 +1543,7 @@
                 <w:noProof/>
                 <w:webHidden/>
               </w:rPr>
-              <w:instrText xml:space="preserve"> PAGEREF _Toc405227342 \h </w:instrText>
+              <w:instrText xml:space="preserve"> PAGEREF _Toc405750587 \h </w:instrText>
             </w:r>
             <w:r>
               <w:rPr>
@@ -1580,7 +1582,7 @@
               <w:sz w:val="22"/>
             </w:rPr>
           </w:pPr>
-          <w:hyperlink w:anchor="_Toc405227343" w:history="1">
+          <w:hyperlink w:anchor="_Toc405750588" w:history="1">
             <w:r>
               <w:rPr>
                 <w:rStyle w:val="Hyperlink"/>
@@ -1607,7 +1609,7 @@
                 <w:noProof/>
                 <w:webHidden/>
               </w:rPr>
-              <w:instrText xml:space="preserve"> PAGEREF _Toc405227343 \h </w:instrText>
+              <w:instrText xml:space="preserve"> PAGEREF _Toc405750588 \h </w:instrText>
             </w:r>
             <w:r>
               <w:rPr>
@@ -1646,7 +1648,7 @@
               <w:sz w:val="22"/>
             </w:rPr>
           </w:pPr>
-          <w:hyperlink w:anchor="_Toc405227344" w:history="1">
+          <w:hyperlink w:anchor="_Toc405750589" w:history="1">
             <w:r>
               <w:rPr>
                 <w:rStyle w:val="Hyperlink"/>
@@ -1673,7 +1675,7 @@
                 <w:noProof/>
                 <w:webHidden/>
               </w:rPr>
-              <w:instrText xml:space="preserve"> PAGEREF _Toc405227344 \h </w:instrText>
+              <w:instrText xml:space="preserve"> PAGEREF _Toc405750589 \h </w:instrText>
             </w:r>
             <w:r>
               <w:rPr>
@@ -1716,7 +1718,7 @@
               <w:sz w:val="22"/>
             </w:rPr>
           </w:pPr>
-          <w:hyperlink w:anchor="_Toc405227345" w:history="1">
+          <w:hyperlink w:anchor="_Toc405750590" w:history="1">
             <w:r>
               <w:rPr>
                 <w:rStyle w:val="Hyperlink"/>
@@ -1743,7 +1745,7 @@
                 <w:noProof/>
                 <w:webHidden/>
               </w:rPr>
-              <w:instrText xml:space="preserve"> PAGEREF _Toc405227345 \h </w:instrText>
+              <w:instrText xml:space="preserve"> PAGEREF _Toc405750590 \h </w:instrText>
             </w:r>
             <w:r>
               <w:rPr>
@@ -1782,7 +1784,7 @@
               <w:sz w:val="22"/>
             </w:rPr>
           </w:pPr>
-          <w:hyperlink w:anchor="_Toc405227346" w:history="1">
+          <w:hyperlink w:anchor="_Toc405750591" w:history="1">
             <w:r>
               <w:rPr>
                 <w:rStyle w:val="Hyperlink"/>
@@ -1809,7 +1811,7 @@
                 <w:noProof/>
                 <w:webHidden/>
               </w:rPr>
-              <w:instrText xml:space="preserve"> PAGEREF _Toc405227346 \h </w:instrText>
+              <w:instrText xml:space="preserve"> PAGEREF _Toc405750591 \h </w:instrText>
             </w:r>
             <w:r>
               <w:rPr>
@@ -1848,7 +1850,7 @@
               <w:sz w:val="22"/>
             </w:rPr>
           </w:pPr>
-          <w:hyperlink w:anchor="_Toc405227347" w:history="1">
+          <w:hyperlink w:anchor="_Toc405750592" w:history="1">
             <w:r>
               <w:rPr>
                 <w:rStyle w:val="Hyperlink"/>
@@ -1875,7 +1877,7 @@
                 <w:noProof/>
                 <w:webHidden/>
               </w:rPr>
-              <w:instrText xml:space="preserve"> PAGEREF _Toc405227347 \h </w:instrText>
+              <w:instrText xml:space="preserve"> PAGEREF _Toc405750592 \h </w:instrText>
             </w:r>
             <w:r>
               <w:rPr>
@@ -1914,7 +1916,7 @@
               <w:sz w:val="22"/>
             </w:rPr>
           </w:pPr>
-          <w:hyperlink w:anchor="_Toc405227348" w:history="1">
+          <w:hyperlink w:anchor="_Toc405750593" w:history="1">
             <w:r>
               <w:rPr>
                 <w:rStyle w:val="Hyperlink"/>
@@ -1941,7 +1943,7 @@
                 <w:noProof/>
                 <w:webHidden/>
               </w:rPr>
-              <w:instrText xml:space="preserve"> PAGEREF _Toc405227348 \h </w:instrText>
+              <w:instrText xml:space="preserve"> PAGEREF _Toc405750593 \h </w:instrText>
             </w:r>
             <w:r>
               <w:rPr>
@@ -1980,7 +1982,7 @@
               <w:sz w:val="22"/>
             </w:rPr>
           </w:pPr>
-          <w:hyperlink w:anchor="_Toc405227349" w:history="1">
+          <w:hyperlink w:anchor="_Toc405750594" w:history="1">
             <w:r>
               <w:rPr>
                 <w:rStyle w:val="Hyperlink"/>
@@ -2007,7 +2009,7 @@
                 <w:noProof/>
                 <w:webHidden/>
               </w:rPr>
-              <w:instrText xml:space="preserve"> PAGEREF _Toc405227349 \h </w:instrText>
+              <w:instrText xml:space="preserve"> PAGEREF _Toc405750594 \h </w:instrText>
             </w:r>
             <w:r>
               <w:rPr>
@@ -2050,7 +2052,7 @@
               <w:sz w:val="22"/>
             </w:rPr>
           </w:pPr>
-          <w:hyperlink w:anchor="_Toc405227350" w:history="1">
+          <w:hyperlink w:anchor="_Toc405750595" w:history="1">
             <w:r>
               <w:rPr>
                 <w:rStyle w:val="Hyperlink"/>
@@ -2077,7 +2079,7 @@
                 <w:noProof/>
                 <w:webHidden/>
               </w:rPr>
-              <w:instrText xml:space="preserve"> PAGEREF _Toc405227350 \h </w:instrText>
+              <w:instrText xml:space="preserve"> PAGEREF _Toc405750595 \h </w:instrText>
             </w:r>
             <w:r>
               <w:rPr>
@@ -2116,7 +2118,7 @@
               <w:sz w:val="22"/>
             </w:rPr>
           </w:pPr>
-          <w:hyperlink w:anchor="_Toc405227351" w:history="1">
+          <w:hyperlink w:anchor="_Toc405750596" w:history="1">
             <w:r>
               <w:rPr>
                 <w:rStyle w:val="Hyperlink"/>
@@ -2143,7 +2145,7 @@
                 <w:noProof/>
                 <w:webHidden/>
               </w:rPr>
-              <w:instrText xml:space="preserve"> PAGEREF _Toc405227351 \h </w:instrText>
+              <w:instrText xml:space="preserve"> PAGEREF _Toc405750596 \h </w:instrText>
             </w:r>
             <w:r>
               <w:rPr>
@@ -2182,7 +2184,7 @@
               <w:sz w:val="22"/>
             </w:rPr>
           </w:pPr>
-          <w:hyperlink w:anchor="_Toc405227352" w:history="1">
+          <w:hyperlink w:anchor="_Toc405750597" w:history="1">
             <w:r>
               <w:rPr>
                 <w:rStyle w:val="Hyperlink"/>
@@ -2209,7 +2211,7 @@
                 <w:noProof/>
                 <w:webHidden/>
               </w:rPr>
-              <w:instrText xml:space="preserve"> PAGEREF _Toc405227352 \h </w:instrText>
+              <w:instrText xml:space="preserve"> PAGEREF _Toc405750597 \h </w:instrText>
             </w:r>
             <w:r>
               <w:rPr>
@@ -2248,7 +2250,7 @@
               <w:sz w:val="22"/>
             </w:rPr>
           </w:pPr>
-          <w:hyperlink w:anchor="_Toc405227353" w:history="1">
+          <w:hyperlink w:anchor="_Toc405750598" w:history="1">
             <w:r>
               <w:rPr>
                 <w:rStyle w:val="Hyperlink"/>
@@ -2275,7 +2277,7 @@
                 <w:noProof/>
                 <w:webHidden/>
               </w:rPr>
-              <w:instrText xml:space="preserve"> PAGEREF _Toc405227353 \h </w:instrText>
+              <w:instrText xml:space="preserve"> PAGEREF _Toc405750598 \h </w:instrText>
             </w:r>
             <w:r>
               <w:rPr>
@@ -2314,7 +2316,7 @@
               <w:sz w:val="22"/>
             </w:rPr>
           </w:pPr>
-          <w:hyperlink w:anchor="_Toc405227354" w:history="1">
+          <w:hyperlink w:anchor="_Toc405750599" w:history="1">
             <w:r>
               <w:rPr>
                 <w:rStyle w:val="Hyperlink"/>
@@ -2341,7 +2343,7 @@
                 <w:noProof/>
                 <w:webHidden/>
               </w:rPr>
-              <w:instrText xml:space="preserve"> PAGEREF _Toc405227354 \h </w:instrText>
+              <w:instrText xml:space="preserve"> PAGEREF _Toc405750599 \h </w:instrText>
             </w:r>
             <w:r>
               <w:rPr>
@@ -2380,7 +2382,7 @@
               <w:sz w:val="22"/>
             </w:rPr>
           </w:pPr>
-          <w:hyperlink w:anchor="_Toc405227355" w:history="1">
+          <w:hyperlink w:anchor="_Toc405750600" w:history="1">
             <w:r>
               <w:rPr>
                 <w:rStyle w:val="Hyperlink"/>
@@ -2407,7 +2409,7 @@
                 <w:noProof/>
                 <w:webHidden/>
               </w:rPr>
-              <w:instrText xml:space="preserve"> PAGEREF _Toc405227355 \h </w:instrText>
+              <w:instrText xml:space="preserve"> PAGEREF _Toc405750600 \h </w:instrText>
             </w:r>
             <w:r>
               <w:rPr>
@@ -2450,7 +2452,7 @@
               <w:sz w:val="22"/>
             </w:rPr>
           </w:pPr>
-          <w:hyperlink w:anchor="_Toc405227356" w:history="1">
+          <w:hyperlink w:anchor="_Toc405750601" w:history="1">
             <w:r>
               <w:rPr>
                 <w:rStyle w:val="Hyperlink"/>
@@ -2477,7 +2479,7 @@
                 <w:noProof/>
                 <w:webHidden/>
               </w:rPr>
-              <w:instrText xml:space="preserve"> PAGEREF _Toc405227356 \h </w:instrText>
+              <w:instrText xml:space="preserve"> PAGEREF _Toc405750601 \h </w:instrText>
             </w:r>
             <w:r>
               <w:rPr>
@@ -2516,7 +2518,7 @@
               <w:sz w:val="22"/>
             </w:rPr>
           </w:pPr>
-          <w:hyperlink w:anchor="_Toc405227357" w:history="1">
+          <w:hyperlink w:anchor="_Toc405750602" w:history="1">
             <w:r>
               <w:rPr>
                 <w:rStyle w:val="Hyperlink"/>
@@ -2543,7 +2545,7 @@
                 <w:noProof/>
                 <w:webHidden/>
               </w:rPr>
-              <w:instrText xml:space="preserve"> PAGEREF _Toc405227357 \h </w:instrText>
+              <w:instrText xml:space="preserve"> PAGEREF _Toc405750602 \h </w:instrText>
             </w:r>
             <w:r>
               <w:rPr>
@@ -2582,7 +2584,7 @@
               <w:sz w:val="22"/>
             </w:rPr>
           </w:pPr>
-          <w:hyperlink w:anchor="_Toc405227358" w:history="1">
+          <w:hyperlink w:anchor="_Toc405750603" w:history="1">
             <w:r>
               <w:rPr>
                 <w:rStyle w:val="Hyperlink"/>
@@ -2609,7 +2611,7 @@
                 <w:noProof/>
                 <w:webHidden/>
               </w:rPr>
-              <w:instrText xml:space="preserve"> PAGEREF _Toc405227358 \h </w:instrText>
+              <w:instrText xml:space="preserve"> PAGEREF _Toc405750603 \h </w:instrText>
             </w:r>
             <w:r>
               <w:rPr>
@@ -2648,7 +2650,7 @@
               <w:sz w:val="22"/>
             </w:rPr>
           </w:pPr>
-          <w:hyperlink w:anchor="_Toc405227359" w:history="1">
+          <w:hyperlink w:anchor="_Toc405750604" w:history="1">
             <w:r>
               <w:rPr>
                 <w:rStyle w:val="Hyperlink"/>
@@ -2675,7 +2677,7 @@
                 <w:noProof/>
                 <w:webHidden/>
               </w:rPr>
-              <w:instrText xml:space="preserve"> PAGEREF _Toc405227359 \h </w:instrText>
+              <w:instrText xml:space="preserve"> PAGEREF _Toc405750604 \h </w:instrText>
             </w:r>
             <w:r>
               <w:rPr>
@@ -2714,7 +2716,7 @@
               <w:sz w:val="22"/>
             </w:rPr>
           </w:pPr>
-          <w:hyperlink w:anchor="_Toc405227360" w:history="1">
+          <w:hyperlink w:anchor="_Toc405750605" w:history="1">
             <w:r>
               <w:rPr>
                 <w:rStyle w:val="Hyperlink"/>
@@ -2741,7 +2743,7 @@
                 <w:noProof/>
                 <w:webHidden/>
               </w:rPr>
-              <w:instrText xml:space="preserve"> PAGEREF _Toc405227360 \h </w:instrText>
+              <w:instrText xml:space="preserve"> PAGEREF _Toc405750605 \h </w:instrText>
             </w:r>
             <w:r>
               <w:rPr>
@@ -2784,7 +2786,7 @@
               <w:sz w:val="22"/>
             </w:rPr>
           </w:pPr>
-          <w:hyperlink w:anchor="_Toc405227361" w:history="1">
+          <w:hyperlink w:anchor="_Toc405750606" w:history="1">
             <w:r>
               <w:rPr>
                 <w:rStyle w:val="Hyperlink"/>
@@ -2811,7 +2813,7 @@
                 <w:noProof/>
                 <w:webHidden/>
               </w:rPr>
-              <w:instrText xml:space="preserve"> PAGEREF _Toc405227361 \h </w:instrText>
+              <w:instrText xml:space="preserve"> PAGEREF _Toc405750606 \h </w:instrText>
             </w:r>
             <w:r>
               <w:rPr>
@@ -2850,7 +2852,7 @@
               <w:sz w:val="22"/>
             </w:rPr>
           </w:pPr>
-          <w:hyperlink w:anchor="_Toc405227362" w:history="1">
+          <w:hyperlink w:anchor="_Toc405750607" w:history="1">
             <w:r>
               <w:rPr>
                 <w:rStyle w:val="Hyperlink"/>
@@ -2877,7 +2879,7 @@
                 <w:noProof/>
                 <w:webHidden/>
               </w:rPr>
-              <w:instrText xml:space="preserve"> PAGEREF _Toc405227362 \h </w:instrText>
+              <w:instrText xml:space="preserve"> PAGEREF _Toc405750607 \h </w:instrText>
             </w:r>
             <w:r>
               <w:rPr>
@@ -2916,7 +2918,7 @@
               <w:sz w:val="22"/>
             </w:rPr>
           </w:pPr>
-          <w:hyperlink w:anchor="_Toc405227363" w:history="1">
+          <w:hyperlink w:anchor="_Toc405750608" w:history="1">
             <w:r>
               <w:rPr>
                 <w:rStyle w:val="Hyperlink"/>
@@ -2943,7 +2945,7 @@
                 <w:noProof/>
                 <w:webHidden/>
               </w:rPr>
-              <w:instrText xml:space="preserve"> PAGEREF _Toc405227363 \h </w:instrText>
+              <w:instrText xml:space="preserve"> PAGEREF _Toc405750608 \h </w:instrText>
             </w:r>
             <w:r>
               <w:rPr>
@@ -2982,7 +2984,7 @@
               <w:sz w:val="22"/>
             </w:rPr>
           </w:pPr>
-          <w:hyperlink w:anchor="_Toc405227364" w:history="1">
+          <w:hyperlink w:anchor="_Toc405750609" w:history="1">
             <w:r>
               <w:rPr>
                 <w:rStyle w:val="Hyperlink"/>
@@ -3009,7 +3011,7 @@
                 <w:noProof/>
                 <w:webHidden/>
               </w:rPr>
-              <w:instrText xml:space="preserve"> PAGEREF _Toc405227364 \h </w:instrText>
+              <w:instrText xml:space="preserve"> PAGEREF _Toc405750609 \h </w:instrText>
             </w:r>
             <w:r>
               <w:rPr>
@@ -3048,7 +3050,7 @@
               <w:sz w:val="22"/>
             </w:rPr>
           </w:pPr>
-          <w:hyperlink w:anchor="_Toc405227365" w:history="1">
+          <w:hyperlink w:anchor="_Toc405750610" w:history="1">
             <w:r>
               <w:rPr>
                 <w:rStyle w:val="Hyperlink"/>
@@ -3075,7 +3077,7 @@
                 <w:noProof/>
                 <w:webHidden/>
               </w:rPr>
-              <w:instrText xml:space="preserve"> PAGEREF _Toc405227365 \h </w:instrText>
+              <w:instrText xml:space="preserve"> PAGEREF _Toc405750610 \h </w:instrText>
             </w:r>
             <w:r>
               <w:rPr>
@@ -3114,7 +3116,7 @@
               <w:sz w:val="22"/>
             </w:rPr>
           </w:pPr>
-          <w:hyperlink w:anchor="_Toc405227366" w:history="1">
+          <w:hyperlink w:anchor="_Toc405750611" w:history="1">
             <w:r>
               <w:rPr>
                 <w:rStyle w:val="Hyperlink"/>
@@ -3141,7 +3143,7 @@
                 <w:noProof/>
                 <w:webHidden/>
               </w:rPr>
-              <w:instrText xml:space="preserve"> PAGEREF _Toc405227366 \h </w:instrText>
+              <w:instrText xml:space="preserve"> PAGEREF _Toc405750611 \h </w:instrText>
             </w:r>
             <w:r>
               <w:rPr>
@@ -3180,7 +3182,7 @@
               <w:sz w:val="22"/>
             </w:rPr>
           </w:pPr>
-          <w:hyperlink w:anchor="_Toc405227367" w:history="1">
+          <w:hyperlink w:anchor="_Toc405750612" w:history="1">
             <w:r>
               <w:rPr>
                 <w:rStyle w:val="Hyperlink"/>
@@ -3207,7 +3209,7 @@
                 <w:noProof/>
                 <w:webHidden/>
               </w:rPr>
-              <w:instrText xml:space="preserve"> PAGEREF _Toc405227367 \h </w:instrText>
+              <w:instrText xml:space="preserve"> PAGEREF _Toc405750612 \h </w:instrText>
             </w:r>
             <w:r>
               <w:rPr>
@@ -3246,7 +3248,7 @@
               <w:sz w:val="22"/>
             </w:rPr>
           </w:pPr>
-          <w:hyperlink w:anchor="_Toc405227368" w:history="1">
+          <w:hyperlink w:anchor="_Toc405750613" w:history="1">
             <w:r>
               <w:rPr>
                 <w:rStyle w:val="Hyperlink"/>
@@ -3273,7 +3275,7 @@
                 <w:noProof/>
                 <w:webHidden/>
               </w:rPr>
-              <w:instrText xml:space="preserve"> PAGEREF _Toc405227368 \h </w:instrText>
+              <w:instrText xml:space="preserve"> PAGEREF _Toc405750613 \h </w:instrText>
             </w:r>
             <w:r>
               <w:rPr>
@@ -3316,7 +3318,7 @@
               <w:sz w:val="22"/>
             </w:rPr>
           </w:pPr>
-          <w:hyperlink w:anchor="_Toc405227369" w:history="1">
+          <w:hyperlink w:anchor="_Toc405750614" w:history="1">
             <w:r>
               <w:rPr>
                 <w:rStyle w:val="Hyperlink"/>
@@ -3343,7 +3345,7 @@
                 <w:noProof/>
                 <w:webHidden/>
               </w:rPr>
-              <w:instrText xml:space="preserve"> PAGEREF _Toc405227369 \h </w:instrText>
+              <w:instrText xml:space="preserve"> PAGEREF _Toc405750614 \h </w:instrText>
             </w:r>
             <w:r>
               <w:rPr>
@@ -3382,7 +3384,7 @@
               <w:sz w:val="22"/>
             </w:rPr>
           </w:pPr>
-          <w:hyperlink w:anchor="_Toc405227370" w:history="1">
+          <w:hyperlink w:anchor="_Toc405750615" w:history="1">
             <w:r>
               <w:rPr>
                 <w:rStyle w:val="Hyperlink"/>
@@ -3409,7 +3411,7 @@
                 <w:noProof/>
                 <w:webHidden/>
               </w:rPr>
-              <w:instrText xml:space="preserve"> PAGEREF _Toc405227370 \h </w:instrText>
+              <w:instrText xml:space="preserve"> PAGEREF _Toc405750615 \h </w:instrText>
             </w:r>
             <w:r>
               <w:rPr>
@@ -3448,7 +3450,7 @@
               <w:sz w:val="22"/>
             </w:rPr>
           </w:pPr>
-          <w:hyperlink w:anchor="_Toc405227371" w:history="1">
+          <w:hyperlink w:anchor="_Toc405750616" w:history="1">
             <w:r>
               <w:rPr>
                 <w:rStyle w:val="Hyperlink"/>
@@ -3475,7 +3477,7 @@
                 <w:noProof/>
                 <w:webHidden/>
               </w:rPr>
-              <w:instrText xml:space="preserve"> PAGEREF _Toc405227371 \h </w:instrText>
+              <w:instrText xml:space="preserve"> PAGEREF _Toc405750616 \h </w:instrText>
             </w:r>
             <w:r>
               <w:rPr>
@@ -3514,7 +3516,7 @@
               <w:sz w:val="22"/>
             </w:rPr>
           </w:pPr>
-          <w:hyperlink w:anchor="_Toc405227372" w:history="1">
+          <w:hyperlink w:anchor="_Toc405750617" w:history="1">
             <w:r>
               <w:rPr>
                 <w:rStyle w:val="Hyperlink"/>
@@ -3541,7 +3543,7 @@
                 <w:noProof/>
                 <w:webHidden/>
               </w:rPr>
-              <w:instrText xml:space="preserve"> PAGEREF _Toc405227372 \h </w:instrText>
+              <w:instrText xml:space="preserve"> PAGEREF _Toc405750617 \h </w:instrText>
             </w:r>
             <w:r>
               <w:rPr>
@@ -3580,7 +3582,7 @@
               <w:sz w:val="22"/>
             </w:rPr>
           </w:pPr>
-          <w:hyperlink w:anchor="_Toc405227373" w:history="1">
+          <w:hyperlink w:anchor="_Toc405750618" w:history="1">
             <w:r>
               <w:rPr>
                 <w:rStyle w:val="Hyperlink"/>
@@ -3607,7 +3609,7 @@
                 <w:noProof/>
                 <w:webHidden/>
               </w:rPr>
-              <w:instrText xml:space="preserve"> PAGEREF _Toc405227373 \h </w:instrText>
+              <w:instrText xml:space="preserve"> PAGEREF _Toc405750618 \h </w:instrText>
             </w:r>
             <w:r>
               <w:rPr>
@@ -3646,7 +3648,7 @@
               <w:sz w:val="22"/>
             </w:rPr>
           </w:pPr>
-          <w:hyperlink w:anchor="_Toc405227374" w:history="1">
+          <w:hyperlink w:anchor="_Toc405750619" w:history="1">
             <w:r>
               <w:rPr>
                 <w:rStyle w:val="Hyperlink"/>
@@ -3673,7 +3675,7 @@
                 <w:noProof/>
                 <w:webHidden/>
               </w:rPr>
-              <w:instrText xml:space="preserve"> PAGEREF _Toc405227374 \h </w:instrText>
+              <w:instrText xml:space="preserve"> PAGEREF _Toc405750619 \h </w:instrText>
             </w:r>
             <w:r>
               <w:rPr>
@@ -3712,7 +3714,7 @@
               <w:sz w:val="22"/>
             </w:rPr>
           </w:pPr>
-          <w:hyperlink w:anchor="_Toc405227375" w:history="1">
+          <w:hyperlink w:anchor="_Toc405750620" w:history="1">
             <w:r>
               <w:rPr>
                 <w:rStyle w:val="Hyperlink"/>
@@ -3739,7 +3741,7 @@
                 <w:noProof/>
                 <w:webHidden/>
               </w:rPr>
-              <w:instrText xml:space="preserve"> PAGEREF _Toc405227375 \h </w:instrText>
+              <w:instrText xml:space="preserve"> PAGEREF _Toc405750620 \h </w:instrText>
             </w:r>
             <w:r>
               <w:rPr>
@@ -3778,7 +3780,7 @@
               <w:sz w:val="22"/>
             </w:rPr>
           </w:pPr>
-          <w:hyperlink w:anchor="_Toc405227376" w:history="1">
+          <w:hyperlink w:anchor="_Toc405750621" w:history="1">
             <w:r>
               <w:rPr>
                 <w:rStyle w:val="Hyperlink"/>
@@ -3805,7 +3807,7 @@
                 <w:noProof/>
                 <w:webHidden/>
               </w:rPr>
-              <w:instrText xml:space="preserve"> PAGEREF _Toc405227376 \h </w:instrText>
+              <w:instrText xml:space="preserve"> PAGEREF _Toc405750621 \h </w:instrText>
             </w:r>
             <w:r>
               <w:rPr>
@@ -3848,7 +3850,7 @@
               <w:sz w:val="22"/>
             </w:rPr>
           </w:pPr>
-          <w:hyperlink w:anchor="_Toc405227377" w:history="1">
+          <w:hyperlink w:anchor="_Toc405750622" w:history="1">
             <w:r>
               <w:rPr>
                 <w:rStyle w:val="Hyperlink"/>
@@ -3875,7 +3877,7 @@
                 <w:noProof/>
                 <w:webHidden/>
               </w:rPr>
-              <w:instrText xml:space="preserve"> PAGEREF _Toc405227377 \h </w:instrText>
+              <w:instrText xml:space="preserve"> PAGEREF _Toc405750622 \h </w:instrText>
             </w:r>
             <w:r>
               <w:rPr>
@@ -3923,11 +3925,11 @@
         <w:pStyle w:val="Heading1"/>
         <w:spacing w:before="0"/>
       </w:pPr>
-      <w:bookmarkStart w:id="0" w:name="_Toc405227322"/>
+      <w:bookmarkStart w:id="1" w:name="_Toc405750567"/>
       <w:r>
         <w:t>Introduction</w:t>
       </w:r>
-      <w:bookmarkEnd w:id="0"/>
+      <w:bookmarkEnd w:id="1"/>
     </w:p>
     <w:p>
       <w:r>
@@ -4031,11 +4033,11 @@
       <w:pPr>
         <w:pStyle w:val="Heading2"/>
       </w:pPr>
-      <w:bookmarkStart w:id="1" w:name="_Toc405227323"/>
+      <w:bookmarkStart w:id="2" w:name="_Toc405750568"/>
       <w:r>
         <w:t>Protocols</w:t>
       </w:r>
-      <w:bookmarkEnd w:id="1"/>
+      <w:bookmarkEnd w:id="2"/>
     </w:p>
     <w:p>
       <w:r>
@@ -4415,12 +4417,7 @@
         <w:t>t is highly recommended that HTTPS be used so that usernames and passwords are not transmitted in plain text.</w:t>
       </w:r>
       <w:r>
-        <w:t xml:space="preserve">  You may wish to use HTTP for requests where passwords are not transmitted; in mobile clients on cellular</w:t>
-      </w:r>
-      <w:bookmarkStart w:id="2" w:name="_GoBack"/>
-      <w:bookmarkEnd w:id="2"/>
-      <w:r>
-        <w:t xml:space="preserve"> networks, the SSL handshaking can add a significant amount of latency.</w:t>
+        <w:t xml:space="preserve">  You may wish to use HTTP for requests where passwords are not transmitted; in mobile clients on cellular networks, the SSL handshaking can add a significant amount of latency.</w:t>
       </w:r>
     </w:p>
     <w:p>
@@ -4578,7 +4575,7 @@
       <w:pPr>
         <w:pStyle w:val="Heading2"/>
       </w:pPr>
-      <w:bookmarkStart w:id="3" w:name="_Toc405227324"/>
+      <w:bookmarkStart w:id="3" w:name="_Toc405750569"/>
       <w:r>
         <w:t>Data Types</w:t>
       </w:r>
@@ -4618,8 +4615,8 @@
         <w:tblLook w:val="04A0" w:firstRow="1" w:lastRow="0" w:firstColumn="1" w:lastColumn="0" w:noHBand="0" w:noVBand="1"/>
       </w:tblPr>
       <w:tblGrid>
-        <w:gridCol w:w="1310"/>
-        <w:gridCol w:w="9418"/>
+        <w:gridCol w:w="1303"/>
+        <w:gridCol w:w="7443"/>
       </w:tblGrid>
       <w:tr>
         <w:tc>
@@ -6029,6 +6026,77 @@
                 <w:rStyle w:val="HTMLTypewriter"/>
                 <w:rFonts w:eastAsiaTheme="minorEastAsia"/>
               </w:rPr>
+              <w:t>,</w:t>
+            </w:r>
+            <w:r>
+              <w:rPr>
+                <w:rStyle w:val="HTMLTypewriter"/>
+                <w:rFonts w:eastAsiaTheme="minorEastAsia"/>
+              </w:rPr>
+              <w:br/>
+              <w:t xml:space="preserve">   "lols":</w:t>
+            </w:r>
+            <w:r>
+              <w:rPr>
+                <w:rStyle w:val="HTMLTypewriter"/>
+                <w:rFonts w:eastAsiaTheme="minorEastAsia"/>
+              </w:rPr>
+              <w:br/>
+              <w:t xml:space="preserve">   [</w:t>
+            </w:r>
+            <w:r>
+              <w:rPr>
+                <w:rStyle w:val="HTMLTypewriter"/>
+                <w:rFonts w:eastAsiaTheme="minorEastAsia"/>
+              </w:rPr>
+              <w:br/>
+              <w:t xml:space="preserve">      {</w:t>
+            </w:r>
+            <w:r>
+              <w:rPr>
+                <w:rStyle w:val="HTMLTypewriter"/>
+                <w:rFonts w:eastAsiaTheme="minorEastAsia"/>
+              </w:rPr>
+              <w:br/>
+              <w:t xml:space="preserve">         "tag": [STR],</w:t>
+            </w:r>
+            <w:r>
+              <w:rPr>
+                <w:rStyle w:val="HTMLTypewriter"/>
+                <w:rFonts w:eastAsiaTheme="minorEastAsia"/>
+              </w:rPr>
+              <w:br/>
+              <w:t xml:space="preserve">         "count": [INT]</w:t>
+            </w:r>
+            <w:r>
+              <w:rPr>
+                <w:rStyle w:val="HTMLTypewriter"/>
+                <w:rFonts w:eastAsiaTheme="minorEastAsia"/>
+              </w:rPr>
+              <w:br/>
+              <w:t xml:space="preserve">      },</w:t>
+            </w:r>
+            <w:r>
+              <w:rPr>
+                <w:rStyle w:val="HTMLTypewriter"/>
+                <w:rFonts w:eastAsiaTheme="minorEastAsia"/>
+              </w:rPr>
+              <w:br/>
+              <w:t xml:space="preserve">      ...</w:t>
+            </w:r>
+            <w:r>
+              <w:rPr>
+                <w:rStyle w:val="HTMLTypewriter"/>
+                <w:rFonts w:eastAsiaTheme="minorEastAsia"/>
+              </w:rPr>
+              <w:br/>
+              <w:t xml:space="preserve">   ]</w:t>
+            </w:r>
+            <w:r>
+              <w:rPr>
+                <w:rStyle w:val="HTMLTypewriter"/>
+                <w:rFonts w:eastAsiaTheme="minorEastAsia"/>
+              </w:rPr>
               <w:br/>
             </w:r>
             <w:r>
@@ -6627,6 +6695,25 @@
               <w:t>MSG]</w:t>
             </w:r>
           </w:p>
+          <w:p>
+            <w:pPr>
+              <w:pStyle w:val="ListParagraph"/>
+              <w:numPr>
+                <w:ilvl w:val="0"/>
+                <w:numId w:val="25"/>
+              </w:numPr>
+              <w:spacing w:after="0" w:line="240" w:lineRule="auto"/>
+              <w:rPr>
+                <w:rStyle w:val="HTMLCode"/>
+              </w:rPr>
+            </w:pPr>
+            <w:r>
+              <w:rPr>
+                <w:rStyle w:val="HTMLCode"/>
+              </w:rPr>
+              <w:t>"lolCountsUpdate" // data will be [E_LOLS]</w:t>
+            </w:r>
+          </w:p>
         </w:tc>
       </w:tr>
       <w:tr>
@@ -6704,6 +6791,12 @@
               </w:rPr>
               <w:t>]</w:t>
             </w:r>
+            <w:r>
+              <w:rPr>
+                <w:rStyle w:val="HTMLCode"/>
+              </w:rPr>
+              <w:t xml:space="preserve">  // new post</w:t>
+            </w:r>
           </w:p>
           <w:p>
             <w:pPr>
@@ -6735,6 +6828,12 @@
               </w:rPr>
               <w:t>]</w:t>
             </w:r>
+            <w:r>
+              <w:rPr>
+                <w:rStyle w:val="HTMLCode"/>
+              </w:rPr>
+              <w:t xml:space="preserve">  // category change</w:t>
+            </w:r>
           </w:p>
           <w:p>
             <w:pPr>
@@ -6766,6 +6865,37 @@
               </w:rPr>
               <w:t>MSG]</w:t>
             </w:r>
+            <w:r>
+              <w:rPr>
+                <w:rStyle w:val="HTMLCode"/>
+              </w:rPr>
+              <w:t xml:space="preserve">  // server message</w:t>
+            </w:r>
+          </w:p>
+          <w:p>
+            <w:pPr>
+              <w:pStyle w:val="ListParagraph"/>
+              <w:numPr>
+                <w:ilvl w:val="0"/>
+                <w:numId w:val="26"/>
+              </w:numPr>
+              <w:spacing w:after="0" w:line="240" w:lineRule="auto"/>
+              <w:rPr>
+                <w:rStyle w:val="HTMLCode"/>
+              </w:rPr>
+            </w:pPr>
+            <w:r>
+              <w:rPr>
+                <w:rStyle w:val="HTMLCode"/>
+              </w:rPr>
+              <w:t>[E_LOLS]</w:t>
+            </w:r>
+            <w:r>
+              <w:rPr>
+                <w:rStyle w:val="HTMLCode"/>
+              </w:rPr>
+              <w:t xml:space="preserve">  // tag counts update</w:t>
+            </w:r>
           </w:p>
         </w:tc>
       </w:tr>
@@ -6863,7 +6993,7 @@
               <w:rPr>
                 <w:rStyle w:val="HTMLCode"/>
               </w:rPr>
-              <w:t xml:space="preserve"> </w:t>
+              <w:t>,</w:t>
             </w:r>
             <w:r>
               <w:rPr>
@@ -7132,6 +7262,164 @@
               <w:rPr>
                 <w:rStyle w:val="HTMLCode"/>
               </w:rPr>
+              <w:t>}</w:t>
+            </w:r>
+          </w:p>
+        </w:tc>
+      </w:tr>
+      <w:tr>
+        <w:tc>
+          <w:tcPr>
+            <w:tcW w:w="1310" w:type="dxa"/>
+            <w:tcBorders>
+              <w:top w:val="single" w:sz="4" w:space="0" w:color="auto"/>
+              <w:left w:val="single" w:sz="4" w:space="0" w:color="auto"/>
+              <w:bottom w:val="single" w:sz="4" w:space="0" w:color="auto"/>
+              <w:right w:val="single" w:sz="4" w:space="0" w:color="auto"/>
+            </w:tcBorders>
+          </w:tcPr>
+          <w:p>
+            <w:pPr>
+              <w:spacing w:after="0" w:line="240" w:lineRule="auto"/>
+              <w:jc w:val="center"/>
+              <w:rPr>
+                <w:rStyle w:val="HTMLCode"/>
+              </w:rPr>
+            </w:pPr>
+            <w:r>
+              <w:rPr>
+                <w:rStyle w:val="HTMLCode"/>
+              </w:rPr>
+              <w:t>[E_LOL</w:t>
+            </w:r>
+            <w:r>
+              <w:rPr>
+                <w:rStyle w:val="HTMLCode"/>
+              </w:rPr>
+              <w:t>S</w:t>
+            </w:r>
+            <w:r>
+              <w:rPr>
+                <w:rStyle w:val="HTMLCode"/>
+              </w:rPr>
+              <w:t>]</w:t>
+            </w:r>
+          </w:p>
+        </w:tc>
+        <w:tc>
+          <w:tcPr>
+            <w:tcW w:w="9418" w:type="dxa"/>
+            <w:tcBorders>
+              <w:top w:val="single" w:sz="4" w:space="0" w:color="auto"/>
+              <w:left w:val="single" w:sz="4" w:space="0" w:color="auto"/>
+              <w:bottom w:val="single" w:sz="4" w:space="0" w:color="auto"/>
+              <w:right w:val="single" w:sz="4" w:space="0" w:color="auto"/>
+            </w:tcBorders>
+          </w:tcPr>
+          <w:p>
+            <w:pPr>
+              <w:spacing w:after="0" w:line="240" w:lineRule="auto"/>
+            </w:pPr>
+            <w:r>
+              <w:t xml:space="preserve">ShackLOL </w:t>
+            </w:r>
+            <w:r>
+              <w:t xml:space="preserve">tag counts </w:t>
+            </w:r>
+            <w:r>
+              <w:t>update.</w:t>
+            </w:r>
+            <w:r>
+              <w:t xml:space="preserve">  Only tag counts that have changed are included.</w:t>
+            </w:r>
+          </w:p>
+          <w:p>
+            <w:pPr>
+              <w:spacing w:after="0" w:line="240" w:lineRule="auto"/>
+              <w:rPr>
+                <w:rStyle w:val="HTMLCode"/>
+              </w:rPr>
+            </w:pPr>
+            <w:r>
+              <w:rPr>
+                <w:rStyle w:val="HTMLCode"/>
+              </w:rPr>
+              <w:t>{</w:t>
+            </w:r>
+            <w:r>
+              <w:rPr>
+                <w:rStyle w:val="HTMLCode"/>
+              </w:rPr>
+              <w:br/>
+              <w:t xml:space="preserve">   "</w:t>
+            </w:r>
+            <w:r>
+              <w:rPr>
+                <w:rStyle w:val="HTMLCode"/>
+              </w:rPr>
+              <w:t>updates":</w:t>
+            </w:r>
+            <w:r>
+              <w:rPr>
+                <w:rStyle w:val="HTMLCode"/>
+              </w:rPr>
+              <w:br/>
+              <w:t xml:space="preserve">   [</w:t>
+            </w:r>
+            <w:r>
+              <w:rPr>
+                <w:rStyle w:val="HTMLCode"/>
+              </w:rPr>
+              <w:br/>
+              <w:t xml:space="preserve">      {</w:t>
+            </w:r>
+            <w:r>
+              <w:rPr>
+                <w:rStyle w:val="HTMLCode"/>
+              </w:rPr>
+              <w:br/>
+              <w:t xml:space="preserve">         "postId": [INT],</w:t>
+            </w:r>
+            <w:r>
+              <w:rPr>
+                <w:rStyle w:val="HTMLCode"/>
+              </w:rPr>
+              <w:br/>
+              <w:t xml:space="preserve">         "tag": [STR],</w:t>
+            </w:r>
+            <w:r>
+              <w:rPr>
+                <w:rStyle w:val="HTMLCode"/>
+              </w:rPr>
+              <w:br/>
+              <w:t xml:space="preserve">         "count": [INT]</w:t>
+            </w:r>
+            <w:r>
+              <w:rPr>
+                <w:rStyle w:val="HTMLCode"/>
+              </w:rPr>
+              <w:br/>
+              <w:t xml:space="preserve">      },</w:t>
+            </w:r>
+            <w:r>
+              <w:rPr>
+                <w:rStyle w:val="HTMLCode"/>
+              </w:rPr>
+              <w:br/>
+              <w:t xml:space="preserve">      ...</w:t>
+            </w:r>
+            <w:r>
+              <w:rPr>
+                <w:rStyle w:val="HTMLCode"/>
+              </w:rPr>
+              <w:br/>
+              <w:t xml:space="preserve">   ]</w:t>
+            </w:r>
+            <w:r>
+              <w:rPr>
+                <w:rStyle w:val="HTMLCode"/>
+              </w:rPr>
+              <w:br/>
               <w:t>}</w:t>
             </w:r>
           </w:p>
@@ -7270,7 +7558,7 @@
       <w:pPr>
         <w:pStyle w:val="Heading2"/>
       </w:pPr>
-      <w:bookmarkStart w:id="4" w:name="_Toc405227325"/>
+      <w:bookmarkStart w:id="4" w:name="_Toc405750570"/>
       <w:r>
         <w:t xml:space="preserve">Error </w:t>
       </w:r>
@@ -7500,7 +7788,7 @@
       <w:pPr>
         <w:pStyle w:val="Heading2"/>
       </w:pPr>
-      <w:bookmarkStart w:id="5" w:name="_Toc405227326"/>
+      <w:bookmarkStart w:id="5" w:name="_Toc405750571"/>
       <w:r>
         <w:t>Client Implementation Guide</w:t>
       </w:r>
@@ -7968,10 +8256,7 @@
         </w:r>
       </w:hyperlink>
       <w:r>
-        <w:t xml:space="preserve"> methods</w:t>
-      </w:r>
-      <w:r>
-        <w:t xml:space="preserve"> </w:t>
+        <w:t xml:space="preserve"> methods </w:t>
       </w:r>
       <w:r>
         <w:t>to save the updated client options.</w:t>
@@ -7981,7 +8266,7 @@
       <w:pPr>
         <w:pStyle w:val="Heading2"/>
       </w:pPr>
-      <w:bookmarkStart w:id="6" w:name="_Toc405227327"/>
+      <w:bookmarkStart w:id="6" w:name="_Toc405750572"/>
       <w:r>
         <w:t xml:space="preserve">Security and </w:t>
       </w:r>
@@ -8147,7 +8432,7 @@
       <w:pPr>
         <w:pStyle w:val="Heading1"/>
       </w:pPr>
-      <w:bookmarkStart w:id="7" w:name="_Toc405227328"/>
+      <w:bookmarkStart w:id="7" w:name="_Toc405750573"/>
       <w:r>
         <w:t>Threads</w:t>
       </w:r>
@@ -8164,7 +8449,7 @@
       </w:pPr>
       <w:bookmarkStart w:id="8" w:name="_GET_/v2/getBumpedThreadIds"/>
       <w:bookmarkStart w:id="9" w:name="_GET_/v2/getChatty"/>
-      <w:bookmarkStart w:id="10" w:name="_Toc405227329"/>
+      <w:bookmarkStart w:id="10" w:name="_Toc405750574"/>
       <w:bookmarkEnd w:id="8"/>
       <w:bookmarkEnd w:id="9"/>
       <w:r>
@@ -8455,7 +8740,7 @@
         <w:pStyle w:val="Heading2"/>
       </w:pPr>
       <w:bookmarkStart w:id="11" w:name="_GET_/v2/getThread"/>
-      <w:bookmarkStart w:id="12" w:name="_Toc405227330"/>
+      <w:bookmarkStart w:id="12" w:name="_Toc405750575"/>
       <w:bookmarkEnd w:id="11"/>
       <w:r>
         <w:t>GET /v2/getChattyRootPosts</w:t>
@@ -8767,7 +9052,7 @@
       <w:pPr>
         <w:pStyle w:val="Heading2"/>
       </w:pPr>
-      <w:bookmarkStart w:id="13" w:name="_Toc405227331"/>
+      <w:bookmarkStart w:id="13" w:name="_Toc405750576"/>
       <w:r>
         <w:t>GET /v2/getThread</w:t>
       </w:r>
@@ -8932,7 +9217,7 @@
       <w:pPr>
         <w:pStyle w:val="Heading2"/>
       </w:pPr>
-      <w:bookmarkStart w:id="14" w:name="_Toc405227332"/>
+      <w:bookmarkStart w:id="14" w:name="_Toc405750577"/>
       <w:r>
         <w:t>GET /v2/getThreadPostIds</w:t>
       </w:r>
@@ -9124,7 +9409,7 @@
       <w:pPr>
         <w:pStyle w:val="Heading2"/>
       </w:pPr>
-      <w:bookmarkStart w:id="15" w:name="_Toc405227333"/>
+      <w:bookmarkStart w:id="15" w:name="_Toc405750578"/>
       <w:r>
         <w:t>GET /v2/getThread</w:t>
       </w:r>
@@ -9324,7 +9609,7 @@
       <w:pPr>
         <w:pStyle w:val="Heading2"/>
       </w:pPr>
-      <w:bookmarkStart w:id="17" w:name="_Toc405227334"/>
+      <w:bookmarkStart w:id="17" w:name="_Toc405750579"/>
       <w:r>
         <w:t>GET /v2/getSubthread</w:t>
       </w:r>
@@ -9530,7 +9815,7 @@
       <w:pPr>
         <w:pStyle w:val="Heading1"/>
       </w:pPr>
-      <w:bookmarkStart w:id="18" w:name="_Toc405227335"/>
+      <w:bookmarkStart w:id="18" w:name="_Toc405750580"/>
       <w:r>
         <w:t>Posts</w:t>
       </w:r>
@@ -9545,7 +9830,7 @@
       <w:pPr>
         <w:pStyle w:val="Heading2"/>
       </w:pPr>
-      <w:bookmarkStart w:id="19" w:name="_Toc405227336"/>
+      <w:bookmarkStart w:id="19" w:name="_Toc405750581"/>
       <w:r>
         <w:t>GET /v2/getNewestPostInfo</w:t>
       </w:r>
@@ -9660,7 +9945,7 @@
       <w:pPr>
         <w:pStyle w:val="Heading2"/>
       </w:pPr>
-      <w:bookmarkStart w:id="20" w:name="_Toc405227337"/>
+      <w:bookmarkStart w:id="20" w:name="_Toc405750582"/>
       <w:r>
         <w:t>GET /v2/getPost</w:t>
       </w:r>
@@ -9778,7 +10063,7 @@
       <w:pPr>
         <w:pStyle w:val="Heading2"/>
       </w:pPr>
-      <w:bookmarkStart w:id="21" w:name="_Toc405227338"/>
+      <w:bookmarkStart w:id="21" w:name="_Toc405750583"/>
       <w:r>
         <w:t>GET /v2/getPostRange</w:t>
       </w:r>
@@ -9980,7 +10265,7 @@
       <w:pPr>
         <w:pStyle w:val="Heading2"/>
       </w:pPr>
-      <w:bookmarkStart w:id="22" w:name="_Toc405227339"/>
+      <w:bookmarkStart w:id="22" w:name="_Toc405750584"/>
       <w:r>
         <w:t>GET /v2/getParentId</w:t>
       </w:r>
@@ -10145,7 +10430,7 @@
         <w:pStyle w:val="Heading2"/>
       </w:pPr>
       <w:bookmarkStart w:id="23" w:name="_POST_/v2/postComment"/>
-      <w:bookmarkStart w:id="24" w:name="_Toc405227340"/>
+      <w:bookmarkStart w:id="24" w:name="_Toc405750585"/>
       <w:bookmarkEnd w:id="23"/>
       <w:r>
         <w:t>GET /v2/get</w:t>
@@ -10361,7 +10646,7 @@
       <w:pPr>
         <w:pStyle w:val="Heading2"/>
       </w:pPr>
-      <w:bookmarkStart w:id="25" w:name="_Toc405227341"/>
+      <w:bookmarkStart w:id="25" w:name="_Toc405750586"/>
       <w:r>
         <w:t>POST /v2/postComment</w:t>
       </w:r>
@@ -10612,7 +10897,7 @@
       <w:pPr>
         <w:pStyle w:val="Heading2"/>
       </w:pPr>
-      <w:bookmarkStart w:id="26" w:name="_Toc405227342"/>
+      <w:bookmarkStart w:id="26" w:name="_Toc405750587"/>
       <w:r>
         <w:t>GET /v2/search</w:t>
       </w:r>
@@ -10907,7 +11192,7 @@
         <w:pStyle w:val="Heading2"/>
       </w:pPr>
       <w:bookmarkStart w:id="27" w:name="_POST_/v2/requestReindex"/>
-      <w:bookmarkStart w:id="28" w:name="_Toc405227343"/>
+      <w:bookmarkStart w:id="28" w:name="_Toc405750588"/>
       <w:bookmarkEnd w:id="27"/>
       <w:r>
         <w:t>POST /v2/requestReindex</w:t>
@@ -11044,7 +11329,7 @@
       <w:pPr>
         <w:pStyle w:val="Heading2"/>
       </w:pPr>
-      <w:bookmarkStart w:id="29" w:name="_Toc405227344"/>
+      <w:bookmarkStart w:id="29" w:name="_Toc405750589"/>
       <w:r>
         <w:t>POST /v2/setPostCategory</w:t>
       </w:r>
@@ -11303,7 +11588,7 @@
       <w:pPr>
         <w:pStyle w:val="Heading1"/>
       </w:pPr>
-      <w:bookmarkStart w:id="30" w:name="_Toc405227345"/>
+      <w:bookmarkStart w:id="30" w:name="_Toc405750590"/>
       <w:r>
         <w:t>Events</w:t>
       </w:r>
@@ -11509,7 +11794,7 @@
         <w:pStyle w:val="Heading2"/>
       </w:pPr>
       <w:bookmarkStart w:id="31" w:name="_GET_/v2/getNewestEventId"/>
-      <w:bookmarkStart w:id="32" w:name="_Toc405227346"/>
+      <w:bookmarkStart w:id="32" w:name="_Toc405750591"/>
       <w:bookmarkEnd w:id="31"/>
       <w:r>
         <w:t>GET /v2/getNewestEventId</w:t>
@@ -11616,7 +11901,7 @@
       </w:pPr>
       <w:bookmarkStart w:id="33" w:name="_GET_/v2/waitForEvent"/>
       <w:bookmarkStart w:id="34" w:name="_Ref396259939"/>
-      <w:bookmarkStart w:id="35" w:name="_Toc405227347"/>
+      <w:bookmarkStart w:id="35" w:name="_Toc405750592"/>
       <w:bookmarkEnd w:id="33"/>
       <w:r>
         <w:t>GET /v2/waitForEvent</w:t>
@@ -11928,7 +12213,7 @@
         <w:pStyle w:val="Heading2"/>
       </w:pPr>
       <w:bookmarkStart w:id="36" w:name="_GET_/v2/pollForEvent"/>
-      <w:bookmarkStart w:id="37" w:name="_Toc405227348"/>
+      <w:bookmarkStart w:id="37" w:name="_Toc405750593"/>
       <w:bookmarkEnd w:id="36"/>
       <w:r>
         <w:t>GET /v2/pollForEvent</w:t>
@@ -12226,7 +12511,7 @@
       <w:pPr>
         <w:pStyle w:val="Heading2"/>
       </w:pPr>
-      <w:bookmarkStart w:id="38" w:name="_Toc405227349"/>
+      <w:bookmarkStart w:id="38" w:name="_Toc405750594"/>
       <w:r>
         <w:t>POST /v2/broadcastServerMessage</w:t>
       </w:r>
@@ -12444,7 +12729,7 @@
         <w:pStyle w:val="Heading1"/>
       </w:pPr>
       <w:bookmarkStart w:id="39" w:name="_GET_/v2/getNewerEvents_&lt;TODO&gt;"/>
-      <w:bookmarkStart w:id="40" w:name="_Toc405227350"/>
+      <w:bookmarkStart w:id="40" w:name="_Toc405750595"/>
       <w:bookmarkEnd w:id="39"/>
       <w:r>
         <w:t>Users</w:t>
@@ -12462,7 +12747,7 @@
       </w:pPr>
       <w:bookmarkStart w:id="41" w:name="_POST_/v2/verifyCredentials"/>
       <w:bookmarkStart w:id="42" w:name="_POST_/v2/checkConnection"/>
-      <w:bookmarkStart w:id="43" w:name="_Toc405227351"/>
+      <w:bookmarkStart w:id="43" w:name="_Toc405750596"/>
       <w:bookmarkEnd w:id="41"/>
       <w:bookmarkEnd w:id="42"/>
       <w:r>
@@ -12608,7 +12893,7 @@
       <w:pPr>
         <w:pStyle w:val="Heading2"/>
       </w:pPr>
-      <w:bookmarkStart w:id="44" w:name="_Toc405227352"/>
+      <w:bookmarkStart w:id="44" w:name="_Toc405750597"/>
       <w:r>
         <w:t>POST /v2/verifyCredentials</w:t>
       </w:r>
@@ -12759,7 +13044,7 @@
         <w:pStyle w:val="Heading2"/>
       </w:pPr>
       <w:bookmarkStart w:id="45" w:name="_GET_/v2/getUserRegistrationDate"/>
-      <w:bookmarkStart w:id="46" w:name="_Toc405227353"/>
+      <w:bookmarkStart w:id="46" w:name="_Toc405750598"/>
       <w:bookmarkEnd w:id="45"/>
       <w:r>
         <w:t>GET /v2/getUserRegistrationDate</w:t>
@@ -12943,7 +13228,7 @@
         <w:pStyle w:val="Heading2"/>
       </w:pPr>
       <w:bookmarkStart w:id="47" w:name="_GET_/v2/getAllUserRegistrationDates"/>
-      <w:bookmarkStart w:id="48" w:name="_Toc405227354"/>
+      <w:bookmarkStart w:id="48" w:name="_Toc405750599"/>
       <w:bookmarkEnd w:id="47"/>
       <w:r>
         <w:t>GET /v2/getAllUserRegistrationDates</w:t>
@@ -13100,7 +13385,7 @@
       <w:pPr>
         <w:pStyle w:val="Heading2"/>
       </w:pPr>
-      <w:bookmarkStart w:id="49" w:name="_Toc405227355"/>
+      <w:bookmarkStart w:id="49" w:name="_Toc405750600"/>
       <w:r>
         <w:t>GET /v2/getAllTenYearUsers</w:t>
       </w:r>
@@ -13224,7 +13509,7 @@
       <w:pPr>
         <w:pStyle w:val="Heading1"/>
       </w:pPr>
-      <w:bookmarkStart w:id="50" w:name="_Toc405227356"/>
+      <w:bookmarkStart w:id="50" w:name="_Toc405750601"/>
       <w:r>
         <w:t>Shackmessages</w:t>
       </w:r>
@@ -13239,7 +13524,7 @@
       <w:pPr>
         <w:pStyle w:val="Heading2"/>
       </w:pPr>
-      <w:bookmarkStart w:id="51" w:name="_Toc405227357"/>
+      <w:bookmarkStart w:id="51" w:name="_Toc405750602"/>
       <w:r>
         <w:t>POST /v2/getMessages</w:t>
       </w:r>
@@ -13670,7 +13955,7 @@
         <w:pStyle w:val="Heading2"/>
       </w:pPr>
       <w:bookmarkStart w:id="52" w:name="_POST_/v2/sendMessage"/>
-      <w:bookmarkStart w:id="53" w:name="_Toc405227358"/>
+      <w:bookmarkStart w:id="53" w:name="_Toc405750603"/>
       <w:bookmarkEnd w:id="52"/>
       <w:r>
         <w:t>POST /v2/sendMessage</w:t>
@@ -13899,7 +14184,7 @@
       <w:pPr>
         <w:pStyle w:val="Heading2"/>
       </w:pPr>
-      <w:bookmarkStart w:id="54" w:name="_Toc405227359"/>
+      <w:bookmarkStart w:id="54" w:name="_Toc405750604"/>
       <w:r>
         <w:t>POST /v2/markMessageRead</w:t>
       </w:r>
@@ -14097,7 +14382,7 @@
       <w:pPr>
         <w:pStyle w:val="Heading2"/>
       </w:pPr>
-      <w:bookmarkStart w:id="55" w:name="_Toc405227360"/>
+      <w:bookmarkStart w:id="55" w:name="_Toc405750605"/>
       <w:r>
         <w:t>POST /v2/deleteMessag</w:t>
       </w:r>
@@ -14322,7 +14607,7 @@
         <w:pStyle w:val="Heading1"/>
       </w:pPr>
       <w:bookmarkStart w:id="56" w:name="_Client_Data"/>
-      <w:bookmarkStart w:id="57" w:name="_Toc405227361"/>
+      <w:bookmarkStart w:id="57" w:name="_Toc405750606"/>
       <w:bookmarkEnd w:id="56"/>
       <w:r>
         <w:t xml:space="preserve">Client </w:t>
@@ -14450,7 +14735,7 @@
       </w:pPr>
       <w:bookmarkStart w:id="58" w:name="_POST_/v2/clientData/getClientToken_"/>
       <w:bookmarkStart w:id="59" w:name="_POST_/v2/clientData/getClientSessio"/>
-      <w:bookmarkStart w:id="60" w:name="_Toc405227362"/>
+      <w:bookmarkStart w:id="60" w:name="_Toc405750607"/>
       <w:bookmarkEnd w:id="58"/>
       <w:bookmarkEnd w:id="59"/>
       <w:r>
@@ -14669,7 +14954,7 @@
       <w:pPr>
         <w:pStyle w:val="Heading2"/>
       </w:pPr>
-      <w:bookmarkStart w:id="61" w:name="_Toc405227363"/>
+      <w:bookmarkStart w:id="61" w:name="_Toc405750608"/>
       <w:r>
         <w:t>POST /v2/</w:t>
       </w:r>
@@ -14938,7 +15223,7 @@
       <w:pPr>
         <w:pStyle w:val="Heading2"/>
       </w:pPr>
-      <w:bookmarkStart w:id="62" w:name="_Toc405227364"/>
+      <w:bookmarkStart w:id="62" w:name="_Toc405750609"/>
       <w:r>
         <w:t>GET</w:t>
       </w:r>
@@ -15174,7 +15459,7 @@
       <w:pPr>
         <w:pStyle w:val="Heading2"/>
       </w:pPr>
-      <w:bookmarkStart w:id="63" w:name="_Toc405227365"/>
+      <w:bookmarkStart w:id="63" w:name="_Toc405750610"/>
       <w:r>
         <w:t>POST /v2/</w:t>
       </w:r>
@@ -15321,7 +15606,7 @@
       <w:pPr>
         <w:pStyle w:val="Heading2"/>
       </w:pPr>
-      <w:bookmarkStart w:id="64" w:name="_Toc405227366"/>
+      <w:bookmarkStart w:id="64" w:name="_Toc405750611"/>
       <w:r>
         <w:t>POST /v2/</w:t>
       </w:r>
@@ -15548,28 +15833,28 @@
       <w:pPr>
         <w:pStyle w:val="Heading2"/>
       </w:pPr>
-      <w:bookmarkStart w:id="65" w:name="_Toc405227367"/>
-      <w:bookmarkStart w:id="66" w:name="_GET_/v2/clientData/getClientData"/>
+      <w:bookmarkStart w:id="65" w:name="_GET_/v2/clientData/getClientData"/>
+      <w:bookmarkStart w:id="66" w:name="_Toc405750612"/>
+      <w:bookmarkEnd w:id="65"/>
+      <w:r>
+        <w:t>GET</w:t>
+      </w:r>
+      <w:r>
+        <w:t xml:space="preserve"> /v2/</w:t>
+      </w:r>
+      <w:r>
+        <w:t>clientData/</w:t>
+      </w:r>
+      <w:r>
+        <w:t>get</w:t>
+      </w:r>
+      <w:r>
+        <w:t>Client</w:t>
+      </w:r>
+      <w:r>
+        <w:t>Data</w:t>
+      </w:r>
       <w:bookmarkEnd w:id="66"/>
-      <w:r>
-        <w:t>GET</w:t>
-      </w:r>
-      <w:r>
-        <w:t xml:space="preserve"> /v2/</w:t>
-      </w:r>
-      <w:r>
-        <w:t>clientData/</w:t>
-      </w:r>
-      <w:r>
-        <w:t>get</w:t>
-      </w:r>
-      <w:r>
-        <w:t>Client</w:t>
-      </w:r>
-      <w:r>
-        <w:t>Data</w:t>
-      </w:r>
-      <w:bookmarkEnd w:id="65"/>
     </w:p>
     <w:p>
       <w:r>
@@ -15765,7 +16050,7 @@
       <w:pPr>
         <w:pStyle w:val="Heading2"/>
       </w:pPr>
-      <w:bookmarkStart w:id="67" w:name="_Toc405227368"/>
+      <w:bookmarkStart w:id="67" w:name="_Toc405750613"/>
       <w:r>
         <w:t>POST /v2/</w:t>
       </w:r>
@@ -16014,7 +16299,7 @@
       <w:pPr>
         <w:pStyle w:val="Heading1"/>
       </w:pPr>
-      <w:bookmarkStart w:id="68" w:name="_Toc405227369"/>
+      <w:bookmarkStart w:id="68" w:name="_Toc405750614"/>
       <w:r>
         <w:t>Notifications</w:t>
       </w:r>
@@ -16346,7 +16631,7 @@
       <w:pPr>
         <w:pStyle w:val="Heading2"/>
       </w:pPr>
-      <w:bookmarkStart w:id="69" w:name="_Toc405227370"/>
+      <w:bookmarkStart w:id="69" w:name="_Toc405750615"/>
       <w:r>
         <w:t>GET /v2/notifications/generateId</w:t>
       </w:r>
@@ -16455,7 +16740,7 @@
         <w:pStyle w:val="Heading2"/>
       </w:pPr>
       <w:bookmarkStart w:id="70" w:name="_POST_/v2/notifications/registerNoti"/>
-      <w:bookmarkStart w:id="71" w:name="_Toc405227371"/>
+      <w:bookmarkStart w:id="71" w:name="_Toc405750616"/>
       <w:bookmarkEnd w:id="70"/>
       <w:r>
         <w:t>POST /v2/notifications/registerNotifierClient</w:t>
@@ -16684,7 +16969,7 @@
         <w:pStyle w:val="Heading2"/>
       </w:pPr>
       <w:bookmarkStart w:id="72" w:name="_POST_/v2/notifications/registerRich"/>
-      <w:bookmarkStart w:id="73" w:name="_Toc405227372"/>
+      <w:bookmarkStart w:id="73" w:name="_Toc405750617"/>
       <w:bookmarkEnd w:id="72"/>
       <w:r>
         <w:t>POST /v2/notifications/register</w:t>
@@ -17016,7 +17301,7 @@
       </w:pPr>
       <w:bookmarkStart w:id="74" w:name="_POST_/v2/notifications/detachAccoun"/>
       <w:bookmarkStart w:id="75" w:name="_Ref396261328"/>
-      <w:bookmarkStart w:id="76" w:name="_Toc405227373"/>
+      <w:bookmarkStart w:id="76" w:name="_Toc405750618"/>
       <w:bookmarkEnd w:id="74"/>
       <w:r>
         <w:t>POST /v2/notifications/detachAccount</w:t>
@@ -17236,7 +17521,7 @@
       </w:pPr>
       <w:bookmarkStart w:id="77" w:name="_POST_/v2/notifications/waitForNotif"/>
       <w:bookmarkStart w:id="78" w:name="_Ref396260725"/>
-      <w:bookmarkStart w:id="79" w:name="_Toc405227374"/>
+      <w:bookmarkStart w:id="79" w:name="_Toc405750619"/>
       <w:bookmarkEnd w:id="77"/>
       <w:r>
         <w:t>POST /v2/notifications/waitForNotification</w:t>
@@ -17527,7 +17812,7 @@
       <w:pPr>
         <w:pStyle w:val="Heading2"/>
       </w:pPr>
-      <w:bookmarkStart w:id="80" w:name="_Toc405227375"/>
+      <w:bookmarkStart w:id="80" w:name="_Toc405750620"/>
       <w:r>
         <w:t>POST</w:t>
       </w:r>
@@ -17731,7 +18016,7 @@
       <w:pPr>
         <w:pStyle w:val="Heading2"/>
       </w:pPr>
-      <w:bookmarkStart w:id="81" w:name="_Toc405227376"/>
+      <w:bookmarkStart w:id="81" w:name="_Toc405750621"/>
       <w:r>
         <w:t>POST /v2/notifications/</w:t>
       </w:r>
@@ -17999,7 +18284,7 @@
       <w:pPr>
         <w:pStyle w:val="Heading1"/>
       </w:pPr>
-      <w:bookmarkStart w:id="82" w:name="_Toc405227377"/>
+      <w:bookmarkStart w:id="82" w:name="_Toc405750622"/>
       <w:r>
         <w:t>Appendix: Database Structure</w:t>
       </w:r>
@@ -18081,7 +18366,7 @@
     <w:tbl>
       <w:tblPr>
         <w:tblStyle w:val="TableGrid"/>
-        <w:tblW w:w="4998" w:type="pct"/>
+        <w:tblW w:w="4999" w:type="pct"/>
         <w:tblCellMar>
           <w:top w:w="72" w:type="dxa"/>
           <w:left w:w="115" w:type="dxa"/>
@@ -18091,10 +18376,10 @@
         <w:tblLook w:val="04A0" w:firstRow="1" w:lastRow="0" w:firstColumn="1" w:lastColumn="0" w:noHBand="0" w:noVBand="1"/>
       </w:tblPr>
       <w:tblGrid>
-        <w:gridCol w:w="2748"/>
-        <w:gridCol w:w="1493"/>
-        <w:gridCol w:w="2602"/>
-        <w:gridCol w:w="5294"/>
+        <w:gridCol w:w="2607"/>
+        <w:gridCol w:w="1419"/>
+        <w:gridCol w:w="1947"/>
+        <w:gridCol w:w="3380"/>
       </w:tblGrid>
       <w:tr>
         <w:tc>
@@ -18148,7 +18433,7 @@
       <w:tr>
         <w:tc>
           <w:tcPr>
-            <w:tcW w:w="1132" w:type="pct"/>
+            <w:tcW w:w="1133" w:type="pct"/>
             <w:tcBorders>
               <w:top w:val="single" w:sz="4" w:space="0" w:color="auto"/>
               <w:left w:val="single" w:sz="4" w:space="0" w:color="auto"/>
@@ -18174,7 +18459,7 @@
         </w:tc>
         <w:tc>
           <w:tcPr>
-            <w:tcW w:w="615" w:type="pct"/>
+            <w:tcW w:w="614" w:type="pct"/>
             <w:tcBorders>
               <w:top w:val="single" w:sz="4" w:space="0" w:color="auto"/>
               <w:left w:val="single" w:sz="4" w:space="0" w:color="auto"/>
@@ -18246,7 +18531,7 @@
       <w:tr>
         <w:tc>
           <w:tcPr>
-            <w:tcW w:w="1132" w:type="pct"/>
+            <w:tcW w:w="1133" w:type="pct"/>
             <w:tcBorders>
               <w:top w:val="single" w:sz="4" w:space="0" w:color="auto"/>
               <w:left w:val="single" w:sz="4" w:space="0" w:color="auto"/>
@@ -18271,7 +18556,7 @@
         </w:tc>
         <w:tc>
           <w:tcPr>
-            <w:tcW w:w="615" w:type="pct"/>
+            <w:tcW w:w="614" w:type="pct"/>
             <w:tcBorders>
               <w:top w:val="single" w:sz="4" w:space="0" w:color="auto"/>
               <w:left w:val="single" w:sz="4" w:space="0" w:color="auto"/>
@@ -18429,7 +18714,7 @@
       <w:tr>
         <w:tc>
           <w:tcPr>
-            <w:tcW w:w="1132" w:type="pct"/>
+            <w:tcW w:w="1133" w:type="pct"/>
             <w:tcBorders>
               <w:top w:val="single" w:sz="4" w:space="0" w:color="auto"/>
               <w:left w:val="single" w:sz="4" w:space="0" w:color="auto"/>
@@ -18455,7 +18740,7 @@
         </w:tc>
         <w:tc>
           <w:tcPr>
-            <w:tcW w:w="615" w:type="pct"/>
+            <w:tcW w:w="614" w:type="pct"/>
             <w:tcBorders>
               <w:top w:val="single" w:sz="4" w:space="0" w:color="auto"/>
               <w:left w:val="single" w:sz="4" w:space="0" w:color="auto"/>
@@ -18527,7 +18812,7 @@
       <w:tr>
         <w:tc>
           <w:tcPr>
-            <w:tcW w:w="1132" w:type="pct"/>
+            <w:tcW w:w="1133" w:type="pct"/>
             <w:tcBorders>
               <w:top w:val="single" w:sz="4" w:space="0" w:color="auto"/>
               <w:left w:val="single" w:sz="4" w:space="0" w:color="auto"/>
@@ -18552,7 +18837,7 @@
         </w:tc>
         <w:tc>
           <w:tcPr>
-            <w:tcW w:w="615" w:type="pct"/>
+            <w:tcW w:w="614" w:type="pct"/>
             <w:tcBorders>
               <w:top w:val="single" w:sz="4" w:space="0" w:color="auto"/>
               <w:left w:val="single" w:sz="4" w:space="0" w:color="auto"/>
@@ -18623,7 +18908,7 @@
       <w:tr>
         <w:tc>
           <w:tcPr>
-            <w:tcW w:w="1132" w:type="pct"/>
+            <w:tcW w:w="1133" w:type="pct"/>
             <w:tcBorders>
               <w:top w:val="single" w:sz="4" w:space="0" w:color="auto"/>
               <w:left w:val="single" w:sz="4" w:space="0" w:color="auto"/>
@@ -18648,7 +18933,7 @@
         </w:tc>
         <w:tc>
           <w:tcPr>
-            <w:tcW w:w="615" w:type="pct"/>
+            <w:tcW w:w="614" w:type="pct"/>
             <w:tcBorders>
               <w:top w:val="single" w:sz="4" w:space="0" w:color="auto"/>
               <w:left w:val="single" w:sz="4" w:space="0" w:color="auto"/>
@@ -18806,7 +19091,7 @@
       <w:tr>
         <w:tc>
           <w:tcPr>
-            <w:tcW w:w="1132" w:type="pct"/>
+            <w:tcW w:w="1133" w:type="pct"/>
             <w:tcBorders>
               <w:top w:val="single" w:sz="4" w:space="0" w:color="auto"/>
               <w:left w:val="single" w:sz="4" w:space="0" w:color="auto"/>
@@ -18831,7 +19116,7 @@
         </w:tc>
         <w:tc>
           <w:tcPr>
-            <w:tcW w:w="615" w:type="pct"/>
+            <w:tcW w:w="614" w:type="pct"/>
             <w:tcBorders>
               <w:top w:val="single" w:sz="4" w:space="0" w:color="auto"/>
               <w:left w:val="single" w:sz="4" w:space="0" w:color="auto"/>
@@ -18902,7 +19187,7 @@
       <w:tr>
         <w:tc>
           <w:tcPr>
-            <w:tcW w:w="1132" w:type="pct"/>
+            <w:tcW w:w="1133" w:type="pct"/>
             <w:tcBorders>
               <w:top w:val="single" w:sz="4" w:space="0" w:color="auto"/>
               <w:left w:val="single" w:sz="4" w:space="0" w:color="auto"/>
@@ -18927,7 +19212,7 @@
         </w:tc>
         <w:tc>
           <w:tcPr>
-            <w:tcW w:w="615" w:type="pct"/>
+            <w:tcW w:w="614" w:type="pct"/>
             <w:tcBorders>
               <w:top w:val="single" w:sz="4" w:space="0" w:color="auto"/>
               <w:left w:val="single" w:sz="4" w:space="0" w:color="auto"/>
@@ -19012,7 +19297,7 @@
       <w:tr>
         <w:tc>
           <w:tcPr>
-            <w:tcW w:w="1132" w:type="pct"/>
+            <w:tcW w:w="1133" w:type="pct"/>
             <w:tcBorders>
               <w:top w:val="single" w:sz="4" w:space="0" w:color="auto"/>
               <w:left w:val="single" w:sz="4" w:space="0" w:color="auto"/>
@@ -19037,7 +19322,7 @@
         </w:tc>
         <w:tc>
           <w:tcPr>
-            <w:tcW w:w="615" w:type="pct"/>
+            <w:tcW w:w="614" w:type="pct"/>
             <w:tcBorders>
               <w:top w:val="single" w:sz="4" w:space="0" w:color="auto"/>
               <w:left w:val="single" w:sz="4" w:space="0" w:color="auto"/>
@@ -19108,7 +19393,7 @@
       <w:tr>
         <w:tc>
           <w:tcPr>
-            <w:tcW w:w="1132" w:type="pct"/>
+            <w:tcW w:w="1133" w:type="pct"/>
             <w:tcBorders>
               <w:top w:val="single" w:sz="4" w:space="0" w:color="auto"/>
               <w:left w:val="single" w:sz="4" w:space="0" w:color="auto"/>
@@ -19133,7 +19418,7 @@
         </w:tc>
         <w:tc>
           <w:tcPr>
-            <w:tcW w:w="615" w:type="pct"/>
+            <w:tcW w:w="614" w:type="pct"/>
             <w:tcBorders>
               <w:top w:val="single" w:sz="4" w:space="0" w:color="auto"/>
               <w:left w:val="single" w:sz="4" w:space="0" w:color="auto"/>
@@ -19204,7 +19489,7 @@
       <w:tr>
         <w:tc>
           <w:tcPr>
-            <w:tcW w:w="1132" w:type="pct"/>
+            <w:tcW w:w="1133" w:type="pct"/>
             <w:tcBorders>
               <w:top w:val="single" w:sz="4" w:space="0" w:color="auto"/>
               <w:left w:val="single" w:sz="4" w:space="0" w:color="auto"/>
@@ -19229,7 +19514,7 @@
         </w:tc>
         <w:tc>
           <w:tcPr>
-            <w:tcW w:w="615" w:type="pct"/>
+            <w:tcW w:w="614" w:type="pct"/>
             <w:tcBorders>
               <w:top w:val="single" w:sz="4" w:space="0" w:color="auto"/>
               <w:left w:val="single" w:sz="4" w:space="0" w:color="auto"/>
@@ -19344,7 +19629,7 @@
       <w:tr>
         <w:tc>
           <w:tcPr>
-            <w:tcW w:w="1132" w:type="pct"/>
+            <w:tcW w:w="1133" w:type="pct"/>
             <w:tcBorders>
               <w:top w:val="single" w:sz="4" w:space="0" w:color="auto"/>
               <w:left w:val="single" w:sz="4" w:space="0" w:color="auto"/>
@@ -19369,7 +19654,7 @@
         </w:tc>
         <w:tc>
           <w:tcPr>
-            <w:tcW w:w="615" w:type="pct"/>
+            <w:tcW w:w="614" w:type="pct"/>
             <w:tcBorders>
               <w:top w:val="single" w:sz="4" w:space="0" w:color="auto"/>
               <w:left w:val="single" w:sz="4" w:space="0" w:color="auto"/>
@@ -19440,7 +19725,7 @@
       <w:tr>
         <w:tc>
           <w:tcPr>
-            <w:tcW w:w="1132" w:type="pct"/>
+            <w:tcW w:w="1133" w:type="pct"/>
             <w:tcBorders>
               <w:top w:val="single" w:sz="4" w:space="0" w:color="auto"/>
               <w:left w:val="single" w:sz="4" w:space="0" w:color="auto"/>
@@ -19465,7 +19750,7 @@
         </w:tc>
         <w:tc>
           <w:tcPr>
-            <w:tcW w:w="615" w:type="pct"/>
+            <w:tcW w:w="614" w:type="pct"/>
             <w:tcBorders>
               <w:top w:val="single" w:sz="4" w:space="0" w:color="auto"/>
               <w:left w:val="single" w:sz="4" w:space="0" w:color="auto"/>
@@ -19536,7 +19821,7 @@
       <w:tr>
         <w:tc>
           <w:tcPr>
-            <w:tcW w:w="1132" w:type="pct"/>
+            <w:tcW w:w="1133" w:type="pct"/>
             <w:tcBorders>
               <w:top w:val="single" w:sz="4" w:space="0" w:color="auto"/>
               <w:left w:val="single" w:sz="4" w:space="0" w:color="auto"/>
@@ -19561,7 +19846,7 @@
         </w:tc>
         <w:tc>
           <w:tcPr>
-            <w:tcW w:w="615" w:type="pct"/>
+            <w:tcW w:w="614" w:type="pct"/>
             <w:tcBorders>
               <w:top w:val="single" w:sz="4" w:space="0" w:color="auto"/>
               <w:left w:val="single" w:sz="4" w:space="0" w:color="auto"/>
@@ -19635,7 +19920,7 @@
       <w:tr>
         <w:tc>
           <w:tcPr>
-            <w:tcW w:w="1132" w:type="pct"/>
+            <w:tcW w:w="1133" w:type="pct"/>
             <w:tcBorders>
               <w:top w:val="single" w:sz="4" w:space="0" w:color="auto"/>
               <w:left w:val="single" w:sz="4" w:space="0" w:color="auto"/>
@@ -19660,7 +19945,7 @@
         </w:tc>
         <w:tc>
           <w:tcPr>
-            <w:tcW w:w="615" w:type="pct"/>
+            <w:tcW w:w="614" w:type="pct"/>
             <w:tcBorders>
               <w:top w:val="single" w:sz="4" w:space="0" w:color="auto"/>
               <w:left w:val="single" w:sz="4" w:space="0" w:color="auto"/>
@@ -19784,6 +20069,9 @@
           </w:tcPr>
           <w:p>
             <w:pPr>
+              <w:tabs>
+                <w:tab w:val="left" w:pos="1260"/>
+              </w:tabs>
               <w:spacing w:after="0" w:line="240" w:lineRule="auto"/>
               <w:rPr>
                 <w:i/>
@@ -19793,7 +20081,7 @@
               <w:rPr>
                 <w:b/>
               </w:rPr>
-              <w:t>post_index</w:t>
+              <w:t>post_lols</w:t>
             </w:r>
           </w:p>
         </w:tc>
@@ -19813,7 +20101,7 @@
               <w:spacing w:after="0" w:line="240" w:lineRule="auto"/>
             </w:pPr>
             <w:r>
-              <w:t>Contains the tokenized/stemmed body for searching.</w:t>
+              <w:t>The Shack LOL count for a particular post and tag.</w:t>
             </w:r>
           </w:p>
         </w:tc>
@@ -19821,7 +20109,7 @@
       <w:tr>
         <w:tc>
           <w:tcPr>
-            <w:tcW w:w="1132" w:type="pct"/>
+            <w:tcW w:w="1133" w:type="pct"/>
             <w:tcBorders>
               <w:top w:val="single" w:sz="4" w:space="0" w:color="auto"/>
               <w:left w:val="single" w:sz="4" w:space="0" w:color="auto"/>
@@ -19840,13 +20128,13 @@
               <w:rPr>
                 <w:rStyle w:val="HTMLCode"/>
               </w:rPr>
-              <w:t>id</w:t>
-            </w:r>
-          </w:p>
-        </w:tc>
-        <w:tc>
-          <w:tcPr>
-            <w:tcW w:w="615" w:type="pct"/>
+              <w:t>post_id</w:t>
+            </w:r>
+          </w:p>
+        </w:tc>
+        <w:tc>
+          <w:tcPr>
+            <w:tcW w:w="614" w:type="pct"/>
             <w:tcBorders>
               <w:top w:val="single" w:sz="4" w:space="0" w:color="auto"/>
               <w:left w:val="single" w:sz="4" w:space="0" w:color="auto"/>
@@ -19890,21 +20178,7 @@
               <w:rPr>
                 <w:rStyle w:val="HTMLCode"/>
               </w:rPr>
-              <w:t>NOT NULL</w:t>
-            </w:r>
-            <w:r>
-              <w:rPr>
-                <w:rStyle w:val="HTMLCode"/>
-              </w:rPr>
-              <w:br/>
-              <w:t>REFERENCES post</w:t>
-            </w:r>
-            <w:r>
-              <w:rPr>
-                <w:rStyle w:val="HTMLCode"/>
-              </w:rPr>
-              <w:br/>
-              <w:t>ON DELETE CASCADE</w:t>
+              <w:t>PRIMARY KEY</w:t>
             </w:r>
           </w:p>
         </w:tc>
@@ -19925,13 +20199,16 @@
             <w:r>
               <w:t>Post ID.</w:t>
             </w:r>
+            <w:r>
+              <w:t xml:space="preserve"> </w:t>
+            </w:r>
           </w:p>
         </w:tc>
       </w:tr>
       <w:tr>
         <w:tc>
           <w:tcPr>
-            <w:tcW w:w="1132" w:type="pct"/>
+            <w:tcW w:w="1133" w:type="pct"/>
             <w:tcBorders>
               <w:top w:val="single" w:sz="4" w:space="0" w:color="auto"/>
               <w:left w:val="single" w:sz="4" w:space="0" w:color="auto"/>
@@ -19950,13 +20227,13 @@
               <w:rPr>
                 <w:rStyle w:val="HTMLCode"/>
               </w:rPr>
-              <w:t>body_c_ts</w:t>
-            </w:r>
-          </w:p>
-        </w:tc>
-        <w:tc>
-          <w:tcPr>
-            <w:tcW w:w="615" w:type="pct"/>
+              <w:t>tag</w:t>
+            </w:r>
+          </w:p>
+        </w:tc>
+        <w:tc>
+          <w:tcPr>
+            <w:tcW w:w="614" w:type="pct"/>
             <w:tcBorders>
               <w:top w:val="single" w:sz="4" w:space="0" w:color="auto"/>
               <w:left w:val="single" w:sz="4" w:space="0" w:color="auto"/>
@@ -19975,7 +20252,7 @@
               <w:rPr>
                 <w:rStyle w:val="HTMLCode"/>
               </w:rPr>
-              <w:t>tsvector</w:t>
+              <w:t>TEXT</w:t>
             </w:r>
           </w:p>
         </w:tc>
@@ -20000,7 +20277,7 @@
               <w:rPr>
                 <w:rStyle w:val="HTMLCode"/>
               </w:rPr>
-              <w:t>NOT NULL</w:t>
+              <w:t>PRIMARY KEY</w:t>
             </w:r>
           </w:p>
         </w:tc>
@@ -20019,7 +20296,7 @@
               <w:spacing w:after="0" w:line="240" w:lineRule="auto"/>
             </w:pPr>
             <w:r>
-              <w:t>Tokenized and stemmed body.</w:t>
+              <w:t>Tag (e.g. "lol", "inf")</w:t>
             </w:r>
           </w:p>
         </w:tc>
@@ -20027,8 +20304,7 @@
       <w:tr>
         <w:tc>
           <w:tcPr>
-            <w:tcW w:w="2819" w:type="pct"/>
-            <w:gridSpan w:val="3"/>
+            <w:tcW w:w="1133" w:type="pct"/>
             <w:tcBorders>
               <w:top w:val="single" w:sz="4" w:space="0" w:color="auto"/>
               <w:left w:val="single" w:sz="4" w:space="0" w:color="auto"/>
@@ -20038,16 +20314,69 @@
           </w:tcPr>
           <w:p>
             <w:pPr>
-              <w:spacing w:after="0" w:line="240" w:lineRule="auto"/>
-              <w:rPr>
-                <w:rStyle w:val="HTMLCode"/>
-              </w:rPr>
-            </w:pPr>
-            <w:r>
-              <w:rPr>
-                <w:rStyle w:val="HTMLCode"/>
-              </w:rPr>
-              <w:t>PRIMARY KEY (id)</w:t>
+              <w:tabs>
+                <w:tab w:val="center" w:pos="1260"/>
+              </w:tabs>
+              <w:spacing w:after="0" w:line="240" w:lineRule="auto"/>
+              <w:rPr>
+                <w:rStyle w:val="HTMLCode"/>
+              </w:rPr>
+            </w:pPr>
+            <w:r>
+              <w:rPr>
+                <w:rStyle w:val="HTMLCode"/>
+              </w:rPr>
+              <w:t>count</w:t>
+            </w:r>
+          </w:p>
+        </w:tc>
+        <w:tc>
+          <w:tcPr>
+            <w:tcW w:w="614" w:type="pct"/>
+            <w:tcBorders>
+              <w:top w:val="single" w:sz="4" w:space="0" w:color="auto"/>
+              <w:left w:val="single" w:sz="4" w:space="0" w:color="auto"/>
+              <w:bottom w:val="single" w:sz="4" w:space="0" w:color="auto"/>
+              <w:right w:val="single" w:sz="4" w:space="0" w:color="auto"/>
+            </w:tcBorders>
+          </w:tcPr>
+          <w:p>
+            <w:pPr>
+              <w:spacing w:after="0" w:line="240" w:lineRule="auto"/>
+              <w:rPr>
+                <w:rStyle w:val="HTMLCode"/>
+              </w:rPr>
+            </w:pPr>
+            <w:r>
+              <w:rPr>
+                <w:rStyle w:val="HTMLCode"/>
+              </w:rPr>
+              <w:t>INTEGER</w:t>
+            </w:r>
+          </w:p>
+        </w:tc>
+        <w:tc>
+          <w:tcPr>
+            <w:tcW w:w="1072" w:type="pct"/>
+            <w:tcBorders>
+              <w:top w:val="single" w:sz="4" w:space="0" w:color="auto"/>
+              <w:left w:val="single" w:sz="4" w:space="0" w:color="auto"/>
+              <w:bottom w:val="single" w:sz="4" w:space="0" w:color="auto"/>
+              <w:right w:val="single" w:sz="4" w:space="0" w:color="auto"/>
+            </w:tcBorders>
+          </w:tcPr>
+          <w:p>
+            <w:pPr>
+              <w:spacing w:after="0" w:line="240" w:lineRule="auto"/>
+              <w:rPr>
+                <w:rStyle w:val="HTMLCode"/>
+              </w:rPr>
+            </w:pPr>
+            <w:r>
+              <w:rPr>
+                <w:rStyle w:val="HTMLCode"/>
+              </w:rPr>
+              <w:t>NOT NULL</w:t>
             </w:r>
           </w:p>
         </w:tc>
@@ -20065,6 +20394,9 @@
             <w:pPr>
               <w:spacing w:after="0" w:line="240" w:lineRule="auto"/>
             </w:pPr>
+            <w:r>
+              <w:t>The number of tags on this post.</w:t>
+            </w:r>
           </w:p>
         </w:tc>
       </w:tr>
@@ -20158,7 +20490,7 @@
       <w:tr>
         <w:tc>
           <w:tcPr>
-            <w:tcW w:w="1132" w:type="pct"/>
+            <w:tcW w:w="1133" w:type="pct"/>
             <w:tcBorders>
               <w:top w:val="single" w:sz="4" w:space="0" w:color="auto"/>
               <w:left w:val="single" w:sz="4" w:space="0" w:color="auto"/>
@@ -20183,7 +20515,7 @@
         </w:tc>
         <w:tc>
           <w:tcPr>
-            <w:tcW w:w="615" w:type="pct"/>
+            <w:tcW w:w="614" w:type="pct"/>
             <w:tcBorders>
               <w:top w:val="single" w:sz="4" w:space="0" w:color="auto"/>
               <w:left w:val="single" w:sz="4" w:space="0" w:color="auto"/>
@@ -20254,7 +20586,7 @@
       <w:tr>
         <w:tc>
           <w:tcPr>
-            <w:tcW w:w="1132" w:type="pct"/>
+            <w:tcW w:w="1133" w:type="pct"/>
             <w:tcBorders>
               <w:top w:val="single" w:sz="4" w:space="0" w:color="auto"/>
               <w:left w:val="single" w:sz="4" w:space="0" w:color="auto"/>
@@ -20279,7 +20611,7 @@
         </w:tc>
         <w:tc>
           <w:tcPr>
-            <w:tcW w:w="615" w:type="pct"/>
+            <w:tcW w:w="614" w:type="pct"/>
             <w:tcBorders>
               <w:top w:val="single" w:sz="4" w:space="0" w:color="auto"/>
               <w:left w:val="single" w:sz="4" w:space="0" w:color="auto"/>
@@ -20350,7 +20682,7 @@
       <w:tr>
         <w:tc>
           <w:tcPr>
-            <w:tcW w:w="1132" w:type="pct"/>
+            <w:tcW w:w="1133" w:type="pct"/>
             <w:tcBorders>
               <w:top w:val="single" w:sz="4" w:space="0" w:color="auto"/>
               <w:left w:val="single" w:sz="4" w:space="0" w:color="auto"/>
@@ -20375,7 +20707,7 @@
         </w:tc>
         <w:tc>
           <w:tcPr>
-            <w:tcW w:w="615" w:type="pct"/>
+            <w:tcW w:w="614" w:type="pct"/>
             <w:tcBorders>
               <w:top w:val="single" w:sz="4" w:space="0" w:color="auto"/>
               <w:left w:val="single" w:sz="4" w:space="0" w:color="auto"/>
@@ -20446,7 +20778,7 @@
       <w:tr>
         <w:tc>
           <w:tcPr>
-            <w:tcW w:w="1132" w:type="pct"/>
+            <w:tcW w:w="1133" w:type="pct"/>
             <w:tcBorders>
               <w:top w:val="single" w:sz="4" w:space="0" w:color="auto"/>
               <w:left w:val="single" w:sz="4" w:space="0" w:color="auto"/>
@@ -20471,7 +20803,7 @@
         </w:tc>
         <w:tc>
           <w:tcPr>
-            <w:tcW w:w="615" w:type="pct"/>
+            <w:tcW w:w="614" w:type="pct"/>
             <w:tcBorders>
               <w:top w:val="single" w:sz="4" w:space="0" w:color="auto"/>
               <w:left w:val="single" w:sz="4" w:space="0" w:color="auto"/>
@@ -20621,10 +20953,7 @@
               <w:spacing w:after="0" w:line="240" w:lineRule="auto"/>
             </w:pPr>
             <w:r>
-              <w:t>An audit log for all database updates</w:t>
-            </w:r>
-            <w:r>
-              <w:t>.</w:t>
+              <w:t>An audit log for all database updates.</w:t>
             </w:r>
           </w:p>
         </w:tc>
@@ -20632,7 +20961,7 @@
       <w:tr>
         <w:tc>
           <w:tcPr>
-            <w:tcW w:w="1132" w:type="pct"/>
+            <w:tcW w:w="1133" w:type="pct"/>
             <w:tcBorders>
               <w:top w:val="single" w:sz="4" w:space="0" w:color="auto"/>
               <w:left w:val="single" w:sz="4" w:space="0" w:color="auto"/>
@@ -20657,7 +20986,7 @@
         </w:tc>
         <w:tc>
           <w:tcPr>
-            <w:tcW w:w="615" w:type="pct"/>
+            <w:tcW w:w="614" w:type="pct"/>
             <w:tcBorders>
               <w:top w:val="single" w:sz="4" w:space="0" w:color="auto"/>
               <w:left w:val="single" w:sz="4" w:space="0" w:color="auto"/>
@@ -20728,7 +21057,7 @@
       <w:tr>
         <w:tc>
           <w:tcPr>
-            <w:tcW w:w="1132" w:type="pct"/>
+            <w:tcW w:w="1133" w:type="pct"/>
             <w:tcBorders>
               <w:top w:val="single" w:sz="4" w:space="0" w:color="auto"/>
               <w:left w:val="single" w:sz="4" w:space="0" w:color="auto"/>
@@ -20753,7 +21082,7 @@
         </w:tc>
         <w:tc>
           <w:tcPr>
-            <w:tcW w:w="615" w:type="pct"/>
+            <w:tcW w:w="614" w:type="pct"/>
             <w:tcBorders>
               <w:top w:val="single" w:sz="4" w:space="0" w:color="auto"/>
               <w:left w:val="single" w:sz="4" w:space="0" w:color="auto"/>
@@ -20824,7 +21153,7 @@
       <w:tr>
         <w:tc>
           <w:tcPr>
-            <w:tcW w:w="1132" w:type="pct"/>
+            <w:tcW w:w="1133" w:type="pct"/>
             <w:tcBorders>
               <w:top w:val="single" w:sz="4" w:space="0" w:color="auto"/>
               <w:left w:val="single" w:sz="4" w:space="0" w:color="auto"/>
@@ -20849,7 +21178,7 @@
         </w:tc>
         <w:tc>
           <w:tcPr>
-            <w:tcW w:w="615" w:type="pct"/>
+            <w:tcW w:w="614" w:type="pct"/>
             <w:tcBorders>
               <w:top w:val="single" w:sz="4" w:space="0" w:color="auto"/>
               <w:left w:val="single" w:sz="4" w:space="0" w:color="auto"/>
@@ -20920,7 +21249,7 @@
       <w:tr>
         <w:tc>
           <w:tcPr>
-            <w:tcW w:w="1132" w:type="pct"/>
+            <w:tcW w:w="1133" w:type="pct"/>
             <w:tcBorders>
               <w:top w:val="single" w:sz="4" w:space="0" w:color="auto"/>
               <w:left w:val="single" w:sz="4" w:space="0" w:color="auto"/>
@@ -20945,7 +21274,7 @@
         </w:tc>
         <w:tc>
           <w:tcPr>
-            <w:tcW w:w="615" w:type="pct"/>
+            <w:tcW w:w="614" w:type="pct"/>
             <w:tcBorders>
               <w:top w:val="single" w:sz="4" w:space="0" w:color="auto"/>
               <w:left w:val="single" w:sz="4" w:space="0" w:color="auto"/>
@@ -21103,7 +21432,7 @@
       <w:tr>
         <w:tc>
           <w:tcPr>
-            <w:tcW w:w="1132" w:type="pct"/>
+            <w:tcW w:w="1133" w:type="pct"/>
             <w:tcBorders>
               <w:top w:val="single" w:sz="4" w:space="0" w:color="auto"/>
               <w:left w:val="single" w:sz="4" w:space="0" w:color="auto"/>
@@ -21128,7 +21457,7 @@
         </w:tc>
         <w:tc>
           <w:tcPr>
-            <w:tcW w:w="615" w:type="pct"/>
+            <w:tcW w:w="614" w:type="pct"/>
             <w:tcBorders>
               <w:top w:val="single" w:sz="4" w:space="0" w:color="auto"/>
               <w:left w:val="single" w:sz="4" w:space="0" w:color="auto"/>
@@ -21199,7 +21528,7 @@
       <w:tr>
         <w:tc>
           <w:tcPr>
-            <w:tcW w:w="1132" w:type="pct"/>
+            <w:tcW w:w="1133" w:type="pct"/>
             <w:tcBorders>
               <w:top w:val="single" w:sz="4" w:space="0" w:color="auto"/>
               <w:left w:val="single" w:sz="4" w:space="0" w:color="auto"/>
@@ -21224,7 +21553,7 @@
         </w:tc>
         <w:tc>
           <w:tcPr>
-            <w:tcW w:w="615" w:type="pct"/>
+            <w:tcW w:w="614" w:type="pct"/>
             <w:tcBorders>
               <w:top w:val="single" w:sz="4" w:space="0" w:color="auto"/>
               <w:left w:val="single" w:sz="4" w:space="0" w:color="auto"/>
@@ -21295,7 +21624,7 @@
       <w:tr>
         <w:tc>
           <w:tcPr>
-            <w:tcW w:w="1132" w:type="pct"/>
+            <w:tcW w:w="1133" w:type="pct"/>
             <w:tcBorders>
               <w:top w:val="single" w:sz="4" w:space="0" w:color="auto"/>
               <w:left w:val="single" w:sz="4" w:space="0" w:color="auto"/>
@@ -21320,7 +21649,7 @@
         </w:tc>
         <w:tc>
           <w:tcPr>
-            <w:tcW w:w="615" w:type="pct"/>
+            <w:tcW w:w="614" w:type="pct"/>
             <w:tcBorders>
               <w:top w:val="single" w:sz="4" w:space="0" w:color="auto"/>
               <w:left w:val="single" w:sz="4" w:space="0" w:color="auto"/>
@@ -21339,13 +21668,7 @@
               <w:rPr>
                 <w:rStyle w:val="HTMLCode"/>
               </w:rPr>
-              <w:t>TIMESTAMP</w:t>
-            </w:r>
-            <w:r>
-              <w:rPr>
-                <w:rStyle w:val="HTMLCode"/>
-              </w:rPr>
-              <w:t xml:space="preserve"> WITH TIME ZONE</w:t>
+              <w:t>TIMESTAMP WITH TIME ZONE</w:t>
             </w:r>
           </w:p>
         </w:tc>
@@ -21397,7 +21720,7 @@
       <w:tr>
         <w:tc>
           <w:tcPr>
-            <w:tcW w:w="1132" w:type="pct"/>
+            <w:tcW w:w="1133" w:type="pct"/>
             <w:tcBorders>
               <w:top w:val="single" w:sz="4" w:space="0" w:color="auto"/>
               <w:left w:val="single" w:sz="4" w:space="0" w:color="auto"/>
@@ -21422,7 +21745,7 @@
         </w:tc>
         <w:tc>
           <w:tcPr>
-            <w:tcW w:w="615" w:type="pct"/>
+            <w:tcW w:w="614" w:type="pct"/>
             <w:tcBorders>
               <w:top w:val="single" w:sz="4" w:space="0" w:color="auto"/>
               <w:left w:val="single" w:sz="4" w:space="0" w:color="auto"/>
@@ -21493,7 +21816,7 @@
       <w:tr>
         <w:tc>
           <w:tcPr>
-            <w:tcW w:w="1132" w:type="pct"/>
+            <w:tcW w:w="1133" w:type="pct"/>
             <w:tcBorders>
               <w:top w:val="single" w:sz="4" w:space="0" w:color="auto"/>
               <w:left w:val="single" w:sz="4" w:space="0" w:color="auto"/>
@@ -21518,7 +21841,7 @@
         </w:tc>
         <w:tc>
           <w:tcPr>
-            <w:tcW w:w="615" w:type="pct"/>
+            <w:tcW w:w="614" w:type="pct"/>
             <w:tcBorders>
               <w:top w:val="single" w:sz="4" w:space="0" w:color="auto"/>
               <w:left w:val="single" w:sz="4" w:space="0" w:color="auto"/>
@@ -21589,7 +21912,7 @@
       <w:tr>
         <w:tc>
           <w:tcPr>
-            <w:tcW w:w="1132" w:type="pct"/>
+            <w:tcW w:w="1133" w:type="pct"/>
             <w:tcBorders>
               <w:top w:val="single" w:sz="4" w:space="0" w:color="auto"/>
               <w:left w:val="single" w:sz="4" w:space="0" w:color="auto"/>
@@ -21614,7 +21937,7 @@
         </w:tc>
         <w:tc>
           <w:tcPr>
-            <w:tcW w:w="615" w:type="pct"/>
+            <w:tcW w:w="614" w:type="pct"/>
             <w:tcBorders>
               <w:top w:val="single" w:sz="4" w:space="0" w:color="auto"/>
               <w:left w:val="single" w:sz="4" w:space="0" w:color="auto"/>
@@ -21685,7 +22008,7 @@
       <w:tr>
         <w:tc>
           <w:tcPr>
-            <w:tcW w:w="1132" w:type="pct"/>
+            <w:tcW w:w="1133" w:type="pct"/>
             <w:tcBorders>
               <w:top w:val="single" w:sz="4" w:space="0" w:color="auto"/>
               <w:left w:val="single" w:sz="4" w:space="0" w:color="auto"/>
@@ -21710,7 +22033,7 @@
         </w:tc>
         <w:tc>
           <w:tcPr>
-            <w:tcW w:w="615" w:type="pct"/>
+            <w:tcW w:w="614" w:type="pct"/>
             <w:tcBorders>
               <w:top w:val="single" w:sz="4" w:space="0" w:color="auto"/>
               <w:left w:val="single" w:sz="4" w:space="0" w:color="auto"/>
@@ -21781,7 +22104,7 @@
       <w:tr>
         <w:tc>
           <w:tcPr>
-            <w:tcW w:w="1132" w:type="pct"/>
+            <w:tcW w:w="1133" w:type="pct"/>
             <w:tcBorders>
               <w:top w:val="single" w:sz="4" w:space="0" w:color="auto"/>
               <w:left w:val="single" w:sz="4" w:space="0" w:color="auto"/>
@@ -21806,7 +22129,7 @@
         </w:tc>
         <w:tc>
           <w:tcPr>
-            <w:tcW w:w="615" w:type="pct"/>
+            <w:tcW w:w="614" w:type="pct"/>
             <w:tcBorders>
               <w:top w:val="single" w:sz="4" w:space="0" w:color="auto"/>
               <w:left w:val="single" w:sz="4" w:space="0" w:color="auto"/>
@@ -21964,7 +22287,7 @@
       <w:tr>
         <w:tc>
           <w:tcPr>
-            <w:tcW w:w="1132" w:type="pct"/>
+            <w:tcW w:w="1133" w:type="pct"/>
             <w:tcBorders>
               <w:top w:val="single" w:sz="4" w:space="0" w:color="auto"/>
               <w:left w:val="single" w:sz="4" w:space="0" w:color="auto"/>
@@ -21989,7 +22312,7 @@
         </w:tc>
         <w:tc>
           <w:tcPr>
-            <w:tcW w:w="615" w:type="pct"/>
+            <w:tcW w:w="614" w:type="pct"/>
             <w:tcBorders>
               <w:top w:val="single" w:sz="4" w:space="0" w:color="auto"/>
               <w:left w:val="single" w:sz="4" w:space="0" w:color="auto"/>
@@ -22074,7 +22397,7 @@
       <w:tr>
         <w:tc>
           <w:tcPr>
-            <w:tcW w:w="1132" w:type="pct"/>
+            <w:tcW w:w="1133" w:type="pct"/>
             <w:tcBorders>
               <w:top w:val="single" w:sz="4" w:space="0" w:color="auto"/>
               <w:left w:val="single" w:sz="4" w:space="0" w:color="auto"/>
@@ -22099,7 +22422,7 @@
         </w:tc>
         <w:tc>
           <w:tcPr>
-            <w:tcW w:w="615" w:type="pct"/>
+            <w:tcW w:w="614" w:type="pct"/>
             <w:tcBorders>
               <w:top w:val="single" w:sz="4" w:space="0" w:color="auto"/>
               <w:left w:val="single" w:sz="4" w:space="0" w:color="auto"/>
@@ -22184,7 +22507,7 @@
       <w:tr>
         <w:tc>
           <w:tcPr>
-            <w:tcW w:w="1132" w:type="pct"/>
+            <w:tcW w:w="1133" w:type="pct"/>
             <w:tcBorders>
               <w:top w:val="single" w:sz="4" w:space="0" w:color="auto"/>
               <w:left w:val="single" w:sz="4" w:space="0" w:color="auto"/>
@@ -22209,7 +22532,7 @@
         </w:tc>
         <w:tc>
           <w:tcPr>
-            <w:tcW w:w="615" w:type="pct"/>
+            <w:tcW w:w="614" w:type="pct"/>
             <w:tcBorders>
               <w:top w:val="single" w:sz="4" w:space="0" w:color="auto"/>
               <w:left w:val="single" w:sz="4" w:space="0" w:color="auto"/>
@@ -22413,7 +22736,7 @@
       <w:tr>
         <w:tc>
           <w:tcPr>
-            <w:tcW w:w="1132" w:type="pct"/>
+            <w:tcW w:w="1133" w:type="pct"/>
             <w:tcBorders>
               <w:top w:val="single" w:sz="4" w:space="0" w:color="auto"/>
               <w:left w:val="single" w:sz="4" w:space="0" w:color="auto"/>
@@ -22438,7 +22761,7 @@
         </w:tc>
         <w:tc>
           <w:tcPr>
-            <w:tcW w:w="615" w:type="pct"/>
+            <w:tcW w:w="614" w:type="pct"/>
             <w:tcBorders>
               <w:top w:val="single" w:sz="4" w:space="0" w:color="auto"/>
               <w:left w:val="single" w:sz="4" w:space="0" w:color="auto"/>
@@ -22509,7 +22832,7 @@
       <w:tr>
         <w:tc>
           <w:tcPr>
-            <w:tcW w:w="1132" w:type="pct"/>
+            <w:tcW w:w="1133" w:type="pct"/>
             <w:tcBorders>
               <w:top w:val="single" w:sz="4" w:space="0" w:color="auto"/>
               <w:left w:val="single" w:sz="4" w:space="0" w:color="auto"/>
@@ -22534,7 +22857,7 @@
         </w:tc>
         <w:tc>
           <w:tcPr>
-            <w:tcW w:w="615" w:type="pct"/>
+            <w:tcW w:w="614" w:type="pct"/>
             <w:tcBorders>
               <w:top w:val="single" w:sz="4" w:space="0" w:color="auto"/>
               <w:left w:val="single" w:sz="4" w:space="0" w:color="auto"/>
@@ -22619,7 +22942,7 @@
       <w:tr>
         <w:tc>
           <w:tcPr>
-            <w:tcW w:w="1132" w:type="pct"/>
+            <w:tcW w:w="1133" w:type="pct"/>
             <w:tcBorders>
               <w:top w:val="single" w:sz="4" w:space="0" w:color="auto"/>
               <w:left w:val="single" w:sz="4" w:space="0" w:color="auto"/>
@@ -22644,7 +22967,7 @@
         </w:tc>
         <w:tc>
           <w:tcPr>
-            <w:tcW w:w="615" w:type="pct"/>
+            <w:tcW w:w="614" w:type="pct"/>
             <w:tcBorders>
               <w:top w:val="single" w:sz="4" w:space="0" w:color="auto"/>
               <w:left w:val="single" w:sz="4" w:space="0" w:color="auto"/>
@@ -22715,7 +23038,7 @@
       <w:tr>
         <w:tc>
           <w:tcPr>
-            <w:tcW w:w="1132" w:type="pct"/>
+            <w:tcW w:w="1133" w:type="pct"/>
             <w:tcBorders>
               <w:top w:val="single" w:sz="4" w:space="0" w:color="auto"/>
               <w:left w:val="single" w:sz="4" w:space="0" w:color="auto"/>
@@ -22740,7 +23063,7 @@
         </w:tc>
         <w:tc>
           <w:tcPr>
-            <w:tcW w:w="615" w:type="pct"/>
+            <w:tcW w:w="614" w:type="pct"/>
             <w:tcBorders>
               <w:top w:val="single" w:sz="4" w:space="0" w:color="auto"/>
               <w:left w:val="single" w:sz="4" w:space="0" w:color="auto"/>
@@ -22898,7 +23221,7 @@
       <w:tr>
         <w:tc>
           <w:tcPr>
-            <w:tcW w:w="1132" w:type="pct"/>
+            <w:tcW w:w="1133" w:type="pct"/>
             <w:tcBorders>
               <w:top w:val="single" w:sz="4" w:space="0" w:color="auto"/>
               <w:left w:val="single" w:sz="4" w:space="0" w:color="auto"/>
@@ -22923,7 +23246,7 @@
         </w:tc>
         <w:tc>
           <w:tcPr>
-            <w:tcW w:w="615" w:type="pct"/>
+            <w:tcW w:w="614" w:type="pct"/>
             <w:tcBorders>
               <w:top w:val="single" w:sz="4" w:space="0" w:color="auto"/>
               <w:left w:val="single" w:sz="4" w:space="0" w:color="auto"/>
@@ -22994,7 +23317,7 @@
       <w:tr>
         <w:tc>
           <w:tcPr>
-            <w:tcW w:w="1132" w:type="pct"/>
+            <w:tcW w:w="1133" w:type="pct"/>
             <w:tcBorders>
               <w:top w:val="single" w:sz="4" w:space="0" w:color="auto"/>
               <w:left w:val="single" w:sz="4" w:space="0" w:color="auto"/>
@@ -23019,7 +23342,7 @@
         </w:tc>
         <w:tc>
           <w:tcPr>
-            <w:tcW w:w="615" w:type="pct"/>
+            <w:tcW w:w="614" w:type="pct"/>
             <w:tcBorders>
               <w:top w:val="single" w:sz="4" w:space="0" w:color="auto"/>
               <w:left w:val="single" w:sz="4" w:space="0" w:color="auto"/>
@@ -23177,7 +23500,7 @@
       <w:tr>
         <w:tc>
           <w:tcPr>
-            <w:tcW w:w="1132" w:type="pct"/>
+            <w:tcW w:w="1133" w:type="pct"/>
             <w:tcBorders>
               <w:top w:val="single" w:sz="4" w:space="0" w:color="auto"/>
               <w:left w:val="single" w:sz="4" w:space="0" w:color="auto"/>
@@ -23202,7 +23525,7 @@
         </w:tc>
         <w:tc>
           <w:tcPr>
-            <w:tcW w:w="615" w:type="pct"/>
+            <w:tcW w:w="614" w:type="pct"/>
             <w:tcBorders>
               <w:top w:val="single" w:sz="4" w:space="0" w:color="auto"/>
               <w:left w:val="single" w:sz="4" w:space="0" w:color="auto"/>
@@ -23273,7 +23596,7 @@
       <w:tr>
         <w:tc>
           <w:tcPr>
-            <w:tcW w:w="1132" w:type="pct"/>
+            <w:tcW w:w="1133" w:type="pct"/>
             <w:tcBorders>
               <w:top w:val="single" w:sz="4" w:space="0" w:color="auto"/>
               <w:left w:val="single" w:sz="4" w:space="0" w:color="auto"/>
@@ -23298,7 +23621,7 @@
         </w:tc>
         <w:tc>
           <w:tcPr>
-            <w:tcW w:w="615" w:type="pct"/>
+            <w:tcW w:w="614" w:type="pct"/>
             <w:tcBorders>
               <w:top w:val="single" w:sz="4" w:space="0" w:color="auto"/>
               <w:left w:val="single" w:sz="4" w:space="0" w:color="auto"/>
@@ -23369,7 +23692,7 @@
       <w:tr>
         <w:tc>
           <w:tcPr>
-            <w:tcW w:w="1132" w:type="pct"/>
+            <w:tcW w:w="1133" w:type="pct"/>
             <w:tcBorders>
               <w:top w:val="single" w:sz="4" w:space="0" w:color="auto"/>
               <w:left w:val="single" w:sz="4" w:space="0" w:color="auto"/>
@@ -23394,7 +23717,7 @@
         </w:tc>
         <w:tc>
           <w:tcPr>
-            <w:tcW w:w="615" w:type="pct"/>
+            <w:tcW w:w="614" w:type="pct"/>
             <w:tcBorders>
               <w:top w:val="single" w:sz="4" w:space="0" w:color="auto"/>
               <w:left w:val="single" w:sz="4" w:space="0" w:color="auto"/>
@@ -23465,7 +23788,7 @@
       <w:tr>
         <w:tc>
           <w:tcPr>
-            <w:tcW w:w="1132" w:type="pct"/>
+            <w:tcW w:w="1133" w:type="pct"/>
             <w:tcBorders>
               <w:top w:val="single" w:sz="4" w:space="0" w:color="auto"/>
               <w:left w:val="single" w:sz="4" w:space="0" w:color="auto"/>
@@ -23490,7 +23813,7 @@
         </w:tc>
         <w:tc>
           <w:tcPr>
-            <w:tcW w:w="615" w:type="pct"/>
+            <w:tcW w:w="614" w:type="pct"/>
             <w:tcBorders>
               <w:top w:val="single" w:sz="4" w:space="0" w:color="auto"/>
               <w:left w:val="single" w:sz="4" w:space="0" w:color="auto"/>
@@ -23648,7 +23971,7 @@
       <w:tr>
         <w:tc>
           <w:tcPr>
-            <w:tcW w:w="1132" w:type="pct"/>
+            <w:tcW w:w="1133" w:type="pct"/>
             <w:tcBorders>
               <w:top w:val="single" w:sz="4" w:space="0" w:color="auto"/>
               <w:left w:val="single" w:sz="4" w:space="0" w:color="auto"/>
@@ -23673,7 +23996,7 @@
         </w:tc>
         <w:tc>
           <w:tcPr>
-            <w:tcW w:w="615" w:type="pct"/>
+            <w:tcW w:w="614" w:type="pct"/>
             <w:tcBorders>
               <w:top w:val="single" w:sz="4" w:space="0" w:color="auto"/>
               <w:left w:val="single" w:sz="4" w:space="0" w:color="auto"/>
@@ -23744,7 +24067,7 @@
       <w:tr>
         <w:tc>
           <w:tcPr>
-            <w:tcW w:w="1132" w:type="pct"/>
+            <w:tcW w:w="1133" w:type="pct"/>
             <w:tcBorders>
               <w:top w:val="single" w:sz="4" w:space="0" w:color="auto"/>
               <w:left w:val="single" w:sz="4" w:space="0" w:color="auto"/>
@@ -23769,7 +24092,7 @@
         </w:tc>
         <w:tc>
           <w:tcPr>
-            <w:tcW w:w="615" w:type="pct"/>
+            <w:tcW w:w="614" w:type="pct"/>
             <w:tcBorders>
               <w:top w:val="single" w:sz="4" w:space="0" w:color="auto"/>
               <w:left w:val="single" w:sz="4" w:space="0" w:color="auto"/>
@@ -23840,7 +24163,7 @@
       <w:tr>
         <w:tc>
           <w:tcPr>
-            <w:tcW w:w="1132" w:type="pct"/>
+            <w:tcW w:w="1133" w:type="pct"/>
             <w:tcBorders>
               <w:top w:val="single" w:sz="4" w:space="0" w:color="auto"/>
               <w:left w:val="single" w:sz="4" w:space="0" w:color="auto"/>
@@ -23865,7 +24188,7 @@
         </w:tc>
         <w:tc>
           <w:tcPr>
-            <w:tcW w:w="615" w:type="pct"/>
+            <w:tcW w:w="614" w:type="pct"/>
             <w:tcBorders>
               <w:top w:val="single" w:sz="4" w:space="0" w:color="auto"/>
               <w:left w:val="single" w:sz="4" w:space="0" w:color="auto"/>
@@ -24023,7 +24346,7 @@
       <w:tr>
         <w:tc>
           <w:tcPr>
-            <w:tcW w:w="1132" w:type="pct"/>
+            <w:tcW w:w="1133" w:type="pct"/>
             <w:tcBorders>
               <w:top w:val="single" w:sz="4" w:space="0" w:color="auto"/>
               <w:left w:val="single" w:sz="4" w:space="0" w:color="auto"/>
@@ -24048,7 +24371,7 @@
         </w:tc>
         <w:tc>
           <w:tcPr>
-            <w:tcW w:w="615" w:type="pct"/>
+            <w:tcW w:w="614" w:type="pct"/>
             <w:tcBorders>
               <w:top w:val="single" w:sz="4" w:space="0" w:color="auto"/>
               <w:left w:val="single" w:sz="4" w:space="0" w:color="auto"/>
@@ -24119,7 +24442,7 @@
       <w:tr>
         <w:tc>
           <w:tcPr>
-            <w:tcW w:w="1132" w:type="pct"/>
+            <w:tcW w:w="1133" w:type="pct"/>
             <w:tcBorders>
               <w:top w:val="single" w:sz="4" w:space="0" w:color="auto"/>
               <w:left w:val="single" w:sz="4" w:space="0" w:color="auto"/>
@@ -24144,7 +24467,7 @@
         </w:tc>
         <w:tc>
           <w:tcPr>
-            <w:tcW w:w="615" w:type="pct"/>
+            <w:tcW w:w="614" w:type="pct"/>
             <w:tcBorders>
               <w:top w:val="single" w:sz="4" w:space="0" w:color="auto"/>
               <w:left w:val="single" w:sz="4" w:space="0" w:color="auto"/>
@@ -24302,7 +24625,7 @@
       <w:tr>
         <w:tc>
           <w:tcPr>
-            <w:tcW w:w="1132" w:type="pct"/>
+            <w:tcW w:w="1133" w:type="pct"/>
             <w:tcBorders>
               <w:top w:val="single" w:sz="4" w:space="0" w:color="auto"/>
               <w:left w:val="single" w:sz="4" w:space="0" w:color="auto"/>
@@ -24327,7 +24650,7 @@
         </w:tc>
         <w:tc>
           <w:tcPr>
-            <w:tcW w:w="615" w:type="pct"/>
+            <w:tcW w:w="614" w:type="pct"/>
             <w:tcBorders>
               <w:top w:val="single" w:sz="4" w:space="0" w:color="auto"/>
               <w:left w:val="single" w:sz="4" w:space="0" w:color="auto"/>
@@ -24398,7 +24721,7 @@
       <w:tr>
         <w:tc>
           <w:tcPr>
-            <w:tcW w:w="1132" w:type="pct"/>
+            <w:tcW w:w="1133" w:type="pct"/>
             <w:tcBorders>
               <w:top w:val="single" w:sz="4" w:space="0" w:color="auto"/>
               <w:left w:val="single" w:sz="4" w:space="0" w:color="auto"/>
@@ -24423,7 +24746,7 @@
         </w:tc>
         <w:tc>
           <w:tcPr>
-            <w:tcW w:w="615" w:type="pct"/>
+            <w:tcW w:w="614" w:type="pct"/>
             <w:tcBorders>
               <w:top w:val="single" w:sz="4" w:space="0" w:color="auto"/>
               <w:left w:val="single" w:sz="4" w:space="0" w:color="auto"/>
@@ -24501,7 +24824,7 @@
       <w:tr>
         <w:tc>
           <w:tcPr>
-            <w:tcW w:w="1132" w:type="pct"/>
+            <w:tcW w:w="1133" w:type="pct"/>
             <w:tcBorders>
               <w:top w:val="single" w:sz="4" w:space="0" w:color="auto"/>
               <w:left w:val="single" w:sz="4" w:space="0" w:color="auto"/>
@@ -24526,7 +24849,7 @@
         </w:tc>
         <w:tc>
           <w:tcPr>
-            <w:tcW w:w="615" w:type="pct"/>
+            <w:tcW w:w="614" w:type="pct"/>
             <w:tcBorders>
               <w:top w:val="single" w:sz="4" w:space="0" w:color="auto"/>
               <w:left w:val="single" w:sz="4" w:space="0" w:color="auto"/>
@@ -24597,7 +24920,7 @@
       <w:tr>
         <w:tc>
           <w:tcPr>
-            <w:tcW w:w="1132" w:type="pct"/>
+            <w:tcW w:w="1133" w:type="pct"/>
             <w:tcBorders>
               <w:top w:val="single" w:sz="4" w:space="0" w:color="auto"/>
               <w:left w:val="single" w:sz="4" w:space="0" w:color="auto"/>
@@ -24622,7 +24945,7 @@
         </w:tc>
         <w:tc>
           <w:tcPr>
-            <w:tcW w:w="615" w:type="pct"/>
+            <w:tcW w:w="614" w:type="pct"/>
             <w:tcBorders>
               <w:top w:val="single" w:sz="4" w:space="0" w:color="auto"/>
               <w:left w:val="single" w:sz="4" w:space="0" w:color="auto"/>
@@ -24693,7 +25016,7 @@
       <w:tr>
         <w:tc>
           <w:tcPr>
-            <w:tcW w:w="1132" w:type="pct"/>
+            <w:tcW w:w="1133" w:type="pct"/>
             <w:tcBorders>
               <w:top w:val="single" w:sz="4" w:space="0" w:color="auto"/>
               <w:left w:val="single" w:sz="4" w:space="0" w:color="auto"/>
@@ -24718,7 +25041,7 @@
         </w:tc>
         <w:tc>
           <w:tcPr>
-            <w:tcW w:w="615" w:type="pct"/>
+            <w:tcW w:w="614" w:type="pct"/>
             <w:tcBorders>
               <w:top w:val="single" w:sz="4" w:space="0" w:color="auto"/>
               <w:left w:val="single" w:sz="4" w:space="0" w:color="auto"/>
@@ -24789,7 +25112,7 @@
       <w:tr>
         <w:tc>
           <w:tcPr>
-            <w:tcW w:w="1132" w:type="pct"/>
+            <w:tcW w:w="1133" w:type="pct"/>
             <w:tcBorders>
               <w:top w:val="single" w:sz="4" w:space="0" w:color="auto"/>
               <w:left w:val="single" w:sz="4" w:space="0" w:color="auto"/>
@@ -24814,7 +25137,7 @@
         </w:tc>
         <w:tc>
           <w:tcPr>
-            <w:tcW w:w="615" w:type="pct"/>
+            <w:tcW w:w="614" w:type="pct"/>
             <w:tcBorders>
               <w:top w:val="single" w:sz="4" w:space="0" w:color="auto"/>
               <w:left w:val="single" w:sz="4" w:space="0" w:color="auto"/>
@@ -24885,7 +25208,7 @@
       <w:tr>
         <w:tc>
           <w:tcPr>
-            <w:tcW w:w="1132" w:type="pct"/>
+            <w:tcW w:w="1133" w:type="pct"/>
             <w:tcBorders>
               <w:top w:val="single" w:sz="4" w:space="0" w:color="auto"/>
               <w:left w:val="single" w:sz="4" w:space="0" w:color="auto"/>
@@ -24910,7 +25233,7 @@
         </w:tc>
         <w:tc>
           <w:tcPr>
-            <w:tcW w:w="615" w:type="pct"/>
+            <w:tcW w:w="614" w:type="pct"/>
             <w:tcBorders>
               <w:top w:val="single" w:sz="4" w:space="0" w:color="auto"/>
               <w:left w:val="single" w:sz="4" w:space="0" w:color="auto"/>
@@ -29342,7 +29665,7 @@
 </file>
 
 <file path=customXml/itemProps1.xml><?xml version="1.0" encoding="utf-8"?>
-<ds:datastoreItem xmlns:ds="http://schemas.openxmlformats.org/officeDocument/2006/customXml" ds:itemID="{3C092684-C67E-4992-86A0-FB3655EB2A7A}">
+<ds:datastoreItem xmlns:ds="http://schemas.openxmlformats.org/officeDocument/2006/customXml" ds:itemID="{303F3B83-4AA5-4706-8818-F2121EDC7765}">
   <ds:schemaRefs>
     <ds:schemaRef ds:uri="http://schemas.openxmlformats.org/officeDocument/2006/bibliography"/>
   </ds:schemaRefs>

</xml_diff>

<commit_message>
Add error for replying to a nuked post.
</commit_message>
<xml_diff>
--- a/v2/WinChatty v2 API.docx
+++ b/v2/WinChatty v2 API.docx
@@ -76,7 +76,7 @@
               <w:rPr>
                 <w:noProof/>
               </w:rPr>
-              <w:t>2014-12-07</w:t>
+              <w:t>2015-01-02</w:t>
             </w:r>
             <w:r>
               <w:fldChar w:fldCharType="end"/>
@@ -97,7 +97,7 @@
               <w:rPr>
                 <w:noProof/>
               </w:rPr>
-              <w:t>9:20 PM</w:t>
+              <w:t>12:48 AM</w:t>
             </w:r>
             <w:r>
               <w:fldChar w:fldCharType="end"/>
@@ -186,7 +186,7 @@
             </w:rPr>
             <w:fldChar w:fldCharType="separate"/>
           </w:r>
-          <w:hyperlink w:anchor="_Toc405750567" w:history="1">
+          <w:hyperlink w:anchor="_Toc407923057" w:history="1">
             <w:r>
               <w:rPr>
                 <w:rStyle w:val="Hyperlink"/>
@@ -213,7 +213,7 @@
                 <w:noProof/>
                 <w:webHidden/>
               </w:rPr>
-              <w:instrText xml:space="preserve"> PAGEREF _Toc405750567 \h </w:instrText>
+              <w:instrText xml:space="preserve"> PAGEREF _Toc407923057 \h </w:instrText>
             </w:r>
             <w:r>
               <w:rPr>
@@ -252,7 +252,7 @@
               <w:sz w:val="22"/>
             </w:rPr>
           </w:pPr>
-          <w:hyperlink w:anchor="_Toc405750568" w:history="1">
+          <w:hyperlink w:anchor="_Toc407923058" w:history="1">
             <w:r>
               <w:rPr>
                 <w:rStyle w:val="Hyperlink"/>
@@ -279,7 +279,7 @@
                 <w:noProof/>
                 <w:webHidden/>
               </w:rPr>
-              <w:instrText xml:space="preserve"> PAGEREF _Toc405750568 \h </w:instrText>
+              <w:instrText xml:space="preserve"> PAGEREF _Toc407923058 \h </w:instrText>
             </w:r>
             <w:r>
               <w:rPr>
@@ -318,7 +318,7 @@
               <w:sz w:val="22"/>
             </w:rPr>
           </w:pPr>
-          <w:hyperlink w:anchor="_Toc405750569" w:history="1">
+          <w:hyperlink w:anchor="_Toc407923059" w:history="1">
             <w:r>
               <w:rPr>
                 <w:rStyle w:val="Hyperlink"/>
@@ -345,7 +345,7 @@
                 <w:noProof/>
                 <w:webHidden/>
               </w:rPr>
-              <w:instrText xml:space="preserve"> PAGEREF _Toc405750569 \h </w:instrText>
+              <w:instrText xml:space="preserve"> PAGEREF _Toc407923059 \h </w:instrText>
             </w:r>
             <w:r>
               <w:rPr>
@@ -384,7 +384,7 @@
               <w:sz w:val="22"/>
             </w:rPr>
           </w:pPr>
-          <w:hyperlink w:anchor="_Toc405750570" w:history="1">
+          <w:hyperlink w:anchor="_Toc407923060" w:history="1">
             <w:r>
               <w:rPr>
                 <w:rStyle w:val="Hyperlink"/>
@@ -411,75 +411,7 @@
                 <w:noProof/>
                 <w:webHidden/>
               </w:rPr>
-              <w:instrText xml:space="preserve"> PAGEREF _Toc405750570 \h </w:instrText>
-            </w:r>
-            <w:r>
-              <w:rPr>
-                <w:noProof/>
-                <w:webHidden/>
-              </w:rPr>
-            </w:r>
-            <w:r>
-              <w:rPr>
-                <w:noProof/>
-                <w:webHidden/>
-              </w:rPr>
-              <w:fldChar w:fldCharType="separate"/>
-            </w:r>
-            <w:r>
-              <w:rPr>
-                <w:noProof/>
-                <w:webHidden/>
-              </w:rPr>
-              <w:t>1</w:t>
-            </w:r>
-            <w:r>
-              <w:rPr>
-                <w:noProof/>
-                <w:webHidden/>
-              </w:rPr>
-              <w:fldChar w:fldCharType="end"/>
-            </w:r>
-          </w:hyperlink>
-          <w:bookmarkStart w:id="0" w:name="_GoBack"/>
-          <w:bookmarkEnd w:id="0"/>
-        </w:p>
-        <w:p>
-          <w:pPr>
-            <w:pStyle w:val="TOC2"/>
-            <w:rPr>
-              <w:noProof/>
-              <w:sz w:val="22"/>
-            </w:rPr>
-          </w:pPr>
-          <w:hyperlink w:anchor="_Toc405750571" w:history="1">
-            <w:r>
-              <w:rPr>
-                <w:rStyle w:val="Hyperlink"/>
-                <w:noProof/>
-              </w:rPr>
-              <w:t>Client Implementation Guide</w:t>
-            </w:r>
-            <w:r>
-              <w:rPr>
-                <w:noProof/>
-                <w:webHidden/>
-              </w:rPr>
-              <w:tab/>
-            </w:r>
-            <w:r>
-              <w:rPr>
-                <w:noProof/>
-                <w:webHidden/>
-              </w:rPr>
-              <w:fldChar w:fldCharType="begin"/>
-            </w:r>
-            <w:r>
-              <w:rPr>
-                <w:noProof/>
-                <w:webHidden/>
-              </w:rPr>
-              <w:instrText xml:space="preserve"> PAGEREF _Toc405750571 \h </w:instrText>
+              <w:instrText xml:space="preserve"> PAGEREF _Toc407923060 \h </w:instrText>
             </w:r>
             <w:r>
               <w:rPr>
@@ -518,12 +450,78 @@
               <w:sz w:val="22"/>
             </w:rPr>
           </w:pPr>
-          <w:hyperlink w:anchor="_Toc405750572" w:history="1">
+          <w:hyperlink w:anchor="_Toc407923061" w:history="1">
             <w:r>
               <w:rPr>
                 <w:rStyle w:val="Hyperlink"/>
                 <w:noProof/>
               </w:rPr>
+              <w:t>Client Implementation Guide</w:t>
+            </w:r>
+            <w:r>
+              <w:rPr>
+                <w:noProof/>
+                <w:webHidden/>
+              </w:rPr>
+              <w:tab/>
+            </w:r>
+            <w:r>
+              <w:rPr>
+                <w:noProof/>
+                <w:webHidden/>
+              </w:rPr>
+              <w:fldChar w:fldCharType="begin"/>
+            </w:r>
+            <w:r>
+              <w:rPr>
+                <w:noProof/>
+                <w:webHidden/>
+              </w:rPr>
+              <w:instrText xml:space="preserve"> PAGEREF _Toc407923061 \h </w:instrText>
+            </w:r>
+            <w:r>
+              <w:rPr>
+                <w:noProof/>
+                <w:webHidden/>
+              </w:rPr>
+            </w:r>
+            <w:r>
+              <w:rPr>
+                <w:noProof/>
+                <w:webHidden/>
+              </w:rPr>
+              <w:fldChar w:fldCharType="separate"/>
+            </w:r>
+            <w:r>
+              <w:rPr>
+                <w:noProof/>
+                <w:webHidden/>
+              </w:rPr>
+              <w:t>1</w:t>
+            </w:r>
+            <w:r>
+              <w:rPr>
+                <w:noProof/>
+                <w:webHidden/>
+              </w:rPr>
+              <w:fldChar w:fldCharType="end"/>
+            </w:r>
+          </w:hyperlink>
+        </w:p>
+        <w:p>
+          <w:pPr>
+            <w:pStyle w:val="TOC2"/>
+            <w:rPr>
+              <w:noProof/>
+              <w:sz w:val="22"/>
+            </w:rPr>
+          </w:pPr>
+          <w:hyperlink w:anchor="_Toc407923062" w:history="1">
+            <w:r>
+              <w:rPr>
+                <w:rStyle w:val="Hyperlink"/>
+                <w:noProof/>
+              </w:rPr>
               <w:t>Security and Privacy Disclosures</w:t>
             </w:r>
             <w:r>
@@ -545,7 +543,7 @@
                 <w:noProof/>
                 <w:webHidden/>
               </w:rPr>
-              <w:instrText xml:space="preserve"> PAGEREF _Toc405750572 \h </w:instrText>
+              <w:instrText xml:space="preserve"> PAGEREF _Toc407923062 \h </w:instrText>
             </w:r>
             <w:r>
               <w:rPr>
@@ -588,7 +586,7 @@
               <w:sz w:val="22"/>
             </w:rPr>
           </w:pPr>
-          <w:hyperlink w:anchor="_Toc405750573" w:history="1">
+          <w:hyperlink w:anchor="_Toc407923063" w:history="1">
             <w:r>
               <w:rPr>
                 <w:rStyle w:val="Hyperlink"/>
@@ -615,7 +613,7 @@
                 <w:noProof/>
                 <w:webHidden/>
               </w:rPr>
-              <w:instrText xml:space="preserve"> PAGEREF _Toc405750573 \h </w:instrText>
+              <w:instrText xml:space="preserve"> PAGEREF _Toc407923063 \h </w:instrText>
             </w:r>
             <w:r>
               <w:rPr>
@@ -654,7 +652,7 @@
               <w:sz w:val="22"/>
             </w:rPr>
           </w:pPr>
-          <w:hyperlink w:anchor="_Toc405750574" w:history="1">
+          <w:hyperlink w:anchor="_Toc407923064" w:history="1">
             <w:r>
               <w:rPr>
                 <w:rStyle w:val="Hyperlink"/>
@@ -681,7 +679,7 @@
                 <w:noProof/>
                 <w:webHidden/>
               </w:rPr>
-              <w:instrText xml:space="preserve"> PAGEREF _Toc405750574 \h </w:instrText>
+              <w:instrText xml:space="preserve"> PAGEREF _Toc407923064 \h </w:instrText>
             </w:r>
             <w:r>
               <w:rPr>
@@ -720,7 +718,7 @@
               <w:sz w:val="22"/>
             </w:rPr>
           </w:pPr>
-          <w:hyperlink w:anchor="_Toc405750575" w:history="1">
+          <w:hyperlink w:anchor="_Toc407923065" w:history="1">
             <w:r>
               <w:rPr>
                 <w:rStyle w:val="Hyperlink"/>
@@ -747,7 +745,7 @@
                 <w:noProof/>
                 <w:webHidden/>
               </w:rPr>
-              <w:instrText xml:space="preserve"> PAGEREF _Toc405750575 \h </w:instrText>
+              <w:instrText xml:space="preserve"> PAGEREF _Toc407923065 \h </w:instrText>
             </w:r>
             <w:r>
               <w:rPr>
@@ -786,7 +784,7 @@
               <w:sz w:val="22"/>
             </w:rPr>
           </w:pPr>
-          <w:hyperlink w:anchor="_Toc405750576" w:history="1">
+          <w:hyperlink w:anchor="_Toc407923066" w:history="1">
             <w:r>
               <w:rPr>
                 <w:rStyle w:val="Hyperlink"/>
@@ -813,7 +811,7 @@
                 <w:noProof/>
                 <w:webHidden/>
               </w:rPr>
-              <w:instrText xml:space="preserve"> PAGEREF _Toc405750576 \h </w:instrText>
+              <w:instrText xml:space="preserve"> PAGEREF _Toc407923066 \h </w:instrText>
             </w:r>
             <w:r>
               <w:rPr>
@@ -852,7 +850,7 @@
               <w:sz w:val="22"/>
             </w:rPr>
           </w:pPr>
-          <w:hyperlink w:anchor="_Toc405750577" w:history="1">
+          <w:hyperlink w:anchor="_Toc407923067" w:history="1">
             <w:r>
               <w:rPr>
                 <w:rStyle w:val="Hyperlink"/>
@@ -879,7 +877,7 @@
                 <w:noProof/>
                 <w:webHidden/>
               </w:rPr>
-              <w:instrText xml:space="preserve"> PAGEREF _Toc405750577 \h </w:instrText>
+              <w:instrText xml:space="preserve"> PAGEREF _Toc407923067 \h </w:instrText>
             </w:r>
             <w:r>
               <w:rPr>
@@ -918,7 +916,7 @@
               <w:sz w:val="22"/>
             </w:rPr>
           </w:pPr>
-          <w:hyperlink w:anchor="_Toc405750578" w:history="1">
+          <w:hyperlink w:anchor="_Toc407923068" w:history="1">
             <w:r>
               <w:rPr>
                 <w:rStyle w:val="Hyperlink"/>
@@ -945,7 +943,7 @@
                 <w:noProof/>
                 <w:webHidden/>
               </w:rPr>
-              <w:instrText xml:space="preserve"> PAGEREF _Toc405750578 \h </w:instrText>
+              <w:instrText xml:space="preserve"> PAGEREF _Toc407923068 \h </w:instrText>
             </w:r>
             <w:r>
               <w:rPr>
@@ -984,7 +982,7 @@
               <w:sz w:val="22"/>
             </w:rPr>
           </w:pPr>
-          <w:hyperlink w:anchor="_Toc405750579" w:history="1">
+          <w:hyperlink w:anchor="_Toc407923069" w:history="1">
             <w:r>
               <w:rPr>
                 <w:rStyle w:val="Hyperlink"/>
@@ -1011,7 +1009,7 @@
                 <w:noProof/>
                 <w:webHidden/>
               </w:rPr>
-              <w:instrText xml:space="preserve"> PAGEREF _Toc405750579 \h </w:instrText>
+              <w:instrText xml:space="preserve"> PAGEREF _Toc407923069 \h </w:instrText>
             </w:r>
             <w:r>
               <w:rPr>
@@ -1054,7 +1052,7 @@
               <w:sz w:val="22"/>
             </w:rPr>
           </w:pPr>
-          <w:hyperlink w:anchor="_Toc405750580" w:history="1">
+          <w:hyperlink w:anchor="_Toc407923070" w:history="1">
             <w:r>
               <w:rPr>
                 <w:rStyle w:val="Hyperlink"/>
@@ -1081,7 +1079,7 @@
                 <w:noProof/>
                 <w:webHidden/>
               </w:rPr>
-              <w:instrText xml:space="preserve"> PAGEREF _Toc405750580 \h </w:instrText>
+              <w:instrText xml:space="preserve"> PAGEREF _Toc407923070 \h </w:instrText>
             </w:r>
             <w:r>
               <w:rPr>
@@ -1120,7 +1118,7 @@
               <w:sz w:val="22"/>
             </w:rPr>
           </w:pPr>
-          <w:hyperlink w:anchor="_Toc405750581" w:history="1">
+          <w:hyperlink w:anchor="_Toc407923071" w:history="1">
             <w:r>
               <w:rPr>
                 <w:rStyle w:val="Hyperlink"/>
@@ -1147,7 +1145,7 @@
                 <w:noProof/>
                 <w:webHidden/>
               </w:rPr>
-              <w:instrText xml:space="preserve"> PAGEREF _Toc405750581 \h </w:instrText>
+              <w:instrText xml:space="preserve"> PAGEREF _Toc407923071 \h </w:instrText>
             </w:r>
             <w:r>
               <w:rPr>
@@ -1186,7 +1184,7 @@
               <w:sz w:val="22"/>
             </w:rPr>
           </w:pPr>
-          <w:hyperlink w:anchor="_Toc405750582" w:history="1">
+          <w:hyperlink w:anchor="_Toc407923072" w:history="1">
             <w:r>
               <w:rPr>
                 <w:rStyle w:val="Hyperlink"/>
@@ -1213,7 +1211,7 @@
                 <w:noProof/>
                 <w:webHidden/>
               </w:rPr>
-              <w:instrText xml:space="preserve"> PAGEREF _Toc405750582 \h </w:instrText>
+              <w:instrText xml:space="preserve"> PAGEREF _Toc407923072 \h </w:instrText>
             </w:r>
             <w:r>
               <w:rPr>
@@ -1252,7 +1250,7 @@
               <w:sz w:val="22"/>
             </w:rPr>
           </w:pPr>
-          <w:hyperlink w:anchor="_Toc405750583" w:history="1">
+          <w:hyperlink w:anchor="_Toc407923073" w:history="1">
             <w:r>
               <w:rPr>
                 <w:rStyle w:val="Hyperlink"/>
@@ -1279,7 +1277,7 @@
                 <w:noProof/>
                 <w:webHidden/>
               </w:rPr>
-              <w:instrText xml:space="preserve"> PAGEREF _Toc405750583 \h </w:instrText>
+              <w:instrText xml:space="preserve"> PAGEREF _Toc407923073 \h </w:instrText>
             </w:r>
             <w:r>
               <w:rPr>
@@ -1318,7 +1316,7 @@
               <w:sz w:val="22"/>
             </w:rPr>
           </w:pPr>
-          <w:hyperlink w:anchor="_Toc405750584" w:history="1">
+          <w:hyperlink w:anchor="_Toc407923074" w:history="1">
             <w:r>
               <w:rPr>
                 <w:rStyle w:val="Hyperlink"/>
@@ -1345,7 +1343,7 @@
                 <w:noProof/>
                 <w:webHidden/>
               </w:rPr>
-              <w:instrText xml:space="preserve"> PAGEREF _Toc405750584 \h </w:instrText>
+              <w:instrText xml:space="preserve"> PAGEREF _Toc407923074 \h </w:instrText>
             </w:r>
             <w:r>
               <w:rPr>
@@ -1384,7 +1382,7 @@
               <w:sz w:val="22"/>
             </w:rPr>
           </w:pPr>
-          <w:hyperlink w:anchor="_Toc405750585" w:history="1">
+          <w:hyperlink w:anchor="_Toc407923075" w:history="1">
             <w:r>
               <w:rPr>
                 <w:rStyle w:val="Hyperlink"/>
@@ -1411,7 +1409,7 @@
                 <w:noProof/>
                 <w:webHidden/>
               </w:rPr>
-              <w:instrText xml:space="preserve"> PAGEREF _Toc405750585 \h </w:instrText>
+              <w:instrText xml:space="preserve"> PAGEREF _Toc407923075 \h </w:instrText>
             </w:r>
             <w:r>
               <w:rPr>
@@ -1450,7 +1448,7 @@
               <w:sz w:val="22"/>
             </w:rPr>
           </w:pPr>
-          <w:hyperlink w:anchor="_Toc405750586" w:history="1">
+          <w:hyperlink w:anchor="_Toc407923076" w:history="1">
             <w:r>
               <w:rPr>
                 <w:rStyle w:val="Hyperlink"/>
@@ -1477,7 +1475,7 @@
                 <w:noProof/>
                 <w:webHidden/>
               </w:rPr>
-              <w:instrText xml:space="preserve"> PAGEREF _Toc405750586 \h </w:instrText>
+              <w:instrText xml:space="preserve"> PAGEREF _Toc407923076 \h </w:instrText>
             </w:r>
             <w:r>
               <w:rPr>
@@ -1516,7 +1514,7 @@
               <w:sz w:val="22"/>
             </w:rPr>
           </w:pPr>
-          <w:hyperlink w:anchor="_Toc405750587" w:history="1">
+          <w:hyperlink w:anchor="_Toc407923077" w:history="1">
             <w:r>
               <w:rPr>
                 <w:rStyle w:val="Hyperlink"/>
@@ -1543,7 +1541,7 @@
                 <w:noProof/>
                 <w:webHidden/>
               </w:rPr>
-              <w:instrText xml:space="preserve"> PAGEREF _Toc405750587 \h </w:instrText>
+              <w:instrText xml:space="preserve"> PAGEREF _Toc407923077 \h </w:instrText>
             </w:r>
             <w:r>
               <w:rPr>
@@ -1582,7 +1580,7 @@
               <w:sz w:val="22"/>
             </w:rPr>
           </w:pPr>
-          <w:hyperlink w:anchor="_Toc405750588" w:history="1">
+          <w:hyperlink w:anchor="_Toc407923078" w:history="1">
             <w:r>
               <w:rPr>
                 <w:rStyle w:val="Hyperlink"/>
@@ -1609,7 +1607,7 @@
                 <w:noProof/>
                 <w:webHidden/>
               </w:rPr>
-              <w:instrText xml:space="preserve"> PAGEREF _Toc405750588 \h </w:instrText>
+              <w:instrText xml:space="preserve"> PAGEREF _Toc407923078 \h </w:instrText>
             </w:r>
             <w:r>
               <w:rPr>
@@ -1648,7 +1646,7 @@
               <w:sz w:val="22"/>
             </w:rPr>
           </w:pPr>
-          <w:hyperlink w:anchor="_Toc405750589" w:history="1">
+          <w:hyperlink w:anchor="_Toc407923079" w:history="1">
             <w:r>
               <w:rPr>
                 <w:rStyle w:val="Hyperlink"/>
@@ -1675,7 +1673,7 @@
                 <w:noProof/>
                 <w:webHidden/>
               </w:rPr>
-              <w:instrText xml:space="preserve"> PAGEREF _Toc405750589 \h </w:instrText>
+              <w:instrText xml:space="preserve"> PAGEREF _Toc407923079 \h </w:instrText>
             </w:r>
             <w:r>
               <w:rPr>
@@ -1718,7 +1716,7 @@
               <w:sz w:val="22"/>
             </w:rPr>
           </w:pPr>
-          <w:hyperlink w:anchor="_Toc405750590" w:history="1">
+          <w:hyperlink w:anchor="_Toc407923080" w:history="1">
             <w:r>
               <w:rPr>
                 <w:rStyle w:val="Hyperlink"/>
@@ -1745,7 +1743,7 @@
                 <w:noProof/>
                 <w:webHidden/>
               </w:rPr>
-              <w:instrText xml:space="preserve"> PAGEREF _Toc405750590 \h </w:instrText>
+              <w:instrText xml:space="preserve"> PAGEREF _Toc407923080 \h </w:instrText>
             </w:r>
             <w:r>
               <w:rPr>
@@ -1784,7 +1782,7 @@
               <w:sz w:val="22"/>
             </w:rPr>
           </w:pPr>
-          <w:hyperlink w:anchor="_Toc405750591" w:history="1">
+          <w:hyperlink w:anchor="_Toc407923081" w:history="1">
             <w:r>
               <w:rPr>
                 <w:rStyle w:val="Hyperlink"/>
@@ -1811,7 +1809,7 @@
                 <w:noProof/>
                 <w:webHidden/>
               </w:rPr>
-              <w:instrText xml:space="preserve"> PAGEREF _Toc405750591 \h </w:instrText>
+              <w:instrText xml:space="preserve"> PAGEREF _Toc407923081 \h </w:instrText>
             </w:r>
             <w:r>
               <w:rPr>
@@ -1850,7 +1848,7 @@
               <w:sz w:val="22"/>
             </w:rPr>
           </w:pPr>
-          <w:hyperlink w:anchor="_Toc405750592" w:history="1">
+          <w:hyperlink w:anchor="_Toc407923082" w:history="1">
             <w:r>
               <w:rPr>
                 <w:rStyle w:val="Hyperlink"/>
@@ -1877,7 +1875,7 @@
                 <w:noProof/>
                 <w:webHidden/>
               </w:rPr>
-              <w:instrText xml:space="preserve"> PAGEREF _Toc405750592 \h </w:instrText>
+              <w:instrText xml:space="preserve"> PAGEREF _Toc407923082 \h </w:instrText>
             </w:r>
             <w:r>
               <w:rPr>
@@ -1916,7 +1914,7 @@
               <w:sz w:val="22"/>
             </w:rPr>
           </w:pPr>
-          <w:hyperlink w:anchor="_Toc405750593" w:history="1">
+          <w:hyperlink w:anchor="_Toc407923083" w:history="1">
             <w:r>
               <w:rPr>
                 <w:rStyle w:val="Hyperlink"/>
@@ -1943,7 +1941,7 @@
                 <w:noProof/>
                 <w:webHidden/>
               </w:rPr>
-              <w:instrText xml:space="preserve"> PAGEREF _Toc405750593 \h </w:instrText>
+              <w:instrText xml:space="preserve"> PAGEREF _Toc407923083 \h </w:instrText>
             </w:r>
             <w:r>
               <w:rPr>
@@ -1982,7 +1980,7 @@
               <w:sz w:val="22"/>
             </w:rPr>
           </w:pPr>
-          <w:hyperlink w:anchor="_Toc405750594" w:history="1">
+          <w:hyperlink w:anchor="_Toc407923084" w:history="1">
             <w:r>
               <w:rPr>
                 <w:rStyle w:val="Hyperlink"/>
@@ -2009,7 +2007,7 @@
                 <w:noProof/>
                 <w:webHidden/>
               </w:rPr>
-              <w:instrText xml:space="preserve"> PAGEREF _Toc405750594 \h </w:instrText>
+              <w:instrText xml:space="preserve"> PAGEREF _Toc407923084 \h </w:instrText>
             </w:r>
             <w:r>
               <w:rPr>
@@ -2052,7 +2050,7 @@
               <w:sz w:val="22"/>
             </w:rPr>
           </w:pPr>
-          <w:hyperlink w:anchor="_Toc405750595" w:history="1">
+          <w:hyperlink w:anchor="_Toc407923085" w:history="1">
             <w:r>
               <w:rPr>
                 <w:rStyle w:val="Hyperlink"/>
@@ -2079,7 +2077,7 @@
                 <w:noProof/>
                 <w:webHidden/>
               </w:rPr>
-              <w:instrText xml:space="preserve"> PAGEREF _Toc405750595 \h </w:instrText>
+              <w:instrText xml:space="preserve"> PAGEREF _Toc407923085 \h </w:instrText>
             </w:r>
             <w:r>
               <w:rPr>
@@ -2118,7 +2116,7 @@
               <w:sz w:val="22"/>
             </w:rPr>
           </w:pPr>
-          <w:hyperlink w:anchor="_Toc405750596" w:history="1">
+          <w:hyperlink w:anchor="_Toc407923086" w:history="1">
             <w:r>
               <w:rPr>
                 <w:rStyle w:val="Hyperlink"/>
@@ -2145,7 +2143,7 @@
                 <w:noProof/>
                 <w:webHidden/>
               </w:rPr>
-              <w:instrText xml:space="preserve"> PAGEREF _Toc405750596 \h </w:instrText>
+              <w:instrText xml:space="preserve"> PAGEREF _Toc407923086 \h </w:instrText>
             </w:r>
             <w:r>
               <w:rPr>
@@ -2184,7 +2182,7 @@
               <w:sz w:val="22"/>
             </w:rPr>
           </w:pPr>
-          <w:hyperlink w:anchor="_Toc405750597" w:history="1">
+          <w:hyperlink w:anchor="_Toc407923087" w:history="1">
             <w:r>
               <w:rPr>
                 <w:rStyle w:val="Hyperlink"/>
@@ -2211,7 +2209,7 @@
                 <w:noProof/>
                 <w:webHidden/>
               </w:rPr>
-              <w:instrText xml:space="preserve"> PAGEREF _Toc405750597 \h </w:instrText>
+              <w:instrText xml:space="preserve"> PAGEREF _Toc407923087 \h </w:instrText>
             </w:r>
             <w:r>
               <w:rPr>
@@ -2250,7 +2248,7 @@
               <w:sz w:val="22"/>
             </w:rPr>
           </w:pPr>
-          <w:hyperlink w:anchor="_Toc405750598" w:history="1">
+          <w:hyperlink w:anchor="_Toc407923088" w:history="1">
             <w:r>
               <w:rPr>
                 <w:rStyle w:val="Hyperlink"/>
@@ -2277,7 +2275,7 @@
                 <w:noProof/>
                 <w:webHidden/>
               </w:rPr>
-              <w:instrText xml:space="preserve"> PAGEREF _Toc405750598 \h </w:instrText>
+              <w:instrText xml:space="preserve"> PAGEREF _Toc407923088 \h </w:instrText>
             </w:r>
             <w:r>
               <w:rPr>
@@ -2316,7 +2314,7 @@
               <w:sz w:val="22"/>
             </w:rPr>
           </w:pPr>
-          <w:hyperlink w:anchor="_Toc405750599" w:history="1">
+          <w:hyperlink w:anchor="_Toc407923089" w:history="1">
             <w:r>
               <w:rPr>
                 <w:rStyle w:val="Hyperlink"/>
@@ -2343,7 +2341,7 @@
                 <w:noProof/>
                 <w:webHidden/>
               </w:rPr>
-              <w:instrText xml:space="preserve"> PAGEREF _Toc405750599 \h </w:instrText>
+              <w:instrText xml:space="preserve"> PAGEREF _Toc407923089 \h </w:instrText>
             </w:r>
             <w:r>
               <w:rPr>
@@ -2382,7 +2380,7 @@
               <w:sz w:val="22"/>
             </w:rPr>
           </w:pPr>
-          <w:hyperlink w:anchor="_Toc405750600" w:history="1">
+          <w:hyperlink w:anchor="_Toc407923090" w:history="1">
             <w:r>
               <w:rPr>
                 <w:rStyle w:val="Hyperlink"/>
@@ -2409,7 +2407,7 @@
                 <w:noProof/>
                 <w:webHidden/>
               </w:rPr>
-              <w:instrText xml:space="preserve"> PAGEREF _Toc405750600 \h </w:instrText>
+              <w:instrText xml:space="preserve"> PAGEREF _Toc407923090 \h </w:instrText>
             </w:r>
             <w:r>
               <w:rPr>
@@ -2452,7 +2450,7 @@
               <w:sz w:val="22"/>
             </w:rPr>
           </w:pPr>
-          <w:hyperlink w:anchor="_Toc405750601" w:history="1">
+          <w:hyperlink w:anchor="_Toc407923091" w:history="1">
             <w:r>
               <w:rPr>
                 <w:rStyle w:val="Hyperlink"/>
@@ -2479,7 +2477,7 @@
                 <w:noProof/>
                 <w:webHidden/>
               </w:rPr>
-              <w:instrText xml:space="preserve"> PAGEREF _Toc405750601 \h </w:instrText>
+              <w:instrText xml:space="preserve"> PAGEREF _Toc407923091 \h </w:instrText>
             </w:r>
             <w:r>
               <w:rPr>
@@ -2518,7 +2516,7 @@
               <w:sz w:val="22"/>
             </w:rPr>
           </w:pPr>
-          <w:hyperlink w:anchor="_Toc405750602" w:history="1">
+          <w:hyperlink w:anchor="_Toc407923092" w:history="1">
             <w:r>
               <w:rPr>
                 <w:rStyle w:val="Hyperlink"/>
@@ -2545,7 +2543,7 @@
                 <w:noProof/>
                 <w:webHidden/>
               </w:rPr>
-              <w:instrText xml:space="preserve"> PAGEREF _Toc405750602 \h </w:instrText>
+              <w:instrText xml:space="preserve"> PAGEREF _Toc407923092 \h </w:instrText>
             </w:r>
             <w:r>
               <w:rPr>
@@ -2584,7 +2582,7 @@
               <w:sz w:val="22"/>
             </w:rPr>
           </w:pPr>
-          <w:hyperlink w:anchor="_Toc405750603" w:history="1">
+          <w:hyperlink w:anchor="_Toc407923093" w:history="1">
             <w:r>
               <w:rPr>
                 <w:rStyle w:val="Hyperlink"/>
@@ -2611,7 +2609,7 @@
                 <w:noProof/>
                 <w:webHidden/>
               </w:rPr>
-              <w:instrText xml:space="preserve"> PAGEREF _Toc405750603 \h </w:instrText>
+              <w:instrText xml:space="preserve"> PAGEREF _Toc407923093 \h </w:instrText>
             </w:r>
             <w:r>
               <w:rPr>
@@ -2650,7 +2648,7 @@
               <w:sz w:val="22"/>
             </w:rPr>
           </w:pPr>
-          <w:hyperlink w:anchor="_Toc405750604" w:history="1">
+          <w:hyperlink w:anchor="_Toc407923094" w:history="1">
             <w:r>
               <w:rPr>
                 <w:rStyle w:val="Hyperlink"/>
@@ -2677,7 +2675,7 @@
                 <w:noProof/>
                 <w:webHidden/>
               </w:rPr>
-              <w:instrText xml:space="preserve"> PAGEREF _Toc405750604 \h </w:instrText>
+              <w:instrText xml:space="preserve"> PAGEREF _Toc407923094 \h </w:instrText>
             </w:r>
             <w:r>
               <w:rPr>
@@ -2716,7 +2714,7 @@
               <w:sz w:val="22"/>
             </w:rPr>
           </w:pPr>
-          <w:hyperlink w:anchor="_Toc405750605" w:history="1">
+          <w:hyperlink w:anchor="_Toc407923095" w:history="1">
             <w:r>
               <w:rPr>
                 <w:rStyle w:val="Hyperlink"/>
@@ -2743,7 +2741,7 @@
                 <w:noProof/>
                 <w:webHidden/>
               </w:rPr>
-              <w:instrText xml:space="preserve"> PAGEREF _Toc405750605 \h </w:instrText>
+              <w:instrText xml:space="preserve"> PAGEREF _Toc407923095 \h </w:instrText>
             </w:r>
             <w:r>
               <w:rPr>
@@ -2786,7 +2784,7 @@
               <w:sz w:val="22"/>
             </w:rPr>
           </w:pPr>
-          <w:hyperlink w:anchor="_Toc405750606" w:history="1">
+          <w:hyperlink w:anchor="_Toc407923096" w:history="1">
             <w:r>
               <w:rPr>
                 <w:rStyle w:val="Hyperlink"/>
@@ -2813,7 +2811,7 @@
                 <w:noProof/>
                 <w:webHidden/>
               </w:rPr>
-              <w:instrText xml:space="preserve"> PAGEREF _Toc405750606 \h </w:instrText>
+              <w:instrText xml:space="preserve"> PAGEREF _Toc407923096 \h </w:instrText>
             </w:r>
             <w:r>
               <w:rPr>
@@ -2852,7 +2850,7 @@
               <w:sz w:val="22"/>
             </w:rPr>
           </w:pPr>
-          <w:hyperlink w:anchor="_Toc405750607" w:history="1">
+          <w:hyperlink w:anchor="_Toc407923097" w:history="1">
             <w:r>
               <w:rPr>
                 <w:rStyle w:val="Hyperlink"/>
@@ -2879,7 +2877,7 @@
                 <w:noProof/>
                 <w:webHidden/>
               </w:rPr>
-              <w:instrText xml:space="preserve"> PAGEREF _Toc405750607 \h </w:instrText>
+              <w:instrText xml:space="preserve"> PAGEREF _Toc407923097 \h </w:instrText>
             </w:r>
             <w:r>
               <w:rPr>
@@ -2918,7 +2916,7 @@
               <w:sz w:val="22"/>
             </w:rPr>
           </w:pPr>
-          <w:hyperlink w:anchor="_Toc405750608" w:history="1">
+          <w:hyperlink w:anchor="_Toc407923098" w:history="1">
             <w:r>
               <w:rPr>
                 <w:rStyle w:val="Hyperlink"/>
@@ -2945,7 +2943,7 @@
                 <w:noProof/>
                 <w:webHidden/>
               </w:rPr>
-              <w:instrText xml:space="preserve"> PAGEREF _Toc405750608 \h </w:instrText>
+              <w:instrText xml:space="preserve"> PAGEREF _Toc407923098 \h </w:instrText>
             </w:r>
             <w:r>
               <w:rPr>
@@ -2984,7 +2982,7 @@
               <w:sz w:val="22"/>
             </w:rPr>
           </w:pPr>
-          <w:hyperlink w:anchor="_Toc405750609" w:history="1">
+          <w:hyperlink w:anchor="_Toc407923099" w:history="1">
             <w:r>
               <w:rPr>
                 <w:rStyle w:val="Hyperlink"/>
@@ -3011,7 +3009,7 @@
                 <w:noProof/>
                 <w:webHidden/>
               </w:rPr>
-              <w:instrText xml:space="preserve"> PAGEREF _Toc405750609 \h </w:instrText>
+              <w:instrText xml:space="preserve"> PAGEREF _Toc407923099 \h </w:instrText>
             </w:r>
             <w:r>
               <w:rPr>
@@ -3050,7 +3048,7 @@
               <w:sz w:val="22"/>
             </w:rPr>
           </w:pPr>
-          <w:hyperlink w:anchor="_Toc405750610" w:history="1">
+          <w:hyperlink w:anchor="_Toc407923100" w:history="1">
             <w:r>
               <w:rPr>
                 <w:rStyle w:val="Hyperlink"/>
@@ -3077,7 +3075,7 @@
                 <w:noProof/>
                 <w:webHidden/>
               </w:rPr>
-              <w:instrText xml:space="preserve"> PAGEREF _Toc405750610 \h </w:instrText>
+              <w:instrText xml:space="preserve"> PAGEREF _Toc407923100 \h </w:instrText>
             </w:r>
             <w:r>
               <w:rPr>
@@ -3116,7 +3114,7 @@
               <w:sz w:val="22"/>
             </w:rPr>
           </w:pPr>
-          <w:hyperlink w:anchor="_Toc405750611" w:history="1">
+          <w:hyperlink w:anchor="_Toc407923101" w:history="1">
             <w:r>
               <w:rPr>
                 <w:rStyle w:val="Hyperlink"/>
@@ -3143,7 +3141,7 @@
                 <w:noProof/>
                 <w:webHidden/>
               </w:rPr>
-              <w:instrText xml:space="preserve"> PAGEREF _Toc405750611 \h </w:instrText>
+              <w:instrText xml:space="preserve"> PAGEREF _Toc407923101 \h </w:instrText>
             </w:r>
             <w:r>
               <w:rPr>
@@ -3182,7 +3180,7 @@
               <w:sz w:val="22"/>
             </w:rPr>
           </w:pPr>
-          <w:hyperlink w:anchor="_Toc405750612" w:history="1">
+          <w:hyperlink w:anchor="_Toc407923102" w:history="1">
             <w:r>
               <w:rPr>
                 <w:rStyle w:val="Hyperlink"/>
@@ -3209,7 +3207,7 @@
                 <w:noProof/>
                 <w:webHidden/>
               </w:rPr>
-              <w:instrText xml:space="preserve"> PAGEREF _Toc405750612 \h </w:instrText>
+              <w:instrText xml:space="preserve"> PAGEREF _Toc407923102 \h </w:instrText>
             </w:r>
             <w:r>
               <w:rPr>
@@ -3248,7 +3246,7 @@
               <w:sz w:val="22"/>
             </w:rPr>
           </w:pPr>
-          <w:hyperlink w:anchor="_Toc405750613" w:history="1">
+          <w:hyperlink w:anchor="_Toc407923103" w:history="1">
             <w:r>
               <w:rPr>
                 <w:rStyle w:val="Hyperlink"/>
@@ -3275,7 +3273,7 @@
                 <w:noProof/>
                 <w:webHidden/>
               </w:rPr>
-              <w:instrText xml:space="preserve"> PAGEREF _Toc405750613 \h </w:instrText>
+              <w:instrText xml:space="preserve"> PAGEREF _Toc407923103 \h </w:instrText>
             </w:r>
             <w:r>
               <w:rPr>
@@ -3318,7 +3316,7 @@
               <w:sz w:val="22"/>
             </w:rPr>
           </w:pPr>
-          <w:hyperlink w:anchor="_Toc405750614" w:history="1">
+          <w:hyperlink w:anchor="_Toc407923104" w:history="1">
             <w:r>
               <w:rPr>
                 <w:rStyle w:val="Hyperlink"/>
@@ -3345,7 +3343,7 @@
                 <w:noProof/>
                 <w:webHidden/>
               </w:rPr>
-              <w:instrText xml:space="preserve"> PAGEREF _Toc405750614 \h </w:instrText>
+              <w:instrText xml:space="preserve"> PAGEREF _Toc407923104 \h </w:instrText>
             </w:r>
             <w:r>
               <w:rPr>
@@ -3384,7 +3382,7 @@
               <w:sz w:val="22"/>
             </w:rPr>
           </w:pPr>
-          <w:hyperlink w:anchor="_Toc405750615" w:history="1">
+          <w:hyperlink w:anchor="_Toc407923105" w:history="1">
             <w:r>
               <w:rPr>
                 <w:rStyle w:val="Hyperlink"/>
@@ -3411,7 +3409,7 @@
                 <w:noProof/>
                 <w:webHidden/>
               </w:rPr>
-              <w:instrText xml:space="preserve"> PAGEREF _Toc405750615 \h </w:instrText>
+              <w:instrText xml:space="preserve"> PAGEREF _Toc407923105 \h </w:instrText>
             </w:r>
             <w:r>
               <w:rPr>
@@ -3450,7 +3448,7 @@
               <w:sz w:val="22"/>
             </w:rPr>
           </w:pPr>
-          <w:hyperlink w:anchor="_Toc405750616" w:history="1">
+          <w:hyperlink w:anchor="_Toc407923106" w:history="1">
             <w:r>
               <w:rPr>
                 <w:rStyle w:val="Hyperlink"/>
@@ -3477,7 +3475,7 @@
                 <w:noProof/>
                 <w:webHidden/>
               </w:rPr>
-              <w:instrText xml:space="preserve"> PAGEREF _Toc405750616 \h </w:instrText>
+              <w:instrText xml:space="preserve"> PAGEREF _Toc407923106 \h </w:instrText>
             </w:r>
             <w:r>
               <w:rPr>
@@ -3516,7 +3514,7 @@
               <w:sz w:val="22"/>
             </w:rPr>
           </w:pPr>
-          <w:hyperlink w:anchor="_Toc405750617" w:history="1">
+          <w:hyperlink w:anchor="_Toc407923107" w:history="1">
             <w:r>
               <w:rPr>
                 <w:rStyle w:val="Hyperlink"/>
@@ -3543,7 +3541,7 @@
                 <w:noProof/>
                 <w:webHidden/>
               </w:rPr>
-              <w:instrText xml:space="preserve"> PAGEREF _Toc405750617 \h </w:instrText>
+              <w:instrText xml:space="preserve"> PAGEREF _Toc407923107 \h </w:instrText>
             </w:r>
             <w:r>
               <w:rPr>
@@ -3582,7 +3580,7 @@
               <w:sz w:val="22"/>
             </w:rPr>
           </w:pPr>
-          <w:hyperlink w:anchor="_Toc405750618" w:history="1">
+          <w:hyperlink w:anchor="_Toc407923108" w:history="1">
             <w:r>
               <w:rPr>
                 <w:rStyle w:val="Hyperlink"/>
@@ -3609,7 +3607,7 @@
                 <w:noProof/>
                 <w:webHidden/>
               </w:rPr>
-              <w:instrText xml:space="preserve"> PAGEREF _Toc405750618 \h </w:instrText>
+              <w:instrText xml:space="preserve"> PAGEREF _Toc407923108 \h </w:instrText>
             </w:r>
             <w:r>
               <w:rPr>
@@ -3648,7 +3646,7 @@
               <w:sz w:val="22"/>
             </w:rPr>
           </w:pPr>
-          <w:hyperlink w:anchor="_Toc405750619" w:history="1">
+          <w:hyperlink w:anchor="_Toc407923109" w:history="1">
             <w:r>
               <w:rPr>
                 <w:rStyle w:val="Hyperlink"/>
@@ -3675,7 +3673,7 @@
                 <w:noProof/>
                 <w:webHidden/>
               </w:rPr>
-              <w:instrText xml:space="preserve"> PAGEREF _Toc405750619 \h </w:instrText>
+              <w:instrText xml:space="preserve"> PAGEREF _Toc407923109 \h </w:instrText>
             </w:r>
             <w:r>
               <w:rPr>
@@ -3714,7 +3712,7 @@
               <w:sz w:val="22"/>
             </w:rPr>
           </w:pPr>
-          <w:hyperlink w:anchor="_Toc405750620" w:history="1">
+          <w:hyperlink w:anchor="_Toc407923110" w:history="1">
             <w:r>
               <w:rPr>
                 <w:rStyle w:val="Hyperlink"/>
@@ -3741,7 +3739,7 @@
                 <w:noProof/>
                 <w:webHidden/>
               </w:rPr>
-              <w:instrText xml:space="preserve"> PAGEREF _Toc405750620 \h </w:instrText>
+              <w:instrText xml:space="preserve"> PAGEREF _Toc407923110 \h </w:instrText>
             </w:r>
             <w:r>
               <w:rPr>
@@ -3780,7 +3778,7 @@
               <w:sz w:val="22"/>
             </w:rPr>
           </w:pPr>
-          <w:hyperlink w:anchor="_Toc405750621" w:history="1">
+          <w:hyperlink w:anchor="_Toc407923111" w:history="1">
             <w:r>
               <w:rPr>
                 <w:rStyle w:val="Hyperlink"/>
@@ -3807,7 +3805,7 @@
                 <w:noProof/>
                 <w:webHidden/>
               </w:rPr>
-              <w:instrText xml:space="preserve"> PAGEREF _Toc405750621 \h </w:instrText>
+              <w:instrText xml:space="preserve"> PAGEREF _Toc407923111 \h </w:instrText>
             </w:r>
             <w:r>
               <w:rPr>
@@ -3850,7 +3848,7 @@
               <w:sz w:val="22"/>
             </w:rPr>
           </w:pPr>
-          <w:hyperlink w:anchor="_Toc405750622" w:history="1">
+          <w:hyperlink w:anchor="_Toc407923112" w:history="1">
             <w:r>
               <w:rPr>
                 <w:rStyle w:val="Hyperlink"/>
@@ -3877,7 +3875,7 @@
                 <w:noProof/>
                 <w:webHidden/>
               </w:rPr>
-              <w:instrText xml:space="preserve"> PAGEREF _Toc405750622 \h </w:instrText>
+              <w:instrText xml:space="preserve"> PAGEREF _Toc407923112 \h </w:instrText>
             </w:r>
             <w:r>
               <w:rPr>
@@ -3925,11 +3923,11 @@
         <w:pStyle w:val="Heading1"/>
         <w:spacing w:before="0"/>
       </w:pPr>
-      <w:bookmarkStart w:id="1" w:name="_Toc405750567"/>
+      <w:bookmarkStart w:id="0" w:name="_Toc407923057"/>
       <w:r>
         <w:t>Introduction</w:t>
       </w:r>
-      <w:bookmarkEnd w:id="1"/>
+      <w:bookmarkEnd w:id="0"/>
     </w:p>
     <w:p>
       <w:r>
@@ -4033,11 +4031,11 @@
       <w:pPr>
         <w:pStyle w:val="Heading2"/>
       </w:pPr>
-      <w:bookmarkStart w:id="2" w:name="_Toc405750568"/>
+      <w:bookmarkStart w:id="1" w:name="_Toc407923058"/>
       <w:r>
         <w:t>Protocols</w:t>
       </w:r>
-      <w:bookmarkEnd w:id="2"/>
+      <w:bookmarkEnd w:id="1"/>
     </w:p>
     <w:p>
       <w:r>
@@ -4575,11 +4573,11 @@
       <w:pPr>
         <w:pStyle w:val="Heading2"/>
       </w:pPr>
-      <w:bookmarkStart w:id="3" w:name="_Toc405750569"/>
+      <w:bookmarkStart w:id="2" w:name="_Toc407923059"/>
       <w:r>
         <w:t>Data Types</w:t>
       </w:r>
-      <w:bookmarkEnd w:id="3"/>
+      <w:bookmarkEnd w:id="2"/>
     </w:p>
     <w:p>
       <w:r>
@@ -7558,14 +7556,14 @@
       <w:pPr>
         <w:pStyle w:val="Heading2"/>
       </w:pPr>
-      <w:bookmarkStart w:id="4" w:name="_Toc405750570"/>
+      <w:bookmarkStart w:id="3" w:name="_Toc407923060"/>
       <w:r>
         <w:t xml:space="preserve">Error </w:t>
       </w:r>
       <w:r>
         <w:t>Responses</w:t>
       </w:r>
-      <w:bookmarkEnd w:id="4"/>
+      <w:bookmarkEnd w:id="3"/>
     </w:p>
     <w:p>
       <w:r>
@@ -7788,11 +7786,11 @@
       <w:pPr>
         <w:pStyle w:val="Heading2"/>
       </w:pPr>
-      <w:bookmarkStart w:id="5" w:name="_Toc405750571"/>
+      <w:bookmarkStart w:id="4" w:name="_Toc407923061"/>
       <w:r>
         <w:t>Client Implementation Guide</w:t>
       </w:r>
-      <w:bookmarkEnd w:id="5"/>
+      <w:bookmarkEnd w:id="4"/>
     </w:p>
     <w:p>
       <w:r>
@@ -8266,14 +8264,14 @@
       <w:pPr>
         <w:pStyle w:val="Heading2"/>
       </w:pPr>
-      <w:bookmarkStart w:id="6" w:name="_Toc405750572"/>
+      <w:bookmarkStart w:id="5" w:name="_Toc407923062"/>
       <w:r>
         <w:t xml:space="preserve">Security and </w:t>
       </w:r>
       <w:r>
         <w:t>Privacy Disclosures</w:t>
       </w:r>
-      <w:bookmarkEnd w:id="6"/>
+      <w:bookmarkEnd w:id="5"/>
     </w:p>
     <w:p>
       <w:r>
@@ -8432,33 +8430,33 @@
       <w:pPr>
         <w:pStyle w:val="Heading1"/>
       </w:pPr>
-      <w:bookmarkStart w:id="7" w:name="_Toc405750573"/>
+      <w:bookmarkStart w:id="6" w:name="_Toc407923063"/>
       <w:r>
         <w:t>Threads</w:t>
       </w:r>
+      <w:bookmarkEnd w:id="6"/>
+    </w:p>
+    <w:p>
+      <w:r>
+        <w:t>These API calls relate to the chatty itself.   These are the core of the v2 API.</w:t>
+      </w:r>
+    </w:p>
+    <w:p>
+      <w:pPr>
+        <w:pStyle w:val="Heading2"/>
+      </w:pPr>
+      <w:bookmarkStart w:id="7" w:name="_GET_/v2/getBumpedThreadIds"/>
+      <w:bookmarkStart w:id="8" w:name="_GET_/v2/getChatty"/>
+      <w:bookmarkStart w:id="9" w:name="_Toc407923064"/>
       <w:bookmarkEnd w:id="7"/>
-    </w:p>
-    <w:p>
-      <w:r>
-        <w:t>These API calls relate to the chatty itself.   These are the core of the v2 API.</w:t>
-      </w:r>
-    </w:p>
-    <w:p>
-      <w:pPr>
-        <w:pStyle w:val="Heading2"/>
-      </w:pPr>
-      <w:bookmarkStart w:id="8" w:name="_GET_/v2/getBumpedThreadIds"/>
-      <w:bookmarkStart w:id="9" w:name="_GET_/v2/getChatty"/>
-      <w:bookmarkStart w:id="10" w:name="_Toc405750574"/>
       <w:bookmarkEnd w:id="8"/>
+      <w:r>
+        <w:t>GET /v2/get</w:t>
+      </w:r>
+      <w:r>
+        <w:t>Chatty</w:t>
+      </w:r>
       <w:bookmarkEnd w:id="9"/>
-      <w:r>
-        <w:t>GET /v2/get</w:t>
-      </w:r>
-      <w:r>
-        <w:t>Chatty</w:t>
-      </w:r>
-      <w:bookmarkEnd w:id="10"/>
     </w:p>
     <w:p>
       <w:r>
@@ -8739,13 +8737,13 @@
       <w:pPr>
         <w:pStyle w:val="Heading2"/>
       </w:pPr>
-      <w:bookmarkStart w:id="11" w:name="_GET_/v2/getThread"/>
-      <w:bookmarkStart w:id="12" w:name="_Toc405750575"/>
+      <w:bookmarkStart w:id="10" w:name="_GET_/v2/getThread"/>
+      <w:bookmarkStart w:id="11" w:name="_Toc407923065"/>
+      <w:bookmarkEnd w:id="10"/>
+      <w:r>
+        <w:t>GET /v2/getChattyRootPosts</w:t>
+      </w:r>
       <w:bookmarkEnd w:id="11"/>
-      <w:r>
-        <w:t>GET /v2/getChattyRootPosts</w:t>
-      </w:r>
-      <w:bookmarkEnd w:id="12"/>
     </w:p>
     <w:p>
       <w:r>
@@ -9052,11 +9050,11 @@
       <w:pPr>
         <w:pStyle w:val="Heading2"/>
       </w:pPr>
-      <w:bookmarkStart w:id="13" w:name="_Toc405750576"/>
+      <w:bookmarkStart w:id="12" w:name="_Toc407923066"/>
       <w:r>
         <w:t>GET /v2/getThread</w:t>
       </w:r>
-      <w:bookmarkEnd w:id="13"/>
+      <w:bookmarkEnd w:id="12"/>
     </w:p>
     <w:p>
       <w:r>
@@ -9217,11 +9215,11 @@
       <w:pPr>
         <w:pStyle w:val="Heading2"/>
       </w:pPr>
-      <w:bookmarkStart w:id="14" w:name="_Toc405750577"/>
+      <w:bookmarkStart w:id="13" w:name="_Toc407923067"/>
       <w:r>
         <w:t>GET /v2/getThreadPostIds</w:t>
       </w:r>
-      <w:bookmarkEnd w:id="14"/>
+      <w:bookmarkEnd w:id="13"/>
     </w:p>
     <w:p>
       <w:r>
@@ -9409,7 +9407,7 @@
       <w:pPr>
         <w:pStyle w:val="Heading2"/>
       </w:pPr>
-      <w:bookmarkStart w:id="15" w:name="_Toc405750578"/>
+      <w:bookmarkStart w:id="14" w:name="_Toc407923068"/>
       <w:r>
         <w:t>GET /v2/getThread</w:t>
       </w:r>
@@ -9419,7 +9417,7 @@
       <w:r>
         <w:t>Count</w:t>
       </w:r>
-      <w:bookmarkEnd w:id="15"/>
+      <w:bookmarkEnd w:id="14"/>
     </w:p>
     <w:p>
       <w:r>
@@ -9583,8 +9581,8 @@
       </w:r>
     </w:p>
     <w:p>
-      <w:bookmarkStart w:id="16" w:name="_GET_/v2/getSubthread"/>
-      <w:bookmarkEnd w:id="16"/>
+      <w:bookmarkStart w:id="15" w:name="_GET_/v2/getSubthread"/>
+      <w:bookmarkEnd w:id="15"/>
       <w:r>
         <w:rPr>
           <w:b/>
@@ -9609,11 +9607,11 @@
       <w:pPr>
         <w:pStyle w:val="Heading2"/>
       </w:pPr>
-      <w:bookmarkStart w:id="17" w:name="_Toc405750579"/>
+      <w:bookmarkStart w:id="16" w:name="_Toc407923069"/>
       <w:r>
         <w:t>GET /v2/getSubthread</w:t>
       </w:r>
-      <w:bookmarkEnd w:id="17"/>
+      <w:bookmarkEnd w:id="16"/>
     </w:p>
     <w:p>
       <w:r>
@@ -9815,26 +9813,26 @@
       <w:pPr>
         <w:pStyle w:val="Heading1"/>
       </w:pPr>
-      <w:bookmarkStart w:id="18" w:name="_Toc405750580"/>
+      <w:bookmarkStart w:id="17" w:name="_Toc407923070"/>
       <w:r>
         <w:t>Posts</w:t>
       </w:r>
+      <w:bookmarkEnd w:id="17"/>
+    </w:p>
+    <w:p>
+      <w:r>
+        <w:t>These API calls relate to the chatty itself.   These are the core of the v2 API.</w:t>
+      </w:r>
+    </w:p>
+    <w:p>
+      <w:pPr>
+        <w:pStyle w:val="Heading2"/>
+      </w:pPr>
+      <w:bookmarkStart w:id="18" w:name="_Toc407923071"/>
+      <w:r>
+        <w:t>GET /v2/getNewestPostInfo</w:t>
+      </w:r>
       <w:bookmarkEnd w:id="18"/>
-    </w:p>
-    <w:p>
-      <w:r>
-        <w:t>These API calls relate to the chatty itself.   These are the core of the v2 API.</w:t>
-      </w:r>
-    </w:p>
-    <w:p>
-      <w:pPr>
-        <w:pStyle w:val="Heading2"/>
-      </w:pPr>
-      <w:bookmarkStart w:id="19" w:name="_Toc405750581"/>
-      <w:r>
-        <w:t>GET /v2/getNewestPostInfo</w:t>
-      </w:r>
-      <w:bookmarkEnd w:id="19"/>
     </w:p>
     <w:p>
       <w:r>
@@ -9945,11 +9943,11 @@
       <w:pPr>
         <w:pStyle w:val="Heading2"/>
       </w:pPr>
-      <w:bookmarkStart w:id="20" w:name="_Toc405750582"/>
+      <w:bookmarkStart w:id="19" w:name="_Toc407923072"/>
       <w:r>
         <w:t>GET /v2/getPost</w:t>
       </w:r>
-      <w:bookmarkEnd w:id="20"/>
+      <w:bookmarkEnd w:id="19"/>
     </w:p>
     <w:p>
       <w:r>
@@ -10063,11 +10061,11 @@
       <w:pPr>
         <w:pStyle w:val="Heading2"/>
       </w:pPr>
-      <w:bookmarkStart w:id="21" w:name="_Toc405750583"/>
+      <w:bookmarkStart w:id="20" w:name="_Toc407923073"/>
       <w:r>
         <w:t>GET /v2/getPostRange</w:t>
       </w:r>
-      <w:bookmarkEnd w:id="21"/>
+      <w:bookmarkEnd w:id="20"/>
     </w:p>
     <w:p>
       <w:r>
@@ -10265,11 +10263,11 @@
       <w:pPr>
         <w:pStyle w:val="Heading2"/>
       </w:pPr>
-      <w:bookmarkStart w:id="22" w:name="_Toc405750584"/>
+      <w:bookmarkStart w:id="21" w:name="_Toc407923074"/>
       <w:r>
         <w:t>GET /v2/getParentId</w:t>
       </w:r>
-      <w:bookmarkEnd w:id="22"/>
+      <w:bookmarkEnd w:id="21"/>
     </w:p>
     <w:p>
       <w:r>
@@ -10429,16 +10427,16 @@
       <w:pPr>
         <w:pStyle w:val="Heading2"/>
       </w:pPr>
-      <w:bookmarkStart w:id="23" w:name="_POST_/v2/postComment"/>
-      <w:bookmarkStart w:id="24" w:name="_Toc405750585"/>
+      <w:bookmarkStart w:id="22" w:name="_POST_/v2/postComment"/>
+      <w:bookmarkStart w:id="23" w:name="_Toc407923075"/>
+      <w:bookmarkEnd w:id="22"/>
+      <w:r>
+        <w:t>GET /v2/get</w:t>
+      </w:r>
+      <w:r>
+        <w:t>PostLineage</w:t>
+      </w:r>
       <w:bookmarkEnd w:id="23"/>
-      <w:r>
-        <w:t>GET /v2/get</w:t>
-      </w:r>
-      <w:r>
-        <w:t>PostLineage</w:t>
-      </w:r>
-      <w:bookmarkEnd w:id="24"/>
     </w:p>
     <w:p>
       <w:r>
@@ -10646,120 +10644,122 @@
       <w:pPr>
         <w:pStyle w:val="Heading2"/>
       </w:pPr>
-      <w:bookmarkStart w:id="25" w:name="_Toc405750586"/>
+      <w:bookmarkStart w:id="24" w:name="_Toc407923076"/>
       <w:r>
         <w:t>POST /v2/postComment</w:t>
       </w:r>
+      <w:bookmarkEnd w:id="24"/>
+      <w:r>
+        <w:t xml:space="preserve"> </w:t>
+      </w:r>
+    </w:p>
+    <w:p>
+      <w:r>
+        <w:t>Posts a new comment.</w:t>
+      </w:r>
+    </w:p>
+    <w:p>
+      <w:pPr>
+        <w:rPr>
+          <w:b/>
+        </w:rPr>
+      </w:pPr>
+      <w:r>
+        <w:rPr>
+          <w:b/>
+        </w:rPr>
+        <w:t>Parameters</w:t>
+      </w:r>
+    </w:p>
+    <w:p>
+      <w:pPr>
+        <w:ind w:left="720"/>
+        <w:rPr>
+          <w:rStyle w:val="HTMLCode"/>
+        </w:rPr>
+      </w:pPr>
+      <w:r>
+        <w:rPr>
+          <w:rStyle w:val="HTMLCode"/>
+        </w:rPr>
+        <w:t>username=[STR]</w:t>
+      </w:r>
+    </w:p>
+    <w:p>
+      <w:pPr>
+        <w:ind w:left="1440"/>
+      </w:pPr>
+      <w:r>
+        <w:t>Shacknews username.</w:t>
+      </w:r>
+    </w:p>
+    <w:p>
+      <w:pPr>
+        <w:ind w:left="720"/>
+        <w:rPr>
+          <w:rStyle w:val="HTMLCode"/>
+        </w:rPr>
+      </w:pPr>
+      <w:r>
+        <w:rPr>
+          <w:rStyle w:val="HTMLCode"/>
+        </w:rPr>
+        <w:t>password=[STR]</w:t>
+      </w:r>
+    </w:p>
+    <w:p>
+      <w:pPr>
+        <w:ind w:left="1440"/>
+      </w:pPr>
+      <w:r>
+        <w:t>Shacknews password.</w:t>
+      </w:r>
+    </w:p>
+    <w:p>
+      <w:pPr>
+        <w:ind w:left="720"/>
+        <w:rPr>
+          <w:rStyle w:val="HTMLCode"/>
+        </w:rPr>
+      </w:pPr>
+      <w:r>
+        <w:rPr>
+          <w:rStyle w:val="HTMLCode"/>
+        </w:rPr>
+        <w:t>parentId=[INT]</w:t>
+      </w:r>
+    </w:p>
+    <w:p>
+      <w:pPr>
+        <w:ind w:left="1440"/>
+      </w:pPr>
+      <w:r>
+        <w:t>The ID of the post we're replying to, or 0 for a new thread.</w:t>
+      </w:r>
+    </w:p>
+    <w:p>
+      <w:pPr>
+        <w:ind w:left="720"/>
+        <w:rPr>
+          <w:rStyle w:val="HTMLCode"/>
+        </w:rPr>
+      </w:pPr>
+      <w:r>
+        <w:rPr>
+          <w:rStyle w:val="HTMLCode"/>
+        </w:rPr>
+        <w:t>text=[STR]</w:t>
+      </w:r>
+    </w:p>
+    <w:p>
+      <w:pPr>
+        <w:ind w:left="1440"/>
+      </w:pPr>
+      <w:r>
+        <w:t>The body of the post.</w:t>
+      </w:r>
+      <w:bookmarkStart w:id="25" w:name="_GoBack"/>
       <w:bookmarkEnd w:id="25"/>
-      <w:r>
-        <w:t xml:space="preserve"> </w:t>
-      </w:r>
-    </w:p>
-    <w:p>
-      <w:r>
-        <w:t>Posts a new comment.</w:t>
-      </w:r>
-    </w:p>
-    <w:p>
-      <w:pPr>
-        <w:rPr>
-          <w:b/>
-        </w:rPr>
-      </w:pPr>
-      <w:r>
-        <w:rPr>
-          <w:b/>
-        </w:rPr>
-        <w:t>Parameters</w:t>
-      </w:r>
-    </w:p>
-    <w:p>
-      <w:pPr>
-        <w:ind w:left="720"/>
-        <w:rPr>
-          <w:rStyle w:val="HTMLCode"/>
-        </w:rPr>
-      </w:pPr>
-      <w:r>
-        <w:rPr>
-          <w:rStyle w:val="HTMLCode"/>
-        </w:rPr>
-        <w:t>username=[STR]</w:t>
-      </w:r>
-    </w:p>
-    <w:p>
-      <w:pPr>
-        <w:ind w:left="1440"/>
-      </w:pPr>
-      <w:r>
-        <w:t>Shacknews username.</w:t>
-      </w:r>
-    </w:p>
-    <w:p>
-      <w:pPr>
-        <w:ind w:left="720"/>
-        <w:rPr>
-          <w:rStyle w:val="HTMLCode"/>
-        </w:rPr>
-      </w:pPr>
-      <w:r>
-        <w:rPr>
-          <w:rStyle w:val="HTMLCode"/>
-        </w:rPr>
-        <w:t>password=[STR]</w:t>
-      </w:r>
-    </w:p>
-    <w:p>
-      <w:pPr>
-        <w:ind w:left="1440"/>
-      </w:pPr>
-      <w:r>
-        <w:t>Shacknews password.</w:t>
-      </w:r>
-    </w:p>
-    <w:p>
-      <w:pPr>
-        <w:ind w:left="720"/>
-        <w:rPr>
-          <w:rStyle w:val="HTMLCode"/>
-        </w:rPr>
-      </w:pPr>
-      <w:r>
-        <w:rPr>
-          <w:rStyle w:val="HTMLCode"/>
-        </w:rPr>
-        <w:t>parentId=[INT]</w:t>
-      </w:r>
-    </w:p>
-    <w:p>
-      <w:pPr>
-        <w:ind w:left="1440"/>
-      </w:pPr>
-      <w:r>
-        <w:t>The ID of the post we're replying to, or 0 for a new thread.</w:t>
-      </w:r>
-    </w:p>
-    <w:p>
-      <w:pPr>
-        <w:ind w:left="720"/>
-        <w:rPr>
-          <w:rStyle w:val="HTMLCode"/>
-        </w:rPr>
-      </w:pPr>
-      <w:r>
-        <w:rPr>
-          <w:rStyle w:val="HTMLCode"/>
-        </w:rPr>
-        <w:t>text=[STR]</w:t>
-      </w:r>
-    </w:p>
-    <w:p>
-      <w:pPr>
-        <w:ind w:left="1440"/>
-      </w:pPr>
-      <w:r>
-        <w:t>The body of the post.</w:t>
-      </w:r>
     </w:p>
     <w:p>
       <w:r>
@@ -10859,6 +10859,13 @@
         </w:rPr>
         <w:br/>
         <w:t>ERR_BANNED</w:t>
+      </w:r>
+      <w:r>
+        <w:rPr>
+          <w:rStyle w:val="HTMLCode"/>
+        </w:rPr>
+        <w:br/>
+        <w:t>ERR_NUKED</w:t>
       </w:r>
     </w:p>
     <w:p>
@@ -10897,7 +10904,7 @@
       <w:pPr>
         <w:pStyle w:val="Heading2"/>
       </w:pPr>
-      <w:bookmarkStart w:id="26" w:name="_Toc405750587"/>
+      <w:bookmarkStart w:id="26" w:name="_Toc407923077"/>
       <w:r>
         <w:t>GET /v2/search</w:t>
       </w:r>
@@ -11192,7 +11199,7 @@
         <w:pStyle w:val="Heading2"/>
       </w:pPr>
       <w:bookmarkStart w:id="27" w:name="_POST_/v2/requestReindex"/>
-      <w:bookmarkStart w:id="28" w:name="_Toc405750588"/>
+      <w:bookmarkStart w:id="28" w:name="_Toc407923078"/>
       <w:bookmarkEnd w:id="27"/>
       <w:r>
         <w:t>POST /v2/requestReindex</w:t>
@@ -11329,7 +11336,7 @@
       <w:pPr>
         <w:pStyle w:val="Heading2"/>
       </w:pPr>
-      <w:bookmarkStart w:id="29" w:name="_Toc405750589"/>
+      <w:bookmarkStart w:id="29" w:name="_Toc407923079"/>
       <w:r>
         <w:t>POST /v2/setPostCategory</w:t>
       </w:r>
@@ -11588,7 +11595,7 @@
       <w:pPr>
         <w:pStyle w:val="Heading1"/>
       </w:pPr>
-      <w:bookmarkStart w:id="30" w:name="_Toc405750590"/>
+      <w:bookmarkStart w:id="30" w:name="_Toc407923080"/>
       <w:r>
         <w:t>Events</w:t>
       </w:r>
@@ -11794,7 +11801,7 @@
         <w:pStyle w:val="Heading2"/>
       </w:pPr>
       <w:bookmarkStart w:id="31" w:name="_GET_/v2/getNewestEventId"/>
-      <w:bookmarkStart w:id="32" w:name="_Toc405750591"/>
+      <w:bookmarkStart w:id="32" w:name="_Toc407923081"/>
       <w:bookmarkEnd w:id="31"/>
       <w:r>
         <w:t>GET /v2/getNewestEventId</w:t>
@@ -11901,7 +11908,7 @@
       </w:pPr>
       <w:bookmarkStart w:id="33" w:name="_GET_/v2/waitForEvent"/>
       <w:bookmarkStart w:id="34" w:name="_Ref396259939"/>
-      <w:bookmarkStart w:id="35" w:name="_Toc405750592"/>
+      <w:bookmarkStart w:id="35" w:name="_Toc407923082"/>
       <w:bookmarkEnd w:id="33"/>
       <w:r>
         <w:t>GET /v2/waitForEvent</w:t>
@@ -12213,7 +12220,7 @@
         <w:pStyle w:val="Heading2"/>
       </w:pPr>
       <w:bookmarkStart w:id="36" w:name="_GET_/v2/pollForEvent"/>
-      <w:bookmarkStart w:id="37" w:name="_Toc405750593"/>
+      <w:bookmarkStart w:id="37" w:name="_Toc407923083"/>
       <w:bookmarkEnd w:id="36"/>
       <w:r>
         <w:t>GET /v2/pollForEvent</w:t>
@@ -12511,7 +12518,7 @@
       <w:pPr>
         <w:pStyle w:val="Heading2"/>
       </w:pPr>
-      <w:bookmarkStart w:id="38" w:name="_Toc405750594"/>
+      <w:bookmarkStart w:id="38" w:name="_Toc407923084"/>
       <w:r>
         <w:t>POST /v2/broadcastServerMessage</w:t>
       </w:r>
@@ -12729,7 +12736,7 @@
         <w:pStyle w:val="Heading1"/>
       </w:pPr>
       <w:bookmarkStart w:id="39" w:name="_GET_/v2/getNewerEvents_&lt;TODO&gt;"/>
-      <w:bookmarkStart w:id="40" w:name="_Toc405750595"/>
+      <w:bookmarkStart w:id="40" w:name="_Toc407923085"/>
       <w:bookmarkEnd w:id="39"/>
       <w:r>
         <w:t>Users</w:t>
@@ -12747,7 +12754,7 @@
       </w:pPr>
       <w:bookmarkStart w:id="41" w:name="_POST_/v2/verifyCredentials"/>
       <w:bookmarkStart w:id="42" w:name="_POST_/v2/checkConnection"/>
-      <w:bookmarkStart w:id="43" w:name="_Toc405750596"/>
+      <w:bookmarkStart w:id="43" w:name="_Toc407923086"/>
       <w:bookmarkEnd w:id="41"/>
       <w:bookmarkEnd w:id="42"/>
       <w:r>
@@ -12893,7 +12900,7 @@
       <w:pPr>
         <w:pStyle w:val="Heading2"/>
       </w:pPr>
-      <w:bookmarkStart w:id="44" w:name="_Toc405750597"/>
+      <w:bookmarkStart w:id="44" w:name="_Toc407923087"/>
       <w:r>
         <w:t>POST /v2/verifyCredentials</w:t>
       </w:r>
@@ -13044,7 +13051,7 @@
         <w:pStyle w:val="Heading2"/>
       </w:pPr>
       <w:bookmarkStart w:id="45" w:name="_GET_/v2/getUserRegistrationDate"/>
-      <w:bookmarkStart w:id="46" w:name="_Toc405750598"/>
+      <w:bookmarkStart w:id="46" w:name="_Toc407923088"/>
       <w:bookmarkEnd w:id="45"/>
       <w:r>
         <w:t>GET /v2/getUserRegistrationDate</w:t>
@@ -13228,7 +13235,7 @@
         <w:pStyle w:val="Heading2"/>
       </w:pPr>
       <w:bookmarkStart w:id="47" w:name="_GET_/v2/getAllUserRegistrationDates"/>
-      <w:bookmarkStart w:id="48" w:name="_Toc405750599"/>
+      <w:bookmarkStart w:id="48" w:name="_Toc407923089"/>
       <w:bookmarkEnd w:id="47"/>
       <w:r>
         <w:t>GET /v2/getAllUserRegistrationDates</w:t>
@@ -13385,7 +13392,7 @@
       <w:pPr>
         <w:pStyle w:val="Heading2"/>
       </w:pPr>
-      <w:bookmarkStart w:id="49" w:name="_Toc405750600"/>
+      <w:bookmarkStart w:id="49" w:name="_Toc407923090"/>
       <w:r>
         <w:t>GET /v2/getAllTenYearUsers</w:t>
       </w:r>
@@ -13509,7 +13516,7 @@
       <w:pPr>
         <w:pStyle w:val="Heading1"/>
       </w:pPr>
-      <w:bookmarkStart w:id="50" w:name="_Toc405750601"/>
+      <w:bookmarkStart w:id="50" w:name="_Toc407923091"/>
       <w:r>
         <w:t>Shackmessages</w:t>
       </w:r>
@@ -13524,7 +13531,7 @@
       <w:pPr>
         <w:pStyle w:val="Heading2"/>
       </w:pPr>
-      <w:bookmarkStart w:id="51" w:name="_Toc405750602"/>
+      <w:bookmarkStart w:id="51" w:name="_Toc407923092"/>
       <w:r>
         <w:t>POST /v2/getMessages</w:t>
       </w:r>
@@ -13955,7 +13962,7 @@
         <w:pStyle w:val="Heading2"/>
       </w:pPr>
       <w:bookmarkStart w:id="52" w:name="_POST_/v2/sendMessage"/>
-      <w:bookmarkStart w:id="53" w:name="_Toc405750603"/>
+      <w:bookmarkStart w:id="53" w:name="_Toc407923093"/>
       <w:bookmarkEnd w:id="52"/>
       <w:r>
         <w:t>POST /v2/sendMessage</w:t>
@@ -14184,7 +14191,7 @@
       <w:pPr>
         <w:pStyle w:val="Heading2"/>
       </w:pPr>
-      <w:bookmarkStart w:id="54" w:name="_Toc405750604"/>
+      <w:bookmarkStart w:id="54" w:name="_Toc407923094"/>
       <w:r>
         <w:t>POST /v2/markMessageRead</w:t>
       </w:r>
@@ -14382,7 +14389,7 @@
       <w:pPr>
         <w:pStyle w:val="Heading2"/>
       </w:pPr>
-      <w:bookmarkStart w:id="55" w:name="_Toc405750605"/>
+      <w:bookmarkStart w:id="55" w:name="_Toc407923095"/>
       <w:r>
         <w:t>POST /v2/deleteMessag</w:t>
       </w:r>
@@ -14607,7 +14614,7 @@
         <w:pStyle w:val="Heading1"/>
       </w:pPr>
       <w:bookmarkStart w:id="56" w:name="_Client_Data"/>
-      <w:bookmarkStart w:id="57" w:name="_Toc405750606"/>
+      <w:bookmarkStart w:id="57" w:name="_Toc407923096"/>
       <w:bookmarkEnd w:id="56"/>
       <w:r>
         <w:t xml:space="preserve">Client </w:t>
@@ -14735,7 +14742,7 @@
       </w:pPr>
       <w:bookmarkStart w:id="58" w:name="_POST_/v2/clientData/getClientToken_"/>
       <w:bookmarkStart w:id="59" w:name="_POST_/v2/clientData/getClientSessio"/>
-      <w:bookmarkStart w:id="60" w:name="_Toc405750607"/>
+      <w:bookmarkStart w:id="60" w:name="_Toc407923097"/>
       <w:bookmarkEnd w:id="58"/>
       <w:bookmarkEnd w:id="59"/>
       <w:r>
@@ -14954,7 +14961,7 @@
       <w:pPr>
         <w:pStyle w:val="Heading2"/>
       </w:pPr>
-      <w:bookmarkStart w:id="61" w:name="_Toc405750608"/>
+      <w:bookmarkStart w:id="61" w:name="_Toc407923098"/>
       <w:r>
         <w:t>POST /v2/</w:t>
       </w:r>
@@ -15223,7 +15230,7 @@
       <w:pPr>
         <w:pStyle w:val="Heading2"/>
       </w:pPr>
-      <w:bookmarkStart w:id="62" w:name="_Toc405750609"/>
+      <w:bookmarkStart w:id="62" w:name="_Toc407923099"/>
       <w:r>
         <w:t>GET</w:t>
       </w:r>
@@ -15459,7 +15466,7 @@
       <w:pPr>
         <w:pStyle w:val="Heading2"/>
       </w:pPr>
-      <w:bookmarkStart w:id="63" w:name="_Toc405750610"/>
+      <w:bookmarkStart w:id="63" w:name="_Toc407923100"/>
       <w:r>
         <w:t>POST /v2/</w:t>
       </w:r>
@@ -15606,7 +15613,7 @@
       <w:pPr>
         <w:pStyle w:val="Heading2"/>
       </w:pPr>
-      <w:bookmarkStart w:id="64" w:name="_Toc405750611"/>
+      <w:bookmarkStart w:id="64" w:name="_Toc407923101"/>
       <w:r>
         <w:t>POST /v2/</w:t>
       </w:r>
@@ -15834,7 +15841,7 @@
         <w:pStyle w:val="Heading2"/>
       </w:pPr>
       <w:bookmarkStart w:id="65" w:name="_GET_/v2/clientData/getClientData"/>
-      <w:bookmarkStart w:id="66" w:name="_Toc405750612"/>
+      <w:bookmarkStart w:id="66" w:name="_Toc407923102"/>
       <w:bookmarkEnd w:id="65"/>
       <w:r>
         <w:t>GET</w:t>
@@ -16050,7 +16057,7 @@
       <w:pPr>
         <w:pStyle w:val="Heading2"/>
       </w:pPr>
-      <w:bookmarkStart w:id="67" w:name="_Toc405750613"/>
+      <w:bookmarkStart w:id="67" w:name="_Toc407923103"/>
       <w:r>
         <w:t>POST /v2/</w:t>
       </w:r>
@@ -16299,7 +16306,7 @@
       <w:pPr>
         <w:pStyle w:val="Heading1"/>
       </w:pPr>
-      <w:bookmarkStart w:id="68" w:name="_Toc405750614"/>
+      <w:bookmarkStart w:id="68" w:name="_Toc407923104"/>
       <w:r>
         <w:t>Notifications</w:t>
       </w:r>
@@ -16631,7 +16638,7 @@
       <w:pPr>
         <w:pStyle w:val="Heading2"/>
       </w:pPr>
-      <w:bookmarkStart w:id="69" w:name="_Toc405750615"/>
+      <w:bookmarkStart w:id="69" w:name="_Toc407923105"/>
       <w:r>
         <w:t>GET /v2/notifications/generateId</w:t>
       </w:r>
@@ -16740,7 +16747,7 @@
         <w:pStyle w:val="Heading2"/>
       </w:pPr>
       <w:bookmarkStart w:id="70" w:name="_POST_/v2/notifications/registerNoti"/>
-      <w:bookmarkStart w:id="71" w:name="_Toc405750616"/>
+      <w:bookmarkStart w:id="71" w:name="_Toc407923106"/>
       <w:bookmarkEnd w:id="70"/>
       <w:r>
         <w:t>POST /v2/notifications/registerNotifierClient</w:t>
@@ -16969,7 +16976,7 @@
         <w:pStyle w:val="Heading2"/>
       </w:pPr>
       <w:bookmarkStart w:id="72" w:name="_POST_/v2/notifications/registerRich"/>
-      <w:bookmarkStart w:id="73" w:name="_Toc405750617"/>
+      <w:bookmarkStart w:id="73" w:name="_Toc407923107"/>
       <w:bookmarkEnd w:id="72"/>
       <w:r>
         <w:t>POST /v2/notifications/register</w:t>
@@ -17301,7 +17308,7 @@
       </w:pPr>
       <w:bookmarkStart w:id="74" w:name="_POST_/v2/notifications/detachAccoun"/>
       <w:bookmarkStart w:id="75" w:name="_Ref396261328"/>
-      <w:bookmarkStart w:id="76" w:name="_Toc405750618"/>
+      <w:bookmarkStart w:id="76" w:name="_Toc407923108"/>
       <w:bookmarkEnd w:id="74"/>
       <w:r>
         <w:t>POST /v2/notifications/detachAccount</w:t>
@@ -17521,7 +17528,7 @@
       </w:pPr>
       <w:bookmarkStart w:id="77" w:name="_POST_/v2/notifications/waitForNotif"/>
       <w:bookmarkStart w:id="78" w:name="_Ref396260725"/>
-      <w:bookmarkStart w:id="79" w:name="_Toc405750619"/>
+      <w:bookmarkStart w:id="79" w:name="_Toc407923109"/>
       <w:bookmarkEnd w:id="77"/>
       <w:r>
         <w:t>POST /v2/notifications/waitForNotification</w:t>
@@ -17812,7 +17819,7 @@
       <w:pPr>
         <w:pStyle w:val="Heading2"/>
       </w:pPr>
-      <w:bookmarkStart w:id="80" w:name="_Toc405750620"/>
+      <w:bookmarkStart w:id="80" w:name="_Toc407923110"/>
       <w:r>
         <w:t>POST</w:t>
       </w:r>
@@ -18016,7 +18023,7 @@
       <w:pPr>
         <w:pStyle w:val="Heading2"/>
       </w:pPr>
-      <w:bookmarkStart w:id="81" w:name="_Toc405750621"/>
+      <w:bookmarkStart w:id="81" w:name="_Toc407923111"/>
       <w:r>
         <w:t>POST /v2/notifications/</w:t>
       </w:r>
@@ -18284,7 +18291,7 @@
       <w:pPr>
         <w:pStyle w:val="Heading1"/>
       </w:pPr>
-      <w:bookmarkStart w:id="82" w:name="_Toc405750622"/>
+      <w:bookmarkStart w:id="82" w:name="_Toc407923112"/>
       <w:r>
         <w:t>Appendix: Database Structure</w:t>
       </w:r>
@@ -29665,7 +29672,7 @@
 </file>
 
 <file path=customXml/itemProps1.xml><?xml version="1.0" encoding="utf-8"?>
-<ds:datastoreItem xmlns:ds="http://schemas.openxmlformats.org/officeDocument/2006/customXml" ds:itemID="{303F3B83-4AA5-4706-8818-F2121EDC7765}">
+<ds:datastoreItem xmlns:ds="http://schemas.openxmlformats.org/officeDocument/2006/customXml" ds:itemID="{D1761AD5-FA2E-4DDC-93A8-CF38A855CBBD}">
   <ds:schemaRefs>
     <ds:schemaRef ds:uri="http://schemas.openxmlformats.org/officeDocument/2006/bibliography"/>
   </ds:schemaRefs>

</xml_diff>

<commit_message>
Accept a list of post IDs in /v2/clientData/markPost
</commit_message>
<xml_diff>
--- a/v2/WinChatty v2 API.docx
+++ b/v2/WinChatty v2 API.docx
@@ -69,9 +69,6 @@
               <w:t>4</w:t>
             </w:r>
             <w:r>
-              <w:t>-2018</w:t>
-            </w:r>
-            <w:r>
               <w:t xml:space="preserve"> Brian Luft.  Updated: </w:t>
             </w:r>
             <w:r>
@@ -87,7 +84,7 @@
               <w:rPr>
                 <w:noProof/>
               </w:rPr>
-              <w:t>2018-03-24</w:t>
+              <w:t>2019-02-14</w:t>
             </w:r>
             <w:r>
               <w:fldChar w:fldCharType="end"/>
@@ -108,7 +105,7 @@
               <w:rPr>
                 <w:noProof/>
               </w:rPr>
-              <w:t>7:40 AM</w:t>
+              <w:t>9:45 PM</w:t>
             </w:r>
             <w:r>
               <w:fldChar w:fldCharType="end"/>
@@ -1269,21 +1266,7 @@
                 <w:rStyle w:val="Hyperlink"/>
                 <w:noProof/>
               </w:rPr>
-              <w:t>GET /v2/getPost</w:t>
-            </w:r>
-            <w:r>
-              <w:rPr>
-                <w:rStyle w:val="Hyperlink"/>
-                <w:noProof/>
-              </w:rPr>
-              <w:t>R</w:t>
-            </w:r>
-            <w:r>
-              <w:rPr>
-                <w:rStyle w:val="Hyperlink"/>
-                <w:noProof/>
-              </w:rPr>
-              <w:t>ange</w:t>
+              <w:t>GET /v2/getPostRange</w:t>
             </w:r>
             <w:r>
               <w:rPr>
@@ -4097,11 +4080,7 @@
         <w:t>T</w:t>
       </w:r>
       <w:r>
-        <w:t xml:space="preserve">here is no problem </w:t>
-      </w:r>
-      <w:r>
-        <w:lastRenderedPageBreak/>
-        <w:t>with existing clients continuing to use the v1 API as convenience dictates.</w:t>
+        <w:t>here is no problem with existing clients continuing to use the v1 API as convenience dictates.</w:t>
       </w:r>
       <w:r>
         <w:t xml:space="preserve">  There are no plans to deprecate the v1 API.</w:t>
@@ -4571,11 +4550,7 @@
         <w:t>default and blows up in some way if the certificate is invalid.</w:t>
       </w:r>
       <w:r>
-        <w:t xml:space="preserve">  I </w:t>
-      </w:r>
-      <w:r>
-        <w:lastRenderedPageBreak/>
-        <w:t xml:space="preserve">think you have to add the "Accept-Encoding" header in order to support GZIP compression (see </w:t>
+        <w:t xml:space="preserve">  I think you have to add the "Accept-Encoding" header in order to support GZIP compression (see </w:t>
       </w:r>
       <w:hyperlink r:id="rId20" w:history="1">
         <w:r>
@@ -4804,13 +4779,8 @@
       <w:bookmarkEnd w:id="2"/>
     </w:p>
     <w:p>
-      <w:proofErr w:type="gramStart"/>
-      <w:r>
-        <w:t>In order to</w:t>
-      </w:r>
-      <w:proofErr w:type="gramEnd"/>
-      <w:r>
-        <w:t xml:space="preserve"> precisely define the accepted inputs </w:t>
+      <w:r>
+        <w:t xml:space="preserve">In order to precisely define the accepted inputs </w:t>
       </w:r>
       <w:r>
         <w:t xml:space="preserve">(query parameters) </w:t>
@@ -4850,8 +4820,8 @@
         <w:tblLook w:val="04A0" w:firstRow="1" w:lastRow="0" w:firstColumn="1" w:lastColumn="0" w:noHBand="0" w:noVBand="1"/>
       </w:tblPr>
       <w:tblGrid>
-        <w:gridCol w:w="1302"/>
-        <w:gridCol w:w="7444"/>
+        <w:gridCol w:w="1276"/>
+        <w:gridCol w:w="7470"/>
       </w:tblGrid>
       <w:tr>
         <w:tc>
@@ -5094,7 +5064,6 @@
               <w:rPr>
                 <w:rStyle w:val="HTMLCode"/>
               </w:rPr>
-              <w:lastRenderedPageBreak/>
               <w:t>[DAT]</w:t>
             </w:r>
           </w:p>
@@ -5887,7 +5856,6 @@
               <w:rPr>
                 <w:rStyle w:val="HTMLCode"/>
               </w:rPr>
-              <w:lastRenderedPageBreak/>
               <w:t>"stupid"</w:t>
             </w:r>
           </w:p>
@@ -5992,7 +5960,6 @@
               <w:rPr>
                 <w:rStyle w:val="HTMLCode"/>
               </w:rPr>
-              <w:lastRenderedPageBreak/>
               <w:t>[MBX]</w:t>
             </w:r>
           </w:p>
@@ -6889,7 +6856,6 @@
               <w:rPr>
                 <w:rStyle w:val="HTMLCode"/>
               </w:rPr>
-              <w:lastRenderedPageBreak/>
               <w:t>[EVENTS]</w:t>
             </w:r>
           </w:p>
@@ -8066,12 +8032,6 @@
                 <w:rStyle w:val="HTMLCode"/>
               </w:rPr>
               <w:br/>
-            </w:r>
-            <w:r>
-              <w:rPr>
-                <w:rStyle w:val="HTMLCode"/>
-              </w:rPr>
-              <w:lastRenderedPageBreak/>
               <w:t xml:space="preserve">   ]</w:t>
             </w:r>
             <w:r>
@@ -8087,7 +8047,6 @@
     </w:tbl>
     <w:p>
       <w:r>
-        <w:lastRenderedPageBreak/>
         <w:br/>
         <w:t>The following suffixes may appear</w:t>
       </w:r>
@@ -8375,8 +8334,8 @@
         <w:tblLook w:val="04A0" w:firstRow="1" w:lastRow="0" w:firstColumn="1" w:lastColumn="0" w:noHBand="0" w:noVBand="1"/>
       </w:tblPr>
       <w:tblGrid>
-        <w:gridCol w:w="1814"/>
-        <w:gridCol w:w="6932"/>
+        <w:gridCol w:w="1682"/>
+        <w:gridCol w:w="7064"/>
       </w:tblGrid>
       <w:tr>
         <w:tc>
@@ -8492,7 +8451,6 @@
       </w:pPr>
       <w:bookmarkStart w:id="4" w:name="_Toc421451660"/>
       <w:r>
-        <w:lastRenderedPageBreak/>
         <w:t>Client Implementation Guide</w:t>
       </w:r>
       <w:bookmarkEnd w:id="4"/>
@@ -8552,15 +8510,7 @@
         <w:t xml:space="preserve"> methods </w:t>
       </w:r>
       <w:r>
-        <w:t xml:space="preserve">to retrieve the user's client </w:t>
-      </w:r>
-      <w:proofErr w:type="gramStart"/>
-      <w:r>
-        <w:t>settings, if</w:t>
-      </w:r>
-      <w:proofErr w:type="gramEnd"/>
-      <w:r>
-        <w:t xml:space="preserve"> your client supports cloud synchronization of its settings.</w:t>
+        <w:t>to retrieve the user's client settings, if your client supports cloud synchronization of its settings.</w:t>
       </w:r>
     </w:p>
     <w:p>
@@ -8892,7 +8842,6 @@
         </w:numPr>
       </w:pPr>
       <w:r>
-        <w:lastRenderedPageBreak/>
         <w:t xml:space="preserve">If </w:t>
       </w:r>
       <w:r>
@@ -9224,16 +9173,7 @@
     </w:p>
     <w:p>
       <w:r>
-        <w:lastRenderedPageBreak/>
-        <w:t xml:space="preserve">This is the only statement that you must accept on </w:t>
-      </w:r>
-      <w:proofErr w:type="gramStart"/>
-      <w:r>
-        <w:t>faith, because</w:t>
-      </w:r>
-      <w:proofErr w:type="gramEnd"/>
-      <w:r>
-        <w:t xml:space="preserve"> there is no way for you to verify it.  In principle I could run any malicious code I wanted on the server, while committing a "cleaned-up" version to GitHub, and you'd never know it.</w:t>
+        <w:t>This is the only statement that you must accept on faith, because there is no way for you to verify it.  In principle I could run any malicious code I wanted on the server, while committing a "cleaned-up" version to GitHub, and you'd never know it.</w:t>
       </w:r>
     </w:p>
     <w:p>
@@ -9451,7 +9391,6 @@
         <w:ind w:left="1440"/>
       </w:pPr>
       <w:r>
-        <w:lastRenderedPageBreak/>
         <w:t>The number of threads to return.  If not specified, then all active (not expired) threads are returned.</w:t>
       </w:r>
     </w:p>
@@ -9787,7 +9726,6 @@
         <w:rPr>
           <w:rStyle w:val="HTMLCode"/>
         </w:rPr>
-        <w:lastRenderedPageBreak/>
         <w:t>limit=[INT?]</w:t>
       </w:r>
     </w:p>
@@ -10162,7 +10100,6 @@
       </w:pPr>
       <w:bookmarkStart w:id="12" w:name="_Toc421451665"/>
       <w:r>
-        <w:lastRenderedPageBreak/>
         <w:t>GET /v2/</w:t>
       </w:r>
       <w:proofErr w:type="spellStart"/>
@@ -10424,7 +10361,6 @@
         <w:rPr>
           <w:b/>
         </w:rPr>
-        <w:lastRenderedPageBreak/>
         <w:t>Response</w:t>
       </w:r>
     </w:p>
@@ -10745,12 +10681,6 @@
           <w:rStyle w:val="HTMLCode"/>
         </w:rPr>
         <w:br/>
-      </w:r>
-      <w:r>
-        <w:rPr>
-          <w:rStyle w:val="HTMLCode"/>
-        </w:rPr>
-        <w:lastRenderedPageBreak/>
         <w:t xml:space="preserve">      {</w:t>
       </w:r>
       <w:r>
@@ -11354,7 +11284,6 @@
         <w:rPr>
           <w:rStyle w:val="HTMLCode"/>
         </w:rPr>
-        <w:lastRenderedPageBreak/>
         <w:t>{</w:t>
       </w:r>
       <w:r>
@@ -11555,8 +11484,6 @@
         </w:rPr>
         <w:t>Response</w:t>
       </w:r>
-      <w:bookmarkStart w:id="21" w:name="_GoBack"/>
-      <w:bookmarkEnd w:id="21"/>
     </w:p>
     <w:p>
       <w:pPr>
@@ -11589,19 +11516,7 @@
           <w:rStyle w:val="HTMLCode"/>
         </w:rPr>
         <w:br/>
-        <w:t xml:space="preserve">      </w:t>
-      </w:r>
-      <w:r>
-        <w:rPr>
-          <w:rStyle w:val="HTMLCode"/>
-        </w:rPr>
-        <w:t xml:space="preserve">// each post also has </w:t>
-      </w:r>
-      <w:r>
-        <w:rPr>
-          <w:rStyle w:val="HTMLCode"/>
-        </w:rPr>
-        <w:t xml:space="preserve">a </w:t>
+        <w:t xml:space="preserve">      // each post also has a </w:t>
       </w:r>
       <w:r>
         <w:rPr>
@@ -11684,7 +11599,7 @@
       <w:pPr>
         <w:pStyle w:val="Heading2"/>
       </w:pPr>
-      <w:bookmarkStart w:id="22" w:name="_Toc421451673"/>
+      <w:bookmarkStart w:id="21" w:name="_Toc421451673"/>
       <w:r>
         <w:t>GET /v2/</w:t>
       </w:r>
@@ -11692,7 +11607,7 @@
       <w:r>
         <w:t>getParentId</w:t>
       </w:r>
-      <w:bookmarkEnd w:id="22"/>
+      <w:bookmarkEnd w:id="21"/>
       <w:proofErr w:type="spellEnd"/>
     </w:p>
     <w:p>
@@ -11896,31 +11811,31 @@
       <w:pPr>
         <w:pStyle w:val="Heading2"/>
       </w:pPr>
-      <w:bookmarkStart w:id="23" w:name="_POST_/v2/postComment"/>
-      <w:bookmarkStart w:id="24" w:name="_Toc421451674"/>
+      <w:bookmarkStart w:id="22" w:name="_POST_/v2/postComment"/>
+      <w:bookmarkStart w:id="23" w:name="_Toc421451674"/>
+      <w:bookmarkEnd w:id="22"/>
+      <w:r>
+        <w:t>GET /v2/</w:t>
+      </w:r>
+      <w:proofErr w:type="spellStart"/>
+      <w:r>
+        <w:t>get</w:t>
+      </w:r>
+      <w:r>
+        <w:t>PostLineage</w:t>
+      </w:r>
       <w:bookmarkEnd w:id="23"/>
-      <w:r>
-        <w:t>GET /v2/</w:t>
+      <w:proofErr w:type="spellEnd"/>
+    </w:p>
+    <w:p>
+      <w:r>
+        <w:t xml:space="preserve">Get the parent, parent's parent, parent's </w:t>
       </w:r>
       <w:proofErr w:type="spellStart"/>
       <w:r>
-        <w:t>get</w:t>
-      </w:r>
-      <w:r>
-        <w:t>PostLineage</w:t>
-      </w:r>
-      <w:bookmarkEnd w:id="24"/>
+        <w:t>parent's</w:t>
+      </w:r>
       <w:proofErr w:type="spellEnd"/>
-    </w:p>
-    <w:p>
-      <w:r>
-        <w:t xml:space="preserve">Get the parent, parent's parent, parent's </w:t>
-      </w:r>
-      <w:proofErr w:type="spellStart"/>
-      <w:r>
-        <w:t>parent's</w:t>
-      </w:r>
-      <w:proofErr w:type="spellEnd"/>
       <w:r>
         <w:t xml:space="preserve"> parent, etc. for one or more posts.</w:t>
       </w:r>
@@ -11949,7 +11864,6 @@
         <w:rPr>
           <w:rStyle w:val="HTMLCode"/>
         </w:rPr>
-        <w:lastRenderedPageBreak/>
         <w:t>id=[INT+,50]</w:t>
       </w:r>
     </w:p>
@@ -12156,7 +12070,7 @@
       <w:pPr>
         <w:pStyle w:val="Heading2"/>
       </w:pPr>
-      <w:bookmarkStart w:id="25" w:name="_Toc421451675"/>
+      <w:bookmarkStart w:id="24" w:name="_Toc421451675"/>
       <w:r>
         <w:t>POST /v2/</w:t>
       </w:r>
@@ -12164,7 +12078,7 @@
       <w:r>
         <w:t>postComment</w:t>
       </w:r>
-      <w:bookmarkEnd w:id="25"/>
+      <w:bookmarkEnd w:id="24"/>
       <w:proofErr w:type="spellEnd"/>
       <w:r>
         <w:t xml:space="preserve"> </w:t>
@@ -12283,7 +12197,6 @@
         <w:rPr>
           <w:rStyle w:val="HTMLCode"/>
         </w:rPr>
-        <w:lastRenderedPageBreak/>
         <w:t>text=[STR]</w:t>
       </w:r>
     </w:p>
@@ -12438,11 +12351,11 @@
       <w:pPr>
         <w:pStyle w:val="Heading2"/>
       </w:pPr>
-      <w:bookmarkStart w:id="26" w:name="_Toc421451676"/>
+      <w:bookmarkStart w:id="25" w:name="_Toc421451676"/>
       <w:r>
         <w:t>GET /v2/search</w:t>
       </w:r>
-      <w:bookmarkEnd w:id="26"/>
+      <w:bookmarkEnd w:id="25"/>
     </w:p>
     <w:p>
       <w:r>
@@ -12571,7 +12484,6 @@
         <w:rPr>
           <w:rStyle w:val="HTMLCode"/>
         </w:rPr>
-        <w:lastRenderedPageBreak/>
         <w:t>offset=[INT?]</w:t>
       </w:r>
     </w:p>
@@ -12763,69 +12675,69 @@
       <w:pPr>
         <w:pStyle w:val="Heading2"/>
       </w:pPr>
-      <w:bookmarkStart w:id="27" w:name="_POST_/v2/requestReindex"/>
-      <w:bookmarkStart w:id="28" w:name="_Toc421451677"/>
+      <w:bookmarkStart w:id="26" w:name="_POST_/v2/requestReindex"/>
+      <w:bookmarkStart w:id="27" w:name="_Toc421451677"/>
+      <w:bookmarkEnd w:id="26"/>
+      <w:r>
+        <w:t>POST /v2/</w:t>
+      </w:r>
+      <w:proofErr w:type="spellStart"/>
+      <w:r>
+        <w:t>requestReindex</w:t>
+      </w:r>
       <w:bookmarkEnd w:id="27"/>
-      <w:r>
-        <w:t>POST /v2/</w:t>
+      <w:proofErr w:type="spellEnd"/>
+    </w:p>
+    <w:p>
+      <w:r>
+        <w:t xml:space="preserve">Requests a </w:t>
       </w:r>
       <w:proofErr w:type="spellStart"/>
       <w:r>
-        <w:t>requestReindex</w:t>
-      </w:r>
-      <w:bookmarkEnd w:id="28"/>
+        <w:t>reindex</w:t>
+      </w:r>
       <w:proofErr w:type="spellEnd"/>
-    </w:p>
-    <w:p>
-      <w:r>
-        <w:t xml:space="preserve">Requests a </w:t>
+      <w:r>
+        <w:t xml:space="preserve"> of a specified post.  This is used when implementing moderator support.  When the moderator nukes or flags a post, the client should call this method to notify the server about the change.  This ensures that the database is immediately updated.  Otherwise, it may take some time for the database to be updated.</w:t>
+      </w:r>
+    </w:p>
+    <w:p>
+      <w:r>
+        <w:t xml:space="preserve">This post blocks until the post has been </w:t>
       </w:r>
       <w:proofErr w:type="spellStart"/>
       <w:r>
-        <w:t>reindex</w:t>
+        <w:t>reindexed</w:t>
       </w:r>
       <w:proofErr w:type="spellEnd"/>
       <w:r>
-        <w:t xml:space="preserve"> of a specified post.  This is used when implementing moderator support.  When the moderator nukes or flags a post, the client should call this method to notify the server about the change.  This ensures that the database is immediately updated.  Otherwise, it may take some time for the database to be updated.</w:t>
-      </w:r>
-    </w:p>
-    <w:p>
-      <w:r>
-        <w:t xml:space="preserve">This post blocks until the post has been </w:t>
-      </w:r>
+        <w:t>.  Push-based clients will receive an event about the change.  Poll-based clients can refresh the thread after the call returns.</w:t>
+      </w:r>
+    </w:p>
+    <w:p>
+      <w:r>
+        <w:rPr>
+          <w:b/>
+        </w:rPr>
+        <w:t>Parameters</w:t>
+      </w:r>
+    </w:p>
+    <w:p>
+      <w:pPr>
+        <w:ind w:left="720"/>
+        <w:rPr>
+          <w:rStyle w:val="HTMLCode"/>
+        </w:rPr>
+      </w:pPr>
       <w:proofErr w:type="spellStart"/>
       <w:r>
-        <w:t>reindexed</w:t>
+        <w:rPr>
+          <w:rStyle w:val="HTMLCode"/>
+        </w:rPr>
+        <w:t>postId</w:t>
       </w:r>
       <w:proofErr w:type="spellEnd"/>
       <w:r>
-        <w:t>.  Push-based clients will receive an event about the change.  Poll-based clients can refresh the thread after the call returns.</w:t>
-      </w:r>
-    </w:p>
-    <w:p>
-      <w:r>
-        <w:rPr>
-          <w:b/>
-        </w:rPr>
-        <w:t>Parameters</w:t>
-      </w:r>
-    </w:p>
-    <w:p>
-      <w:pPr>
-        <w:ind w:left="720"/>
-        <w:rPr>
-          <w:rStyle w:val="HTMLCode"/>
-        </w:rPr>
-      </w:pPr>
-      <w:proofErr w:type="spellStart"/>
-      <w:r>
-        <w:rPr>
-          <w:rStyle w:val="HTMLCode"/>
-        </w:rPr>
-        <w:t>postId</w:t>
-      </w:r>
-      <w:proofErr w:type="spellEnd"/>
-      <w:r>
         <w:rPr>
           <w:rStyle w:val="HTMLCode"/>
         </w:rPr>
@@ -12837,7 +12749,6 @@
         <w:ind w:left="1440"/>
       </w:pPr>
       <w:r>
-        <w:lastRenderedPageBreak/>
         <w:t>Post ID.</w:t>
       </w:r>
     </w:p>
@@ -12931,7 +12842,7 @@
       <w:pPr>
         <w:pStyle w:val="Heading2"/>
       </w:pPr>
-      <w:bookmarkStart w:id="29" w:name="_Toc421451678"/>
+      <w:bookmarkStart w:id="28" w:name="_Toc421451678"/>
       <w:r>
         <w:t>POST /v2/</w:t>
       </w:r>
@@ -12939,7 +12850,7 @@
       <w:r>
         <w:t>setPostCategory</w:t>
       </w:r>
-      <w:bookmarkEnd w:id="29"/>
+      <w:bookmarkEnd w:id="28"/>
       <w:proofErr w:type="spellEnd"/>
     </w:p>
     <w:p>
@@ -13187,7 +13098,6 @@
         <w:rPr>
           <w:rStyle w:val="HTMLCode"/>
         </w:rPr>
-        <w:lastRenderedPageBreak/>
         <w:t>ERR_INVALID_LOGIN</w:t>
       </w:r>
     </w:p>
@@ -13224,11 +13134,11 @@
       <w:pPr>
         <w:pStyle w:val="Heading1"/>
       </w:pPr>
-      <w:bookmarkStart w:id="30" w:name="_Toc421451679"/>
+      <w:bookmarkStart w:id="29" w:name="_Toc421451679"/>
       <w:r>
         <w:t>Events</w:t>
       </w:r>
-      <w:bookmarkEnd w:id="30"/>
+      <w:bookmarkEnd w:id="29"/>
     </w:p>
     <w:p>
       <w:r>
@@ -13475,17 +13385,17 @@
       <w:pPr>
         <w:pStyle w:val="Heading2"/>
       </w:pPr>
-      <w:bookmarkStart w:id="31" w:name="_GET_/v2/getNewestEventId"/>
-      <w:bookmarkStart w:id="32" w:name="_Toc421451680"/>
+      <w:bookmarkStart w:id="30" w:name="_GET_/v2/getNewestEventId"/>
+      <w:bookmarkStart w:id="31" w:name="_Toc421451680"/>
+      <w:bookmarkEnd w:id="30"/>
+      <w:r>
+        <w:t>GET /v2/</w:t>
+      </w:r>
+      <w:proofErr w:type="spellStart"/>
+      <w:r>
+        <w:t>getNewestEventId</w:t>
+      </w:r>
       <w:bookmarkEnd w:id="31"/>
-      <w:r>
-        <w:t>GET /v2/</w:t>
-      </w:r>
-      <w:proofErr w:type="spellStart"/>
-      <w:r>
-        <w:t>getNewestEventId</w:t>
-      </w:r>
-      <w:bookmarkEnd w:id="32"/>
       <w:proofErr w:type="spellEnd"/>
     </w:p>
     <w:p>
@@ -13517,7 +13427,6 @@
         <w:ind w:left="720"/>
       </w:pPr>
       <w:r>
-        <w:lastRenderedPageBreak/>
         <w:t>None.</w:t>
       </w:r>
     </w:p>
@@ -13601,19 +13510,19 @@
       <w:pPr>
         <w:pStyle w:val="Heading2"/>
       </w:pPr>
-      <w:bookmarkStart w:id="33" w:name="_GET_/v2/waitForEvent"/>
-      <w:bookmarkStart w:id="34" w:name="_Ref396259939"/>
-      <w:bookmarkStart w:id="35" w:name="_Toc421451681"/>
+      <w:bookmarkStart w:id="32" w:name="_GET_/v2/waitForEvent"/>
+      <w:bookmarkStart w:id="33" w:name="_Ref396259939"/>
+      <w:bookmarkStart w:id="34" w:name="_Toc421451681"/>
+      <w:bookmarkEnd w:id="32"/>
+      <w:r>
+        <w:t>GET /v2/</w:t>
+      </w:r>
+      <w:proofErr w:type="spellStart"/>
+      <w:r>
+        <w:t>waitForEvent</w:t>
+      </w:r>
       <w:bookmarkEnd w:id="33"/>
-      <w:r>
-        <w:t>GET /v2/</w:t>
-      </w:r>
-      <w:proofErr w:type="spellStart"/>
-      <w:r>
-        <w:t>waitForEvent</w:t>
-      </w:r>
       <w:bookmarkEnd w:id="34"/>
-      <w:bookmarkEnd w:id="35"/>
       <w:proofErr w:type="spellEnd"/>
     </w:p>
     <w:p>
@@ -13828,7 +13737,6 @@
         <w:rPr>
           <w:rStyle w:val="HTMLCode"/>
         </w:rPr>
-        <w:lastRenderedPageBreak/>
         <w:t>{</w:t>
       </w:r>
       <w:r>
@@ -13972,17 +13880,17 @@
       <w:pPr>
         <w:pStyle w:val="Heading2"/>
       </w:pPr>
-      <w:bookmarkStart w:id="36" w:name="_GET_/v2/pollForEvent"/>
-      <w:bookmarkStart w:id="37" w:name="_Toc421451682"/>
+      <w:bookmarkStart w:id="35" w:name="_GET_/v2/pollForEvent"/>
+      <w:bookmarkStart w:id="36" w:name="_Toc421451682"/>
+      <w:bookmarkEnd w:id="35"/>
+      <w:r>
+        <w:t>GET /v2/</w:t>
+      </w:r>
+      <w:proofErr w:type="spellStart"/>
+      <w:r>
+        <w:t>pollForEvent</w:t>
+      </w:r>
       <w:bookmarkEnd w:id="36"/>
-      <w:r>
-        <w:t>GET /v2/</w:t>
-      </w:r>
-      <w:proofErr w:type="spellStart"/>
-      <w:r>
-        <w:t>pollForEvent</w:t>
-      </w:r>
-      <w:bookmarkEnd w:id="37"/>
       <w:proofErr w:type="spellEnd"/>
     </w:p>
     <w:p>
@@ -14179,7 +14087,6 @@
         <w:rPr>
           <w:b/>
         </w:rPr>
-        <w:lastRenderedPageBreak/>
         <w:t>Response</w:t>
       </w:r>
     </w:p>
@@ -14337,7 +14244,7 @@
       <w:pPr>
         <w:pStyle w:val="Heading2"/>
       </w:pPr>
-      <w:bookmarkStart w:id="38" w:name="_Toc421451683"/>
+      <w:bookmarkStart w:id="37" w:name="_Toc421451683"/>
       <w:r>
         <w:t>POST /v2/</w:t>
       </w:r>
@@ -14345,7 +14252,7 @@
       <w:r>
         <w:t>broadcastServerMessage</w:t>
       </w:r>
-      <w:bookmarkEnd w:id="38"/>
+      <w:bookmarkEnd w:id="37"/>
       <w:proofErr w:type="spellEnd"/>
     </w:p>
     <w:p>
@@ -14523,7 +14430,6 @@
         <w:rPr>
           <w:rStyle w:val="HTMLCode"/>
         </w:rPr>
-        <w:lastRenderedPageBreak/>
         <w:t>ERR_INVALID_LOGIN</w:t>
       </w:r>
     </w:p>
@@ -14560,47 +14466,47 @@
       <w:pPr>
         <w:pStyle w:val="Heading1"/>
       </w:pPr>
-      <w:bookmarkStart w:id="39" w:name="_GET_/v2/getNewerEvents_&lt;TODO&gt;"/>
-      <w:bookmarkStart w:id="40" w:name="_Toc421451684"/>
+      <w:bookmarkStart w:id="38" w:name="_GET_/v2/getNewerEvents_&lt;TODO&gt;"/>
+      <w:bookmarkStart w:id="39" w:name="_Toc421451684"/>
+      <w:bookmarkEnd w:id="38"/>
+      <w:r>
+        <w:t>Users</w:t>
+      </w:r>
       <w:bookmarkEnd w:id="39"/>
-      <w:r>
-        <w:t>Users</w:t>
-      </w:r>
+    </w:p>
+    <w:p>
+      <w:r>
+        <w:t xml:space="preserve">These API calls pertain to </w:t>
+      </w:r>
+      <w:proofErr w:type="spellStart"/>
+      <w:r>
+        <w:t>Shacknews</w:t>
+      </w:r>
+      <w:proofErr w:type="spellEnd"/>
+      <w:r>
+        <w:t xml:space="preserve"> user accounts.</w:t>
+      </w:r>
+    </w:p>
+    <w:p>
+      <w:pPr>
+        <w:pStyle w:val="Heading2"/>
+      </w:pPr>
+      <w:bookmarkStart w:id="40" w:name="_POST_/v2/verifyCredentials"/>
+      <w:bookmarkStart w:id="41" w:name="_POST_/v2/checkConnection"/>
+      <w:bookmarkStart w:id="42" w:name="_Toc421451685"/>
       <w:bookmarkEnd w:id="40"/>
-    </w:p>
-    <w:p>
-      <w:r>
-        <w:t xml:space="preserve">These API calls pertain to </w:t>
+      <w:bookmarkEnd w:id="41"/>
+      <w:r>
+        <w:t>GET</w:t>
+      </w:r>
+      <w:r>
+        <w:t xml:space="preserve"> /v2/</w:t>
       </w:r>
       <w:proofErr w:type="spellStart"/>
       <w:r>
-        <w:t>Shacknews</w:t>
-      </w:r>
-      <w:proofErr w:type="spellEnd"/>
-      <w:r>
-        <w:t xml:space="preserve"> user accounts.</w:t>
-      </w:r>
-    </w:p>
-    <w:p>
-      <w:pPr>
-        <w:pStyle w:val="Heading2"/>
-      </w:pPr>
-      <w:bookmarkStart w:id="41" w:name="_POST_/v2/verifyCredentials"/>
-      <w:bookmarkStart w:id="42" w:name="_POST_/v2/checkConnection"/>
-      <w:bookmarkStart w:id="43" w:name="_Toc421451685"/>
-      <w:bookmarkEnd w:id="41"/>
+        <w:t>checkConnection</w:t>
+      </w:r>
       <w:bookmarkEnd w:id="42"/>
-      <w:r>
-        <w:t>GET</w:t>
-      </w:r>
-      <w:r>
-        <w:t xml:space="preserve"> /v2/</w:t>
-      </w:r>
-      <w:proofErr w:type="spellStart"/>
-      <w:r>
-        <w:t>checkConnection</w:t>
-      </w:r>
-      <w:bookmarkEnd w:id="43"/>
       <w:proofErr w:type="spellEnd"/>
     </w:p>
     <w:p>
@@ -14738,7 +14644,7 @@
       <w:pPr>
         <w:pStyle w:val="Heading2"/>
       </w:pPr>
-      <w:bookmarkStart w:id="44" w:name="_Toc421451686"/>
+      <w:bookmarkStart w:id="43" w:name="_Toc421451686"/>
       <w:r>
         <w:t>POST /v2/</w:t>
       </w:r>
@@ -14746,7 +14652,7 @@
       <w:r>
         <w:t>verifyCredentials</w:t>
       </w:r>
-      <w:bookmarkEnd w:id="44"/>
+      <w:bookmarkEnd w:id="43"/>
       <w:proofErr w:type="spellEnd"/>
     </w:p>
     <w:p>
@@ -14778,7 +14684,6 @@
         <w:rPr>
           <w:rStyle w:val="HTMLCode"/>
         </w:rPr>
-        <w:lastRenderedPageBreak/>
         <w:t>username=[STR]</w:t>
       </w:r>
     </w:p>
@@ -14932,17 +14837,17 @@
       <w:pPr>
         <w:pStyle w:val="Heading2"/>
       </w:pPr>
-      <w:bookmarkStart w:id="45" w:name="_GET_/v2/getUserRegistrationDate"/>
-      <w:bookmarkStart w:id="46" w:name="_Toc421451687"/>
+      <w:bookmarkStart w:id="44" w:name="_GET_/v2/getUserRegistrationDate"/>
+      <w:bookmarkStart w:id="45" w:name="_Toc421451687"/>
+      <w:bookmarkEnd w:id="44"/>
+      <w:r>
+        <w:t>GET /v2/</w:t>
+      </w:r>
+      <w:proofErr w:type="spellStart"/>
+      <w:r>
+        <w:t>getUserRegistrationDate</w:t>
+      </w:r>
       <w:bookmarkEnd w:id="45"/>
-      <w:r>
-        <w:t>GET /v2/</w:t>
-      </w:r>
-      <w:proofErr w:type="spellStart"/>
-      <w:r>
-        <w:t>getUserRegistrationDate</w:t>
-      </w:r>
-      <w:bookmarkEnd w:id="46"/>
       <w:proofErr w:type="spellEnd"/>
     </w:p>
     <w:p>
@@ -15121,7 +15026,6 @@
         <w:rPr>
           <w:b/>
         </w:rPr>
-        <w:lastRenderedPageBreak/>
         <w:t>Errors</w:t>
       </w:r>
     </w:p>
@@ -15145,17 +15049,17 @@
       <w:pPr>
         <w:pStyle w:val="Heading2"/>
       </w:pPr>
-      <w:bookmarkStart w:id="47" w:name="_GET_/v2/getAllUserRegistrationDates"/>
-      <w:bookmarkStart w:id="48" w:name="_Toc421451688"/>
+      <w:bookmarkStart w:id="46" w:name="_GET_/v2/getAllUserRegistrationDates"/>
+      <w:bookmarkStart w:id="47" w:name="_Toc421451688"/>
+      <w:bookmarkEnd w:id="46"/>
+      <w:r>
+        <w:t>GET /v2/</w:t>
+      </w:r>
+      <w:proofErr w:type="spellStart"/>
+      <w:r>
+        <w:t>getAllUserRegistrationDates</w:t>
+      </w:r>
       <w:bookmarkEnd w:id="47"/>
-      <w:r>
-        <w:t>GET /v2/</w:t>
-      </w:r>
-      <w:proofErr w:type="spellStart"/>
-      <w:r>
-        <w:t>getAllUserRegistrationDates</w:t>
-      </w:r>
-      <w:bookmarkEnd w:id="48"/>
       <w:proofErr w:type="spellEnd"/>
     </w:p>
     <w:p>
@@ -15323,7 +15227,7 @@
       <w:pPr>
         <w:pStyle w:val="Heading2"/>
       </w:pPr>
-      <w:bookmarkStart w:id="49" w:name="_Toc421451689"/>
+      <w:bookmarkStart w:id="48" w:name="_Toc421451689"/>
       <w:r>
         <w:t>GET /v2/</w:t>
       </w:r>
@@ -15331,7 +15235,7 @@
       <w:r>
         <w:t>getAllTenYearUsers</w:t>
       </w:r>
-      <w:bookmarkEnd w:id="49"/>
+      <w:bookmarkEnd w:id="48"/>
       <w:proofErr w:type="spellEnd"/>
     </w:p>
     <w:p>
@@ -15360,7 +15264,6 @@
         <w:ind w:left="720"/>
       </w:pPr>
       <w:r>
-        <w:lastRenderedPageBreak/>
         <w:t>None.</w:t>
       </w:r>
     </w:p>
@@ -15476,74 +15379,128 @@
       <w:pPr>
         <w:pStyle w:val="Heading1"/>
       </w:pPr>
-      <w:bookmarkStart w:id="50" w:name="_Toc421451690"/>
+      <w:bookmarkStart w:id="49" w:name="_Toc421451690"/>
       <w:proofErr w:type="spellStart"/>
       <w:r>
         <w:t>Shackmessages</w:t>
+      </w:r>
+      <w:bookmarkEnd w:id="49"/>
+      <w:proofErr w:type="spellEnd"/>
+    </w:p>
+    <w:p>
+      <w:r>
+        <w:t xml:space="preserve">The </w:t>
+      </w:r>
+      <w:proofErr w:type="spellStart"/>
+      <w:r>
+        <w:t>Shackmessage</w:t>
+      </w:r>
+      <w:proofErr w:type="spellEnd"/>
+      <w:r>
+        <w:t xml:space="preserve"> calls go directly to shacknews.com, as they did in the v1 API.  </w:t>
+      </w:r>
+      <w:proofErr w:type="spellStart"/>
+      <w:r>
+        <w:t>Shackmessages</w:t>
+      </w:r>
+      <w:proofErr w:type="spellEnd"/>
+      <w:r>
+        <w:t xml:space="preserve"> are not stored in the </w:t>
+      </w:r>
+      <w:proofErr w:type="spellStart"/>
+      <w:r>
+        <w:t>WinChatty</w:t>
+      </w:r>
+      <w:proofErr w:type="spellEnd"/>
+      <w:r>
+        <w:t xml:space="preserve"> database to ensure user privacy is maintained.</w:t>
+      </w:r>
+    </w:p>
+    <w:p>
+      <w:pPr>
+        <w:pStyle w:val="Heading2"/>
+      </w:pPr>
+      <w:bookmarkStart w:id="50" w:name="_Toc421451691"/>
+      <w:r>
+        <w:t>POST /v2/</w:t>
+      </w:r>
+      <w:proofErr w:type="spellStart"/>
+      <w:r>
+        <w:t>getMessages</w:t>
       </w:r>
       <w:bookmarkEnd w:id="50"/>
       <w:proofErr w:type="spellEnd"/>
     </w:p>
     <w:p>
       <w:r>
-        <w:t xml:space="preserve">The </w:t>
-      </w:r>
+        <w:t xml:space="preserve">Gets a page of messages in the user’s inbox or sent mailbox.  </w:t>
+      </w:r>
+    </w:p>
+    <w:p>
+      <w:pPr>
+        <w:rPr>
+          <w:b/>
+        </w:rPr>
+      </w:pPr>
+      <w:r>
+        <w:rPr>
+          <w:b/>
+        </w:rPr>
+        <w:t>Parameters</w:t>
+      </w:r>
+    </w:p>
+    <w:p>
+      <w:pPr>
+        <w:ind w:left="720"/>
+        <w:rPr>
+          <w:rStyle w:val="HTMLCode"/>
+        </w:rPr>
+      </w:pPr>
+      <w:r>
+        <w:rPr>
+          <w:rStyle w:val="HTMLCode"/>
+        </w:rPr>
+        <w:t>username=[STR]</w:t>
+      </w:r>
+    </w:p>
+    <w:p>
+      <w:pPr>
+        <w:ind w:left="1440"/>
+      </w:pPr>
       <w:proofErr w:type="spellStart"/>
       <w:r>
-        <w:t>Shackmessage</w:t>
+        <w:t>Shacknews</w:t>
       </w:r>
       <w:proofErr w:type="spellEnd"/>
       <w:r>
-        <w:t xml:space="preserve"> calls go directly to shacknews.com, as they did in the v1 API.  </w:t>
-      </w:r>
+        <w:t xml:space="preserve"> username.</w:t>
+      </w:r>
+    </w:p>
+    <w:p>
+      <w:pPr>
+        <w:ind w:left="720"/>
+        <w:rPr>
+          <w:rStyle w:val="HTMLCode"/>
+        </w:rPr>
+      </w:pPr>
+      <w:r>
+        <w:rPr>
+          <w:rStyle w:val="HTMLCode"/>
+        </w:rPr>
+        <w:t>password=[STR]</w:t>
+      </w:r>
+    </w:p>
+    <w:p>
+      <w:pPr>
+        <w:ind w:left="1440"/>
+      </w:pPr>
       <w:proofErr w:type="spellStart"/>
       <w:r>
-        <w:t>Shackmessages</w:t>
+        <w:t>Shacknews</w:t>
       </w:r>
       <w:proofErr w:type="spellEnd"/>
       <w:r>
-        <w:t xml:space="preserve"> are not stored in the </w:t>
-      </w:r>
-      <w:proofErr w:type="spellStart"/>
-      <w:r>
-        <w:t>WinChatty</w:t>
-      </w:r>
-      <w:proofErr w:type="spellEnd"/>
-      <w:r>
-        <w:t xml:space="preserve"> database to ensure user privacy is maintained.</w:t>
-      </w:r>
-    </w:p>
-    <w:p>
-      <w:pPr>
-        <w:pStyle w:val="Heading2"/>
-      </w:pPr>
-      <w:bookmarkStart w:id="51" w:name="_Toc421451691"/>
-      <w:r>
-        <w:t>POST /v2/</w:t>
-      </w:r>
-      <w:proofErr w:type="spellStart"/>
-      <w:r>
-        <w:t>getMessages</w:t>
-      </w:r>
-      <w:bookmarkEnd w:id="51"/>
-      <w:proofErr w:type="spellEnd"/>
-    </w:p>
-    <w:p>
-      <w:r>
-        <w:t xml:space="preserve">Gets a page of messages in the user’s inbox or sent mailbox.  </w:t>
-      </w:r>
-    </w:p>
-    <w:p>
-      <w:pPr>
-        <w:rPr>
-          <w:b/>
-        </w:rPr>
-      </w:pPr>
-      <w:r>
-        <w:rPr>
-          <w:b/>
-        </w:rPr>
-        <w:t>Parameters</w:t>
+        <w:t xml:space="preserve"> password.</w:t>
       </w:r>
     </w:p>
     <w:p>
@@ -15557,20 +15514,21 @@
         <w:rPr>
           <w:rStyle w:val="HTMLCode"/>
         </w:rPr>
-        <w:t>username=[STR]</w:t>
+        <w:t>folder=[MBX</w:t>
+      </w:r>
+      <w:r>
+        <w:rPr>
+          <w:rStyle w:val="HTMLCode"/>
+        </w:rPr>
+        <w:t>]</w:t>
       </w:r>
     </w:p>
     <w:p>
       <w:pPr>
         <w:ind w:left="1440"/>
       </w:pPr>
-      <w:proofErr w:type="spellStart"/>
-      <w:r>
-        <w:t>Shacknews</w:t>
-      </w:r>
-      <w:proofErr w:type="spellEnd"/>
-      <w:r>
-        <w:t xml:space="preserve"> username.</w:t>
+      <w:r>
+        <w:t>The mailbox folder.</w:t>
       </w:r>
     </w:p>
     <w:p>
@@ -15584,62 +15542,6 @@
         <w:rPr>
           <w:rStyle w:val="HTMLCode"/>
         </w:rPr>
-        <w:t>password=[STR]</w:t>
-      </w:r>
-    </w:p>
-    <w:p>
-      <w:pPr>
-        <w:ind w:left="1440"/>
-      </w:pPr>
-      <w:proofErr w:type="spellStart"/>
-      <w:r>
-        <w:t>Shacknews</w:t>
-      </w:r>
-      <w:proofErr w:type="spellEnd"/>
-      <w:r>
-        <w:t xml:space="preserve"> password.</w:t>
-      </w:r>
-    </w:p>
-    <w:p>
-      <w:pPr>
-        <w:ind w:left="720"/>
-        <w:rPr>
-          <w:rStyle w:val="HTMLCode"/>
-        </w:rPr>
-      </w:pPr>
-      <w:r>
-        <w:rPr>
-          <w:rStyle w:val="HTMLCode"/>
-        </w:rPr>
-        <w:t>folder=[MBX</w:t>
-      </w:r>
-      <w:r>
-        <w:rPr>
-          <w:rStyle w:val="HTMLCode"/>
-        </w:rPr>
-        <w:t>]</w:t>
-      </w:r>
-    </w:p>
-    <w:p>
-      <w:pPr>
-        <w:ind w:left="1440"/>
-      </w:pPr>
-      <w:r>
-        <w:t>The mailbox folder.</w:t>
-      </w:r>
-    </w:p>
-    <w:p>
-      <w:pPr>
-        <w:ind w:left="720"/>
-        <w:rPr>
-          <w:rStyle w:val="HTMLCode"/>
-        </w:rPr>
-      </w:pPr>
-      <w:r>
-        <w:rPr>
-          <w:rStyle w:val="HTMLCode"/>
-        </w:rPr>
-        <w:lastRenderedPageBreak/>
         <w:t>page=[INT</w:t>
       </w:r>
       <w:r>
@@ -15999,17 +15901,17 @@
       <w:pPr>
         <w:pStyle w:val="Heading2"/>
       </w:pPr>
-      <w:bookmarkStart w:id="52" w:name="_POST_/v2/sendMessage"/>
-      <w:bookmarkStart w:id="53" w:name="_Toc421451692"/>
+      <w:bookmarkStart w:id="51" w:name="_POST_/v2/sendMessage"/>
+      <w:bookmarkStart w:id="52" w:name="_Toc421451692"/>
+      <w:bookmarkEnd w:id="51"/>
+      <w:r>
+        <w:t>POST /v2/</w:t>
+      </w:r>
+      <w:proofErr w:type="spellStart"/>
+      <w:r>
+        <w:t>getMessageCount</w:t>
+      </w:r>
       <w:bookmarkEnd w:id="52"/>
-      <w:r>
-        <w:t>POST /v2/</w:t>
-      </w:r>
-      <w:proofErr w:type="spellStart"/>
-      <w:r>
-        <w:t>getMessageCount</w:t>
-      </w:r>
-      <w:bookmarkEnd w:id="53"/>
       <w:proofErr w:type="spellEnd"/>
     </w:p>
     <w:p>
@@ -16041,7 +15943,6 @@
         <w:rPr>
           <w:rStyle w:val="HTMLCode"/>
         </w:rPr>
-        <w:lastRenderedPageBreak/>
         <w:t>username=[STR]</w:t>
       </w:r>
     </w:p>
@@ -16235,7 +16136,7 @@
       <w:pPr>
         <w:pStyle w:val="Heading2"/>
       </w:pPr>
-      <w:bookmarkStart w:id="54" w:name="_Toc421451693"/>
+      <w:bookmarkStart w:id="53" w:name="_Toc421451693"/>
       <w:r>
         <w:t>POST /v2/</w:t>
       </w:r>
@@ -16243,7 +16144,7 @@
       <w:r>
         <w:t>sendMessage</w:t>
       </w:r>
-      <w:bookmarkEnd w:id="54"/>
+      <w:bookmarkEnd w:id="53"/>
       <w:proofErr w:type="spellEnd"/>
     </w:p>
     <w:p>
@@ -16362,7 +16263,6 @@
         <w:ind w:left="1440"/>
       </w:pPr>
       <w:r>
-        <w:lastRenderedPageBreak/>
         <w:t>Subject line.</w:t>
       </w:r>
     </w:p>
@@ -16487,7 +16387,7 @@
       <w:pPr>
         <w:pStyle w:val="Heading2"/>
       </w:pPr>
-      <w:bookmarkStart w:id="55" w:name="_Toc421451694"/>
+      <w:bookmarkStart w:id="54" w:name="_Toc421451694"/>
       <w:r>
         <w:t>POST /v2/</w:t>
       </w:r>
@@ -16495,7 +16395,7 @@
       <w:r>
         <w:t>markMessageRead</w:t>
       </w:r>
-      <w:bookmarkEnd w:id="55"/>
+      <w:bookmarkEnd w:id="54"/>
       <w:proofErr w:type="spellEnd"/>
     </w:p>
     <w:p>
@@ -16617,7 +16517,6 @@
         <w:rPr>
           <w:rStyle w:val="HTMLCode"/>
         </w:rPr>
-        <w:lastRenderedPageBreak/>
         <w:t>{</w:t>
       </w:r>
       <w:r>
@@ -16709,7 +16608,7 @@
       <w:pPr>
         <w:pStyle w:val="Heading2"/>
       </w:pPr>
-      <w:bookmarkStart w:id="56" w:name="_Toc421451695"/>
+      <w:bookmarkStart w:id="55" w:name="_Toc421451695"/>
       <w:r>
         <w:t>POST /v2/</w:t>
       </w:r>
@@ -16720,7 +16619,7 @@
       <w:r>
         <w:t>e</w:t>
       </w:r>
-      <w:bookmarkEnd w:id="56"/>
+      <w:bookmarkEnd w:id="55"/>
       <w:proofErr w:type="spellEnd"/>
     </w:p>
     <w:p>
@@ -16917,7 +16816,6 @@
         <w:rPr>
           <w:rStyle w:val="HTMLCode"/>
         </w:rPr>
-        <w:lastRenderedPageBreak/>
         <w:t>ERR_INVALID_LOGIN</w:t>
       </w:r>
     </w:p>
@@ -16957,16 +16855,16 @@
       <w:pPr>
         <w:pStyle w:val="Heading1"/>
       </w:pPr>
-      <w:bookmarkStart w:id="57" w:name="_Client_Data"/>
-      <w:bookmarkStart w:id="58" w:name="_Toc421451696"/>
+      <w:bookmarkStart w:id="56" w:name="_Client_Data"/>
+      <w:bookmarkStart w:id="57" w:name="_Toc421451696"/>
+      <w:bookmarkEnd w:id="56"/>
+      <w:r>
+        <w:t xml:space="preserve">Client </w:t>
+      </w:r>
+      <w:r>
+        <w:t>Data</w:t>
+      </w:r>
       <w:bookmarkEnd w:id="57"/>
-      <w:r>
-        <w:t xml:space="preserve">Client </w:t>
-      </w:r>
-      <w:r>
-        <w:t>Data</w:t>
-      </w:r>
-      <w:bookmarkEnd w:id="58"/>
     </w:p>
     <w:p>
       <w:r>
@@ -17100,98 +16998,97 @@
       <w:pPr>
         <w:pStyle w:val="Heading2"/>
       </w:pPr>
-      <w:bookmarkStart w:id="59" w:name="_POST_/v2/clientData/getClientToken_"/>
-      <w:bookmarkStart w:id="60" w:name="_POST_/v2/clientData/getClientSessio"/>
-      <w:bookmarkStart w:id="61" w:name="_Toc421451697"/>
+      <w:bookmarkStart w:id="58" w:name="_POST_/v2/clientData/getClientToken_"/>
+      <w:bookmarkStart w:id="59" w:name="_POST_/v2/clientData/getClientSessio"/>
+      <w:bookmarkStart w:id="60" w:name="_Toc421451697"/>
+      <w:bookmarkEnd w:id="58"/>
       <w:bookmarkEnd w:id="59"/>
+      <w:r>
+        <w:t>GET</w:t>
+      </w:r>
+      <w:r>
+        <w:t xml:space="preserve"> /v2/</w:t>
+      </w:r>
+      <w:proofErr w:type="spellStart"/>
+      <w:r>
+        <w:t>clientData</w:t>
+      </w:r>
+      <w:proofErr w:type="spellEnd"/>
+      <w:r>
+        <w:t>/</w:t>
+      </w:r>
+      <w:proofErr w:type="spellStart"/>
+      <w:r>
+        <w:t>getCategoryFilters</w:t>
+      </w:r>
       <w:bookmarkEnd w:id="60"/>
-      <w:r>
-        <w:t>GET</w:t>
-      </w:r>
-      <w:r>
-        <w:t xml:space="preserve"> /v2/</w:t>
-      </w:r>
+      <w:proofErr w:type="spellEnd"/>
+    </w:p>
+    <w:p>
+      <w:r>
+        <w:t xml:space="preserve">Gets the user's moderation flag filters.  A value of </w:t>
+      </w:r>
+      <w:r>
+        <w:rPr>
+          <w:rStyle w:val="HTMLCode"/>
+        </w:rPr>
+        <w:t>true</w:t>
+      </w:r>
+      <w:r>
+        <w:t xml:space="preserve"> indicates that posts in that category are shown.</w:t>
+      </w:r>
+    </w:p>
+    <w:p>
+      <w:pPr>
+        <w:rPr>
+          <w:b/>
+        </w:rPr>
+      </w:pPr>
+      <w:r>
+        <w:rPr>
+          <w:b/>
+        </w:rPr>
+        <w:t>Parameters</w:t>
+      </w:r>
+    </w:p>
+    <w:p>
+      <w:pPr>
+        <w:ind w:left="720"/>
+        <w:rPr>
+          <w:rStyle w:val="HTMLCode"/>
+        </w:rPr>
+      </w:pPr>
+      <w:r>
+        <w:rPr>
+          <w:rStyle w:val="HTMLCode"/>
+        </w:rPr>
+        <w:t>username</w:t>
+      </w:r>
+      <w:r>
+        <w:rPr>
+          <w:rStyle w:val="HTMLCode"/>
+        </w:rPr>
+        <w:t>=[STR</w:t>
+      </w:r>
+      <w:r>
+        <w:rPr>
+          <w:rStyle w:val="HTMLCode"/>
+        </w:rPr>
+        <w:t>,50</w:t>
+      </w:r>
+      <w:r>
+        <w:rPr>
+          <w:rStyle w:val="HTMLCode"/>
+        </w:rPr>
+        <w:t>]</w:t>
+      </w:r>
+    </w:p>
+    <w:p>
+      <w:pPr>
+        <w:ind w:left="1440"/>
+      </w:pPr>
       <w:proofErr w:type="spellStart"/>
       <w:r>
-        <w:t>clientData</w:t>
-      </w:r>
-      <w:proofErr w:type="spellEnd"/>
-      <w:r>
-        <w:t>/</w:t>
-      </w:r>
-      <w:proofErr w:type="spellStart"/>
-      <w:r>
-        <w:t>getCategoryFilters</w:t>
-      </w:r>
-      <w:bookmarkEnd w:id="61"/>
-      <w:proofErr w:type="spellEnd"/>
-    </w:p>
-    <w:p>
-      <w:r>
-        <w:t xml:space="preserve">Gets the user's moderation flag filters.  A value of </w:t>
-      </w:r>
-      <w:r>
-        <w:rPr>
-          <w:rStyle w:val="HTMLCode"/>
-        </w:rPr>
-        <w:t>true</w:t>
-      </w:r>
-      <w:r>
-        <w:t xml:space="preserve"> indicates that posts in that category are shown.</w:t>
-      </w:r>
-    </w:p>
-    <w:p>
-      <w:pPr>
-        <w:rPr>
-          <w:b/>
-        </w:rPr>
-      </w:pPr>
-      <w:r>
-        <w:rPr>
-          <w:b/>
-        </w:rPr>
-        <w:t>Parameters</w:t>
-      </w:r>
-    </w:p>
-    <w:p>
-      <w:pPr>
-        <w:ind w:left="720"/>
-        <w:rPr>
-          <w:rStyle w:val="HTMLCode"/>
-        </w:rPr>
-      </w:pPr>
-      <w:r>
-        <w:rPr>
-          <w:rStyle w:val="HTMLCode"/>
-        </w:rPr>
-        <w:t>username</w:t>
-      </w:r>
-      <w:r>
-        <w:rPr>
-          <w:rStyle w:val="HTMLCode"/>
-        </w:rPr>
-        <w:t>=[STR</w:t>
-      </w:r>
-      <w:r>
-        <w:rPr>
-          <w:rStyle w:val="HTMLCode"/>
-        </w:rPr>
-        <w:t>,50</w:t>
-      </w:r>
-      <w:r>
-        <w:rPr>
-          <w:rStyle w:val="HTMLCode"/>
-        </w:rPr>
-        <w:t>]</w:t>
-      </w:r>
-    </w:p>
-    <w:p>
-      <w:pPr>
-        <w:ind w:left="1440"/>
-      </w:pPr>
-      <w:proofErr w:type="spellStart"/>
-      <w:r>
-        <w:lastRenderedPageBreak/>
         <w:t>Shacknews</w:t>
       </w:r>
       <w:proofErr w:type="spellEnd"/>
@@ -17355,7 +17252,7 @@
       <w:pPr>
         <w:pStyle w:val="Heading2"/>
       </w:pPr>
-      <w:bookmarkStart w:id="62" w:name="_Toc421451698"/>
+      <w:bookmarkStart w:id="61" w:name="_Toc421451698"/>
       <w:r>
         <w:t>POST /v2/</w:t>
       </w:r>
@@ -17371,7 +17268,7 @@
       <w:r>
         <w:t>setCategoryFilters</w:t>
       </w:r>
-      <w:bookmarkEnd w:id="62"/>
+      <w:bookmarkEnd w:id="61"/>
       <w:proofErr w:type="spellEnd"/>
     </w:p>
     <w:p>
@@ -17531,7 +17428,6 @@
         <w:rPr>
           <w:rStyle w:val="HTMLCode"/>
         </w:rPr>
-        <w:lastRenderedPageBreak/>
         <w:t>tangent=[BIT]</w:t>
       </w:r>
     </w:p>
@@ -17645,7 +17541,7 @@
       <w:pPr>
         <w:pStyle w:val="Heading2"/>
       </w:pPr>
-      <w:bookmarkStart w:id="63" w:name="_Toc421451699"/>
+      <w:bookmarkStart w:id="62" w:name="_Toc421451699"/>
       <w:r>
         <w:t>GET</w:t>
       </w:r>
@@ -17667,7 +17563,7 @@
       <w:r>
         <w:t>MarkedPosts</w:t>
       </w:r>
-      <w:bookmarkEnd w:id="63"/>
+      <w:bookmarkEnd w:id="62"/>
       <w:proofErr w:type="spellEnd"/>
     </w:p>
     <w:p>
@@ -17887,7 +17783,6 @@
         <w:rPr>
           <w:b/>
         </w:rPr>
-        <w:lastRenderedPageBreak/>
         <w:t>Examples</w:t>
       </w:r>
     </w:p>
@@ -17911,7 +17806,7 @@
       <w:pPr>
         <w:pStyle w:val="Heading2"/>
       </w:pPr>
-      <w:bookmarkStart w:id="64" w:name="_Toc421451700"/>
+      <w:bookmarkStart w:id="63" w:name="_Toc421451700"/>
       <w:r>
         <w:t>POST /v2/</w:t>
       </w:r>
@@ -17927,7 +17822,7 @@
       <w:r>
         <w:t>clearMarkedPosts</w:t>
       </w:r>
-      <w:bookmarkEnd w:id="64"/>
+      <w:bookmarkEnd w:id="63"/>
       <w:proofErr w:type="spellEnd"/>
     </w:p>
     <w:p>
@@ -18070,7 +17965,7 @@
       <w:pPr>
         <w:pStyle w:val="Heading2"/>
       </w:pPr>
-      <w:bookmarkStart w:id="65" w:name="_Toc421451701"/>
+      <w:bookmarkStart w:id="64" w:name="_Toc421451701"/>
       <w:r>
         <w:t>POST /v2/</w:t>
       </w:r>
@@ -18086,25 +17981,114 @@
       <w:r>
         <w:t>markPost</w:t>
       </w:r>
+      <w:bookmarkEnd w:id="64"/>
+      <w:proofErr w:type="spellEnd"/>
+    </w:p>
+    <w:p>
+      <w:r>
+        <w:t>Marks a post as unmarked, pinned, or collapsed.  The default for a regular post is unmarked.</w:t>
+      </w:r>
+    </w:p>
+    <w:p>
+      <w:pPr>
+        <w:rPr>
+          <w:b/>
+        </w:rPr>
+      </w:pPr>
+      <w:r>
+        <w:rPr>
+          <w:b/>
+        </w:rPr>
+        <w:t>Parameters</w:t>
+      </w:r>
+    </w:p>
+    <w:p>
+      <w:pPr>
+        <w:ind w:left="720"/>
+        <w:rPr>
+          <w:rStyle w:val="HTMLCode"/>
+        </w:rPr>
+      </w:pPr>
+      <w:r>
+        <w:rPr>
+          <w:rStyle w:val="HTMLCode"/>
+        </w:rPr>
+        <w:t>username</w:t>
+      </w:r>
+      <w:r>
+        <w:rPr>
+          <w:rStyle w:val="HTMLCode"/>
+        </w:rPr>
+        <w:t>=[STR</w:t>
+      </w:r>
+      <w:r>
+        <w:rPr>
+          <w:rStyle w:val="HTMLCode"/>
+        </w:rPr>
+        <w:t>,50</w:t>
+      </w:r>
+      <w:r>
+        <w:rPr>
+          <w:rStyle w:val="HTMLCode"/>
+        </w:rPr>
+        <w:t>]</w:t>
+      </w:r>
+    </w:p>
+    <w:p>
+      <w:pPr>
+        <w:ind w:left="1440"/>
+      </w:pPr>
+      <w:proofErr w:type="spellStart"/>
+      <w:r>
+        <w:t>Shacknews</w:t>
+      </w:r>
+      <w:proofErr w:type="spellEnd"/>
+      <w:r>
+        <w:t xml:space="preserve"> username.</w:t>
+      </w:r>
+    </w:p>
+    <w:p>
+      <w:pPr>
+        <w:ind w:left="720"/>
+        <w:rPr>
+          <w:rStyle w:val="HTMLCode"/>
+        </w:rPr>
+      </w:pPr>
+      <w:proofErr w:type="spellStart"/>
+      <w:r>
+        <w:rPr>
+          <w:rStyle w:val="HTMLCode"/>
+        </w:rPr>
+        <w:t>postId</w:t>
+      </w:r>
+      <w:proofErr w:type="spellEnd"/>
+      <w:r>
+        <w:rPr>
+          <w:rStyle w:val="HTMLCode"/>
+        </w:rPr>
+        <w:t>=[INT</w:t>
+      </w:r>
+      <w:r>
+        <w:rPr>
+          <w:rStyle w:val="HTMLCode"/>
+        </w:rPr>
+        <w:t>+</w:t>
+      </w:r>
+      <w:r>
+        <w:rPr>
+          <w:rStyle w:val="HTMLCode"/>
+        </w:rPr>
+        <w:t>]</w:t>
+      </w:r>
+      <w:bookmarkStart w:id="65" w:name="_GoBack"/>
       <w:bookmarkEnd w:id="65"/>
-      <w:proofErr w:type="spellEnd"/>
-    </w:p>
-    <w:p>
-      <w:r>
-        <w:t>Marks a post as unmarked, pinned, or collapsed.  The default for a regular post is unmarked.</w:t>
-      </w:r>
-    </w:p>
-    <w:p>
-      <w:pPr>
-        <w:rPr>
-          <w:b/>
-        </w:rPr>
-      </w:pPr>
-      <w:r>
-        <w:rPr>
-          <w:b/>
-        </w:rPr>
-        <w:t>Parameters</w:t>
+    </w:p>
+    <w:p>
+      <w:pPr>
+        <w:ind w:left="1440"/>
+      </w:pPr>
+      <w:r>
+        <w:t>Comma-separated list of post IDs.</w:t>
       </w:r>
     </w:p>
     <w:p>
@@ -18118,96 +18102,14 @@
         <w:rPr>
           <w:rStyle w:val="HTMLCode"/>
         </w:rPr>
-        <w:t>username</w:t>
-      </w:r>
-      <w:r>
-        <w:rPr>
-          <w:rStyle w:val="HTMLCode"/>
-        </w:rPr>
-        <w:t>=[STR</w:t>
-      </w:r>
-      <w:r>
-        <w:rPr>
-          <w:rStyle w:val="HTMLCode"/>
-        </w:rPr>
-        <w:t>,50</w:t>
-      </w:r>
-      <w:r>
-        <w:rPr>
-          <w:rStyle w:val="HTMLCode"/>
-        </w:rPr>
-        <w:t>]</w:t>
+        <w:t>type=[MPT]</w:t>
       </w:r>
     </w:p>
     <w:p>
       <w:pPr>
         <w:ind w:left="1440"/>
       </w:pPr>
-      <w:proofErr w:type="spellStart"/>
-      <w:r>
-        <w:t>Shacknews</w:t>
-      </w:r>
-      <w:proofErr w:type="spellEnd"/>
-      <w:r>
-        <w:t xml:space="preserve"> username.</w:t>
-      </w:r>
-    </w:p>
-    <w:p>
-      <w:pPr>
-        <w:ind w:left="720"/>
-        <w:rPr>
-          <w:rStyle w:val="HTMLCode"/>
-        </w:rPr>
-      </w:pPr>
-      <w:proofErr w:type="spellStart"/>
-      <w:r>
-        <w:rPr>
-          <w:rStyle w:val="HTMLCode"/>
-        </w:rPr>
-        <w:t>postId</w:t>
-      </w:r>
-      <w:proofErr w:type="spellEnd"/>
-      <w:r>
-        <w:rPr>
-          <w:rStyle w:val="HTMLCode"/>
-        </w:rPr>
-        <w:t>=[INT</w:t>
-      </w:r>
-      <w:r>
-        <w:rPr>
-          <w:rStyle w:val="HTMLCode"/>
-        </w:rPr>
-        <w:t>]</w:t>
-      </w:r>
-    </w:p>
-    <w:p>
-      <w:pPr>
-        <w:ind w:left="1440"/>
-      </w:pPr>
-      <w:r>
-        <w:t>Post ID.</w:t>
-      </w:r>
-    </w:p>
-    <w:p>
-      <w:pPr>
-        <w:ind w:left="720"/>
-        <w:rPr>
-          <w:rStyle w:val="HTMLCode"/>
-        </w:rPr>
-      </w:pPr>
-      <w:r>
-        <w:rPr>
-          <w:rStyle w:val="HTMLCode"/>
-        </w:rPr>
-        <w:t>type=[MPT]</w:t>
-      </w:r>
-    </w:p>
-    <w:p>
-      <w:pPr>
-        <w:ind w:left="1440"/>
-      </w:pPr>
-      <w:r>
-        <w:lastRenderedPageBreak/>
+      <w:r>
         <w:t>Mark type.</w:t>
       </w:r>
     </w:p>
@@ -18540,7 +18442,6 @@
         <w:rPr>
           <w:b/>
         </w:rPr>
-        <w:lastRenderedPageBreak/>
         <w:t>Examples</w:t>
       </w:r>
     </w:p>
@@ -18849,7 +18750,6 @@
       </w:pPr>
       <w:bookmarkStart w:id="69" w:name="_Toc421451704"/>
       <w:r>
-        <w:lastRenderedPageBreak/>
         <w:t>Notifications</w:t>
       </w:r>
       <w:bookmarkEnd w:id="69"/>
@@ -19162,7 +19062,6 @@
         </w:numPr>
       </w:pPr>
       <w:r>
-        <w:lastRenderedPageBreak/>
         <w:t xml:space="preserve">Call </w:t>
       </w:r>
       <w:hyperlink w:anchor="_POST_/v2/notifications/detachAccoun" w:history="1">
@@ -19186,13 +19085,8 @@
       </w:r>
     </w:p>
     <w:p>
-      <w:proofErr w:type="gramStart"/>
-      <w:r>
-        <w:t>In order to</w:t>
-      </w:r>
-      <w:proofErr w:type="gramEnd"/>
-      <w:r>
-        <w:t xml:space="preserve"> configure the user's notifications, there are two options:</w:t>
+      <w:r>
+        <w:t>In order to configure the user's notifications, there are two options:</w:t>
       </w:r>
     </w:p>
     <w:p>
@@ -19397,7 +19291,6 @@
     </w:p>
     <w:p>
       <w:r>
-        <w:lastRenderedPageBreak/>
         <w:t xml:space="preserve">After the client has been registered, it needs to be attached to a </w:t>
       </w:r>
       <w:proofErr w:type="spellStart"/>
@@ -19518,15 +19411,15 @@
         <w:t xml:space="preserve"> by the client.</w:t>
       </w:r>
       <w:r>
-        <w:t xml:space="preserve">  The client must save and reuse this GUID every time it interacts with the notifications API, otherwise it will </w:t>
+        <w:t xml:space="preserve">  The client must save and reuse this GUID every time it interacts with the </w:t>
       </w:r>
       <w:proofErr w:type="gramStart"/>
       <w:r>
-        <w:t>be seen as</w:t>
+        <w:t>notifications</w:t>
       </w:r>
       <w:proofErr w:type="gramEnd"/>
       <w:r>
-        <w:t xml:space="preserve"> a separate client installation.</w:t>
+        <w:t xml:space="preserve"> API, otherwise it will be seen as a separate client installation.</w:t>
       </w:r>
     </w:p>
     <w:p>
@@ -19684,7 +19577,6 @@
     </w:p>
     <w:p>
       <w:r>
-        <w:lastRenderedPageBreak/>
         <w:t xml:space="preserve">After the client is registered, it is immediately attached to the given </w:t>
       </w:r>
       <w:proofErr w:type="spellStart"/>
@@ -19777,15 +19669,15 @@
         <w:t xml:space="preserve">use this GUID </w:t>
       </w:r>
       <w:r>
-        <w:t xml:space="preserve">every time it interacts with the notifications API, otherwise it will </w:t>
+        <w:t xml:space="preserve">every time it interacts with the </w:t>
       </w:r>
       <w:proofErr w:type="gramStart"/>
       <w:r>
-        <w:t>be seen as</w:t>
+        <w:t>notifications</w:t>
       </w:r>
       <w:proofErr w:type="gramEnd"/>
       <w:r>
-        <w:t xml:space="preserve"> a separate client installation.</w:t>
+        <w:t xml:space="preserve"> API, otherwise it will be seen as a separate client installation.</w:t>
       </w:r>
     </w:p>
     <w:p>
@@ -20020,7 +19912,6 @@
       <w:bookmarkStart w:id="77" w:name="_Toc421451708"/>
       <w:bookmarkEnd w:id="75"/>
       <w:r>
-        <w:lastRenderedPageBreak/>
         <w:t>POST /v2/notifications/</w:t>
       </w:r>
       <w:proofErr w:type="spellStart"/>
@@ -20296,7 +20187,6 @@
         <w:t xml:space="preserve">, it is recommended that this method be called using the following URL, which </w:t>
       </w:r>
       <w:r>
-        <w:lastRenderedPageBreak/>
         <w:t>contains</w:t>
       </w:r>
       <w:r>
@@ -20624,7 +20514,6 @@
         <w:rPr>
           <w:b/>
         </w:rPr>
-        <w:lastRenderedPageBreak/>
         <w:t>Parameters</w:t>
       </w:r>
     </w:p>
@@ -20959,7 +20848,6 @@
         <w:ind w:left="1440"/>
       </w:pPr>
       <w:r>
-        <w:lastRenderedPageBreak/>
         <w:t>Whether to send a notification for replies to the user's posts.</w:t>
       </w:r>
     </w:p>
@@ -21165,7 +21053,6 @@
         <w:rPr>
           <w:noProof/>
         </w:rPr>
-        <w:lastRenderedPageBreak/>
         <w:drawing>
           <wp:inline distT="0" distB="0" distL="0" distR="0" wp14:anchorId="2409733F">
             <wp:extent cx="5413248" cy="3337560"/>
@@ -21234,10 +21121,10 @@
         <w:tblLook w:val="04A0" w:firstRow="1" w:lastRow="0" w:firstColumn="1" w:lastColumn="0" w:noHBand="0" w:noVBand="1"/>
       </w:tblPr>
       <w:tblGrid>
-        <w:gridCol w:w="2606"/>
-        <w:gridCol w:w="1418"/>
-        <w:gridCol w:w="1946"/>
-        <w:gridCol w:w="3383"/>
+        <w:gridCol w:w="2408"/>
+        <w:gridCol w:w="1319"/>
+        <w:gridCol w:w="1803"/>
+        <w:gridCol w:w="3823"/>
       </w:tblGrid>
       <w:tr>
         <w:tc>
@@ -22079,7 +21966,6 @@
               <w:rPr>
                 <w:rStyle w:val="HTMLCode"/>
               </w:rPr>
-              <w:lastRenderedPageBreak/>
               <w:t>thread_id</w:t>
             </w:r>
             <w:proofErr w:type="spellEnd"/>
@@ -23212,15 +23098,7 @@
               <w:spacing w:after="0" w:line="240" w:lineRule="auto"/>
             </w:pPr>
             <w:r>
-              <w:t>Tag (e.g. "lol", "</w:t>
-            </w:r>
-            <w:proofErr w:type="spellStart"/>
-            <w:r>
-              <w:t>inf</w:t>
-            </w:r>
-            <w:proofErr w:type="spellEnd"/>
-            <w:r>
-              <w:t>")</w:t>
+              <w:t>Tag (e.g. "lol", "inf")</w:t>
             </w:r>
           </w:p>
         </w:tc>
@@ -23725,7 +23603,6 @@
               <w:rPr>
                 <w:rStyle w:val="HTMLCode"/>
               </w:rPr>
-              <w:lastRenderedPageBreak/>
               <w:t>error</w:t>
             </w:r>
           </w:p>
@@ -25333,12 +25210,6 @@
                 <w:rStyle w:val="HTMLCode"/>
               </w:rPr>
               <w:br/>
-            </w:r>
-            <w:r>
-              <w:rPr>
-                <w:rStyle w:val="HTMLCode"/>
-              </w:rPr>
-              <w:lastRenderedPageBreak/>
               <w:t>ON DELETE CASCADE</w:t>
             </w:r>
           </w:p>
@@ -25358,7 +25229,6 @@
               <w:spacing w:after="0" w:line="240" w:lineRule="auto"/>
             </w:pPr>
             <w:r>
-              <w:lastRenderedPageBreak/>
               <w:t xml:space="preserve">Internal </w:t>
             </w:r>
             <w:proofErr w:type="spellStart"/>
@@ -26990,7 +26860,6 @@
               <w:rPr>
                 <w:b/>
               </w:rPr>
-              <w:lastRenderedPageBreak/>
               <w:t>notify_user</w:t>
             </w:r>
             <w:proofErr w:type="spellEnd"/>
@@ -31561,6 +31430,7 @@
     <w:lsdException w:name="HTML Sample" w:semiHidden="1" w:unhideWhenUsed="1"/>
     <w:lsdException w:name="HTML Typewriter" w:semiHidden="1" w:unhideWhenUsed="1"/>
     <w:lsdException w:name="HTML Variable" w:semiHidden="1" w:unhideWhenUsed="1"/>
+    <w:lsdException w:name="Normal Table" w:semiHidden="1" w:unhideWhenUsed="1"/>
     <w:lsdException w:name="annotation subject" w:semiHidden="1" w:unhideWhenUsed="1"/>
     <w:lsdException w:name="No List" w:semiHidden="1" w:unhideWhenUsed="1"/>
     <w:lsdException w:name="Outline List 1" w:semiHidden="1" w:unhideWhenUsed="1"/>
@@ -31604,8 +31474,10 @@
     <w:lsdException w:name="Table Elegant" w:semiHidden="1" w:unhideWhenUsed="1"/>
     <w:lsdException w:name="Table Professional" w:semiHidden="1" w:unhideWhenUsed="1"/>
     <w:lsdException w:name="Table Subtle 1" w:semiHidden="1" w:unhideWhenUsed="1"/>
+    <w:lsdException w:name="Table Subtle 2" w:semiHidden="1" w:unhideWhenUsed="1"/>
     <w:lsdException w:name="Table Web 1" w:semiHidden="1" w:unhideWhenUsed="1"/>
     <w:lsdException w:name="Table Web 2" w:semiHidden="1" w:unhideWhenUsed="1"/>
+    <w:lsdException w:name="Table Web 3" w:semiHidden="1" w:unhideWhenUsed="1"/>
     <w:lsdException w:name="Balloon Text" w:semiHidden="1" w:unhideWhenUsed="1"/>
     <w:lsdException w:name="Table Grid" w:uiPriority="39"/>
     <w:lsdException w:name="Table Theme" w:semiHidden="1" w:unhideWhenUsed="1"/>
@@ -32743,7 +32615,7 @@
 </file>
 
 <file path=customXml/itemProps1.xml><?xml version="1.0" encoding="utf-8"?>
-<ds:datastoreItem xmlns:ds="http://schemas.openxmlformats.org/officeDocument/2006/customXml" ds:itemID="{E81D0A66-C782-492F-8CBA-C1252657A968}">
+<ds:datastoreItem xmlns:ds="http://schemas.openxmlformats.org/officeDocument/2006/customXml" ds:itemID="{AD8C2966-6E27-4059-A7A4-3A5723DDE3B4}">
   <ds:schemaRefs>
     <ds:schemaRef ds:uri="http://schemas.openxmlformats.org/officeDocument/2006/bibliography"/>
   </ds:schemaRefs>

</xml_diff>